<commit_message>
Aggiunto tag al file
</commit_message>
<xml_diff>
--- a/doc/pianificazione/Healthy Catering Documentazione (Gruppo 7).docx
+++ b/doc/pianificazione/Healthy Catering Documentazione (Gruppo 7).docx
@@ -10743,6 +10743,7 @@
       <w:bookmarkStart w:id="61" w:name="_Toc41665010"/>
       <w:bookmarkStart w:id="62" w:name="_Toc101112588"/>
       <w:bookmarkStart w:id="63" w:name="_Toc102498352"/>
+      <w:proofErr w:type="spellStart"/>
       <w:r>
         <w:rPr>
           <w:rFonts w:asciiTheme="majorHAnsi" w:hAnsiTheme="majorHAnsi" w:cstheme="majorHAnsi"/>
@@ -10753,6 +10754,7 @@
         </w:rPr>
         <w:t>Risorse</w:t>
       </w:r>
+      <w:proofErr w:type="spellEnd"/>
       <w:r>
         <w:rPr>
           <w:rFonts w:asciiTheme="majorHAnsi" w:hAnsiTheme="majorHAnsi" w:cstheme="majorHAnsi"/>
@@ -10925,12 +10927,14 @@
           <w:rFonts w:asciiTheme="minorHAnsi" w:hAnsiTheme="minorHAnsi" w:cstheme="minorHAnsi"/>
         </w:rPr>
       </w:pPr>
+      <w:proofErr w:type="spellStart"/>
       <w:r>
         <w:rPr>
           <w:rFonts w:asciiTheme="minorHAnsi" w:hAnsiTheme="minorHAnsi" w:cstheme="minorHAnsi"/>
         </w:rPr>
         <w:t>Drawio</w:t>
       </w:r>
+      <w:proofErr w:type="spellEnd"/>
     </w:p>
     <w:p>
       <w:pPr>
@@ -11065,15 +11069,31 @@
         </w:rPr>
         <w:t xml:space="preserve"> dal sito “</w:t>
       </w:r>
-      <w:hyperlink r:id="rId14" w:anchor="/" w:history="1">
-        <w:r>
-          <w:rPr>
-            <w:rStyle w:val="Collegamentoipertestuale"/>
-            <w:rFonts w:asciiTheme="minorHAnsi" w:hAnsiTheme="minorHAnsi" w:cstheme="minorHAnsi"/>
-          </w:rPr>
-          <w:t>Mixamo</w:t>
-        </w:r>
-      </w:hyperlink>
+      <w:proofErr w:type="spellStart"/>
+      <w:r>
+        <w:fldChar w:fldCharType="begin"/>
+      </w:r>
+      <w:r>
+        <w:instrText xml:space="preserve"> HYPERLINK "https://www.mixamo.com/" \l "/" </w:instrText>
+      </w:r>
+      <w:r>
+        <w:fldChar w:fldCharType="separate"/>
+      </w:r>
+      <w:r>
+        <w:rPr>
+          <w:rStyle w:val="Collegamentoipertestuale"/>
+          <w:rFonts w:asciiTheme="minorHAnsi" w:hAnsiTheme="minorHAnsi" w:cstheme="minorHAnsi"/>
+        </w:rPr>
+        <w:t>Mixamo</w:t>
+      </w:r>
+      <w:proofErr w:type="spellEnd"/>
+      <w:r>
+        <w:rPr>
+          <w:rStyle w:val="Collegamentoipertestuale"/>
+          <w:rFonts w:asciiTheme="minorHAnsi" w:hAnsiTheme="minorHAnsi" w:cstheme="minorHAnsi"/>
+        </w:rPr>
+        <w:fldChar w:fldCharType="end"/>
+      </w:r>
       <w:r>
         <w:rPr>
           <w:rFonts w:asciiTheme="minorHAnsi" w:hAnsiTheme="minorHAnsi" w:cstheme="minorHAnsi"/>
@@ -11925,7 +11945,7 @@
                     </pic:cNvPicPr>
                   </pic:nvPicPr>
                   <pic:blipFill>
-                    <a:blip r:embed="rId15">
+                    <a:blip r:embed="rId14">
                       <a:extLst>
                         <a:ext uri="{28A0092B-C50C-407E-A947-70E740481C1C}">
                           <a14:useLocalDpi xmlns:a14="http://schemas.microsoft.com/office/drawing/2010/main" val="0"/>
@@ -12195,7 +12215,14 @@
         <w:rPr>
           <w:rFonts w:asciiTheme="minorHAnsi" w:hAnsiTheme="minorHAnsi" w:cstheme="minorHAnsi"/>
         </w:rPr>
-        <w:t xml:space="preserve">pagina dove viene visualizzata la classifica dei </w:t>
+        <w:t xml:space="preserve">pagina dove viene visualizzata la classifica </w:t>
+      </w:r>
+      <w:proofErr w:type="gramStart"/>
+      <w:r>
+        <w:rPr>
+          <w:rFonts w:asciiTheme="minorHAnsi" w:hAnsiTheme="minorHAnsi" w:cstheme="minorHAnsi"/>
+        </w:rPr>
+        <w:t xml:space="preserve">dei </w:t>
       </w:r>
       <w:r>
         <w:rPr>
@@ -12203,6 +12230,7 @@
         </w:rPr>
         <w:t>x</w:t>
       </w:r>
+      <w:proofErr w:type="gramEnd"/>
       <w:r>
         <w:rPr>
           <w:rFonts w:asciiTheme="minorHAnsi" w:hAnsiTheme="minorHAnsi" w:cstheme="minorHAnsi"/>
@@ -13248,7 +13276,21 @@
         <w:rPr>
           <w:rFonts w:asciiTheme="minorHAnsi" w:hAnsiTheme="minorHAnsi" w:cstheme="minorHAnsi"/>
         </w:rPr>
-        <w:t>Sarà sempre possibile, in ogni momento accedere ad una sezione aiuto dove sono riportate in maniera sintetica, tutti i comandi e le azioni eseguibili in gioco, in modo da non obbligare l’utente che ha già superato il Tutorial di doverlo ri-effettuare per ricordarsi un concetto.</w:t>
+        <w:t xml:space="preserve">Sarà sempre possibile, in ogni momento accedere ad una sezione aiuto dove sono riportate in maniera sintetica, tutti i comandi e le azioni eseguibili in gioco, in modo da non obbligare l’utente che ha già superato il Tutorial di doverlo </w:t>
+      </w:r>
+      <w:proofErr w:type="spellStart"/>
+      <w:r>
+        <w:rPr>
+          <w:rFonts w:asciiTheme="minorHAnsi" w:hAnsiTheme="minorHAnsi" w:cstheme="minorHAnsi"/>
+        </w:rPr>
+        <w:t>ri</w:t>
+      </w:r>
+      <w:proofErr w:type="spellEnd"/>
+      <w:r>
+        <w:rPr>
+          <w:rFonts w:asciiTheme="minorHAnsi" w:hAnsiTheme="minorHAnsi" w:cstheme="minorHAnsi"/>
+        </w:rPr>
+        <w:t>-effettuare per ricordarsi un concetto.</w:t>
       </w:r>
     </w:p>
     <w:p>
@@ -13389,6 +13431,7 @@
         </w:rPr>
         <w:t xml:space="preserve">Servire </w:t>
       </w:r>
+      <w:proofErr w:type="spellStart"/>
       <w:r>
         <w:rPr>
           <w:rFonts w:asciiTheme="minorHAnsi" w:hAnsiTheme="minorHAnsi" w:cstheme="minorHAnsi"/>
@@ -13397,6 +13440,7 @@
         </w:rPr>
         <w:t>x</w:t>
       </w:r>
+      <w:proofErr w:type="spellEnd"/>
       <w:r>
         <w:rPr>
           <w:rFonts w:asciiTheme="minorHAnsi" w:hAnsiTheme="minorHAnsi" w:cstheme="minorHAnsi"/>
@@ -13538,7 +13582,21 @@
         <w:rPr>
           <w:rFonts w:asciiTheme="minorHAnsi" w:hAnsiTheme="minorHAnsi" w:cstheme="minorHAnsi"/>
         </w:rPr>
-        <w:t>Il livello 2 è caratterizzato dall’interazione con clienti con la patologia x</w:t>
+        <w:t xml:space="preserve">Il livello </w:t>
+      </w:r>
+      <w:proofErr w:type="gramStart"/>
+      <w:r>
+        <w:rPr>
+          <w:rFonts w:asciiTheme="minorHAnsi" w:hAnsiTheme="minorHAnsi" w:cstheme="minorHAnsi"/>
+        </w:rPr>
+        <w:t>2</w:t>
+      </w:r>
+      <w:proofErr w:type="gramEnd"/>
+      <w:r>
+        <w:rPr>
+          <w:rFonts w:asciiTheme="minorHAnsi" w:hAnsiTheme="minorHAnsi" w:cstheme="minorHAnsi"/>
+        </w:rPr>
+        <w:t xml:space="preserve"> è caratterizzato dall’interazione con clienti con la patologia x</w:t>
       </w:r>
     </w:p>
     <w:p>
@@ -13576,6 +13634,7 @@
         </w:rPr>
         <w:t xml:space="preserve">Servire </w:t>
       </w:r>
+      <w:proofErr w:type="spellStart"/>
       <w:r>
         <w:rPr>
           <w:rFonts w:asciiTheme="minorHAnsi" w:hAnsiTheme="minorHAnsi" w:cstheme="minorHAnsi"/>
@@ -13584,6 +13643,7 @@
         </w:rPr>
         <w:t>x</w:t>
       </w:r>
+      <w:proofErr w:type="spellEnd"/>
       <w:r>
         <w:rPr>
           <w:rFonts w:asciiTheme="minorHAnsi" w:hAnsiTheme="minorHAnsi" w:cstheme="minorHAnsi"/>
@@ -13776,6 +13836,7 @@
       <w:bookmarkStart w:id="97" w:name="_Toc101112599"/>
       <w:bookmarkStart w:id="98" w:name="_Toc101113488"/>
       <w:bookmarkStart w:id="99" w:name="_Toc102498364"/>
+      <w:proofErr w:type="spellStart"/>
       <w:r>
         <w:rPr>
           <w:color w:val="385623" w:themeColor="accent6" w:themeShade="80"/>
@@ -13786,6 +13847,7 @@
       <w:bookmarkEnd w:id="97"/>
       <w:bookmarkEnd w:id="98"/>
       <w:bookmarkEnd w:id="99"/>
+      <w:proofErr w:type="spellEnd"/>
     </w:p>
     <w:p>
       <w:pPr>
@@ -13799,13 +13861,31 @@
           <w:lang w:val="en-US"/>
         </w:rPr>
       </w:pPr>
+      <w:proofErr w:type="spellStart"/>
       <w:r>
         <w:rPr>
           <w:rFonts w:asciiTheme="minorHAnsi" w:hAnsiTheme="minorHAnsi" w:cstheme="minorHAnsi"/>
           <w:lang w:val="en-US"/>
         </w:rPr>
-        <w:t>Schermata iniziale</w:t>
-      </w:r>
+        <w:t>Schermata</w:t>
+      </w:r>
+      <w:proofErr w:type="spellEnd"/>
+      <w:r>
+        <w:rPr>
+          <w:rFonts w:asciiTheme="minorHAnsi" w:hAnsiTheme="minorHAnsi" w:cstheme="minorHAnsi"/>
+          <w:lang w:val="en-US"/>
+        </w:rPr>
+        <w:t xml:space="preserve"> </w:t>
+      </w:r>
+      <w:proofErr w:type="spellStart"/>
+      <w:r>
+        <w:rPr>
+          <w:rFonts w:asciiTheme="minorHAnsi" w:hAnsiTheme="minorHAnsi" w:cstheme="minorHAnsi"/>
+          <w:lang w:val="en-US"/>
+        </w:rPr>
+        <w:t>iniziale</w:t>
+      </w:r>
+      <w:proofErr w:type="spellEnd"/>
       <w:r>
         <w:rPr>
           <w:rFonts w:asciiTheme="minorHAnsi" w:hAnsiTheme="minorHAnsi" w:cstheme="minorHAnsi"/>
@@ -13844,7 +13924,7 @@
                     <pic:cNvPicPr/>
                   </pic:nvPicPr>
                   <pic:blipFill>
-                    <a:blip r:embed="rId16">
+                    <a:blip r:embed="rId15">
                       <a:extLst>
                         <a:ext uri="{28A0092B-C50C-407E-A947-70E740481C1C}">
                           <a14:useLocalDpi xmlns:a14="http://schemas.microsoft.com/office/drawing/2010/main" val="0"/>
@@ -13888,8 +13968,33 @@
           <w:rFonts w:asciiTheme="minorHAnsi" w:hAnsiTheme="minorHAnsi" w:cstheme="minorHAnsi"/>
           <w:lang w:val="en-US"/>
         </w:rPr>
-        <w:t>Menu Selezione Livello</w:t>
-      </w:r>
+        <w:t xml:space="preserve">Menu </w:t>
+      </w:r>
+      <w:proofErr w:type="spellStart"/>
+      <w:r>
+        <w:rPr>
+          <w:rFonts w:asciiTheme="minorHAnsi" w:hAnsiTheme="minorHAnsi" w:cstheme="minorHAnsi"/>
+          <w:lang w:val="en-US"/>
+        </w:rPr>
+        <w:t>Selezione</w:t>
+      </w:r>
+      <w:proofErr w:type="spellEnd"/>
+      <w:r>
+        <w:rPr>
+          <w:rFonts w:asciiTheme="minorHAnsi" w:hAnsiTheme="minorHAnsi" w:cstheme="minorHAnsi"/>
+          <w:lang w:val="en-US"/>
+        </w:rPr>
+        <w:t xml:space="preserve"> </w:t>
+      </w:r>
+      <w:proofErr w:type="spellStart"/>
+      <w:r>
+        <w:rPr>
+          <w:rFonts w:asciiTheme="minorHAnsi" w:hAnsiTheme="minorHAnsi" w:cstheme="minorHAnsi"/>
+          <w:lang w:val="en-US"/>
+        </w:rPr>
+        <w:t>Livello</w:t>
+      </w:r>
+      <w:proofErr w:type="spellEnd"/>
     </w:p>
     <w:p>
       <w:pPr>
@@ -13921,7 +14026,7 @@
                     <pic:cNvPicPr/>
                   </pic:nvPicPr>
                   <pic:blipFill>
-                    <a:blip r:embed="rId17">
+                    <a:blip r:embed="rId16">
                       <a:extLst>
                         <a:ext uri="{28A0092B-C50C-407E-A947-70E740481C1C}">
                           <a14:useLocalDpi xmlns:a14="http://schemas.microsoft.com/office/drawing/2010/main" val="0"/>
@@ -13965,8 +14070,17 @@
           <w:rFonts w:asciiTheme="minorHAnsi" w:hAnsiTheme="minorHAnsi" w:cstheme="minorHAnsi"/>
           <w:lang w:val="en-US"/>
         </w:rPr>
-        <w:t>Menu opzioni</w:t>
-      </w:r>
+        <w:t xml:space="preserve">Menu </w:t>
+      </w:r>
+      <w:proofErr w:type="spellStart"/>
+      <w:r>
+        <w:rPr>
+          <w:rFonts w:asciiTheme="minorHAnsi" w:hAnsiTheme="minorHAnsi" w:cstheme="minorHAnsi"/>
+          <w:lang w:val="en-US"/>
+        </w:rPr>
+        <w:t>opzioni</w:t>
+      </w:r>
+      <w:proofErr w:type="spellEnd"/>
       <w:r>
         <w:rPr>
           <w:rFonts w:asciiTheme="minorHAnsi" w:hAnsiTheme="minorHAnsi" w:cstheme="minorHAnsi"/>
@@ -14024,7 +14138,7 @@
                     <pic:cNvPicPr/>
                   </pic:nvPicPr>
                   <pic:blipFill>
-                    <a:blip r:embed="rId18">
+                    <a:blip r:embed="rId17">
                       <a:extLst>
                         <a:ext uri="{28A0092B-C50C-407E-A947-70E740481C1C}">
                           <a14:useLocalDpi xmlns:a14="http://schemas.microsoft.com/office/drawing/2010/main" val="0"/>
@@ -14068,8 +14182,49 @@
           <w:rFonts w:asciiTheme="minorHAnsi" w:hAnsiTheme="minorHAnsi" w:cstheme="minorHAnsi"/>
           <w:lang w:val="en-US"/>
         </w:rPr>
-        <w:t>Menu Opzioni Impostazioni Controlli</w:t>
-      </w:r>
+        <w:t xml:space="preserve">Menu </w:t>
+      </w:r>
+      <w:proofErr w:type="spellStart"/>
+      <w:r>
+        <w:rPr>
+          <w:rFonts w:asciiTheme="minorHAnsi" w:hAnsiTheme="minorHAnsi" w:cstheme="minorHAnsi"/>
+          <w:lang w:val="en-US"/>
+        </w:rPr>
+        <w:t>Opzioni</w:t>
+      </w:r>
+      <w:proofErr w:type="spellEnd"/>
+      <w:r>
+        <w:rPr>
+          <w:rFonts w:asciiTheme="minorHAnsi" w:hAnsiTheme="minorHAnsi" w:cstheme="minorHAnsi"/>
+          <w:lang w:val="en-US"/>
+        </w:rPr>
+        <w:t xml:space="preserve"> </w:t>
+      </w:r>
+      <w:proofErr w:type="spellStart"/>
+      <w:r>
+        <w:rPr>
+          <w:rFonts w:asciiTheme="minorHAnsi" w:hAnsiTheme="minorHAnsi" w:cstheme="minorHAnsi"/>
+          <w:lang w:val="en-US"/>
+        </w:rPr>
+        <w:t>Impostazioni</w:t>
+      </w:r>
+      <w:proofErr w:type="spellEnd"/>
+      <w:r>
+        <w:rPr>
+          <w:rFonts w:asciiTheme="minorHAnsi" w:hAnsiTheme="minorHAnsi" w:cstheme="minorHAnsi"/>
+          <w:lang w:val="en-US"/>
+        </w:rPr>
+        <w:t xml:space="preserve"> </w:t>
+      </w:r>
+      <w:proofErr w:type="spellStart"/>
+      <w:r>
+        <w:rPr>
+          <w:rFonts w:asciiTheme="minorHAnsi" w:hAnsiTheme="minorHAnsi" w:cstheme="minorHAnsi"/>
+          <w:lang w:val="en-US"/>
+        </w:rPr>
+        <w:t>Controlli</w:t>
+      </w:r>
+      <w:proofErr w:type="spellEnd"/>
     </w:p>
     <w:p>
       <w:pPr>
@@ -14102,7 +14257,7 @@
                     <pic:cNvPicPr/>
                   </pic:nvPicPr>
                   <pic:blipFill>
-                    <a:blip r:embed="rId19">
+                    <a:blip r:embed="rId18">
                       <a:extLst>
                         <a:ext uri="{28A0092B-C50C-407E-A947-70E740481C1C}">
                           <a14:useLocalDpi xmlns:a14="http://schemas.microsoft.com/office/drawing/2010/main" val="0"/>
@@ -14157,12 +14312,21 @@
           <w:lang w:val="en-US"/>
         </w:rPr>
       </w:pPr>
+      <w:proofErr w:type="spellStart"/>
       <w:r>
         <w:rPr>
           <w:rFonts w:asciiTheme="minorHAnsi" w:hAnsiTheme="minorHAnsi" w:cstheme="minorHAnsi"/>
           <w:lang w:val="en-US"/>
         </w:rPr>
-        <w:t>Classifica.</w:t>
+        <w:t>Classifica</w:t>
+      </w:r>
+      <w:proofErr w:type="spellEnd"/>
+      <w:r>
+        <w:rPr>
+          <w:rFonts w:asciiTheme="minorHAnsi" w:hAnsiTheme="minorHAnsi" w:cstheme="minorHAnsi"/>
+          <w:lang w:val="en-US"/>
+        </w:rPr>
+        <w:t>.</w:t>
       </w:r>
     </w:p>
     <w:p>
@@ -14196,7 +14360,7 @@
                     <pic:cNvPicPr/>
                   </pic:nvPicPr>
                   <pic:blipFill>
-                    <a:blip r:embed="rId20">
+                    <a:blip r:embed="rId19">
                       <a:extLst>
                         <a:ext uri="{28A0092B-C50C-407E-A947-70E740481C1C}">
                           <a14:useLocalDpi xmlns:a14="http://schemas.microsoft.com/office/drawing/2010/main" val="0"/>
@@ -14235,6 +14399,7 @@
           <w:lang w:val="en-US"/>
         </w:rPr>
       </w:pPr>
+      <w:proofErr w:type="spellStart"/>
       <w:r>
         <w:rPr>
           <w:rFonts w:asciiTheme="minorHAnsi" w:hAnsiTheme="minorHAnsi" w:cstheme="minorHAnsi"/>
@@ -14242,6 +14407,7 @@
         </w:rPr>
         <w:t>Crediti</w:t>
       </w:r>
+      <w:proofErr w:type="spellEnd"/>
       <w:r>
         <w:rPr>
           <w:rFonts w:asciiTheme="minorHAnsi" w:hAnsiTheme="minorHAnsi" w:cstheme="minorHAnsi"/>
@@ -14281,7 +14447,7 @@
                     <pic:cNvPicPr/>
                   </pic:nvPicPr>
                   <pic:blipFill>
-                    <a:blip r:embed="rId21">
+                    <a:blip r:embed="rId20">
                       <a:extLst>
                         <a:ext uri="{28A0092B-C50C-407E-A947-70E740481C1C}">
                           <a14:useLocalDpi xmlns:a14="http://schemas.microsoft.com/office/drawing/2010/main" val="0"/>
@@ -14325,7 +14491,20 @@
           <w:rFonts w:asciiTheme="minorHAnsi" w:hAnsiTheme="minorHAnsi" w:cstheme="minorHAnsi"/>
           <w:lang w:val="en-US"/>
         </w:rPr>
-        <w:t>Menu suggerimenti.</w:t>
+        <w:t xml:space="preserve">Menu </w:t>
+      </w:r>
+      <w:r>
+        <w:rPr>
+          <w:rFonts w:asciiTheme="minorHAnsi" w:hAnsiTheme="minorHAnsi" w:cstheme="minorHAnsi"/>
+        </w:rPr>
+        <w:t>suggerimenti</w:t>
+      </w:r>
+      <w:r>
+        <w:rPr>
+          <w:rFonts w:asciiTheme="minorHAnsi" w:hAnsiTheme="minorHAnsi" w:cstheme="minorHAnsi"/>
+          <w:lang w:val="en-US"/>
+        </w:rPr>
+        <w:t>.</w:t>
       </w:r>
     </w:p>
     <w:p>
@@ -14343,9 +14522,16 @@
       <w:r>
         <w:rPr>
           <w:rFonts w:asciiTheme="minorHAnsi" w:hAnsiTheme="minorHAnsi" w:cstheme="minorHAnsi"/>
+          <w:noProof/>
+        </w:rPr>
+        <w:t>Schermata</w:t>
+      </w:r>
+      <w:r>
+        <w:rPr>
+          <w:rFonts w:asciiTheme="minorHAnsi" w:hAnsiTheme="minorHAnsi" w:cstheme="minorHAnsi"/>
           <w:lang w:val="en-US"/>
         </w:rPr>
-        <w:t>Schermata in-game.</w:t>
+        <w:t xml:space="preserve"> in-game.</w:t>
       </w:r>
     </w:p>
     <w:p>
@@ -14387,7 +14573,20 @@
           <w:rFonts w:asciiTheme="minorHAnsi" w:hAnsiTheme="minorHAnsi" w:cstheme="minorHAnsi"/>
           <w:lang w:val="en-US"/>
         </w:rPr>
-        <w:t>Flowchart del menu iniziale.</w:t>
+        <w:t xml:space="preserve">Flowchart del menu </w:t>
+      </w:r>
+      <w:r>
+        <w:rPr>
+          <w:rFonts w:asciiTheme="minorHAnsi" w:hAnsiTheme="minorHAnsi" w:cstheme="minorHAnsi"/>
+        </w:rPr>
+        <w:t>iniziale</w:t>
+      </w:r>
+      <w:r>
+        <w:rPr>
+          <w:rFonts w:asciiTheme="minorHAnsi" w:hAnsiTheme="minorHAnsi" w:cstheme="minorHAnsi"/>
+          <w:lang w:val="en-US"/>
+        </w:rPr>
+        <w:t>.</w:t>
       </w:r>
     </w:p>
     <w:p>
@@ -14407,7 +14606,20 @@
           <w:rFonts w:asciiTheme="minorHAnsi" w:hAnsiTheme="minorHAnsi" w:cstheme="minorHAnsi"/>
           <w:lang w:val="en-US"/>
         </w:rPr>
-        <w:t>Flowchart del menu opzioni.</w:t>
+        <w:t xml:space="preserve">Flowchart del menu </w:t>
+      </w:r>
+      <w:r>
+        <w:rPr>
+          <w:rFonts w:asciiTheme="minorHAnsi" w:hAnsiTheme="minorHAnsi" w:cstheme="minorHAnsi"/>
+        </w:rPr>
+        <w:t>opzioni</w:t>
+      </w:r>
+      <w:r>
+        <w:rPr>
+          <w:rFonts w:asciiTheme="minorHAnsi" w:hAnsiTheme="minorHAnsi" w:cstheme="minorHAnsi"/>
+          <w:lang w:val="en-US"/>
+        </w:rPr>
+        <w:t>.</w:t>
       </w:r>
     </w:p>
     <w:p>
@@ -14427,7 +14639,23 @@
           <w:rFonts w:asciiTheme="minorHAnsi" w:hAnsiTheme="minorHAnsi" w:cstheme="minorHAnsi"/>
           <w:lang w:val="en-US"/>
         </w:rPr>
-        <w:t>Flowchart del livello 0.</w:t>
+        <w:t xml:space="preserve">Flowchart del </w:t>
+      </w:r>
+      <w:proofErr w:type="spellStart"/>
+      <w:r>
+        <w:rPr>
+          <w:rFonts w:asciiTheme="minorHAnsi" w:hAnsiTheme="minorHAnsi" w:cstheme="minorHAnsi"/>
+          <w:lang w:val="en-US"/>
+        </w:rPr>
+        <w:t>livello</w:t>
+      </w:r>
+      <w:proofErr w:type="spellEnd"/>
+      <w:r>
+        <w:rPr>
+          <w:rFonts w:asciiTheme="minorHAnsi" w:hAnsiTheme="minorHAnsi" w:cstheme="minorHAnsi"/>
+          <w:lang w:val="en-US"/>
+        </w:rPr>
+        <w:t xml:space="preserve"> 0.</w:t>
       </w:r>
     </w:p>
     <w:p>
@@ -14447,7 +14675,23 @@
           <w:rFonts w:asciiTheme="minorHAnsi" w:hAnsiTheme="minorHAnsi" w:cstheme="minorHAnsi"/>
           <w:lang w:val="en-US"/>
         </w:rPr>
-        <w:t>Flowchart del livello 1.</w:t>
+        <w:t xml:space="preserve">Flowchart del </w:t>
+      </w:r>
+      <w:proofErr w:type="spellStart"/>
+      <w:r>
+        <w:rPr>
+          <w:rFonts w:asciiTheme="minorHAnsi" w:hAnsiTheme="minorHAnsi" w:cstheme="minorHAnsi"/>
+          <w:lang w:val="en-US"/>
+        </w:rPr>
+        <w:t>livello</w:t>
+      </w:r>
+      <w:proofErr w:type="spellEnd"/>
+      <w:r>
+        <w:rPr>
+          <w:rFonts w:asciiTheme="minorHAnsi" w:hAnsiTheme="minorHAnsi" w:cstheme="minorHAnsi"/>
+          <w:lang w:val="en-US"/>
+        </w:rPr>
+        <w:t xml:space="preserve"> 1.</w:t>
       </w:r>
     </w:p>
     <w:p>
@@ -14467,7 +14711,23 @@
           <w:rFonts w:asciiTheme="minorHAnsi" w:hAnsiTheme="minorHAnsi" w:cstheme="minorHAnsi"/>
           <w:lang w:val="en-US"/>
         </w:rPr>
-        <w:t>Flowchart del livello 2.</w:t>
+        <w:t xml:space="preserve">Flowchart del </w:t>
+      </w:r>
+      <w:proofErr w:type="spellStart"/>
+      <w:r>
+        <w:rPr>
+          <w:rFonts w:asciiTheme="minorHAnsi" w:hAnsiTheme="minorHAnsi" w:cstheme="minorHAnsi"/>
+          <w:lang w:val="en-US"/>
+        </w:rPr>
+        <w:t>livello</w:t>
+      </w:r>
+      <w:proofErr w:type="spellEnd"/>
+      <w:r>
+        <w:rPr>
+          <w:rFonts w:asciiTheme="minorHAnsi" w:hAnsiTheme="minorHAnsi" w:cstheme="minorHAnsi"/>
+          <w:lang w:val="en-US"/>
+        </w:rPr>
+        <w:t xml:space="preserve"> 2.</w:t>
       </w:r>
     </w:p>
     <w:p>
@@ -14510,8 +14770,17 @@
           <w:rFonts w:asciiTheme="minorHAnsi" w:hAnsiTheme="minorHAnsi" w:cstheme="minorHAnsi"/>
           <w:lang w:val="en-US"/>
         </w:rPr>
-        <w:t>Menu iniziale</w:t>
-      </w:r>
+        <w:t xml:space="preserve">Menu </w:t>
+      </w:r>
+      <w:proofErr w:type="spellStart"/>
+      <w:r>
+        <w:rPr>
+          <w:rFonts w:asciiTheme="minorHAnsi" w:hAnsiTheme="minorHAnsi" w:cstheme="minorHAnsi"/>
+          <w:lang w:val="en-US"/>
+        </w:rPr>
+        <w:t>iniziale</w:t>
+      </w:r>
+      <w:proofErr w:type="spellEnd"/>
     </w:p>
     <w:p>
       <w:pPr>
@@ -14531,8 +14800,17 @@
           <w:rFonts w:asciiTheme="minorHAnsi" w:hAnsiTheme="minorHAnsi" w:cstheme="minorHAnsi"/>
           <w:lang w:val="en-US"/>
         </w:rPr>
-        <w:t>Menu opzioni</w:t>
-      </w:r>
+        <w:t xml:space="preserve">Menu </w:t>
+      </w:r>
+      <w:proofErr w:type="spellStart"/>
+      <w:r>
+        <w:rPr>
+          <w:rFonts w:asciiTheme="minorHAnsi" w:hAnsiTheme="minorHAnsi" w:cstheme="minorHAnsi"/>
+          <w:lang w:val="en-US"/>
+        </w:rPr>
+        <w:t>opzioni</w:t>
+      </w:r>
+      <w:proofErr w:type="spellEnd"/>
     </w:p>
     <w:p>
       <w:pPr>
@@ -14547,6 +14825,7 @@
           <w:lang w:val="en-US"/>
         </w:rPr>
       </w:pPr>
+      <w:proofErr w:type="spellStart"/>
       <w:r>
         <w:rPr>
           <w:rFonts w:asciiTheme="minorHAnsi" w:hAnsiTheme="minorHAnsi" w:cstheme="minorHAnsi"/>
@@ -14554,6 +14833,7 @@
         </w:rPr>
         <w:t>Crediti</w:t>
       </w:r>
+      <w:proofErr w:type="spellEnd"/>
     </w:p>
     <w:p>
       <w:pPr>
@@ -14568,6 +14848,7 @@
           <w:lang w:val="en-US"/>
         </w:rPr>
       </w:pPr>
+      <w:proofErr w:type="spellStart"/>
       <w:r>
         <w:rPr>
           <w:rFonts w:asciiTheme="minorHAnsi" w:hAnsiTheme="minorHAnsi" w:cstheme="minorHAnsi"/>
@@ -14575,6 +14856,7 @@
         </w:rPr>
         <w:t>Classifica</w:t>
       </w:r>
+      <w:proofErr w:type="spellEnd"/>
     </w:p>
     <w:p>
       <w:pPr>
@@ -14595,8 +14877,17 @@
           <w:lang w:val="en-US"/>
         </w:rPr>
         <w:lastRenderedPageBreak/>
-        <w:t>Menu suggerimenti</w:t>
-      </w:r>
+        <w:t xml:space="preserve">Menu </w:t>
+      </w:r>
+      <w:proofErr w:type="spellStart"/>
+      <w:r>
+        <w:rPr>
+          <w:rFonts w:asciiTheme="minorHAnsi" w:hAnsiTheme="minorHAnsi" w:cstheme="minorHAnsi"/>
+          <w:lang w:val="en-US"/>
+        </w:rPr>
+        <w:t>suggerimenti</w:t>
+      </w:r>
+      <w:proofErr w:type="spellEnd"/>
     </w:p>
     <w:p>
       <w:pPr>
@@ -14611,12 +14902,21 @@
           <w:lang w:val="en-US"/>
         </w:rPr>
       </w:pPr>
+      <w:proofErr w:type="spellStart"/>
       <w:r>
         <w:rPr>
           <w:rFonts w:asciiTheme="minorHAnsi" w:hAnsiTheme="minorHAnsi" w:cstheme="minorHAnsi"/>
           <w:lang w:val="en-US"/>
         </w:rPr>
-        <w:t>Schermata in-game.</w:t>
+        <w:t>Schermata</w:t>
+      </w:r>
+      <w:proofErr w:type="spellEnd"/>
+      <w:r>
+        <w:rPr>
+          <w:rFonts w:asciiTheme="minorHAnsi" w:hAnsiTheme="minorHAnsi" w:cstheme="minorHAnsi"/>
+          <w:lang w:val="en-US"/>
+        </w:rPr>
+        <w:t xml:space="preserve"> in-game.</w:t>
       </w:r>
     </w:p>
     <w:p>
@@ -15596,7 +15896,35 @@
         <w:rPr>
           <w:rFonts w:asciiTheme="minorHAnsi" w:hAnsiTheme="minorHAnsi"/>
         </w:rPr>
-        <w:t>. I tester del gioco saranno sia i fruitori finali del prodotto per valutare se l’obbiettivo finale del Serius game è stato raggiunto (Divertire ed insegnare) e sia coloro che non sono i fruitori finali del prodotto ma hanno dimestichezza con il mondo dei videogiochi e poter ricevere un feedback dal punto di vista tecnico.</w:t>
+        <w:t xml:space="preserve">. I tester del gioco saranno sia i fruitori finali del prodotto per valutare se l’obbiettivo finale del </w:t>
+      </w:r>
+      <w:proofErr w:type="spellStart"/>
+      <w:r>
+        <w:rPr>
+          <w:rFonts w:asciiTheme="minorHAnsi" w:hAnsiTheme="minorHAnsi"/>
+        </w:rPr>
+        <w:t>Serius</w:t>
+      </w:r>
+      <w:proofErr w:type="spellEnd"/>
+      <w:r>
+        <w:rPr>
+          <w:rFonts w:asciiTheme="minorHAnsi" w:hAnsiTheme="minorHAnsi"/>
+        </w:rPr>
+        <w:t xml:space="preserve"> game è stato raggiunto (Divertire ed insegnare) e sia coloro che non sono i fruitori finali del prodotto ma hanno dimestichezza con il mondo dei videogiochi e poter ricevere un </w:t>
+      </w:r>
+      <w:proofErr w:type="gramStart"/>
+      <w:r>
+        <w:rPr>
+          <w:rFonts w:asciiTheme="minorHAnsi" w:hAnsiTheme="minorHAnsi"/>
+        </w:rPr>
+        <w:t>feedback</w:t>
+      </w:r>
+      <w:proofErr w:type="gramEnd"/>
+      <w:r>
+        <w:rPr>
+          <w:rFonts w:asciiTheme="minorHAnsi" w:hAnsiTheme="minorHAnsi"/>
+        </w:rPr>
+        <w:t xml:space="preserve"> dal punto di vista tecnico.</w:t>
       </w:r>
     </w:p>
     <w:p>
@@ -15616,7 +15944,21 @@
         <w:rPr>
           <w:rFonts w:asciiTheme="minorHAnsi" w:hAnsiTheme="minorHAnsi"/>
         </w:rPr>
-        <w:t xml:space="preserve">Spiegare loro la procedura di test: il test si è tenuto in un ambiente chiuso e controllato. Gli utenti si sono posizionati davanti ad una macchina per il test con accanto uno dei membri del team di sviluppo, posto lì per eventuali chiarimenti e aiuti, ove necessari. Agli utenti è stato chiesto di provare in prima persona l’applicazione e di esporre durante il gioco, a volte sollecitati, le proprie impressioni e sensazioni. </w:t>
+        <w:t xml:space="preserve">Spiegare loro la procedura di test: il test si è tenuto in un ambiente chiuso e controllato. Gli utenti si sono posizionati davanti ad una macchina per il test con accanto uno dei membri </w:t>
+      </w:r>
+      <w:proofErr w:type="gramStart"/>
+      <w:r>
+        <w:rPr>
+          <w:rFonts w:asciiTheme="minorHAnsi" w:hAnsiTheme="minorHAnsi"/>
+        </w:rPr>
+        <w:t>del team</w:t>
+      </w:r>
+      <w:proofErr w:type="gramEnd"/>
+      <w:r>
+        <w:rPr>
+          <w:rFonts w:asciiTheme="minorHAnsi" w:hAnsiTheme="minorHAnsi"/>
+        </w:rPr>
+        <w:t xml:space="preserve"> di sviluppo, posto lì per eventuali chiarimenti e aiuti, ove necessari. Agli utenti è stato chiesto di provare in prima persona l’applicazione e di esporre durante il gioco, a volte sollecitati, le proprie impressioni e sensazioni. </w:t>
       </w:r>
     </w:p>
     <w:p>
@@ -15636,7 +15978,21 @@
         <w:rPr>
           <w:rFonts w:asciiTheme="minorHAnsi" w:hAnsiTheme="minorHAnsi"/>
         </w:rPr>
-        <w:t>Osservarli mentre usano il programma: Il membro del team di sviluppo presente durante il test prendeva nota di eventuali difficoltà dell'utente. Gli utenti hanno consentito di rilevare alcuni malfunzionamenti non riscontrati durante l’alfa test:</w:t>
+        <w:t xml:space="preserve">Osservarli mentre usano il programma: Il membro </w:t>
+      </w:r>
+      <w:proofErr w:type="gramStart"/>
+      <w:r>
+        <w:rPr>
+          <w:rFonts w:asciiTheme="minorHAnsi" w:hAnsiTheme="minorHAnsi"/>
+        </w:rPr>
+        <w:t>del team</w:t>
+      </w:r>
+      <w:proofErr w:type="gramEnd"/>
+      <w:r>
+        <w:rPr>
+          <w:rFonts w:asciiTheme="minorHAnsi" w:hAnsiTheme="minorHAnsi"/>
+        </w:rPr>
+        <w:t xml:space="preserve"> di sviluppo presente durante il test prendeva nota di eventuali difficoltà dell'utente. Gli utenti hanno consentito di rilevare alcuni malfunzionamenti non riscontrati durante l’alfa test:</w:t>
       </w:r>
     </w:p>
     <w:p>
@@ -20107,8 +20463,19 @@
                 <w:sz w:val="20"/>
                 <w:szCs w:val="20"/>
               </w:rPr>
-              <w:t>Ho avuto bisogno di imparare molti processi prima di riuscire ad utilizzare al meglio il gio</w:t>
-            </w:r>
+              <w:t xml:space="preserve">Ho avuto bisogno di imparare molti processi prima di riuscire ad utilizzare al meglio il </w:t>
+            </w:r>
+            <w:proofErr w:type="spellStart"/>
+            <w:r>
+              <w:rPr>
+                <w:rFonts w:ascii="Calibri" w:hAnsi="Calibri" w:cs="Times New Roman"/>
+                <w:color w:val="000000"/>
+                <w:sz w:val="20"/>
+                <w:szCs w:val="20"/>
+              </w:rPr>
+              <w:t>gio</w:t>
+            </w:r>
+            <w:proofErr w:type="spellEnd"/>
           </w:p>
         </w:tc>
         <w:tc>
@@ -20790,12 +21157,14 @@
                               <w:rFonts w:ascii="Garamond" w:hAnsi="Garamond"/>
                             </w:rPr>
                           </w:pPr>
+                          <w:proofErr w:type="spellStart"/>
                           <w:r>
                             <w:rPr>
                               <w:rFonts w:ascii="Garamond" w:hAnsi="Garamond"/>
                             </w:rPr>
                             <w:t>CdS</w:t>
                           </w:r>
+                          <w:proofErr w:type="spellEnd"/>
                           <w:r>
                             <w:rPr>
                               <w:rFonts w:ascii="Garamond" w:hAnsi="Garamond"/>
@@ -20877,12 +21246,14 @@
                         <w:rFonts w:ascii="Garamond" w:hAnsi="Garamond"/>
                       </w:rPr>
                     </w:pPr>
+                    <w:proofErr w:type="spellStart"/>
                     <w:r>
                       <w:rPr>
                         <w:rFonts w:ascii="Garamond" w:hAnsi="Garamond"/>
                       </w:rPr>
                       <w:t>CdS</w:t>
                     </w:r>
+                    <w:proofErr w:type="spellEnd"/>
                     <w:r>
                       <w:rPr>
                         <w:rFonts w:ascii="Garamond" w:hAnsi="Garamond"/>

</xml_diff>

<commit_message>
Aggiornate specifiche gioco e scopo del gioco
</commit_message>
<xml_diff>
--- a/doc/pianificazione/Healthy Catering Documentazione (Gruppo 7).docx
+++ b/doc/pianificazione/Healthy Catering Documentazione (Gruppo 7).docx
@@ -4202,6 +4202,12 @@
         </w:rPr>
         <w:t>.</w:t>
       </w:r>
+      <w:r>
+        <w:rPr>
+          <w:rFonts w:asciiTheme="minorHAnsi" w:hAnsiTheme="minorHAnsi" w:cstheme="minorHAnsi"/>
+        </w:rPr>
+        <w:t xml:space="preserve"> In più il gioco permetterà al giocatore di imparare a gestire al meglio il proprio denaro, come aspetto secondario del gioco.</w:t>
+      </w:r>
     </w:p>
     <w:p>
       <w:pPr>
@@ -5521,7 +5527,43 @@
         <w:rPr>
           <w:rFonts w:asciiTheme="minorHAnsi" w:hAnsiTheme="minorHAnsi" w:cstheme="minorHAnsi"/>
         </w:rPr>
-        <w:t>Risoluzione: 1920x1080 o superiori</w:t>
+        <w:t xml:space="preserve">Risoluzione: </w:t>
+      </w:r>
+      <w:r>
+        <w:rPr>
+          <w:rFonts w:asciiTheme="minorHAnsi" w:hAnsiTheme="minorHAnsi" w:cstheme="minorHAnsi"/>
+        </w:rPr>
+        <w:t>320</w:t>
+      </w:r>
+      <w:r>
+        <w:rPr>
+          <w:rFonts w:asciiTheme="minorHAnsi" w:hAnsiTheme="minorHAnsi" w:cstheme="minorHAnsi"/>
+        </w:rPr>
+        <w:t>x</w:t>
+      </w:r>
+      <w:r>
+        <w:rPr>
+          <w:rFonts w:asciiTheme="minorHAnsi" w:hAnsiTheme="minorHAnsi" w:cstheme="minorHAnsi"/>
+        </w:rPr>
+        <w:t>240</w:t>
+      </w:r>
+      <w:r>
+        <w:rPr>
+          <w:rFonts w:asciiTheme="minorHAnsi" w:hAnsiTheme="minorHAnsi" w:cstheme="minorHAnsi"/>
+        </w:rPr>
+        <w:t xml:space="preserve"> o superiori</w:t>
+      </w:r>
+      <w:r>
+        <w:rPr>
+          <w:rFonts w:asciiTheme="minorHAnsi" w:hAnsiTheme="minorHAnsi" w:cstheme="minorHAnsi"/>
+        </w:rPr>
+        <w:t xml:space="preserve"> </w:t>
+      </w:r>
+      <w:r>
+        <w:rPr>
+          <w:rFonts w:asciiTheme="minorHAnsi" w:hAnsiTheme="minorHAnsi" w:cstheme="minorHAnsi"/>
+        </w:rPr>
+        <w:t>Aspect Ratio: 4:3 e/o 16:9</w:t>
       </w:r>
     </w:p>
     <w:p>
@@ -5775,6 +5817,18 @@
           <w:rFonts w:asciiTheme="minorHAnsi" w:hAnsiTheme="minorHAnsi" w:cstheme="minorHAnsi"/>
         </w:rPr>
         <w:t>Risoluzione: 1920x1080 o superiori</w:t>
+      </w:r>
+      <w:r>
+        <w:rPr>
+          <w:rFonts w:asciiTheme="minorHAnsi" w:hAnsiTheme="minorHAnsi" w:cstheme="minorHAnsi"/>
+        </w:rPr>
+        <w:t xml:space="preserve"> </w:t>
+      </w:r>
+      <w:r>
+        <w:rPr>
+          <w:rFonts w:asciiTheme="minorHAnsi" w:hAnsiTheme="minorHAnsi" w:cstheme="minorHAnsi"/>
+        </w:rPr>
+        <w:t>Aspect Ratio: 4:3 e/o 16:9</w:t>
       </w:r>
     </w:p>
     <w:p>
@@ -10743,7 +10797,6 @@
       <w:bookmarkStart w:id="61" w:name="_Toc41665010"/>
       <w:bookmarkStart w:id="62" w:name="_Toc101112588"/>
       <w:bookmarkStart w:id="63" w:name="_Toc102498352"/>
-      <w:proofErr w:type="spellStart"/>
       <w:r>
         <w:rPr>
           <w:rFonts w:asciiTheme="majorHAnsi" w:hAnsiTheme="majorHAnsi" w:cstheme="majorHAnsi"/>
@@ -10754,7 +10807,6 @@
         </w:rPr>
         <w:t>Risorse</w:t>
       </w:r>
-      <w:proofErr w:type="spellEnd"/>
       <w:r>
         <w:rPr>
           <w:rFonts w:asciiTheme="majorHAnsi" w:hAnsiTheme="majorHAnsi" w:cstheme="majorHAnsi"/>
@@ -10811,7 +10863,7 @@
           <w:rFonts w:asciiTheme="minorHAnsi" w:hAnsiTheme="minorHAnsi" w:cstheme="minorHAnsi"/>
           <w:lang w:val="en-US"/>
         </w:rPr>
-        <w:t>1</w:t>
+        <w:t>2</w:t>
       </w:r>
       <w:r>
         <w:rPr>
@@ -10927,14 +10979,12 @@
           <w:rFonts w:asciiTheme="minorHAnsi" w:hAnsiTheme="minorHAnsi" w:cstheme="minorHAnsi"/>
         </w:rPr>
       </w:pPr>
-      <w:proofErr w:type="spellStart"/>
       <w:r>
         <w:rPr>
           <w:rFonts w:asciiTheme="minorHAnsi" w:hAnsiTheme="minorHAnsi" w:cstheme="minorHAnsi"/>
         </w:rPr>
         <w:t>Drawio</w:t>
       </w:r>
-      <w:proofErr w:type="spellEnd"/>
     </w:p>
     <w:p>
       <w:pPr>
@@ -11069,31 +11119,15 @@
         </w:rPr>
         <w:t xml:space="preserve"> dal sito “</w:t>
       </w:r>
-      <w:proofErr w:type="spellStart"/>
-      <w:r>
-        <w:fldChar w:fldCharType="begin"/>
-      </w:r>
-      <w:r>
-        <w:instrText xml:space="preserve"> HYPERLINK "https://www.mixamo.com/" \l "/" </w:instrText>
-      </w:r>
-      <w:r>
-        <w:fldChar w:fldCharType="separate"/>
-      </w:r>
-      <w:r>
-        <w:rPr>
-          <w:rStyle w:val="Collegamentoipertestuale"/>
-          <w:rFonts w:asciiTheme="minorHAnsi" w:hAnsiTheme="minorHAnsi" w:cstheme="minorHAnsi"/>
-        </w:rPr>
-        <w:t>Mixamo</w:t>
-      </w:r>
-      <w:proofErr w:type="spellEnd"/>
-      <w:r>
-        <w:rPr>
-          <w:rStyle w:val="Collegamentoipertestuale"/>
-          <w:rFonts w:asciiTheme="minorHAnsi" w:hAnsiTheme="minorHAnsi" w:cstheme="minorHAnsi"/>
-        </w:rPr>
-        <w:fldChar w:fldCharType="end"/>
-      </w:r>
+      <w:hyperlink r:id="rId14" w:anchor="/" w:history="1">
+        <w:r>
+          <w:rPr>
+            <w:rStyle w:val="Collegamentoipertestuale"/>
+            <w:rFonts w:asciiTheme="minorHAnsi" w:hAnsiTheme="minorHAnsi" w:cstheme="minorHAnsi"/>
+          </w:rPr>
+          <w:t>Mixamo</w:t>
+        </w:r>
+      </w:hyperlink>
       <w:r>
         <w:rPr>
           <w:rFonts w:asciiTheme="minorHAnsi" w:hAnsiTheme="minorHAnsi" w:cstheme="minorHAnsi"/>
@@ -11945,7 +11979,7 @@
                     </pic:cNvPicPr>
                   </pic:nvPicPr>
                   <pic:blipFill>
-                    <a:blip r:embed="rId14">
+                    <a:blip r:embed="rId15">
                       <a:extLst>
                         <a:ext uri="{28A0092B-C50C-407E-A947-70E740481C1C}">
                           <a14:useLocalDpi xmlns:a14="http://schemas.microsoft.com/office/drawing/2010/main" val="0"/>
@@ -11979,6 +12013,9 @@
           </wp:anchor>
         </w:drawing>
       </w:r>
+      <w:r>
+        <w:t>Aggiungere gestione denaro</w:t>
+      </w:r>
     </w:p>
     <w:p>
       <w:pPr>
@@ -12215,14 +12252,7 @@
         <w:rPr>
           <w:rFonts w:asciiTheme="minorHAnsi" w:hAnsiTheme="minorHAnsi" w:cstheme="minorHAnsi"/>
         </w:rPr>
-        <w:t xml:space="preserve">pagina dove viene visualizzata la classifica </w:t>
-      </w:r>
-      <w:proofErr w:type="gramStart"/>
-      <w:r>
-        <w:rPr>
-          <w:rFonts w:asciiTheme="minorHAnsi" w:hAnsiTheme="minorHAnsi" w:cstheme="minorHAnsi"/>
-        </w:rPr>
-        <w:t xml:space="preserve">dei </w:t>
+        <w:t xml:space="preserve">pagina dove viene visualizzata la classifica dei </w:t>
       </w:r>
       <w:r>
         <w:rPr>
@@ -12230,7 +12260,6 @@
         </w:rPr>
         <w:t>x</w:t>
       </w:r>
-      <w:proofErr w:type="gramEnd"/>
       <w:r>
         <w:rPr>
           <w:rFonts w:asciiTheme="minorHAnsi" w:hAnsiTheme="minorHAnsi" w:cstheme="minorHAnsi"/>
@@ -13276,21 +13305,7 @@
         <w:rPr>
           <w:rFonts w:asciiTheme="minorHAnsi" w:hAnsiTheme="minorHAnsi" w:cstheme="minorHAnsi"/>
         </w:rPr>
-        <w:t xml:space="preserve">Sarà sempre possibile, in ogni momento accedere ad una sezione aiuto dove sono riportate in maniera sintetica, tutti i comandi e le azioni eseguibili in gioco, in modo da non obbligare l’utente che ha già superato il Tutorial di doverlo </w:t>
-      </w:r>
-      <w:proofErr w:type="spellStart"/>
-      <w:r>
-        <w:rPr>
-          <w:rFonts w:asciiTheme="minorHAnsi" w:hAnsiTheme="minorHAnsi" w:cstheme="minorHAnsi"/>
-        </w:rPr>
-        <w:t>ri</w:t>
-      </w:r>
-      <w:proofErr w:type="spellEnd"/>
-      <w:r>
-        <w:rPr>
-          <w:rFonts w:asciiTheme="minorHAnsi" w:hAnsiTheme="minorHAnsi" w:cstheme="minorHAnsi"/>
-        </w:rPr>
-        <w:t>-effettuare per ricordarsi un concetto.</w:t>
+        <w:t>Sarà sempre possibile, in ogni momento accedere ad una sezione aiuto dove sono riportate in maniera sintetica, tutti i comandi e le azioni eseguibili in gioco, in modo da non obbligare l’utente che ha già superato il Tutorial di doverlo ri-effettuare per ricordarsi un concetto.</w:t>
       </w:r>
     </w:p>
     <w:p>
@@ -13431,7 +13446,6 @@
         </w:rPr>
         <w:t xml:space="preserve">Servire </w:t>
       </w:r>
-      <w:proofErr w:type="spellStart"/>
       <w:r>
         <w:rPr>
           <w:rFonts w:asciiTheme="minorHAnsi" w:hAnsiTheme="minorHAnsi" w:cstheme="minorHAnsi"/>
@@ -13440,7 +13454,6 @@
         </w:rPr>
         <w:t>x</w:t>
       </w:r>
-      <w:proofErr w:type="spellEnd"/>
       <w:r>
         <w:rPr>
           <w:rFonts w:asciiTheme="minorHAnsi" w:hAnsiTheme="minorHAnsi" w:cstheme="minorHAnsi"/>
@@ -13582,21 +13595,7 @@
         <w:rPr>
           <w:rFonts w:asciiTheme="minorHAnsi" w:hAnsiTheme="minorHAnsi" w:cstheme="minorHAnsi"/>
         </w:rPr>
-        <w:t xml:space="preserve">Il livello </w:t>
-      </w:r>
-      <w:proofErr w:type="gramStart"/>
-      <w:r>
-        <w:rPr>
-          <w:rFonts w:asciiTheme="minorHAnsi" w:hAnsiTheme="minorHAnsi" w:cstheme="minorHAnsi"/>
-        </w:rPr>
-        <w:t>2</w:t>
-      </w:r>
-      <w:proofErr w:type="gramEnd"/>
-      <w:r>
-        <w:rPr>
-          <w:rFonts w:asciiTheme="minorHAnsi" w:hAnsiTheme="minorHAnsi" w:cstheme="minorHAnsi"/>
-        </w:rPr>
-        <w:t xml:space="preserve"> è caratterizzato dall’interazione con clienti con la patologia x</w:t>
+        <w:t>Il livello 2 è caratterizzato dall’interazione con clienti con la patologia x</w:t>
       </w:r>
     </w:p>
     <w:p>
@@ -13634,7 +13633,6 @@
         </w:rPr>
         <w:t xml:space="preserve">Servire </w:t>
       </w:r>
-      <w:proofErr w:type="spellStart"/>
       <w:r>
         <w:rPr>
           <w:rFonts w:asciiTheme="minorHAnsi" w:hAnsiTheme="minorHAnsi" w:cstheme="minorHAnsi"/>
@@ -13643,7 +13641,6 @@
         </w:rPr>
         <w:t>x</w:t>
       </w:r>
-      <w:proofErr w:type="spellEnd"/>
       <w:r>
         <w:rPr>
           <w:rFonts w:asciiTheme="minorHAnsi" w:hAnsiTheme="minorHAnsi" w:cstheme="minorHAnsi"/>
@@ -13836,7 +13833,6 @@
       <w:bookmarkStart w:id="97" w:name="_Toc101112599"/>
       <w:bookmarkStart w:id="98" w:name="_Toc101113488"/>
       <w:bookmarkStart w:id="99" w:name="_Toc102498364"/>
-      <w:proofErr w:type="spellStart"/>
       <w:r>
         <w:rPr>
           <w:color w:val="385623" w:themeColor="accent6" w:themeShade="80"/>
@@ -13847,7 +13843,6 @@
       <w:bookmarkEnd w:id="97"/>
       <w:bookmarkEnd w:id="98"/>
       <w:bookmarkEnd w:id="99"/>
-      <w:proofErr w:type="spellEnd"/>
     </w:p>
     <w:p>
       <w:pPr>
@@ -13861,31 +13856,13 @@
           <w:lang w:val="en-US"/>
         </w:rPr>
       </w:pPr>
-      <w:proofErr w:type="spellStart"/>
       <w:r>
         <w:rPr>
           <w:rFonts w:asciiTheme="minorHAnsi" w:hAnsiTheme="minorHAnsi" w:cstheme="minorHAnsi"/>
           <w:lang w:val="en-US"/>
         </w:rPr>
-        <w:t>Schermata</w:t>
-      </w:r>
-      <w:proofErr w:type="spellEnd"/>
-      <w:r>
-        <w:rPr>
-          <w:rFonts w:asciiTheme="minorHAnsi" w:hAnsiTheme="minorHAnsi" w:cstheme="minorHAnsi"/>
-          <w:lang w:val="en-US"/>
-        </w:rPr>
-        <w:t xml:space="preserve"> </w:t>
-      </w:r>
-      <w:proofErr w:type="spellStart"/>
-      <w:r>
-        <w:rPr>
-          <w:rFonts w:asciiTheme="minorHAnsi" w:hAnsiTheme="minorHAnsi" w:cstheme="minorHAnsi"/>
-          <w:lang w:val="en-US"/>
-        </w:rPr>
-        <w:t>iniziale</w:t>
-      </w:r>
-      <w:proofErr w:type="spellEnd"/>
+        <w:t>Schermata iniziale</w:t>
+      </w:r>
       <w:r>
         <w:rPr>
           <w:rFonts w:asciiTheme="minorHAnsi" w:hAnsiTheme="minorHAnsi" w:cstheme="minorHAnsi"/>
@@ -13924,7 +13901,7 @@
                     <pic:cNvPicPr/>
                   </pic:nvPicPr>
                   <pic:blipFill>
-                    <a:blip r:embed="rId15">
+                    <a:blip r:embed="rId16">
                       <a:extLst>
                         <a:ext uri="{28A0092B-C50C-407E-A947-70E740481C1C}">
                           <a14:useLocalDpi xmlns:a14="http://schemas.microsoft.com/office/drawing/2010/main" val="0"/>
@@ -13968,37 +13945,11 @@
           <w:rFonts w:asciiTheme="minorHAnsi" w:hAnsiTheme="minorHAnsi" w:cstheme="minorHAnsi"/>
           <w:lang w:val="en-US"/>
         </w:rPr>
-        <w:t xml:space="preserve">Menu </w:t>
-      </w:r>
-      <w:proofErr w:type="spellStart"/>
-      <w:r>
-        <w:rPr>
-          <w:rFonts w:asciiTheme="minorHAnsi" w:hAnsiTheme="minorHAnsi" w:cstheme="minorHAnsi"/>
-          <w:lang w:val="en-US"/>
-        </w:rPr>
-        <w:t>Selezione</w:t>
-      </w:r>
-      <w:proofErr w:type="spellEnd"/>
-      <w:r>
-        <w:rPr>
-          <w:rFonts w:asciiTheme="minorHAnsi" w:hAnsiTheme="minorHAnsi" w:cstheme="minorHAnsi"/>
-          <w:lang w:val="en-US"/>
-        </w:rPr>
-        <w:t xml:space="preserve"> </w:t>
-      </w:r>
-      <w:proofErr w:type="spellStart"/>
-      <w:r>
-        <w:rPr>
-          <w:rFonts w:asciiTheme="minorHAnsi" w:hAnsiTheme="minorHAnsi" w:cstheme="minorHAnsi"/>
-          <w:lang w:val="en-US"/>
-        </w:rPr>
-        <w:t>Livello</w:t>
-      </w:r>
-      <w:proofErr w:type="spellEnd"/>
-    </w:p>
-    <w:p>
-      <w:pPr>
-        <w:jc w:val="center"/>
+        <w:t>Menu Selezione Livello</w:t>
+      </w:r>
+    </w:p>
+    <w:p>
+      <w:pPr>
         <w:rPr>
           <w:rFonts w:asciiTheme="minorHAnsi" w:hAnsiTheme="minorHAnsi" w:cstheme="minorHAnsi"/>
           <w:lang w:val="en-US"/>
@@ -14027,7 +13978,7 @@
                     <pic:cNvPicPr/>
                   </pic:nvPicPr>
                   <pic:blipFill>
-                    <a:blip r:embed="rId16">
+                    <a:blip r:embed="rId17">
                       <a:extLst>
                         <a:ext uri="{28A0092B-C50C-407E-A947-70E740481C1C}">
                           <a14:useLocalDpi xmlns:a14="http://schemas.microsoft.com/office/drawing/2010/main" val="0"/>
@@ -14071,17 +14022,8 @@
           <w:rFonts w:asciiTheme="minorHAnsi" w:hAnsiTheme="minorHAnsi" w:cstheme="minorHAnsi"/>
           <w:lang w:val="en-US"/>
         </w:rPr>
-        <w:t xml:space="preserve">Menu </w:t>
-      </w:r>
-      <w:proofErr w:type="spellStart"/>
-      <w:r>
-        <w:rPr>
-          <w:rFonts w:asciiTheme="minorHAnsi" w:hAnsiTheme="minorHAnsi" w:cstheme="minorHAnsi"/>
-          <w:lang w:val="en-US"/>
-        </w:rPr>
-        <w:t>opzioni</w:t>
-      </w:r>
-      <w:proofErr w:type="spellEnd"/>
+        <w:t>Menu opzioni</w:t>
+      </w:r>
       <w:r>
         <w:rPr>
           <w:rFonts w:asciiTheme="minorHAnsi" w:hAnsiTheme="minorHAnsi" w:cstheme="minorHAnsi"/>
@@ -14139,7 +14081,7 @@
                     <pic:cNvPicPr/>
                   </pic:nvPicPr>
                   <pic:blipFill>
-                    <a:blip r:embed="rId17">
+                    <a:blip r:embed="rId18">
                       <a:extLst>
                         <a:ext uri="{28A0092B-C50C-407E-A947-70E740481C1C}">
                           <a14:useLocalDpi xmlns:a14="http://schemas.microsoft.com/office/drawing/2010/main" val="0"/>
@@ -14183,49 +14125,8 @@
           <w:rFonts w:asciiTheme="minorHAnsi" w:hAnsiTheme="minorHAnsi" w:cstheme="minorHAnsi"/>
           <w:lang w:val="en-US"/>
         </w:rPr>
-        <w:t xml:space="preserve">Menu </w:t>
-      </w:r>
-      <w:proofErr w:type="spellStart"/>
-      <w:r>
-        <w:rPr>
-          <w:rFonts w:asciiTheme="minorHAnsi" w:hAnsiTheme="minorHAnsi" w:cstheme="minorHAnsi"/>
-          <w:lang w:val="en-US"/>
-        </w:rPr>
-        <w:t>Opzioni</w:t>
-      </w:r>
-      <w:proofErr w:type="spellEnd"/>
-      <w:r>
-        <w:rPr>
-          <w:rFonts w:asciiTheme="minorHAnsi" w:hAnsiTheme="minorHAnsi" w:cstheme="minorHAnsi"/>
-          <w:lang w:val="en-US"/>
-        </w:rPr>
-        <w:t xml:space="preserve"> </w:t>
-      </w:r>
-      <w:proofErr w:type="spellStart"/>
-      <w:r>
-        <w:rPr>
-          <w:rFonts w:asciiTheme="minorHAnsi" w:hAnsiTheme="minorHAnsi" w:cstheme="minorHAnsi"/>
-          <w:lang w:val="en-US"/>
-        </w:rPr>
-        <w:t>Impostazioni</w:t>
-      </w:r>
-      <w:proofErr w:type="spellEnd"/>
-      <w:r>
-        <w:rPr>
-          <w:rFonts w:asciiTheme="minorHAnsi" w:hAnsiTheme="minorHAnsi" w:cstheme="minorHAnsi"/>
-          <w:lang w:val="en-US"/>
-        </w:rPr>
-        <w:t xml:space="preserve"> </w:t>
-      </w:r>
-      <w:proofErr w:type="spellStart"/>
-      <w:r>
-        <w:rPr>
-          <w:rFonts w:asciiTheme="minorHAnsi" w:hAnsiTheme="minorHAnsi" w:cstheme="minorHAnsi"/>
-          <w:lang w:val="en-US"/>
-        </w:rPr>
-        <w:t>Controlli</w:t>
-      </w:r>
-      <w:proofErr w:type="spellEnd"/>
+        <w:t>Menu Opzioni Impostazioni Controlli</w:t>
+      </w:r>
     </w:p>
     <w:p>
       <w:pPr>
@@ -14258,7 +14159,7 @@
                     <pic:cNvPicPr/>
                   </pic:nvPicPr>
                   <pic:blipFill>
-                    <a:blip r:embed="rId18">
+                    <a:blip r:embed="rId19">
                       <a:extLst>
                         <a:ext uri="{28A0092B-C50C-407E-A947-70E740481C1C}">
                           <a14:useLocalDpi xmlns:a14="http://schemas.microsoft.com/office/drawing/2010/main" val="0"/>
@@ -14313,21 +14214,12 @@
           <w:lang w:val="en-US"/>
         </w:rPr>
       </w:pPr>
-      <w:proofErr w:type="spellStart"/>
       <w:r>
         <w:rPr>
           <w:rFonts w:asciiTheme="minorHAnsi" w:hAnsiTheme="minorHAnsi" w:cstheme="minorHAnsi"/>
           <w:lang w:val="en-US"/>
         </w:rPr>
-        <w:t>Classifica</w:t>
-      </w:r>
-      <w:proofErr w:type="spellEnd"/>
-      <w:r>
-        <w:rPr>
-          <w:rFonts w:asciiTheme="minorHAnsi" w:hAnsiTheme="minorHAnsi" w:cstheme="minorHAnsi"/>
-          <w:lang w:val="en-US"/>
-        </w:rPr>
-        <w:t>.</w:t>
+        <w:t>Classifica.</w:t>
       </w:r>
     </w:p>
     <w:p>
@@ -14361,7 +14253,7 @@
                     <pic:cNvPicPr/>
                   </pic:nvPicPr>
                   <pic:blipFill>
-                    <a:blip r:embed="rId19">
+                    <a:blip r:embed="rId20">
                       <a:extLst>
                         <a:ext uri="{28A0092B-C50C-407E-A947-70E740481C1C}">
                           <a14:useLocalDpi xmlns:a14="http://schemas.microsoft.com/office/drawing/2010/main" val="0"/>
@@ -14400,7 +14292,6 @@
           <w:lang w:val="en-US"/>
         </w:rPr>
       </w:pPr>
-      <w:proofErr w:type="spellStart"/>
       <w:r>
         <w:rPr>
           <w:rFonts w:asciiTheme="minorHAnsi" w:hAnsiTheme="minorHAnsi" w:cstheme="minorHAnsi"/>
@@ -14408,7 +14299,6 @@
         </w:rPr>
         <w:t>Crediti</w:t>
       </w:r>
-      <w:proofErr w:type="spellEnd"/>
       <w:r>
         <w:rPr>
           <w:rFonts w:asciiTheme="minorHAnsi" w:hAnsiTheme="minorHAnsi" w:cstheme="minorHAnsi"/>
@@ -14448,7 +14338,7 @@
                     <pic:cNvPicPr/>
                   </pic:nvPicPr>
                   <pic:blipFill>
-                    <a:blip r:embed="rId20">
+                    <a:blip r:embed="rId21">
                       <a:extLst>
                         <a:ext uri="{28A0092B-C50C-407E-A947-70E740481C1C}">
                           <a14:useLocalDpi xmlns:a14="http://schemas.microsoft.com/office/drawing/2010/main" val="0"/>
@@ -14492,20 +14382,7 @@
           <w:rFonts w:asciiTheme="minorHAnsi" w:hAnsiTheme="minorHAnsi" w:cstheme="minorHAnsi"/>
           <w:lang w:val="en-US"/>
         </w:rPr>
-        <w:t xml:space="preserve">Menu </w:t>
-      </w:r>
-      <w:r>
-        <w:rPr>
-          <w:rFonts w:asciiTheme="minorHAnsi" w:hAnsiTheme="minorHAnsi" w:cstheme="minorHAnsi"/>
-        </w:rPr>
-        <w:t>suggerimenti</w:t>
-      </w:r>
-      <w:r>
-        <w:rPr>
-          <w:rFonts w:asciiTheme="minorHAnsi" w:hAnsiTheme="minorHAnsi" w:cstheme="minorHAnsi"/>
-          <w:lang w:val="en-US"/>
-        </w:rPr>
-        <w:t>.</w:t>
+        <w:t>Menu suggerimenti.</w:t>
       </w:r>
     </w:p>
     <w:p>
@@ -14523,16 +14400,9 @@
       <w:r>
         <w:rPr>
           <w:rFonts w:asciiTheme="minorHAnsi" w:hAnsiTheme="minorHAnsi" w:cstheme="minorHAnsi"/>
-          <w:noProof/>
-        </w:rPr>
-        <w:t>Schermata</w:t>
-      </w:r>
-      <w:r>
-        <w:rPr>
-          <w:rFonts w:asciiTheme="minorHAnsi" w:hAnsiTheme="minorHAnsi" w:cstheme="minorHAnsi"/>
           <w:lang w:val="en-US"/>
         </w:rPr>
-        <w:t xml:space="preserve"> in-game.</w:t>
+        <w:t>Schermata in-game.</w:t>
       </w:r>
     </w:p>
     <w:p>
@@ -14574,20 +14444,7 @@
           <w:rFonts w:asciiTheme="minorHAnsi" w:hAnsiTheme="minorHAnsi" w:cstheme="minorHAnsi"/>
           <w:lang w:val="en-US"/>
         </w:rPr>
-        <w:t xml:space="preserve">Flowchart del menu </w:t>
-      </w:r>
-      <w:r>
-        <w:rPr>
-          <w:rFonts w:asciiTheme="minorHAnsi" w:hAnsiTheme="minorHAnsi" w:cstheme="minorHAnsi"/>
-        </w:rPr>
-        <w:t>iniziale</w:t>
-      </w:r>
-      <w:r>
-        <w:rPr>
-          <w:rFonts w:asciiTheme="minorHAnsi" w:hAnsiTheme="minorHAnsi" w:cstheme="minorHAnsi"/>
-          <w:lang w:val="en-US"/>
-        </w:rPr>
-        <w:t>.</w:t>
+        <w:t>Flowchart del menu iniziale.</w:t>
       </w:r>
     </w:p>
     <w:p>
@@ -14607,20 +14464,7 @@
           <w:rFonts w:asciiTheme="minorHAnsi" w:hAnsiTheme="minorHAnsi" w:cstheme="minorHAnsi"/>
           <w:lang w:val="en-US"/>
         </w:rPr>
-        <w:t xml:space="preserve">Flowchart del menu </w:t>
-      </w:r>
-      <w:r>
-        <w:rPr>
-          <w:rFonts w:asciiTheme="minorHAnsi" w:hAnsiTheme="minorHAnsi" w:cstheme="minorHAnsi"/>
-        </w:rPr>
-        <w:t>opzioni</w:t>
-      </w:r>
-      <w:r>
-        <w:rPr>
-          <w:rFonts w:asciiTheme="minorHAnsi" w:hAnsiTheme="minorHAnsi" w:cstheme="minorHAnsi"/>
-          <w:lang w:val="en-US"/>
-        </w:rPr>
-        <w:t>.</w:t>
+        <w:t>Flowchart del menu opzioni.</w:t>
       </w:r>
     </w:p>
     <w:p>
@@ -14640,23 +14484,7 @@
           <w:rFonts w:asciiTheme="minorHAnsi" w:hAnsiTheme="minorHAnsi" w:cstheme="minorHAnsi"/>
           <w:lang w:val="en-US"/>
         </w:rPr>
-        <w:t xml:space="preserve">Flowchart del </w:t>
-      </w:r>
-      <w:proofErr w:type="spellStart"/>
-      <w:r>
-        <w:rPr>
-          <w:rFonts w:asciiTheme="minorHAnsi" w:hAnsiTheme="minorHAnsi" w:cstheme="minorHAnsi"/>
-          <w:lang w:val="en-US"/>
-        </w:rPr>
-        <w:t>livello</w:t>
-      </w:r>
-      <w:proofErr w:type="spellEnd"/>
-      <w:r>
-        <w:rPr>
-          <w:rFonts w:asciiTheme="minorHAnsi" w:hAnsiTheme="minorHAnsi" w:cstheme="minorHAnsi"/>
-          <w:lang w:val="en-US"/>
-        </w:rPr>
-        <w:t xml:space="preserve"> 0.</w:t>
+        <w:t>Flowchart del livello 0.</w:t>
       </w:r>
     </w:p>
     <w:p>
@@ -14676,23 +14504,7 @@
           <w:rFonts w:asciiTheme="minorHAnsi" w:hAnsiTheme="minorHAnsi" w:cstheme="minorHAnsi"/>
           <w:lang w:val="en-US"/>
         </w:rPr>
-        <w:t xml:space="preserve">Flowchart del </w:t>
-      </w:r>
-      <w:proofErr w:type="spellStart"/>
-      <w:r>
-        <w:rPr>
-          <w:rFonts w:asciiTheme="minorHAnsi" w:hAnsiTheme="minorHAnsi" w:cstheme="minorHAnsi"/>
-          <w:lang w:val="en-US"/>
-        </w:rPr>
-        <w:t>livello</w:t>
-      </w:r>
-      <w:proofErr w:type="spellEnd"/>
-      <w:r>
-        <w:rPr>
-          <w:rFonts w:asciiTheme="minorHAnsi" w:hAnsiTheme="minorHAnsi" w:cstheme="minorHAnsi"/>
-          <w:lang w:val="en-US"/>
-        </w:rPr>
-        <w:t xml:space="preserve"> 1.</w:t>
+        <w:t>Flowchart del livello 1.</w:t>
       </w:r>
     </w:p>
     <w:p>
@@ -14712,23 +14524,7 @@
           <w:rFonts w:asciiTheme="minorHAnsi" w:hAnsiTheme="minorHAnsi" w:cstheme="minorHAnsi"/>
           <w:lang w:val="en-US"/>
         </w:rPr>
-        <w:t xml:space="preserve">Flowchart del </w:t>
-      </w:r>
-      <w:proofErr w:type="spellStart"/>
-      <w:r>
-        <w:rPr>
-          <w:rFonts w:asciiTheme="minorHAnsi" w:hAnsiTheme="minorHAnsi" w:cstheme="minorHAnsi"/>
-          <w:lang w:val="en-US"/>
-        </w:rPr>
-        <w:t>livello</w:t>
-      </w:r>
-      <w:proofErr w:type="spellEnd"/>
-      <w:r>
-        <w:rPr>
-          <w:rFonts w:asciiTheme="minorHAnsi" w:hAnsiTheme="minorHAnsi" w:cstheme="minorHAnsi"/>
-          <w:lang w:val="en-US"/>
-        </w:rPr>
-        <w:t xml:space="preserve"> 2.</w:t>
+        <w:t>Flowchart del livello 2.</w:t>
       </w:r>
     </w:p>
     <w:p>
@@ -14771,17 +14567,8 @@
           <w:rFonts w:asciiTheme="minorHAnsi" w:hAnsiTheme="minorHAnsi" w:cstheme="minorHAnsi"/>
           <w:lang w:val="en-US"/>
         </w:rPr>
-        <w:t xml:space="preserve">Menu </w:t>
-      </w:r>
-      <w:proofErr w:type="spellStart"/>
-      <w:r>
-        <w:rPr>
-          <w:rFonts w:asciiTheme="minorHAnsi" w:hAnsiTheme="minorHAnsi" w:cstheme="minorHAnsi"/>
-          <w:lang w:val="en-US"/>
-        </w:rPr>
-        <w:t>iniziale</w:t>
-      </w:r>
-      <w:proofErr w:type="spellEnd"/>
+        <w:t>Menu iniziale</w:t>
+      </w:r>
     </w:p>
     <w:p>
       <w:pPr>
@@ -14801,17 +14588,8 @@
           <w:rFonts w:asciiTheme="minorHAnsi" w:hAnsiTheme="minorHAnsi" w:cstheme="minorHAnsi"/>
           <w:lang w:val="en-US"/>
         </w:rPr>
-        <w:t xml:space="preserve">Menu </w:t>
-      </w:r>
-      <w:proofErr w:type="spellStart"/>
-      <w:r>
-        <w:rPr>
-          <w:rFonts w:asciiTheme="minorHAnsi" w:hAnsiTheme="minorHAnsi" w:cstheme="minorHAnsi"/>
-          <w:lang w:val="en-US"/>
-        </w:rPr>
-        <w:t>opzioni</w:t>
-      </w:r>
-      <w:proofErr w:type="spellEnd"/>
+        <w:t>Menu opzioni</w:t>
+      </w:r>
     </w:p>
     <w:p>
       <w:pPr>
@@ -14826,7 +14604,6 @@
           <w:lang w:val="en-US"/>
         </w:rPr>
       </w:pPr>
-      <w:proofErr w:type="spellStart"/>
       <w:r>
         <w:rPr>
           <w:rFonts w:asciiTheme="minorHAnsi" w:hAnsiTheme="minorHAnsi" w:cstheme="minorHAnsi"/>
@@ -14834,7 +14611,6 @@
         </w:rPr>
         <w:t>Crediti</w:t>
       </w:r>
-      <w:proofErr w:type="spellEnd"/>
     </w:p>
     <w:p>
       <w:pPr>
@@ -14849,7 +14625,6 @@
           <w:lang w:val="en-US"/>
         </w:rPr>
       </w:pPr>
-      <w:proofErr w:type="spellStart"/>
       <w:r>
         <w:rPr>
           <w:rFonts w:asciiTheme="minorHAnsi" w:hAnsiTheme="minorHAnsi" w:cstheme="minorHAnsi"/>
@@ -14857,7 +14632,6 @@
         </w:rPr>
         <w:t>Classifica</w:t>
       </w:r>
-      <w:proofErr w:type="spellEnd"/>
     </w:p>
     <w:p>
       <w:pPr>
@@ -14878,17 +14652,8 @@
           <w:lang w:val="en-US"/>
         </w:rPr>
         <w:lastRenderedPageBreak/>
-        <w:t xml:space="preserve">Menu </w:t>
-      </w:r>
-      <w:proofErr w:type="spellStart"/>
-      <w:r>
-        <w:rPr>
-          <w:rFonts w:asciiTheme="minorHAnsi" w:hAnsiTheme="minorHAnsi" w:cstheme="minorHAnsi"/>
-          <w:lang w:val="en-US"/>
-        </w:rPr>
-        <w:t>suggerimenti</w:t>
-      </w:r>
-      <w:proofErr w:type="spellEnd"/>
+        <w:t>Menu suggerimenti</w:t>
+      </w:r>
     </w:p>
     <w:p>
       <w:pPr>
@@ -14903,21 +14668,12 @@
           <w:lang w:val="en-US"/>
         </w:rPr>
       </w:pPr>
-      <w:proofErr w:type="spellStart"/>
       <w:r>
         <w:rPr>
           <w:rFonts w:asciiTheme="minorHAnsi" w:hAnsiTheme="minorHAnsi" w:cstheme="minorHAnsi"/>
           <w:lang w:val="en-US"/>
         </w:rPr>
-        <w:t>Schermata</w:t>
-      </w:r>
-      <w:proofErr w:type="spellEnd"/>
-      <w:r>
-        <w:rPr>
-          <w:rFonts w:asciiTheme="minorHAnsi" w:hAnsiTheme="minorHAnsi" w:cstheme="minorHAnsi"/>
-          <w:lang w:val="en-US"/>
-        </w:rPr>
-        <w:t xml:space="preserve"> in-game.</w:t>
+        <w:t>Schermata in-game.</w:t>
       </w:r>
     </w:p>
     <w:p>
@@ -15897,35 +15653,7 @@
         <w:rPr>
           <w:rFonts w:asciiTheme="minorHAnsi" w:hAnsiTheme="minorHAnsi"/>
         </w:rPr>
-        <w:t xml:space="preserve">. I tester del gioco saranno sia i fruitori finali del prodotto per valutare se l’obbiettivo finale del </w:t>
-      </w:r>
-      <w:proofErr w:type="spellStart"/>
-      <w:r>
-        <w:rPr>
-          <w:rFonts w:asciiTheme="minorHAnsi" w:hAnsiTheme="minorHAnsi"/>
-        </w:rPr>
-        <w:t>Serius</w:t>
-      </w:r>
-      <w:proofErr w:type="spellEnd"/>
-      <w:r>
-        <w:rPr>
-          <w:rFonts w:asciiTheme="minorHAnsi" w:hAnsiTheme="minorHAnsi"/>
-        </w:rPr>
-        <w:t xml:space="preserve"> game è stato raggiunto (Divertire ed insegnare) e sia coloro che non sono i fruitori finali del prodotto ma hanno dimestichezza con il mondo dei videogiochi e poter ricevere un </w:t>
-      </w:r>
-      <w:proofErr w:type="gramStart"/>
-      <w:r>
-        <w:rPr>
-          <w:rFonts w:asciiTheme="minorHAnsi" w:hAnsiTheme="minorHAnsi"/>
-        </w:rPr>
-        <w:t>feedback</w:t>
-      </w:r>
-      <w:proofErr w:type="gramEnd"/>
-      <w:r>
-        <w:rPr>
-          <w:rFonts w:asciiTheme="minorHAnsi" w:hAnsiTheme="minorHAnsi"/>
-        </w:rPr>
-        <w:t xml:space="preserve"> dal punto di vista tecnico.</w:t>
+        <w:t>. I tester del gioco saranno sia i fruitori finali del prodotto per valutare se l’obbiettivo finale del Serius game è stato raggiunto (Divertire ed insegnare) e sia coloro che non sono i fruitori finali del prodotto ma hanno dimestichezza con il mondo dei videogiochi e poter ricevere un feedback dal punto di vista tecnico.</w:t>
       </w:r>
     </w:p>
     <w:p>
@@ -15945,21 +15673,7 @@
         <w:rPr>
           <w:rFonts w:asciiTheme="minorHAnsi" w:hAnsiTheme="minorHAnsi"/>
         </w:rPr>
-        <w:t xml:space="preserve">Spiegare loro la procedura di test: il test si è tenuto in un ambiente chiuso e controllato. Gli utenti si sono posizionati davanti ad una macchina per il test con accanto uno dei membri </w:t>
-      </w:r>
-      <w:proofErr w:type="gramStart"/>
-      <w:r>
-        <w:rPr>
-          <w:rFonts w:asciiTheme="minorHAnsi" w:hAnsiTheme="minorHAnsi"/>
-        </w:rPr>
-        <w:t>del team</w:t>
-      </w:r>
-      <w:proofErr w:type="gramEnd"/>
-      <w:r>
-        <w:rPr>
-          <w:rFonts w:asciiTheme="minorHAnsi" w:hAnsiTheme="minorHAnsi"/>
-        </w:rPr>
-        <w:t xml:space="preserve"> di sviluppo, posto lì per eventuali chiarimenti e aiuti, ove necessari. Agli utenti è stato chiesto di provare in prima persona l’applicazione e di esporre durante il gioco, a volte sollecitati, le proprie impressioni e sensazioni. </w:t>
+        <w:t xml:space="preserve">Spiegare loro la procedura di test: il test si è tenuto in un ambiente chiuso e controllato. Gli utenti si sono posizionati davanti ad una macchina per il test con accanto uno dei membri del team di sviluppo, posto lì per eventuali chiarimenti e aiuti, ove necessari. Agli utenti è stato chiesto di provare in prima persona l’applicazione e di esporre durante il gioco, a volte sollecitati, le proprie impressioni e sensazioni. </w:t>
       </w:r>
     </w:p>
     <w:p>
@@ -15979,21 +15693,7 @@
         <w:rPr>
           <w:rFonts w:asciiTheme="minorHAnsi" w:hAnsiTheme="minorHAnsi"/>
         </w:rPr>
-        <w:t xml:space="preserve">Osservarli mentre usano il programma: Il membro </w:t>
-      </w:r>
-      <w:proofErr w:type="gramStart"/>
-      <w:r>
-        <w:rPr>
-          <w:rFonts w:asciiTheme="minorHAnsi" w:hAnsiTheme="minorHAnsi"/>
-        </w:rPr>
-        <w:t>del team</w:t>
-      </w:r>
-      <w:proofErr w:type="gramEnd"/>
-      <w:r>
-        <w:rPr>
-          <w:rFonts w:asciiTheme="minorHAnsi" w:hAnsiTheme="minorHAnsi"/>
-        </w:rPr>
-        <w:t xml:space="preserve"> di sviluppo presente durante il test prendeva nota di eventuali difficoltà dell'utente. Gli utenti hanno consentito di rilevare alcuni malfunzionamenti non riscontrati durante l’alfa test:</w:t>
+        <w:t>Osservarli mentre usano il programma: Il membro del team di sviluppo presente durante il test prendeva nota di eventuali difficoltà dell'utente. Gli utenti hanno consentito di rilevare alcuni malfunzionamenti non riscontrati durante l’alfa test:</w:t>
       </w:r>
     </w:p>
     <w:p>
@@ -20464,19 +20164,8 @@
                 <w:sz w:val="20"/>
                 <w:szCs w:val="20"/>
               </w:rPr>
-              <w:t xml:space="preserve">Ho avuto bisogno di imparare molti processi prima di riuscire ad utilizzare al meglio il </w:t>
-            </w:r>
-            <w:proofErr w:type="spellStart"/>
-            <w:r>
-              <w:rPr>
-                <w:rFonts w:ascii="Calibri" w:hAnsi="Calibri" w:cs="Times New Roman"/>
-                <w:color w:val="000000"/>
-                <w:sz w:val="20"/>
-                <w:szCs w:val="20"/>
-              </w:rPr>
-              <w:t>gio</w:t>
-            </w:r>
-            <w:proofErr w:type="spellEnd"/>
+              <w:t>Ho avuto bisogno di imparare molti processi prima di riuscire ad utilizzare al meglio il gio</w:t>
+            </w:r>
           </w:p>
         </w:tc>
         <w:tc>
@@ -21158,14 +20847,12 @@
                               <w:rFonts w:ascii="Garamond" w:hAnsi="Garamond"/>
                             </w:rPr>
                           </w:pPr>
-                          <w:proofErr w:type="spellStart"/>
                           <w:r>
                             <w:rPr>
                               <w:rFonts w:ascii="Garamond" w:hAnsi="Garamond"/>
                             </w:rPr>
                             <w:t>CdS</w:t>
                           </w:r>
-                          <w:proofErr w:type="spellEnd"/>
                           <w:r>
                             <w:rPr>
                               <w:rFonts w:ascii="Garamond" w:hAnsi="Garamond"/>
@@ -21247,14 +20934,12 @@
                         <w:rFonts w:ascii="Garamond" w:hAnsi="Garamond"/>
                       </w:rPr>
                     </w:pPr>
-                    <w:proofErr w:type="spellStart"/>
                     <w:r>
                       <w:rPr>
                         <w:rFonts w:ascii="Garamond" w:hAnsi="Garamond"/>
                       </w:rPr>
                       <w:t>CdS</w:t>
                     </w:r>
-                    <w:proofErr w:type="spellEnd"/>
                     <w:r>
                       <w:rPr>
                         <w:rFonts w:ascii="Garamond" w:hAnsi="Garamond"/>

</xml_diff>

<commit_message>
Aggiunti flowchart menuPrincipale e crediti
</commit_message>
<xml_diff>
--- a/doc/pianificazione/Healthy Catering Documentazione (Gruppo 7).docx
+++ b/doc/pianificazione/Healthy Catering Documentazione (Gruppo 7).docx
@@ -15186,6 +15186,63 @@
     </w:p>
     <w:p>
       <w:pPr>
+        <w:jc w:val="center"/>
+        <w:rPr>
+          <w:rFonts w:asciiTheme="minorHAnsi" w:hAnsiTheme="minorHAnsi" w:cstheme="minorHAnsi"/>
+          <w:lang w:val="en-US"/>
+        </w:rPr>
+      </w:pPr>
+      <w:r>
+        <w:rPr>
+          <w:rFonts w:asciiTheme="minorHAnsi" w:hAnsiTheme="minorHAnsi" w:cstheme="minorHAnsi"/>
+          <w:noProof/>
+          <w:lang w:val="en-US"/>
+        </w:rPr>
+        <w:drawing>
+          <wp:inline distT="0" distB="0" distL="0" distR="0" wp14:anchorId="513261FF" wp14:editId="53D7B714">
+            <wp:extent cx="6116320" cy="5206365"/>
+            <wp:effectExtent l="0" t="0" r="0" b="0"/>
+            <wp:docPr id="11" name="Immagine 11"/>
+            <wp:cNvGraphicFramePr>
+              <a:graphicFrameLocks xmlns:a="http://schemas.openxmlformats.org/drawingml/2006/main" noChangeAspect="1"/>
+            </wp:cNvGraphicFramePr>
+            <a:graphic xmlns:a="http://schemas.openxmlformats.org/drawingml/2006/main">
+              <a:graphicData uri="http://schemas.openxmlformats.org/drawingml/2006/picture">
+                <pic:pic xmlns:pic="http://schemas.openxmlformats.org/drawingml/2006/picture">
+                  <pic:nvPicPr>
+                    <pic:cNvPr id="11" name="Immagine 11"/>
+                    <pic:cNvPicPr/>
+                  </pic:nvPicPr>
+                  <pic:blipFill>
+                    <a:blip r:embed="rId23">
+                      <a:extLst>
+                        <a:ext uri="{28A0092B-C50C-407E-A947-70E740481C1C}">
+                          <a14:useLocalDpi xmlns:a14="http://schemas.microsoft.com/office/drawing/2010/main" val="0"/>
+                        </a:ext>
+                      </a:extLst>
+                    </a:blip>
+                    <a:stretch>
+                      <a:fillRect/>
+                    </a:stretch>
+                  </pic:blipFill>
+                  <pic:spPr>
+                    <a:xfrm>
+                      <a:off x="0" y="0"/>
+                      <a:ext cx="6116320" cy="5206365"/>
+                    </a:xfrm>
+                    <a:prstGeom prst="rect">
+                      <a:avLst/>
+                    </a:prstGeom>
+                  </pic:spPr>
+                </pic:pic>
+              </a:graphicData>
+            </a:graphic>
+          </wp:inline>
+        </w:drawing>
+      </w:r>
+    </w:p>
+    <w:p>
+      <w:pPr>
         <w:pStyle w:val="Paragrafoelenco"/>
         <w:numPr>
           <w:ilvl w:val="0"/>
@@ -15218,6 +15275,64 @@
           <w:lang w:val="en-US"/>
         </w:rPr>
         <w:t>.</w:t>
+      </w:r>
+    </w:p>
+    <w:p>
+      <w:pPr>
+        <w:jc w:val="center"/>
+        <w:rPr>
+          <w:rFonts w:asciiTheme="minorHAnsi" w:hAnsiTheme="minorHAnsi" w:cstheme="minorHAnsi"/>
+          <w:lang w:val="en-US"/>
+        </w:rPr>
+      </w:pPr>
+      <w:r>
+        <w:rPr>
+          <w:rFonts w:asciiTheme="minorHAnsi" w:hAnsiTheme="minorHAnsi" w:cstheme="minorHAnsi"/>
+          <w:noProof/>
+          <w:lang w:val="en-US"/>
+        </w:rPr>
+        <w:lastRenderedPageBreak/>
+        <w:drawing>
+          <wp:inline distT="0" distB="0" distL="0" distR="0" wp14:anchorId="416D2912" wp14:editId="624C4A52">
+            <wp:extent cx="2069973" cy="4531360"/>
+            <wp:effectExtent l="0" t="0" r="6985" b="2540"/>
+            <wp:docPr id="17" name="Immagine 17"/>
+            <wp:cNvGraphicFramePr>
+              <a:graphicFrameLocks xmlns:a="http://schemas.openxmlformats.org/drawingml/2006/main" noChangeAspect="1"/>
+            </wp:cNvGraphicFramePr>
+            <a:graphic xmlns:a="http://schemas.openxmlformats.org/drawingml/2006/main">
+              <a:graphicData uri="http://schemas.openxmlformats.org/drawingml/2006/picture">
+                <pic:pic xmlns:pic="http://schemas.openxmlformats.org/drawingml/2006/picture">
+                  <pic:nvPicPr>
+                    <pic:cNvPr id="17" name="Immagine 17"/>
+                    <pic:cNvPicPr/>
+                  </pic:nvPicPr>
+                  <pic:blipFill>
+                    <a:blip r:embed="rId24">
+                      <a:extLst>
+                        <a:ext uri="{28A0092B-C50C-407E-A947-70E740481C1C}">
+                          <a14:useLocalDpi xmlns:a14="http://schemas.microsoft.com/office/drawing/2010/main" val="0"/>
+                        </a:ext>
+                      </a:extLst>
+                    </a:blip>
+                    <a:stretch>
+                      <a:fillRect/>
+                    </a:stretch>
+                  </pic:blipFill>
+                  <pic:spPr>
+                    <a:xfrm>
+                      <a:off x="0" y="0"/>
+                      <a:ext cx="2075748" cy="4544003"/>
+                    </a:xfrm>
+                    <a:prstGeom prst="rect">
+                      <a:avLst/>
+                    </a:prstGeom>
+                  </pic:spPr>
+                </pic:pic>
+              </a:graphicData>
+            </a:graphic>
+          </wp:inline>
+        </w:drawing>
       </w:r>
     </w:p>
     <w:p>

</xml_diff>

<commit_message>
Aggiunto flowchart Classifica e opzioni
</commit_message>
<xml_diff>
--- a/doc/pianificazione/Healthy Catering Documentazione (Gruppo 7).docx
+++ b/doc/pianificazione/Healthy Catering Documentazione (Gruppo 7).docx
@@ -15258,7 +15258,7 @@
           <w:rFonts w:asciiTheme="minorHAnsi" w:hAnsiTheme="minorHAnsi" w:cstheme="minorHAnsi"/>
           <w:lang w:val="en-US"/>
         </w:rPr>
-        <w:t xml:space="preserve">Flowchart del menu </w:t>
+        <w:t xml:space="preserve">Flowchart </w:t>
       </w:r>
       <w:proofErr w:type="spellStart"/>
       <w:r>
@@ -15266,7 +15266,23 @@
           <w:rFonts w:asciiTheme="minorHAnsi" w:hAnsiTheme="minorHAnsi" w:cstheme="minorHAnsi"/>
           <w:lang w:val="en-US"/>
         </w:rPr>
-        <w:t>opzioni</w:t>
+        <w:t>sezione</w:t>
+      </w:r>
+      <w:proofErr w:type="spellEnd"/>
+      <w:r>
+        <w:rPr>
+          <w:rFonts w:asciiTheme="minorHAnsi" w:hAnsiTheme="minorHAnsi" w:cstheme="minorHAnsi"/>
+          <w:lang w:val="en-US"/>
+        </w:rPr>
+        <w:t xml:space="preserve"> </w:t>
+      </w:r>
+      <w:proofErr w:type="spellStart"/>
+      <w:r>
+        <w:rPr>
+          <w:rFonts w:asciiTheme="minorHAnsi" w:hAnsiTheme="minorHAnsi" w:cstheme="minorHAnsi"/>
+          <w:lang w:val="en-US"/>
+        </w:rPr>
+        <w:t>crediti</w:t>
       </w:r>
       <w:proofErr w:type="spellEnd"/>
       <w:r>
@@ -15323,6 +15339,196 @@
                     <a:xfrm>
                       <a:off x="0" y="0"/>
                       <a:ext cx="2075748" cy="4544003"/>
+                    </a:xfrm>
+                    <a:prstGeom prst="rect">
+                      <a:avLst/>
+                    </a:prstGeom>
+                  </pic:spPr>
+                </pic:pic>
+              </a:graphicData>
+            </a:graphic>
+          </wp:inline>
+        </w:drawing>
+      </w:r>
+    </w:p>
+    <w:p>
+      <w:pPr>
+        <w:pStyle w:val="Paragrafoelenco"/>
+        <w:numPr>
+          <w:ilvl w:val="0"/>
+          <w:numId w:val="47"/>
+        </w:numPr>
+        <w:rPr>
+          <w:rFonts w:asciiTheme="minorHAnsi" w:hAnsiTheme="minorHAnsi" w:cstheme="minorHAnsi"/>
+          <w:lang w:val="en-US"/>
+        </w:rPr>
+      </w:pPr>
+      <w:r>
+        <w:rPr>
+          <w:rFonts w:asciiTheme="minorHAnsi" w:hAnsiTheme="minorHAnsi" w:cstheme="minorHAnsi"/>
+          <w:lang w:val="en-US"/>
+        </w:rPr>
+        <w:t xml:space="preserve">Flowchart </w:t>
+      </w:r>
+      <w:proofErr w:type="spellStart"/>
+      <w:r>
+        <w:rPr>
+          <w:rFonts w:asciiTheme="minorHAnsi" w:hAnsiTheme="minorHAnsi" w:cstheme="minorHAnsi"/>
+          <w:lang w:val="en-US"/>
+        </w:rPr>
+        <w:t>sezione</w:t>
+      </w:r>
+      <w:proofErr w:type="spellEnd"/>
+      <w:r>
+        <w:rPr>
+          <w:rFonts w:asciiTheme="minorHAnsi" w:hAnsiTheme="minorHAnsi" w:cstheme="minorHAnsi"/>
+          <w:lang w:val="en-US"/>
+        </w:rPr>
+        <w:t xml:space="preserve"> </w:t>
+      </w:r>
+      <w:proofErr w:type="spellStart"/>
+      <w:r>
+        <w:rPr>
+          <w:rFonts w:asciiTheme="minorHAnsi" w:hAnsiTheme="minorHAnsi" w:cstheme="minorHAnsi"/>
+          <w:lang w:val="en-US"/>
+        </w:rPr>
+        <w:t>classifica</w:t>
+      </w:r>
+      <w:proofErr w:type="spellEnd"/>
+    </w:p>
+    <w:p>
+      <w:pPr>
+        <w:jc w:val="center"/>
+        <w:rPr>
+          <w:rFonts w:asciiTheme="minorHAnsi" w:hAnsiTheme="minorHAnsi" w:cstheme="minorHAnsi"/>
+          <w:lang w:val="en-US"/>
+        </w:rPr>
+      </w:pPr>
+      <w:r>
+        <w:rPr>
+          <w:rFonts w:asciiTheme="minorHAnsi" w:hAnsiTheme="minorHAnsi" w:cstheme="minorHAnsi"/>
+          <w:noProof/>
+          <w:lang w:val="en-US"/>
+        </w:rPr>
+        <w:lastRenderedPageBreak/>
+        <w:drawing>
+          <wp:inline distT="0" distB="0" distL="0" distR="0" wp14:anchorId="71525569" wp14:editId="7942798F">
+            <wp:extent cx="2619375" cy="5734050"/>
+            <wp:effectExtent l="0" t="0" r="9525" b="0"/>
+            <wp:docPr id="9" name="Immagine 9"/>
+            <wp:cNvGraphicFramePr>
+              <a:graphicFrameLocks xmlns:a="http://schemas.openxmlformats.org/drawingml/2006/main" noChangeAspect="1"/>
+            </wp:cNvGraphicFramePr>
+            <a:graphic xmlns:a="http://schemas.openxmlformats.org/drawingml/2006/main">
+              <a:graphicData uri="http://schemas.openxmlformats.org/drawingml/2006/picture">
+                <pic:pic xmlns:pic="http://schemas.openxmlformats.org/drawingml/2006/picture">
+                  <pic:nvPicPr>
+                    <pic:cNvPr id="9" name="Immagine 9"/>
+                    <pic:cNvPicPr/>
+                  </pic:nvPicPr>
+                  <pic:blipFill>
+                    <a:blip r:embed="rId25">
+                      <a:extLst>
+                        <a:ext uri="{28A0092B-C50C-407E-A947-70E740481C1C}">
+                          <a14:useLocalDpi xmlns:a14="http://schemas.microsoft.com/office/drawing/2010/main" val="0"/>
+                        </a:ext>
+                      </a:extLst>
+                    </a:blip>
+                    <a:stretch>
+                      <a:fillRect/>
+                    </a:stretch>
+                  </pic:blipFill>
+                  <pic:spPr>
+                    <a:xfrm>
+                      <a:off x="0" y="0"/>
+                      <a:ext cx="2619375" cy="5734050"/>
+                    </a:xfrm>
+                    <a:prstGeom prst="rect">
+                      <a:avLst/>
+                    </a:prstGeom>
+                  </pic:spPr>
+                </pic:pic>
+              </a:graphicData>
+            </a:graphic>
+          </wp:inline>
+        </w:drawing>
+      </w:r>
+    </w:p>
+    <w:p>
+      <w:pPr>
+        <w:pStyle w:val="Paragrafoelenco"/>
+        <w:numPr>
+          <w:ilvl w:val="0"/>
+          <w:numId w:val="47"/>
+        </w:numPr>
+        <w:rPr>
+          <w:rFonts w:asciiTheme="minorHAnsi" w:hAnsiTheme="minorHAnsi" w:cstheme="minorHAnsi"/>
+          <w:lang w:val="en-US"/>
+        </w:rPr>
+      </w:pPr>
+      <w:r>
+        <w:rPr>
+          <w:rFonts w:asciiTheme="minorHAnsi" w:hAnsiTheme="minorHAnsi" w:cstheme="minorHAnsi"/>
+          <w:lang w:val="en-US"/>
+        </w:rPr>
+        <w:t xml:space="preserve">Flowchart menu </w:t>
+      </w:r>
+      <w:proofErr w:type="spellStart"/>
+      <w:r>
+        <w:rPr>
+          <w:rFonts w:asciiTheme="minorHAnsi" w:hAnsiTheme="minorHAnsi" w:cstheme="minorHAnsi"/>
+          <w:lang w:val="en-US"/>
+        </w:rPr>
+        <w:t>opzioni</w:t>
+      </w:r>
+      <w:proofErr w:type="spellEnd"/>
+    </w:p>
+    <w:p>
+      <w:pPr>
+        <w:jc w:val="center"/>
+        <w:rPr>
+          <w:rFonts w:asciiTheme="minorHAnsi" w:hAnsiTheme="minorHAnsi" w:cstheme="minorHAnsi"/>
+          <w:lang w:val="en-US"/>
+        </w:rPr>
+      </w:pPr>
+      <w:r>
+        <w:rPr>
+          <w:rFonts w:asciiTheme="minorHAnsi" w:hAnsiTheme="minorHAnsi" w:cstheme="minorHAnsi"/>
+          <w:noProof/>
+          <w:lang w:val="en-US"/>
+        </w:rPr>
+        <w:lastRenderedPageBreak/>
+        <w:drawing>
+          <wp:inline distT="0" distB="0" distL="0" distR="0" wp14:anchorId="67F9C46E" wp14:editId="0A64A3D5">
+            <wp:extent cx="6116320" cy="4373245"/>
+            <wp:effectExtent l="0" t="0" r="0" b="8255"/>
+            <wp:docPr id="18" name="Immagine 18"/>
+            <wp:cNvGraphicFramePr>
+              <a:graphicFrameLocks xmlns:a="http://schemas.openxmlformats.org/drawingml/2006/main" noChangeAspect="1"/>
+            </wp:cNvGraphicFramePr>
+            <a:graphic xmlns:a="http://schemas.openxmlformats.org/drawingml/2006/main">
+              <a:graphicData uri="http://schemas.openxmlformats.org/drawingml/2006/picture">
+                <pic:pic xmlns:pic="http://schemas.openxmlformats.org/drawingml/2006/picture">
+                  <pic:nvPicPr>
+                    <pic:cNvPr id="18" name="Immagine 18"/>
+                    <pic:cNvPicPr/>
+                  </pic:nvPicPr>
+                  <pic:blipFill>
+                    <a:blip r:embed="rId26">
+                      <a:extLst>
+                        <a:ext uri="{28A0092B-C50C-407E-A947-70E740481C1C}">
+                          <a14:useLocalDpi xmlns:a14="http://schemas.microsoft.com/office/drawing/2010/main" val="0"/>
+                        </a:ext>
+                      </a:extLst>
+                    </a:blip>
+                    <a:stretch>
+                      <a:fillRect/>
+                    </a:stretch>
+                  </pic:blipFill>
+                  <pic:spPr>
+                    <a:xfrm>
+                      <a:off x="0" y="0"/>
+                      <a:ext cx="6116320" cy="4373245"/>
                     </a:xfrm>
                     <a:prstGeom prst="rect">
                       <a:avLst/>

</xml_diff>

<commit_message>
Aggiunti riferimenti alla patologia dei livelli 1 e 2
</commit_message>
<xml_diff>
--- a/doc/pianificazione/Healthy Catering Documentazione (Gruppo 7).docx
+++ b/doc/pianificazione/Healthy Catering Documentazione (Gruppo 7).docx
@@ -24,7 +24,6 @@
         </w:rPr>
       </w:pPr>
       <w:bookmarkStart w:id="0" w:name="_Hlk101112660"/>
-      <w:proofErr w:type="spellStart"/>
       <w:r>
         <w:rPr>
           <w:rFonts w:eastAsiaTheme="majorEastAsia" w:cstheme="majorBidi"/>
@@ -34,19 +33,7 @@
           <w:sz w:val="72"/>
           <w:szCs w:val="56"/>
         </w:rPr>
-        <w:t>Healthy</w:t>
-      </w:r>
-      <w:proofErr w:type="spellEnd"/>
-      <w:r>
-        <w:rPr>
-          <w:rFonts w:eastAsiaTheme="majorEastAsia" w:cstheme="majorBidi"/>
-          <w:b/>
-          <w:spacing w:val="-10"/>
-          <w:kern w:val="28"/>
-          <w:sz w:val="72"/>
-          <w:szCs w:val="56"/>
-        </w:rPr>
-        <w:t xml:space="preserve"> Catering</w:t>
+        <w:t>Healthy Catering</w:t>
       </w:r>
     </w:p>
     <w:bookmarkEnd w:id="0"/>
@@ -4297,21 +4284,7 @@
         <w:rPr>
           <w:rFonts w:asciiTheme="minorHAnsi" w:hAnsiTheme="minorHAnsi" w:cstheme="minorHAnsi"/>
         </w:rPr>
-        <w:t xml:space="preserve"> ed al </w:t>
-      </w:r>
-      <w:proofErr w:type="spellStart"/>
-      <w:r>
-        <w:rPr>
-          <w:rFonts w:asciiTheme="minorHAnsi" w:hAnsiTheme="minorHAnsi" w:cstheme="minorHAnsi"/>
-        </w:rPr>
-        <w:t>nustriScore</w:t>
-      </w:r>
-      <w:proofErr w:type="spellEnd"/>
-      <w:r>
-        <w:rPr>
-          <w:rFonts w:asciiTheme="minorHAnsi" w:hAnsiTheme="minorHAnsi" w:cstheme="minorHAnsi"/>
-        </w:rPr>
-        <w:t xml:space="preserve"> del piatto</w:t>
+        <w:t xml:space="preserve"> ed al nustriScore del piatto</w:t>
       </w:r>
       <w:r>
         <w:rPr>
@@ -4331,21 +4304,7 @@
         <w:rPr>
           <w:rFonts w:asciiTheme="minorHAnsi" w:hAnsiTheme="minorHAnsi" w:cstheme="minorHAnsi"/>
         </w:rPr>
-        <w:t>Inoltre, il videogioco punta a far comprendere l’impatto ambientale della preparazione di un piatto attraverso un sistema di ranking dell’</w:t>
-      </w:r>
-      <w:proofErr w:type="spellStart"/>
-      <w:r>
-        <w:rPr>
-          <w:rFonts w:asciiTheme="minorHAnsi" w:hAnsiTheme="minorHAnsi" w:cstheme="minorHAnsi"/>
-        </w:rPr>
-        <w:t>ecoScore</w:t>
-      </w:r>
-      <w:proofErr w:type="spellEnd"/>
-      <w:r>
-        <w:rPr>
-          <w:rFonts w:asciiTheme="minorHAnsi" w:hAnsiTheme="minorHAnsi" w:cstheme="minorHAnsi"/>
-        </w:rPr>
-        <w:t xml:space="preserve"> </w:t>
+        <w:t xml:space="preserve">Inoltre, il videogioco punta a far comprendere l’impatto ambientale della preparazione di un piatto attraverso un sistema di ranking dell’ecoScore </w:t>
       </w:r>
       <w:r>
         <w:rPr>
@@ -5600,19 +5559,11 @@
         </w:rPr>
         <w:t xml:space="preserve"> </w:t>
       </w:r>
-      <w:proofErr w:type="spellStart"/>
-      <w:r>
-        <w:rPr>
-          <w:rFonts w:asciiTheme="minorHAnsi" w:hAnsiTheme="minorHAnsi" w:cstheme="minorHAnsi"/>
-        </w:rPr>
-        <w:t>Aspect</w:t>
-      </w:r>
-      <w:proofErr w:type="spellEnd"/>
-      <w:r>
-        <w:rPr>
-          <w:rFonts w:asciiTheme="minorHAnsi" w:hAnsiTheme="minorHAnsi" w:cstheme="minorHAnsi"/>
-        </w:rPr>
-        <w:t xml:space="preserve"> Ratio: 4:3 e/o 16:9</w:t>
+      <w:r>
+        <w:rPr>
+          <w:rFonts w:asciiTheme="minorHAnsi" w:hAnsiTheme="minorHAnsi" w:cstheme="minorHAnsi"/>
+        </w:rPr>
+        <w:t>Aspect Ratio: 4:3 e/o 16:9</w:t>
       </w:r>
     </w:p>
     <w:p>
@@ -5873,19 +5824,11 @@
         </w:rPr>
         <w:t xml:space="preserve"> </w:t>
       </w:r>
-      <w:proofErr w:type="spellStart"/>
-      <w:r>
-        <w:rPr>
-          <w:rFonts w:asciiTheme="minorHAnsi" w:hAnsiTheme="minorHAnsi" w:cstheme="minorHAnsi"/>
-        </w:rPr>
-        <w:t>Aspect</w:t>
-      </w:r>
-      <w:proofErr w:type="spellEnd"/>
-      <w:r>
-        <w:rPr>
-          <w:rFonts w:asciiTheme="minorHAnsi" w:hAnsiTheme="minorHAnsi" w:cstheme="minorHAnsi"/>
-        </w:rPr>
-        <w:t xml:space="preserve"> Ratio: 4:3 e/o 16:9</w:t>
+      <w:r>
+        <w:rPr>
+          <w:rFonts w:asciiTheme="minorHAnsi" w:hAnsiTheme="minorHAnsi" w:cstheme="minorHAnsi"/>
+        </w:rPr>
+        <w:t>Aspect Ratio: 4:3 e/o 16:9</w:t>
       </w:r>
     </w:p>
     <w:p>
@@ -6736,21 +6679,7 @@
         <w:rPr>
           <w:rFonts w:asciiTheme="minorHAnsi" w:hAnsiTheme="minorHAnsi" w:cstheme="minorHAnsi"/>
         </w:rPr>
-        <w:t xml:space="preserve"> il “PT Sans </w:t>
-      </w:r>
-      <w:proofErr w:type="spellStart"/>
-      <w:r>
-        <w:rPr>
-          <w:rFonts w:asciiTheme="minorHAnsi" w:hAnsiTheme="minorHAnsi" w:cstheme="minorHAnsi"/>
-        </w:rPr>
-        <w:t>Narrow</w:t>
-      </w:r>
-      <w:proofErr w:type="spellEnd"/>
-      <w:r>
-        <w:rPr>
-          <w:rFonts w:asciiTheme="minorHAnsi" w:hAnsiTheme="minorHAnsi" w:cstheme="minorHAnsi"/>
-        </w:rPr>
-        <w:t xml:space="preserve">”. È stato scelto il seguente font poiché è un font Sans Serif, adatto </w:t>
+        <w:t xml:space="preserve"> il “PT Sans Narrow”. È stato scelto il seguente font poiché è un font Sans Serif, adatto </w:t>
       </w:r>
       <w:r>
         <w:rPr>
@@ -10798,21 +10727,7 @@
         <w:rPr>
           <w:rFonts w:asciiTheme="minorHAnsi" w:hAnsiTheme="minorHAnsi" w:cstheme="minorHAnsi"/>
         </w:rPr>
-        <w:t xml:space="preserve"> necessarie per il dominio applicativo. È stata utilizzata la documentazione ufficiale di </w:t>
-      </w:r>
-      <w:proofErr w:type="spellStart"/>
-      <w:r>
-        <w:rPr>
-          <w:rFonts w:asciiTheme="minorHAnsi" w:hAnsiTheme="minorHAnsi" w:cstheme="minorHAnsi"/>
-        </w:rPr>
-        <w:t>Unity</w:t>
-      </w:r>
-      <w:proofErr w:type="spellEnd"/>
-      <w:r>
-        <w:rPr>
-          <w:rFonts w:asciiTheme="minorHAnsi" w:hAnsiTheme="minorHAnsi" w:cstheme="minorHAnsi"/>
-        </w:rPr>
-        <w:t xml:space="preserve"> come risorsa informativa legata allo </w:t>
+        <w:t xml:space="preserve"> necessarie per il dominio applicativo. È stata utilizzata la documentazione ufficiale di Unity come risorsa informativa legata allo </w:t>
       </w:r>
       <w:r>
         <w:rPr>
@@ -10838,266 +10753,451 @@
             <w:rStyle w:val="Collegamentoipertestuale"/>
             <w:rFonts w:asciiTheme="minorHAnsi" w:hAnsiTheme="minorHAnsi" w:cstheme="minorHAnsi"/>
           </w:rPr>
-          <w:t xml:space="preserve">Complete C# </w:t>
+          <w:t>Complete C# Unity Game Developer 3D Online Course</w:t>
         </w:r>
-        <w:proofErr w:type="spellStart"/>
+      </w:hyperlink>
+      <w:r>
+        <w:rPr>
+          <w:rFonts w:asciiTheme="minorHAnsi" w:hAnsiTheme="minorHAnsi" w:cstheme="minorHAnsi"/>
+        </w:rPr>
+        <w:t>”</w:t>
+      </w:r>
+      <w:r>
+        <w:rPr>
+          <w:rFonts w:asciiTheme="minorHAnsi" w:hAnsiTheme="minorHAnsi" w:cstheme="minorHAnsi"/>
+        </w:rPr>
+        <w:t xml:space="preserve"> ed eventuali tutorial online</w:t>
+      </w:r>
+      <w:r>
+        <w:rPr>
+          <w:rFonts w:asciiTheme="minorHAnsi" w:hAnsiTheme="minorHAnsi" w:cstheme="minorHAnsi"/>
+        </w:rPr>
+        <w:t xml:space="preserve"> su tematiche specifiche</w:t>
+      </w:r>
+      <w:r>
+        <w:rPr>
+          <w:rFonts w:asciiTheme="minorHAnsi" w:hAnsiTheme="minorHAnsi" w:cstheme="minorHAnsi"/>
+        </w:rPr>
+        <w:t>.</w:t>
+      </w:r>
+    </w:p>
+    <w:p/>
+    <w:p>
+      <w:pPr>
+        <w:pStyle w:val="Titolo3"/>
+        <w:rPr>
+          <w:rFonts w:asciiTheme="majorHAnsi" w:hAnsiTheme="majorHAnsi" w:cstheme="majorHAnsi"/>
+          <w:b/>
+          <w:bCs/>
+          <w:color w:val="385623" w:themeColor="accent6" w:themeShade="80"/>
+          <w:lang w:val="en-US"/>
+        </w:rPr>
+      </w:pPr>
+      <w:bookmarkStart w:id="60" w:name="_Toc39419821"/>
+      <w:bookmarkStart w:id="61" w:name="_Toc41665010"/>
+      <w:bookmarkStart w:id="62" w:name="_Toc101112588"/>
+      <w:bookmarkStart w:id="63" w:name="_Toc102498352"/>
+      <w:r>
+        <w:rPr>
+          <w:rFonts w:asciiTheme="majorHAnsi" w:hAnsiTheme="majorHAnsi" w:cstheme="majorHAnsi"/>
+          <w:b/>
+          <w:bCs/>
+          <w:color w:val="385623" w:themeColor="accent6" w:themeShade="80"/>
+          <w:lang w:val="en-ZA"/>
+        </w:rPr>
+        <w:t>Risorse</w:t>
+      </w:r>
+      <w:r>
+        <w:rPr>
+          <w:rFonts w:asciiTheme="majorHAnsi" w:hAnsiTheme="majorHAnsi" w:cstheme="majorHAnsi"/>
+          <w:b/>
+          <w:bCs/>
+          <w:color w:val="385623" w:themeColor="accent6" w:themeShade="80"/>
+          <w:lang w:val="en-US"/>
+        </w:rPr>
+        <w:t xml:space="preserve"> applicative</w:t>
+      </w:r>
+      <w:bookmarkEnd w:id="60"/>
+      <w:bookmarkEnd w:id="61"/>
+      <w:bookmarkEnd w:id="62"/>
+      <w:bookmarkEnd w:id="63"/>
+    </w:p>
+    <w:p>
+      <w:pPr>
+        <w:jc w:val="both"/>
+        <w:rPr>
+          <w:rFonts w:asciiTheme="minorHAnsi" w:hAnsiTheme="minorHAnsi" w:cstheme="minorHAnsi"/>
+          <w:lang w:val="en-US"/>
+        </w:rPr>
+      </w:pPr>
+      <w:r>
+        <w:rPr>
+          <w:rFonts w:asciiTheme="minorHAnsi" w:hAnsiTheme="minorHAnsi" w:cstheme="minorHAnsi"/>
+          <w:lang w:val="en-US"/>
+        </w:rPr>
+        <w:t xml:space="preserve">Unity </w:t>
+      </w:r>
+      <w:r>
+        <w:rPr>
+          <w:rFonts w:asciiTheme="minorHAnsi" w:hAnsiTheme="minorHAnsi" w:cstheme="minorHAnsi"/>
+          <w:lang w:val="en-US"/>
+        </w:rPr>
+        <w:t>v2021.</w:t>
+      </w:r>
+      <w:r>
+        <w:rPr>
+          <w:rFonts w:asciiTheme="minorHAnsi" w:hAnsiTheme="minorHAnsi" w:cstheme="minorHAnsi"/>
+          <w:lang w:val="en-US"/>
+        </w:rPr>
+        <w:t>3</w:t>
+      </w:r>
+      <w:r>
+        <w:rPr>
+          <w:rFonts w:asciiTheme="minorHAnsi" w:hAnsiTheme="minorHAnsi" w:cstheme="minorHAnsi"/>
+          <w:lang w:val="en-US"/>
+        </w:rPr>
+        <w:t>.</w:t>
+      </w:r>
+      <w:r>
+        <w:rPr>
+          <w:rFonts w:asciiTheme="minorHAnsi" w:hAnsiTheme="minorHAnsi" w:cstheme="minorHAnsi"/>
+          <w:lang w:val="en-US"/>
+        </w:rPr>
+        <w:t>2</w:t>
+      </w:r>
+      <w:r>
+        <w:rPr>
+          <w:rFonts w:asciiTheme="minorHAnsi" w:hAnsiTheme="minorHAnsi" w:cstheme="minorHAnsi"/>
+          <w:lang w:val="en-US"/>
+        </w:rPr>
+        <w:t>f1</w:t>
+      </w:r>
+    </w:p>
+    <w:p>
+      <w:pPr>
+        <w:jc w:val="both"/>
+        <w:rPr>
+          <w:rFonts w:asciiTheme="minorHAnsi" w:hAnsiTheme="minorHAnsi" w:cstheme="minorHAnsi"/>
+          <w:lang w:val="en-US"/>
+        </w:rPr>
+      </w:pPr>
+      <w:r>
+        <w:rPr>
+          <w:rFonts w:asciiTheme="minorHAnsi" w:hAnsiTheme="minorHAnsi" w:cstheme="minorHAnsi"/>
+          <w:lang w:val="en-US"/>
+        </w:rPr>
+        <w:t>Adobe Photoshop 20</w:t>
+      </w:r>
+      <w:r>
+        <w:rPr>
+          <w:rFonts w:asciiTheme="minorHAnsi" w:hAnsiTheme="minorHAnsi" w:cstheme="minorHAnsi"/>
+          <w:lang w:val="en-US"/>
+        </w:rPr>
+        <w:t>22</w:t>
+      </w:r>
+    </w:p>
+    <w:p>
+      <w:pPr>
+        <w:jc w:val="both"/>
+        <w:rPr>
+          <w:rFonts w:asciiTheme="minorHAnsi" w:hAnsiTheme="minorHAnsi" w:cstheme="minorHAnsi"/>
+        </w:rPr>
+      </w:pPr>
+      <w:r>
+        <w:rPr>
+          <w:rFonts w:asciiTheme="minorHAnsi" w:hAnsiTheme="minorHAnsi" w:cstheme="minorHAnsi"/>
+        </w:rPr>
+        <w:t>Adobe Illustrator 2022</w:t>
+      </w:r>
+    </w:p>
+    <w:p>
+      <w:pPr>
+        <w:jc w:val="both"/>
+        <w:rPr>
+          <w:rFonts w:asciiTheme="minorHAnsi" w:hAnsiTheme="minorHAnsi" w:cstheme="minorHAnsi"/>
+        </w:rPr>
+      </w:pPr>
+      <w:r>
+        <w:rPr>
+          <w:rFonts w:asciiTheme="minorHAnsi" w:hAnsiTheme="minorHAnsi" w:cstheme="minorHAnsi"/>
+        </w:rPr>
+        <w:t>Adobe Premiere 2022</w:t>
+      </w:r>
+    </w:p>
+    <w:p>
+      <w:pPr>
+        <w:jc w:val="both"/>
+        <w:rPr>
+          <w:rFonts w:asciiTheme="minorHAnsi" w:hAnsiTheme="minorHAnsi" w:cstheme="minorHAnsi"/>
+        </w:rPr>
+      </w:pPr>
+      <w:r>
+        <w:rPr>
+          <w:rFonts w:asciiTheme="minorHAnsi" w:hAnsiTheme="minorHAnsi" w:cstheme="minorHAnsi"/>
+        </w:rPr>
+        <w:t>Microsoft Visual Studio 2019</w:t>
+      </w:r>
+    </w:p>
+    <w:p>
+      <w:pPr>
+        <w:jc w:val="both"/>
+        <w:rPr>
+          <w:rFonts w:asciiTheme="minorHAnsi" w:hAnsiTheme="minorHAnsi" w:cstheme="minorHAnsi"/>
+        </w:rPr>
+      </w:pPr>
+      <w:r>
+        <w:rPr>
+          <w:rFonts w:asciiTheme="minorHAnsi" w:hAnsiTheme="minorHAnsi" w:cstheme="minorHAnsi"/>
+        </w:rPr>
+        <w:t>Git</w:t>
+      </w:r>
+      <w:r>
+        <w:rPr>
+          <w:rFonts w:asciiTheme="minorHAnsi" w:hAnsiTheme="minorHAnsi" w:cstheme="minorHAnsi"/>
+        </w:rPr>
+        <w:t xml:space="preserve"> e GitHub</w:t>
+      </w:r>
+    </w:p>
+    <w:p>
+      <w:pPr>
+        <w:jc w:val="both"/>
+        <w:rPr>
+          <w:rFonts w:asciiTheme="minorHAnsi" w:hAnsiTheme="minorHAnsi" w:cstheme="minorHAnsi"/>
+        </w:rPr>
+      </w:pPr>
+      <w:r>
+        <w:rPr>
+          <w:rFonts w:asciiTheme="minorHAnsi" w:hAnsiTheme="minorHAnsi" w:cstheme="minorHAnsi"/>
+        </w:rPr>
+        <w:t>Blender</w:t>
+      </w:r>
+    </w:p>
+    <w:p>
+      <w:pPr>
+        <w:jc w:val="both"/>
+        <w:rPr>
+          <w:rFonts w:asciiTheme="minorHAnsi" w:hAnsiTheme="minorHAnsi" w:cstheme="minorHAnsi"/>
+        </w:rPr>
+      </w:pPr>
+      <w:r>
+        <w:rPr>
+          <w:rFonts w:asciiTheme="minorHAnsi" w:hAnsiTheme="minorHAnsi" w:cstheme="minorHAnsi"/>
+        </w:rPr>
+        <w:t>Drawio</w:t>
+      </w:r>
+    </w:p>
+    <w:p>
+      <w:pPr>
+        <w:rPr>
+          <w:rFonts w:asciiTheme="minorHAnsi" w:hAnsiTheme="minorHAnsi" w:cstheme="minorHAnsi"/>
+        </w:rPr>
+      </w:pPr>
+    </w:p>
+    <w:p>
+      <w:pPr>
+        <w:pStyle w:val="Titolo3"/>
+        <w:rPr>
+          <w:rFonts w:asciiTheme="majorHAnsi" w:hAnsiTheme="majorHAnsi"/>
+          <w:b/>
+          <w:bCs/>
+          <w:color w:val="385623" w:themeColor="accent6" w:themeShade="80"/>
+        </w:rPr>
+      </w:pPr>
+      <w:bookmarkStart w:id="64" w:name="_Toc39419822"/>
+      <w:bookmarkStart w:id="65" w:name="_Toc41665011"/>
+      <w:bookmarkStart w:id="66" w:name="_Toc101112589"/>
+      <w:bookmarkStart w:id="67" w:name="_Toc102498353"/>
+      <w:r>
+        <w:rPr>
+          <w:rFonts w:asciiTheme="majorHAnsi" w:hAnsiTheme="majorHAnsi"/>
+          <w:b/>
+          <w:bCs/>
+          <w:color w:val="385623" w:themeColor="accent6" w:themeShade="80"/>
+        </w:rPr>
+        <w:t>Risorse strumentali</w:t>
+      </w:r>
+      <w:bookmarkEnd w:id="64"/>
+      <w:bookmarkEnd w:id="65"/>
+      <w:bookmarkEnd w:id="66"/>
+      <w:bookmarkEnd w:id="67"/>
+    </w:p>
+    <w:p>
+      <w:pPr>
+        <w:jc w:val="both"/>
+        <w:rPr>
+          <w:rFonts w:asciiTheme="minorHAnsi" w:hAnsiTheme="minorHAnsi" w:cstheme="minorHAnsi"/>
+        </w:rPr>
+      </w:pPr>
+      <w:r>
+        <w:rPr>
+          <w:rFonts w:asciiTheme="minorHAnsi" w:hAnsiTheme="minorHAnsi" w:cstheme="minorHAnsi"/>
+        </w:rPr>
+        <w:t xml:space="preserve">Verranno utilizzati asset presenti nei pack “Polygon City”, “Polygon Farmer”, “Polygon Prototype Pack” in possesso da Cassano Francesco Saverio. </w:t>
+      </w:r>
+      <w:r>
+        <w:rPr>
+          <w:rFonts w:asciiTheme="minorHAnsi" w:hAnsiTheme="minorHAnsi" w:cstheme="minorHAnsi"/>
+        </w:rPr>
+        <w:t xml:space="preserve">I restanti materiali 3D come oggetti ambientali ed </w:t>
+      </w:r>
+      <w:r>
+        <w:rPr>
+          <w:rFonts w:asciiTheme="minorHAnsi" w:hAnsiTheme="minorHAnsi" w:cstheme="minorHAnsi"/>
+        </w:rPr>
+        <w:lastRenderedPageBreak/>
+        <w:t>altro</w:t>
+      </w:r>
+      <w:r>
+        <w:rPr>
+          <w:rFonts w:asciiTheme="minorHAnsi" w:hAnsiTheme="minorHAnsi" w:cstheme="minorHAnsi"/>
+        </w:rPr>
+        <w:t xml:space="preserve"> saranno reperiti dall’asset store di Unity. L’interfaccia grafica </w:t>
+      </w:r>
+      <w:r>
+        <w:rPr>
+          <w:rFonts w:asciiTheme="minorHAnsi" w:hAnsiTheme="minorHAnsi" w:cstheme="minorHAnsi"/>
+        </w:rPr>
+        <w:t>(</w:t>
+      </w:r>
+      <w:r>
+        <w:rPr>
+          <w:rFonts w:asciiTheme="minorHAnsi" w:hAnsiTheme="minorHAnsi" w:cstheme="minorHAnsi"/>
+        </w:rPr>
+        <w:t>Sprite</w:t>
+      </w:r>
+      <w:r>
+        <w:rPr>
+          <w:rFonts w:asciiTheme="minorHAnsi" w:hAnsiTheme="minorHAnsi" w:cstheme="minorHAnsi"/>
+        </w:rPr>
+        <w:t>, sfondi ecc…)</w:t>
+      </w:r>
+      <w:r>
+        <w:rPr>
+          <w:rFonts w:asciiTheme="minorHAnsi" w:hAnsiTheme="minorHAnsi" w:cstheme="minorHAnsi"/>
+        </w:rPr>
+        <w:t xml:space="preserve"> del progetto, invece, </w:t>
+      </w:r>
+      <w:r>
+        <w:rPr>
+          <w:rFonts w:asciiTheme="minorHAnsi" w:hAnsiTheme="minorHAnsi" w:cstheme="minorHAnsi"/>
+        </w:rPr>
+        <w:t>verrà</w:t>
+      </w:r>
+      <w:r>
+        <w:rPr>
+          <w:rFonts w:asciiTheme="minorHAnsi" w:hAnsiTheme="minorHAnsi" w:cstheme="minorHAnsi"/>
+        </w:rPr>
+        <w:t xml:space="preserve"> auto prodott</w:t>
+      </w:r>
+      <w:r>
+        <w:rPr>
+          <w:rFonts w:asciiTheme="minorHAnsi" w:hAnsiTheme="minorHAnsi" w:cstheme="minorHAnsi"/>
+        </w:rPr>
+        <w:t>a</w:t>
+      </w:r>
+      <w:r>
+        <w:rPr>
+          <w:rFonts w:asciiTheme="minorHAnsi" w:hAnsiTheme="minorHAnsi" w:cstheme="minorHAnsi"/>
+        </w:rPr>
+        <w:t xml:space="preserve"> dal gruppo stesso.</w:t>
+      </w:r>
+      <w:r>
+        <w:rPr>
+          <w:rFonts w:asciiTheme="minorHAnsi" w:hAnsiTheme="minorHAnsi" w:cstheme="minorHAnsi"/>
+        </w:rPr>
+        <w:t xml:space="preserve"> Le animazioni sono </w:t>
+      </w:r>
+      <w:r>
+        <w:rPr>
+          <w:rFonts w:asciiTheme="minorHAnsi" w:hAnsiTheme="minorHAnsi" w:cstheme="minorHAnsi"/>
+        </w:rPr>
+        <w:t>attinte</w:t>
+      </w:r>
+      <w:r>
+        <w:rPr>
+          <w:rFonts w:asciiTheme="minorHAnsi" w:hAnsiTheme="minorHAnsi" w:cstheme="minorHAnsi"/>
+        </w:rPr>
+        <w:t xml:space="preserve"> dal sito “</w:t>
+      </w:r>
+      <w:hyperlink r:id="rId14" w:anchor="/" w:history="1">
         <w:r>
           <w:rPr>
             <w:rStyle w:val="Collegamentoipertestuale"/>
             <w:rFonts w:asciiTheme="minorHAnsi" w:hAnsiTheme="minorHAnsi" w:cstheme="minorHAnsi"/>
           </w:rPr>
-          <w:t>Unity</w:t>
-        </w:r>
-        <w:proofErr w:type="spellEnd"/>
-        <w:r>
-          <w:rPr>
-            <w:rStyle w:val="Collegamentoipertestuale"/>
-            <w:rFonts w:asciiTheme="minorHAnsi" w:hAnsiTheme="minorHAnsi" w:cstheme="minorHAnsi"/>
-          </w:rPr>
-          <w:t xml:space="preserve"> Game Developer 3D Online Course</w:t>
+          <w:t>Mixamo</w:t>
         </w:r>
       </w:hyperlink>
       <w:r>
         <w:rPr>
           <w:rFonts w:asciiTheme="minorHAnsi" w:hAnsiTheme="minorHAnsi" w:cstheme="minorHAnsi"/>
         </w:rPr>
-        <w:t>”</w:t>
-      </w:r>
-      <w:r>
-        <w:rPr>
-          <w:rFonts w:asciiTheme="minorHAnsi" w:hAnsiTheme="minorHAnsi" w:cstheme="minorHAnsi"/>
-        </w:rPr>
-        <w:t xml:space="preserve"> ed eventuali tutorial online</w:t>
-      </w:r>
-      <w:r>
-        <w:rPr>
-          <w:rFonts w:asciiTheme="minorHAnsi" w:hAnsiTheme="minorHAnsi" w:cstheme="minorHAnsi"/>
-        </w:rPr>
-        <w:t xml:space="preserve"> su tematiche specifiche</w:t>
-      </w:r>
-      <w:r>
-        <w:rPr>
-          <w:rFonts w:asciiTheme="minorHAnsi" w:hAnsiTheme="minorHAnsi" w:cstheme="minorHAnsi"/>
-        </w:rPr>
-        <w:t>.</w:t>
+        <w:t>”.</w:t>
+      </w:r>
+    </w:p>
+    <w:p>
+      <w:pPr>
+        <w:jc w:val="both"/>
+        <w:rPr>
+          <w:rFonts w:asciiTheme="minorHAnsi" w:hAnsiTheme="minorHAnsi" w:cstheme="minorHAnsi"/>
+        </w:rPr>
+      </w:pPr>
+    </w:p>
+    <w:p>
+      <w:pPr>
+        <w:jc w:val="both"/>
+        <w:rPr>
+          <w:rFonts w:asciiTheme="minorHAnsi" w:hAnsiTheme="minorHAnsi" w:cstheme="minorHAnsi"/>
+        </w:rPr>
+      </w:pPr>
+      <w:r>
+        <w:rPr>
+          <w:rFonts w:asciiTheme="minorHAnsi" w:hAnsiTheme="minorHAnsi" w:cstheme="minorHAnsi"/>
+        </w:rPr>
+        <w:t>Gli effetti sonori verranno presi da repository online di suoni gratuiti. Per quanto riguarda la colonna sonora, verrà invece creata da Alessandro Congedo.</w:t>
+      </w:r>
+    </w:p>
+    <w:p>
+      <w:pPr>
+        <w:jc w:val="both"/>
+        <w:rPr>
+          <w:rFonts w:asciiTheme="minorHAnsi" w:hAnsiTheme="minorHAnsi" w:cstheme="minorHAnsi"/>
+        </w:rPr>
+      </w:pPr>
+    </w:p>
+    <w:p>
+      <w:pPr>
+        <w:jc w:val="both"/>
+        <w:rPr>
+          <w:rFonts w:asciiTheme="minorHAnsi" w:hAnsiTheme="minorHAnsi" w:cstheme="minorHAnsi"/>
+        </w:rPr>
+      </w:pPr>
+      <w:r>
+        <w:rPr>
+          <w:rFonts w:asciiTheme="minorHAnsi" w:hAnsiTheme="minorHAnsi" w:cstheme="minorHAnsi"/>
+        </w:rPr>
+        <w:t>Il gruppo</w:t>
+      </w:r>
+      <w:r>
+        <w:rPr>
+          <w:rFonts w:asciiTheme="minorHAnsi" w:hAnsiTheme="minorHAnsi" w:cstheme="minorHAnsi"/>
+        </w:rPr>
+        <w:t xml:space="preserve"> per sviluppare il progetto in modo asincrono</w:t>
+      </w:r>
+      <w:r>
+        <w:rPr>
+          <w:rFonts w:asciiTheme="minorHAnsi" w:hAnsiTheme="minorHAnsi" w:cstheme="minorHAnsi"/>
+        </w:rPr>
+        <w:t xml:space="preserve"> e per una organizzazione interna per gli obbiettivi da raggiungere</w:t>
+      </w:r>
+      <w:r>
+        <w:rPr>
+          <w:rFonts w:asciiTheme="minorHAnsi" w:hAnsiTheme="minorHAnsi" w:cstheme="minorHAnsi"/>
+        </w:rPr>
+        <w:t>, utilizza “GitHub”.</w:t>
       </w:r>
     </w:p>
     <w:p/>
-    <w:p>
-      <w:pPr>
-        <w:pStyle w:val="Titolo3"/>
-        <w:rPr>
-          <w:rFonts w:asciiTheme="majorHAnsi" w:hAnsiTheme="majorHAnsi" w:cstheme="majorHAnsi"/>
-          <w:b/>
-          <w:bCs/>
-          <w:color w:val="385623" w:themeColor="accent6" w:themeShade="80"/>
-          <w:lang w:val="en-US"/>
-        </w:rPr>
-      </w:pPr>
-      <w:bookmarkStart w:id="60" w:name="_Toc39419821"/>
-      <w:bookmarkStart w:id="61" w:name="_Toc41665010"/>
-      <w:bookmarkStart w:id="62" w:name="_Toc101112588"/>
-      <w:bookmarkStart w:id="63" w:name="_Toc102498352"/>
-      <w:proofErr w:type="spellStart"/>
-      <w:r>
-        <w:rPr>
-          <w:rFonts w:asciiTheme="majorHAnsi" w:hAnsiTheme="majorHAnsi" w:cstheme="majorHAnsi"/>
-          <w:b/>
-          <w:bCs/>
-          <w:color w:val="385623" w:themeColor="accent6" w:themeShade="80"/>
-          <w:lang w:val="en-ZA"/>
-        </w:rPr>
-        <w:t>Risorse</w:t>
-      </w:r>
-      <w:proofErr w:type="spellEnd"/>
-      <w:r>
-        <w:rPr>
-          <w:rFonts w:asciiTheme="majorHAnsi" w:hAnsiTheme="majorHAnsi" w:cstheme="majorHAnsi"/>
-          <w:b/>
-          <w:bCs/>
-          <w:color w:val="385623" w:themeColor="accent6" w:themeShade="80"/>
-          <w:lang w:val="en-US"/>
-        </w:rPr>
-        <w:t xml:space="preserve"> applicative</w:t>
-      </w:r>
-      <w:bookmarkEnd w:id="60"/>
-      <w:bookmarkEnd w:id="61"/>
-      <w:bookmarkEnd w:id="62"/>
-      <w:bookmarkEnd w:id="63"/>
-    </w:p>
-    <w:p>
-      <w:pPr>
-        <w:jc w:val="both"/>
-        <w:rPr>
-          <w:rFonts w:asciiTheme="minorHAnsi" w:hAnsiTheme="minorHAnsi" w:cstheme="minorHAnsi"/>
-          <w:lang w:val="en-US"/>
-        </w:rPr>
-      </w:pPr>
-      <w:r>
-        <w:rPr>
-          <w:rFonts w:asciiTheme="minorHAnsi" w:hAnsiTheme="minorHAnsi" w:cstheme="minorHAnsi"/>
-          <w:lang w:val="en-US"/>
-        </w:rPr>
-        <w:t xml:space="preserve">Unity </w:t>
-      </w:r>
-      <w:r>
-        <w:rPr>
-          <w:rFonts w:asciiTheme="minorHAnsi" w:hAnsiTheme="minorHAnsi" w:cstheme="minorHAnsi"/>
-          <w:lang w:val="en-US"/>
-        </w:rPr>
-        <w:t>v2021.</w:t>
-      </w:r>
-      <w:r>
-        <w:rPr>
-          <w:rFonts w:asciiTheme="minorHAnsi" w:hAnsiTheme="minorHAnsi" w:cstheme="minorHAnsi"/>
-          <w:lang w:val="en-US"/>
-        </w:rPr>
-        <w:t>3</w:t>
-      </w:r>
-      <w:r>
-        <w:rPr>
-          <w:rFonts w:asciiTheme="minorHAnsi" w:hAnsiTheme="minorHAnsi" w:cstheme="minorHAnsi"/>
-          <w:lang w:val="en-US"/>
-        </w:rPr>
-        <w:t>.</w:t>
-      </w:r>
-      <w:r>
-        <w:rPr>
-          <w:rFonts w:asciiTheme="minorHAnsi" w:hAnsiTheme="minorHAnsi" w:cstheme="minorHAnsi"/>
-          <w:lang w:val="en-US"/>
-        </w:rPr>
-        <w:t>2</w:t>
-      </w:r>
-      <w:r>
-        <w:rPr>
-          <w:rFonts w:asciiTheme="minorHAnsi" w:hAnsiTheme="minorHAnsi" w:cstheme="minorHAnsi"/>
-          <w:lang w:val="en-US"/>
-        </w:rPr>
-        <w:t>f1</w:t>
-      </w:r>
-    </w:p>
-    <w:p>
-      <w:pPr>
-        <w:jc w:val="both"/>
-        <w:rPr>
-          <w:rFonts w:asciiTheme="minorHAnsi" w:hAnsiTheme="minorHAnsi" w:cstheme="minorHAnsi"/>
-          <w:lang w:val="en-US"/>
-        </w:rPr>
-      </w:pPr>
-      <w:r>
-        <w:rPr>
-          <w:rFonts w:asciiTheme="minorHAnsi" w:hAnsiTheme="minorHAnsi" w:cstheme="minorHAnsi"/>
-          <w:lang w:val="en-US"/>
-        </w:rPr>
-        <w:t>Adobe Photoshop 20</w:t>
-      </w:r>
-      <w:r>
-        <w:rPr>
-          <w:rFonts w:asciiTheme="minorHAnsi" w:hAnsiTheme="minorHAnsi" w:cstheme="minorHAnsi"/>
-          <w:lang w:val="en-US"/>
-        </w:rPr>
-        <w:t>22</w:t>
-      </w:r>
-    </w:p>
-    <w:p>
-      <w:pPr>
-        <w:jc w:val="both"/>
-        <w:rPr>
-          <w:rFonts w:asciiTheme="minorHAnsi" w:hAnsiTheme="minorHAnsi" w:cstheme="minorHAnsi"/>
-        </w:rPr>
-      </w:pPr>
-      <w:r>
-        <w:rPr>
-          <w:rFonts w:asciiTheme="minorHAnsi" w:hAnsiTheme="minorHAnsi" w:cstheme="minorHAnsi"/>
-        </w:rPr>
-        <w:t>Adobe Illustrator 2022</w:t>
-      </w:r>
-    </w:p>
-    <w:p>
-      <w:pPr>
-        <w:jc w:val="both"/>
-        <w:rPr>
-          <w:rFonts w:asciiTheme="minorHAnsi" w:hAnsiTheme="minorHAnsi" w:cstheme="minorHAnsi"/>
-        </w:rPr>
-      </w:pPr>
-      <w:r>
-        <w:rPr>
-          <w:rFonts w:asciiTheme="minorHAnsi" w:hAnsiTheme="minorHAnsi" w:cstheme="minorHAnsi"/>
-        </w:rPr>
-        <w:t>Adobe Premiere 2022</w:t>
-      </w:r>
-    </w:p>
-    <w:p>
-      <w:pPr>
-        <w:jc w:val="both"/>
-        <w:rPr>
-          <w:rFonts w:asciiTheme="minorHAnsi" w:hAnsiTheme="minorHAnsi" w:cstheme="minorHAnsi"/>
-        </w:rPr>
-      </w:pPr>
-      <w:r>
-        <w:rPr>
-          <w:rFonts w:asciiTheme="minorHAnsi" w:hAnsiTheme="minorHAnsi" w:cstheme="minorHAnsi"/>
-        </w:rPr>
-        <w:t>Microsoft Visual Studio 2019</w:t>
-      </w:r>
-    </w:p>
-    <w:p>
-      <w:pPr>
-        <w:jc w:val="both"/>
-        <w:rPr>
-          <w:rFonts w:asciiTheme="minorHAnsi" w:hAnsiTheme="minorHAnsi" w:cstheme="minorHAnsi"/>
-        </w:rPr>
-      </w:pPr>
-      <w:r>
-        <w:rPr>
-          <w:rFonts w:asciiTheme="minorHAnsi" w:hAnsiTheme="minorHAnsi" w:cstheme="minorHAnsi"/>
-        </w:rPr>
-        <w:t>Git</w:t>
-      </w:r>
-      <w:r>
-        <w:rPr>
-          <w:rFonts w:asciiTheme="minorHAnsi" w:hAnsiTheme="minorHAnsi" w:cstheme="minorHAnsi"/>
-        </w:rPr>
-        <w:t xml:space="preserve"> e GitHub</w:t>
-      </w:r>
-    </w:p>
-    <w:p>
-      <w:pPr>
-        <w:jc w:val="both"/>
-        <w:rPr>
-          <w:rFonts w:asciiTheme="minorHAnsi" w:hAnsiTheme="minorHAnsi" w:cstheme="minorHAnsi"/>
-        </w:rPr>
-      </w:pPr>
-      <w:r>
-        <w:rPr>
-          <w:rFonts w:asciiTheme="minorHAnsi" w:hAnsiTheme="minorHAnsi" w:cstheme="minorHAnsi"/>
-        </w:rPr>
-        <w:t>Blender</w:t>
-      </w:r>
-    </w:p>
-    <w:p>
-      <w:pPr>
-        <w:jc w:val="both"/>
-        <w:rPr>
-          <w:rFonts w:asciiTheme="minorHAnsi" w:hAnsiTheme="minorHAnsi" w:cstheme="minorHAnsi"/>
-        </w:rPr>
-      </w:pPr>
-      <w:proofErr w:type="spellStart"/>
-      <w:r>
-        <w:rPr>
-          <w:rFonts w:asciiTheme="minorHAnsi" w:hAnsiTheme="minorHAnsi" w:cstheme="minorHAnsi"/>
-        </w:rPr>
-        <w:t>Drawio</w:t>
-      </w:r>
-      <w:proofErr w:type="spellEnd"/>
-    </w:p>
-    <w:p>
-      <w:pPr>
-        <w:rPr>
-          <w:rFonts w:asciiTheme="minorHAnsi" w:hAnsiTheme="minorHAnsi" w:cstheme="minorHAnsi"/>
-        </w:rPr>
-      </w:pPr>
-    </w:p>
     <w:p>
       <w:pPr>
         <w:pStyle w:val="Titolo3"/>
@@ -11108,10 +11208,10 @@
           <w:color w:val="385623" w:themeColor="accent6" w:themeShade="80"/>
         </w:rPr>
       </w:pPr>
-      <w:bookmarkStart w:id="64" w:name="_Toc39419822"/>
-      <w:bookmarkStart w:id="65" w:name="_Toc41665011"/>
-      <w:bookmarkStart w:id="66" w:name="_Toc101112589"/>
-      <w:bookmarkStart w:id="67" w:name="_Toc102498353"/>
+      <w:bookmarkStart w:id="68" w:name="_Toc39419823"/>
+      <w:bookmarkStart w:id="69" w:name="_Toc41665012"/>
+      <w:bookmarkStart w:id="70" w:name="_Toc101112590"/>
+      <w:bookmarkStart w:id="71" w:name="_Toc102498354"/>
       <w:r>
         <w:rPr>
           <w:rFonts w:asciiTheme="majorHAnsi" w:hAnsiTheme="majorHAnsi"/>
@@ -11119,297 +11219,6 @@
           <w:bCs/>
           <w:color w:val="385623" w:themeColor="accent6" w:themeShade="80"/>
         </w:rPr>
-        <w:t>Risorse strumentali</w:t>
-      </w:r>
-      <w:bookmarkEnd w:id="64"/>
-      <w:bookmarkEnd w:id="65"/>
-      <w:bookmarkEnd w:id="66"/>
-      <w:bookmarkEnd w:id="67"/>
-    </w:p>
-    <w:p>
-      <w:pPr>
-        <w:jc w:val="both"/>
-        <w:rPr>
-          <w:rFonts w:asciiTheme="minorHAnsi" w:hAnsiTheme="minorHAnsi" w:cstheme="minorHAnsi"/>
-        </w:rPr>
-      </w:pPr>
-      <w:r>
-        <w:rPr>
-          <w:rFonts w:asciiTheme="minorHAnsi" w:hAnsiTheme="minorHAnsi" w:cstheme="minorHAnsi"/>
-        </w:rPr>
-        <w:t>Verranno utilizzati asset presenti nei pack “</w:t>
-      </w:r>
-      <w:proofErr w:type="spellStart"/>
-      <w:r>
-        <w:rPr>
-          <w:rFonts w:asciiTheme="minorHAnsi" w:hAnsiTheme="minorHAnsi" w:cstheme="minorHAnsi"/>
-        </w:rPr>
-        <w:t>Polygon</w:t>
-      </w:r>
-      <w:proofErr w:type="spellEnd"/>
-      <w:r>
-        <w:rPr>
-          <w:rFonts w:asciiTheme="minorHAnsi" w:hAnsiTheme="minorHAnsi" w:cstheme="minorHAnsi"/>
-        </w:rPr>
-        <w:t xml:space="preserve"> City”, “</w:t>
-      </w:r>
-      <w:proofErr w:type="spellStart"/>
-      <w:r>
-        <w:rPr>
-          <w:rFonts w:asciiTheme="minorHAnsi" w:hAnsiTheme="minorHAnsi" w:cstheme="minorHAnsi"/>
-        </w:rPr>
-        <w:t>Polygon</w:t>
-      </w:r>
-      <w:proofErr w:type="spellEnd"/>
-      <w:r>
-        <w:rPr>
-          <w:rFonts w:asciiTheme="minorHAnsi" w:hAnsiTheme="minorHAnsi" w:cstheme="minorHAnsi"/>
-        </w:rPr>
-        <w:t xml:space="preserve"> Farmer”, “</w:t>
-      </w:r>
-      <w:proofErr w:type="spellStart"/>
-      <w:r>
-        <w:rPr>
-          <w:rFonts w:asciiTheme="minorHAnsi" w:hAnsiTheme="minorHAnsi" w:cstheme="minorHAnsi"/>
-        </w:rPr>
-        <w:t>Polygon</w:t>
-      </w:r>
-      <w:proofErr w:type="spellEnd"/>
-      <w:r>
-        <w:rPr>
-          <w:rFonts w:asciiTheme="minorHAnsi" w:hAnsiTheme="minorHAnsi" w:cstheme="minorHAnsi"/>
-        </w:rPr>
-        <w:t xml:space="preserve"> </w:t>
-      </w:r>
-      <w:proofErr w:type="spellStart"/>
-      <w:r>
-        <w:rPr>
-          <w:rFonts w:asciiTheme="minorHAnsi" w:hAnsiTheme="minorHAnsi" w:cstheme="minorHAnsi"/>
-        </w:rPr>
-        <w:t>Prototype</w:t>
-      </w:r>
-      <w:proofErr w:type="spellEnd"/>
-      <w:r>
-        <w:rPr>
-          <w:rFonts w:asciiTheme="minorHAnsi" w:hAnsiTheme="minorHAnsi" w:cstheme="minorHAnsi"/>
-        </w:rPr>
-        <w:t xml:space="preserve"> Pack” in possesso da Cassano Francesco Saverio. </w:t>
-      </w:r>
-      <w:r>
-        <w:rPr>
-          <w:rFonts w:asciiTheme="minorHAnsi" w:hAnsiTheme="minorHAnsi" w:cstheme="minorHAnsi"/>
-        </w:rPr>
-        <w:t xml:space="preserve">I restanti materiali 3D come oggetti ambientali ed </w:t>
-      </w:r>
-      <w:r>
-        <w:rPr>
-          <w:rFonts w:asciiTheme="minorHAnsi" w:hAnsiTheme="minorHAnsi" w:cstheme="minorHAnsi"/>
-        </w:rPr>
-        <w:lastRenderedPageBreak/>
-        <w:t>altro</w:t>
-      </w:r>
-      <w:r>
-        <w:rPr>
-          <w:rFonts w:asciiTheme="minorHAnsi" w:hAnsiTheme="minorHAnsi" w:cstheme="minorHAnsi"/>
-        </w:rPr>
-        <w:t xml:space="preserve"> saranno reperiti dall’asset store di </w:t>
-      </w:r>
-      <w:proofErr w:type="spellStart"/>
-      <w:r>
-        <w:rPr>
-          <w:rFonts w:asciiTheme="minorHAnsi" w:hAnsiTheme="minorHAnsi" w:cstheme="minorHAnsi"/>
-        </w:rPr>
-        <w:t>Unity</w:t>
-      </w:r>
-      <w:proofErr w:type="spellEnd"/>
-      <w:r>
-        <w:rPr>
-          <w:rFonts w:asciiTheme="minorHAnsi" w:hAnsiTheme="minorHAnsi" w:cstheme="minorHAnsi"/>
-        </w:rPr>
-        <w:t xml:space="preserve">. L’interfaccia grafica </w:t>
-      </w:r>
-      <w:r>
-        <w:rPr>
-          <w:rFonts w:asciiTheme="minorHAnsi" w:hAnsiTheme="minorHAnsi" w:cstheme="minorHAnsi"/>
-        </w:rPr>
-        <w:t>(</w:t>
-      </w:r>
-      <w:r>
-        <w:rPr>
-          <w:rFonts w:asciiTheme="minorHAnsi" w:hAnsiTheme="minorHAnsi" w:cstheme="minorHAnsi"/>
-        </w:rPr>
-        <w:t>Sprite</w:t>
-      </w:r>
-      <w:r>
-        <w:rPr>
-          <w:rFonts w:asciiTheme="minorHAnsi" w:hAnsiTheme="minorHAnsi" w:cstheme="minorHAnsi"/>
-        </w:rPr>
-        <w:t>, sfondi ecc…)</w:t>
-      </w:r>
-      <w:r>
-        <w:rPr>
-          <w:rFonts w:asciiTheme="minorHAnsi" w:hAnsiTheme="minorHAnsi" w:cstheme="minorHAnsi"/>
-        </w:rPr>
-        <w:t xml:space="preserve"> del progetto, invece, </w:t>
-      </w:r>
-      <w:r>
-        <w:rPr>
-          <w:rFonts w:asciiTheme="minorHAnsi" w:hAnsiTheme="minorHAnsi" w:cstheme="minorHAnsi"/>
-        </w:rPr>
-        <w:t>verrà</w:t>
-      </w:r>
-      <w:r>
-        <w:rPr>
-          <w:rFonts w:asciiTheme="minorHAnsi" w:hAnsiTheme="minorHAnsi" w:cstheme="minorHAnsi"/>
-        </w:rPr>
-        <w:t xml:space="preserve"> auto prodott</w:t>
-      </w:r>
-      <w:r>
-        <w:rPr>
-          <w:rFonts w:asciiTheme="minorHAnsi" w:hAnsiTheme="minorHAnsi" w:cstheme="minorHAnsi"/>
-        </w:rPr>
-        <w:t>a</w:t>
-      </w:r>
-      <w:r>
-        <w:rPr>
-          <w:rFonts w:asciiTheme="minorHAnsi" w:hAnsiTheme="minorHAnsi" w:cstheme="minorHAnsi"/>
-        </w:rPr>
-        <w:t xml:space="preserve"> dal gruppo stesso.</w:t>
-      </w:r>
-      <w:r>
-        <w:rPr>
-          <w:rFonts w:asciiTheme="minorHAnsi" w:hAnsiTheme="minorHAnsi" w:cstheme="minorHAnsi"/>
-        </w:rPr>
-        <w:t xml:space="preserve"> Le animazioni sono </w:t>
-      </w:r>
-      <w:r>
-        <w:rPr>
-          <w:rFonts w:asciiTheme="minorHAnsi" w:hAnsiTheme="minorHAnsi" w:cstheme="minorHAnsi"/>
-        </w:rPr>
-        <w:t>attinte</w:t>
-      </w:r>
-      <w:r>
-        <w:rPr>
-          <w:rFonts w:asciiTheme="minorHAnsi" w:hAnsiTheme="minorHAnsi" w:cstheme="minorHAnsi"/>
-        </w:rPr>
-        <w:t xml:space="preserve"> dal sito “</w:t>
-      </w:r>
-      <w:proofErr w:type="spellStart"/>
-      <w:r>
-        <w:fldChar w:fldCharType="begin"/>
-      </w:r>
-      <w:r>
-        <w:instrText xml:space="preserve"> HYPERLINK "https://www.mixamo.com/" \l "/" </w:instrText>
-      </w:r>
-      <w:r>
-        <w:fldChar w:fldCharType="separate"/>
-      </w:r>
-      <w:r>
-        <w:rPr>
-          <w:rStyle w:val="Collegamentoipertestuale"/>
-          <w:rFonts w:asciiTheme="minorHAnsi" w:hAnsiTheme="minorHAnsi" w:cstheme="minorHAnsi"/>
-        </w:rPr>
-        <w:t>Mixamo</w:t>
-      </w:r>
-      <w:proofErr w:type="spellEnd"/>
-      <w:r>
-        <w:rPr>
-          <w:rStyle w:val="Collegamentoipertestuale"/>
-          <w:rFonts w:asciiTheme="minorHAnsi" w:hAnsiTheme="minorHAnsi" w:cstheme="minorHAnsi"/>
-        </w:rPr>
-        <w:fldChar w:fldCharType="end"/>
-      </w:r>
-      <w:r>
-        <w:rPr>
-          <w:rFonts w:asciiTheme="minorHAnsi" w:hAnsiTheme="minorHAnsi" w:cstheme="minorHAnsi"/>
-        </w:rPr>
-        <w:t>”.</w:t>
-      </w:r>
-    </w:p>
-    <w:p>
-      <w:pPr>
-        <w:jc w:val="both"/>
-        <w:rPr>
-          <w:rFonts w:asciiTheme="minorHAnsi" w:hAnsiTheme="minorHAnsi" w:cstheme="minorHAnsi"/>
-        </w:rPr>
-      </w:pPr>
-    </w:p>
-    <w:p>
-      <w:pPr>
-        <w:jc w:val="both"/>
-        <w:rPr>
-          <w:rFonts w:asciiTheme="minorHAnsi" w:hAnsiTheme="minorHAnsi" w:cstheme="minorHAnsi"/>
-        </w:rPr>
-      </w:pPr>
-      <w:r>
-        <w:rPr>
-          <w:rFonts w:asciiTheme="minorHAnsi" w:hAnsiTheme="minorHAnsi" w:cstheme="minorHAnsi"/>
-        </w:rPr>
-        <w:t>Gli effetti sonori verranno presi da repository online di suoni gratuiti. Per quanto riguarda la colonna sonora, verrà invece creata da Alessandro Congedo.</w:t>
-      </w:r>
-    </w:p>
-    <w:p>
-      <w:pPr>
-        <w:jc w:val="both"/>
-        <w:rPr>
-          <w:rFonts w:asciiTheme="minorHAnsi" w:hAnsiTheme="minorHAnsi" w:cstheme="minorHAnsi"/>
-        </w:rPr>
-      </w:pPr>
-    </w:p>
-    <w:p>
-      <w:pPr>
-        <w:jc w:val="both"/>
-        <w:rPr>
-          <w:rFonts w:asciiTheme="minorHAnsi" w:hAnsiTheme="minorHAnsi" w:cstheme="minorHAnsi"/>
-        </w:rPr>
-      </w:pPr>
-      <w:r>
-        <w:rPr>
-          <w:rFonts w:asciiTheme="minorHAnsi" w:hAnsiTheme="minorHAnsi" w:cstheme="minorHAnsi"/>
-        </w:rPr>
-        <w:t>Il gruppo</w:t>
-      </w:r>
-      <w:r>
-        <w:rPr>
-          <w:rFonts w:asciiTheme="minorHAnsi" w:hAnsiTheme="minorHAnsi" w:cstheme="minorHAnsi"/>
-        </w:rPr>
-        <w:t xml:space="preserve"> per sviluppare il progetto in modo asincrono</w:t>
-      </w:r>
-      <w:r>
-        <w:rPr>
-          <w:rFonts w:asciiTheme="minorHAnsi" w:hAnsiTheme="minorHAnsi" w:cstheme="minorHAnsi"/>
-        </w:rPr>
-        <w:t xml:space="preserve"> e per una organizzazione interna per gli obbiettivi da raggiungere</w:t>
-      </w:r>
-      <w:r>
-        <w:rPr>
-          <w:rFonts w:asciiTheme="minorHAnsi" w:hAnsiTheme="minorHAnsi" w:cstheme="minorHAnsi"/>
-        </w:rPr>
-        <w:t>, utilizza “GitHub”.</w:t>
-      </w:r>
-    </w:p>
-    <w:p/>
-    <w:p>
-      <w:pPr>
-        <w:pStyle w:val="Titolo3"/>
-        <w:rPr>
-          <w:rFonts w:asciiTheme="majorHAnsi" w:hAnsiTheme="majorHAnsi"/>
-          <w:b/>
-          <w:bCs/>
-          <w:color w:val="385623" w:themeColor="accent6" w:themeShade="80"/>
-        </w:rPr>
-      </w:pPr>
-      <w:bookmarkStart w:id="68" w:name="_Toc39419823"/>
-      <w:bookmarkStart w:id="69" w:name="_Toc41665012"/>
-      <w:bookmarkStart w:id="70" w:name="_Toc101112590"/>
-      <w:bookmarkStart w:id="71" w:name="_Toc102498354"/>
-      <w:r>
-        <w:rPr>
-          <w:rFonts w:asciiTheme="majorHAnsi" w:hAnsiTheme="majorHAnsi"/>
-          <w:b/>
-          <w:bCs/>
-          <w:color w:val="385623" w:themeColor="accent6" w:themeShade="80"/>
-        </w:rPr>
         <w:t>Risorse post-produzione</w:t>
       </w:r>
       <w:bookmarkEnd w:id="68"/>
@@ -11492,7 +11301,6 @@
         </w:rPr>
         <w:t xml:space="preserve">Il </w:t>
       </w:r>
-      <w:proofErr w:type="spellStart"/>
       <w:r>
         <w:rPr>
           <w:rFonts w:asciiTheme="minorHAnsi" w:hAnsiTheme="minorHAnsi" w:cstheme="minorHAnsi"/>
@@ -11503,21 +11311,7 @@
         <w:rPr>
           <w:rFonts w:asciiTheme="minorHAnsi" w:hAnsiTheme="minorHAnsi" w:cstheme="minorHAnsi"/>
         </w:rPr>
-        <w:t>erious</w:t>
-      </w:r>
-      <w:proofErr w:type="spellEnd"/>
-      <w:r>
-        <w:rPr>
-          <w:rFonts w:asciiTheme="minorHAnsi" w:hAnsiTheme="minorHAnsi" w:cstheme="minorHAnsi"/>
-        </w:rPr>
-        <w:t xml:space="preserve"> game </w:t>
-      </w:r>
-      <w:proofErr w:type="spellStart"/>
-      <w:r>
-        <w:rPr>
-          <w:rFonts w:asciiTheme="minorHAnsi" w:hAnsiTheme="minorHAnsi" w:cstheme="minorHAnsi"/>
-        </w:rPr>
-        <w:t>Healt</w:t>
+        <w:t>erious game Healt</w:t>
       </w:r>
       <w:r>
         <w:rPr>
@@ -11529,14 +11323,7 @@
         <w:rPr>
           <w:rFonts w:asciiTheme="minorHAnsi" w:hAnsiTheme="minorHAnsi" w:cstheme="minorHAnsi"/>
         </w:rPr>
-        <w:t>y</w:t>
-      </w:r>
-      <w:proofErr w:type="spellEnd"/>
-      <w:r>
-        <w:rPr>
-          <w:rFonts w:asciiTheme="minorHAnsi" w:hAnsiTheme="minorHAnsi" w:cstheme="minorHAnsi"/>
-        </w:rPr>
-        <w:t xml:space="preserve"> Catering ha lo scopo di istruire i giocatori all’alimentazione sana e rispettosa dell’ambiente illustrando la correlazione fra un piatto da mangiare, la corrispettiva</w:t>
+        <w:t>y Catering ha lo scopo di istruire i giocatori all’alimentazione sana e rispettosa dell’ambiente illustrando la correlazione fra un piatto da mangiare, la corrispettiva</w:t>
       </w:r>
       <w:r>
         <w:rPr>
@@ -11603,28 +11390,7 @@
         <w:rPr>
           <w:rFonts w:asciiTheme="minorHAnsi" w:hAnsiTheme="minorHAnsi" w:cstheme="minorHAnsi"/>
         </w:rPr>
-        <w:t xml:space="preserve">Il </w:t>
-      </w:r>
-      <w:proofErr w:type="spellStart"/>
-      <w:r>
-        <w:rPr>
-          <w:rFonts w:asciiTheme="minorHAnsi" w:hAnsiTheme="minorHAnsi" w:cstheme="minorHAnsi"/>
-        </w:rPr>
-        <w:t>serious</w:t>
-      </w:r>
-      <w:proofErr w:type="spellEnd"/>
-      <w:r>
-        <w:rPr>
-          <w:rFonts w:asciiTheme="minorHAnsi" w:hAnsiTheme="minorHAnsi" w:cstheme="minorHAnsi"/>
-        </w:rPr>
-        <w:t xml:space="preserve"> game </w:t>
-      </w:r>
-      <w:proofErr w:type="spellStart"/>
-      <w:r>
-        <w:rPr>
-          <w:rFonts w:asciiTheme="minorHAnsi" w:hAnsiTheme="minorHAnsi" w:cstheme="minorHAnsi"/>
-        </w:rPr>
-        <w:t>Healt</w:t>
+        <w:t>Il serious game Healt</w:t>
       </w:r>
       <w:r>
         <w:rPr>
@@ -11636,14 +11402,7 @@
         <w:rPr>
           <w:rFonts w:asciiTheme="minorHAnsi" w:hAnsiTheme="minorHAnsi" w:cstheme="minorHAnsi"/>
         </w:rPr>
-        <w:t>y</w:t>
-      </w:r>
-      <w:proofErr w:type="spellEnd"/>
-      <w:r>
-        <w:rPr>
-          <w:rFonts w:asciiTheme="minorHAnsi" w:hAnsiTheme="minorHAnsi" w:cstheme="minorHAnsi"/>
-        </w:rPr>
-        <w:t xml:space="preserve"> Catering presenta i seguenti concetti:</w:t>
+        <w:t>y Catering presenta i seguenti concetti:</w:t>
       </w:r>
     </w:p>
     <w:p>
@@ -11972,35 +11731,7 @@
         <w:rPr>
           <w:rFonts w:asciiTheme="minorHAnsi" w:hAnsiTheme="minorHAnsi" w:cstheme="minorHAnsi"/>
         </w:rPr>
-        <w:t xml:space="preserve">Il giocatore selezionerà una portata in base alle pietanze disponibili ed alle patologie del cliente (con annessa relativa dieta), verrà generata una lista di piatti ordinati dal più affine al meno affine; in base a quanto selezionato dal giocatore gli verrà assegnato un punteggio da aggiungere a quello base. A parità di affinità tra patologie e dieta del cliente i piatti verranno ordinati anche in base al </w:t>
-      </w:r>
-      <w:proofErr w:type="spellStart"/>
-      <w:r>
-        <w:rPr>
-          <w:rFonts w:asciiTheme="minorHAnsi" w:hAnsiTheme="minorHAnsi" w:cstheme="minorHAnsi"/>
-        </w:rPr>
-        <w:t>ecoScore</w:t>
-      </w:r>
-      <w:proofErr w:type="spellEnd"/>
-      <w:r>
-        <w:rPr>
-          <w:rFonts w:asciiTheme="minorHAnsi" w:hAnsiTheme="minorHAnsi" w:cstheme="minorHAnsi"/>
-        </w:rPr>
-        <w:t xml:space="preserve"> e </w:t>
-      </w:r>
-      <w:proofErr w:type="spellStart"/>
-      <w:r>
-        <w:rPr>
-          <w:rFonts w:asciiTheme="minorHAnsi" w:hAnsiTheme="minorHAnsi" w:cstheme="minorHAnsi"/>
-        </w:rPr>
-        <w:t>nutriScore</w:t>
-      </w:r>
-      <w:proofErr w:type="spellEnd"/>
-      <w:r>
-        <w:rPr>
-          <w:rFonts w:asciiTheme="minorHAnsi" w:hAnsiTheme="minorHAnsi" w:cstheme="minorHAnsi"/>
-        </w:rPr>
-        <w:t>.</w:t>
+        <w:t>Il giocatore selezionerà una portata in base alle pietanze disponibili ed alle patologie del cliente (con annessa relativa dieta), verrà generata una lista di piatti ordinati dal più affine al meno affine; in base a quanto selezionato dal giocatore gli verrà assegnato un punteggio da aggiungere a quello base. A parità di affinità tra patologie e dieta del cliente i piatti verranno ordinati anche in base al ecoScore e nutriScore.</w:t>
       </w:r>
     </w:p>
     <w:p>
@@ -12144,7 +11875,6 @@
         </w:rPr>
         <w:t xml:space="preserve">Qui di seguito sono elencate le skill che i giocatori potranno acquisire attraverso il </w:t>
       </w:r>
-      <w:proofErr w:type="spellStart"/>
       <w:r>
         <w:rPr>
           <w:rFonts w:asciiTheme="minorHAnsi" w:hAnsiTheme="minorHAnsi" w:cstheme="minorHAnsi"/>
@@ -12155,14 +11885,7 @@
         <w:rPr>
           <w:rFonts w:asciiTheme="minorHAnsi" w:hAnsiTheme="minorHAnsi" w:cstheme="minorHAnsi"/>
         </w:rPr>
-        <w:t>erious</w:t>
-      </w:r>
-      <w:proofErr w:type="spellEnd"/>
-      <w:r>
-        <w:rPr>
-          <w:rFonts w:asciiTheme="minorHAnsi" w:hAnsiTheme="minorHAnsi" w:cstheme="minorHAnsi"/>
-        </w:rPr>
-        <w:t xml:space="preserve"> game:</w:t>
+        <w:t>erious game:</w:t>
       </w:r>
     </w:p>
     <w:p>
@@ -12256,7 +11979,7 @@
                     </pic:cNvPicPr>
                   </pic:nvPicPr>
                   <pic:blipFill>
-                    <a:blip r:embed="rId14">
+                    <a:blip r:embed="rId15">
                       <a:extLst>
                         <a:ext uri="{28A0092B-C50C-407E-A947-70E740481C1C}">
                           <a14:useLocalDpi xmlns:a14="http://schemas.microsoft.com/office/drawing/2010/main" val="0"/>
@@ -12345,14 +12068,7 @@
         <w:rPr>
           <w:rFonts w:asciiTheme="minorHAnsi" w:hAnsiTheme="minorHAnsi" w:cstheme="minorHAnsi"/>
         </w:rPr>
-        <w:t xml:space="preserve">L’idea alla base del gioco </w:t>
-      </w:r>
-      <w:proofErr w:type="spellStart"/>
-      <w:r>
-        <w:rPr>
-          <w:rFonts w:asciiTheme="minorHAnsi" w:hAnsiTheme="minorHAnsi" w:cstheme="minorHAnsi"/>
-        </w:rPr>
-        <w:t>Healt</w:t>
+        <w:t>L’idea alla base del gioco Healt</w:t>
       </w:r>
       <w:r>
         <w:rPr>
@@ -12364,14 +12080,7 @@
         <w:rPr>
           <w:rFonts w:asciiTheme="minorHAnsi" w:hAnsiTheme="minorHAnsi" w:cstheme="minorHAnsi"/>
         </w:rPr>
-        <w:t>y</w:t>
-      </w:r>
-      <w:proofErr w:type="spellEnd"/>
-      <w:r>
-        <w:rPr>
-          <w:rFonts w:asciiTheme="minorHAnsi" w:hAnsiTheme="minorHAnsi" w:cstheme="minorHAnsi"/>
-        </w:rPr>
-        <w:t xml:space="preserve"> Catering è quella di istruire i giocatori alla scelta dei piatti migliori sia dal punto di vista medico che ambientale.</w:t>
+        <w:t>y Catering è quella di istruire i giocatori alla scelta dei piatti migliori sia dal punto di vista medico che ambientale.</w:t>
       </w:r>
     </w:p>
     <w:p>
@@ -12486,7 +12195,19 @@
         <w:rPr>
           <w:rFonts w:asciiTheme="minorHAnsi" w:hAnsiTheme="minorHAnsi" w:cstheme="minorHAnsi"/>
         </w:rPr>
-        <w:t>Livello 1: Livello focalizzato sulla patologia x.</w:t>
+        <w:t xml:space="preserve">Livello 1: Livello focalizzato sulla patologia </w:t>
+      </w:r>
+      <w:r>
+        <w:rPr>
+          <w:rFonts w:asciiTheme="minorHAnsi" w:hAnsiTheme="minorHAnsi" w:cstheme="minorHAnsi"/>
+        </w:rPr>
+        <w:t>“reflusso”</w:t>
+      </w:r>
+      <w:r>
+        <w:rPr>
+          <w:rFonts w:asciiTheme="minorHAnsi" w:hAnsiTheme="minorHAnsi" w:cstheme="minorHAnsi"/>
+        </w:rPr>
+        <w:t>.</w:t>
       </w:r>
     </w:p>
     <w:p>
@@ -12505,7 +12226,19 @@
         <w:rPr>
           <w:rFonts w:asciiTheme="minorHAnsi" w:hAnsiTheme="minorHAnsi" w:cstheme="minorHAnsi"/>
         </w:rPr>
-        <w:t>Livello 2: Livello focalizzato sulla patologia y.</w:t>
+        <w:t xml:space="preserve">Livello 2: Livello focalizzato sulla patologia </w:t>
+      </w:r>
+      <w:r>
+        <w:rPr>
+          <w:rFonts w:asciiTheme="minorHAnsi" w:hAnsiTheme="minorHAnsi" w:cstheme="minorHAnsi"/>
+        </w:rPr>
+        <w:t>“diabete”</w:t>
+      </w:r>
+      <w:r>
+        <w:rPr>
+          <w:rFonts w:asciiTheme="minorHAnsi" w:hAnsiTheme="minorHAnsi" w:cstheme="minorHAnsi"/>
+        </w:rPr>
+        <w:t>.</w:t>
       </w:r>
     </w:p>
     <w:p>
@@ -12543,14 +12276,7 @@
         <w:rPr>
           <w:rFonts w:asciiTheme="minorHAnsi" w:hAnsiTheme="minorHAnsi" w:cstheme="minorHAnsi"/>
         </w:rPr>
-        <w:t xml:space="preserve">pagina dove viene visualizzata la classifica </w:t>
-      </w:r>
-      <w:proofErr w:type="gramStart"/>
-      <w:r>
-        <w:rPr>
-          <w:rFonts w:asciiTheme="minorHAnsi" w:hAnsiTheme="minorHAnsi" w:cstheme="minorHAnsi"/>
-        </w:rPr>
-        <w:t xml:space="preserve">dei </w:t>
+        <w:t xml:space="preserve">pagina dove viene visualizzata la classifica dei </w:t>
       </w:r>
       <w:r>
         <w:rPr>
@@ -12558,7 +12284,6 @@
         </w:rPr>
         <w:t>x</w:t>
       </w:r>
-      <w:proofErr w:type="gramEnd"/>
       <w:r>
         <w:rPr>
           <w:rFonts w:asciiTheme="minorHAnsi" w:hAnsiTheme="minorHAnsi" w:cstheme="minorHAnsi"/>
@@ -12753,35 +12478,7 @@
         <w:rPr>
           <w:rFonts w:asciiTheme="minorHAnsi" w:hAnsiTheme="minorHAnsi" w:cstheme="minorHAnsi"/>
         </w:rPr>
-        <w:t xml:space="preserve"> verrà generata una lista di piatti ordinati, dal più affine al meno affine, in base alle patologie e alla dieta del cliente, e a parità di affinità in base al </w:t>
-      </w:r>
-      <w:proofErr w:type="spellStart"/>
-      <w:r>
-        <w:rPr>
-          <w:rFonts w:asciiTheme="minorHAnsi" w:hAnsiTheme="minorHAnsi" w:cstheme="minorHAnsi"/>
-        </w:rPr>
-        <w:t>costoEco</w:t>
-      </w:r>
-      <w:proofErr w:type="spellEnd"/>
-      <w:r>
-        <w:rPr>
-          <w:rFonts w:asciiTheme="minorHAnsi" w:hAnsiTheme="minorHAnsi" w:cstheme="minorHAnsi"/>
-        </w:rPr>
-        <w:t xml:space="preserve"> e </w:t>
-      </w:r>
-      <w:proofErr w:type="spellStart"/>
-      <w:r>
-        <w:rPr>
-          <w:rFonts w:asciiTheme="minorHAnsi" w:hAnsiTheme="minorHAnsi" w:cstheme="minorHAnsi"/>
-        </w:rPr>
-        <w:t>nutriScore</w:t>
-      </w:r>
-      <w:proofErr w:type="spellEnd"/>
-      <w:r>
-        <w:rPr>
-          <w:rFonts w:asciiTheme="minorHAnsi" w:hAnsiTheme="minorHAnsi" w:cstheme="minorHAnsi"/>
-        </w:rPr>
-        <w:t xml:space="preserve"> (e in base alla posizione del piatto scelto dal giocatore in questa lista) verrà assegnato un punteggio.</w:t>
+        <w:t xml:space="preserve"> verrà generata una lista di piatti ordinati, dal più affine al meno affine, in base alle patologie e alla dieta del cliente, e a parità di affinità in base al costoEco e nutriScore (e in base alla posizione del piatto scelto dal giocatore in questa lista) verrà assegnato un punteggio.</w:t>
       </w:r>
     </w:p>
     <w:p>
@@ -12918,35 +12615,7 @@
         <w:rPr>
           <w:rFonts w:asciiTheme="minorHAnsi" w:hAnsiTheme="minorHAnsi" w:cstheme="minorHAnsi"/>
         </w:rPr>
-        <w:t xml:space="preserve">bonus affinità = + 5% sul prezzo base se il piatto è affine al cliente (patologie e dieta) -5% sul prezzo base se il piatto non è affine al cliente, ed extra bonus di 3% o 2% o 1% se il piatto è rispettivamente in prima, seconda o terza posizione nella lista dei piatti ordinati dal migliore al peggiore in base all’affinità con patologie e dieta e </w:t>
-      </w:r>
-      <w:proofErr w:type="spellStart"/>
-      <w:r>
-        <w:rPr>
-          <w:rFonts w:asciiTheme="minorHAnsi" w:hAnsiTheme="minorHAnsi" w:cstheme="minorHAnsi"/>
-        </w:rPr>
-        <w:t>nutriscore</w:t>
-      </w:r>
-      <w:proofErr w:type="spellEnd"/>
-      <w:r>
-        <w:rPr>
-          <w:rFonts w:asciiTheme="minorHAnsi" w:hAnsiTheme="minorHAnsi" w:cstheme="minorHAnsi"/>
-        </w:rPr>
-        <w:t xml:space="preserve"> e </w:t>
-      </w:r>
-      <w:proofErr w:type="spellStart"/>
-      <w:r>
-        <w:rPr>
-          <w:rFonts w:asciiTheme="minorHAnsi" w:hAnsiTheme="minorHAnsi" w:cstheme="minorHAnsi"/>
-        </w:rPr>
-        <w:t>ecoScore</w:t>
-      </w:r>
-      <w:proofErr w:type="spellEnd"/>
-      <w:r>
-        <w:rPr>
-          <w:rFonts w:asciiTheme="minorHAnsi" w:hAnsiTheme="minorHAnsi" w:cstheme="minorHAnsi"/>
-        </w:rPr>
-        <w:t>.</w:t>
+        <w:t>bonus affinità = + 5% sul prezzo base se il piatto è affine al cliente (patologie e dieta) -5% sul prezzo base se il piatto non è affine al cliente, ed extra bonus di 3% o 2% o 1% se il piatto è rispettivamente in prima, seconda o terza posizione nella lista dei piatti ordinati dal migliore al peggiore in base all’affinità con patologie e dieta e nutriscore e ecoScore.</w:t>
       </w:r>
     </w:p>
     <w:p>
@@ -13085,14 +12754,7 @@
         <w:rPr>
           <w:rFonts w:asciiTheme="minorHAnsi" w:hAnsiTheme="minorHAnsi" w:cstheme="minorHAnsi"/>
         </w:rPr>
-        <w:t xml:space="preserve">bonus </w:t>
-      </w:r>
-      <w:proofErr w:type="spellStart"/>
-      <w:r>
-        <w:rPr>
-          <w:rFonts w:asciiTheme="minorHAnsi" w:hAnsiTheme="minorHAnsi" w:cstheme="minorHAnsi"/>
-        </w:rPr>
-        <w:t>nutri</w:t>
+        <w:t>bonus nutri</w:t>
       </w:r>
       <w:r>
         <w:rPr>
@@ -13104,21 +12766,7 @@
         <w:rPr>
           <w:rFonts w:asciiTheme="minorHAnsi" w:hAnsiTheme="minorHAnsi" w:cstheme="minorHAnsi"/>
         </w:rPr>
-        <w:t>core</w:t>
-      </w:r>
-      <w:proofErr w:type="spellEnd"/>
-      <w:r>
-        <w:rPr>
-          <w:rFonts w:asciiTheme="minorHAnsi" w:hAnsiTheme="minorHAnsi" w:cstheme="minorHAnsi"/>
-        </w:rPr>
-        <w:t xml:space="preserve"> = in base al </w:t>
-      </w:r>
-      <w:proofErr w:type="spellStart"/>
-      <w:r>
-        <w:rPr>
-          <w:rFonts w:asciiTheme="minorHAnsi" w:hAnsiTheme="minorHAnsi" w:cstheme="minorHAnsi"/>
-        </w:rPr>
-        <w:t>nutri</w:t>
+        <w:t>core = in base al nutri</w:t>
       </w:r>
       <w:r>
         <w:rPr>
@@ -13130,14 +12778,7 @@
         <w:rPr>
           <w:rFonts w:asciiTheme="minorHAnsi" w:hAnsiTheme="minorHAnsi" w:cstheme="minorHAnsi"/>
         </w:rPr>
-        <w:t>core</w:t>
-      </w:r>
-      <w:proofErr w:type="spellEnd"/>
-      <w:r>
-        <w:rPr>
-          <w:rFonts w:asciiTheme="minorHAnsi" w:hAnsiTheme="minorHAnsi" w:cstheme="minorHAnsi"/>
-        </w:rPr>
-        <w:t>:</w:t>
+        <w:t>core:</w:t>
       </w:r>
     </w:p>
     <w:p>
@@ -13259,28 +12900,7 @@
         <w:rPr>
           <w:rFonts w:asciiTheme="minorHAnsi" w:hAnsiTheme="minorHAnsi" w:cstheme="minorHAnsi"/>
         </w:rPr>
-        <w:t xml:space="preserve">bonus </w:t>
-      </w:r>
-      <w:proofErr w:type="spellStart"/>
-      <w:r>
-        <w:rPr>
-          <w:rFonts w:asciiTheme="minorHAnsi" w:hAnsiTheme="minorHAnsi" w:cstheme="minorHAnsi"/>
-        </w:rPr>
-        <w:t>ecoScore</w:t>
-      </w:r>
-      <w:proofErr w:type="spellEnd"/>
-      <w:r>
-        <w:rPr>
-          <w:rFonts w:asciiTheme="minorHAnsi" w:hAnsiTheme="minorHAnsi" w:cstheme="minorHAnsi"/>
-        </w:rPr>
-        <w:t xml:space="preserve"> = in base al valore dell’</w:t>
-      </w:r>
-      <w:proofErr w:type="spellStart"/>
-      <w:r>
-        <w:rPr>
-          <w:rFonts w:asciiTheme="minorHAnsi" w:hAnsiTheme="minorHAnsi" w:cstheme="minorHAnsi"/>
-        </w:rPr>
-        <w:t>eco</w:t>
+        <w:t>bonus ecoScore = in base al valore dell’eco</w:t>
       </w:r>
       <w:r>
         <w:rPr>
@@ -13292,21 +12912,7 @@
         <w:rPr>
           <w:rFonts w:asciiTheme="minorHAnsi" w:hAnsiTheme="minorHAnsi" w:cstheme="minorHAnsi"/>
         </w:rPr>
-        <w:t>core</w:t>
-      </w:r>
-      <w:proofErr w:type="spellEnd"/>
-      <w:r>
-        <w:rPr>
-          <w:rFonts w:asciiTheme="minorHAnsi" w:hAnsiTheme="minorHAnsi" w:cstheme="minorHAnsi"/>
-        </w:rPr>
-        <w:t>: (non sappiamo ancora come assegnare l’</w:t>
-      </w:r>
-      <w:proofErr w:type="spellStart"/>
-      <w:r>
-        <w:rPr>
-          <w:rFonts w:asciiTheme="minorHAnsi" w:hAnsiTheme="minorHAnsi" w:cstheme="minorHAnsi"/>
-        </w:rPr>
-        <w:t>eco</w:t>
+        <w:t>core: (non sappiamo ancora come assegnare l’eco</w:t>
       </w:r>
       <w:r>
         <w:rPr>
@@ -13318,14 +12924,7 @@
         <w:rPr>
           <w:rFonts w:asciiTheme="minorHAnsi" w:hAnsiTheme="minorHAnsi" w:cstheme="minorHAnsi"/>
         </w:rPr>
-        <w:t>core</w:t>
-      </w:r>
-      <w:proofErr w:type="spellEnd"/>
-      <w:r>
-        <w:rPr>
-          <w:rFonts w:asciiTheme="minorHAnsi" w:hAnsiTheme="minorHAnsi" w:cstheme="minorHAnsi"/>
-        </w:rPr>
-        <w:t xml:space="preserve"> agli ingredienti quindi tali valori sono probabilmente da rivedere)</w:t>
+        <w:t>core agli ingredienti quindi tali valori sono probabilmente da rivedere)</w:t>
       </w:r>
     </w:p>
     <w:p>
@@ -13730,21 +13329,7 @@
         <w:rPr>
           <w:rFonts w:asciiTheme="minorHAnsi" w:hAnsiTheme="minorHAnsi" w:cstheme="minorHAnsi"/>
         </w:rPr>
-        <w:t xml:space="preserve">Sarà sempre possibile, in ogni momento accedere ad una sezione aiuto dove sono riportate in maniera sintetica, tutti i comandi e le azioni eseguibili in gioco, in modo da non obbligare l’utente che ha già superato il Tutorial di doverlo </w:t>
-      </w:r>
-      <w:proofErr w:type="spellStart"/>
-      <w:r>
-        <w:rPr>
-          <w:rFonts w:asciiTheme="minorHAnsi" w:hAnsiTheme="minorHAnsi" w:cstheme="minorHAnsi"/>
-        </w:rPr>
-        <w:t>ri</w:t>
-      </w:r>
-      <w:proofErr w:type="spellEnd"/>
-      <w:r>
-        <w:rPr>
-          <w:rFonts w:asciiTheme="minorHAnsi" w:hAnsiTheme="minorHAnsi" w:cstheme="minorHAnsi"/>
-        </w:rPr>
-        <w:t>-effettuare per ricordarsi un concetto.</w:t>
+        <w:t>Sarà sempre possibile, in ogni momento accedere ad una sezione aiuto dove sono riportate in maniera sintetica, tutti i comandi e le azioni eseguibili in gioco, in modo da non obbligare l’utente che ha già superato il Tutorial di doverlo ri-effettuare per ricordarsi un concetto.</w:t>
       </w:r>
     </w:p>
     <w:p>
@@ -13847,7 +13432,13 @@
         <w:rPr>
           <w:rFonts w:asciiTheme="minorHAnsi" w:hAnsiTheme="minorHAnsi" w:cstheme="minorHAnsi"/>
         </w:rPr>
-        <w:t>Il livello 1 è caratterizzato dall’interazione con clienti con la patologia x</w:t>
+        <w:t xml:space="preserve">Il livello 1 è caratterizzato dall’interazione con clienti con la patologia </w:t>
+      </w:r>
+      <w:r>
+        <w:rPr>
+          <w:rFonts w:asciiTheme="minorHAnsi" w:hAnsiTheme="minorHAnsi" w:cstheme="minorHAnsi"/>
+        </w:rPr>
+        <w:t>“reflusso”</w:t>
       </w:r>
     </w:p>
     <w:p>
@@ -13885,7 +13476,6 @@
         </w:rPr>
         <w:t xml:space="preserve">Servire </w:t>
       </w:r>
-      <w:proofErr w:type="spellStart"/>
       <w:r>
         <w:rPr>
           <w:rFonts w:asciiTheme="minorHAnsi" w:hAnsiTheme="minorHAnsi" w:cstheme="minorHAnsi"/>
@@ -13894,7 +13484,6 @@
         </w:rPr>
         <w:t>x</w:t>
       </w:r>
-      <w:proofErr w:type="spellEnd"/>
       <w:r>
         <w:rPr>
           <w:rFonts w:asciiTheme="minorHAnsi" w:hAnsiTheme="minorHAnsi" w:cstheme="minorHAnsi"/>
@@ -14036,21 +13625,13 @@
         <w:rPr>
           <w:rFonts w:asciiTheme="minorHAnsi" w:hAnsiTheme="minorHAnsi" w:cstheme="minorHAnsi"/>
         </w:rPr>
-        <w:t xml:space="preserve">Il livello </w:t>
-      </w:r>
-      <w:proofErr w:type="gramStart"/>
-      <w:r>
-        <w:rPr>
-          <w:rFonts w:asciiTheme="minorHAnsi" w:hAnsiTheme="minorHAnsi" w:cstheme="minorHAnsi"/>
-        </w:rPr>
-        <w:t>2</w:t>
-      </w:r>
-      <w:proofErr w:type="gramEnd"/>
-      <w:r>
-        <w:rPr>
-          <w:rFonts w:asciiTheme="minorHAnsi" w:hAnsiTheme="minorHAnsi" w:cstheme="minorHAnsi"/>
-        </w:rPr>
-        <w:t xml:space="preserve"> è caratterizzato dall’interazione con clienti con la patologia x</w:t>
+        <w:t xml:space="preserve">Il livello 2 è caratterizzato dall’interazione con clienti con la patologia </w:t>
+      </w:r>
+      <w:r>
+        <w:rPr>
+          <w:rFonts w:asciiTheme="minorHAnsi" w:hAnsiTheme="minorHAnsi" w:cstheme="minorHAnsi"/>
+        </w:rPr>
+        <w:t>“diabete”</w:t>
       </w:r>
     </w:p>
     <w:p>
@@ -14088,7 +13669,6 @@
         </w:rPr>
         <w:t xml:space="preserve">Servire </w:t>
       </w:r>
-      <w:proofErr w:type="spellStart"/>
       <w:r>
         <w:rPr>
           <w:rFonts w:asciiTheme="minorHAnsi" w:hAnsiTheme="minorHAnsi" w:cstheme="minorHAnsi"/>
@@ -14097,7 +13677,6 @@
         </w:rPr>
         <w:t>x</w:t>
       </w:r>
-      <w:proofErr w:type="spellEnd"/>
       <w:r>
         <w:rPr>
           <w:rFonts w:asciiTheme="minorHAnsi" w:hAnsiTheme="minorHAnsi" w:cstheme="minorHAnsi"/>
@@ -14290,7 +13869,6 @@
       <w:bookmarkStart w:id="97" w:name="_Toc101112599"/>
       <w:bookmarkStart w:id="98" w:name="_Toc101113488"/>
       <w:bookmarkStart w:id="99" w:name="_Toc102498364"/>
-      <w:proofErr w:type="spellStart"/>
       <w:r>
         <w:rPr>
           <w:color w:val="385623" w:themeColor="accent6" w:themeShade="80"/>
@@ -14301,7 +13879,6 @@
       <w:bookmarkEnd w:id="97"/>
       <w:bookmarkEnd w:id="98"/>
       <w:bookmarkEnd w:id="99"/>
-      <w:proofErr w:type="spellEnd"/>
     </w:p>
     <w:p>
       <w:pPr>
@@ -14315,31 +13892,13 @@
           <w:lang w:val="en-US"/>
         </w:rPr>
       </w:pPr>
-      <w:proofErr w:type="spellStart"/>
       <w:r>
         <w:rPr>
           <w:rFonts w:asciiTheme="minorHAnsi" w:hAnsiTheme="minorHAnsi" w:cstheme="minorHAnsi"/>
           <w:lang w:val="en-US"/>
         </w:rPr>
-        <w:t>Schermata</w:t>
-      </w:r>
-      <w:proofErr w:type="spellEnd"/>
-      <w:r>
-        <w:rPr>
-          <w:rFonts w:asciiTheme="minorHAnsi" w:hAnsiTheme="minorHAnsi" w:cstheme="minorHAnsi"/>
-          <w:lang w:val="en-US"/>
-        </w:rPr>
-        <w:t xml:space="preserve"> </w:t>
-      </w:r>
-      <w:proofErr w:type="spellStart"/>
-      <w:r>
-        <w:rPr>
-          <w:rFonts w:asciiTheme="minorHAnsi" w:hAnsiTheme="minorHAnsi" w:cstheme="minorHAnsi"/>
-          <w:lang w:val="en-US"/>
-        </w:rPr>
-        <w:t>iniziale</w:t>
-      </w:r>
-      <w:proofErr w:type="spellEnd"/>
+        <w:t>Schermata iniziale</w:t>
+      </w:r>
       <w:r>
         <w:rPr>
           <w:rFonts w:asciiTheme="minorHAnsi" w:hAnsiTheme="minorHAnsi" w:cstheme="minorHAnsi"/>
@@ -14378,7 +13937,7 @@
                     <pic:cNvPicPr/>
                   </pic:nvPicPr>
                   <pic:blipFill>
-                    <a:blip r:embed="rId15">
+                    <a:blip r:embed="rId16">
                       <a:extLst>
                         <a:ext uri="{28A0092B-C50C-407E-A947-70E740481C1C}">
                           <a14:useLocalDpi xmlns:a14="http://schemas.microsoft.com/office/drawing/2010/main" val="0"/>
@@ -14422,33 +13981,8 @@
           <w:rFonts w:asciiTheme="minorHAnsi" w:hAnsiTheme="minorHAnsi" w:cstheme="minorHAnsi"/>
           <w:lang w:val="en-US"/>
         </w:rPr>
-        <w:t xml:space="preserve">Menu </w:t>
-      </w:r>
-      <w:proofErr w:type="spellStart"/>
-      <w:r>
-        <w:rPr>
-          <w:rFonts w:asciiTheme="minorHAnsi" w:hAnsiTheme="minorHAnsi" w:cstheme="minorHAnsi"/>
-          <w:lang w:val="en-US"/>
-        </w:rPr>
-        <w:t>Selezione</w:t>
-      </w:r>
-      <w:proofErr w:type="spellEnd"/>
-      <w:r>
-        <w:rPr>
-          <w:rFonts w:asciiTheme="minorHAnsi" w:hAnsiTheme="minorHAnsi" w:cstheme="minorHAnsi"/>
-          <w:lang w:val="en-US"/>
-        </w:rPr>
-        <w:t xml:space="preserve"> </w:t>
-      </w:r>
-      <w:proofErr w:type="spellStart"/>
-      <w:r>
-        <w:rPr>
-          <w:rFonts w:asciiTheme="minorHAnsi" w:hAnsiTheme="minorHAnsi" w:cstheme="minorHAnsi"/>
-          <w:lang w:val="en-US"/>
-        </w:rPr>
-        <w:t>Livello</w:t>
-      </w:r>
-      <w:proofErr w:type="spellEnd"/>
+        <w:t>Menu Selezione Livello</w:t>
+      </w:r>
     </w:p>
     <w:p>
       <w:pPr>
@@ -14480,7 +14014,7 @@
                     <pic:cNvPicPr/>
                   </pic:nvPicPr>
                   <pic:blipFill>
-                    <a:blip r:embed="rId16">
+                    <a:blip r:embed="rId17">
                       <a:extLst>
                         <a:ext uri="{28A0092B-C50C-407E-A947-70E740481C1C}">
                           <a14:useLocalDpi xmlns:a14="http://schemas.microsoft.com/office/drawing/2010/main" val="0"/>
@@ -14524,17 +14058,8 @@
           <w:rFonts w:asciiTheme="minorHAnsi" w:hAnsiTheme="minorHAnsi" w:cstheme="minorHAnsi"/>
           <w:lang w:val="en-US"/>
         </w:rPr>
-        <w:t xml:space="preserve">Menu </w:t>
-      </w:r>
-      <w:proofErr w:type="spellStart"/>
-      <w:r>
-        <w:rPr>
-          <w:rFonts w:asciiTheme="minorHAnsi" w:hAnsiTheme="minorHAnsi" w:cstheme="minorHAnsi"/>
-          <w:lang w:val="en-US"/>
-        </w:rPr>
-        <w:t>opzioni</w:t>
-      </w:r>
-      <w:proofErr w:type="spellEnd"/>
+        <w:t>Menu opzioni</w:t>
+      </w:r>
       <w:r>
         <w:rPr>
           <w:rFonts w:asciiTheme="minorHAnsi" w:hAnsiTheme="minorHAnsi" w:cstheme="minorHAnsi"/>
@@ -14592,7 +14117,7 @@
                     <pic:cNvPicPr/>
                   </pic:nvPicPr>
                   <pic:blipFill>
-                    <a:blip r:embed="rId17">
+                    <a:blip r:embed="rId18">
                       <a:extLst>
                         <a:ext uri="{28A0092B-C50C-407E-A947-70E740481C1C}">
                           <a14:useLocalDpi xmlns:a14="http://schemas.microsoft.com/office/drawing/2010/main" val="0"/>
@@ -14636,49 +14161,8 @@
           <w:rFonts w:asciiTheme="minorHAnsi" w:hAnsiTheme="minorHAnsi" w:cstheme="minorHAnsi"/>
           <w:lang w:val="en-US"/>
         </w:rPr>
-        <w:t xml:space="preserve">Menu </w:t>
-      </w:r>
-      <w:proofErr w:type="spellStart"/>
-      <w:r>
-        <w:rPr>
-          <w:rFonts w:asciiTheme="minorHAnsi" w:hAnsiTheme="minorHAnsi" w:cstheme="minorHAnsi"/>
-          <w:lang w:val="en-US"/>
-        </w:rPr>
-        <w:t>Opzioni</w:t>
-      </w:r>
-      <w:proofErr w:type="spellEnd"/>
-      <w:r>
-        <w:rPr>
-          <w:rFonts w:asciiTheme="minorHAnsi" w:hAnsiTheme="minorHAnsi" w:cstheme="minorHAnsi"/>
-          <w:lang w:val="en-US"/>
-        </w:rPr>
-        <w:t xml:space="preserve"> </w:t>
-      </w:r>
-      <w:proofErr w:type="spellStart"/>
-      <w:r>
-        <w:rPr>
-          <w:rFonts w:asciiTheme="minorHAnsi" w:hAnsiTheme="minorHAnsi" w:cstheme="minorHAnsi"/>
-          <w:lang w:val="en-US"/>
-        </w:rPr>
-        <w:t>Impostazioni</w:t>
-      </w:r>
-      <w:proofErr w:type="spellEnd"/>
-      <w:r>
-        <w:rPr>
-          <w:rFonts w:asciiTheme="minorHAnsi" w:hAnsiTheme="minorHAnsi" w:cstheme="minorHAnsi"/>
-          <w:lang w:val="en-US"/>
-        </w:rPr>
-        <w:t xml:space="preserve"> </w:t>
-      </w:r>
-      <w:proofErr w:type="spellStart"/>
-      <w:r>
-        <w:rPr>
-          <w:rFonts w:asciiTheme="minorHAnsi" w:hAnsiTheme="minorHAnsi" w:cstheme="minorHAnsi"/>
-          <w:lang w:val="en-US"/>
-        </w:rPr>
-        <w:t>Controlli</w:t>
-      </w:r>
-      <w:proofErr w:type="spellEnd"/>
+        <w:t>Menu Opzioni Impostazioni Controlli</w:t>
+      </w:r>
     </w:p>
     <w:p>
       <w:pPr>
@@ -14711,7 +14195,7 @@
                     <pic:cNvPicPr/>
                   </pic:nvPicPr>
                   <pic:blipFill>
-                    <a:blip r:embed="rId18">
+                    <a:blip r:embed="rId19">
                       <a:extLst>
                         <a:ext uri="{28A0092B-C50C-407E-A947-70E740481C1C}">
                           <a14:useLocalDpi xmlns:a14="http://schemas.microsoft.com/office/drawing/2010/main" val="0"/>
@@ -14766,47 +14250,27 @@
           <w:lang w:val="en-US"/>
         </w:rPr>
       </w:pPr>
-      <w:proofErr w:type="spellStart"/>
       <w:r>
         <w:rPr>
           <w:rFonts w:asciiTheme="minorHAnsi" w:hAnsiTheme="minorHAnsi" w:cstheme="minorHAnsi"/>
           <w:lang w:val="en-US"/>
         </w:rPr>
-        <w:t>Scelta</w:t>
-      </w:r>
-      <w:proofErr w:type="spellEnd"/>
+        <w:t xml:space="preserve">Scelta </w:t>
+      </w:r>
       <w:r>
         <w:rPr>
           <w:rFonts w:asciiTheme="minorHAnsi" w:hAnsiTheme="minorHAnsi" w:cstheme="minorHAnsi"/>
           <w:lang w:val="en-US"/>
         </w:rPr>
-        <w:t xml:space="preserve"> </w:t>
-      </w:r>
-      <w:proofErr w:type="spellStart"/>
+        <w:t>profilo</w:t>
+      </w:r>
       <w:r>
         <w:rPr>
           <w:rFonts w:asciiTheme="minorHAnsi" w:hAnsiTheme="minorHAnsi" w:cstheme="minorHAnsi"/>
           <w:lang w:val="en-US"/>
         </w:rPr>
-        <w:t>profilo</w:t>
-      </w:r>
-      <w:proofErr w:type="spellEnd"/>
-      <w:r>
-        <w:rPr>
-          <w:rFonts w:asciiTheme="minorHAnsi" w:hAnsiTheme="minorHAnsi" w:cstheme="minorHAnsi"/>
-          <w:lang w:val="en-US"/>
-        </w:rPr>
-        <w:t xml:space="preserve"> </w:t>
-      </w:r>
-      <w:proofErr w:type="spellStart"/>
-      <w:r>
-        <w:rPr>
-          <w:rFonts w:asciiTheme="minorHAnsi" w:hAnsiTheme="minorHAnsi" w:cstheme="minorHAnsi"/>
-          <w:lang w:val="en-US"/>
-        </w:rPr>
-        <w:t>giocatore</w:t>
-      </w:r>
-      <w:proofErr w:type="spellEnd"/>
+        <w:t xml:space="preserve"> giocatore</w:t>
+      </w:r>
     </w:p>
     <w:p>
       <w:pPr>
@@ -14836,93 +14300,6 @@
                 <pic:pic xmlns:pic="http://schemas.openxmlformats.org/drawingml/2006/picture">
                   <pic:nvPicPr>
                     <pic:cNvPr id="7" name="Immagine 7"/>
-                    <pic:cNvPicPr/>
-                  </pic:nvPicPr>
-                  <pic:blipFill>
-                    <a:blip r:embed="rId19">
-                      <a:extLst>
-                        <a:ext uri="{28A0092B-C50C-407E-A947-70E740481C1C}">
-                          <a14:useLocalDpi xmlns:a14="http://schemas.microsoft.com/office/drawing/2010/main" val="0"/>
-                        </a:ext>
-                      </a:extLst>
-                    </a:blip>
-                    <a:stretch>
-                      <a:fillRect/>
-                    </a:stretch>
-                  </pic:blipFill>
-                  <pic:spPr>
-                    <a:xfrm>
-                      <a:off x="0" y="0"/>
-                      <a:ext cx="2867025" cy="4867275"/>
-                    </a:xfrm>
-                    <a:prstGeom prst="rect">
-                      <a:avLst/>
-                    </a:prstGeom>
-                  </pic:spPr>
-                </pic:pic>
-              </a:graphicData>
-            </a:graphic>
-          </wp:inline>
-        </w:drawing>
-      </w:r>
-    </w:p>
-    <w:p>
-      <w:pPr>
-        <w:pStyle w:val="Paragrafoelenco"/>
-        <w:numPr>
-          <w:ilvl w:val="0"/>
-          <w:numId w:val="45"/>
-        </w:numPr>
-        <w:rPr>
-          <w:rFonts w:asciiTheme="minorHAnsi" w:hAnsiTheme="minorHAnsi" w:cstheme="minorHAnsi"/>
-          <w:lang w:val="en-US"/>
-        </w:rPr>
-      </w:pPr>
-      <w:proofErr w:type="spellStart"/>
-      <w:r>
-        <w:rPr>
-          <w:rFonts w:asciiTheme="minorHAnsi" w:hAnsiTheme="minorHAnsi" w:cstheme="minorHAnsi"/>
-          <w:lang w:val="en-US"/>
-        </w:rPr>
-        <w:t>Classifica</w:t>
-      </w:r>
-      <w:proofErr w:type="spellEnd"/>
-      <w:r>
-        <w:rPr>
-          <w:rFonts w:asciiTheme="minorHAnsi" w:hAnsiTheme="minorHAnsi" w:cstheme="minorHAnsi"/>
-          <w:lang w:val="en-US"/>
-        </w:rPr>
-        <w:t>.</w:t>
-      </w:r>
-    </w:p>
-    <w:p>
-      <w:pPr>
-        <w:jc w:val="center"/>
-        <w:rPr>
-          <w:rFonts w:asciiTheme="minorHAnsi" w:hAnsiTheme="minorHAnsi" w:cstheme="minorHAnsi"/>
-          <w:lang w:val="en-US"/>
-        </w:rPr>
-      </w:pPr>
-      <w:r>
-        <w:rPr>
-          <w:rFonts w:asciiTheme="minorHAnsi" w:hAnsiTheme="minorHAnsi" w:cstheme="minorHAnsi"/>
-          <w:noProof/>
-          <w:lang w:val="en-US"/>
-        </w:rPr>
-        <w:lastRenderedPageBreak/>
-        <w:drawing>
-          <wp:inline distT="0" distB="0" distL="0" distR="0" wp14:anchorId="34156E5E" wp14:editId="0EDFED35">
-            <wp:extent cx="2867025" cy="4867275"/>
-            <wp:effectExtent l="0" t="0" r="0" b="9525"/>
-            <wp:docPr id="16" name="Immagine 16" descr="Immagine che contiene testo&#10;&#10;Descrizione generata automaticamente"/>
-            <wp:cNvGraphicFramePr>
-              <a:graphicFrameLocks xmlns:a="http://schemas.openxmlformats.org/drawingml/2006/main" noChangeAspect="1"/>
-            </wp:cNvGraphicFramePr>
-            <a:graphic xmlns:a="http://schemas.openxmlformats.org/drawingml/2006/main">
-              <a:graphicData uri="http://schemas.openxmlformats.org/drawingml/2006/picture">
-                <pic:pic xmlns:pic="http://schemas.openxmlformats.org/drawingml/2006/picture">
-                  <pic:nvPicPr>
-                    <pic:cNvPr id="16" name="Immagine 16" descr="Immagine che contiene testo&#10;&#10;Descrizione generata automaticamente"/>
                     <pic:cNvPicPr/>
                   </pic:nvPicPr>
                   <pic:blipFill>
@@ -14965,15 +14342,91 @@
           <w:lang w:val="en-US"/>
         </w:rPr>
       </w:pPr>
-      <w:proofErr w:type="spellStart"/>
       <w:r>
         <w:rPr>
           <w:rFonts w:asciiTheme="minorHAnsi" w:hAnsiTheme="minorHAnsi" w:cstheme="minorHAnsi"/>
           <w:lang w:val="en-US"/>
         </w:rPr>
+        <w:t>Classifica.</w:t>
+      </w:r>
+    </w:p>
+    <w:p>
+      <w:pPr>
+        <w:jc w:val="center"/>
+        <w:rPr>
+          <w:rFonts w:asciiTheme="minorHAnsi" w:hAnsiTheme="minorHAnsi" w:cstheme="minorHAnsi"/>
+          <w:lang w:val="en-US"/>
+        </w:rPr>
+      </w:pPr>
+      <w:r>
+        <w:rPr>
+          <w:rFonts w:asciiTheme="minorHAnsi" w:hAnsiTheme="minorHAnsi" w:cstheme="minorHAnsi"/>
+          <w:noProof/>
+          <w:lang w:val="en-US"/>
+        </w:rPr>
+        <w:lastRenderedPageBreak/>
+        <w:drawing>
+          <wp:inline distT="0" distB="0" distL="0" distR="0" wp14:anchorId="34156E5E" wp14:editId="0EDFED35">
+            <wp:extent cx="2867025" cy="4867275"/>
+            <wp:effectExtent l="0" t="0" r="0" b="9525"/>
+            <wp:docPr id="16" name="Immagine 16" descr="Immagine che contiene testo&#10;&#10;Descrizione generata automaticamente"/>
+            <wp:cNvGraphicFramePr>
+              <a:graphicFrameLocks xmlns:a="http://schemas.openxmlformats.org/drawingml/2006/main" noChangeAspect="1"/>
+            </wp:cNvGraphicFramePr>
+            <a:graphic xmlns:a="http://schemas.openxmlformats.org/drawingml/2006/main">
+              <a:graphicData uri="http://schemas.openxmlformats.org/drawingml/2006/picture">
+                <pic:pic xmlns:pic="http://schemas.openxmlformats.org/drawingml/2006/picture">
+                  <pic:nvPicPr>
+                    <pic:cNvPr id="16" name="Immagine 16" descr="Immagine che contiene testo&#10;&#10;Descrizione generata automaticamente"/>
+                    <pic:cNvPicPr/>
+                  </pic:nvPicPr>
+                  <pic:blipFill>
+                    <a:blip r:embed="rId21">
+                      <a:extLst>
+                        <a:ext uri="{28A0092B-C50C-407E-A947-70E740481C1C}">
+                          <a14:useLocalDpi xmlns:a14="http://schemas.microsoft.com/office/drawing/2010/main" val="0"/>
+                        </a:ext>
+                      </a:extLst>
+                    </a:blip>
+                    <a:stretch>
+                      <a:fillRect/>
+                    </a:stretch>
+                  </pic:blipFill>
+                  <pic:spPr>
+                    <a:xfrm>
+                      <a:off x="0" y="0"/>
+                      <a:ext cx="2867025" cy="4867275"/>
+                    </a:xfrm>
+                    <a:prstGeom prst="rect">
+                      <a:avLst/>
+                    </a:prstGeom>
+                  </pic:spPr>
+                </pic:pic>
+              </a:graphicData>
+            </a:graphic>
+          </wp:inline>
+        </w:drawing>
+      </w:r>
+    </w:p>
+    <w:p>
+      <w:pPr>
+        <w:pStyle w:val="Paragrafoelenco"/>
+        <w:numPr>
+          <w:ilvl w:val="0"/>
+          <w:numId w:val="45"/>
+        </w:numPr>
+        <w:rPr>
+          <w:rFonts w:asciiTheme="minorHAnsi" w:hAnsiTheme="minorHAnsi" w:cstheme="minorHAnsi"/>
+          <w:lang w:val="en-US"/>
+        </w:rPr>
+      </w:pPr>
+      <w:r>
+        <w:rPr>
+          <w:rFonts w:asciiTheme="minorHAnsi" w:hAnsiTheme="minorHAnsi" w:cstheme="minorHAnsi"/>
+          <w:lang w:val="en-US"/>
+        </w:rPr>
         <w:t>Crediti</w:t>
       </w:r>
-      <w:proofErr w:type="spellEnd"/>
       <w:r>
         <w:rPr>
           <w:rFonts w:asciiTheme="minorHAnsi" w:hAnsiTheme="minorHAnsi" w:cstheme="minorHAnsi"/>
@@ -15013,7 +14466,7 @@
                     <pic:cNvPicPr/>
                   </pic:nvPicPr>
                   <pic:blipFill>
-                    <a:blip r:embed="rId21">
+                    <a:blip r:embed="rId22">
                       <a:extLst>
                         <a:ext uri="{28A0092B-C50C-407E-A947-70E740481C1C}">
                           <a14:useLocalDpi xmlns:a14="http://schemas.microsoft.com/office/drawing/2010/main" val="0"/>
@@ -15052,21 +14505,12 @@
           <w:lang w:val="en-US"/>
         </w:rPr>
       </w:pPr>
-      <w:proofErr w:type="spellStart"/>
       <w:r>
         <w:rPr>
           <w:rFonts w:asciiTheme="minorHAnsi" w:hAnsiTheme="minorHAnsi" w:cstheme="minorHAnsi"/>
           <w:lang w:val="en-US"/>
         </w:rPr>
-        <w:t>Schermata</w:t>
-      </w:r>
-      <w:proofErr w:type="spellEnd"/>
-      <w:r>
-        <w:rPr>
-          <w:rFonts w:asciiTheme="minorHAnsi" w:hAnsiTheme="minorHAnsi" w:cstheme="minorHAnsi"/>
-          <w:lang w:val="en-US"/>
-        </w:rPr>
-        <w:t xml:space="preserve"> in-game.</w:t>
+        <w:t>Schermata in-game.</w:t>
       </w:r>
     </w:p>
     <w:p>
@@ -15098,7 +14542,7 @@
                     <pic:cNvPicPr/>
                   </pic:nvPicPr>
                   <pic:blipFill>
-                    <a:blip r:embed="rId22">
+                    <a:blip r:embed="rId23">
                       <a:extLst>
                         <a:ext uri="{28A0092B-C50C-407E-A947-70E740481C1C}">
                           <a14:useLocalDpi xmlns:a14="http://schemas.microsoft.com/office/drawing/2010/main" val="0"/>
@@ -15165,23 +14609,7 @@
           <w:rFonts w:asciiTheme="minorHAnsi" w:hAnsiTheme="minorHAnsi" w:cstheme="minorHAnsi"/>
           <w:lang w:val="en-US"/>
         </w:rPr>
-        <w:t xml:space="preserve">Flowchart del menu </w:t>
-      </w:r>
-      <w:proofErr w:type="spellStart"/>
-      <w:r>
-        <w:rPr>
-          <w:rFonts w:asciiTheme="minorHAnsi" w:hAnsiTheme="minorHAnsi" w:cstheme="minorHAnsi"/>
-          <w:lang w:val="en-US"/>
-        </w:rPr>
-        <w:t>iniziale</w:t>
-      </w:r>
-      <w:proofErr w:type="spellEnd"/>
-      <w:r>
-        <w:rPr>
-          <w:rFonts w:asciiTheme="minorHAnsi" w:hAnsiTheme="minorHAnsi" w:cstheme="minorHAnsi"/>
-          <w:lang w:val="en-US"/>
-        </w:rPr>
-        <w:t>.</w:t>
+        <w:t>Flowchart del menu iniziale.</w:t>
       </w:r>
     </w:p>
     <w:p>
@@ -15214,7 +14642,7 @@
                     <pic:cNvPicPr/>
                   </pic:nvPicPr>
                   <pic:blipFill>
-                    <a:blip r:embed="rId23">
+                    <a:blip r:embed="rId24">
                       <a:extLst>
                         <a:ext uri="{28A0092B-C50C-407E-A947-70E740481C1C}">
                           <a14:useLocalDpi xmlns:a14="http://schemas.microsoft.com/office/drawing/2010/main" val="0"/>
@@ -15260,31 +14688,13 @@
         </w:rPr>
         <w:t xml:space="preserve">Flowchart </w:t>
       </w:r>
-      <w:proofErr w:type="spellStart"/>
       <w:r>
         <w:rPr>
           <w:rFonts w:asciiTheme="minorHAnsi" w:hAnsiTheme="minorHAnsi" w:cstheme="minorHAnsi"/>
           <w:lang w:val="en-US"/>
         </w:rPr>
-        <w:t>sezione</w:t>
-      </w:r>
-      <w:proofErr w:type="spellEnd"/>
-      <w:r>
-        <w:rPr>
-          <w:rFonts w:asciiTheme="minorHAnsi" w:hAnsiTheme="minorHAnsi" w:cstheme="minorHAnsi"/>
-          <w:lang w:val="en-US"/>
-        </w:rPr>
-        <w:t xml:space="preserve"> </w:t>
-      </w:r>
-      <w:proofErr w:type="spellStart"/>
-      <w:r>
-        <w:rPr>
-          <w:rFonts w:asciiTheme="minorHAnsi" w:hAnsiTheme="minorHAnsi" w:cstheme="minorHAnsi"/>
-          <w:lang w:val="en-US"/>
-        </w:rPr>
-        <w:t>crediti</w:t>
-      </w:r>
-      <w:proofErr w:type="spellEnd"/>
+        <w:t>sezione crediti</w:t>
+      </w:r>
       <w:r>
         <w:rPr>
           <w:rFonts w:asciiTheme="minorHAnsi" w:hAnsiTheme="minorHAnsi" w:cstheme="minorHAnsi"/>
@@ -15324,7 +14734,7 @@
                     <pic:cNvPicPr/>
                   </pic:nvPicPr>
                   <pic:blipFill>
-                    <a:blip r:embed="rId24">
+                    <a:blip r:embed="rId25">
                       <a:extLst>
                         <a:ext uri="{28A0092B-C50C-407E-A947-70E740481C1C}">
                           <a14:useLocalDpi xmlns:a14="http://schemas.microsoft.com/office/drawing/2010/main" val="0"/>
@@ -15368,33 +14778,8 @@
           <w:rFonts w:asciiTheme="minorHAnsi" w:hAnsiTheme="minorHAnsi" w:cstheme="minorHAnsi"/>
           <w:lang w:val="en-US"/>
         </w:rPr>
-        <w:t xml:space="preserve">Flowchart </w:t>
-      </w:r>
-      <w:proofErr w:type="spellStart"/>
-      <w:r>
-        <w:rPr>
-          <w:rFonts w:asciiTheme="minorHAnsi" w:hAnsiTheme="minorHAnsi" w:cstheme="minorHAnsi"/>
-          <w:lang w:val="en-US"/>
-        </w:rPr>
-        <w:t>sezione</w:t>
-      </w:r>
-      <w:proofErr w:type="spellEnd"/>
-      <w:r>
-        <w:rPr>
-          <w:rFonts w:asciiTheme="minorHAnsi" w:hAnsiTheme="minorHAnsi" w:cstheme="minorHAnsi"/>
-          <w:lang w:val="en-US"/>
-        </w:rPr>
-        <w:t xml:space="preserve"> </w:t>
-      </w:r>
-      <w:proofErr w:type="spellStart"/>
-      <w:r>
-        <w:rPr>
-          <w:rFonts w:asciiTheme="minorHAnsi" w:hAnsiTheme="minorHAnsi" w:cstheme="minorHAnsi"/>
-          <w:lang w:val="en-US"/>
-        </w:rPr>
-        <w:t>classifica</w:t>
-      </w:r>
-      <w:proofErr w:type="spellEnd"/>
+        <w:t>Flowchart sezione classifica</w:t>
+      </w:r>
     </w:p>
     <w:p>
       <w:pPr>
@@ -15427,7 +14812,7 @@
                     <pic:cNvPicPr/>
                   </pic:nvPicPr>
                   <pic:blipFill>
-                    <a:blip r:embed="rId25">
+                    <a:blip r:embed="rId26">
                       <a:extLst>
                         <a:ext uri="{28A0092B-C50C-407E-A947-70E740481C1C}">
                           <a14:useLocalDpi xmlns:a14="http://schemas.microsoft.com/office/drawing/2010/main" val="0"/>
@@ -15471,17 +14856,8 @@
           <w:rFonts w:asciiTheme="minorHAnsi" w:hAnsiTheme="minorHAnsi" w:cstheme="minorHAnsi"/>
           <w:lang w:val="en-US"/>
         </w:rPr>
-        <w:t xml:space="preserve">Flowchart menu </w:t>
-      </w:r>
-      <w:proofErr w:type="spellStart"/>
-      <w:r>
-        <w:rPr>
-          <w:rFonts w:asciiTheme="minorHAnsi" w:hAnsiTheme="minorHAnsi" w:cstheme="minorHAnsi"/>
-          <w:lang w:val="en-US"/>
-        </w:rPr>
-        <w:t>opzioni</w:t>
-      </w:r>
-      <w:proofErr w:type="spellEnd"/>
+        <w:t>Flowchart menu opzioni</w:t>
+      </w:r>
     </w:p>
     <w:p>
       <w:pPr>
@@ -15514,7 +14890,7 @@
                     <pic:cNvPicPr/>
                   </pic:nvPicPr>
                   <pic:blipFill>
-                    <a:blip r:embed="rId26">
+                    <a:blip r:embed="rId27">
                       <a:extLst>
                         <a:ext uri="{28A0092B-C50C-407E-A947-70E740481C1C}">
                           <a14:useLocalDpi xmlns:a14="http://schemas.microsoft.com/office/drawing/2010/main" val="0"/>
@@ -15558,23 +14934,7 @@
           <w:rFonts w:asciiTheme="minorHAnsi" w:hAnsiTheme="minorHAnsi" w:cstheme="minorHAnsi"/>
           <w:lang w:val="en-US"/>
         </w:rPr>
-        <w:t xml:space="preserve">Flowchart del </w:t>
-      </w:r>
-      <w:proofErr w:type="spellStart"/>
-      <w:r>
-        <w:rPr>
-          <w:rFonts w:asciiTheme="minorHAnsi" w:hAnsiTheme="minorHAnsi" w:cstheme="minorHAnsi"/>
-          <w:lang w:val="en-US"/>
-        </w:rPr>
-        <w:t>livello</w:t>
-      </w:r>
-      <w:proofErr w:type="spellEnd"/>
-      <w:r>
-        <w:rPr>
-          <w:rFonts w:asciiTheme="minorHAnsi" w:hAnsiTheme="minorHAnsi" w:cstheme="minorHAnsi"/>
-          <w:lang w:val="en-US"/>
-        </w:rPr>
-        <w:t xml:space="preserve"> 0.</w:t>
+        <w:t>Flowchart del livello 0.</w:t>
       </w:r>
     </w:p>
     <w:p>
@@ -15608,7 +14968,7 @@
                     <pic:cNvPicPr/>
                   </pic:nvPicPr>
                   <pic:blipFill>
-                    <a:blip r:embed="rId27">
+                    <a:blip r:embed="rId28">
                       <a:extLst>
                         <a:ext uri="{28A0092B-C50C-407E-A947-70E740481C1C}">
                           <a14:useLocalDpi xmlns:a14="http://schemas.microsoft.com/office/drawing/2010/main" val="0"/>
@@ -15652,23 +15012,7 @@
           <w:rFonts w:asciiTheme="minorHAnsi" w:hAnsiTheme="minorHAnsi" w:cstheme="minorHAnsi"/>
           <w:lang w:val="en-US"/>
         </w:rPr>
-        <w:t xml:space="preserve">Flowchart del </w:t>
-      </w:r>
-      <w:proofErr w:type="spellStart"/>
-      <w:r>
-        <w:rPr>
-          <w:rFonts w:asciiTheme="minorHAnsi" w:hAnsiTheme="minorHAnsi" w:cstheme="minorHAnsi"/>
-          <w:lang w:val="en-US"/>
-        </w:rPr>
-        <w:t>livello</w:t>
-      </w:r>
-      <w:proofErr w:type="spellEnd"/>
-      <w:r>
-        <w:rPr>
-          <w:rFonts w:asciiTheme="minorHAnsi" w:hAnsiTheme="minorHAnsi" w:cstheme="minorHAnsi"/>
-          <w:lang w:val="en-US"/>
-        </w:rPr>
-        <w:t xml:space="preserve"> 1.</w:t>
+        <w:t>Flowchart del livello 1.</w:t>
       </w:r>
     </w:p>
     <w:p>
@@ -15702,7 +15046,7 @@
                     <pic:cNvPicPr/>
                   </pic:nvPicPr>
                   <pic:blipFill>
-                    <a:blip r:embed="rId28">
+                    <a:blip r:embed="rId29">
                       <a:extLst>
                         <a:ext uri="{28A0092B-C50C-407E-A947-70E740481C1C}">
                           <a14:useLocalDpi xmlns:a14="http://schemas.microsoft.com/office/drawing/2010/main" val="0"/>
@@ -15746,23 +15090,7 @@
           <w:rFonts w:asciiTheme="minorHAnsi" w:hAnsiTheme="minorHAnsi" w:cstheme="minorHAnsi"/>
           <w:lang w:val="en-US"/>
         </w:rPr>
-        <w:t xml:space="preserve">Flowchart del </w:t>
-      </w:r>
-      <w:proofErr w:type="spellStart"/>
-      <w:r>
-        <w:rPr>
-          <w:rFonts w:asciiTheme="minorHAnsi" w:hAnsiTheme="minorHAnsi" w:cstheme="minorHAnsi"/>
-          <w:lang w:val="en-US"/>
-        </w:rPr>
-        <w:t>livello</w:t>
-      </w:r>
-      <w:proofErr w:type="spellEnd"/>
-      <w:r>
-        <w:rPr>
-          <w:rFonts w:asciiTheme="minorHAnsi" w:hAnsiTheme="minorHAnsi" w:cstheme="minorHAnsi"/>
-          <w:lang w:val="en-US"/>
-        </w:rPr>
-        <w:t xml:space="preserve"> 2.</w:t>
+        <w:t>Flowchart del livello 2.</w:t>
       </w:r>
     </w:p>
     <w:p>
@@ -15796,7 +15124,7 @@
                     <pic:cNvPicPr/>
                   </pic:nvPicPr>
                   <pic:blipFill>
-                    <a:blip r:embed="rId29">
+                    <a:blip r:embed="rId30">
                       <a:extLst>
                         <a:ext uri="{28A0092B-C50C-407E-A947-70E740481C1C}">
                           <a14:useLocalDpi xmlns:a14="http://schemas.microsoft.com/office/drawing/2010/main" val="0"/>
@@ -15863,17 +15191,8 @@
           <w:rFonts w:asciiTheme="minorHAnsi" w:hAnsiTheme="minorHAnsi" w:cstheme="minorHAnsi"/>
           <w:lang w:val="en-US"/>
         </w:rPr>
-        <w:t xml:space="preserve">Menu </w:t>
-      </w:r>
-      <w:proofErr w:type="spellStart"/>
-      <w:r>
-        <w:rPr>
-          <w:rFonts w:asciiTheme="minorHAnsi" w:hAnsiTheme="minorHAnsi" w:cstheme="minorHAnsi"/>
-          <w:lang w:val="en-US"/>
-        </w:rPr>
-        <w:t>iniziale</w:t>
-      </w:r>
-      <w:proofErr w:type="spellEnd"/>
+        <w:t>Menu iniziale</w:t>
+      </w:r>
     </w:p>
     <w:p>
       <w:pPr>
@@ -15893,17 +15212,8 @@
           <w:rFonts w:asciiTheme="minorHAnsi" w:hAnsiTheme="minorHAnsi" w:cstheme="minorHAnsi"/>
           <w:lang w:val="en-US"/>
         </w:rPr>
-        <w:t xml:space="preserve">Menu </w:t>
-      </w:r>
-      <w:proofErr w:type="spellStart"/>
-      <w:r>
-        <w:rPr>
-          <w:rFonts w:asciiTheme="minorHAnsi" w:hAnsiTheme="minorHAnsi" w:cstheme="minorHAnsi"/>
-          <w:lang w:val="en-US"/>
-        </w:rPr>
-        <w:t>opzioni</w:t>
-      </w:r>
-      <w:proofErr w:type="spellEnd"/>
+        <w:t>Menu opzioni</w:t>
+      </w:r>
     </w:p>
     <w:p>
       <w:pPr>
@@ -15918,7 +15228,6 @@
           <w:lang w:val="en-US"/>
         </w:rPr>
       </w:pPr>
-      <w:proofErr w:type="spellStart"/>
       <w:r>
         <w:rPr>
           <w:rFonts w:asciiTheme="minorHAnsi" w:hAnsiTheme="minorHAnsi" w:cstheme="minorHAnsi"/>
@@ -15926,7 +15235,6 @@
         </w:rPr>
         <w:t>Crediti</w:t>
       </w:r>
-      <w:proofErr w:type="spellEnd"/>
     </w:p>
     <w:p>
       <w:pPr>
@@ -15941,7 +15249,6 @@
           <w:lang w:val="en-US"/>
         </w:rPr>
       </w:pPr>
-      <w:proofErr w:type="spellStart"/>
       <w:r>
         <w:rPr>
           <w:rFonts w:asciiTheme="minorHAnsi" w:hAnsiTheme="minorHAnsi" w:cstheme="minorHAnsi"/>
@@ -15949,7 +15256,6 @@
         </w:rPr>
         <w:t>Classifica</w:t>
       </w:r>
-      <w:proofErr w:type="spellEnd"/>
     </w:p>
     <w:p>
       <w:pPr>
@@ -15969,17 +15275,8 @@
           <w:rFonts w:asciiTheme="minorHAnsi" w:hAnsiTheme="minorHAnsi" w:cstheme="minorHAnsi"/>
           <w:lang w:val="en-US"/>
         </w:rPr>
-        <w:t xml:space="preserve">Menu </w:t>
-      </w:r>
-      <w:proofErr w:type="spellStart"/>
-      <w:r>
-        <w:rPr>
-          <w:rFonts w:asciiTheme="minorHAnsi" w:hAnsiTheme="minorHAnsi" w:cstheme="minorHAnsi"/>
-          <w:lang w:val="en-US"/>
-        </w:rPr>
-        <w:t>suggerimenti</w:t>
-      </w:r>
-      <w:proofErr w:type="spellEnd"/>
+        <w:t>Menu suggerimenti</w:t>
+      </w:r>
     </w:p>
     <w:p>
       <w:pPr>
@@ -15994,21 +15291,12 @@
           <w:lang w:val="en-US"/>
         </w:rPr>
       </w:pPr>
-      <w:proofErr w:type="spellStart"/>
       <w:r>
         <w:rPr>
           <w:rFonts w:asciiTheme="minorHAnsi" w:hAnsiTheme="minorHAnsi" w:cstheme="minorHAnsi"/>
           <w:lang w:val="en-US"/>
         </w:rPr>
-        <w:t>Schermata</w:t>
-      </w:r>
-      <w:proofErr w:type="spellEnd"/>
-      <w:r>
-        <w:rPr>
-          <w:rFonts w:asciiTheme="minorHAnsi" w:hAnsiTheme="minorHAnsi" w:cstheme="minorHAnsi"/>
-          <w:lang w:val="en-US"/>
-        </w:rPr>
-        <w:t xml:space="preserve"> in-game.</w:t>
+        <w:t>Schermata in-game.</w:t>
       </w:r>
     </w:p>
     <w:p>
@@ -16647,21 +15935,7 @@
         <w:rPr>
           <w:rFonts w:asciiTheme="minorHAnsi" w:hAnsiTheme="minorHAnsi"/>
         </w:rPr>
-        <w:t xml:space="preserve">processore: AMD </w:t>
-      </w:r>
-      <w:proofErr w:type="spellStart"/>
-      <w:r>
-        <w:rPr>
-          <w:rFonts w:asciiTheme="minorHAnsi" w:hAnsiTheme="minorHAnsi"/>
-        </w:rPr>
-        <w:t>Ryzen</w:t>
-      </w:r>
-      <w:proofErr w:type="spellEnd"/>
-      <w:r>
-        <w:rPr>
-          <w:rFonts w:asciiTheme="minorHAnsi" w:hAnsiTheme="minorHAnsi"/>
-        </w:rPr>
-        <w:t xml:space="preserve"> 5 5600X</w:t>
+        <w:t>processore: AMD Ryzen 5 5600X</w:t>
       </w:r>
     </w:p>
     <w:p>
@@ -16810,21 +16084,7 @@
         <w:rPr>
           <w:rFonts w:asciiTheme="minorHAnsi" w:hAnsiTheme="minorHAnsi"/>
         </w:rPr>
-        <w:t xml:space="preserve">GPU: </w:t>
-      </w:r>
-      <w:proofErr w:type="spellStart"/>
-      <w:r>
-        <w:rPr>
-          <w:rFonts w:asciiTheme="minorHAnsi" w:hAnsiTheme="minorHAnsi"/>
-        </w:rPr>
-        <w:t>GeForce</w:t>
-      </w:r>
-      <w:proofErr w:type="spellEnd"/>
-      <w:r>
-        <w:rPr>
-          <w:rFonts w:asciiTheme="minorHAnsi" w:hAnsiTheme="minorHAnsi"/>
-        </w:rPr>
-        <w:t xml:space="preserve"> 130 MX</w:t>
+        <w:t>GPU: GeForce 130 MX</w:t>
       </w:r>
     </w:p>
     <w:p>
@@ -16889,21 +16149,7 @@
         <w:rPr>
           <w:rFonts w:asciiTheme="minorHAnsi" w:hAnsiTheme="minorHAnsi"/>
         </w:rPr>
-        <w:t xml:space="preserve">processore: AMD </w:t>
-      </w:r>
-      <w:proofErr w:type="spellStart"/>
-      <w:r>
-        <w:rPr>
-          <w:rFonts w:asciiTheme="minorHAnsi" w:hAnsiTheme="minorHAnsi"/>
-        </w:rPr>
-        <w:t>Ryzen</w:t>
-      </w:r>
-      <w:proofErr w:type="spellEnd"/>
-      <w:r>
-        <w:rPr>
-          <w:rFonts w:asciiTheme="minorHAnsi" w:hAnsiTheme="minorHAnsi"/>
-        </w:rPr>
-        <w:t xml:space="preserve"> 7 5800H</w:t>
+        <w:t>processore: AMD Ryzen 7 5800H</w:t>
       </w:r>
     </w:p>
     <w:p>
@@ -17030,35 +16276,7 @@
         <w:rPr>
           <w:rFonts w:asciiTheme="minorHAnsi" w:hAnsiTheme="minorHAnsi"/>
         </w:rPr>
-        <w:t xml:space="preserve">. I tester del gioco saranno sia i fruitori finali del prodotto per valutare se l’obbiettivo finale del </w:t>
-      </w:r>
-      <w:proofErr w:type="spellStart"/>
-      <w:r>
-        <w:rPr>
-          <w:rFonts w:asciiTheme="minorHAnsi" w:hAnsiTheme="minorHAnsi"/>
-        </w:rPr>
-        <w:t>Serius</w:t>
-      </w:r>
-      <w:proofErr w:type="spellEnd"/>
-      <w:r>
-        <w:rPr>
-          <w:rFonts w:asciiTheme="minorHAnsi" w:hAnsiTheme="minorHAnsi"/>
-        </w:rPr>
-        <w:t xml:space="preserve"> game è stato raggiunto (Divertire ed insegnare) e sia coloro che non sono i fruitori finali del prodotto ma hanno dimestichezza con il mondo dei videogiochi e poter ricevere un </w:t>
-      </w:r>
-      <w:proofErr w:type="gramStart"/>
-      <w:r>
-        <w:rPr>
-          <w:rFonts w:asciiTheme="minorHAnsi" w:hAnsiTheme="minorHAnsi"/>
-        </w:rPr>
-        <w:t>feedback</w:t>
-      </w:r>
-      <w:proofErr w:type="gramEnd"/>
-      <w:r>
-        <w:rPr>
-          <w:rFonts w:asciiTheme="minorHAnsi" w:hAnsiTheme="minorHAnsi"/>
-        </w:rPr>
-        <w:t xml:space="preserve"> dal punto di vista tecnico.</w:t>
+        <w:t>. I tester del gioco saranno sia i fruitori finali del prodotto per valutare se l’obbiettivo finale del Serius game è stato raggiunto (Divertire ed insegnare) e sia coloro che non sono i fruitori finali del prodotto ma hanno dimestichezza con il mondo dei videogiochi e poter ricevere un feedback dal punto di vista tecnico.</w:t>
       </w:r>
     </w:p>
     <w:p>
@@ -17078,21 +16296,7 @@
         <w:rPr>
           <w:rFonts w:asciiTheme="minorHAnsi" w:hAnsiTheme="minorHAnsi"/>
         </w:rPr>
-        <w:t xml:space="preserve">Spiegare loro la procedura di test: il test si è tenuto in un ambiente chiuso e controllato. Gli utenti si sono posizionati davanti ad una macchina per il test con accanto uno dei membri </w:t>
-      </w:r>
-      <w:proofErr w:type="gramStart"/>
-      <w:r>
-        <w:rPr>
-          <w:rFonts w:asciiTheme="minorHAnsi" w:hAnsiTheme="minorHAnsi"/>
-        </w:rPr>
-        <w:t>del team</w:t>
-      </w:r>
-      <w:proofErr w:type="gramEnd"/>
-      <w:r>
-        <w:rPr>
-          <w:rFonts w:asciiTheme="minorHAnsi" w:hAnsiTheme="minorHAnsi"/>
-        </w:rPr>
-        <w:t xml:space="preserve"> di sviluppo, posto lì per eventuali chiarimenti e aiuti, ove necessari. Agli utenti è stato chiesto di provare in prima persona l’applicazione e di esporre durante il gioco, a volte sollecitati, le proprie impressioni e sensazioni. </w:t>
+        <w:t xml:space="preserve">Spiegare loro la procedura di test: il test si è tenuto in un ambiente chiuso e controllato. Gli utenti si sono posizionati davanti ad una macchina per il test con accanto uno dei membri del team di sviluppo, posto lì per eventuali chiarimenti e aiuti, ove necessari. Agli utenti è stato chiesto di provare in prima persona l’applicazione e di esporre durante il gioco, a volte sollecitati, le proprie impressioni e sensazioni. </w:t>
       </w:r>
     </w:p>
     <w:p>
@@ -17112,21 +16316,7 @@
         <w:rPr>
           <w:rFonts w:asciiTheme="minorHAnsi" w:hAnsiTheme="minorHAnsi"/>
         </w:rPr>
-        <w:t xml:space="preserve">Osservarli mentre usano il programma: Il membro </w:t>
-      </w:r>
-      <w:proofErr w:type="gramStart"/>
-      <w:r>
-        <w:rPr>
-          <w:rFonts w:asciiTheme="minorHAnsi" w:hAnsiTheme="minorHAnsi"/>
-        </w:rPr>
-        <w:t>del team</w:t>
-      </w:r>
-      <w:proofErr w:type="gramEnd"/>
-      <w:r>
-        <w:rPr>
-          <w:rFonts w:asciiTheme="minorHAnsi" w:hAnsiTheme="minorHAnsi"/>
-        </w:rPr>
-        <w:t xml:space="preserve"> di sviluppo presente durante il test prendeva nota di eventuali difficoltà dell'utente. Gli utenti hanno consentito di rilevare alcuni malfunzionamenti non riscontrati durante l’alfa test:</w:t>
+        <w:t>Osservarli mentre usano il programma: Il membro del team di sviluppo presente durante il test prendeva nota di eventuali difficoltà dell'utente. Gli utenti hanno consentito di rilevare alcuni malfunzionamenti non riscontrati durante l’alfa test:</w:t>
       </w:r>
     </w:p>
     <w:p>
@@ -17196,21 +16386,7 @@
         <w:rPr>
           <w:color w:val="538135" w:themeColor="accent6" w:themeShade="BF"/>
         </w:rPr>
-        <w:t xml:space="preserve">Questionario SUS (System </w:t>
-      </w:r>
-      <w:proofErr w:type="spellStart"/>
-      <w:r>
-        <w:rPr>
-          <w:color w:val="538135" w:themeColor="accent6" w:themeShade="BF"/>
-        </w:rPr>
-        <w:t>Usability</w:t>
-      </w:r>
-      <w:proofErr w:type="spellEnd"/>
-      <w:r>
-        <w:rPr>
-          <w:color w:val="538135" w:themeColor="accent6" w:themeShade="BF"/>
-        </w:rPr>
-        <w:t xml:space="preserve"> Scale)</w:t>
+        <w:t>Questionario SUS (System Usability Scale)</w:t>
       </w:r>
       <w:bookmarkEnd w:id="134"/>
       <w:bookmarkEnd w:id="135"/>
@@ -17233,21 +16409,7 @@
         <w:rPr>
           <w:rFonts w:asciiTheme="majorHAnsi" w:hAnsiTheme="majorHAnsi"/>
         </w:rPr>
-        <w:t xml:space="preserve">Di seguito si riporta una scheda di esempio per la compilazione del questionario SUS (System </w:t>
-      </w:r>
-      <w:proofErr w:type="spellStart"/>
-      <w:r>
-        <w:rPr>
-          <w:rFonts w:asciiTheme="majorHAnsi" w:hAnsiTheme="majorHAnsi"/>
-        </w:rPr>
-        <w:t>Usability</w:t>
-      </w:r>
-      <w:proofErr w:type="spellEnd"/>
-      <w:r>
-        <w:rPr>
-          <w:rFonts w:asciiTheme="majorHAnsi" w:hAnsiTheme="majorHAnsi"/>
-        </w:rPr>
-        <w:t xml:space="preserve"> Scale.</w:t>
+        <w:t>Di seguito si riporta una scheda di esempio per la compilazione del questionario SUS (System Usability Scale.</w:t>
       </w:r>
     </w:p>
     <w:p>
@@ -21625,19 +20787,8 @@
                 <w:sz w:val="20"/>
                 <w:szCs w:val="20"/>
               </w:rPr>
-              <w:t xml:space="preserve">Ho avuto bisogno di imparare molti processi prima di riuscire ad utilizzare al meglio il </w:t>
-            </w:r>
-            <w:proofErr w:type="spellStart"/>
-            <w:r>
-              <w:rPr>
-                <w:rFonts w:ascii="Calibri" w:hAnsi="Calibri" w:cs="Times New Roman"/>
-                <w:color w:val="000000"/>
-                <w:sz w:val="20"/>
-                <w:szCs w:val="20"/>
-              </w:rPr>
-              <w:t>gio</w:t>
-            </w:r>
-            <w:proofErr w:type="spellEnd"/>
+              <w:t>Ho avuto bisogno di imparare molti processi prima di riuscire ad utilizzare al meglio il gio</w:t>
+            </w:r>
           </w:p>
         </w:tc>
         <w:tc>
@@ -22223,15 +21374,7 @@
       <w:fldChar w:fldCharType="end"/>
     </w:r>
     <w:r>
-      <w:t xml:space="preserve"> </w:t>
-    </w:r>
-    <w:proofErr w:type="spellStart"/>
-    <w:r>
-      <w:t>Healthy</w:t>
-    </w:r>
-    <w:proofErr w:type="spellEnd"/>
-    <w:r>
-      <w:t xml:space="preserve"> Catering</w:t>
+      <w:t xml:space="preserve"> Healthy Catering</w:t>
     </w:r>
     <w:r>
       <w:t xml:space="preserve"> – PPM documentazione </w:t>
@@ -22327,14 +21470,12 @@
                               <w:rFonts w:ascii="Garamond" w:hAnsi="Garamond"/>
                             </w:rPr>
                           </w:pPr>
-                          <w:proofErr w:type="spellStart"/>
                           <w:r>
                             <w:rPr>
                               <w:rFonts w:ascii="Garamond" w:hAnsi="Garamond"/>
                             </w:rPr>
                             <w:t>CdS</w:t>
                           </w:r>
-                          <w:proofErr w:type="spellEnd"/>
                           <w:r>
                             <w:rPr>
                               <w:rFonts w:ascii="Garamond" w:hAnsi="Garamond"/>
@@ -22416,14 +21557,12 @@
                         <w:rFonts w:ascii="Garamond" w:hAnsi="Garamond"/>
                       </w:rPr>
                     </w:pPr>
-                    <w:proofErr w:type="spellStart"/>
                     <w:r>
                       <w:rPr>
                         <w:rFonts w:ascii="Garamond" w:hAnsi="Garamond"/>
                       </w:rPr>
                       <w:t>CdS</w:t>
                     </w:r>
-                    <w:proofErr w:type="spellEnd"/>
                     <w:r>
                       <w:rPr>
                         <w:rFonts w:ascii="Garamond" w:hAnsi="Garamond"/>

</xml_diff>

<commit_message>
modificato schema menu opzioni grafica
</commit_message>
<xml_diff>
--- a/doc/pianificazione/Healthy Catering Documentazione (Gruppo 7).docx
+++ b/doc/pianificazione/Healthy Catering Documentazione (Gruppo 7).docx
@@ -10560,9 +10560,6 @@
           <w:numId w:val="32"/>
         </w:numPr>
         <w:jc w:val="both"/>
-        <w:rPr>
-          <w:rFonts w:asciiTheme="minorHAnsi" w:hAnsiTheme="minorHAnsi" w:cstheme="minorHAnsi"/>
-        </w:rPr>
       </w:pPr>
       <w:r>
         <w:rPr>
@@ -10583,26 +10580,6 @@
         <w:t>rtist)</w:t>
       </w:r>
     </w:p>
-    <w:p>
-      <w:pPr>
-        <w:pStyle w:val="Paragrafoelenco"/>
-        <w:numPr>
-          <w:ilvl w:val="0"/>
-          <w:numId w:val="32"/>
-        </w:numPr>
-        <w:jc w:val="both"/>
-        <w:rPr>
-          <w:rFonts w:asciiTheme="minorHAnsi" w:hAnsiTheme="minorHAnsi" w:cstheme="minorHAnsi"/>
-        </w:rPr>
-      </w:pPr>
-      <w:r>
-        <w:rPr>
-          <w:rFonts w:asciiTheme="minorHAnsi" w:hAnsiTheme="minorHAnsi" w:cstheme="minorHAnsi"/>
-        </w:rPr>
-        <w:t>Annamaria Asia Altamura (Consulente patologie)</w:t>
-      </w:r>
-    </w:p>
-    <w:p/>
     <w:p>
       <w:pPr>
         <w:pStyle w:val="Titolo3"/>
@@ -11038,14 +11015,7 @@
         <w:rPr>
           <w:rFonts w:asciiTheme="minorHAnsi" w:hAnsiTheme="minorHAnsi" w:cstheme="minorHAnsi"/>
         </w:rPr>
-        <w:t xml:space="preserve">I restanti materiali 3D come oggetti ambientali ed </w:t>
-      </w:r>
-      <w:r>
-        <w:rPr>
-          <w:rFonts w:asciiTheme="minorHAnsi" w:hAnsiTheme="minorHAnsi" w:cstheme="minorHAnsi"/>
-        </w:rPr>
-        <w:lastRenderedPageBreak/>
-        <w:t>altro</w:t>
+        <w:t>I restanti materiali 3D come oggetti ambientali ed altro</w:t>
       </w:r>
       <w:r>
         <w:rPr>
@@ -11154,6 +11124,7 @@
         <w:rPr>
           <w:rFonts w:asciiTheme="minorHAnsi" w:hAnsiTheme="minorHAnsi" w:cstheme="minorHAnsi"/>
         </w:rPr>
+        <w:lastRenderedPageBreak/>
         <w:t>Gli effetti sonori verranno presi da repository online di suoni gratuiti. Per quanto riguarda la colonna sonora, verrà invece creata da Alessandro Congedo.</w:t>
       </w:r>
     </w:p>
@@ -11613,7 +11584,19 @@
         <w:rPr>
           <w:rFonts w:asciiTheme="minorHAnsi" w:hAnsiTheme="minorHAnsi" w:cstheme="minorHAnsi"/>
         </w:rPr>
-        <w:t xml:space="preserve">Dalla pagina iniziale sarà possibile accedere al gioco vero e proprio, alla classifica, alle impostazioni e alla pagina dei credits. </w:t>
+        <w:t>Dalla pagina iniziale sarà possibile accedere al gioco vero e proprio, alla classifica, alle impostazioni e alla pagina dei credit</w:t>
+      </w:r>
+      <w:r>
+        <w:rPr>
+          <w:rFonts w:asciiTheme="minorHAnsi" w:hAnsiTheme="minorHAnsi" w:cstheme="minorHAnsi"/>
+        </w:rPr>
+        <w:t>i</w:t>
+      </w:r>
+      <w:r>
+        <w:rPr>
+          <w:rFonts w:asciiTheme="minorHAnsi" w:hAnsiTheme="minorHAnsi" w:cstheme="minorHAnsi"/>
+        </w:rPr>
+        <w:t xml:space="preserve">. </w:t>
       </w:r>
     </w:p>
     <w:p>
@@ -12276,7 +12259,14 @@
         <w:rPr>
           <w:rFonts w:asciiTheme="minorHAnsi" w:hAnsiTheme="minorHAnsi" w:cstheme="minorHAnsi"/>
         </w:rPr>
-        <w:t xml:space="preserve">pagina dove viene visualizzata la classifica dei </w:t>
+        <w:t xml:space="preserve">pagina dove viene visualizzata la classifica </w:t>
+      </w:r>
+      <w:proofErr w:type="gramStart"/>
+      <w:r>
+        <w:rPr>
+          <w:rFonts w:asciiTheme="minorHAnsi" w:hAnsiTheme="minorHAnsi" w:cstheme="minorHAnsi"/>
+        </w:rPr>
+        <w:t xml:space="preserve">dei </w:t>
       </w:r>
       <w:r>
         <w:rPr>
@@ -12284,6 +12274,7 @@
         </w:rPr>
         <w:t>x</w:t>
       </w:r>
+      <w:proofErr w:type="gramEnd"/>
       <w:r>
         <w:rPr>
           <w:rFonts w:asciiTheme="minorHAnsi" w:hAnsiTheme="minorHAnsi" w:cstheme="minorHAnsi"/>
@@ -13625,7 +13616,21 @@
         <w:rPr>
           <w:rFonts w:asciiTheme="minorHAnsi" w:hAnsiTheme="minorHAnsi" w:cstheme="minorHAnsi"/>
         </w:rPr>
-        <w:t xml:space="preserve">Il livello 2 è caratterizzato dall’interazione con clienti con la patologia </w:t>
+        <w:t xml:space="preserve">Il livello </w:t>
+      </w:r>
+      <w:proofErr w:type="gramStart"/>
+      <w:r>
+        <w:rPr>
+          <w:rFonts w:asciiTheme="minorHAnsi" w:hAnsiTheme="minorHAnsi" w:cstheme="minorHAnsi"/>
+        </w:rPr>
+        <w:t>2</w:t>
+      </w:r>
+      <w:proofErr w:type="gramEnd"/>
+      <w:r>
+        <w:rPr>
+          <w:rFonts w:asciiTheme="minorHAnsi" w:hAnsiTheme="minorHAnsi" w:cstheme="minorHAnsi"/>
+        </w:rPr>
+        <w:t xml:space="preserve"> è caratterizzato dall’interazione con clienti con la patologia </w:t>
       </w:r>
       <w:r>
         <w:rPr>
@@ -13986,6 +13991,7 @@
     </w:p>
     <w:p>
       <w:pPr>
+        <w:jc w:val="center"/>
         <w:rPr>
           <w:rFonts w:asciiTheme="minorHAnsi" w:hAnsiTheme="minorHAnsi" w:cstheme="minorHAnsi"/>
           <w:lang w:val="en-US"/>
@@ -14102,10 +14108,10 @@
         </w:rPr>
         <w:lastRenderedPageBreak/>
         <w:drawing>
-          <wp:inline distT="0" distB="0" distL="0" distR="0" wp14:anchorId="048D1F3A" wp14:editId="03B3E6B7">
-            <wp:extent cx="4962525" cy="6105525"/>
-            <wp:effectExtent l="0" t="0" r="0" b="9525"/>
-            <wp:docPr id="13" name="Immagine 13"/>
+          <wp:inline distT="0" distB="0" distL="0" distR="0" wp14:anchorId="003B4C58" wp14:editId="6DBCD327">
+            <wp:extent cx="5151120" cy="6106160"/>
+            <wp:effectExtent l="0" t="0" r="0" b="8890"/>
+            <wp:docPr id="23" name="Immagine 23"/>
             <wp:cNvGraphicFramePr>
               <a:graphicFrameLocks xmlns:a="http://schemas.openxmlformats.org/drawingml/2006/main" noChangeAspect="1"/>
             </wp:cNvGraphicFramePr>
@@ -14113,8 +14119,10 @@
               <a:graphicData uri="http://schemas.openxmlformats.org/drawingml/2006/picture">
                 <pic:pic xmlns:pic="http://schemas.openxmlformats.org/drawingml/2006/picture">
                   <pic:nvPicPr>
-                    <pic:cNvPr id="13" name="Immagine 13"/>
-                    <pic:cNvPicPr/>
+                    <pic:cNvPr id="0" name="Picture 2"/>
+                    <pic:cNvPicPr>
+                      <a:picLocks noChangeAspect="1" noChangeArrowheads="1"/>
+                    </pic:cNvPicPr>
                   </pic:nvPicPr>
                   <pic:blipFill>
                     <a:blip r:embed="rId18">
@@ -14124,18 +14132,23 @@
                         </a:ext>
                       </a:extLst>
                     </a:blip>
+                    <a:srcRect/>
                     <a:stretch>
                       <a:fillRect/>
                     </a:stretch>
                   </pic:blipFill>
-                  <pic:spPr>
+                  <pic:spPr bwMode="auto">
                     <a:xfrm>
                       <a:off x="0" y="0"/>
-                      <a:ext cx="4962525" cy="6105525"/>
+                      <a:ext cx="5151120" cy="6106160"/>
                     </a:xfrm>
                     <a:prstGeom prst="rect">
                       <a:avLst/>
                     </a:prstGeom>
+                    <a:noFill/>
+                    <a:ln>
+                      <a:noFill/>
+                    </a:ln>
                   </pic:spPr>
                 </pic:pic>
               </a:graphicData>
@@ -16276,7 +16289,21 @@
         <w:rPr>
           <w:rFonts w:asciiTheme="minorHAnsi" w:hAnsiTheme="minorHAnsi"/>
         </w:rPr>
-        <w:t>. I tester del gioco saranno sia i fruitori finali del prodotto per valutare se l’obbiettivo finale del Serius game è stato raggiunto (Divertire ed insegnare) e sia coloro che non sono i fruitori finali del prodotto ma hanno dimestichezza con il mondo dei videogiochi e poter ricevere un feedback dal punto di vista tecnico.</w:t>
+        <w:t xml:space="preserve">. I tester del gioco saranno sia i fruitori finali del prodotto per valutare se l’obbiettivo finale del Serius game è stato raggiunto (Divertire ed insegnare) e sia coloro che non sono i fruitori finali del prodotto ma hanno dimestichezza con il mondo dei videogiochi e poter ricevere un </w:t>
+      </w:r>
+      <w:proofErr w:type="gramStart"/>
+      <w:r>
+        <w:rPr>
+          <w:rFonts w:asciiTheme="minorHAnsi" w:hAnsiTheme="minorHAnsi"/>
+        </w:rPr>
+        <w:t>feedback</w:t>
+      </w:r>
+      <w:proofErr w:type="gramEnd"/>
+      <w:r>
+        <w:rPr>
+          <w:rFonts w:asciiTheme="minorHAnsi" w:hAnsiTheme="minorHAnsi"/>
+        </w:rPr>
+        <w:t xml:space="preserve"> dal punto di vista tecnico.</w:t>
       </w:r>
     </w:p>
     <w:p>
@@ -16296,7 +16323,21 @@
         <w:rPr>
           <w:rFonts w:asciiTheme="minorHAnsi" w:hAnsiTheme="minorHAnsi"/>
         </w:rPr>
-        <w:t xml:space="preserve">Spiegare loro la procedura di test: il test si è tenuto in un ambiente chiuso e controllato. Gli utenti si sono posizionati davanti ad una macchina per il test con accanto uno dei membri del team di sviluppo, posto lì per eventuali chiarimenti e aiuti, ove necessari. Agli utenti è stato chiesto di provare in prima persona l’applicazione e di esporre durante il gioco, a volte sollecitati, le proprie impressioni e sensazioni. </w:t>
+        <w:t xml:space="preserve">Spiegare loro la procedura di test: il test si è tenuto in un ambiente chiuso e controllato. Gli utenti si sono posizionati davanti ad una macchina per il test con accanto uno dei membri </w:t>
+      </w:r>
+      <w:proofErr w:type="gramStart"/>
+      <w:r>
+        <w:rPr>
+          <w:rFonts w:asciiTheme="minorHAnsi" w:hAnsiTheme="minorHAnsi"/>
+        </w:rPr>
+        <w:t>del team</w:t>
+      </w:r>
+      <w:proofErr w:type="gramEnd"/>
+      <w:r>
+        <w:rPr>
+          <w:rFonts w:asciiTheme="minorHAnsi" w:hAnsiTheme="minorHAnsi"/>
+        </w:rPr>
+        <w:t xml:space="preserve"> di sviluppo, posto lì per eventuali chiarimenti e aiuti, ove necessari. Agli utenti è stato chiesto di provare in prima persona l’applicazione e di esporre durante il gioco, a volte sollecitati, le proprie impressioni e sensazioni. </w:t>
       </w:r>
     </w:p>
     <w:p>
@@ -16316,7 +16357,21 @@
         <w:rPr>
           <w:rFonts w:asciiTheme="minorHAnsi" w:hAnsiTheme="minorHAnsi"/>
         </w:rPr>
-        <w:t>Osservarli mentre usano il programma: Il membro del team di sviluppo presente durante il test prendeva nota di eventuali difficoltà dell'utente. Gli utenti hanno consentito di rilevare alcuni malfunzionamenti non riscontrati durante l’alfa test:</w:t>
+        <w:t xml:space="preserve">Osservarli mentre usano il programma: Il membro </w:t>
+      </w:r>
+      <w:proofErr w:type="gramStart"/>
+      <w:r>
+        <w:rPr>
+          <w:rFonts w:asciiTheme="minorHAnsi" w:hAnsiTheme="minorHAnsi"/>
+        </w:rPr>
+        <w:t>del team</w:t>
+      </w:r>
+      <w:proofErr w:type="gramEnd"/>
+      <w:r>
+        <w:rPr>
+          <w:rFonts w:asciiTheme="minorHAnsi" w:hAnsiTheme="minorHAnsi"/>
+        </w:rPr>
+        <w:t xml:space="preserve"> di sviluppo presente durante il test prendeva nota di eventuali difficoltà dell'utente. Gli utenti hanno consentito di rilevare alcuni malfunzionamenti non riscontrati durante l’alfa test:</w:t>
       </w:r>
     </w:p>
     <w:p>

</xml_diff>

<commit_message>
aggiunto storyboard menu iniziale
</commit_message>
<xml_diff>
--- a/doc/pianificazione/Healthy Catering Documentazione (Gruppo 7).docx
+++ b/doc/pianificazione/Healthy Catering Documentazione (Gruppo 7).docx
@@ -12259,14 +12259,7 @@
         <w:rPr>
           <w:rFonts w:asciiTheme="minorHAnsi" w:hAnsiTheme="minorHAnsi" w:cstheme="minorHAnsi"/>
         </w:rPr>
-        <w:t xml:space="preserve">pagina dove viene visualizzata la classifica </w:t>
-      </w:r>
-      <w:proofErr w:type="gramStart"/>
-      <w:r>
-        <w:rPr>
-          <w:rFonts w:asciiTheme="minorHAnsi" w:hAnsiTheme="minorHAnsi" w:cstheme="minorHAnsi"/>
-        </w:rPr>
-        <w:t xml:space="preserve">dei </w:t>
+        <w:t xml:space="preserve">pagina dove viene visualizzata la classifica dei </w:t>
       </w:r>
       <w:r>
         <w:rPr>
@@ -12274,7 +12267,6 @@
         </w:rPr>
         <w:t>x</w:t>
       </w:r>
-      <w:proofErr w:type="gramEnd"/>
       <w:r>
         <w:rPr>
           <w:rFonts w:asciiTheme="minorHAnsi" w:hAnsiTheme="minorHAnsi" w:cstheme="minorHAnsi"/>
@@ -13616,21 +13608,7 @@
         <w:rPr>
           <w:rFonts w:asciiTheme="minorHAnsi" w:hAnsiTheme="minorHAnsi" w:cstheme="minorHAnsi"/>
         </w:rPr>
-        <w:t xml:space="preserve">Il livello </w:t>
-      </w:r>
-      <w:proofErr w:type="gramStart"/>
-      <w:r>
-        <w:rPr>
-          <w:rFonts w:asciiTheme="minorHAnsi" w:hAnsiTheme="minorHAnsi" w:cstheme="minorHAnsi"/>
-        </w:rPr>
-        <w:t>2</w:t>
-      </w:r>
-      <w:proofErr w:type="gramEnd"/>
-      <w:r>
-        <w:rPr>
-          <w:rFonts w:asciiTheme="minorHAnsi" w:hAnsiTheme="minorHAnsi" w:cstheme="minorHAnsi"/>
-        </w:rPr>
-        <w:t xml:space="preserve"> è caratterizzato dall’interazione con clienti con la patologia </w:t>
+        <w:t xml:space="preserve">Il livello 2 è caratterizzato dall’interazione con clienti con la patologia </w:t>
       </w:r>
       <w:r>
         <w:rPr>
@@ -15206,6 +15184,78 @@
         </w:rPr>
         <w:t>Menu iniziale</w:t>
       </w:r>
+      <w:r>
+        <w:rPr>
+          <w:rFonts w:asciiTheme="minorHAnsi" w:hAnsiTheme="minorHAnsi" w:cstheme="minorHAnsi"/>
+          <w:lang w:val="en-US"/>
+        </w:rPr>
+        <w:t xml:space="preserve"> storyboard:</w:t>
+      </w:r>
+    </w:p>
+    <w:p>
+      <w:pPr>
+        <w:pStyle w:val="Paragrafoelenco"/>
+        <w:ind w:left="708"/>
+        <w:rPr>
+          <w:rFonts w:asciiTheme="minorHAnsi" w:hAnsiTheme="minorHAnsi" w:cstheme="minorHAnsi"/>
+          <w:lang w:val="en-US"/>
+        </w:rPr>
+      </w:pPr>
+      <w:r>
+        <w:rPr>
+          <w:rFonts w:asciiTheme="minorHAnsi" w:hAnsiTheme="minorHAnsi" w:cstheme="minorHAnsi"/>
+          <w:noProof/>
+          <w:lang w:val="en-US"/>
+        </w:rPr>
+        <w:drawing>
+          <wp:inline distT="0" distB="0" distL="0" distR="0" wp14:anchorId="56025B7E" wp14:editId="3511A01C">
+            <wp:extent cx="5857963" cy="3642360"/>
+            <wp:effectExtent l="0" t="0" r="9525" b="0"/>
+            <wp:docPr id="24" name="Immagine 24"/>
+            <wp:cNvGraphicFramePr>
+              <a:graphicFrameLocks xmlns:a="http://schemas.openxmlformats.org/drawingml/2006/main" noChangeAspect="1"/>
+            </wp:cNvGraphicFramePr>
+            <a:graphic xmlns:a="http://schemas.openxmlformats.org/drawingml/2006/main">
+              <a:graphicData uri="http://schemas.openxmlformats.org/drawingml/2006/picture">
+                <pic:pic xmlns:pic="http://schemas.openxmlformats.org/drawingml/2006/picture">
+                  <pic:nvPicPr>
+                    <pic:cNvPr id="0" name="Picture 3"/>
+                    <pic:cNvPicPr>
+                      <a:picLocks noChangeAspect="1" noChangeArrowheads="1"/>
+                    </pic:cNvPicPr>
+                  </pic:nvPicPr>
+                  <pic:blipFill>
+                    <a:blip r:embed="rId31">
+                      <a:extLst>
+                        <a:ext uri="{28A0092B-C50C-407E-A947-70E740481C1C}">
+                          <a14:useLocalDpi xmlns:a14="http://schemas.microsoft.com/office/drawing/2010/main" val="0"/>
+                        </a:ext>
+                      </a:extLst>
+                    </a:blip>
+                    <a:srcRect/>
+                    <a:stretch>
+                      <a:fillRect/>
+                    </a:stretch>
+                  </pic:blipFill>
+                  <pic:spPr bwMode="auto">
+                    <a:xfrm>
+                      <a:off x="0" y="0"/>
+                      <a:ext cx="5941540" cy="3694327"/>
+                    </a:xfrm>
+                    <a:prstGeom prst="rect">
+                      <a:avLst/>
+                    </a:prstGeom>
+                    <a:noFill/>
+                    <a:ln>
+                      <a:noFill/>
+                    </a:ln>
+                  </pic:spPr>
+                </pic:pic>
+              </a:graphicData>
+            </a:graphic>
+          </wp:inline>
+        </w:drawing>
+      </w:r>
     </w:p>
     <w:p>
       <w:pPr>
@@ -15225,6 +15275,7 @@
           <w:rFonts w:asciiTheme="minorHAnsi" w:hAnsiTheme="minorHAnsi" w:cstheme="minorHAnsi"/>
           <w:lang w:val="en-US"/>
         </w:rPr>
+        <w:lastRenderedPageBreak/>
         <w:t>Menu opzioni</w:t>
       </w:r>
     </w:p>
@@ -16289,21 +16340,7 @@
         <w:rPr>
           <w:rFonts w:asciiTheme="minorHAnsi" w:hAnsiTheme="minorHAnsi"/>
         </w:rPr>
-        <w:t xml:space="preserve">. I tester del gioco saranno sia i fruitori finali del prodotto per valutare se l’obbiettivo finale del Serius game è stato raggiunto (Divertire ed insegnare) e sia coloro che non sono i fruitori finali del prodotto ma hanno dimestichezza con il mondo dei videogiochi e poter ricevere un </w:t>
-      </w:r>
-      <w:proofErr w:type="gramStart"/>
-      <w:r>
-        <w:rPr>
-          <w:rFonts w:asciiTheme="minorHAnsi" w:hAnsiTheme="minorHAnsi"/>
-        </w:rPr>
-        <w:t>feedback</w:t>
-      </w:r>
-      <w:proofErr w:type="gramEnd"/>
-      <w:r>
-        <w:rPr>
-          <w:rFonts w:asciiTheme="minorHAnsi" w:hAnsiTheme="minorHAnsi"/>
-        </w:rPr>
-        <w:t xml:space="preserve"> dal punto di vista tecnico.</w:t>
+        <w:t>. I tester del gioco saranno sia i fruitori finali del prodotto per valutare se l’obbiettivo finale del Serius game è stato raggiunto (Divertire ed insegnare) e sia coloro che non sono i fruitori finali del prodotto ma hanno dimestichezza con il mondo dei videogiochi e poter ricevere un feedback dal punto di vista tecnico.</w:t>
       </w:r>
     </w:p>
     <w:p>
@@ -16323,21 +16360,7 @@
         <w:rPr>
           <w:rFonts w:asciiTheme="minorHAnsi" w:hAnsiTheme="minorHAnsi"/>
         </w:rPr>
-        <w:t xml:space="preserve">Spiegare loro la procedura di test: il test si è tenuto in un ambiente chiuso e controllato. Gli utenti si sono posizionati davanti ad una macchina per il test con accanto uno dei membri </w:t>
-      </w:r>
-      <w:proofErr w:type="gramStart"/>
-      <w:r>
-        <w:rPr>
-          <w:rFonts w:asciiTheme="minorHAnsi" w:hAnsiTheme="minorHAnsi"/>
-        </w:rPr>
-        <w:t>del team</w:t>
-      </w:r>
-      <w:proofErr w:type="gramEnd"/>
-      <w:r>
-        <w:rPr>
-          <w:rFonts w:asciiTheme="minorHAnsi" w:hAnsiTheme="minorHAnsi"/>
-        </w:rPr>
-        <w:t xml:space="preserve"> di sviluppo, posto lì per eventuali chiarimenti e aiuti, ove necessari. Agli utenti è stato chiesto di provare in prima persona l’applicazione e di esporre durante il gioco, a volte sollecitati, le proprie impressioni e sensazioni. </w:t>
+        <w:t xml:space="preserve">Spiegare loro la procedura di test: il test si è tenuto in un ambiente chiuso e controllato. Gli utenti si sono posizionati davanti ad una macchina per il test con accanto uno dei membri del team di sviluppo, posto lì per eventuali chiarimenti e aiuti, ove necessari. Agli utenti è stato chiesto di provare in prima persona l’applicazione e di esporre durante il gioco, a volte sollecitati, le proprie impressioni e sensazioni. </w:t>
       </w:r>
     </w:p>
     <w:p>
@@ -16357,21 +16380,7 @@
         <w:rPr>
           <w:rFonts w:asciiTheme="minorHAnsi" w:hAnsiTheme="minorHAnsi"/>
         </w:rPr>
-        <w:t xml:space="preserve">Osservarli mentre usano il programma: Il membro </w:t>
-      </w:r>
-      <w:proofErr w:type="gramStart"/>
-      <w:r>
-        <w:rPr>
-          <w:rFonts w:asciiTheme="minorHAnsi" w:hAnsiTheme="minorHAnsi"/>
-        </w:rPr>
-        <w:t>del team</w:t>
-      </w:r>
-      <w:proofErr w:type="gramEnd"/>
-      <w:r>
-        <w:rPr>
-          <w:rFonts w:asciiTheme="minorHAnsi" w:hAnsiTheme="minorHAnsi"/>
-        </w:rPr>
-        <w:t xml:space="preserve"> di sviluppo presente durante il test prendeva nota di eventuali difficoltà dell'utente. Gli utenti hanno consentito di rilevare alcuni malfunzionamenti non riscontrati durante l’alfa test:</w:t>
+        <w:t>Osservarli mentre usano il programma: Il membro del team di sviluppo presente durante il test prendeva nota di eventuali difficoltà dell'utente. Gli utenti hanno consentito di rilevare alcuni malfunzionamenti non riscontrati durante l’alfa test:</w:t>
       </w:r>
     </w:p>
     <w:p>

</xml_diff>

<commit_message>
rimossi i dettagli del testo dall'immagine
</commit_message>
<xml_diff>
--- a/doc/pianificazione/Healthy Catering Documentazione (Gruppo 7).docx
+++ b/doc/pianificazione/Healthy Catering Documentazione (Gruppo 7).docx
@@ -24,6 +24,7 @@
         </w:rPr>
       </w:pPr>
       <w:bookmarkStart w:id="0" w:name="_Hlk101112660"/>
+      <w:proofErr w:type="spellStart"/>
       <w:r>
         <w:rPr>
           <w:rFonts w:eastAsiaTheme="majorEastAsia" w:cstheme="majorBidi"/>
@@ -33,7 +34,19 @@
           <w:sz w:val="72"/>
           <w:szCs w:val="56"/>
         </w:rPr>
-        <w:t>Healthy Catering</w:t>
+        <w:t>Healthy</w:t>
+      </w:r>
+      <w:proofErr w:type="spellEnd"/>
+      <w:r>
+        <w:rPr>
+          <w:rFonts w:eastAsiaTheme="majorEastAsia" w:cstheme="majorBidi"/>
+          <w:b/>
+          <w:spacing w:val="-10"/>
+          <w:kern w:val="28"/>
+          <w:sz w:val="72"/>
+          <w:szCs w:val="56"/>
+        </w:rPr>
+        <w:t xml:space="preserve"> Catering</w:t>
       </w:r>
     </w:p>
     <w:bookmarkEnd w:id="0"/>
@@ -4284,7 +4297,21 @@
         <w:rPr>
           <w:rFonts w:asciiTheme="minorHAnsi" w:hAnsiTheme="minorHAnsi" w:cstheme="minorHAnsi"/>
         </w:rPr>
-        <w:t xml:space="preserve"> ed al nustriScore del piatto</w:t>
+        <w:t xml:space="preserve"> ed al </w:t>
+      </w:r>
+      <w:proofErr w:type="spellStart"/>
+      <w:r>
+        <w:rPr>
+          <w:rFonts w:asciiTheme="minorHAnsi" w:hAnsiTheme="minorHAnsi" w:cstheme="minorHAnsi"/>
+        </w:rPr>
+        <w:t>nustriScore</w:t>
+      </w:r>
+      <w:proofErr w:type="spellEnd"/>
+      <w:r>
+        <w:rPr>
+          <w:rFonts w:asciiTheme="minorHAnsi" w:hAnsiTheme="minorHAnsi" w:cstheme="minorHAnsi"/>
+        </w:rPr>
+        <w:t xml:space="preserve"> del piatto</w:t>
       </w:r>
       <w:r>
         <w:rPr>
@@ -4304,7 +4331,21 @@
         <w:rPr>
           <w:rFonts w:asciiTheme="minorHAnsi" w:hAnsiTheme="minorHAnsi" w:cstheme="minorHAnsi"/>
         </w:rPr>
-        <w:t xml:space="preserve">Inoltre, il videogioco punta a far comprendere l’impatto ambientale della preparazione di un piatto attraverso un sistema di ranking dell’ecoScore </w:t>
+        <w:t>Inoltre, il videogioco punta a far comprendere l’impatto ambientale della preparazione di un piatto attraverso un sistema di ranking dell’</w:t>
+      </w:r>
+      <w:proofErr w:type="spellStart"/>
+      <w:r>
+        <w:rPr>
+          <w:rFonts w:asciiTheme="minorHAnsi" w:hAnsiTheme="minorHAnsi" w:cstheme="minorHAnsi"/>
+        </w:rPr>
+        <w:t>ecoScore</w:t>
+      </w:r>
+      <w:proofErr w:type="spellEnd"/>
+      <w:r>
+        <w:rPr>
+          <w:rFonts w:asciiTheme="minorHAnsi" w:hAnsiTheme="minorHAnsi" w:cstheme="minorHAnsi"/>
+        </w:rPr>
+        <w:t xml:space="preserve"> </w:t>
       </w:r>
       <w:r>
         <w:rPr>
@@ -5559,11 +5600,19 @@
         </w:rPr>
         <w:t xml:space="preserve"> </w:t>
       </w:r>
-      <w:r>
-        <w:rPr>
-          <w:rFonts w:asciiTheme="minorHAnsi" w:hAnsiTheme="minorHAnsi" w:cstheme="minorHAnsi"/>
-        </w:rPr>
-        <w:t>Aspect Ratio: 4:3 e/o 16:9</w:t>
+      <w:proofErr w:type="spellStart"/>
+      <w:r>
+        <w:rPr>
+          <w:rFonts w:asciiTheme="minorHAnsi" w:hAnsiTheme="minorHAnsi" w:cstheme="minorHAnsi"/>
+        </w:rPr>
+        <w:t>Aspect</w:t>
+      </w:r>
+      <w:proofErr w:type="spellEnd"/>
+      <w:r>
+        <w:rPr>
+          <w:rFonts w:asciiTheme="minorHAnsi" w:hAnsiTheme="minorHAnsi" w:cstheme="minorHAnsi"/>
+        </w:rPr>
+        <w:t xml:space="preserve"> Ratio: 4:3 e/o 16:9</w:t>
       </w:r>
     </w:p>
     <w:p>
@@ -5824,11 +5873,19 @@
         </w:rPr>
         <w:t xml:space="preserve"> </w:t>
       </w:r>
-      <w:r>
-        <w:rPr>
-          <w:rFonts w:asciiTheme="minorHAnsi" w:hAnsiTheme="minorHAnsi" w:cstheme="minorHAnsi"/>
-        </w:rPr>
-        <w:t>Aspect Ratio: 4:3 e/o 16:9</w:t>
+      <w:proofErr w:type="spellStart"/>
+      <w:r>
+        <w:rPr>
+          <w:rFonts w:asciiTheme="minorHAnsi" w:hAnsiTheme="minorHAnsi" w:cstheme="minorHAnsi"/>
+        </w:rPr>
+        <w:t>Aspect</w:t>
+      </w:r>
+      <w:proofErr w:type="spellEnd"/>
+      <w:r>
+        <w:rPr>
+          <w:rFonts w:asciiTheme="minorHAnsi" w:hAnsiTheme="minorHAnsi" w:cstheme="minorHAnsi"/>
+        </w:rPr>
+        <w:t xml:space="preserve"> Ratio: 4:3 e/o 16:9</w:t>
       </w:r>
     </w:p>
     <w:p>
@@ -6623,7 +6680,21 @@
         <w:rPr>
           <w:rFonts w:asciiTheme="minorHAnsi" w:hAnsiTheme="minorHAnsi" w:cstheme="minorHAnsi"/>
         </w:rPr>
-        <w:t xml:space="preserve">rientrano nella palette cromatica della frutta (verde, giallo, rosso, arancione ecc…) per ricordare la correlazione tra la sana alimentazione e </w:t>
+        <w:t xml:space="preserve">rientrano nella palette cromatica della frutta (verde, giallo, rosso, arancione </w:t>
+      </w:r>
+      <w:proofErr w:type="spellStart"/>
+      <w:r>
+        <w:rPr>
+          <w:rFonts w:asciiTheme="minorHAnsi" w:hAnsiTheme="minorHAnsi" w:cstheme="minorHAnsi"/>
+        </w:rPr>
+        <w:t>ecc</w:t>
+      </w:r>
+      <w:proofErr w:type="spellEnd"/>
+      <w:r>
+        <w:rPr>
+          <w:rFonts w:asciiTheme="minorHAnsi" w:hAnsiTheme="minorHAnsi" w:cstheme="minorHAnsi"/>
+        </w:rPr>
+        <w:t xml:space="preserve">…) per ricordare la correlazione tra la sana alimentazione e </w:t>
       </w:r>
       <w:r>
         <w:rPr>
@@ -6679,7 +6750,21 @@
         <w:rPr>
           <w:rFonts w:asciiTheme="minorHAnsi" w:hAnsiTheme="minorHAnsi" w:cstheme="minorHAnsi"/>
         </w:rPr>
-        <w:t xml:space="preserve"> il “PT Sans Narrow”. È stato scelto il seguente font poiché è un font Sans Serif, adatto </w:t>
+        <w:t xml:space="preserve"> il “PT Sans </w:t>
+      </w:r>
+      <w:proofErr w:type="spellStart"/>
+      <w:r>
+        <w:rPr>
+          <w:rFonts w:asciiTheme="minorHAnsi" w:hAnsiTheme="minorHAnsi" w:cstheme="minorHAnsi"/>
+        </w:rPr>
+        <w:t>Narrow</w:t>
+      </w:r>
+      <w:proofErr w:type="spellEnd"/>
+      <w:r>
+        <w:rPr>
+          <w:rFonts w:asciiTheme="minorHAnsi" w:hAnsiTheme="minorHAnsi" w:cstheme="minorHAnsi"/>
+        </w:rPr>
+        <w:t xml:space="preserve">”. È stato scelto il seguente font poiché è un font Sans Serif, adatto </w:t>
       </w:r>
       <w:r>
         <w:rPr>
@@ -10704,7 +10789,21 @@
         <w:rPr>
           <w:rFonts w:asciiTheme="minorHAnsi" w:hAnsiTheme="minorHAnsi" w:cstheme="minorHAnsi"/>
         </w:rPr>
-        <w:t xml:space="preserve"> necessarie per il dominio applicativo. È stata utilizzata la documentazione ufficiale di Unity come risorsa informativa legata allo </w:t>
+        <w:t xml:space="preserve"> necessarie per il dominio applicativo. È stata utilizzata la documentazione ufficiale di </w:t>
+      </w:r>
+      <w:proofErr w:type="spellStart"/>
+      <w:r>
+        <w:rPr>
+          <w:rFonts w:asciiTheme="minorHAnsi" w:hAnsiTheme="minorHAnsi" w:cstheme="minorHAnsi"/>
+        </w:rPr>
+        <w:t>Unity</w:t>
+      </w:r>
+      <w:proofErr w:type="spellEnd"/>
+      <w:r>
+        <w:rPr>
+          <w:rFonts w:asciiTheme="minorHAnsi" w:hAnsiTheme="minorHAnsi" w:cstheme="minorHAnsi"/>
+        </w:rPr>
+        <w:t xml:space="preserve"> come risorsa informativa legata allo </w:t>
       </w:r>
       <w:r>
         <w:rPr>
@@ -10730,7 +10829,23 @@
             <w:rStyle w:val="Collegamentoipertestuale"/>
             <w:rFonts w:asciiTheme="minorHAnsi" w:hAnsiTheme="minorHAnsi" w:cstheme="minorHAnsi"/>
           </w:rPr>
-          <w:t>Complete C# Unity Game Developer 3D Online Course</w:t>
+          <w:t xml:space="preserve">Complete C# </w:t>
+        </w:r>
+        <w:proofErr w:type="spellStart"/>
+        <w:r>
+          <w:rPr>
+            <w:rStyle w:val="Collegamentoipertestuale"/>
+            <w:rFonts w:asciiTheme="minorHAnsi" w:hAnsiTheme="minorHAnsi" w:cstheme="minorHAnsi"/>
+          </w:rPr>
+          <w:t>Unity</w:t>
+        </w:r>
+        <w:proofErr w:type="spellEnd"/>
+        <w:r>
+          <w:rPr>
+            <w:rStyle w:val="Collegamentoipertestuale"/>
+            <w:rFonts w:asciiTheme="minorHAnsi" w:hAnsiTheme="minorHAnsi" w:cstheme="minorHAnsi"/>
+          </w:rPr>
+          <w:t xml:space="preserve"> Game Developer 3D Online Course</w:t>
         </w:r>
       </w:hyperlink>
       <w:r>
@@ -10774,6 +10889,7 @@
       <w:bookmarkStart w:id="61" w:name="_Toc41665010"/>
       <w:bookmarkStart w:id="62" w:name="_Toc101112588"/>
       <w:bookmarkStart w:id="63" w:name="_Toc102498352"/>
+      <w:proofErr w:type="spellStart"/>
       <w:r>
         <w:rPr>
           <w:rFonts w:asciiTheme="majorHAnsi" w:hAnsiTheme="majorHAnsi" w:cstheme="majorHAnsi"/>
@@ -10784,6 +10900,7 @@
         </w:rPr>
         <w:t>Risorse</w:t>
       </w:r>
+      <w:proofErr w:type="spellEnd"/>
       <w:r>
         <w:rPr>
           <w:rFonts w:asciiTheme="majorHAnsi" w:hAnsiTheme="majorHAnsi" w:cstheme="majorHAnsi"/>
@@ -10922,12 +11039,14 @@
           <w:rFonts w:asciiTheme="minorHAnsi" w:hAnsiTheme="minorHAnsi" w:cstheme="minorHAnsi"/>
         </w:rPr>
       </w:pPr>
+      <w:proofErr w:type="spellStart"/>
       <w:r>
         <w:rPr>
           <w:rFonts w:asciiTheme="minorHAnsi" w:hAnsiTheme="minorHAnsi" w:cstheme="minorHAnsi"/>
         </w:rPr>
         <w:t>Git</w:t>
       </w:r>
+      <w:proofErr w:type="spellEnd"/>
       <w:r>
         <w:rPr>
           <w:rFonts w:asciiTheme="minorHAnsi" w:hAnsiTheme="minorHAnsi" w:cstheme="minorHAnsi"/>
@@ -10956,12 +11075,14 @@
           <w:rFonts w:asciiTheme="minorHAnsi" w:hAnsiTheme="minorHAnsi" w:cstheme="minorHAnsi"/>
         </w:rPr>
       </w:pPr>
+      <w:proofErr w:type="spellStart"/>
       <w:r>
         <w:rPr>
           <w:rFonts w:asciiTheme="minorHAnsi" w:hAnsiTheme="minorHAnsi" w:cstheme="minorHAnsi"/>
         </w:rPr>
         <w:t>Drawio</w:t>
       </w:r>
+      <w:proofErr w:type="spellEnd"/>
     </w:p>
     <w:p>
       <w:pPr>
@@ -11009,7 +11130,63 @@
         <w:rPr>
           <w:rFonts w:asciiTheme="minorHAnsi" w:hAnsiTheme="minorHAnsi" w:cstheme="minorHAnsi"/>
         </w:rPr>
-        <w:t xml:space="preserve">Verranno utilizzati asset presenti nei pack “Polygon City”, “Polygon Farmer”, “Polygon Prototype Pack” in possesso da Cassano Francesco Saverio. </w:t>
+        <w:t>Verranno utilizzati asset presenti nei pack “</w:t>
+      </w:r>
+      <w:proofErr w:type="spellStart"/>
+      <w:r>
+        <w:rPr>
+          <w:rFonts w:asciiTheme="minorHAnsi" w:hAnsiTheme="minorHAnsi" w:cstheme="minorHAnsi"/>
+        </w:rPr>
+        <w:t>Polygon</w:t>
+      </w:r>
+      <w:proofErr w:type="spellEnd"/>
+      <w:r>
+        <w:rPr>
+          <w:rFonts w:asciiTheme="minorHAnsi" w:hAnsiTheme="minorHAnsi" w:cstheme="minorHAnsi"/>
+        </w:rPr>
+        <w:t xml:space="preserve"> City”, “</w:t>
+      </w:r>
+      <w:proofErr w:type="spellStart"/>
+      <w:r>
+        <w:rPr>
+          <w:rFonts w:asciiTheme="minorHAnsi" w:hAnsiTheme="minorHAnsi" w:cstheme="minorHAnsi"/>
+        </w:rPr>
+        <w:t>Polygon</w:t>
+      </w:r>
+      <w:proofErr w:type="spellEnd"/>
+      <w:r>
+        <w:rPr>
+          <w:rFonts w:asciiTheme="minorHAnsi" w:hAnsiTheme="minorHAnsi" w:cstheme="minorHAnsi"/>
+        </w:rPr>
+        <w:t xml:space="preserve"> Farmer”, “</w:t>
+      </w:r>
+      <w:proofErr w:type="spellStart"/>
+      <w:r>
+        <w:rPr>
+          <w:rFonts w:asciiTheme="minorHAnsi" w:hAnsiTheme="minorHAnsi" w:cstheme="minorHAnsi"/>
+        </w:rPr>
+        <w:t>Polygon</w:t>
+      </w:r>
+      <w:proofErr w:type="spellEnd"/>
+      <w:r>
+        <w:rPr>
+          <w:rFonts w:asciiTheme="minorHAnsi" w:hAnsiTheme="minorHAnsi" w:cstheme="minorHAnsi"/>
+        </w:rPr>
+        <w:t xml:space="preserve"> </w:t>
+      </w:r>
+      <w:proofErr w:type="spellStart"/>
+      <w:r>
+        <w:rPr>
+          <w:rFonts w:asciiTheme="minorHAnsi" w:hAnsiTheme="minorHAnsi" w:cstheme="minorHAnsi"/>
+        </w:rPr>
+        <w:t>Prototype</w:t>
+      </w:r>
+      <w:proofErr w:type="spellEnd"/>
+      <w:r>
+        <w:rPr>
+          <w:rFonts w:asciiTheme="minorHAnsi" w:hAnsiTheme="minorHAnsi" w:cstheme="minorHAnsi"/>
+        </w:rPr>
+        <w:t xml:space="preserve"> Pack” in possesso da Cassano Francesco Saverio. </w:t>
       </w:r>
       <w:r>
         <w:rPr>
@@ -11021,7 +11198,21 @@
         <w:rPr>
           <w:rFonts w:asciiTheme="minorHAnsi" w:hAnsiTheme="minorHAnsi" w:cstheme="minorHAnsi"/>
         </w:rPr>
-        <w:t xml:space="preserve"> saranno reperiti dall’asset store di Unity. L’interfaccia grafica </w:t>
+        <w:t xml:space="preserve"> saranno reperiti dall’asset store di </w:t>
+      </w:r>
+      <w:proofErr w:type="spellStart"/>
+      <w:r>
+        <w:rPr>
+          <w:rFonts w:asciiTheme="minorHAnsi" w:hAnsiTheme="minorHAnsi" w:cstheme="minorHAnsi"/>
+        </w:rPr>
+        <w:t>Unity</w:t>
+      </w:r>
+      <w:proofErr w:type="spellEnd"/>
+      <w:r>
+        <w:rPr>
+          <w:rFonts w:asciiTheme="minorHAnsi" w:hAnsiTheme="minorHAnsi" w:cstheme="minorHAnsi"/>
+        </w:rPr>
+        <w:t xml:space="preserve">. L’interfaccia grafica </w:t>
       </w:r>
       <w:r>
         <w:rPr>
@@ -11039,7 +11230,21 @@
         <w:rPr>
           <w:rFonts w:asciiTheme="minorHAnsi" w:hAnsiTheme="minorHAnsi" w:cstheme="minorHAnsi"/>
         </w:rPr>
-        <w:t>, sfondi ecc…)</w:t>
+        <w:t xml:space="preserve">, sfondi </w:t>
+      </w:r>
+      <w:proofErr w:type="spellStart"/>
+      <w:r>
+        <w:rPr>
+          <w:rFonts w:asciiTheme="minorHAnsi" w:hAnsiTheme="minorHAnsi" w:cstheme="minorHAnsi"/>
+        </w:rPr>
+        <w:t>ecc</w:t>
+      </w:r>
+      <w:proofErr w:type="spellEnd"/>
+      <w:r>
+        <w:rPr>
+          <w:rFonts w:asciiTheme="minorHAnsi" w:hAnsiTheme="minorHAnsi" w:cstheme="minorHAnsi"/>
+        </w:rPr>
+        <w:t>…)</w:t>
       </w:r>
       <w:r>
         <w:rPr>
@@ -11089,15 +11294,31 @@
         </w:rPr>
         <w:t xml:space="preserve"> dal sito “</w:t>
       </w:r>
-      <w:hyperlink r:id="rId14" w:anchor="/" w:history="1">
-        <w:r>
-          <w:rPr>
-            <w:rStyle w:val="Collegamentoipertestuale"/>
-            <w:rFonts w:asciiTheme="minorHAnsi" w:hAnsiTheme="minorHAnsi" w:cstheme="minorHAnsi"/>
-          </w:rPr>
-          <w:t>Mixamo</w:t>
-        </w:r>
-      </w:hyperlink>
+      <w:proofErr w:type="spellStart"/>
+      <w:r>
+        <w:fldChar w:fldCharType="begin"/>
+      </w:r>
+      <w:r>
+        <w:instrText xml:space="preserve"> HYPERLINK "https://www.mixamo.com/" \l "/" </w:instrText>
+      </w:r>
+      <w:r>
+        <w:fldChar w:fldCharType="separate"/>
+      </w:r>
+      <w:r>
+        <w:rPr>
+          <w:rStyle w:val="Collegamentoipertestuale"/>
+          <w:rFonts w:asciiTheme="minorHAnsi" w:hAnsiTheme="minorHAnsi" w:cstheme="minorHAnsi"/>
+        </w:rPr>
+        <w:t>Mixamo</w:t>
+      </w:r>
+      <w:proofErr w:type="spellEnd"/>
+      <w:r>
+        <w:rPr>
+          <w:rStyle w:val="Collegamentoipertestuale"/>
+          <w:rFonts w:asciiTheme="minorHAnsi" w:hAnsiTheme="minorHAnsi" w:cstheme="minorHAnsi"/>
+        </w:rPr>
+        <w:fldChar w:fldCharType="end"/>
+      </w:r>
       <w:r>
         <w:rPr>
           <w:rFonts w:asciiTheme="minorHAnsi" w:hAnsiTheme="minorHAnsi" w:cstheme="minorHAnsi"/>
@@ -11272,6 +11493,7 @@
         </w:rPr>
         <w:t xml:space="preserve">Il </w:t>
       </w:r>
+      <w:proofErr w:type="spellStart"/>
       <w:r>
         <w:rPr>
           <w:rFonts w:asciiTheme="minorHAnsi" w:hAnsiTheme="minorHAnsi" w:cstheme="minorHAnsi"/>
@@ -11282,7 +11504,21 @@
         <w:rPr>
           <w:rFonts w:asciiTheme="minorHAnsi" w:hAnsiTheme="minorHAnsi" w:cstheme="minorHAnsi"/>
         </w:rPr>
-        <w:t>erious game Healt</w:t>
+        <w:t>erious</w:t>
+      </w:r>
+      <w:proofErr w:type="spellEnd"/>
+      <w:r>
+        <w:rPr>
+          <w:rFonts w:asciiTheme="minorHAnsi" w:hAnsiTheme="minorHAnsi" w:cstheme="minorHAnsi"/>
+        </w:rPr>
+        <w:t xml:space="preserve"> game </w:t>
+      </w:r>
+      <w:proofErr w:type="spellStart"/>
+      <w:r>
+        <w:rPr>
+          <w:rFonts w:asciiTheme="minorHAnsi" w:hAnsiTheme="minorHAnsi" w:cstheme="minorHAnsi"/>
+        </w:rPr>
+        <w:t>Healt</w:t>
       </w:r>
       <w:r>
         <w:rPr>
@@ -11294,7 +11530,14 @@
         <w:rPr>
           <w:rFonts w:asciiTheme="minorHAnsi" w:hAnsiTheme="minorHAnsi" w:cstheme="minorHAnsi"/>
         </w:rPr>
-        <w:t>y Catering ha lo scopo di istruire i giocatori all’alimentazione sana e rispettosa dell’ambiente illustrando la correlazione fra un piatto da mangiare, la corrispettiva</w:t>
+        <w:t>y</w:t>
+      </w:r>
+      <w:proofErr w:type="spellEnd"/>
+      <w:r>
+        <w:rPr>
+          <w:rFonts w:asciiTheme="minorHAnsi" w:hAnsiTheme="minorHAnsi" w:cstheme="minorHAnsi"/>
+        </w:rPr>
+        <w:t xml:space="preserve"> Catering ha lo scopo di istruire i giocatori all’alimentazione sana e rispettosa dell’ambiente illustrando la correlazione fra un piatto da mangiare, la corrispettiva</w:t>
       </w:r>
       <w:r>
         <w:rPr>
@@ -11361,7 +11604,28 @@
         <w:rPr>
           <w:rFonts w:asciiTheme="minorHAnsi" w:hAnsiTheme="minorHAnsi" w:cstheme="minorHAnsi"/>
         </w:rPr>
-        <w:t>Il serious game Healt</w:t>
+        <w:t xml:space="preserve">Il </w:t>
+      </w:r>
+      <w:proofErr w:type="spellStart"/>
+      <w:r>
+        <w:rPr>
+          <w:rFonts w:asciiTheme="minorHAnsi" w:hAnsiTheme="minorHAnsi" w:cstheme="minorHAnsi"/>
+        </w:rPr>
+        <w:t>serious</w:t>
+      </w:r>
+      <w:proofErr w:type="spellEnd"/>
+      <w:r>
+        <w:rPr>
+          <w:rFonts w:asciiTheme="minorHAnsi" w:hAnsiTheme="minorHAnsi" w:cstheme="minorHAnsi"/>
+        </w:rPr>
+        <w:t xml:space="preserve"> game </w:t>
+      </w:r>
+      <w:proofErr w:type="spellStart"/>
+      <w:r>
+        <w:rPr>
+          <w:rFonts w:asciiTheme="minorHAnsi" w:hAnsiTheme="minorHAnsi" w:cstheme="minorHAnsi"/>
+        </w:rPr>
+        <w:t>Healt</w:t>
       </w:r>
       <w:r>
         <w:rPr>
@@ -11373,7 +11637,14 @@
         <w:rPr>
           <w:rFonts w:asciiTheme="minorHAnsi" w:hAnsiTheme="minorHAnsi" w:cstheme="minorHAnsi"/>
         </w:rPr>
-        <w:t>y Catering presenta i seguenti concetti:</w:t>
+        <w:t>y</w:t>
+      </w:r>
+      <w:proofErr w:type="spellEnd"/>
+      <w:r>
+        <w:rPr>
+          <w:rFonts w:asciiTheme="minorHAnsi" w:hAnsiTheme="minorHAnsi" w:cstheme="minorHAnsi"/>
+        </w:rPr>
+        <w:t xml:space="preserve"> Catering presenta i seguenti concetti:</w:t>
       </w:r>
     </w:p>
     <w:p>
@@ -11714,7 +11985,35 @@
         <w:rPr>
           <w:rFonts w:asciiTheme="minorHAnsi" w:hAnsiTheme="minorHAnsi" w:cstheme="minorHAnsi"/>
         </w:rPr>
-        <w:t>Il giocatore selezionerà una portata in base alle pietanze disponibili ed alle patologie del cliente (con annessa relativa dieta), verrà generata una lista di piatti ordinati dal più affine al meno affine; in base a quanto selezionato dal giocatore gli verrà assegnato un punteggio da aggiungere a quello base. A parità di affinità tra patologie e dieta del cliente i piatti verranno ordinati anche in base al ecoScore e nutriScore.</w:t>
+        <w:t xml:space="preserve">Il giocatore selezionerà una portata in base alle pietanze disponibili ed alle patologie del cliente (con annessa relativa dieta), verrà generata una lista di piatti ordinati dal più affine al meno affine; in base a quanto selezionato dal giocatore gli verrà assegnato un punteggio da aggiungere a quello base. A parità di affinità tra patologie e dieta del cliente i piatti verranno ordinati anche in base al </w:t>
+      </w:r>
+      <w:proofErr w:type="spellStart"/>
+      <w:r>
+        <w:rPr>
+          <w:rFonts w:asciiTheme="minorHAnsi" w:hAnsiTheme="minorHAnsi" w:cstheme="minorHAnsi"/>
+        </w:rPr>
+        <w:t>ecoScore</w:t>
+      </w:r>
+      <w:proofErr w:type="spellEnd"/>
+      <w:r>
+        <w:rPr>
+          <w:rFonts w:asciiTheme="minorHAnsi" w:hAnsiTheme="minorHAnsi" w:cstheme="minorHAnsi"/>
+        </w:rPr>
+        <w:t xml:space="preserve"> e </w:t>
+      </w:r>
+      <w:proofErr w:type="spellStart"/>
+      <w:r>
+        <w:rPr>
+          <w:rFonts w:asciiTheme="minorHAnsi" w:hAnsiTheme="minorHAnsi" w:cstheme="minorHAnsi"/>
+        </w:rPr>
+        <w:t>nutriScore</w:t>
+      </w:r>
+      <w:proofErr w:type="spellEnd"/>
+      <w:r>
+        <w:rPr>
+          <w:rFonts w:asciiTheme="minorHAnsi" w:hAnsiTheme="minorHAnsi" w:cstheme="minorHAnsi"/>
+        </w:rPr>
+        <w:t>.</w:t>
       </w:r>
     </w:p>
     <w:p>
@@ -11858,6 +12157,7 @@
         </w:rPr>
         <w:t xml:space="preserve">Qui di seguito sono elencate le skill che i giocatori potranno acquisire attraverso il </w:t>
       </w:r>
+      <w:proofErr w:type="spellStart"/>
       <w:r>
         <w:rPr>
           <w:rFonts w:asciiTheme="minorHAnsi" w:hAnsiTheme="minorHAnsi" w:cstheme="minorHAnsi"/>
@@ -11868,7 +12168,14 @@
         <w:rPr>
           <w:rFonts w:asciiTheme="minorHAnsi" w:hAnsiTheme="minorHAnsi" w:cstheme="minorHAnsi"/>
         </w:rPr>
-        <w:t>erious game:</w:t>
+        <w:t>erious</w:t>
+      </w:r>
+      <w:proofErr w:type="spellEnd"/>
+      <w:r>
+        <w:rPr>
+          <w:rFonts w:asciiTheme="minorHAnsi" w:hAnsiTheme="minorHAnsi" w:cstheme="minorHAnsi"/>
+        </w:rPr>
+        <w:t xml:space="preserve"> game:</w:t>
       </w:r>
     </w:p>
     <w:p>
@@ -11962,7 +12269,7 @@
                     </pic:cNvPicPr>
                   </pic:nvPicPr>
                   <pic:blipFill>
-                    <a:blip r:embed="rId15">
+                    <a:blip r:embed="rId14">
                       <a:extLst>
                         <a:ext uri="{28A0092B-C50C-407E-A947-70E740481C1C}">
                           <a14:useLocalDpi xmlns:a14="http://schemas.microsoft.com/office/drawing/2010/main" val="0"/>
@@ -12051,7 +12358,14 @@
         <w:rPr>
           <w:rFonts w:asciiTheme="minorHAnsi" w:hAnsiTheme="minorHAnsi" w:cstheme="minorHAnsi"/>
         </w:rPr>
-        <w:t>L’idea alla base del gioco Healt</w:t>
+        <w:t xml:space="preserve">L’idea alla base del gioco </w:t>
+      </w:r>
+      <w:proofErr w:type="spellStart"/>
+      <w:r>
+        <w:rPr>
+          <w:rFonts w:asciiTheme="minorHAnsi" w:hAnsiTheme="minorHAnsi" w:cstheme="minorHAnsi"/>
+        </w:rPr>
+        <w:t>Healt</w:t>
       </w:r>
       <w:r>
         <w:rPr>
@@ -12063,7 +12377,14 @@
         <w:rPr>
           <w:rFonts w:asciiTheme="minorHAnsi" w:hAnsiTheme="minorHAnsi" w:cstheme="minorHAnsi"/>
         </w:rPr>
-        <w:t>y Catering è quella di istruire i giocatori alla scelta dei piatti migliori sia dal punto di vista medico che ambientale.</w:t>
+        <w:t>y</w:t>
+      </w:r>
+      <w:proofErr w:type="spellEnd"/>
+      <w:r>
+        <w:rPr>
+          <w:rFonts w:asciiTheme="minorHAnsi" w:hAnsiTheme="minorHAnsi" w:cstheme="minorHAnsi"/>
+        </w:rPr>
+        <w:t xml:space="preserve"> Catering è quella di istruire i giocatori alla scelta dei piatti migliori sia dal punto di vista medico che ambientale.</w:t>
       </w:r>
     </w:p>
     <w:p>
@@ -12259,7 +12580,14 @@
         <w:rPr>
           <w:rFonts w:asciiTheme="minorHAnsi" w:hAnsiTheme="minorHAnsi" w:cstheme="minorHAnsi"/>
         </w:rPr>
-        <w:t xml:space="preserve">pagina dove viene visualizzata la classifica dei </w:t>
+        <w:t xml:space="preserve">pagina dove viene visualizzata la classifica </w:t>
+      </w:r>
+      <w:proofErr w:type="gramStart"/>
+      <w:r>
+        <w:rPr>
+          <w:rFonts w:asciiTheme="minorHAnsi" w:hAnsiTheme="minorHAnsi" w:cstheme="minorHAnsi"/>
+        </w:rPr>
+        <w:t xml:space="preserve">dei </w:t>
       </w:r>
       <w:r>
         <w:rPr>
@@ -12267,6 +12595,7 @@
         </w:rPr>
         <w:t>x</w:t>
       </w:r>
+      <w:proofErr w:type="gramEnd"/>
       <w:r>
         <w:rPr>
           <w:rFonts w:asciiTheme="minorHAnsi" w:hAnsiTheme="minorHAnsi" w:cstheme="minorHAnsi"/>
@@ -12461,7 +12790,35 @@
         <w:rPr>
           <w:rFonts w:asciiTheme="minorHAnsi" w:hAnsiTheme="minorHAnsi" w:cstheme="minorHAnsi"/>
         </w:rPr>
-        <w:t xml:space="preserve"> verrà generata una lista di piatti ordinati, dal più affine al meno affine, in base alle patologie e alla dieta del cliente, e a parità di affinità in base al costoEco e nutriScore (e in base alla posizione del piatto scelto dal giocatore in questa lista) verrà assegnato un punteggio.</w:t>
+        <w:t xml:space="preserve"> verrà generata una lista di piatti ordinati, dal più affine al meno affine, in base alle patologie e alla dieta del cliente, e a parità di affinità in base al </w:t>
+      </w:r>
+      <w:proofErr w:type="spellStart"/>
+      <w:r>
+        <w:rPr>
+          <w:rFonts w:asciiTheme="minorHAnsi" w:hAnsiTheme="minorHAnsi" w:cstheme="minorHAnsi"/>
+        </w:rPr>
+        <w:t>costoEco</w:t>
+      </w:r>
+      <w:proofErr w:type="spellEnd"/>
+      <w:r>
+        <w:rPr>
+          <w:rFonts w:asciiTheme="minorHAnsi" w:hAnsiTheme="minorHAnsi" w:cstheme="minorHAnsi"/>
+        </w:rPr>
+        <w:t xml:space="preserve"> e </w:t>
+      </w:r>
+      <w:proofErr w:type="spellStart"/>
+      <w:r>
+        <w:rPr>
+          <w:rFonts w:asciiTheme="minorHAnsi" w:hAnsiTheme="minorHAnsi" w:cstheme="minorHAnsi"/>
+        </w:rPr>
+        <w:t>nutriScore</w:t>
+      </w:r>
+      <w:proofErr w:type="spellEnd"/>
+      <w:r>
+        <w:rPr>
+          <w:rFonts w:asciiTheme="minorHAnsi" w:hAnsiTheme="minorHAnsi" w:cstheme="minorHAnsi"/>
+        </w:rPr>
+        <w:t xml:space="preserve"> (e in base alla posizione del piatto scelto dal giocatore in questa lista) verrà assegnato un punteggio.</w:t>
       </w:r>
     </w:p>
     <w:p>
@@ -12598,7 +12955,35 @@
         <w:rPr>
           <w:rFonts w:asciiTheme="minorHAnsi" w:hAnsiTheme="minorHAnsi" w:cstheme="minorHAnsi"/>
         </w:rPr>
-        <w:t>bonus affinità = + 5% sul prezzo base se il piatto è affine al cliente (patologie e dieta) -5% sul prezzo base se il piatto non è affine al cliente, ed extra bonus di 3% o 2% o 1% se il piatto è rispettivamente in prima, seconda o terza posizione nella lista dei piatti ordinati dal migliore al peggiore in base all’affinità con patologie e dieta e nutriscore e ecoScore.</w:t>
+        <w:t xml:space="preserve">bonus affinità = + 5% sul prezzo base se il piatto è affine al cliente (patologie e dieta) -5% sul prezzo base se il piatto non è affine al cliente, ed extra bonus di 3% o 2% o 1% se il piatto è rispettivamente in prima, seconda o terza posizione nella lista dei piatti ordinati dal migliore al peggiore in base all’affinità con patologie e dieta e </w:t>
+      </w:r>
+      <w:proofErr w:type="spellStart"/>
+      <w:r>
+        <w:rPr>
+          <w:rFonts w:asciiTheme="minorHAnsi" w:hAnsiTheme="minorHAnsi" w:cstheme="minorHAnsi"/>
+        </w:rPr>
+        <w:t>nutriscore</w:t>
+      </w:r>
+      <w:proofErr w:type="spellEnd"/>
+      <w:r>
+        <w:rPr>
+          <w:rFonts w:asciiTheme="minorHAnsi" w:hAnsiTheme="minorHAnsi" w:cstheme="minorHAnsi"/>
+        </w:rPr>
+        <w:t xml:space="preserve"> e </w:t>
+      </w:r>
+      <w:proofErr w:type="spellStart"/>
+      <w:r>
+        <w:rPr>
+          <w:rFonts w:asciiTheme="minorHAnsi" w:hAnsiTheme="minorHAnsi" w:cstheme="minorHAnsi"/>
+        </w:rPr>
+        <w:t>ecoScore</w:t>
+      </w:r>
+      <w:proofErr w:type="spellEnd"/>
+      <w:r>
+        <w:rPr>
+          <w:rFonts w:asciiTheme="minorHAnsi" w:hAnsiTheme="minorHAnsi" w:cstheme="minorHAnsi"/>
+        </w:rPr>
+        <w:t>.</w:t>
       </w:r>
     </w:p>
     <w:p>
@@ -12737,7 +13122,14 @@
         <w:rPr>
           <w:rFonts w:asciiTheme="minorHAnsi" w:hAnsiTheme="minorHAnsi" w:cstheme="minorHAnsi"/>
         </w:rPr>
-        <w:t>bonus nutri</w:t>
+        <w:t xml:space="preserve">bonus </w:t>
+      </w:r>
+      <w:proofErr w:type="spellStart"/>
+      <w:r>
+        <w:rPr>
+          <w:rFonts w:asciiTheme="minorHAnsi" w:hAnsiTheme="minorHAnsi" w:cstheme="minorHAnsi"/>
+        </w:rPr>
+        <w:t>nutri</w:t>
       </w:r>
       <w:r>
         <w:rPr>
@@ -12749,7 +13141,21 @@
         <w:rPr>
           <w:rFonts w:asciiTheme="minorHAnsi" w:hAnsiTheme="minorHAnsi" w:cstheme="minorHAnsi"/>
         </w:rPr>
-        <w:t>core = in base al nutri</w:t>
+        <w:t>core</w:t>
+      </w:r>
+      <w:proofErr w:type="spellEnd"/>
+      <w:r>
+        <w:rPr>
+          <w:rFonts w:asciiTheme="minorHAnsi" w:hAnsiTheme="minorHAnsi" w:cstheme="minorHAnsi"/>
+        </w:rPr>
+        <w:t xml:space="preserve"> = in base al </w:t>
+      </w:r>
+      <w:proofErr w:type="spellStart"/>
+      <w:r>
+        <w:rPr>
+          <w:rFonts w:asciiTheme="minorHAnsi" w:hAnsiTheme="minorHAnsi" w:cstheme="minorHAnsi"/>
+        </w:rPr>
+        <w:t>nutri</w:t>
       </w:r>
       <w:r>
         <w:rPr>
@@ -12761,7 +13167,14 @@
         <w:rPr>
           <w:rFonts w:asciiTheme="minorHAnsi" w:hAnsiTheme="minorHAnsi" w:cstheme="minorHAnsi"/>
         </w:rPr>
-        <w:t>core:</w:t>
+        <w:t>core</w:t>
+      </w:r>
+      <w:proofErr w:type="spellEnd"/>
+      <w:r>
+        <w:rPr>
+          <w:rFonts w:asciiTheme="minorHAnsi" w:hAnsiTheme="minorHAnsi" w:cstheme="minorHAnsi"/>
+        </w:rPr>
+        <w:t>:</w:t>
       </w:r>
     </w:p>
     <w:p>
@@ -12883,7 +13296,28 @@
         <w:rPr>
           <w:rFonts w:asciiTheme="minorHAnsi" w:hAnsiTheme="minorHAnsi" w:cstheme="minorHAnsi"/>
         </w:rPr>
-        <w:t>bonus ecoScore = in base al valore dell’eco</w:t>
+        <w:t xml:space="preserve">bonus </w:t>
+      </w:r>
+      <w:proofErr w:type="spellStart"/>
+      <w:r>
+        <w:rPr>
+          <w:rFonts w:asciiTheme="minorHAnsi" w:hAnsiTheme="minorHAnsi" w:cstheme="minorHAnsi"/>
+        </w:rPr>
+        <w:t>ecoScore</w:t>
+      </w:r>
+      <w:proofErr w:type="spellEnd"/>
+      <w:r>
+        <w:rPr>
+          <w:rFonts w:asciiTheme="minorHAnsi" w:hAnsiTheme="minorHAnsi" w:cstheme="minorHAnsi"/>
+        </w:rPr>
+        <w:t xml:space="preserve"> = in base al valore dell’</w:t>
+      </w:r>
+      <w:proofErr w:type="spellStart"/>
+      <w:r>
+        <w:rPr>
+          <w:rFonts w:asciiTheme="minorHAnsi" w:hAnsiTheme="minorHAnsi" w:cstheme="minorHAnsi"/>
+        </w:rPr>
+        <w:t>eco</w:t>
       </w:r>
       <w:r>
         <w:rPr>
@@ -12895,7 +13329,21 @@
         <w:rPr>
           <w:rFonts w:asciiTheme="minorHAnsi" w:hAnsiTheme="minorHAnsi" w:cstheme="minorHAnsi"/>
         </w:rPr>
-        <w:t>core: (non sappiamo ancora come assegnare l’eco</w:t>
+        <w:t>core</w:t>
+      </w:r>
+      <w:proofErr w:type="spellEnd"/>
+      <w:r>
+        <w:rPr>
+          <w:rFonts w:asciiTheme="minorHAnsi" w:hAnsiTheme="minorHAnsi" w:cstheme="minorHAnsi"/>
+        </w:rPr>
+        <w:t>: (non sappiamo ancora come assegnare l’</w:t>
+      </w:r>
+      <w:proofErr w:type="spellStart"/>
+      <w:r>
+        <w:rPr>
+          <w:rFonts w:asciiTheme="minorHAnsi" w:hAnsiTheme="minorHAnsi" w:cstheme="minorHAnsi"/>
+        </w:rPr>
+        <w:t>eco</w:t>
       </w:r>
       <w:r>
         <w:rPr>
@@ -12907,7 +13355,14 @@
         <w:rPr>
           <w:rFonts w:asciiTheme="minorHAnsi" w:hAnsiTheme="minorHAnsi" w:cstheme="minorHAnsi"/>
         </w:rPr>
-        <w:t>core agli ingredienti quindi tali valori sono probabilmente da rivedere)</w:t>
+        <w:t>core</w:t>
+      </w:r>
+      <w:proofErr w:type="spellEnd"/>
+      <w:r>
+        <w:rPr>
+          <w:rFonts w:asciiTheme="minorHAnsi" w:hAnsiTheme="minorHAnsi" w:cstheme="minorHAnsi"/>
+        </w:rPr>
+        <w:t xml:space="preserve"> agli ingredienti quindi tali valori sono probabilmente da rivedere)</w:t>
       </w:r>
     </w:p>
     <w:p>
@@ -13312,7 +13767,21 @@
         <w:rPr>
           <w:rFonts w:asciiTheme="minorHAnsi" w:hAnsiTheme="minorHAnsi" w:cstheme="minorHAnsi"/>
         </w:rPr>
-        <w:t>Sarà sempre possibile, in ogni momento accedere ad una sezione aiuto dove sono riportate in maniera sintetica, tutti i comandi e le azioni eseguibili in gioco, in modo da non obbligare l’utente che ha già superato il Tutorial di doverlo ri-effettuare per ricordarsi un concetto.</w:t>
+        <w:t xml:space="preserve">Sarà sempre possibile, in ogni momento accedere ad una sezione aiuto dove sono riportate in maniera sintetica, tutti i comandi e le azioni eseguibili in gioco, in modo da non obbligare l’utente che ha già superato il Tutorial di doverlo </w:t>
+      </w:r>
+      <w:proofErr w:type="spellStart"/>
+      <w:r>
+        <w:rPr>
+          <w:rFonts w:asciiTheme="minorHAnsi" w:hAnsiTheme="minorHAnsi" w:cstheme="minorHAnsi"/>
+        </w:rPr>
+        <w:t>ri</w:t>
+      </w:r>
+      <w:proofErr w:type="spellEnd"/>
+      <w:r>
+        <w:rPr>
+          <w:rFonts w:asciiTheme="minorHAnsi" w:hAnsiTheme="minorHAnsi" w:cstheme="minorHAnsi"/>
+        </w:rPr>
+        <w:t>-effettuare per ricordarsi un concetto.</w:t>
       </w:r>
     </w:p>
     <w:p>
@@ -13459,6 +13928,7 @@
         </w:rPr>
         <w:t xml:space="preserve">Servire </w:t>
       </w:r>
+      <w:proofErr w:type="spellStart"/>
       <w:r>
         <w:rPr>
           <w:rFonts w:asciiTheme="minorHAnsi" w:hAnsiTheme="minorHAnsi" w:cstheme="minorHAnsi"/>
@@ -13467,6 +13937,7 @@
         </w:rPr>
         <w:t>x</w:t>
       </w:r>
+      <w:proofErr w:type="spellEnd"/>
       <w:r>
         <w:rPr>
           <w:rFonts w:asciiTheme="minorHAnsi" w:hAnsiTheme="minorHAnsi" w:cstheme="minorHAnsi"/>
@@ -13608,7 +14079,21 @@
         <w:rPr>
           <w:rFonts w:asciiTheme="minorHAnsi" w:hAnsiTheme="minorHAnsi" w:cstheme="minorHAnsi"/>
         </w:rPr>
-        <w:t xml:space="preserve">Il livello 2 è caratterizzato dall’interazione con clienti con la patologia </w:t>
+        <w:t xml:space="preserve">Il livello </w:t>
+      </w:r>
+      <w:proofErr w:type="gramStart"/>
+      <w:r>
+        <w:rPr>
+          <w:rFonts w:asciiTheme="minorHAnsi" w:hAnsiTheme="minorHAnsi" w:cstheme="minorHAnsi"/>
+        </w:rPr>
+        <w:t>2</w:t>
+      </w:r>
+      <w:proofErr w:type="gramEnd"/>
+      <w:r>
+        <w:rPr>
+          <w:rFonts w:asciiTheme="minorHAnsi" w:hAnsiTheme="minorHAnsi" w:cstheme="minorHAnsi"/>
+        </w:rPr>
+        <w:t xml:space="preserve"> è caratterizzato dall’interazione con clienti con la patologia </w:t>
       </w:r>
       <w:r>
         <w:rPr>
@@ -13652,6 +14137,7 @@
         </w:rPr>
         <w:t xml:space="preserve">Servire </w:t>
       </w:r>
+      <w:proofErr w:type="spellStart"/>
       <w:r>
         <w:rPr>
           <w:rFonts w:asciiTheme="minorHAnsi" w:hAnsiTheme="minorHAnsi" w:cstheme="minorHAnsi"/>
@@ -13660,6 +14146,7 @@
         </w:rPr>
         <w:t>x</w:t>
       </w:r>
+      <w:proofErr w:type="spellEnd"/>
       <w:r>
         <w:rPr>
           <w:rFonts w:asciiTheme="minorHAnsi" w:hAnsiTheme="minorHAnsi" w:cstheme="minorHAnsi"/>
@@ -13852,6 +14339,7 @@
       <w:bookmarkStart w:id="97" w:name="_Toc101112599"/>
       <w:bookmarkStart w:id="98" w:name="_Toc101113488"/>
       <w:bookmarkStart w:id="99" w:name="_Toc102498364"/>
+      <w:proofErr w:type="spellStart"/>
       <w:r>
         <w:rPr>
           <w:color w:val="385623" w:themeColor="accent6" w:themeShade="80"/>
@@ -13862,6 +14350,7 @@
       <w:bookmarkEnd w:id="97"/>
       <w:bookmarkEnd w:id="98"/>
       <w:bookmarkEnd w:id="99"/>
+      <w:proofErr w:type="spellEnd"/>
     </w:p>
     <w:p>
       <w:pPr>
@@ -13875,13 +14364,31 @@
           <w:lang w:val="en-US"/>
         </w:rPr>
       </w:pPr>
+      <w:proofErr w:type="spellStart"/>
       <w:r>
         <w:rPr>
           <w:rFonts w:asciiTheme="minorHAnsi" w:hAnsiTheme="minorHAnsi" w:cstheme="minorHAnsi"/>
           <w:lang w:val="en-US"/>
         </w:rPr>
-        <w:t>Schermata iniziale</w:t>
-      </w:r>
+        <w:t>Schermata</w:t>
+      </w:r>
+      <w:proofErr w:type="spellEnd"/>
+      <w:r>
+        <w:rPr>
+          <w:rFonts w:asciiTheme="minorHAnsi" w:hAnsiTheme="minorHAnsi" w:cstheme="minorHAnsi"/>
+          <w:lang w:val="en-US"/>
+        </w:rPr>
+        <w:t xml:space="preserve"> </w:t>
+      </w:r>
+      <w:proofErr w:type="spellStart"/>
+      <w:r>
+        <w:rPr>
+          <w:rFonts w:asciiTheme="minorHAnsi" w:hAnsiTheme="minorHAnsi" w:cstheme="minorHAnsi"/>
+          <w:lang w:val="en-US"/>
+        </w:rPr>
+        <w:t>iniziale</w:t>
+      </w:r>
+      <w:proofErr w:type="spellEnd"/>
       <w:r>
         <w:rPr>
           <w:rFonts w:asciiTheme="minorHAnsi" w:hAnsiTheme="minorHAnsi" w:cstheme="minorHAnsi"/>
@@ -13920,7 +14427,7 @@
                     <pic:cNvPicPr/>
                   </pic:nvPicPr>
                   <pic:blipFill>
-                    <a:blip r:embed="rId16">
+                    <a:blip r:embed="rId15">
                       <a:extLst>
                         <a:ext uri="{28A0092B-C50C-407E-A947-70E740481C1C}">
                           <a14:useLocalDpi xmlns:a14="http://schemas.microsoft.com/office/drawing/2010/main" val="0"/>
@@ -13964,8 +14471,33 @@
           <w:rFonts w:asciiTheme="minorHAnsi" w:hAnsiTheme="minorHAnsi" w:cstheme="minorHAnsi"/>
           <w:lang w:val="en-US"/>
         </w:rPr>
-        <w:t>Menu Selezione Livello</w:t>
-      </w:r>
+        <w:t xml:space="preserve">Menu </w:t>
+      </w:r>
+      <w:proofErr w:type="spellStart"/>
+      <w:r>
+        <w:rPr>
+          <w:rFonts w:asciiTheme="minorHAnsi" w:hAnsiTheme="minorHAnsi" w:cstheme="minorHAnsi"/>
+          <w:lang w:val="en-US"/>
+        </w:rPr>
+        <w:t>Selezione</w:t>
+      </w:r>
+      <w:proofErr w:type="spellEnd"/>
+      <w:r>
+        <w:rPr>
+          <w:rFonts w:asciiTheme="minorHAnsi" w:hAnsiTheme="minorHAnsi" w:cstheme="minorHAnsi"/>
+          <w:lang w:val="en-US"/>
+        </w:rPr>
+        <w:t xml:space="preserve"> </w:t>
+      </w:r>
+      <w:proofErr w:type="spellStart"/>
+      <w:r>
+        <w:rPr>
+          <w:rFonts w:asciiTheme="minorHAnsi" w:hAnsiTheme="minorHAnsi" w:cstheme="minorHAnsi"/>
+          <w:lang w:val="en-US"/>
+        </w:rPr>
+        <w:t>Livello</w:t>
+      </w:r>
+      <w:proofErr w:type="spellEnd"/>
     </w:p>
     <w:p>
       <w:pPr>
@@ -13998,7 +14530,7 @@
                     <pic:cNvPicPr/>
                   </pic:nvPicPr>
                   <pic:blipFill>
-                    <a:blip r:embed="rId17">
+                    <a:blip r:embed="rId16">
                       <a:extLst>
                         <a:ext uri="{28A0092B-C50C-407E-A947-70E740481C1C}">
                           <a14:useLocalDpi xmlns:a14="http://schemas.microsoft.com/office/drawing/2010/main" val="0"/>
@@ -14042,8 +14574,17 @@
           <w:rFonts w:asciiTheme="minorHAnsi" w:hAnsiTheme="minorHAnsi" w:cstheme="minorHAnsi"/>
           <w:lang w:val="en-US"/>
         </w:rPr>
-        <w:t>Menu opzioni</w:t>
-      </w:r>
+        <w:t xml:space="preserve">Menu </w:t>
+      </w:r>
+      <w:proofErr w:type="spellStart"/>
+      <w:r>
+        <w:rPr>
+          <w:rFonts w:asciiTheme="minorHAnsi" w:hAnsiTheme="minorHAnsi" w:cstheme="minorHAnsi"/>
+          <w:lang w:val="en-US"/>
+        </w:rPr>
+        <w:t>opzioni</w:t>
+      </w:r>
+      <w:proofErr w:type="spellEnd"/>
       <w:r>
         <w:rPr>
           <w:rFonts w:asciiTheme="minorHAnsi" w:hAnsiTheme="minorHAnsi" w:cstheme="minorHAnsi"/>
@@ -14103,7 +14644,7 @@
                     </pic:cNvPicPr>
                   </pic:nvPicPr>
                   <pic:blipFill>
-                    <a:blip r:embed="rId18">
+                    <a:blip r:embed="rId17">
                       <a:extLst>
                         <a:ext uri="{28A0092B-C50C-407E-A947-70E740481C1C}">
                           <a14:useLocalDpi xmlns:a14="http://schemas.microsoft.com/office/drawing/2010/main" val="0"/>
@@ -14152,8 +14693,49 @@
           <w:rFonts w:asciiTheme="minorHAnsi" w:hAnsiTheme="minorHAnsi" w:cstheme="minorHAnsi"/>
           <w:lang w:val="en-US"/>
         </w:rPr>
-        <w:t>Menu Opzioni Impostazioni Controlli</w:t>
-      </w:r>
+        <w:t xml:space="preserve">Menu </w:t>
+      </w:r>
+      <w:proofErr w:type="spellStart"/>
+      <w:r>
+        <w:rPr>
+          <w:rFonts w:asciiTheme="minorHAnsi" w:hAnsiTheme="minorHAnsi" w:cstheme="minorHAnsi"/>
+          <w:lang w:val="en-US"/>
+        </w:rPr>
+        <w:t>Opzioni</w:t>
+      </w:r>
+      <w:proofErr w:type="spellEnd"/>
+      <w:r>
+        <w:rPr>
+          <w:rFonts w:asciiTheme="minorHAnsi" w:hAnsiTheme="minorHAnsi" w:cstheme="minorHAnsi"/>
+          <w:lang w:val="en-US"/>
+        </w:rPr>
+        <w:t xml:space="preserve"> </w:t>
+      </w:r>
+      <w:proofErr w:type="spellStart"/>
+      <w:r>
+        <w:rPr>
+          <w:rFonts w:asciiTheme="minorHAnsi" w:hAnsiTheme="minorHAnsi" w:cstheme="minorHAnsi"/>
+          <w:lang w:val="en-US"/>
+        </w:rPr>
+        <w:t>Impostazioni</w:t>
+      </w:r>
+      <w:proofErr w:type="spellEnd"/>
+      <w:r>
+        <w:rPr>
+          <w:rFonts w:asciiTheme="minorHAnsi" w:hAnsiTheme="minorHAnsi" w:cstheme="minorHAnsi"/>
+          <w:lang w:val="en-US"/>
+        </w:rPr>
+        <w:t xml:space="preserve"> </w:t>
+      </w:r>
+      <w:proofErr w:type="spellStart"/>
+      <w:r>
+        <w:rPr>
+          <w:rFonts w:asciiTheme="minorHAnsi" w:hAnsiTheme="minorHAnsi" w:cstheme="minorHAnsi"/>
+          <w:lang w:val="en-US"/>
+        </w:rPr>
+        <w:t>Controlli</w:t>
+      </w:r>
+      <w:proofErr w:type="spellEnd"/>
     </w:p>
     <w:p>
       <w:pPr>
@@ -14186,7 +14768,7 @@
                     <pic:cNvPicPr/>
                   </pic:nvPicPr>
                   <pic:blipFill>
-                    <a:blip r:embed="rId19">
+                    <a:blip r:embed="rId18">
                       <a:extLst>
                         <a:ext uri="{28A0092B-C50C-407E-A947-70E740481C1C}">
                           <a14:useLocalDpi xmlns:a14="http://schemas.microsoft.com/office/drawing/2010/main" val="0"/>
@@ -14241,27 +14823,47 @@
           <w:lang w:val="en-US"/>
         </w:rPr>
       </w:pPr>
+      <w:proofErr w:type="spellStart"/>
       <w:r>
         <w:rPr>
           <w:rFonts w:asciiTheme="minorHAnsi" w:hAnsiTheme="minorHAnsi" w:cstheme="minorHAnsi"/>
           <w:lang w:val="en-US"/>
         </w:rPr>
-        <w:t xml:space="preserve">Scelta </w:t>
-      </w:r>
+        <w:t>Scelta</w:t>
+      </w:r>
+      <w:proofErr w:type="spellEnd"/>
       <w:r>
         <w:rPr>
           <w:rFonts w:asciiTheme="minorHAnsi" w:hAnsiTheme="minorHAnsi" w:cstheme="minorHAnsi"/>
           <w:lang w:val="en-US"/>
         </w:rPr>
+        <w:t xml:space="preserve"> </w:t>
+      </w:r>
+      <w:proofErr w:type="spellStart"/>
+      <w:r>
+        <w:rPr>
+          <w:rFonts w:asciiTheme="minorHAnsi" w:hAnsiTheme="minorHAnsi" w:cstheme="minorHAnsi"/>
+          <w:lang w:val="en-US"/>
+        </w:rPr>
         <w:t>profilo</w:t>
       </w:r>
+      <w:proofErr w:type="spellEnd"/>
       <w:r>
         <w:rPr>
           <w:rFonts w:asciiTheme="minorHAnsi" w:hAnsiTheme="minorHAnsi" w:cstheme="minorHAnsi"/>
           <w:lang w:val="en-US"/>
         </w:rPr>
-        <w:t xml:space="preserve"> giocatore</w:t>
-      </w:r>
+        <w:t xml:space="preserve"> </w:t>
+      </w:r>
+      <w:proofErr w:type="spellStart"/>
+      <w:r>
+        <w:rPr>
+          <w:rFonts w:asciiTheme="minorHAnsi" w:hAnsiTheme="minorHAnsi" w:cstheme="minorHAnsi"/>
+          <w:lang w:val="en-US"/>
+        </w:rPr>
+        <w:t>giocatore</w:t>
+      </w:r>
+      <w:proofErr w:type="spellEnd"/>
     </w:p>
     <w:p>
       <w:pPr>
@@ -14291,6 +14893,93 @@
                 <pic:pic xmlns:pic="http://schemas.openxmlformats.org/drawingml/2006/picture">
                   <pic:nvPicPr>
                     <pic:cNvPr id="7" name="Immagine 7"/>
+                    <pic:cNvPicPr/>
+                  </pic:nvPicPr>
+                  <pic:blipFill>
+                    <a:blip r:embed="rId19">
+                      <a:extLst>
+                        <a:ext uri="{28A0092B-C50C-407E-A947-70E740481C1C}">
+                          <a14:useLocalDpi xmlns:a14="http://schemas.microsoft.com/office/drawing/2010/main" val="0"/>
+                        </a:ext>
+                      </a:extLst>
+                    </a:blip>
+                    <a:stretch>
+                      <a:fillRect/>
+                    </a:stretch>
+                  </pic:blipFill>
+                  <pic:spPr>
+                    <a:xfrm>
+                      <a:off x="0" y="0"/>
+                      <a:ext cx="2867025" cy="4867275"/>
+                    </a:xfrm>
+                    <a:prstGeom prst="rect">
+                      <a:avLst/>
+                    </a:prstGeom>
+                  </pic:spPr>
+                </pic:pic>
+              </a:graphicData>
+            </a:graphic>
+          </wp:inline>
+        </w:drawing>
+      </w:r>
+    </w:p>
+    <w:p>
+      <w:pPr>
+        <w:pStyle w:val="Paragrafoelenco"/>
+        <w:numPr>
+          <w:ilvl w:val="0"/>
+          <w:numId w:val="45"/>
+        </w:numPr>
+        <w:rPr>
+          <w:rFonts w:asciiTheme="minorHAnsi" w:hAnsiTheme="minorHAnsi" w:cstheme="minorHAnsi"/>
+          <w:lang w:val="en-US"/>
+        </w:rPr>
+      </w:pPr>
+      <w:proofErr w:type="spellStart"/>
+      <w:r>
+        <w:rPr>
+          <w:rFonts w:asciiTheme="minorHAnsi" w:hAnsiTheme="minorHAnsi" w:cstheme="minorHAnsi"/>
+          <w:lang w:val="en-US"/>
+        </w:rPr>
+        <w:t>Classifica</w:t>
+      </w:r>
+      <w:proofErr w:type="spellEnd"/>
+      <w:r>
+        <w:rPr>
+          <w:rFonts w:asciiTheme="minorHAnsi" w:hAnsiTheme="minorHAnsi" w:cstheme="minorHAnsi"/>
+          <w:lang w:val="en-US"/>
+        </w:rPr>
+        <w:t>.</w:t>
+      </w:r>
+    </w:p>
+    <w:p>
+      <w:pPr>
+        <w:jc w:val="center"/>
+        <w:rPr>
+          <w:rFonts w:asciiTheme="minorHAnsi" w:hAnsiTheme="minorHAnsi" w:cstheme="minorHAnsi"/>
+          <w:lang w:val="en-US"/>
+        </w:rPr>
+      </w:pPr>
+      <w:r>
+        <w:rPr>
+          <w:rFonts w:asciiTheme="minorHAnsi" w:hAnsiTheme="minorHAnsi" w:cstheme="minorHAnsi"/>
+          <w:noProof/>
+          <w:lang w:val="en-US"/>
+        </w:rPr>
+        <w:lastRenderedPageBreak/>
+        <w:drawing>
+          <wp:inline distT="0" distB="0" distL="0" distR="0" wp14:anchorId="34156E5E" wp14:editId="0EDFED35">
+            <wp:extent cx="2867025" cy="4867275"/>
+            <wp:effectExtent l="0" t="0" r="0" b="9525"/>
+            <wp:docPr id="16" name="Immagine 16" descr="Immagine che contiene testo&#10;&#10;Descrizione generata automaticamente"/>
+            <wp:cNvGraphicFramePr>
+              <a:graphicFrameLocks xmlns:a="http://schemas.openxmlformats.org/drawingml/2006/main" noChangeAspect="1"/>
+            </wp:cNvGraphicFramePr>
+            <a:graphic xmlns:a="http://schemas.openxmlformats.org/drawingml/2006/main">
+              <a:graphicData uri="http://schemas.openxmlformats.org/drawingml/2006/picture">
+                <pic:pic xmlns:pic="http://schemas.openxmlformats.org/drawingml/2006/picture">
+                  <pic:nvPicPr>
+                    <pic:cNvPr id="16" name="Immagine 16" descr="Immagine che contiene testo&#10;&#10;Descrizione generata automaticamente"/>
                     <pic:cNvPicPr/>
                   </pic:nvPicPr>
                   <pic:blipFill>
@@ -14333,91 +15022,15 @@
           <w:lang w:val="en-US"/>
         </w:rPr>
       </w:pPr>
+      <w:proofErr w:type="spellStart"/>
       <w:r>
         <w:rPr>
           <w:rFonts w:asciiTheme="minorHAnsi" w:hAnsiTheme="minorHAnsi" w:cstheme="minorHAnsi"/>
           <w:lang w:val="en-US"/>
         </w:rPr>
-        <w:t>Classifica.</w:t>
-      </w:r>
-    </w:p>
-    <w:p>
-      <w:pPr>
-        <w:jc w:val="center"/>
-        <w:rPr>
-          <w:rFonts w:asciiTheme="minorHAnsi" w:hAnsiTheme="minorHAnsi" w:cstheme="minorHAnsi"/>
-          <w:lang w:val="en-US"/>
-        </w:rPr>
-      </w:pPr>
-      <w:r>
-        <w:rPr>
-          <w:rFonts w:asciiTheme="minorHAnsi" w:hAnsiTheme="minorHAnsi" w:cstheme="minorHAnsi"/>
-          <w:noProof/>
-          <w:lang w:val="en-US"/>
-        </w:rPr>
-        <w:lastRenderedPageBreak/>
-        <w:drawing>
-          <wp:inline distT="0" distB="0" distL="0" distR="0" wp14:anchorId="34156E5E" wp14:editId="0EDFED35">
-            <wp:extent cx="2867025" cy="4867275"/>
-            <wp:effectExtent l="0" t="0" r="0" b="9525"/>
-            <wp:docPr id="16" name="Immagine 16" descr="Immagine che contiene testo&#10;&#10;Descrizione generata automaticamente"/>
-            <wp:cNvGraphicFramePr>
-              <a:graphicFrameLocks xmlns:a="http://schemas.openxmlformats.org/drawingml/2006/main" noChangeAspect="1"/>
-            </wp:cNvGraphicFramePr>
-            <a:graphic xmlns:a="http://schemas.openxmlformats.org/drawingml/2006/main">
-              <a:graphicData uri="http://schemas.openxmlformats.org/drawingml/2006/picture">
-                <pic:pic xmlns:pic="http://schemas.openxmlformats.org/drawingml/2006/picture">
-                  <pic:nvPicPr>
-                    <pic:cNvPr id="16" name="Immagine 16" descr="Immagine che contiene testo&#10;&#10;Descrizione generata automaticamente"/>
-                    <pic:cNvPicPr/>
-                  </pic:nvPicPr>
-                  <pic:blipFill>
-                    <a:blip r:embed="rId21">
-                      <a:extLst>
-                        <a:ext uri="{28A0092B-C50C-407E-A947-70E740481C1C}">
-                          <a14:useLocalDpi xmlns:a14="http://schemas.microsoft.com/office/drawing/2010/main" val="0"/>
-                        </a:ext>
-                      </a:extLst>
-                    </a:blip>
-                    <a:stretch>
-                      <a:fillRect/>
-                    </a:stretch>
-                  </pic:blipFill>
-                  <pic:spPr>
-                    <a:xfrm>
-                      <a:off x="0" y="0"/>
-                      <a:ext cx="2867025" cy="4867275"/>
-                    </a:xfrm>
-                    <a:prstGeom prst="rect">
-                      <a:avLst/>
-                    </a:prstGeom>
-                  </pic:spPr>
-                </pic:pic>
-              </a:graphicData>
-            </a:graphic>
-          </wp:inline>
-        </w:drawing>
-      </w:r>
-    </w:p>
-    <w:p>
-      <w:pPr>
-        <w:pStyle w:val="Paragrafoelenco"/>
-        <w:numPr>
-          <w:ilvl w:val="0"/>
-          <w:numId w:val="45"/>
-        </w:numPr>
-        <w:rPr>
-          <w:rFonts w:asciiTheme="minorHAnsi" w:hAnsiTheme="minorHAnsi" w:cstheme="minorHAnsi"/>
-          <w:lang w:val="en-US"/>
-        </w:rPr>
-      </w:pPr>
-      <w:r>
-        <w:rPr>
-          <w:rFonts w:asciiTheme="minorHAnsi" w:hAnsiTheme="minorHAnsi" w:cstheme="minorHAnsi"/>
-          <w:lang w:val="en-US"/>
-        </w:rPr>
         <w:t>Crediti</w:t>
       </w:r>
+      <w:proofErr w:type="spellEnd"/>
       <w:r>
         <w:rPr>
           <w:rFonts w:asciiTheme="minorHAnsi" w:hAnsiTheme="minorHAnsi" w:cstheme="minorHAnsi"/>
@@ -14457,7 +15070,7 @@
                     <pic:cNvPicPr/>
                   </pic:nvPicPr>
                   <pic:blipFill>
-                    <a:blip r:embed="rId22">
+                    <a:blip r:embed="rId21">
                       <a:extLst>
                         <a:ext uri="{28A0092B-C50C-407E-A947-70E740481C1C}">
                           <a14:useLocalDpi xmlns:a14="http://schemas.microsoft.com/office/drawing/2010/main" val="0"/>
@@ -14496,12 +15109,21 @@
           <w:lang w:val="en-US"/>
         </w:rPr>
       </w:pPr>
+      <w:proofErr w:type="spellStart"/>
       <w:r>
         <w:rPr>
           <w:rFonts w:asciiTheme="minorHAnsi" w:hAnsiTheme="minorHAnsi" w:cstheme="minorHAnsi"/>
           <w:lang w:val="en-US"/>
         </w:rPr>
-        <w:t>Schermata in-game.</w:t>
+        <w:t>Schermata</w:t>
+      </w:r>
+      <w:proofErr w:type="spellEnd"/>
+      <w:r>
+        <w:rPr>
+          <w:rFonts w:asciiTheme="minorHAnsi" w:hAnsiTheme="minorHAnsi" w:cstheme="minorHAnsi"/>
+          <w:lang w:val="en-US"/>
+        </w:rPr>
+        <w:t xml:space="preserve"> in-game.</w:t>
       </w:r>
     </w:p>
     <w:p>
@@ -14533,7 +15155,7 @@
                     <pic:cNvPicPr/>
                   </pic:nvPicPr>
                   <pic:blipFill>
-                    <a:blip r:embed="rId23">
+                    <a:blip r:embed="rId22">
                       <a:extLst>
                         <a:ext uri="{28A0092B-C50C-407E-A947-70E740481C1C}">
                           <a14:useLocalDpi xmlns:a14="http://schemas.microsoft.com/office/drawing/2010/main" val="0"/>
@@ -14600,7 +15222,23 @@
           <w:rFonts w:asciiTheme="minorHAnsi" w:hAnsiTheme="minorHAnsi" w:cstheme="minorHAnsi"/>
           <w:lang w:val="en-US"/>
         </w:rPr>
-        <w:t>Flowchart del menu iniziale.</w:t>
+        <w:t xml:space="preserve">Flowchart del menu </w:t>
+      </w:r>
+      <w:proofErr w:type="spellStart"/>
+      <w:r>
+        <w:rPr>
+          <w:rFonts w:asciiTheme="minorHAnsi" w:hAnsiTheme="minorHAnsi" w:cstheme="minorHAnsi"/>
+          <w:lang w:val="en-US"/>
+        </w:rPr>
+        <w:t>iniziale</w:t>
+      </w:r>
+      <w:proofErr w:type="spellEnd"/>
+      <w:r>
+        <w:rPr>
+          <w:rFonts w:asciiTheme="minorHAnsi" w:hAnsiTheme="minorHAnsi" w:cstheme="minorHAnsi"/>
+          <w:lang w:val="en-US"/>
+        </w:rPr>
+        <w:t>.</w:t>
       </w:r>
     </w:p>
     <w:p>
@@ -14633,7 +15271,7 @@
                     <pic:cNvPicPr/>
                   </pic:nvPicPr>
                   <pic:blipFill>
-                    <a:blip r:embed="rId24">
+                    <a:blip r:embed="rId23">
                       <a:extLst>
                         <a:ext uri="{28A0092B-C50C-407E-A947-70E740481C1C}">
                           <a14:useLocalDpi xmlns:a14="http://schemas.microsoft.com/office/drawing/2010/main" val="0"/>
@@ -14679,13 +15317,31 @@
         </w:rPr>
         <w:t xml:space="preserve">Flowchart </w:t>
       </w:r>
+      <w:proofErr w:type="spellStart"/>
       <w:r>
         <w:rPr>
           <w:rFonts w:asciiTheme="minorHAnsi" w:hAnsiTheme="minorHAnsi" w:cstheme="minorHAnsi"/>
           <w:lang w:val="en-US"/>
         </w:rPr>
-        <w:t>sezione crediti</w:t>
-      </w:r>
+        <w:t>sezione</w:t>
+      </w:r>
+      <w:proofErr w:type="spellEnd"/>
+      <w:r>
+        <w:rPr>
+          <w:rFonts w:asciiTheme="minorHAnsi" w:hAnsiTheme="minorHAnsi" w:cstheme="minorHAnsi"/>
+          <w:lang w:val="en-US"/>
+        </w:rPr>
+        <w:t xml:space="preserve"> </w:t>
+      </w:r>
+      <w:proofErr w:type="spellStart"/>
+      <w:r>
+        <w:rPr>
+          <w:rFonts w:asciiTheme="minorHAnsi" w:hAnsiTheme="minorHAnsi" w:cstheme="minorHAnsi"/>
+          <w:lang w:val="en-US"/>
+        </w:rPr>
+        <w:t>crediti</w:t>
+      </w:r>
+      <w:proofErr w:type="spellEnd"/>
       <w:r>
         <w:rPr>
           <w:rFonts w:asciiTheme="minorHAnsi" w:hAnsiTheme="minorHAnsi" w:cstheme="minorHAnsi"/>
@@ -14725,7 +15381,7 @@
                     <pic:cNvPicPr/>
                   </pic:nvPicPr>
                   <pic:blipFill>
-                    <a:blip r:embed="rId25">
+                    <a:blip r:embed="rId24">
                       <a:extLst>
                         <a:ext uri="{28A0092B-C50C-407E-A947-70E740481C1C}">
                           <a14:useLocalDpi xmlns:a14="http://schemas.microsoft.com/office/drawing/2010/main" val="0"/>
@@ -14769,8 +15425,33 @@
           <w:rFonts w:asciiTheme="minorHAnsi" w:hAnsiTheme="minorHAnsi" w:cstheme="minorHAnsi"/>
           <w:lang w:val="en-US"/>
         </w:rPr>
-        <w:t>Flowchart sezione classifica</w:t>
-      </w:r>
+        <w:t xml:space="preserve">Flowchart </w:t>
+      </w:r>
+      <w:proofErr w:type="spellStart"/>
+      <w:r>
+        <w:rPr>
+          <w:rFonts w:asciiTheme="minorHAnsi" w:hAnsiTheme="minorHAnsi" w:cstheme="minorHAnsi"/>
+          <w:lang w:val="en-US"/>
+        </w:rPr>
+        <w:t>sezione</w:t>
+      </w:r>
+      <w:proofErr w:type="spellEnd"/>
+      <w:r>
+        <w:rPr>
+          <w:rFonts w:asciiTheme="minorHAnsi" w:hAnsiTheme="minorHAnsi" w:cstheme="minorHAnsi"/>
+          <w:lang w:val="en-US"/>
+        </w:rPr>
+        <w:t xml:space="preserve"> </w:t>
+      </w:r>
+      <w:proofErr w:type="spellStart"/>
+      <w:r>
+        <w:rPr>
+          <w:rFonts w:asciiTheme="minorHAnsi" w:hAnsiTheme="minorHAnsi" w:cstheme="minorHAnsi"/>
+          <w:lang w:val="en-US"/>
+        </w:rPr>
+        <w:t>classifica</w:t>
+      </w:r>
+      <w:proofErr w:type="spellEnd"/>
     </w:p>
     <w:p>
       <w:pPr>
@@ -14803,7 +15484,7 @@
                     <pic:cNvPicPr/>
                   </pic:nvPicPr>
                   <pic:blipFill>
-                    <a:blip r:embed="rId26">
+                    <a:blip r:embed="rId25">
                       <a:extLst>
                         <a:ext uri="{28A0092B-C50C-407E-A947-70E740481C1C}">
                           <a14:useLocalDpi xmlns:a14="http://schemas.microsoft.com/office/drawing/2010/main" val="0"/>
@@ -14847,8 +15528,17 @@
           <w:rFonts w:asciiTheme="minorHAnsi" w:hAnsiTheme="minorHAnsi" w:cstheme="minorHAnsi"/>
           <w:lang w:val="en-US"/>
         </w:rPr>
-        <w:t>Flowchart menu opzioni</w:t>
-      </w:r>
+        <w:t xml:space="preserve">Flowchart menu </w:t>
+      </w:r>
+      <w:proofErr w:type="spellStart"/>
+      <w:r>
+        <w:rPr>
+          <w:rFonts w:asciiTheme="minorHAnsi" w:hAnsiTheme="minorHAnsi" w:cstheme="minorHAnsi"/>
+          <w:lang w:val="en-US"/>
+        </w:rPr>
+        <w:t>opzioni</w:t>
+      </w:r>
+      <w:proofErr w:type="spellEnd"/>
     </w:p>
     <w:p>
       <w:pPr>
@@ -14881,7 +15571,7 @@
                     <pic:cNvPicPr/>
                   </pic:nvPicPr>
                   <pic:blipFill>
-                    <a:blip r:embed="rId27">
+                    <a:blip r:embed="rId26">
                       <a:extLst>
                         <a:ext uri="{28A0092B-C50C-407E-A947-70E740481C1C}">
                           <a14:useLocalDpi xmlns:a14="http://schemas.microsoft.com/office/drawing/2010/main" val="0"/>
@@ -14925,7 +15615,23 @@
           <w:rFonts w:asciiTheme="minorHAnsi" w:hAnsiTheme="minorHAnsi" w:cstheme="minorHAnsi"/>
           <w:lang w:val="en-US"/>
         </w:rPr>
-        <w:t>Flowchart del livello 0.</w:t>
+        <w:t xml:space="preserve">Flowchart del </w:t>
+      </w:r>
+      <w:proofErr w:type="spellStart"/>
+      <w:r>
+        <w:rPr>
+          <w:rFonts w:asciiTheme="minorHAnsi" w:hAnsiTheme="minorHAnsi" w:cstheme="minorHAnsi"/>
+          <w:lang w:val="en-US"/>
+        </w:rPr>
+        <w:t>livello</w:t>
+      </w:r>
+      <w:proofErr w:type="spellEnd"/>
+      <w:r>
+        <w:rPr>
+          <w:rFonts w:asciiTheme="minorHAnsi" w:hAnsiTheme="minorHAnsi" w:cstheme="minorHAnsi"/>
+          <w:lang w:val="en-US"/>
+        </w:rPr>
+        <w:t xml:space="preserve"> 0.</w:t>
       </w:r>
     </w:p>
     <w:p>
@@ -14959,7 +15665,7 @@
                     <pic:cNvPicPr/>
                   </pic:nvPicPr>
                   <pic:blipFill>
-                    <a:blip r:embed="rId28">
+                    <a:blip r:embed="rId27">
                       <a:extLst>
                         <a:ext uri="{28A0092B-C50C-407E-A947-70E740481C1C}">
                           <a14:useLocalDpi xmlns:a14="http://schemas.microsoft.com/office/drawing/2010/main" val="0"/>
@@ -15003,7 +15709,23 @@
           <w:rFonts w:asciiTheme="minorHAnsi" w:hAnsiTheme="minorHAnsi" w:cstheme="minorHAnsi"/>
           <w:lang w:val="en-US"/>
         </w:rPr>
-        <w:t>Flowchart del livello 1.</w:t>
+        <w:t xml:space="preserve">Flowchart del </w:t>
+      </w:r>
+      <w:proofErr w:type="spellStart"/>
+      <w:r>
+        <w:rPr>
+          <w:rFonts w:asciiTheme="minorHAnsi" w:hAnsiTheme="minorHAnsi" w:cstheme="minorHAnsi"/>
+          <w:lang w:val="en-US"/>
+        </w:rPr>
+        <w:t>livello</w:t>
+      </w:r>
+      <w:proofErr w:type="spellEnd"/>
+      <w:r>
+        <w:rPr>
+          <w:rFonts w:asciiTheme="minorHAnsi" w:hAnsiTheme="minorHAnsi" w:cstheme="minorHAnsi"/>
+          <w:lang w:val="en-US"/>
+        </w:rPr>
+        <w:t xml:space="preserve"> 1.</w:t>
       </w:r>
     </w:p>
     <w:p>
@@ -15037,7 +15759,7 @@
                     <pic:cNvPicPr/>
                   </pic:nvPicPr>
                   <pic:blipFill>
-                    <a:blip r:embed="rId29">
+                    <a:blip r:embed="rId28">
                       <a:extLst>
                         <a:ext uri="{28A0092B-C50C-407E-A947-70E740481C1C}">
                           <a14:useLocalDpi xmlns:a14="http://schemas.microsoft.com/office/drawing/2010/main" val="0"/>
@@ -15081,7 +15803,23 @@
           <w:rFonts w:asciiTheme="minorHAnsi" w:hAnsiTheme="minorHAnsi" w:cstheme="minorHAnsi"/>
           <w:lang w:val="en-US"/>
         </w:rPr>
-        <w:t>Flowchart del livello 2.</w:t>
+        <w:t xml:space="preserve">Flowchart del </w:t>
+      </w:r>
+      <w:proofErr w:type="spellStart"/>
+      <w:r>
+        <w:rPr>
+          <w:rFonts w:asciiTheme="minorHAnsi" w:hAnsiTheme="minorHAnsi" w:cstheme="minorHAnsi"/>
+          <w:lang w:val="en-US"/>
+        </w:rPr>
+        <w:t>livello</w:t>
+      </w:r>
+      <w:proofErr w:type="spellEnd"/>
+      <w:r>
+        <w:rPr>
+          <w:rFonts w:asciiTheme="minorHAnsi" w:hAnsiTheme="minorHAnsi" w:cstheme="minorHAnsi"/>
+          <w:lang w:val="en-US"/>
+        </w:rPr>
+        <w:t xml:space="preserve"> 2.</w:t>
       </w:r>
     </w:p>
     <w:p>
@@ -15115,7 +15853,7 @@
                     <pic:cNvPicPr/>
                   </pic:nvPicPr>
                   <pic:blipFill>
-                    <a:blip r:embed="rId30">
+                    <a:blip r:embed="rId29">
                       <a:extLst>
                         <a:ext uri="{28A0092B-C50C-407E-A947-70E740481C1C}">
                           <a14:useLocalDpi xmlns:a14="http://schemas.microsoft.com/office/drawing/2010/main" val="0"/>
@@ -15182,8 +15920,17 @@
           <w:rFonts w:asciiTheme="minorHAnsi" w:hAnsiTheme="minorHAnsi" w:cstheme="minorHAnsi"/>
           <w:lang w:val="en-US"/>
         </w:rPr>
-        <w:t>Menu iniziale</w:t>
-      </w:r>
+        <w:t xml:space="preserve">Menu </w:t>
+      </w:r>
+      <w:proofErr w:type="spellStart"/>
+      <w:r>
+        <w:rPr>
+          <w:rFonts w:asciiTheme="minorHAnsi" w:hAnsiTheme="minorHAnsi" w:cstheme="minorHAnsi"/>
+          <w:lang w:val="en-US"/>
+        </w:rPr>
+        <w:t>iniziale</w:t>
+      </w:r>
+      <w:proofErr w:type="spellEnd"/>
       <w:r>
         <w:rPr>
           <w:rFonts w:asciiTheme="minorHAnsi" w:hAnsiTheme="minorHAnsi" w:cstheme="minorHAnsi"/>
@@ -15208,10 +15955,10 @@
           <w:lang w:val="en-US"/>
         </w:rPr>
         <w:drawing>
-          <wp:inline distT="0" distB="0" distL="0" distR="0" wp14:anchorId="56025B7E" wp14:editId="3511A01C">
-            <wp:extent cx="5857963" cy="3642360"/>
-            <wp:effectExtent l="0" t="0" r="9525" b="0"/>
-            <wp:docPr id="24" name="Immagine 24"/>
+          <wp:inline distT="0" distB="0" distL="0" distR="0" wp14:anchorId="05701F4E" wp14:editId="14DE0D28">
+            <wp:extent cx="4861560" cy="3022816"/>
+            <wp:effectExtent l="0" t="0" r="0" b="6350"/>
+            <wp:docPr id="25" name="Immagine 25"/>
             <wp:cNvGraphicFramePr>
               <a:graphicFrameLocks xmlns:a="http://schemas.openxmlformats.org/drawingml/2006/main" noChangeAspect="1"/>
             </wp:cNvGraphicFramePr>
@@ -15219,13 +15966,13 @@
               <a:graphicData uri="http://schemas.openxmlformats.org/drawingml/2006/picture">
                 <pic:pic xmlns:pic="http://schemas.openxmlformats.org/drawingml/2006/picture">
                   <pic:nvPicPr>
-                    <pic:cNvPr id="0" name="Picture 3"/>
+                    <pic:cNvPr id="0" name="Picture 4"/>
                     <pic:cNvPicPr>
                       <a:picLocks noChangeAspect="1" noChangeArrowheads="1"/>
                     </pic:cNvPicPr>
                   </pic:nvPicPr>
                   <pic:blipFill>
-                    <a:blip r:embed="rId31">
+                    <a:blip r:embed="rId30">
                       <a:extLst>
                         <a:ext uri="{28A0092B-C50C-407E-A947-70E740481C1C}">
                           <a14:useLocalDpi xmlns:a14="http://schemas.microsoft.com/office/drawing/2010/main" val="0"/>
@@ -15240,7 +15987,7 @@
                   <pic:spPr bwMode="auto">
                     <a:xfrm>
                       <a:off x="0" y="0"/>
-                      <a:ext cx="5941540" cy="3694327"/>
+                      <a:ext cx="4861560" cy="3022816"/>
                     </a:xfrm>
                     <a:prstGeom prst="rect">
                       <a:avLst/>
@@ -15260,23 +16007,69 @@
     <w:p>
       <w:pPr>
         <w:pStyle w:val="Paragrafoelenco"/>
-        <w:numPr>
-          <w:ilvl w:val="0"/>
-          <w:numId w:val="48"/>
-        </w:numPr>
-        <w:ind w:left="0" w:firstLine="0"/>
-        <w:rPr>
-          <w:rFonts w:asciiTheme="minorHAnsi" w:hAnsiTheme="minorHAnsi" w:cstheme="minorHAnsi"/>
-          <w:lang w:val="en-US"/>
-        </w:rPr>
-      </w:pPr>
-      <w:r>
-        <w:rPr>
-          <w:rFonts w:asciiTheme="minorHAnsi" w:hAnsiTheme="minorHAnsi" w:cstheme="minorHAnsi"/>
-          <w:lang w:val="en-US"/>
-        </w:rPr>
-        <w:lastRenderedPageBreak/>
-        <w:t>Menu opzioni</w:t>
+        <w:ind w:left="708"/>
+        <w:rPr>
+          <w:rFonts w:asciiTheme="minorHAnsi" w:hAnsiTheme="minorHAnsi" w:cstheme="minorHAnsi"/>
+        </w:rPr>
+      </w:pPr>
+      <w:r>
+        <w:rPr>
+          <w:rFonts w:asciiTheme="minorHAnsi" w:hAnsiTheme="minorHAnsi" w:cstheme="minorHAnsi"/>
+        </w:rPr>
+        <w:t>Dettagli testo:</w:t>
+      </w:r>
+    </w:p>
+    <w:p>
+      <w:pPr>
+        <w:pStyle w:val="Paragrafoelenco"/>
+        <w:ind w:left="708"/>
+        <w:rPr>
+          <w:rFonts w:asciiTheme="minorHAnsi" w:hAnsiTheme="minorHAnsi" w:cstheme="minorHAnsi"/>
+        </w:rPr>
+      </w:pPr>
+      <w:r>
+        <w:rPr>
+          <w:rFonts w:asciiTheme="minorHAnsi" w:hAnsiTheme="minorHAnsi" w:cstheme="minorHAnsi"/>
+        </w:rPr>
+        <w:t xml:space="preserve">Font: </w:t>
+      </w:r>
+      <w:proofErr w:type="spellStart"/>
+      <w:r>
+        <w:rPr>
+          <w:rFonts w:asciiTheme="minorHAnsi" w:hAnsiTheme="minorHAnsi" w:cstheme="minorHAnsi"/>
+        </w:rPr>
+        <w:t>Roboto-Bold</w:t>
+      </w:r>
+      <w:proofErr w:type="spellEnd"/>
+    </w:p>
+    <w:p>
+      <w:pPr>
+        <w:pStyle w:val="Paragrafoelenco"/>
+        <w:ind w:left="708"/>
+        <w:rPr>
+          <w:rFonts w:asciiTheme="minorHAnsi" w:hAnsiTheme="minorHAnsi" w:cstheme="minorHAnsi"/>
+        </w:rPr>
+      </w:pPr>
+      <w:r>
+        <w:rPr>
+          <w:rFonts w:asciiTheme="minorHAnsi" w:hAnsiTheme="minorHAnsi" w:cstheme="minorHAnsi"/>
+        </w:rPr>
+        <w:t>Colore: #B0B0B0</w:t>
+      </w:r>
+    </w:p>
+    <w:p>
+      <w:pPr>
+        <w:pStyle w:val="Paragrafoelenco"/>
+        <w:ind w:left="708"/>
+        <w:rPr>
+          <w:rFonts w:asciiTheme="minorHAnsi" w:hAnsiTheme="minorHAnsi" w:cstheme="minorHAnsi"/>
+        </w:rPr>
+      </w:pPr>
+      <w:r>
+        <w:rPr>
+          <w:rFonts w:asciiTheme="minorHAnsi" w:hAnsiTheme="minorHAnsi" w:cstheme="minorHAnsi"/>
+        </w:rPr>
+        <w:t>Dimensione: 36</w:t>
       </w:r>
     </w:p>
     <w:p>
@@ -15297,8 +16090,18 @@
           <w:rFonts w:asciiTheme="minorHAnsi" w:hAnsiTheme="minorHAnsi" w:cstheme="minorHAnsi"/>
           <w:lang w:val="en-US"/>
         </w:rPr>
-        <w:t>Crediti</w:t>
-      </w:r>
+        <w:lastRenderedPageBreak/>
+        <w:t xml:space="preserve">Menu </w:t>
+      </w:r>
+      <w:proofErr w:type="spellStart"/>
+      <w:r>
+        <w:rPr>
+          <w:rFonts w:asciiTheme="minorHAnsi" w:hAnsiTheme="minorHAnsi" w:cstheme="minorHAnsi"/>
+          <w:lang w:val="en-US"/>
+        </w:rPr>
+        <w:t>opzioni</w:t>
+      </w:r>
+      <w:proofErr w:type="spellEnd"/>
     </w:p>
     <w:p>
       <w:pPr>
@@ -15313,13 +16116,15 @@
           <w:lang w:val="en-US"/>
         </w:rPr>
       </w:pPr>
+      <w:proofErr w:type="spellStart"/>
       <w:r>
         <w:rPr>
           <w:rFonts w:asciiTheme="minorHAnsi" w:hAnsiTheme="minorHAnsi" w:cstheme="minorHAnsi"/>
           <w:lang w:val="en-US"/>
         </w:rPr>
-        <w:t>Classifica</w:t>
-      </w:r>
+        <w:t>Crediti</w:t>
+      </w:r>
+      <w:proofErr w:type="spellEnd"/>
     </w:p>
     <w:p>
       <w:pPr>
@@ -15334,13 +16139,15 @@
           <w:lang w:val="en-US"/>
         </w:rPr>
       </w:pPr>
+      <w:proofErr w:type="spellStart"/>
       <w:r>
         <w:rPr>
           <w:rFonts w:asciiTheme="minorHAnsi" w:hAnsiTheme="minorHAnsi" w:cstheme="minorHAnsi"/>
           <w:lang w:val="en-US"/>
         </w:rPr>
-        <w:t>Menu suggerimenti</w:t>
-      </w:r>
+        <w:t>Classifica</w:t>
+      </w:r>
+      <w:proofErr w:type="spellEnd"/>
     </w:p>
     <w:p>
       <w:pPr>
@@ -15360,7 +16167,46 @@
           <w:rFonts w:asciiTheme="minorHAnsi" w:hAnsiTheme="minorHAnsi" w:cstheme="minorHAnsi"/>
           <w:lang w:val="en-US"/>
         </w:rPr>
-        <w:t>Schermata in-game.</w:t>
+        <w:t xml:space="preserve">Menu </w:t>
+      </w:r>
+      <w:proofErr w:type="spellStart"/>
+      <w:r>
+        <w:rPr>
+          <w:rFonts w:asciiTheme="minorHAnsi" w:hAnsiTheme="minorHAnsi" w:cstheme="minorHAnsi"/>
+          <w:lang w:val="en-US"/>
+        </w:rPr>
+        <w:t>suggerimenti</w:t>
+      </w:r>
+      <w:proofErr w:type="spellEnd"/>
+    </w:p>
+    <w:p>
+      <w:pPr>
+        <w:pStyle w:val="Paragrafoelenco"/>
+        <w:numPr>
+          <w:ilvl w:val="0"/>
+          <w:numId w:val="48"/>
+        </w:numPr>
+        <w:ind w:left="0" w:firstLine="0"/>
+        <w:rPr>
+          <w:rFonts w:asciiTheme="minorHAnsi" w:hAnsiTheme="minorHAnsi" w:cstheme="minorHAnsi"/>
+          <w:lang w:val="en-US"/>
+        </w:rPr>
+      </w:pPr>
+      <w:proofErr w:type="spellStart"/>
+      <w:r>
+        <w:rPr>
+          <w:rFonts w:asciiTheme="minorHAnsi" w:hAnsiTheme="minorHAnsi" w:cstheme="minorHAnsi"/>
+          <w:lang w:val="en-US"/>
+        </w:rPr>
+        <w:t>Schermata</w:t>
+      </w:r>
+      <w:proofErr w:type="spellEnd"/>
+      <w:r>
+        <w:rPr>
+          <w:rFonts w:asciiTheme="minorHAnsi" w:hAnsiTheme="minorHAnsi" w:cstheme="minorHAnsi"/>
+          <w:lang w:val="en-US"/>
+        </w:rPr>
+        <w:t xml:space="preserve"> in-game.</w:t>
       </w:r>
     </w:p>
     <w:p>
@@ -15999,7 +16845,21 @@
         <w:rPr>
           <w:rFonts w:asciiTheme="minorHAnsi" w:hAnsiTheme="minorHAnsi"/>
         </w:rPr>
-        <w:t>processore: AMD Ryzen 5 5600X</w:t>
+        <w:t xml:space="preserve">processore: AMD </w:t>
+      </w:r>
+      <w:proofErr w:type="spellStart"/>
+      <w:r>
+        <w:rPr>
+          <w:rFonts w:asciiTheme="minorHAnsi" w:hAnsiTheme="minorHAnsi"/>
+        </w:rPr>
+        <w:t>Ryzen</w:t>
+      </w:r>
+      <w:proofErr w:type="spellEnd"/>
+      <w:r>
+        <w:rPr>
+          <w:rFonts w:asciiTheme="minorHAnsi" w:hAnsiTheme="minorHAnsi"/>
+        </w:rPr>
+        <w:t xml:space="preserve"> 5 5600X</w:t>
       </w:r>
     </w:p>
     <w:p>
@@ -16148,7 +17008,21 @@
         <w:rPr>
           <w:rFonts w:asciiTheme="minorHAnsi" w:hAnsiTheme="minorHAnsi"/>
         </w:rPr>
-        <w:t>GPU: GeForce 130 MX</w:t>
+        <w:t xml:space="preserve">GPU: </w:t>
+      </w:r>
+      <w:proofErr w:type="spellStart"/>
+      <w:r>
+        <w:rPr>
+          <w:rFonts w:asciiTheme="minorHAnsi" w:hAnsiTheme="minorHAnsi"/>
+        </w:rPr>
+        <w:t>GeForce</w:t>
+      </w:r>
+      <w:proofErr w:type="spellEnd"/>
+      <w:r>
+        <w:rPr>
+          <w:rFonts w:asciiTheme="minorHAnsi" w:hAnsiTheme="minorHAnsi"/>
+        </w:rPr>
+        <w:t xml:space="preserve"> 130 MX</w:t>
       </w:r>
     </w:p>
     <w:p>
@@ -16213,7 +17087,21 @@
         <w:rPr>
           <w:rFonts w:asciiTheme="minorHAnsi" w:hAnsiTheme="minorHAnsi"/>
         </w:rPr>
-        <w:t>processore: AMD Ryzen 7 5800H</w:t>
+        <w:t xml:space="preserve">processore: AMD </w:t>
+      </w:r>
+      <w:proofErr w:type="spellStart"/>
+      <w:r>
+        <w:rPr>
+          <w:rFonts w:asciiTheme="minorHAnsi" w:hAnsiTheme="minorHAnsi"/>
+        </w:rPr>
+        <w:t>Ryzen</w:t>
+      </w:r>
+      <w:proofErr w:type="spellEnd"/>
+      <w:r>
+        <w:rPr>
+          <w:rFonts w:asciiTheme="minorHAnsi" w:hAnsiTheme="minorHAnsi"/>
+        </w:rPr>
+        <w:t xml:space="preserve"> 7 5800H</w:t>
       </w:r>
     </w:p>
     <w:p>
@@ -16340,7 +17228,35 @@
         <w:rPr>
           <w:rFonts w:asciiTheme="minorHAnsi" w:hAnsiTheme="minorHAnsi"/>
         </w:rPr>
-        <w:t>. I tester del gioco saranno sia i fruitori finali del prodotto per valutare se l’obbiettivo finale del Serius game è stato raggiunto (Divertire ed insegnare) e sia coloro che non sono i fruitori finali del prodotto ma hanno dimestichezza con il mondo dei videogiochi e poter ricevere un feedback dal punto di vista tecnico.</w:t>
+        <w:t xml:space="preserve">. I tester del gioco saranno sia i fruitori finali del prodotto per valutare se l’obbiettivo finale del </w:t>
+      </w:r>
+      <w:proofErr w:type="spellStart"/>
+      <w:r>
+        <w:rPr>
+          <w:rFonts w:asciiTheme="minorHAnsi" w:hAnsiTheme="minorHAnsi"/>
+        </w:rPr>
+        <w:t>Serius</w:t>
+      </w:r>
+      <w:proofErr w:type="spellEnd"/>
+      <w:r>
+        <w:rPr>
+          <w:rFonts w:asciiTheme="minorHAnsi" w:hAnsiTheme="minorHAnsi"/>
+        </w:rPr>
+        <w:t xml:space="preserve"> game è stato raggiunto (Divertire ed insegnare) e sia coloro che non sono i fruitori finali del prodotto ma hanno dimestichezza con il mondo dei videogiochi e poter ricevere un </w:t>
+      </w:r>
+      <w:proofErr w:type="gramStart"/>
+      <w:r>
+        <w:rPr>
+          <w:rFonts w:asciiTheme="minorHAnsi" w:hAnsiTheme="minorHAnsi"/>
+        </w:rPr>
+        <w:t>feedback</w:t>
+      </w:r>
+      <w:proofErr w:type="gramEnd"/>
+      <w:r>
+        <w:rPr>
+          <w:rFonts w:asciiTheme="minorHAnsi" w:hAnsiTheme="minorHAnsi"/>
+        </w:rPr>
+        <w:t xml:space="preserve"> dal punto di vista tecnico.</w:t>
       </w:r>
     </w:p>
     <w:p>
@@ -16360,7 +17276,21 @@
         <w:rPr>
           <w:rFonts w:asciiTheme="minorHAnsi" w:hAnsiTheme="minorHAnsi"/>
         </w:rPr>
-        <w:t xml:space="preserve">Spiegare loro la procedura di test: il test si è tenuto in un ambiente chiuso e controllato. Gli utenti si sono posizionati davanti ad una macchina per il test con accanto uno dei membri del team di sviluppo, posto lì per eventuali chiarimenti e aiuti, ove necessari. Agli utenti è stato chiesto di provare in prima persona l’applicazione e di esporre durante il gioco, a volte sollecitati, le proprie impressioni e sensazioni. </w:t>
+        <w:t xml:space="preserve">Spiegare loro la procedura di test: il test si è tenuto in un ambiente chiuso e controllato. Gli utenti si sono posizionati davanti ad una macchina per il test con accanto uno dei membri </w:t>
+      </w:r>
+      <w:proofErr w:type="gramStart"/>
+      <w:r>
+        <w:rPr>
+          <w:rFonts w:asciiTheme="minorHAnsi" w:hAnsiTheme="minorHAnsi"/>
+        </w:rPr>
+        <w:t>del team</w:t>
+      </w:r>
+      <w:proofErr w:type="gramEnd"/>
+      <w:r>
+        <w:rPr>
+          <w:rFonts w:asciiTheme="minorHAnsi" w:hAnsiTheme="minorHAnsi"/>
+        </w:rPr>
+        <w:t xml:space="preserve"> di sviluppo, posto lì per eventuali chiarimenti e aiuti, ove necessari. Agli utenti è stato chiesto di provare in prima persona l’applicazione e di esporre durante il gioco, a volte sollecitati, le proprie impressioni e sensazioni. </w:t>
       </w:r>
     </w:p>
     <w:p>
@@ -16380,7 +17310,21 @@
         <w:rPr>
           <w:rFonts w:asciiTheme="minorHAnsi" w:hAnsiTheme="minorHAnsi"/>
         </w:rPr>
-        <w:t>Osservarli mentre usano il programma: Il membro del team di sviluppo presente durante il test prendeva nota di eventuali difficoltà dell'utente. Gli utenti hanno consentito di rilevare alcuni malfunzionamenti non riscontrati durante l’alfa test:</w:t>
+        <w:t xml:space="preserve">Osservarli mentre usano il programma: Il membro </w:t>
+      </w:r>
+      <w:proofErr w:type="gramStart"/>
+      <w:r>
+        <w:rPr>
+          <w:rFonts w:asciiTheme="minorHAnsi" w:hAnsiTheme="minorHAnsi"/>
+        </w:rPr>
+        <w:t>del team</w:t>
+      </w:r>
+      <w:proofErr w:type="gramEnd"/>
+      <w:r>
+        <w:rPr>
+          <w:rFonts w:asciiTheme="minorHAnsi" w:hAnsiTheme="minorHAnsi"/>
+        </w:rPr>
+        <w:t xml:space="preserve"> di sviluppo presente durante il test prendeva nota di eventuali difficoltà dell'utente. Gli utenti hanno consentito di rilevare alcuni malfunzionamenti non riscontrati durante l’alfa test:</w:t>
       </w:r>
     </w:p>
     <w:p>
@@ -16450,7 +17394,21 @@
         <w:rPr>
           <w:color w:val="538135" w:themeColor="accent6" w:themeShade="BF"/>
         </w:rPr>
-        <w:t>Questionario SUS (System Usability Scale)</w:t>
+        <w:t xml:space="preserve">Questionario SUS (System </w:t>
+      </w:r>
+      <w:proofErr w:type="spellStart"/>
+      <w:r>
+        <w:rPr>
+          <w:color w:val="538135" w:themeColor="accent6" w:themeShade="BF"/>
+        </w:rPr>
+        <w:t>Usability</w:t>
+      </w:r>
+      <w:proofErr w:type="spellEnd"/>
+      <w:r>
+        <w:rPr>
+          <w:color w:val="538135" w:themeColor="accent6" w:themeShade="BF"/>
+        </w:rPr>
+        <w:t xml:space="preserve"> Scale)</w:t>
       </w:r>
       <w:bookmarkEnd w:id="134"/>
       <w:bookmarkEnd w:id="135"/>
@@ -16473,7 +17431,21 @@
         <w:rPr>
           <w:rFonts w:asciiTheme="majorHAnsi" w:hAnsiTheme="majorHAnsi"/>
         </w:rPr>
-        <w:t>Di seguito si riporta una scheda di esempio per la compilazione del questionario SUS (System Usability Scale.</w:t>
+        <w:t xml:space="preserve">Di seguito si riporta una scheda di esempio per la compilazione del questionario SUS (System </w:t>
+      </w:r>
+      <w:proofErr w:type="spellStart"/>
+      <w:r>
+        <w:rPr>
+          <w:rFonts w:asciiTheme="majorHAnsi" w:hAnsiTheme="majorHAnsi"/>
+        </w:rPr>
+        <w:t>Usability</w:t>
+      </w:r>
+      <w:proofErr w:type="spellEnd"/>
+      <w:r>
+        <w:rPr>
+          <w:rFonts w:asciiTheme="majorHAnsi" w:hAnsiTheme="majorHAnsi"/>
+        </w:rPr>
+        <w:t xml:space="preserve"> Scale.</w:t>
       </w:r>
     </w:p>
     <w:p>
@@ -20851,8 +21823,19 @@
                 <w:sz w:val="20"/>
                 <w:szCs w:val="20"/>
               </w:rPr>
-              <w:t>Ho avuto bisogno di imparare molti processi prima di riuscire ad utilizzare al meglio il gio</w:t>
-            </w:r>
+              <w:t xml:space="preserve">Ho avuto bisogno di imparare molti processi prima di riuscire ad utilizzare al meglio il </w:t>
+            </w:r>
+            <w:proofErr w:type="spellStart"/>
+            <w:r>
+              <w:rPr>
+                <w:rFonts w:ascii="Calibri" w:hAnsi="Calibri" w:cs="Times New Roman"/>
+                <w:color w:val="000000"/>
+                <w:sz w:val="20"/>
+                <w:szCs w:val="20"/>
+              </w:rPr>
+              <w:t>gio</w:t>
+            </w:r>
+            <w:proofErr w:type="spellEnd"/>
           </w:p>
         </w:tc>
         <w:tc>
@@ -21438,7 +22421,15 @@
       <w:fldChar w:fldCharType="end"/>
     </w:r>
     <w:r>
-      <w:t xml:space="preserve"> Healthy Catering</w:t>
+      <w:t xml:space="preserve"> </w:t>
+    </w:r>
+    <w:proofErr w:type="spellStart"/>
+    <w:r>
+      <w:t>Healthy</w:t>
+    </w:r>
+    <w:proofErr w:type="spellEnd"/>
+    <w:r>
+      <w:t xml:space="preserve"> Catering</w:t>
     </w:r>
     <w:r>
       <w:t xml:space="preserve"> – PPM documentazione </w:t>
@@ -21534,12 +22525,14 @@
                               <w:rFonts w:ascii="Garamond" w:hAnsi="Garamond"/>
                             </w:rPr>
                           </w:pPr>
+                          <w:proofErr w:type="spellStart"/>
                           <w:r>
                             <w:rPr>
                               <w:rFonts w:ascii="Garamond" w:hAnsi="Garamond"/>
                             </w:rPr>
                             <w:t>CdS</w:t>
                           </w:r>
+                          <w:proofErr w:type="spellEnd"/>
                           <w:r>
                             <w:rPr>
                               <w:rFonts w:ascii="Garamond" w:hAnsi="Garamond"/>
@@ -21621,12 +22614,14 @@
                         <w:rFonts w:ascii="Garamond" w:hAnsi="Garamond"/>
                       </w:rPr>
                     </w:pPr>
+                    <w:proofErr w:type="spellStart"/>
                     <w:r>
                       <w:rPr>
                         <w:rFonts w:ascii="Garamond" w:hAnsi="Garamond"/>
                       </w:rPr>
                       <w:t>CdS</w:t>
                     </w:r>
+                    <w:proofErr w:type="spellEnd"/>
                     <w:r>
                       <w:rPr>
                         <w:rFonts w:ascii="Garamond" w:hAnsi="Garamond"/>

</xml_diff>

<commit_message>
aggiunto storyboard menu opzioni (Grafica e audio)
</commit_message>
<xml_diff>
--- a/doc/pianificazione/Healthy Catering Documentazione (Gruppo 7).docx
+++ b/doc/pianificazione/Healthy Catering Documentazione (Gruppo 7).docx
@@ -24,7 +24,6 @@
         </w:rPr>
       </w:pPr>
       <w:bookmarkStart w:id="0" w:name="_Hlk101112660"/>
-      <w:proofErr w:type="spellStart"/>
       <w:r>
         <w:rPr>
           <w:rFonts w:eastAsiaTheme="majorEastAsia" w:cstheme="majorBidi"/>
@@ -34,19 +33,7 @@
           <w:sz w:val="72"/>
           <w:szCs w:val="56"/>
         </w:rPr>
-        <w:t>Healthy</w:t>
-      </w:r>
-      <w:proofErr w:type="spellEnd"/>
-      <w:r>
-        <w:rPr>
-          <w:rFonts w:eastAsiaTheme="majorEastAsia" w:cstheme="majorBidi"/>
-          <w:b/>
-          <w:spacing w:val="-10"/>
-          <w:kern w:val="28"/>
-          <w:sz w:val="72"/>
-          <w:szCs w:val="56"/>
-        </w:rPr>
-        <w:t xml:space="preserve"> Catering</w:t>
+        <w:t>Healthy Catering</w:t>
       </w:r>
     </w:p>
     <w:bookmarkEnd w:id="0"/>
@@ -4297,21 +4284,7 @@
         <w:rPr>
           <w:rFonts w:asciiTheme="minorHAnsi" w:hAnsiTheme="minorHAnsi" w:cstheme="minorHAnsi"/>
         </w:rPr>
-        <w:t xml:space="preserve"> ed al </w:t>
-      </w:r>
-      <w:proofErr w:type="spellStart"/>
-      <w:r>
-        <w:rPr>
-          <w:rFonts w:asciiTheme="minorHAnsi" w:hAnsiTheme="minorHAnsi" w:cstheme="minorHAnsi"/>
-        </w:rPr>
-        <w:t>nustriScore</w:t>
-      </w:r>
-      <w:proofErr w:type="spellEnd"/>
-      <w:r>
-        <w:rPr>
-          <w:rFonts w:asciiTheme="minorHAnsi" w:hAnsiTheme="minorHAnsi" w:cstheme="minorHAnsi"/>
-        </w:rPr>
-        <w:t xml:space="preserve"> del piatto</w:t>
+        <w:t xml:space="preserve"> ed al nustriScore del piatto</w:t>
       </w:r>
       <w:r>
         <w:rPr>
@@ -4331,21 +4304,7 @@
         <w:rPr>
           <w:rFonts w:asciiTheme="minorHAnsi" w:hAnsiTheme="minorHAnsi" w:cstheme="minorHAnsi"/>
         </w:rPr>
-        <w:t>Inoltre, il videogioco punta a far comprendere l’impatto ambientale della preparazione di un piatto attraverso un sistema di ranking dell’</w:t>
-      </w:r>
-      <w:proofErr w:type="spellStart"/>
-      <w:r>
-        <w:rPr>
-          <w:rFonts w:asciiTheme="minorHAnsi" w:hAnsiTheme="minorHAnsi" w:cstheme="minorHAnsi"/>
-        </w:rPr>
-        <w:t>ecoScore</w:t>
-      </w:r>
-      <w:proofErr w:type="spellEnd"/>
-      <w:r>
-        <w:rPr>
-          <w:rFonts w:asciiTheme="minorHAnsi" w:hAnsiTheme="minorHAnsi" w:cstheme="minorHAnsi"/>
-        </w:rPr>
-        <w:t xml:space="preserve"> </w:t>
+        <w:t xml:space="preserve">Inoltre, il videogioco punta a far comprendere l’impatto ambientale della preparazione di un piatto attraverso un sistema di ranking dell’ecoScore </w:t>
       </w:r>
       <w:r>
         <w:rPr>
@@ -5600,19 +5559,11 @@
         </w:rPr>
         <w:t xml:space="preserve"> </w:t>
       </w:r>
-      <w:proofErr w:type="spellStart"/>
-      <w:r>
-        <w:rPr>
-          <w:rFonts w:asciiTheme="minorHAnsi" w:hAnsiTheme="minorHAnsi" w:cstheme="minorHAnsi"/>
-        </w:rPr>
-        <w:t>Aspect</w:t>
-      </w:r>
-      <w:proofErr w:type="spellEnd"/>
-      <w:r>
-        <w:rPr>
-          <w:rFonts w:asciiTheme="minorHAnsi" w:hAnsiTheme="minorHAnsi" w:cstheme="minorHAnsi"/>
-        </w:rPr>
-        <w:t xml:space="preserve"> Ratio: 4:3 e/o 16:9</w:t>
+      <w:r>
+        <w:rPr>
+          <w:rFonts w:asciiTheme="minorHAnsi" w:hAnsiTheme="minorHAnsi" w:cstheme="minorHAnsi"/>
+        </w:rPr>
+        <w:t>Aspect Ratio: 4:3 e/o 16:9</w:t>
       </w:r>
     </w:p>
     <w:p>
@@ -5873,19 +5824,11 @@
         </w:rPr>
         <w:t xml:space="preserve"> </w:t>
       </w:r>
-      <w:proofErr w:type="spellStart"/>
-      <w:r>
-        <w:rPr>
-          <w:rFonts w:asciiTheme="minorHAnsi" w:hAnsiTheme="minorHAnsi" w:cstheme="minorHAnsi"/>
-        </w:rPr>
-        <w:t>Aspect</w:t>
-      </w:r>
-      <w:proofErr w:type="spellEnd"/>
-      <w:r>
-        <w:rPr>
-          <w:rFonts w:asciiTheme="minorHAnsi" w:hAnsiTheme="minorHAnsi" w:cstheme="minorHAnsi"/>
-        </w:rPr>
-        <w:t xml:space="preserve"> Ratio: 4:3 e/o 16:9</w:t>
+      <w:r>
+        <w:rPr>
+          <w:rFonts w:asciiTheme="minorHAnsi" w:hAnsiTheme="minorHAnsi" w:cstheme="minorHAnsi"/>
+        </w:rPr>
+        <w:t>Aspect Ratio: 4:3 e/o 16:9</w:t>
       </w:r>
     </w:p>
     <w:p>
@@ -6680,21 +6623,7 @@
         <w:rPr>
           <w:rFonts w:asciiTheme="minorHAnsi" w:hAnsiTheme="minorHAnsi" w:cstheme="minorHAnsi"/>
         </w:rPr>
-        <w:t xml:space="preserve">rientrano nella palette cromatica della frutta (verde, giallo, rosso, arancione </w:t>
-      </w:r>
-      <w:proofErr w:type="spellStart"/>
-      <w:r>
-        <w:rPr>
-          <w:rFonts w:asciiTheme="minorHAnsi" w:hAnsiTheme="minorHAnsi" w:cstheme="minorHAnsi"/>
-        </w:rPr>
-        <w:t>ecc</w:t>
-      </w:r>
-      <w:proofErr w:type="spellEnd"/>
-      <w:r>
-        <w:rPr>
-          <w:rFonts w:asciiTheme="minorHAnsi" w:hAnsiTheme="minorHAnsi" w:cstheme="minorHAnsi"/>
-        </w:rPr>
-        <w:t xml:space="preserve">…) per ricordare la correlazione tra la sana alimentazione e </w:t>
+        <w:t xml:space="preserve">rientrano nella palette cromatica della frutta (verde, giallo, rosso, arancione ecc…) per ricordare la correlazione tra la sana alimentazione e </w:t>
       </w:r>
       <w:r>
         <w:rPr>
@@ -6750,21 +6679,7 @@
         <w:rPr>
           <w:rFonts w:asciiTheme="minorHAnsi" w:hAnsiTheme="minorHAnsi" w:cstheme="minorHAnsi"/>
         </w:rPr>
-        <w:t xml:space="preserve"> il “PT Sans </w:t>
-      </w:r>
-      <w:proofErr w:type="spellStart"/>
-      <w:r>
-        <w:rPr>
-          <w:rFonts w:asciiTheme="minorHAnsi" w:hAnsiTheme="minorHAnsi" w:cstheme="minorHAnsi"/>
-        </w:rPr>
-        <w:t>Narrow</w:t>
-      </w:r>
-      <w:proofErr w:type="spellEnd"/>
-      <w:r>
-        <w:rPr>
-          <w:rFonts w:asciiTheme="minorHAnsi" w:hAnsiTheme="minorHAnsi" w:cstheme="minorHAnsi"/>
-        </w:rPr>
-        <w:t xml:space="preserve">”. È stato scelto il seguente font poiché è un font Sans Serif, adatto </w:t>
+        <w:t xml:space="preserve"> il “PT Sans Narrow”. È stato scelto il seguente font poiché è un font Sans Serif, adatto </w:t>
       </w:r>
       <w:r>
         <w:rPr>
@@ -10789,21 +10704,7 @@
         <w:rPr>
           <w:rFonts w:asciiTheme="minorHAnsi" w:hAnsiTheme="minorHAnsi" w:cstheme="minorHAnsi"/>
         </w:rPr>
-        <w:t xml:space="preserve"> necessarie per il dominio applicativo. È stata utilizzata la documentazione ufficiale di </w:t>
-      </w:r>
-      <w:proofErr w:type="spellStart"/>
-      <w:r>
-        <w:rPr>
-          <w:rFonts w:asciiTheme="minorHAnsi" w:hAnsiTheme="minorHAnsi" w:cstheme="minorHAnsi"/>
-        </w:rPr>
-        <w:t>Unity</w:t>
-      </w:r>
-      <w:proofErr w:type="spellEnd"/>
-      <w:r>
-        <w:rPr>
-          <w:rFonts w:asciiTheme="minorHAnsi" w:hAnsiTheme="minorHAnsi" w:cstheme="minorHAnsi"/>
-        </w:rPr>
-        <w:t xml:space="preserve"> come risorsa informativa legata allo </w:t>
+        <w:t xml:space="preserve"> necessarie per il dominio applicativo. È stata utilizzata la documentazione ufficiale di Unity come risorsa informativa legata allo </w:t>
       </w:r>
       <w:r>
         <w:rPr>
@@ -10829,268 +10730,445 @@
             <w:rStyle w:val="Collegamentoipertestuale"/>
             <w:rFonts w:asciiTheme="minorHAnsi" w:hAnsiTheme="minorHAnsi" w:cstheme="minorHAnsi"/>
           </w:rPr>
-          <w:t xml:space="preserve">Complete C# </w:t>
+          <w:t>Complete C# Unity Game Developer 3D Online Course</w:t>
         </w:r>
-        <w:proofErr w:type="spellStart"/>
+      </w:hyperlink>
+      <w:r>
+        <w:rPr>
+          <w:rFonts w:asciiTheme="minorHAnsi" w:hAnsiTheme="minorHAnsi" w:cstheme="minorHAnsi"/>
+        </w:rPr>
+        <w:t>”</w:t>
+      </w:r>
+      <w:r>
+        <w:rPr>
+          <w:rFonts w:asciiTheme="minorHAnsi" w:hAnsiTheme="minorHAnsi" w:cstheme="minorHAnsi"/>
+        </w:rPr>
+        <w:t xml:space="preserve"> ed eventuali tutorial online</w:t>
+      </w:r>
+      <w:r>
+        <w:rPr>
+          <w:rFonts w:asciiTheme="minorHAnsi" w:hAnsiTheme="minorHAnsi" w:cstheme="minorHAnsi"/>
+        </w:rPr>
+        <w:t xml:space="preserve"> su tematiche specifiche</w:t>
+      </w:r>
+      <w:r>
+        <w:rPr>
+          <w:rFonts w:asciiTheme="minorHAnsi" w:hAnsiTheme="minorHAnsi" w:cstheme="minorHAnsi"/>
+        </w:rPr>
+        <w:t>.</w:t>
+      </w:r>
+    </w:p>
+    <w:p/>
+    <w:p>
+      <w:pPr>
+        <w:pStyle w:val="Titolo3"/>
+        <w:rPr>
+          <w:rFonts w:asciiTheme="majorHAnsi" w:hAnsiTheme="majorHAnsi" w:cstheme="majorHAnsi"/>
+          <w:b/>
+          <w:bCs/>
+          <w:color w:val="385623" w:themeColor="accent6" w:themeShade="80"/>
+          <w:lang w:val="en-US"/>
+        </w:rPr>
+      </w:pPr>
+      <w:bookmarkStart w:id="60" w:name="_Toc39419821"/>
+      <w:bookmarkStart w:id="61" w:name="_Toc41665010"/>
+      <w:bookmarkStart w:id="62" w:name="_Toc101112588"/>
+      <w:bookmarkStart w:id="63" w:name="_Toc102498352"/>
+      <w:r>
+        <w:rPr>
+          <w:rFonts w:asciiTheme="majorHAnsi" w:hAnsiTheme="majorHAnsi" w:cstheme="majorHAnsi"/>
+          <w:b/>
+          <w:bCs/>
+          <w:color w:val="385623" w:themeColor="accent6" w:themeShade="80"/>
+          <w:lang w:val="en-ZA"/>
+        </w:rPr>
+        <w:t>Risorse</w:t>
+      </w:r>
+      <w:r>
+        <w:rPr>
+          <w:rFonts w:asciiTheme="majorHAnsi" w:hAnsiTheme="majorHAnsi" w:cstheme="majorHAnsi"/>
+          <w:b/>
+          <w:bCs/>
+          <w:color w:val="385623" w:themeColor="accent6" w:themeShade="80"/>
+          <w:lang w:val="en-US"/>
+        </w:rPr>
+        <w:t xml:space="preserve"> applicative</w:t>
+      </w:r>
+      <w:bookmarkEnd w:id="60"/>
+      <w:bookmarkEnd w:id="61"/>
+      <w:bookmarkEnd w:id="62"/>
+      <w:bookmarkEnd w:id="63"/>
+    </w:p>
+    <w:p>
+      <w:pPr>
+        <w:jc w:val="both"/>
+        <w:rPr>
+          <w:rFonts w:asciiTheme="minorHAnsi" w:hAnsiTheme="minorHAnsi" w:cstheme="minorHAnsi"/>
+          <w:lang w:val="en-US"/>
+        </w:rPr>
+      </w:pPr>
+      <w:r>
+        <w:rPr>
+          <w:rFonts w:asciiTheme="minorHAnsi" w:hAnsiTheme="minorHAnsi" w:cstheme="minorHAnsi"/>
+          <w:lang w:val="en-US"/>
+        </w:rPr>
+        <w:t xml:space="preserve">Unity </w:t>
+      </w:r>
+      <w:r>
+        <w:rPr>
+          <w:rFonts w:asciiTheme="minorHAnsi" w:hAnsiTheme="minorHAnsi" w:cstheme="minorHAnsi"/>
+          <w:lang w:val="en-US"/>
+        </w:rPr>
+        <w:t>v2021.</w:t>
+      </w:r>
+      <w:r>
+        <w:rPr>
+          <w:rFonts w:asciiTheme="minorHAnsi" w:hAnsiTheme="minorHAnsi" w:cstheme="minorHAnsi"/>
+          <w:lang w:val="en-US"/>
+        </w:rPr>
+        <w:t>3</w:t>
+      </w:r>
+      <w:r>
+        <w:rPr>
+          <w:rFonts w:asciiTheme="minorHAnsi" w:hAnsiTheme="minorHAnsi" w:cstheme="minorHAnsi"/>
+          <w:lang w:val="en-US"/>
+        </w:rPr>
+        <w:t>.</w:t>
+      </w:r>
+      <w:r>
+        <w:rPr>
+          <w:rFonts w:asciiTheme="minorHAnsi" w:hAnsiTheme="minorHAnsi" w:cstheme="minorHAnsi"/>
+          <w:lang w:val="en-US"/>
+        </w:rPr>
+        <w:t>2</w:t>
+      </w:r>
+      <w:r>
+        <w:rPr>
+          <w:rFonts w:asciiTheme="minorHAnsi" w:hAnsiTheme="minorHAnsi" w:cstheme="minorHAnsi"/>
+          <w:lang w:val="en-US"/>
+        </w:rPr>
+        <w:t>f1</w:t>
+      </w:r>
+    </w:p>
+    <w:p>
+      <w:pPr>
+        <w:jc w:val="both"/>
+        <w:rPr>
+          <w:rFonts w:asciiTheme="minorHAnsi" w:hAnsiTheme="minorHAnsi" w:cstheme="minorHAnsi"/>
+          <w:lang w:val="en-US"/>
+        </w:rPr>
+      </w:pPr>
+      <w:r>
+        <w:rPr>
+          <w:rFonts w:asciiTheme="minorHAnsi" w:hAnsiTheme="minorHAnsi" w:cstheme="minorHAnsi"/>
+          <w:lang w:val="en-US"/>
+        </w:rPr>
+        <w:t>Adobe Photoshop 20</w:t>
+      </w:r>
+      <w:r>
+        <w:rPr>
+          <w:rFonts w:asciiTheme="minorHAnsi" w:hAnsiTheme="minorHAnsi" w:cstheme="minorHAnsi"/>
+          <w:lang w:val="en-US"/>
+        </w:rPr>
+        <w:t>22</w:t>
+      </w:r>
+    </w:p>
+    <w:p>
+      <w:pPr>
+        <w:jc w:val="both"/>
+        <w:rPr>
+          <w:rFonts w:asciiTheme="minorHAnsi" w:hAnsiTheme="minorHAnsi" w:cstheme="minorHAnsi"/>
+        </w:rPr>
+      </w:pPr>
+      <w:r>
+        <w:rPr>
+          <w:rFonts w:asciiTheme="minorHAnsi" w:hAnsiTheme="minorHAnsi" w:cstheme="minorHAnsi"/>
+        </w:rPr>
+        <w:t>Adobe Illustrator 2022</w:t>
+      </w:r>
+    </w:p>
+    <w:p>
+      <w:pPr>
+        <w:jc w:val="both"/>
+        <w:rPr>
+          <w:rFonts w:asciiTheme="minorHAnsi" w:hAnsiTheme="minorHAnsi" w:cstheme="minorHAnsi"/>
+        </w:rPr>
+      </w:pPr>
+      <w:r>
+        <w:rPr>
+          <w:rFonts w:asciiTheme="minorHAnsi" w:hAnsiTheme="minorHAnsi" w:cstheme="minorHAnsi"/>
+        </w:rPr>
+        <w:t>Adobe Premiere 2022</w:t>
+      </w:r>
+    </w:p>
+    <w:p>
+      <w:pPr>
+        <w:jc w:val="both"/>
+        <w:rPr>
+          <w:rFonts w:asciiTheme="minorHAnsi" w:hAnsiTheme="minorHAnsi" w:cstheme="minorHAnsi"/>
+        </w:rPr>
+      </w:pPr>
+      <w:r>
+        <w:rPr>
+          <w:rFonts w:asciiTheme="minorHAnsi" w:hAnsiTheme="minorHAnsi" w:cstheme="minorHAnsi"/>
+        </w:rPr>
+        <w:t>Microsoft Visual Studio 2019</w:t>
+      </w:r>
+    </w:p>
+    <w:p>
+      <w:pPr>
+        <w:jc w:val="both"/>
+        <w:rPr>
+          <w:rFonts w:asciiTheme="minorHAnsi" w:hAnsiTheme="minorHAnsi" w:cstheme="minorHAnsi"/>
+        </w:rPr>
+      </w:pPr>
+      <w:r>
+        <w:rPr>
+          <w:rFonts w:asciiTheme="minorHAnsi" w:hAnsiTheme="minorHAnsi" w:cstheme="minorHAnsi"/>
+        </w:rPr>
+        <w:t>Git</w:t>
+      </w:r>
+      <w:r>
+        <w:rPr>
+          <w:rFonts w:asciiTheme="minorHAnsi" w:hAnsiTheme="minorHAnsi" w:cstheme="minorHAnsi"/>
+        </w:rPr>
+        <w:t xml:space="preserve"> e GitHub</w:t>
+      </w:r>
+    </w:p>
+    <w:p>
+      <w:pPr>
+        <w:jc w:val="both"/>
+        <w:rPr>
+          <w:rFonts w:asciiTheme="minorHAnsi" w:hAnsiTheme="minorHAnsi" w:cstheme="minorHAnsi"/>
+        </w:rPr>
+      </w:pPr>
+      <w:r>
+        <w:rPr>
+          <w:rFonts w:asciiTheme="minorHAnsi" w:hAnsiTheme="minorHAnsi" w:cstheme="minorHAnsi"/>
+        </w:rPr>
+        <w:t>Blender</w:t>
+      </w:r>
+    </w:p>
+    <w:p>
+      <w:pPr>
+        <w:jc w:val="both"/>
+        <w:rPr>
+          <w:rFonts w:asciiTheme="minorHAnsi" w:hAnsiTheme="minorHAnsi" w:cstheme="minorHAnsi"/>
+        </w:rPr>
+      </w:pPr>
+      <w:r>
+        <w:rPr>
+          <w:rFonts w:asciiTheme="minorHAnsi" w:hAnsiTheme="minorHAnsi" w:cstheme="minorHAnsi"/>
+        </w:rPr>
+        <w:t>Drawio</w:t>
+      </w:r>
+    </w:p>
+    <w:p>
+      <w:pPr>
+        <w:rPr>
+          <w:rFonts w:asciiTheme="minorHAnsi" w:hAnsiTheme="minorHAnsi" w:cstheme="minorHAnsi"/>
+        </w:rPr>
+      </w:pPr>
+    </w:p>
+    <w:p>
+      <w:pPr>
+        <w:pStyle w:val="Titolo3"/>
+        <w:rPr>
+          <w:rFonts w:asciiTheme="majorHAnsi" w:hAnsiTheme="majorHAnsi"/>
+          <w:b/>
+          <w:bCs/>
+          <w:color w:val="385623" w:themeColor="accent6" w:themeShade="80"/>
+        </w:rPr>
+      </w:pPr>
+      <w:bookmarkStart w:id="64" w:name="_Toc39419822"/>
+      <w:bookmarkStart w:id="65" w:name="_Toc41665011"/>
+      <w:bookmarkStart w:id="66" w:name="_Toc101112589"/>
+      <w:bookmarkStart w:id="67" w:name="_Toc102498353"/>
+      <w:r>
+        <w:rPr>
+          <w:rFonts w:asciiTheme="majorHAnsi" w:hAnsiTheme="majorHAnsi"/>
+          <w:b/>
+          <w:bCs/>
+          <w:color w:val="385623" w:themeColor="accent6" w:themeShade="80"/>
+        </w:rPr>
+        <w:t>Risorse strumentali</w:t>
+      </w:r>
+      <w:bookmarkEnd w:id="64"/>
+      <w:bookmarkEnd w:id="65"/>
+      <w:bookmarkEnd w:id="66"/>
+      <w:bookmarkEnd w:id="67"/>
+    </w:p>
+    <w:p>
+      <w:pPr>
+        <w:jc w:val="both"/>
+        <w:rPr>
+          <w:rFonts w:asciiTheme="minorHAnsi" w:hAnsiTheme="minorHAnsi" w:cstheme="minorHAnsi"/>
+        </w:rPr>
+      </w:pPr>
+      <w:r>
+        <w:rPr>
+          <w:rFonts w:asciiTheme="minorHAnsi" w:hAnsiTheme="minorHAnsi" w:cstheme="minorHAnsi"/>
+        </w:rPr>
+        <w:t xml:space="preserve">Verranno utilizzati asset presenti nei pack “Polygon City”, “Polygon Farmer”, “Polygon Prototype Pack” in possesso da Cassano Francesco Saverio. </w:t>
+      </w:r>
+      <w:r>
+        <w:rPr>
+          <w:rFonts w:asciiTheme="minorHAnsi" w:hAnsiTheme="minorHAnsi" w:cstheme="minorHAnsi"/>
+        </w:rPr>
+        <w:t>I restanti materiali 3D come oggetti ambientali ed altro</w:t>
+      </w:r>
+      <w:r>
+        <w:rPr>
+          <w:rFonts w:asciiTheme="minorHAnsi" w:hAnsiTheme="minorHAnsi" w:cstheme="minorHAnsi"/>
+        </w:rPr>
+        <w:t xml:space="preserve"> saranno reperiti dall’asset store di Unity. L’interfaccia grafica </w:t>
+      </w:r>
+      <w:r>
+        <w:rPr>
+          <w:rFonts w:asciiTheme="minorHAnsi" w:hAnsiTheme="minorHAnsi" w:cstheme="minorHAnsi"/>
+        </w:rPr>
+        <w:t>(</w:t>
+      </w:r>
+      <w:r>
+        <w:rPr>
+          <w:rFonts w:asciiTheme="minorHAnsi" w:hAnsiTheme="minorHAnsi" w:cstheme="minorHAnsi"/>
+        </w:rPr>
+        <w:t>Sprite</w:t>
+      </w:r>
+      <w:r>
+        <w:rPr>
+          <w:rFonts w:asciiTheme="minorHAnsi" w:hAnsiTheme="minorHAnsi" w:cstheme="minorHAnsi"/>
+        </w:rPr>
+        <w:t>, sfondi ecc…)</w:t>
+      </w:r>
+      <w:r>
+        <w:rPr>
+          <w:rFonts w:asciiTheme="minorHAnsi" w:hAnsiTheme="minorHAnsi" w:cstheme="minorHAnsi"/>
+        </w:rPr>
+        <w:t xml:space="preserve"> del progetto, invece, </w:t>
+      </w:r>
+      <w:r>
+        <w:rPr>
+          <w:rFonts w:asciiTheme="minorHAnsi" w:hAnsiTheme="minorHAnsi" w:cstheme="minorHAnsi"/>
+        </w:rPr>
+        <w:t>verrà</w:t>
+      </w:r>
+      <w:r>
+        <w:rPr>
+          <w:rFonts w:asciiTheme="minorHAnsi" w:hAnsiTheme="minorHAnsi" w:cstheme="minorHAnsi"/>
+        </w:rPr>
+        <w:t xml:space="preserve"> auto prodott</w:t>
+      </w:r>
+      <w:r>
+        <w:rPr>
+          <w:rFonts w:asciiTheme="minorHAnsi" w:hAnsiTheme="minorHAnsi" w:cstheme="minorHAnsi"/>
+        </w:rPr>
+        <w:t>a</w:t>
+      </w:r>
+      <w:r>
+        <w:rPr>
+          <w:rFonts w:asciiTheme="minorHAnsi" w:hAnsiTheme="minorHAnsi" w:cstheme="minorHAnsi"/>
+        </w:rPr>
+        <w:t xml:space="preserve"> dal gruppo stesso.</w:t>
+      </w:r>
+      <w:r>
+        <w:rPr>
+          <w:rFonts w:asciiTheme="minorHAnsi" w:hAnsiTheme="minorHAnsi" w:cstheme="minorHAnsi"/>
+        </w:rPr>
+        <w:t xml:space="preserve"> Le animazioni sono </w:t>
+      </w:r>
+      <w:r>
+        <w:rPr>
+          <w:rFonts w:asciiTheme="minorHAnsi" w:hAnsiTheme="minorHAnsi" w:cstheme="minorHAnsi"/>
+        </w:rPr>
+        <w:t>attinte</w:t>
+      </w:r>
+      <w:r>
+        <w:rPr>
+          <w:rFonts w:asciiTheme="minorHAnsi" w:hAnsiTheme="minorHAnsi" w:cstheme="minorHAnsi"/>
+        </w:rPr>
+        <w:t xml:space="preserve"> dal sito “</w:t>
+      </w:r>
+      <w:hyperlink r:id="rId14" w:anchor="/" w:history="1">
         <w:r>
           <w:rPr>
             <w:rStyle w:val="Collegamentoipertestuale"/>
             <w:rFonts w:asciiTheme="minorHAnsi" w:hAnsiTheme="minorHAnsi" w:cstheme="minorHAnsi"/>
           </w:rPr>
-          <w:t>Unity</w:t>
-        </w:r>
-        <w:proofErr w:type="spellEnd"/>
-        <w:r>
-          <w:rPr>
-            <w:rStyle w:val="Collegamentoipertestuale"/>
-            <w:rFonts w:asciiTheme="minorHAnsi" w:hAnsiTheme="minorHAnsi" w:cstheme="minorHAnsi"/>
-          </w:rPr>
-          <w:t xml:space="preserve"> Game Developer 3D Online Course</w:t>
+          <w:t>Mixamo</w:t>
         </w:r>
       </w:hyperlink>
       <w:r>
         <w:rPr>
           <w:rFonts w:asciiTheme="minorHAnsi" w:hAnsiTheme="minorHAnsi" w:cstheme="minorHAnsi"/>
         </w:rPr>
-        <w:t>”</w:t>
-      </w:r>
-      <w:r>
-        <w:rPr>
-          <w:rFonts w:asciiTheme="minorHAnsi" w:hAnsiTheme="minorHAnsi" w:cstheme="minorHAnsi"/>
-        </w:rPr>
-        <w:t xml:space="preserve"> ed eventuali tutorial online</w:t>
-      </w:r>
-      <w:r>
-        <w:rPr>
-          <w:rFonts w:asciiTheme="minorHAnsi" w:hAnsiTheme="minorHAnsi" w:cstheme="minorHAnsi"/>
-        </w:rPr>
-        <w:t xml:space="preserve"> su tematiche specifiche</w:t>
-      </w:r>
-      <w:r>
-        <w:rPr>
-          <w:rFonts w:asciiTheme="minorHAnsi" w:hAnsiTheme="minorHAnsi" w:cstheme="minorHAnsi"/>
-        </w:rPr>
-        <w:t>.</w:t>
+        <w:t>”.</w:t>
+      </w:r>
+    </w:p>
+    <w:p>
+      <w:pPr>
+        <w:jc w:val="both"/>
+        <w:rPr>
+          <w:rFonts w:asciiTheme="minorHAnsi" w:hAnsiTheme="minorHAnsi" w:cstheme="minorHAnsi"/>
+        </w:rPr>
+      </w:pPr>
+    </w:p>
+    <w:p>
+      <w:pPr>
+        <w:jc w:val="both"/>
+        <w:rPr>
+          <w:rFonts w:asciiTheme="minorHAnsi" w:hAnsiTheme="minorHAnsi" w:cstheme="minorHAnsi"/>
+        </w:rPr>
+      </w:pPr>
+      <w:r>
+        <w:rPr>
+          <w:rFonts w:asciiTheme="minorHAnsi" w:hAnsiTheme="minorHAnsi" w:cstheme="minorHAnsi"/>
+        </w:rPr>
+        <w:lastRenderedPageBreak/>
+        <w:t>Gli effetti sonori verranno presi da repository online di suoni gratuiti. Per quanto riguarda la colonna sonora, verrà invece creata da Alessandro Congedo.</w:t>
+      </w:r>
+    </w:p>
+    <w:p>
+      <w:pPr>
+        <w:jc w:val="both"/>
+        <w:rPr>
+          <w:rFonts w:asciiTheme="minorHAnsi" w:hAnsiTheme="minorHAnsi" w:cstheme="minorHAnsi"/>
+        </w:rPr>
+      </w:pPr>
+    </w:p>
+    <w:p>
+      <w:pPr>
+        <w:jc w:val="both"/>
+        <w:rPr>
+          <w:rFonts w:asciiTheme="minorHAnsi" w:hAnsiTheme="minorHAnsi" w:cstheme="minorHAnsi"/>
+        </w:rPr>
+      </w:pPr>
+      <w:r>
+        <w:rPr>
+          <w:rFonts w:asciiTheme="minorHAnsi" w:hAnsiTheme="minorHAnsi" w:cstheme="minorHAnsi"/>
+        </w:rPr>
+        <w:t>Il gruppo</w:t>
+      </w:r>
+      <w:r>
+        <w:rPr>
+          <w:rFonts w:asciiTheme="minorHAnsi" w:hAnsiTheme="minorHAnsi" w:cstheme="minorHAnsi"/>
+        </w:rPr>
+        <w:t xml:space="preserve"> per sviluppare il progetto in modo asincrono</w:t>
+      </w:r>
+      <w:r>
+        <w:rPr>
+          <w:rFonts w:asciiTheme="minorHAnsi" w:hAnsiTheme="minorHAnsi" w:cstheme="minorHAnsi"/>
+        </w:rPr>
+        <w:t xml:space="preserve"> e per una organizzazione interna per gli obbiettivi da raggiungere</w:t>
+      </w:r>
+      <w:r>
+        <w:rPr>
+          <w:rFonts w:asciiTheme="minorHAnsi" w:hAnsiTheme="minorHAnsi" w:cstheme="minorHAnsi"/>
+        </w:rPr>
+        <w:t>, utilizza “GitHub”.</w:t>
       </w:r>
     </w:p>
     <w:p/>
-    <w:p>
-      <w:pPr>
-        <w:pStyle w:val="Titolo3"/>
-        <w:rPr>
-          <w:rFonts w:asciiTheme="majorHAnsi" w:hAnsiTheme="majorHAnsi" w:cstheme="majorHAnsi"/>
-          <w:b/>
-          <w:bCs/>
-          <w:color w:val="385623" w:themeColor="accent6" w:themeShade="80"/>
-          <w:lang w:val="en-US"/>
-        </w:rPr>
-      </w:pPr>
-      <w:bookmarkStart w:id="60" w:name="_Toc39419821"/>
-      <w:bookmarkStart w:id="61" w:name="_Toc41665010"/>
-      <w:bookmarkStart w:id="62" w:name="_Toc101112588"/>
-      <w:bookmarkStart w:id="63" w:name="_Toc102498352"/>
-      <w:proofErr w:type="spellStart"/>
-      <w:r>
-        <w:rPr>
-          <w:rFonts w:asciiTheme="majorHAnsi" w:hAnsiTheme="majorHAnsi" w:cstheme="majorHAnsi"/>
-          <w:b/>
-          <w:bCs/>
-          <w:color w:val="385623" w:themeColor="accent6" w:themeShade="80"/>
-          <w:lang w:val="en-ZA"/>
-        </w:rPr>
-        <w:t>Risorse</w:t>
-      </w:r>
-      <w:proofErr w:type="spellEnd"/>
-      <w:r>
-        <w:rPr>
-          <w:rFonts w:asciiTheme="majorHAnsi" w:hAnsiTheme="majorHAnsi" w:cstheme="majorHAnsi"/>
-          <w:b/>
-          <w:bCs/>
-          <w:color w:val="385623" w:themeColor="accent6" w:themeShade="80"/>
-          <w:lang w:val="en-US"/>
-        </w:rPr>
-        <w:t xml:space="preserve"> applicative</w:t>
-      </w:r>
-      <w:bookmarkEnd w:id="60"/>
-      <w:bookmarkEnd w:id="61"/>
-      <w:bookmarkEnd w:id="62"/>
-      <w:bookmarkEnd w:id="63"/>
-    </w:p>
-    <w:p>
-      <w:pPr>
-        <w:jc w:val="both"/>
-        <w:rPr>
-          <w:rFonts w:asciiTheme="minorHAnsi" w:hAnsiTheme="minorHAnsi" w:cstheme="minorHAnsi"/>
-          <w:lang w:val="en-US"/>
-        </w:rPr>
-      </w:pPr>
-      <w:r>
-        <w:rPr>
-          <w:rFonts w:asciiTheme="minorHAnsi" w:hAnsiTheme="minorHAnsi" w:cstheme="minorHAnsi"/>
-          <w:lang w:val="en-US"/>
-        </w:rPr>
-        <w:t xml:space="preserve">Unity </w:t>
-      </w:r>
-      <w:r>
-        <w:rPr>
-          <w:rFonts w:asciiTheme="minorHAnsi" w:hAnsiTheme="minorHAnsi" w:cstheme="minorHAnsi"/>
-          <w:lang w:val="en-US"/>
-        </w:rPr>
-        <w:t>v2021.</w:t>
-      </w:r>
-      <w:r>
-        <w:rPr>
-          <w:rFonts w:asciiTheme="minorHAnsi" w:hAnsiTheme="minorHAnsi" w:cstheme="minorHAnsi"/>
-          <w:lang w:val="en-US"/>
-        </w:rPr>
-        <w:t>3</w:t>
-      </w:r>
-      <w:r>
-        <w:rPr>
-          <w:rFonts w:asciiTheme="minorHAnsi" w:hAnsiTheme="minorHAnsi" w:cstheme="minorHAnsi"/>
-          <w:lang w:val="en-US"/>
-        </w:rPr>
-        <w:t>.</w:t>
-      </w:r>
-      <w:r>
-        <w:rPr>
-          <w:rFonts w:asciiTheme="minorHAnsi" w:hAnsiTheme="minorHAnsi" w:cstheme="minorHAnsi"/>
-          <w:lang w:val="en-US"/>
-        </w:rPr>
-        <w:t>2</w:t>
-      </w:r>
-      <w:r>
-        <w:rPr>
-          <w:rFonts w:asciiTheme="minorHAnsi" w:hAnsiTheme="minorHAnsi" w:cstheme="minorHAnsi"/>
-          <w:lang w:val="en-US"/>
-        </w:rPr>
-        <w:t>f1</w:t>
-      </w:r>
-    </w:p>
-    <w:p>
-      <w:pPr>
-        <w:jc w:val="both"/>
-        <w:rPr>
-          <w:rFonts w:asciiTheme="minorHAnsi" w:hAnsiTheme="minorHAnsi" w:cstheme="minorHAnsi"/>
-          <w:lang w:val="en-US"/>
-        </w:rPr>
-      </w:pPr>
-      <w:r>
-        <w:rPr>
-          <w:rFonts w:asciiTheme="minorHAnsi" w:hAnsiTheme="minorHAnsi" w:cstheme="minorHAnsi"/>
-          <w:lang w:val="en-US"/>
-        </w:rPr>
-        <w:t>Adobe Photoshop 20</w:t>
-      </w:r>
-      <w:r>
-        <w:rPr>
-          <w:rFonts w:asciiTheme="minorHAnsi" w:hAnsiTheme="minorHAnsi" w:cstheme="minorHAnsi"/>
-          <w:lang w:val="en-US"/>
-        </w:rPr>
-        <w:t>22</w:t>
-      </w:r>
-    </w:p>
-    <w:p>
-      <w:pPr>
-        <w:jc w:val="both"/>
-        <w:rPr>
-          <w:rFonts w:asciiTheme="minorHAnsi" w:hAnsiTheme="minorHAnsi" w:cstheme="minorHAnsi"/>
-        </w:rPr>
-      </w:pPr>
-      <w:r>
-        <w:rPr>
-          <w:rFonts w:asciiTheme="minorHAnsi" w:hAnsiTheme="minorHAnsi" w:cstheme="minorHAnsi"/>
-        </w:rPr>
-        <w:t>Adobe Illustrator 2022</w:t>
-      </w:r>
-    </w:p>
-    <w:p>
-      <w:pPr>
-        <w:jc w:val="both"/>
-        <w:rPr>
-          <w:rFonts w:asciiTheme="minorHAnsi" w:hAnsiTheme="minorHAnsi" w:cstheme="minorHAnsi"/>
-        </w:rPr>
-      </w:pPr>
-      <w:r>
-        <w:rPr>
-          <w:rFonts w:asciiTheme="minorHAnsi" w:hAnsiTheme="minorHAnsi" w:cstheme="minorHAnsi"/>
-        </w:rPr>
-        <w:t>Adobe Premiere 2022</w:t>
-      </w:r>
-    </w:p>
-    <w:p>
-      <w:pPr>
-        <w:jc w:val="both"/>
-        <w:rPr>
-          <w:rFonts w:asciiTheme="minorHAnsi" w:hAnsiTheme="minorHAnsi" w:cstheme="minorHAnsi"/>
-        </w:rPr>
-      </w:pPr>
-      <w:r>
-        <w:rPr>
-          <w:rFonts w:asciiTheme="minorHAnsi" w:hAnsiTheme="minorHAnsi" w:cstheme="minorHAnsi"/>
-        </w:rPr>
-        <w:t>Microsoft Visual Studio 2019</w:t>
-      </w:r>
-    </w:p>
-    <w:p>
-      <w:pPr>
-        <w:jc w:val="both"/>
-        <w:rPr>
-          <w:rFonts w:asciiTheme="minorHAnsi" w:hAnsiTheme="minorHAnsi" w:cstheme="minorHAnsi"/>
-        </w:rPr>
-      </w:pPr>
-      <w:proofErr w:type="spellStart"/>
-      <w:r>
-        <w:rPr>
-          <w:rFonts w:asciiTheme="minorHAnsi" w:hAnsiTheme="minorHAnsi" w:cstheme="minorHAnsi"/>
-        </w:rPr>
-        <w:t>Git</w:t>
-      </w:r>
-      <w:proofErr w:type="spellEnd"/>
-      <w:r>
-        <w:rPr>
-          <w:rFonts w:asciiTheme="minorHAnsi" w:hAnsiTheme="minorHAnsi" w:cstheme="minorHAnsi"/>
-        </w:rPr>
-        <w:t xml:space="preserve"> e GitHub</w:t>
-      </w:r>
-    </w:p>
-    <w:p>
-      <w:pPr>
-        <w:jc w:val="both"/>
-        <w:rPr>
-          <w:rFonts w:asciiTheme="minorHAnsi" w:hAnsiTheme="minorHAnsi" w:cstheme="minorHAnsi"/>
-        </w:rPr>
-      </w:pPr>
-      <w:r>
-        <w:rPr>
-          <w:rFonts w:asciiTheme="minorHAnsi" w:hAnsiTheme="minorHAnsi" w:cstheme="minorHAnsi"/>
-        </w:rPr>
-        <w:t>Blender</w:t>
-      </w:r>
-    </w:p>
-    <w:p>
-      <w:pPr>
-        <w:jc w:val="both"/>
-        <w:rPr>
-          <w:rFonts w:asciiTheme="minorHAnsi" w:hAnsiTheme="minorHAnsi" w:cstheme="minorHAnsi"/>
-        </w:rPr>
-      </w:pPr>
-      <w:proofErr w:type="spellStart"/>
-      <w:r>
-        <w:rPr>
-          <w:rFonts w:asciiTheme="minorHAnsi" w:hAnsiTheme="minorHAnsi" w:cstheme="minorHAnsi"/>
-        </w:rPr>
-        <w:t>Drawio</w:t>
-      </w:r>
-      <w:proofErr w:type="spellEnd"/>
-    </w:p>
-    <w:p>
-      <w:pPr>
-        <w:rPr>
-          <w:rFonts w:asciiTheme="minorHAnsi" w:hAnsiTheme="minorHAnsi" w:cstheme="minorHAnsi"/>
-        </w:rPr>
-      </w:pPr>
-    </w:p>
     <w:p>
       <w:pPr>
         <w:pStyle w:val="Titolo3"/>
@@ -11101,10 +11179,10 @@
           <w:color w:val="385623" w:themeColor="accent6" w:themeShade="80"/>
         </w:rPr>
       </w:pPr>
-      <w:bookmarkStart w:id="64" w:name="_Toc39419822"/>
-      <w:bookmarkStart w:id="65" w:name="_Toc41665011"/>
-      <w:bookmarkStart w:id="66" w:name="_Toc101112589"/>
-      <w:bookmarkStart w:id="67" w:name="_Toc102498353"/>
+      <w:bookmarkStart w:id="68" w:name="_Toc39419823"/>
+      <w:bookmarkStart w:id="69" w:name="_Toc41665012"/>
+      <w:bookmarkStart w:id="70" w:name="_Toc101112590"/>
+      <w:bookmarkStart w:id="71" w:name="_Toc102498354"/>
       <w:r>
         <w:rPr>
           <w:rFonts w:asciiTheme="majorHAnsi" w:hAnsiTheme="majorHAnsi"/>
@@ -11112,305 +11190,6 @@
           <w:bCs/>
           <w:color w:val="385623" w:themeColor="accent6" w:themeShade="80"/>
         </w:rPr>
-        <w:t>Risorse strumentali</w:t>
-      </w:r>
-      <w:bookmarkEnd w:id="64"/>
-      <w:bookmarkEnd w:id="65"/>
-      <w:bookmarkEnd w:id="66"/>
-      <w:bookmarkEnd w:id="67"/>
-    </w:p>
-    <w:p>
-      <w:pPr>
-        <w:jc w:val="both"/>
-        <w:rPr>
-          <w:rFonts w:asciiTheme="minorHAnsi" w:hAnsiTheme="minorHAnsi" w:cstheme="minorHAnsi"/>
-        </w:rPr>
-      </w:pPr>
-      <w:r>
-        <w:rPr>
-          <w:rFonts w:asciiTheme="minorHAnsi" w:hAnsiTheme="minorHAnsi" w:cstheme="minorHAnsi"/>
-        </w:rPr>
-        <w:t>Verranno utilizzati asset presenti nei pack “</w:t>
-      </w:r>
-      <w:proofErr w:type="spellStart"/>
-      <w:r>
-        <w:rPr>
-          <w:rFonts w:asciiTheme="minorHAnsi" w:hAnsiTheme="minorHAnsi" w:cstheme="minorHAnsi"/>
-        </w:rPr>
-        <w:t>Polygon</w:t>
-      </w:r>
-      <w:proofErr w:type="spellEnd"/>
-      <w:r>
-        <w:rPr>
-          <w:rFonts w:asciiTheme="minorHAnsi" w:hAnsiTheme="minorHAnsi" w:cstheme="minorHAnsi"/>
-        </w:rPr>
-        <w:t xml:space="preserve"> City”, “</w:t>
-      </w:r>
-      <w:proofErr w:type="spellStart"/>
-      <w:r>
-        <w:rPr>
-          <w:rFonts w:asciiTheme="minorHAnsi" w:hAnsiTheme="minorHAnsi" w:cstheme="minorHAnsi"/>
-        </w:rPr>
-        <w:t>Polygon</w:t>
-      </w:r>
-      <w:proofErr w:type="spellEnd"/>
-      <w:r>
-        <w:rPr>
-          <w:rFonts w:asciiTheme="minorHAnsi" w:hAnsiTheme="minorHAnsi" w:cstheme="minorHAnsi"/>
-        </w:rPr>
-        <w:t xml:space="preserve"> Farmer”, “</w:t>
-      </w:r>
-      <w:proofErr w:type="spellStart"/>
-      <w:r>
-        <w:rPr>
-          <w:rFonts w:asciiTheme="minorHAnsi" w:hAnsiTheme="minorHAnsi" w:cstheme="minorHAnsi"/>
-        </w:rPr>
-        <w:t>Polygon</w:t>
-      </w:r>
-      <w:proofErr w:type="spellEnd"/>
-      <w:r>
-        <w:rPr>
-          <w:rFonts w:asciiTheme="minorHAnsi" w:hAnsiTheme="minorHAnsi" w:cstheme="minorHAnsi"/>
-        </w:rPr>
-        <w:t xml:space="preserve"> </w:t>
-      </w:r>
-      <w:proofErr w:type="spellStart"/>
-      <w:r>
-        <w:rPr>
-          <w:rFonts w:asciiTheme="minorHAnsi" w:hAnsiTheme="minorHAnsi" w:cstheme="minorHAnsi"/>
-        </w:rPr>
-        <w:t>Prototype</w:t>
-      </w:r>
-      <w:proofErr w:type="spellEnd"/>
-      <w:r>
-        <w:rPr>
-          <w:rFonts w:asciiTheme="minorHAnsi" w:hAnsiTheme="minorHAnsi" w:cstheme="minorHAnsi"/>
-        </w:rPr>
-        <w:t xml:space="preserve"> Pack” in possesso da Cassano Francesco Saverio. </w:t>
-      </w:r>
-      <w:r>
-        <w:rPr>
-          <w:rFonts w:asciiTheme="minorHAnsi" w:hAnsiTheme="minorHAnsi" w:cstheme="minorHAnsi"/>
-        </w:rPr>
-        <w:t>I restanti materiali 3D come oggetti ambientali ed altro</w:t>
-      </w:r>
-      <w:r>
-        <w:rPr>
-          <w:rFonts w:asciiTheme="minorHAnsi" w:hAnsiTheme="minorHAnsi" w:cstheme="minorHAnsi"/>
-        </w:rPr>
-        <w:t xml:space="preserve"> saranno reperiti dall’asset store di </w:t>
-      </w:r>
-      <w:proofErr w:type="spellStart"/>
-      <w:r>
-        <w:rPr>
-          <w:rFonts w:asciiTheme="minorHAnsi" w:hAnsiTheme="minorHAnsi" w:cstheme="minorHAnsi"/>
-        </w:rPr>
-        <w:t>Unity</w:t>
-      </w:r>
-      <w:proofErr w:type="spellEnd"/>
-      <w:r>
-        <w:rPr>
-          <w:rFonts w:asciiTheme="minorHAnsi" w:hAnsiTheme="minorHAnsi" w:cstheme="minorHAnsi"/>
-        </w:rPr>
-        <w:t xml:space="preserve">. L’interfaccia grafica </w:t>
-      </w:r>
-      <w:r>
-        <w:rPr>
-          <w:rFonts w:asciiTheme="minorHAnsi" w:hAnsiTheme="minorHAnsi" w:cstheme="minorHAnsi"/>
-        </w:rPr>
-        <w:t>(</w:t>
-      </w:r>
-      <w:r>
-        <w:rPr>
-          <w:rFonts w:asciiTheme="minorHAnsi" w:hAnsiTheme="minorHAnsi" w:cstheme="minorHAnsi"/>
-        </w:rPr>
-        <w:t>Sprite</w:t>
-      </w:r>
-      <w:r>
-        <w:rPr>
-          <w:rFonts w:asciiTheme="minorHAnsi" w:hAnsiTheme="minorHAnsi" w:cstheme="minorHAnsi"/>
-        </w:rPr>
-        <w:t xml:space="preserve">, sfondi </w:t>
-      </w:r>
-      <w:proofErr w:type="spellStart"/>
-      <w:r>
-        <w:rPr>
-          <w:rFonts w:asciiTheme="minorHAnsi" w:hAnsiTheme="minorHAnsi" w:cstheme="minorHAnsi"/>
-        </w:rPr>
-        <w:t>ecc</w:t>
-      </w:r>
-      <w:proofErr w:type="spellEnd"/>
-      <w:r>
-        <w:rPr>
-          <w:rFonts w:asciiTheme="minorHAnsi" w:hAnsiTheme="minorHAnsi" w:cstheme="minorHAnsi"/>
-        </w:rPr>
-        <w:t>…)</w:t>
-      </w:r>
-      <w:r>
-        <w:rPr>
-          <w:rFonts w:asciiTheme="minorHAnsi" w:hAnsiTheme="minorHAnsi" w:cstheme="minorHAnsi"/>
-        </w:rPr>
-        <w:t xml:space="preserve"> del progetto, invece, </w:t>
-      </w:r>
-      <w:r>
-        <w:rPr>
-          <w:rFonts w:asciiTheme="minorHAnsi" w:hAnsiTheme="minorHAnsi" w:cstheme="minorHAnsi"/>
-        </w:rPr>
-        <w:t>verrà</w:t>
-      </w:r>
-      <w:r>
-        <w:rPr>
-          <w:rFonts w:asciiTheme="minorHAnsi" w:hAnsiTheme="minorHAnsi" w:cstheme="minorHAnsi"/>
-        </w:rPr>
-        <w:t xml:space="preserve"> auto prodott</w:t>
-      </w:r>
-      <w:r>
-        <w:rPr>
-          <w:rFonts w:asciiTheme="minorHAnsi" w:hAnsiTheme="minorHAnsi" w:cstheme="minorHAnsi"/>
-        </w:rPr>
-        <w:t>a</w:t>
-      </w:r>
-      <w:r>
-        <w:rPr>
-          <w:rFonts w:asciiTheme="minorHAnsi" w:hAnsiTheme="minorHAnsi" w:cstheme="minorHAnsi"/>
-        </w:rPr>
-        <w:t xml:space="preserve"> dal gruppo stesso.</w:t>
-      </w:r>
-      <w:r>
-        <w:rPr>
-          <w:rFonts w:asciiTheme="minorHAnsi" w:hAnsiTheme="minorHAnsi" w:cstheme="minorHAnsi"/>
-        </w:rPr>
-        <w:t xml:space="preserve"> Le animazioni sono </w:t>
-      </w:r>
-      <w:r>
-        <w:rPr>
-          <w:rFonts w:asciiTheme="minorHAnsi" w:hAnsiTheme="minorHAnsi" w:cstheme="minorHAnsi"/>
-        </w:rPr>
-        <w:t>attinte</w:t>
-      </w:r>
-      <w:r>
-        <w:rPr>
-          <w:rFonts w:asciiTheme="minorHAnsi" w:hAnsiTheme="minorHAnsi" w:cstheme="minorHAnsi"/>
-        </w:rPr>
-        <w:t xml:space="preserve"> dal sito “</w:t>
-      </w:r>
-      <w:proofErr w:type="spellStart"/>
-      <w:r>
-        <w:fldChar w:fldCharType="begin"/>
-      </w:r>
-      <w:r>
-        <w:instrText xml:space="preserve"> HYPERLINK "https://www.mixamo.com/" \l "/" </w:instrText>
-      </w:r>
-      <w:r>
-        <w:fldChar w:fldCharType="separate"/>
-      </w:r>
-      <w:r>
-        <w:rPr>
-          <w:rStyle w:val="Collegamentoipertestuale"/>
-          <w:rFonts w:asciiTheme="minorHAnsi" w:hAnsiTheme="minorHAnsi" w:cstheme="minorHAnsi"/>
-        </w:rPr>
-        <w:t>Mixamo</w:t>
-      </w:r>
-      <w:proofErr w:type="spellEnd"/>
-      <w:r>
-        <w:rPr>
-          <w:rStyle w:val="Collegamentoipertestuale"/>
-          <w:rFonts w:asciiTheme="minorHAnsi" w:hAnsiTheme="minorHAnsi" w:cstheme="minorHAnsi"/>
-        </w:rPr>
-        <w:fldChar w:fldCharType="end"/>
-      </w:r>
-      <w:r>
-        <w:rPr>
-          <w:rFonts w:asciiTheme="minorHAnsi" w:hAnsiTheme="minorHAnsi" w:cstheme="minorHAnsi"/>
-        </w:rPr>
-        <w:t>”.</w:t>
-      </w:r>
-    </w:p>
-    <w:p>
-      <w:pPr>
-        <w:jc w:val="both"/>
-        <w:rPr>
-          <w:rFonts w:asciiTheme="minorHAnsi" w:hAnsiTheme="minorHAnsi" w:cstheme="minorHAnsi"/>
-        </w:rPr>
-      </w:pPr>
-    </w:p>
-    <w:p>
-      <w:pPr>
-        <w:jc w:val="both"/>
-        <w:rPr>
-          <w:rFonts w:asciiTheme="minorHAnsi" w:hAnsiTheme="minorHAnsi" w:cstheme="minorHAnsi"/>
-        </w:rPr>
-      </w:pPr>
-      <w:r>
-        <w:rPr>
-          <w:rFonts w:asciiTheme="minorHAnsi" w:hAnsiTheme="minorHAnsi" w:cstheme="minorHAnsi"/>
-        </w:rPr>
-        <w:lastRenderedPageBreak/>
-        <w:t>Gli effetti sonori verranno presi da repository online di suoni gratuiti. Per quanto riguarda la colonna sonora, verrà invece creata da Alessandro Congedo.</w:t>
-      </w:r>
-    </w:p>
-    <w:p>
-      <w:pPr>
-        <w:jc w:val="both"/>
-        <w:rPr>
-          <w:rFonts w:asciiTheme="minorHAnsi" w:hAnsiTheme="minorHAnsi" w:cstheme="minorHAnsi"/>
-        </w:rPr>
-      </w:pPr>
-    </w:p>
-    <w:p>
-      <w:pPr>
-        <w:jc w:val="both"/>
-        <w:rPr>
-          <w:rFonts w:asciiTheme="minorHAnsi" w:hAnsiTheme="minorHAnsi" w:cstheme="minorHAnsi"/>
-        </w:rPr>
-      </w:pPr>
-      <w:r>
-        <w:rPr>
-          <w:rFonts w:asciiTheme="minorHAnsi" w:hAnsiTheme="minorHAnsi" w:cstheme="minorHAnsi"/>
-        </w:rPr>
-        <w:t>Il gruppo</w:t>
-      </w:r>
-      <w:r>
-        <w:rPr>
-          <w:rFonts w:asciiTheme="minorHAnsi" w:hAnsiTheme="minorHAnsi" w:cstheme="minorHAnsi"/>
-        </w:rPr>
-        <w:t xml:space="preserve"> per sviluppare il progetto in modo asincrono</w:t>
-      </w:r>
-      <w:r>
-        <w:rPr>
-          <w:rFonts w:asciiTheme="minorHAnsi" w:hAnsiTheme="minorHAnsi" w:cstheme="minorHAnsi"/>
-        </w:rPr>
-        <w:t xml:space="preserve"> e per una organizzazione interna per gli obbiettivi da raggiungere</w:t>
-      </w:r>
-      <w:r>
-        <w:rPr>
-          <w:rFonts w:asciiTheme="minorHAnsi" w:hAnsiTheme="minorHAnsi" w:cstheme="minorHAnsi"/>
-        </w:rPr>
-        <w:t>, utilizza “GitHub”.</w:t>
-      </w:r>
-    </w:p>
-    <w:p/>
-    <w:p>
-      <w:pPr>
-        <w:pStyle w:val="Titolo3"/>
-        <w:rPr>
-          <w:rFonts w:asciiTheme="majorHAnsi" w:hAnsiTheme="majorHAnsi"/>
-          <w:b/>
-          <w:bCs/>
-          <w:color w:val="385623" w:themeColor="accent6" w:themeShade="80"/>
-        </w:rPr>
-      </w:pPr>
-      <w:bookmarkStart w:id="68" w:name="_Toc39419823"/>
-      <w:bookmarkStart w:id="69" w:name="_Toc41665012"/>
-      <w:bookmarkStart w:id="70" w:name="_Toc101112590"/>
-      <w:bookmarkStart w:id="71" w:name="_Toc102498354"/>
-      <w:r>
-        <w:rPr>
-          <w:rFonts w:asciiTheme="majorHAnsi" w:hAnsiTheme="majorHAnsi"/>
-          <w:b/>
-          <w:bCs/>
-          <w:color w:val="385623" w:themeColor="accent6" w:themeShade="80"/>
-        </w:rPr>
         <w:t>Risorse post-produzione</w:t>
       </w:r>
       <w:bookmarkEnd w:id="68"/>
@@ -11493,7 +11272,6 @@
         </w:rPr>
         <w:t xml:space="preserve">Il </w:t>
       </w:r>
-      <w:proofErr w:type="spellStart"/>
       <w:r>
         <w:rPr>
           <w:rFonts w:asciiTheme="minorHAnsi" w:hAnsiTheme="minorHAnsi" w:cstheme="minorHAnsi"/>
@@ -11504,21 +11282,7 @@
         <w:rPr>
           <w:rFonts w:asciiTheme="minorHAnsi" w:hAnsiTheme="minorHAnsi" w:cstheme="minorHAnsi"/>
         </w:rPr>
-        <w:t>erious</w:t>
-      </w:r>
-      <w:proofErr w:type="spellEnd"/>
-      <w:r>
-        <w:rPr>
-          <w:rFonts w:asciiTheme="minorHAnsi" w:hAnsiTheme="minorHAnsi" w:cstheme="minorHAnsi"/>
-        </w:rPr>
-        <w:t xml:space="preserve"> game </w:t>
-      </w:r>
-      <w:proofErr w:type="spellStart"/>
-      <w:r>
-        <w:rPr>
-          <w:rFonts w:asciiTheme="minorHAnsi" w:hAnsiTheme="minorHAnsi" w:cstheme="minorHAnsi"/>
-        </w:rPr>
-        <w:t>Healt</w:t>
+        <w:t>erious game Healt</w:t>
       </w:r>
       <w:r>
         <w:rPr>
@@ -11530,14 +11294,7 @@
         <w:rPr>
           <w:rFonts w:asciiTheme="minorHAnsi" w:hAnsiTheme="minorHAnsi" w:cstheme="minorHAnsi"/>
         </w:rPr>
-        <w:t>y</w:t>
-      </w:r>
-      <w:proofErr w:type="spellEnd"/>
-      <w:r>
-        <w:rPr>
-          <w:rFonts w:asciiTheme="minorHAnsi" w:hAnsiTheme="minorHAnsi" w:cstheme="minorHAnsi"/>
-        </w:rPr>
-        <w:t xml:space="preserve"> Catering ha lo scopo di istruire i giocatori all’alimentazione sana e rispettosa dell’ambiente illustrando la correlazione fra un piatto da mangiare, la corrispettiva</w:t>
+        <w:t>y Catering ha lo scopo di istruire i giocatori all’alimentazione sana e rispettosa dell’ambiente illustrando la correlazione fra un piatto da mangiare, la corrispettiva</w:t>
       </w:r>
       <w:r>
         <w:rPr>
@@ -11604,28 +11361,7 @@
         <w:rPr>
           <w:rFonts w:asciiTheme="minorHAnsi" w:hAnsiTheme="minorHAnsi" w:cstheme="minorHAnsi"/>
         </w:rPr>
-        <w:t xml:space="preserve">Il </w:t>
-      </w:r>
-      <w:proofErr w:type="spellStart"/>
-      <w:r>
-        <w:rPr>
-          <w:rFonts w:asciiTheme="minorHAnsi" w:hAnsiTheme="minorHAnsi" w:cstheme="minorHAnsi"/>
-        </w:rPr>
-        <w:t>serious</w:t>
-      </w:r>
-      <w:proofErr w:type="spellEnd"/>
-      <w:r>
-        <w:rPr>
-          <w:rFonts w:asciiTheme="minorHAnsi" w:hAnsiTheme="minorHAnsi" w:cstheme="minorHAnsi"/>
-        </w:rPr>
-        <w:t xml:space="preserve"> game </w:t>
-      </w:r>
-      <w:proofErr w:type="spellStart"/>
-      <w:r>
-        <w:rPr>
-          <w:rFonts w:asciiTheme="minorHAnsi" w:hAnsiTheme="minorHAnsi" w:cstheme="minorHAnsi"/>
-        </w:rPr>
-        <w:t>Healt</w:t>
+        <w:t>Il serious game Healt</w:t>
       </w:r>
       <w:r>
         <w:rPr>
@@ -11637,14 +11373,7 @@
         <w:rPr>
           <w:rFonts w:asciiTheme="minorHAnsi" w:hAnsiTheme="minorHAnsi" w:cstheme="minorHAnsi"/>
         </w:rPr>
-        <w:t>y</w:t>
-      </w:r>
-      <w:proofErr w:type="spellEnd"/>
-      <w:r>
-        <w:rPr>
-          <w:rFonts w:asciiTheme="minorHAnsi" w:hAnsiTheme="minorHAnsi" w:cstheme="minorHAnsi"/>
-        </w:rPr>
-        <w:t xml:space="preserve"> Catering presenta i seguenti concetti:</w:t>
+        <w:t>y Catering presenta i seguenti concetti:</w:t>
       </w:r>
     </w:p>
     <w:p>
@@ -11985,35 +11714,7 @@
         <w:rPr>
           <w:rFonts w:asciiTheme="minorHAnsi" w:hAnsiTheme="minorHAnsi" w:cstheme="minorHAnsi"/>
         </w:rPr>
-        <w:t xml:space="preserve">Il giocatore selezionerà una portata in base alle pietanze disponibili ed alle patologie del cliente (con annessa relativa dieta), verrà generata una lista di piatti ordinati dal più affine al meno affine; in base a quanto selezionato dal giocatore gli verrà assegnato un punteggio da aggiungere a quello base. A parità di affinità tra patologie e dieta del cliente i piatti verranno ordinati anche in base al </w:t>
-      </w:r>
-      <w:proofErr w:type="spellStart"/>
-      <w:r>
-        <w:rPr>
-          <w:rFonts w:asciiTheme="minorHAnsi" w:hAnsiTheme="minorHAnsi" w:cstheme="minorHAnsi"/>
-        </w:rPr>
-        <w:t>ecoScore</w:t>
-      </w:r>
-      <w:proofErr w:type="spellEnd"/>
-      <w:r>
-        <w:rPr>
-          <w:rFonts w:asciiTheme="minorHAnsi" w:hAnsiTheme="minorHAnsi" w:cstheme="minorHAnsi"/>
-        </w:rPr>
-        <w:t xml:space="preserve"> e </w:t>
-      </w:r>
-      <w:proofErr w:type="spellStart"/>
-      <w:r>
-        <w:rPr>
-          <w:rFonts w:asciiTheme="minorHAnsi" w:hAnsiTheme="minorHAnsi" w:cstheme="minorHAnsi"/>
-        </w:rPr>
-        <w:t>nutriScore</w:t>
-      </w:r>
-      <w:proofErr w:type="spellEnd"/>
-      <w:r>
-        <w:rPr>
-          <w:rFonts w:asciiTheme="minorHAnsi" w:hAnsiTheme="minorHAnsi" w:cstheme="minorHAnsi"/>
-        </w:rPr>
-        <w:t>.</w:t>
+        <w:t>Il giocatore selezionerà una portata in base alle pietanze disponibili ed alle patologie del cliente (con annessa relativa dieta), verrà generata una lista di piatti ordinati dal più affine al meno affine; in base a quanto selezionato dal giocatore gli verrà assegnato un punteggio da aggiungere a quello base. A parità di affinità tra patologie e dieta del cliente i piatti verranno ordinati anche in base al ecoScore e nutriScore.</w:t>
       </w:r>
     </w:p>
     <w:p>
@@ -12157,7 +11858,6 @@
         </w:rPr>
         <w:t xml:space="preserve">Qui di seguito sono elencate le skill che i giocatori potranno acquisire attraverso il </w:t>
       </w:r>
-      <w:proofErr w:type="spellStart"/>
       <w:r>
         <w:rPr>
           <w:rFonts w:asciiTheme="minorHAnsi" w:hAnsiTheme="minorHAnsi" w:cstheme="minorHAnsi"/>
@@ -12168,14 +11868,7 @@
         <w:rPr>
           <w:rFonts w:asciiTheme="minorHAnsi" w:hAnsiTheme="minorHAnsi" w:cstheme="minorHAnsi"/>
         </w:rPr>
-        <w:t>erious</w:t>
-      </w:r>
-      <w:proofErr w:type="spellEnd"/>
-      <w:r>
-        <w:rPr>
-          <w:rFonts w:asciiTheme="minorHAnsi" w:hAnsiTheme="minorHAnsi" w:cstheme="minorHAnsi"/>
-        </w:rPr>
-        <w:t xml:space="preserve"> game:</w:t>
+        <w:t>erious game:</w:t>
       </w:r>
     </w:p>
     <w:p>
@@ -12269,7 +11962,7 @@
                     </pic:cNvPicPr>
                   </pic:nvPicPr>
                   <pic:blipFill>
-                    <a:blip r:embed="rId14">
+                    <a:blip r:embed="rId15">
                       <a:extLst>
                         <a:ext uri="{28A0092B-C50C-407E-A947-70E740481C1C}">
                           <a14:useLocalDpi xmlns:a14="http://schemas.microsoft.com/office/drawing/2010/main" val="0"/>
@@ -12358,14 +12051,7 @@
         <w:rPr>
           <w:rFonts w:asciiTheme="minorHAnsi" w:hAnsiTheme="minorHAnsi" w:cstheme="minorHAnsi"/>
         </w:rPr>
-        <w:t xml:space="preserve">L’idea alla base del gioco </w:t>
-      </w:r>
-      <w:proofErr w:type="spellStart"/>
-      <w:r>
-        <w:rPr>
-          <w:rFonts w:asciiTheme="minorHAnsi" w:hAnsiTheme="minorHAnsi" w:cstheme="minorHAnsi"/>
-        </w:rPr>
-        <w:t>Healt</w:t>
+        <w:t>L’idea alla base del gioco Healt</w:t>
       </w:r>
       <w:r>
         <w:rPr>
@@ -12377,14 +12063,7 @@
         <w:rPr>
           <w:rFonts w:asciiTheme="minorHAnsi" w:hAnsiTheme="minorHAnsi" w:cstheme="minorHAnsi"/>
         </w:rPr>
-        <w:t>y</w:t>
-      </w:r>
-      <w:proofErr w:type="spellEnd"/>
-      <w:r>
-        <w:rPr>
-          <w:rFonts w:asciiTheme="minorHAnsi" w:hAnsiTheme="minorHAnsi" w:cstheme="minorHAnsi"/>
-        </w:rPr>
-        <w:t xml:space="preserve"> Catering è quella di istruire i giocatori alla scelta dei piatti migliori sia dal punto di vista medico che ambientale.</w:t>
+        <w:t>y Catering è quella di istruire i giocatori alla scelta dei piatti migliori sia dal punto di vista medico che ambientale.</w:t>
       </w:r>
     </w:p>
     <w:p>
@@ -12580,14 +12259,7 @@
         <w:rPr>
           <w:rFonts w:asciiTheme="minorHAnsi" w:hAnsiTheme="minorHAnsi" w:cstheme="minorHAnsi"/>
         </w:rPr>
-        <w:t xml:space="preserve">pagina dove viene visualizzata la classifica </w:t>
-      </w:r>
-      <w:proofErr w:type="gramStart"/>
-      <w:r>
-        <w:rPr>
-          <w:rFonts w:asciiTheme="minorHAnsi" w:hAnsiTheme="minorHAnsi" w:cstheme="minorHAnsi"/>
-        </w:rPr>
-        <w:t xml:space="preserve">dei </w:t>
+        <w:t xml:space="preserve">pagina dove viene visualizzata la classifica dei </w:t>
       </w:r>
       <w:r>
         <w:rPr>
@@ -12595,7 +12267,6 @@
         </w:rPr>
         <w:t>x</w:t>
       </w:r>
-      <w:proofErr w:type="gramEnd"/>
       <w:r>
         <w:rPr>
           <w:rFonts w:asciiTheme="minorHAnsi" w:hAnsiTheme="minorHAnsi" w:cstheme="minorHAnsi"/>
@@ -12790,35 +12461,7 @@
         <w:rPr>
           <w:rFonts w:asciiTheme="minorHAnsi" w:hAnsiTheme="minorHAnsi" w:cstheme="minorHAnsi"/>
         </w:rPr>
-        <w:t xml:space="preserve"> verrà generata una lista di piatti ordinati, dal più affine al meno affine, in base alle patologie e alla dieta del cliente, e a parità di affinità in base al </w:t>
-      </w:r>
-      <w:proofErr w:type="spellStart"/>
-      <w:r>
-        <w:rPr>
-          <w:rFonts w:asciiTheme="minorHAnsi" w:hAnsiTheme="minorHAnsi" w:cstheme="minorHAnsi"/>
-        </w:rPr>
-        <w:t>costoEco</w:t>
-      </w:r>
-      <w:proofErr w:type="spellEnd"/>
-      <w:r>
-        <w:rPr>
-          <w:rFonts w:asciiTheme="minorHAnsi" w:hAnsiTheme="minorHAnsi" w:cstheme="minorHAnsi"/>
-        </w:rPr>
-        <w:t xml:space="preserve"> e </w:t>
-      </w:r>
-      <w:proofErr w:type="spellStart"/>
-      <w:r>
-        <w:rPr>
-          <w:rFonts w:asciiTheme="minorHAnsi" w:hAnsiTheme="minorHAnsi" w:cstheme="minorHAnsi"/>
-        </w:rPr>
-        <w:t>nutriScore</w:t>
-      </w:r>
-      <w:proofErr w:type="spellEnd"/>
-      <w:r>
-        <w:rPr>
-          <w:rFonts w:asciiTheme="minorHAnsi" w:hAnsiTheme="minorHAnsi" w:cstheme="minorHAnsi"/>
-        </w:rPr>
-        <w:t xml:space="preserve"> (e in base alla posizione del piatto scelto dal giocatore in questa lista) verrà assegnato un punteggio.</w:t>
+        <w:t xml:space="preserve"> verrà generata una lista di piatti ordinati, dal più affine al meno affine, in base alle patologie e alla dieta del cliente, e a parità di affinità in base al costoEco e nutriScore (e in base alla posizione del piatto scelto dal giocatore in questa lista) verrà assegnato un punteggio.</w:t>
       </w:r>
     </w:p>
     <w:p>
@@ -12955,35 +12598,7 @@
         <w:rPr>
           <w:rFonts w:asciiTheme="minorHAnsi" w:hAnsiTheme="minorHAnsi" w:cstheme="minorHAnsi"/>
         </w:rPr>
-        <w:t xml:space="preserve">bonus affinità = + 5% sul prezzo base se il piatto è affine al cliente (patologie e dieta) -5% sul prezzo base se il piatto non è affine al cliente, ed extra bonus di 3% o 2% o 1% se il piatto è rispettivamente in prima, seconda o terza posizione nella lista dei piatti ordinati dal migliore al peggiore in base all’affinità con patologie e dieta e </w:t>
-      </w:r>
-      <w:proofErr w:type="spellStart"/>
-      <w:r>
-        <w:rPr>
-          <w:rFonts w:asciiTheme="minorHAnsi" w:hAnsiTheme="minorHAnsi" w:cstheme="minorHAnsi"/>
-        </w:rPr>
-        <w:t>nutriscore</w:t>
-      </w:r>
-      <w:proofErr w:type="spellEnd"/>
-      <w:r>
-        <w:rPr>
-          <w:rFonts w:asciiTheme="minorHAnsi" w:hAnsiTheme="minorHAnsi" w:cstheme="minorHAnsi"/>
-        </w:rPr>
-        <w:t xml:space="preserve"> e </w:t>
-      </w:r>
-      <w:proofErr w:type="spellStart"/>
-      <w:r>
-        <w:rPr>
-          <w:rFonts w:asciiTheme="minorHAnsi" w:hAnsiTheme="minorHAnsi" w:cstheme="minorHAnsi"/>
-        </w:rPr>
-        <w:t>ecoScore</w:t>
-      </w:r>
-      <w:proofErr w:type="spellEnd"/>
-      <w:r>
-        <w:rPr>
-          <w:rFonts w:asciiTheme="minorHAnsi" w:hAnsiTheme="minorHAnsi" w:cstheme="minorHAnsi"/>
-        </w:rPr>
-        <w:t>.</w:t>
+        <w:t>bonus affinità = + 5% sul prezzo base se il piatto è affine al cliente (patologie e dieta) -5% sul prezzo base se il piatto non è affine al cliente, ed extra bonus di 3% o 2% o 1% se il piatto è rispettivamente in prima, seconda o terza posizione nella lista dei piatti ordinati dal migliore al peggiore in base all’affinità con patologie e dieta e nutriscore e ecoScore.</w:t>
       </w:r>
     </w:p>
     <w:p>
@@ -13122,14 +12737,7 @@
         <w:rPr>
           <w:rFonts w:asciiTheme="minorHAnsi" w:hAnsiTheme="minorHAnsi" w:cstheme="minorHAnsi"/>
         </w:rPr>
-        <w:t xml:space="preserve">bonus </w:t>
-      </w:r>
-      <w:proofErr w:type="spellStart"/>
-      <w:r>
-        <w:rPr>
-          <w:rFonts w:asciiTheme="minorHAnsi" w:hAnsiTheme="minorHAnsi" w:cstheme="minorHAnsi"/>
-        </w:rPr>
-        <w:t>nutri</w:t>
+        <w:t>bonus nutri</w:t>
       </w:r>
       <w:r>
         <w:rPr>
@@ -13141,21 +12749,7 @@
         <w:rPr>
           <w:rFonts w:asciiTheme="minorHAnsi" w:hAnsiTheme="minorHAnsi" w:cstheme="minorHAnsi"/>
         </w:rPr>
-        <w:t>core</w:t>
-      </w:r>
-      <w:proofErr w:type="spellEnd"/>
-      <w:r>
-        <w:rPr>
-          <w:rFonts w:asciiTheme="minorHAnsi" w:hAnsiTheme="minorHAnsi" w:cstheme="minorHAnsi"/>
-        </w:rPr>
-        <w:t xml:space="preserve"> = in base al </w:t>
-      </w:r>
-      <w:proofErr w:type="spellStart"/>
-      <w:r>
-        <w:rPr>
-          <w:rFonts w:asciiTheme="minorHAnsi" w:hAnsiTheme="minorHAnsi" w:cstheme="minorHAnsi"/>
-        </w:rPr>
-        <w:t>nutri</w:t>
+        <w:t>core = in base al nutri</w:t>
       </w:r>
       <w:r>
         <w:rPr>
@@ -13167,14 +12761,7 @@
         <w:rPr>
           <w:rFonts w:asciiTheme="minorHAnsi" w:hAnsiTheme="minorHAnsi" w:cstheme="minorHAnsi"/>
         </w:rPr>
-        <w:t>core</w:t>
-      </w:r>
-      <w:proofErr w:type="spellEnd"/>
-      <w:r>
-        <w:rPr>
-          <w:rFonts w:asciiTheme="minorHAnsi" w:hAnsiTheme="minorHAnsi" w:cstheme="minorHAnsi"/>
-        </w:rPr>
-        <w:t>:</w:t>
+        <w:t>core:</w:t>
       </w:r>
     </w:p>
     <w:p>
@@ -13296,28 +12883,7 @@
         <w:rPr>
           <w:rFonts w:asciiTheme="minorHAnsi" w:hAnsiTheme="minorHAnsi" w:cstheme="minorHAnsi"/>
         </w:rPr>
-        <w:t xml:space="preserve">bonus </w:t>
-      </w:r>
-      <w:proofErr w:type="spellStart"/>
-      <w:r>
-        <w:rPr>
-          <w:rFonts w:asciiTheme="minorHAnsi" w:hAnsiTheme="minorHAnsi" w:cstheme="minorHAnsi"/>
-        </w:rPr>
-        <w:t>ecoScore</w:t>
-      </w:r>
-      <w:proofErr w:type="spellEnd"/>
-      <w:r>
-        <w:rPr>
-          <w:rFonts w:asciiTheme="minorHAnsi" w:hAnsiTheme="minorHAnsi" w:cstheme="minorHAnsi"/>
-        </w:rPr>
-        <w:t xml:space="preserve"> = in base al valore dell’</w:t>
-      </w:r>
-      <w:proofErr w:type="spellStart"/>
-      <w:r>
-        <w:rPr>
-          <w:rFonts w:asciiTheme="minorHAnsi" w:hAnsiTheme="minorHAnsi" w:cstheme="minorHAnsi"/>
-        </w:rPr>
-        <w:t>eco</w:t>
+        <w:t>bonus ecoScore = in base al valore dell’eco</w:t>
       </w:r>
       <w:r>
         <w:rPr>
@@ -13329,21 +12895,7 @@
         <w:rPr>
           <w:rFonts w:asciiTheme="minorHAnsi" w:hAnsiTheme="minorHAnsi" w:cstheme="minorHAnsi"/>
         </w:rPr>
-        <w:t>core</w:t>
-      </w:r>
-      <w:proofErr w:type="spellEnd"/>
-      <w:r>
-        <w:rPr>
-          <w:rFonts w:asciiTheme="minorHAnsi" w:hAnsiTheme="minorHAnsi" w:cstheme="minorHAnsi"/>
-        </w:rPr>
-        <w:t>: (non sappiamo ancora come assegnare l’</w:t>
-      </w:r>
-      <w:proofErr w:type="spellStart"/>
-      <w:r>
-        <w:rPr>
-          <w:rFonts w:asciiTheme="minorHAnsi" w:hAnsiTheme="minorHAnsi" w:cstheme="minorHAnsi"/>
-        </w:rPr>
-        <w:t>eco</w:t>
+        <w:t>core: (non sappiamo ancora come assegnare l’eco</w:t>
       </w:r>
       <w:r>
         <w:rPr>
@@ -13355,14 +12907,7 @@
         <w:rPr>
           <w:rFonts w:asciiTheme="minorHAnsi" w:hAnsiTheme="minorHAnsi" w:cstheme="minorHAnsi"/>
         </w:rPr>
-        <w:t>core</w:t>
-      </w:r>
-      <w:proofErr w:type="spellEnd"/>
-      <w:r>
-        <w:rPr>
-          <w:rFonts w:asciiTheme="minorHAnsi" w:hAnsiTheme="minorHAnsi" w:cstheme="minorHAnsi"/>
-        </w:rPr>
-        <w:t xml:space="preserve"> agli ingredienti quindi tali valori sono probabilmente da rivedere)</w:t>
+        <w:t>core agli ingredienti quindi tali valori sono probabilmente da rivedere)</w:t>
       </w:r>
     </w:p>
     <w:p>
@@ -13767,21 +13312,7 @@
         <w:rPr>
           <w:rFonts w:asciiTheme="minorHAnsi" w:hAnsiTheme="minorHAnsi" w:cstheme="minorHAnsi"/>
         </w:rPr>
-        <w:t xml:space="preserve">Sarà sempre possibile, in ogni momento accedere ad una sezione aiuto dove sono riportate in maniera sintetica, tutti i comandi e le azioni eseguibili in gioco, in modo da non obbligare l’utente che ha già superato il Tutorial di doverlo </w:t>
-      </w:r>
-      <w:proofErr w:type="spellStart"/>
-      <w:r>
-        <w:rPr>
-          <w:rFonts w:asciiTheme="minorHAnsi" w:hAnsiTheme="minorHAnsi" w:cstheme="minorHAnsi"/>
-        </w:rPr>
-        <w:t>ri</w:t>
-      </w:r>
-      <w:proofErr w:type="spellEnd"/>
-      <w:r>
-        <w:rPr>
-          <w:rFonts w:asciiTheme="minorHAnsi" w:hAnsiTheme="minorHAnsi" w:cstheme="minorHAnsi"/>
-        </w:rPr>
-        <w:t>-effettuare per ricordarsi un concetto.</w:t>
+        <w:t>Sarà sempre possibile, in ogni momento accedere ad una sezione aiuto dove sono riportate in maniera sintetica, tutti i comandi e le azioni eseguibili in gioco, in modo da non obbligare l’utente che ha già superato il Tutorial di doverlo ri-effettuare per ricordarsi un concetto.</w:t>
       </w:r>
     </w:p>
     <w:p>
@@ -13928,7 +13459,6 @@
         </w:rPr>
         <w:t xml:space="preserve">Servire </w:t>
       </w:r>
-      <w:proofErr w:type="spellStart"/>
       <w:r>
         <w:rPr>
           <w:rFonts w:asciiTheme="minorHAnsi" w:hAnsiTheme="minorHAnsi" w:cstheme="minorHAnsi"/>
@@ -13937,7 +13467,6 @@
         </w:rPr>
         <w:t>x</w:t>
       </w:r>
-      <w:proofErr w:type="spellEnd"/>
       <w:r>
         <w:rPr>
           <w:rFonts w:asciiTheme="minorHAnsi" w:hAnsiTheme="minorHAnsi" w:cstheme="minorHAnsi"/>
@@ -14079,21 +13608,7 @@
         <w:rPr>
           <w:rFonts w:asciiTheme="minorHAnsi" w:hAnsiTheme="minorHAnsi" w:cstheme="minorHAnsi"/>
         </w:rPr>
-        <w:t xml:space="preserve">Il livello </w:t>
-      </w:r>
-      <w:proofErr w:type="gramStart"/>
-      <w:r>
-        <w:rPr>
-          <w:rFonts w:asciiTheme="minorHAnsi" w:hAnsiTheme="minorHAnsi" w:cstheme="minorHAnsi"/>
-        </w:rPr>
-        <w:t>2</w:t>
-      </w:r>
-      <w:proofErr w:type="gramEnd"/>
-      <w:r>
-        <w:rPr>
-          <w:rFonts w:asciiTheme="minorHAnsi" w:hAnsiTheme="minorHAnsi" w:cstheme="minorHAnsi"/>
-        </w:rPr>
-        <w:t xml:space="preserve"> è caratterizzato dall’interazione con clienti con la patologia </w:t>
+        <w:t xml:space="preserve">Il livello 2 è caratterizzato dall’interazione con clienti con la patologia </w:t>
       </w:r>
       <w:r>
         <w:rPr>
@@ -14137,7 +13652,6 @@
         </w:rPr>
         <w:t xml:space="preserve">Servire </w:t>
       </w:r>
-      <w:proofErr w:type="spellStart"/>
       <w:r>
         <w:rPr>
           <w:rFonts w:asciiTheme="minorHAnsi" w:hAnsiTheme="minorHAnsi" w:cstheme="minorHAnsi"/>
@@ -14146,7 +13660,6 @@
         </w:rPr>
         <w:t>x</w:t>
       </w:r>
-      <w:proofErr w:type="spellEnd"/>
       <w:r>
         <w:rPr>
           <w:rFonts w:asciiTheme="minorHAnsi" w:hAnsiTheme="minorHAnsi" w:cstheme="minorHAnsi"/>
@@ -14339,7 +13852,6 @@
       <w:bookmarkStart w:id="97" w:name="_Toc101112599"/>
       <w:bookmarkStart w:id="98" w:name="_Toc101113488"/>
       <w:bookmarkStart w:id="99" w:name="_Toc102498364"/>
-      <w:proofErr w:type="spellStart"/>
       <w:r>
         <w:rPr>
           <w:color w:val="385623" w:themeColor="accent6" w:themeShade="80"/>
@@ -14350,7 +13862,6 @@
       <w:bookmarkEnd w:id="97"/>
       <w:bookmarkEnd w:id="98"/>
       <w:bookmarkEnd w:id="99"/>
-      <w:proofErr w:type="spellEnd"/>
     </w:p>
     <w:p>
       <w:pPr>
@@ -14364,31 +13875,13 @@
           <w:lang w:val="en-US"/>
         </w:rPr>
       </w:pPr>
-      <w:proofErr w:type="spellStart"/>
       <w:r>
         <w:rPr>
           <w:rFonts w:asciiTheme="minorHAnsi" w:hAnsiTheme="minorHAnsi" w:cstheme="minorHAnsi"/>
           <w:lang w:val="en-US"/>
         </w:rPr>
-        <w:t>Schermata</w:t>
-      </w:r>
-      <w:proofErr w:type="spellEnd"/>
-      <w:r>
-        <w:rPr>
-          <w:rFonts w:asciiTheme="minorHAnsi" w:hAnsiTheme="minorHAnsi" w:cstheme="minorHAnsi"/>
-          <w:lang w:val="en-US"/>
-        </w:rPr>
-        <w:t xml:space="preserve"> </w:t>
-      </w:r>
-      <w:proofErr w:type="spellStart"/>
-      <w:r>
-        <w:rPr>
-          <w:rFonts w:asciiTheme="minorHAnsi" w:hAnsiTheme="minorHAnsi" w:cstheme="minorHAnsi"/>
-          <w:lang w:val="en-US"/>
-        </w:rPr>
-        <w:t>iniziale</w:t>
-      </w:r>
-      <w:proofErr w:type="spellEnd"/>
+        <w:t>Schermata iniziale</w:t>
+      </w:r>
       <w:r>
         <w:rPr>
           <w:rFonts w:asciiTheme="minorHAnsi" w:hAnsiTheme="minorHAnsi" w:cstheme="minorHAnsi"/>
@@ -14427,7 +13920,7 @@
                     <pic:cNvPicPr/>
                   </pic:nvPicPr>
                   <pic:blipFill>
-                    <a:blip r:embed="rId15">
+                    <a:blip r:embed="rId16">
                       <a:extLst>
                         <a:ext uri="{28A0092B-C50C-407E-A947-70E740481C1C}">
                           <a14:useLocalDpi xmlns:a14="http://schemas.microsoft.com/office/drawing/2010/main" val="0"/>
@@ -14471,33 +13964,8 @@
           <w:rFonts w:asciiTheme="minorHAnsi" w:hAnsiTheme="minorHAnsi" w:cstheme="minorHAnsi"/>
           <w:lang w:val="en-US"/>
         </w:rPr>
-        <w:t xml:space="preserve">Menu </w:t>
-      </w:r>
-      <w:proofErr w:type="spellStart"/>
-      <w:r>
-        <w:rPr>
-          <w:rFonts w:asciiTheme="minorHAnsi" w:hAnsiTheme="minorHAnsi" w:cstheme="minorHAnsi"/>
-          <w:lang w:val="en-US"/>
-        </w:rPr>
-        <w:t>Selezione</w:t>
-      </w:r>
-      <w:proofErr w:type="spellEnd"/>
-      <w:r>
-        <w:rPr>
-          <w:rFonts w:asciiTheme="minorHAnsi" w:hAnsiTheme="minorHAnsi" w:cstheme="minorHAnsi"/>
-          <w:lang w:val="en-US"/>
-        </w:rPr>
-        <w:t xml:space="preserve"> </w:t>
-      </w:r>
-      <w:proofErr w:type="spellStart"/>
-      <w:r>
-        <w:rPr>
-          <w:rFonts w:asciiTheme="minorHAnsi" w:hAnsiTheme="minorHAnsi" w:cstheme="minorHAnsi"/>
-          <w:lang w:val="en-US"/>
-        </w:rPr>
-        <w:t>Livello</w:t>
-      </w:r>
-      <w:proofErr w:type="spellEnd"/>
+        <w:t>Menu Selezione Livello</w:t>
+      </w:r>
     </w:p>
     <w:p>
       <w:pPr>
@@ -14530,7 +13998,7 @@
                     <pic:cNvPicPr/>
                   </pic:nvPicPr>
                   <pic:blipFill>
-                    <a:blip r:embed="rId16">
+                    <a:blip r:embed="rId17">
                       <a:extLst>
                         <a:ext uri="{28A0092B-C50C-407E-A947-70E740481C1C}">
                           <a14:useLocalDpi xmlns:a14="http://schemas.microsoft.com/office/drawing/2010/main" val="0"/>
@@ -14574,17 +14042,8 @@
           <w:rFonts w:asciiTheme="minorHAnsi" w:hAnsiTheme="minorHAnsi" w:cstheme="minorHAnsi"/>
           <w:lang w:val="en-US"/>
         </w:rPr>
-        <w:t xml:space="preserve">Menu </w:t>
-      </w:r>
-      <w:proofErr w:type="spellStart"/>
-      <w:r>
-        <w:rPr>
-          <w:rFonts w:asciiTheme="minorHAnsi" w:hAnsiTheme="minorHAnsi" w:cstheme="minorHAnsi"/>
-          <w:lang w:val="en-US"/>
-        </w:rPr>
-        <w:t>opzioni</w:t>
-      </w:r>
-      <w:proofErr w:type="spellEnd"/>
+        <w:t>Menu opzioni</w:t>
+      </w:r>
       <w:r>
         <w:rPr>
           <w:rFonts w:asciiTheme="minorHAnsi" w:hAnsiTheme="minorHAnsi" w:cstheme="minorHAnsi"/>
@@ -14644,7 +14103,7 @@
                     </pic:cNvPicPr>
                   </pic:nvPicPr>
                   <pic:blipFill>
-                    <a:blip r:embed="rId17">
+                    <a:blip r:embed="rId18">
                       <a:extLst>
                         <a:ext uri="{28A0092B-C50C-407E-A947-70E740481C1C}">
                           <a14:useLocalDpi xmlns:a14="http://schemas.microsoft.com/office/drawing/2010/main" val="0"/>
@@ -14693,49 +14152,8 @@
           <w:rFonts w:asciiTheme="minorHAnsi" w:hAnsiTheme="minorHAnsi" w:cstheme="minorHAnsi"/>
           <w:lang w:val="en-US"/>
         </w:rPr>
-        <w:t xml:space="preserve">Menu </w:t>
-      </w:r>
-      <w:proofErr w:type="spellStart"/>
-      <w:r>
-        <w:rPr>
-          <w:rFonts w:asciiTheme="minorHAnsi" w:hAnsiTheme="minorHAnsi" w:cstheme="minorHAnsi"/>
-          <w:lang w:val="en-US"/>
-        </w:rPr>
-        <w:t>Opzioni</w:t>
-      </w:r>
-      <w:proofErr w:type="spellEnd"/>
-      <w:r>
-        <w:rPr>
-          <w:rFonts w:asciiTheme="minorHAnsi" w:hAnsiTheme="minorHAnsi" w:cstheme="minorHAnsi"/>
-          <w:lang w:val="en-US"/>
-        </w:rPr>
-        <w:t xml:space="preserve"> </w:t>
-      </w:r>
-      <w:proofErr w:type="spellStart"/>
-      <w:r>
-        <w:rPr>
-          <w:rFonts w:asciiTheme="minorHAnsi" w:hAnsiTheme="minorHAnsi" w:cstheme="minorHAnsi"/>
-          <w:lang w:val="en-US"/>
-        </w:rPr>
-        <w:t>Impostazioni</w:t>
-      </w:r>
-      <w:proofErr w:type="spellEnd"/>
-      <w:r>
-        <w:rPr>
-          <w:rFonts w:asciiTheme="minorHAnsi" w:hAnsiTheme="minorHAnsi" w:cstheme="minorHAnsi"/>
-          <w:lang w:val="en-US"/>
-        </w:rPr>
-        <w:t xml:space="preserve"> </w:t>
-      </w:r>
-      <w:proofErr w:type="spellStart"/>
-      <w:r>
-        <w:rPr>
-          <w:rFonts w:asciiTheme="minorHAnsi" w:hAnsiTheme="minorHAnsi" w:cstheme="minorHAnsi"/>
-          <w:lang w:val="en-US"/>
-        </w:rPr>
-        <w:t>Controlli</w:t>
-      </w:r>
-      <w:proofErr w:type="spellEnd"/>
+        <w:t>Menu Opzioni Impostazioni Controlli</w:t>
+      </w:r>
     </w:p>
     <w:p>
       <w:pPr>
@@ -14768,7 +14186,7 @@
                     <pic:cNvPicPr/>
                   </pic:nvPicPr>
                   <pic:blipFill>
-                    <a:blip r:embed="rId18">
+                    <a:blip r:embed="rId19">
                       <a:extLst>
                         <a:ext uri="{28A0092B-C50C-407E-A947-70E740481C1C}">
                           <a14:useLocalDpi xmlns:a14="http://schemas.microsoft.com/office/drawing/2010/main" val="0"/>
@@ -14823,47 +14241,27 @@
           <w:lang w:val="en-US"/>
         </w:rPr>
       </w:pPr>
-      <w:proofErr w:type="spellStart"/>
       <w:r>
         <w:rPr>
           <w:rFonts w:asciiTheme="minorHAnsi" w:hAnsiTheme="minorHAnsi" w:cstheme="minorHAnsi"/>
           <w:lang w:val="en-US"/>
         </w:rPr>
-        <w:t>Scelta</w:t>
-      </w:r>
-      <w:proofErr w:type="spellEnd"/>
+        <w:t xml:space="preserve">Scelta </w:t>
+      </w:r>
       <w:r>
         <w:rPr>
           <w:rFonts w:asciiTheme="minorHAnsi" w:hAnsiTheme="minorHAnsi" w:cstheme="minorHAnsi"/>
           <w:lang w:val="en-US"/>
         </w:rPr>
-        <w:t xml:space="preserve"> </w:t>
-      </w:r>
-      <w:proofErr w:type="spellStart"/>
+        <w:t>profilo</w:t>
+      </w:r>
       <w:r>
         <w:rPr>
           <w:rFonts w:asciiTheme="minorHAnsi" w:hAnsiTheme="minorHAnsi" w:cstheme="minorHAnsi"/>
           <w:lang w:val="en-US"/>
         </w:rPr>
-        <w:t>profilo</w:t>
-      </w:r>
-      <w:proofErr w:type="spellEnd"/>
-      <w:r>
-        <w:rPr>
-          <w:rFonts w:asciiTheme="minorHAnsi" w:hAnsiTheme="minorHAnsi" w:cstheme="minorHAnsi"/>
-          <w:lang w:val="en-US"/>
-        </w:rPr>
-        <w:t xml:space="preserve"> </w:t>
-      </w:r>
-      <w:proofErr w:type="spellStart"/>
-      <w:r>
-        <w:rPr>
-          <w:rFonts w:asciiTheme="minorHAnsi" w:hAnsiTheme="minorHAnsi" w:cstheme="minorHAnsi"/>
-          <w:lang w:val="en-US"/>
-        </w:rPr>
-        <w:t>giocatore</w:t>
-      </w:r>
-      <w:proofErr w:type="spellEnd"/>
+        <w:t xml:space="preserve"> giocatore</w:t>
+      </w:r>
     </w:p>
     <w:p>
       <w:pPr>
@@ -14893,93 +14291,6 @@
                 <pic:pic xmlns:pic="http://schemas.openxmlformats.org/drawingml/2006/picture">
                   <pic:nvPicPr>
                     <pic:cNvPr id="7" name="Immagine 7"/>
-                    <pic:cNvPicPr/>
-                  </pic:nvPicPr>
-                  <pic:blipFill>
-                    <a:blip r:embed="rId19">
-                      <a:extLst>
-                        <a:ext uri="{28A0092B-C50C-407E-A947-70E740481C1C}">
-                          <a14:useLocalDpi xmlns:a14="http://schemas.microsoft.com/office/drawing/2010/main" val="0"/>
-                        </a:ext>
-                      </a:extLst>
-                    </a:blip>
-                    <a:stretch>
-                      <a:fillRect/>
-                    </a:stretch>
-                  </pic:blipFill>
-                  <pic:spPr>
-                    <a:xfrm>
-                      <a:off x="0" y="0"/>
-                      <a:ext cx="2867025" cy="4867275"/>
-                    </a:xfrm>
-                    <a:prstGeom prst="rect">
-                      <a:avLst/>
-                    </a:prstGeom>
-                  </pic:spPr>
-                </pic:pic>
-              </a:graphicData>
-            </a:graphic>
-          </wp:inline>
-        </w:drawing>
-      </w:r>
-    </w:p>
-    <w:p>
-      <w:pPr>
-        <w:pStyle w:val="Paragrafoelenco"/>
-        <w:numPr>
-          <w:ilvl w:val="0"/>
-          <w:numId w:val="45"/>
-        </w:numPr>
-        <w:rPr>
-          <w:rFonts w:asciiTheme="minorHAnsi" w:hAnsiTheme="minorHAnsi" w:cstheme="minorHAnsi"/>
-          <w:lang w:val="en-US"/>
-        </w:rPr>
-      </w:pPr>
-      <w:proofErr w:type="spellStart"/>
-      <w:r>
-        <w:rPr>
-          <w:rFonts w:asciiTheme="minorHAnsi" w:hAnsiTheme="minorHAnsi" w:cstheme="minorHAnsi"/>
-          <w:lang w:val="en-US"/>
-        </w:rPr>
-        <w:t>Classifica</w:t>
-      </w:r>
-      <w:proofErr w:type="spellEnd"/>
-      <w:r>
-        <w:rPr>
-          <w:rFonts w:asciiTheme="minorHAnsi" w:hAnsiTheme="minorHAnsi" w:cstheme="minorHAnsi"/>
-          <w:lang w:val="en-US"/>
-        </w:rPr>
-        <w:t>.</w:t>
-      </w:r>
-    </w:p>
-    <w:p>
-      <w:pPr>
-        <w:jc w:val="center"/>
-        <w:rPr>
-          <w:rFonts w:asciiTheme="minorHAnsi" w:hAnsiTheme="minorHAnsi" w:cstheme="minorHAnsi"/>
-          <w:lang w:val="en-US"/>
-        </w:rPr>
-      </w:pPr>
-      <w:r>
-        <w:rPr>
-          <w:rFonts w:asciiTheme="minorHAnsi" w:hAnsiTheme="minorHAnsi" w:cstheme="minorHAnsi"/>
-          <w:noProof/>
-          <w:lang w:val="en-US"/>
-        </w:rPr>
-        <w:lastRenderedPageBreak/>
-        <w:drawing>
-          <wp:inline distT="0" distB="0" distL="0" distR="0" wp14:anchorId="34156E5E" wp14:editId="0EDFED35">
-            <wp:extent cx="2867025" cy="4867275"/>
-            <wp:effectExtent l="0" t="0" r="0" b="9525"/>
-            <wp:docPr id="16" name="Immagine 16" descr="Immagine che contiene testo&#10;&#10;Descrizione generata automaticamente"/>
-            <wp:cNvGraphicFramePr>
-              <a:graphicFrameLocks xmlns:a="http://schemas.openxmlformats.org/drawingml/2006/main" noChangeAspect="1"/>
-            </wp:cNvGraphicFramePr>
-            <a:graphic xmlns:a="http://schemas.openxmlformats.org/drawingml/2006/main">
-              <a:graphicData uri="http://schemas.openxmlformats.org/drawingml/2006/picture">
-                <pic:pic xmlns:pic="http://schemas.openxmlformats.org/drawingml/2006/picture">
-                  <pic:nvPicPr>
-                    <pic:cNvPr id="16" name="Immagine 16" descr="Immagine che contiene testo&#10;&#10;Descrizione generata automaticamente"/>
                     <pic:cNvPicPr/>
                   </pic:nvPicPr>
                   <pic:blipFill>
@@ -15022,15 +14333,91 @@
           <w:lang w:val="en-US"/>
         </w:rPr>
       </w:pPr>
-      <w:proofErr w:type="spellStart"/>
       <w:r>
         <w:rPr>
           <w:rFonts w:asciiTheme="minorHAnsi" w:hAnsiTheme="minorHAnsi" w:cstheme="minorHAnsi"/>
           <w:lang w:val="en-US"/>
         </w:rPr>
+        <w:t>Classifica.</w:t>
+      </w:r>
+    </w:p>
+    <w:p>
+      <w:pPr>
+        <w:jc w:val="center"/>
+        <w:rPr>
+          <w:rFonts w:asciiTheme="minorHAnsi" w:hAnsiTheme="minorHAnsi" w:cstheme="minorHAnsi"/>
+          <w:lang w:val="en-US"/>
+        </w:rPr>
+      </w:pPr>
+      <w:r>
+        <w:rPr>
+          <w:rFonts w:asciiTheme="minorHAnsi" w:hAnsiTheme="minorHAnsi" w:cstheme="minorHAnsi"/>
+          <w:noProof/>
+          <w:lang w:val="en-US"/>
+        </w:rPr>
+        <w:lastRenderedPageBreak/>
+        <w:drawing>
+          <wp:inline distT="0" distB="0" distL="0" distR="0" wp14:anchorId="34156E5E" wp14:editId="0EDFED35">
+            <wp:extent cx="2867025" cy="4867275"/>
+            <wp:effectExtent l="0" t="0" r="0" b="9525"/>
+            <wp:docPr id="16" name="Immagine 16" descr="Immagine che contiene testo&#10;&#10;Descrizione generata automaticamente"/>
+            <wp:cNvGraphicFramePr>
+              <a:graphicFrameLocks xmlns:a="http://schemas.openxmlformats.org/drawingml/2006/main" noChangeAspect="1"/>
+            </wp:cNvGraphicFramePr>
+            <a:graphic xmlns:a="http://schemas.openxmlformats.org/drawingml/2006/main">
+              <a:graphicData uri="http://schemas.openxmlformats.org/drawingml/2006/picture">
+                <pic:pic xmlns:pic="http://schemas.openxmlformats.org/drawingml/2006/picture">
+                  <pic:nvPicPr>
+                    <pic:cNvPr id="16" name="Immagine 16" descr="Immagine che contiene testo&#10;&#10;Descrizione generata automaticamente"/>
+                    <pic:cNvPicPr/>
+                  </pic:nvPicPr>
+                  <pic:blipFill>
+                    <a:blip r:embed="rId21">
+                      <a:extLst>
+                        <a:ext uri="{28A0092B-C50C-407E-A947-70E740481C1C}">
+                          <a14:useLocalDpi xmlns:a14="http://schemas.microsoft.com/office/drawing/2010/main" val="0"/>
+                        </a:ext>
+                      </a:extLst>
+                    </a:blip>
+                    <a:stretch>
+                      <a:fillRect/>
+                    </a:stretch>
+                  </pic:blipFill>
+                  <pic:spPr>
+                    <a:xfrm>
+                      <a:off x="0" y="0"/>
+                      <a:ext cx="2867025" cy="4867275"/>
+                    </a:xfrm>
+                    <a:prstGeom prst="rect">
+                      <a:avLst/>
+                    </a:prstGeom>
+                  </pic:spPr>
+                </pic:pic>
+              </a:graphicData>
+            </a:graphic>
+          </wp:inline>
+        </w:drawing>
+      </w:r>
+    </w:p>
+    <w:p>
+      <w:pPr>
+        <w:pStyle w:val="Paragrafoelenco"/>
+        <w:numPr>
+          <w:ilvl w:val="0"/>
+          <w:numId w:val="45"/>
+        </w:numPr>
+        <w:rPr>
+          <w:rFonts w:asciiTheme="minorHAnsi" w:hAnsiTheme="minorHAnsi" w:cstheme="minorHAnsi"/>
+          <w:lang w:val="en-US"/>
+        </w:rPr>
+      </w:pPr>
+      <w:r>
+        <w:rPr>
+          <w:rFonts w:asciiTheme="minorHAnsi" w:hAnsiTheme="minorHAnsi" w:cstheme="minorHAnsi"/>
+          <w:lang w:val="en-US"/>
+        </w:rPr>
         <w:t>Crediti</w:t>
       </w:r>
-      <w:proofErr w:type="spellEnd"/>
       <w:r>
         <w:rPr>
           <w:rFonts w:asciiTheme="minorHAnsi" w:hAnsiTheme="minorHAnsi" w:cstheme="minorHAnsi"/>
@@ -15070,7 +14457,7 @@
                     <pic:cNvPicPr/>
                   </pic:nvPicPr>
                   <pic:blipFill>
-                    <a:blip r:embed="rId21">
+                    <a:blip r:embed="rId22">
                       <a:extLst>
                         <a:ext uri="{28A0092B-C50C-407E-A947-70E740481C1C}">
                           <a14:useLocalDpi xmlns:a14="http://schemas.microsoft.com/office/drawing/2010/main" val="0"/>
@@ -15109,21 +14496,12 @@
           <w:lang w:val="en-US"/>
         </w:rPr>
       </w:pPr>
-      <w:proofErr w:type="spellStart"/>
       <w:r>
         <w:rPr>
           <w:rFonts w:asciiTheme="minorHAnsi" w:hAnsiTheme="minorHAnsi" w:cstheme="minorHAnsi"/>
           <w:lang w:val="en-US"/>
         </w:rPr>
-        <w:t>Schermata</w:t>
-      </w:r>
-      <w:proofErr w:type="spellEnd"/>
-      <w:r>
-        <w:rPr>
-          <w:rFonts w:asciiTheme="minorHAnsi" w:hAnsiTheme="minorHAnsi" w:cstheme="minorHAnsi"/>
-          <w:lang w:val="en-US"/>
-        </w:rPr>
-        <w:t xml:space="preserve"> in-game.</w:t>
+        <w:t>Schermata in-game.</w:t>
       </w:r>
     </w:p>
     <w:p>
@@ -15155,7 +14533,7 @@
                     <pic:cNvPicPr/>
                   </pic:nvPicPr>
                   <pic:blipFill>
-                    <a:blip r:embed="rId22">
+                    <a:blip r:embed="rId23">
                       <a:extLst>
                         <a:ext uri="{28A0092B-C50C-407E-A947-70E740481C1C}">
                           <a14:useLocalDpi xmlns:a14="http://schemas.microsoft.com/office/drawing/2010/main" val="0"/>
@@ -15222,23 +14600,7 @@
           <w:rFonts w:asciiTheme="minorHAnsi" w:hAnsiTheme="minorHAnsi" w:cstheme="minorHAnsi"/>
           <w:lang w:val="en-US"/>
         </w:rPr>
-        <w:t xml:space="preserve">Flowchart del menu </w:t>
-      </w:r>
-      <w:proofErr w:type="spellStart"/>
-      <w:r>
-        <w:rPr>
-          <w:rFonts w:asciiTheme="minorHAnsi" w:hAnsiTheme="minorHAnsi" w:cstheme="minorHAnsi"/>
-          <w:lang w:val="en-US"/>
-        </w:rPr>
-        <w:t>iniziale</w:t>
-      </w:r>
-      <w:proofErr w:type="spellEnd"/>
-      <w:r>
-        <w:rPr>
-          <w:rFonts w:asciiTheme="minorHAnsi" w:hAnsiTheme="minorHAnsi" w:cstheme="minorHAnsi"/>
-          <w:lang w:val="en-US"/>
-        </w:rPr>
-        <w:t>.</w:t>
+        <w:t>Flowchart del menu iniziale.</w:t>
       </w:r>
     </w:p>
     <w:p>
@@ -15271,7 +14633,7 @@
                     <pic:cNvPicPr/>
                   </pic:nvPicPr>
                   <pic:blipFill>
-                    <a:blip r:embed="rId23">
+                    <a:blip r:embed="rId24">
                       <a:extLst>
                         <a:ext uri="{28A0092B-C50C-407E-A947-70E740481C1C}">
                           <a14:useLocalDpi xmlns:a14="http://schemas.microsoft.com/office/drawing/2010/main" val="0"/>
@@ -15317,31 +14679,13 @@
         </w:rPr>
         <w:t xml:space="preserve">Flowchart </w:t>
       </w:r>
-      <w:proofErr w:type="spellStart"/>
       <w:r>
         <w:rPr>
           <w:rFonts w:asciiTheme="minorHAnsi" w:hAnsiTheme="minorHAnsi" w:cstheme="minorHAnsi"/>
           <w:lang w:val="en-US"/>
         </w:rPr>
-        <w:t>sezione</w:t>
-      </w:r>
-      <w:proofErr w:type="spellEnd"/>
-      <w:r>
-        <w:rPr>
-          <w:rFonts w:asciiTheme="minorHAnsi" w:hAnsiTheme="minorHAnsi" w:cstheme="minorHAnsi"/>
-          <w:lang w:val="en-US"/>
-        </w:rPr>
-        <w:t xml:space="preserve"> </w:t>
-      </w:r>
-      <w:proofErr w:type="spellStart"/>
-      <w:r>
-        <w:rPr>
-          <w:rFonts w:asciiTheme="minorHAnsi" w:hAnsiTheme="minorHAnsi" w:cstheme="minorHAnsi"/>
-          <w:lang w:val="en-US"/>
-        </w:rPr>
-        <w:t>crediti</w:t>
-      </w:r>
-      <w:proofErr w:type="spellEnd"/>
+        <w:t>sezione crediti</w:t>
+      </w:r>
       <w:r>
         <w:rPr>
           <w:rFonts w:asciiTheme="minorHAnsi" w:hAnsiTheme="minorHAnsi" w:cstheme="minorHAnsi"/>
@@ -15381,7 +14725,7 @@
                     <pic:cNvPicPr/>
                   </pic:nvPicPr>
                   <pic:blipFill>
-                    <a:blip r:embed="rId24">
+                    <a:blip r:embed="rId25">
                       <a:extLst>
                         <a:ext uri="{28A0092B-C50C-407E-A947-70E740481C1C}">
                           <a14:useLocalDpi xmlns:a14="http://schemas.microsoft.com/office/drawing/2010/main" val="0"/>
@@ -15425,33 +14769,8 @@
           <w:rFonts w:asciiTheme="minorHAnsi" w:hAnsiTheme="minorHAnsi" w:cstheme="minorHAnsi"/>
           <w:lang w:val="en-US"/>
         </w:rPr>
-        <w:t xml:space="preserve">Flowchart </w:t>
-      </w:r>
-      <w:proofErr w:type="spellStart"/>
-      <w:r>
-        <w:rPr>
-          <w:rFonts w:asciiTheme="minorHAnsi" w:hAnsiTheme="minorHAnsi" w:cstheme="minorHAnsi"/>
-          <w:lang w:val="en-US"/>
-        </w:rPr>
-        <w:t>sezione</w:t>
-      </w:r>
-      <w:proofErr w:type="spellEnd"/>
-      <w:r>
-        <w:rPr>
-          <w:rFonts w:asciiTheme="minorHAnsi" w:hAnsiTheme="minorHAnsi" w:cstheme="minorHAnsi"/>
-          <w:lang w:val="en-US"/>
-        </w:rPr>
-        <w:t xml:space="preserve"> </w:t>
-      </w:r>
-      <w:proofErr w:type="spellStart"/>
-      <w:r>
-        <w:rPr>
-          <w:rFonts w:asciiTheme="minorHAnsi" w:hAnsiTheme="minorHAnsi" w:cstheme="minorHAnsi"/>
-          <w:lang w:val="en-US"/>
-        </w:rPr>
-        <w:t>classifica</w:t>
-      </w:r>
-      <w:proofErr w:type="spellEnd"/>
+        <w:t>Flowchart sezione classifica</w:t>
+      </w:r>
     </w:p>
     <w:p>
       <w:pPr>
@@ -15484,7 +14803,7 @@
                     <pic:cNvPicPr/>
                   </pic:nvPicPr>
                   <pic:blipFill>
-                    <a:blip r:embed="rId25">
+                    <a:blip r:embed="rId26">
                       <a:extLst>
                         <a:ext uri="{28A0092B-C50C-407E-A947-70E740481C1C}">
                           <a14:useLocalDpi xmlns:a14="http://schemas.microsoft.com/office/drawing/2010/main" val="0"/>
@@ -15528,17 +14847,8 @@
           <w:rFonts w:asciiTheme="minorHAnsi" w:hAnsiTheme="minorHAnsi" w:cstheme="minorHAnsi"/>
           <w:lang w:val="en-US"/>
         </w:rPr>
-        <w:t xml:space="preserve">Flowchart menu </w:t>
-      </w:r>
-      <w:proofErr w:type="spellStart"/>
-      <w:r>
-        <w:rPr>
-          <w:rFonts w:asciiTheme="minorHAnsi" w:hAnsiTheme="minorHAnsi" w:cstheme="minorHAnsi"/>
-          <w:lang w:val="en-US"/>
-        </w:rPr>
-        <w:t>opzioni</w:t>
-      </w:r>
-      <w:proofErr w:type="spellEnd"/>
+        <w:t>Flowchart menu opzioni</w:t>
+      </w:r>
     </w:p>
     <w:p>
       <w:pPr>
@@ -15571,7 +14881,7 @@
                     <pic:cNvPicPr/>
                   </pic:nvPicPr>
                   <pic:blipFill>
-                    <a:blip r:embed="rId26">
+                    <a:blip r:embed="rId27">
                       <a:extLst>
                         <a:ext uri="{28A0092B-C50C-407E-A947-70E740481C1C}">
                           <a14:useLocalDpi xmlns:a14="http://schemas.microsoft.com/office/drawing/2010/main" val="0"/>
@@ -15615,23 +14925,7 @@
           <w:rFonts w:asciiTheme="minorHAnsi" w:hAnsiTheme="minorHAnsi" w:cstheme="minorHAnsi"/>
           <w:lang w:val="en-US"/>
         </w:rPr>
-        <w:t xml:space="preserve">Flowchart del </w:t>
-      </w:r>
-      <w:proofErr w:type="spellStart"/>
-      <w:r>
-        <w:rPr>
-          <w:rFonts w:asciiTheme="minorHAnsi" w:hAnsiTheme="minorHAnsi" w:cstheme="minorHAnsi"/>
-          <w:lang w:val="en-US"/>
-        </w:rPr>
-        <w:t>livello</w:t>
-      </w:r>
-      <w:proofErr w:type="spellEnd"/>
-      <w:r>
-        <w:rPr>
-          <w:rFonts w:asciiTheme="minorHAnsi" w:hAnsiTheme="minorHAnsi" w:cstheme="minorHAnsi"/>
-          <w:lang w:val="en-US"/>
-        </w:rPr>
-        <w:t xml:space="preserve"> 0.</w:t>
+        <w:t>Flowchart del livello 0.</w:t>
       </w:r>
     </w:p>
     <w:p>
@@ -15665,7 +14959,7 @@
                     <pic:cNvPicPr/>
                   </pic:nvPicPr>
                   <pic:blipFill>
-                    <a:blip r:embed="rId27">
+                    <a:blip r:embed="rId28">
                       <a:extLst>
                         <a:ext uri="{28A0092B-C50C-407E-A947-70E740481C1C}">
                           <a14:useLocalDpi xmlns:a14="http://schemas.microsoft.com/office/drawing/2010/main" val="0"/>
@@ -15709,23 +15003,7 @@
           <w:rFonts w:asciiTheme="minorHAnsi" w:hAnsiTheme="minorHAnsi" w:cstheme="minorHAnsi"/>
           <w:lang w:val="en-US"/>
         </w:rPr>
-        <w:t xml:space="preserve">Flowchart del </w:t>
-      </w:r>
-      <w:proofErr w:type="spellStart"/>
-      <w:r>
-        <w:rPr>
-          <w:rFonts w:asciiTheme="minorHAnsi" w:hAnsiTheme="minorHAnsi" w:cstheme="minorHAnsi"/>
-          <w:lang w:val="en-US"/>
-        </w:rPr>
-        <w:t>livello</w:t>
-      </w:r>
-      <w:proofErr w:type="spellEnd"/>
-      <w:r>
-        <w:rPr>
-          <w:rFonts w:asciiTheme="minorHAnsi" w:hAnsiTheme="minorHAnsi" w:cstheme="minorHAnsi"/>
-          <w:lang w:val="en-US"/>
-        </w:rPr>
-        <w:t xml:space="preserve"> 1.</w:t>
+        <w:t>Flowchart del livello 1.</w:t>
       </w:r>
     </w:p>
     <w:p>
@@ -15759,7 +15037,7 @@
                     <pic:cNvPicPr/>
                   </pic:nvPicPr>
                   <pic:blipFill>
-                    <a:blip r:embed="rId28">
+                    <a:blip r:embed="rId29">
                       <a:extLst>
                         <a:ext uri="{28A0092B-C50C-407E-A947-70E740481C1C}">
                           <a14:useLocalDpi xmlns:a14="http://schemas.microsoft.com/office/drawing/2010/main" val="0"/>
@@ -15803,23 +15081,7 @@
           <w:rFonts w:asciiTheme="minorHAnsi" w:hAnsiTheme="minorHAnsi" w:cstheme="minorHAnsi"/>
           <w:lang w:val="en-US"/>
         </w:rPr>
-        <w:t xml:space="preserve">Flowchart del </w:t>
-      </w:r>
-      <w:proofErr w:type="spellStart"/>
-      <w:r>
-        <w:rPr>
-          <w:rFonts w:asciiTheme="minorHAnsi" w:hAnsiTheme="minorHAnsi" w:cstheme="minorHAnsi"/>
-          <w:lang w:val="en-US"/>
-        </w:rPr>
-        <w:t>livello</w:t>
-      </w:r>
-      <w:proofErr w:type="spellEnd"/>
-      <w:r>
-        <w:rPr>
-          <w:rFonts w:asciiTheme="minorHAnsi" w:hAnsiTheme="minorHAnsi" w:cstheme="minorHAnsi"/>
-          <w:lang w:val="en-US"/>
-        </w:rPr>
-        <w:t xml:space="preserve"> 2.</w:t>
+        <w:t>Flowchart del livello 2.</w:t>
       </w:r>
     </w:p>
     <w:p>
@@ -15853,7 +15115,7 @@
                     <pic:cNvPicPr/>
                   </pic:nvPicPr>
                   <pic:blipFill>
-                    <a:blip r:embed="rId29">
+                    <a:blip r:embed="rId30">
                       <a:extLst>
                         <a:ext uri="{28A0092B-C50C-407E-A947-70E740481C1C}">
                           <a14:useLocalDpi xmlns:a14="http://schemas.microsoft.com/office/drawing/2010/main" val="0"/>
@@ -15920,17 +15182,8 @@
           <w:rFonts w:asciiTheme="minorHAnsi" w:hAnsiTheme="minorHAnsi" w:cstheme="minorHAnsi"/>
           <w:lang w:val="en-US"/>
         </w:rPr>
-        <w:t xml:space="preserve">Menu </w:t>
-      </w:r>
-      <w:proofErr w:type="spellStart"/>
-      <w:r>
-        <w:rPr>
-          <w:rFonts w:asciiTheme="minorHAnsi" w:hAnsiTheme="minorHAnsi" w:cstheme="minorHAnsi"/>
-          <w:lang w:val="en-US"/>
-        </w:rPr>
-        <w:t>iniziale</w:t>
-      </w:r>
-      <w:proofErr w:type="spellEnd"/>
+        <w:t>Menu iniziale</w:t>
+      </w:r>
       <w:r>
         <w:rPr>
           <w:rFonts w:asciiTheme="minorHAnsi" w:hAnsiTheme="minorHAnsi" w:cstheme="minorHAnsi"/>
@@ -15972,7 +15225,7 @@
                     </pic:cNvPicPr>
                   </pic:nvPicPr>
                   <pic:blipFill>
-                    <a:blip r:embed="rId30">
+                    <a:blip r:embed="rId31">
                       <a:extLst>
                         <a:ext uri="{28A0092B-C50C-407E-A947-70E740481C1C}">
                           <a14:useLocalDpi xmlns:a14="http://schemas.microsoft.com/office/drawing/2010/main" val="0"/>
@@ -16031,16 +15284,8 @@
         <w:rPr>
           <w:rFonts w:asciiTheme="minorHAnsi" w:hAnsiTheme="minorHAnsi" w:cstheme="minorHAnsi"/>
         </w:rPr>
-        <w:t xml:space="preserve">Font: </w:t>
-      </w:r>
-      <w:proofErr w:type="spellStart"/>
-      <w:r>
-        <w:rPr>
-          <w:rFonts w:asciiTheme="minorHAnsi" w:hAnsiTheme="minorHAnsi" w:cstheme="minorHAnsi"/>
-        </w:rPr>
-        <w:t>Roboto-Bold</w:t>
-      </w:r>
-      <w:proofErr w:type="spellEnd"/>
+        <w:t>Font: Roboto-Bold</w:t>
+      </w:r>
     </w:p>
     <w:p>
       <w:pPr>
@@ -16082,26 +15327,92 @@
         <w:ind w:left="0" w:firstLine="0"/>
         <w:rPr>
           <w:rFonts w:asciiTheme="minorHAnsi" w:hAnsiTheme="minorHAnsi" w:cstheme="minorHAnsi"/>
+        </w:rPr>
+      </w:pPr>
+      <w:r>
+        <w:rPr>
+          <w:rFonts w:asciiTheme="minorHAnsi" w:hAnsiTheme="minorHAnsi" w:cstheme="minorHAnsi"/>
+        </w:rPr>
+        <w:lastRenderedPageBreak/>
+        <w:t>Menu opzioni</w:t>
+      </w:r>
+      <w:r>
+        <w:rPr>
+          <w:rFonts w:asciiTheme="minorHAnsi" w:hAnsiTheme="minorHAnsi" w:cstheme="minorHAnsi"/>
+        </w:rPr>
+        <w:t xml:space="preserve"> (Impostazioni Grafica e</w:t>
+      </w:r>
+      <w:r>
+        <w:rPr>
+          <w:rFonts w:asciiTheme="minorHAnsi" w:hAnsiTheme="minorHAnsi" w:cstheme="minorHAnsi"/>
+        </w:rPr>
+        <w:t xml:space="preserve"> Audio):</w:t>
+      </w:r>
+    </w:p>
+    <w:p>
+      <w:pPr>
+        <w:pStyle w:val="Paragrafoelenco"/>
+        <w:ind w:left="708"/>
+        <w:rPr>
+          <w:rFonts w:asciiTheme="minorHAnsi" w:hAnsiTheme="minorHAnsi" w:cstheme="minorHAnsi"/>
           <w:lang w:val="en-US"/>
         </w:rPr>
       </w:pPr>
       <w:r>
         <w:rPr>
           <w:rFonts w:asciiTheme="minorHAnsi" w:hAnsiTheme="minorHAnsi" w:cstheme="minorHAnsi"/>
+          <w:noProof/>
           <w:lang w:val="en-US"/>
         </w:rPr>
-        <w:lastRenderedPageBreak/>
-        <w:t xml:space="preserve">Menu </w:t>
-      </w:r>
-      <w:proofErr w:type="spellStart"/>
-      <w:r>
-        <w:rPr>
-          <w:rFonts w:asciiTheme="minorHAnsi" w:hAnsiTheme="minorHAnsi" w:cstheme="minorHAnsi"/>
-          <w:lang w:val="en-US"/>
-        </w:rPr>
-        <w:t>opzioni</w:t>
-      </w:r>
-      <w:proofErr w:type="spellEnd"/>
+        <w:drawing>
+          <wp:inline distT="0" distB="0" distL="0" distR="0" wp14:anchorId="3391C95E" wp14:editId="438328F7">
+            <wp:extent cx="6106160" cy="3220720"/>
+            <wp:effectExtent l="0" t="0" r="8890" b="0"/>
+            <wp:docPr id="26" name="Immagine 26"/>
+            <wp:cNvGraphicFramePr>
+              <a:graphicFrameLocks xmlns:a="http://schemas.openxmlformats.org/drawingml/2006/main" noChangeAspect="1"/>
+            </wp:cNvGraphicFramePr>
+            <a:graphic xmlns:a="http://schemas.openxmlformats.org/drawingml/2006/main">
+              <a:graphicData uri="http://schemas.openxmlformats.org/drawingml/2006/picture">
+                <pic:pic xmlns:pic="http://schemas.openxmlformats.org/drawingml/2006/picture">
+                  <pic:nvPicPr>
+                    <pic:cNvPr id="0" name="Picture 5"/>
+                    <pic:cNvPicPr>
+                      <a:picLocks noChangeAspect="1" noChangeArrowheads="1"/>
+                    </pic:cNvPicPr>
+                  </pic:nvPicPr>
+                  <pic:blipFill>
+                    <a:blip r:embed="rId32" cstate="print">
+                      <a:extLst>
+                        <a:ext uri="{28A0092B-C50C-407E-A947-70E740481C1C}">
+                          <a14:useLocalDpi xmlns:a14="http://schemas.microsoft.com/office/drawing/2010/main" val="0"/>
+                        </a:ext>
+                      </a:extLst>
+                    </a:blip>
+                    <a:srcRect/>
+                    <a:stretch>
+                      <a:fillRect/>
+                    </a:stretch>
+                  </pic:blipFill>
+                  <pic:spPr bwMode="auto">
+                    <a:xfrm>
+                      <a:off x="0" y="0"/>
+                      <a:ext cx="6106160" cy="3220720"/>
+                    </a:xfrm>
+                    <a:prstGeom prst="rect">
+                      <a:avLst/>
+                    </a:prstGeom>
+                    <a:noFill/>
+                    <a:ln>
+                      <a:noFill/>
+                    </a:ln>
+                  </pic:spPr>
+                </pic:pic>
+              </a:graphicData>
+            </a:graphic>
+          </wp:inline>
+        </w:drawing>
+      </w:r>
     </w:p>
     <w:p>
       <w:pPr>
@@ -16113,18 +15424,35 @@
         <w:ind w:left="0" w:firstLine="0"/>
         <w:rPr>
           <w:rFonts w:asciiTheme="minorHAnsi" w:hAnsiTheme="minorHAnsi" w:cstheme="minorHAnsi"/>
-          <w:lang w:val="en-US"/>
-        </w:rPr>
-      </w:pPr>
-      <w:proofErr w:type="spellStart"/>
-      <w:r>
-        <w:rPr>
-          <w:rFonts w:asciiTheme="minorHAnsi" w:hAnsiTheme="minorHAnsi" w:cstheme="minorHAnsi"/>
-          <w:lang w:val="en-US"/>
-        </w:rPr>
-        <w:t>Crediti</w:t>
-      </w:r>
-      <w:proofErr w:type="spellEnd"/>
+        </w:rPr>
+      </w:pPr>
+      <w:r>
+        <w:rPr>
+          <w:rFonts w:asciiTheme="minorHAnsi" w:hAnsiTheme="minorHAnsi" w:cstheme="minorHAnsi"/>
+        </w:rPr>
+        <w:t xml:space="preserve">Menu opzioni (Impostazioni </w:t>
+      </w:r>
+      <w:r>
+        <w:rPr>
+          <w:rFonts w:asciiTheme="minorHAnsi" w:hAnsiTheme="minorHAnsi" w:cstheme="minorHAnsi"/>
+        </w:rPr>
+        <w:t>Controlli</w:t>
+      </w:r>
+      <w:r>
+        <w:rPr>
+          <w:rFonts w:asciiTheme="minorHAnsi" w:hAnsiTheme="minorHAnsi" w:cstheme="minorHAnsi"/>
+        </w:rPr>
+        <w:t>):</w:t>
+      </w:r>
+    </w:p>
+    <w:p>
+      <w:pPr>
+        <w:pStyle w:val="Paragrafoelenco"/>
+        <w:ind w:left="0"/>
+        <w:rPr>
+          <w:rFonts w:asciiTheme="minorHAnsi" w:hAnsiTheme="minorHAnsi" w:cstheme="minorHAnsi"/>
+        </w:rPr>
+      </w:pPr>
     </w:p>
     <w:p>
       <w:pPr>
@@ -16136,18 +15464,15 @@
         <w:ind w:left="0" w:firstLine="0"/>
         <w:rPr>
           <w:rFonts w:asciiTheme="minorHAnsi" w:hAnsiTheme="minorHAnsi" w:cstheme="minorHAnsi"/>
+        </w:rPr>
+      </w:pPr>
+      <w:r>
+        <w:rPr>
+          <w:rFonts w:asciiTheme="minorHAnsi" w:hAnsiTheme="minorHAnsi" w:cstheme="minorHAnsi"/>
           <w:lang w:val="en-US"/>
         </w:rPr>
-      </w:pPr>
-      <w:proofErr w:type="spellStart"/>
-      <w:r>
-        <w:rPr>
-          <w:rFonts w:asciiTheme="minorHAnsi" w:hAnsiTheme="minorHAnsi" w:cstheme="minorHAnsi"/>
-          <w:lang w:val="en-US"/>
-        </w:rPr>
-        <w:t>Classifica</w:t>
-      </w:r>
-      <w:proofErr w:type="spellEnd"/>
+        <w:t>Crediti</w:t>
+      </w:r>
     </w:p>
     <w:p>
       <w:pPr>
@@ -16167,17 +15492,8 @@
           <w:rFonts w:asciiTheme="minorHAnsi" w:hAnsiTheme="minorHAnsi" w:cstheme="minorHAnsi"/>
           <w:lang w:val="en-US"/>
         </w:rPr>
-        <w:t xml:space="preserve">Menu </w:t>
-      </w:r>
-      <w:proofErr w:type="spellStart"/>
-      <w:r>
-        <w:rPr>
-          <w:rFonts w:asciiTheme="minorHAnsi" w:hAnsiTheme="minorHAnsi" w:cstheme="minorHAnsi"/>
-          <w:lang w:val="en-US"/>
-        </w:rPr>
-        <w:t>suggerimenti</w:t>
-      </w:r>
-      <w:proofErr w:type="spellEnd"/>
+        <w:t>Classifica</w:t>
+      </w:r>
     </w:p>
     <w:p>
       <w:pPr>
@@ -16192,21 +15508,33 @@
           <w:lang w:val="en-US"/>
         </w:rPr>
       </w:pPr>
-      <w:proofErr w:type="spellStart"/>
       <w:r>
         <w:rPr>
           <w:rFonts w:asciiTheme="minorHAnsi" w:hAnsiTheme="minorHAnsi" w:cstheme="minorHAnsi"/>
           <w:lang w:val="en-US"/>
         </w:rPr>
-        <w:t>Schermata</w:t>
-      </w:r>
-      <w:proofErr w:type="spellEnd"/>
-      <w:r>
+        <w:t>Menu suggerimenti</w:t>
+      </w:r>
+    </w:p>
+    <w:p>
+      <w:pPr>
+        <w:pStyle w:val="Paragrafoelenco"/>
+        <w:numPr>
+          <w:ilvl w:val="0"/>
+          <w:numId w:val="48"/>
+        </w:numPr>
+        <w:ind w:left="0" w:firstLine="0"/>
         <w:rPr>
           <w:rFonts w:asciiTheme="minorHAnsi" w:hAnsiTheme="minorHAnsi" w:cstheme="minorHAnsi"/>
           <w:lang w:val="en-US"/>
         </w:rPr>
-        <w:t xml:space="preserve"> in-game.</w:t>
+      </w:pPr>
+      <w:r>
+        <w:rPr>
+          <w:rFonts w:asciiTheme="minorHAnsi" w:hAnsiTheme="minorHAnsi" w:cstheme="minorHAnsi"/>
+          <w:lang w:val="en-US"/>
+        </w:rPr>
+        <w:t>Schermata in-game.</w:t>
       </w:r>
     </w:p>
     <w:p>
@@ -16845,21 +16173,7 @@
         <w:rPr>
           <w:rFonts w:asciiTheme="minorHAnsi" w:hAnsiTheme="minorHAnsi"/>
         </w:rPr>
-        <w:t xml:space="preserve">processore: AMD </w:t>
-      </w:r>
-      <w:proofErr w:type="spellStart"/>
-      <w:r>
-        <w:rPr>
-          <w:rFonts w:asciiTheme="minorHAnsi" w:hAnsiTheme="minorHAnsi"/>
-        </w:rPr>
-        <w:t>Ryzen</w:t>
-      </w:r>
-      <w:proofErr w:type="spellEnd"/>
-      <w:r>
-        <w:rPr>
-          <w:rFonts w:asciiTheme="minorHAnsi" w:hAnsiTheme="minorHAnsi"/>
-        </w:rPr>
-        <w:t xml:space="preserve"> 5 5600X</w:t>
+        <w:t>processore: AMD Ryzen 5 5600X</w:t>
       </w:r>
     </w:p>
     <w:p>
@@ -17008,21 +16322,7 @@
         <w:rPr>
           <w:rFonts w:asciiTheme="minorHAnsi" w:hAnsiTheme="minorHAnsi"/>
         </w:rPr>
-        <w:t xml:space="preserve">GPU: </w:t>
-      </w:r>
-      <w:proofErr w:type="spellStart"/>
-      <w:r>
-        <w:rPr>
-          <w:rFonts w:asciiTheme="minorHAnsi" w:hAnsiTheme="minorHAnsi"/>
-        </w:rPr>
-        <w:t>GeForce</w:t>
-      </w:r>
-      <w:proofErr w:type="spellEnd"/>
-      <w:r>
-        <w:rPr>
-          <w:rFonts w:asciiTheme="minorHAnsi" w:hAnsiTheme="minorHAnsi"/>
-        </w:rPr>
-        <w:t xml:space="preserve"> 130 MX</w:t>
+        <w:t>GPU: GeForce 130 MX</w:t>
       </w:r>
     </w:p>
     <w:p>
@@ -17087,21 +16387,7 @@
         <w:rPr>
           <w:rFonts w:asciiTheme="minorHAnsi" w:hAnsiTheme="minorHAnsi"/>
         </w:rPr>
-        <w:t xml:space="preserve">processore: AMD </w:t>
-      </w:r>
-      <w:proofErr w:type="spellStart"/>
-      <w:r>
-        <w:rPr>
-          <w:rFonts w:asciiTheme="minorHAnsi" w:hAnsiTheme="minorHAnsi"/>
-        </w:rPr>
-        <w:t>Ryzen</w:t>
-      </w:r>
-      <w:proofErr w:type="spellEnd"/>
-      <w:r>
-        <w:rPr>
-          <w:rFonts w:asciiTheme="minorHAnsi" w:hAnsiTheme="minorHAnsi"/>
-        </w:rPr>
-        <w:t xml:space="preserve"> 7 5800H</w:t>
+        <w:t>processore: AMD Ryzen 7 5800H</w:t>
       </w:r>
     </w:p>
     <w:p>
@@ -17228,35 +16514,7 @@
         <w:rPr>
           <w:rFonts w:asciiTheme="minorHAnsi" w:hAnsiTheme="minorHAnsi"/>
         </w:rPr>
-        <w:t xml:space="preserve">. I tester del gioco saranno sia i fruitori finali del prodotto per valutare se l’obbiettivo finale del </w:t>
-      </w:r>
-      <w:proofErr w:type="spellStart"/>
-      <w:r>
-        <w:rPr>
-          <w:rFonts w:asciiTheme="minorHAnsi" w:hAnsiTheme="minorHAnsi"/>
-        </w:rPr>
-        <w:t>Serius</w:t>
-      </w:r>
-      <w:proofErr w:type="spellEnd"/>
-      <w:r>
-        <w:rPr>
-          <w:rFonts w:asciiTheme="minorHAnsi" w:hAnsiTheme="minorHAnsi"/>
-        </w:rPr>
-        <w:t xml:space="preserve"> game è stato raggiunto (Divertire ed insegnare) e sia coloro che non sono i fruitori finali del prodotto ma hanno dimestichezza con il mondo dei videogiochi e poter ricevere un </w:t>
-      </w:r>
-      <w:proofErr w:type="gramStart"/>
-      <w:r>
-        <w:rPr>
-          <w:rFonts w:asciiTheme="minorHAnsi" w:hAnsiTheme="minorHAnsi"/>
-        </w:rPr>
-        <w:t>feedback</w:t>
-      </w:r>
-      <w:proofErr w:type="gramEnd"/>
-      <w:r>
-        <w:rPr>
-          <w:rFonts w:asciiTheme="minorHAnsi" w:hAnsiTheme="minorHAnsi"/>
-        </w:rPr>
-        <w:t xml:space="preserve"> dal punto di vista tecnico.</w:t>
+        <w:t>. I tester del gioco saranno sia i fruitori finali del prodotto per valutare se l’obbiettivo finale del Serius game è stato raggiunto (Divertire ed insegnare) e sia coloro che non sono i fruitori finali del prodotto ma hanno dimestichezza con il mondo dei videogiochi e poter ricevere un feedback dal punto di vista tecnico.</w:t>
       </w:r>
     </w:p>
     <w:p>
@@ -17276,21 +16534,7 @@
         <w:rPr>
           <w:rFonts w:asciiTheme="minorHAnsi" w:hAnsiTheme="minorHAnsi"/>
         </w:rPr>
-        <w:t xml:space="preserve">Spiegare loro la procedura di test: il test si è tenuto in un ambiente chiuso e controllato. Gli utenti si sono posizionati davanti ad una macchina per il test con accanto uno dei membri </w:t>
-      </w:r>
-      <w:proofErr w:type="gramStart"/>
-      <w:r>
-        <w:rPr>
-          <w:rFonts w:asciiTheme="minorHAnsi" w:hAnsiTheme="minorHAnsi"/>
-        </w:rPr>
-        <w:t>del team</w:t>
-      </w:r>
-      <w:proofErr w:type="gramEnd"/>
-      <w:r>
-        <w:rPr>
-          <w:rFonts w:asciiTheme="minorHAnsi" w:hAnsiTheme="minorHAnsi"/>
-        </w:rPr>
-        <w:t xml:space="preserve"> di sviluppo, posto lì per eventuali chiarimenti e aiuti, ove necessari. Agli utenti è stato chiesto di provare in prima persona l’applicazione e di esporre durante il gioco, a volte sollecitati, le proprie impressioni e sensazioni. </w:t>
+        <w:t xml:space="preserve">Spiegare loro la procedura di test: il test si è tenuto in un ambiente chiuso e controllato. Gli utenti si sono posizionati davanti ad una macchina per il test con accanto uno dei membri del team di sviluppo, posto lì per eventuali chiarimenti e aiuti, ove necessari. Agli utenti è stato chiesto di provare in prima persona l’applicazione e di esporre durante il gioco, a volte sollecitati, le proprie impressioni e sensazioni. </w:t>
       </w:r>
     </w:p>
     <w:p>
@@ -17310,21 +16554,7 @@
         <w:rPr>
           <w:rFonts w:asciiTheme="minorHAnsi" w:hAnsiTheme="minorHAnsi"/>
         </w:rPr>
-        <w:t xml:space="preserve">Osservarli mentre usano il programma: Il membro </w:t>
-      </w:r>
-      <w:proofErr w:type="gramStart"/>
-      <w:r>
-        <w:rPr>
-          <w:rFonts w:asciiTheme="minorHAnsi" w:hAnsiTheme="minorHAnsi"/>
-        </w:rPr>
-        <w:t>del team</w:t>
-      </w:r>
-      <w:proofErr w:type="gramEnd"/>
-      <w:r>
-        <w:rPr>
-          <w:rFonts w:asciiTheme="minorHAnsi" w:hAnsiTheme="minorHAnsi"/>
-        </w:rPr>
-        <w:t xml:space="preserve"> di sviluppo presente durante il test prendeva nota di eventuali difficoltà dell'utente. Gli utenti hanno consentito di rilevare alcuni malfunzionamenti non riscontrati durante l’alfa test:</w:t>
+        <w:t>Osservarli mentre usano il programma: Il membro del team di sviluppo presente durante il test prendeva nota di eventuali difficoltà dell'utente. Gli utenti hanno consentito di rilevare alcuni malfunzionamenti non riscontrati durante l’alfa test:</w:t>
       </w:r>
     </w:p>
     <w:p>
@@ -17394,21 +16624,7 @@
         <w:rPr>
           <w:color w:val="538135" w:themeColor="accent6" w:themeShade="BF"/>
         </w:rPr>
-        <w:t xml:space="preserve">Questionario SUS (System </w:t>
-      </w:r>
-      <w:proofErr w:type="spellStart"/>
-      <w:r>
-        <w:rPr>
-          <w:color w:val="538135" w:themeColor="accent6" w:themeShade="BF"/>
-        </w:rPr>
-        <w:t>Usability</w:t>
-      </w:r>
-      <w:proofErr w:type="spellEnd"/>
-      <w:r>
-        <w:rPr>
-          <w:color w:val="538135" w:themeColor="accent6" w:themeShade="BF"/>
-        </w:rPr>
-        <w:t xml:space="preserve"> Scale)</w:t>
+        <w:t>Questionario SUS (System Usability Scale)</w:t>
       </w:r>
       <w:bookmarkEnd w:id="134"/>
       <w:bookmarkEnd w:id="135"/>
@@ -17431,21 +16647,7 @@
         <w:rPr>
           <w:rFonts w:asciiTheme="majorHAnsi" w:hAnsiTheme="majorHAnsi"/>
         </w:rPr>
-        <w:t xml:space="preserve">Di seguito si riporta una scheda di esempio per la compilazione del questionario SUS (System </w:t>
-      </w:r>
-      <w:proofErr w:type="spellStart"/>
-      <w:r>
-        <w:rPr>
-          <w:rFonts w:asciiTheme="majorHAnsi" w:hAnsiTheme="majorHAnsi"/>
-        </w:rPr>
-        <w:t>Usability</w:t>
-      </w:r>
-      <w:proofErr w:type="spellEnd"/>
-      <w:r>
-        <w:rPr>
-          <w:rFonts w:asciiTheme="majorHAnsi" w:hAnsiTheme="majorHAnsi"/>
-        </w:rPr>
-        <w:t xml:space="preserve"> Scale.</w:t>
+        <w:t>Di seguito si riporta una scheda di esempio per la compilazione del questionario SUS (System Usability Scale.</w:t>
       </w:r>
     </w:p>
     <w:p>
@@ -21823,19 +21025,8 @@
                 <w:sz w:val="20"/>
                 <w:szCs w:val="20"/>
               </w:rPr>
-              <w:t xml:space="preserve">Ho avuto bisogno di imparare molti processi prima di riuscire ad utilizzare al meglio il </w:t>
-            </w:r>
-            <w:proofErr w:type="spellStart"/>
-            <w:r>
-              <w:rPr>
-                <w:rFonts w:ascii="Calibri" w:hAnsi="Calibri" w:cs="Times New Roman"/>
-                <w:color w:val="000000"/>
-                <w:sz w:val="20"/>
-                <w:szCs w:val="20"/>
-              </w:rPr>
-              <w:t>gio</w:t>
-            </w:r>
-            <w:proofErr w:type="spellEnd"/>
+              <w:t>Ho avuto bisogno di imparare molti processi prima di riuscire ad utilizzare al meglio il gio</w:t>
+            </w:r>
           </w:p>
         </w:tc>
         <w:tc>
@@ -22421,15 +21612,7 @@
       <w:fldChar w:fldCharType="end"/>
     </w:r>
     <w:r>
-      <w:t xml:space="preserve"> </w:t>
-    </w:r>
-    <w:proofErr w:type="spellStart"/>
-    <w:r>
-      <w:t>Healthy</w:t>
-    </w:r>
-    <w:proofErr w:type="spellEnd"/>
-    <w:r>
-      <w:t xml:space="preserve"> Catering</w:t>
+      <w:t xml:space="preserve"> Healthy Catering</w:t>
     </w:r>
     <w:r>
       <w:t xml:space="preserve"> – PPM documentazione </w:t>
@@ -22525,14 +21708,12 @@
                               <w:rFonts w:ascii="Garamond" w:hAnsi="Garamond"/>
                             </w:rPr>
                           </w:pPr>
-                          <w:proofErr w:type="spellStart"/>
                           <w:r>
                             <w:rPr>
                               <w:rFonts w:ascii="Garamond" w:hAnsi="Garamond"/>
                             </w:rPr>
                             <w:t>CdS</w:t>
                           </w:r>
-                          <w:proofErr w:type="spellEnd"/>
                           <w:r>
                             <w:rPr>
                               <w:rFonts w:ascii="Garamond" w:hAnsi="Garamond"/>
@@ -22614,14 +21795,12 @@
                         <w:rFonts w:ascii="Garamond" w:hAnsi="Garamond"/>
                       </w:rPr>
                     </w:pPr>
-                    <w:proofErr w:type="spellStart"/>
                     <w:r>
                       <w:rPr>
                         <w:rFonts w:ascii="Garamond" w:hAnsi="Garamond"/>
                       </w:rPr>
                       <w:t>CdS</w:t>
                     </w:r>
-                    <w:proofErr w:type="spellEnd"/>
                     <w:r>
                       <w:rPr>
                         <w:rFonts w:ascii="Garamond" w:hAnsi="Garamond"/>

</xml_diff>

<commit_message>
aggiunto storyboard menu opzioni (Controlli)
</commit_message>
<xml_diff>
--- a/doc/pianificazione/Healthy Catering Documentazione (Gruppo 7).docx
+++ b/doc/pianificazione/Healthy Catering Documentazione (Gruppo 7).docx
@@ -24,6 +24,7 @@
         </w:rPr>
       </w:pPr>
       <w:bookmarkStart w:id="0" w:name="_Hlk101112660"/>
+      <w:proofErr w:type="spellStart"/>
       <w:r>
         <w:rPr>
           <w:rFonts w:eastAsiaTheme="majorEastAsia" w:cstheme="majorBidi"/>
@@ -33,7 +34,19 @@
           <w:sz w:val="72"/>
           <w:szCs w:val="56"/>
         </w:rPr>
-        <w:t>Healthy Catering</w:t>
+        <w:t>Healthy</w:t>
+      </w:r>
+      <w:proofErr w:type="spellEnd"/>
+      <w:r>
+        <w:rPr>
+          <w:rFonts w:eastAsiaTheme="majorEastAsia" w:cstheme="majorBidi"/>
+          <w:b/>
+          <w:spacing w:val="-10"/>
+          <w:kern w:val="28"/>
+          <w:sz w:val="72"/>
+          <w:szCs w:val="56"/>
+        </w:rPr>
+        <w:t xml:space="preserve"> Catering</w:t>
       </w:r>
     </w:p>
     <w:bookmarkEnd w:id="0"/>
@@ -4284,7 +4297,21 @@
         <w:rPr>
           <w:rFonts w:asciiTheme="minorHAnsi" w:hAnsiTheme="minorHAnsi" w:cstheme="minorHAnsi"/>
         </w:rPr>
-        <w:t xml:space="preserve"> ed al nustriScore del piatto</w:t>
+        <w:t xml:space="preserve"> ed al </w:t>
+      </w:r>
+      <w:proofErr w:type="spellStart"/>
+      <w:r>
+        <w:rPr>
+          <w:rFonts w:asciiTheme="minorHAnsi" w:hAnsiTheme="minorHAnsi" w:cstheme="minorHAnsi"/>
+        </w:rPr>
+        <w:t>nustriScore</w:t>
+      </w:r>
+      <w:proofErr w:type="spellEnd"/>
+      <w:r>
+        <w:rPr>
+          <w:rFonts w:asciiTheme="minorHAnsi" w:hAnsiTheme="minorHAnsi" w:cstheme="minorHAnsi"/>
+        </w:rPr>
+        <w:t xml:space="preserve"> del piatto</w:t>
       </w:r>
       <w:r>
         <w:rPr>
@@ -4304,7 +4331,21 @@
         <w:rPr>
           <w:rFonts w:asciiTheme="minorHAnsi" w:hAnsiTheme="minorHAnsi" w:cstheme="minorHAnsi"/>
         </w:rPr>
-        <w:t xml:space="preserve">Inoltre, il videogioco punta a far comprendere l’impatto ambientale della preparazione di un piatto attraverso un sistema di ranking dell’ecoScore </w:t>
+        <w:t>Inoltre, il videogioco punta a far comprendere l’impatto ambientale della preparazione di un piatto attraverso un sistema di ranking dell’</w:t>
+      </w:r>
+      <w:proofErr w:type="spellStart"/>
+      <w:r>
+        <w:rPr>
+          <w:rFonts w:asciiTheme="minorHAnsi" w:hAnsiTheme="minorHAnsi" w:cstheme="minorHAnsi"/>
+        </w:rPr>
+        <w:t>ecoScore</w:t>
+      </w:r>
+      <w:proofErr w:type="spellEnd"/>
+      <w:r>
+        <w:rPr>
+          <w:rFonts w:asciiTheme="minorHAnsi" w:hAnsiTheme="minorHAnsi" w:cstheme="minorHAnsi"/>
+        </w:rPr>
+        <w:t xml:space="preserve"> </w:t>
       </w:r>
       <w:r>
         <w:rPr>
@@ -5559,11 +5600,19 @@
         </w:rPr>
         <w:t xml:space="preserve"> </w:t>
       </w:r>
-      <w:r>
-        <w:rPr>
-          <w:rFonts w:asciiTheme="minorHAnsi" w:hAnsiTheme="minorHAnsi" w:cstheme="minorHAnsi"/>
-        </w:rPr>
-        <w:t>Aspect Ratio: 4:3 e/o 16:9</w:t>
+      <w:proofErr w:type="spellStart"/>
+      <w:r>
+        <w:rPr>
+          <w:rFonts w:asciiTheme="minorHAnsi" w:hAnsiTheme="minorHAnsi" w:cstheme="minorHAnsi"/>
+        </w:rPr>
+        <w:t>Aspect</w:t>
+      </w:r>
+      <w:proofErr w:type="spellEnd"/>
+      <w:r>
+        <w:rPr>
+          <w:rFonts w:asciiTheme="minorHAnsi" w:hAnsiTheme="minorHAnsi" w:cstheme="minorHAnsi"/>
+        </w:rPr>
+        <w:t xml:space="preserve"> Ratio: 4:3 e/o 16:9</w:t>
       </w:r>
     </w:p>
     <w:p>
@@ -5824,11 +5873,19 @@
         </w:rPr>
         <w:t xml:space="preserve"> </w:t>
       </w:r>
-      <w:r>
-        <w:rPr>
-          <w:rFonts w:asciiTheme="minorHAnsi" w:hAnsiTheme="minorHAnsi" w:cstheme="minorHAnsi"/>
-        </w:rPr>
-        <w:t>Aspect Ratio: 4:3 e/o 16:9</w:t>
+      <w:proofErr w:type="spellStart"/>
+      <w:r>
+        <w:rPr>
+          <w:rFonts w:asciiTheme="minorHAnsi" w:hAnsiTheme="minorHAnsi" w:cstheme="minorHAnsi"/>
+        </w:rPr>
+        <w:t>Aspect</w:t>
+      </w:r>
+      <w:proofErr w:type="spellEnd"/>
+      <w:r>
+        <w:rPr>
+          <w:rFonts w:asciiTheme="minorHAnsi" w:hAnsiTheme="minorHAnsi" w:cstheme="minorHAnsi"/>
+        </w:rPr>
+        <w:t xml:space="preserve"> Ratio: 4:3 e/o 16:9</w:t>
       </w:r>
     </w:p>
     <w:p>
@@ -6623,7 +6680,21 @@
         <w:rPr>
           <w:rFonts w:asciiTheme="minorHAnsi" w:hAnsiTheme="minorHAnsi" w:cstheme="minorHAnsi"/>
         </w:rPr>
-        <w:t xml:space="preserve">rientrano nella palette cromatica della frutta (verde, giallo, rosso, arancione ecc…) per ricordare la correlazione tra la sana alimentazione e </w:t>
+        <w:t xml:space="preserve">rientrano nella palette cromatica della frutta (verde, giallo, rosso, arancione </w:t>
+      </w:r>
+      <w:proofErr w:type="spellStart"/>
+      <w:r>
+        <w:rPr>
+          <w:rFonts w:asciiTheme="minorHAnsi" w:hAnsiTheme="minorHAnsi" w:cstheme="minorHAnsi"/>
+        </w:rPr>
+        <w:t>ecc</w:t>
+      </w:r>
+      <w:proofErr w:type="spellEnd"/>
+      <w:r>
+        <w:rPr>
+          <w:rFonts w:asciiTheme="minorHAnsi" w:hAnsiTheme="minorHAnsi" w:cstheme="minorHAnsi"/>
+        </w:rPr>
+        <w:t xml:space="preserve">…) per ricordare la correlazione tra la sana alimentazione e </w:t>
       </w:r>
       <w:r>
         <w:rPr>
@@ -6679,7 +6750,21 @@
         <w:rPr>
           <w:rFonts w:asciiTheme="minorHAnsi" w:hAnsiTheme="minorHAnsi" w:cstheme="minorHAnsi"/>
         </w:rPr>
-        <w:t xml:space="preserve"> il “PT Sans Narrow”. È stato scelto il seguente font poiché è un font Sans Serif, adatto </w:t>
+        <w:t xml:space="preserve"> il “PT Sans </w:t>
+      </w:r>
+      <w:proofErr w:type="spellStart"/>
+      <w:r>
+        <w:rPr>
+          <w:rFonts w:asciiTheme="minorHAnsi" w:hAnsiTheme="minorHAnsi" w:cstheme="minorHAnsi"/>
+        </w:rPr>
+        <w:t>Narrow</w:t>
+      </w:r>
+      <w:proofErr w:type="spellEnd"/>
+      <w:r>
+        <w:rPr>
+          <w:rFonts w:asciiTheme="minorHAnsi" w:hAnsiTheme="minorHAnsi" w:cstheme="minorHAnsi"/>
+        </w:rPr>
+        <w:t xml:space="preserve">”. È stato scelto il seguente font poiché è un font Sans Serif, adatto </w:t>
       </w:r>
       <w:r>
         <w:rPr>
@@ -10704,7 +10789,21 @@
         <w:rPr>
           <w:rFonts w:asciiTheme="minorHAnsi" w:hAnsiTheme="minorHAnsi" w:cstheme="minorHAnsi"/>
         </w:rPr>
-        <w:t xml:space="preserve"> necessarie per il dominio applicativo. È stata utilizzata la documentazione ufficiale di Unity come risorsa informativa legata allo </w:t>
+        <w:t xml:space="preserve"> necessarie per il dominio applicativo. È stata utilizzata la documentazione ufficiale di </w:t>
+      </w:r>
+      <w:proofErr w:type="spellStart"/>
+      <w:r>
+        <w:rPr>
+          <w:rFonts w:asciiTheme="minorHAnsi" w:hAnsiTheme="minorHAnsi" w:cstheme="minorHAnsi"/>
+        </w:rPr>
+        <w:t>Unity</w:t>
+      </w:r>
+      <w:proofErr w:type="spellEnd"/>
+      <w:r>
+        <w:rPr>
+          <w:rFonts w:asciiTheme="minorHAnsi" w:hAnsiTheme="minorHAnsi" w:cstheme="minorHAnsi"/>
+        </w:rPr>
+        <w:t xml:space="preserve"> come risorsa informativa legata allo </w:t>
       </w:r>
       <w:r>
         <w:rPr>
@@ -10730,7 +10829,23 @@
             <w:rStyle w:val="Collegamentoipertestuale"/>
             <w:rFonts w:asciiTheme="minorHAnsi" w:hAnsiTheme="minorHAnsi" w:cstheme="minorHAnsi"/>
           </w:rPr>
-          <w:t>Complete C# Unity Game Developer 3D Online Course</w:t>
+          <w:t xml:space="preserve">Complete C# </w:t>
+        </w:r>
+        <w:proofErr w:type="spellStart"/>
+        <w:r>
+          <w:rPr>
+            <w:rStyle w:val="Collegamentoipertestuale"/>
+            <w:rFonts w:asciiTheme="minorHAnsi" w:hAnsiTheme="minorHAnsi" w:cstheme="minorHAnsi"/>
+          </w:rPr>
+          <w:t>Unity</w:t>
+        </w:r>
+        <w:proofErr w:type="spellEnd"/>
+        <w:r>
+          <w:rPr>
+            <w:rStyle w:val="Collegamentoipertestuale"/>
+            <w:rFonts w:asciiTheme="minorHAnsi" w:hAnsiTheme="minorHAnsi" w:cstheme="minorHAnsi"/>
+          </w:rPr>
+          <w:t xml:space="preserve"> Game Developer 3D Online Course</w:t>
         </w:r>
       </w:hyperlink>
       <w:r>
@@ -10774,6 +10889,7 @@
       <w:bookmarkStart w:id="61" w:name="_Toc41665010"/>
       <w:bookmarkStart w:id="62" w:name="_Toc101112588"/>
       <w:bookmarkStart w:id="63" w:name="_Toc102498352"/>
+      <w:proofErr w:type="spellStart"/>
       <w:r>
         <w:rPr>
           <w:rFonts w:asciiTheme="majorHAnsi" w:hAnsiTheme="majorHAnsi" w:cstheme="majorHAnsi"/>
@@ -10784,6 +10900,7 @@
         </w:rPr>
         <w:t>Risorse</w:t>
       </w:r>
+      <w:proofErr w:type="spellEnd"/>
       <w:r>
         <w:rPr>
           <w:rFonts w:asciiTheme="majorHAnsi" w:hAnsiTheme="majorHAnsi" w:cstheme="majorHAnsi"/>
@@ -10922,12 +11039,14 @@
           <w:rFonts w:asciiTheme="minorHAnsi" w:hAnsiTheme="minorHAnsi" w:cstheme="minorHAnsi"/>
         </w:rPr>
       </w:pPr>
+      <w:proofErr w:type="spellStart"/>
       <w:r>
         <w:rPr>
           <w:rFonts w:asciiTheme="minorHAnsi" w:hAnsiTheme="minorHAnsi" w:cstheme="minorHAnsi"/>
         </w:rPr>
         <w:t>Git</w:t>
       </w:r>
+      <w:proofErr w:type="spellEnd"/>
       <w:r>
         <w:rPr>
           <w:rFonts w:asciiTheme="minorHAnsi" w:hAnsiTheme="minorHAnsi" w:cstheme="minorHAnsi"/>
@@ -10956,12 +11075,14 @@
           <w:rFonts w:asciiTheme="minorHAnsi" w:hAnsiTheme="minorHAnsi" w:cstheme="minorHAnsi"/>
         </w:rPr>
       </w:pPr>
+      <w:proofErr w:type="spellStart"/>
       <w:r>
         <w:rPr>
           <w:rFonts w:asciiTheme="minorHAnsi" w:hAnsiTheme="minorHAnsi" w:cstheme="minorHAnsi"/>
         </w:rPr>
         <w:t>Drawio</w:t>
       </w:r>
+      <w:proofErr w:type="spellEnd"/>
     </w:p>
     <w:p>
       <w:pPr>
@@ -11009,7 +11130,63 @@
         <w:rPr>
           <w:rFonts w:asciiTheme="minorHAnsi" w:hAnsiTheme="minorHAnsi" w:cstheme="minorHAnsi"/>
         </w:rPr>
-        <w:t xml:space="preserve">Verranno utilizzati asset presenti nei pack “Polygon City”, “Polygon Farmer”, “Polygon Prototype Pack” in possesso da Cassano Francesco Saverio. </w:t>
+        <w:t>Verranno utilizzati asset presenti nei pack “</w:t>
+      </w:r>
+      <w:proofErr w:type="spellStart"/>
+      <w:r>
+        <w:rPr>
+          <w:rFonts w:asciiTheme="minorHAnsi" w:hAnsiTheme="minorHAnsi" w:cstheme="minorHAnsi"/>
+        </w:rPr>
+        <w:t>Polygon</w:t>
+      </w:r>
+      <w:proofErr w:type="spellEnd"/>
+      <w:r>
+        <w:rPr>
+          <w:rFonts w:asciiTheme="minorHAnsi" w:hAnsiTheme="minorHAnsi" w:cstheme="minorHAnsi"/>
+        </w:rPr>
+        <w:t xml:space="preserve"> City”, “</w:t>
+      </w:r>
+      <w:proofErr w:type="spellStart"/>
+      <w:r>
+        <w:rPr>
+          <w:rFonts w:asciiTheme="minorHAnsi" w:hAnsiTheme="minorHAnsi" w:cstheme="minorHAnsi"/>
+        </w:rPr>
+        <w:t>Polygon</w:t>
+      </w:r>
+      <w:proofErr w:type="spellEnd"/>
+      <w:r>
+        <w:rPr>
+          <w:rFonts w:asciiTheme="minorHAnsi" w:hAnsiTheme="minorHAnsi" w:cstheme="minorHAnsi"/>
+        </w:rPr>
+        <w:t xml:space="preserve"> Farmer”, “</w:t>
+      </w:r>
+      <w:proofErr w:type="spellStart"/>
+      <w:r>
+        <w:rPr>
+          <w:rFonts w:asciiTheme="minorHAnsi" w:hAnsiTheme="minorHAnsi" w:cstheme="minorHAnsi"/>
+        </w:rPr>
+        <w:t>Polygon</w:t>
+      </w:r>
+      <w:proofErr w:type="spellEnd"/>
+      <w:r>
+        <w:rPr>
+          <w:rFonts w:asciiTheme="minorHAnsi" w:hAnsiTheme="minorHAnsi" w:cstheme="minorHAnsi"/>
+        </w:rPr>
+        <w:t xml:space="preserve"> </w:t>
+      </w:r>
+      <w:proofErr w:type="spellStart"/>
+      <w:r>
+        <w:rPr>
+          <w:rFonts w:asciiTheme="minorHAnsi" w:hAnsiTheme="minorHAnsi" w:cstheme="minorHAnsi"/>
+        </w:rPr>
+        <w:t>Prototype</w:t>
+      </w:r>
+      <w:proofErr w:type="spellEnd"/>
+      <w:r>
+        <w:rPr>
+          <w:rFonts w:asciiTheme="minorHAnsi" w:hAnsiTheme="minorHAnsi" w:cstheme="minorHAnsi"/>
+        </w:rPr>
+        <w:t xml:space="preserve"> Pack” in possesso da Cassano Francesco Saverio. </w:t>
       </w:r>
       <w:r>
         <w:rPr>
@@ -11021,7 +11198,21 @@
         <w:rPr>
           <w:rFonts w:asciiTheme="minorHAnsi" w:hAnsiTheme="minorHAnsi" w:cstheme="minorHAnsi"/>
         </w:rPr>
-        <w:t xml:space="preserve"> saranno reperiti dall’asset store di Unity. L’interfaccia grafica </w:t>
+        <w:t xml:space="preserve"> saranno reperiti dall’asset store di </w:t>
+      </w:r>
+      <w:proofErr w:type="spellStart"/>
+      <w:r>
+        <w:rPr>
+          <w:rFonts w:asciiTheme="minorHAnsi" w:hAnsiTheme="minorHAnsi" w:cstheme="minorHAnsi"/>
+        </w:rPr>
+        <w:t>Unity</w:t>
+      </w:r>
+      <w:proofErr w:type="spellEnd"/>
+      <w:r>
+        <w:rPr>
+          <w:rFonts w:asciiTheme="minorHAnsi" w:hAnsiTheme="minorHAnsi" w:cstheme="minorHAnsi"/>
+        </w:rPr>
+        <w:t xml:space="preserve">. L’interfaccia grafica </w:t>
       </w:r>
       <w:r>
         <w:rPr>
@@ -11039,7 +11230,21 @@
         <w:rPr>
           <w:rFonts w:asciiTheme="minorHAnsi" w:hAnsiTheme="minorHAnsi" w:cstheme="minorHAnsi"/>
         </w:rPr>
-        <w:t>, sfondi ecc…)</w:t>
+        <w:t xml:space="preserve">, sfondi </w:t>
+      </w:r>
+      <w:proofErr w:type="spellStart"/>
+      <w:r>
+        <w:rPr>
+          <w:rFonts w:asciiTheme="minorHAnsi" w:hAnsiTheme="minorHAnsi" w:cstheme="minorHAnsi"/>
+        </w:rPr>
+        <w:t>ecc</w:t>
+      </w:r>
+      <w:proofErr w:type="spellEnd"/>
+      <w:r>
+        <w:rPr>
+          <w:rFonts w:asciiTheme="minorHAnsi" w:hAnsiTheme="minorHAnsi" w:cstheme="minorHAnsi"/>
+        </w:rPr>
+        <w:t>…)</w:t>
       </w:r>
       <w:r>
         <w:rPr>
@@ -11089,15 +11294,31 @@
         </w:rPr>
         <w:t xml:space="preserve"> dal sito “</w:t>
       </w:r>
-      <w:hyperlink r:id="rId14" w:anchor="/" w:history="1">
-        <w:r>
-          <w:rPr>
-            <w:rStyle w:val="Collegamentoipertestuale"/>
-            <w:rFonts w:asciiTheme="minorHAnsi" w:hAnsiTheme="minorHAnsi" w:cstheme="minorHAnsi"/>
-          </w:rPr>
-          <w:t>Mixamo</w:t>
-        </w:r>
-      </w:hyperlink>
+      <w:proofErr w:type="spellStart"/>
+      <w:r>
+        <w:fldChar w:fldCharType="begin"/>
+      </w:r>
+      <w:r>
+        <w:instrText xml:space="preserve"> HYPERLINK "https://www.mixamo.com/" \l "/" </w:instrText>
+      </w:r>
+      <w:r>
+        <w:fldChar w:fldCharType="separate"/>
+      </w:r>
+      <w:r>
+        <w:rPr>
+          <w:rStyle w:val="Collegamentoipertestuale"/>
+          <w:rFonts w:asciiTheme="minorHAnsi" w:hAnsiTheme="minorHAnsi" w:cstheme="minorHAnsi"/>
+        </w:rPr>
+        <w:t>Mixamo</w:t>
+      </w:r>
+      <w:proofErr w:type="spellEnd"/>
+      <w:r>
+        <w:rPr>
+          <w:rStyle w:val="Collegamentoipertestuale"/>
+          <w:rFonts w:asciiTheme="minorHAnsi" w:hAnsiTheme="minorHAnsi" w:cstheme="minorHAnsi"/>
+        </w:rPr>
+        <w:fldChar w:fldCharType="end"/>
+      </w:r>
       <w:r>
         <w:rPr>
           <w:rFonts w:asciiTheme="minorHAnsi" w:hAnsiTheme="minorHAnsi" w:cstheme="minorHAnsi"/>
@@ -11272,6 +11493,7 @@
         </w:rPr>
         <w:t xml:space="preserve">Il </w:t>
       </w:r>
+      <w:proofErr w:type="spellStart"/>
       <w:r>
         <w:rPr>
           <w:rFonts w:asciiTheme="minorHAnsi" w:hAnsiTheme="minorHAnsi" w:cstheme="minorHAnsi"/>
@@ -11282,7 +11504,21 @@
         <w:rPr>
           <w:rFonts w:asciiTheme="minorHAnsi" w:hAnsiTheme="minorHAnsi" w:cstheme="minorHAnsi"/>
         </w:rPr>
-        <w:t>erious game Healt</w:t>
+        <w:t>erious</w:t>
+      </w:r>
+      <w:proofErr w:type="spellEnd"/>
+      <w:r>
+        <w:rPr>
+          <w:rFonts w:asciiTheme="minorHAnsi" w:hAnsiTheme="minorHAnsi" w:cstheme="minorHAnsi"/>
+        </w:rPr>
+        <w:t xml:space="preserve"> game </w:t>
+      </w:r>
+      <w:proofErr w:type="spellStart"/>
+      <w:r>
+        <w:rPr>
+          <w:rFonts w:asciiTheme="minorHAnsi" w:hAnsiTheme="minorHAnsi" w:cstheme="minorHAnsi"/>
+        </w:rPr>
+        <w:t>Healt</w:t>
       </w:r>
       <w:r>
         <w:rPr>
@@ -11294,7 +11530,14 @@
         <w:rPr>
           <w:rFonts w:asciiTheme="minorHAnsi" w:hAnsiTheme="minorHAnsi" w:cstheme="minorHAnsi"/>
         </w:rPr>
-        <w:t>y Catering ha lo scopo di istruire i giocatori all’alimentazione sana e rispettosa dell’ambiente illustrando la correlazione fra un piatto da mangiare, la corrispettiva</w:t>
+        <w:t>y</w:t>
+      </w:r>
+      <w:proofErr w:type="spellEnd"/>
+      <w:r>
+        <w:rPr>
+          <w:rFonts w:asciiTheme="minorHAnsi" w:hAnsiTheme="minorHAnsi" w:cstheme="minorHAnsi"/>
+        </w:rPr>
+        <w:t xml:space="preserve"> Catering ha lo scopo di istruire i giocatori all’alimentazione sana e rispettosa dell’ambiente illustrando la correlazione fra un piatto da mangiare, la corrispettiva</w:t>
       </w:r>
       <w:r>
         <w:rPr>
@@ -11361,7 +11604,28 @@
         <w:rPr>
           <w:rFonts w:asciiTheme="minorHAnsi" w:hAnsiTheme="minorHAnsi" w:cstheme="minorHAnsi"/>
         </w:rPr>
-        <w:t>Il serious game Healt</w:t>
+        <w:t xml:space="preserve">Il </w:t>
+      </w:r>
+      <w:proofErr w:type="spellStart"/>
+      <w:r>
+        <w:rPr>
+          <w:rFonts w:asciiTheme="minorHAnsi" w:hAnsiTheme="minorHAnsi" w:cstheme="minorHAnsi"/>
+        </w:rPr>
+        <w:t>serious</w:t>
+      </w:r>
+      <w:proofErr w:type="spellEnd"/>
+      <w:r>
+        <w:rPr>
+          <w:rFonts w:asciiTheme="minorHAnsi" w:hAnsiTheme="minorHAnsi" w:cstheme="minorHAnsi"/>
+        </w:rPr>
+        <w:t xml:space="preserve"> game </w:t>
+      </w:r>
+      <w:proofErr w:type="spellStart"/>
+      <w:r>
+        <w:rPr>
+          <w:rFonts w:asciiTheme="minorHAnsi" w:hAnsiTheme="minorHAnsi" w:cstheme="minorHAnsi"/>
+        </w:rPr>
+        <w:t>Healt</w:t>
       </w:r>
       <w:r>
         <w:rPr>
@@ -11373,7 +11637,14 @@
         <w:rPr>
           <w:rFonts w:asciiTheme="minorHAnsi" w:hAnsiTheme="minorHAnsi" w:cstheme="minorHAnsi"/>
         </w:rPr>
-        <w:t>y Catering presenta i seguenti concetti:</w:t>
+        <w:t>y</w:t>
+      </w:r>
+      <w:proofErr w:type="spellEnd"/>
+      <w:r>
+        <w:rPr>
+          <w:rFonts w:asciiTheme="minorHAnsi" w:hAnsiTheme="minorHAnsi" w:cstheme="minorHAnsi"/>
+        </w:rPr>
+        <w:t xml:space="preserve"> Catering presenta i seguenti concetti:</w:t>
       </w:r>
     </w:p>
     <w:p>
@@ -11714,7 +11985,35 @@
         <w:rPr>
           <w:rFonts w:asciiTheme="minorHAnsi" w:hAnsiTheme="minorHAnsi" w:cstheme="minorHAnsi"/>
         </w:rPr>
-        <w:t>Il giocatore selezionerà una portata in base alle pietanze disponibili ed alle patologie del cliente (con annessa relativa dieta), verrà generata una lista di piatti ordinati dal più affine al meno affine; in base a quanto selezionato dal giocatore gli verrà assegnato un punteggio da aggiungere a quello base. A parità di affinità tra patologie e dieta del cliente i piatti verranno ordinati anche in base al ecoScore e nutriScore.</w:t>
+        <w:t xml:space="preserve">Il giocatore selezionerà una portata in base alle pietanze disponibili ed alle patologie del cliente (con annessa relativa dieta), verrà generata una lista di piatti ordinati dal più affine al meno affine; in base a quanto selezionato dal giocatore gli verrà assegnato un punteggio da aggiungere a quello base. A parità di affinità tra patologie e dieta del cliente i piatti verranno ordinati anche in base al </w:t>
+      </w:r>
+      <w:proofErr w:type="spellStart"/>
+      <w:r>
+        <w:rPr>
+          <w:rFonts w:asciiTheme="minorHAnsi" w:hAnsiTheme="minorHAnsi" w:cstheme="minorHAnsi"/>
+        </w:rPr>
+        <w:t>ecoScore</w:t>
+      </w:r>
+      <w:proofErr w:type="spellEnd"/>
+      <w:r>
+        <w:rPr>
+          <w:rFonts w:asciiTheme="minorHAnsi" w:hAnsiTheme="minorHAnsi" w:cstheme="minorHAnsi"/>
+        </w:rPr>
+        <w:t xml:space="preserve"> e </w:t>
+      </w:r>
+      <w:proofErr w:type="spellStart"/>
+      <w:r>
+        <w:rPr>
+          <w:rFonts w:asciiTheme="minorHAnsi" w:hAnsiTheme="minorHAnsi" w:cstheme="minorHAnsi"/>
+        </w:rPr>
+        <w:t>nutriScore</w:t>
+      </w:r>
+      <w:proofErr w:type="spellEnd"/>
+      <w:r>
+        <w:rPr>
+          <w:rFonts w:asciiTheme="minorHAnsi" w:hAnsiTheme="minorHAnsi" w:cstheme="minorHAnsi"/>
+        </w:rPr>
+        <w:t>.</w:t>
       </w:r>
     </w:p>
     <w:p>
@@ -11858,6 +12157,7 @@
         </w:rPr>
         <w:t xml:space="preserve">Qui di seguito sono elencate le skill che i giocatori potranno acquisire attraverso il </w:t>
       </w:r>
+      <w:proofErr w:type="spellStart"/>
       <w:r>
         <w:rPr>
           <w:rFonts w:asciiTheme="minorHAnsi" w:hAnsiTheme="minorHAnsi" w:cstheme="minorHAnsi"/>
@@ -11868,7 +12168,14 @@
         <w:rPr>
           <w:rFonts w:asciiTheme="minorHAnsi" w:hAnsiTheme="minorHAnsi" w:cstheme="minorHAnsi"/>
         </w:rPr>
-        <w:t>erious game:</w:t>
+        <w:t>erious</w:t>
+      </w:r>
+      <w:proofErr w:type="spellEnd"/>
+      <w:r>
+        <w:rPr>
+          <w:rFonts w:asciiTheme="minorHAnsi" w:hAnsiTheme="minorHAnsi" w:cstheme="minorHAnsi"/>
+        </w:rPr>
+        <w:t xml:space="preserve"> game:</w:t>
       </w:r>
     </w:p>
     <w:p>
@@ -11962,7 +12269,7 @@
                     </pic:cNvPicPr>
                   </pic:nvPicPr>
                   <pic:blipFill>
-                    <a:blip r:embed="rId15">
+                    <a:blip r:embed="rId14">
                       <a:extLst>
                         <a:ext uri="{28A0092B-C50C-407E-A947-70E740481C1C}">
                           <a14:useLocalDpi xmlns:a14="http://schemas.microsoft.com/office/drawing/2010/main" val="0"/>
@@ -12051,7 +12358,14 @@
         <w:rPr>
           <w:rFonts w:asciiTheme="minorHAnsi" w:hAnsiTheme="minorHAnsi" w:cstheme="minorHAnsi"/>
         </w:rPr>
-        <w:t>L’idea alla base del gioco Healt</w:t>
+        <w:t xml:space="preserve">L’idea alla base del gioco </w:t>
+      </w:r>
+      <w:proofErr w:type="spellStart"/>
+      <w:r>
+        <w:rPr>
+          <w:rFonts w:asciiTheme="minorHAnsi" w:hAnsiTheme="minorHAnsi" w:cstheme="minorHAnsi"/>
+        </w:rPr>
+        <w:t>Healt</w:t>
       </w:r>
       <w:r>
         <w:rPr>
@@ -12063,7 +12377,14 @@
         <w:rPr>
           <w:rFonts w:asciiTheme="minorHAnsi" w:hAnsiTheme="minorHAnsi" w:cstheme="minorHAnsi"/>
         </w:rPr>
-        <w:t>y Catering è quella di istruire i giocatori alla scelta dei piatti migliori sia dal punto di vista medico che ambientale.</w:t>
+        <w:t>y</w:t>
+      </w:r>
+      <w:proofErr w:type="spellEnd"/>
+      <w:r>
+        <w:rPr>
+          <w:rFonts w:asciiTheme="minorHAnsi" w:hAnsiTheme="minorHAnsi" w:cstheme="minorHAnsi"/>
+        </w:rPr>
+        <w:t xml:space="preserve"> Catering è quella di istruire i giocatori alla scelta dei piatti migliori sia dal punto di vista medico che ambientale.</w:t>
       </w:r>
     </w:p>
     <w:p>
@@ -12259,7 +12580,14 @@
         <w:rPr>
           <w:rFonts w:asciiTheme="minorHAnsi" w:hAnsiTheme="minorHAnsi" w:cstheme="minorHAnsi"/>
         </w:rPr>
-        <w:t xml:space="preserve">pagina dove viene visualizzata la classifica dei </w:t>
+        <w:t xml:space="preserve">pagina dove viene visualizzata la classifica </w:t>
+      </w:r>
+      <w:proofErr w:type="gramStart"/>
+      <w:r>
+        <w:rPr>
+          <w:rFonts w:asciiTheme="minorHAnsi" w:hAnsiTheme="minorHAnsi" w:cstheme="minorHAnsi"/>
+        </w:rPr>
+        <w:t xml:space="preserve">dei </w:t>
       </w:r>
       <w:r>
         <w:rPr>
@@ -12267,6 +12595,7 @@
         </w:rPr>
         <w:t>x</w:t>
       </w:r>
+      <w:proofErr w:type="gramEnd"/>
       <w:r>
         <w:rPr>
           <w:rFonts w:asciiTheme="minorHAnsi" w:hAnsiTheme="minorHAnsi" w:cstheme="minorHAnsi"/>
@@ -12461,7 +12790,35 @@
         <w:rPr>
           <w:rFonts w:asciiTheme="minorHAnsi" w:hAnsiTheme="minorHAnsi" w:cstheme="minorHAnsi"/>
         </w:rPr>
-        <w:t xml:space="preserve"> verrà generata una lista di piatti ordinati, dal più affine al meno affine, in base alle patologie e alla dieta del cliente, e a parità di affinità in base al costoEco e nutriScore (e in base alla posizione del piatto scelto dal giocatore in questa lista) verrà assegnato un punteggio.</w:t>
+        <w:t xml:space="preserve"> verrà generata una lista di piatti ordinati, dal più affine al meno affine, in base alle patologie e alla dieta del cliente, e a parità di affinità in base al </w:t>
+      </w:r>
+      <w:proofErr w:type="spellStart"/>
+      <w:r>
+        <w:rPr>
+          <w:rFonts w:asciiTheme="minorHAnsi" w:hAnsiTheme="minorHAnsi" w:cstheme="minorHAnsi"/>
+        </w:rPr>
+        <w:t>costoEco</w:t>
+      </w:r>
+      <w:proofErr w:type="spellEnd"/>
+      <w:r>
+        <w:rPr>
+          <w:rFonts w:asciiTheme="minorHAnsi" w:hAnsiTheme="minorHAnsi" w:cstheme="minorHAnsi"/>
+        </w:rPr>
+        <w:t xml:space="preserve"> e </w:t>
+      </w:r>
+      <w:proofErr w:type="spellStart"/>
+      <w:r>
+        <w:rPr>
+          <w:rFonts w:asciiTheme="minorHAnsi" w:hAnsiTheme="minorHAnsi" w:cstheme="minorHAnsi"/>
+        </w:rPr>
+        <w:t>nutriScore</w:t>
+      </w:r>
+      <w:proofErr w:type="spellEnd"/>
+      <w:r>
+        <w:rPr>
+          <w:rFonts w:asciiTheme="minorHAnsi" w:hAnsiTheme="minorHAnsi" w:cstheme="minorHAnsi"/>
+        </w:rPr>
+        <w:t xml:space="preserve"> (e in base alla posizione del piatto scelto dal giocatore in questa lista) verrà assegnato un punteggio.</w:t>
       </w:r>
     </w:p>
     <w:p>
@@ -12598,7 +12955,35 @@
         <w:rPr>
           <w:rFonts w:asciiTheme="minorHAnsi" w:hAnsiTheme="minorHAnsi" w:cstheme="minorHAnsi"/>
         </w:rPr>
-        <w:t>bonus affinità = + 5% sul prezzo base se il piatto è affine al cliente (patologie e dieta) -5% sul prezzo base se il piatto non è affine al cliente, ed extra bonus di 3% o 2% o 1% se il piatto è rispettivamente in prima, seconda o terza posizione nella lista dei piatti ordinati dal migliore al peggiore in base all’affinità con patologie e dieta e nutriscore e ecoScore.</w:t>
+        <w:t xml:space="preserve">bonus affinità = + 5% sul prezzo base se il piatto è affine al cliente (patologie e dieta) -5% sul prezzo base se il piatto non è affine al cliente, ed extra bonus di 3% o 2% o 1% se il piatto è rispettivamente in prima, seconda o terza posizione nella lista dei piatti ordinati dal migliore al peggiore in base all’affinità con patologie e dieta e </w:t>
+      </w:r>
+      <w:proofErr w:type="spellStart"/>
+      <w:r>
+        <w:rPr>
+          <w:rFonts w:asciiTheme="minorHAnsi" w:hAnsiTheme="minorHAnsi" w:cstheme="minorHAnsi"/>
+        </w:rPr>
+        <w:t>nutriscore</w:t>
+      </w:r>
+      <w:proofErr w:type="spellEnd"/>
+      <w:r>
+        <w:rPr>
+          <w:rFonts w:asciiTheme="minorHAnsi" w:hAnsiTheme="minorHAnsi" w:cstheme="minorHAnsi"/>
+        </w:rPr>
+        <w:t xml:space="preserve"> e </w:t>
+      </w:r>
+      <w:proofErr w:type="spellStart"/>
+      <w:r>
+        <w:rPr>
+          <w:rFonts w:asciiTheme="minorHAnsi" w:hAnsiTheme="minorHAnsi" w:cstheme="minorHAnsi"/>
+        </w:rPr>
+        <w:t>ecoScore</w:t>
+      </w:r>
+      <w:proofErr w:type="spellEnd"/>
+      <w:r>
+        <w:rPr>
+          <w:rFonts w:asciiTheme="minorHAnsi" w:hAnsiTheme="minorHAnsi" w:cstheme="minorHAnsi"/>
+        </w:rPr>
+        <w:t>.</w:t>
       </w:r>
     </w:p>
     <w:p>
@@ -12737,7 +13122,14 @@
         <w:rPr>
           <w:rFonts w:asciiTheme="minorHAnsi" w:hAnsiTheme="minorHAnsi" w:cstheme="minorHAnsi"/>
         </w:rPr>
-        <w:t>bonus nutri</w:t>
+        <w:t xml:space="preserve">bonus </w:t>
+      </w:r>
+      <w:proofErr w:type="spellStart"/>
+      <w:r>
+        <w:rPr>
+          <w:rFonts w:asciiTheme="minorHAnsi" w:hAnsiTheme="minorHAnsi" w:cstheme="minorHAnsi"/>
+        </w:rPr>
+        <w:t>nutri</w:t>
       </w:r>
       <w:r>
         <w:rPr>
@@ -12749,7 +13141,21 @@
         <w:rPr>
           <w:rFonts w:asciiTheme="minorHAnsi" w:hAnsiTheme="minorHAnsi" w:cstheme="minorHAnsi"/>
         </w:rPr>
-        <w:t>core = in base al nutri</w:t>
+        <w:t>core</w:t>
+      </w:r>
+      <w:proofErr w:type="spellEnd"/>
+      <w:r>
+        <w:rPr>
+          <w:rFonts w:asciiTheme="minorHAnsi" w:hAnsiTheme="minorHAnsi" w:cstheme="minorHAnsi"/>
+        </w:rPr>
+        <w:t xml:space="preserve"> = in base al </w:t>
+      </w:r>
+      <w:proofErr w:type="spellStart"/>
+      <w:r>
+        <w:rPr>
+          <w:rFonts w:asciiTheme="minorHAnsi" w:hAnsiTheme="minorHAnsi" w:cstheme="minorHAnsi"/>
+        </w:rPr>
+        <w:t>nutri</w:t>
       </w:r>
       <w:r>
         <w:rPr>
@@ -12761,7 +13167,14 @@
         <w:rPr>
           <w:rFonts w:asciiTheme="minorHAnsi" w:hAnsiTheme="minorHAnsi" w:cstheme="minorHAnsi"/>
         </w:rPr>
-        <w:t>core:</w:t>
+        <w:t>core</w:t>
+      </w:r>
+      <w:proofErr w:type="spellEnd"/>
+      <w:r>
+        <w:rPr>
+          <w:rFonts w:asciiTheme="minorHAnsi" w:hAnsiTheme="minorHAnsi" w:cstheme="minorHAnsi"/>
+        </w:rPr>
+        <w:t>:</w:t>
       </w:r>
     </w:p>
     <w:p>
@@ -12883,7 +13296,28 @@
         <w:rPr>
           <w:rFonts w:asciiTheme="minorHAnsi" w:hAnsiTheme="minorHAnsi" w:cstheme="minorHAnsi"/>
         </w:rPr>
-        <w:t>bonus ecoScore = in base al valore dell’eco</w:t>
+        <w:t xml:space="preserve">bonus </w:t>
+      </w:r>
+      <w:proofErr w:type="spellStart"/>
+      <w:r>
+        <w:rPr>
+          <w:rFonts w:asciiTheme="minorHAnsi" w:hAnsiTheme="minorHAnsi" w:cstheme="minorHAnsi"/>
+        </w:rPr>
+        <w:t>ecoScore</w:t>
+      </w:r>
+      <w:proofErr w:type="spellEnd"/>
+      <w:r>
+        <w:rPr>
+          <w:rFonts w:asciiTheme="minorHAnsi" w:hAnsiTheme="minorHAnsi" w:cstheme="minorHAnsi"/>
+        </w:rPr>
+        <w:t xml:space="preserve"> = in base al valore dell’</w:t>
+      </w:r>
+      <w:proofErr w:type="spellStart"/>
+      <w:r>
+        <w:rPr>
+          <w:rFonts w:asciiTheme="minorHAnsi" w:hAnsiTheme="minorHAnsi" w:cstheme="minorHAnsi"/>
+        </w:rPr>
+        <w:t>eco</w:t>
       </w:r>
       <w:r>
         <w:rPr>
@@ -12895,7 +13329,21 @@
         <w:rPr>
           <w:rFonts w:asciiTheme="minorHAnsi" w:hAnsiTheme="minorHAnsi" w:cstheme="minorHAnsi"/>
         </w:rPr>
-        <w:t>core: (non sappiamo ancora come assegnare l’eco</w:t>
+        <w:t>core</w:t>
+      </w:r>
+      <w:proofErr w:type="spellEnd"/>
+      <w:r>
+        <w:rPr>
+          <w:rFonts w:asciiTheme="minorHAnsi" w:hAnsiTheme="minorHAnsi" w:cstheme="minorHAnsi"/>
+        </w:rPr>
+        <w:t>: (non sappiamo ancora come assegnare l’</w:t>
+      </w:r>
+      <w:proofErr w:type="spellStart"/>
+      <w:r>
+        <w:rPr>
+          <w:rFonts w:asciiTheme="minorHAnsi" w:hAnsiTheme="minorHAnsi" w:cstheme="minorHAnsi"/>
+        </w:rPr>
+        <w:t>eco</w:t>
       </w:r>
       <w:r>
         <w:rPr>
@@ -12907,7 +13355,14 @@
         <w:rPr>
           <w:rFonts w:asciiTheme="minorHAnsi" w:hAnsiTheme="minorHAnsi" w:cstheme="minorHAnsi"/>
         </w:rPr>
-        <w:t>core agli ingredienti quindi tali valori sono probabilmente da rivedere)</w:t>
+        <w:t>core</w:t>
+      </w:r>
+      <w:proofErr w:type="spellEnd"/>
+      <w:r>
+        <w:rPr>
+          <w:rFonts w:asciiTheme="minorHAnsi" w:hAnsiTheme="minorHAnsi" w:cstheme="minorHAnsi"/>
+        </w:rPr>
+        <w:t xml:space="preserve"> agli ingredienti quindi tali valori sono probabilmente da rivedere)</w:t>
       </w:r>
     </w:p>
     <w:p>
@@ -13312,7 +13767,21 @@
         <w:rPr>
           <w:rFonts w:asciiTheme="minorHAnsi" w:hAnsiTheme="minorHAnsi" w:cstheme="minorHAnsi"/>
         </w:rPr>
-        <w:t>Sarà sempre possibile, in ogni momento accedere ad una sezione aiuto dove sono riportate in maniera sintetica, tutti i comandi e le azioni eseguibili in gioco, in modo da non obbligare l’utente che ha già superato il Tutorial di doverlo ri-effettuare per ricordarsi un concetto.</w:t>
+        <w:t xml:space="preserve">Sarà sempre possibile, in ogni momento accedere ad una sezione aiuto dove sono riportate in maniera sintetica, tutti i comandi e le azioni eseguibili in gioco, in modo da non obbligare l’utente che ha già superato il Tutorial di doverlo </w:t>
+      </w:r>
+      <w:proofErr w:type="spellStart"/>
+      <w:r>
+        <w:rPr>
+          <w:rFonts w:asciiTheme="minorHAnsi" w:hAnsiTheme="minorHAnsi" w:cstheme="minorHAnsi"/>
+        </w:rPr>
+        <w:t>ri</w:t>
+      </w:r>
+      <w:proofErr w:type="spellEnd"/>
+      <w:r>
+        <w:rPr>
+          <w:rFonts w:asciiTheme="minorHAnsi" w:hAnsiTheme="minorHAnsi" w:cstheme="minorHAnsi"/>
+        </w:rPr>
+        <w:t>-effettuare per ricordarsi un concetto.</w:t>
       </w:r>
     </w:p>
     <w:p>
@@ -13459,6 +13928,7 @@
         </w:rPr>
         <w:t xml:space="preserve">Servire </w:t>
       </w:r>
+      <w:proofErr w:type="spellStart"/>
       <w:r>
         <w:rPr>
           <w:rFonts w:asciiTheme="minorHAnsi" w:hAnsiTheme="minorHAnsi" w:cstheme="minorHAnsi"/>
@@ -13467,6 +13937,7 @@
         </w:rPr>
         <w:t>x</w:t>
       </w:r>
+      <w:proofErr w:type="spellEnd"/>
       <w:r>
         <w:rPr>
           <w:rFonts w:asciiTheme="minorHAnsi" w:hAnsiTheme="minorHAnsi" w:cstheme="minorHAnsi"/>
@@ -13608,7 +14079,21 @@
         <w:rPr>
           <w:rFonts w:asciiTheme="minorHAnsi" w:hAnsiTheme="minorHAnsi" w:cstheme="minorHAnsi"/>
         </w:rPr>
-        <w:t xml:space="preserve">Il livello 2 è caratterizzato dall’interazione con clienti con la patologia </w:t>
+        <w:t xml:space="preserve">Il livello </w:t>
+      </w:r>
+      <w:proofErr w:type="gramStart"/>
+      <w:r>
+        <w:rPr>
+          <w:rFonts w:asciiTheme="minorHAnsi" w:hAnsiTheme="minorHAnsi" w:cstheme="minorHAnsi"/>
+        </w:rPr>
+        <w:t>2</w:t>
+      </w:r>
+      <w:proofErr w:type="gramEnd"/>
+      <w:r>
+        <w:rPr>
+          <w:rFonts w:asciiTheme="minorHAnsi" w:hAnsiTheme="minorHAnsi" w:cstheme="minorHAnsi"/>
+        </w:rPr>
+        <w:t xml:space="preserve"> è caratterizzato dall’interazione con clienti con la patologia </w:t>
       </w:r>
       <w:r>
         <w:rPr>
@@ -13652,6 +14137,7 @@
         </w:rPr>
         <w:t xml:space="preserve">Servire </w:t>
       </w:r>
+      <w:proofErr w:type="spellStart"/>
       <w:r>
         <w:rPr>
           <w:rFonts w:asciiTheme="minorHAnsi" w:hAnsiTheme="minorHAnsi" w:cstheme="minorHAnsi"/>
@@ -13660,6 +14146,7 @@
         </w:rPr>
         <w:t>x</w:t>
       </w:r>
+      <w:proofErr w:type="spellEnd"/>
       <w:r>
         <w:rPr>
           <w:rFonts w:asciiTheme="minorHAnsi" w:hAnsiTheme="minorHAnsi" w:cstheme="minorHAnsi"/>
@@ -13852,6 +14339,7 @@
       <w:bookmarkStart w:id="97" w:name="_Toc101112599"/>
       <w:bookmarkStart w:id="98" w:name="_Toc101113488"/>
       <w:bookmarkStart w:id="99" w:name="_Toc102498364"/>
+      <w:proofErr w:type="spellStart"/>
       <w:r>
         <w:rPr>
           <w:color w:val="385623" w:themeColor="accent6" w:themeShade="80"/>
@@ -13862,6 +14350,7 @@
       <w:bookmarkEnd w:id="97"/>
       <w:bookmarkEnd w:id="98"/>
       <w:bookmarkEnd w:id="99"/>
+      <w:proofErr w:type="spellEnd"/>
     </w:p>
     <w:p>
       <w:pPr>
@@ -13875,13 +14364,31 @@
           <w:lang w:val="en-US"/>
         </w:rPr>
       </w:pPr>
+      <w:proofErr w:type="spellStart"/>
       <w:r>
         <w:rPr>
           <w:rFonts w:asciiTheme="minorHAnsi" w:hAnsiTheme="minorHAnsi" w:cstheme="minorHAnsi"/>
           <w:lang w:val="en-US"/>
         </w:rPr>
-        <w:t>Schermata iniziale</w:t>
-      </w:r>
+        <w:t>Schermata</w:t>
+      </w:r>
+      <w:proofErr w:type="spellEnd"/>
+      <w:r>
+        <w:rPr>
+          <w:rFonts w:asciiTheme="minorHAnsi" w:hAnsiTheme="minorHAnsi" w:cstheme="minorHAnsi"/>
+          <w:lang w:val="en-US"/>
+        </w:rPr>
+        <w:t xml:space="preserve"> </w:t>
+      </w:r>
+      <w:proofErr w:type="spellStart"/>
+      <w:r>
+        <w:rPr>
+          <w:rFonts w:asciiTheme="minorHAnsi" w:hAnsiTheme="minorHAnsi" w:cstheme="minorHAnsi"/>
+          <w:lang w:val="en-US"/>
+        </w:rPr>
+        <w:t>iniziale</w:t>
+      </w:r>
+      <w:proofErr w:type="spellEnd"/>
       <w:r>
         <w:rPr>
           <w:rFonts w:asciiTheme="minorHAnsi" w:hAnsiTheme="minorHAnsi" w:cstheme="minorHAnsi"/>
@@ -13920,7 +14427,7 @@
                     <pic:cNvPicPr/>
                   </pic:nvPicPr>
                   <pic:blipFill>
-                    <a:blip r:embed="rId16">
+                    <a:blip r:embed="rId15">
                       <a:extLst>
                         <a:ext uri="{28A0092B-C50C-407E-A947-70E740481C1C}">
                           <a14:useLocalDpi xmlns:a14="http://schemas.microsoft.com/office/drawing/2010/main" val="0"/>
@@ -13964,8 +14471,33 @@
           <w:rFonts w:asciiTheme="minorHAnsi" w:hAnsiTheme="minorHAnsi" w:cstheme="minorHAnsi"/>
           <w:lang w:val="en-US"/>
         </w:rPr>
-        <w:t>Menu Selezione Livello</w:t>
-      </w:r>
+        <w:t xml:space="preserve">Menu </w:t>
+      </w:r>
+      <w:proofErr w:type="spellStart"/>
+      <w:r>
+        <w:rPr>
+          <w:rFonts w:asciiTheme="minorHAnsi" w:hAnsiTheme="minorHAnsi" w:cstheme="minorHAnsi"/>
+          <w:lang w:val="en-US"/>
+        </w:rPr>
+        <w:t>Selezione</w:t>
+      </w:r>
+      <w:proofErr w:type="spellEnd"/>
+      <w:r>
+        <w:rPr>
+          <w:rFonts w:asciiTheme="minorHAnsi" w:hAnsiTheme="minorHAnsi" w:cstheme="minorHAnsi"/>
+          <w:lang w:val="en-US"/>
+        </w:rPr>
+        <w:t xml:space="preserve"> </w:t>
+      </w:r>
+      <w:proofErr w:type="spellStart"/>
+      <w:r>
+        <w:rPr>
+          <w:rFonts w:asciiTheme="minorHAnsi" w:hAnsiTheme="minorHAnsi" w:cstheme="minorHAnsi"/>
+          <w:lang w:val="en-US"/>
+        </w:rPr>
+        <w:t>Livello</w:t>
+      </w:r>
+      <w:proofErr w:type="spellEnd"/>
     </w:p>
     <w:p>
       <w:pPr>
@@ -13998,7 +14530,7 @@
                     <pic:cNvPicPr/>
                   </pic:nvPicPr>
                   <pic:blipFill>
-                    <a:blip r:embed="rId17">
+                    <a:blip r:embed="rId16">
                       <a:extLst>
                         <a:ext uri="{28A0092B-C50C-407E-A947-70E740481C1C}">
                           <a14:useLocalDpi xmlns:a14="http://schemas.microsoft.com/office/drawing/2010/main" val="0"/>
@@ -14042,8 +14574,17 @@
           <w:rFonts w:asciiTheme="minorHAnsi" w:hAnsiTheme="minorHAnsi" w:cstheme="minorHAnsi"/>
           <w:lang w:val="en-US"/>
         </w:rPr>
-        <w:t>Menu opzioni</w:t>
-      </w:r>
+        <w:t xml:space="preserve">Menu </w:t>
+      </w:r>
+      <w:proofErr w:type="spellStart"/>
+      <w:r>
+        <w:rPr>
+          <w:rFonts w:asciiTheme="minorHAnsi" w:hAnsiTheme="minorHAnsi" w:cstheme="minorHAnsi"/>
+          <w:lang w:val="en-US"/>
+        </w:rPr>
+        <w:t>opzioni</w:t>
+      </w:r>
+      <w:proofErr w:type="spellEnd"/>
       <w:r>
         <w:rPr>
           <w:rFonts w:asciiTheme="minorHAnsi" w:hAnsiTheme="minorHAnsi" w:cstheme="minorHAnsi"/>
@@ -14103,7 +14644,7 @@
                     </pic:cNvPicPr>
                   </pic:nvPicPr>
                   <pic:blipFill>
-                    <a:blip r:embed="rId18">
+                    <a:blip r:embed="rId17">
                       <a:extLst>
                         <a:ext uri="{28A0092B-C50C-407E-A947-70E740481C1C}">
                           <a14:useLocalDpi xmlns:a14="http://schemas.microsoft.com/office/drawing/2010/main" val="0"/>
@@ -14152,8 +14693,49 @@
           <w:rFonts w:asciiTheme="minorHAnsi" w:hAnsiTheme="minorHAnsi" w:cstheme="minorHAnsi"/>
           <w:lang w:val="en-US"/>
         </w:rPr>
-        <w:t>Menu Opzioni Impostazioni Controlli</w:t>
-      </w:r>
+        <w:t xml:space="preserve">Menu </w:t>
+      </w:r>
+      <w:proofErr w:type="spellStart"/>
+      <w:r>
+        <w:rPr>
+          <w:rFonts w:asciiTheme="minorHAnsi" w:hAnsiTheme="minorHAnsi" w:cstheme="minorHAnsi"/>
+          <w:lang w:val="en-US"/>
+        </w:rPr>
+        <w:t>Opzioni</w:t>
+      </w:r>
+      <w:proofErr w:type="spellEnd"/>
+      <w:r>
+        <w:rPr>
+          <w:rFonts w:asciiTheme="minorHAnsi" w:hAnsiTheme="minorHAnsi" w:cstheme="minorHAnsi"/>
+          <w:lang w:val="en-US"/>
+        </w:rPr>
+        <w:t xml:space="preserve"> </w:t>
+      </w:r>
+      <w:proofErr w:type="spellStart"/>
+      <w:r>
+        <w:rPr>
+          <w:rFonts w:asciiTheme="minorHAnsi" w:hAnsiTheme="minorHAnsi" w:cstheme="minorHAnsi"/>
+          <w:lang w:val="en-US"/>
+        </w:rPr>
+        <w:t>Impostazioni</w:t>
+      </w:r>
+      <w:proofErr w:type="spellEnd"/>
+      <w:r>
+        <w:rPr>
+          <w:rFonts w:asciiTheme="minorHAnsi" w:hAnsiTheme="minorHAnsi" w:cstheme="minorHAnsi"/>
+          <w:lang w:val="en-US"/>
+        </w:rPr>
+        <w:t xml:space="preserve"> </w:t>
+      </w:r>
+      <w:proofErr w:type="spellStart"/>
+      <w:r>
+        <w:rPr>
+          <w:rFonts w:asciiTheme="minorHAnsi" w:hAnsiTheme="minorHAnsi" w:cstheme="minorHAnsi"/>
+          <w:lang w:val="en-US"/>
+        </w:rPr>
+        <w:t>Controlli</w:t>
+      </w:r>
+      <w:proofErr w:type="spellEnd"/>
     </w:p>
     <w:p>
       <w:pPr>
@@ -14186,7 +14768,7 @@
                     <pic:cNvPicPr/>
                   </pic:nvPicPr>
                   <pic:blipFill>
-                    <a:blip r:embed="rId19">
+                    <a:blip r:embed="rId18">
                       <a:extLst>
                         <a:ext uri="{28A0092B-C50C-407E-A947-70E740481C1C}">
                           <a14:useLocalDpi xmlns:a14="http://schemas.microsoft.com/office/drawing/2010/main" val="0"/>
@@ -14241,27 +14823,47 @@
           <w:lang w:val="en-US"/>
         </w:rPr>
       </w:pPr>
+      <w:proofErr w:type="spellStart"/>
       <w:r>
         <w:rPr>
           <w:rFonts w:asciiTheme="minorHAnsi" w:hAnsiTheme="minorHAnsi" w:cstheme="minorHAnsi"/>
           <w:lang w:val="en-US"/>
         </w:rPr>
-        <w:t xml:space="preserve">Scelta </w:t>
-      </w:r>
+        <w:t>Scelta</w:t>
+      </w:r>
+      <w:proofErr w:type="spellEnd"/>
       <w:r>
         <w:rPr>
           <w:rFonts w:asciiTheme="minorHAnsi" w:hAnsiTheme="minorHAnsi" w:cstheme="minorHAnsi"/>
           <w:lang w:val="en-US"/>
         </w:rPr>
+        <w:t xml:space="preserve"> </w:t>
+      </w:r>
+      <w:proofErr w:type="spellStart"/>
+      <w:r>
+        <w:rPr>
+          <w:rFonts w:asciiTheme="minorHAnsi" w:hAnsiTheme="minorHAnsi" w:cstheme="minorHAnsi"/>
+          <w:lang w:val="en-US"/>
+        </w:rPr>
         <w:t>profilo</w:t>
       </w:r>
+      <w:proofErr w:type="spellEnd"/>
       <w:r>
         <w:rPr>
           <w:rFonts w:asciiTheme="minorHAnsi" w:hAnsiTheme="minorHAnsi" w:cstheme="minorHAnsi"/>
           <w:lang w:val="en-US"/>
         </w:rPr>
-        <w:t xml:space="preserve"> giocatore</w:t>
-      </w:r>
+        <w:t xml:space="preserve"> </w:t>
+      </w:r>
+      <w:proofErr w:type="spellStart"/>
+      <w:r>
+        <w:rPr>
+          <w:rFonts w:asciiTheme="minorHAnsi" w:hAnsiTheme="minorHAnsi" w:cstheme="minorHAnsi"/>
+          <w:lang w:val="en-US"/>
+        </w:rPr>
+        <w:t>giocatore</w:t>
+      </w:r>
+      <w:proofErr w:type="spellEnd"/>
     </w:p>
     <w:p>
       <w:pPr>
@@ -14291,6 +14893,93 @@
                 <pic:pic xmlns:pic="http://schemas.openxmlformats.org/drawingml/2006/picture">
                   <pic:nvPicPr>
                     <pic:cNvPr id="7" name="Immagine 7"/>
+                    <pic:cNvPicPr/>
+                  </pic:nvPicPr>
+                  <pic:blipFill>
+                    <a:blip r:embed="rId19">
+                      <a:extLst>
+                        <a:ext uri="{28A0092B-C50C-407E-A947-70E740481C1C}">
+                          <a14:useLocalDpi xmlns:a14="http://schemas.microsoft.com/office/drawing/2010/main" val="0"/>
+                        </a:ext>
+                      </a:extLst>
+                    </a:blip>
+                    <a:stretch>
+                      <a:fillRect/>
+                    </a:stretch>
+                  </pic:blipFill>
+                  <pic:spPr>
+                    <a:xfrm>
+                      <a:off x="0" y="0"/>
+                      <a:ext cx="2867025" cy="4867275"/>
+                    </a:xfrm>
+                    <a:prstGeom prst="rect">
+                      <a:avLst/>
+                    </a:prstGeom>
+                  </pic:spPr>
+                </pic:pic>
+              </a:graphicData>
+            </a:graphic>
+          </wp:inline>
+        </w:drawing>
+      </w:r>
+    </w:p>
+    <w:p>
+      <w:pPr>
+        <w:pStyle w:val="Paragrafoelenco"/>
+        <w:numPr>
+          <w:ilvl w:val="0"/>
+          <w:numId w:val="45"/>
+        </w:numPr>
+        <w:rPr>
+          <w:rFonts w:asciiTheme="minorHAnsi" w:hAnsiTheme="minorHAnsi" w:cstheme="minorHAnsi"/>
+          <w:lang w:val="en-US"/>
+        </w:rPr>
+      </w:pPr>
+      <w:proofErr w:type="spellStart"/>
+      <w:r>
+        <w:rPr>
+          <w:rFonts w:asciiTheme="minorHAnsi" w:hAnsiTheme="minorHAnsi" w:cstheme="minorHAnsi"/>
+          <w:lang w:val="en-US"/>
+        </w:rPr>
+        <w:t>Classifica</w:t>
+      </w:r>
+      <w:proofErr w:type="spellEnd"/>
+      <w:r>
+        <w:rPr>
+          <w:rFonts w:asciiTheme="minorHAnsi" w:hAnsiTheme="minorHAnsi" w:cstheme="minorHAnsi"/>
+          <w:lang w:val="en-US"/>
+        </w:rPr>
+        <w:t>.</w:t>
+      </w:r>
+    </w:p>
+    <w:p>
+      <w:pPr>
+        <w:jc w:val="center"/>
+        <w:rPr>
+          <w:rFonts w:asciiTheme="minorHAnsi" w:hAnsiTheme="minorHAnsi" w:cstheme="minorHAnsi"/>
+          <w:lang w:val="en-US"/>
+        </w:rPr>
+      </w:pPr>
+      <w:r>
+        <w:rPr>
+          <w:rFonts w:asciiTheme="minorHAnsi" w:hAnsiTheme="minorHAnsi" w:cstheme="minorHAnsi"/>
+          <w:noProof/>
+          <w:lang w:val="en-US"/>
+        </w:rPr>
+        <w:lastRenderedPageBreak/>
+        <w:drawing>
+          <wp:inline distT="0" distB="0" distL="0" distR="0" wp14:anchorId="34156E5E" wp14:editId="0EDFED35">
+            <wp:extent cx="2867025" cy="4867275"/>
+            <wp:effectExtent l="0" t="0" r="0" b="9525"/>
+            <wp:docPr id="16" name="Immagine 16" descr="Immagine che contiene testo&#10;&#10;Descrizione generata automaticamente"/>
+            <wp:cNvGraphicFramePr>
+              <a:graphicFrameLocks xmlns:a="http://schemas.openxmlformats.org/drawingml/2006/main" noChangeAspect="1"/>
+            </wp:cNvGraphicFramePr>
+            <a:graphic xmlns:a="http://schemas.openxmlformats.org/drawingml/2006/main">
+              <a:graphicData uri="http://schemas.openxmlformats.org/drawingml/2006/picture">
+                <pic:pic xmlns:pic="http://schemas.openxmlformats.org/drawingml/2006/picture">
+                  <pic:nvPicPr>
+                    <pic:cNvPr id="16" name="Immagine 16" descr="Immagine che contiene testo&#10;&#10;Descrizione generata automaticamente"/>
                     <pic:cNvPicPr/>
                   </pic:nvPicPr>
                   <pic:blipFill>
@@ -14333,91 +15022,15 @@
           <w:lang w:val="en-US"/>
         </w:rPr>
       </w:pPr>
+      <w:proofErr w:type="spellStart"/>
       <w:r>
         <w:rPr>
           <w:rFonts w:asciiTheme="minorHAnsi" w:hAnsiTheme="minorHAnsi" w:cstheme="minorHAnsi"/>
           <w:lang w:val="en-US"/>
         </w:rPr>
-        <w:t>Classifica.</w:t>
-      </w:r>
-    </w:p>
-    <w:p>
-      <w:pPr>
-        <w:jc w:val="center"/>
-        <w:rPr>
-          <w:rFonts w:asciiTheme="minorHAnsi" w:hAnsiTheme="minorHAnsi" w:cstheme="minorHAnsi"/>
-          <w:lang w:val="en-US"/>
-        </w:rPr>
-      </w:pPr>
-      <w:r>
-        <w:rPr>
-          <w:rFonts w:asciiTheme="minorHAnsi" w:hAnsiTheme="minorHAnsi" w:cstheme="minorHAnsi"/>
-          <w:noProof/>
-          <w:lang w:val="en-US"/>
-        </w:rPr>
-        <w:lastRenderedPageBreak/>
-        <w:drawing>
-          <wp:inline distT="0" distB="0" distL="0" distR="0" wp14:anchorId="34156E5E" wp14:editId="0EDFED35">
-            <wp:extent cx="2867025" cy="4867275"/>
-            <wp:effectExtent l="0" t="0" r="0" b="9525"/>
-            <wp:docPr id="16" name="Immagine 16" descr="Immagine che contiene testo&#10;&#10;Descrizione generata automaticamente"/>
-            <wp:cNvGraphicFramePr>
-              <a:graphicFrameLocks xmlns:a="http://schemas.openxmlformats.org/drawingml/2006/main" noChangeAspect="1"/>
-            </wp:cNvGraphicFramePr>
-            <a:graphic xmlns:a="http://schemas.openxmlformats.org/drawingml/2006/main">
-              <a:graphicData uri="http://schemas.openxmlformats.org/drawingml/2006/picture">
-                <pic:pic xmlns:pic="http://schemas.openxmlformats.org/drawingml/2006/picture">
-                  <pic:nvPicPr>
-                    <pic:cNvPr id="16" name="Immagine 16" descr="Immagine che contiene testo&#10;&#10;Descrizione generata automaticamente"/>
-                    <pic:cNvPicPr/>
-                  </pic:nvPicPr>
-                  <pic:blipFill>
-                    <a:blip r:embed="rId21">
-                      <a:extLst>
-                        <a:ext uri="{28A0092B-C50C-407E-A947-70E740481C1C}">
-                          <a14:useLocalDpi xmlns:a14="http://schemas.microsoft.com/office/drawing/2010/main" val="0"/>
-                        </a:ext>
-                      </a:extLst>
-                    </a:blip>
-                    <a:stretch>
-                      <a:fillRect/>
-                    </a:stretch>
-                  </pic:blipFill>
-                  <pic:spPr>
-                    <a:xfrm>
-                      <a:off x="0" y="0"/>
-                      <a:ext cx="2867025" cy="4867275"/>
-                    </a:xfrm>
-                    <a:prstGeom prst="rect">
-                      <a:avLst/>
-                    </a:prstGeom>
-                  </pic:spPr>
-                </pic:pic>
-              </a:graphicData>
-            </a:graphic>
-          </wp:inline>
-        </w:drawing>
-      </w:r>
-    </w:p>
-    <w:p>
-      <w:pPr>
-        <w:pStyle w:val="Paragrafoelenco"/>
-        <w:numPr>
-          <w:ilvl w:val="0"/>
-          <w:numId w:val="45"/>
-        </w:numPr>
-        <w:rPr>
-          <w:rFonts w:asciiTheme="minorHAnsi" w:hAnsiTheme="minorHAnsi" w:cstheme="minorHAnsi"/>
-          <w:lang w:val="en-US"/>
-        </w:rPr>
-      </w:pPr>
-      <w:r>
-        <w:rPr>
-          <w:rFonts w:asciiTheme="minorHAnsi" w:hAnsiTheme="minorHAnsi" w:cstheme="minorHAnsi"/>
-          <w:lang w:val="en-US"/>
-        </w:rPr>
         <w:t>Crediti</w:t>
       </w:r>
+      <w:proofErr w:type="spellEnd"/>
       <w:r>
         <w:rPr>
           <w:rFonts w:asciiTheme="minorHAnsi" w:hAnsiTheme="minorHAnsi" w:cstheme="minorHAnsi"/>
@@ -14457,7 +15070,7 @@
                     <pic:cNvPicPr/>
                   </pic:nvPicPr>
                   <pic:blipFill>
-                    <a:blip r:embed="rId22">
+                    <a:blip r:embed="rId21">
                       <a:extLst>
                         <a:ext uri="{28A0092B-C50C-407E-A947-70E740481C1C}">
                           <a14:useLocalDpi xmlns:a14="http://schemas.microsoft.com/office/drawing/2010/main" val="0"/>
@@ -14496,12 +15109,21 @@
           <w:lang w:val="en-US"/>
         </w:rPr>
       </w:pPr>
+      <w:proofErr w:type="spellStart"/>
       <w:r>
         <w:rPr>
           <w:rFonts w:asciiTheme="minorHAnsi" w:hAnsiTheme="minorHAnsi" w:cstheme="minorHAnsi"/>
           <w:lang w:val="en-US"/>
         </w:rPr>
-        <w:t>Schermata in-game.</w:t>
+        <w:t>Schermata</w:t>
+      </w:r>
+      <w:proofErr w:type="spellEnd"/>
+      <w:r>
+        <w:rPr>
+          <w:rFonts w:asciiTheme="minorHAnsi" w:hAnsiTheme="minorHAnsi" w:cstheme="minorHAnsi"/>
+          <w:lang w:val="en-US"/>
+        </w:rPr>
+        <w:t xml:space="preserve"> in-game.</w:t>
       </w:r>
     </w:p>
     <w:p>
@@ -14533,7 +15155,7 @@
                     <pic:cNvPicPr/>
                   </pic:nvPicPr>
                   <pic:blipFill>
-                    <a:blip r:embed="rId23">
+                    <a:blip r:embed="rId22">
                       <a:extLst>
                         <a:ext uri="{28A0092B-C50C-407E-A947-70E740481C1C}">
                           <a14:useLocalDpi xmlns:a14="http://schemas.microsoft.com/office/drawing/2010/main" val="0"/>
@@ -14600,7 +15222,23 @@
           <w:rFonts w:asciiTheme="minorHAnsi" w:hAnsiTheme="minorHAnsi" w:cstheme="minorHAnsi"/>
           <w:lang w:val="en-US"/>
         </w:rPr>
-        <w:t>Flowchart del menu iniziale.</w:t>
+        <w:t xml:space="preserve">Flowchart del menu </w:t>
+      </w:r>
+      <w:proofErr w:type="spellStart"/>
+      <w:r>
+        <w:rPr>
+          <w:rFonts w:asciiTheme="minorHAnsi" w:hAnsiTheme="minorHAnsi" w:cstheme="minorHAnsi"/>
+          <w:lang w:val="en-US"/>
+        </w:rPr>
+        <w:t>iniziale</w:t>
+      </w:r>
+      <w:proofErr w:type="spellEnd"/>
+      <w:r>
+        <w:rPr>
+          <w:rFonts w:asciiTheme="minorHAnsi" w:hAnsiTheme="minorHAnsi" w:cstheme="minorHAnsi"/>
+          <w:lang w:val="en-US"/>
+        </w:rPr>
+        <w:t>.</w:t>
       </w:r>
     </w:p>
     <w:p>
@@ -14633,7 +15271,7 @@
                     <pic:cNvPicPr/>
                   </pic:nvPicPr>
                   <pic:blipFill>
-                    <a:blip r:embed="rId24">
+                    <a:blip r:embed="rId23">
                       <a:extLst>
                         <a:ext uri="{28A0092B-C50C-407E-A947-70E740481C1C}">
                           <a14:useLocalDpi xmlns:a14="http://schemas.microsoft.com/office/drawing/2010/main" val="0"/>
@@ -14679,13 +15317,31 @@
         </w:rPr>
         <w:t xml:space="preserve">Flowchart </w:t>
       </w:r>
+      <w:proofErr w:type="spellStart"/>
       <w:r>
         <w:rPr>
           <w:rFonts w:asciiTheme="minorHAnsi" w:hAnsiTheme="minorHAnsi" w:cstheme="minorHAnsi"/>
           <w:lang w:val="en-US"/>
         </w:rPr>
-        <w:t>sezione crediti</w:t>
-      </w:r>
+        <w:t>sezione</w:t>
+      </w:r>
+      <w:proofErr w:type="spellEnd"/>
+      <w:r>
+        <w:rPr>
+          <w:rFonts w:asciiTheme="minorHAnsi" w:hAnsiTheme="minorHAnsi" w:cstheme="minorHAnsi"/>
+          <w:lang w:val="en-US"/>
+        </w:rPr>
+        <w:t xml:space="preserve"> </w:t>
+      </w:r>
+      <w:proofErr w:type="spellStart"/>
+      <w:r>
+        <w:rPr>
+          <w:rFonts w:asciiTheme="minorHAnsi" w:hAnsiTheme="minorHAnsi" w:cstheme="minorHAnsi"/>
+          <w:lang w:val="en-US"/>
+        </w:rPr>
+        <w:t>crediti</w:t>
+      </w:r>
+      <w:proofErr w:type="spellEnd"/>
       <w:r>
         <w:rPr>
           <w:rFonts w:asciiTheme="minorHAnsi" w:hAnsiTheme="minorHAnsi" w:cstheme="minorHAnsi"/>
@@ -14725,7 +15381,7 @@
                     <pic:cNvPicPr/>
                   </pic:nvPicPr>
                   <pic:blipFill>
-                    <a:blip r:embed="rId25">
+                    <a:blip r:embed="rId24">
                       <a:extLst>
                         <a:ext uri="{28A0092B-C50C-407E-A947-70E740481C1C}">
                           <a14:useLocalDpi xmlns:a14="http://schemas.microsoft.com/office/drawing/2010/main" val="0"/>
@@ -14769,8 +15425,33 @@
           <w:rFonts w:asciiTheme="minorHAnsi" w:hAnsiTheme="minorHAnsi" w:cstheme="minorHAnsi"/>
           <w:lang w:val="en-US"/>
         </w:rPr>
-        <w:t>Flowchart sezione classifica</w:t>
-      </w:r>
+        <w:t xml:space="preserve">Flowchart </w:t>
+      </w:r>
+      <w:proofErr w:type="spellStart"/>
+      <w:r>
+        <w:rPr>
+          <w:rFonts w:asciiTheme="minorHAnsi" w:hAnsiTheme="minorHAnsi" w:cstheme="minorHAnsi"/>
+          <w:lang w:val="en-US"/>
+        </w:rPr>
+        <w:t>sezione</w:t>
+      </w:r>
+      <w:proofErr w:type="spellEnd"/>
+      <w:r>
+        <w:rPr>
+          <w:rFonts w:asciiTheme="minorHAnsi" w:hAnsiTheme="minorHAnsi" w:cstheme="minorHAnsi"/>
+          <w:lang w:val="en-US"/>
+        </w:rPr>
+        <w:t xml:space="preserve"> </w:t>
+      </w:r>
+      <w:proofErr w:type="spellStart"/>
+      <w:r>
+        <w:rPr>
+          <w:rFonts w:asciiTheme="minorHAnsi" w:hAnsiTheme="minorHAnsi" w:cstheme="minorHAnsi"/>
+          <w:lang w:val="en-US"/>
+        </w:rPr>
+        <w:t>classifica</w:t>
+      </w:r>
+      <w:proofErr w:type="spellEnd"/>
     </w:p>
     <w:p>
       <w:pPr>
@@ -14803,7 +15484,7 @@
                     <pic:cNvPicPr/>
                   </pic:nvPicPr>
                   <pic:blipFill>
-                    <a:blip r:embed="rId26">
+                    <a:blip r:embed="rId25">
                       <a:extLst>
                         <a:ext uri="{28A0092B-C50C-407E-A947-70E740481C1C}">
                           <a14:useLocalDpi xmlns:a14="http://schemas.microsoft.com/office/drawing/2010/main" val="0"/>
@@ -14847,8 +15528,17 @@
           <w:rFonts w:asciiTheme="minorHAnsi" w:hAnsiTheme="minorHAnsi" w:cstheme="minorHAnsi"/>
           <w:lang w:val="en-US"/>
         </w:rPr>
-        <w:t>Flowchart menu opzioni</w:t>
-      </w:r>
+        <w:t xml:space="preserve">Flowchart menu </w:t>
+      </w:r>
+      <w:proofErr w:type="spellStart"/>
+      <w:r>
+        <w:rPr>
+          <w:rFonts w:asciiTheme="minorHAnsi" w:hAnsiTheme="minorHAnsi" w:cstheme="minorHAnsi"/>
+          <w:lang w:val="en-US"/>
+        </w:rPr>
+        <w:t>opzioni</w:t>
+      </w:r>
+      <w:proofErr w:type="spellEnd"/>
     </w:p>
     <w:p>
       <w:pPr>
@@ -14881,7 +15571,7 @@
                     <pic:cNvPicPr/>
                   </pic:nvPicPr>
                   <pic:blipFill>
-                    <a:blip r:embed="rId27">
+                    <a:blip r:embed="rId26">
                       <a:extLst>
                         <a:ext uri="{28A0092B-C50C-407E-A947-70E740481C1C}">
                           <a14:useLocalDpi xmlns:a14="http://schemas.microsoft.com/office/drawing/2010/main" val="0"/>
@@ -14925,7 +15615,23 @@
           <w:rFonts w:asciiTheme="minorHAnsi" w:hAnsiTheme="minorHAnsi" w:cstheme="minorHAnsi"/>
           <w:lang w:val="en-US"/>
         </w:rPr>
-        <w:t>Flowchart del livello 0.</w:t>
+        <w:t xml:space="preserve">Flowchart del </w:t>
+      </w:r>
+      <w:proofErr w:type="spellStart"/>
+      <w:r>
+        <w:rPr>
+          <w:rFonts w:asciiTheme="minorHAnsi" w:hAnsiTheme="minorHAnsi" w:cstheme="minorHAnsi"/>
+          <w:lang w:val="en-US"/>
+        </w:rPr>
+        <w:t>livello</w:t>
+      </w:r>
+      <w:proofErr w:type="spellEnd"/>
+      <w:r>
+        <w:rPr>
+          <w:rFonts w:asciiTheme="minorHAnsi" w:hAnsiTheme="minorHAnsi" w:cstheme="minorHAnsi"/>
+          <w:lang w:val="en-US"/>
+        </w:rPr>
+        <w:t xml:space="preserve"> 0.</w:t>
       </w:r>
     </w:p>
     <w:p>
@@ -14959,7 +15665,7 @@
                     <pic:cNvPicPr/>
                   </pic:nvPicPr>
                   <pic:blipFill>
-                    <a:blip r:embed="rId28">
+                    <a:blip r:embed="rId27">
                       <a:extLst>
                         <a:ext uri="{28A0092B-C50C-407E-A947-70E740481C1C}">
                           <a14:useLocalDpi xmlns:a14="http://schemas.microsoft.com/office/drawing/2010/main" val="0"/>
@@ -15003,7 +15709,23 @@
           <w:rFonts w:asciiTheme="minorHAnsi" w:hAnsiTheme="minorHAnsi" w:cstheme="minorHAnsi"/>
           <w:lang w:val="en-US"/>
         </w:rPr>
-        <w:t>Flowchart del livello 1.</w:t>
+        <w:t xml:space="preserve">Flowchart del </w:t>
+      </w:r>
+      <w:proofErr w:type="spellStart"/>
+      <w:r>
+        <w:rPr>
+          <w:rFonts w:asciiTheme="minorHAnsi" w:hAnsiTheme="minorHAnsi" w:cstheme="minorHAnsi"/>
+          <w:lang w:val="en-US"/>
+        </w:rPr>
+        <w:t>livello</w:t>
+      </w:r>
+      <w:proofErr w:type="spellEnd"/>
+      <w:r>
+        <w:rPr>
+          <w:rFonts w:asciiTheme="minorHAnsi" w:hAnsiTheme="minorHAnsi" w:cstheme="minorHAnsi"/>
+          <w:lang w:val="en-US"/>
+        </w:rPr>
+        <w:t xml:space="preserve"> 1.</w:t>
       </w:r>
     </w:p>
     <w:p>
@@ -15037,7 +15759,7 @@
                     <pic:cNvPicPr/>
                   </pic:nvPicPr>
                   <pic:blipFill>
-                    <a:blip r:embed="rId29">
+                    <a:blip r:embed="rId28">
                       <a:extLst>
                         <a:ext uri="{28A0092B-C50C-407E-A947-70E740481C1C}">
                           <a14:useLocalDpi xmlns:a14="http://schemas.microsoft.com/office/drawing/2010/main" val="0"/>
@@ -15081,7 +15803,23 @@
           <w:rFonts w:asciiTheme="minorHAnsi" w:hAnsiTheme="minorHAnsi" w:cstheme="minorHAnsi"/>
           <w:lang w:val="en-US"/>
         </w:rPr>
-        <w:t>Flowchart del livello 2.</w:t>
+        <w:t xml:space="preserve">Flowchart del </w:t>
+      </w:r>
+      <w:proofErr w:type="spellStart"/>
+      <w:r>
+        <w:rPr>
+          <w:rFonts w:asciiTheme="minorHAnsi" w:hAnsiTheme="minorHAnsi" w:cstheme="minorHAnsi"/>
+          <w:lang w:val="en-US"/>
+        </w:rPr>
+        <w:t>livello</w:t>
+      </w:r>
+      <w:proofErr w:type="spellEnd"/>
+      <w:r>
+        <w:rPr>
+          <w:rFonts w:asciiTheme="minorHAnsi" w:hAnsiTheme="minorHAnsi" w:cstheme="minorHAnsi"/>
+          <w:lang w:val="en-US"/>
+        </w:rPr>
+        <w:t xml:space="preserve"> 2.</w:t>
       </w:r>
     </w:p>
     <w:p>
@@ -15115,7 +15853,7 @@
                     <pic:cNvPicPr/>
                   </pic:nvPicPr>
                   <pic:blipFill>
-                    <a:blip r:embed="rId30">
+                    <a:blip r:embed="rId29">
                       <a:extLst>
                         <a:ext uri="{28A0092B-C50C-407E-A947-70E740481C1C}">
                           <a14:useLocalDpi xmlns:a14="http://schemas.microsoft.com/office/drawing/2010/main" val="0"/>
@@ -15182,8 +15920,17 @@
           <w:rFonts w:asciiTheme="minorHAnsi" w:hAnsiTheme="minorHAnsi" w:cstheme="minorHAnsi"/>
           <w:lang w:val="en-US"/>
         </w:rPr>
-        <w:t>Menu iniziale</w:t>
-      </w:r>
+        <w:t xml:space="preserve">Menu </w:t>
+      </w:r>
+      <w:proofErr w:type="spellStart"/>
+      <w:r>
+        <w:rPr>
+          <w:rFonts w:asciiTheme="minorHAnsi" w:hAnsiTheme="minorHAnsi" w:cstheme="minorHAnsi"/>
+          <w:lang w:val="en-US"/>
+        </w:rPr>
+        <w:t>iniziale</w:t>
+      </w:r>
+      <w:proofErr w:type="spellEnd"/>
       <w:r>
         <w:rPr>
           <w:rFonts w:asciiTheme="minorHAnsi" w:hAnsiTheme="minorHAnsi" w:cstheme="minorHAnsi"/>
@@ -15225,7 +15972,7 @@
                     </pic:cNvPicPr>
                   </pic:nvPicPr>
                   <pic:blipFill>
-                    <a:blip r:embed="rId31">
+                    <a:blip r:embed="rId30">
                       <a:extLst>
                         <a:ext uri="{28A0092B-C50C-407E-A947-70E740481C1C}">
                           <a14:useLocalDpi xmlns:a14="http://schemas.microsoft.com/office/drawing/2010/main" val="0"/>
@@ -15284,8 +16031,16 @@
         <w:rPr>
           <w:rFonts w:asciiTheme="minorHAnsi" w:hAnsiTheme="minorHAnsi" w:cstheme="minorHAnsi"/>
         </w:rPr>
-        <w:t>Font: Roboto-Bold</w:t>
-      </w:r>
+        <w:t xml:space="preserve">Font: </w:t>
+      </w:r>
+      <w:proofErr w:type="spellStart"/>
+      <w:r>
+        <w:rPr>
+          <w:rFonts w:asciiTheme="minorHAnsi" w:hAnsiTheme="minorHAnsi" w:cstheme="minorHAnsi"/>
+        </w:rPr>
+        <w:t>Roboto-Bold</w:t>
+      </w:r>
+      <w:proofErr w:type="spellEnd"/>
     </w:p>
     <w:p>
       <w:pPr>
@@ -15365,10 +16120,10 @@
           <w:lang w:val="en-US"/>
         </w:rPr>
         <w:drawing>
-          <wp:inline distT="0" distB="0" distL="0" distR="0" wp14:anchorId="3391C95E" wp14:editId="438328F7">
-            <wp:extent cx="6106160" cy="3220720"/>
-            <wp:effectExtent l="0" t="0" r="8890" b="0"/>
-            <wp:docPr id="26" name="Immagine 26"/>
+          <wp:inline distT="0" distB="0" distL="0" distR="0" wp14:anchorId="093BA84F" wp14:editId="51943DC7">
+            <wp:extent cx="6107430" cy="3921125"/>
+            <wp:effectExtent l="0" t="0" r="7620" b="3175"/>
+            <wp:docPr id="22" name="Immagine 22"/>
             <wp:cNvGraphicFramePr>
               <a:graphicFrameLocks xmlns:a="http://schemas.openxmlformats.org/drawingml/2006/main" noChangeAspect="1"/>
             </wp:cNvGraphicFramePr>
@@ -15376,7 +16131,105 @@
               <a:graphicData uri="http://schemas.openxmlformats.org/drawingml/2006/picture">
                 <pic:pic xmlns:pic="http://schemas.openxmlformats.org/drawingml/2006/picture">
                   <pic:nvPicPr>
-                    <pic:cNvPr id="0" name="Picture 5"/>
+                    <pic:cNvPr id="0" name="Picture 2"/>
+                    <pic:cNvPicPr>
+                      <a:picLocks noChangeAspect="1" noChangeArrowheads="1"/>
+                    </pic:cNvPicPr>
+                  </pic:nvPicPr>
+                  <pic:blipFill>
+                    <a:blip r:embed="rId31" cstate="print">
+                      <a:extLst>
+                        <a:ext uri="{28A0092B-C50C-407E-A947-70E740481C1C}">
+                          <a14:useLocalDpi xmlns:a14="http://schemas.microsoft.com/office/drawing/2010/main" val="0"/>
+                        </a:ext>
+                      </a:extLst>
+                    </a:blip>
+                    <a:srcRect/>
+                    <a:stretch>
+                      <a:fillRect/>
+                    </a:stretch>
+                  </pic:blipFill>
+                  <pic:spPr bwMode="auto">
+                    <a:xfrm>
+                      <a:off x="0" y="0"/>
+                      <a:ext cx="6107430" cy="3921125"/>
+                    </a:xfrm>
+                    <a:prstGeom prst="rect">
+                      <a:avLst/>
+                    </a:prstGeom>
+                    <a:noFill/>
+                    <a:ln>
+                      <a:noFill/>
+                    </a:ln>
+                  </pic:spPr>
+                </pic:pic>
+              </a:graphicData>
+            </a:graphic>
+          </wp:inline>
+        </w:drawing>
+      </w:r>
+    </w:p>
+    <w:p>
+      <w:pPr>
+        <w:pStyle w:val="Paragrafoelenco"/>
+        <w:numPr>
+          <w:ilvl w:val="0"/>
+          <w:numId w:val="48"/>
+        </w:numPr>
+        <w:ind w:left="0" w:firstLine="0"/>
+        <w:rPr>
+          <w:rFonts w:asciiTheme="minorHAnsi" w:hAnsiTheme="minorHAnsi" w:cstheme="minorHAnsi"/>
+        </w:rPr>
+      </w:pPr>
+      <w:r>
+        <w:rPr>
+          <w:rFonts w:asciiTheme="minorHAnsi" w:hAnsiTheme="minorHAnsi" w:cstheme="minorHAnsi"/>
+        </w:rPr>
+        <w:t xml:space="preserve">Menu opzioni (Impostazioni </w:t>
+      </w:r>
+      <w:r>
+        <w:rPr>
+          <w:rFonts w:asciiTheme="minorHAnsi" w:hAnsiTheme="minorHAnsi" w:cstheme="minorHAnsi"/>
+        </w:rPr>
+        <w:t>Controlli):</w:t>
+      </w:r>
+    </w:p>
+    <w:p>
+      <w:pPr>
+        <w:pStyle w:val="Paragrafoelenco"/>
+        <w:ind w:left="0"/>
+        <w:rPr>
+          <w:rFonts w:asciiTheme="minorHAnsi" w:hAnsiTheme="minorHAnsi" w:cstheme="minorHAnsi"/>
+        </w:rPr>
+      </w:pPr>
+    </w:p>
+    <w:p>
+      <w:pPr>
+        <w:pStyle w:val="Paragrafoelenco"/>
+        <w:ind w:left="0" w:firstLine="708"/>
+        <w:jc w:val="center"/>
+        <w:rPr>
+          <w:rFonts w:asciiTheme="minorHAnsi" w:hAnsiTheme="minorHAnsi" w:cstheme="minorHAnsi"/>
+        </w:rPr>
+      </w:pPr>
+      <w:r>
+        <w:rPr>
+          <w:rFonts w:asciiTheme="minorHAnsi" w:hAnsiTheme="minorHAnsi" w:cstheme="minorHAnsi"/>
+          <w:noProof/>
+        </w:rPr>
+        <w:drawing>
+          <wp:inline distT="0" distB="0" distL="0" distR="0" wp14:anchorId="7B6BAD13" wp14:editId="06EBC86B">
+            <wp:extent cx="6107430" cy="2438400"/>
+            <wp:effectExtent l="0" t="0" r="7620" b="0"/>
+            <wp:docPr id="13" name="Immagine 13"/>
+            <wp:cNvGraphicFramePr>
+              <a:graphicFrameLocks xmlns:a="http://schemas.openxmlformats.org/drawingml/2006/main" noChangeAspect="1"/>
+            </wp:cNvGraphicFramePr>
+            <a:graphic xmlns:a="http://schemas.openxmlformats.org/drawingml/2006/main">
+              <a:graphicData uri="http://schemas.openxmlformats.org/drawingml/2006/picture">
+                <pic:pic xmlns:pic="http://schemas.openxmlformats.org/drawingml/2006/picture">
+                  <pic:nvPicPr>
+                    <pic:cNvPr id="0" name="Picture 1"/>
                     <pic:cNvPicPr>
                       <a:picLocks noChangeAspect="1" noChangeArrowheads="1"/>
                     </pic:cNvPicPr>
@@ -15397,7 +16250,7 @@
                   <pic:spPr bwMode="auto">
                     <a:xfrm>
                       <a:off x="0" y="0"/>
-                      <a:ext cx="6106160" cy="3220720"/>
+                      <a:ext cx="6107430" cy="2438400"/>
                     </a:xfrm>
                     <a:prstGeom prst="rect">
                       <a:avLst/>
@@ -15417,38 +16270,142 @@
     <w:p>
       <w:pPr>
         <w:pStyle w:val="Paragrafoelenco"/>
-        <w:numPr>
-          <w:ilvl w:val="0"/>
-          <w:numId w:val="48"/>
-        </w:numPr>
-        <w:ind w:left="0" w:firstLine="0"/>
-        <w:rPr>
-          <w:rFonts w:asciiTheme="minorHAnsi" w:hAnsiTheme="minorHAnsi" w:cstheme="minorHAnsi"/>
-        </w:rPr>
-      </w:pPr>
-      <w:r>
-        <w:rPr>
-          <w:rFonts w:asciiTheme="minorHAnsi" w:hAnsiTheme="minorHAnsi" w:cstheme="minorHAnsi"/>
-        </w:rPr>
-        <w:t xml:space="preserve">Menu opzioni (Impostazioni </w:t>
-      </w:r>
-      <w:r>
-        <w:rPr>
-          <w:rFonts w:asciiTheme="minorHAnsi" w:hAnsiTheme="minorHAnsi" w:cstheme="minorHAnsi"/>
-        </w:rPr>
-        <w:t>Controlli</w:t>
-      </w:r>
-      <w:r>
-        <w:rPr>
-          <w:rFonts w:asciiTheme="minorHAnsi" w:hAnsiTheme="minorHAnsi" w:cstheme="minorHAnsi"/>
-        </w:rPr>
-        <w:t>):</w:t>
+        <w:ind w:left="0"/>
+        <w:rPr>
+          <w:rFonts w:asciiTheme="minorHAnsi" w:hAnsiTheme="minorHAnsi" w:cstheme="minorHAnsi"/>
+        </w:rPr>
+      </w:pPr>
+      <w:r>
+        <w:rPr>
+          <w:rFonts w:asciiTheme="minorHAnsi" w:hAnsiTheme="minorHAnsi" w:cstheme="minorHAnsi"/>
+        </w:rPr>
+        <w:t>Dettagli testo</w:t>
+      </w:r>
+      <w:r>
+        <w:rPr>
+          <w:rFonts w:asciiTheme="minorHAnsi" w:hAnsiTheme="minorHAnsi" w:cstheme="minorHAnsi"/>
+        </w:rPr>
+        <w:t xml:space="preserve"> (per tutti e </w:t>
+      </w:r>
+      <w:proofErr w:type="gramStart"/>
+      <w:r>
+        <w:rPr>
+          <w:rFonts w:asciiTheme="minorHAnsi" w:hAnsiTheme="minorHAnsi" w:cstheme="minorHAnsi"/>
+        </w:rPr>
+        <w:t>2</w:t>
+      </w:r>
+      <w:proofErr w:type="gramEnd"/>
+      <w:r>
+        <w:rPr>
+          <w:rFonts w:asciiTheme="minorHAnsi" w:hAnsiTheme="minorHAnsi" w:cstheme="minorHAnsi"/>
+        </w:rPr>
+        <w:t xml:space="preserve"> i menu opzioni)</w:t>
+      </w:r>
+      <w:r>
+        <w:rPr>
+          <w:rFonts w:asciiTheme="minorHAnsi" w:hAnsiTheme="minorHAnsi" w:cstheme="minorHAnsi"/>
+        </w:rPr>
+        <w:t>:</w:t>
       </w:r>
     </w:p>
     <w:p>
       <w:pPr>
         <w:pStyle w:val="Paragrafoelenco"/>
         <w:ind w:left="0"/>
+        <w:rPr>
+          <w:rFonts w:asciiTheme="minorHAnsi" w:hAnsiTheme="minorHAnsi" w:cstheme="minorHAnsi"/>
+        </w:rPr>
+      </w:pPr>
+      <w:r>
+        <w:rPr>
+          <w:rFonts w:asciiTheme="minorHAnsi" w:hAnsiTheme="minorHAnsi" w:cstheme="minorHAnsi"/>
+        </w:rPr>
+        <w:t xml:space="preserve">Font: </w:t>
+      </w:r>
+      <w:proofErr w:type="spellStart"/>
+      <w:r>
+        <w:rPr>
+          <w:rFonts w:asciiTheme="minorHAnsi" w:hAnsiTheme="minorHAnsi" w:cstheme="minorHAnsi"/>
+        </w:rPr>
+        <w:t>Roboto-Bold</w:t>
+      </w:r>
+      <w:proofErr w:type="spellEnd"/>
+    </w:p>
+    <w:p>
+      <w:pPr>
+        <w:pStyle w:val="Paragrafoelenco"/>
+        <w:ind w:left="0"/>
+        <w:rPr>
+          <w:rFonts w:asciiTheme="minorHAnsi" w:hAnsiTheme="minorHAnsi" w:cstheme="minorHAnsi"/>
+        </w:rPr>
+      </w:pPr>
+      <w:r>
+        <w:rPr>
+          <w:rFonts w:asciiTheme="minorHAnsi" w:hAnsiTheme="minorHAnsi" w:cstheme="minorHAnsi"/>
+        </w:rPr>
+        <w:t>Colore: #B0B0B0</w:t>
+      </w:r>
+    </w:p>
+    <w:p>
+      <w:pPr>
+        <w:pStyle w:val="Paragrafoelenco"/>
+        <w:ind w:left="0"/>
+        <w:rPr>
+          <w:rFonts w:asciiTheme="minorHAnsi" w:hAnsiTheme="minorHAnsi" w:cstheme="minorHAnsi"/>
+        </w:rPr>
+      </w:pPr>
+      <w:r>
+        <w:rPr>
+          <w:rFonts w:asciiTheme="minorHAnsi" w:hAnsiTheme="minorHAnsi" w:cstheme="minorHAnsi"/>
+        </w:rPr>
+        <w:t>Dimensione: 36</w:t>
+      </w:r>
+    </w:p>
+    <w:p>
+      <w:pPr>
+        <w:pStyle w:val="Paragrafoelenco"/>
+        <w:ind w:left="0" w:firstLine="708"/>
+        <w:jc w:val="center"/>
+        <w:rPr>
+          <w:rFonts w:asciiTheme="minorHAnsi" w:hAnsiTheme="minorHAnsi" w:cstheme="minorHAnsi"/>
+        </w:rPr>
+      </w:pPr>
+    </w:p>
+    <w:p>
+      <w:pPr>
+        <w:pStyle w:val="Paragrafoelenco"/>
+        <w:ind w:left="0" w:firstLine="708"/>
+        <w:jc w:val="center"/>
+        <w:rPr>
+          <w:rFonts w:asciiTheme="minorHAnsi" w:hAnsiTheme="minorHAnsi" w:cstheme="minorHAnsi"/>
+        </w:rPr>
+      </w:pPr>
+    </w:p>
+    <w:p>
+      <w:pPr>
+        <w:pStyle w:val="Paragrafoelenco"/>
+        <w:ind w:left="0" w:firstLine="708"/>
+        <w:jc w:val="center"/>
+        <w:rPr>
+          <w:rFonts w:asciiTheme="minorHAnsi" w:hAnsiTheme="minorHAnsi" w:cstheme="minorHAnsi"/>
+        </w:rPr>
+      </w:pPr>
+    </w:p>
+    <w:p>
+      <w:pPr>
+        <w:pStyle w:val="Paragrafoelenco"/>
+        <w:ind w:left="0" w:firstLine="708"/>
+        <w:jc w:val="center"/>
+        <w:rPr>
+          <w:rFonts w:asciiTheme="minorHAnsi" w:hAnsiTheme="minorHAnsi" w:cstheme="minorHAnsi"/>
+        </w:rPr>
+      </w:pPr>
+    </w:p>
+    <w:p>
+      <w:pPr>
+        <w:pStyle w:val="Paragrafoelenco"/>
+        <w:ind w:left="0" w:firstLine="708"/>
+        <w:jc w:val="center"/>
         <w:rPr>
           <w:rFonts w:asciiTheme="minorHAnsi" w:hAnsiTheme="minorHAnsi" w:cstheme="minorHAnsi"/>
         </w:rPr>
@@ -15466,13 +16423,16 @@
           <w:rFonts w:asciiTheme="minorHAnsi" w:hAnsiTheme="minorHAnsi" w:cstheme="minorHAnsi"/>
         </w:rPr>
       </w:pPr>
+      <w:proofErr w:type="spellStart"/>
       <w:r>
         <w:rPr>
           <w:rFonts w:asciiTheme="minorHAnsi" w:hAnsiTheme="minorHAnsi" w:cstheme="minorHAnsi"/>
           <w:lang w:val="en-US"/>
         </w:rPr>
+        <w:lastRenderedPageBreak/>
         <w:t>Crediti</w:t>
       </w:r>
+      <w:proofErr w:type="spellEnd"/>
     </w:p>
     <w:p>
       <w:pPr>
@@ -15487,6 +16447,7 @@
           <w:lang w:val="en-US"/>
         </w:rPr>
       </w:pPr>
+      <w:proofErr w:type="spellStart"/>
       <w:r>
         <w:rPr>
           <w:rFonts w:asciiTheme="minorHAnsi" w:hAnsiTheme="minorHAnsi" w:cstheme="minorHAnsi"/>
@@ -15494,6 +16455,7 @@
         </w:rPr>
         <w:t>Classifica</w:t>
       </w:r>
+      <w:proofErr w:type="spellEnd"/>
     </w:p>
     <w:p>
       <w:pPr>
@@ -15513,8 +16475,17 @@
           <w:rFonts w:asciiTheme="minorHAnsi" w:hAnsiTheme="minorHAnsi" w:cstheme="minorHAnsi"/>
           <w:lang w:val="en-US"/>
         </w:rPr>
-        <w:t>Menu suggerimenti</w:t>
-      </w:r>
+        <w:t xml:space="preserve">Menu </w:t>
+      </w:r>
+      <w:proofErr w:type="spellStart"/>
+      <w:r>
+        <w:rPr>
+          <w:rFonts w:asciiTheme="minorHAnsi" w:hAnsiTheme="minorHAnsi" w:cstheme="minorHAnsi"/>
+          <w:lang w:val="en-US"/>
+        </w:rPr>
+        <w:t>suggerimenti</w:t>
+      </w:r>
+      <w:proofErr w:type="spellEnd"/>
     </w:p>
     <w:p>
       <w:pPr>
@@ -15529,12 +16500,21 @@
           <w:lang w:val="en-US"/>
         </w:rPr>
       </w:pPr>
+      <w:proofErr w:type="spellStart"/>
       <w:r>
         <w:rPr>
           <w:rFonts w:asciiTheme="minorHAnsi" w:hAnsiTheme="minorHAnsi" w:cstheme="minorHAnsi"/>
           <w:lang w:val="en-US"/>
         </w:rPr>
-        <w:t>Schermata in-game.</w:t>
+        <w:t>Schermata</w:t>
+      </w:r>
+      <w:proofErr w:type="spellEnd"/>
+      <w:r>
+        <w:rPr>
+          <w:rFonts w:asciiTheme="minorHAnsi" w:hAnsiTheme="minorHAnsi" w:cstheme="minorHAnsi"/>
+          <w:lang w:val="en-US"/>
+        </w:rPr>
+        <w:t xml:space="preserve"> in-game.</w:t>
       </w:r>
     </w:p>
     <w:p>
@@ -16173,7 +17153,21 @@
         <w:rPr>
           <w:rFonts w:asciiTheme="minorHAnsi" w:hAnsiTheme="minorHAnsi"/>
         </w:rPr>
-        <w:t>processore: AMD Ryzen 5 5600X</w:t>
+        <w:t xml:space="preserve">processore: AMD </w:t>
+      </w:r>
+      <w:proofErr w:type="spellStart"/>
+      <w:r>
+        <w:rPr>
+          <w:rFonts w:asciiTheme="minorHAnsi" w:hAnsiTheme="minorHAnsi"/>
+        </w:rPr>
+        <w:t>Ryzen</w:t>
+      </w:r>
+      <w:proofErr w:type="spellEnd"/>
+      <w:r>
+        <w:rPr>
+          <w:rFonts w:asciiTheme="minorHAnsi" w:hAnsiTheme="minorHAnsi"/>
+        </w:rPr>
+        <w:t xml:space="preserve"> 5 5600X</w:t>
       </w:r>
     </w:p>
     <w:p>
@@ -16322,7 +17316,21 @@
         <w:rPr>
           <w:rFonts w:asciiTheme="minorHAnsi" w:hAnsiTheme="minorHAnsi"/>
         </w:rPr>
-        <w:t>GPU: GeForce 130 MX</w:t>
+        <w:t xml:space="preserve">GPU: </w:t>
+      </w:r>
+      <w:proofErr w:type="spellStart"/>
+      <w:r>
+        <w:rPr>
+          <w:rFonts w:asciiTheme="minorHAnsi" w:hAnsiTheme="minorHAnsi"/>
+        </w:rPr>
+        <w:t>GeForce</w:t>
+      </w:r>
+      <w:proofErr w:type="spellEnd"/>
+      <w:r>
+        <w:rPr>
+          <w:rFonts w:asciiTheme="minorHAnsi" w:hAnsiTheme="minorHAnsi"/>
+        </w:rPr>
+        <w:t xml:space="preserve"> 130 MX</w:t>
       </w:r>
     </w:p>
     <w:p>
@@ -16387,7 +17395,21 @@
         <w:rPr>
           <w:rFonts w:asciiTheme="minorHAnsi" w:hAnsiTheme="minorHAnsi"/>
         </w:rPr>
-        <w:t>processore: AMD Ryzen 7 5800H</w:t>
+        <w:t xml:space="preserve">processore: AMD </w:t>
+      </w:r>
+      <w:proofErr w:type="spellStart"/>
+      <w:r>
+        <w:rPr>
+          <w:rFonts w:asciiTheme="minorHAnsi" w:hAnsiTheme="minorHAnsi"/>
+        </w:rPr>
+        <w:t>Ryzen</w:t>
+      </w:r>
+      <w:proofErr w:type="spellEnd"/>
+      <w:r>
+        <w:rPr>
+          <w:rFonts w:asciiTheme="minorHAnsi" w:hAnsiTheme="minorHAnsi"/>
+        </w:rPr>
+        <w:t xml:space="preserve"> 7 5800H</w:t>
       </w:r>
     </w:p>
     <w:p>
@@ -16514,7 +17536,35 @@
         <w:rPr>
           <w:rFonts w:asciiTheme="minorHAnsi" w:hAnsiTheme="minorHAnsi"/>
         </w:rPr>
-        <w:t>. I tester del gioco saranno sia i fruitori finali del prodotto per valutare se l’obbiettivo finale del Serius game è stato raggiunto (Divertire ed insegnare) e sia coloro che non sono i fruitori finali del prodotto ma hanno dimestichezza con il mondo dei videogiochi e poter ricevere un feedback dal punto di vista tecnico.</w:t>
+        <w:t xml:space="preserve">. I tester del gioco saranno sia i fruitori finali del prodotto per valutare se l’obbiettivo finale del </w:t>
+      </w:r>
+      <w:proofErr w:type="spellStart"/>
+      <w:r>
+        <w:rPr>
+          <w:rFonts w:asciiTheme="minorHAnsi" w:hAnsiTheme="minorHAnsi"/>
+        </w:rPr>
+        <w:t>Serius</w:t>
+      </w:r>
+      <w:proofErr w:type="spellEnd"/>
+      <w:r>
+        <w:rPr>
+          <w:rFonts w:asciiTheme="minorHAnsi" w:hAnsiTheme="minorHAnsi"/>
+        </w:rPr>
+        <w:t xml:space="preserve"> game è stato raggiunto (Divertire ed insegnare) e sia coloro che non sono i fruitori finali del prodotto ma hanno dimestichezza con il mondo dei videogiochi e poter ricevere un </w:t>
+      </w:r>
+      <w:proofErr w:type="gramStart"/>
+      <w:r>
+        <w:rPr>
+          <w:rFonts w:asciiTheme="minorHAnsi" w:hAnsiTheme="minorHAnsi"/>
+        </w:rPr>
+        <w:t>feedback</w:t>
+      </w:r>
+      <w:proofErr w:type="gramEnd"/>
+      <w:r>
+        <w:rPr>
+          <w:rFonts w:asciiTheme="minorHAnsi" w:hAnsiTheme="minorHAnsi"/>
+        </w:rPr>
+        <w:t xml:space="preserve"> dal punto di vista tecnico.</w:t>
       </w:r>
     </w:p>
     <w:p>
@@ -16534,7 +17584,21 @@
         <w:rPr>
           <w:rFonts w:asciiTheme="minorHAnsi" w:hAnsiTheme="minorHAnsi"/>
         </w:rPr>
-        <w:t xml:space="preserve">Spiegare loro la procedura di test: il test si è tenuto in un ambiente chiuso e controllato. Gli utenti si sono posizionati davanti ad una macchina per il test con accanto uno dei membri del team di sviluppo, posto lì per eventuali chiarimenti e aiuti, ove necessari. Agli utenti è stato chiesto di provare in prima persona l’applicazione e di esporre durante il gioco, a volte sollecitati, le proprie impressioni e sensazioni. </w:t>
+        <w:t xml:space="preserve">Spiegare loro la procedura di test: il test si è tenuto in un ambiente chiuso e controllato. Gli utenti si sono posizionati davanti ad una macchina per il test con accanto uno dei membri </w:t>
+      </w:r>
+      <w:proofErr w:type="gramStart"/>
+      <w:r>
+        <w:rPr>
+          <w:rFonts w:asciiTheme="minorHAnsi" w:hAnsiTheme="minorHAnsi"/>
+        </w:rPr>
+        <w:t>del team</w:t>
+      </w:r>
+      <w:proofErr w:type="gramEnd"/>
+      <w:r>
+        <w:rPr>
+          <w:rFonts w:asciiTheme="minorHAnsi" w:hAnsiTheme="minorHAnsi"/>
+        </w:rPr>
+        <w:t xml:space="preserve"> di sviluppo, posto lì per eventuali chiarimenti e aiuti, ove necessari. Agli utenti è stato chiesto di provare in prima persona l’applicazione e di esporre durante il gioco, a volte sollecitati, le proprie impressioni e sensazioni. </w:t>
       </w:r>
     </w:p>
     <w:p>
@@ -16554,7 +17618,21 @@
         <w:rPr>
           <w:rFonts w:asciiTheme="minorHAnsi" w:hAnsiTheme="minorHAnsi"/>
         </w:rPr>
-        <w:t>Osservarli mentre usano il programma: Il membro del team di sviluppo presente durante il test prendeva nota di eventuali difficoltà dell'utente. Gli utenti hanno consentito di rilevare alcuni malfunzionamenti non riscontrati durante l’alfa test:</w:t>
+        <w:t xml:space="preserve">Osservarli mentre usano il programma: Il membro </w:t>
+      </w:r>
+      <w:proofErr w:type="gramStart"/>
+      <w:r>
+        <w:rPr>
+          <w:rFonts w:asciiTheme="minorHAnsi" w:hAnsiTheme="minorHAnsi"/>
+        </w:rPr>
+        <w:t>del team</w:t>
+      </w:r>
+      <w:proofErr w:type="gramEnd"/>
+      <w:r>
+        <w:rPr>
+          <w:rFonts w:asciiTheme="minorHAnsi" w:hAnsiTheme="minorHAnsi"/>
+        </w:rPr>
+        <w:t xml:space="preserve"> di sviluppo presente durante il test prendeva nota di eventuali difficoltà dell'utente. Gli utenti hanno consentito di rilevare alcuni malfunzionamenti non riscontrati durante l’alfa test:</w:t>
       </w:r>
     </w:p>
     <w:p>
@@ -16624,7 +17702,21 @@
         <w:rPr>
           <w:color w:val="538135" w:themeColor="accent6" w:themeShade="BF"/>
         </w:rPr>
-        <w:t>Questionario SUS (System Usability Scale)</w:t>
+        <w:t xml:space="preserve">Questionario SUS (System </w:t>
+      </w:r>
+      <w:proofErr w:type="spellStart"/>
+      <w:r>
+        <w:rPr>
+          <w:color w:val="538135" w:themeColor="accent6" w:themeShade="BF"/>
+        </w:rPr>
+        <w:t>Usability</w:t>
+      </w:r>
+      <w:proofErr w:type="spellEnd"/>
+      <w:r>
+        <w:rPr>
+          <w:color w:val="538135" w:themeColor="accent6" w:themeShade="BF"/>
+        </w:rPr>
+        <w:t xml:space="preserve"> Scale)</w:t>
       </w:r>
       <w:bookmarkEnd w:id="134"/>
       <w:bookmarkEnd w:id="135"/>
@@ -16647,7 +17739,21 @@
         <w:rPr>
           <w:rFonts w:asciiTheme="majorHAnsi" w:hAnsiTheme="majorHAnsi"/>
         </w:rPr>
-        <w:t>Di seguito si riporta una scheda di esempio per la compilazione del questionario SUS (System Usability Scale.</w:t>
+        <w:t xml:space="preserve">Di seguito si riporta una scheda di esempio per la compilazione del questionario SUS (System </w:t>
+      </w:r>
+      <w:proofErr w:type="spellStart"/>
+      <w:r>
+        <w:rPr>
+          <w:rFonts w:asciiTheme="majorHAnsi" w:hAnsiTheme="majorHAnsi"/>
+        </w:rPr>
+        <w:t>Usability</w:t>
+      </w:r>
+      <w:proofErr w:type="spellEnd"/>
+      <w:r>
+        <w:rPr>
+          <w:rFonts w:asciiTheme="majorHAnsi" w:hAnsiTheme="majorHAnsi"/>
+        </w:rPr>
+        <w:t xml:space="preserve"> Scale.</w:t>
       </w:r>
     </w:p>
     <w:p>
@@ -21025,8 +22131,19 @@
                 <w:sz w:val="20"/>
                 <w:szCs w:val="20"/>
               </w:rPr>
-              <w:t>Ho avuto bisogno di imparare molti processi prima di riuscire ad utilizzare al meglio il gio</w:t>
-            </w:r>
+              <w:t xml:space="preserve">Ho avuto bisogno di imparare molti processi prima di riuscire ad utilizzare al meglio il </w:t>
+            </w:r>
+            <w:proofErr w:type="spellStart"/>
+            <w:r>
+              <w:rPr>
+                <w:rFonts w:ascii="Calibri" w:hAnsi="Calibri" w:cs="Times New Roman"/>
+                <w:color w:val="000000"/>
+                <w:sz w:val="20"/>
+                <w:szCs w:val="20"/>
+              </w:rPr>
+              <w:t>gio</w:t>
+            </w:r>
+            <w:proofErr w:type="spellEnd"/>
           </w:p>
         </w:tc>
         <w:tc>
@@ -21612,7 +22729,15 @@
       <w:fldChar w:fldCharType="end"/>
     </w:r>
     <w:r>
-      <w:t xml:space="preserve"> Healthy Catering</w:t>
+      <w:t xml:space="preserve"> </w:t>
+    </w:r>
+    <w:proofErr w:type="spellStart"/>
+    <w:r>
+      <w:t>Healthy</w:t>
+    </w:r>
+    <w:proofErr w:type="spellEnd"/>
+    <w:r>
+      <w:t xml:space="preserve"> Catering</w:t>
     </w:r>
     <w:r>
       <w:t xml:space="preserve"> – PPM documentazione </w:t>
@@ -21708,12 +22833,14 @@
                               <w:rFonts w:ascii="Garamond" w:hAnsi="Garamond"/>
                             </w:rPr>
                           </w:pPr>
+                          <w:proofErr w:type="spellStart"/>
                           <w:r>
                             <w:rPr>
                               <w:rFonts w:ascii="Garamond" w:hAnsi="Garamond"/>
                             </w:rPr>
                             <w:t>CdS</w:t>
                           </w:r>
+                          <w:proofErr w:type="spellEnd"/>
                           <w:r>
                             <w:rPr>
                               <w:rFonts w:ascii="Garamond" w:hAnsi="Garamond"/>
@@ -21795,12 +22922,14 @@
                         <w:rFonts w:ascii="Garamond" w:hAnsi="Garamond"/>
                       </w:rPr>
                     </w:pPr>
+                    <w:proofErr w:type="spellStart"/>
                     <w:r>
                       <w:rPr>
                         <w:rFonts w:ascii="Garamond" w:hAnsi="Garamond"/>
                       </w:rPr>
                       <w:t>CdS</w:t>
                     </w:r>
+                    <w:proofErr w:type="spellEnd"/>
                     <w:r>
                       <w:rPr>
                         <w:rFonts w:ascii="Garamond" w:hAnsi="Garamond"/>

</xml_diff>

<commit_message>
aggiornato prototipo schermata iniziale
</commit_message>
<xml_diff>
--- a/doc/pianificazione/Healthy Catering Documentazione (Gruppo 7).docx
+++ b/doc/pianificazione/Healthy Catering Documentazione (Gruppo 7).docx
@@ -12752,12 +12752,14 @@
         </w:rPr>
         <w:t xml:space="preserve">pagina dove viene visualizzata la classifica dei </w:t>
       </w:r>
+      <w:proofErr w:type="gramStart"/>
       <w:r>
         <w:rPr>
           <w:rFonts w:asciiTheme="minorHAnsi" w:hAnsiTheme="minorHAnsi" w:cstheme="minorHAnsi"/>
         </w:rPr>
         <w:t>5</w:t>
       </w:r>
+      <w:proofErr w:type="gramEnd"/>
       <w:r>
         <w:rPr>
           <w:rFonts w:asciiTheme="minorHAnsi" w:hAnsiTheme="minorHAnsi" w:cstheme="minorHAnsi"/>
@@ -14302,7 +14304,21 @@
         <w:rPr>
           <w:rFonts w:asciiTheme="minorHAnsi" w:hAnsiTheme="minorHAnsi" w:cstheme="minorHAnsi"/>
         </w:rPr>
-        <w:t xml:space="preserve">Il livello 2 è caratterizzato dall’interazione con clienti con la patologia </w:t>
+        <w:t xml:space="preserve">Il livello </w:t>
+      </w:r>
+      <w:proofErr w:type="gramStart"/>
+      <w:r>
+        <w:rPr>
+          <w:rFonts w:asciiTheme="minorHAnsi" w:hAnsiTheme="minorHAnsi" w:cstheme="minorHAnsi"/>
+        </w:rPr>
+        <w:t>2</w:t>
+      </w:r>
+      <w:proofErr w:type="gramEnd"/>
+      <w:r>
+        <w:rPr>
+          <w:rFonts w:asciiTheme="minorHAnsi" w:hAnsiTheme="minorHAnsi" w:cstheme="minorHAnsi"/>
+        </w:rPr>
+        <w:t xml:space="preserve"> è caratterizzato dall’interazione con clienti con la patologia </w:t>
       </w:r>
       <w:r>
         <w:rPr>
@@ -14587,10 +14603,10 @@
           <w:lang w:val="en-US"/>
         </w:rPr>
         <w:drawing>
-          <wp:inline distT="0" distB="0" distL="0" distR="0" wp14:anchorId="7B799656" wp14:editId="441C5A63">
-            <wp:extent cx="2867025" cy="4391025"/>
-            <wp:effectExtent l="0" t="0" r="0" b="9525"/>
-            <wp:docPr id="10" name="Immagine 10"/>
+          <wp:inline distT="0" distB="0" distL="0" distR="0" wp14:anchorId="1EF5825C" wp14:editId="1C367544">
+            <wp:extent cx="2865120" cy="5151120"/>
+            <wp:effectExtent l="0" t="0" r="0" b="0"/>
+            <wp:docPr id="5" name="Immagine 5"/>
             <wp:cNvGraphicFramePr>
               <a:graphicFrameLocks xmlns:a="http://schemas.openxmlformats.org/drawingml/2006/main" noChangeAspect="1"/>
             </wp:cNvGraphicFramePr>
@@ -14598,8 +14614,10 @@
               <a:graphicData uri="http://schemas.openxmlformats.org/drawingml/2006/picture">
                 <pic:pic xmlns:pic="http://schemas.openxmlformats.org/drawingml/2006/picture">
                   <pic:nvPicPr>
-                    <pic:cNvPr id="10" name="Immagine 10"/>
-                    <pic:cNvPicPr/>
+                    <pic:cNvPr id="0" name="Picture 1"/>
+                    <pic:cNvPicPr>
+                      <a:picLocks noChangeAspect="1" noChangeArrowheads="1"/>
+                    </pic:cNvPicPr>
                   </pic:nvPicPr>
                   <pic:blipFill>
                     <a:blip r:embed="rId15">
@@ -14609,18 +14627,23 @@
                         </a:ext>
                       </a:extLst>
                     </a:blip>
+                    <a:srcRect/>
                     <a:stretch>
                       <a:fillRect/>
                     </a:stretch>
                   </pic:blipFill>
-                  <pic:spPr>
+                  <pic:spPr bwMode="auto">
                     <a:xfrm>
                       <a:off x="0" y="0"/>
-                      <a:ext cx="2867025" cy="4391025"/>
+                      <a:ext cx="2865120" cy="5151120"/>
                     </a:xfrm>
                     <a:prstGeom prst="rect">
                       <a:avLst/>
                     </a:prstGeom>
+                    <a:noFill/>
+                    <a:ln>
+                      <a:noFill/>
+                    </a:ln>
                   </pic:spPr>
                 </pic:pic>
               </a:graphicData>
@@ -14631,6 +14654,105 @@
     </w:p>
     <w:p>
       <w:pPr>
+        <w:jc w:val="center"/>
+        <w:rPr>
+          <w:rFonts w:asciiTheme="minorHAnsi" w:hAnsiTheme="minorHAnsi" w:cstheme="minorHAnsi"/>
+          <w:lang w:val="en-US"/>
+        </w:rPr>
+      </w:pPr>
+    </w:p>
+    <w:p>
+      <w:pPr>
+        <w:jc w:val="center"/>
+        <w:rPr>
+          <w:rFonts w:asciiTheme="minorHAnsi" w:hAnsiTheme="minorHAnsi" w:cstheme="minorHAnsi"/>
+          <w:lang w:val="en-US"/>
+        </w:rPr>
+      </w:pPr>
+    </w:p>
+    <w:p>
+      <w:pPr>
+        <w:jc w:val="center"/>
+        <w:rPr>
+          <w:rFonts w:asciiTheme="minorHAnsi" w:hAnsiTheme="minorHAnsi" w:cstheme="minorHAnsi"/>
+          <w:lang w:val="en-US"/>
+        </w:rPr>
+      </w:pPr>
+    </w:p>
+    <w:p>
+      <w:pPr>
+        <w:jc w:val="center"/>
+        <w:rPr>
+          <w:rFonts w:asciiTheme="minorHAnsi" w:hAnsiTheme="minorHAnsi" w:cstheme="minorHAnsi"/>
+          <w:lang w:val="en-US"/>
+        </w:rPr>
+      </w:pPr>
+    </w:p>
+    <w:p>
+      <w:pPr>
+        <w:jc w:val="center"/>
+        <w:rPr>
+          <w:rFonts w:asciiTheme="minorHAnsi" w:hAnsiTheme="minorHAnsi" w:cstheme="minorHAnsi"/>
+          <w:lang w:val="en-US"/>
+        </w:rPr>
+      </w:pPr>
+    </w:p>
+    <w:p>
+      <w:pPr>
+        <w:jc w:val="center"/>
+        <w:rPr>
+          <w:rFonts w:asciiTheme="minorHAnsi" w:hAnsiTheme="minorHAnsi" w:cstheme="minorHAnsi"/>
+          <w:lang w:val="en-US"/>
+        </w:rPr>
+      </w:pPr>
+    </w:p>
+    <w:p>
+      <w:pPr>
+        <w:jc w:val="center"/>
+        <w:rPr>
+          <w:rFonts w:asciiTheme="minorHAnsi" w:hAnsiTheme="minorHAnsi" w:cstheme="minorHAnsi"/>
+          <w:lang w:val="en-US"/>
+        </w:rPr>
+      </w:pPr>
+    </w:p>
+    <w:p>
+      <w:pPr>
+        <w:jc w:val="center"/>
+        <w:rPr>
+          <w:rFonts w:asciiTheme="minorHAnsi" w:hAnsiTheme="minorHAnsi" w:cstheme="minorHAnsi"/>
+          <w:lang w:val="en-US"/>
+        </w:rPr>
+      </w:pPr>
+    </w:p>
+    <w:p>
+      <w:pPr>
+        <w:jc w:val="center"/>
+        <w:rPr>
+          <w:rFonts w:asciiTheme="minorHAnsi" w:hAnsiTheme="minorHAnsi" w:cstheme="minorHAnsi"/>
+          <w:lang w:val="en-US"/>
+        </w:rPr>
+      </w:pPr>
+    </w:p>
+    <w:p>
+      <w:pPr>
+        <w:jc w:val="center"/>
+        <w:rPr>
+          <w:rFonts w:asciiTheme="minorHAnsi" w:hAnsiTheme="minorHAnsi" w:cstheme="minorHAnsi"/>
+          <w:lang w:val="en-US"/>
+        </w:rPr>
+      </w:pPr>
+    </w:p>
+    <w:p>
+      <w:pPr>
+        <w:jc w:val="center"/>
+        <w:rPr>
+          <w:rFonts w:asciiTheme="minorHAnsi" w:hAnsiTheme="minorHAnsi" w:cstheme="minorHAnsi"/>
+          <w:lang w:val="en-US"/>
+        </w:rPr>
+      </w:pPr>
+    </w:p>
+    <w:p>
+      <w:pPr>
         <w:pStyle w:val="Paragrafoelenco"/>
         <w:numPr>
           <w:ilvl w:val="0"/>
@@ -14646,6 +14768,7 @@
           <w:rFonts w:asciiTheme="minorHAnsi" w:hAnsiTheme="minorHAnsi" w:cstheme="minorHAnsi"/>
           <w:lang w:val="en-US"/>
         </w:rPr>
+        <w:lastRenderedPageBreak/>
         <w:t xml:space="preserve">Menu </w:t>
       </w:r>
       <w:proofErr w:type="spellStart"/>
@@ -14688,7 +14811,6 @@
           <w:noProof/>
           <w:lang w:val="en-US"/>
         </w:rPr>
-        <w:lastRenderedPageBreak/>
         <w:drawing>
           <wp:inline distT="0" distB="0" distL="0" distR="0" wp14:anchorId="56C9D7DB" wp14:editId="463FCF77">
             <wp:extent cx="4772025" cy="4200525"/>
@@ -14734,6 +14856,213 @@
     </w:p>
     <w:p>
       <w:pPr>
+        <w:jc w:val="center"/>
+        <w:rPr>
+          <w:rFonts w:asciiTheme="minorHAnsi" w:hAnsiTheme="minorHAnsi" w:cstheme="minorHAnsi"/>
+          <w:lang w:val="en-US"/>
+        </w:rPr>
+      </w:pPr>
+    </w:p>
+    <w:p>
+      <w:pPr>
+        <w:jc w:val="center"/>
+        <w:rPr>
+          <w:rFonts w:asciiTheme="minorHAnsi" w:hAnsiTheme="minorHAnsi" w:cstheme="minorHAnsi"/>
+          <w:lang w:val="en-US"/>
+        </w:rPr>
+      </w:pPr>
+    </w:p>
+    <w:p>
+      <w:pPr>
+        <w:jc w:val="center"/>
+        <w:rPr>
+          <w:rFonts w:asciiTheme="minorHAnsi" w:hAnsiTheme="minorHAnsi" w:cstheme="minorHAnsi"/>
+          <w:lang w:val="en-US"/>
+        </w:rPr>
+      </w:pPr>
+    </w:p>
+    <w:p>
+      <w:pPr>
+        <w:jc w:val="center"/>
+        <w:rPr>
+          <w:rFonts w:asciiTheme="minorHAnsi" w:hAnsiTheme="minorHAnsi" w:cstheme="minorHAnsi"/>
+          <w:lang w:val="en-US"/>
+        </w:rPr>
+      </w:pPr>
+    </w:p>
+    <w:p>
+      <w:pPr>
+        <w:jc w:val="center"/>
+        <w:rPr>
+          <w:rFonts w:asciiTheme="minorHAnsi" w:hAnsiTheme="minorHAnsi" w:cstheme="minorHAnsi"/>
+          <w:lang w:val="en-US"/>
+        </w:rPr>
+      </w:pPr>
+    </w:p>
+    <w:p>
+      <w:pPr>
+        <w:jc w:val="center"/>
+        <w:rPr>
+          <w:rFonts w:asciiTheme="minorHAnsi" w:hAnsiTheme="minorHAnsi" w:cstheme="minorHAnsi"/>
+          <w:lang w:val="en-US"/>
+        </w:rPr>
+      </w:pPr>
+    </w:p>
+    <w:p>
+      <w:pPr>
+        <w:jc w:val="center"/>
+        <w:rPr>
+          <w:rFonts w:asciiTheme="minorHAnsi" w:hAnsiTheme="minorHAnsi" w:cstheme="minorHAnsi"/>
+          <w:lang w:val="en-US"/>
+        </w:rPr>
+      </w:pPr>
+    </w:p>
+    <w:p>
+      <w:pPr>
+        <w:jc w:val="center"/>
+        <w:rPr>
+          <w:rFonts w:asciiTheme="minorHAnsi" w:hAnsiTheme="minorHAnsi" w:cstheme="minorHAnsi"/>
+          <w:lang w:val="en-US"/>
+        </w:rPr>
+      </w:pPr>
+    </w:p>
+    <w:p>
+      <w:pPr>
+        <w:jc w:val="center"/>
+        <w:rPr>
+          <w:rFonts w:asciiTheme="minorHAnsi" w:hAnsiTheme="minorHAnsi" w:cstheme="minorHAnsi"/>
+          <w:lang w:val="en-US"/>
+        </w:rPr>
+      </w:pPr>
+    </w:p>
+    <w:p>
+      <w:pPr>
+        <w:jc w:val="center"/>
+        <w:rPr>
+          <w:rFonts w:asciiTheme="minorHAnsi" w:hAnsiTheme="minorHAnsi" w:cstheme="minorHAnsi"/>
+          <w:lang w:val="en-US"/>
+        </w:rPr>
+      </w:pPr>
+    </w:p>
+    <w:p>
+      <w:pPr>
+        <w:jc w:val="center"/>
+        <w:rPr>
+          <w:rFonts w:asciiTheme="minorHAnsi" w:hAnsiTheme="minorHAnsi" w:cstheme="minorHAnsi"/>
+          <w:lang w:val="en-US"/>
+        </w:rPr>
+      </w:pPr>
+    </w:p>
+    <w:p>
+      <w:pPr>
+        <w:jc w:val="center"/>
+        <w:rPr>
+          <w:rFonts w:asciiTheme="minorHAnsi" w:hAnsiTheme="minorHAnsi" w:cstheme="minorHAnsi"/>
+          <w:lang w:val="en-US"/>
+        </w:rPr>
+      </w:pPr>
+    </w:p>
+    <w:p>
+      <w:pPr>
+        <w:jc w:val="center"/>
+        <w:rPr>
+          <w:rFonts w:asciiTheme="minorHAnsi" w:hAnsiTheme="minorHAnsi" w:cstheme="minorHAnsi"/>
+          <w:lang w:val="en-US"/>
+        </w:rPr>
+      </w:pPr>
+    </w:p>
+    <w:p>
+      <w:pPr>
+        <w:jc w:val="center"/>
+        <w:rPr>
+          <w:rFonts w:asciiTheme="minorHAnsi" w:hAnsiTheme="minorHAnsi" w:cstheme="minorHAnsi"/>
+          <w:lang w:val="en-US"/>
+        </w:rPr>
+      </w:pPr>
+    </w:p>
+    <w:p>
+      <w:pPr>
+        <w:jc w:val="center"/>
+        <w:rPr>
+          <w:rFonts w:asciiTheme="minorHAnsi" w:hAnsiTheme="minorHAnsi" w:cstheme="minorHAnsi"/>
+          <w:lang w:val="en-US"/>
+        </w:rPr>
+      </w:pPr>
+    </w:p>
+    <w:p>
+      <w:pPr>
+        <w:jc w:val="center"/>
+        <w:rPr>
+          <w:rFonts w:asciiTheme="minorHAnsi" w:hAnsiTheme="minorHAnsi" w:cstheme="minorHAnsi"/>
+          <w:lang w:val="en-US"/>
+        </w:rPr>
+      </w:pPr>
+    </w:p>
+    <w:p>
+      <w:pPr>
+        <w:jc w:val="center"/>
+        <w:rPr>
+          <w:rFonts w:asciiTheme="minorHAnsi" w:hAnsiTheme="minorHAnsi" w:cstheme="minorHAnsi"/>
+          <w:lang w:val="en-US"/>
+        </w:rPr>
+      </w:pPr>
+    </w:p>
+    <w:p>
+      <w:pPr>
+        <w:jc w:val="center"/>
+        <w:rPr>
+          <w:rFonts w:asciiTheme="minorHAnsi" w:hAnsiTheme="minorHAnsi" w:cstheme="minorHAnsi"/>
+          <w:lang w:val="en-US"/>
+        </w:rPr>
+      </w:pPr>
+    </w:p>
+    <w:p>
+      <w:pPr>
+        <w:jc w:val="center"/>
+        <w:rPr>
+          <w:rFonts w:asciiTheme="minorHAnsi" w:hAnsiTheme="minorHAnsi" w:cstheme="minorHAnsi"/>
+          <w:lang w:val="en-US"/>
+        </w:rPr>
+      </w:pPr>
+    </w:p>
+    <w:p>
+      <w:pPr>
+        <w:jc w:val="center"/>
+        <w:rPr>
+          <w:rFonts w:asciiTheme="minorHAnsi" w:hAnsiTheme="minorHAnsi" w:cstheme="minorHAnsi"/>
+          <w:lang w:val="en-US"/>
+        </w:rPr>
+      </w:pPr>
+    </w:p>
+    <w:p>
+      <w:pPr>
+        <w:jc w:val="center"/>
+        <w:rPr>
+          <w:rFonts w:asciiTheme="minorHAnsi" w:hAnsiTheme="minorHAnsi" w:cstheme="minorHAnsi"/>
+          <w:lang w:val="en-US"/>
+        </w:rPr>
+      </w:pPr>
+    </w:p>
+    <w:p>
+      <w:pPr>
+        <w:jc w:val="center"/>
+        <w:rPr>
+          <w:rFonts w:asciiTheme="minorHAnsi" w:hAnsiTheme="minorHAnsi" w:cstheme="minorHAnsi"/>
+          <w:lang w:val="en-US"/>
+        </w:rPr>
+      </w:pPr>
+    </w:p>
+    <w:p>
+      <w:pPr>
+        <w:jc w:val="center"/>
+        <w:rPr>
+          <w:rFonts w:asciiTheme="minorHAnsi" w:hAnsiTheme="minorHAnsi" w:cstheme="minorHAnsi"/>
+          <w:lang w:val="en-US"/>
+        </w:rPr>
+      </w:pPr>
+    </w:p>
+    <w:p>
+      <w:pPr>
         <w:pStyle w:val="Paragrafoelenco"/>
         <w:numPr>
           <w:ilvl w:val="0"/>
@@ -14800,7 +15129,6 @@
           <w:noProof/>
           <w:lang w:val="en-US"/>
         </w:rPr>
-        <w:lastRenderedPageBreak/>
         <w:drawing>
           <wp:inline distT="0" distB="0" distL="0" distR="0" wp14:anchorId="003B4C58" wp14:editId="6DBCD327">
             <wp:extent cx="5151120" cy="6106160"/>
@@ -14853,6 +15181,105 @@
     </w:p>
     <w:p>
       <w:pPr>
+        <w:jc w:val="center"/>
+        <w:rPr>
+          <w:rFonts w:asciiTheme="minorHAnsi" w:hAnsiTheme="minorHAnsi" w:cstheme="minorHAnsi"/>
+          <w:lang w:val="en-US"/>
+        </w:rPr>
+      </w:pPr>
+    </w:p>
+    <w:p>
+      <w:pPr>
+        <w:jc w:val="center"/>
+        <w:rPr>
+          <w:rFonts w:asciiTheme="minorHAnsi" w:hAnsiTheme="minorHAnsi" w:cstheme="minorHAnsi"/>
+          <w:lang w:val="en-US"/>
+        </w:rPr>
+      </w:pPr>
+    </w:p>
+    <w:p>
+      <w:pPr>
+        <w:jc w:val="center"/>
+        <w:rPr>
+          <w:rFonts w:asciiTheme="minorHAnsi" w:hAnsiTheme="minorHAnsi" w:cstheme="minorHAnsi"/>
+          <w:lang w:val="en-US"/>
+        </w:rPr>
+      </w:pPr>
+    </w:p>
+    <w:p>
+      <w:pPr>
+        <w:jc w:val="center"/>
+        <w:rPr>
+          <w:rFonts w:asciiTheme="minorHAnsi" w:hAnsiTheme="minorHAnsi" w:cstheme="minorHAnsi"/>
+          <w:lang w:val="en-US"/>
+        </w:rPr>
+      </w:pPr>
+    </w:p>
+    <w:p>
+      <w:pPr>
+        <w:jc w:val="center"/>
+        <w:rPr>
+          <w:rFonts w:asciiTheme="minorHAnsi" w:hAnsiTheme="minorHAnsi" w:cstheme="minorHAnsi"/>
+          <w:lang w:val="en-US"/>
+        </w:rPr>
+      </w:pPr>
+    </w:p>
+    <w:p>
+      <w:pPr>
+        <w:jc w:val="center"/>
+        <w:rPr>
+          <w:rFonts w:asciiTheme="minorHAnsi" w:hAnsiTheme="minorHAnsi" w:cstheme="minorHAnsi"/>
+          <w:lang w:val="en-US"/>
+        </w:rPr>
+      </w:pPr>
+    </w:p>
+    <w:p>
+      <w:pPr>
+        <w:jc w:val="center"/>
+        <w:rPr>
+          <w:rFonts w:asciiTheme="minorHAnsi" w:hAnsiTheme="minorHAnsi" w:cstheme="minorHAnsi"/>
+          <w:lang w:val="en-US"/>
+        </w:rPr>
+      </w:pPr>
+    </w:p>
+    <w:p>
+      <w:pPr>
+        <w:jc w:val="center"/>
+        <w:rPr>
+          <w:rFonts w:asciiTheme="minorHAnsi" w:hAnsiTheme="minorHAnsi" w:cstheme="minorHAnsi"/>
+          <w:lang w:val="en-US"/>
+        </w:rPr>
+      </w:pPr>
+    </w:p>
+    <w:p>
+      <w:pPr>
+        <w:jc w:val="center"/>
+        <w:rPr>
+          <w:rFonts w:asciiTheme="minorHAnsi" w:hAnsiTheme="minorHAnsi" w:cstheme="minorHAnsi"/>
+          <w:lang w:val="en-US"/>
+        </w:rPr>
+      </w:pPr>
+    </w:p>
+    <w:p>
+      <w:pPr>
+        <w:jc w:val="center"/>
+        <w:rPr>
+          <w:rFonts w:asciiTheme="minorHAnsi" w:hAnsiTheme="minorHAnsi" w:cstheme="minorHAnsi"/>
+          <w:lang w:val="en-US"/>
+        </w:rPr>
+      </w:pPr>
+    </w:p>
+    <w:p>
+      <w:pPr>
+        <w:jc w:val="center"/>
+        <w:rPr>
+          <w:rFonts w:asciiTheme="minorHAnsi" w:hAnsiTheme="minorHAnsi" w:cstheme="minorHAnsi"/>
+          <w:lang w:val="en-US"/>
+        </w:rPr>
+      </w:pPr>
+    </w:p>
+    <w:p>
+      <w:pPr>
         <w:pStyle w:val="Paragrafoelenco"/>
         <w:numPr>
           <w:ilvl w:val="1"/>
@@ -14926,7 +15353,6 @@
           <w:noProof/>
           <w:lang w:val="en-US"/>
         </w:rPr>
-        <w:lastRenderedPageBreak/>
         <w:drawing>
           <wp:inline distT="0" distB="0" distL="0" distR="0" wp14:anchorId="02754DE1" wp14:editId="3672638D">
             <wp:extent cx="4581525" cy="4676775"/>
@@ -14988,6 +15414,150 @@
     </w:p>
     <w:p>
       <w:pPr>
+        <w:rPr>
+          <w:rFonts w:asciiTheme="minorHAnsi" w:hAnsiTheme="minorHAnsi" w:cstheme="minorHAnsi"/>
+          <w:lang w:val="en-US"/>
+        </w:rPr>
+      </w:pPr>
+    </w:p>
+    <w:p>
+      <w:pPr>
+        <w:rPr>
+          <w:rFonts w:asciiTheme="minorHAnsi" w:hAnsiTheme="minorHAnsi" w:cstheme="minorHAnsi"/>
+          <w:lang w:val="en-US"/>
+        </w:rPr>
+      </w:pPr>
+    </w:p>
+    <w:p>
+      <w:pPr>
+        <w:rPr>
+          <w:rFonts w:asciiTheme="minorHAnsi" w:hAnsiTheme="minorHAnsi" w:cstheme="minorHAnsi"/>
+          <w:lang w:val="en-US"/>
+        </w:rPr>
+      </w:pPr>
+    </w:p>
+    <w:p>
+      <w:pPr>
+        <w:rPr>
+          <w:rFonts w:asciiTheme="minorHAnsi" w:hAnsiTheme="minorHAnsi" w:cstheme="minorHAnsi"/>
+          <w:lang w:val="en-US"/>
+        </w:rPr>
+      </w:pPr>
+    </w:p>
+    <w:p>
+      <w:pPr>
+        <w:rPr>
+          <w:rFonts w:asciiTheme="minorHAnsi" w:hAnsiTheme="minorHAnsi" w:cstheme="minorHAnsi"/>
+          <w:lang w:val="en-US"/>
+        </w:rPr>
+      </w:pPr>
+    </w:p>
+    <w:p>
+      <w:pPr>
+        <w:rPr>
+          <w:rFonts w:asciiTheme="minorHAnsi" w:hAnsiTheme="minorHAnsi" w:cstheme="minorHAnsi"/>
+          <w:lang w:val="en-US"/>
+        </w:rPr>
+      </w:pPr>
+    </w:p>
+    <w:p>
+      <w:pPr>
+        <w:rPr>
+          <w:rFonts w:asciiTheme="minorHAnsi" w:hAnsiTheme="minorHAnsi" w:cstheme="minorHAnsi"/>
+          <w:lang w:val="en-US"/>
+        </w:rPr>
+      </w:pPr>
+    </w:p>
+    <w:p>
+      <w:pPr>
+        <w:rPr>
+          <w:rFonts w:asciiTheme="minorHAnsi" w:hAnsiTheme="minorHAnsi" w:cstheme="minorHAnsi"/>
+          <w:lang w:val="en-US"/>
+        </w:rPr>
+      </w:pPr>
+    </w:p>
+    <w:p>
+      <w:pPr>
+        <w:rPr>
+          <w:rFonts w:asciiTheme="minorHAnsi" w:hAnsiTheme="minorHAnsi" w:cstheme="minorHAnsi"/>
+          <w:lang w:val="en-US"/>
+        </w:rPr>
+      </w:pPr>
+    </w:p>
+    <w:p>
+      <w:pPr>
+        <w:rPr>
+          <w:rFonts w:asciiTheme="minorHAnsi" w:hAnsiTheme="minorHAnsi" w:cstheme="minorHAnsi"/>
+          <w:lang w:val="en-US"/>
+        </w:rPr>
+      </w:pPr>
+    </w:p>
+    <w:p>
+      <w:pPr>
+        <w:rPr>
+          <w:rFonts w:asciiTheme="minorHAnsi" w:hAnsiTheme="minorHAnsi" w:cstheme="minorHAnsi"/>
+          <w:lang w:val="en-US"/>
+        </w:rPr>
+      </w:pPr>
+    </w:p>
+    <w:p>
+      <w:pPr>
+        <w:rPr>
+          <w:rFonts w:asciiTheme="minorHAnsi" w:hAnsiTheme="minorHAnsi" w:cstheme="minorHAnsi"/>
+          <w:lang w:val="en-US"/>
+        </w:rPr>
+      </w:pPr>
+    </w:p>
+    <w:p>
+      <w:pPr>
+        <w:rPr>
+          <w:rFonts w:asciiTheme="minorHAnsi" w:hAnsiTheme="minorHAnsi" w:cstheme="minorHAnsi"/>
+          <w:lang w:val="en-US"/>
+        </w:rPr>
+      </w:pPr>
+    </w:p>
+    <w:p>
+      <w:pPr>
+        <w:rPr>
+          <w:rFonts w:asciiTheme="minorHAnsi" w:hAnsiTheme="minorHAnsi" w:cstheme="minorHAnsi"/>
+          <w:lang w:val="en-US"/>
+        </w:rPr>
+      </w:pPr>
+    </w:p>
+    <w:p>
+      <w:pPr>
+        <w:rPr>
+          <w:rFonts w:asciiTheme="minorHAnsi" w:hAnsiTheme="minorHAnsi" w:cstheme="minorHAnsi"/>
+          <w:lang w:val="en-US"/>
+        </w:rPr>
+      </w:pPr>
+    </w:p>
+    <w:p>
+      <w:pPr>
+        <w:rPr>
+          <w:rFonts w:asciiTheme="minorHAnsi" w:hAnsiTheme="minorHAnsi" w:cstheme="minorHAnsi"/>
+          <w:lang w:val="en-US"/>
+        </w:rPr>
+      </w:pPr>
+    </w:p>
+    <w:p>
+      <w:pPr>
+        <w:rPr>
+          <w:rFonts w:asciiTheme="minorHAnsi" w:hAnsiTheme="minorHAnsi" w:cstheme="minorHAnsi"/>
+          <w:lang w:val="en-US"/>
+        </w:rPr>
+      </w:pPr>
+    </w:p>
+    <w:p>
+      <w:pPr>
+        <w:rPr>
+          <w:rFonts w:asciiTheme="minorHAnsi" w:hAnsiTheme="minorHAnsi" w:cstheme="minorHAnsi"/>
+          <w:lang w:val="en-US"/>
+        </w:rPr>
+      </w:pPr>
+    </w:p>
+    <w:p>
+      <w:pPr>
         <w:pStyle w:val="Paragrafoelenco"/>
         <w:numPr>
           <w:ilvl w:val="0"/>
@@ -15004,7 +15574,7 @@
           <w:rFonts w:asciiTheme="minorHAnsi" w:hAnsiTheme="minorHAnsi" w:cstheme="minorHAnsi"/>
           <w:lang w:val="en-US"/>
         </w:rPr>
-        <w:t>Scelta</w:t>
+        <w:t>Creazione</w:t>
       </w:r>
       <w:proofErr w:type="spellEnd"/>
       <w:r>
@@ -15054,7 +15624,6 @@
           <w:noProof/>
           <w:lang w:val="en-US"/>
         </w:rPr>
-        <w:lastRenderedPageBreak/>
         <w:drawing>
           <wp:inline distT="0" distB="0" distL="0" distR="0" wp14:anchorId="5650CF33" wp14:editId="423BDC17">
             <wp:extent cx="2867025" cy="4867275"/>
@@ -15100,6 +15669,177 @@
     </w:p>
     <w:p>
       <w:pPr>
+        <w:jc w:val="center"/>
+        <w:rPr>
+          <w:rFonts w:asciiTheme="minorHAnsi" w:hAnsiTheme="minorHAnsi" w:cstheme="minorHAnsi"/>
+          <w:lang w:val="en-US"/>
+        </w:rPr>
+      </w:pPr>
+    </w:p>
+    <w:p>
+      <w:pPr>
+        <w:jc w:val="center"/>
+        <w:rPr>
+          <w:rFonts w:asciiTheme="minorHAnsi" w:hAnsiTheme="minorHAnsi" w:cstheme="minorHAnsi"/>
+          <w:lang w:val="en-US"/>
+        </w:rPr>
+      </w:pPr>
+    </w:p>
+    <w:p>
+      <w:pPr>
+        <w:jc w:val="center"/>
+        <w:rPr>
+          <w:rFonts w:asciiTheme="minorHAnsi" w:hAnsiTheme="minorHAnsi" w:cstheme="minorHAnsi"/>
+          <w:lang w:val="en-US"/>
+        </w:rPr>
+      </w:pPr>
+    </w:p>
+    <w:p>
+      <w:pPr>
+        <w:jc w:val="center"/>
+        <w:rPr>
+          <w:rFonts w:asciiTheme="minorHAnsi" w:hAnsiTheme="minorHAnsi" w:cstheme="minorHAnsi"/>
+          <w:lang w:val="en-US"/>
+        </w:rPr>
+      </w:pPr>
+    </w:p>
+    <w:p>
+      <w:pPr>
+        <w:jc w:val="center"/>
+        <w:rPr>
+          <w:rFonts w:asciiTheme="minorHAnsi" w:hAnsiTheme="minorHAnsi" w:cstheme="minorHAnsi"/>
+          <w:lang w:val="en-US"/>
+        </w:rPr>
+      </w:pPr>
+    </w:p>
+    <w:p>
+      <w:pPr>
+        <w:jc w:val="center"/>
+        <w:rPr>
+          <w:rFonts w:asciiTheme="minorHAnsi" w:hAnsiTheme="minorHAnsi" w:cstheme="minorHAnsi"/>
+          <w:lang w:val="en-US"/>
+        </w:rPr>
+      </w:pPr>
+    </w:p>
+    <w:p>
+      <w:pPr>
+        <w:jc w:val="center"/>
+        <w:rPr>
+          <w:rFonts w:asciiTheme="minorHAnsi" w:hAnsiTheme="minorHAnsi" w:cstheme="minorHAnsi"/>
+          <w:lang w:val="en-US"/>
+        </w:rPr>
+      </w:pPr>
+    </w:p>
+    <w:p>
+      <w:pPr>
+        <w:jc w:val="center"/>
+        <w:rPr>
+          <w:rFonts w:asciiTheme="minorHAnsi" w:hAnsiTheme="minorHAnsi" w:cstheme="minorHAnsi"/>
+          <w:lang w:val="en-US"/>
+        </w:rPr>
+      </w:pPr>
+    </w:p>
+    <w:p>
+      <w:pPr>
+        <w:jc w:val="center"/>
+        <w:rPr>
+          <w:rFonts w:asciiTheme="minorHAnsi" w:hAnsiTheme="minorHAnsi" w:cstheme="minorHAnsi"/>
+          <w:lang w:val="en-US"/>
+        </w:rPr>
+      </w:pPr>
+    </w:p>
+    <w:p>
+      <w:pPr>
+        <w:jc w:val="center"/>
+        <w:rPr>
+          <w:rFonts w:asciiTheme="minorHAnsi" w:hAnsiTheme="minorHAnsi" w:cstheme="minorHAnsi"/>
+          <w:lang w:val="en-US"/>
+        </w:rPr>
+      </w:pPr>
+    </w:p>
+    <w:p>
+      <w:pPr>
+        <w:jc w:val="center"/>
+        <w:rPr>
+          <w:rFonts w:asciiTheme="minorHAnsi" w:hAnsiTheme="minorHAnsi" w:cstheme="minorHAnsi"/>
+          <w:lang w:val="en-US"/>
+        </w:rPr>
+      </w:pPr>
+    </w:p>
+    <w:p>
+      <w:pPr>
+        <w:jc w:val="center"/>
+        <w:rPr>
+          <w:rFonts w:asciiTheme="minorHAnsi" w:hAnsiTheme="minorHAnsi" w:cstheme="minorHAnsi"/>
+          <w:lang w:val="en-US"/>
+        </w:rPr>
+      </w:pPr>
+    </w:p>
+    <w:p>
+      <w:pPr>
+        <w:jc w:val="center"/>
+        <w:rPr>
+          <w:rFonts w:asciiTheme="minorHAnsi" w:hAnsiTheme="minorHAnsi" w:cstheme="minorHAnsi"/>
+          <w:lang w:val="en-US"/>
+        </w:rPr>
+      </w:pPr>
+    </w:p>
+    <w:p>
+      <w:pPr>
+        <w:jc w:val="center"/>
+        <w:rPr>
+          <w:rFonts w:asciiTheme="minorHAnsi" w:hAnsiTheme="minorHAnsi" w:cstheme="minorHAnsi"/>
+          <w:lang w:val="en-US"/>
+        </w:rPr>
+      </w:pPr>
+    </w:p>
+    <w:p>
+      <w:pPr>
+        <w:jc w:val="center"/>
+        <w:rPr>
+          <w:rFonts w:asciiTheme="minorHAnsi" w:hAnsiTheme="minorHAnsi" w:cstheme="minorHAnsi"/>
+          <w:lang w:val="en-US"/>
+        </w:rPr>
+      </w:pPr>
+    </w:p>
+    <w:p>
+      <w:pPr>
+        <w:jc w:val="center"/>
+        <w:rPr>
+          <w:rFonts w:asciiTheme="minorHAnsi" w:hAnsiTheme="minorHAnsi" w:cstheme="minorHAnsi"/>
+          <w:lang w:val="en-US"/>
+        </w:rPr>
+      </w:pPr>
+    </w:p>
+    <w:p>
+      <w:pPr>
+        <w:jc w:val="center"/>
+        <w:rPr>
+          <w:rFonts w:asciiTheme="minorHAnsi" w:hAnsiTheme="minorHAnsi" w:cstheme="minorHAnsi"/>
+          <w:lang w:val="en-US"/>
+        </w:rPr>
+      </w:pPr>
+    </w:p>
+    <w:p>
+      <w:pPr>
+        <w:jc w:val="center"/>
+        <w:rPr>
+          <w:rFonts w:asciiTheme="minorHAnsi" w:hAnsiTheme="minorHAnsi" w:cstheme="minorHAnsi"/>
+          <w:lang w:val="en-US"/>
+        </w:rPr>
+      </w:pPr>
+    </w:p>
+    <w:p>
+      <w:pPr>
+        <w:jc w:val="center"/>
+        <w:rPr>
+          <w:rFonts w:asciiTheme="minorHAnsi" w:hAnsiTheme="minorHAnsi" w:cstheme="minorHAnsi"/>
+          <w:lang w:val="en-US"/>
+        </w:rPr>
+      </w:pPr>
+    </w:p>
+    <w:p>
+      <w:pPr>
         <w:pStyle w:val="Paragrafoelenco"/>
         <w:numPr>
           <w:ilvl w:val="0"/>
@@ -15116,6 +15856,404 @@
           <w:rFonts w:asciiTheme="minorHAnsi" w:hAnsiTheme="minorHAnsi" w:cstheme="minorHAnsi"/>
           <w:lang w:val="en-US"/>
         </w:rPr>
+        <w:t>Scelta</w:t>
+      </w:r>
+      <w:proofErr w:type="spellEnd"/>
+      <w:r>
+        <w:rPr>
+          <w:rFonts w:asciiTheme="minorHAnsi" w:hAnsiTheme="minorHAnsi" w:cstheme="minorHAnsi"/>
+          <w:lang w:val="en-US"/>
+        </w:rPr>
+        <w:t xml:space="preserve"> profile </w:t>
+      </w:r>
+      <w:proofErr w:type="spellStart"/>
+      <w:r>
+        <w:rPr>
+          <w:rFonts w:asciiTheme="minorHAnsi" w:hAnsiTheme="minorHAnsi" w:cstheme="minorHAnsi"/>
+          <w:lang w:val="en-US"/>
+        </w:rPr>
+        <w:t>giocatore</w:t>
+      </w:r>
+      <w:proofErr w:type="spellEnd"/>
+    </w:p>
+    <w:p>
+      <w:pPr>
+        <w:rPr>
+          <w:rFonts w:asciiTheme="minorHAnsi" w:hAnsiTheme="minorHAnsi" w:cstheme="minorHAnsi"/>
+          <w:lang w:val="en-US"/>
+        </w:rPr>
+      </w:pPr>
+    </w:p>
+    <w:p>
+      <w:pPr>
+        <w:rPr>
+          <w:rFonts w:asciiTheme="minorHAnsi" w:hAnsiTheme="minorHAnsi" w:cstheme="minorHAnsi"/>
+          <w:lang w:val="en-US"/>
+        </w:rPr>
+      </w:pPr>
+    </w:p>
+    <w:p>
+      <w:pPr>
+        <w:rPr>
+          <w:rFonts w:asciiTheme="minorHAnsi" w:hAnsiTheme="minorHAnsi" w:cstheme="minorHAnsi"/>
+          <w:lang w:val="en-US"/>
+        </w:rPr>
+      </w:pPr>
+    </w:p>
+    <w:p>
+      <w:pPr>
+        <w:rPr>
+          <w:rFonts w:asciiTheme="minorHAnsi" w:hAnsiTheme="minorHAnsi" w:cstheme="minorHAnsi"/>
+          <w:lang w:val="en-US"/>
+        </w:rPr>
+      </w:pPr>
+    </w:p>
+    <w:p>
+      <w:pPr>
+        <w:rPr>
+          <w:rFonts w:asciiTheme="minorHAnsi" w:hAnsiTheme="minorHAnsi" w:cstheme="minorHAnsi"/>
+          <w:lang w:val="en-US"/>
+        </w:rPr>
+      </w:pPr>
+    </w:p>
+    <w:p>
+      <w:pPr>
+        <w:rPr>
+          <w:rFonts w:asciiTheme="minorHAnsi" w:hAnsiTheme="minorHAnsi" w:cstheme="minorHAnsi"/>
+          <w:lang w:val="en-US"/>
+        </w:rPr>
+      </w:pPr>
+    </w:p>
+    <w:p>
+      <w:pPr>
+        <w:rPr>
+          <w:rFonts w:asciiTheme="minorHAnsi" w:hAnsiTheme="minorHAnsi" w:cstheme="minorHAnsi"/>
+          <w:lang w:val="en-US"/>
+        </w:rPr>
+      </w:pPr>
+    </w:p>
+    <w:p>
+      <w:pPr>
+        <w:rPr>
+          <w:rFonts w:asciiTheme="minorHAnsi" w:hAnsiTheme="minorHAnsi" w:cstheme="minorHAnsi"/>
+          <w:lang w:val="en-US"/>
+        </w:rPr>
+      </w:pPr>
+    </w:p>
+    <w:p>
+      <w:pPr>
+        <w:rPr>
+          <w:rFonts w:asciiTheme="minorHAnsi" w:hAnsiTheme="minorHAnsi" w:cstheme="minorHAnsi"/>
+          <w:lang w:val="en-US"/>
+        </w:rPr>
+      </w:pPr>
+    </w:p>
+    <w:p>
+      <w:pPr>
+        <w:rPr>
+          <w:rFonts w:asciiTheme="minorHAnsi" w:hAnsiTheme="minorHAnsi" w:cstheme="minorHAnsi"/>
+          <w:lang w:val="en-US"/>
+        </w:rPr>
+      </w:pPr>
+    </w:p>
+    <w:p>
+      <w:pPr>
+        <w:rPr>
+          <w:rFonts w:asciiTheme="minorHAnsi" w:hAnsiTheme="minorHAnsi" w:cstheme="minorHAnsi"/>
+          <w:lang w:val="en-US"/>
+        </w:rPr>
+      </w:pPr>
+    </w:p>
+    <w:p>
+      <w:pPr>
+        <w:rPr>
+          <w:rFonts w:asciiTheme="minorHAnsi" w:hAnsiTheme="minorHAnsi" w:cstheme="minorHAnsi"/>
+          <w:lang w:val="en-US"/>
+        </w:rPr>
+      </w:pPr>
+    </w:p>
+    <w:p>
+      <w:pPr>
+        <w:rPr>
+          <w:rFonts w:asciiTheme="minorHAnsi" w:hAnsiTheme="minorHAnsi" w:cstheme="minorHAnsi"/>
+          <w:lang w:val="en-US"/>
+        </w:rPr>
+      </w:pPr>
+    </w:p>
+    <w:p>
+      <w:pPr>
+        <w:rPr>
+          <w:rFonts w:asciiTheme="minorHAnsi" w:hAnsiTheme="minorHAnsi" w:cstheme="minorHAnsi"/>
+          <w:lang w:val="en-US"/>
+        </w:rPr>
+      </w:pPr>
+    </w:p>
+    <w:p>
+      <w:pPr>
+        <w:rPr>
+          <w:rFonts w:asciiTheme="minorHAnsi" w:hAnsiTheme="minorHAnsi" w:cstheme="minorHAnsi"/>
+          <w:lang w:val="en-US"/>
+        </w:rPr>
+      </w:pPr>
+    </w:p>
+    <w:p>
+      <w:pPr>
+        <w:rPr>
+          <w:rFonts w:asciiTheme="minorHAnsi" w:hAnsiTheme="minorHAnsi" w:cstheme="minorHAnsi"/>
+          <w:lang w:val="en-US"/>
+        </w:rPr>
+      </w:pPr>
+    </w:p>
+    <w:p>
+      <w:pPr>
+        <w:rPr>
+          <w:rFonts w:asciiTheme="minorHAnsi" w:hAnsiTheme="minorHAnsi" w:cstheme="minorHAnsi"/>
+          <w:lang w:val="en-US"/>
+        </w:rPr>
+      </w:pPr>
+    </w:p>
+    <w:p>
+      <w:pPr>
+        <w:rPr>
+          <w:rFonts w:asciiTheme="minorHAnsi" w:hAnsiTheme="minorHAnsi" w:cstheme="minorHAnsi"/>
+          <w:lang w:val="en-US"/>
+        </w:rPr>
+      </w:pPr>
+    </w:p>
+    <w:p>
+      <w:pPr>
+        <w:rPr>
+          <w:rFonts w:asciiTheme="minorHAnsi" w:hAnsiTheme="minorHAnsi" w:cstheme="minorHAnsi"/>
+          <w:lang w:val="en-US"/>
+        </w:rPr>
+      </w:pPr>
+    </w:p>
+    <w:p>
+      <w:pPr>
+        <w:rPr>
+          <w:rFonts w:asciiTheme="minorHAnsi" w:hAnsiTheme="minorHAnsi" w:cstheme="minorHAnsi"/>
+          <w:lang w:val="en-US"/>
+        </w:rPr>
+      </w:pPr>
+    </w:p>
+    <w:p>
+      <w:pPr>
+        <w:rPr>
+          <w:rFonts w:asciiTheme="minorHAnsi" w:hAnsiTheme="minorHAnsi" w:cstheme="minorHAnsi"/>
+          <w:lang w:val="en-US"/>
+        </w:rPr>
+      </w:pPr>
+    </w:p>
+    <w:p>
+      <w:pPr>
+        <w:rPr>
+          <w:rFonts w:asciiTheme="minorHAnsi" w:hAnsiTheme="minorHAnsi" w:cstheme="minorHAnsi"/>
+          <w:lang w:val="en-US"/>
+        </w:rPr>
+      </w:pPr>
+    </w:p>
+    <w:p>
+      <w:pPr>
+        <w:rPr>
+          <w:rFonts w:asciiTheme="minorHAnsi" w:hAnsiTheme="minorHAnsi" w:cstheme="minorHAnsi"/>
+          <w:lang w:val="en-US"/>
+        </w:rPr>
+      </w:pPr>
+    </w:p>
+    <w:p>
+      <w:pPr>
+        <w:rPr>
+          <w:rFonts w:asciiTheme="minorHAnsi" w:hAnsiTheme="minorHAnsi" w:cstheme="minorHAnsi"/>
+          <w:lang w:val="en-US"/>
+        </w:rPr>
+      </w:pPr>
+    </w:p>
+    <w:p>
+      <w:pPr>
+        <w:rPr>
+          <w:rFonts w:asciiTheme="minorHAnsi" w:hAnsiTheme="minorHAnsi" w:cstheme="minorHAnsi"/>
+          <w:lang w:val="en-US"/>
+        </w:rPr>
+      </w:pPr>
+    </w:p>
+    <w:p>
+      <w:pPr>
+        <w:rPr>
+          <w:rFonts w:asciiTheme="minorHAnsi" w:hAnsiTheme="minorHAnsi" w:cstheme="minorHAnsi"/>
+          <w:lang w:val="en-US"/>
+        </w:rPr>
+      </w:pPr>
+    </w:p>
+    <w:p>
+      <w:pPr>
+        <w:rPr>
+          <w:rFonts w:asciiTheme="minorHAnsi" w:hAnsiTheme="minorHAnsi" w:cstheme="minorHAnsi"/>
+          <w:lang w:val="en-US"/>
+        </w:rPr>
+      </w:pPr>
+    </w:p>
+    <w:p>
+      <w:pPr>
+        <w:rPr>
+          <w:rFonts w:asciiTheme="minorHAnsi" w:hAnsiTheme="minorHAnsi" w:cstheme="minorHAnsi"/>
+          <w:lang w:val="en-US"/>
+        </w:rPr>
+      </w:pPr>
+    </w:p>
+    <w:p>
+      <w:pPr>
+        <w:rPr>
+          <w:rFonts w:asciiTheme="minorHAnsi" w:hAnsiTheme="minorHAnsi" w:cstheme="minorHAnsi"/>
+          <w:lang w:val="en-US"/>
+        </w:rPr>
+      </w:pPr>
+    </w:p>
+    <w:p>
+      <w:pPr>
+        <w:rPr>
+          <w:rFonts w:asciiTheme="minorHAnsi" w:hAnsiTheme="minorHAnsi" w:cstheme="minorHAnsi"/>
+          <w:lang w:val="en-US"/>
+        </w:rPr>
+      </w:pPr>
+    </w:p>
+    <w:p>
+      <w:pPr>
+        <w:rPr>
+          <w:rFonts w:asciiTheme="minorHAnsi" w:hAnsiTheme="minorHAnsi" w:cstheme="minorHAnsi"/>
+          <w:lang w:val="en-US"/>
+        </w:rPr>
+      </w:pPr>
+    </w:p>
+    <w:p>
+      <w:pPr>
+        <w:rPr>
+          <w:rFonts w:asciiTheme="minorHAnsi" w:hAnsiTheme="minorHAnsi" w:cstheme="minorHAnsi"/>
+          <w:lang w:val="en-US"/>
+        </w:rPr>
+      </w:pPr>
+    </w:p>
+    <w:p>
+      <w:pPr>
+        <w:rPr>
+          <w:rFonts w:asciiTheme="minorHAnsi" w:hAnsiTheme="minorHAnsi" w:cstheme="minorHAnsi"/>
+          <w:lang w:val="en-US"/>
+        </w:rPr>
+      </w:pPr>
+    </w:p>
+    <w:p>
+      <w:pPr>
+        <w:rPr>
+          <w:rFonts w:asciiTheme="minorHAnsi" w:hAnsiTheme="minorHAnsi" w:cstheme="minorHAnsi"/>
+          <w:lang w:val="en-US"/>
+        </w:rPr>
+      </w:pPr>
+    </w:p>
+    <w:p>
+      <w:pPr>
+        <w:rPr>
+          <w:rFonts w:asciiTheme="minorHAnsi" w:hAnsiTheme="minorHAnsi" w:cstheme="minorHAnsi"/>
+          <w:lang w:val="en-US"/>
+        </w:rPr>
+      </w:pPr>
+    </w:p>
+    <w:p>
+      <w:pPr>
+        <w:rPr>
+          <w:rFonts w:asciiTheme="minorHAnsi" w:hAnsiTheme="minorHAnsi" w:cstheme="minorHAnsi"/>
+          <w:lang w:val="en-US"/>
+        </w:rPr>
+      </w:pPr>
+    </w:p>
+    <w:p>
+      <w:pPr>
+        <w:rPr>
+          <w:rFonts w:asciiTheme="minorHAnsi" w:hAnsiTheme="minorHAnsi" w:cstheme="minorHAnsi"/>
+          <w:lang w:val="en-US"/>
+        </w:rPr>
+      </w:pPr>
+    </w:p>
+    <w:p>
+      <w:pPr>
+        <w:rPr>
+          <w:rFonts w:asciiTheme="minorHAnsi" w:hAnsiTheme="minorHAnsi" w:cstheme="minorHAnsi"/>
+          <w:lang w:val="en-US"/>
+        </w:rPr>
+      </w:pPr>
+    </w:p>
+    <w:p>
+      <w:pPr>
+        <w:rPr>
+          <w:rFonts w:asciiTheme="minorHAnsi" w:hAnsiTheme="minorHAnsi" w:cstheme="minorHAnsi"/>
+          <w:lang w:val="en-US"/>
+        </w:rPr>
+      </w:pPr>
+    </w:p>
+    <w:p>
+      <w:pPr>
+        <w:rPr>
+          <w:rFonts w:asciiTheme="minorHAnsi" w:hAnsiTheme="minorHAnsi" w:cstheme="minorHAnsi"/>
+          <w:lang w:val="en-US"/>
+        </w:rPr>
+      </w:pPr>
+    </w:p>
+    <w:p>
+      <w:pPr>
+        <w:rPr>
+          <w:rFonts w:asciiTheme="minorHAnsi" w:hAnsiTheme="minorHAnsi" w:cstheme="minorHAnsi"/>
+          <w:lang w:val="en-US"/>
+        </w:rPr>
+      </w:pPr>
+    </w:p>
+    <w:p>
+      <w:pPr>
+        <w:rPr>
+          <w:rFonts w:asciiTheme="minorHAnsi" w:hAnsiTheme="minorHAnsi" w:cstheme="minorHAnsi"/>
+          <w:lang w:val="en-US"/>
+        </w:rPr>
+      </w:pPr>
+    </w:p>
+    <w:p>
+      <w:pPr>
+        <w:rPr>
+          <w:rFonts w:asciiTheme="minorHAnsi" w:hAnsiTheme="minorHAnsi" w:cstheme="minorHAnsi"/>
+          <w:lang w:val="en-US"/>
+        </w:rPr>
+      </w:pPr>
+    </w:p>
+    <w:p>
+      <w:pPr>
+        <w:rPr>
+          <w:rFonts w:asciiTheme="minorHAnsi" w:hAnsiTheme="minorHAnsi" w:cstheme="minorHAnsi"/>
+          <w:lang w:val="en-US"/>
+        </w:rPr>
+      </w:pPr>
+    </w:p>
+    <w:p>
+      <w:pPr>
+        <w:rPr>
+          <w:rFonts w:asciiTheme="minorHAnsi" w:hAnsiTheme="minorHAnsi" w:cstheme="minorHAnsi"/>
+          <w:lang w:val="en-US"/>
+        </w:rPr>
+      </w:pPr>
+    </w:p>
+    <w:p>
+      <w:pPr>
+        <w:pStyle w:val="Paragrafoelenco"/>
+        <w:numPr>
+          <w:ilvl w:val="0"/>
+          <w:numId w:val="45"/>
+        </w:numPr>
+        <w:rPr>
+          <w:rFonts w:asciiTheme="minorHAnsi" w:hAnsiTheme="minorHAnsi" w:cstheme="minorHAnsi"/>
+          <w:lang w:val="en-US"/>
+        </w:rPr>
+      </w:pPr>
+      <w:proofErr w:type="spellStart"/>
+      <w:r>
+        <w:rPr>
+          <w:rFonts w:asciiTheme="minorHAnsi" w:hAnsiTheme="minorHAnsi" w:cstheme="minorHAnsi"/>
+          <w:lang w:val="en-US"/>
+        </w:rPr>
         <w:t>Classifica</w:t>
       </w:r>
       <w:proofErr w:type="spellEnd"/>
@@ -15141,7 +16279,6 @@
           <w:noProof/>
           <w:lang w:val="en-US"/>
         </w:rPr>
-        <w:lastRenderedPageBreak/>
         <w:drawing>
           <wp:inline distT="0" distB="0" distL="0" distR="0" wp14:anchorId="34156E5E" wp14:editId="0EDFED35">
             <wp:extent cx="2867025" cy="4867275"/>
@@ -15187,6 +16324,177 @@
     </w:p>
     <w:p>
       <w:pPr>
+        <w:jc w:val="center"/>
+        <w:rPr>
+          <w:rFonts w:asciiTheme="minorHAnsi" w:hAnsiTheme="minorHAnsi" w:cstheme="minorHAnsi"/>
+          <w:lang w:val="en-US"/>
+        </w:rPr>
+      </w:pPr>
+    </w:p>
+    <w:p>
+      <w:pPr>
+        <w:jc w:val="center"/>
+        <w:rPr>
+          <w:rFonts w:asciiTheme="minorHAnsi" w:hAnsiTheme="minorHAnsi" w:cstheme="minorHAnsi"/>
+          <w:lang w:val="en-US"/>
+        </w:rPr>
+      </w:pPr>
+    </w:p>
+    <w:p>
+      <w:pPr>
+        <w:jc w:val="center"/>
+        <w:rPr>
+          <w:rFonts w:asciiTheme="minorHAnsi" w:hAnsiTheme="minorHAnsi" w:cstheme="minorHAnsi"/>
+          <w:lang w:val="en-US"/>
+        </w:rPr>
+      </w:pPr>
+    </w:p>
+    <w:p>
+      <w:pPr>
+        <w:jc w:val="center"/>
+        <w:rPr>
+          <w:rFonts w:asciiTheme="minorHAnsi" w:hAnsiTheme="minorHAnsi" w:cstheme="minorHAnsi"/>
+          <w:lang w:val="en-US"/>
+        </w:rPr>
+      </w:pPr>
+    </w:p>
+    <w:p>
+      <w:pPr>
+        <w:jc w:val="center"/>
+        <w:rPr>
+          <w:rFonts w:asciiTheme="minorHAnsi" w:hAnsiTheme="minorHAnsi" w:cstheme="minorHAnsi"/>
+          <w:lang w:val="en-US"/>
+        </w:rPr>
+      </w:pPr>
+    </w:p>
+    <w:p>
+      <w:pPr>
+        <w:jc w:val="center"/>
+        <w:rPr>
+          <w:rFonts w:asciiTheme="minorHAnsi" w:hAnsiTheme="minorHAnsi" w:cstheme="minorHAnsi"/>
+          <w:lang w:val="en-US"/>
+        </w:rPr>
+      </w:pPr>
+    </w:p>
+    <w:p>
+      <w:pPr>
+        <w:jc w:val="center"/>
+        <w:rPr>
+          <w:rFonts w:asciiTheme="minorHAnsi" w:hAnsiTheme="minorHAnsi" w:cstheme="minorHAnsi"/>
+          <w:lang w:val="en-US"/>
+        </w:rPr>
+      </w:pPr>
+    </w:p>
+    <w:p>
+      <w:pPr>
+        <w:jc w:val="center"/>
+        <w:rPr>
+          <w:rFonts w:asciiTheme="minorHAnsi" w:hAnsiTheme="minorHAnsi" w:cstheme="minorHAnsi"/>
+          <w:lang w:val="en-US"/>
+        </w:rPr>
+      </w:pPr>
+    </w:p>
+    <w:p>
+      <w:pPr>
+        <w:jc w:val="center"/>
+        <w:rPr>
+          <w:rFonts w:asciiTheme="minorHAnsi" w:hAnsiTheme="minorHAnsi" w:cstheme="minorHAnsi"/>
+          <w:lang w:val="en-US"/>
+        </w:rPr>
+      </w:pPr>
+    </w:p>
+    <w:p>
+      <w:pPr>
+        <w:jc w:val="center"/>
+        <w:rPr>
+          <w:rFonts w:asciiTheme="minorHAnsi" w:hAnsiTheme="minorHAnsi" w:cstheme="minorHAnsi"/>
+          <w:lang w:val="en-US"/>
+        </w:rPr>
+      </w:pPr>
+    </w:p>
+    <w:p>
+      <w:pPr>
+        <w:jc w:val="center"/>
+        <w:rPr>
+          <w:rFonts w:asciiTheme="minorHAnsi" w:hAnsiTheme="minorHAnsi" w:cstheme="minorHAnsi"/>
+          <w:lang w:val="en-US"/>
+        </w:rPr>
+      </w:pPr>
+    </w:p>
+    <w:p>
+      <w:pPr>
+        <w:jc w:val="center"/>
+        <w:rPr>
+          <w:rFonts w:asciiTheme="minorHAnsi" w:hAnsiTheme="minorHAnsi" w:cstheme="minorHAnsi"/>
+          <w:lang w:val="en-US"/>
+        </w:rPr>
+      </w:pPr>
+    </w:p>
+    <w:p>
+      <w:pPr>
+        <w:jc w:val="center"/>
+        <w:rPr>
+          <w:rFonts w:asciiTheme="minorHAnsi" w:hAnsiTheme="minorHAnsi" w:cstheme="minorHAnsi"/>
+          <w:lang w:val="en-US"/>
+        </w:rPr>
+      </w:pPr>
+    </w:p>
+    <w:p>
+      <w:pPr>
+        <w:jc w:val="center"/>
+        <w:rPr>
+          <w:rFonts w:asciiTheme="minorHAnsi" w:hAnsiTheme="minorHAnsi" w:cstheme="minorHAnsi"/>
+          <w:lang w:val="en-US"/>
+        </w:rPr>
+      </w:pPr>
+    </w:p>
+    <w:p>
+      <w:pPr>
+        <w:jc w:val="center"/>
+        <w:rPr>
+          <w:rFonts w:asciiTheme="minorHAnsi" w:hAnsiTheme="minorHAnsi" w:cstheme="minorHAnsi"/>
+          <w:lang w:val="en-US"/>
+        </w:rPr>
+      </w:pPr>
+    </w:p>
+    <w:p>
+      <w:pPr>
+        <w:jc w:val="center"/>
+        <w:rPr>
+          <w:rFonts w:asciiTheme="minorHAnsi" w:hAnsiTheme="minorHAnsi" w:cstheme="minorHAnsi"/>
+          <w:lang w:val="en-US"/>
+        </w:rPr>
+      </w:pPr>
+    </w:p>
+    <w:p>
+      <w:pPr>
+        <w:jc w:val="center"/>
+        <w:rPr>
+          <w:rFonts w:asciiTheme="minorHAnsi" w:hAnsiTheme="minorHAnsi" w:cstheme="minorHAnsi"/>
+          <w:lang w:val="en-US"/>
+        </w:rPr>
+      </w:pPr>
+    </w:p>
+    <w:p>
+      <w:pPr>
+        <w:jc w:val="center"/>
+        <w:rPr>
+          <w:rFonts w:asciiTheme="minorHAnsi" w:hAnsiTheme="minorHAnsi" w:cstheme="minorHAnsi"/>
+          <w:lang w:val="en-US"/>
+        </w:rPr>
+      </w:pPr>
+    </w:p>
+    <w:p>
+      <w:pPr>
+        <w:jc w:val="center"/>
+        <w:rPr>
+          <w:rFonts w:asciiTheme="minorHAnsi" w:hAnsiTheme="minorHAnsi" w:cstheme="minorHAnsi"/>
+          <w:lang w:val="en-US"/>
+        </w:rPr>
+      </w:pPr>
+    </w:p>
+    <w:p>
+      <w:pPr>
         <w:pStyle w:val="Paragrafoelenco"/>
         <w:numPr>
           <w:ilvl w:val="0"/>
@@ -15228,7 +16536,6 @@
           <w:noProof/>
           <w:lang w:val="en-US"/>
         </w:rPr>
-        <w:lastRenderedPageBreak/>
         <w:drawing>
           <wp:inline distT="0" distB="0" distL="0" distR="0" wp14:anchorId="03B321A9" wp14:editId="5A023DB3">
             <wp:extent cx="3019460" cy="5100320"/>
@@ -15274,6 +16581,176 @@
     </w:p>
     <w:p>
       <w:pPr>
+        <w:ind w:left="360"/>
+        <w:jc w:val="center"/>
+        <w:rPr>
+          <w:rFonts w:asciiTheme="minorHAnsi" w:hAnsiTheme="minorHAnsi" w:cstheme="minorHAnsi"/>
+          <w:lang w:val="en-US"/>
+        </w:rPr>
+      </w:pPr>
+    </w:p>
+    <w:p>
+      <w:pPr>
+        <w:ind w:left="360"/>
+        <w:jc w:val="center"/>
+        <w:rPr>
+          <w:rFonts w:asciiTheme="minorHAnsi" w:hAnsiTheme="minorHAnsi" w:cstheme="minorHAnsi"/>
+          <w:lang w:val="en-US"/>
+        </w:rPr>
+      </w:pPr>
+    </w:p>
+    <w:p>
+      <w:pPr>
+        <w:ind w:left="360"/>
+        <w:jc w:val="center"/>
+        <w:rPr>
+          <w:rFonts w:asciiTheme="minorHAnsi" w:hAnsiTheme="minorHAnsi" w:cstheme="minorHAnsi"/>
+          <w:lang w:val="en-US"/>
+        </w:rPr>
+      </w:pPr>
+    </w:p>
+    <w:p>
+      <w:pPr>
+        <w:ind w:left="360"/>
+        <w:jc w:val="center"/>
+        <w:rPr>
+          <w:rFonts w:asciiTheme="minorHAnsi" w:hAnsiTheme="minorHAnsi" w:cstheme="minorHAnsi"/>
+          <w:lang w:val="en-US"/>
+        </w:rPr>
+      </w:pPr>
+    </w:p>
+    <w:p>
+      <w:pPr>
+        <w:ind w:left="360"/>
+        <w:jc w:val="center"/>
+        <w:rPr>
+          <w:rFonts w:asciiTheme="minorHAnsi" w:hAnsiTheme="minorHAnsi" w:cstheme="minorHAnsi"/>
+          <w:lang w:val="en-US"/>
+        </w:rPr>
+      </w:pPr>
+    </w:p>
+    <w:p>
+      <w:pPr>
+        <w:ind w:left="360"/>
+        <w:jc w:val="center"/>
+        <w:rPr>
+          <w:rFonts w:asciiTheme="minorHAnsi" w:hAnsiTheme="minorHAnsi" w:cstheme="minorHAnsi"/>
+          <w:lang w:val="en-US"/>
+        </w:rPr>
+      </w:pPr>
+    </w:p>
+    <w:p>
+      <w:pPr>
+        <w:ind w:left="360"/>
+        <w:jc w:val="center"/>
+        <w:rPr>
+          <w:rFonts w:asciiTheme="minorHAnsi" w:hAnsiTheme="minorHAnsi" w:cstheme="minorHAnsi"/>
+          <w:lang w:val="en-US"/>
+        </w:rPr>
+      </w:pPr>
+    </w:p>
+    <w:p>
+      <w:pPr>
+        <w:ind w:left="360"/>
+        <w:jc w:val="center"/>
+        <w:rPr>
+          <w:rFonts w:asciiTheme="minorHAnsi" w:hAnsiTheme="minorHAnsi" w:cstheme="minorHAnsi"/>
+          <w:lang w:val="en-US"/>
+        </w:rPr>
+      </w:pPr>
+    </w:p>
+    <w:p>
+      <w:pPr>
+        <w:ind w:left="360"/>
+        <w:jc w:val="center"/>
+        <w:rPr>
+          <w:rFonts w:asciiTheme="minorHAnsi" w:hAnsiTheme="minorHAnsi" w:cstheme="minorHAnsi"/>
+          <w:lang w:val="en-US"/>
+        </w:rPr>
+      </w:pPr>
+    </w:p>
+    <w:p>
+      <w:pPr>
+        <w:ind w:left="360"/>
+        <w:jc w:val="center"/>
+        <w:rPr>
+          <w:rFonts w:asciiTheme="minorHAnsi" w:hAnsiTheme="minorHAnsi" w:cstheme="minorHAnsi"/>
+          <w:lang w:val="en-US"/>
+        </w:rPr>
+      </w:pPr>
+    </w:p>
+    <w:p>
+      <w:pPr>
+        <w:ind w:left="360"/>
+        <w:jc w:val="center"/>
+        <w:rPr>
+          <w:rFonts w:asciiTheme="minorHAnsi" w:hAnsiTheme="minorHAnsi" w:cstheme="minorHAnsi"/>
+          <w:lang w:val="en-US"/>
+        </w:rPr>
+      </w:pPr>
+    </w:p>
+    <w:p>
+      <w:pPr>
+        <w:ind w:left="360"/>
+        <w:jc w:val="center"/>
+        <w:rPr>
+          <w:rFonts w:asciiTheme="minorHAnsi" w:hAnsiTheme="minorHAnsi" w:cstheme="minorHAnsi"/>
+          <w:lang w:val="en-US"/>
+        </w:rPr>
+      </w:pPr>
+    </w:p>
+    <w:p>
+      <w:pPr>
+        <w:ind w:left="360"/>
+        <w:jc w:val="center"/>
+        <w:rPr>
+          <w:rFonts w:asciiTheme="minorHAnsi" w:hAnsiTheme="minorHAnsi" w:cstheme="minorHAnsi"/>
+          <w:lang w:val="en-US"/>
+        </w:rPr>
+      </w:pPr>
+    </w:p>
+    <w:p>
+      <w:pPr>
+        <w:ind w:left="360"/>
+        <w:jc w:val="center"/>
+        <w:rPr>
+          <w:rFonts w:asciiTheme="minorHAnsi" w:hAnsiTheme="minorHAnsi" w:cstheme="minorHAnsi"/>
+          <w:lang w:val="en-US"/>
+        </w:rPr>
+      </w:pPr>
+    </w:p>
+    <w:p>
+      <w:pPr>
+        <w:ind w:left="360"/>
+        <w:jc w:val="center"/>
+        <w:rPr>
+          <w:rFonts w:asciiTheme="minorHAnsi" w:hAnsiTheme="minorHAnsi" w:cstheme="minorHAnsi"/>
+          <w:lang w:val="en-US"/>
+        </w:rPr>
+      </w:pPr>
+    </w:p>
+    <w:p>
+      <w:pPr>
+        <w:ind w:left="360"/>
+        <w:jc w:val="center"/>
+        <w:rPr>
+          <w:rFonts w:asciiTheme="minorHAnsi" w:hAnsiTheme="minorHAnsi" w:cstheme="minorHAnsi"/>
+          <w:lang w:val="en-US"/>
+        </w:rPr>
+      </w:pPr>
+    </w:p>
+    <w:p>
+      <w:pPr>
+        <w:ind w:left="360"/>
+        <w:jc w:val="center"/>
+        <w:rPr>
+          <w:rFonts w:asciiTheme="minorHAnsi" w:hAnsiTheme="minorHAnsi" w:cstheme="minorHAnsi"/>
+          <w:lang w:val="en-US"/>
+        </w:rPr>
+      </w:pPr>
+    </w:p>
+    <w:p>
+      <w:pPr>
         <w:pStyle w:val="Paragrafoelenco"/>
         <w:numPr>
           <w:ilvl w:val="0"/>
@@ -15368,6 +16845,131 @@
       <w:bookmarkStart w:id="100" w:name="_Toc101112600"/>
       <w:bookmarkStart w:id="101" w:name="_Toc101113489"/>
       <w:bookmarkStart w:id="102" w:name="_Toc102498365"/>
+    </w:p>
+    <w:p>
+      <w:pPr>
+        <w:pStyle w:val="Titolo3"/>
+        <w:rPr>
+          <w:color w:val="385623" w:themeColor="accent6" w:themeShade="80"/>
+          <w:lang w:val="en-US"/>
+        </w:rPr>
+      </w:pPr>
+    </w:p>
+    <w:p>
+      <w:pPr>
+        <w:pStyle w:val="Titolo3"/>
+        <w:rPr>
+          <w:color w:val="385623" w:themeColor="accent6" w:themeShade="80"/>
+          <w:lang w:val="en-US"/>
+        </w:rPr>
+      </w:pPr>
+    </w:p>
+    <w:p>
+      <w:pPr>
+        <w:pStyle w:val="Titolo3"/>
+        <w:rPr>
+          <w:color w:val="385623" w:themeColor="accent6" w:themeShade="80"/>
+          <w:lang w:val="en-US"/>
+        </w:rPr>
+      </w:pPr>
+    </w:p>
+    <w:p>
+      <w:pPr>
+        <w:pStyle w:val="Titolo3"/>
+        <w:rPr>
+          <w:color w:val="385623" w:themeColor="accent6" w:themeShade="80"/>
+          <w:lang w:val="en-US"/>
+        </w:rPr>
+      </w:pPr>
+    </w:p>
+    <w:p>
+      <w:pPr>
+        <w:pStyle w:val="Titolo3"/>
+        <w:rPr>
+          <w:color w:val="385623" w:themeColor="accent6" w:themeShade="80"/>
+          <w:lang w:val="en-US"/>
+        </w:rPr>
+      </w:pPr>
+    </w:p>
+    <w:p>
+      <w:pPr>
+        <w:pStyle w:val="Titolo3"/>
+        <w:rPr>
+          <w:color w:val="385623" w:themeColor="accent6" w:themeShade="80"/>
+          <w:lang w:val="en-US"/>
+        </w:rPr>
+      </w:pPr>
+    </w:p>
+    <w:p>
+      <w:pPr>
+        <w:pStyle w:val="Titolo3"/>
+        <w:rPr>
+          <w:color w:val="385623" w:themeColor="accent6" w:themeShade="80"/>
+          <w:lang w:val="en-US"/>
+        </w:rPr>
+      </w:pPr>
+    </w:p>
+    <w:p>
+      <w:pPr>
+        <w:pStyle w:val="Titolo3"/>
+        <w:rPr>
+          <w:color w:val="385623" w:themeColor="accent6" w:themeShade="80"/>
+          <w:lang w:val="en-US"/>
+        </w:rPr>
+      </w:pPr>
+    </w:p>
+    <w:p>
+      <w:pPr>
+        <w:pStyle w:val="Titolo3"/>
+        <w:rPr>
+          <w:color w:val="385623" w:themeColor="accent6" w:themeShade="80"/>
+          <w:lang w:val="en-US"/>
+        </w:rPr>
+      </w:pPr>
+    </w:p>
+    <w:p>
+      <w:pPr>
+        <w:rPr>
+          <w:lang w:val="en-US"/>
+        </w:rPr>
+      </w:pPr>
+    </w:p>
+    <w:p>
+      <w:pPr>
+        <w:rPr>
+          <w:lang w:val="en-US"/>
+        </w:rPr>
+      </w:pPr>
+    </w:p>
+    <w:p>
+      <w:pPr>
+        <w:rPr>
+          <w:lang w:val="en-US"/>
+        </w:rPr>
+      </w:pPr>
+    </w:p>
+    <w:p>
+      <w:pPr>
+        <w:rPr>
+          <w:lang w:val="en-US"/>
+        </w:rPr>
+      </w:pPr>
+    </w:p>
+    <w:p>
+      <w:pPr>
+        <w:rPr>
+          <w:lang w:val="en-US"/>
+        </w:rPr>
+      </w:pPr>
+    </w:p>
+    <w:p>
+      <w:pPr>
+        <w:pStyle w:val="Titolo3"/>
+        <w:rPr>
+          <w:color w:val="385623" w:themeColor="accent6" w:themeShade="80"/>
+          <w:lang w:val="en-US"/>
+        </w:rPr>
+      </w:pPr>
       <w:r>
         <w:rPr>
           <w:color w:val="385623" w:themeColor="accent6" w:themeShade="80"/>
@@ -15475,6 +17077,141 @@
     </w:p>
     <w:p>
       <w:pPr>
+        <w:jc w:val="center"/>
+        <w:rPr>
+          <w:rFonts w:asciiTheme="minorHAnsi" w:hAnsiTheme="minorHAnsi" w:cstheme="minorHAnsi"/>
+          <w:lang w:val="en-US"/>
+        </w:rPr>
+      </w:pPr>
+    </w:p>
+    <w:p>
+      <w:pPr>
+        <w:jc w:val="center"/>
+        <w:rPr>
+          <w:rFonts w:asciiTheme="minorHAnsi" w:hAnsiTheme="minorHAnsi" w:cstheme="minorHAnsi"/>
+          <w:lang w:val="en-US"/>
+        </w:rPr>
+      </w:pPr>
+    </w:p>
+    <w:p>
+      <w:pPr>
+        <w:jc w:val="center"/>
+        <w:rPr>
+          <w:rFonts w:asciiTheme="minorHAnsi" w:hAnsiTheme="minorHAnsi" w:cstheme="minorHAnsi"/>
+          <w:lang w:val="en-US"/>
+        </w:rPr>
+      </w:pPr>
+    </w:p>
+    <w:p>
+      <w:pPr>
+        <w:jc w:val="center"/>
+        <w:rPr>
+          <w:rFonts w:asciiTheme="minorHAnsi" w:hAnsiTheme="minorHAnsi" w:cstheme="minorHAnsi"/>
+          <w:lang w:val="en-US"/>
+        </w:rPr>
+      </w:pPr>
+    </w:p>
+    <w:p>
+      <w:pPr>
+        <w:jc w:val="center"/>
+        <w:rPr>
+          <w:rFonts w:asciiTheme="minorHAnsi" w:hAnsiTheme="minorHAnsi" w:cstheme="minorHAnsi"/>
+          <w:lang w:val="en-US"/>
+        </w:rPr>
+      </w:pPr>
+    </w:p>
+    <w:p>
+      <w:pPr>
+        <w:jc w:val="center"/>
+        <w:rPr>
+          <w:rFonts w:asciiTheme="minorHAnsi" w:hAnsiTheme="minorHAnsi" w:cstheme="minorHAnsi"/>
+          <w:lang w:val="en-US"/>
+        </w:rPr>
+      </w:pPr>
+    </w:p>
+    <w:p>
+      <w:pPr>
+        <w:jc w:val="center"/>
+        <w:rPr>
+          <w:rFonts w:asciiTheme="minorHAnsi" w:hAnsiTheme="minorHAnsi" w:cstheme="minorHAnsi"/>
+          <w:lang w:val="en-US"/>
+        </w:rPr>
+      </w:pPr>
+    </w:p>
+    <w:p>
+      <w:pPr>
+        <w:jc w:val="center"/>
+        <w:rPr>
+          <w:rFonts w:asciiTheme="minorHAnsi" w:hAnsiTheme="minorHAnsi" w:cstheme="minorHAnsi"/>
+          <w:lang w:val="en-US"/>
+        </w:rPr>
+      </w:pPr>
+    </w:p>
+    <w:p>
+      <w:pPr>
+        <w:jc w:val="center"/>
+        <w:rPr>
+          <w:rFonts w:asciiTheme="minorHAnsi" w:hAnsiTheme="minorHAnsi" w:cstheme="minorHAnsi"/>
+          <w:lang w:val="en-US"/>
+        </w:rPr>
+      </w:pPr>
+    </w:p>
+    <w:p>
+      <w:pPr>
+        <w:jc w:val="center"/>
+        <w:rPr>
+          <w:rFonts w:asciiTheme="minorHAnsi" w:hAnsiTheme="minorHAnsi" w:cstheme="minorHAnsi"/>
+          <w:lang w:val="en-US"/>
+        </w:rPr>
+      </w:pPr>
+    </w:p>
+    <w:p>
+      <w:pPr>
+        <w:jc w:val="center"/>
+        <w:rPr>
+          <w:rFonts w:asciiTheme="minorHAnsi" w:hAnsiTheme="minorHAnsi" w:cstheme="minorHAnsi"/>
+          <w:lang w:val="en-US"/>
+        </w:rPr>
+      </w:pPr>
+    </w:p>
+    <w:p>
+      <w:pPr>
+        <w:jc w:val="center"/>
+        <w:rPr>
+          <w:rFonts w:asciiTheme="minorHAnsi" w:hAnsiTheme="minorHAnsi" w:cstheme="minorHAnsi"/>
+          <w:lang w:val="en-US"/>
+        </w:rPr>
+      </w:pPr>
+    </w:p>
+    <w:p>
+      <w:pPr>
+        <w:jc w:val="center"/>
+        <w:rPr>
+          <w:rFonts w:asciiTheme="minorHAnsi" w:hAnsiTheme="minorHAnsi" w:cstheme="minorHAnsi"/>
+          <w:lang w:val="en-US"/>
+        </w:rPr>
+      </w:pPr>
+    </w:p>
+    <w:p>
+      <w:pPr>
+        <w:jc w:val="center"/>
+        <w:rPr>
+          <w:rFonts w:asciiTheme="minorHAnsi" w:hAnsiTheme="minorHAnsi" w:cstheme="minorHAnsi"/>
+          <w:lang w:val="en-US"/>
+        </w:rPr>
+      </w:pPr>
+    </w:p>
+    <w:p>
+      <w:pPr>
+        <w:jc w:val="center"/>
+        <w:rPr>
+          <w:rFonts w:asciiTheme="minorHAnsi" w:hAnsiTheme="minorHAnsi" w:cstheme="minorHAnsi"/>
+          <w:lang w:val="en-US"/>
+        </w:rPr>
+      </w:pPr>
+    </w:p>
+    <w:p>
+      <w:pPr>
         <w:pStyle w:val="Paragrafoelenco"/>
         <w:numPr>
           <w:ilvl w:val="0"/>
@@ -15490,6 +17227,7 @@
           <w:rFonts w:asciiTheme="minorHAnsi" w:hAnsiTheme="minorHAnsi" w:cstheme="minorHAnsi"/>
           <w:lang w:val="en-US"/>
         </w:rPr>
+        <w:lastRenderedPageBreak/>
         <w:t xml:space="preserve">Flowchart </w:t>
       </w:r>
       <w:proofErr w:type="spellStart"/>
@@ -15539,7 +17277,6 @@
           <w:noProof/>
           <w:lang w:val="en-US"/>
         </w:rPr>
-        <w:lastRenderedPageBreak/>
         <w:drawing>
           <wp:inline distT="0" distB="0" distL="0" distR="0" wp14:anchorId="416D2912" wp14:editId="624C4A52">
             <wp:extent cx="2069973" cy="4531360"/>
@@ -15585,6 +17322,186 @@
     </w:p>
     <w:p>
       <w:pPr>
+        <w:jc w:val="center"/>
+        <w:rPr>
+          <w:rFonts w:asciiTheme="minorHAnsi" w:hAnsiTheme="minorHAnsi" w:cstheme="minorHAnsi"/>
+          <w:lang w:val="en-US"/>
+        </w:rPr>
+      </w:pPr>
+    </w:p>
+    <w:p>
+      <w:pPr>
+        <w:jc w:val="center"/>
+        <w:rPr>
+          <w:rFonts w:asciiTheme="minorHAnsi" w:hAnsiTheme="minorHAnsi" w:cstheme="minorHAnsi"/>
+          <w:lang w:val="en-US"/>
+        </w:rPr>
+      </w:pPr>
+    </w:p>
+    <w:p>
+      <w:pPr>
+        <w:jc w:val="center"/>
+        <w:rPr>
+          <w:rFonts w:asciiTheme="minorHAnsi" w:hAnsiTheme="minorHAnsi" w:cstheme="minorHAnsi"/>
+          <w:lang w:val="en-US"/>
+        </w:rPr>
+      </w:pPr>
+    </w:p>
+    <w:p>
+      <w:pPr>
+        <w:jc w:val="center"/>
+        <w:rPr>
+          <w:rFonts w:asciiTheme="minorHAnsi" w:hAnsiTheme="minorHAnsi" w:cstheme="minorHAnsi"/>
+          <w:lang w:val="en-US"/>
+        </w:rPr>
+      </w:pPr>
+    </w:p>
+    <w:p>
+      <w:pPr>
+        <w:jc w:val="center"/>
+        <w:rPr>
+          <w:rFonts w:asciiTheme="minorHAnsi" w:hAnsiTheme="minorHAnsi" w:cstheme="minorHAnsi"/>
+          <w:lang w:val="en-US"/>
+        </w:rPr>
+      </w:pPr>
+    </w:p>
+    <w:p>
+      <w:pPr>
+        <w:jc w:val="center"/>
+        <w:rPr>
+          <w:rFonts w:asciiTheme="minorHAnsi" w:hAnsiTheme="minorHAnsi" w:cstheme="minorHAnsi"/>
+          <w:lang w:val="en-US"/>
+        </w:rPr>
+      </w:pPr>
+    </w:p>
+    <w:p>
+      <w:pPr>
+        <w:jc w:val="center"/>
+        <w:rPr>
+          <w:rFonts w:asciiTheme="minorHAnsi" w:hAnsiTheme="minorHAnsi" w:cstheme="minorHAnsi"/>
+          <w:lang w:val="en-US"/>
+        </w:rPr>
+      </w:pPr>
+    </w:p>
+    <w:p>
+      <w:pPr>
+        <w:jc w:val="center"/>
+        <w:rPr>
+          <w:rFonts w:asciiTheme="minorHAnsi" w:hAnsiTheme="minorHAnsi" w:cstheme="minorHAnsi"/>
+          <w:lang w:val="en-US"/>
+        </w:rPr>
+      </w:pPr>
+    </w:p>
+    <w:p>
+      <w:pPr>
+        <w:jc w:val="center"/>
+        <w:rPr>
+          <w:rFonts w:asciiTheme="minorHAnsi" w:hAnsiTheme="minorHAnsi" w:cstheme="minorHAnsi"/>
+          <w:lang w:val="en-US"/>
+        </w:rPr>
+      </w:pPr>
+    </w:p>
+    <w:p>
+      <w:pPr>
+        <w:jc w:val="center"/>
+        <w:rPr>
+          <w:rFonts w:asciiTheme="minorHAnsi" w:hAnsiTheme="minorHAnsi" w:cstheme="minorHAnsi"/>
+          <w:lang w:val="en-US"/>
+        </w:rPr>
+      </w:pPr>
+    </w:p>
+    <w:p>
+      <w:pPr>
+        <w:jc w:val="center"/>
+        <w:rPr>
+          <w:rFonts w:asciiTheme="minorHAnsi" w:hAnsiTheme="minorHAnsi" w:cstheme="minorHAnsi"/>
+          <w:lang w:val="en-US"/>
+        </w:rPr>
+      </w:pPr>
+    </w:p>
+    <w:p>
+      <w:pPr>
+        <w:jc w:val="center"/>
+        <w:rPr>
+          <w:rFonts w:asciiTheme="minorHAnsi" w:hAnsiTheme="minorHAnsi" w:cstheme="minorHAnsi"/>
+          <w:lang w:val="en-US"/>
+        </w:rPr>
+      </w:pPr>
+    </w:p>
+    <w:p>
+      <w:pPr>
+        <w:jc w:val="center"/>
+        <w:rPr>
+          <w:rFonts w:asciiTheme="minorHAnsi" w:hAnsiTheme="minorHAnsi" w:cstheme="minorHAnsi"/>
+          <w:lang w:val="en-US"/>
+        </w:rPr>
+      </w:pPr>
+    </w:p>
+    <w:p>
+      <w:pPr>
+        <w:jc w:val="center"/>
+        <w:rPr>
+          <w:rFonts w:asciiTheme="minorHAnsi" w:hAnsiTheme="minorHAnsi" w:cstheme="minorHAnsi"/>
+          <w:lang w:val="en-US"/>
+        </w:rPr>
+      </w:pPr>
+    </w:p>
+    <w:p>
+      <w:pPr>
+        <w:jc w:val="center"/>
+        <w:rPr>
+          <w:rFonts w:asciiTheme="minorHAnsi" w:hAnsiTheme="minorHAnsi" w:cstheme="minorHAnsi"/>
+          <w:lang w:val="en-US"/>
+        </w:rPr>
+      </w:pPr>
+    </w:p>
+    <w:p>
+      <w:pPr>
+        <w:jc w:val="center"/>
+        <w:rPr>
+          <w:rFonts w:asciiTheme="minorHAnsi" w:hAnsiTheme="minorHAnsi" w:cstheme="minorHAnsi"/>
+          <w:lang w:val="en-US"/>
+        </w:rPr>
+      </w:pPr>
+    </w:p>
+    <w:p>
+      <w:pPr>
+        <w:jc w:val="center"/>
+        <w:rPr>
+          <w:rFonts w:asciiTheme="minorHAnsi" w:hAnsiTheme="minorHAnsi" w:cstheme="minorHAnsi"/>
+          <w:lang w:val="en-US"/>
+        </w:rPr>
+      </w:pPr>
+    </w:p>
+    <w:p>
+      <w:pPr>
+        <w:jc w:val="center"/>
+        <w:rPr>
+          <w:rFonts w:asciiTheme="minorHAnsi" w:hAnsiTheme="minorHAnsi" w:cstheme="minorHAnsi"/>
+          <w:lang w:val="en-US"/>
+        </w:rPr>
+      </w:pPr>
+    </w:p>
+    <w:p>
+      <w:pPr>
+        <w:jc w:val="center"/>
+        <w:rPr>
+          <w:rFonts w:asciiTheme="minorHAnsi" w:hAnsiTheme="minorHAnsi" w:cstheme="minorHAnsi"/>
+          <w:lang w:val="en-US"/>
+        </w:rPr>
+      </w:pPr>
+    </w:p>
+    <w:p>
+      <w:pPr>
+        <w:jc w:val="center"/>
+        <w:rPr>
+          <w:rFonts w:asciiTheme="minorHAnsi" w:hAnsiTheme="minorHAnsi" w:cstheme="minorHAnsi"/>
+          <w:lang w:val="en-US"/>
+        </w:rPr>
+      </w:pPr>
+    </w:p>
+    <w:p>
+      <w:pPr>
         <w:pStyle w:val="Paragrafoelenco"/>
         <w:numPr>
           <w:ilvl w:val="0"/>
@@ -15600,6 +17517,7 @@
           <w:rFonts w:asciiTheme="minorHAnsi" w:hAnsiTheme="minorHAnsi" w:cstheme="minorHAnsi"/>
           <w:lang w:val="en-US"/>
         </w:rPr>
+        <w:lastRenderedPageBreak/>
         <w:t xml:space="preserve">Flowchart </w:t>
       </w:r>
       <w:proofErr w:type="spellStart"/>
@@ -15642,7 +17560,6 @@
           <w:noProof/>
           <w:lang w:val="en-US"/>
         </w:rPr>
-        <w:lastRenderedPageBreak/>
         <w:drawing>
           <wp:inline distT="0" distB="0" distL="0" distR="0" wp14:anchorId="71525569" wp14:editId="7942798F">
             <wp:extent cx="2619375" cy="5734050"/>
@@ -15688,6 +17605,132 @@
     </w:p>
     <w:p>
       <w:pPr>
+        <w:jc w:val="center"/>
+        <w:rPr>
+          <w:rFonts w:asciiTheme="minorHAnsi" w:hAnsiTheme="minorHAnsi" w:cstheme="minorHAnsi"/>
+          <w:lang w:val="en-US"/>
+        </w:rPr>
+      </w:pPr>
+    </w:p>
+    <w:p>
+      <w:pPr>
+        <w:jc w:val="center"/>
+        <w:rPr>
+          <w:rFonts w:asciiTheme="minorHAnsi" w:hAnsiTheme="minorHAnsi" w:cstheme="minorHAnsi"/>
+          <w:lang w:val="en-US"/>
+        </w:rPr>
+      </w:pPr>
+    </w:p>
+    <w:p>
+      <w:pPr>
+        <w:jc w:val="center"/>
+        <w:rPr>
+          <w:rFonts w:asciiTheme="minorHAnsi" w:hAnsiTheme="minorHAnsi" w:cstheme="minorHAnsi"/>
+          <w:lang w:val="en-US"/>
+        </w:rPr>
+      </w:pPr>
+    </w:p>
+    <w:p>
+      <w:pPr>
+        <w:jc w:val="center"/>
+        <w:rPr>
+          <w:rFonts w:asciiTheme="minorHAnsi" w:hAnsiTheme="minorHAnsi" w:cstheme="minorHAnsi"/>
+          <w:lang w:val="en-US"/>
+        </w:rPr>
+      </w:pPr>
+    </w:p>
+    <w:p>
+      <w:pPr>
+        <w:jc w:val="center"/>
+        <w:rPr>
+          <w:rFonts w:asciiTheme="minorHAnsi" w:hAnsiTheme="minorHAnsi" w:cstheme="minorHAnsi"/>
+          <w:lang w:val="en-US"/>
+        </w:rPr>
+      </w:pPr>
+    </w:p>
+    <w:p>
+      <w:pPr>
+        <w:jc w:val="center"/>
+        <w:rPr>
+          <w:rFonts w:asciiTheme="minorHAnsi" w:hAnsiTheme="minorHAnsi" w:cstheme="minorHAnsi"/>
+          <w:lang w:val="en-US"/>
+        </w:rPr>
+      </w:pPr>
+    </w:p>
+    <w:p>
+      <w:pPr>
+        <w:jc w:val="center"/>
+        <w:rPr>
+          <w:rFonts w:asciiTheme="minorHAnsi" w:hAnsiTheme="minorHAnsi" w:cstheme="minorHAnsi"/>
+          <w:lang w:val="en-US"/>
+        </w:rPr>
+      </w:pPr>
+    </w:p>
+    <w:p>
+      <w:pPr>
+        <w:jc w:val="center"/>
+        <w:rPr>
+          <w:rFonts w:asciiTheme="minorHAnsi" w:hAnsiTheme="minorHAnsi" w:cstheme="minorHAnsi"/>
+          <w:lang w:val="en-US"/>
+        </w:rPr>
+      </w:pPr>
+    </w:p>
+    <w:p>
+      <w:pPr>
+        <w:jc w:val="center"/>
+        <w:rPr>
+          <w:rFonts w:asciiTheme="minorHAnsi" w:hAnsiTheme="minorHAnsi" w:cstheme="minorHAnsi"/>
+          <w:lang w:val="en-US"/>
+        </w:rPr>
+      </w:pPr>
+    </w:p>
+    <w:p>
+      <w:pPr>
+        <w:jc w:val="center"/>
+        <w:rPr>
+          <w:rFonts w:asciiTheme="minorHAnsi" w:hAnsiTheme="minorHAnsi" w:cstheme="minorHAnsi"/>
+          <w:lang w:val="en-US"/>
+        </w:rPr>
+      </w:pPr>
+    </w:p>
+    <w:p>
+      <w:pPr>
+        <w:jc w:val="center"/>
+        <w:rPr>
+          <w:rFonts w:asciiTheme="minorHAnsi" w:hAnsiTheme="minorHAnsi" w:cstheme="minorHAnsi"/>
+          <w:lang w:val="en-US"/>
+        </w:rPr>
+      </w:pPr>
+    </w:p>
+    <w:p>
+      <w:pPr>
+        <w:jc w:val="center"/>
+        <w:rPr>
+          <w:rFonts w:asciiTheme="minorHAnsi" w:hAnsiTheme="minorHAnsi" w:cstheme="minorHAnsi"/>
+          <w:lang w:val="en-US"/>
+        </w:rPr>
+      </w:pPr>
+    </w:p>
+    <w:p>
+      <w:pPr>
+        <w:jc w:val="center"/>
+        <w:rPr>
+          <w:rFonts w:asciiTheme="minorHAnsi" w:hAnsiTheme="minorHAnsi" w:cstheme="minorHAnsi"/>
+          <w:lang w:val="en-US"/>
+        </w:rPr>
+      </w:pPr>
+    </w:p>
+    <w:p>
+      <w:pPr>
+        <w:jc w:val="center"/>
+        <w:rPr>
+          <w:rFonts w:asciiTheme="minorHAnsi" w:hAnsiTheme="minorHAnsi" w:cstheme="minorHAnsi"/>
+          <w:lang w:val="en-US"/>
+        </w:rPr>
+      </w:pPr>
+    </w:p>
+    <w:p>
+      <w:pPr>
         <w:pStyle w:val="Paragrafoelenco"/>
         <w:numPr>
           <w:ilvl w:val="0"/>
@@ -15703,6 +17746,7 @@
           <w:rFonts w:asciiTheme="minorHAnsi" w:hAnsiTheme="minorHAnsi" w:cstheme="minorHAnsi"/>
           <w:lang w:val="en-US"/>
         </w:rPr>
+        <w:lastRenderedPageBreak/>
         <w:t xml:space="preserve">Flowchart menu </w:t>
       </w:r>
       <w:proofErr w:type="spellStart"/>
@@ -15729,7 +17773,6 @@
           <w:noProof/>
           <w:lang w:val="en-US"/>
         </w:rPr>
-        <w:lastRenderedPageBreak/>
         <w:drawing>
           <wp:inline distT="0" distB="0" distL="0" distR="0" wp14:anchorId="67F9C46E" wp14:editId="0A64A3D5">
             <wp:extent cx="6116320" cy="4373245"/>
@@ -15775,6 +17818,195 @@
     </w:p>
     <w:p>
       <w:pPr>
+        <w:jc w:val="center"/>
+        <w:rPr>
+          <w:rFonts w:asciiTheme="minorHAnsi" w:hAnsiTheme="minorHAnsi" w:cstheme="minorHAnsi"/>
+          <w:lang w:val="en-US"/>
+        </w:rPr>
+      </w:pPr>
+    </w:p>
+    <w:p>
+      <w:pPr>
+        <w:jc w:val="center"/>
+        <w:rPr>
+          <w:rFonts w:asciiTheme="minorHAnsi" w:hAnsiTheme="minorHAnsi" w:cstheme="minorHAnsi"/>
+          <w:lang w:val="en-US"/>
+        </w:rPr>
+      </w:pPr>
+    </w:p>
+    <w:p>
+      <w:pPr>
+        <w:jc w:val="center"/>
+        <w:rPr>
+          <w:rFonts w:asciiTheme="minorHAnsi" w:hAnsiTheme="minorHAnsi" w:cstheme="minorHAnsi"/>
+          <w:lang w:val="en-US"/>
+        </w:rPr>
+      </w:pPr>
+    </w:p>
+    <w:p>
+      <w:pPr>
+        <w:jc w:val="center"/>
+        <w:rPr>
+          <w:rFonts w:asciiTheme="minorHAnsi" w:hAnsiTheme="minorHAnsi" w:cstheme="minorHAnsi"/>
+          <w:lang w:val="en-US"/>
+        </w:rPr>
+      </w:pPr>
+    </w:p>
+    <w:p>
+      <w:pPr>
+        <w:jc w:val="center"/>
+        <w:rPr>
+          <w:rFonts w:asciiTheme="minorHAnsi" w:hAnsiTheme="minorHAnsi" w:cstheme="minorHAnsi"/>
+          <w:lang w:val="en-US"/>
+        </w:rPr>
+      </w:pPr>
+    </w:p>
+    <w:p>
+      <w:pPr>
+        <w:jc w:val="center"/>
+        <w:rPr>
+          <w:rFonts w:asciiTheme="minorHAnsi" w:hAnsiTheme="minorHAnsi" w:cstheme="minorHAnsi"/>
+          <w:lang w:val="en-US"/>
+        </w:rPr>
+      </w:pPr>
+    </w:p>
+    <w:p>
+      <w:pPr>
+        <w:jc w:val="center"/>
+        <w:rPr>
+          <w:rFonts w:asciiTheme="minorHAnsi" w:hAnsiTheme="minorHAnsi" w:cstheme="minorHAnsi"/>
+          <w:lang w:val="en-US"/>
+        </w:rPr>
+      </w:pPr>
+    </w:p>
+    <w:p>
+      <w:pPr>
+        <w:jc w:val="center"/>
+        <w:rPr>
+          <w:rFonts w:asciiTheme="minorHAnsi" w:hAnsiTheme="minorHAnsi" w:cstheme="minorHAnsi"/>
+          <w:lang w:val="en-US"/>
+        </w:rPr>
+      </w:pPr>
+    </w:p>
+    <w:p>
+      <w:pPr>
+        <w:jc w:val="center"/>
+        <w:rPr>
+          <w:rFonts w:asciiTheme="minorHAnsi" w:hAnsiTheme="minorHAnsi" w:cstheme="minorHAnsi"/>
+          <w:lang w:val="en-US"/>
+        </w:rPr>
+      </w:pPr>
+    </w:p>
+    <w:p>
+      <w:pPr>
+        <w:jc w:val="center"/>
+        <w:rPr>
+          <w:rFonts w:asciiTheme="minorHAnsi" w:hAnsiTheme="minorHAnsi" w:cstheme="minorHAnsi"/>
+          <w:lang w:val="en-US"/>
+        </w:rPr>
+      </w:pPr>
+    </w:p>
+    <w:p>
+      <w:pPr>
+        <w:jc w:val="center"/>
+        <w:rPr>
+          <w:rFonts w:asciiTheme="minorHAnsi" w:hAnsiTheme="minorHAnsi" w:cstheme="minorHAnsi"/>
+          <w:lang w:val="en-US"/>
+        </w:rPr>
+      </w:pPr>
+    </w:p>
+    <w:p>
+      <w:pPr>
+        <w:jc w:val="center"/>
+        <w:rPr>
+          <w:rFonts w:asciiTheme="minorHAnsi" w:hAnsiTheme="minorHAnsi" w:cstheme="minorHAnsi"/>
+          <w:lang w:val="en-US"/>
+        </w:rPr>
+      </w:pPr>
+    </w:p>
+    <w:p>
+      <w:pPr>
+        <w:jc w:val="center"/>
+        <w:rPr>
+          <w:rFonts w:asciiTheme="minorHAnsi" w:hAnsiTheme="minorHAnsi" w:cstheme="minorHAnsi"/>
+          <w:lang w:val="en-US"/>
+        </w:rPr>
+      </w:pPr>
+    </w:p>
+    <w:p>
+      <w:pPr>
+        <w:jc w:val="center"/>
+        <w:rPr>
+          <w:rFonts w:asciiTheme="minorHAnsi" w:hAnsiTheme="minorHAnsi" w:cstheme="minorHAnsi"/>
+          <w:lang w:val="en-US"/>
+        </w:rPr>
+      </w:pPr>
+    </w:p>
+    <w:p>
+      <w:pPr>
+        <w:jc w:val="center"/>
+        <w:rPr>
+          <w:rFonts w:asciiTheme="minorHAnsi" w:hAnsiTheme="minorHAnsi" w:cstheme="minorHAnsi"/>
+          <w:lang w:val="en-US"/>
+        </w:rPr>
+      </w:pPr>
+    </w:p>
+    <w:p>
+      <w:pPr>
+        <w:jc w:val="center"/>
+        <w:rPr>
+          <w:rFonts w:asciiTheme="minorHAnsi" w:hAnsiTheme="minorHAnsi" w:cstheme="minorHAnsi"/>
+          <w:lang w:val="en-US"/>
+        </w:rPr>
+      </w:pPr>
+    </w:p>
+    <w:p>
+      <w:pPr>
+        <w:jc w:val="center"/>
+        <w:rPr>
+          <w:rFonts w:asciiTheme="minorHAnsi" w:hAnsiTheme="minorHAnsi" w:cstheme="minorHAnsi"/>
+          <w:lang w:val="en-US"/>
+        </w:rPr>
+      </w:pPr>
+    </w:p>
+    <w:p>
+      <w:pPr>
+        <w:jc w:val="center"/>
+        <w:rPr>
+          <w:rFonts w:asciiTheme="minorHAnsi" w:hAnsiTheme="minorHAnsi" w:cstheme="minorHAnsi"/>
+          <w:lang w:val="en-US"/>
+        </w:rPr>
+      </w:pPr>
+    </w:p>
+    <w:p>
+      <w:pPr>
+        <w:jc w:val="center"/>
+        <w:rPr>
+          <w:rFonts w:asciiTheme="minorHAnsi" w:hAnsiTheme="minorHAnsi" w:cstheme="minorHAnsi"/>
+          <w:lang w:val="en-US"/>
+        </w:rPr>
+      </w:pPr>
+    </w:p>
+    <w:p>
+      <w:pPr>
+        <w:jc w:val="center"/>
+        <w:rPr>
+          <w:rFonts w:asciiTheme="minorHAnsi" w:hAnsiTheme="minorHAnsi" w:cstheme="minorHAnsi"/>
+          <w:lang w:val="en-US"/>
+        </w:rPr>
+      </w:pPr>
+    </w:p>
+    <w:p>
+      <w:pPr>
+        <w:jc w:val="center"/>
+        <w:rPr>
+          <w:rFonts w:asciiTheme="minorHAnsi" w:hAnsiTheme="minorHAnsi" w:cstheme="minorHAnsi"/>
+          <w:lang w:val="en-US"/>
+        </w:rPr>
+      </w:pPr>
+    </w:p>
+    <w:p>
+      <w:pPr>
         <w:pStyle w:val="Paragrafoelenco"/>
         <w:numPr>
           <w:ilvl w:val="0"/>
@@ -15790,6 +18022,7 @@
           <w:rFonts w:asciiTheme="minorHAnsi" w:hAnsiTheme="minorHAnsi" w:cstheme="minorHAnsi"/>
           <w:lang w:val="en-US"/>
         </w:rPr>
+        <w:lastRenderedPageBreak/>
         <w:t xml:space="preserve">Flowchart del </w:t>
       </w:r>
       <w:proofErr w:type="spellStart"/>
@@ -15823,7 +18056,6 @@
           <w:noProof/>
           <w:lang w:val="en-US"/>
         </w:rPr>
-        <w:lastRenderedPageBreak/>
         <w:drawing>
           <wp:inline distT="0" distB="0" distL="0" distR="0" wp14:anchorId="1DD923EE" wp14:editId="1C6DDEA6">
             <wp:extent cx="6116320" cy="5103495"/>
@@ -16460,7 +18692,21 @@
         <w:rPr>
           <w:rFonts w:asciiTheme="minorHAnsi" w:hAnsiTheme="minorHAnsi" w:cstheme="minorHAnsi"/>
         </w:rPr>
-        <w:t xml:space="preserve"> (per tutti e 2 i menu opzioni)</w:t>
+        <w:t xml:space="preserve"> (per tutti e </w:t>
+      </w:r>
+      <w:proofErr w:type="gramStart"/>
+      <w:r>
+        <w:rPr>
+          <w:rFonts w:asciiTheme="minorHAnsi" w:hAnsiTheme="minorHAnsi" w:cstheme="minorHAnsi"/>
+        </w:rPr>
+        <w:t>2</w:t>
+      </w:r>
+      <w:proofErr w:type="gramEnd"/>
+      <w:r>
+        <w:rPr>
+          <w:rFonts w:asciiTheme="minorHAnsi" w:hAnsiTheme="minorHAnsi" w:cstheme="minorHAnsi"/>
+        </w:rPr>
+        <w:t xml:space="preserve"> i menu opzioni)</w:t>
       </w:r>
       <w:r>
         <w:rPr>
@@ -17746,7 +19992,21 @@
         <w:rPr>
           <w:rFonts w:asciiTheme="minorHAnsi" w:hAnsiTheme="minorHAnsi"/>
         </w:rPr>
-        <w:t xml:space="preserve"> game è stato raggiunto (Divertire ed insegnare) e sia coloro che non sono i fruitori finali del prodotto ma hanno dimestichezza con il mondo dei videogiochi e poter ricevere un feedback dal punto di vista tecnico.</w:t>
+        <w:t xml:space="preserve"> game è stato raggiunto (Divertire ed insegnare) e sia coloro che non sono i fruitori finali del prodotto ma hanno dimestichezza con il mondo dei videogiochi e poter ricevere un </w:t>
+      </w:r>
+      <w:proofErr w:type="gramStart"/>
+      <w:r>
+        <w:rPr>
+          <w:rFonts w:asciiTheme="minorHAnsi" w:hAnsiTheme="minorHAnsi"/>
+        </w:rPr>
+        <w:t>feedback</w:t>
+      </w:r>
+      <w:proofErr w:type="gramEnd"/>
+      <w:r>
+        <w:rPr>
+          <w:rFonts w:asciiTheme="minorHAnsi" w:hAnsiTheme="minorHAnsi"/>
+        </w:rPr>
+        <w:t xml:space="preserve"> dal punto di vista tecnico.</w:t>
       </w:r>
     </w:p>
     <w:p>
@@ -17766,7 +20026,21 @@
         <w:rPr>
           <w:rFonts w:asciiTheme="minorHAnsi" w:hAnsiTheme="minorHAnsi"/>
         </w:rPr>
-        <w:t xml:space="preserve">Spiegare loro la procedura di test: il test si è tenuto in un ambiente chiuso e controllato. Gli utenti si sono posizionati davanti ad una macchina per il test con accanto uno dei membri del team di sviluppo, posto lì per eventuali chiarimenti e aiuti, ove necessari. Agli utenti è stato chiesto di provare in prima persona l’applicazione e di esporre durante il gioco, a volte sollecitati, le proprie impressioni e sensazioni. </w:t>
+        <w:t xml:space="preserve">Spiegare loro la procedura di test: il test si è tenuto in un ambiente chiuso e controllato. Gli utenti si sono posizionati davanti ad una macchina per il test con accanto uno dei membri </w:t>
+      </w:r>
+      <w:proofErr w:type="gramStart"/>
+      <w:r>
+        <w:rPr>
+          <w:rFonts w:asciiTheme="minorHAnsi" w:hAnsiTheme="minorHAnsi"/>
+        </w:rPr>
+        <w:t>del team</w:t>
+      </w:r>
+      <w:proofErr w:type="gramEnd"/>
+      <w:r>
+        <w:rPr>
+          <w:rFonts w:asciiTheme="minorHAnsi" w:hAnsiTheme="minorHAnsi"/>
+        </w:rPr>
+        <w:t xml:space="preserve"> di sviluppo, posto lì per eventuali chiarimenti e aiuti, ove necessari. Agli utenti è stato chiesto di provare in prima persona l’applicazione e di esporre durante il gioco, a volte sollecitati, le proprie impressioni e sensazioni. </w:t>
       </w:r>
     </w:p>
     <w:p>
@@ -17786,7 +20060,21 @@
         <w:rPr>
           <w:rFonts w:asciiTheme="minorHAnsi" w:hAnsiTheme="minorHAnsi"/>
         </w:rPr>
-        <w:t>Osservarli mentre usano il programma: Il membro del team di sviluppo presente durante il test prendeva nota di eventuali difficoltà dell'utente. Gli utenti hanno consentito di rilevare alcuni malfunzionamenti non riscontrati durante l’alfa test:</w:t>
+        <w:t xml:space="preserve">Osservarli mentre usano il programma: Il membro </w:t>
+      </w:r>
+      <w:proofErr w:type="gramStart"/>
+      <w:r>
+        <w:rPr>
+          <w:rFonts w:asciiTheme="minorHAnsi" w:hAnsiTheme="minorHAnsi"/>
+        </w:rPr>
+        <w:t>del team</w:t>
+      </w:r>
+      <w:proofErr w:type="gramEnd"/>
+      <w:r>
+        <w:rPr>
+          <w:rFonts w:asciiTheme="minorHAnsi" w:hAnsiTheme="minorHAnsi"/>
+        </w:rPr>
+        <w:t xml:space="preserve"> di sviluppo presente durante il test prendeva nota di eventuali difficoltà dell'utente. Gli utenti hanno consentito di rilevare alcuni malfunzionamenti non riscontrati durante l’alfa test:</w:t>
       </w:r>
     </w:p>
     <w:p>
@@ -27314,7 +29602,7 @@
   <w:abstractNum w:abstractNumId="35" w15:restartNumberingAfterBreak="0">
     <w:nsid w:val="7AA606F1"/>
     <w:multiLevelType w:val="hybridMultilevel"/>
-    <w:tmpl w:val="2E748FAE"/>
+    <w:tmpl w:val="797E6236"/>
     <w:lvl w:ilvl="0" w:tplc="04100001">
       <w:start w:val="1"/>
       <w:numFmt w:val="bullet"/>

</xml_diff>

<commit_message>
aggiornato prototipo Scelta profilo giocatore
</commit_message>
<xml_diff>
--- a/doc/pianificazione/Healthy Catering Documentazione (Gruppo 7).docx
+++ b/doc/pianificazione/Healthy Catering Documentazione (Gruppo 7).docx
@@ -15582,6 +15582,22 @@
           <w:rFonts w:asciiTheme="minorHAnsi" w:hAnsiTheme="minorHAnsi" w:cstheme="minorHAnsi"/>
           <w:lang w:val="en-US"/>
         </w:rPr>
+        <w:t>/</w:t>
+      </w:r>
+      <w:proofErr w:type="spellStart"/>
+      <w:r>
+        <w:rPr>
+          <w:rFonts w:asciiTheme="minorHAnsi" w:hAnsiTheme="minorHAnsi" w:cstheme="minorHAnsi"/>
+          <w:lang w:val="en-US"/>
+        </w:rPr>
+        <w:t>modifica</w:t>
+      </w:r>
+      <w:proofErr w:type="spellEnd"/>
+      <w:r>
+        <w:rPr>
+          <w:rFonts w:asciiTheme="minorHAnsi" w:hAnsiTheme="minorHAnsi" w:cstheme="minorHAnsi"/>
+          <w:lang w:val="en-US"/>
+        </w:rPr>
         <w:t xml:space="preserve"> </w:t>
       </w:r>
       <w:proofErr w:type="spellStart"/>
@@ -15864,7 +15880,7 @@
           <w:rFonts w:asciiTheme="minorHAnsi" w:hAnsiTheme="minorHAnsi" w:cstheme="minorHAnsi"/>
           <w:lang w:val="en-US"/>
         </w:rPr>
-        <w:t xml:space="preserve"> profile </w:t>
+        <w:t xml:space="preserve"> </w:t>
       </w:r>
       <w:proofErr w:type="spellStart"/>
       <w:r>
@@ -15872,6 +15888,29 @@
           <w:rFonts w:asciiTheme="minorHAnsi" w:hAnsiTheme="minorHAnsi" w:cstheme="minorHAnsi"/>
           <w:lang w:val="en-US"/>
         </w:rPr>
+        <w:t>profil</w:t>
+      </w:r>
+      <w:r>
+        <w:rPr>
+          <w:rFonts w:asciiTheme="minorHAnsi" w:hAnsiTheme="minorHAnsi" w:cstheme="minorHAnsi"/>
+          <w:lang w:val="en-US"/>
+        </w:rPr>
+        <w:t>o</w:t>
+      </w:r>
+      <w:proofErr w:type="spellEnd"/>
+      <w:r>
+        <w:rPr>
+          <w:rFonts w:asciiTheme="minorHAnsi" w:hAnsiTheme="minorHAnsi" w:cstheme="minorHAnsi"/>
+          <w:lang w:val="en-US"/>
+        </w:rPr>
+        <w:t xml:space="preserve"> </w:t>
+      </w:r>
+      <w:proofErr w:type="spellStart"/>
+      <w:r>
+        <w:rPr>
+          <w:rFonts w:asciiTheme="minorHAnsi" w:hAnsiTheme="minorHAnsi" w:cstheme="minorHAnsi"/>
+          <w:lang w:val="en-US"/>
+        </w:rPr>
         <w:t>giocatore</w:t>
       </w:r>
       <w:proofErr w:type="spellEnd"/>
@@ -15886,155 +15925,67 @@
     </w:p>
     <w:p>
       <w:pPr>
-        <w:rPr>
-          <w:rFonts w:asciiTheme="minorHAnsi" w:hAnsiTheme="minorHAnsi" w:cstheme="minorHAnsi"/>
-          <w:lang w:val="en-US"/>
-        </w:rPr>
-      </w:pPr>
-    </w:p>
-    <w:p>
-      <w:pPr>
-        <w:rPr>
-          <w:rFonts w:asciiTheme="minorHAnsi" w:hAnsiTheme="minorHAnsi" w:cstheme="minorHAnsi"/>
-          <w:lang w:val="en-US"/>
-        </w:rPr>
-      </w:pPr>
-    </w:p>
-    <w:p>
-      <w:pPr>
-        <w:rPr>
-          <w:rFonts w:asciiTheme="minorHAnsi" w:hAnsiTheme="minorHAnsi" w:cstheme="minorHAnsi"/>
-          <w:lang w:val="en-US"/>
-        </w:rPr>
-      </w:pPr>
-    </w:p>
-    <w:p>
-      <w:pPr>
-        <w:rPr>
-          <w:rFonts w:asciiTheme="minorHAnsi" w:hAnsiTheme="minorHAnsi" w:cstheme="minorHAnsi"/>
-          <w:lang w:val="en-US"/>
-        </w:rPr>
-      </w:pPr>
-    </w:p>
-    <w:p>
-      <w:pPr>
-        <w:rPr>
-          <w:rFonts w:asciiTheme="minorHAnsi" w:hAnsiTheme="minorHAnsi" w:cstheme="minorHAnsi"/>
-          <w:lang w:val="en-US"/>
-        </w:rPr>
-      </w:pPr>
-    </w:p>
-    <w:p>
-      <w:pPr>
-        <w:rPr>
-          <w:rFonts w:asciiTheme="minorHAnsi" w:hAnsiTheme="minorHAnsi" w:cstheme="minorHAnsi"/>
-          <w:lang w:val="en-US"/>
-        </w:rPr>
-      </w:pPr>
-    </w:p>
-    <w:p>
-      <w:pPr>
-        <w:rPr>
-          <w:rFonts w:asciiTheme="minorHAnsi" w:hAnsiTheme="minorHAnsi" w:cstheme="minorHAnsi"/>
-          <w:lang w:val="en-US"/>
-        </w:rPr>
-      </w:pPr>
-    </w:p>
-    <w:p>
-      <w:pPr>
-        <w:rPr>
-          <w:rFonts w:asciiTheme="minorHAnsi" w:hAnsiTheme="minorHAnsi" w:cstheme="minorHAnsi"/>
-          <w:lang w:val="en-US"/>
-        </w:rPr>
-      </w:pPr>
-    </w:p>
-    <w:p>
-      <w:pPr>
-        <w:rPr>
-          <w:rFonts w:asciiTheme="minorHAnsi" w:hAnsiTheme="minorHAnsi" w:cstheme="minorHAnsi"/>
-          <w:lang w:val="en-US"/>
-        </w:rPr>
-      </w:pPr>
-    </w:p>
-    <w:p>
-      <w:pPr>
-        <w:rPr>
-          <w:rFonts w:asciiTheme="minorHAnsi" w:hAnsiTheme="minorHAnsi" w:cstheme="minorHAnsi"/>
-          <w:lang w:val="en-US"/>
-        </w:rPr>
-      </w:pPr>
-    </w:p>
-    <w:p>
-      <w:pPr>
-        <w:rPr>
-          <w:rFonts w:asciiTheme="minorHAnsi" w:hAnsiTheme="minorHAnsi" w:cstheme="minorHAnsi"/>
-          <w:lang w:val="en-US"/>
-        </w:rPr>
-      </w:pPr>
-    </w:p>
-    <w:p>
-      <w:pPr>
-        <w:rPr>
-          <w:rFonts w:asciiTheme="minorHAnsi" w:hAnsiTheme="minorHAnsi" w:cstheme="minorHAnsi"/>
-          <w:lang w:val="en-US"/>
-        </w:rPr>
-      </w:pPr>
-    </w:p>
-    <w:p>
-      <w:pPr>
-        <w:rPr>
-          <w:rFonts w:asciiTheme="minorHAnsi" w:hAnsiTheme="minorHAnsi" w:cstheme="minorHAnsi"/>
-          <w:lang w:val="en-US"/>
-        </w:rPr>
-      </w:pPr>
-    </w:p>
-    <w:p>
-      <w:pPr>
-        <w:rPr>
-          <w:rFonts w:asciiTheme="minorHAnsi" w:hAnsiTheme="minorHAnsi" w:cstheme="minorHAnsi"/>
-          <w:lang w:val="en-US"/>
-        </w:rPr>
-      </w:pPr>
-    </w:p>
-    <w:p>
-      <w:pPr>
-        <w:rPr>
-          <w:rFonts w:asciiTheme="minorHAnsi" w:hAnsiTheme="minorHAnsi" w:cstheme="minorHAnsi"/>
-          <w:lang w:val="en-US"/>
-        </w:rPr>
-      </w:pPr>
-    </w:p>
-    <w:p>
-      <w:pPr>
-        <w:rPr>
-          <w:rFonts w:asciiTheme="minorHAnsi" w:hAnsiTheme="minorHAnsi" w:cstheme="minorHAnsi"/>
-          <w:lang w:val="en-US"/>
-        </w:rPr>
-      </w:pPr>
-    </w:p>
-    <w:p>
-      <w:pPr>
-        <w:rPr>
-          <w:rFonts w:asciiTheme="minorHAnsi" w:hAnsiTheme="minorHAnsi" w:cstheme="minorHAnsi"/>
-          <w:lang w:val="en-US"/>
-        </w:rPr>
-      </w:pPr>
-    </w:p>
-    <w:p>
-      <w:pPr>
-        <w:rPr>
-          <w:rFonts w:asciiTheme="minorHAnsi" w:hAnsiTheme="minorHAnsi" w:cstheme="minorHAnsi"/>
-          <w:lang w:val="en-US"/>
-        </w:rPr>
-      </w:pPr>
-    </w:p>
-    <w:p>
-      <w:pPr>
-        <w:rPr>
-          <w:rFonts w:asciiTheme="minorHAnsi" w:hAnsiTheme="minorHAnsi" w:cstheme="minorHAnsi"/>
-          <w:lang w:val="en-US"/>
-        </w:rPr>
-      </w:pPr>
+        <w:jc w:val="center"/>
+        <w:rPr>
+          <w:rFonts w:asciiTheme="minorHAnsi" w:hAnsiTheme="minorHAnsi" w:cstheme="minorHAnsi"/>
+          <w:lang w:val="en-US"/>
+        </w:rPr>
+      </w:pPr>
+      <w:r>
+        <w:rPr>
+          <w:rFonts w:asciiTheme="minorHAnsi" w:hAnsiTheme="minorHAnsi" w:cstheme="minorHAnsi"/>
+          <w:noProof/>
+          <w:lang w:val="en-US"/>
+        </w:rPr>
+        <w:drawing>
+          <wp:inline distT="0" distB="0" distL="0" distR="0" wp14:anchorId="569899EC" wp14:editId="3755CD06">
+            <wp:extent cx="2689860" cy="3261360"/>
+            <wp:effectExtent l="0" t="0" r="0" b="0"/>
+            <wp:docPr id="28" name="Immagine 28"/>
+            <wp:cNvGraphicFramePr>
+              <a:graphicFrameLocks xmlns:a="http://schemas.openxmlformats.org/drawingml/2006/main" noChangeAspect="1"/>
+            </wp:cNvGraphicFramePr>
+            <a:graphic xmlns:a="http://schemas.openxmlformats.org/drawingml/2006/main">
+              <a:graphicData uri="http://schemas.openxmlformats.org/drawingml/2006/picture">
+                <pic:pic xmlns:pic="http://schemas.openxmlformats.org/drawingml/2006/picture">
+                  <pic:nvPicPr>
+                    <pic:cNvPr id="0" name="Picture 2"/>
+                    <pic:cNvPicPr>
+                      <a:picLocks noChangeAspect="1" noChangeArrowheads="1"/>
+                    </pic:cNvPicPr>
+                  </pic:nvPicPr>
+                  <pic:blipFill>
+                    <a:blip r:embed="rId20">
+                      <a:extLst>
+                        <a:ext uri="{28A0092B-C50C-407E-A947-70E740481C1C}">
+                          <a14:useLocalDpi xmlns:a14="http://schemas.microsoft.com/office/drawing/2010/main" val="0"/>
+                        </a:ext>
+                      </a:extLst>
+                    </a:blip>
+                    <a:srcRect/>
+                    <a:stretch>
+                      <a:fillRect/>
+                    </a:stretch>
+                  </pic:blipFill>
+                  <pic:spPr bwMode="auto">
+                    <a:xfrm>
+                      <a:off x="0" y="0"/>
+                      <a:ext cx="2689860" cy="3261360"/>
+                    </a:xfrm>
+                    <a:prstGeom prst="rect">
+                      <a:avLst/>
+                    </a:prstGeom>
+                    <a:noFill/>
+                    <a:ln>
+                      <a:noFill/>
+                    </a:ln>
+                  </pic:spPr>
+                </pic:pic>
+              </a:graphicData>
+            </a:graphic>
+          </wp:inline>
+        </w:drawing>
+      </w:r>
     </w:p>
     <w:p>
       <w:pPr>
@@ -16254,6 +16205,7 @@
           <w:rFonts w:asciiTheme="minorHAnsi" w:hAnsiTheme="minorHAnsi" w:cstheme="minorHAnsi"/>
           <w:lang w:val="en-US"/>
         </w:rPr>
+        <w:lastRenderedPageBreak/>
         <w:t>Classifica</w:t>
       </w:r>
       <w:proofErr w:type="spellEnd"/>
@@ -16295,7 +16247,7 @@
                     <pic:cNvPicPr/>
                   </pic:nvPicPr>
                   <pic:blipFill>
-                    <a:blip r:embed="rId20">
+                    <a:blip r:embed="rId21">
                       <a:extLst>
                         <a:ext uri="{28A0092B-C50C-407E-A947-70E740481C1C}">
                           <a14:useLocalDpi xmlns:a14="http://schemas.microsoft.com/office/drawing/2010/main" val="0"/>
@@ -16511,6 +16463,7 @@
           <w:rFonts w:asciiTheme="minorHAnsi" w:hAnsiTheme="minorHAnsi" w:cstheme="minorHAnsi"/>
           <w:lang w:val="en-US"/>
         </w:rPr>
+        <w:lastRenderedPageBreak/>
         <w:t>Crediti</w:t>
       </w:r>
       <w:proofErr w:type="spellEnd"/>
@@ -16552,7 +16505,7 @@
                     <pic:cNvPicPr/>
                   </pic:nvPicPr>
                   <pic:blipFill>
-                    <a:blip r:embed="rId21">
+                    <a:blip r:embed="rId22">
                       <a:extLst>
                         <a:ext uri="{28A0092B-C50C-407E-A947-70E740481C1C}">
                           <a14:useLocalDpi xmlns:a14="http://schemas.microsoft.com/office/drawing/2010/main" val="0"/>
@@ -16767,6 +16720,7 @@
           <w:rFonts w:asciiTheme="minorHAnsi" w:hAnsiTheme="minorHAnsi" w:cstheme="minorHAnsi"/>
           <w:lang w:val="en-US"/>
         </w:rPr>
+        <w:lastRenderedPageBreak/>
         <w:t>Schermata</w:t>
       </w:r>
       <w:proofErr w:type="spellEnd"/>
@@ -16807,7 +16761,7 @@
                     <pic:cNvPicPr/>
                   </pic:nvPicPr>
                   <pic:blipFill>
-                    <a:blip r:embed="rId22">
+                    <a:blip r:embed="rId23">
                       <a:extLst>
                         <a:ext uri="{28A0092B-C50C-407E-A947-70E740481C1C}">
                           <a14:useLocalDpi xmlns:a14="http://schemas.microsoft.com/office/drawing/2010/main" val="0"/>
@@ -17048,7 +17002,7 @@
                     <pic:cNvPicPr/>
                   </pic:nvPicPr>
                   <pic:blipFill>
-                    <a:blip r:embed="rId23">
+                    <a:blip r:embed="rId24">
                       <a:extLst>
                         <a:ext uri="{28A0092B-C50C-407E-A947-70E740481C1C}">
                           <a14:useLocalDpi xmlns:a14="http://schemas.microsoft.com/office/drawing/2010/main" val="0"/>
@@ -17293,7 +17247,7 @@
                     <pic:cNvPicPr/>
                   </pic:nvPicPr>
                   <pic:blipFill>
-                    <a:blip r:embed="rId24">
+                    <a:blip r:embed="rId25">
                       <a:extLst>
                         <a:ext uri="{28A0092B-C50C-407E-A947-70E740481C1C}">
                           <a14:useLocalDpi xmlns:a14="http://schemas.microsoft.com/office/drawing/2010/main" val="0"/>
@@ -17576,7 +17530,7 @@
                     <pic:cNvPicPr/>
                   </pic:nvPicPr>
                   <pic:blipFill>
-                    <a:blip r:embed="rId25">
+                    <a:blip r:embed="rId26">
                       <a:extLst>
                         <a:ext uri="{28A0092B-C50C-407E-A947-70E740481C1C}">
                           <a14:useLocalDpi xmlns:a14="http://schemas.microsoft.com/office/drawing/2010/main" val="0"/>
@@ -17789,7 +17743,7 @@
                     <pic:cNvPicPr/>
                   </pic:nvPicPr>
                   <pic:blipFill>
-                    <a:blip r:embed="rId26">
+                    <a:blip r:embed="rId27">
                       <a:extLst>
                         <a:ext uri="{28A0092B-C50C-407E-A947-70E740481C1C}">
                           <a14:useLocalDpi xmlns:a14="http://schemas.microsoft.com/office/drawing/2010/main" val="0"/>
@@ -18072,7 +18026,7 @@
                     <pic:cNvPicPr/>
                   </pic:nvPicPr>
                   <pic:blipFill>
-                    <a:blip r:embed="rId27">
+                    <a:blip r:embed="rId28">
                       <a:extLst>
                         <a:ext uri="{28A0092B-C50C-407E-A947-70E740481C1C}">
                           <a14:useLocalDpi xmlns:a14="http://schemas.microsoft.com/office/drawing/2010/main" val="0"/>
@@ -18166,7 +18120,7 @@
                     <pic:cNvPicPr/>
                   </pic:nvPicPr>
                   <pic:blipFill>
-                    <a:blip r:embed="rId28">
+                    <a:blip r:embed="rId29">
                       <a:extLst>
                         <a:ext uri="{28A0092B-C50C-407E-A947-70E740481C1C}">
                           <a14:useLocalDpi xmlns:a14="http://schemas.microsoft.com/office/drawing/2010/main" val="0"/>
@@ -18260,7 +18214,7 @@
                     <pic:cNvPicPr/>
                   </pic:nvPicPr>
                   <pic:blipFill>
-                    <a:blip r:embed="rId29">
+                    <a:blip r:embed="rId30">
                       <a:extLst>
                         <a:ext uri="{28A0092B-C50C-407E-A947-70E740481C1C}">
                           <a14:useLocalDpi xmlns:a14="http://schemas.microsoft.com/office/drawing/2010/main" val="0"/>
@@ -18379,7 +18333,7 @@
                     </pic:cNvPicPr>
                   </pic:nvPicPr>
                   <pic:blipFill>
-                    <a:blip r:embed="rId30">
+                    <a:blip r:embed="rId31">
                       <a:extLst>
                         <a:ext uri="{28A0092B-C50C-407E-A947-70E740481C1C}">
                           <a14:useLocalDpi xmlns:a14="http://schemas.microsoft.com/office/drawing/2010/main" val="0"/>
@@ -18544,7 +18498,7 @@
                     </pic:cNvPicPr>
                   </pic:nvPicPr>
                   <pic:blipFill>
-                    <a:blip r:embed="rId31" cstate="print">
+                    <a:blip r:embed="rId32" cstate="print">
                       <a:extLst>
                         <a:ext uri="{28A0092B-C50C-407E-A947-70E740481C1C}">
                           <a14:useLocalDpi xmlns:a14="http://schemas.microsoft.com/office/drawing/2010/main" val="0"/>
@@ -18642,7 +18596,7 @@
                     </pic:cNvPicPr>
                   </pic:nvPicPr>
                   <pic:blipFill>
-                    <a:blip r:embed="rId32" cstate="print">
+                    <a:blip r:embed="rId33" cstate="print">
                       <a:extLst>
                         <a:ext uri="{28A0092B-C50C-407E-A947-70E740481C1C}">
                           <a14:useLocalDpi xmlns:a14="http://schemas.microsoft.com/office/drawing/2010/main" val="0"/>
@@ -18874,7 +18828,7 @@
                     </pic:cNvPicPr>
                   </pic:nvPicPr>
                   <pic:blipFill>
-                    <a:blip r:embed="rId33">
+                    <a:blip r:embed="rId34">
                       <a:extLst>
                         <a:ext uri="{28A0092B-C50C-407E-A947-70E740481C1C}">
                           <a14:useLocalDpi xmlns:a14="http://schemas.microsoft.com/office/drawing/2010/main" val="0"/>
@@ -18963,7 +18917,7 @@
                     </pic:cNvPicPr>
                   </pic:nvPicPr>
                   <pic:blipFill>
-                    <a:blip r:embed="rId34">
+                    <a:blip r:embed="rId35">
                       <a:extLst>
                         <a:ext uri="{28A0092B-C50C-407E-A947-70E740481C1C}">
                           <a14:useLocalDpi xmlns:a14="http://schemas.microsoft.com/office/drawing/2010/main" val="0"/>

</xml_diff>

<commit_message>
aggiunto storyboard suggerimenti in gioco
</commit_message>
<xml_diff>
--- a/doc/pianificazione/Healthy Catering Documentazione (Gruppo 7).docx
+++ b/doc/pianificazione/Healthy Catering Documentazione (Gruppo 7).docx
@@ -18978,6 +18978,165 @@
         <w:t>suggerimenti</w:t>
       </w:r>
       <w:proofErr w:type="spellEnd"/>
+      <w:r>
+        <w:rPr>
+          <w:rFonts w:asciiTheme="minorHAnsi" w:hAnsiTheme="minorHAnsi" w:cstheme="minorHAnsi"/>
+          <w:lang w:val="en-US"/>
+        </w:rPr>
+        <w:t xml:space="preserve"> </w:t>
+      </w:r>
+      <w:proofErr w:type="spellStart"/>
+      <w:r>
+        <w:rPr>
+          <w:rFonts w:asciiTheme="minorHAnsi" w:hAnsiTheme="minorHAnsi" w:cstheme="minorHAnsi"/>
+          <w:lang w:val="en-US"/>
+        </w:rPr>
+        <w:t>piatto</w:t>
+      </w:r>
+      <w:proofErr w:type="spellEnd"/>
+    </w:p>
+    <w:p>
+      <w:pPr>
+        <w:pStyle w:val="Paragrafoelenco"/>
+        <w:ind w:left="0"/>
+        <w:jc w:val="center"/>
+        <w:rPr>
+          <w:rFonts w:asciiTheme="minorHAnsi" w:hAnsiTheme="minorHAnsi" w:cstheme="minorHAnsi"/>
+          <w:lang w:val="en-US"/>
+        </w:rPr>
+      </w:pPr>
+      <w:r>
+        <w:rPr>
+          <w:rFonts w:asciiTheme="minorHAnsi" w:hAnsiTheme="minorHAnsi" w:cstheme="minorHAnsi"/>
+          <w:noProof/>
+          <w:lang w:val="en-US"/>
+        </w:rPr>
+        <w:drawing>
+          <wp:inline distT="0" distB="0" distL="0" distR="0" wp14:anchorId="27B48C9A" wp14:editId="5EE72FE6">
+            <wp:extent cx="6111240" cy="3063240"/>
+            <wp:effectExtent l="0" t="0" r="3810" b="3810"/>
+            <wp:docPr id="31" name="Immagine 31"/>
+            <wp:cNvGraphicFramePr>
+              <a:graphicFrameLocks xmlns:a="http://schemas.openxmlformats.org/drawingml/2006/main" noChangeAspect="1"/>
+            </wp:cNvGraphicFramePr>
+            <a:graphic xmlns:a="http://schemas.openxmlformats.org/drawingml/2006/main">
+              <a:graphicData uri="http://schemas.openxmlformats.org/drawingml/2006/picture">
+                <pic:pic xmlns:pic="http://schemas.openxmlformats.org/drawingml/2006/picture">
+                  <pic:nvPicPr>
+                    <pic:cNvPr id="0" name="Picture 4"/>
+                    <pic:cNvPicPr>
+                      <a:picLocks noChangeAspect="1" noChangeArrowheads="1"/>
+                    </pic:cNvPicPr>
+                  </pic:nvPicPr>
+                  <pic:blipFill>
+                    <a:blip r:embed="rId36">
+                      <a:extLst>
+                        <a:ext uri="{28A0092B-C50C-407E-A947-70E740481C1C}">
+                          <a14:useLocalDpi xmlns:a14="http://schemas.microsoft.com/office/drawing/2010/main" val="0"/>
+                        </a:ext>
+                      </a:extLst>
+                    </a:blip>
+                    <a:srcRect/>
+                    <a:stretch>
+                      <a:fillRect/>
+                    </a:stretch>
+                  </pic:blipFill>
+                  <pic:spPr bwMode="auto">
+                    <a:xfrm>
+                      <a:off x="0" y="0"/>
+                      <a:ext cx="6111240" cy="3063240"/>
+                    </a:xfrm>
+                    <a:prstGeom prst="rect">
+                      <a:avLst/>
+                    </a:prstGeom>
+                    <a:noFill/>
+                    <a:ln>
+                      <a:noFill/>
+                    </a:ln>
+                  </pic:spPr>
+                </pic:pic>
+              </a:graphicData>
+            </a:graphic>
+          </wp:inline>
+        </w:drawing>
+      </w:r>
+    </w:p>
+    <w:p>
+      <w:pPr>
+        <w:pStyle w:val="Paragrafoelenco"/>
+        <w:ind w:left="0"/>
+        <w:jc w:val="center"/>
+        <w:rPr>
+          <w:rFonts w:asciiTheme="minorHAnsi" w:hAnsiTheme="minorHAnsi" w:cstheme="minorHAnsi"/>
+          <w:lang w:val="en-US"/>
+        </w:rPr>
+      </w:pPr>
+    </w:p>
+    <w:p>
+      <w:pPr>
+        <w:pStyle w:val="Paragrafoelenco"/>
+        <w:ind w:left="0"/>
+        <w:jc w:val="center"/>
+        <w:rPr>
+          <w:rFonts w:asciiTheme="minorHAnsi" w:hAnsiTheme="minorHAnsi" w:cstheme="minorHAnsi"/>
+          <w:lang w:val="en-US"/>
+        </w:rPr>
+      </w:pPr>
+    </w:p>
+    <w:p>
+      <w:pPr>
+        <w:pStyle w:val="Paragrafoelenco"/>
+        <w:ind w:left="0"/>
+        <w:jc w:val="center"/>
+        <w:rPr>
+          <w:rFonts w:asciiTheme="minorHAnsi" w:hAnsiTheme="minorHAnsi" w:cstheme="minorHAnsi"/>
+          <w:lang w:val="en-US"/>
+        </w:rPr>
+      </w:pPr>
+    </w:p>
+    <w:p>
+      <w:pPr>
+        <w:pStyle w:val="Paragrafoelenco"/>
+        <w:ind w:left="0"/>
+        <w:jc w:val="center"/>
+        <w:rPr>
+          <w:rFonts w:asciiTheme="minorHAnsi" w:hAnsiTheme="minorHAnsi" w:cstheme="minorHAnsi"/>
+          <w:lang w:val="en-US"/>
+        </w:rPr>
+      </w:pPr>
+    </w:p>
+    <w:p>
+      <w:pPr>
+        <w:pStyle w:val="Paragrafoelenco"/>
+        <w:ind w:left="0"/>
+        <w:jc w:val="center"/>
+        <w:rPr>
+          <w:rFonts w:asciiTheme="minorHAnsi" w:hAnsiTheme="minorHAnsi" w:cstheme="minorHAnsi"/>
+          <w:lang w:val="en-US"/>
+        </w:rPr>
+      </w:pPr>
+    </w:p>
+    <w:p>
+      <w:pPr>
+        <w:pStyle w:val="Paragrafoelenco"/>
+        <w:ind w:left="0"/>
+        <w:jc w:val="center"/>
+        <w:rPr>
+          <w:rFonts w:asciiTheme="minorHAnsi" w:hAnsiTheme="minorHAnsi" w:cstheme="minorHAnsi"/>
+          <w:lang w:val="en-US"/>
+        </w:rPr>
+      </w:pPr>
+    </w:p>
+    <w:p>
+      <w:pPr>
+        <w:pStyle w:val="Paragrafoelenco"/>
+        <w:ind w:left="0"/>
+        <w:jc w:val="center"/>
+        <w:rPr>
+          <w:rFonts w:asciiTheme="minorHAnsi" w:hAnsiTheme="minorHAnsi" w:cstheme="minorHAnsi"/>
+          <w:lang w:val="en-US"/>
+        </w:rPr>
+      </w:pPr>
     </w:p>
     <w:p>
       <w:pPr>
@@ -18992,12 +19151,2558 @@
           <w:lang w:val="en-US"/>
         </w:rPr>
       </w:pPr>
+      <w:r>
+        <w:rPr>
+          <w:rFonts w:asciiTheme="minorHAnsi" w:hAnsiTheme="minorHAnsi" w:cstheme="minorHAnsi"/>
+          <w:lang w:val="en-US"/>
+        </w:rPr>
+        <w:lastRenderedPageBreak/>
+        <w:t xml:space="preserve">Menu </w:t>
+      </w:r>
       <w:proofErr w:type="spellStart"/>
       <w:r>
         <w:rPr>
           <w:rFonts w:asciiTheme="minorHAnsi" w:hAnsiTheme="minorHAnsi" w:cstheme="minorHAnsi"/>
           <w:lang w:val="en-US"/>
         </w:rPr>
+        <w:t>suggeriementi</w:t>
+      </w:r>
+      <w:proofErr w:type="spellEnd"/>
+      <w:r>
+        <w:rPr>
+          <w:rFonts w:asciiTheme="minorHAnsi" w:hAnsiTheme="minorHAnsi" w:cstheme="minorHAnsi"/>
+          <w:lang w:val="en-US"/>
+        </w:rPr>
+        <w:t xml:space="preserve"> </w:t>
+      </w:r>
+      <w:proofErr w:type="spellStart"/>
+      <w:r>
+        <w:rPr>
+          <w:rFonts w:asciiTheme="minorHAnsi" w:hAnsiTheme="minorHAnsi" w:cstheme="minorHAnsi"/>
+          <w:lang w:val="en-US"/>
+        </w:rPr>
+        <w:t>gioco</w:t>
+      </w:r>
+      <w:proofErr w:type="spellEnd"/>
+    </w:p>
+    <w:p>
+      <w:pPr>
+        <w:pStyle w:val="Paragrafoelenco"/>
+        <w:ind w:left="0"/>
+        <w:rPr>
+          <w:rFonts w:asciiTheme="minorHAnsi" w:hAnsiTheme="minorHAnsi" w:cstheme="minorHAnsi"/>
+          <w:lang w:val="en-US"/>
+        </w:rPr>
+      </w:pPr>
+      <w:r>
+        <w:rPr>
+          <w:rFonts w:asciiTheme="minorHAnsi" w:hAnsiTheme="minorHAnsi" w:cstheme="minorHAnsi"/>
+          <w:noProof/>
+          <w:lang w:val="en-US"/>
+        </w:rPr>
+        <w:drawing>
+          <wp:inline distT="0" distB="0" distL="0" distR="0" wp14:anchorId="26C739EE" wp14:editId="5D655378">
+            <wp:extent cx="6111240" cy="3421380"/>
+            <wp:effectExtent l="0" t="0" r="3810" b="7620"/>
+            <wp:docPr id="34" name="Immagine 34"/>
+            <wp:cNvGraphicFramePr>
+              <a:graphicFrameLocks xmlns:a="http://schemas.openxmlformats.org/drawingml/2006/main" noChangeAspect="1"/>
+            </wp:cNvGraphicFramePr>
+            <a:graphic xmlns:a="http://schemas.openxmlformats.org/drawingml/2006/main">
+              <a:graphicData uri="http://schemas.openxmlformats.org/drawingml/2006/picture">
+                <pic:pic xmlns:pic="http://schemas.openxmlformats.org/drawingml/2006/picture">
+                  <pic:nvPicPr>
+                    <pic:cNvPr id="0" name="Picture 7"/>
+                    <pic:cNvPicPr>
+                      <a:picLocks noChangeAspect="1" noChangeArrowheads="1"/>
+                    </pic:cNvPicPr>
+                  </pic:nvPicPr>
+                  <pic:blipFill>
+                    <a:blip r:embed="rId37">
+                      <a:extLst>
+                        <a:ext uri="{28A0092B-C50C-407E-A947-70E740481C1C}">
+                          <a14:useLocalDpi xmlns:a14="http://schemas.microsoft.com/office/drawing/2010/main" val="0"/>
+                        </a:ext>
+                      </a:extLst>
+                    </a:blip>
+                    <a:srcRect/>
+                    <a:stretch>
+                      <a:fillRect/>
+                    </a:stretch>
+                  </pic:blipFill>
+                  <pic:spPr bwMode="auto">
+                    <a:xfrm>
+                      <a:off x="0" y="0"/>
+                      <a:ext cx="6111240" cy="3421380"/>
+                    </a:xfrm>
+                    <a:prstGeom prst="rect">
+                      <a:avLst/>
+                    </a:prstGeom>
+                    <a:noFill/>
+                    <a:ln>
+                      <a:noFill/>
+                    </a:ln>
+                  </pic:spPr>
+                </pic:pic>
+              </a:graphicData>
+            </a:graphic>
+          </wp:inline>
+        </w:drawing>
+      </w:r>
+    </w:p>
+    <w:p>
+      <w:pPr>
+        <w:pStyle w:val="Paragrafoelenco"/>
+        <w:ind w:left="0"/>
+        <w:rPr>
+          <w:rFonts w:asciiTheme="minorHAnsi" w:hAnsiTheme="minorHAnsi" w:cstheme="minorHAnsi"/>
+          <w:lang w:val="en-US"/>
+        </w:rPr>
+      </w:pPr>
+      <w:r>
+        <w:rPr>
+          <w:rFonts w:asciiTheme="minorHAnsi" w:hAnsiTheme="minorHAnsi" w:cstheme="minorHAnsi"/>
+          <w:lang w:val="en-US"/>
+        </w:rPr>
+        <w:t xml:space="preserve">Per </w:t>
+      </w:r>
+      <w:proofErr w:type="spellStart"/>
+      <w:r>
+        <w:rPr>
+          <w:rFonts w:asciiTheme="minorHAnsi" w:hAnsiTheme="minorHAnsi" w:cstheme="minorHAnsi"/>
+          <w:lang w:val="en-US"/>
+        </w:rPr>
+        <w:t>ogni</w:t>
+      </w:r>
+      <w:proofErr w:type="spellEnd"/>
+      <w:r>
+        <w:rPr>
+          <w:rFonts w:asciiTheme="minorHAnsi" w:hAnsiTheme="minorHAnsi" w:cstheme="minorHAnsi"/>
+          <w:lang w:val="en-US"/>
+        </w:rPr>
+        <w:t xml:space="preserve"> </w:t>
+      </w:r>
+      <w:proofErr w:type="spellStart"/>
+      <w:r>
+        <w:rPr>
+          <w:rFonts w:asciiTheme="minorHAnsi" w:hAnsiTheme="minorHAnsi" w:cstheme="minorHAnsi"/>
+          <w:lang w:val="en-US"/>
+        </w:rPr>
+        <w:t>sezione</w:t>
+      </w:r>
+      <w:proofErr w:type="spellEnd"/>
+      <w:r>
+        <w:rPr>
+          <w:rFonts w:asciiTheme="minorHAnsi" w:hAnsiTheme="minorHAnsi" w:cstheme="minorHAnsi"/>
+          <w:lang w:val="en-US"/>
+        </w:rPr>
+        <w:t xml:space="preserve"> del </w:t>
+      </w:r>
+      <w:proofErr w:type="spellStart"/>
+      <w:r>
+        <w:rPr>
+          <w:rFonts w:asciiTheme="minorHAnsi" w:hAnsiTheme="minorHAnsi" w:cstheme="minorHAnsi"/>
+          <w:lang w:val="en-US"/>
+        </w:rPr>
+        <w:t>pannello</w:t>
+      </w:r>
+      <w:proofErr w:type="spellEnd"/>
+      <w:r>
+        <w:rPr>
+          <w:rFonts w:asciiTheme="minorHAnsi" w:hAnsiTheme="minorHAnsi" w:cstheme="minorHAnsi"/>
+          <w:lang w:val="en-US"/>
+        </w:rPr>
+        <w:t xml:space="preserve"> di </w:t>
+      </w:r>
+      <w:proofErr w:type="spellStart"/>
+      <w:r>
+        <w:rPr>
+          <w:rFonts w:asciiTheme="minorHAnsi" w:hAnsiTheme="minorHAnsi" w:cstheme="minorHAnsi"/>
+          <w:lang w:val="en-US"/>
+        </w:rPr>
+        <w:t>suggerimenti</w:t>
+      </w:r>
+      <w:proofErr w:type="spellEnd"/>
+      <w:r>
+        <w:rPr>
+          <w:rFonts w:asciiTheme="minorHAnsi" w:hAnsiTheme="minorHAnsi" w:cstheme="minorHAnsi"/>
+          <w:lang w:val="en-US"/>
+        </w:rPr>
+        <w:t xml:space="preserve"> per il </w:t>
+      </w:r>
+      <w:proofErr w:type="spellStart"/>
+      <w:r>
+        <w:rPr>
+          <w:rFonts w:asciiTheme="minorHAnsi" w:hAnsiTheme="minorHAnsi" w:cstheme="minorHAnsi"/>
+          <w:lang w:val="en-US"/>
+        </w:rPr>
+        <w:t>gioco</w:t>
+      </w:r>
+      <w:proofErr w:type="spellEnd"/>
+      <w:r>
+        <w:rPr>
+          <w:rFonts w:asciiTheme="minorHAnsi" w:hAnsiTheme="minorHAnsi" w:cstheme="minorHAnsi"/>
+          <w:lang w:val="en-US"/>
+        </w:rPr>
+        <w:t xml:space="preserve"> </w:t>
+      </w:r>
+      <w:proofErr w:type="spellStart"/>
+      <w:r>
+        <w:rPr>
+          <w:rFonts w:asciiTheme="minorHAnsi" w:hAnsiTheme="minorHAnsi" w:cstheme="minorHAnsi"/>
+          <w:lang w:val="en-US"/>
+        </w:rPr>
+        <w:t>sarà</w:t>
+      </w:r>
+      <w:proofErr w:type="spellEnd"/>
+      <w:r>
+        <w:rPr>
+          <w:rFonts w:asciiTheme="minorHAnsi" w:hAnsiTheme="minorHAnsi" w:cstheme="minorHAnsi"/>
+          <w:lang w:val="en-US"/>
+        </w:rPr>
+        <w:t xml:space="preserve"> </w:t>
+      </w:r>
+      <w:proofErr w:type="spellStart"/>
+      <w:r>
+        <w:rPr>
+          <w:rFonts w:asciiTheme="minorHAnsi" w:hAnsiTheme="minorHAnsi" w:cstheme="minorHAnsi"/>
+          <w:lang w:val="en-US"/>
+        </w:rPr>
+        <w:t>presente</w:t>
+      </w:r>
+      <w:proofErr w:type="spellEnd"/>
+      <w:r>
+        <w:rPr>
+          <w:rFonts w:asciiTheme="minorHAnsi" w:hAnsiTheme="minorHAnsi" w:cstheme="minorHAnsi"/>
+          <w:lang w:val="en-US"/>
+        </w:rPr>
+        <w:t xml:space="preserve"> </w:t>
+      </w:r>
+      <w:proofErr w:type="spellStart"/>
+      <w:r>
+        <w:rPr>
+          <w:rFonts w:asciiTheme="minorHAnsi" w:hAnsiTheme="minorHAnsi" w:cstheme="minorHAnsi"/>
+          <w:lang w:val="en-US"/>
+        </w:rPr>
+        <w:t>una</w:t>
+      </w:r>
+      <w:proofErr w:type="spellEnd"/>
+      <w:r>
+        <w:rPr>
+          <w:rFonts w:asciiTheme="minorHAnsi" w:hAnsiTheme="minorHAnsi" w:cstheme="minorHAnsi"/>
+          <w:lang w:val="en-US"/>
+        </w:rPr>
+        <w:t xml:space="preserve"> </w:t>
+      </w:r>
+      <w:proofErr w:type="spellStart"/>
+      <w:r>
+        <w:rPr>
+          <w:rFonts w:asciiTheme="minorHAnsi" w:hAnsiTheme="minorHAnsi" w:cstheme="minorHAnsi"/>
+          <w:lang w:val="en-US"/>
+        </w:rPr>
+        <w:t>spiegazione</w:t>
+      </w:r>
+      <w:proofErr w:type="spellEnd"/>
+      <w:r>
+        <w:rPr>
+          <w:rFonts w:asciiTheme="minorHAnsi" w:hAnsiTheme="minorHAnsi" w:cstheme="minorHAnsi"/>
+          <w:lang w:val="en-US"/>
+        </w:rPr>
+        <w:t>:</w:t>
+      </w:r>
+    </w:p>
+    <w:p>
+      <w:pPr>
+        <w:rPr>
+          <w:rFonts w:asciiTheme="minorHAnsi" w:hAnsiTheme="minorHAnsi" w:cstheme="minorHAnsi"/>
+          <w:lang w:val="en-US"/>
+        </w:rPr>
+      </w:pPr>
+      <w:r>
+        <w:rPr>
+          <w:rFonts w:asciiTheme="minorHAnsi" w:hAnsiTheme="minorHAnsi" w:cstheme="minorHAnsi"/>
+          <w:lang w:val="en-US"/>
+        </w:rPr>
+        <w:t xml:space="preserve">- </w:t>
+      </w:r>
+      <w:proofErr w:type="spellStart"/>
+      <w:r>
+        <w:rPr>
+          <w:rFonts w:asciiTheme="minorHAnsi" w:hAnsiTheme="minorHAnsi" w:cstheme="minorHAnsi"/>
+          <w:lang w:val="en-US"/>
+        </w:rPr>
+        <w:t>Movimenti</w:t>
+      </w:r>
+      <w:proofErr w:type="spellEnd"/>
+      <w:r>
+        <w:rPr>
+          <w:rFonts w:asciiTheme="minorHAnsi" w:hAnsiTheme="minorHAnsi" w:cstheme="minorHAnsi"/>
+          <w:lang w:val="en-US"/>
+        </w:rPr>
+        <w:t xml:space="preserve">: Per </w:t>
+      </w:r>
+      <w:proofErr w:type="spellStart"/>
+      <w:r>
+        <w:rPr>
+          <w:rFonts w:asciiTheme="minorHAnsi" w:hAnsiTheme="minorHAnsi" w:cstheme="minorHAnsi"/>
+          <w:lang w:val="en-US"/>
+        </w:rPr>
+        <w:t>muoverti</w:t>
+      </w:r>
+      <w:proofErr w:type="spellEnd"/>
+      <w:r>
+        <w:rPr>
+          <w:rFonts w:asciiTheme="minorHAnsi" w:hAnsiTheme="minorHAnsi" w:cstheme="minorHAnsi"/>
+          <w:lang w:val="en-US"/>
+        </w:rPr>
+        <w:t xml:space="preserve"> </w:t>
+      </w:r>
+      <w:proofErr w:type="spellStart"/>
+      <w:r>
+        <w:rPr>
+          <w:rFonts w:asciiTheme="minorHAnsi" w:hAnsiTheme="minorHAnsi" w:cstheme="minorHAnsi"/>
+          <w:lang w:val="en-US"/>
+        </w:rPr>
+        <w:t>all’interno</w:t>
+      </w:r>
+      <w:proofErr w:type="spellEnd"/>
+      <w:r>
+        <w:rPr>
+          <w:rFonts w:asciiTheme="minorHAnsi" w:hAnsiTheme="minorHAnsi" w:cstheme="minorHAnsi"/>
+          <w:lang w:val="en-US"/>
+        </w:rPr>
+        <w:t xml:space="preserve"> </w:t>
+      </w:r>
+      <w:proofErr w:type="spellStart"/>
+      <w:r>
+        <w:rPr>
+          <w:rFonts w:asciiTheme="minorHAnsi" w:hAnsiTheme="minorHAnsi" w:cstheme="minorHAnsi"/>
+          <w:lang w:val="en-US"/>
+        </w:rPr>
+        <w:t>della</w:t>
+      </w:r>
+      <w:proofErr w:type="spellEnd"/>
+      <w:r>
+        <w:rPr>
+          <w:rFonts w:asciiTheme="minorHAnsi" w:hAnsiTheme="minorHAnsi" w:cstheme="minorHAnsi"/>
+          <w:lang w:val="en-US"/>
+        </w:rPr>
+        <w:t xml:space="preserve"> </w:t>
+      </w:r>
+      <w:proofErr w:type="spellStart"/>
+      <w:r>
+        <w:rPr>
+          <w:rFonts w:asciiTheme="minorHAnsi" w:hAnsiTheme="minorHAnsi" w:cstheme="minorHAnsi"/>
+          <w:lang w:val="en-US"/>
+        </w:rPr>
+        <w:t>mappa</w:t>
+      </w:r>
+      <w:proofErr w:type="spellEnd"/>
+      <w:r>
+        <w:rPr>
+          <w:rFonts w:asciiTheme="minorHAnsi" w:hAnsiTheme="minorHAnsi" w:cstheme="minorHAnsi"/>
+          <w:lang w:val="en-US"/>
+        </w:rPr>
+        <w:t xml:space="preserve"> di </w:t>
+      </w:r>
+      <w:proofErr w:type="spellStart"/>
+      <w:r>
+        <w:rPr>
+          <w:rFonts w:asciiTheme="minorHAnsi" w:hAnsiTheme="minorHAnsi" w:cstheme="minorHAnsi"/>
+          <w:lang w:val="en-US"/>
+        </w:rPr>
+        <w:t>gioco</w:t>
+      </w:r>
+      <w:proofErr w:type="spellEnd"/>
+      <w:r>
+        <w:rPr>
+          <w:rFonts w:asciiTheme="minorHAnsi" w:hAnsiTheme="minorHAnsi" w:cstheme="minorHAnsi"/>
+          <w:lang w:val="en-US"/>
+        </w:rPr>
+        <w:t xml:space="preserve"> </w:t>
+      </w:r>
+      <w:proofErr w:type="spellStart"/>
+      <w:r>
+        <w:rPr>
+          <w:rFonts w:asciiTheme="minorHAnsi" w:hAnsiTheme="minorHAnsi" w:cstheme="minorHAnsi"/>
+          <w:lang w:val="en-US"/>
+        </w:rPr>
+        <w:t>puoi</w:t>
+      </w:r>
+      <w:proofErr w:type="spellEnd"/>
+      <w:r>
+        <w:rPr>
+          <w:rFonts w:asciiTheme="minorHAnsi" w:hAnsiTheme="minorHAnsi" w:cstheme="minorHAnsi"/>
+          <w:lang w:val="en-US"/>
+        </w:rPr>
+        <w:t xml:space="preserve"> </w:t>
+      </w:r>
+      <w:proofErr w:type="spellStart"/>
+      <w:r>
+        <w:rPr>
+          <w:rFonts w:asciiTheme="minorHAnsi" w:hAnsiTheme="minorHAnsi" w:cstheme="minorHAnsi"/>
+          <w:lang w:val="en-US"/>
+        </w:rPr>
+        <w:t>utilizzare</w:t>
+      </w:r>
+      <w:proofErr w:type="spellEnd"/>
+      <w:r>
+        <w:rPr>
+          <w:rFonts w:asciiTheme="minorHAnsi" w:hAnsiTheme="minorHAnsi" w:cstheme="minorHAnsi"/>
+          <w:lang w:val="en-US"/>
+        </w:rPr>
+        <w:t xml:space="preserve"> I </w:t>
+      </w:r>
+      <w:proofErr w:type="spellStart"/>
+      <w:r>
+        <w:rPr>
+          <w:rFonts w:asciiTheme="minorHAnsi" w:hAnsiTheme="minorHAnsi" w:cstheme="minorHAnsi"/>
+          <w:lang w:val="en-US"/>
+        </w:rPr>
+        <w:t>tasti</w:t>
+      </w:r>
+      <w:proofErr w:type="spellEnd"/>
+      <w:r>
+        <w:rPr>
+          <w:rFonts w:asciiTheme="minorHAnsi" w:hAnsiTheme="minorHAnsi" w:cstheme="minorHAnsi"/>
+          <w:lang w:val="en-US"/>
+        </w:rPr>
+        <w:t xml:space="preserve"> </w:t>
+      </w:r>
+      <w:proofErr w:type="gramStart"/>
+      <w:r>
+        <w:rPr>
+          <w:rFonts w:asciiTheme="minorHAnsi" w:hAnsiTheme="minorHAnsi" w:cstheme="minorHAnsi"/>
+          <w:lang w:val="en-US"/>
+        </w:rPr>
+        <w:t>W,A</w:t>
+      </w:r>
+      <w:proofErr w:type="gramEnd"/>
+      <w:r>
+        <w:rPr>
+          <w:rFonts w:asciiTheme="minorHAnsi" w:hAnsiTheme="minorHAnsi" w:cstheme="minorHAnsi"/>
+          <w:lang w:val="en-US"/>
+        </w:rPr>
+        <w:t xml:space="preserve">,S,D </w:t>
+      </w:r>
+      <w:proofErr w:type="spellStart"/>
+      <w:r>
+        <w:rPr>
+          <w:rFonts w:asciiTheme="minorHAnsi" w:hAnsiTheme="minorHAnsi" w:cstheme="minorHAnsi"/>
+          <w:lang w:val="en-US"/>
+        </w:rPr>
+        <w:t>che</w:t>
+      </w:r>
+      <w:proofErr w:type="spellEnd"/>
+      <w:r>
+        <w:rPr>
+          <w:rFonts w:asciiTheme="minorHAnsi" w:hAnsiTheme="minorHAnsi" w:cstheme="minorHAnsi"/>
+          <w:lang w:val="en-US"/>
+        </w:rPr>
+        <w:t xml:space="preserve"> </w:t>
+      </w:r>
+      <w:proofErr w:type="spellStart"/>
+      <w:r>
+        <w:rPr>
+          <w:rFonts w:asciiTheme="minorHAnsi" w:hAnsiTheme="minorHAnsi" w:cstheme="minorHAnsi"/>
+          <w:lang w:val="en-US"/>
+        </w:rPr>
+        <w:t>rispettivamente</w:t>
+      </w:r>
+      <w:proofErr w:type="spellEnd"/>
+      <w:r>
+        <w:rPr>
+          <w:rFonts w:asciiTheme="minorHAnsi" w:hAnsiTheme="minorHAnsi" w:cstheme="minorHAnsi"/>
+          <w:lang w:val="en-US"/>
+        </w:rPr>
+        <w:t xml:space="preserve"> </w:t>
+      </w:r>
+      <w:proofErr w:type="spellStart"/>
+      <w:r>
+        <w:rPr>
+          <w:rFonts w:asciiTheme="minorHAnsi" w:hAnsiTheme="minorHAnsi" w:cstheme="minorHAnsi"/>
+          <w:lang w:val="en-US"/>
+        </w:rPr>
+        <w:t>ti</w:t>
+      </w:r>
+      <w:proofErr w:type="spellEnd"/>
+      <w:r>
+        <w:rPr>
+          <w:rFonts w:asciiTheme="minorHAnsi" w:hAnsiTheme="minorHAnsi" w:cstheme="minorHAnsi"/>
+          <w:lang w:val="en-US"/>
+        </w:rPr>
+        <w:t xml:space="preserve"> </w:t>
+      </w:r>
+      <w:proofErr w:type="spellStart"/>
+      <w:r>
+        <w:rPr>
+          <w:rFonts w:asciiTheme="minorHAnsi" w:hAnsiTheme="minorHAnsi" w:cstheme="minorHAnsi"/>
+          <w:lang w:val="en-US"/>
+        </w:rPr>
+        <w:t>faranno</w:t>
+      </w:r>
+      <w:proofErr w:type="spellEnd"/>
+      <w:r>
+        <w:rPr>
+          <w:rFonts w:asciiTheme="minorHAnsi" w:hAnsiTheme="minorHAnsi" w:cstheme="minorHAnsi"/>
+          <w:lang w:val="en-US"/>
+        </w:rPr>
+        <w:t xml:space="preserve"> </w:t>
+      </w:r>
+      <w:proofErr w:type="spellStart"/>
+      <w:r>
+        <w:rPr>
+          <w:rFonts w:asciiTheme="minorHAnsi" w:hAnsiTheme="minorHAnsi" w:cstheme="minorHAnsi"/>
+          <w:lang w:val="en-US"/>
+        </w:rPr>
+        <w:t>muovere</w:t>
+      </w:r>
+      <w:proofErr w:type="spellEnd"/>
+      <w:r>
+        <w:rPr>
+          <w:rFonts w:asciiTheme="minorHAnsi" w:hAnsiTheme="minorHAnsi" w:cstheme="minorHAnsi"/>
+          <w:lang w:val="en-US"/>
+        </w:rPr>
+        <w:t xml:space="preserve"> in avanti, a sinistra, </w:t>
+      </w:r>
+      <w:proofErr w:type="spellStart"/>
+      <w:r>
+        <w:rPr>
+          <w:rFonts w:asciiTheme="minorHAnsi" w:hAnsiTheme="minorHAnsi" w:cstheme="minorHAnsi"/>
+          <w:lang w:val="en-US"/>
+        </w:rPr>
+        <w:t>indietro</w:t>
+      </w:r>
+      <w:proofErr w:type="spellEnd"/>
+      <w:r>
+        <w:rPr>
+          <w:rFonts w:asciiTheme="minorHAnsi" w:hAnsiTheme="minorHAnsi" w:cstheme="minorHAnsi"/>
+          <w:lang w:val="en-US"/>
+        </w:rPr>
+        <w:t xml:space="preserve"> e a </w:t>
+      </w:r>
+      <w:proofErr w:type="spellStart"/>
+      <w:r>
+        <w:rPr>
+          <w:rFonts w:asciiTheme="minorHAnsi" w:hAnsiTheme="minorHAnsi" w:cstheme="minorHAnsi"/>
+          <w:lang w:val="en-US"/>
+        </w:rPr>
+        <w:t>destra</w:t>
+      </w:r>
+      <w:proofErr w:type="spellEnd"/>
+      <w:r>
+        <w:rPr>
+          <w:rFonts w:asciiTheme="minorHAnsi" w:hAnsiTheme="minorHAnsi" w:cstheme="minorHAnsi"/>
+          <w:lang w:val="en-US"/>
+        </w:rPr>
+        <w:t>.</w:t>
+      </w:r>
+    </w:p>
+    <w:p>
+      <w:pPr>
+        <w:rPr>
+          <w:rFonts w:asciiTheme="minorHAnsi" w:hAnsiTheme="minorHAnsi" w:cstheme="minorHAnsi"/>
+          <w:lang w:val="en-US"/>
+        </w:rPr>
+      </w:pPr>
+      <w:r>
+        <w:rPr>
+          <w:rFonts w:asciiTheme="minorHAnsi" w:hAnsiTheme="minorHAnsi" w:cstheme="minorHAnsi"/>
+          <w:lang w:val="en-US"/>
+        </w:rPr>
+        <w:t xml:space="preserve">- </w:t>
+      </w:r>
+      <w:proofErr w:type="spellStart"/>
+      <w:r>
+        <w:rPr>
+          <w:rFonts w:asciiTheme="minorHAnsi" w:hAnsiTheme="minorHAnsi" w:cstheme="minorHAnsi"/>
+          <w:lang w:val="en-US"/>
+        </w:rPr>
+        <w:t>Interazione</w:t>
+      </w:r>
+      <w:proofErr w:type="spellEnd"/>
+      <w:r>
+        <w:rPr>
+          <w:rFonts w:asciiTheme="minorHAnsi" w:hAnsiTheme="minorHAnsi" w:cstheme="minorHAnsi"/>
+          <w:lang w:val="en-US"/>
+        </w:rPr>
+        <w:t xml:space="preserve"> con I </w:t>
+      </w:r>
+      <w:proofErr w:type="spellStart"/>
+      <w:r>
+        <w:rPr>
+          <w:rFonts w:asciiTheme="minorHAnsi" w:hAnsiTheme="minorHAnsi" w:cstheme="minorHAnsi"/>
+          <w:lang w:val="en-US"/>
+        </w:rPr>
+        <w:t>clienti</w:t>
+      </w:r>
+      <w:proofErr w:type="spellEnd"/>
+      <w:r>
+        <w:rPr>
+          <w:rFonts w:asciiTheme="minorHAnsi" w:hAnsiTheme="minorHAnsi" w:cstheme="minorHAnsi"/>
+          <w:lang w:val="en-US"/>
+        </w:rPr>
+        <w:t xml:space="preserve">: Per </w:t>
+      </w:r>
+      <w:proofErr w:type="spellStart"/>
+      <w:r>
+        <w:rPr>
+          <w:rFonts w:asciiTheme="minorHAnsi" w:hAnsiTheme="minorHAnsi" w:cstheme="minorHAnsi"/>
+          <w:lang w:val="en-US"/>
+        </w:rPr>
+        <w:t>interagire</w:t>
+      </w:r>
+      <w:proofErr w:type="spellEnd"/>
+      <w:r>
+        <w:rPr>
+          <w:rFonts w:asciiTheme="minorHAnsi" w:hAnsiTheme="minorHAnsi" w:cstheme="minorHAnsi"/>
+          <w:lang w:val="en-US"/>
+        </w:rPr>
+        <w:t xml:space="preserve"> con I </w:t>
+      </w:r>
+      <w:proofErr w:type="spellStart"/>
+      <w:r>
+        <w:rPr>
+          <w:rFonts w:asciiTheme="minorHAnsi" w:hAnsiTheme="minorHAnsi" w:cstheme="minorHAnsi"/>
+          <w:lang w:val="en-US"/>
+        </w:rPr>
+        <w:t>clienti</w:t>
+      </w:r>
+      <w:proofErr w:type="spellEnd"/>
+      <w:r>
+        <w:rPr>
+          <w:rFonts w:asciiTheme="minorHAnsi" w:hAnsiTheme="minorHAnsi" w:cstheme="minorHAnsi"/>
+          <w:lang w:val="en-US"/>
+        </w:rPr>
+        <w:t xml:space="preserve"> </w:t>
+      </w:r>
+      <w:proofErr w:type="spellStart"/>
+      <w:r>
+        <w:rPr>
+          <w:rFonts w:asciiTheme="minorHAnsi" w:hAnsiTheme="minorHAnsi" w:cstheme="minorHAnsi"/>
+          <w:lang w:val="en-US"/>
+        </w:rPr>
+        <w:t>dovrai</w:t>
+      </w:r>
+      <w:proofErr w:type="spellEnd"/>
+      <w:r>
+        <w:rPr>
+          <w:rFonts w:asciiTheme="minorHAnsi" w:hAnsiTheme="minorHAnsi" w:cstheme="minorHAnsi"/>
+          <w:lang w:val="en-US"/>
+        </w:rPr>
+        <w:t xml:space="preserve"> </w:t>
+      </w:r>
+      <w:proofErr w:type="spellStart"/>
+      <w:r>
+        <w:rPr>
+          <w:rFonts w:asciiTheme="minorHAnsi" w:hAnsiTheme="minorHAnsi" w:cstheme="minorHAnsi"/>
+          <w:lang w:val="en-US"/>
+        </w:rPr>
+        <w:t>utilizzare</w:t>
+      </w:r>
+      <w:proofErr w:type="spellEnd"/>
+      <w:r>
+        <w:rPr>
+          <w:rFonts w:asciiTheme="minorHAnsi" w:hAnsiTheme="minorHAnsi" w:cstheme="minorHAnsi"/>
+          <w:lang w:val="en-US"/>
+        </w:rPr>
+        <w:t xml:space="preserve"> solo il mouse come </w:t>
+      </w:r>
+      <w:proofErr w:type="spellStart"/>
+      <w:r>
+        <w:rPr>
+          <w:rFonts w:asciiTheme="minorHAnsi" w:hAnsiTheme="minorHAnsi" w:cstheme="minorHAnsi"/>
+          <w:lang w:val="en-US"/>
+        </w:rPr>
+        <w:t>puntatore</w:t>
+      </w:r>
+      <w:proofErr w:type="spellEnd"/>
+      <w:r>
+        <w:rPr>
+          <w:rFonts w:asciiTheme="minorHAnsi" w:hAnsiTheme="minorHAnsi" w:cstheme="minorHAnsi"/>
+          <w:lang w:val="en-US"/>
+        </w:rPr>
+        <w:t xml:space="preserve"> e </w:t>
+      </w:r>
+      <w:proofErr w:type="spellStart"/>
+      <w:r>
+        <w:rPr>
+          <w:rFonts w:asciiTheme="minorHAnsi" w:hAnsiTheme="minorHAnsi" w:cstheme="minorHAnsi"/>
+          <w:lang w:val="en-US"/>
+        </w:rPr>
+        <w:t>selezionare</w:t>
+      </w:r>
+      <w:proofErr w:type="spellEnd"/>
+      <w:r>
+        <w:rPr>
+          <w:rFonts w:asciiTheme="minorHAnsi" w:hAnsiTheme="minorHAnsi" w:cstheme="minorHAnsi"/>
+          <w:lang w:val="en-US"/>
+        </w:rPr>
+        <w:t xml:space="preserve"> il </w:t>
+      </w:r>
+      <w:proofErr w:type="spellStart"/>
+      <w:r>
+        <w:rPr>
+          <w:rFonts w:asciiTheme="minorHAnsi" w:hAnsiTheme="minorHAnsi" w:cstheme="minorHAnsi"/>
+          <w:lang w:val="en-US"/>
+        </w:rPr>
+        <w:t>piatto</w:t>
+      </w:r>
+      <w:proofErr w:type="spellEnd"/>
+      <w:r>
+        <w:rPr>
+          <w:rFonts w:asciiTheme="minorHAnsi" w:hAnsiTheme="minorHAnsi" w:cstheme="minorHAnsi"/>
+          <w:lang w:val="en-US"/>
+        </w:rPr>
+        <w:t xml:space="preserve"> </w:t>
+      </w:r>
+      <w:proofErr w:type="spellStart"/>
+      <w:r>
+        <w:rPr>
+          <w:rFonts w:asciiTheme="minorHAnsi" w:hAnsiTheme="minorHAnsi" w:cstheme="minorHAnsi"/>
+          <w:lang w:val="en-US"/>
+        </w:rPr>
+        <w:t>che</w:t>
+      </w:r>
+      <w:proofErr w:type="spellEnd"/>
+      <w:r>
+        <w:rPr>
+          <w:rFonts w:asciiTheme="minorHAnsi" w:hAnsiTheme="minorHAnsi" w:cstheme="minorHAnsi"/>
+          <w:lang w:val="en-US"/>
+        </w:rPr>
+        <w:t xml:space="preserve"> </w:t>
+      </w:r>
+      <w:proofErr w:type="spellStart"/>
+      <w:r>
+        <w:rPr>
+          <w:rFonts w:asciiTheme="minorHAnsi" w:hAnsiTheme="minorHAnsi" w:cstheme="minorHAnsi"/>
+          <w:lang w:val="en-US"/>
+        </w:rPr>
+        <w:t>vorrai</w:t>
+      </w:r>
+      <w:proofErr w:type="spellEnd"/>
+      <w:r>
+        <w:rPr>
+          <w:rFonts w:asciiTheme="minorHAnsi" w:hAnsiTheme="minorHAnsi" w:cstheme="minorHAnsi"/>
+          <w:lang w:val="en-US"/>
+        </w:rPr>
+        <w:t xml:space="preserve"> </w:t>
+      </w:r>
+      <w:proofErr w:type="spellStart"/>
+      <w:r>
+        <w:rPr>
+          <w:rFonts w:asciiTheme="minorHAnsi" w:hAnsiTheme="minorHAnsi" w:cstheme="minorHAnsi"/>
+          <w:lang w:val="en-US"/>
+        </w:rPr>
+        <w:t>servirgli</w:t>
+      </w:r>
+      <w:proofErr w:type="spellEnd"/>
+      <w:r>
+        <w:rPr>
+          <w:rFonts w:asciiTheme="minorHAnsi" w:hAnsiTheme="minorHAnsi" w:cstheme="minorHAnsi"/>
+          <w:lang w:val="en-US"/>
+        </w:rPr>
+        <w:t xml:space="preserve"> </w:t>
+      </w:r>
+      <w:proofErr w:type="spellStart"/>
+      <w:r>
+        <w:rPr>
+          <w:rFonts w:asciiTheme="minorHAnsi" w:hAnsiTheme="minorHAnsi" w:cstheme="minorHAnsi"/>
+          <w:lang w:val="en-US"/>
+        </w:rPr>
+        <w:t>quando</w:t>
+      </w:r>
+      <w:proofErr w:type="spellEnd"/>
+      <w:r>
+        <w:rPr>
+          <w:rFonts w:asciiTheme="minorHAnsi" w:hAnsiTheme="minorHAnsi" w:cstheme="minorHAnsi"/>
+          <w:lang w:val="en-US"/>
+        </w:rPr>
+        <w:t xml:space="preserve"> </w:t>
+      </w:r>
+      <w:proofErr w:type="spellStart"/>
+      <w:r>
+        <w:rPr>
+          <w:rFonts w:asciiTheme="minorHAnsi" w:hAnsiTheme="minorHAnsi" w:cstheme="minorHAnsi"/>
+          <w:lang w:val="en-US"/>
+        </w:rPr>
+        <w:t>ti</w:t>
+      </w:r>
+      <w:proofErr w:type="spellEnd"/>
+      <w:r>
+        <w:rPr>
+          <w:rFonts w:asciiTheme="minorHAnsi" w:hAnsiTheme="minorHAnsi" w:cstheme="minorHAnsi"/>
+          <w:lang w:val="en-US"/>
+        </w:rPr>
+        <w:t xml:space="preserve"> </w:t>
+      </w:r>
+      <w:proofErr w:type="spellStart"/>
+      <w:r>
+        <w:rPr>
+          <w:rFonts w:asciiTheme="minorHAnsi" w:hAnsiTheme="minorHAnsi" w:cstheme="minorHAnsi"/>
+          <w:lang w:val="en-US"/>
+        </w:rPr>
+        <w:t>verrà</w:t>
+      </w:r>
+      <w:proofErr w:type="spellEnd"/>
+      <w:r>
+        <w:rPr>
+          <w:rFonts w:asciiTheme="minorHAnsi" w:hAnsiTheme="minorHAnsi" w:cstheme="minorHAnsi"/>
+          <w:lang w:val="en-US"/>
+        </w:rPr>
+        <w:t xml:space="preserve"> </w:t>
+      </w:r>
+      <w:proofErr w:type="spellStart"/>
+      <w:r>
+        <w:rPr>
+          <w:rFonts w:asciiTheme="minorHAnsi" w:hAnsiTheme="minorHAnsi" w:cstheme="minorHAnsi"/>
+          <w:lang w:val="en-US"/>
+        </w:rPr>
+        <w:t>chiesto</w:t>
+      </w:r>
+      <w:proofErr w:type="spellEnd"/>
+      <w:r>
+        <w:rPr>
+          <w:rFonts w:asciiTheme="minorHAnsi" w:hAnsiTheme="minorHAnsi" w:cstheme="minorHAnsi"/>
+          <w:lang w:val="en-US"/>
+        </w:rPr>
+        <w:t xml:space="preserve"> </w:t>
+      </w:r>
+      <w:proofErr w:type="spellStart"/>
+      <w:r>
+        <w:rPr>
+          <w:rFonts w:asciiTheme="minorHAnsi" w:hAnsiTheme="minorHAnsi" w:cstheme="minorHAnsi"/>
+          <w:lang w:val="en-US"/>
+        </w:rPr>
+        <w:t>attraverso</w:t>
+      </w:r>
+      <w:proofErr w:type="spellEnd"/>
+      <w:r>
+        <w:rPr>
+          <w:rFonts w:asciiTheme="minorHAnsi" w:hAnsiTheme="minorHAnsi" w:cstheme="minorHAnsi"/>
+          <w:lang w:val="en-US"/>
+        </w:rPr>
+        <w:t xml:space="preserve"> la </w:t>
+      </w:r>
+      <w:proofErr w:type="spellStart"/>
+      <w:r>
+        <w:rPr>
+          <w:rFonts w:asciiTheme="minorHAnsi" w:hAnsiTheme="minorHAnsi" w:cstheme="minorHAnsi"/>
+          <w:lang w:val="en-US"/>
+        </w:rPr>
+        <w:t>relativa</w:t>
+      </w:r>
+      <w:proofErr w:type="spellEnd"/>
+      <w:r>
+        <w:rPr>
+          <w:rFonts w:asciiTheme="minorHAnsi" w:hAnsiTheme="minorHAnsi" w:cstheme="minorHAnsi"/>
+          <w:lang w:val="en-US"/>
+        </w:rPr>
+        <w:t xml:space="preserve"> </w:t>
+      </w:r>
+      <w:proofErr w:type="spellStart"/>
+      <w:r>
+        <w:rPr>
+          <w:rFonts w:asciiTheme="minorHAnsi" w:hAnsiTheme="minorHAnsi" w:cstheme="minorHAnsi"/>
+          <w:lang w:val="en-US"/>
+        </w:rPr>
+        <w:t>schermata</w:t>
+      </w:r>
+      <w:proofErr w:type="spellEnd"/>
+      <w:r>
+        <w:rPr>
+          <w:rFonts w:asciiTheme="minorHAnsi" w:hAnsiTheme="minorHAnsi" w:cstheme="minorHAnsi"/>
+          <w:lang w:val="en-US"/>
+        </w:rPr>
+        <w:t>.</w:t>
+      </w:r>
+    </w:p>
+    <w:p>
+      <w:pPr>
+        <w:rPr>
+          <w:rFonts w:asciiTheme="minorHAnsi" w:hAnsiTheme="minorHAnsi" w:cstheme="minorHAnsi"/>
+          <w:lang w:val="en-US"/>
+        </w:rPr>
+      </w:pPr>
+      <w:r>
+        <w:rPr>
+          <w:rFonts w:asciiTheme="minorHAnsi" w:hAnsiTheme="minorHAnsi" w:cstheme="minorHAnsi"/>
+          <w:lang w:val="en-US"/>
+        </w:rPr>
+        <w:t xml:space="preserve">- </w:t>
+      </w:r>
+      <w:proofErr w:type="spellStart"/>
+      <w:r>
+        <w:rPr>
+          <w:rFonts w:asciiTheme="minorHAnsi" w:hAnsiTheme="minorHAnsi" w:cstheme="minorHAnsi"/>
+          <w:lang w:val="en-US"/>
+        </w:rPr>
+        <w:t>Scelta</w:t>
+      </w:r>
+      <w:proofErr w:type="spellEnd"/>
+      <w:r>
+        <w:rPr>
+          <w:rFonts w:asciiTheme="minorHAnsi" w:hAnsiTheme="minorHAnsi" w:cstheme="minorHAnsi"/>
+          <w:lang w:val="en-US"/>
+        </w:rPr>
+        <w:t xml:space="preserve"> del </w:t>
+      </w:r>
+      <w:proofErr w:type="spellStart"/>
+      <w:r>
+        <w:rPr>
+          <w:rFonts w:asciiTheme="minorHAnsi" w:hAnsiTheme="minorHAnsi" w:cstheme="minorHAnsi"/>
+          <w:lang w:val="en-US"/>
+        </w:rPr>
+        <w:t>piatto</w:t>
+      </w:r>
+      <w:proofErr w:type="spellEnd"/>
+      <w:r>
+        <w:rPr>
+          <w:rFonts w:asciiTheme="minorHAnsi" w:hAnsiTheme="minorHAnsi" w:cstheme="minorHAnsi"/>
+          <w:lang w:val="en-US"/>
+        </w:rPr>
+        <w:t xml:space="preserve">: </w:t>
+      </w:r>
+      <w:proofErr w:type="spellStart"/>
+      <w:r>
+        <w:rPr>
+          <w:rFonts w:asciiTheme="minorHAnsi" w:hAnsiTheme="minorHAnsi" w:cstheme="minorHAnsi"/>
+          <w:lang w:val="en-US"/>
+        </w:rPr>
+        <w:t>Scegli</w:t>
+      </w:r>
+      <w:proofErr w:type="spellEnd"/>
+      <w:r>
+        <w:rPr>
+          <w:rFonts w:asciiTheme="minorHAnsi" w:hAnsiTheme="minorHAnsi" w:cstheme="minorHAnsi"/>
+          <w:lang w:val="en-US"/>
+        </w:rPr>
+        <w:t xml:space="preserve"> il </w:t>
+      </w:r>
+      <w:proofErr w:type="spellStart"/>
+      <w:r>
+        <w:rPr>
+          <w:rFonts w:asciiTheme="minorHAnsi" w:hAnsiTheme="minorHAnsi" w:cstheme="minorHAnsi"/>
+          <w:lang w:val="en-US"/>
+        </w:rPr>
+        <w:t>piatto</w:t>
+      </w:r>
+      <w:proofErr w:type="spellEnd"/>
+      <w:r>
+        <w:rPr>
+          <w:rFonts w:asciiTheme="minorHAnsi" w:hAnsiTheme="minorHAnsi" w:cstheme="minorHAnsi"/>
+          <w:lang w:val="en-US"/>
+        </w:rPr>
+        <w:t xml:space="preserve"> </w:t>
+      </w:r>
+      <w:proofErr w:type="spellStart"/>
+      <w:r>
+        <w:rPr>
+          <w:rFonts w:asciiTheme="minorHAnsi" w:hAnsiTheme="minorHAnsi" w:cstheme="minorHAnsi"/>
+          <w:lang w:val="en-US"/>
+        </w:rPr>
+        <w:t>migliore</w:t>
+      </w:r>
+      <w:proofErr w:type="spellEnd"/>
+      <w:r>
+        <w:rPr>
+          <w:rFonts w:asciiTheme="minorHAnsi" w:hAnsiTheme="minorHAnsi" w:cstheme="minorHAnsi"/>
+          <w:lang w:val="en-US"/>
+        </w:rPr>
+        <w:t xml:space="preserve"> </w:t>
+      </w:r>
+      <w:proofErr w:type="spellStart"/>
+      <w:r>
+        <w:rPr>
+          <w:rFonts w:asciiTheme="minorHAnsi" w:hAnsiTheme="minorHAnsi" w:cstheme="minorHAnsi"/>
+          <w:lang w:val="en-US"/>
+        </w:rPr>
+        <w:t>fra</w:t>
+      </w:r>
+      <w:proofErr w:type="spellEnd"/>
+      <w:r>
+        <w:rPr>
+          <w:rFonts w:asciiTheme="minorHAnsi" w:hAnsiTheme="minorHAnsi" w:cstheme="minorHAnsi"/>
+          <w:lang w:val="en-US"/>
+        </w:rPr>
+        <w:t xml:space="preserve"> </w:t>
+      </w:r>
+      <w:proofErr w:type="spellStart"/>
+      <w:r>
+        <w:rPr>
+          <w:rFonts w:asciiTheme="minorHAnsi" w:hAnsiTheme="minorHAnsi" w:cstheme="minorHAnsi"/>
+          <w:lang w:val="en-US"/>
+        </w:rPr>
+        <w:t>quelli</w:t>
+      </w:r>
+      <w:proofErr w:type="spellEnd"/>
+      <w:r>
+        <w:rPr>
+          <w:rFonts w:asciiTheme="minorHAnsi" w:hAnsiTheme="minorHAnsi" w:cstheme="minorHAnsi"/>
+          <w:lang w:val="en-US"/>
+        </w:rPr>
+        <w:t xml:space="preserve"> </w:t>
+      </w:r>
+      <w:proofErr w:type="spellStart"/>
+      <w:r>
+        <w:rPr>
+          <w:rFonts w:asciiTheme="minorHAnsi" w:hAnsiTheme="minorHAnsi" w:cstheme="minorHAnsi"/>
+          <w:lang w:val="en-US"/>
+        </w:rPr>
+        <w:t>disponinili</w:t>
+      </w:r>
+      <w:proofErr w:type="spellEnd"/>
+      <w:r>
+        <w:rPr>
+          <w:rFonts w:asciiTheme="minorHAnsi" w:hAnsiTheme="minorHAnsi" w:cstheme="minorHAnsi"/>
+          <w:lang w:val="en-US"/>
+        </w:rPr>
+        <w:t xml:space="preserve"> </w:t>
+      </w:r>
+      <w:proofErr w:type="spellStart"/>
+      <w:r>
+        <w:rPr>
+          <w:rFonts w:asciiTheme="minorHAnsi" w:hAnsiTheme="minorHAnsi" w:cstheme="minorHAnsi"/>
+          <w:lang w:val="en-US"/>
+        </w:rPr>
+        <w:t>cosi</w:t>
+      </w:r>
+      <w:proofErr w:type="spellEnd"/>
+      <w:r>
+        <w:rPr>
+          <w:rFonts w:asciiTheme="minorHAnsi" w:hAnsiTheme="minorHAnsi" w:cstheme="minorHAnsi"/>
+          <w:lang w:val="en-US"/>
+        </w:rPr>
+        <w:t xml:space="preserve"> da </w:t>
+      </w:r>
+      <w:proofErr w:type="spellStart"/>
+      <w:r>
+        <w:rPr>
+          <w:rFonts w:asciiTheme="minorHAnsi" w:hAnsiTheme="minorHAnsi" w:cstheme="minorHAnsi"/>
+          <w:lang w:val="en-US"/>
+        </w:rPr>
+        <w:t>aumentare</w:t>
+      </w:r>
+      <w:proofErr w:type="spellEnd"/>
+      <w:r>
+        <w:rPr>
+          <w:rFonts w:asciiTheme="minorHAnsi" w:hAnsiTheme="minorHAnsi" w:cstheme="minorHAnsi"/>
+          <w:lang w:val="en-US"/>
+        </w:rPr>
+        <w:t xml:space="preserve"> </w:t>
+      </w:r>
+      <w:proofErr w:type="spellStart"/>
+      <w:r>
+        <w:rPr>
+          <w:rFonts w:asciiTheme="minorHAnsi" w:hAnsiTheme="minorHAnsi" w:cstheme="minorHAnsi"/>
+          <w:lang w:val="en-US"/>
+        </w:rPr>
+        <w:t>i</w:t>
+      </w:r>
+      <w:proofErr w:type="spellEnd"/>
+      <w:r>
+        <w:rPr>
+          <w:rFonts w:asciiTheme="minorHAnsi" w:hAnsiTheme="minorHAnsi" w:cstheme="minorHAnsi"/>
+          <w:lang w:val="en-US"/>
+        </w:rPr>
+        <w:t xml:space="preserve"> </w:t>
+      </w:r>
+      <w:proofErr w:type="spellStart"/>
+      <w:r>
+        <w:rPr>
+          <w:rFonts w:asciiTheme="minorHAnsi" w:hAnsiTheme="minorHAnsi" w:cstheme="minorHAnsi"/>
+          <w:lang w:val="en-US"/>
+        </w:rPr>
+        <w:t>tuoi</w:t>
+      </w:r>
+      <w:proofErr w:type="spellEnd"/>
+      <w:r>
+        <w:rPr>
+          <w:rFonts w:asciiTheme="minorHAnsi" w:hAnsiTheme="minorHAnsi" w:cstheme="minorHAnsi"/>
+          <w:lang w:val="en-US"/>
+        </w:rPr>
+        <w:t xml:space="preserve"> soldi e il </w:t>
+      </w:r>
+      <w:proofErr w:type="spellStart"/>
+      <w:r>
+        <w:rPr>
+          <w:rFonts w:asciiTheme="minorHAnsi" w:hAnsiTheme="minorHAnsi" w:cstheme="minorHAnsi"/>
+          <w:lang w:val="en-US"/>
+        </w:rPr>
+        <w:t>tuo</w:t>
+      </w:r>
+      <w:proofErr w:type="spellEnd"/>
+      <w:r>
+        <w:rPr>
+          <w:rFonts w:asciiTheme="minorHAnsi" w:hAnsiTheme="minorHAnsi" w:cstheme="minorHAnsi"/>
+          <w:lang w:val="en-US"/>
+        </w:rPr>
+        <w:t xml:space="preserve"> </w:t>
+      </w:r>
+      <w:proofErr w:type="spellStart"/>
+      <w:r>
+        <w:rPr>
+          <w:rFonts w:asciiTheme="minorHAnsi" w:hAnsiTheme="minorHAnsi" w:cstheme="minorHAnsi"/>
+          <w:lang w:val="en-US"/>
+        </w:rPr>
+        <w:t>punteggio</w:t>
+      </w:r>
+      <w:proofErr w:type="spellEnd"/>
+      <w:r>
+        <w:rPr>
+          <w:rFonts w:asciiTheme="minorHAnsi" w:hAnsiTheme="minorHAnsi" w:cstheme="minorHAnsi"/>
+          <w:lang w:val="en-US"/>
+        </w:rPr>
+        <w:t xml:space="preserve"> </w:t>
+      </w:r>
+      <w:proofErr w:type="spellStart"/>
+      <w:r>
+        <w:rPr>
+          <w:rFonts w:asciiTheme="minorHAnsi" w:hAnsiTheme="minorHAnsi" w:cstheme="minorHAnsi"/>
+          <w:lang w:val="en-US"/>
+        </w:rPr>
+        <w:t>cosi</w:t>
+      </w:r>
+      <w:proofErr w:type="spellEnd"/>
+      <w:r>
+        <w:rPr>
+          <w:rFonts w:asciiTheme="minorHAnsi" w:hAnsiTheme="minorHAnsi" w:cstheme="minorHAnsi"/>
+          <w:lang w:val="en-US"/>
+        </w:rPr>
+        <w:t xml:space="preserve"> da </w:t>
+      </w:r>
+      <w:proofErr w:type="spellStart"/>
+      <w:r>
+        <w:rPr>
+          <w:rFonts w:asciiTheme="minorHAnsi" w:hAnsiTheme="minorHAnsi" w:cstheme="minorHAnsi"/>
+          <w:lang w:val="en-US"/>
+        </w:rPr>
+        <w:t>poter</w:t>
+      </w:r>
+      <w:proofErr w:type="spellEnd"/>
+      <w:r>
+        <w:rPr>
+          <w:rFonts w:asciiTheme="minorHAnsi" w:hAnsiTheme="minorHAnsi" w:cstheme="minorHAnsi"/>
+          <w:lang w:val="en-US"/>
+        </w:rPr>
+        <w:t xml:space="preserve"> </w:t>
+      </w:r>
+      <w:proofErr w:type="spellStart"/>
+      <w:r>
+        <w:rPr>
+          <w:rFonts w:asciiTheme="minorHAnsi" w:hAnsiTheme="minorHAnsi" w:cstheme="minorHAnsi"/>
+          <w:lang w:val="en-US"/>
+        </w:rPr>
+        <w:t>superare</w:t>
+      </w:r>
+      <w:proofErr w:type="spellEnd"/>
+      <w:r>
+        <w:rPr>
+          <w:rFonts w:asciiTheme="minorHAnsi" w:hAnsiTheme="minorHAnsi" w:cstheme="minorHAnsi"/>
+          <w:lang w:val="en-US"/>
+        </w:rPr>
+        <w:t xml:space="preserve"> il </w:t>
+      </w:r>
+      <w:proofErr w:type="spellStart"/>
+      <w:r>
+        <w:rPr>
+          <w:rFonts w:asciiTheme="minorHAnsi" w:hAnsiTheme="minorHAnsi" w:cstheme="minorHAnsi"/>
+          <w:lang w:val="en-US"/>
+        </w:rPr>
+        <w:t>livello</w:t>
+      </w:r>
+      <w:proofErr w:type="spellEnd"/>
+      <w:r>
+        <w:rPr>
+          <w:rFonts w:asciiTheme="minorHAnsi" w:hAnsiTheme="minorHAnsi" w:cstheme="minorHAnsi"/>
+          <w:lang w:val="en-US"/>
+        </w:rPr>
+        <w:t xml:space="preserve">, </w:t>
+      </w:r>
+      <w:proofErr w:type="spellStart"/>
+      <w:r>
+        <w:rPr>
+          <w:rFonts w:asciiTheme="minorHAnsi" w:hAnsiTheme="minorHAnsi" w:cstheme="minorHAnsi"/>
+          <w:lang w:val="en-US"/>
+        </w:rPr>
+        <w:t>nel</w:t>
+      </w:r>
+      <w:proofErr w:type="spellEnd"/>
+      <w:r>
+        <w:rPr>
+          <w:rFonts w:asciiTheme="minorHAnsi" w:hAnsiTheme="minorHAnsi" w:cstheme="minorHAnsi"/>
+          <w:lang w:val="en-US"/>
+        </w:rPr>
+        <w:t xml:space="preserve"> </w:t>
+      </w:r>
+      <w:proofErr w:type="spellStart"/>
+      <w:r>
+        <w:rPr>
+          <w:rFonts w:asciiTheme="minorHAnsi" w:hAnsiTheme="minorHAnsi" w:cstheme="minorHAnsi"/>
+          <w:lang w:val="en-US"/>
+        </w:rPr>
+        <w:t>caso</w:t>
+      </w:r>
+      <w:proofErr w:type="spellEnd"/>
+      <w:r>
+        <w:rPr>
+          <w:rFonts w:asciiTheme="minorHAnsi" w:hAnsiTheme="minorHAnsi" w:cstheme="minorHAnsi"/>
+          <w:lang w:val="en-US"/>
+        </w:rPr>
+        <w:t xml:space="preserve"> </w:t>
+      </w:r>
+      <w:proofErr w:type="spellStart"/>
+      <w:r>
+        <w:rPr>
+          <w:rFonts w:asciiTheme="minorHAnsi" w:hAnsiTheme="minorHAnsi" w:cstheme="minorHAnsi"/>
+          <w:lang w:val="en-US"/>
+        </w:rPr>
+        <w:t>tu</w:t>
+      </w:r>
+      <w:proofErr w:type="spellEnd"/>
+      <w:r>
+        <w:rPr>
+          <w:rFonts w:asciiTheme="minorHAnsi" w:hAnsiTheme="minorHAnsi" w:cstheme="minorHAnsi"/>
+          <w:lang w:val="en-US"/>
+        </w:rPr>
+        <w:t xml:space="preserve"> </w:t>
+      </w:r>
+      <w:proofErr w:type="spellStart"/>
+      <w:r>
+        <w:rPr>
+          <w:rFonts w:asciiTheme="minorHAnsi" w:hAnsiTheme="minorHAnsi" w:cstheme="minorHAnsi"/>
+          <w:lang w:val="en-US"/>
+        </w:rPr>
+        <w:t>dovessi</w:t>
+      </w:r>
+      <w:proofErr w:type="spellEnd"/>
+      <w:r>
+        <w:rPr>
+          <w:rFonts w:asciiTheme="minorHAnsi" w:hAnsiTheme="minorHAnsi" w:cstheme="minorHAnsi"/>
+          <w:lang w:val="en-US"/>
+        </w:rPr>
+        <w:t xml:space="preserve"> dare ad un </w:t>
+      </w:r>
+      <w:proofErr w:type="spellStart"/>
+      <w:r>
+        <w:rPr>
+          <w:rFonts w:asciiTheme="minorHAnsi" w:hAnsiTheme="minorHAnsi" w:cstheme="minorHAnsi"/>
+          <w:lang w:val="en-US"/>
+        </w:rPr>
+        <w:t>cliente</w:t>
+      </w:r>
+      <w:proofErr w:type="spellEnd"/>
+      <w:r>
+        <w:rPr>
+          <w:rFonts w:asciiTheme="minorHAnsi" w:hAnsiTheme="minorHAnsi" w:cstheme="minorHAnsi"/>
+          <w:lang w:val="en-US"/>
+        </w:rPr>
+        <w:t xml:space="preserve"> con </w:t>
+      </w:r>
+      <w:proofErr w:type="spellStart"/>
+      <w:r>
+        <w:rPr>
+          <w:rFonts w:asciiTheme="minorHAnsi" w:hAnsiTheme="minorHAnsi" w:cstheme="minorHAnsi"/>
+          <w:lang w:val="en-US"/>
+        </w:rPr>
+        <w:t>una</w:t>
+      </w:r>
+      <w:proofErr w:type="spellEnd"/>
+      <w:r>
+        <w:rPr>
+          <w:rFonts w:asciiTheme="minorHAnsi" w:hAnsiTheme="minorHAnsi" w:cstheme="minorHAnsi"/>
+          <w:lang w:val="en-US"/>
+        </w:rPr>
+        <w:t xml:space="preserve"> </w:t>
+      </w:r>
+      <w:proofErr w:type="spellStart"/>
+      <w:r>
+        <w:rPr>
+          <w:rFonts w:asciiTheme="minorHAnsi" w:hAnsiTheme="minorHAnsi" w:cstheme="minorHAnsi"/>
+          <w:lang w:val="en-US"/>
+        </w:rPr>
+        <w:t>patologia</w:t>
+      </w:r>
+      <w:proofErr w:type="spellEnd"/>
+      <w:r>
+        <w:rPr>
+          <w:rFonts w:asciiTheme="minorHAnsi" w:hAnsiTheme="minorHAnsi" w:cstheme="minorHAnsi"/>
+          <w:lang w:val="en-US"/>
+        </w:rPr>
+        <w:t xml:space="preserve"> X un </w:t>
+      </w:r>
+      <w:proofErr w:type="spellStart"/>
+      <w:r>
+        <w:rPr>
+          <w:rFonts w:asciiTheme="minorHAnsi" w:hAnsiTheme="minorHAnsi" w:cstheme="minorHAnsi"/>
+          <w:lang w:val="en-US"/>
+        </w:rPr>
+        <w:t>piatto</w:t>
+      </w:r>
+      <w:proofErr w:type="spellEnd"/>
+      <w:r>
+        <w:rPr>
+          <w:rFonts w:asciiTheme="minorHAnsi" w:hAnsiTheme="minorHAnsi" w:cstheme="minorHAnsi"/>
+          <w:lang w:val="en-US"/>
+        </w:rPr>
+        <w:t xml:space="preserve"> dove è </w:t>
+      </w:r>
+      <w:proofErr w:type="spellStart"/>
+      <w:r>
+        <w:rPr>
+          <w:rFonts w:asciiTheme="minorHAnsi" w:hAnsiTheme="minorHAnsi" w:cstheme="minorHAnsi"/>
+          <w:lang w:val="en-US"/>
+        </w:rPr>
+        <w:t>presente</w:t>
+      </w:r>
+      <w:proofErr w:type="spellEnd"/>
+      <w:r>
+        <w:rPr>
+          <w:rFonts w:asciiTheme="minorHAnsi" w:hAnsiTheme="minorHAnsi" w:cstheme="minorHAnsi"/>
+          <w:lang w:val="en-US"/>
+        </w:rPr>
+        <w:t xml:space="preserve"> un ingredient non </w:t>
+      </w:r>
+      <w:proofErr w:type="spellStart"/>
+      <w:r>
+        <w:rPr>
+          <w:rFonts w:asciiTheme="minorHAnsi" w:hAnsiTheme="minorHAnsi" w:cstheme="minorHAnsi"/>
+          <w:lang w:val="en-US"/>
+        </w:rPr>
+        <w:t>compatibile</w:t>
+      </w:r>
+      <w:proofErr w:type="spellEnd"/>
+      <w:r>
+        <w:rPr>
+          <w:rFonts w:asciiTheme="minorHAnsi" w:hAnsiTheme="minorHAnsi" w:cstheme="minorHAnsi"/>
+          <w:lang w:val="en-US"/>
+        </w:rPr>
+        <w:t xml:space="preserve"> con </w:t>
+      </w:r>
+      <w:proofErr w:type="spellStart"/>
+      <w:r>
+        <w:rPr>
+          <w:rFonts w:asciiTheme="minorHAnsi" w:hAnsiTheme="minorHAnsi" w:cstheme="minorHAnsi"/>
+          <w:lang w:val="en-US"/>
+        </w:rPr>
+        <w:t>essa</w:t>
+      </w:r>
+      <w:proofErr w:type="spellEnd"/>
+      <w:r>
+        <w:rPr>
+          <w:rFonts w:asciiTheme="minorHAnsi" w:hAnsiTheme="minorHAnsi" w:cstheme="minorHAnsi"/>
+          <w:lang w:val="en-US"/>
+        </w:rPr>
+        <w:t xml:space="preserve"> </w:t>
+      </w:r>
+      <w:proofErr w:type="spellStart"/>
+      <w:r>
+        <w:rPr>
+          <w:rFonts w:asciiTheme="minorHAnsi" w:hAnsiTheme="minorHAnsi" w:cstheme="minorHAnsi"/>
+          <w:lang w:val="en-US"/>
+        </w:rPr>
+        <w:t>ti</w:t>
+      </w:r>
+      <w:proofErr w:type="spellEnd"/>
+      <w:r>
+        <w:rPr>
+          <w:rFonts w:asciiTheme="minorHAnsi" w:hAnsiTheme="minorHAnsi" w:cstheme="minorHAnsi"/>
+          <w:lang w:val="en-US"/>
+        </w:rPr>
+        <w:t xml:space="preserve"> </w:t>
+      </w:r>
+      <w:proofErr w:type="spellStart"/>
+      <w:r>
+        <w:rPr>
+          <w:rFonts w:asciiTheme="minorHAnsi" w:hAnsiTheme="minorHAnsi" w:cstheme="minorHAnsi"/>
+          <w:lang w:val="en-US"/>
+        </w:rPr>
+        <w:t>verrà</w:t>
+      </w:r>
+      <w:proofErr w:type="spellEnd"/>
+      <w:r>
+        <w:rPr>
+          <w:rFonts w:asciiTheme="minorHAnsi" w:hAnsiTheme="minorHAnsi" w:cstheme="minorHAnsi"/>
+          <w:lang w:val="en-US"/>
+        </w:rPr>
+        <w:t xml:space="preserve"> </w:t>
+      </w:r>
+      <w:proofErr w:type="spellStart"/>
+      <w:r>
+        <w:rPr>
+          <w:rFonts w:asciiTheme="minorHAnsi" w:hAnsiTheme="minorHAnsi" w:cstheme="minorHAnsi"/>
+          <w:lang w:val="en-US"/>
+        </w:rPr>
+        <w:t>detto</w:t>
+      </w:r>
+      <w:proofErr w:type="spellEnd"/>
+      <w:r>
+        <w:rPr>
+          <w:rFonts w:asciiTheme="minorHAnsi" w:hAnsiTheme="minorHAnsi" w:cstheme="minorHAnsi"/>
+          <w:lang w:val="en-US"/>
+        </w:rPr>
+        <w:t xml:space="preserve"> quale </w:t>
+      </w:r>
+      <w:proofErr w:type="spellStart"/>
+      <w:r>
+        <w:rPr>
+          <w:rFonts w:asciiTheme="minorHAnsi" w:hAnsiTheme="minorHAnsi" w:cstheme="minorHAnsi"/>
+          <w:lang w:val="en-US"/>
+        </w:rPr>
+        <w:t>degli</w:t>
+      </w:r>
+      <w:proofErr w:type="spellEnd"/>
+      <w:r>
+        <w:rPr>
+          <w:rFonts w:asciiTheme="minorHAnsi" w:hAnsiTheme="minorHAnsi" w:cstheme="minorHAnsi"/>
+          <w:lang w:val="en-US"/>
+        </w:rPr>
+        <w:t xml:space="preserve"> </w:t>
+      </w:r>
+      <w:proofErr w:type="spellStart"/>
+      <w:r>
+        <w:rPr>
+          <w:rFonts w:asciiTheme="minorHAnsi" w:hAnsiTheme="minorHAnsi" w:cstheme="minorHAnsi"/>
+          <w:lang w:val="en-US"/>
+        </w:rPr>
+        <w:t>ingredienti</w:t>
+      </w:r>
+      <w:proofErr w:type="spellEnd"/>
+      <w:r>
+        <w:rPr>
+          <w:rFonts w:asciiTheme="minorHAnsi" w:hAnsiTheme="minorHAnsi" w:cstheme="minorHAnsi"/>
+          <w:lang w:val="en-US"/>
+        </w:rPr>
+        <w:t xml:space="preserve"> del </w:t>
+      </w:r>
+      <w:proofErr w:type="spellStart"/>
+      <w:r>
+        <w:rPr>
+          <w:rFonts w:asciiTheme="minorHAnsi" w:hAnsiTheme="minorHAnsi" w:cstheme="minorHAnsi"/>
+          <w:lang w:val="en-US"/>
+        </w:rPr>
+        <w:t>piatto</w:t>
+      </w:r>
+      <w:proofErr w:type="spellEnd"/>
+      <w:r>
+        <w:rPr>
+          <w:rFonts w:asciiTheme="minorHAnsi" w:hAnsiTheme="minorHAnsi" w:cstheme="minorHAnsi"/>
+          <w:lang w:val="en-US"/>
+        </w:rPr>
+        <w:t xml:space="preserve"> non </w:t>
+      </w:r>
+      <w:proofErr w:type="spellStart"/>
+      <w:r>
+        <w:rPr>
+          <w:rFonts w:asciiTheme="minorHAnsi" w:hAnsiTheme="minorHAnsi" w:cstheme="minorHAnsi"/>
+          <w:lang w:val="en-US"/>
+        </w:rPr>
+        <w:t>va</w:t>
+      </w:r>
+      <w:proofErr w:type="spellEnd"/>
+      <w:r>
+        <w:rPr>
+          <w:rFonts w:asciiTheme="minorHAnsi" w:hAnsiTheme="minorHAnsi" w:cstheme="minorHAnsi"/>
+          <w:lang w:val="en-US"/>
+        </w:rPr>
+        <w:t xml:space="preserve"> bene.</w:t>
+      </w:r>
+    </w:p>
+    <w:p>
+      <w:pPr>
+        <w:rPr>
+          <w:rFonts w:asciiTheme="minorHAnsi" w:hAnsiTheme="minorHAnsi" w:cstheme="minorHAnsi"/>
+          <w:lang w:val="en-US"/>
+        </w:rPr>
+      </w:pPr>
+      <w:r>
+        <w:rPr>
+          <w:rFonts w:asciiTheme="minorHAnsi" w:hAnsiTheme="minorHAnsi" w:cstheme="minorHAnsi"/>
+          <w:lang w:val="en-US"/>
+        </w:rPr>
+        <w:t xml:space="preserve">- </w:t>
+      </w:r>
+      <w:proofErr w:type="spellStart"/>
+      <w:r>
+        <w:rPr>
+          <w:rFonts w:asciiTheme="minorHAnsi" w:hAnsiTheme="minorHAnsi" w:cstheme="minorHAnsi"/>
+          <w:lang w:val="en-US"/>
+        </w:rPr>
+        <w:t>Gestione</w:t>
+      </w:r>
+      <w:proofErr w:type="spellEnd"/>
+      <w:r>
+        <w:rPr>
+          <w:rFonts w:asciiTheme="minorHAnsi" w:hAnsiTheme="minorHAnsi" w:cstheme="minorHAnsi"/>
+          <w:lang w:val="en-US"/>
+        </w:rPr>
+        <w:t xml:space="preserve"> del </w:t>
+      </w:r>
+      <w:proofErr w:type="spellStart"/>
+      <w:r>
+        <w:rPr>
+          <w:rFonts w:asciiTheme="minorHAnsi" w:hAnsiTheme="minorHAnsi" w:cstheme="minorHAnsi"/>
+          <w:lang w:val="en-US"/>
+        </w:rPr>
+        <w:t>denaro</w:t>
+      </w:r>
+      <w:proofErr w:type="spellEnd"/>
+      <w:r>
+        <w:rPr>
+          <w:rFonts w:asciiTheme="minorHAnsi" w:hAnsiTheme="minorHAnsi" w:cstheme="minorHAnsi"/>
+          <w:lang w:val="en-US"/>
+        </w:rPr>
+        <w:t xml:space="preserve">: </w:t>
+      </w:r>
+      <w:proofErr w:type="spellStart"/>
+      <w:r>
+        <w:rPr>
+          <w:rFonts w:asciiTheme="minorHAnsi" w:hAnsiTheme="minorHAnsi" w:cstheme="minorHAnsi"/>
+          <w:lang w:val="en-US"/>
+        </w:rPr>
+        <w:t>più</w:t>
+      </w:r>
+      <w:proofErr w:type="spellEnd"/>
+      <w:r>
+        <w:rPr>
+          <w:rFonts w:asciiTheme="minorHAnsi" w:hAnsiTheme="minorHAnsi" w:cstheme="minorHAnsi"/>
+          <w:lang w:val="en-US"/>
+        </w:rPr>
+        <w:t xml:space="preserve"> </w:t>
+      </w:r>
+      <w:proofErr w:type="spellStart"/>
+      <w:r>
+        <w:rPr>
+          <w:rFonts w:asciiTheme="minorHAnsi" w:hAnsiTheme="minorHAnsi" w:cstheme="minorHAnsi"/>
+          <w:lang w:val="en-US"/>
+        </w:rPr>
+        <w:t>saranno</w:t>
+      </w:r>
+      <w:proofErr w:type="spellEnd"/>
+      <w:r>
+        <w:rPr>
+          <w:rFonts w:asciiTheme="minorHAnsi" w:hAnsiTheme="minorHAnsi" w:cstheme="minorHAnsi"/>
+          <w:lang w:val="en-US"/>
+        </w:rPr>
+        <w:t xml:space="preserve"> </w:t>
+      </w:r>
+      <w:proofErr w:type="spellStart"/>
+      <w:r>
+        <w:rPr>
+          <w:rFonts w:asciiTheme="minorHAnsi" w:hAnsiTheme="minorHAnsi" w:cstheme="minorHAnsi"/>
+          <w:lang w:val="en-US"/>
+        </w:rPr>
+        <w:t>affiniti</w:t>
+      </w:r>
+      <w:proofErr w:type="spellEnd"/>
+      <w:r>
+        <w:rPr>
+          <w:rFonts w:asciiTheme="minorHAnsi" w:hAnsiTheme="minorHAnsi" w:cstheme="minorHAnsi"/>
+          <w:lang w:val="en-US"/>
+        </w:rPr>
+        <w:t xml:space="preserve"> </w:t>
+      </w:r>
+      <w:proofErr w:type="spellStart"/>
+      <w:r>
+        <w:rPr>
+          <w:rFonts w:asciiTheme="minorHAnsi" w:hAnsiTheme="minorHAnsi" w:cstheme="minorHAnsi"/>
+          <w:lang w:val="en-US"/>
+        </w:rPr>
+        <w:t>i</w:t>
+      </w:r>
+      <w:proofErr w:type="spellEnd"/>
+      <w:r>
+        <w:rPr>
+          <w:rFonts w:asciiTheme="minorHAnsi" w:hAnsiTheme="minorHAnsi" w:cstheme="minorHAnsi"/>
+          <w:lang w:val="en-US"/>
+        </w:rPr>
+        <w:t xml:space="preserve"> </w:t>
+      </w:r>
+      <w:proofErr w:type="spellStart"/>
+      <w:r>
+        <w:rPr>
+          <w:rFonts w:asciiTheme="minorHAnsi" w:hAnsiTheme="minorHAnsi" w:cstheme="minorHAnsi"/>
+          <w:lang w:val="en-US"/>
+        </w:rPr>
+        <w:t>piatti</w:t>
+      </w:r>
+      <w:proofErr w:type="spellEnd"/>
+      <w:r>
+        <w:rPr>
+          <w:rFonts w:asciiTheme="minorHAnsi" w:hAnsiTheme="minorHAnsi" w:cstheme="minorHAnsi"/>
+          <w:lang w:val="en-US"/>
+        </w:rPr>
+        <w:t xml:space="preserve"> </w:t>
+      </w:r>
+      <w:proofErr w:type="spellStart"/>
+      <w:r>
+        <w:rPr>
+          <w:rFonts w:asciiTheme="minorHAnsi" w:hAnsiTheme="minorHAnsi" w:cstheme="minorHAnsi"/>
+          <w:lang w:val="en-US"/>
+        </w:rPr>
+        <w:t>che</w:t>
+      </w:r>
+      <w:proofErr w:type="spellEnd"/>
+      <w:r>
+        <w:rPr>
+          <w:rFonts w:asciiTheme="minorHAnsi" w:hAnsiTheme="minorHAnsi" w:cstheme="minorHAnsi"/>
+          <w:lang w:val="en-US"/>
+        </w:rPr>
+        <w:t xml:space="preserve"> </w:t>
+      </w:r>
+      <w:proofErr w:type="spellStart"/>
+      <w:r>
+        <w:rPr>
+          <w:rFonts w:asciiTheme="minorHAnsi" w:hAnsiTheme="minorHAnsi" w:cstheme="minorHAnsi"/>
+          <w:lang w:val="en-US"/>
+        </w:rPr>
+        <w:t>servirai</w:t>
+      </w:r>
+      <w:proofErr w:type="spellEnd"/>
+      <w:r>
+        <w:rPr>
+          <w:rFonts w:asciiTheme="minorHAnsi" w:hAnsiTheme="minorHAnsi" w:cstheme="minorHAnsi"/>
+          <w:lang w:val="en-US"/>
+        </w:rPr>
+        <w:t xml:space="preserve"> </w:t>
+      </w:r>
+      <w:proofErr w:type="spellStart"/>
+      <w:r>
+        <w:rPr>
+          <w:rFonts w:asciiTheme="minorHAnsi" w:hAnsiTheme="minorHAnsi" w:cstheme="minorHAnsi"/>
+          <w:lang w:val="en-US"/>
+        </w:rPr>
+        <w:t>più</w:t>
+      </w:r>
+      <w:proofErr w:type="spellEnd"/>
+      <w:r>
+        <w:rPr>
+          <w:rFonts w:asciiTheme="minorHAnsi" w:hAnsiTheme="minorHAnsi" w:cstheme="minorHAnsi"/>
+          <w:lang w:val="en-US"/>
+        </w:rPr>
+        <w:t xml:space="preserve"> </w:t>
+      </w:r>
+      <w:proofErr w:type="spellStart"/>
+      <w:r>
+        <w:rPr>
+          <w:rFonts w:asciiTheme="minorHAnsi" w:hAnsiTheme="minorHAnsi" w:cstheme="minorHAnsi"/>
+          <w:lang w:val="en-US"/>
+        </w:rPr>
+        <w:t>crescerà</w:t>
+      </w:r>
+      <w:proofErr w:type="spellEnd"/>
+      <w:r>
+        <w:rPr>
+          <w:rFonts w:asciiTheme="minorHAnsi" w:hAnsiTheme="minorHAnsi" w:cstheme="minorHAnsi"/>
+          <w:lang w:val="en-US"/>
+        </w:rPr>
+        <w:t xml:space="preserve"> il </w:t>
+      </w:r>
+      <w:proofErr w:type="spellStart"/>
+      <w:r>
+        <w:rPr>
+          <w:rFonts w:asciiTheme="minorHAnsi" w:hAnsiTheme="minorHAnsi" w:cstheme="minorHAnsi"/>
+          <w:lang w:val="en-US"/>
+        </w:rPr>
+        <w:t>numero</w:t>
+      </w:r>
+      <w:proofErr w:type="spellEnd"/>
+      <w:r>
+        <w:rPr>
+          <w:rFonts w:asciiTheme="minorHAnsi" w:hAnsiTheme="minorHAnsi" w:cstheme="minorHAnsi"/>
+          <w:lang w:val="en-US"/>
+        </w:rPr>
+        <w:t xml:space="preserve"> </w:t>
+      </w:r>
+      <w:proofErr w:type="spellStart"/>
+      <w:r>
+        <w:rPr>
+          <w:rFonts w:asciiTheme="minorHAnsi" w:hAnsiTheme="minorHAnsi" w:cstheme="minorHAnsi"/>
+          <w:lang w:val="en-US"/>
+        </w:rPr>
+        <w:t>dei</w:t>
+      </w:r>
+      <w:proofErr w:type="spellEnd"/>
+      <w:r>
+        <w:rPr>
+          <w:rFonts w:asciiTheme="minorHAnsi" w:hAnsiTheme="minorHAnsi" w:cstheme="minorHAnsi"/>
+          <w:lang w:val="en-US"/>
+        </w:rPr>
+        <w:t xml:space="preserve"> </w:t>
+      </w:r>
+      <w:proofErr w:type="spellStart"/>
+      <w:r>
+        <w:rPr>
+          <w:rFonts w:asciiTheme="minorHAnsi" w:hAnsiTheme="minorHAnsi" w:cstheme="minorHAnsi"/>
+          <w:lang w:val="en-US"/>
+        </w:rPr>
+        <w:t>tuoi</w:t>
+      </w:r>
+      <w:proofErr w:type="spellEnd"/>
+      <w:r>
+        <w:rPr>
+          <w:rFonts w:asciiTheme="minorHAnsi" w:hAnsiTheme="minorHAnsi" w:cstheme="minorHAnsi"/>
+          <w:lang w:val="en-US"/>
+        </w:rPr>
+        <w:t xml:space="preserve"> soldi e </w:t>
+      </w:r>
+      <w:proofErr w:type="spellStart"/>
+      <w:r>
+        <w:rPr>
+          <w:rFonts w:asciiTheme="minorHAnsi" w:hAnsiTheme="minorHAnsi" w:cstheme="minorHAnsi"/>
+          <w:lang w:val="en-US"/>
+        </w:rPr>
+        <w:t>più</w:t>
+      </w:r>
+      <w:proofErr w:type="spellEnd"/>
+      <w:r>
+        <w:rPr>
+          <w:rFonts w:asciiTheme="minorHAnsi" w:hAnsiTheme="minorHAnsi" w:cstheme="minorHAnsi"/>
+          <w:lang w:val="en-US"/>
+        </w:rPr>
+        <w:t xml:space="preserve"> ingredient </w:t>
+      </w:r>
+      <w:proofErr w:type="spellStart"/>
+      <w:r>
+        <w:rPr>
+          <w:rFonts w:asciiTheme="minorHAnsi" w:hAnsiTheme="minorHAnsi" w:cstheme="minorHAnsi"/>
+          <w:lang w:val="en-US"/>
+        </w:rPr>
+        <w:t>potrai</w:t>
+      </w:r>
+      <w:proofErr w:type="spellEnd"/>
+      <w:r>
+        <w:rPr>
+          <w:rFonts w:asciiTheme="minorHAnsi" w:hAnsiTheme="minorHAnsi" w:cstheme="minorHAnsi"/>
+          <w:lang w:val="en-US"/>
+        </w:rPr>
+        <w:t xml:space="preserve"> compare a dal </w:t>
+      </w:r>
+      <w:proofErr w:type="spellStart"/>
+      <w:r>
+        <w:rPr>
+          <w:rFonts w:asciiTheme="minorHAnsi" w:hAnsiTheme="minorHAnsi" w:cstheme="minorHAnsi"/>
+          <w:lang w:val="en-US"/>
+        </w:rPr>
+        <w:t>negozio</w:t>
+      </w:r>
+      <w:proofErr w:type="spellEnd"/>
+    </w:p>
+    <w:p>
+      <w:pPr>
+        <w:rPr>
+          <w:rFonts w:asciiTheme="minorHAnsi" w:hAnsiTheme="minorHAnsi" w:cstheme="minorHAnsi"/>
+          <w:lang w:val="en-US"/>
+        </w:rPr>
+      </w:pPr>
+      <w:r>
+        <w:rPr>
+          <w:rFonts w:asciiTheme="minorHAnsi" w:hAnsiTheme="minorHAnsi" w:cstheme="minorHAnsi"/>
+          <w:lang w:val="en-US"/>
+        </w:rPr>
+        <w:t xml:space="preserve">- </w:t>
+      </w:r>
+      <w:proofErr w:type="spellStart"/>
+      <w:r>
+        <w:rPr>
+          <w:rFonts w:asciiTheme="minorHAnsi" w:hAnsiTheme="minorHAnsi" w:cstheme="minorHAnsi"/>
+          <w:lang w:val="en-US"/>
+        </w:rPr>
+        <w:t>Gestione</w:t>
+      </w:r>
+      <w:proofErr w:type="spellEnd"/>
+      <w:r>
+        <w:rPr>
+          <w:rFonts w:asciiTheme="minorHAnsi" w:hAnsiTheme="minorHAnsi" w:cstheme="minorHAnsi"/>
+          <w:lang w:val="en-US"/>
+        </w:rPr>
+        <w:t xml:space="preserve"> </w:t>
+      </w:r>
+      <w:proofErr w:type="spellStart"/>
+      <w:r>
+        <w:rPr>
+          <w:rFonts w:asciiTheme="minorHAnsi" w:hAnsiTheme="minorHAnsi" w:cstheme="minorHAnsi"/>
+          <w:lang w:val="en-US"/>
+        </w:rPr>
+        <w:t>magazzino</w:t>
+      </w:r>
+      <w:proofErr w:type="spellEnd"/>
+      <w:r>
+        <w:rPr>
+          <w:rFonts w:asciiTheme="minorHAnsi" w:hAnsiTheme="minorHAnsi" w:cstheme="minorHAnsi"/>
+          <w:lang w:val="en-US"/>
+        </w:rPr>
+        <w:t xml:space="preserve">: </w:t>
+      </w:r>
+      <w:proofErr w:type="spellStart"/>
+      <w:r>
+        <w:rPr>
+          <w:rFonts w:asciiTheme="minorHAnsi" w:hAnsiTheme="minorHAnsi" w:cstheme="minorHAnsi"/>
+          <w:lang w:val="en-US"/>
+        </w:rPr>
+        <w:t>ovviamente</w:t>
+      </w:r>
+      <w:proofErr w:type="spellEnd"/>
+      <w:r>
+        <w:rPr>
+          <w:rFonts w:asciiTheme="minorHAnsi" w:hAnsiTheme="minorHAnsi" w:cstheme="minorHAnsi"/>
+          <w:lang w:val="en-US"/>
+        </w:rPr>
+        <w:t xml:space="preserve"> </w:t>
+      </w:r>
+      <w:proofErr w:type="spellStart"/>
+      <w:r>
+        <w:rPr>
+          <w:rFonts w:asciiTheme="minorHAnsi" w:hAnsiTheme="minorHAnsi" w:cstheme="minorHAnsi"/>
+          <w:lang w:val="en-US"/>
+        </w:rPr>
+        <w:t>puoi</w:t>
+      </w:r>
+      <w:proofErr w:type="spellEnd"/>
+      <w:r>
+        <w:rPr>
+          <w:rFonts w:asciiTheme="minorHAnsi" w:hAnsiTheme="minorHAnsi" w:cstheme="minorHAnsi"/>
+          <w:lang w:val="en-US"/>
+        </w:rPr>
+        <w:t xml:space="preserve"> fare solo I </w:t>
+      </w:r>
+      <w:proofErr w:type="spellStart"/>
+      <w:r>
+        <w:rPr>
+          <w:rFonts w:asciiTheme="minorHAnsi" w:hAnsiTheme="minorHAnsi" w:cstheme="minorHAnsi"/>
+          <w:lang w:val="en-US"/>
+        </w:rPr>
+        <w:t>piatti</w:t>
+      </w:r>
+      <w:proofErr w:type="spellEnd"/>
+      <w:r>
+        <w:rPr>
+          <w:rFonts w:asciiTheme="minorHAnsi" w:hAnsiTheme="minorHAnsi" w:cstheme="minorHAnsi"/>
+          <w:lang w:val="en-US"/>
+        </w:rPr>
+        <w:t xml:space="preserve"> per I </w:t>
+      </w:r>
+      <w:proofErr w:type="spellStart"/>
+      <w:r>
+        <w:rPr>
+          <w:rFonts w:asciiTheme="minorHAnsi" w:hAnsiTheme="minorHAnsi" w:cstheme="minorHAnsi"/>
+          <w:lang w:val="en-US"/>
+        </w:rPr>
+        <w:t>quali</w:t>
+      </w:r>
+      <w:proofErr w:type="spellEnd"/>
+      <w:r>
+        <w:rPr>
+          <w:rFonts w:asciiTheme="minorHAnsi" w:hAnsiTheme="minorHAnsi" w:cstheme="minorHAnsi"/>
+          <w:lang w:val="en-US"/>
+        </w:rPr>
+        <w:t xml:space="preserve"> </w:t>
+      </w:r>
+      <w:proofErr w:type="spellStart"/>
+      <w:r>
+        <w:rPr>
+          <w:rFonts w:asciiTheme="minorHAnsi" w:hAnsiTheme="minorHAnsi" w:cstheme="minorHAnsi"/>
+          <w:lang w:val="en-US"/>
+        </w:rPr>
+        <w:t>sono</w:t>
+      </w:r>
+      <w:proofErr w:type="spellEnd"/>
+      <w:r>
+        <w:rPr>
+          <w:rFonts w:asciiTheme="minorHAnsi" w:hAnsiTheme="minorHAnsi" w:cstheme="minorHAnsi"/>
+          <w:lang w:val="en-US"/>
+        </w:rPr>
+        <w:t xml:space="preserve"> </w:t>
+      </w:r>
+      <w:proofErr w:type="spellStart"/>
+      <w:r>
+        <w:rPr>
+          <w:rFonts w:asciiTheme="minorHAnsi" w:hAnsiTheme="minorHAnsi" w:cstheme="minorHAnsi"/>
+          <w:lang w:val="en-US"/>
+        </w:rPr>
+        <w:t>disponibili</w:t>
+      </w:r>
+      <w:proofErr w:type="spellEnd"/>
+      <w:r>
+        <w:rPr>
+          <w:rFonts w:asciiTheme="minorHAnsi" w:hAnsiTheme="minorHAnsi" w:cstheme="minorHAnsi"/>
+          <w:lang w:val="en-US"/>
+        </w:rPr>
+        <w:t xml:space="preserve"> tutti </w:t>
+      </w:r>
+      <w:proofErr w:type="spellStart"/>
+      <w:r>
+        <w:rPr>
+          <w:rFonts w:asciiTheme="minorHAnsi" w:hAnsiTheme="minorHAnsi" w:cstheme="minorHAnsi"/>
+          <w:lang w:val="en-US"/>
+        </w:rPr>
+        <w:t>gli</w:t>
+      </w:r>
+      <w:proofErr w:type="spellEnd"/>
+      <w:r>
+        <w:rPr>
+          <w:rFonts w:asciiTheme="minorHAnsi" w:hAnsiTheme="minorHAnsi" w:cstheme="minorHAnsi"/>
+          <w:lang w:val="en-US"/>
+        </w:rPr>
+        <w:t xml:space="preserve"> </w:t>
+      </w:r>
+      <w:proofErr w:type="spellStart"/>
+      <w:r>
+        <w:rPr>
+          <w:rFonts w:asciiTheme="minorHAnsi" w:hAnsiTheme="minorHAnsi" w:cstheme="minorHAnsi"/>
+          <w:lang w:val="en-US"/>
+        </w:rPr>
+        <w:t>ingredienti</w:t>
+      </w:r>
+      <w:proofErr w:type="spellEnd"/>
+      <w:r>
+        <w:rPr>
+          <w:rFonts w:asciiTheme="minorHAnsi" w:hAnsiTheme="minorHAnsi" w:cstheme="minorHAnsi"/>
+          <w:lang w:val="en-US"/>
+        </w:rPr>
+        <w:t xml:space="preserve"> </w:t>
+      </w:r>
+      <w:proofErr w:type="spellStart"/>
+      <w:r>
+        <w:rPr>
+          <w:rFonts w:asciiTheme="minorHAnsi" w:hAnsiTheme="minorHAnsi" w:cstheme="minorHAnsi"/>
+          <w:lang w:val="en-US"/>
+        </w:rPr>
+        <w:t>nelle</w:t>
+      </w:r>
+      <w:proofErr w:type="spellEnd"/>
+      <w:r>
+        <w:rPr>
+          <w:rFonts w:asciiTheme="minorHAnsi" w:hAnsiTheme="minorHAnsi" w:cstheme="minorHAnsi"/>
+          <w:lang w:val="en-US"/>
+        </w:rPr>
+        <w:t xml:space="preserve"> </w:t>
+      </w:r>
+      <w:proofErr w:type="spellStart"/>
+      <w:r>
+        <w:rPr>
+          <w:rFonts w:asciiTheme="minorHAnsi" w:hAnsiTheme="minorHAnsi" w:cstheme="minorHAnsi"/>
+          <w:lang w:val="en-US"/>
+        </w:rPr>
+        <w:t>quantità</w:t>
+      </w:r>
+      <w:proofErr w:type="spellEnd"/>
+      <w:r>
+        <w:rPr>
+          <w:rFonts w:asciiTheme="minorHAnsi" w:hAnsiTheme="minorHAnsi" w:cstheme="minorHAnsi"/>
+          <w:lang w:val="en-US"/>
+        </w:rPr>
+        <w:t xml:space="preserve"> </w:t>
+      </w:r>
+      <w:proofErr w:type="spellStart"/>
+      <w:r>
+        <w:rPr>
+          <w:rFonts w:asciiTheme="minorHAnsi" w:hAnsiTheme="minorHAnsi" w:cstheme="minorHAnsi"/>
+          <w:lang w:val="en-US"/>
+        </w:rPr>
+        <w:t>necessarie</w:t>
+      </w:r>
+      <w:proofErr w:type="spellEnd"/>
+      <w:r>
+        <w:rPr>
+          <w:rFonts w:asciiTheme="minorHAnsi" w:hAnsiTheme="minorHAnsi" w:cstheme="minorHAnsi"/>
+          <w:lang w:val="en-US"/>
+        </w:rPr>
+        <w:t xml:space="preserve">, </w:t>
+      </w:r>
+      <w:proofErr w:type="spellStart"/>
+      <w:r>
+        <w:rPr>
+          <w:rFonts w:asciiTheme="minorHAnsi" w:hAnsiTheme="minorHAnsi" w:cstheme="minorHAnsi"/>
+          <w:lang w:val="en-US"/>
+        </w:rPr>
+        <w:t>quindi</w:t>
+      </w:r>
+      <w:proofErr w:type="spellEnd"/>
+      <w:r>
+        <w:rPr>
+          <w:rFonts w:asciiTheme="minorHAnsi" w:hAnsiTheme="minorHAnsi" w:cstheme="minorHAnsi"/>
+          <w:lang w:val="en-US"/>
+        </w:rPr>
+        <w:t xml:space="preserve"> devi </w:t>
+      </w:r>
+      <w:proofErr w:type="spellStart"/>
+      <w:r>
+        <w:rPr>
+          <w:rFonts w:asciiTheme="minorHAnsi" w:hAnsiTheme="minorHAnsi" w:cstheme="minorHAnsi"/>
+          <w:lang w:val="en-US"/>
+        </w:rPr>
+        <w:t>tenere</w:t>
+      </w:r>
+      <w:proofErr w:type="spellEnd"/>
+      <w:r>
+        <w:rPr>
+          <w:rFonts w:asciiTheme="minorHAnsi" w:hAnsiTheme="minorHAnsi" w:cstheme="minorHAnsi"/>
+          <w:lang w:val="en-US"/>
+        </w:rPr>
+        <w:t xml:space="preserve"> </w:t>
+      </w:r>
+      <w:proofErr w:type="spellStart"/>
+      <w:r>
+        <w:rPr>
+          <w:rFonts w:asciiTheme="minorHAnsi" w:hAnsiTheme="minorHAnsi" w:cstheme="minorHAnsi"/>
+          <w:lang w:val="en-US"/>
+        </w:rPr>
+        <w:t>d’occhio</w:t>
+      </w:r>
+      <w:proofErr w:type="spellEnd"/>
+      <w:r>
+        <w:rPr>
+          <w:rFonts w:asciiTheme="minorHAnsi" w:hAnsiTheme="minorHAnsi" w:cstheme="minorHAnsi"/>
+          <w:lang w:val="en-US"/>
+        </w:rPr>
+        <w:t xml:space="preserve"> il </w:t>
+      </w:r>
+      <w:proofErr w:type="spellStart"/>
+      <w:r>
+        <w:rPr>
+          <w:rFonts w:asciiTheme="minorHAnsi" w:hAnsiTheme="minorHAnsi" w:cstheme="minorHAnsi"/>
+          <w:lang w:val="en-US"/>
+        </w:rPr>
+        <w:t>tuo</w:t>
+      </w:r>
+      <w:proofErr w:type="spellEnd"/>
+      <w:r>
+        <w:rPr>
+          <w:rFonts w:asciiTheme="minorHAnsi" w:hAnsiTheme="minorHAnsi" w:cstheme="minorHAnsi"/>
+          <w:lang w:val="en-US"/>
+        </w:rPr>
+        <w:t xml:space="preserve"> </w:t>
+      </w:r>
+      <w:proofErr w:type="spellStart"/>
+      <w:r>
+        <w:rPr>
+          <w:rFonts w:asciiTheme="minorHAnsi" w:hAnsiTheme="minorHAnsi" w:cstheme="minorHAnsi"/>
+          <w:lang w:val="en-US"/>
+        </w:rPr>
+        <w:t>magazzino</w:t>
+      </w:r>
+      <w:proofErr w:type="spellEnd"/>
+      <w:r>
+        <w:rPr>
+          <w:rFonts w:asciiTheme="minorHAnsi" w:hAnsiTheme="minorHAnsi" w:cstheme="minorHAnsi"/>
+          <w:lang w:val="en-US"/>
+        </w:rPr>
+        <w:t xml:space="preserve"> e </w:t>
+      </w:r>
+      <w:proofErr w:type="spellStart"/>
+      <w:r>
+        <w:rPr>
+          <w:rFonts w:asciiTheme="minorHAnsi" w:hAnsiTheme="minorHAnsi" w:cstheme="minorHAnsi"/>
+          <w:lang w:val="en-US"/>
+        </w:rPr>
+        <w:t>comprare</w:t>
+      </w:r>
+      <w:proofErr w:type="spellEnd"/>
+      <w:r>
+        <w:rPr>
+          <w:rFonts w:asciiTheme="minorHAnsi" w:hAnsiTheme="minorHAnsi" w:cstheme="minorHAnsi"/>
+          <w:lang w:val="en-US"/>
+        </w:rPr>
+        <w:t xml:space="preserve"> </w:t>
+      </w:r>
+      <w:proofErr w:type="spellStart"/>
+      <w:r>
+        <w:rPr>
+          <w:rFonts w:asciiTheme="minorHAnsi" w:hAnsiTheme="minorHAnsi" w:cstheme="minorHAnsi"/>
+          <w:lang w:val="en-US"/>
+        </w:rPr>
+        <w:t>gli</w:t>
+      </w:r>
+      <w:proofErr w:type="spellEnd"/>
+      <w:r>
+        <w:rPr>
+          <w:rFonts w:asciiTheme="minorHAnsi" w:hAnsiTheme="minorHAnsi" w:cstheme="minorHAnsi"/>
+          <w:lang w:val="en-US"/>
+        </w:rPr>
+        <w:t xml:space="preserve"> </w:t>
+      </w:r>
+      <w:proofErr w:type="spellStart"/>
+      <w:r>
+        <w:rPr>
+          <w:rFonts w:asciiTheme="minorHAnsi" w:hAnsiTheme="minorHAnsi" w:cstheme="minorHAnsi"/>
+          <w:lang w:val="en-US"/>
+        </w:rPr>
+        <w:t>ingredienti</w:t>
+      </w:r>
+      <w:proofErr w:type="spellEnd"/>
+      <w:r>
+        <w:rPr>
+          <w:rFonts w:asciiTheme="minorHAnsi" w:hAnsiTheme="minorHAnsi" w:cstheme="minorHAnsi"/>
+          <w:lang w:val="en-US"/>
+        </w:rPr>
+        <w:t xml:space="preserve"> </w:t>
+      </w:r>
+      <w:proofErr w:type="spellStart"/>
+      <w:r>
+        <w:rPr>
+          <w:rFonts w:asciiTheme="minorHAnsi" w:hAnsiTheme="minorHAnsi" w:cstheme="minorHAnsi"/>
+          <w:lang w:val="en-US"/>
+        </w:rPr>
+        <w:t>delle</w:t>
+      </w:r>
+      <w:proofErr w:type="spellEnd"/>
+      <w:r>
+        <w:rPr>
+          <w:rFonts w:asciiTheme="minorHAnsi" w:hAnsiTheme="minorHAnsi" w:cstheme="minorHAnsi"/>
+          <w:lang w:val="en-US"/>
+        </w:rPr>
+        <w:t xml:space="preserve"> </w:t>
+      </w:r>
+      <w:proofErr w:type="spellStart"/>
+      <w:r>
+        <w:rPr>
+          <w:rFonts w:asciiTheme="minorHAnsi" w:hAnsiTheme="minorHAnsi" w:cstheme="minorHAnsi"/>
+          <w:lang w:val="en-US"/>
+        </w:rPr>
+        <w:t>ricette</w:t>
+      </w:r>
+      <w:proofErr w:type="spellEnd"/>
+      <w:r>
+        <w:rPr>
+          <w:rFonts w:asciiTheme="minorHAnsi" w:hAnsiTheme="minorHAnsi" w:cstheme="minorHAnsi"/>
+          <w:lang w:val="en-US"/>
+        </w:rPr>
+        <w:t xml:space="preserve"> </w:t>
+      </w:r>
+      <w:proofErr w:type="spellStart"/>
+      <w:r>
+        <w:rPr>
+          <w:rFonts w:asciiTheme="minorHAnsi" w:hAnsiTheme="minorHAnsi" w:cstheme="minorHAnsi"/>
+          <w:lang w:val="en-US"/>
+        </w:rPr>
+        <w:t>che</w:t>
+      </w:r>
+      <w:proofErr w:type="spellEnd"/>
+      <w:r>
+        <w:rPr>
+          <w:rFonts w:asciiTheme="minorHAnsi" w:hAnsiTheme="minorHAnsi" w:cstheme="minorHAnsi"/>
+          <w:lang w:val="en-US"/>
+        </w:rPr>
+        <w:t xml:space="preserve"> </w:t>
+      </w:r>
+      <w:proofErr w:type="spellStart"/>
+      <w:r>
+        <w:rPr>
+          <w:rFonts w:asciiTheme="minorHAnsi" w:hAnsiTheme="minorHAnsi" w:cstheme="minorHAnsi"/>
+          <w:lang w:val="en-US"/>
+        </w:rPr>
+        <w:t>vuoi</w:t>
+      </w:r>
+      <w:proofErr w:type="spellEnd"/>
+      <w:r>
+        <w:rPr>
+          <w:rFonts w:asciiTheme="minorHAnsi" w:hAnsiTheme="minorHAnsi" w:cstheme="minorHAnsi"/>
+          <w:lang w:val="en-US"/>
+        </w:rPr>
+        <w:t xml:space="preserve"> </w:t>
+      </w:r>
+      <w:proofErr w:type="spellStart"/>
+      <w:r>
+        <w:rPr>
+          <w:rFonts w:asciiTheme="minorHAnsi" w:hAnsiTheme="minorHAnsi" w:cstheme="minorHAnsi"/>
+          <w:lang w:val="en-US"/>
+        </w:rPr>
+        <w:t>vendere</w:t>
+      </w:r>
+      <w:proofErr w:type="spellEnd"/>
+    </w:p>
+    <w:p>
+      <w:pPr>
+        <w:rPr>
+          <w:rFonts w:asciiTheme="minorHAnsi" w:hAnsiTheme="minorHAnsi" w:cstheme="minorHAnsi"/>
+          <w:lang w:val="en-US"/>
+        </w:rPr>
+      </w:pPr>
+      <w:r>
+        <w:rPr>
+          <w:rFonts w:asciiTheme="minorHAnsi" w:hAnsiTheme="minorHAnsi" w:cstheme="minorHAnsi"/>
+          <w:lang w:val="en-US"/>
+        </w:rPr>
+        <w:t xml:space="preserve">-come </w:t>
+      </w:r>
+      <w:proofErr w:type="spellStart"/>
+      <w:r>
+        <w:rPr>
+          <w:rFonts w:asciiTheme="minorHAnsi" w:hAnsiTheme="minorHAnsi" w:cstheme="minorHAnsi"/>
+          <w:lang w:val="en-US"/>
+        </w:rPr>
+        <w:t>vengono</w:t>
+      </w:r>
+      <w:proofErr w:type="spellEnd"/>
+      <w:r>
+        <w:rPr>
+          <w:rFonts w:asciiTheme="minorHAnsi" w:hAnsiTheme="minorHAnsi" w:cstheme="minorHAnsi"/>
+          <w:lang w:val="en-US"/>
+        </w:rPr>
+        <w:t xml:space="preserve"> </w:t>
+      </w:r>
+      <w:proofErr w:type="spellStart"/>
+      <w:r>
+        <w:rPr>
+          <w:rFonts w:asciiTheme="minorHAnsi" w:hAnsiTheme="minorHAnsi" w:cstheme="minorHAnsi"/>
+          <w:lang w:val="en-US"/>
+        </w:rPr>
+        <w:t>calcolati</w:t>
+      </w:r>
+      <w:proofErr w:type="spellEnd"/>
+      <w:r>
+        <w:rPr>
+          <w:rFonts w:asciiTheme="minorHAnsi" w:hAnsiTheme="minorHAnsi" w:cstheme="minorHAnsi"/>
+          <w:lang w:val="en-US"/>
+        </w:rPr>
+        <w:t xml:space="preserve"> I bonus:   </w:t>
+      </w:r>
+      <w:r>
+        <w:rPr>
+          <w:rFonts w:asciiTheme="minorHAnsi" w:hAnsiTheme="minorHAnsi" w:cstheme="minorHAnsi"/>
+          <w:lang w:val="en-US"/>
+        </w:rPr>
+        <w:t>TODO</w:t>
+      </w:r>
+    </w:p>
+    <w:p>
+      <w:pPr>
+        <w:pStyle w:val="Paragrafoelenco"/>
+        <w:ind w:left="0"/>
+        <w:rPr>
+          <w:rFonts w:asciiTheme="minorHAnsi" w:hAnsiTheme="minorHAnsi" w:cstheme="minorHAnsi"/>
+          <w:lang w:val="en-US"/>
+        </w:rPr>
+      </w:pPr>
+      <w:proofErr w:type="spellStart"/>
+      <w:r>
+        <w:rPr>
+          <w:rFonts w:asciiTheme="minorHAnsi" w:hAnsiTheme="minorHAnsi" w:cstheme="minorHAnsi"/>
+          <w:lang w:val="en-US"/>
+        </w:rPr>
+        <w:t>Interazione</w:t>
+      </w:r>
+      <w:proofErr w:type="spellEnd"/>
+      <w:r>
+        <w:rPr>
+          <w:rFonts w:asciiTheme="minorHAnsi" w:hAnsiTheme="minorHAnsi" w:cstheme="minorHAnsi"/>
+          <w:lang w:val="en-US"/>
+        </w:rPr>
+        <w:t xml:space="preserve"> con </w:t>
+      </w:r>
+      <w:proofErr w:type="spellStart"/>
+      <w:r>
+        <w:rPr>
+          <w:rFonts w:asciiTheme="minorHAnsi" w:hAnsiTheme="minorHAnsi" w:cstheme="minorHAnsi"/>
+          <w:lang w:val="en-US"/>
+        </w:rPr>
+        <w:t>gli</w:t>
+      </w:r>
+      <w:proofErr w:type="spellEnd"/>
+      <w:r>
+        <w:rPr>
+          <w:rFonts w:asciiTheme="minorHAnsi" w:hAnsiTheme="minorHAnsi" w:cstheme="minorHAnsi"/>
+          <w:lang w:val="en-US"/>
+        </w:rPr>
+        <w:t xml:space="preserve"> NPC: </w:t>
+      </w:r>
+      <w:proofErr w:type="spellStart"/>
+      <w:r>
+        <w:rPr>
+          <w:rFonts w:asciiTheme="minorHAnsi" w:hAnsiTheme="minorHAnsi" w:cstheme="minorHAnsi"/>
+          <w:lang w:val="en-US"/>
+        </w:rPr>
+        <w:t>interagisci</w:t>
+      </w:r>
+      <w:proofErr w:type="spellEnd"/>
+      <w:r>
+        <w:rPr>
+          <w:rFonts w:asciiTheme="minorHAnsi" w:hAnsiTheme="minorHAnsi" w:cstheme="minorHAnsi"/>
+          <w:lang w:val="en-US"/>
+        </w:rPr>
+        <w:t xml:space="preserve"> con </w:t>
+      </w:r>
+      <w:proofErr w:type="spellStart"/>
+      <w:r>
+        <w:rPr>
+          <w:rFonts w:asciiTheme="minorHAnsi" w:hAnsiTheme="minorHAnsi" w:cstheme="minorHAnsi"/>
+          <w:lang w:val="en-US"/>
+        </w:rPr>
+        <w:t>gli</w:t>
+      </w:r>
+      <w:proofErr w:type="spellEnd"/>
+      <w:r>
+        <w:rPr>
+          <w:rFonts w:asciiTheme="minorHAnsi" w:hAnsiTheme="minorHAnsi" w:cstheme="minorHAnsi"/>
+          <w:lang w:val="en-US"/>
+        </w:rPr>
+        <w:t xml:space="preserve"> NPC in </w:t>
+      </w:r>
+      <w:proofErr w:type="spellStart"/>
+      <w:r>
+        <w:rPr>
+          <w:rFonts w:asciiTheme="minorHAnsi" w:hAnsiTheme="minorHAnsi" w:cstheme="minorHAnsi"/>
+          <w:lang w:val="en-US"/>
+        </w:rPr>
+        <w:t>giro</w:t>
+      </w:r>
+      <w:proofErr w:type="spellEnd"/>
+      <w:r>
+        <w:rPr>
+          <w:rFonts w:asciiTheme="minorHAnsi" w:hAnsiTheme="minorHAnsi" w:cstheme="minorHAnsi"/>
+          <w:lang w:val="en-US"/>
+        </w:rPr>
+        <w:t xml:space="preserve"> per la </w:t>
+      </w:r>
+      <w:proofErr w:type="spellStart"/>
+      <w:r>
+        <w:rPr>
+          <w:rFonts w:asciiTheme="minorHAnsi" w:hAnsiTheme="minorHAnsi" w:cstheme="minorHAnsi"/>
+          <w:lang w:val="en-US"/>
+        </w:rPr>
+        <w:t>città</w:t>
+      </w:r>
+      <w:proofErr w:type="spellEnd"/>
+      <w:r>
+        <w:rPr>
+          <w:rFonts w:asciiTheme="minorHAnsi" w:hAnsiTheme="minorHAnsi" w:cstheme="minorHAnsi"/>
+          <w:lang w:val="en-US"/>
+        </w:rPr>
+        <w:t xml:space="preserve"> </w:t>
+      </w:r>
+      <w:proofErr w:type="spellStart"/>
+      <w:r>
+        <w:rPr>
+          <w:rFonts w:asciiTheme="minorHAnsi" w:hAnsiTheme="minorHAnsi" w:cstheme="minorHAnsi"/>
+          <w:lang w:val="en-US"/>
+        </w:rPr>
+        <w:t>cosi</w:t>
+      </w:r>
+      <w:proofErr w:type="spellEnd"/>
+      <w:r>
+        <w:rPr>
+          <w:rFonts w:asciiTheme="minorHAnsi" w:hAnsiTheme="minorHAnsi" w:cstheme="minorHAnsi"/>
+          <w:lang w:val="en-US"/>
+        </w:rPr>
+        <w:t xml:space="preserve"> da </w:t>
+      </w:r>
+      <w:proofErr w:type="spellStart"/>
+      <w:r>
+        <w:rPr>
+          <w:rFonts w:asciiTheme="minorHAnsi" w:hAnsiTheme="minorHAnsi" w:cstheme="minorHAnsi"/>
+          <w:lang w:val="en-US"/>
+        </w:rPr>
+        <w:t>ottenere</w:t>
+      </w:r>
+      <w:proofErr w:type="spellEnd"/>
+      <w:r>
+        <w:rPr>
+          <w:rFonts w:asciiTheme="minorHAnsi" w:hAnsiTheme="minorHAnsi" w:cstheme="minorHAnsi"/>
+          <w:lang w:val="en-US"/>
+        </w:rPr>
+        <w:t xml:space="preserve"> </w:t>
+      </w:r>
+      <w:proofErr w:type="spellStart"/>
+      <w:r>
+        <w:rPr>
+          <w:rFonts w:asciiTheme="minorHAnsi" w:hAnsiTheme="minorHAnsi" w:cstheme="minorHAnsi"/>
+          <w:lang w:val="en-US"/>
+        </w:rPr>
+        <w:t>suggerimenti</w:t>
+      </w:r>
+      <w:proofErr w:type="spellEnd"/>
+      <w:r>
+        <w:rPr>
+          <w:rFonts w:asciiTheme="minorHAnsi" w:hAnsiTheme="minorHAnsi" w:cstheme="minorHAnsi"/>
+          <w:lang w:val="en-US"/>
+        </w:rPr>
+        <w:t xml:space="preserve"> </w:t>
+      </w:r>
+      <w:proofErr w:type="spellStart"/>
+      <w:r>
+        <w:rPr>
+          <w:rFonts w:asciiTheme="minorHAnsi" w:hAnsiTheme="minorHAnsi" w:cstheme="minorHAnsi"/>
+          <w:lang w:val="en-US"/>
+        </w:rPr>
+        <w:t>utili</w:t>
+      </w:r>
+      <w:proofErr w:type="spellEnd"/>
+      <w:r>
+        <w:rPr>
+          <w:rFonts w:asciiTheme="minorHAnsi" w:hAnsiTheme="minorHAnsi" w:cstheme="minorHAnsi"/>
+          <w:lang w:val="en-US"/>
+        </w:rPr>
+        <w:t xml:space="preserve"> per </w:t>
+      </w:r>
+      <w:proofErr w:type="spellStart"/>
+      <w:r>
+        <w:rPr>
+          <w:rFonts w:asciiTheme="minorHAnsi" w:hAnsiTheme="minorHAnsi" w:cstheme="minorHAnsi"/>
+          <w:lang w:val="en-US"/>
+        </w:rPr>
+        <w:t>servire</w:t>
+      </w:r>
+      <w:proofErr w:type="spellEnd"/>
+      <w:r>
+        <w:rPr>
+          <w:rFonts w:asciiTheme="minorHAnsi" w:hAnsiTheme="minorHAnsi" w:cstheme="minorHAnsi"/>
+          <w:lang w:val="en-US"/>
+        </w:rPr>
+        <w:t xml:space="preserve"> </w:t>
+      </w:r>
+      <w:proofErr w:type="spellStart"/>
+      <w:r>
+        <w:rPr>
+          <w:rFonts w:asciiTheme="minorHAnsi" w:hAnsiTheme="minorHAnsi" w:cstheme="minorHAnsi"/>
+          <w:lang w:val="en-US"/>
+        </w:rPr>
+        <w:t>piatti</w:t>
+      </w:r>
+      <w:proofErr w:type="spellEnd"/>
+      <w:r>
+        <w:rPr>
+          <w:rFonts w:asciiTheme="minorHAnsi" w:hAnsiTheme="minorHAnsi" w:cstheme="minorHAnsi"/>
+          <w:lang w:val="en-US"/>
+        </w:rPr>
+        <w:t xml:space="preserve"> sempre </w:t>
+      </w:r>
+      <w:proofErr w:type="spellStart"/>
+      <w:r>
+        <w:rPr>
+          <w:rFonts w:asciiTheme="minorHAnsi" w:hAnsiTheme="minorHAnsi" w:cstheme="minorHAnsi"/>
+          <w:lang w:val="en-US"/>
+        </w:rPr>
+        <w:t>più</w:t>
+      </w:r>
+      <w:proofErr w:type="spellEnd"/>
+      <w:r>
+        <w:rPr>
+          <w:rFonts w:asciiTheme="minorHAnsi" w:hAnsiTheme="minorHAnsi" w:cstheme="minorHAnsi"/>
+          <w:lang w:val="en-US"/>
+        </w:rPr>
+        <w:t xml:space="preserve"> </w:t>
+      </w:r>
+      <w:proofErr w:type="spellStart"/>
+      <w:r>
+        <w:rPr>
+          <w:rFonts w:asciiTheme="minorHAnsi" w:hAnsiTheme="minorHAnsi" w:cstheme="minorHAnsi"/>
+          <w:lang w:val="en-US"/>
+        </w:rPr>
+        <w:t>affini</w:t>
+      </w:r>
+      <w:proofErr w:type="spellEnd"/>
+    </w:p>
+    <w:p>
+      <w:pPr>
+        <w:pStyle w:val="Paragrafoelenco"/>
+        <w:ind w:left="0"/>
+        <w:rPr>
+          <w:rFonts w:asciiTheme="minorHAnsi" w:hAnsiTheme="minorHAnsi" w:cstheme="minorHAnsi"/>
+          <w:lang w:val="en-US"/>
+        </w:rPr>
+      </w:pPr>
+    </w:p>
+    <w:p>
+      <w:pPr>
+        <w:pStyle w:val="Paragrafoelenco"/>
+        <w:ind w:left="0"/>
+        <w:rPr>
+          <w:rFonts w:asciiTheme="minorHAnsi" w:hAnsiTheme="minorHAnsi" w:cstheme="minorHAnsi"/>
+          <w:lang w:val="en-US"/>
+        </w:rPr>
+      </w:pPr>
+    </w:p>
+    <w:p>
+      <w:pPr>
+        <w:pStyle w:val="Paragrafoelenco"/>
+        <w:ind w:left="0"/>
+        <w:rPr>
+          <w:rFonts w:asciiTheme="minorHAnsi" w:hAnsiTheme="minorHAnsi" w:cstheme="minorHAnsi"/>
+          <w:lang w:val="en-US"/>
+        </w:rPr>
+      </w:pPr>
+    </w:p>
+    <w:p>
+      <w:pPr>
+        <w:pStyle w:val="Paragrafoelenco"/>
+        <w:ind w:left="0"/>
+        <w:rPr>
+          <w:rFonts w:asciiTheme="minorHAnsi" w:hAnsiTheme="minorHAnsi" w:cstheme="minorHAnsi"/>
+          <w:lang w:val="en-US"/>
+        </w:rPr>
+      </w:pPr>
+    </w:p>
+    <w:p>
+      <w:pPr>
+        <w:pStyle w:val="Paragrafoelenco"/>
+        <w:ind w:left="0"/>
+        <w:rPr>
+          <w:rFonts w:asciiTheme="minorHAnsi" w:hAnsiTheme="minorHAnsi" w:cstheme="minorHAnsi"/>
+          <w:lang w:val="en-US"/>
+        </w:rPr>
+      </w:pPr>
+    </w:p>
+    <w:p>
+      <w:pPr>
+        <w:pStyle w:val="Paragrafoelenco"/>
+        <w:ind w:left="0"/>
+        <w:rPr>
+          <w:rFonts w:asciiTheme="minorHAnsi" w:hAnsiTheme="minorHAnsi" w:cstheme="minorHAnsi"/>
+          <w:lang w:val="en-US"/>
+        </w:rPr>
+      </w:pPr>
+    </w:p>
+    <w:p>
+      <w:pPr>
+        <w:pStyle w:val="Paragrafoelenco"/>
+        <w:ind w:left="0"/>
+        <w:rPr>
+          <w:rFonts w:asciiTheme="minorHAnsi" w:hAnsiTheme="minorHAnsi" w:cstheme="minorHAnsi"/>
+          <w:lang w:val="en-US"/>
+        </w:rPr>
+      </w:pPr>
+    </w:p>
+    <w:p>
+      <w:pPr>
+        <w:pStyle w:val="Paragrafoelenco"/>
+        <w:ind w:left="0"/>
+        <w:rPr>
+          <w:rFonts w:asciiTheme="minorHAnsi" w:hAnsiTheme="minorHAnsi" w:cstheme="minorHAnsi"/>
+          <w:lang w:val="en-US"/>
+        </w:rPr>
+      </w:pPr>
+    </w:p>
+    <w:p>
+      <w:pPr>
+        <w:pStyle w:val="Paragrafoelenco"/>
+        <w:ind w:left="0"/>
+        <w:rPr>
+          <w:rFonts w:asciiTheme="minorHAnsi" w:hAnsiTheme="minorHAnsi" w:cstheme="minorHAnsi"/>
+          <w:lang w:val="en-US"/>
+        </w:rPr>
+      </w:pPr>
+    </w:p>
+    <w:p>
+      <w:pPr>
+        <w:pStyle w:val="Paragrafoelenco"/>
+        <w:numPr>
+          <w:ilvl w:val="0"/>
+          <w:numId w:val="48"/>
+        </w:numPr>
+        <w:ind w:left="0" w:firstLine="0"/>
+        <w:rPr>
+          <w:rFonts w:asciiTheme="minorHAnsi" w:hAnsiTheme="minorHAnsi" w:cstheme="minorHAnsi"/>
+          <w:lang w:val="en-US"/>
+        </w:rPr>
+      </w:pPr>
+      <w:proofErr w:type="spellStart"/>
+      <w:r>
+        <w:rPr>
+          <w:rFonts w:asciiTheme="minorHAnsi" w:hAnsiTheme="minorHAnsi" w:cstheme="minorHAnsi"/>
+          <w:lang w:val="en-US"/>
+        </w:rPr>
+        <w:lastRenderedPageBreak/>
         <w:t>Schermata</w:t>
       </w:r>
       <w:proofErr w:type="spellEnd"/>
@@ -19007,6 +21712,80 @@
           <w:lang w:val="en-US"/>
         </w:rPr>
         <w:t xml:space="preserve"> in-game</w:t>
+      </w:r>
+    </w:p>
+    <w:p>
+      <w:pPr>
+        <w:pStyle w:val="Paragrafoelenco"/>
+        <w:rPr>
+          <w:rFonts w:asciiTheme="minorHAnsi" w:hAnsiTheme="minorHAnsi" w:cstheme="minorHAnsi"/>
+          <w:lang w:val="en-US"/>
+        </w:rPr>
+      </w:pPr>
+    </w:p>
+    <w:p>
+      <w:pPr>
+        <w:pStyle w:val="Paragrafoelenco"/>
+        <w:ind w:left="0"/>
+        <w:rPr>
+          <w:rFonts w:asciiTheme="minorHAnsi" w:hAnsiTheme="minorHAnsi" w:cstheme="minorHAnsi"/>
+          <w:lang w:val="en-US"/>
+        </w:rPr>
+      </w:pPr>
+      <w:r>
+        <w:rPr>
+          <w:rFonts w:asciiTheme="minorHAnsi" w:hAnsiTheme="minorHAnsi" w:cstheme="minorHAnsi"/>
+          <w:noProof/>
+          <w:lang w:val="en-US"/>
+        </w:rPr>
+        <w:drawing>
+          <wp:inline distT="0" distB="0" distL="0" distR="0" wp14:anchorId="476EE309" wp14:editId="5AF75E3D">
+            <wp:extent cx="6111240" cy="3307080"/>
+            <wp:effectExtent l="0" t="0" r="3810" b="7620"/>
+            <wp:docPr id="33" name="Immagine 33"/>
+            <wp:cNvGraphicFramePr>
+              <a:graphicFrameLocks xmlns:a="http://schemas.openxmlformats.org/drawingml/2006/main" noChangeAspect="1"/>
+            </wp:cNvGraphicFramePr>
+            <a:graphic xmlns:a="http://schemas.openxmlformats.org/drawingml/2006/main">
+              <a:graphicData uri="http://schemas.openxmlformats.org/drawingml/2006/picture">
+                <pic:pic xmlns:pic="http://schemas.openxmlformats.org/drawingml/2006/picture">
+                  <pic:nvPicPr>
+                    <pic:cNvPr id="0" name="Picture 6"/>
+                    <pic:cNvPicPr>
+                      <a:picLocks noChangeAspect="1" noChangeArrowheads="1"/>
+                    </pic:cNvPicPr>
+                  </pic:nvPicPr>
+                  <pic:blipFill>
+                    <a:blip r:embed="rId38">
+                      <a:extLst>
+                        <a:ext uri="{28A0092B-C50C-407E-A947-70E740481C1C}">
+                          <a14:useLocalDpi xmlns:a14="http://schemas.microsoft.com/office/drawing/2010/main" val="0"/>
+                        </a:ext>
+                      </a:extLst>
+                    </a:blip>
+                    <a:srcRect/>
+                    <a:stretch>
+                      <a:fillRect/>
+                    </a:stretch>
+                  </pic:blipFill>
+                  <pic:spPr bwMode="auto">
+                    <a:xfrm>
+                      <a:off x="0" y="0"/>
+                      <a:ext cx="6111240" cy="3307080"/>
+                    </a:xfrm>
+                    <a:prstGeom prst="rect">
+                      <a:avLst/>
+                    </a:prstGeom>
+                    <a:noFill/>
+                    <a:ln>
+                      <a:noFill/>
+                    </a:ln>
+                  </pic:spPr>
+                </pic:pic>
+              </a:graphicData>
+            </a:graphic>
+          </wp:inline>
+        </w:drawing>
       </w:r>
     </w:p>
     <w:p>
@@ -25869,7 +28648,7 @@
   <w:abstractNum w:abstractNumId="4" w15:restartNumberingAfterBreak="0">
     <w:nsid w:val="07D93647"/>
     <w:multiLevelType w:val="hybridMultilevel"/>
-    <w:tmpl w:val="F9E4446A"/>
+    <w:tmpl w:val="22C2D6AC"/>
     <w:lvl w:ilvl="0" w:tplc="04100001">
       <w:start w:val="1"/>
       <w:numFmt w:val="bullet"/>

</xml_diff>

<commit_message>
Aggiunti nuovi flowchart ed modificati alcuni già presenti
</commit_message>
<xml_diff>
--- a/doc/pianificazione/Healthy Catering Documentazione (Gruppo 7).docx
+++ b/doc/pianificazione/Healthy Catering Documentazione (Gruppo 7).docx
@@ -5571,11 +5571,19 @@
         </w:rPr>
         <w:t xml:space="preserve"> </w:t>
       </w:r>
-      <w:r>
-        <w:rPr>
-          <w:rFonts w:asciiTheme="minorHAnsi" w:hAnsiTheme="minorHAnsi" w:cstheme="minorHAnsi"/>
-        </w:rPr>
-        <w:t>Aspect Ratio: 4:3 e/o 16:9</w:t>
+      <w:proofErr w:type="spellStart"/>
+      <w:r>
+        <w:rPr>
+          <w:rFonts w:asciiTheme="minorHAnsi" w:hAnsiTheme="minorHAnsi" w:cstheme="minorHAnsi"/>
+        </w:rPr>
+        <w:t>Aspect</w:t>
+      </w:r>
+      <w:proofErr w:type="spellEnd"/>
+      <w:r>
+        <w:rPr>
+          <w:rFonts w:asciiTheme="minorHAnsi" w:hAnsiTheme="minorHAnsi" w:cstheme="minorHAnsi"/>
+        </w:rPr>
+        <w:t xml:space="preserve"> Ratio: 4:3 e/o 16:9</w:t>
       </w:r>
     </w:p>
     <w:p>
@@ -5836,11 +5844,19 @@
         </w:rPr>
         <w:t xml:space="preserve"> </w:t>
       </w:r>
-      <w:r>
-        <w:rPr>
-          <w:rFonts w:asciiTheme="minorHAnsi" w:hAnsiTheme="minorHAnsi" w:cstheme="minorHAnsi"/>
-        </w:rPr>
-        <w:t>Aspect Ratio: 4:3 e/o 16:9</w:t>
+      <w:proofErr w:type="spellStart"/>
+      <w:r>
+        <w:rPr>
+          <w:rFonts w:asciiTheme="minorHAnsi" w:hAnsiTheme="minorHAnsi" w:cstheme="minorHAnsi"/>
+        </w:rPr>
+        <w:t>Aspect</w:t>
+      </w:r>
+      <w:proofErr w:type="spellEnd"/>
+      <w:r>
+        <w:rPr>
+          <w:rFonts w:asciiTheme="minorHAnsi" w:hAnsiTheme="minorHAnsi" w:cstheme="minorHAnsi"/>
+        </w:rPr>
+        <w:t xml:space="preserve"> Ratio: 4:3 e/o 16:9</w:t>
       </w:r>
     </w:p>
     <w:p>
@@ -10786,6 +10802,7 @@
       <w:bookmarkStart w:id="61" w:name="_Toc41665010"/>
       <w:bookmarkStart w:id="62" w:name="_Toc101112588"/>
       <w:bookmarkStart w:id="63" w:name="_Toc102498352"/>
+      <w:proofErr w:type="spellStart"/>
       <w:r>
         <w:rPr>
           <w:rFonts w:asciiTheme="majorHAnsi" w:hAnsiTheme="majorHAnsi" w:cstheme="majorHAnsi"/>
@@ -10796,6 +10813,7 @@
         </w:rPr>
         <w:t>Risorse</w:t>
       </w:r>
+      <w:proofErr w:type="spellEnd"/>
       <w:r>
         <w:rPr>
           <w:rFonts w:asciiTheme="majorHAnsi" w:hAnsiTheme="majorHAnsi" w:cstheme="majorHAnsi"/>
@@ -10968,12 +10986,14 @@
           <w:rFonts w:asciiTheme="minorHAnsi" w:hAnsiTheme="minorHAnsi" w:cstheme="minorHAnsi"/>
         </w:rPr>
       </w:pPr>
+      <w:proofErr w:type="spellStart"/>
       <w:r>
         <w:rPr>
           <w:rFonts w:asciiTheme="minorHAnsi" w:hAnsiTheme="minorHAnsi" w:cstheme="minorHAnsi"/>
         </w:rPr>
         <w:t>Drawio</w:t>
       </w:r>
+      <w:proofErr w:type="spellEnd"/>
     </w:p>
     <w:p>
       <w:pPr>
@@ -11101,15 +11121,31 @@
         </w:rPr>
         <w:t xml:space="preserve"> dal sito “</w:t>
       </w:r>
-      <w:hyperlink r:id="rId14" w:anchor="/" w:history="1">
-        <w:r>
-          <w:rPr>
-            <w:rStyle w:val="Collegamentoipertestuale"/>
-            <w:rFonts w:asciiTheme="minorHAnsi" w:hAnsiTheme="minorHAnsi" w:cstheme="minorHAnsi"/>
-          </w:rPr>
-          <w:t>Mixamo</w:t>
-        </w:r>
-      </w:hyperlink>
+      <w:proofErr w:type="spellStart"/>
+      <w:r>
+        <w:fldChar w:fldCharType="begin"/>
+      </w:r>
+      <w:r>
+        <w:instrText xml:space="preserve"> HYPERLINK "https://www.mixamo.com/" \l "/" </w:instrText>
+      </w:r>
+      <w:r>
+        <w:fldChar w:fldCharType="separate"/>
+      </w:r>
+      <w:r>
+        <w:rPr>
+          <w:rStyle w:val="Collegamentoipertestuale"/>
+          <w:rFonts w:asciiTheme="minorHAnsi" w:hAnsiTheme="minorHAnsi" w:cstheme="minorHAnsi"/>
+        </w:rPr>
+        <w:t>Mixamo</w:t>
+      </w:r>
+      <w:proofErr w:type="spellEnd"/>
+      <w:r>
+        <w:rPr>
+          <w:rStyle w:val="Collegamentoipertestuale"/>
+          <w:rFonts w:asciiTheme="minorHAnsi" w:hAnsiTheme="minorHAnsi" w:cstheme="minorHAnsi"/>
+        </w:rPr>
+        <w:fldChar w:fldCharType="end"/>
+      </w:r>
       <w:r>
         <w:rPr>
           <w:rFonts w:asciiTheme="minorHAnsi" w:hAnsiTheme="minorHAnsi" w:cstheme="minorHAnsi"/>
@@ -11508,7 +11544,21 @@
         <w:rPr>
           <w:rFonts w:asciiTheme="minorHAnsi" w:hAnsiTheme="minorHAnsi" w:cstheme="minorHAnsi"/>
         </w:rPr>
-        <w:t>Sensibilizzazione ambinetale.</w:t>
+        <w:t xml:space="preserve">Sensibilizzazione </w:t>
+      </w:r>
+      <w:proofErr w:type="spellStart"/>
+      <w:r>
+        <w:rPr>
+          <w:rFonts w:asciiTheme="minorHAnsi" w:hAnsiTheme="minorHAnsi" w:cstheme="minorHAnsi"/>
+        </w:rPr>
+        <w:t>ambinetale</w:t>
+      </w:r>
+      <w:proofErr w:type="spellEnd"/>
+      <w:r>
+        <w:rPr>
+          <w:rFonts w:asciiTheme="minorHAnsi" w:hAnsiTheme="minorHAnsi" w:cstheme="minorHAnsi"/>
+        </w:rPr>
+        <w:t>.</w:t>
       </w:r>
     </w:p>
     <w:p>
@@ -12103,7 +12153,7 @@
                     <pic:cNvPicPr/>
                   </pic:nvPicPr>
                   <pic:blipFill>
-                    <a:blip r:embed="rId15">
+                    <a:blip r:embed="rId14">
                       <a:extLst>
                         <a:ext uri="{28A0092B-C50C-407E-A947-70E740481C1C}">
                           <a14:useLocalDpi xmlns:a14="http://schemas.microsoft.com/office/drawing/2010/main" val="0"/>
@@ -12453,12 +12503,14 @@
         </w:rPr>
         <w:t xml:space="preserve">pagina dove viene visualizzata la classifica dei </w:t>
       </w:r>
+      <w:proofErr w:type="gramStart"/>
       <w:r>
         <w:rPr>
           <w:rFonts w:asciiTheme="minorHAnsi" w:hAnsiTheme="minorHAnsi" w:cstheme="minorHAnsi"/>
         </w:rPr>
         <w:t>5</w:t>
       </w:r>
+      <w:proofErr w:type="gramEnd"/>
       <w:r>
         <w:rPr>
           <w:rFonts w:asciiTheme="minorHAnsi" w:hAnsiTheme="minorHAnsi" w:cstheme="minorHAnsi"/>
@@ -13605,7 +13657,21 @@
         <w:rPr>
           <w:rFonts w:asciiTheme="minorHAnsi" w:hAnsiTheme="minorHAnsi" w:cstheme="minorHAnsi"/>
         </w:rPr>
-        <w:t>Sarà sempre possibile, in ogni momento accedere ad una sezione aiuto dove sono riportate in maniera sintetica, tutti i comandi e le azioni eseguibili in gioco, in modo da non obbligare l’utente che ha già superato il Tutorial di doverlo ri-effettuare per ricordarsi un concetto.</w:t>
+        <w:t xml:space="preserve">Sarà sempre possibile, in ogni momento accedere ad una sezione aiuto dove sono riportate in maniera sintetica, tutti i comandi e le azioni eseguibili in gioco, in modo da non obbligare l’utente che ha già superato il Tutorial di doverlo </w:t>
+      </w:r>
+      <w:proofErr w:type="spellStart"/>
+      <w:r>
+        <w:rPr>
+          <w:rFonts w:asciiTheme="minorHAnsi" w:hAnsiTheme="minorHAnsi" w:cstheme="minorHAnsi"/>
+        </w:rPr>
+        <w:t>ri</w:t>
+      </w:r>
+      <w:proofErr w:type="spellEnd"/>
+      <w:r>
+        <w:rPr>
+          <w:rFonts w:asciiTheme="minorHAnsi" w:hAnsiTheme="minorHAnsi" w:cstheme="minorHAnsi"/>
+        </w:rPr>
+        <w:t>-effettuare per ricordarsi un concetto.</w:t>
       </w:r>
     </w:p>
     <w:p>
@@ -13877,7 +13943,21 @@
         <w:rPr>
           <w:rFonts w:asciiTheme="minorHAnsi" w:hAnsiTheme="minorHAnsi" w:cstheme="minorHAnsi"/>
         </w:rPr>
-        <w:t xml:space="preserve">Il livello 2 è caratterizzato dall’interazione con clienti con la patologia </w:t>
+        <w:t xml:space="preserve">Il livello </w:t>
+      </w:r>
+      <w:proofErr w:type="gramStart"/>
+      <w:r>
+        <w:rPr>
+          <w:rFonts w:asciiTheme="minorHAnsi" w:hAnsiTheme="minorHAnsi" w:cstheme="minorHAnsi"/>
+        </w:rPr>
+        <w:t>2</w:t>
+      </w:r>
+      <w:proofErr w:type="gramEnd"/>
+      <w:r>
+        <w:rPr>
+          <w:rFonts w:asciiTheme="minorHAnsi" w:hAnsiTheme="minorHAnsi" w:cstheme="minorHAnsi"/>
+        </w:rPr>
+        <w:t xml:space="preserve"> è caratterizzato dall’interazione con clienti con la patologia </w:t>
       </w:r>
       <w:r>
         <w:rPr>
@@ -14089,6 +14169,7 @@
       <w:bookmarkStart w:id="97" w:name="_Toc101112599"/>
       <w:bookmarkStart w:id="98" w:name="_Toc101113488"/>
       <w:bookmarkStart w:id="99" w:name="_Toc102498364"/>
+      <w:proofErr w:type="spellStart"/>
       <w:r>
         <w:rPr>
           <w:color w:val="385623" w:themeColor="accent6" w:themeShade="80"/>
@@ -14099,6 +14180,7 @@
       <w:bookmarkEnd w:id="97"/>
       <w:bookmarkEnd w:id="98"/>
       <w:bookmarkEnd w:id="99"/>
+      <w:proofErr w:type="spellEnd"/>
     </w:p>
     <w:p>
       <w:pPr>
@@ -14112,13 +14194,31 @@
           <w:lang w:val="en-US"/>
         </w:rPr>
       </w:pPr>
-      <w:r>
-        <w:rPr>
-          <w:rFonts w:asciiTheme="minorHAnsi" w:hAnsiTheme="minorHAnsi" w:cstheme="minorHAnsi"/>
-          <w:lang w:val="en-US"/>
-        </w:rPr>
-        <w:t>Schermata iniziale</w:t>
-      </w:r>
+      <w:proofErr w:type="spellStart"/>
+      <w:r>
+        <w:rPr>
+          <w:rFonts w:asciiTheme="minorHAnsi" w:hAnsiTheme="minorHAnsi" w:cstheme="minorHAnsi"/>
+          <w:lang w:val="en-US"/>
+        </w:rPr>
+        <w:t>Schermata</w:t>
+      </w:r>
+      <w:proofErr w:type="spellEnd"/>
+      <w:r>
+        <w:rPr>
+          <w:rFonts w:asciiTheme="minorHAnsi" w:hAnsiTheme="minorHAnsi" w:cstheme="minorHAnsi"/>
+          <w:lang w:val="en-US"/>
+        </w:rPr>
+        <w:t xml:space="preserve"> </w:t>
+      </w:r>
+      <w:proofErr w:type="spellStart"/>
+      <w:r>
+        <w:rPr>
+          <w:rFonts w:asciiTheme="minorHAnsi" w:hAnsiTheme="minorHAnsi" w:cstheme="minorHAnsi"/>
+          <w:lang w:val="en-US"/>
+        </w:rPr>
+        <w:t>iniziale</w:t>
+      </w:r>
+      <w:proofErr w:type="spellEnd"/>
       <w:r>
         <w:rPr>
           <w:rFonts w:asciiTheme="minorHAnsi" w:hAnsiTheme="minorHAnsi" w:cstheme="minorHAnsi"/>
@@ -14157,7 +14257,7 @@
                     <pic:cNvPicPr/>
                   </pic:nvPicPr>
                   <pic:blipFill>
-                    <a:blip r:embed="rId16">
+                    <a:blip r:embed="rId15">
                       <a:extLst>
                         <a:ext uri="{28A0092B-C50C-407E-A947-70E740481C1C}">
                           <a14:useLocalDpi xmlns:a14="http://schemas.microsoft.com/office/drawing/2010/main" val="0"/>
@@ -14300,8 +14400,33 @@
           <w:rFonts w:asciiTheme="minorHAnsi" w:hAnsiTheme="minorHAnsi" w:cstheme="minorHAnsi"/>
           <w:lang w:val="en-US"/>
         </w:rPr>
-        <w:t>Menu Selezione Livello</w:t>
-      </w:r>
+        <w:t xml:space="preserve">Menu </w:t>
+      </w:r>
+      <w:proofErr w:type="spellStart"/>
+      <w:r>
+        <w:rPr>
+          <w:rFonts w:asciiTheme="minorHAnsi" w:hAnsiTheme="minorHAnsi" w:cstheme="minorHAnsi"/>
+          <w:lang w:val="en-US"/>
+        </w:rPr>
+        <w:t>Selezione</w:t>
+      </w:r>
+      <w:proofErr w:type="spellEnd"/>
+      <w:r>
+        <w:rPr>
+          <w:rFonts w:asciiTheme="minorHAnsi" w:hAnsiTheme="minorHAnsi" w:cstheme="minorHAnsi"/>
+          <w:lang w:val="en-US"/>
+        </w:rPr>
+        <w:t xml:space="preserve"> </w:t>
+      </w:r>
+      <w:proofErr w:type="spellStart"/>
+      <w:r>
+        <w:rPr>
+          <w:rFonts w:asciiTheme="minorHAnsi" w:hAnsiTheme="minorHAnsi" w:cstheme="minorHAnsi"/>
+          <w:lang w:val="en-US"/>
+        </w:rPr>
+        <w:t>Livello</w:t>
+      </w:r>
+      <w:proofErr w:type="spellEnd"/>
     </w:p>
     <w:p>
       <w:pPr>
@@ -14333,7 +14458,7 @@
                     <pic:cNvPicPr/>
                   </pic:nvPicPr>
                   <pic:blipFill>
-                    <a:blip r:embed="rId17">
+                    <a:blip r:embed="rId16">
                       <a:extLst>
                         <a:ext uri="{28A0092B-C50C-407E-A947-70E740481C1C}">
                           <a14:useLocalDpi xmlns:a14="http://schemas.microsoft.com/office/drawing/2010/main" val="0"/>
@@ -14584,8 +14709,17 @@
           <w:rFonts w:asciiTheme="minorHAnsi" w:hAnsiTheme="minorHAnsi" w:cstheme="minorHAnsi"/>
           <w:lang w:val="en-US"/>
         </w:rPr>
-        <w:t>Menu opzioni</w:t>
-      </w:r>
+        <w:t xml:space="preserve">Menu </w:t>
+      </w:r>
+      <w:proofErr w:type="spellStart"/>
+      <w:r>
+        <w:rPr>
+          <w:rFonts w:asciiTheme="minorHAnsi" w:hAnsiTheme="minorHAnsi" w:cstheme="minorHAnsi"/>
+          <w:lang w:val="en-US"/>
+        </w:rPr>
+        <w:t>opzioni</w:t>
+      </w:r>
+      <w:proofErr w:type="spellEnd"/>
       <w:r>
         <w:rPr>
           <w:rFonts w:asciiTheme="minorHAnsi" w:hAnsiTheme="minorHAnsi" w:cstheme="minorHAnsi"/>
@@ -14644,7 +14778,7 @@
                     </pic:cNvPicPr>
                   </pic:nvPicPr>
                   <pic:blipFill>
-                    <a:blip r:embed="rId18">
+                    <a:blip r:embed="rId17">
                       <a:extLst>
                         <a:ext uri="{28A0092B-C50C-407E-A947-70E740481C1C}">
                           <a14:useLocalDpi xmlns:a14="http://schemas.microsoft.com/office/drawing/2010/main" val="0"/>
@@ -14792,8 +14926,49 @@
           <w:rFonts w:asciiTheme="minorHAnsi" w:hAnsiTheme="minorHAnsi" w:cstheme="minorHAnsi"/>
           <w:lang w:val="en-US"/>
         </w:rPr>
-        <w:t>Menu Opzioni Impostazioni Controlli</w:t>
-      </w:r>
+        <w:t xml:space="preserve">Menu </w:t>
+      </w:r>
+      <w:proofErr w:type="spellStart"/>
+      <w:r>
+        <w:rPr>
+          <w:rFonts w:asciiTheme="minorHAnsi" w:hAnsiTheme="minorHAnsi" w:cstheme="minorHAnsi"/>
+          <w:lang w:val="en-US"/>
+        </w:rPr>
+        <w:t>Opzioni</w:t>
+      </w:r>
+      <w:proofErr w:type="spellEnd"/>
+      <w:r>
+        <w:rPr>
+          <w:rFonts w:asciiTheme="minorHAnsi" w:hAnsiTheme="minorHAnsi" w:cstheme="minorHAnsi"/>
+          <w:lang w:val="en-US"/>
+        </w:rPr>
+        <w:t xml:space="preserve"> </w:t>
+      </w:r>
+      <w:proofErr w:type="spellStart"/>
+      <w:r>
+        <w:rPr>
+          <w:rFonts w:asciiTheme="minorHAnsi" w:hAnsiTheme="minorHAnsi" w:cstheme="minorHAnsi"/>
+          <w:lang w:val="en-US"/>
+        </w:rPr>
+        <w:t>Impostazioni</w:t>
+      </w:r>
+      <w:proofErr w:type="spellEnd"/>
+      <w:r>
+        <w:rPr>
+          <w:rFonts w:asciiTheme="minorHAnsi" w:hAnsiTheme="minorHAnsi" w:cstheme="minorHAnsi"/>
+          <w:lang w:val="en-US"/>
+        </w:rPr>
+        <w:t xml:space="preserve"> </w:t>
+      </w:r>
+      <w:proofErr w:type="spellStart"/>
+      <w:r>
+        <w:rPr>
+          <w:rFonts w:asciiTheme="minorHAnsi" w:hAnsiTheme="minorHAnsi" w:cstheme="minorHAnsi"/>
+          <w:lang w:val="en-US"/>
+        </w:rPr>
+        <w:t>Controlli</w:t>
+      </w:r>
+      <w:proofErr w:type="spellEnd"/>
     </w:p>
     <w:p>
       <w:pPr>
@@ -14825,7 +15000,7 @@
                     <pic:cNvPicPr/>
                   </pic:nvPicPr>
                   <pic:blipFill>
-                    <a:blip r:embed="rId19">
+                    <a:blip r:embed="rId18">
                       <a:extLst>
                         <a:ext uri="{28A0092B-C50C-407E-A947-70E740481C1C}">
                           <a14:useLocalDpi xmlns:a14="http://schemas.microsoft.com/office/drawing/2010/main" val="0"/>
@@ -15024,6 +15199,7 @@
           <w:lang w:val="en-US"/>
         </w:rPr>
       </w:pPr>
+      <w:proofErr w:type="spellStart"/>
       <w:r>
         <w:rPr>
           <w:rFonts w:asciiTheme="minorHAnsi" w:hAnsiTheme="minorHAnsi" w:cstheme="minorHAnsi"/>
@@ -15031,13 +15207,23 @@
         </w:rPr>
         <w:t>Creazione</w:t>
       </w:r>
-      <w:r>
-        <w:rPr>
-          <w:rFonts w:asciiTheme="minorHAnsi" w:hAnsiTheme="minorHAnsi" w:cstheme="minorHAnsi"/>
-          <w:lang w:val="en-US"/>
-        </w:rPr>
-        <w:t>/modifica</w:t>
-      </w:r>
+      <w:proofErr w:type="spellEnd"/>
+      <w:r>
+        <w:rPr>
+          <w:rFonts w:asciiTheme="minorHAnsi" w:hAnsiTheme="minorHAnsi" w:cstheme="minorHAnsi"/>
+          <w:lang w:val="en-US"/>
+        </w:rPr>
+        <w:t>/</w:t>
+      </w:r>
+      <w:proofErr w:type="spellStart"/>
+      <w:r>
+        <w:rPr>
+          <w:rFonts w:asciiTheme="minorHAnsi" w:hAnsiTheme="minorHAnsi" w:cstheme="minorHAnsi"/>
+          <w:lang w:val="en-US"/>
+        </w:rPr>
+        <w:t>modifica</w:t>
+      </w:r>
+      <w:proofErr w:type="spellEnd"/>
       <w:r>
         <w:rPr>
           <w:rFonts w:asciiTheme="minorHAnsi" w:hAnsiTheme="minorHAnsi" w:cstheme="minorHAnsi"/>
@@ -15045,6 +15231,7 @@
         </w:rPr>
         <w:t xml:space="preserve"> </w:t>
       </w:r>
+      <w:proofErr w:type="spellStart"/>
       <w:r>
         <w:rPr>
           <w:rFonts w:asciiTheme="minorHAnsi" w:hAnsiTheme="minorHAnsi" w:cstheme="minorHAnsi"/>
@@ -15052,13 +15239,23 @@
         </w:rPr>
         <w:t>profilo</w:t>
       </w:r>
-      <w:r>
-        <w:rPr>
-          <w:rFonts w:asciiTheme="minorHAnsi" w:hAnsiTheme="minorHAnsi" w:cstheme="minorHAnsi"/>
-          <w:lang w:val="en-US"/>
-        </w:rPr>
-        <w:t xml:space="preserve"> giocatore</w:t>
-      </w:r>
+      <w:proofErr w:type="spellEnd"/>
+      <w:r>
+        <w:rPr>
+          <w:rFonts w:asciiTheme="minorHAnsi" w:hAnsiTheme="minorHAnsi" w:cstheme="minorHAnsi"/>
+          <w:lang w:val="en-US"/>
+        </w:rPr>
+        <w:t xml:space="preserve"> </w:t>
+      </w:r>
+      <w:proofErr w:type="spellStart"/>
+      <w:r>
+        <w:rPr>
+          <w:rFonts w:asciiTheme="minorHAnsi" w:hAnsiTheme="minorHAnsi" w:cstheme="minorHAnsi"/>
+          <w:lang w:val="en-US"/>
+        </w:rPr>
+        <w:t>giocatore</w:t>
+      </w:r>
+      <w:proofErr w:type="spellEnd"/>
     </w:p>
     <w:p>
       <w:pPr>
@@ -15090,7 +15287,7 @@
                     <pic:cNvPicPr/>
                   </pic:nvPicPr>
                   <pic:blipFill>
-                    <a:blip r:embed="rId20">
+                    <a:blip r:embed="rId19">
                       <a:extLst>
                         <a:ext uri="{28A0092B-C50C-407E-A947-70E740481C1C}">
                           <a14:useLocalDpi xmlns:a14="http://schemas.microsoft.com/office/drawing/2010/main" val="0"/>
@@ -15263,12 +15460,29 @@
           <w:lang w:val="en-US"/>
         </w:rPr>
       </w:pPr>
-      <w:r>
-        <w:rPr>
-          <w:rFonts w:asciiTheme="minorHAnsi" w:hAnsiTheme="minorHAnsi" w:cstheme="minorHAnsi"/>
-          <w:lang w:val="en-US"/>
-        </w:rPr>
-        <w:t>Scelta profil</w:t>
+      <w:proofErr w:type="spellStart"/>
+      <w:r>
+        <w:rPr>
+          <w:rFonts w:asciiTheme="minorHAnsi" w:hAnsiTheme="minorHAnsi" w:cstheme="minorHAnsi"/>
+          <w:lang w:val="en-US"/>
+        </w:rPr>
+        <w:t>Scelta</w:t>
+      </w:r>
+      <w:proofErr w:type="spellEnd"/>
+      <w:r>
+        <w:rPr>
+          <w:rFonts w:asciiTheme="minorHAnsi" w:hAnsiTheme="minorHAnsi" w:cstheme="minorHAnsi"/>
+          <w:lang w:val="en-US"/>
+        </w:rPr>
+        <w:t xml:space="preserve"> </w:t>
+      </w:r>
+      <w:proofErr w:type="spellStart"/>
+      <w:r>
+        <w:rPr>
+          <w:rFonts w:asciiTheme="minorHAnsi" w:hAnsiTheme="minorHAnsi" w:cstheme="minorHAnsi"/>
+          <w:lang w:val="en-US"/>
+        </w:rPr>
+        <w:t>profil</w:t>
       </w:r>
       <w:r>
         <w:rPr>
@@ -15277,13 +15491,23 @@
         </w:rPr>
         <w:t>o</w:t>
       </w:r>
-      <w:r>
-        <w:rPr>
-          <w:rFonts w:asciiTheme="minorHAnsi" w:hAnsiTheme="minorHAnsi" w:cstheme="minorHAnsi"/>
-          <w:lang w:val="en-US"/>
-        </w:rPr>
-        <w:t xml:space="preserve"> giocatore</w:t>
-      </w:r>
+      <w:proofErr w:type="spellEnd"/>
+      <w:r>
+        <w:rPr>
+          <w:rFonts w:asciiTheme="minorHAnsi" w:hAnsiTheme="minorHAnsi" w:cstheme="minorHAnsi"/>
+          <w:lang w:val="en-US"/>
+        </w:rPr>
+        <w:t xml:space="preserve"> </w:t>
+      </w:r>
+      <w:proofErr w:type="spellStart"/>
+      <w:r>
+        <w:rPr>
+          <w:rFonts w:asciiTheme="minorHAnsi" w:hAnsiTheme="minorHAnsi" w:cstheme="minorHAnsi"/>
+          <w:lang w:val="en-US"/>
+        </w:rPr>
+        <w:t>giocatore</w:t>
+      </w:r>
+      <w:proofErr w:type="spellEnd"/>
     </w:p>
     <w:p>
       <w:pPr>
@@ -15323,7 +15547,7 @@
                     <pic:cNvPicPr/>
                   </pic:nvPicPr>
                   <pic:blipFill>
-                    <a:blip r:embed="rId21">
+                    <a:blip r:embed="rId20">
                       <a:extLst>
                         <a:ext uri="{28A0092B-C50C-407E-A947-70E740481C1C}">
                           <a14:useLocalDpi xmlns:a14="http://schemas.microsoft.com/office/drawing/2010/main" val="0"/>
@@ -15571,12 +15795,21 @@
           <w:lang w:val="en-US"/>
         </w:rPr>
       </w:pPr>
-      <w:r>
-        <w:rPr>
-          <w:rFonts w:asciiTheme="minorHAnsi" w:hAnsiTheme="minorHAnsi" w:cstheme="minorHAnsi"/>
-          <w:lang w:val="en-US"/>
-        </w:rPr>
-        <w:t>Classifica.</w:t>
+      <w:proofErr w:type="spellStart"/>
+      <w:r>
+        <w:rPr>
+          <w:rFonts w:asciiTheme="minorHAnsi" w:hAnsiTheme="minorHAnsi" w:cstheme="minorHAnsi"/>
+          <w:lang w:val="en-US"/>
+        </w:rPr>
+        <w:t>Classifica</w:t>
+      </w:r>
+      <w:proofErr w:type="spellEnd"/>
+      <w:r>
+        <w:rPr>
+          <w:rFonts w:asciiTheme="minorHAnsi" w:hAnsiTheme="minorHAnsi" w:cstheme="minorHAnsi"/>
+          <w:lang w:val="en-US"/>
+        </w:rPr>
+        <w:t>.</w:t>
       </w:r>
     </w:p>
     <w:p>
@@ -15586,16 +15819,14 @@
       </w:pPr>
       <w:r>
         <w:rPr>
-          <w:rFonts w:asciiTheme="minorHAnsi" w:hAnsiTheme="minorHAnsi" w:cstheme="minorHAnsi"/>
           <w:noProof/>
-          <w:lang w:val="en-US"/>
         </w:rPr>
         <w:lastRenderedPageBreak/>
         <w:drawing>
-          <wp:inline distT="0" distB="0" distL="0" distR="0" wp14:anchorId="34156E5E" wp14:editId="0EDFED35">
+          <wp:inline distT="0" distB="0" distL="0" distR="0" wp14:anchorId="4A59C4C9" wp14:editId="7A842D36">
             <wp:extent cx="2867025" cy="4867275"/>
             <wp:effectExtent l="0" t="0" r="0" b="9525"/>
-            <wp:docPr id="16" name="Immagine 16" descr="Immagine che contiene testo&#10;&#10;Descrizione generata automaticamente"/>
+            <wp:docPr id="5" name="Immagine 5" descr="Immagine che contiene testo&#10;&#10;Descrizione generata automaticamente"/>
             <wp:cNvGraphicFramePr>
               <a:graphicFrameLocks xmlns:a="http://schemas.openxmlformats.org/drawingml/2006/main" noChangeAspect="1"/>
             </wp:cNvGraphicFramePr>
@@ -15603,11 +15834,11 @@
               <a:graphicData uri="http://schemas.openxmlformats.org/drawingml/2006/picture">
                 <pic:pic xmlns:pic="http://schemas.openxmlformats.org/drawingml/2006/picture">
                   <pic:nvPicPr>
-                    <pic:cNvPr id="16" name="Immagine 16" descr="Immagine che contiene testo&#10;&#10;Descrizione generata automaticamente"/>
+                    <pic:cNvPr id="5" name="Immagine 5" descr="Immagine che contiene testo&#10;&#10;Descrizione generata automaticamente"/>
                     <pic:cNvPicPr/>
                   </pic:nvPicPr>
                   <pic:blipFill>
-                    <a:blip r:embed="rId22">
+                    <a:blip r:embed="rId21">
                       <a:extLst>
                         <a:ext uri="{28A0092B-C50C-407E-A947-70E740481C1C}">
                           <a14:useLocalDpi xmlns:a14="http://schemas.microsoft.com/office/drawing/2010/main" val="0"/>
@@ -15830,6 +16061,7 @@
           <w:lang w:val="en-US"/>
         </w:rPr>
       </w:pPr>
+      <w:proofErr w:type="spellStart"/>
       <w:r>
         <w:rPr>
           <w:rFonts w:asciiTheme="minorHAnsi" w:hAnsiTheme="minorHAnsi" w:cstheme="minorHAnsi"/>
@@ -15837,6 +16069,7 @@
         </w:rPr>
         <w:t>Crediti</w:t>
       </w:r>
+      <w:proofErr w:type="spellEnd"/>
       <w:r>
         <w:rPr>
           <w:rFonts w:asciiTheme="minorHAnsi" w:hAnsiTheme="minorHAnsi" w:cstheme="minorHAnsi"/>
@@ -15875,7 +16108,7 @@
                     <pic:cNvPicPr/>
                   </pic:nvPicPr>
                   <pic:blipFill>
-                    <a:blip r:embed="rId23">
+                    <a:blip r:embed="rId22">
                       <a:extLst>
                         <a:ext uri="{28A0092B-C50C-407E-A947-70E740481C1C}">
                           <a14:useLocalDpi xmlns:a14="http://schemas.microsoft.com/office/drawing/2010/main" val="0"/>
@@ -16084,12 +16317,21 @@
           <w:lang w:val="en-US"/>
         </w:rPr>
       </w:pPr>
-      <w:r>
-        <w:rPr>
-          <w:rFonts w:asciiTheme="minorHAnsi" w:hAnsiTheme="minorHAnsi" w:cstheme="minorHAnsi"/>
-          <w:lang w:val="en-US"/>
-        </w:rPr>
-        <w:t>Schermata in-game.</w:t>
+      <w:proofErr w:type="spellStart"/>
+      <w:r>
+        <w:rPr>
+          <w:rFonts w:asciiTheme="minorHAnsi" w:hAnsiTheme="minorHAnsi" w:cstheme="minorHAnsi"/>
+          <w:lang w:val="en-US"/>
+        </w:rPr>
+        <w:t>Schermata</w:t>
+      </w:r>
+      <w:proofErr w:type="spellEnd"/>
+      <w:r>
+        <w:rPr>
+          <w:rFonts w:asciiTheme="minorHAnsi" w:hAnsiTheme="minorHAnsi" w:cstheme="minorHAnsi"/>
+          <w:lang w:val="en-US"/>
+        </w:rPr>
+        <w:t xml:space="preserve"> in-game.</w:t>
       </w:r>
     </w:p>
     <w:p>
@@ -16121,7 +16363,7 @@
                     <pic:cNvPicPr/>
                   </pic:nvPicPr>
                   <pic:blipFill>
-                    <a:blip r:embed="rId24">
+                    <a:blip r:embed="rId23">
                       <a:extLst>
                         <a:ext uri="{28A0092B-C50C-407E-A947-70E740481C1C}">
                           <a14:useLocalDpi xmlns:a14="http://schemas.microsoft.com/office/drawing/2010/main" val="0"/>
@@ -16313,12 +16555,27 @@
           <w:rFonts w:asciiTheme="minorHAnsi" w:hAnsiTheme="minorHAnsi" w:cstheme="minorHAnsi"/>
           <w:lang w:val="en-US"/>
         </w:rPr>
-        <w:t>Flowchart del menu iniziale.</w:t>
-      </w:r>
-    </w:p>
-    <w:p>
-      <w:pPr>
-        <w:jc w:val="center"/>
+        <w:t xml:space="preserve">Flowchart del menu </w:t>
+      </w:r>
+      <w:proofErr w:type="spellStart"/>
+      <w:r>
+        <w:rPr>
+          <w:rFonts w:asciiTheme="minorHAnsi" w:hAnsiTheme="minorHAnsi" w:cstheme="minorHAnsi"/>
+          <w:lang w:val="en-US"/>
+        </w:rPr>
+        <w:t>iniziale</w:t>
+      </w:r>
+      <w:proofErr w:type="spellEnd"/>
+      <w:r>
+        <w:rPr>
+          <w:rFonts w:asciiTheme="minorHAnsi" w:hAnsiTheme="minorHAnsi" w:cstheme="minorHAnsi"/>
+          <w:lang w:val="en-US"/>
+        </w:rPr>
+        <w:t>.</w:t>
+      </w:r>
+    </w:p>
+    <w:p>
+      <w:pPr>
         <w:rPr>
           <w:rFonts w:asciiTheme="minorHAnsi" w:hAnsiTheme="minorHAnsi" w:cstheme="minorHAnsi"/>
           <w:lang w:val="en-US"/>
@@ -16331,10 +16588,10 @@
           <w:lang w:val="en-US"/>
         </w:rPr>
         <w:drawing>
-          <wp:inline distT="0" distB="0" distL="0" distR="0" wp14:anchorId="513261FF" wp14:editId="53D7B714">
-            <wp:extent cx="6116320" cy="5206365"/>
+          <wp:inline distT="0" distB="0" distL="0" distR="0" wp14:anchorId="1CC6D5DD" wp14:editId="60CA8E98">
+            <wp:extent cx="6683208" cy="4287328"/>
             <wp:effectExtent l="0" t="0" r="0" b="0"/>
-            <wp:docPr id="11" name="Immagine 11"/>
+            <wp:docPr id="28" name="Immagine 28"/>
             <wp:cNvGraphicFramePr>
               <a:graphicFrameLocks xmlns:a="http://schemas.openxmlformats.org/drawingml/2006/main" noChangeAspect="1"/>
             </wp:cNvGraphicFramePr>
@@ -16342,11 +16599,11 @@
               <a:graphicData uri="http://schemas.openxmlformats.org/drawingml/2006/picture">
                 <pic:pic xmlns:pic="http://schemas.openxmlformats.org/drawingml/2006/picture">
                   <pic:nvPicPr>
-                    <pic:cNvPr id="11" name="Immagine 11"/>
+                    <pic:cNvPr id="28" name="Immagine 28"/>
                     <pic:cNvPicPr/>
                   </pic:nvPicPr>
                   <pic:blipFill>
-                    <a:blip r:embed="rId25">
+                    <a:blip r:embed="rId24">
                       <a:extLst>
                         <a:ext uri="{28A0092B-C50C-407E-A947-70E740481C1C}">
                           <a14:useLocalDpi xmlns:a14="http://schemas.microsoft.com/office/drawing/2010/main" val="0"/>
@@ -16360,7 +16617,7 @@
                   <pic:spPr>
                     <a:xfrm>
                       <a:off x="0" y="0"/>
-                      <a:ext cx="6116320" cy="5206365"/>
+                      <a:ext cx="6688250" cy="4290562"/>
                     </a:xfrm>
                     <a:prstGeom prst="rect">
                       <a:avLst/>
@@ -16525,38 +16782,56 @@
           <w:rFonts w:asciiTheme="minorHAnsi" w:hAnsiTheme="minorHAnsi" w:cstheme="minorHAnsi"/>
           <w:lang w:val="en-US"/>
         </w:rPr>
+        <w:t xml:space="preserve">Flowchart </w:t>
+      </w:r>
+      <w:proofErr w:type="spellStart"/>
+      <w:r>
+        <w:rPr>
+          <w:rFonts w:asciiTheme="minorHAnsi" w:hAnsiTheme="minorHAnsi" w:cstheme="minorHAnsi"/>
+          <w:lang w:val="en-US"/>
+        </w:rPr>
+        <w:t>sezione</w:t>
+      </w:r>
+      <w:proofErr w:type="spellEnd"/>
+      <w:r>
+        <w:rPr>
+          <w:rFonts w:asciiTheme="minorHAnsi" w:hAnsiTheme="minorHAnsi" w:cstheme="minorHAnsi"/>
+          <w:lang w:val="en-US"/>
+        </w:rPr>
+        <w:t xml:space="preserve"> </w:t>
+      </w:r>
+      <w:proofErr w:type="spellStart"/>
+      <w:r>
+        <w:rPr>
+          <w:rFonts w:asciiTheme="minorHAnsi" w:hAnsiTheme="minorHAnsi" w:cstheme="minorHAnsi"/>
+          <w:lang w:val="en-US"/>
+        </w:rPr>
+        <w:t>crediti</w:t>
+      </w:r>
+      <w:proofErr w:type="spellEnd"/>
+      <w:r>
+        <w:rPr>
+          <w:rFonts w:asciiTheme="minorHAnsi" w:hAnsiTheme="minorHAnsi" w:cstheme="minorHAnsi"/>
+          <w:lang w:val="en-US"/>
+        </w:rPr>
+        <w:t>.</w:t>
+      </w:r>
+    </w:p>
+    <w:p>
+      <w:pPr>
+        <w:jc w:val="center"/>
+        <w:rPr>
+          <w:rFonts w:asciiTheme="minorHAnsi" w:hAnsiTheme="minorHAnsi" w:cstheme="minorHAnsi"/>
+          <w:lang w:val="en-US"/>
+        </w:rPr>
+      </w:pPr>
+      <w:r>
+        <w:rPr>
+          <w:rFonts w:asciiTheme="minorHAnsi" w:hAnsiTheme="minorHAnsi" w:cstheme="minorHAnsi"/>
+          <w:noProof/>
+          <w:lang w:val="en-US"/>
+        </w:rPr>
         <w:lastRenderedPageBreak/>
-        <w:t xml:space="preserve">Flowchart </w:t>
-      </w:r>
-      <w:r>
-        <w:rPr>
-          <w:rFonts w:asciiTheme="minorHAnsi" w:hAnsiTheme="minorHAnsi" w:cstheme="minorHAnsi"/>
-          <w:lang w:val="en-US"/>
-        </w:rPr>
-        <w:t>sezione crediti</w:t>
-      </w:r>
-      <w:r>
-        <w:rPr>
-          <w:rFonts w:asciiTheme="minorHAnsi" w:hAnsiTheme="minorHAnsi" w:cstheme="minorHAnsi"/>
-          <w:lang w:val="en-US"/>
-        </w:rPr>
-        <w:t>.</w:t>
-      </w:r>
-    </w:p>
-    <w:p>
-      <w:pPr>
-        <w:jc w:val="center"/>
-        <w:rPr>
-          <w:rFonts w:asciiTheme="minorHAnsi" w:hAnsiTheme="minorHAnsi" w:cstheme="minorHAnsi"/>
-          <w:lang w:val="en-US"/>
-        </w:rPr>
-      </w:pPr>
-      <w:r>
-        <w:rPr>
-          <w:rFonts w:asciiTheme="minorHAnsi" w:hAnsiTheme="minorHAnsi" w:cstheme="minorHAnsi"/>
-          <w:noProof/>
-          <w:lang w:val="en-US"/>
-        </w:rPr>
         <w:drawing>
           <wp:inline distT="0" distB="0" distL="0" distR="0" wp14:anchorId="416D2912" wp14:editId="624C4A52">
             <wp:extent cx="2069973" cy="4531360"/>
@@ -16573,7 +16848,7 @@
                     <pic:cNvPicPr/>
                   </pic:nvPicPr>
                   <pic:blipFill>
-                    <a:blip r:embed="rId26">
+                    <a:blip r:embed="rId25">
                       <a:extLst>
                         <a:ext uri="{28A0092B-C50C-407E-A947-70E740481C1C}">
                           <a14:useLocalDpi xmlns:a14="http://schemas.microsoft.com/office/drawing/2010/main" val="0"/>
@@ -16782,6 +17057,14 @@
     </w:p>
     <w:p>
       <w:pPr>
+        <w:rPr>
+          <w:rFonts w:asciiTheme="minorHAnsi" w:hAnsiTheme="minorHAnsi" w:cstheme="minorHAnsi"/>
+          <w:lang w:val="en-US"/>
+        </w:rPr>
+      </w:pPr>
+    </w:p>
+    <w:p>
+      <w:pPr>
         <w:pStyle w:val="Paragrafoelenco"/>
         <w:numPr>
           <w:ilvl w:val="0"/>
@@ -16798,8 +17081,33 @@
           <w:lang w:val="en-US"/>
         </w:rPr>
         <w:lastRenderedPageBreak/>
-        <w:t>Flowchart sezione classifica</w:t>
-      </w:r>
+        <w:t xml:space="preserve">Flowchart </w:t>
+      </w:r>
+      <w:proofErr w:type="spellStart"/>
+      <w:r>
+        <w:rPr>
+          <w:rFonts w:asciiTheme="minorHAnsi" w:hAnsiTheme="minorHAnsi" w:cstheme="minorHAnsi"/>
+          <w:lang w:val="en-US"/>
+        </w:rPr>
+        <w:t>sezione</w:t>
+      </w:r>
+      <w:proofErr w:type="spellEnd"/>
+      <w:r>
+        <w:rPr>
+          <w:rFonts w:asciiTheme="minorHAnsi" w:hAnsiTheme="minorHAnsi" w:cstheme="minorHAnsi"/>
+          <w:lang w:val="en-US"/>
+        </w:rPr>
+        <w:t xml:space="preserve"> </w:t>
+      </w:r>
+      <w:proofErr w:type="spellStart"/>
+      <w:r>
+        <w:rPr>
+          <w:rFonts w:asciiTheme="minorHAnsi" w:hAnsiTheme="minorHAnsi" w:cstheme="minorHAnsi"/>
+          <w:lang w:val="en-US"/>
+        </w:rPr>
+        <w:t>classifica</w:t>
+      </w:r>
+      <w:proofErr w:type="spellEnd"/>
     </w:p>
     <w:p>
       <w:pPr>
@@ -16831,7 +17139,7 @@
                     <pic:cNvPicPr/>
                   </pic:nvPicPr>
                   <pic:blipFill>
-                    <a:blip r:embed="rId27">
+                    <a:blip r:embed="rId26">
                       <a:extLst>
                         <a:ext uri="{28A0092B-C50C-407E-A947-70E740481C1C}">
                           <a14:useLocalDpi xmlns:a14="http://schemas.microsoft.com/office/drawing/2010/main" val="0"/>
@@ -16996,14 +17304,64 @@
           <w:lang w:val="en-US"/>
         </w:rPr>
       </w:pPr>
+      <w:proofErr w:type="spellStart"/>
       <w:r>
         <w:rPr>
           <w:rFonts w:asciiTheme="minorHAnsi" w:hAnsiTheme="minorHAnsi" w:cstheme="minorHAnsi"/>
           <w:lang w:val="en-US"/>
         </w:rPr>
         <w:lastRenderedPageBreak/>
-        <w:t>Flowchart menu opzioni</w:t>
-      </w:r>
+        <w:t>FlowChart</w:t>
+      </w:r>
+      <w:proofErr w:type="spellEnd"/>
+      <w:r>
+        <w:rPr>
+          <w:rFonts w:asciiTheme="minorHAnsi" w:hAnsiTheme="minorHAnsi" w:cstheme="minorHAnsi"/>
+          <w:lang w:val="en-US"/>
+        </w:rPr>
+        <w:t xml:space="preserve"> </w:t>
+      </w:r>
+      <w:proofErr w:type="spellStart"/>
+      <w:r>
+        <w:rPr>
+          <w:rFonts w:asciiTheme="minorHAnsi" w:hAnsiTheme="minorHAnsi" w:cstheme="minorHAnsi"/>
+          <w:lang w:val="en-US"/>
+        </w:rPr>
+        <w:t>Selezione</w:t>
+      </w:r>
+      <w:proofErr w:type="spellEnd"/>
+      <w:r>
+        <w:rPr>
+          <w:rFonts w:asciiTheme="minorHAnsi" w:hAnsiTheme="minorHAnsi" w:cstheme="minorHAnsi"/>
+          <w:lang w:val="en-US"/>
+        </w:rPr>
+        <w:t xml:space="preserve"> </w:t>
+      </w:r>
+      <w:proofErr w:type="spellStart"/>
+      <w:r>
+        <w:rPr>
+          <w:rFonts w:asciiTheme="minorHAnsi" w:hAnsiTheme="minorHAnsi" w:cstheme="minorHAnsi"/>
+          <w:lang w:val="en-US"/>
+        </w:rPr>
+        <w:t>profilo</w:t>
+      </w:r>
+      <w:proofErr w:type="spellEnd"/>
+      <w:r>
+        <w:rPr>
+          <w:rFonts w:asciiTheme="minorHAnsi" w:hAnsiTheme="minorHAnsi" w:cstheme="minorHAnsi"/>
+          <w:lang w:val="en-US"/>
+        </w:rPr>
+        <w:t xml:space="preserve"> </w:t>
+      </w:r>
+      <w:proofErr w:type="spellStart"/>
+      <w:r>
+        <w:rPr>
+          <w:rFonts w:asciiTheme="minorHAnsi" w:hAnsiTheme="minorHAnsi" w:cstheme="minorHAnsi"/>
+          <w:lang w:val="en-US"/>
+        </w:rPr>
+        <w:t>utente</w:t>
+      </w:r>
+      <w:proofErr w:type="spellEnd"/>
     </w:p>
     <w:p>
       <w:pPr>
@@ -17019,6 +17377,238 @@
           <w:noProof/>
           <w:lang w:val="en-US"/>
         </w:rPr>
+        <w:lastRenderedPageBreak/>
+        <w:drawing>
+          <wp:inline distT="0" distB="0" distL="0" distR="0" wp14:anchorId="608F7C94" wp14:editId="6BAFC6FD">
+            <wp:extent cx="3402330" cy="8620125"/>
+            <wp:effectExtent l="0" t="0" r="7620" b="9525"/>
+            <wp:docPr id="35" name="Immagine 35"/>
+            <wp:cNvGraphicFramePr>
+              <a:graphicFrameLocks xmlns:a="http://schemas.openxmlformats.org/drawingml/2006/main" noChangeAspect="1"/>
+            </wp:cNvGraphicFramePr>
+            <a:graphic xmlns:a="http://schemas.openxmlformats.org/drawingml/2006/main">
+              <a:graphicData uri="http://schemas.openxmlformats.org/drawingml/2006/picture">
+                <pic:pic xmlns:pic="http://schemas.openxmlformats.org/drawingml/2006/picture">
+                  <pic:nvPicPr>
+                    <pic:cNvPr id="35" name="Immagine 35"/>
+                    <pic:cNvPicPr/>
+                  </pic:nvPicPr>
+                  <pic:blipFill>
+                    <a:blip r:embed="rId27">
+                      <a:extLst>
+                        <a:ext uri="{28A0092B-C50C-407E-A947-70E740481C1C}">
+                          <a14:useLocalDpi xmlns:a14="http://schemas.microsoft.com/office/drawing/2010/main" val="0"/>
+                        </a:ext>
+                      </a:extLst>
+                    </a:blip>
+                    <a:stretch>
+                      <a:fillRect/>
+                    </a:stretch>
+                  </pic:blipFill>
+                  <pic:spPr>
+                    <a:xfrm>
+                      <a:off x="0" y="0"/>
+                      <a:ext cx="3402330" cy="8620125"/>
+                    </a:xfrm>
+                    <a:prstGeom prst="rect">
+                      <a:avLst/>
+                    </a:prstGeom>
+                  </pic:spPr>
+                </pic:pic>
+              </a:graphicData>
+            </a:graphic>
+          </wp:inline>
+        </w:drawing>
+      </w:r>
+    </w:p>
+    <w:p>
+      <w:pPr>
+        <w:pStyle w:val="Paragrafoelenco"/>
+        <w:numPr>
+          <w:ilvl w:val="0"/>
+          <w:numId w:val="47"/>
+        </w:numPr>
+        <w:rPr>
+          <w:rFonts w:asciiTheme="minorHAnsi" w:hAnsiTheme="minorHAnsi" w:cstheme="minorHAnsi"/>
+          <w:lang w:val="en-US"/>
+        </w:rPr>
+      </w:pPr>
+      <w:proofErr w:type="spellStart"/>
+      <w:r>
+        <w:rPr>
+          <w:rFonts w:asciiTheme="minorHAnsi" w:hAnsiTheme="minorHAnsi" w:cstheme="minorHAnsi"/>
+          <w:lang w:val="en-US"/>
+        </w:rPr>
+        <w:lastRenderedPageBreak/>
+        <w:t>FlowChart</w:t>
+      </w:r>
+      <w:proofErr w:type="spellEnd"/>
+      <w:r>
+        <w:rPr>
+          <w:rFonts w:asciiTheme="minorHAnsi" w:hAnsiTheme="minorHAnsi" w:cstheme="minorHAnsi"/>
+          <w:lang w:val="en-US"/>
+        </w:rPr>
+        <w:t xml:space="preserve"> </w:t>
+      </w:r>
+      <w:proofErr w:type="spellStart"/>
+      <w:r>
+        <w:rPr>
+          <w:rFonts w:asciiTheme="minorHAnsi" w:hAnsiTheme="minorHAnsi" w:cstheme="minorHAnsi"/>
+          <w:lang w:val="en-US"/>
+        </w:rPr>
+        <w:t>Creazione</w:t>
+      </w:r>
+      <w:proofErr w:type="spellEnd"/>
+      <w:r>
+        <w:rPr>
+          <w:rFonts w:asciiTheme="minorHAnsi" w:hAnsiTheme="minorHAnsi" w:cstheme="minorHAnsi"/>
+          <w:lang w:val="en-US"/>
+        </w:rPr>
+        <w:t xml:space="preserve"> </w:t>
+      </w:r>
+      <w:proofErr w:type="spellStart"/>
+      <w:r>
+        <w:rPr>
+          <w:rFonts w:asciiTheme="minorHAnsi" w:hAnsiTheme="minorHAnsi" w:cstheme="minorHAnsi"/>
+          <w:lang w:val="en-US"/>
+        </w:rPr>
+        <w:t>modifica</w:t>
+      </w:r>
+      <w:proofErr w:type="spellEnd"/>
+      <w:r>
+        <w:rPr>
+          <w:rFonts w:asciiTheme="minorHAnsi" w:hAnsiTheme="minorHAnsi" w:cstheme="minorHAnsi"/>
+          <w:lang w:val="en-US"/>
+        </w:rPr>
+        <w:t xml:space="preserve"> </w:t>
+      </w:r>
+      <w:proofErr w:type="spellStart"/>
+      <w:r>
+        <w:rPr>
+          <w:rFonts w:asciiTheme="minorHAnsi" w:hAnsiTheme="minorHAnsi" w:cstheme="minorHAnsi"/>
+          <w:lang w:val="en-US"/>
+        </w:rPr>
+        <w:t>profilo</w:t>
+      </w:r>
+      <w:proofErr w:type="spellEnd"/>
+      <w:r>
+        <w:rPr>
+          <w:rFonts w:asciiTheme="minorHAnsi" w:hAnsiTheme="minorHAnsi" w:cstheme="minorHAnsi"/>
+          <w:lang w:val="en-US"/>
+        </w:rPr>
+        <w:t xml:space="preserve"> </w:t>
+      </w:r>
+      <w:proofErr w:type="spellStart"/>
+      <w:r>
+        <w:rPr>
+          <w:rFonts w:asciiTheme="minorHAnsi" w:hAnsiTheme="minorHAnsi" w:cstheme="minorHAnsi"/>
+          <w:lang w:val="en-US"/>
+        </w:rPr>
+        <w:t>utente</w:t>
+      </w:r>
+      <w:proofErr w:type="spellEnd"/>
+    </w:p>
+    <w:p>
+      <w:pPr>
+        <w:jc w:val="center"/>
+        <w:rPr>
+          <w:rFonts w:asciiTheme="minorHAnsi" w:hAnsiTheme="minorHAnsi" w:cstheme="minorHAnsi"/>
+          <w:lang w:val="en-US"/>
+        </w:rPr>
+      </w:pPr>
+      <w:r>
+        <w:rPr>
+          <w:rFonts w:asciiTheme="minorHAnsi" w:hAnsiTheme="minorHAnsi" w:cstheme="minorHAnsi"/>
+          <w:noProof/>
+          <w:lang w:val="en-US"/>
+        </w:rPr>
+        <w:drawing>
+          <wp:inline distT="0" distB="0" distL="0" distR="0" wp14:anchorId="744EFAD8" wp14:editId="5A6F8795">
+            <wp:extent cx="4762500" cy="8001000"/>
+            <wp:effectExtent l="0" t="0" r="0" b="0"/>
+            <wp:docPr id="32" name="Immagine 32"/>
+            <wp:cNvGraphicFramePr>
+              <a:graphicFrameLocks xmlns:a="http://schemas.openxmlformats.org/drawingml/2006/main" noChangeAspect="1"/>
+            </wp:cNvGraphicFramePr>
+            <a:graphic xmlns:a="http://schemas.openxmlformats.org/drawingml/2006/main">
+              <a:graphicData uri="http://schemas.openxmlformats.org/drawingml/2006/picture">
+                <pic:pic xmlns:pic="http://schemas.openxmlformats.org/drawingml/2006/picture">
+                  <pic:nvPicPr>
+                    <pic:cNvPr id="32" name="Immagine 32"/>
+                    <pic:cNvPicPr/>
+                  </pic:nvPicPr>
+                  <pic:blipFill>
+                    <a:blip r:embed="rId28">
+                      <a:extLst>
+                        <a:ext uri="{28A0092B-C50C-407E-A947-70E740481C1C}">
+                          <a14:useLocalDpi xmlns:a14="http://schemas.microsoft.com/office/drawing/2010/main" val="0"/>
+                        </a:ext>
+                      </a:extLst>
+                    </a:blip>
+                    <a:stretch>
+                      <a:fillRect/>
+                    </a:stretch>
+                  </pic:blipFill>
+                  <pic:spPr>
+                    <a:xfrm>
+                      <a:off x="0" y="0"/>
+                      <a:ext cx="4762500" cy="8001000"/>
+                    </a:xfrm>
+                    <a:prstGeom prst="rect">
+                      <a:avLst/>
+                    </a:prstGeom>
+                  </pic:spPr>
+                </pic:pic>
+              </a:graphicData>
+            </a:graphic>
+          </wp:inline>
+        </w:drawing>
+      </w:r>
+    </w:p>
+    <w:p>
+      <w:pPr>
+        <w:pStyle w:val="Paragrafoelenco"/>
+        <w:numPr>
+          <w:ilvl w:val="0"/>
+          <w:numId w:val="47"/>
+        </w:numPr>
+        <w:rPr>
+          <w:rFonts w:asciiTheme="minorHAnsi" w:hAnsiTheme="minorHAnsi" w:cstheme="minorHAnsi"/>
+          <w:lang w:val="en-US"/>
+        </w:rPr>
+      </w:pPr>
+      <w:r>
+        <w:rPr>
+          <w:rFonts w:asciiTheme="minorHAnsi" w:hAnsiTheme="minorHAnsi" w:cstheme="minorHAnsi"/>
+          <w:lang w:val="en-US"/>
+        </w:rPr>
+        <w:t xml:space="preserve">Flowchart menu </w:t>
+      </w:r>
+      <w:proofErr w:type="spellStart"/>
+      <w:r>
+        <w:rPr>
+          <w:rFonts w:asciiTheme="minorHAnsi" w:hAnsiTheme="minorHAnsi" w:cstheme="minorHAnsi"/>
+          <w:lang w:val="en-US"/>
+        </w:rPr>
+        <w:t>opzioni</w:t>
+      </w:r>
+      <w:proofErr w:type="spellEnd"/>
+    </w:p>
+    <w:p>
+      <w:pPr>
+        <w:jc w:val="center"/>
+        <w:rPr>
+          <w:rFonts w:asciiTheme="minorHAnsi" w:hAnsiTheme="minorHAnsi" w:cstheme="minorHAnsi"/>
+          <w:lang w:val="en-US"/>
+        </w:rPr>
+      </w:pPr>
+      <w:r>
+        <w:rPr>
+          <w:rFonts w:asciiTheme="minorHAnsi" w:hAnsiTheme="minorHAnsi" w:cstheme="minorHAnsi"/>
+          <w:noProof/>
+          <w:lang w:val="en-US"/>
+        </w:rPr>
+        <w:lastRenderedPageBreak/>
         <w:drawing>
           <wp:inline distT="0" distB="0" distL="0" distR="0" wp14:anchorId="67F9C46E" wp14:editId="0A64A3D5">
             <wp:extent cx="6116320" cy="4373245"/>
@@ -17035,7 +17625,7 @@
                     <pic:cNvPicPr/>
                   </pic:nvPicPr>
                   <pic:blipFill>
-                    <a:blip r:embed="rId28">
+                    <a:blip r:embed="rId29">
                       <a:extLst>
                         <a:ext uri="{28A0092B-C50C-407E-A947-70E740481C1C}">
                           <a14:useLocalDpi xmlns:a14="http://schemas.microsoft.com/office/drawing/2010/main" val="0"/>
@@ -17268,29 +17858,45 @@
           <w:rFonts w:asciiTheme="minorHAnsi" w:hAnsiTheme="minorHAnsi" w:cstheme="minorHAnsi"/>
           <w:lang w:val="en-US"/>
         </w:rPr>
+        <w:t xml:space="preserve">Flowchart del </w:t>
+      </w:r>
+      <w:proofErr w:type="spellStart"/>
+      <w:r>
+        <w:rPr>
+          <w:rFonts w:asciiTheme="minorHAnsi" w:hAnsiTheme="minorHAnsi" w:cstheme="minorHAnsi"/>
+          <w:lang w:val="en-US"/>
+        </w:rPr>
+        <w:t>livello</w:t>
+      </w:r>
+      <w:proofErr w:type="spellEnd"/>
+      <w:r>
+        <w:rPr>
+          <w:rFonts w:asciiTheme="minorHAnsi" w:hAnsiTheme="minorHAnsi" w:cstheme="minorHAnsi"/>
+          <w:lang w:val="en-US"/>
+        </w:rPr>
+        <w:t xml:space="preserve"> 0.</w:t>
+      </w:r>
+    </w:p>
+    <w:p>
+      <w:pPr>
+        <w:jc w:val="center"/>
+        <w:rPr>
+          <w:rFonts w:asciiTheme="minorHAnsi" w:hAnsiTheme="minorHAnsi" w:cstheme="minorHAnsi"/>
+          <w:lang w:val="en-US"/>
+        </w:rPr>
+      </w:pPr>
+      <w:r>
+        <w:rPr>
+          <w:rFonts w:asciiTheme="minorHAnsi" w:hAnsiTheme="minorHAnsi" w:cstheme="minorHAnsi"/>
+          <w:noProof/>
+          <w:lang w:val="en-US"/>
+        </w:rPr>
         <w:lastRenderedPageBreak/>
-        <w:t>Flowchart del livello 0.</w:t>
-      </w:r>
-    </w:p>
-    <w:p>
-      <w:pPr>
-        <w:jc w:val="center"/>
-        <w:rPr>
-          <w:rFonts w:asciiTheme="minorHAnsi" w:hAnsiTheme="minorHAnsi" w:cstheme="minorHAnsi"/>
-          <w:lang w:val="en-US"/>
-        </w:rPr>
-      </w:pPr>
-      <w:r>
-        <w:rPr>
-          <w:rFonts w:asciiTheme="minorHAnsi" w:hAnsiTheme="minorHAnsi" w:cstheme="minorHAnsi"/>
-          <w:noProof/>
-          <w:lang w:val="en-US"/>
-        </w:rPr>
         <w:drawing>
-          <wp:inline distT="0" distB="0" distL="0" distR="0" wp14:anchorId="1DD923EE" wp14:editId="1C6DDEA6">
+          <wp:inline distT="0" distB="0" distL="0" distR="0" wp14:anchorId="3876C15B" wp14:editId="3EECC494">
             <wp:extent cx="6116320" cy="5103495"/>
             <wp:effectExtent l="0" t="0" r="0" b="1905"/>
-            <wp:docPr id="19" name="Immagine 19"/>
+            <wp:docPr id="30" name="Immagine 30"/>
             <wp:cNvGraphicFramePr>
               <a:graphicFrameLocks xmlns:a="http://schemas.openxmlformats.org/drawingml/2006/main" noChangeAspect="1"/>
             </wp:cNvGraphicFramePr>
@@ -17298,11 +17904,11 @@
               <a:graphicData uri="http://schemas.openxmlformats.org/drawingml/2006/picture">
                 <pic:pic xmlns:pic="http://schemas.openxmlformats.org/drawingml/2006/picture">
                   <pic:nvPicPr>
-                    <pic:cNvPr id="19" name="Immagine 19"/>
+                    <pic:cNvPr id="30" name="Immagine 30"/>
                     <pic:cNvPicPr/>
                   </pic:nvPicPr>
                   <pic:blipFill>
-                    <a:blip r:embed="rId29">
+                    <a:blip r:embed="rId30">
                       <a:extLst>
                         <a:ext uri="{28A0092B-C50C-407E-A947-70E740481C1C}">
                           <a14:useLocalDpi xmlns:a14="http://schemas.microsoft.com/office/drawing/2010/main" val="0"/>
@@ -17346,7 +17952,23 @@
           <w:rFonts w:asciiTheme="minorHAnsi" w:hAnsiTheme="minorHAnsi" w:cstheme="minorHAnsi"/>
           <w:lang w:val="en-US"/>
         </w:rPr>
-        <w:t>Flowchart del livello 1.</w:t>
+        <w:t xml:space="preserve">Flowchart del </w:t>
+      </w:r>
+      <w:proofErr w:type="spellStart"/>
+      <w:r>
+        <w:rPr>
+          <w:rFonts w:asciiTheme="minorHAnsi" w:hAnsiTheme="minorHAnsi" w:cstheme="minorHAnsi"/>
+          <w:lang w:val="en-US"/>
+        </w:rPr>
+        <w:t>livello</w:t>
+      </w:r>
+      <w:proofErr w:type="spellEnd"/>
+      <w:r>
+        <w:rPr>
+          <w:rFonts w:asciiTheme="minorHAnsi" w:hAnsiTheme="minorHAnsi" w:cstheme="minorHAnsi"/>
+          <w:lang w:val="en-US"/>
+        </w:rPr>
+        <w:t xml:space="preserve"> 1.</w:t>
       </w:r>
     </w:p>
     <w:p>
@@ -17380,7 +18002,7 @@
                     <pic:cNvPicPr/>
                   </pic:nvPicPr>
                   <pic:blipFill>
-                    <a:blip r:embed="rId30">
+                    <a:blip r:embed="rId31">
                       <a:extLst>
                         <a:ext uri="{28A0092B-C50C-407E-A947-70E740481C1C}">
                           <a14:useLocalDpi xmlns:a14="http://schemas.microsoft.com/office/drawing/2010/main" val="0"/>
@@ -17424,7 +18046,23 @@
           <w:rFonts w:asciiTheme="minorHAnsi" w:hAnsiTheme="minorHAnsi" w:cstheme="minorHAnsi"/>
           <w:lang w:val="en-US"/>
         </w:rPr>
-        <w:t>Flowchart del livello 2.</w:t>
+        <w:t xml:space="preserve">Flowchart del </w:t>
+      </w:r>
+      <w:proofErr w:type="spellStart"/>
+      <w:r>
+        <w:rPr>
+          <w:rFonts w:asciiTheme="minorHAnsi" w:hAnsiTheme="minorHAnsi" w:cstheme="minorHAnsi"/>
+          <w:lang w:val="en-US"/>
+        </w:rPr>
+        <w:t>livello</w:t>
+      </w:r>
+      <w:proofErr w:type="spellEnd"/>
+      <w:r>
+        <w:rPr>
+          <w:rFonts w:asciiTheme="minorHAnsi" w:hAnsiTheme="minorHAnsi" w:cstheme="minorHAnsi"/>
+          <w:lang w:val="en-US"/>
+        </w:rPr>
+        <w:t xml:space="preserve"> 2.</w:t>
       </w:r>
     </w:p>
     <w:p>
@@ -17458,7 +18096,7 @@
                     <pic:cNvPicPr/>
                   </pic:nvPicPr>
                   <pic:blipFill>
-                    <a:blip r:embed="rId31">
+                    <a:blip r:embed="rId32">
                       <a:extLst>
                         <a:ext uri="{28A0092B-C50C-407E-A947-70E740481C1C}">
                           <a14:useLocalDpi xmlns:a14="http://schemas.microsoft.com/office/drawing/2010/main" val="0"/>
@@ -17525,8 +18163,17 @@
           <w:rFonts w:asciiTheme="minorHAnsi" w:hAnsiTheme="minorHAnsi" w:cstheme="minorHAnsi"/>
           <w:lang w:val="en-US"/>
         </w:rPr>
-        <w:t>Menu iniziale</w:t>
-      </w:r>
+        <w:t xml:space="preserve">Menu </w:t>
+      </w:r>
+      <w:proofErr w:type="spellStart"/>
+      <w:r>
+        <w:rPr>
+          <w:rFonts w:asciiTheme="minorHAnsi" w:hAnsiTheme="minorHAnsi" w:cstheme="minorHAnsi"/>
+          <w:lang w:val="en-US"/>
+        </w:rPr>
+        <w:t>iniziale</w:t>
+      </w:r>
+      <w:proofErr w:type="spellEnd"/>
       <w:r>
         <w:rPr>
           <w:rFonts w:asciiTheme="minorHAnsi" w:hAnsiTheme="minorHAnsi" w:cstheme="minorHAnsi"/>
@@ -17568,7 +18215,7 @@
                     </pic:cNvPicPr>
                   </pic:nvPicPr>
                   <pic:blipFill>
-                    <a:blip r:embed="rId32">
+                    <a:blip r:embed="rId33">
                       <a:extLst>
                         <a:ext uri="{28A0092B-C50C-407E-A947-70E740481C1C}">
                           <a14:useLocalDpi xmlns:a14="http://schemas.microsoft.com/office/drawing/2010/main" val="0"/>
@@ -17627,8 +18274,16 @@
         <w:rPr>
           <w:rFonts w:asciiTheme="minorHAnsi" w:hAnsiTheme="minorHAnsi" w:cstheme="minorHAnsi"/>
         </w:rPr>
-        <w:t>Font: Roboto-Bold</w:t>
-      </w:r>
+        <w:t xml:space="preserve">Font: </w:t>
+      </w:r>
+      <w:proofErr w:type="spellStart"/>
+      <w:r>
+        <w:rPr>
+          <w:rFonts w:asciiTheme="minorHAnsi" w:hAnsiTheme="minorHAnsi" w:cstheme="minorHAnsi"/>
+        </w:rPr>
+        <w:t>Roboto-Bold</w:t>
+      </w:r>
+      <w:proofErr w:type="spellEnd"/>
     </w:p>
     <w:p>
       <w:pPr>
@@ -17725,7 +18380,7 @@
                     </pic:cNvPicPr>
                   </pic:nvPicPr>
                   <pic:blipFill>
-                    <a:blip r:embed="rId33" cstate="print">
+                    <a:blip r:embed="rId34" cstate="print">
                       <a:extLst>
                         <a:ext uri="{28A0092B-C50C-407E-A947-70E740481C1C}">
                           <a14:useLocalDpi xmlns:a14="http://schemas.microsoft.com/office/drawing/2010/main" val="0"/>
@@ -17823,7 +18478,7 @@
                     </pic:cNvPicPr>
                   </pic:nvPicPr>
                   <pic:blipFill>
-                    <a:blip r:embed="rId34" cstate="print">
+                    <a:blip r:embed="rId35" cstate="print">
                       <a:extLst>
                         <a:ext uri="{28A0092B-C50C-407E-A947-70E740481C1C}">
                           <a14:useLocalDpi xmlns:a14="http://schemas.microsoft.com/office/drawing/2010/main" val="0"/>
@@ -17873,7 +18528,21 @@
         <w:rPr>
           <w:rFonts w:asciiTheme="minorHAnsi" w:hAnsiTheme="minorHAnsi" w:cstheme="minorHAnsi"/>
         </w:rPr>
-        <w:t xml:space="preserve"> (per tutti e 2 i menu opzioni)</w:t>
+        <w:t xml:space="preserve"> (per tutti e </w:t>
+      </w:r>
+      <w:proofErr w:type="gramStart"/>
+      <w:r>
+        <w:rPr>
+          <w:rFonts w:asciiTheme="minorHAnsi" w:hAnsiTheme="minorHAnsi" w:cstheme="minorHAnsi"/>
+        </w:rPr>
+        <w:t>2</w:t>
+      </w:r>
+      <w:proofErr w:type="gramEnd"/>
+      <w:r>
+        <w:rPr>
+          <w:rFonts w:asciiTheme="minorHAnsi" w:hAnsiTheme="minorHAnsi" w:cstheme="minorHAnsi"/>
+        </w:rPr>
+        <w:t xml:space="preserve"> i menu opzioni)</w:t>
       </w:r>
       <w:r>
         <w:rPr>
@@ -17894,8 +18563,16 @@
         <w:rPr>
           <w:rFonts w:asciiTheme="minorHAnsi" w:hAnsiTheme="minorHAnsi" w:cstheme="minorHAnsi"/>
         </w:rPr>
-        <w:t>Font: Roboto-Bold</w:t>
-      </w:r>
+        <w:t xml:space="preserve">Font: </w:t>
+      </w:r>
+      <w:proofErr w:type="spellStart"/>
+      <w:r>
+        <w:rPr>
+          <w:rFonts w:asciiTheme="minorHAnsi" w:hAnsiTheme="minorHAnsi" w:cstheme="minorHAnsi"/>
+        </w:rPr>
+        <w:t>Roboto-Bold</w:t>
+      </w:r>
+      <w:proofErr w:type="spellEnd"/>
     </w:p>
     <w:p>
       <w:pPr>
@@ -17989,6 +18666,7 @@
           <w:rFonts w:asciiTheme="minorHAnsi" w:hAnsiTheme="minorHAnsi" w:cstheme="minorHAnsi"/>
         </w:rPr>
       </w:pPr>
+      <w:proofErr w:type="spellStart"/>
       <w:r>
         <w:rPr>
           <w:rFonts w:asciiTheme="minorHAnsi" w:hAnsiTheme="minorHAnsi" w:cstheme="minorHAnsi"/>
@@ -17997,6 +18675,7 @@
         <w:lastRenderedPageBreak/>
         <w:t>Crediti</w:t>
       </w:r>
+      <w:proofErr w:type="spellEnd"/>
     </w:p>
     <w:p>
       <w:pPr>
@@ -18031,7 +18710,7 @@
                     </pic:cNvPicPr>
                   </pic:nvPicPr>
                   <pic:blipFill>
-                    <a:blip r:embed="rId35">
+                    <a:blip r:embed="rId36">
                       <a:extLst>
                         <a:ext uri="{28A0092B-C50C-407E-A947-70E740481C1C}">
                           <a14:useLocalDpi xmlns:a14="http://schemas.microsoft.com/office/drawing/2010/main" val="0"/>
@@ -18076,6 +18755,7 @@
           <w:lang w:val="en-US"/>
         </w:rPr>
       </w:pPr>
+      <w:proofErr w:type="spellStart"/>
       <w:r>
         <w:rPr>
           <w:rFonts w:asciiTheme="minorHAnsi" w:hAnsiTheme="minorHAnsi" w:cstheme="minorHAnsi"/>
@@ -18083,6 +18763,7 @@
         </w:rPr>
         <w:t>Classifica</w:t>
       </w:r>
+      <w:proofErr w:type="spellEnd"/>
     </w:p>
     <w:p>
       <w:pPr>
@@ -18118,7 +18799,7 @@
                     </pic:cNvPicPr>
                   </pic:nvPicPr>
                   <pic:blipFill>
-                    <a:blip r:embed="rId36">
+                    <a:blip r:embed="rId37">
                       <a:extLst>
                         <a:ext uri="{28A0092B-C50C-407E-A947-70E740481C1C}">
                           <a14:useLocalDpi xmlns:a14="http://schemas.microsoft.com/office/drawing/2010/main" val="0"/>
@@ -18168,15 +18849,33 @@
           <w:rFonts w:asciiTheme="minorHAnsi" w:hAnsiTheme="minorHAnsi" w:cstheme="minorHAnsi"/>
           <w:lang w:val="en-US"/>
         </w:rPr>
-        <w:t>Menu suggerimenti</w:t>
-      </w:r>
-      <w:r>
-        <w:rPr>
-          <w:rFonts w:asciiTheme="minorHAnsi" w:hAnsiTheme="minorHAnsi" w:cstheme="minorHAnsi"/>
-          <w:lang w:val="en-US"/>
-        </w:rPr>
-        <w:t xml:space="preserve"> piatto</w:t>
-      </w:r>
+        <w:t xml:space="preserve">Menu </w:t>
+      </w:r>
+      <w:proofErr w:type="spellStart"/>
+      <w:r>
+        <w:rPr>
+          <w:rFonts w:asciiTheme="minorHAnsi" w:hAnsiTheme="minorHAnsi" w:cstheme="minorHAnsi"/>
+          <w:lang w:val="en-US"/>
+        </w:rPr>
+        <w:t>suggerimenti</w:t>
+      </w:r>
+      <w:proofErr w:type="spellEnd"/>
+      <w:r>
+        <w:rPr>
+          <w:rFonts w:asciiTheme="minorHAnsi" w:hAnsiTheme="minorHAnsi" w:cstheme="minorHAnsi"/>
+          <w:lang w:val="en-US"/>
+        </w:rPr>
+        <w:t xml:space="preserve"> </w:t>
+      </w:r>
+      <w:proofErr w:type="spellStart"/>
+      <w:r>
+        <w:rPr>
+          <w:rFonts w:asciiTheme="minorHAnsi" w:hAnsiTheme="minorHAnsi" w:cstheme="minorHAnsi"/>
+          <w:lang w:val="en-US"/>
+        </w:rPr>
+        <w:t>piatto</w:t>
+      </w:r>
+      <w:proofErr w:type="spellEnd"/>
     </w:p>
     <w:p>
       <w:pPr>
@@ -18212,7 +18911,7 @@
                     </pic:cNvPicPr>
                   </pic:nvPicPr>
                   <pic:blipFill>
-                    <a:blip r:embed="rId37">
+                    <a:blip r:embed="rId38">
                       <a:extLst>
                         <a:ext uri="{28A0092B-C50C-407E-A947-70E740481C1C}">
                           <a14:useLocalDpi xmlns:a14="http://schemas.microsoft.com/office/drawing/2010/main" val="0"/>
@@ -18340,8 +19039,33 @@
           <w:lang w:val="en-US"/>
         </w:rPr>
         <w:lastRenderedPageBreak/>
-        <w:t>Menu suggeriementi gioco</w:t>
-      </w:r>
+        <w:t xml:space="preserve">Menu </w:t>
+      </w:r>
+      <w:proofErr w:type="spellStart"/>
+      <w:r>
+        <w:rPr>
+          <w:rFonts w:asciiTheme="minorHAnsi" w:hAnsiTheme="minorHAnsi" w:cstheme="minorHAnsi"/>
+          <w:lang w:val="en-US"/>
+        </w:rPr>
+        <w:t>suggeriementi</w:t>
+      </w:r>
+      <w:proofErr w:type="spellEnd"/>
+      <w:r>
+        <w:rPr>
+          <w:rFonts w:asciiTheme="minorHAnsi" w:hAnsiTheme="minorHAnsi" w:cstheme="minorHAnsi"/>
+          <w:lang w:val="en-US"/>
+        </w:rPr>
+        <w:t xml:space="preserve"> </w:t>
+      </w:r>
+      <w:proofErr w:type="spellStart"/>
+      <w:r>
+        <w:rPr>
+          <w:rFonts w:asciiTheme="minorHAnsi" w:hAnsiTheme="minorHAnsi" w:cstheme="minorHAnsi"/>
+          <w:lang w:val="en-US"/>
+        </w:rPr>
+        <w:t>gioco</w:t>
+      </w:r>
+      <w:proofErr w:type="spellEnd"/>
     </w:p>
     <w:p>
       <w:pPr>
@@ -18376,7 +19100,7 @@
                     </pic:cNvPicPr>
                   </pic:nvPicPr>
                   <pic:blipFill>
-                    <a:blip r:embed="rId38">
+                    <a:blip r:embed="rId39">
                       <a:extLst>
                         <a:ext uri="{28A0092B-C50C-407E-A947-70E740481C1C}">
                           <a14:useLocalDpi xmlns:a14="http://schemas.microsoft.com/office/drawing/2010/main" val="0"/>
@@ -18422,97 +19146,2099 @@
           <w:rFonts w:asciiTheme="minorHAnsi" w:hAnsiTheme="minorHAnsi" w:cstheme="minorHAnsi"/>
           <w:lang w:val="en-US"/>
         </w:rPr>
-        <w:t>Per ogni sezione del pannello di suggerimenti per il gioco sarà presente una spiegazione:</w:t>
-      </w:r>
-    </w:p>
-    <w:p>
-      <w:pPr>
-        <w:rPr>
-          <w:rFonts w:asciiTheme="minorHAnsi" w:hAnsiTheme="minorHAnsi" w:cstheme="minorHAnsi"/>
-          <w:lang w:val="en-US"/>
-        </w:rPr>
-      </w:pPr>
-      <w:r>
-        <w:rPr>
-          <w:rFonts w:asciiTheme="minorHAnsi" w:hAnsiTheme="minorHAnsi" w:cstheme="minorHAnsi"/>
-          <w:lang w:val="en-US"/>
-        </w:rPr>
-        <w:t>- Movimenti: Per muoverti all’interno della mappa di gioco puoi utilizzare I tasti W,A,S,D che rispettivamente ti faranno muovere in avanti, a sinistra, indietro e a destra.</w:t>
-      </w:r>
-    </w:p>
-    <w:p>
-      <w:pPr>
-        <w:rPr>
-          <w:rFonts w:asciiTheme="minorHAnsi" w:hAnsiTheme="minorHAnsi" w:cstheme="minorHAnsi"/>
-          <w:lang w:val="en-US"/>
-        </w:rPr>
-      </w:pPr>
-      <w:r>
-        <w:rPr>
-          <w:rFonts w:asciiTheme="minorHAnsi" w:hAnsiTheme="minorHAnsi" w:cstheme="minorHAnsi"/>
-          <w:lang w:val="en-US"/>
-        </w:rPr>
-        <w:t>- Interazione con I clienti: Per interagire con I clienti dovrai utilizzare solo il mouse come puntatore e selezionare il piatto che vorrai servirgli quando ti verrà chiesto attraverso la relativa schermata.</w:t>
-      </w:r>
-    </w:p>
-    <w:p>
-      <w:pPr>
-        <w:rPr>
-          <w:rFonts w:asciiTheme="minorHAnsi" w:hAnsiTheme="minorHAnsi" w:cstheme="minorHAnsi"/>
-          <w:lang w:val="en-US"/>
-        </w:rPr>
-      </w:pPr>
-      <w:r>
-        <w:rPr>
-          <w:rFonts w:asciiTheme="minorHAnsi" w:hAnsiTheme="minorHAnsi" w:cstheme="minorHAnsi"/>
-          <w:lang w:val="en-US"/>
-        </w:rPr>
-        <w:t>- Scelta del piatto: Scegli il piatto migliore fra quelli disponinili cosi da aumentare i tuoi soldi e il tuo punteggio cosi da poter superare il livello, nel caso tu dovessi dare ad un cliente con una patologia X un piatto dove è presente un ingredient non compatibile con essa ti verrà detto quale degli ingredienti del piatto non va bene.</w:t>
-      </w:r>
-    </w:p>
-    <w:p>
-      <w:pPr>
-        <w:rPr>
-          <w:rFonts w:asciiTheme="minorHAnsi" w:hAnsiTheme="minorHAnsi" w:cstheme="minorHAnsi"/>
-          <w:lang w:val="en-US"/>
-        </w:rPr>
-      </w:pPr>
-      <w:r>
-        <w:rPr>
-          <w:rFonts w:asciiTheme="minorHAnsi" w:hAnsiTheme="minorHAnsi" w:cstheme="minorHAnsi"/>
-          <w:lang w:val="en-US"/>
-        </w:rPr>
-        <w:t>- Gestione del denaro: più saranno affiniti i piatti che servirai più crescerà il numero dei tuoi soldi e più ingredient potrai compare a dal negozio</w:t>
-      </w:r>
-    </w:p>
-    <w:p>
-      <w:pPr>
-        <w:rPr>
-          <w:rFonts w:asciiTheme="minorHAnsi" w:hAnsiTheme="minorHAnsi" w:cstheme="minorHAnsi"/>
-          <w:lang w:val="en-US"/>
-        </w:rPr>
-      </w:pPr>
-      <w:r>
-        <w:rPr>
-          <w:rFonts w:asciiTheme="minorHAnsi" w:hAnsiTheme="minorHAnsi" w:cstheme="minorHAnsi"/>
-          <w:lang w:val="en-US"/>
-        </w:rPr>
-        <w:t>- Gestione magazzino: ovviamente puoi fare solo I piatti per I quali sono disponibili tutti gli ingredienti nelle quantità necessarie, quindi devi tenere d’occhio il tuo magazzino e comprare gli ingredienti delle ricette che vuoi vendere</w:t>
-      </w:r>
-    </w:p>
-    <w:p>
-      <w:pPr>
-        <w:rPr>
-          <w:rFonts w:asciiTheme="minorHAnsi" w:hAnsiTheme="minorHAnsi" w:cstheme="minorHAnsi"/>
-          <w:lang w:val="en-US"/>
-        </w:rPr>
-      </w:pPr>
-      <w:r>
-        <w:rPr>
-          <w:rFonts w:asciiTheme="minorHAnsi" w:hAnsiTheme="minorHAnsi" w:cstheme="minorHAnsi"/>
-          <w:lang w:val="en-US"/>
-        </w:rPr>
-        <w:t xml:space="preserve">-come vengono calcolati I bonus:   </w:t>
+        <w:t xml:space="preserve">Per </w:t>
+      </w:r>
+      <w:proofErr w:type="spellStart"/>
+      <w:r>
+        <w:rPr>
+          <w:rFonts w:asciiTheme="minorHAnsi" w:hAnsiTheme="minorHAnsi" w:cstheme="minorHAnsi"/>
+          <w:lang w:val="en-US"/>
+        </w:rPr>
+        <w:t>ogni</w:t>
+      </w:r>
+      <w:proofErr w:type="spellEnd"/>
+      <w:r>
+        <w:rPr>
+          <w:rFonts w:asciiTheme="minorHAnsi" w:hAnsiTheme="minorHAnsi" w:cstheme="minorHAnsi"/>
+          <w:lang w:val="en-US"/>
+        </w:rPr>
+        <w:t xml:space="preserve"> </w:t>
+      </w:r>
+      <w:proofErr w:type="spellStart"/>
+      <w:r>
+        <w:rPr>
+          <w:rFonts w:asciiTheme="minorHAnsi" w:hAnsiTheme="minorHAnsi" w:cstheme="minorHAnsi"/>
+          <w:lang w:val="en-US"/>
+        </w:rPr>
+        <w:t>sezione</w:t>
+      </w:r>
+      <w:proofErr w:type="spellEnd"/>
+      <w:r>
+        <w:rPr>
+          <w:rFonts w:asciiTheme="minorHAnsi" w:hAnsiTheme="minorHAnsi" w:cstheme="minorHAnsi"/>
+          <w:lang w:val="en-US"/>
+        </w:rPr>
+        <w:t xml:space="preserve"> del </w:t>
+      </w:r>
+      <w:proofErr w:type="spellStart"/>
+      <w:r>
+        <w:rPr>
+          <w:rFonts w:asciiTheme="minorHAnsi" w:hAnsiTheme="minorHAnsi" w:cstheme="minorHAnsi"/>
+          <w:lang w:val="en-US"/>
+        </w:rPr>
+        <w:t>pannello</w:t>
+      </w:r>
+      <w:proofErr w:type="spellEnd"/>
+      <w:r>
+        <w:rPr>
+          <w:rFonts w:asciiTheme="minorHAnsi" w:hAnsiTheme="minorHAnsi" w:cstheme="minorHAnsi"/>
+          <w:lang w:val="en-US"/>
+        </w:rPr>
+        <w:t xml:space="preserve"> di </w:t>
+      </w:r>
+      <w:proofErr w:type="spellStart"/>
+      <w:r>
+        <w:rPr>
+          <w:rFonts w:asciiTheme="minorHAnsi" w:hAnsiTheme="minorHAnsi" w:cstheme="minorHAnsi"/>
+          <w:lang w:val="en-US"/>
+        </w:rPr>
+        <w:t>suggerimenti</w:t>
+      </w:r>
+      <w:proofErr w:type="spellEnd"/>
+      <w:r>
+        <w:rPr>
+          <w:rFonts w:asciiTheme="minorHAnsi" w:hAnsiTheme="minorHAnsi" w:cstheme="minorHAnsi"/>
+          <w:lang w:val="en-US"/>
+        </w:rPr>
+        <w:t xml:space="preserve"> per il </w:t>
+      </w:r>
+      <w:proofErr w:type="spellStart"/>
+      <w:r>
+        <w:rPr>
+          <w:rFonts w:asciiTheme="minorHAnsi" w:hAnsiTheme="minorHAnsi" w:cstheme="minorHAnsi"/>
+          <w:lang w:val="en-US"/>
+        </w:rPr>
+        <w:t>gioco</w:t>
+      </w:r>
+      <w:proofErr w:type="spellEnd"/>
+      <w:r>
+        <w:rPr>
+          <w:rFonts w:asciiTheme="minorHAnsi" w:hAnsiTheme="minorHAnsi" w:cstheme="minorHAnsi"/>
+          <w:lang w:val="en-US"/>
+        </w:rPr>
+        <w:t xml:space="preserve"> </w:t>
+      </w:r>
+      <w:proofErr w:type="spellStart"/>
+      <w:r>
+        <w:rPr>
+          <w:rFonts w:asciiTheme="minorHAnsi" w:hAnsiTheme="minorHAnsi" w:cstheme="minorHAnsi"/>
+          <w:lang w:val="en-US"/>
+        </w:rPr>
+        <w:t>sarà</w:t>
+      </w:r>
+      <w:proofErr w:type="spellEnd"/>
+      <w:r>
+        <w:rPr>
+          <w:rFonts w:asciiTheme="minorHAnsi" w:hAnsiTheme="minorHAnsi" w:cstheme="minorHAnsi"/>
+          <w:lang w:val="en-US"/>
+        </w:rPr>
+        <w:t xml:space="preserve"> </w:t>
+      </w:r>
+      <w:proofErr w:type="spellStart"/>
+      <w:r>
+        <w:rPr>
+          <w:rFonts w:asciiTheme="minorHAnsi" w:hAnsiTheme="minorHAnsi" w:cstheme="minorHAnsi"/>
+          <w:lang w:val="en-US"/>
+        </w:rPr>
+        <w:t>presente</w:t>
+      </w:r>
+      <w:proofErr w:type="spellEnd"/>
+      <w:r>
+        <w:rPr>
+          <w:rFonts w:asciiTheme="minorHAnsi" w:hAnsiTheme="minorHAnsi" w:cstheme="minorHAnsi"/>
+          <w:lang w:val="en-US"/>
+        </w:rPr>
+        <w:t xml:space="preserve"> </w:t>
+      </w:r>
+      <w:proofErr w:type="spellStart"/>
+      <w:r>
+        <w:rPr>
+          <w:rFonts w:asciiTheme="minorHAnsi" w:hAnsiTheme="minorHAnsi" w:cstheme="minorHAnsi"/>
+          <w:lang w:val="en-US"/>
+        </w:rPr>
+        <w:t>una</w:t>
+      </w:r>
+      <w:proofErr w:type="spellEnd"/>
+      <w:r>
+        <w:rPr>
+          <w:rFonts w:asciiTheme="minorHAnsi" w:hAnsiTheme="minorHAnsi" w:cstheme="minorHAnsi"/>
+          <w:lang w:val="en-US"/>
+        </w:rPr>
+        <w:t xml:space="preserve"> </w:t>
+      </w:r>
+      <w:proofErr w:type="spellStart"/>
+      <w:r>
+        <w:rPr>
+          <w:rFonts w:asciiTheme="minorHAnsi" w:hAnsiTheme="minorHAnsi" w:cstheme="minorHAnsi"/>
+          <w:lang w:val="en-US"/>
+        </w:rPr>
+        <w:t>spiegazione</w:t>
+      </w:r>
+      <w:proofErr w:type="spellEnd"/>
+      <w:r>
+        <w:rPr>
+          <w:rFonts w:asciiTheme="minorHAnsi" w:hAnsiTheme="minorHAnsi" w:cstheme="minorHAnsi"/>
+          <w:lang w:val="en-US"/>
+        </w:rPr>
+        <w:t>:</w:t>
+      </w:r>
+    </w:p>
+    <w:p>
+      <w:pPr>
+        <w:rPr>
+          <w:rFonts w:asciiTheme="minorHAnsi" w:hAnsiTheme="minorHAnsi" w:cstheme="minorHAnsi"/>
+          <w:lang w:val="en-US"/>
+        </w:rPr>
+      </w:pPr>
+      <w:r>
+        <w:rPr>
+          <w:rFonts w:asciiTheme="minorHAnsi" w:hAnsiTheme="minorHAnsi" w:cstheme="minorHAnsi"/>
+          <w:lang w:val="en-US"/>
+        </w:rPr>
+        <w:t xml:space="preserve">- </w:t>
+      </w:r>
+      <w:proofErr w:type="spellStart"/>
+      <w:r>
+        <w:rPr>
+          <w:rFonts w:asciiTheme="minorHAnsi" w:hAnsiTheme="minorHAnsi" w:cstheme="minorHAnsi"/>
+          <w:lang w:val="en-US"/>
+        </w:rPr>
+        <w:t>Movimenti</w:t>
+      </w:r>
+      <w:proofErr w:type="spellEnd"/>
+      <w:r>
+        <w:rPr>
+          <w:rFonts w:asciiTheme="minorHAnsi" w:hAnsiTheme="minorHAnsi" w:cstheme="minorHAnsi"/>
+          <w:lang w:val="en-US"/>
+        </w:rPr>
+        <w:t xml:space="preserve">: Per </w:t>
+      </w:r>
+      <w:proofErr w:type="spellStart"/>
+      <w:r>
+        <w:rPr>
+          <w:rFonts w:asciiTheme="minorHAnsi" w:hAnsiTheme="minorHAnsi" w:cstheme="minorHAnsi"/>
+          <w:lang w:val="en-US"/>
+        </w:rPr>
+        <w:t>muoverti</w:t>
+      </w:r>
+      <w:proofErr w:type="spellEnd"/>
+      <w:r>
+        <w:rPr>
+          <w:rFonts w:asciiTheme="minorHAnsi" w:hAnsiTheme="minorHAnsi" w:cstheme="minorHAnsi"/>
+          <w:lang w:val="en-US"/>
+        </w:rPr>
+        <w:t xml:space="preserve"> </w:t>
+      </w:r>
+      <w:proofErr w:type="spellStart"/>
+      <w:r>
+        <w:rPr>
+          <w:rFonts w:asciiTheme="minorHAnsi" w:hAnsiTheme="minorHAnsi" w:cstheme="minorHAnsi"/>
+          <w:lang w:val="en-US"/>
+        </w:rPr>
+        <w:t>all’interno</w:t>
+      </w:r>
+      <w:proofErr w:type="spellEnd"/>
+      <w:r>
+        <w:rPr>
+          <w:rFonts w:asciiTheme="minorHAnsi" w:hAnsiTheme="minorHAnsi" w:cstheme="minorHAnsi"/>
+          <w:lang w:val="en-US"/>
+        </w:rPr>
+        <w:t xml:space="preserve"> </w:t>
+      </w:r>
+      <w:proofErr w:type="spellStart"/>
+      <w:r>
+        <w:rPr>
+          <w:rFonts w:asciiTheme="minorHAnsi" w:hAnsiTheme="minorHAnsi" w:cstheme="minorHAnsi"/>
+          <w:lang w:val="en-US"/>
+        </w:rPr>
+        <w:t>della</w:t>
+      </w:r>
+      <w:proofErr w:type="spellEnd"/>
+      <w:r>
+        <w:rPr>
+          <w:rFonts w:asciiTheme="minorHAnsi" w:hAnsiTheme="minorHAnsi" w:cstheme="minorHAnsi"/>
+          <w:lang w:val="en-US"/>
+        </w:rPr>
+        <w:t xml:space="preserve"> </w:t>
+      </w:r>
+      <w:proofErr w:type="spellStart"/>
+      <w:r>
+        <w:rPr>
+          <w:rFonts w:asciiTheme="minorHAnsi" w:hAnsiTheme="minorHAnsi" w:cstheme="minorHAnsi"/>
+          <w:lang w:val="en-US"/>
+        </w:rPr>
+        <w:t>mappa</w:t>
+      </w:r>
+      <w:proofErr w:type="spellEnd"/>
+      <w:r>
+        <w:rPr>
+          <w:rFonts w:asciiTheme="minorHAnsi" w:hAnsiTheme="minorHAnsi" w:cstheme="minorHAnsi"/>
+          <w:lang w:val="en-US"/>
+        </w:rPr>
+        <w:t xml:space="preserve"> di </w:t>
+      </w:r>
+      <w:proofErr w:type="spellStart"/>
+      <w:r>
+        <w:rPr>
+          <w:rFonts w:asciiTheme="minorHAnsi" w:hAnsiTheme="minorHAnsi" w:cstheme="minorHAnsi"/>
+          <w:lang w:val="en-US"/>
+        </w:rPr>
+        <w:t>gioco</w:t>
+      </w:r>
+      <w:proofErr w:type="spellEnd"/>
+      <w:r>
+        <w:rPr>
+          <w:rFonts w:asciiTheme="minorHAnsi" w:hAnsiTheme="minorHAnsi" w:cstheme="minorHAnsi"/>
+          <w:lang w:val="en-US"/>
+        </w:rPr>
+        <w:t xml:space="preserve"> </w:t>
+      </w:r>
+      <w:proofErr w:type="spellStart"/>
+      <w:r>
+        <w:rPr>
+          <w:rFonts w:asciiTheme="minorHAnsi" w:hAnsiTheme="minorHAnsi" w:cstheme="minorHAnsi"/>
+          <w:lang w:val="en-US"/>
+        </w:rPr>
+        <w:t>puoi</w:t>
+      </w:r>
+      <w:proofErr w:type="spellEnd"/>
+      <w:r>
+        <w:rPr>
+          <w:rFonts w:asciiTheme="minorHAnsi" w:hAnsiTheme="minorHAnsi" w:cstheme="minorHAnsi"/>
+          <w:lang w:val="en-US"/>
+        </w:rPr>
+        <w:t xml:space="preserve"> </w:t>
+      </w:r>
+      <w:proofErr w:type="spellStart"/>
+      <w:r>
+        <w:rPr>
+          <w:rFonts w:asciiTheme="minorHAnsi" w:hAnsiTheme="minorHAnsi" w:cstheme="minorHAnsi"/>
+          <w:lang w:val="en-US"/>
+        </w:rPr>
+        <w:t>utilizzare</w:t>
+      </w:r>
+      <w:proofErr w:type="spellEnd"/>
+      <w:r>
+        <w:rPr>
+          <w:rFonts w:asciiTheme="minorHAnsi" w:hAnsiTheme="minorHAnsi" w:cstheme="minorHAnsi"/>
+          <w:lang w:val="en-US"/>
+        </w:rPr>
+        <w:t xml:space="preserve"> I </w:t>
+      </w:r>
+      <w:proofErr w:type="spellStart"/>
+      <w:r>
+        <w:rPr>
+          <w:rFonts w:asciiTheme="minorHAnsi" w:hAnsiTheme="minorHAnsi" w:cstheme="minorHAnsi"/>
+          <w:lang w:val="en-US"/>
+        </w:rPr>
+        <w:t>tasti</w:t>
+      </w:r>
+      <w:proofErr w:type="spellEnd"/>
+      <w:r>
+        <w:rPr>
+          <w:rFonts w:asciiTheme="minorHAnsi" w:hAnsiTheme="minorHAnsi" w:cstheme="minorHAnsi"/>
+          <w:lang w:val="en-US"/>
+        </w:rPr>
+        <w:t xml:space="preserve"> </w:t>
+      </w:r>
+      <w:proofErr w:type="gramStart"/>
+      <w:r>
+        <w:rPr>
+          <w:rFonts w:asciiTheme="minorHAnsi" w:hAnsiTheme="minorHAnsi" w:cstheme="minorHAnsi"/>
+          <w:lang w:val="en-US"/>
+        </w:rPr>
+        <w:t>W,A</w:t>
+      </w:r>
+      <w:proofErr w:type="gramEnd"/>
+      <w:r>
+        <w:rPr>
+          <w:rFonts w:asciiTheme="minorHAnsi" w:hAnsiTheme="minorHAnsi" w:cstheme="minorHAnsi"/>
+          <w:lang w:val="en-US"/>
+        </w:rPr>
+        <w:t xml:space="preserve">,S,D </w:t>
+      </w:r>
+      <w:proofErr w:type="spellStart"/>
+      <w:r>
+        <w:rPr>
+          <w:rFonts w:asciiTheme="minorHAnsi" w:hAnsiTheme="minorHAnsi" w:cstheme="minorHAnsi"/>
+          <w:lang w:val="en-US"/>
+        </w:rPr>
+        <w:t>che</w:t>
+      </w:r>
+      <w:proofErr w:type="spellEnd"/>
+      <w:r>
+        <w:rPr>
+          <w:rFonts w:asciiTheme="minorHAnsi" w:hAnsiTheme="minorHAnsi" w:cstheme="minorHAnsi"/>
+          <w:lang w:val="en-US"/>
+        </w:rPr>
+        <w:t xml:space="preserve"> </w:t>
+      </w:r>
+      <w:proofErr w:type="spellStart"/>
+      <w:r>
+        <w:rPr>
+          <w:rFonts w:asciiTheme="minorHAnsi" w:hAnsiTheme="minorHAnsi" w:cstheme="minorHAnsi"/>
+          <w:lang w:val="en-US"/>
+        </w:rPr>
+        <w:t>rispettivamente</w:t>
+      </w:r>
+      <w:proofErr w:type="spellEnd"/>
+      <w:r>
+        <w:rPr>
+          <w:rFonts w:asciiTheme="minorHAnsi" w:hAnsiTheme="minorHAnsi" w:cstheme="minorHAnsi"/>
+          <w:lang w:val="en-US"/>
+        </w:rPr>
+        <w:t xml:space="preserve"> </w:t>
+      </w:r>
+      <w:proofErr w:type="spellStart"/>
+      <w:r>
+        <w:rPr>
+          <w:rFonts w:asciiTheme="minorHAnsi" w:hAnsiTheme="minorHAnsi" w:cstheme="minorHAnsi"/>
+          <w:lang w:val="en-US"/>
+        </w:rPr>
+        <w:t>ti</w:t>
+      </w:r>
+      <w:proofErr w:type="spellEnd"/>
+      <w:r>
+        <w:rPr>
+          <w:rFonts w:asciiTheme="minorHAnsi" w:hAnsiTheme="minorHAnsi" w:cstheme="minorHAnsi"/>
+          <w:lang w:val="en-US"/>
+        </w:rPr>
+        <w:t xml:space="preserve"> </w:t>
+      </w:r>
+      <w:proofErr w:type="spellStart"/>
+      <w:r>
+        <w:rPr>
+          <w:rFonts w:asciiTheme="minorHAnsi" w:hAnsiTheme="minorHAnsi" w:cstheme="minorHAnsi"/>
+          <w:lang w:val="en-US"/>
+        </w:rPr>
+        <w:t>faranno</w:t>
+      </w:r>
+      <w:proofErr w:type="spellEnd"/>
+      <w:r>
+        <w:rPr>
+          <w:rFonts w:asciiTheme="minorHAnsi" w:hAnsiTheme="minorHAnsi" w:cstheme="minorHAnsi"/>
+          <w:lang w:val="en-US"/>
+        </w:rPr>
+        <w:t xml:space="preserve"> </w:t>
+      </w:r>
+      <w:proofErr w:type="spellStart"/>
+      <w:r>
+        <w:rPr>
+          <w:rFonts w:asciiTheme="minorHAnsi" w:hAnsiTheme="minorHAnsi" w:cstheme="minorHAnsi"/>
+          <w:lang w:val="en-US"/>
+        </w:rPr>
+        <w:t>muovere</w:t>
+      </w:r>
+      <w:proofErr w:type="spellEnd"/>
+      <w:r>
+        <w:rPr>
+          <w:rFonts w:asciiTheme="minorHAnsi" w:hAnsiTheme="minorHAnsi" w:cstheme="minorHAnsi"/>
+          <w:lang w:val="en-US"/>
+        </w:rPr>
+        <w:t xml:space="preserve"> in avanti, a sinistra, </w:t>
+      </w:r>
+      <w:proofErr w:type="spellStart"/>
+      <w:r>
+        <w:rPr>
+          <w:rFonts w:asciiTheme="minorHAnsi" w:hAnsiTheme="minorHAnsi" w:cstheme="minorHAnsi"/>
+          <w:lang w:val="en-US"/>
+        </w:rPr>
+        <w:t>indietro</w:t>
+      </w:r>
+      <w:proofErr w:type="spellEnd"/>
+      <w:r>
+        <w:rPr>
+          <w:rFonts w:asciiTheme="minorHAnsi" w:hAnsiTheme="minorHAnsi" w:cstheme="minorHAnsi"/>
+          <w:lang w:val="en-US"/>
+        </w:rPr>
+        <w:t xml:space="preserve"> e a </w:t>
+      </w:r>
+      <w:proofErr w:type="spellStart"/>
+      <w:r>
+        <w:rPr>
+          <w:rFonts w:asciiTheme="minorHAnsi" w:hAnsiTheme="minorHAnsi" w:cstheme="minorHAnsi"/>
+          <w:lang w:val="en-US"/>
+        </w:rPr>
+        <w:t>destra</w:t>
+      </w:r>
+      <w:proofErr w:type="spellEnd"/>
+      <w:r>
+        <w:rPr>
+          <w:rFonts w:asciiTheme="minorHAnsi" w:hAnsiTheme="minorHAnsi" w:cstheme="minorHAnsi"/>
+          <w:lang w:val="en-US"/>
+        </w:rPr>
+        <w:t>.</w:t>
+      </w:r>
+    </w:p>
+    <w:p>
+      <w:pPr>
+        <w:rPr>
+          <w:rFonts w:asciiTheme="minorHAnsi" w:hAnsiTheme="minorHAnsi" w:cstheme="minorHAnsi"/>
+          <w:lang w:val="en-US"/>
+        </w:rPr>
+      </w:pPr>
+      <w:r>
+        <w:rPr>
+          <w:rFonts w:asciiTheme="minorHAnsi" w:hAnsiTheme="minorHAnsi" w:cstheme="minorHAnsi"/>
+          <w:lang w:val="en-US"/>
+        </w:rPr>
+        <w:t xml:space="preserve">- </w:t>
+      </w:r>
+      <w:proofErr w:type="spellStart"/>
+      <w:r>
+        <w:rPr>
+          <w:rFonts w:asciiTheme="minorHAnsi" w:hAnsiTheme="minorHAnsi" w:cstheme="minorHAnsi"/>
+          <w:lang w:val="en-US"/>
+        </w:rPr>
+        <w:t>Interazione</w:t>
+      </w:r>
+      <w:proofErr w:type="spellEnd"/>
+      <w:r>
+        <w:rPr>
+          <w:rFonts w:asciiTheme="minorHAnsi" w:hAnsiTheme="minorHAnsi" w:cstheme="minorHAnsi"/>
+          <w:lang w:val="en-US"/>
+        </w:rPr>
+        <w:t xml:space="preserve"> con I </w:t>
+      </w:r>
+      <w:proofErr w:type="spellStart"/>
+      <w:r>
+        <w:rPr>
+          <w:rFonts w:asciiTheme="minorHAnsi" w:hAnsiTheme="minorHAnsi" w:cstheme="minorHAnsi"/>
+          <w:lang w:val="en-US"/>
+        </w:rPr>
+        <w:t>clienti</w:t>
+      </w:r>
+      <w:proofErr w:type="spellEnd"/>
+      <w:r>
+        <w:rPr>
+          <w:rFonts w:asciiTheme="minorHAnsi" w:hAnsiTheme="minorHAnsi" w:cstheme="minorHAnsi"/>
+          <w:lang w:val="en-US"/>
+        </w:rPr>
+        <w:t xml:space="preserve">: Per </w:t>
+      </w:r>
+      <w:proofErr w:type="spellStart"/>
+      <w:r>
+        <w:rPr>
+          <w:rFonts w:asciiTheme="minorHAnsi" w:hAnsiTheme="minorHAnsi" w:cstheme="minorHAnsi"/>
+          <w:lang w:val="en-US"/>
+        </w:rPr>
+        <w:t>interagire</w:t>
+      </w:r>
+      <w:proofErr w:type="spellEnd"/>
+      <w:r>
+        <w:rPr>
+          <w:rFonts w:asciiTheme="minorHAnsi" w:hAnsiTheme="minorHAnsi" w:cstheme="minorHAnsi"/>
+          <w:lang w:val="en-US"/>
+        </w:rPr>
+        <w:t xml:space="preserve"> con I </w:t>
+      </w:r>
+      <w:proofErr w:type="spellStart"/>
+      <w:r>
+        <w:rPr>
+          <w:rFonts w:asciiTheme="minorHAnsi" w:hAnsiTheme="minorHAnsi" w:cstheme="minorHAnsi"/>
+          <w:lang w:val="en-US"/>
+        </w:rPr>
+        <w:t>clienti</w:t>
+      </w:r>
+      <w:proofErr w:type="spellEnd"/>
+      <w:r>
+        <w:rPr>
+          <w:rFonts w:asciiTheme="minorHAnsi" w:hAnsiTheme="minorHAnsi" w:cstheme="minorHAnsi"/>
+          <w:lang w:val="en-US"/>
+        </w:rPr>
+        <w:t xml:space="preserve"> </w:t>
+      </w:r>
+      <w:proofErr w:type="spellStart"/>
+      <w:r>
+        <w:rPr>
+          <w:rFonts w:asciiTheme="minorHAnsi" w:hAnsiTheme="minorHAnsi" w:cstheme="minorHAnsi"/>
+          <w:lang w:val="en-US"/>
+        </w:rPr>
+        <w:t>dovrai</w:t>
+      </w:r>
+      <w:proofErr w:type="spellEnd"/>
+      <w:r>
+        <w:rPr>
+          <w:rFonts w:asciiTheme="minorHAnsi" w:hAnsiTheme="minorHAnsi" w:cstheme="minorHAnsi"/>
+          <w:lang w:val="en-US"/>
+        </w:rPr>
+        <w:t xml:space="preserve"> </w:t>
+      </w:r>
+      <w:proofErr w:type="spellStart"/>
+      <w:r>
+        <w:rPr>
+          <w:rFonts w:asciiTheme="minorHAnsi" w:hAnsiTheme="minorHAnsi" w:cstheme="minorHAnsi"/>
+          <w:lang w:val="en-US"/>
+        </w:rPr>
+        <w:t>utilizzare</w:t>
+      </w:r>
+      <w:proofErr w:type="spellEnd"/>
+      <w:r>
+        <w:rPr>
+          <w:rFonts w:asciiTheme="minorHAnsi" w:hAnsiTheme="minorHAnsi" w:cstheme="minorHAnsi"/>
+          <w:lang w:val="en-US"/>
+        </w:rPr>
+        <w:t xml:space="preserve"> solo il mouse come </w:t>
+      </w:r>
+      <w:proofErr w:type="spellStart"/>
+      <w:r>
+        <w:rPr>
+          <w:rFonts w:asciiTheme="minorHAnsi" w:hAnsiTheme="minorHAnsi" w:cstheme="minorHAnsi"/>
+          <w:lang w:val="en-US"/>
+        </w:rPr>
+        <w:t>puntatore</w:t>
+      </w:r>
+      <w:proofErr w:type="spellEnd"/>
+      <w:r>
+        <w:rPr>
+          <w:rFonts w:asciiTheme="minorHAnsi" w:hAnsiTheme="minorHAnsi" w:cstheme="minorHAnsi"/>
+          <w:lang w:val="en-US"/>
+        </w:rPr>
+        <w:t xml:space="preserve"> e </w:t>
+      </w:r>
+      <w:proofErr w:type="spellStart"/>
+      <w:r>
+        <w:rPr>
+          <w:rFonts w:asciiTheme="minorHAnsi" w:hAnsiTheme="minorHAnsi" w:cstheme="minorHAnsi"/>
+          <w:lang w:val="en-US"/>
+        </w:rPr>
+        <w:t>selezionare</w:t>
+      </w:r>
+      <w:proofErr w:type="spellEnd"/>
+      <w:r>
+        <w:rPr>
+          <w:rFonts w:asciiTheme="minorHAnsi" w:hAnsiTheme="minorHAnsi" w:cstheme="minorHAnsi"/>
+          <w:lang w:val="en-US"/>
+        </w:rPr>
+        <w:t xml:space="preserve"> il </w:t>
+      </w:r>
+      <w:proofErr w:type="spellStart"/>
+      <w:r>
+        <w:rPr>
+          <w:rFonts w:asciiTheme="minorHAnsi" w:hAnsiTheme="minorHAnsi" w:cstheme="minorHAnsi"/>
+          <w:lang w:val="en-US"/>
+        </w:rPr>
+        <w:t>piatto</w:t>
+      </w:r>
+      <w:proofErr w:type="spellEnd"/>
+      <w:r>
+        <w:rPr>
+          <w:rFonts w:asciiTheme="minorHAnsi" w:hAnsiTheme="minorHAnsi" w:cstheme="minorHAnsi"/>
+          <w:lang w:val="en-US"/>
+        </w:rPr>
+        <w:t xml:space="preserve"> </w:t>
+      </w:r>
+      <w:proofErr w:type="spellStart"/>
+      <w:r>
+        <w:rPr>
+          <w:rFonts w:asciiTheme="minorHAnsi" w:hAnsiTheme="minorHAnsi" w:cstheme="minorHAnsi"/>
+          <w:lang w:val="en-US"/>
+        </w:rPr>
+        <w:t>che</w:t>
+      </w:r>
+      <w:proofErr w:type="spellEnd"/>
+      <w:r>
+        <w:rPr>
+          <w:rFonts w:asciiTheme="minorHAnsi" w:hAnsiTheme="minorHAnsi" w:cstheme="minorHAnsi"/>
+          <w:lang w:val="en-US"/>
+        </w:rPr>
+        <w:t xml:space="preserve"> </w:t>
+      </w:r>
+      <w:proofErr w:type="spellStart"/>
+      <w:r>
+        <w:rPr>
+          <w:rFonts w:asciiTheme="minorHAnsi" w:hAnsiTheme="minorHAnsi" w:cstheme="minorHAnsi"/>
+          <w:lang w:val="en-US"/>
+        </w:rPr>
+        <w:t>vorrai</w:t>
+      </w:r>
+      <w:proofErr w:type="spellEnd"/>
+      <w:r>
+        <w:rPr>
+          <w:rFonts w:asciiTheme="minorHAnsi" w:hAnsiTheme="minorHAnsi" w:cstheme="minorHAnsi"/>
+          <w:lang w:val="en-US"/>
+        </w:rPr>
+        <w:t xml:space="preserve"> </w:t>
+      </w:r>
+      <w:proofErr w:type="spellStart"/>
+      <w:r>
+        <w:rPr>
+          <w:rFonts w:asciiTheme="minorHAnsi" w:hAnsiTheme="minorHAnsi" w:cstheme="minorHAnsi"/>
+          <w:lang w:val="en-US"/>
+        </w:rPr>
+        <w:t>servirgli</w:t>
+      </w:r>
+      <w:proofErr w:type="spellEnd"/>
+      <w:r>
+        <w:rPr>
+          <w:rFonts w:asciiTheme="minorHAnsi" w:hAnsiTheme="minorHAnsi" w:cstheme="minorHAnsi"/>
+          <w:lang w:val="en-US"/>
+        </w:rPr>
+        <w:t xml:space="preserve"> </w:t>
+      </w:r>
+      <w:proofErr w:type="spellStart"/>
+      <w:r>
+        <w:rPr>
+          <w:rFonts w:asciiTheme="minorHAnsi" w:hAnsiTheme="minorHAnsi" w:cstheme="minorHAnsi"/>
+          <w:lang w:val="en-US"/>
+        </w:rPr>
+        <w:t>quando</w:t>
+      </w:r>
+      <w:proofErr w:type="spellEnd"/>
+      <w:r>
+        <w:rPr>
+          <w:rFonts w:asciiTheme="minorHAnsi" w:hAnsiTheme="minorHAnsi" w:cstheme="minorHAnsi"/>
+          <w:lang w:val="en-US"/>
+        </w:rPr>
+        <w:t xml:space="preserve"> </w:t>
+      </w:r>
+      <w:proofErr w:type="spellStart"/>
+      <w:r>
+        <w:rPr>
+          <w:rFonts w:asciiTheme="minorHAnsi" w:hAnsiTheme="minorHAnsi" w:cstheme="minorHAnsi"/>
+          <w:lang w:val="en-US"/>
+        </w:rPr>
+        <w:t>ti</w:t>
+      </w:r>
+      <w:proofErr w:type="spellEnd"/>
+      <w:r>
+        <w:rPr>
+          <w:rFonts w:asciiTheme="minorHAnsi" w:hAnsiTheme="minorHAnsi" w:cstheme="minorHAnsi"/>
+          <w:lang w:val="en-US"/>
+        </w:rPr>
+        <w:t xml:space="preserve"> </w:t>
+      </w:r>
+      <w:proofErr w:type="spellStart"/>
+      <w:r>
+        <w:rPr>
+          <w:rFonts w:asciiTheme="minorHAnsi" w:hAnsiTheme="minorHAnsi" w:cstheme="minorHAnsi"/>
+          <w:lang w:val="en-US"/>
+        </w:rPr>
+        <w:t>verrà</w:t>
+      </w:r>
+      <w:proofErr w:type="spellEnd"/>
+      <w:r>
+        <w:rPr>
+          <w:rFonts w:asciiTheme="minorHAnsi" w:hAnsiTheme="minorHAnsi" w:cstheme="minorHAnsi"/>
+          <w:lang w:val="en-US"/>
+        </w:rPr>
+        <w:t xml:space="preserve"> </w:t>
+      </w:r>
+      <w:proofErr w:type="spellStart"/>
+      <w:r>
+        <w:rPr>
+          <w:rFonts w:asciiTheme="minorHAnsi" w:hAnsiTheme="minorHAnsi" w:cstheme="minorHAnsi"/>
+          <w:lang w:val="en-US"/>
+        </w:rPr>
+        <w:t>chiesto</w:t>
+      </w:r>
+      <w:proofErr w:type="spellEnd"/>
+      <w:r>
+        <w:rPr>
+          <w:rFonts w:asciiTheme="minorHAnsi" w:hAnsiTheme="minorHAnsi" w:cstheme="minorHAnsi"/>
+          <w:lang w:val="en-US"/>
+        </w:rPr>
+        <w:t xml:space="preserve"> </w:t>
+      </w:r>
+      <w:proofErr w:type="spellStart"/>
+      <w:r>
+        <w:rPr>
+          <w:rFonts w:asciiTheme="minorHAnsi" w:hAnsiTheme="minorHAnsi" w:cstheme="minorHAnsi"/>
+          <w:lang w:val="en-US"/>
+        </w:rPr>
+        <w:t>attraverso</w:t>
+      </w:r>
+      <w:proofErr w:type="spellEnd"/>
+      <w:r>
+        <w:rPr>
+          <w:rFonts w:asciiTheme="minorHAnsi" w:hAnsiTheme="minorHAnsi" w:cstheme="minorHAnsi"/>
+          <w:lang w:val="en-US"/>
+        </w:rPr>
+        <w:t xml:space="preserve"> la </w:t>
+      </w:r>
+      <w:proofErr w:type="spellStart"/>
+      <w:r>
+        <w:rPr>
+          <w:rFonts w:asciiTheme="minorHAnsi" w:hAnsiTheme="minorHAnsi" w:cstheme="minorHAnsi"/>
+          <w:lang w:val="en-US"/>
+        </w:rPr>
+        <w:t>relativa</w:t>
+      </w:r>
+      <w:proofErr w:type="spellEnd"/>
+      <w:r>
+        <w:rPr>
+          <w:rFonts w:asciiTheme="minorHAnsi" w:hAnsiTheme="minorHAnsi" w:cstheme="minorHAnsi"/>
+          <w:lang w:val="en-US"/>
+        </w:rPr>
+        <w:t xml:space="preserve"> </w:t>
+      </w:r>
+      <w:proofErr w:type="spellStart"/>
+      <w:r>
+        <w:rPr>
+          <w:rFonts w:asciiTheme="minorHAnsi" w:hAnsiTheme="minorHAnsi" w:cstheme="minorHAnsi"/>
+          <w:lang w:val="en-US"/>
+        </w:rPr>
+        <w:t>schermata</w:t>
+      </w:r>
+      <w:proofErr w:type="spellEnd"/>
+      <w:r>
+        <w:rPr>
+          <w:rFonts w:asciiTheme="minorHAnsi" w:hAnsiTheme="minorHAnsi" w:cstheme="minorHAnsi"/>
+          <w:lang w:val="en-US"/>
+        </w:rPr>
+        <w:t>.</w:t>
+      </w:r>
+    </w:p>
+    <w:p>
+      <w:pPr>
+        <w:rPr>
+          <w:rFonts w:asciiTheme="minorHAnsi" w:hAnsiTheme="minorHAnsi" w:cstheme="minorHAnsi"/>
+          <w:lang w:val="en-US"/>
+        </w:rPr>
+      </w:pPr>
+      <w:r>
+        <w:rPr>
+          <w:rFonts w:asciiTheme="minorHAnsi" w:hAnsiTheme="minorHAnsi" w:cstheme="minorHAnsi"/>
+          <w:lang w:val="en-US"/>
+        </w:rPr>
+        <w:t xml:space="preserve">- </w:t>
+      </w:r>
+      <w:proofErr w:type="spellStart"/>
+      <w:r>
+        <w:rPr>
+          <w:rFonts w:asciiTheme="minorHAnsi" w:hAnsiTheme="minorHAnsi" w:cstheme="minorHAnsi"/>
+          <w:lang w:val="en-US"/>
+        </w:rPr>
+        <w:t>Scelta</w:t>
+      </w:r>
+      <w:proofErr w:type="spellEnd"/>
+      <w:r>
+        <w:rPr>
+          <w:rFonts w:asciiTheme="minorHAnsi" w:hAnsiTheme="minorHAnsi" w:cstheme="minorHAnsi"/>
+          <w:lang w:val="en-US"/>
+        </w:rPr>
+        <w:t xml:space="preserve"> del </w:t>
+      </w:r>
+      <w:proofErr w:type="spellStart"/>
+      <w:r>
+        <w:rPr>
+          <w:rFonts w:asciiTheme="minorHAnsi" w:hAnsiTheme="minorHAnsi" w:cstheme="minorHAnsi"/>
+          <w:lang w:val="en-US"/>
+        </w:rPr>
+        <w:t>piatto</w:t>
+      </w:r>
+      <w:proofErr w:type="spellEnd"/>
+      <w:r>
+        <w:rPr>
+          <w:rFonts w:asciiTheme="minorHAnsi" w:hAnsiTheme="minorHAnsi" w:cstheme="minorHAnsi"/>
+          <w:lang w:val="en-US"/>
+        </w:rPr>
+        <w:t xml:space="preserve">: </w:t>
+      </w:r>
+      <w:proofErr w:type="spellStart"/>
+      <w:r>
+        <w:rPr>
+          <w:rFonts w:asciiTheme="minorHAnsi" w:hAnsiTheme="minorHAnsi" w:cstheme="minorHAnsi"/>
+          <w:lang w:val="en-US"/>
+        </w:rPr>
+        <w:t>Scegli</w:t>
+      </w:r>
+      <w:proofErr w:type="spellEnd"/>
+      <w:r>
+        <w:rPr>
+          <w:rFonts w:asciiTheme="minorHAnsi" w:hAnsiTheme="minorHAnsi" w:cstheme="minorHAnsi"/>
+          <w:lang w:val="en-US"/>
+        </w:rPr>
+        <w:t xml:space="preserve"> il </w:t>
+      </w:r>
+      <w:proofErr w:type="spellStart"/>
+      <w:r>
+        <w:rPr>
+          <w:rFonts w:asciiTheme="minorHAnsi" w:hAnsiTheme="minorHAnsi" w:cstheme="minorHAnsi"/>
+          <w:lang w:val="en-US"/>
+        </w:rPr>
+        <w:t>piatto</w:t>
+      </w:r>
+      <w:proofErr w:type="spellEnd"/>
+      <w:r>
+        <w:rPr>
+          <w:rFonts w:asciiTheme="minorHAnsi" w:hAnsiTheme="minorHAnsi" w:cstheme="minorHAnsi"/>
+          <w:lang w:val="en-US"/>
+        </w:rPr>
+        <w:t xml:space="preserve"> </w:t>
+      </w:r>
+      <w:proofErr w:type="spellStart"/>
+      <w:r>
+        <w:rPr>
+          <w:rFonts w:asciiTheme="minorHAnsi" w:hAnsiTheme="minorHAnsi" w:cstheme="minorHAnsi"/>
+          <w:lang w:val="en-US"/>
+        </w:rPr>
+        <w:t>migliore</w:t>
+      </w:r>
+      <w:proofErr w:type="spellEnd"/>
+      <w:r>
+        <w:rPr>
+          <w:rFonts w:asciiTheme="minorHAnsi" w:hAnsiTheme="minorHAnsi" w:cstheme="minorHAnsi"/>
+          <w:lang w:val="en-US"/>
+        </w:rPr>
+        <w:t xml:space="preserve"> </w:t>
+      </w:r>
+      <w:proofErr w:type="spellStart"/>
+      <w:r>
+        <w:rPr>
+          <w:rFonts w:asciiTheme="minorHAnsi" w:hAnsiTheme="minorHAnsi" w:cstheme="minorHAnsi"/>
+          <w:lang w:val="en-US"/>
+        </w:rPr>
+        <w:t>fra</w:t>
+      </w:r>
+      <w:proofErr w:type="spellEnd"/>
+      <w:r>
+        <w:rPr>
+          <w:rFonts w:asciiTheme="minorHAnsi" w:hAnsiTheme="minorHAnsi" w:cstheme="minorHAnsi"/>
+          <w:lang w:val="en-US"/>
+        </w:rPr>
+        <w:t xml:space="preserve"> </w:t>
+      </w:r>
+      <w:proofErr w:type="spellStart"/>
+      <w:r>
+        <w:rPr>
+          <w:rFonts w:asciiTheme="minorHAnsi" w:hAnsiTheme="minorHAnsi" w:cstheme="minorHAnsi"/>
+          <w:lang w:val="en-US"/>
+        </w:rPr>
+        <w:t>quelli</w:t>
+      </w:r>
+      <w:proofErr w:type="spellEnd"/>
+      <w:r>
+        <w:rPr>
+          <w:rFonts w:asciiTheme="minorHAnsi" w:hAnsiTheme="minorHAnsi" w:cstheme="minorHAnsi"/>
+          <w:lang w:val="en-US"/>
+        </w:rPr>
+        <w:t xml:space="preserve"> </w:t>
+      </w:r>
+      <w:proofErr w:type="spellStart"/>
+      <w:r>
+        <w:rPr>
+          <w:rFonts w:asciiTheme="minorHAnsi" w:hAnsiTheme="minorHAnsi" w:cstheme="minorHAnsi"/>
+          <w:lang w:val="en-US"/>
+        </w:rPr>
+        <w:t>disponinili</w:t>
+      </w:r>
+      <w:proofErr w:type="spellEnd"/>
+      <w:r>
+        <w:rPr>
+          <w:rFonts w:asciiTheme="minorHAnsi" w:hAnsiTheme="minorHAnsi" w:cstheme="minorHAnsi"/>
+          <w:lang w:val="en-US"/>
+        </w:rPr>
+        <w:t xml:space="preserve"> </w:t>
+      </w:r>
+      <w:proofErr w:type="spellStart"/>
+      <w:r>
+        <w:rPr>
+          <w:rFonts w:asciiTheme="minorHAnsi" w:hAnsiTheme="minorHAnsi" w:cstheme="minorHAnsi"/>
+          <w:lang w:val="en-US"/>
+        </w:rPr>
+        <w:t>cosi</w:t>
+      </w:r>
+      <w:proofErr w:type="spellEnd"/>
+      <w:r>
+        <w:rPr>
+          <w:rFonts w:asciiTheme="minorHAnsi" w:hAnsiTheme="minorHAnsi" w:cstheme="minorHAnsi"/>
+          <w:lang w:val="en-US"/>
+        </w:rPr>
+        <w:t xml:space="preserve"> da </w:t>
+      </w:r>
+      <w:proofErr w:type="spellStart"/>
+      <w:r>
+        <w:rPr>
+          <w:rFonts w:asciiTheme="minorHAnsi" w:hAnsiTheme="minorHAnsi" w:cstheme="minorHAnsi"/>
+          <w:lang w:val="en-US"/>
+        </w:rPr>
+        <w:t>aumentare</w:t>
+      </w:r>
+      <w:proofErr w:type="spellEnd"/>
+      <w:r>
+        <w:rPr>
+          <w:rFonts w:asciiTheme="minorHAnsi" w:hAnsiTheme="minorHAnsi" w:cstheme="minorHAnsi"/>
+          <w:lang w:val="en-US"/>
+        </w:rPr>
+        <w:t xml:space="preserve"> </w:t>
+      </w:r>
+      <w:proofErr w:type="spellStart"/>
+      <w:r>
+        <w:rPr>
+          <w:rFonts w:asciiTheme="minorHAnsi" w:hAnsiTheme="minorHAnsi" w:cstheme="minorHAnsi"/>
+          <w:lang w:val="en-US"/>
+        </w:rPr>
+        <w:t>i</w:t>
+      </w:r>
+      <w:proofErr w:type="spellEnd"/>
+      <w:r>
+        <w:rPr>
+          <w:rFonts w:asciiTheme="minorHAnsi" w:hAnsiTheme="minorHAnsi" w:cstheme="minorHAnsi"/>
+          <w:lang w:val="en-US"/>
+        </w:rPr>
+        <w:t xml:space="preserve"> </w:t>
+      </w:r>
+      <w:proofErr w:type="spellStart"/>
+      <w:r>
+        <w:rPr>
+          <w:rFonts w:asciiTheme="minorHAnsi" w:hAnsiTheme="minorHAnsi" w:cstheme="minorHAnsi"/>
+          <w:lang w:val="en-US"/>
+        </w:rPr>
+        <w:t>tuoi</w:t>
+      </w:r>
+      <w:proofErr w:type="spellEnd"/>
+      <w:r>
+        <w:rPr>
+          <w:rFonts w:asciiTheme="minorHAnsi" w:hAnsiTheme="minorHAnsi" w:cstheme="minorHAnsi"/>
+          <w:lang w:val="en-US"/>
+        </w:rPr>
+        <w:t xml:space="preserve"> soldi e il </w:t>
+      </w:r>
+      <w:proofErr w:type="spellStart"/>
+      <w:r>
+        <w:rPr>
+          <w:rFonts w:asciiTheme="minorHAnsi" w:hAnsiTheme="minorHAnsi" w:cstheme="minorHAnsi"/>
+          <w:lang w:val="en-US"/>
+        </w:rPr>
+        <w:t>tuo</w:t>
+      </w:r>
+      <w:proofErr w:type="spellEnd"/>
+      <w:r>
+        <w:rPr>
+          <w:rFonts w:asciiTheme="minorHAnsi" w:hAnsiTheme="minorHAnsi" w:cstheme="minorHAnsi"/>
+          <w:lang w:val="en-US"/>
+        </w:rPr>
+        <w:t xml:space="preserve"> </w:t>
+      </w:r>
+      <w:proofErr w:type="spellStart"/>
+      <w:r>
+        <w:rPr>
+          <w:rFonts w:asciiTheme="minorHAnsi" w:hAnsiTheme="minorHAnsi" w:cstheme="minorHAnsi"/>
+          <w:lang w:val="en-US"/>
+        </w:rPr>
+        <w:t>punteggio</w:t>
+      </w:r>
+      <w:proofErr w:type="spellEnd"/>
+      <w:r>
+        <w:rPr>
+          <w:rFonts w:asciiTheme="minorHAnsi" w:hAnsiTheme="minorHAnsi" w:cstheme="minorHAnsi"/>
+          <w:lang w:val="en-US"/>
+        </w:rPr>
+        <w:t xml:space="preserve"> </w:t>
+      </w:r>
+      <w:proofErr w:type="spellStart"/>
+      <w:r>
+        <w:rPr>
+          <w:rFonts w:asciiTheme="minorHAnsi" w:hAnsiTheme="minorHAnsi" w:cstheme="minorHAnsi"/>
+          <w:lang w:val="en-US"/>
+        </w:rPr>
+        <w:t>cosi</w:t>
+      </w:r>
+      <w:proofErr w:type="spellEnd"/>
+      <w:r>
+        <w:rPr>
+          <w:rFonts w:asciiTheme="minorHAnsi" w:hAnsiTheme="minorHAnsi" w:cstheme="minorHAnsi"/>
+          <w:lang w:val="en-US"/>
+        </w:rPr>
+        <w:t xml:space="preserve"> da </w:t>
+      </w:r>
+      <w:proofErr w:type="spellStart"/>
+      <w:r>
+        <w:rPr>
+          <w:rFonts w:asciiTheme="minorHAnsi" w:hAnsiTheme="minorHAnsi" w:cstheme="minorHAnsi"/>
+          <w:lang w:val="en-US"/>
+        </w:rPr>
+        <w:t>poter</w:t>
+      </w:r>
+      <w:proofErr w:type="spellEnd"/>
+      <w:r>
+        <w:rPr>
+          <w:rFonts w:asciiTheme="minorHAnsi" w:hAnsiTheme="minorHAnsi" w:cstheme="minorHAnsi"/>
+          <w:lang w:val="en-US"/>
+        </w:rPr>
+        <w:t xml:space="preserve"> </w:t>
+      </w:r>
+      <w:proofErr w:type="spellStart"/>
+      <w:r>
+        <w:rPr>
+          <w:rFonts w:asciiTheme="minorHAnsi" w:hAnsiTheme="minorHAnsi" w:cstheme="minorHAnsi"/>
+          <w:lang w:val="en-US"/>
+        </w:rPr>
+        <w:t>superare</w:t>
+      </w:r>
+      <w:proofErr w:type="spellEnd"/>
+      <w:r>
+        <w:rPr>
+          <w:rFonts w:asciiTheme="minorHAnsi" w:hAnsiTheme="minorHAnsi" w:cstheme="minorHAnsi"/>
+          <w:lang w:val="en-US"/>
+        </w:rPr>
+        <w:t xml:space="preserve"> il </w:t>
+      </w:r>
+      <w:proofErr w:type="spellStart"/>
+      <w:r>
+        <w:rPr>
+          <w:rFonts w:asciiTheme="minorHAnsi" w:hAnsiTheme="minorHAnsi" w:cstheme="minorHAnsi"/>
+          <w:lang w:val="en-US"/>
+        </w:rPr>
+        <w:t>livello</w:t>
+      </w:r>
+      <w:proofErr w:type="spellEnd"/>
+      <w:r>
+        <w:rPr>
+          <w:rFonts w:asciiTheme="minorHAnsi" w:hAnsiTheme="minorHAnsi" w:cstheme="minorHAnsi"/>
+          <w:lang w:val="en-US"/>
+        </w:rPr>
+        <w:t xml:space="preserve">, </w:t>
+      </w:r>
+      <w:proofErr w:type="spellStart"/>
+      <w:r>
+        <w:rPr>
+          <w:rFonts w:asciiTheme="minorHAnsi" w:hAnsiTheme="minorHAnsi" w:cstheme="minorHAnsi"/>
+          <w:lang w:val="en-US"/>
+        </w:rPr>
+        <w:t>nel</w:t>
+      </w:r>
+      <w:proofErr w:type="spellEnd"/>
+      <w:r>
+        <w:rPr>
+          <w:rFonts w:asciiTheme="minorHAnsi" w:hAnsiTheme="minorHAnsi" w:cstheme="minorHAnsi"/>
+          <w:lang w:val="en-US"/>
+        </w:rPr>
+        <w:t xml:space="preserve"> </w:t>
+      </w:r>
+      <w:proofErr w:type="spellStart"/>
+      <w:r>
+        <w:rPr>
+          <w:rFonts w:asciiTheme="minorHAnsi" w:hAnsiTheme="minorHAnsi" w:cstheme="minorHAnsi"/>
+          <w:lang w:val="en-US"/>
+        </w:rPr>
+        <w:t>caso</w:t>
+      </w:r>
+      <w:proofErr w:type="spellEnd"/>
+      <w:r>
+        <w:rPr>
+          <w:rFonts w:asciiTheme="minorHAnsi" w:hAnsiTheme="minorHAnsi" w:cstheme="minorHAnsi"/>
+          <w:lang w:val="en-US"/>
+        </w:rPr>
+        <w:t xml:space="preserve"> </w:t>
+      </w:r>
+      <w:proofErr w:type="spellStart"/>
+      <w:r>
+        <w:rPr>
+          <w:rFonts w:asciiTheme="minorHAnsi" w:hAnsiTheme="minorHAnsi" w:cstheme="minorHAnsi"/>
+          <w:lang w:val="en-US"/>
+        </w:rPr>
+        <w:t>tu</w:t>
+      </w:r>
+      <w:proofErr w:type="spellEnd"/>
+      <w:r>
+        <w:rPr>
+          <w:rFonts w:asciiTheme="minorHAnsi" w:hAnsiTheme="minorHAnsi" w:cstheme="minorHAnsi"/>
+          <w:lang w:val="en-US"/>
+        </w:rPr>
+        <w:t xml:space="preserve"> </w:t>
+      </w:r>
+      <w:proofErr w:type="spellStart"/>
+      <w:r>
+        <w:rPr>
+          <w:rFonts w:asciiTheme="minorHAnsi" w:hAnsiTheme="minorHAnsi" w:cstheme="minorHAnsi"/>
+          <w:lang w:val="en-US"/>
+        </w:rPr>
+        <w:t>dovessi</w:t>
+      </w:r>
+      <w:proofErr w:type="spellEnd"/>
+      <w:r>
+        <w:rPr>
+          <w:rFonts w:asciiTheme="minorHAnsi" w:hAnsiTheme="minorHAnsi" w:cstheme="minorHAnsi"/>
+          <w:lang w:val="en-US"/>
+        </w:rPr>
+        <w:t xml:space="preserve"> dare ad un </w:t>
+      </w:r>
+      <w:proofErr w:type="spellStart"/>
+      <w:r>
+        <w:rPr>
+          <w:rFonts w:asciiTheme="minorHAnsi" w:hAnsiTheme="minorHAnsi" w:cstheme="minorHAnsi"/>
+          <w:lang w:val="en-US"/>
+        </w:rPr>
+        <w:t>cliente</w:t>
+      </w:r>
+      <w:proofErr w:type="spellEnd"/>
+      <w:r>
+        <w:rPr>
+          <w:rFonts w:asciiTheme="minorHAnsi" w:hAnsiTheme="minorHAnsi" w:cstheme="minorHAnsi"/>
+          <w:lang w:val="en-US"/>
+        </w:rPr>
+        <w:t xml:space="preserve"> con </w:t>
+      </w:r>
+      <w:proofErr w:type="spellStart"/>
+      <w:r>
+        <w:rPr>
+          <w:rFonts w:asciiTheme="minorHAnsi" w:hAnsiTheme="minorHAnsi" w:cstheme="minorHAnsi"/>
+          <w:lang w:val="en-US"/>
+        </w:rPr>
+        <w:t>una</w:t>
+      </w:r>
+      <w:proofErr w:type="spellEnd"/>
+      <w:r>
+        <w:rPr>
+          <w:rFonts w:asciiTheme="minorHAnsi" w:hAnsiTheme="minorHAnsi" w:cstheme="minorHAnsi"/>
+          <w:lang w:val="en-US"/>
+        </w:rPr>
+        <w:t xml:space="preserve"> </w:t>
+      </w:r>
+      <w:proofErr w:type="spellStart"/>
+      <w:r>
+        <w:rPr>
+          <w:rFonts w:asciiTheme="minorHAnsi" w:hAnsiTheme="minorHAnsi" w:cstheme="minorHAnsi"/>
+          <w:lang w:val="en-US"/>
+        </w:rPr>
+        <w:t>patologia</w:t>
+      </w:r>
+      <w:proofErr w:type="spellEnd"/>
+      <w:r>
+        <w:rPr>
+          <w:rFonts w:asciiTheme="minorHAnsi" w:hAnsiTheme="minorHAnsi" w:cstheme="minorHAnsi"/>
+          <w:lang w:val="en-US"/>
+        </w:rPr>
+        <w:t xml:space="preserve"> X un </w:t>
+      </w:r>
+      <w:proofErr w:type="spellStart"/>
+      <w:r>
+        <w:rPr>
+          <w:rFonts w:asciiTheme="minorHAnsi" w:hAnsiTheme="minorHAnsi" w:cstheme="minorHAnsi"/>
+          <w:lang w:val="en-US"/>
+        </w:rPr>
+        <w:t>piatto</w:t>
+      </w:r>
+      <w:proofErr w:type="spellEnd"/>
+      <w:r>
+        <w:rPr>
+          <w:rFonts w:asciiTheme="minorHAnsi" w:hAnsiTheme="minorHAnsi" w:cstheme="minorHAnsi"/>
+          <w:lang w:val="en-US"/>
+        </w:rPr>
+        <w:t xml:space="preserve"> dove è </w:t>
+      </w:r>
+      <w:proofErr w:type="spellStart"/>
+      <w:r>
+        <w:rPr>
+          <w:rFonts w:asciiTheme="minorHAnsi" w:hAnsiTheme="minorHAnsi" w:cstheme="minorHAnsi"/>
+          <w:lang w:val="en-US"/>
+        </w:rPr>
+        <w:t>presente</w:t>
+      </w:r>
+      <w:proofErr w:type="spellEnd"/>
+      <w:r>
+        <w:rPr>
+          <w:rFonts w:asciiTheme="minorHAnsi" w:hAnsiTheme="minorHAnsi" w:cstheme="minorHAnsi"/>
+          <w:lang w:val="en-US"/>
+        </w:rPr>
+        <w:t xml:space="preserve"> un ingredient non </w:t>
+      </w:r>
+      <w:proofErr w:type="spellStart"/>
+      <w:r>
+        <w:rPr>
+          <w:rFonts w:asciiTheme="minorHAnsi" w:hAnsiTheme="minorHAnsi" w:cstheme="minorHAnsi"/>
+          <w:lang w:val="en-US"/>
+        </w:rPr>
+        <w:t>compatibile</w:t>
+      </w:r>
+      <w:proofErr w:type="spellEnd"/>
+      <w:r>
+        <w:rPr>
+          <w:rFonts w:asciiTheme="minorHAnsi" w:hAnsiTheme="minorHAnsi" w:cstheme="minorHAnsi"/>
+          <w:lang w:val="en-US"/>
+        </w:rPr>
+        <w:t xml:space="preserve"> con </w:t>
+      </w:r>
+      <w:proofErr w:type="spellStart"/>
+      <w:r>
+        <w:rPr>
+          <w:rFonts w:asciiTheme="minorHAnsi" w:hAnsiTheme="minorHAnsi" w:cstheme="minorHAnsi"/>
+          <w:lang w:val="en-US"/>
+        </w:rPr>
+        <w:t>essa</w:t>
+      </w:r>
+      <w:proofErr w:type="spellEnd"/>
+      <w:r>
+        <w:rPr>
+          <w:rFonts w:asciiTheme="minorHAnsi" w:hAnsiTheme="minorHAnsi" w:cstheme="minorHAnsi"/>
+          <w:lang w:val="en-US"/>
+        </w:rPr>
+        <w:t xml:space="preserve"> </w:t>
+      </w:r>
+      <w:proofErr w:type="spellStart"/>
+      <w:r>
+        <w:rPr>
+          <w:rFonts w:asciiTheme="minorHAnsi" w:hAnsiTheme="minorHAnsi" w:cstheme="minorHAnsi"/>
+          <w:lang w:val="en-US"/>
+        </w:rPr>
+        <w:t>ti</w:t>
+      </w:r>
+      <w:proofErr w:type="spellEnd"/>
+      <w:r>
+        <w:rPr>
+          <w:rFonts w:asciiTheme="minorHAnsi" w:hAnsiTheme="minorHAnsi" w:cstheme="minorHAnsi"/>
+          <w:lang w:val="en-US"/>
+        </w:rPr>
+        <w:t xml:space="preserve"> </w:t>
+      </w:r>
+      <w:proofErr w:type="spellStart"/>
+      <w:r>
+        <w:rPr>
+          <w:rFonts w:asciiTheme="minorHAnsi" w:hAnsiTheme="minorHAnsi" w:cstheme="minorHAnsi"/>
+          <w:lang w:val="en-US"/>
+        </w:rPr>
+        <w:t>verrà</w:t>
+      </w:r>
+      <w:proofErr w:type="spellEnd"/>
+      <w:r>
+        <w:rPr>
+          <w:rFonts w:asciiTheme="minorHAnsi" w:hAnsiTheme="minorHAnsi" w:cstheme="minorHAnsi"/>
+          <w:lang w:val="en-US"/>
+        </w:rPr>
+        <w:t xml:space="preserve"> </w:t>
+      </w:r>
+      <w:proofErr w:type="spellStart"/>
+      <w:r>
+        <w:rPr>
+          <w:rFonts w:asciiTheme="minorHAnsi" w:hAnsiTheme="minorHAnsi" w:cstheme="minorHAnsi"/>
+          <w:lang w:val="en-US"/>
+        </w:rPr>
+        <w:t>detto</w:t>
+      </w:r>
+      <w:proofErr w:type="spellEnd"/>
+      <w:r>
+        <w:rPr>
+          <w:rFonts w:asciiTheme="minorHAnsi" w:hAnsiTheme="minorHAnsi" w:cstheme="minorHAnsi"/>
+          <w:lang w:val="en-US"/>
+        </w:rPr>
+        <w:t xml:space="preserve"> quale </w:t>
+      </w:r>
+      <w:proofErr w:type="spellStart"/>
+      <w:r>
+        <w:rPr>
+          <w:rFonts w:asciiTheme="minorHAnsi" w:hAnsiTheme="minorHAnsi" w:cstheme="minorHAnsi"/>
+          <w:lang w:val="en-US"/>
+        </w:rPr>
+        <w:t>degli</w:t>
+      </w:r>
+      <w:proofErr w:type="spellEnd"/>
+      <w:r>
+        <w:rPr>
+          <w:rFonts w:asciiTheme="minorHAnsi" w:hAnsiTheme="minorHAnsi" w:cstheme="minorHAnsi"/>
+          <w:lang w:val="en-US"/>
+        </w:rPr>
+        <w:t xml:space="preserve"> </w:t>
+      </w:r>
+      <w:proofErr w:type="spellStart"/>
+      <w:r>
+        <w:rPr>
+          <w:rFonts w:asciiTheme="minorHAnsi" w:hAnsiTheme="minorHAnsi" w:cstheme="minorHAnsi"/>
+          <w:lang w:val="en-US"/>
+        </w:rPr>
+        <w:t>ingredienti</w:t>
+      </w:r>
+      <w:proofErr w:type="spellEnd"/>
+      <w:r>
+        <w:rPr>
+          <w:rFonts w:asciiTheme="minorHAnsi" w:hAnsiTheme="minorHAnsi" w:cstheme="minorHAnsi"/>
+          <w:lang w:val="en-US"/>
+        </w:rPr>
+        <w:t xml:space="preserve"> del </w:t>
+      </w:r>
+      <w:proofErr w:type="spellStart"/>
+      <w:r>
+        <w:rPr>
+          <w:rFonts w:asciiTheme="minorHAnsi" w:hAnsiTheme="minorHAnsi" w:cstheme="minorHAnsi"/>
+          <w:lang w:val="en-US"/>
+        </w:rPr>
+        <w:t>piatto</w:t>
+      </w:r>
+      <w:proofErr w:type="spellEnd"/>
+      <w:r>
+        <w:rPr>
+          <w:rFonts w:asciiTheme="minorHAnsi" w:hAnsiTheme="minorHAnsi" w:cstheme="minorHAnsi"/>
+          <w:lang w:val="en-US"/>
+        </w:rPr>
+        <w:t xml:space="preserve"> non </w:t>
+      </w:r>
+      <w:proofErr w:type="spellStart"/>
+      <w:r>
+        <w:rPr>
+          <w:rFonts w:asciiTheme="minorHAnsi" w:hAnsiTheme="minorHAnsi" w:cstheme="minorHAnsi"/>
+          <w:lang w:val="en-US"/>
+        </w:rPr>
+        <w:t>va</w:t>
+      </w:r>
+      <w:proofErr w:type="spellEnd"/>
+      <w:r>
+        <w:rPr>
+          <w:rFonts w:asciiTheme="minorHAnsi" w:hAnsiTheme="minorHAnsi" w:cstheme="minorHAnsi"/>
+          <w:lang w:val="en-US"/>
+        </w:rPr>
+        <w:t xml:space="preserve"> bene.</w:t>
+      </w:r>
+    </w:p>
+    <w:p>
+      <w:pPr>
+        <w:rPr>
+          <w:rFonts w:asciiTheme="minorHAnsi" w:hAnsiTheme="minorHAnsi" w:cstheme="minorHAnsi"/>
+          <w:lang w:val="en-US"/>
+        </w:rPr>
+      </w:pPr>
+      <w:r>
+        <w:rPr>
+          <w:rFonts w:asciiTheme="minorHAnsi" w:hAnsiTheme="minorHAnsi" w:cstheme="minorHAnsi"/>
+          <w:lang w:val="en-US"/>
+        </w:rPr>
+        <w:t xml:space="preserve">- </w:t>
+      </w:r>
+      <w:proofErr w:type="spellStart"/>
+      <w:r>
+        <w:rPr>
+          <w:rFonts w:asciiTheme="minorHAnsi" w:hAnsiTheme="minorHAnsi" w:cstheme="minorHAnsi"/>
+          <w:lang w:val="en-US"/>
+        </w:rPr>
+        <w:t>Gestione</w:t>
+      </w:r>
+      <w:proofErr w:type="spellEnd"/>
+      <w:r>
+        <w:rPr>
+          <w:rFonts w:asciiTheme="minorHAnsi" w:hAnsiTheme="minorHAnsi" w:cstheme="minorHAnsi"/>
+          <w:lang w:val="en-US"/>
+        </w:rPr>
+        <w:t xml:space="preserve"> del </w:t>
+      </w:r>
+      <w:proofErr w:type="spellStart"/>
+      <w:r>
+        <w:rPr>
+          <w:rFonts w:asciiTheme="minorHAnsi" w:hAnsiTheme="minorHAnsi" w:cstheme="minorHAnsi"/>
+          <w:lang w:val="en-US"/>
+        </w:rPr>
+        <w:t>denaro</w:t>
+      </w:r>
+      <w:proofErr w:type="spellEnd"/>
+      <w:r>
+        <w:rPr>
+          <w:rFonts w:asciiTheme="minorHAnsi" w:hAnsiTheme="minorHAnsi" w:cstheme="minorHAnsi"/>
+          <w:lang w:val="en-US"/>
+        </w:rPr>
+        <w:t xml:space="preserve">: </w:t>
+      </w:r>
+      <w:proofErr w:type="spellStart"/>
+      <w:r>
+        <w:rPr>
+          <w:rFonts w:asciiTheme="minorHAnsi" w:hAnsiTheme="minorHAnsi" w:cstheme="minorHAnsi"/>
+          <w:lang w:val="en-US"/>
+        </w:rPr>
+        <w:t>più</w:t>
+      </w:r>
+      <w:proofErr w:type="spellEnd"/>
+      <w:r>
+        <w:rPr>
+          <w:rFonts w:asciiTheme="minorHAnsi" w:hAnsiTheme="minorHAnsi" w:cstheme="minorHAnsi"/>
+          <w:lang w:val="en-US"/>
+        </w:rPr>
+        <w:t xml:space="preserve"> </w:t>
+      </w:r>
+      <w:proofErr w:type="spellStart"/>
+      <w:r>
+        <w:rPr>
+          <w:rFonts w:asciiTheme="minorHAnsi" w:hAnsiTheme="minorHAnsi" w:cstheme="minorHAnsi"/>
+          <w:lang w:val="en-US"/>
+        </w:rPr>
+        <w:t>saranno</w:t>
+      </w:r>
+      <w:proofErr w:type="spellEnd"/>
+      <w:r>
+        <w:rPr>
+          <w:rFonts w:asciiTheme="minorHAnsi" w:hAnsiTheme="minorHAnsi" w:cstheme="minorHAnsi"/>
+          <w:lang w:val="en-US"/>
+        </w:rPr>
+        <w:t xml:space="preserve"> </w:t>
+      </w:r>
+      <w:proofErr w:type="spellStart"/>
+      <w:r>
+        <w:rPr>
+          <w:rFonts w:asciiTheme="minorHAnsi" w:hAnsiTheme="minorHAnsi" w:cstheme="minorHAnsi"/>
+          <w:lang w:val="en-US"/>
+        </w:rPr>
+        <w:t>affiniti</w:t>
+      </w:r>
+      <w:proofErr w:type="spellEnd"/>
+      <w:r>
+        <w:rPr>
+          <w:rFonts w:asciiTheme="minorHAnsi" w:hAnsiTheme="minorHAnsi" w:cstheme="minorHAnsi"/>
+          <w:lang w:val="en-US"/>
+        </w:rPr>
+        <w:t xml:space="preserve"> </w:t>
+      </w:r>
+      <w:proofErr w:type="spellStart"/>
+      <w:r>
+        <w:rPr>
+          <w:rFonts w:asciiTheme="minorHAnsi" w:hAnsiTheme="minorHAnsi" w:cstheme="minorHAnsi"/>
+          <w:lang w:val="en-US"/>
+        </w:rPr>
+        <w:t>i</w:t>
+      </w:r>
+      <w:proofErr w:type="spellEnd"/>
+      <w:r>
+        <w:rPr>
+          <w:rFonts w:asciiTheme="minorHAnsi" w:hAnsiTheme="minorHAnsi" w:cstheme="minorHAnsi"/>
+          <w:lang w:val="en-US"/>
+        </w:rPr>
+        <w:t xml:space="preserve"> </w:t>
+      </w:r>
+      <w:proofErr w:type="spellStart"/>
+      <w:r>
+        <w:rPr>
+          <w:rFonts w:asciiTheme="minorHAnsi" w:hAnsiTheme="minorHAnsi" w:cstheme="minorHAnsi"/>
+          <w:lang w:val="en-US"/>
+        </w:rPr>
+        <w:t>piatti</w:t>
+      </w:r>
+      <w:proofErr w:type="spellEnd"/>
+      <w:r>
+        <w:rPr>
+          <w:rFonts w:asciiTheme="minorHAnsi" w:hAnsiTheme="minorHAnsi" w:cstheme="minorHAnsi"/>
+          <w:lang w:val="en-US"/>
+        </w:rPr>
+        <w:t xml:space="preserve"> </w:t>
+      </w:r>
+      <w:proofErr w:type="spellStart"/>
+      <w:r>
+        <w:rPr>
+          <w:rFonts w:asciiTheme="minorHAnsi" w:hAnsiTheme="minorHAnsi" w:cstheme="minorHAnsi"/>
+          <w:lang w:val="en-US"/>
+        </w:rPr>
+        <w:t>che</w:t>
+      </w:r>
+      <w:proofErr w:type="spellEnd"/>
+      <w:r>
+        <w:rPr>
+          <w:rFonts w:asciiTheme="minorHAnsi" w:hAnsiTheme="minorHAnsi" w:cstheme="minorHAnsi"/>
+          <w:lang w:val="en-US"/>
+        </w:rPr>
+        <w:t xml:space="preserve"> </w:t>
+      </w:r>
+      <w:proofErr w:type="spellStart"/>
+      <w:r>
+        <w:rPr>
+          <w:rFonts w:asciiTheme="minorHAnsi" w:hAnsiTheme="minorHAnsi" w:cstheme="minorHAnsi"/>
+          <w:lang w:val="en-US"/>
+        </w:rPr>
+        <w:t>servirai</w:t>
+      </w:r>
+      <w:proofErr w:type="spellEnd"/>
+      <w:r>
+        <w:rPr>
+          <w:rFonts w:asciiTheme="minorHAnsi" w:hAnsiTheme="minorHAnsi" w:cstheme="minorHAnsi"/>
+          <w:lang w:val="en-US"/>
+        </w:rPr>
+        <w:t xml:space="preserve"> </w:t>
+      </w:r>
+      <w:proofErr w:type="spellStart"/>
+      <w:r>
+        <w:rPr>
+          <w:rFonts w:asciiTheme="minorHAnsi" w:hAnsiTheme="minorHAnsi" w:cstheme="minorHAnsi"/>
+          <w:lang w:val="en-US"/>
+        </w:rPr>
+        <w:t>più</w:t>
+      </w:r>
+      <w:proofErr w:type="spellEnd"/>
+      <w:r>
+        <w:rPr>
+          <w:rFonts w:asciiTheme="minorHAnsi" w:hAnsiTheme="minorHAnsi" w:cstheme="minorHAnsi"/>
+          <w:lang w:val="en-US"/>
+        </w:rPr>
+        <w:t xml:space="preserve"> </w:t>
+      </w:r>
+      <w:proofErr w:type="spellStart"/>
+      <w:r>
+        <w:rPr>
+          <w:rFonts w:asciiTheme="minorHAnsi" w:hAnsiTheme="minorHAnsi" w:cstheme="minorHAnsi"/>
+          <w:lang w:val="en-US"/>
+        </w:rPr>
+        <w:t>crescerà</w:t>
+      </w:r>
+      <w:proofErr w:type="spellEnd"/>
+      <w:r>
+        <w:rPr>
+          <w:rFonts w:asciiTheme="minorHAnsi" w:hAnsiTheme="minorHAnsi" w:cstheme="minorHAnsi"/>
+          <w:lang w:val="en-US"/>
+        </w:rPr>
+        <w:t xml:space="preserve"> il </w:t>
+      </w:r>
+      <w:proofErr w:type="spellStart"/>
+      <w:r>
+        <w:rPr>
+          <w:rFonts w:asciiTheme="minorHAnsi" w:hAnsiTheme="minorHAnsi" w:cstheme="minorHAnsi"/>
+          <w:lang w:val="en-US"/>
+        </w:rPr>
+        <w:t>numero</w:t>
+      </w:r>
+      <w:proofErr w:type="spellEnd"/>
+      <w:r>
+        <w:rPr>
+          <w:rFonts w:asciiTheme="minorHAnsi" w:hAnsiTheme="minorHAnsi" w:cstheme="minorHAnsi"/>
+          <w:lang w:val="en-US"/>
+        </w:rPr>
+        <w:t xml:space="preserve"> </w:t>
+      </w:r>
+      <w:proofErr w:type="spellStart"/>
+      <w:r>
+        <w:rPr>
+          <w:rFonts w:asciiTheme="minorHAnsi" w:hAnsiTheme="minorHAnsi" w:cstheme="minorHAnsi"/>
+          <w:lang w:val="en-US"/>
+        </w:rPr>
+        <w:t>dei</w:t>
+      </w:r>
+      <w:proofErr w:type="spellEnd"/>
+      <w:r>
+        <w:rPr>
+          <w:rFonts w:asciiTheme="minorHAnsi" w:hAnsiTheme="minorHAnsi" w:cstheme="minorHAnsi"/>
+          <w:lang w:val="en-US"/>
+        </w:rPr>
+        <w:t xml:space="preserve"> </w:t>
+      </w:r>
+      <w:proofErr w:type="spellStart"/>
+      <w:r>
+        <w:rPr>
+          <w:rFonts w:asciiTheme="minorHAnsi" w:hAnsiTheme="minorHAnsi" w:cstheme="minorHAnsi"/>
+          <w:lang w:val="en-US"/>
+        </w:rPr>
+        <w:t>tuoi</w:t>
+      </w:r>
+      <w:proofErr w:type="spellEnd"/>
+      <w:r>
+        <w:rPr>
+          <w:rFonts w:asciiTheme="minorHAnsi" w:hAnsiTheme="minorHAnsi" w:cstheme="minorHAnsi"/>
+          <w:lang w:val="en-US"/>
+        </w:rPr>
+        <w:t xml:space="preserve"> soldi e </w:t>
+      </w:r>
+      <w:proofErr w:type="spellStart"/>
+      <w:r>
+        <w:rPr>
+          <w:rFonts w:asciiTheme="minorHAnsi" w:hAnsiTheme="minorHAnsi" w:cstheme="minorHAnsi"/>
+          <w:lang w:val="en-US"/>
+        </w:rPr>
+        <w:t>più</w:t>
+      </w:r>
+      <w:proofErr w:type="spellEnd"/>
+      <w:r>
+        <w:rPr>
+          <w:rFonts w:asciiTheme="minorHAnsi" w:hAnsiTheme="minorHAnsi" w:cstheme="minorHAnsi"/>
+          <w:lang w:val="en-US"/>
+        </w:rPr>
+        <w:t xml:space="preserve"> ingredient </w:t>
+      </w:r>
+      <w:proofErr w:type="spellStart"/>
+      <w:r>
+        <w:rPr>
+          <w:rFonts w:asciiTheme="minorHAnsi" w:hAnsiTheme="minorHAnsi" w:cstheme="minorHAnsi"/>
+          <w:lang w:val="en-US"/>
+        </w:rPr>
+        <w:t>potrai</w:t>
+      </w:r>
+      <w:proofErr w:type="spellEnd"/>
+      <w:r>
+        <w:rPr>
+          <w:rFonts w:asciiTheme="minorHAnsi" w:hAnsiTheme="minorHAnsi" w:cstheme="minorHAnsi"/>
+          <w:lang w:val="en-US"/>
+        </w:rPr>
+        <w:t xml:space="preserve"> compare a dal </w:t>
+      </w:r>
+      <w:proofErr w:type="spellStart"/>
+      <w:r>
+        <w:rPr>
+          <w:rFonts w:asciiTheme="minorHAnsi" w:hAnsiTheme="minorHAnsi" w:cstheme="minorHAnsi"/>
+          <w:lang w:val="en-US"/>
+        </w:rPr>
+        <w:t>negozio</w:t>
+      </w:r>
+      <w:proofErr w:type="spellEnd"/>
+    </w:p>
+    <w:p>
+      <w:pPr>
+        <w:rPr>
+          <w:rFonts w:asciiTheme="minorHAnsi" w:hAnsiTheme="minorHAnsi" w:cstheme="minorHAnsi"/>
+          <w:lang w:val="en-US"/>
+        </w:rPr>
+      </w:pPr>
+      <w:r>
+        <w:rPr>
+          <w:rFonts w:asciiTheme="minorHAnsi" w:hAnsiTheme="minorHAnsi" w:cstheme="minorHAnsi"/>
+          <w:lang w:val="en-US"/>
+        </w:rPr>
+        <w:t xml:space="preserve">- </w:t>
+      </w:r>
+      <w:proofErr w:type="spellStart"/>
+      <w:r>
+        <w:rPr>
+          <w:rFonts w:asciiTheme="minorHAnsi" w:hAnsiTheme="minorHAnsi" w:cstheme="minorHAnsi"/>
+          <w:lang w:val="en-US"/>
+        </w:rPr>
+        <w:t>Gestione</w:t>
+      </w:r>
+      <w:proofErr w:type="spellEnd"/>
+      <w:r>
+        <w:rPr>
+          <w:rFonts w:asciiTheme="minorHAnsi" w:hAnsiTheme="minorHAnsi" w:cstheme="minorHAnsi"/>
+          <w:lang w:val="en-US"/>
+        </w:rPr>
+        <w:t xml:space="preserve"> </w:t>
+      </w:r>
+      <w:proofErr w:type="spellStart"/>
+      <w:r>
+        <w:rPr>
+          <w:rFonts w:asciiTheme="minorHAnsi" w:hAnsiTheme="minorHAnsi" w:cstheme="minorHAnsi"/>
+          <w:lang w:val="en-US"/>
+        </w:rPr>
+        <w:t>magazzino</w:t>
+      </w:r>
+      <w:proofErr w:type="spellEnd"/>
+      <w:r>
+        <w:rPr>
+          <w:rFonts w:asciiTheme="minorHAnsi" w:hAnsiTheme="minorHAnsi" w:cstheme="minorHAnsi"/>
+          <w:lang w:val="en-US"/>
+        </w:rPr>
+        <w:t xml:space="preserve">: </w:t>
+      </w:r>
+      <w:proofErr w:type="spellStart"/>
+      <w:r>
+        <w:rPr>
+          <w:rFonts w:asciiTheme="minorHAnsi" w:hAnsiTheme="minorHAnsi" w:cstheme="minorHAnsi"/>
+          <w:lang w:val="en-US"/>
+        </w:rPr>
+        <w:t>ovviamente</w:t>
+      </w:r>
+      <w:proofErr w:type="spellEnd"/>
+      <w:r>
+        <w:rPr>
+          <w:rFonts w:asciiTheme="minorHAnsi" w:hAnsiTheme="minorHAnsi" w:cstheme="minorHAnsi"/>
+          <w:lang w:val="en-US"/>
+        </w:rPr>
+        <w:t xml:space="preserve"> </w:t>
+      </w:r>
+      <w:proofErr w:type="spellStart"/>
+      <w:r>
+        <w:rPr>
+          <w:rFonts w:asciiTheme="minorHAnsi" w:hAnsiTheme="minorHAnsi" w:cstheme="minorHAnsi"/>
+          <w:lang w:val="en-US"/>
+        </w:rPr>
+        <w:t>puoi</w:t>
+      </w:r>
+      <w:proofErr w:type="spellEnd"/>
+      <w:r>
+        <w:rPr>
+          <w:rFonts w:asciiTheme="minorHAnsi" w:hAnsiTheme="minorHAnsi" w:cstheme="minorHAnsi"/>
+          <w:lang w:val="en-US"/>
+        </w:rPr>
+        <w:t xml:space="preserve"> fare solo I </w:t>
+      </w:r>
+      <w:proofErr w:type="spellStart"/>
+      <w:r>
+        <w:rPr>
+          <w:rFonts w:asciiTheme="minorHAnsi" w:hAnsiTheme="minorHAnsi" w:cstheme="minorHAnsi"/>
+          <w:lang w:val="en-US"/>
+        </w:rPr>
+        <w:t>piatti</w:t>
+      </w:r>
+      <w:proofErr w:type="spellEnd"/>
+      <w:r>
+        <w:rPr>
+          <w:rFonts w:asciiTheme="minorHAnsi" w:hAnsiTheme="minorHAnsi" w:cstheme="minorHAnsi"/>
+          <w:lang w:val="en-US"/>
+        </w:rPr>
+        <w:t xml:space="preserve"> per I </w:t>
+      </w:r>
+      <w:proofErr w:type="spellStart"/>
+      <w:r>
+        <w:rPr>
+          <w:rFonts w:asciiTheme="minorHAnsi" w:hAnsiTheme="minorHAnsi" w:cstheme="minorHAnsi"/>
+          <w:lang w:val="en-US"/>
+        </w:rPr>
+        <w:t>quali</w:t>
+      </w:r>
+      <w:proofErr w:type="spellEnd"/>
+      <w:r>
+        <w:rPr>
+          <w:rFonts w:asciiTheme="minorHAnsi" w:hAnsiTheme="minorHAnsi" w:cstheme="minorHAnsi"/>
+          <w:lang w:val="en-US"/>
+        </w:rPr>
+        <w:t xml:space="preserve"> </w:t>
+      </w:r>
+      <w:proofErr w:type="spellStart"/>
+      <w:r>
+        <w:rPr>
+          <w:rFonts w:asciiTheme="minorHAnsi" w:hAnsiTheme="minorHAnsi" w:cstheme="minorHAnsi"/>
+          <w:lang w:val="en-US"/>
+        </w:rPr>
+        <w:t>sono</w:t>
+      </w:r>
+      <w:proofErr w:type="spellEnd"/>
+      <w:r>
+        <w:rPr>
+          <w:rFonts w:asciiTheme="minorHAnsi" w:hAnsiTheme="minorHAnsi" w:cstheme="minorHAnsi"/>
+          <w:lang w:val="en-US"/>
+        </w:rPr>
+        <w:t xml:space="preserve"> </w:t>
+      </w:r>
+      <w:proofErr w:type="spellStart"/>
+      <w:r>
+        <w:rPr>
+          <w:rFonts w:asciiTheme="minorHAnsi" w:hAnsiTheme="minorHAnsi" w:cstheme="minorHAnsi"/>
+          <w:lang w:val="en-US"/>
+        </w:rPr>
+        <w:t>disponibili</w:t>
+      </w:r>
+      <w:proofErr w:type="spellEnd"/>
+      <w:r>
+        <w:rPr>
+          <w:rFonts w:asciiTheme="minorHAnsi" w:hAnsiTheme="minorHAnsi" w:cstheme="minorHAnsi"/>
+          <w:lang w:val="en-US"/>
+        </w:rPr>
+        <w:t xml:space="preserve"> tutti </w:t>
+      </w:r>
+      <w:proofErr w:type="spellStart"/>
+      <w:r>
+        <w:rPr>
+          <w:rFonts w:asciiTheme="minorHAnsi" w:hAnsiTheme="minorHAnsi" w:cstheme="minorHAnsi"/>
+          <w:lang w:val="en-US"/>
+        </w:rPr>
+        <w:t>gli</w:t>
+      </w:r>
+      <w:proofErr w:type="spellEnd"/>
+      <w:r>
+        <w:rPr>
+          <w:rFonts w:asciiTheme="minorHAnsi" w:hAnsiTheme="minorHAnsi" w:cstheme="minorHAnsi"/>
+          <w:lang w:val="en-US"/>
+        </w:rPr>
+        <w:t xml:space="preserve"> </w:t>
+      </w:r>
+      <w:proofErr w:type="spellStart"/>
+      <w:r>
+        <w:rPr>
+          <w:rFonts w:asciiTheme="minorHAnsi" w:hAnsiTheme="minorHAnsi" w:cstheme="minorHAnsi"/>
+          <w:lang w:val="en-US"/>
+        </w:rPr>
+        <w:t>ingredienti</w:t>
+      </w:r>
+      <w:proofErr w:type="spellEnd"/>
+      <w:r>
+        <w:rPr>
+          <w:rFonts w:asciiTheme="minorHAnsi" w:hAnsiTheme="minorHAnsi" w:cstheme="minorHAnsi"/>
+          <w:lang w:val="en-US"/>
+        </w:rPr>
+        <w:t xml:space="preserve"> </w:t>
+      </w:r>
+      <w:proofErr w:type="spellStart"/>
+      <w:r>
+        <w:rPr>
+          <w:rFonts w:asciiTheme="minorHAnsi" w:hAnsiTheme="minorHAnsi" w:cstheme="minorHAnsi"/>
+          <w:lang w:val="en-US"/>
+        </w:rPr>
+        <w:t>nelle</w:t>
+      </w:r>
+      <w:proofErr w:type="spellEnd"/>
+      <w:r>
+        <w:rPr>
+          <w:rFonts w:asciiTheme="minorHAnsi" w:hAnsiTheme="minorHAnsi" w:cstheme="minorHAnsi"/>
+          <w:lang w:val="en-US"/>
+        </w:rPr>
+        <w:t xml:space="preserve"> </w:t>
+      </w:r>
+      <w:proofErr w:type="spellStart"/>
+      <w:r>
+        <w:rPr>
+          <w:rFonts w:asciiTheme="minorHAnsi" w:hAnsiTheme="minorHAnsi" w:cstheme="minorHAnsi"/>
+          <w:lang w:val="en-US"/>
+        </w:rPr>
+        <w:t>quantità</w:t>
+      </w:r>
+      <w:proofErr w:type="spellEnd"/>
+      <w:r>
+        <w:rPr>
+          <w:rFonts w:asciiTheme="minorHAnsi" w:hAnsiTheme="minorHAnsi" w:cstheme="minorHAnsi"/>
+          <w:lang w:val="en-US"/>
+        </w:rPr>
+        <w:t xml:space="preserve"> </w:t>
+      </w:r>
+      <w:proofErr w:type="spellStart"/>
+      <w:r>
+        <w:rPr>
+          <w:rFonts w:asciiTheme="minorHAnsi" w:hAnsiTheme="minorHAnsi" w:cstheme="minorHAnsi"/>
+          <w:lang w:val="en-US"/>
+        </w:rPr>
+        <w:t>necessarie</w:t>
+      </w:r>
+      <w:proofErr w:type="spellEnd"/>
+      <w:r>
+        <w:rPr>
+          <w:rFonts w:asciiTheme="minorHAnsi" w:hAnsiTheme="minorHAnsi" w:cstheme="minorHAnsi"/>
+          <w:lang w:val="en-US"/>
+        </w:rPr>
+        <w:t xml:space="preserve">, </w:t>
+      </w:r>
+      <w:proofErr w:type="spellStart"/>
+      <w:r>
+        <w:rPr>
+          <w:rFonts w:asciiTheme="minorHAnsi" w:hAnsiTheme="minorHAnsi" w:cstheme="minorHAnsi"/>
+          <w:lang w:val="en-US"/>
+        </w:rPr>
+        <w:t>quindi</w:t>
+      </w:r>
+      <w:proofErr w:type="spellEnd"/>
+      <w:r>
+        <w:rPr>
+          <w:rFonts w:asciiTheme="minorHAnsi" w:hAnsiTheme="minorHAnsi" w:cstheme="minorHAnsi"/>
+          <w:lang w:val="en-US"/>
+        </w:rPr>
+        <w:t xml:space="preserve"> devi </w:t>
+      </w:r>
+      <w:proofErr w:type="spellStart"/>
+      <w:r>
+        <w:rPr>
+          <w:rFonts w:asciiTheme="minorHAnsi" w:hAnsiTheme="minorHAnsi" w:cstheme="minorHAnsi"/>
+          <w:lang w:val="en-US"/>
+        </w:rPr>
+        <w:t>tenere</w:t>
+      </w:r>
+      <w:proofErr w:type="spellEnd"/>
+      <w:r>
+        <w:rPr>
+          <w:rFonts w:asciiTheme="minorHAnsi" w:hAnsiTheme="minorHAnsi" w:cstheme="minorHAnsi"/>
+          <w:lang w:val="en-US"/>
+        </w:rPr>
+        <w:t xml:space="preserve"> </w:t>
+      </w:r>
+      <w:proofErr w:type="spellStart"/>
+      <w:r>
+        <w:rPr>
+          <w:rFonts w:asciiTheme="minorHAnsi" w:hAnsiTheme="minorHAnsi" w:cstheme="minorHAnsi"/>
+          <w:lang w:val="en-US"/>
+        </w:rPr>
+        <w:t>d’occhio</w:t>
+      </w:r>
+      <w:proofErr w:type="spellEnd"/>
+      <w:r>
+        <w:rPr>
+          <w:rFonts w:asciiTheme="minorHAnsi" w:hAnsiTheme="minorHAnsi" w:cstheme="minorHAnsi"/>
+          <w:lang w:val="en-US"/>
+        </w:rPr>
+        <w:t xml:space="preserve"> il </w:t>
+      </w:r>
+      <w:proofErr w:type="spellStart"/>
+      <w:r>
+        <w:rPr>
+          <w:rFonts w:asciiTheme="minorHAnsi" w:hAnsiTheme="minorHAnsi" w:cstheme="minorHAnsi"/>
+          <w:lang w:val="en-US"/>
+        </w:rPr>
+        <w:t>tuo</w:t>
+      </w:r>
+      <w:proofErr w:type="spellEnd"/>
+      <w:r>
+        <w:rPr>
+          <w:rFonts w:asciiTheme="minorHAnsi" w:hAnsiTheme="minorHAnsi" w:cstheme="minorHAnsi"/>
+          <w:lang w:val="en-US"/>
+        </w:rPr>
+        <w:t xml:space="preserve"> </w:t>
+      </w:r>
+      <w:proofErr w:type="spellStart"/>
+      <w:r>
+        <w:rPr>
+          <w:rFonts w:asciiTheme="minorHAnsi" w:hAnsiTheme="minorHAnsi" w:cstheme="minorHAnsi"/>
+          <w:lang w:val="en-US"/>
+        </w:rPr>
+        <w:t>magazzino</w:t>
+      </w:r>
+      <w:proofErr w:type="spellEnd"/>
+      <w:r>
+        <w:rPr>
+          <w:rFonts w:asciiTheme="minorHAnsi" w:hAnsiTheme="minorHAnsi" w:cstheme="minorHAnsi"/>
+          <w:lang w:val="en-US"/>
+        </w:rPr>
+        <w:t xml:space="preserve"> e </w:t>
+      </w:r>
+      <w:proofErr w:type="spellStart"/>
+      <w:r>
+        <w:rPr>
+          <w:rFonts w:asciiTheme="minorHAnsi" w:hAnsiTheme="minorHAnsi" w:cstheme="minorHAnsi"/>
+          <w:lang w:val="en-US"/>
+        </w:rPr>
+        <w:t>comprare</w:t>
+      </w:r>
+      <w:proofErr w:type="spellEnd"/>
+      <w:r>
+        <w:rPr>
+          <w:rFonts w:asciiTheme="minorHAnsi" w:hAnsiTheme="minorHAnsi" w:cstheme="minorHAnsi"/>
+          <w:lang w:val="en-US"/>
+        </w:rPr>
+        <w:t xml:space="preserve"> </w:t>
+      </w:r>
+      <w:proofErr w:type="spellStart"/>
+      <w:r>
+        <w:rPr>
+          <w:rFonts w:asciiTheme="minorHAnsi" w:hAnsiTheme="minorHAnsi" w:cstheme="minorHAnsi"/>
+          <w:lang w:val="en-US"/>
+        </w:rPr>
+        <w:t>gli</w:t>
+      </w:r>
+      <w:proofErr w:type="spellEnd"/>
+      <w:r>
+        <w:rPr>
+          <w:rFonts w:asciiTheme="minorHAnsi" w:hAnsiTheme="minorHAnsi" w:cstheme="minorHAnsi"/>
+          <w:lang w:val="en-US"/>
+        </w:rPr>
+        <w:t xml:space="preserve"> </w:t>
+      </w:r>
+      <w:proofErr w:type="spellStart"/>
+      <w:r>
+        <w:rPr>
+          <w:rFonts w:asciiTheme="minorHAnsi" w:hAnsiTheme="minorHAnsi" w:cstheme="minorHAnsi"/>
+          <w:lang w:val="en-US"/>
+        </w:rPr>
+        <w:t>ingredienti</w:t>
+      </w:r>
+      <w:proofErr w:type="spellEnd"/>
+      <w:r>
+        <w:rPr>
+          <w:rFonts w:asciiTheme="minorHAnsi" w:hAnsiTheme="minorHAnsi" w:cstheme="minorHAnsi"/>
+          <w:lang w:val="en-US"/>
+        </w:rPr>
+        <w:t xml:space="preserve"> </w:t>
+      </w:r>
+      <w:proofErr w:type="spellStart"/>
+      <w:r>
+        <w:rPr>
+          <w:rFonts w:asciiTheme="minorHAnsi" w:hAnsiTheme="minorHAnsi" w:cstheme="minorHAnsi"/>
+          <w:lang w:val="en-US"/>
+        </w:rPr>
+        <w:t>delle</w:t>
+      </w:r>
+      <w:proofErr w:type="spellEnd"/>
+      <w:r>
+        <w:rPr>
+          <w:rFonts w:asciiTheme="minorHAnsi" w:hAnsiTheme="minorHAnsi" w:cstheme="minorHAnsi"/>
+          <w:lang w:val="en-US"/>
+        </w:rPr>
+        <w:t xml:space="preserve"> </w:t>
+      </w:r>
+      <w:proofErr w:type="spellStart"/>
+      <w:r>
+        <w:rPr>
+          <w:rFonts w:asciiTheme="minorHAnsi" w:hAnsiTheme="minorHAnsi" w:cstheme="minorHAnsi"/>
+          <w:lang w:val="en-US"/>
+        </w:rPr>
+        <w:t>ricette</w:t>
+      </w:r>
+      <w:proofErr w:type="spellEnd"/>
+      <w:r>
+        <w:rPr>
+          <w:rFonts w:asciiTheme="minorHAnsi" w:hAnsiTheme="minorHAnsi" w:cstheme="minorHAnsi"/>
+          <w:lang w:val="en-US"/>
+        </w:rPr>
+        <w:t xml:space="preserve"> </w:t>
+      </w:r>
+      <w:proofErr w:type="spellStart"/>
+      <w:r>
+        <w:rPr>
+          <w:rFonts w:asciiTheme="minorHAnsi" w:hAnsiTheme="minorHAnsi" w:cstheme="minorHAnsi"/>
+          <w:lang w:val="en-US"/>
+        </w:rPr>
+        <w:t>che</w:t>
+      </w:r>
+      <w:proofErr w:type="spellEnd"/>
+      <w:r>
+        <w:rPr>
+          <w:rFonts w:asciiTheme="minorHAnsi" w:hAnsiTheme="minorHAnsi" w:cstheme="minorHAnsi"/>
+          <w:lang w:val="en-US"/>
+        </w:rPr>
+        <w:t xml:space="preserve"> </w:t>
+      </w:r>
+      <w:proofErr w:type="spellStart"/>
+      <w:r>
+        <w:rPr>
+          <w:rFonts w:asciiTheme="minorHAnsi" w:hAnsiTheme="minorHAnsi" w:cstheme="minorHAnsi"/>
+          <w:lang w:val="en-US"/>
+        </w:rPr>
+        <w:t>vuoi</w:t>
+      </w:r>
+      <w:proofErr w:type="spellEnd"/>
+      <w:r>
+        <w:rPr>
+          <w:rFonts w:asciiTheme="minorHAnsi" w:hAnsiTheme="minorHAnsi" w:cstheme="minorHAnsi"/>
+          <w:lang w:val="en-US"/>
+        </w:rPr>
+        <w:t xml:space="preserve"> </w:t>
+      </w:r>
+      <w:proofErr w:type="spellStart"/>
+      <w:r>
+        <w:rPr>
+          <w:rFonts w:asciiTheme="minorHAnsi" w:hAnsiTheme="minorHAnsi" w:cstheme="minorHAnsi"/>
+          <w:lang w:val="en-US"/>
+        </w:rPr>
+        <w:t>vendere</w:t>
+      </w:r>
+      <w:proofErr w:type="spellEnd"/>
+    </w:p>
+    <w:p>
+      <w:pPr>
+        <w:rPr>
+          <w:rFonts w:asciiTheme="minorHAnsi" w:hAnsiTheme="minorHAnsi" w:cstheme="minorHAnsi"/>
+          <w:lang w:val="en-US"/>
+        </w:rPr>
+      </w:pPr>
+      <w:r>
+        <w:rPr>
+          <w:rFonts w:asciiTheme="minorHAnsi" w:hAnsiTheme="minorHAnsi" w:cstheme="minorHAnsi"/>
+          <w:lang w:val="en-US"/>
+        </w:rPr>
+        <w:t xml:space="preserve">-come </w:t>
+      </w:r>
+      <w:proofErr w:type="spellStart"/>
+      <w:r>
+        <w:rPr>
+          <w:rFonts w:asciiTheme="minorHAnsi" w:hAnsiTheme="minorHAnsi" w:cstheme="minorHAnsi"/>
+          <w:lang w:val="en-US"/>
+        </w:rPr>
+        <w:t>vengono</w:t>
+      </w:r>
+      <w:proofErr w:type="spellEnd"/>
+      <w:r>
+        <w:rPr>
+          <w:rFonts w:asciiTheme="minorHAnsi" w:hAnsiTheme="minorHAnsi" w:cstheme="minorHAnsi"/>
+          <w:lang w:val="en-US"/>
+        </w:rPr>
+        <w:t xml:space="preserve"> </w:t>
+      </w:r>
+      <w:proofErr w:type="spellStart"/>
+      <w:r>
+        <w:rPr>
+          <w:rFonts w:asciiTheme="minorHAnsi" w:hAnsiTheme="minorHAnsi" w:cstheme="minorHAnsi"/>
+          <w:lang w:val="en-US"/>
+        </w:rPr>
+        <w:t>calcolati</w:t>
+      </w:r>
+      <w:proofErr w:type="spellEnd"/>
+      <w:r>
+        <w:rPr>
+          <w:rFonts w:asciiTheme="minorHAnsi" w:hAnsiTheme="minorHAnsi" w:cstheme="minorHAnsi"/>
+          <w:lang w:val="en-US"/>
+        </w:rPr>
+        <w:t xml:space="preserve"> I bonus:   </w:t>
       </w:r>
       <w:r>
         <w:rPr>
@@ -18531,13 +21257,223 @@
           <w:lang w:val="en-US"/>
         </w:rPr>
       </w:pPr>
-      <w:r>
-        <w:rPr>
-          <w:rFonts w:asciiTheme="minorHAnsi" w:hAnsiTheme="minorHAnsi" w:cstheme="minorHAnsi"/>
-          <w:lang w:val="en-US"/>
-        </w:rPr>
-        <w:t>Interazione con gli NPC: interagisci con gli NPC in giro per la città cosi da ottenere suggerimenti utili per servire piatti sempre più affini</w:t>
-      </w:r>
+      <w:proofErr w:type="spellStart"/>
+      <w:r>
+        <w:rPr>
+          <w:rFonts w:asciiTheme="minorHAnsi" w:hAnsiTheme="minorHAnsi" w:cstheme="minorHAnsi"/>
+          <w:lang w:val="en-US"/>
+        </w:rPr>
+        <w:t>Interazione</w:t>
+      </w:r>
+      <w:proofErr w:type="spellEnd"/>
+      <w:r>
+        <w:rPr>
+          <w:rFonts w:asciiTheme="minorHAnsi" w:hAnsiTheme="minorHAnsi" w:cstheme="minorHAnsi"/>
+          <w:lang w:val="en-US"/>
+        </w:rPr>
+        <w:t xml:space="preserve"> con </w:t>
+      </w:r>
+      <w:proofErr w:type="spellStart"/>
+      <w:r>
+        <w:rPr>
+          <w:rFonts w:asciiTheme="minorHAnsi" w:hAnsiTheme="minorHAnsi" w:cstheme="minorHAnsi"/>
+          <w:lang w:val="en-US"/>
+        </w:rPr>
+        <w:t>gli</w:t>
+      </w:r>
+      <w:proofErr w:type="spellEnd"/>
+      <w:r>
+        <w:rPr>
+          <w:rFonts w:asciiTheme="minorHAnsi" w:hAnsiTheme="minorHAnsi" w:cstheme="minorHAnsi"/>
+          <w:lang w:val="en-US"/>
+        </w:rPr>
+        <w:t xml:space="preserve"> NPC: </w:t>
+      </w:r>
+      <w:proofErr w:type="spellStart"/>
+      <w:r>
+        <w:rPr>
+          <w:rFonts w:asciiTheme="minorHAnsi" w:hAnsiTheme="minorHAnsi" w:cstheme="minorHAnsi"/>
+          <w:lang w:val="en-US"/>
+        </w:rPr>
+        <w:t>interagisci</w:t>
+      </w:r>
+      <w:proofErr w:type="spellEnd"/>
+      <w:r>
+        <w:rPr>
+          <w:rFonts w:asciiTheme="minorHAnsi" w:hAnsiTheme="minorHAnsi" w:cstheme="minorHAnsi"/>
+          <w:lang w:val="en-US"/>
+        </w:rPr>
+        <w:t xml:space="preserve"> con </w:t>
+      </w:r>
+      <w:proofErr w:type="spellStart"/>
+      <w:r>
+        <w:rPr>
+          <w:rFonts w:asciiTheme="minorHAnsi" w:hAnsiTheme="minorHAnsi" w:cstheme="minorHAnsi"/>
+          <w:lang w:val="en-US"/>
+        </w:rPr>
+        <w:t>gli</w:t>
+      </w:r>
+      <w:proofErr w:type="spellEnd"/>
+      <w:r>
+        <w:rPr>
+          <w:rFonts w:asciiTheme="minorHAnsi" w:hAnsiTheme="minorHAnsi" w:cstheme="minorHAnsi"/>
+          <w:lang w:val="en-US"/>
+        </w:rPr>
+        <w:t xml:space="preserve"> NPC in </w:t>
+      </w:r>
+      <w:proofErr w:type="spellStart"/>
+      <w:r>
+        <w:rPr>
+          <w:rFonts w:asciiTheme="minorHAnsi" w:hAnsiTheme="minorHAnsi" w:cstheme="minorHAnsi"/>
+          <w:lang w:val="en-US"/>
+        </w:rPr>
+        <w:t>giro</w:t>
+      </w:r>
+      <w:proofErr w:type="spellEnd"/>
+      <w:r>
+        <w:rPr>
+          <w:rFonts w:asciiTheme="minorHAnsi" w:hAnsiTheme="minorHAnsi" w:cstheme="minorHAnsi"/>
+          <w:lang w:val="en-US"/>
+        </w:rPr>
+        <w:t xml:space="preserve"> per la </w:t>
+      </w:r>
+      <w:proofErr w:type="spellStart"/>
+      <w:r>
+        <w:rPr>
+          <w:rFonts w:asciiTheme="minorHAnsi" w:hAnsiTheme="minorHAnsi" w:cstheme="minorHAnsi"/>
+          <w:lang w:val="en-US"/>
+        </w:rPr>
+        <w:t>città</w:t>
+      </w:r>
+      <w:proofErr w:type="spellEnd"/>
+      <w:r>
+        <w:rPr>
+          <w:rFonts w:asciiTheme="minorHAnsi" w:hAnsiTheme="minorHAnsi" w:cstheme="minorHAnsi"/>
+          <w:lang w:val="en-US"/>
+        </w:rPr>
+        <w:t xml:space="preserve"> </w:t>
+      </w:r>
+      <w:proofErr w:type="spellStart"/>
+      <w:r>
+        <w:rPr>
+          <w:rFonts w:asciiTheme="minorHAnsi" w:hAnsiTheme="minorHAnsi" w:cstheme="minorHAnsi"/>
+          <w:lang w:val="en-US"/>
+        </w:rPr>
+        <w:t>cosi</w:t>
+      </w:r>
+      <w:proofErr w:type="spellEnd"/>
+      <w:r>
+        <w:rPr>
+          <w:rFonts w:asciiTheme="minorHAnsi" w:hAnsiTheme="minorHAnsi" w:cstheme="minorHAnsi"/>
+          <w:lang w:val="en-US"/>
+        </w:rPr>
+        <w:t xml:space="preserve"> da </w:t>
+      </w:r>
+      <w:proofErr w:type="spellStart"/>
+      <w:r>
+        <w:rPr>
+          <w:rFonts w:asciiTheme="minorHAnsi" w:hAnsiTheme="minorHAnsi" w:cstheme="minorHAnsi"/>
+          <w:lang w:val="en-US"/>
+        </w:rPr>
+        <w:t>ottenere</w:t>
+      </w:r>
+      <w:proofErr w:type="spellEnd"/>
+      <w:r>
+        <w:rPr>
+          <w:rFonts w:asciiTheme="minorHAnsi" w:hAnsiTheme="minorHAnsi" w:cstheme="minorHAnsi"/>
+          <w:lang w:val="en-US"/>
+        </w:rPr>
+        <w:t xml:space="preserve"> </w:t>
+      </w:r>
+      <w:proofErr w:type="spellStart"/>
+      <w:r>
+        <w:rPr>
+          <w:rFonts w:asciiTheme="minorHAnsi" w:hAnsiTheme="minorHAnsi" w:cstheme="minorHAnsi"/>
+          <w:lang w:val="en-US"/>
+        </w:rPr>
+        <w:t>suggerimenti</w:t>
+      </w:r>
+      <w:proofErr w:type="spellEnd"/>
+      <w:r>
+        <w:rPr>
+          <w:rFonts w:asciiTheme="minorHAnsi" w:hAnsiTheme="minorHAnsi" w:cstheme="minorHAnsi"/>
+          <w:lang w:val="en-US"/>
+        </w:rPr>
+        <w:t xml:space="preserve"> </w:t>
+      </w:r>
+      <w:proofErr w:type="spellStart"/>
+      <w:r>
+        <w:rPr>
+          <w:rFonts w:asciiTheme="minorHAnsi" w:hAnsiTheme="minorHAnsi" w:cstheme="minorHAnsi"/>
+          <w:lang w:val="en-US"/>
+        </w:rPr>
+        <w:t>utili</w:t>
+      </w:r>
+      <w:proofErr w:type="spellEnd"/>
+      <w:r>
+        <w:rPr>
+          <w:rFonts w:asciiTheme="minorHAnsi" w:hAnsiTheme="minorHAnsi" w:cstheme="minorHAnsi"/>
+          <w:lang w:val="en-US"/>
+        </w:rPr>
+        <w:t xml:space="preserve"> per </w:t>
+      </w:r>
+      <w:proofErr w:type="spellStart"/>
+      <w:r>
+        <w:rPr>
+          <w:rFonts w:asciiTheme="minorHAnsi" w:hAnsiTheme="minorHAnsi" w:cstheme="minorHAnsi"/>
+          <w:lang w:val="en-US"/>
+        </w:rPr>
+        <w:t>servire</w:t>
+      </w:r>
+      <w:proofErr w:type="spellEnd"/>
+      <w:r>
+        <w:rPr>
+          <w:rFonts w:asciiTheme="minorHAnsi" w:hAnsiTheme="minorHAnsi" w:cstheme="minorHAnsi"/>
+          <w:lang w:val="en-US"/>
+        </w:rPr>
+        <w:t xml:space="preserve"> </w:t>
+      </w:r>
+      <w:proofErr w:type="spellStart"/>
+      <w:r>
+        <w:rPr>
+          <w:rFonts w:asciiTheme="minorHAnsi" w:hAnsiTheme="minorHAnsi" w:cstheme="minorHAnsi"/>
+          <w:lang w:val="en-US"/>
+        </w:rPr>
+        <w:t>piatti</w:t>
+      </w:r>
+      <w:proofErr w:type="spellEnd"/>
+      <w:r>
+        <w:rPr>
+          <w:rFonts w:asciiTheme="minorHAnsi" w:hAnsiTheme="minorHAnsi" w:cstheme="minorHAnsi"/>
+          <w:lang w:val="en-US"/>
+        </w:rPr>
+        <w:t xml:space="preserve"> sempre </w:t>
+      </w:r>
+      <w:proofErr w:type="spellStart"/>
+      <w:r>
+        <w:rPr>
+          <w:rFonts w:asciiTheme="minorHAnsi" w:hAnsiTheme="minorHAnsi" w:cstheme="minorHAnsi"/>
+          <w:lang w:val="en-US"/>
+        </w:rPr>
+        <w:t>più</w:t>
+      </w:r>
+      <w:proofErr w:type="spellEnd"/>
+      <w:r>
+        <w:rPr>
+          <w:rFonts w:asciiTheme="minorHAnsi" w:hAnsiTheme="minorHAnsi" w:cstheme="minorHAnsi"/>
+          <w:lang w:val="en-US"/>
+        </w:rPr>
+        <w:t xml:space="preserve"> </w:t>
+      </w:r>
+      <w:proofErr w:type="spellStart"/>
+      <w:r>
+        <w:rPr>
+          <w:rFonts w:asciiTheme="minorHAnsi" w:hAnsiTheme="minorHAnsi" w:cstheme="minorHAnsi"/>
+          <w:lang w:val="en-US"/>
+        </w:rPr>
+        <w:t>affini</w:t>
+      </w:r>
+      <w:proofErr w:type="spellEnd"/>
     </w:p>
     <w:p>
       <w:pPr>
@@ -18642,13 +21578,22 @@
           <w:lang w:val="en-US"/>
         </w:rPr>
       </w:pPr>
+      <w:proofErr w:type="spellStart"/>
       <w:r>
         <w:rPr>
           <w:rFonts w:asciiTheme="minorHAnsi" w:hAnsiTheme="minorHAnsi" w:cstheme="minorHAnsi"/>
           <w:lang w:val="en-US"/>
         </w:rPr>
         <w:lastRenderedPageBreak/>
-        <w:t>Schermata in-game</w:t>
+        <w:t>Schermata</w:t>
+      </w:r>
+      <w:proofErr w:type="spellEnd"/>
+      <w:r>
+        <w:rPr>
+          <w:rFonts w:asciiTheme="minorHAnsi" w:hAnsiTheme="minorHAnsi" w:cstheme="minorHAnsi"/>
+          <w:lang w:val="en-US"/>
+        </w:rPr>
+        <w:t xml:space="preserve"> in-game</w:t>
       </w:r>
     </w:p>
     <w:p>
@@ -18693,7 +21638,7 @@
                     </pic:cNvPicPr>
                   </pic:nvPicPr>
                   <pic:blipFill>
-                    <a:blip r:embed="rId39">
+                    <a:blip r:embed="rId40">
                       <a:extLst>
                         <a:ext uri="{28A0092B-C50C-407E-A947-70E740481C1C}">
                           <a14:useLocalDpi xmlns:a14="http://schemas.microsoft.com/office/drawing/2010/main" val="0"/>
@@ -19606,7 +22551,35 @@
         <w:rPr>
           <w:rFonts w:asciiTheme="minorHAnsi" w:hAnsiTheme="minorHAnsi"/>
         </w:rPr>
-        <w:t>. I tester del gioco saranno sia i fruitori finali del prodotto per valutare se l’obbiettivo finale del Serius game è stato raggiunto (Divertire ed insegnare) e sia coloro che non sono i fruitori finali del prodotto ma hanno dimestichezza con il mondo dei videogiochi e poter ricevere un feedback dal punto di vista tecnico.</w:t>
+        <w:t xml:space="preserve">. I tester del gioco saranno sia i fruitori finali del prodotto per valutare se l’obbiettivo finale del </w:t>
+      </w:r>
+      <w:proofErr w:type="spellStart"/>
+      <w:r>
+        <w:rPr>
+          <w:rFonts w:asciiTheme="minorHAnsi" w:hAnsiTheme="minorHAnsi"/>
+        </w:rPr>
+        <w:t>Serius</w:t>
+      </w:r>
+      <w:proofErr w:type="spellEnd"/>
+      <w:r>
+        <w:rPr>
+          <w:rFonts w:asciiTheme="minorHAnsi" w:hAnsiTheme="minorHAnsi"/>
+        </w:rPr>
+        <w:t xml:space="preserve"> game è stato raggiunto (Divertire ed insegnare) e sia coloro che non sono i fruitori finali del prodotto ma hanno dimestichezza con il mondo dei videogiochi e poter ricevere un </w:t>
+      </w:r>
+      <w:proofErr w:type="gramStart"/>
+      <w:r>
+        <w:rPr>
+          <w:rFonts w:asciiTheme="minorHAnsi" w:hAnsiTheme="minorHAnsi"/>
+        </w:rPr>
+        <w:t>feedback</w:t>
+      </w:r>
+      <w:proofErr w:type="gramEnd"/>
+      <w:r>
+        <w:rPr>
+          <w:rFonts w:asciiTheme="minorHAnsi" w:hAnsiTheme="minorHAnsi"/>
+        </w:rPr>
+        <w:t xml:space="preserve"> dal punto di vista tecnico.</w:t>
       </w:r>
     </w:p>
     <w:p>
@@ -19626,7 +22599,21 @@
         <w:rPr>
           <w:rFonts w:asciiTheme="minorHAnsi" w:hAnsiTheme="minorHAnsi"/>
         </w:rPr>
-        <w:t xml:space="preserve">Spiegare loro la procedura di test: il test si è tenuto in un ambiente chiuso e controllato. Gli utenti si sono posizionati davanti ad una macchina per il test con accanto uno dei membri del team di sviluppo, posto lì per eventuali chiarimenti e aiuti, ove necessari. Agli utenti è stato chiesto di provare in prima persona l’applicazione e di esporre durante il gioco, a volte sollecitati, le proprie impressioni e sensazioni. </w:t>
+        <w:t xml:space="preserve">Spiegare loro la procedura di test: il test si è tenuto in un ambiente chiuso e controllato. Gli utenti si sono posizionati davanti ad una macchina per il test con accanto uno dei membri </w:t>
+      </w:r>
+      <w:proofErr w:type="gramStart"/>
+      <w:r>
+        <w:rPr>
+          <w:rFonts w:asciiTheme="minorHAnsi" w:hAnsiTheme="minorHAnsi"/>
+        </w:rPr>
+        <w:t>del team</w:t>
+      </w:r>
+      <w:proofErr w:type="gramEnd"/>
+      <w:r>
+        <w:rPr>
+          <w:rFonts w:asciiTheme="minorHAnsi" w:hAnsiTheme="minorHAnsi"/>
+        </w:rPr>
+        <w:t xml:space="preserve"> di sviluppo, posto lì per eventuali chiarimenti e aiuti, ove necessari. Agli utenti è stato chiesto di provare in prima persona l’applicazione e di esporre durante il gioco, a volte sollecitati, le proprie impressioni e sensazioni. </w:t>
       </w:r>
     </w:p>
     <w:p>
@@ -19646,7 +22633,21 @@
         <w:rPr>
           <w:rFonts w:asciiTheme="minorHAnsi" w:hAnsiTheme="minorHAnsi"/>
         </w:rPr>
-        <w:t>Osservarli mentre usano il programma: Il membro del team di sviluppo presente durante il test prendeva nota di eventuali difficoltà dell'utente. Gli utenti hanno consentito di rilevare alcuni malfunzionamenti non riscontrati durante l’alfa test:</w:t>
+        <w:t xml:space="preserve">Osservarli mentre usano il programma: Il membro </w:t>
+      </w:r>
+      <w:proofErr w:type="gramStart"/>
+      <w:r>
+        <w:rPr>
+          <w:rFonts w:asciiTheme="minorHAnsi" w:hAnsiTheme="minorHAnsi"/>
+        </w:rPr>
+        <w:t>del team</w:t>
+      </w:r>
+      <w:proofErr w:type="gramEnd"/>
+      <w:r>
+        <w:rPr>
+          <w:rFonts w:asciiTheme="minorHAnsi" w:hAnsiTheme="minorHAnsi"/>
+        </w:rPr>
+        <w:t xml:space="preserve"> di sviluppo presente durante il test prendeva nota di eventuali difficoltà dell'utente. Gli utenti hanno consentito di rilevare alcuni malfunzionamenti non riscontrati durante l’alfa test:</w:t>
       </w:r>
     </w:p>
     <w:p>
@@ -24117,8 +27118,19 @@
                 <w:sz w:val="20"/>
                 <w:szCs w:val="20"/>
               </w:rPr>
-              <w:t>Ho avuto bisogno di imparare molti processi prima di riuscire ad utilizzare al meglio il gio</w:t>
-            </w:r>
+              <w:t xml:space="preserve">Ho avuto bisogno di imparare molti processi prima di riuscire ad utilizzare al meglio il </w:t>
+            </w:r>
+            <w:proofErr w:type="spellStart"/>
+            <w:r>
+              <w:rPr>
+                <w:rFonts w:ascii="Calibri" w:hAnsi="Calibri" w:cs="Times New Roman"/>
+                <w:color w:val="000000"/>
+                <w:sz w:val="20"/>
+                <w:szCs w:val="20"/>
+              </w:rPr>
+              <w:t>gio</w:t>
+            </w:r>
+            <w:proofErr w:type="spellEnd"/>
           </w:p>
         </w:tc>
         <w:tc>
@@ -24800,12 +27812,14 @@
                               <w:rFonts w:ascii="Garamond" w:hAnsi="Garamond"/>
                             </w:rPr>
                           </w:pPr>
+                          <w:proofErr w:type="spellStart"/>
                           <w:r>
                             <w:rPr>
                               <w:rFonts w:ascii="Garamond" w:hAnsi="Garamond"/>
                             </w:rPr>
                             <w:t>CdS</w:t>
                           </w:r>
+                          <w:proofErr w:type="spellEnd"/>
                           <w:r>
                             <w:rPr>
                               <w:rFonts w:ascii="Garamond" w:hAnsi="Garamond"/>
@@ -24887,12 +27901,14 @@
                         <w:rFonts w:ascii="Garamond" w:hAnsi="Garamond"/>
                       </w:rPr>
                     </w:pPr>
+                    <w:proofErr w:type="spellStart"/>
                     <w:r>
                       <w:rPr>
                         <w:rFonts w:ascii="Garamond" w:hAnsi="Garamond"/>
                       </w:rPr>
                       <w:t>CdS</w:t>
                     </w:r>
+                    <w:proofErr w:type="spellEnd"/>
                     <w:r>
                       <w:rPr>
                         <w:rFonts w:ascii="Garamond" w:hAnsi="Garamond"/>
@@ -26127,7 +29143,7 @@
         <w:rFonts w:ascii="Symbol" w:hAnsi="Symbol" w:hint="default"/>
       </w:rPr>
     </w:lvl>
-    <w:lvl w:ilvl="1" w:tplc="04100003" w:tentative="1">
+    <w:lvl w:ilvl="1" w:tplc="04100003">
       <w:start w:val="1"/>
       <w:numFmt w:val="bullet"/>
       <w:lvlText w:val="o"/>

</xml_diff>

<commit_message>
rivista forma suggerimenti in game
</commit_message>
<xml_diff>
--- a/doc/pianificazione/Healthy Catering Documentazione (Gruppo 7).docx
+++ b/doc/pianificazione/Healthy Catering Documentazione (Gruppo 7).docx
@@ -17905,7 +17905,43 @@
         <w:rPr>
           <w:rFonts w:asciiTheme="minorHAnsi" w:hAnsiTheme="minorHAnsi" w:cstheme="minorHAnsi"/>
         </w:rPr>
-        <w:t xml:space="preserve">: Per muoverti all’interno della mappa di gioco puoi utilizzare I tasti </w:t>
+        <w:t xml:space="preserve">: </w:t>
+      </w:r>
+      <w:r>
+        <w:rPr>
+          <w:rFonts w:asciiTheme="minorHAnsi" w:hAnsiTheme="minorHAnsi" w:cstheme="minorHAnsi"/>
+        </w:rPr>
+        <w:t>p</w:t>
+      </w:r>
+      <w:r>
+        <w:rPr>
+          <w:rFonts w:asciiTheme="minorHAnsi" w:hAnsiTheme="minorHAnsi" w:cstheme="minorHAnsi"/>
+        </w:rPr>
+        <w:t xml:space="preserve">er </w:t>
+      </w:r>
+      <w:r>
+        <w:rPr>
+          <w:rFonts w:asciiTheme="minorHAnsi" w:hAnsiTheme="minorHAnsi" w:cstheme="minorHAnsi"/>
+        </w:rPr>
+        <w:t>muoversi</w:t>
+      </w:r>
+      <w:r>
+        <w:rPr>
+          <w:rFonts w:asciiTheme="minorHAnsi" w:hAnsiTheme="minorHAnsi" w:cstheme="minorHAnsi"/>
+        </w:rPr>
+        <w:t xml:space="preserve"> all’interno della mappa di gioco </w:t>
+      </w:r>
+      <w:r>
+        <w:rPr>
+          <w:rFonts w:asciiTheme="minorHAnsi" w:hAnsiTheme="minorHAnsi" w:cstheme="minorHAnsi"/>
+        </w:rPr>
+        <w:t>si devono utilizzare i</w:t>
+      </w:r>
+      <w:r>
+        <w:rPr>
+          <w:rFonts w:asciiTheme="minorHAnsi" w:hAnsiTheme="minorHAnsi" w:cstheme="minorHAnsi"/>
+        </w:rPr>
+        <w:t xml:space="preserve"> tasti </w:t>
       </w:r>
       <w:r>
         <w:rPr>
@@ -17981,7 +18017,7 @@
         <w:rPr>
           <w:rFonts w:asciiTheme="minorHAnsi" w:hAnsiTheme="minorHAnsi" w:cstheme="minorHAnsi"/>
         </w:rPr>
-        <w:t xml:space="preserve">che rispettivamente ti </w:t>
+        <w:t xml:space="preserve">che rispettivamente </w:t>
       </w:r>
       <w:r>
         <w:rPr>
@@ -17993,7 +18029,19 @@
         <w:rPr>
           <w:rFonts w:asciiTheme="minorHAnsi" w:hAnsiTheme="minorHAnsi" w:cstheme="minorHAnsi"/>
         </w:rPr>
-        <w:t xml:space="preserve"> muovere in avanti, a sinistra, indietro e a destra.</w:t>
+        <w:t xml:space="preserve"> muovere </w:t>
+      </w:r>
+      <w:r>
+        <w:rPr>
+          <w:rFonts w:asciiTheme="minorHAnsi" w:hAnsiTheme="minorHAnsi" w:cstheme="minorHAnsi"/>
+        </w:rPr>
+        <w:t xml:space="preserve">il giocatore </w:t>
+      </w:r>
+      <w:r>
+        <w:rPr>
+          <w:rFonts w:asciiTheme="minorHAnsi" w:hAnsiTheme="minorHAnsi" w:cstheme="minorHAnsi"/>
+        </w:rPr>
+        <w:t>in avanti, a sinistra, indietro e a destra.</w:t>
       </w:r>
     </w:p>
     <w:p>
@@ -18034,7 +18082,43 @@
         <w:rPr>
           <w:rFonts w:asciiTheme="minorHAnsi" w:hAnsiTheme="minorHAnsi" w:cstheme="minorHAnsi"/>
         </w:rPr>
-        <w:t xml:space="preserve">: Per interagire con I clienti dovrai utilizzare solo il mouse come puntatore e selezionare il </w:t>
+        <w:t xml:space="preserve">: </w:t>
+      </w:r>
+      <w:r>
+        <w:rPr>
+          <w:rFonts w:asciiTheme="minorHAnsi" w:hAnsiTheme="minorHAnsi" w:cstheme="minorHAnsi"/>
+        </w:rPr>
+        <w:t>p</w:t>
+      </w:r>
+      <w:r>
+        <w:rPr>
+          <w:rFonts w:asciiTheme="minorHAnsi" w:hAnsiTheme="minorHAnsi" w:cstheme="minorHAnsi"/>
+        </w:rPr>
+        <w:t xml:space="preserve">er interagire con </w:t>
+      </w:r>
+      <w:r>
+        <w:rPr>
+          <w:rFonts w:asciiTheme="minorHAnsi" w:hAnsiTheme="minorHAnsi" w:cstheme="minorHAnsi"/>
+        </w:rPr>
+        <w:t>i</w:t>
+      </w:r>
+      <w:r>
+        <w:rPr>
+          <w:rFonts w:asciiTheme="minorHAnsi" w:hAnsiTheme="minorHAnsi" w:cstheme="minorHAnsi"/>
+        </w:rPr>
+        <w:t xml:space="preserve"> clienti </w:t>
+      </w:r>
+      <w:r>
+        <w:rPr>
+          <w:rFonts w:asciiTheme="minorHAnsi" w:hAnsiTheme="minorHAnsi" w:cstheme="minorHAnsi"/>
+        </w:rPr>
+        <w:t xml:space="preserve">il giocatore dovrà </w:t>
+      </w:r>
+      <w:r>
+        <w:rPr>
+          <w:rFonts w:asciiTheme="minorHAnsi" w:hAnsiTheme="minorHAnsi" w:cstheme="minorHAnsi"/>
+        </w:rPr>
+        <w:t xml:space="preserve">utilizzare solo il mouse come puntatore e selezionare il </w:t>
       </w:r>
       <w:r>
         <w:rPr>
@@ -18056,7 +18140,43 @@
         <w:rPr>
           <w:rFonts w:asciiTheme="minorHAnsi" w:hAnsiTheme="minorHAnsi" w:cstheme="minorHAnsi"/>
         </w:rPr>
-        <w:t>che vorrai servirgli quando ti verrà chiesto attraverso la relativa schermata.</w:t>
+        <w:t xml:space="preserve">che </w:t>
+      </w:r>
+      <w:r>
+        <w:rPr>
+          <w:rFonts w:asciiTheme="minorHAnsi" w:hAnsiTheme="minorHAnsi" w:cstheme="minorHAnsi"/>
+        </w:rPr>
+        <w:t xml:space="preserve">vorrà </w:t>
+      </w:r>
+      <w:r>
+        <w:rPr>
+          <w:rFonts w:asciiTheme="minorHAnsi" w:hAnsiTheme="minorHAnsi" w:cstheme="minorHAnsi"/>
+        </w:rPr>
+        <w:t>servir</w:t>
+      </w:r>
+      <w:r>
+        <w:rPr>
+          <w:rFonts w:asciiTheme="minorHAnsi" w:hAnsiTheme="minorHAnsi" w:cstheme="minorHAnsi"/>
+        </w:rPr>
+        <w:t>e al cliente</w:t>
+      </w:r>
+      <w:r>
+        <w:rPr>
+          <w:rFonts w:asciiTheme="minorHAnsi" w:hAnsiTheme="minorHAnsi" w:cstheme="minorHAnsi"/>
+        </w:rPr>
+        <w:t xml:space="preserve"> quando </w:t>
+      </w:r>
+      <w:r>
+        <w:rPr>
+          <w:rFonts w:asciiTheme="minorHAnsi" w:hAnsiTheme="minorHAnsi" w:cstheme="minorHAnsi"/>
+        </w:rPr>
+        <w:t xml:space="preserve">gli </w:t>
+      </w:r>
+      <w:r>
+        <w:rPr>
+          <w:rFonts w:asciiTheme="minorHAnsi" w:hAnsiTheme="minorHAnsi" w:cstheme="minorHAnsi"/>
+        </w:rPr>
+        <w:t>verrà chiesto attraverso la relativa schermata.</w:t>
       </w:r>
     </w:p>
     <w:p>
@@ -18097,7 +18217,19 @@
         <w:rPr>
           <w:rFonts w:asciiTheme="minorHAnsi" w:hAnsiTheme="minorHAnsi" w:cstheme="minorHAnsi"/>
         </w:rPr>
-        <w:t xml:space="preserve">: Scegli il piatto migliore fra quelli </w:t>
+        <w:t xml:space="preserve">: </w:t>
+      </w:r>
+      <w:r>
+        <w:rPr>
+          <w:rFonts w:asciiTheme="minorHAnsi" w:hAnsiTheme="minorHAnsi" w:cstheme="minorHAnsi"/>
+        </w:rPr>
+        <w:t xml:space="preserve">scegliendo </w:t>
+      </w:r>
+      <w:r>
+        <w:rPr>
+          <w:rFonts w:asciiTheme="minorHAnsi" w:hAnsiTheme="minorHAnsi" w:cstheme="minorHAnsi"/>
+        </w:rPr>
+        <w:t xml:space="preserve">il piatto migliore fra quelli </w:t>
       </w:r>
       <w:r>
         <w:rPr>
@@ -18115,25 +18247,61 @@
         <w:rPr>
           <w:rFonts w:asciiTheme="minorHAnsi" w:hAnsiTheme="minorHAnsi" w:cstheme="minorHAnsi"/>
         </w:rPr>
+        <w:t xml:space="preserve">il giocatore potrà </w:t>
+      </w:r>
+      <w:r>
+        <w:rPr>
+          <w:rFonts w:asciiTheme="minorHAnsi" w:hAnsiTheme="minorHAnsi" w:cstheme="minorHAnsi"/>
+        </w:rPr>
+        <w:t xml:space="preserve">aumentare i </w:t>
+      </w:r>
+      <w:r>
+        <w:rPr>
+          <w:rFonts w:asciiTheme="minorHAnsi" w:hAnsiTheme="minorHAnsi" w:cstheme="minorHAnsi"/>
+        </w:rPr>
+        <w:t xml:space="preserve">suoi </w:t>
+      </w:r>
+      <w:r>
+        <w:rPr>
+          <w:rFonts w:asciiTheme="minorHAnsi" w:hAnsiTheme="minorHAnsi" w:cstheme="minorHAnsi"/>
+        </w:rPr>
+        <w:t xml:space="preserve">soldi e il </w:t>
+      </w:r>
+      <w:r>
+        <w:rPr>
+          <w:rFonts w:asciiTheme="minorHAnsi" w:hAnsiTheme="minorHAnsi" w:cstheme="minorHAnsi"/>
+        </w:rPr>
+        <w:t xml:space="preserve">suo </w:t>
+      </w:r>
+      <w:r>
+        <w:rPr>
+          <w:rFonts w:asciiTheme="minorHAnsi" w:hAnsiTheme="minorHAnsi" w:cstheme="minorHAnsi"/>
+        </w:rPr>
+        <w:t xml:space="preserve">punteggio </w:t>
+      </w:r>
+      <w:r>
+        <w:rPr>
+          <w:rFonts w:asciiTheme="minorHAnsi" w:hAnsiTheme="minorHAnsi" w:cstheme="minorHAnsi"/>
+        </w:rPr>
         <w:t>così</w:t>
       </w:r>
       <w:r>
         <w:rPr>
           <w:rFonts w:asciiTheme="minorHAnsi" w:hAnsiTheme="minorHAnsi" w:cstheme="minorHAnsi"/>
         </w:rPr>
-        <w:t xml:space="preserve"> da aumentare i tuoi soldi e il tuo punteggio </w:t>
-      </w:r>
-      <w:r>
-        <w:rPr>
-          <w:rFonts w:asciiTheme="minorHAnsi" w:hAnsiTheme="minorHAnsi" w:cstheme="minorHAnsi"/>
-        </w:rPr>
-        <w:t>così</w:t>
-      </w:r>
-      <w:r>
-        <w:rPr>
-          <w:rFonts w:asciiTheme="minorHAnsi" w:hAnsiTheme="minorHAnsi" w:cstheme="minorHAnsi"/>
-        </w:rPr>
-        <w:t xml:space="preserve"> da poter superare il livello, nel caso tu dovessi dare ad un </w:t>
+        <w:t xml:space="preserve"> da poter superare il livello, nel caso dovess</w:t>
+      </w:r>
+      <w:r>
+        <w:rPr>
+          <w:rFonts w:asciiTheme="minorHAnsi" w:hAnsiTheme="minorHAnsi" w:cstheme="minorHAnsi"/>
+        </w:rPr>
+        <w:t xml:space="preserve">e servire </w:t>
+      </w:r>
+      <w:r>
+        <w:rPr>
+          <w:rFonts w:asciiTheme="minorHAnsi" w:hAnsiTheme="minorHAnsi" w:cstheme="minorHAnsi"/>
+        </w:rPr>
+        <w:t xml:space="preserve">ad un </w:t>
       </w:r>
       <w:r>
         <w:rPr>
@@ -18189,7 +18357,55 @@
         <w:rPr>
           <w:rFonts w:asciiTheme="minorHAnsi" w:hAnsiTheme="minorHAnsi" w:cstheme="minorHAnsi"/>
         </w:rPr>
-        <w:t xml:space="preserve"> non compatibile con essa ti verrà detto quale degli ingredienti del piatto non va bene.</w:t>
+        <w:t xml:space="preserve"> non compatibile con essa </w:t>
+      </w:r>
+      <w:r>
+        <w:rPr>
+          <w:rFonts w:asciiTheme="minorHAnsi" w:hAnsiTheme="minorHAnsi" w:cstheme="minorHAnsi"/>
+        </w:rPr>
+        <w:t xml:space="preserve">gli </w:t>
+      </w:r>
+      <w:r>
+        <w:rPr>
+          <w:rFonts w:asciiTheme="minorHAnsi" w:hAnsiTheme="minorHAnsi" w:cstheme="minorHAnsi"/>
+        </w:rPr>
+        <w:t xml:space="preserve">verrà </w:t>
+      </w:r>
+      <w:r>
+        <w:rPr>
+          <w:rFonts w:asciiTheme="minorHAnsi" w:hAnsiTheme="minorHAnsi" w:cstheme="minorHAnsi"/>
+        </w:rPr>
+        <w:t xml:space="preserve">mostrato un pop up dal </w:t>
+      </w:r>
+      <w:r>
+        <w:rPr>
+          <w:rFonts w:asciiTheme="minorHAnsi" w:hAnsiTheme="minorHAnsi" w:cstheme="minorHAnsi"/>
+        </w:rPr>
+        <w:t xml:space="preserve">quale </w:t>
+      </w:r>
+      <w:r>
+        <w:rPr>
+          <w:rFonts w:asciiTheme="minorHAnsi" w:hAnsiTheme="minorHAnsi" w:cstheme="minorHAnsi"/>
+        </w:rPr>
+        <w:t xml:space="preserve">potrà visualizzare quali </w:t>
+      </w:r>
+      <w:r>
+        <w:rPr>
+          <w:rFonts w:asciiTheme="minorHAnsi" w:hAnsiTheme="minorHAnsi" w:cstheme="minorHAnsi"/>
+        </w:rPr>
+        <w:t>degli ingredienti del piatto non va</w:t>
+      </w:r>
+      <w:r>
+        <w:rPr>
+          <w:rFonts w:asciiTheme="minorHAnsi" w:hAnsiTheme="minorHAnsi" w:cstheme="minorHAnsi"/>
+        </w:rPr>
+        <w:t>nno</w:t>
+      </w:r>
+      <w:r>
+        <w:rPr>
+          <w:rFonts w:asciiTheme="minorHAnsi" w:hAnsiTheme="minorHAnsi" w:cstheme="minorHAnsi"/>
+        </w:rPr>
+        <w:t xml:space="preserve"> bene.</w:t>
       </w:r>
     </w:p>
     <w:p>
@@ -18239,129 +18455,7 @@
           <w:bCs/>
           <w:color w:val="385623" w:themeColor="accent6" w:themeShade="80"/>
         </w:rPr>
-        <w:t>saranno affini i piatti che servirai</w:t>
-      </w:r>
-      <w:r>
-        <w:rPr>
-          <w:rFonts w:asciiTheme="minorHAnsi" w:hAnsiTheme="minorHAnsi" w:cstheme="minorHAnsi"/>
-          <w:color w:val="385623" w:themeColor="accent6" w:themeShade="80"/>
-        </w:rPr>
-        <w:t xml:space="preserve"> </w:t>
-      </w:r>
-      <w:r>
-        <w:rPr>
-          <w:rFonts w:asciiTheme="minorHAnsi" w:hAnsiTheme="minorHAnsi" w:cstheme="minorHAnsi"/>
-        </w:rPr>
-        <w:t xml:space="preserve">più crescerà il numero dei tuoi soldi e più </w:t>
-      </w:r>
-      <w:r>
-        <w:rPr>
-          <w:rFonts w:asciiTheme="minorHAnsi" w:hAnsiTheme="minorHAnsi" w:cstheme="minorHAnsi"/>
-        </w:rPr>
-        <w:t>ingredienti</w:t>
-      </w:r>
-      <w:r>
-        <w:rPr>
-          <w:rFonts w:asciiTheme="minorHAnsi" w:hAnsiTheme="minorHAnsi" w:cstheme="minorHAnsi"/>
-        </w:rPr>
-        <w:t xml:space="preserve"> potrai compare dal negozio</w:t>
-      </w:r>
-    </w:p>
-    <w:p>
-      <w:pPr>
-        <w:rPr>
-          <w:rFonts w:asciiTheme="minorHAnsi" w:hAnsiTheme="minorHAnsi" w:cstheme="minorHAnsi"/>
-        </w:rPr>
-      </w:pPr>
-      <w:r>
-        <w:rPr>
-          <w:rFonts w:asciiTheme="minorHAnsi" w:hAnsiTheme="minorHAnsi" w:cstheme="minorHAnsi"/>
-        </w:rPr>
-        <w:t xml:space="preserve">- </w:t>
-      </w:r>
-      <w:r>
-        <w:rPr>
-          <w:rFonts w:asciiTheme="minorHAnsi" w:hAnsiTheme="minorHAnsi" w:cstheme="minorHAnsi"/>
-          <w:b/>
-          <w:bCs/>
-        </w:rPr>
-        <w:t>Gestione magazzino</w:t>
-      </w:r>
-      <w:r>
-        <w:rPr>
-          <w:rFonts w:asciiTheme="minorHAnsi" w:hAnsiTheme="minorHAnsi" w:cstheme="minorHAnsi"/>
-        </w:rPr>
-        <w:t xml:space="preserve">: ovviamente puoi fare solo I piatti per I quali sono disponibili tutti gli ingredienti nelle quantità </w:t>
-      </w:r>
-      <w:r>
-        <w:rPr>
-          <w:rFonts w:asciiTheme="minorHAnsi" w:hAnsiTheme="minorHAnsi" w:cstheme="minorHAnsi"/>
-        </w:rPr>
-        <w:t>necessarie; quindi,</w:t>
-      </w:r>
-      <w:r>
-        <w:rPr>
-          <w:rFonts w:asciiTheme="minorHAnsi" w:hAnsiTheme="minorHAnsi" w:cstheme="minorHAnsi"/>
-        </w:rPr>
-        <w:t xml:space="preserve"> devi tenere d’occhio il tuo magazzino e comprare gli ingredienti delle ricette che vuoi vendere</w:t>
-      </w:r>
-    </w:p>
-    <w:p>
-      <w:pPr>
-        <w:rPr>
-          <w:rFonts w:asciiTheme="minorHAnsi" w:hAnsiTheme="minorHAnsi" w:cstheme="minorHAnsi"/>
-        </w:rPr>
-      </w:pPr>
-      <w:r>
-        <w:rPr>
-          <w:rFonts w:asciiTheme="minorHAnsi" w:hAnsiTheme="minorHAnsi" w:cstheme="minorHAnsi"/>
-        </w:rPr>
-        <w:t>-</w:t>
-      </w:r>
-      <w:r>
-        <w:rPr>
-          <w:rFonts w:asciiTheme="minorHAnsi" w:hAnsiTheme="minorHAnsi" w:cstheme="minorHAnsi"/>
-          <w:b/>
-          <w:bCs/>
-        </w:rPr>
-        <w:t xml:space="preserve">come vengono calcolati I </w:t>
-      </w:r>
-      <w:r>
-        <w:rPr>
-          <w:rFonts w:asciiTheme="minorHAnsi" w:hAnsiTheme="minorHAnsi" w:cstheme="minorHAnsi"/>
-          <w:b/>
-          <w:bCs/>
-        </w:rPr>
-        <w:t>bonus</w:t>
-      </w:r>
-      <w:r>
-        <w:rPr>
-          <w:rFonts w:asciiTheme="minorHAnsi" w:hAnsiTheme="minorHAnsi" w:cstheme="minorHAnsi"/>
-        </w:rPr>
-        <w:t>: TODO</w:t>
-      </w:r>
-    </w:p>
-    <w:p>
-      <w:pPr>
-        <w:pStyle w:val="Paragrafoelenco"/>
-        <w:ind w:left="0"/>
-        <w:rPr>
-          <w:rFonts w:asciiTheme="minorHAnsi" w:hAnsiTheme="minorHAnsi" w:cstheme="minorHAnsi"/>
-        </w:rPr>
-      </w:pPr>
-      <w:r>
-        <w:rPr>
-          <w:rFonts w:asciiTheme="minorHAnsi" w:hAnsiTheme="minorHAnsi" w:cstheme="minorHAnsi"/>
-          <w:b/>
-          <w:bCs/>
-        </w:rPr>
-        <w:t>Interazione con gli NPC</w:t>
-      </w:r>
-      <w:r>
-        <w:rPr>
-          <w:rFonts w:asciiTheme="minorHAnsi" w:hAnsiTheme="minorHAnsi" w:cstheme="minorHAnsi"/>
-        </w:rPr>
-        <w:t xml:space="preserve">: interagisci con gli </w:t>
+        <w:t xml:space="preserve">saranno affini i piatti che </w:t>
       </w:r>
       <w:r>
         <w:rPr>
@@ -18370,12 +18464,128 @@
           <w:bCs/>
           <w:color w:val="385623" w:themeColor="accent6" w:themeShade="80"/>
         </w:rPr>
-        <w:t>NPC</w:t>
-      </w:r>
-      <w:r>
-        <w:rPr>
-          <w:rFonts w:asciiTheme="minorHAnsi" w:hAnsiTheme="minorHAnsi" w:cstheme="minorHAnsi"/>
-          <w:color w:val="385623" w:themeColor="accent6" w:themeShade="80"/>
+        <w:t xml:space="preserve">il giocatore servirà </w:t>
+      </w:r>
+      <w:r>
+        <w:rPr>
+          <w:rFonts w:asciiTheme="minorHAnsi" w:hAnsiTheme="minorHAnsi" w:cstheme="minorHAnsi"/>
+        </w:rPr>
+        <w:t xml:space="preserve">più crescerà il numero dei </w:t>
+      </w:r>
+      <w:r>
+        <w:rPr>
+          <w:rFonts w:asciiTheme="minorHAnsi" w:hAnsiTheme="minorHAnsi" w:cstheme="minorHAnsi"/>
+        </w:rPr>
+        <w:t xml:space="preserve">suoi </w:t>
+      </w:r>
+      <w:r>
+        <w:rPr>
+          <w:rFonts w:asciiTheme="minorHAnsi" w:hAnsiTheme="minorHAnsi" w:cstheme="minorHAnsi"/>
+        </w:rPr>
+        <w:t xml:space="preserve">soldi e più </w:t>
+      </w:r>
+      <w:r>
+        <w:rPr>
+          <w:rFonts w:asciiTheme="minorHAnsi" w:hAnsiTheme="minorHAnsi" w:cstheme="minorHAnsi"/>
+        </w:rPr>
+        <w:t>ingredienti</w:t>
+      </w:r>
+      <w:r>
+        <w:rPr>
+          <w:rFonts w:asciiTheme="minorHAnsi" w:hAnsiTheme="minorHAnsi" w:cstheme="minorHAnsi"/>
+        </w:rPr>
+        <w:t xml:space="preserve"> potr</w:t>
+      </w:r>
+      <w:r>
+        <w:rPr>
+          <w:rFonts w:asciiTheme="minorHAnsi" w:hAnsiTheme="minorHAnsi" w:cstheme="minorHAnsi"/>
+        </w:rPr>
+        <w:t xml:space="preserve">à </w:t>
+      </w:r>
+      <w:r>
+        <w:rPr>
+          <w:rFonts w:asciiTheme="minorHAnsi" w:hAnsiTheme="minorHAnsi" w:cstheme="minorHAnsi"/>
+        </w:rPr>
+        <w:t>compare dal negozio</w:t>
+      </w:r>
+      <w:r>
+        <w:rPr>
+          <w:rFonts w:asciiTheme="minorHAnsi" w:hAnsiTheme="minorHAnsi" w:cstheme="minorHAnsi"/>
+        </w:rPr>
+        <w:t>.</w:t>
+      </w:r>
+    </w:p>
+    <w:p>
+      <w:pPr>
+        <w:rPr>
+          <w:rFonts w:asciiTheme="minorHAnsi" w:hAnsiTheme="minorHAnsi" w:cstheme="minorHAnsi"/>
+        </w:rPr>
+      </w:pPr>
+      <w:r>
+        <w:rPr>
+          <w:rFonts w:asciiTheme="minorHAnsi" w:hAnsiTheme="minorHAnsi" w:cstheme="minorHAnsi"/>
+        </w:rPr>
+        <w:t xml:space="preserve">- </w:t>
+      </w:r>
+      <w:r>
+        <w:rPr>
+          <w:rFonts w:asciiTheme="minorHAnsi" w:hAnsiTheme="minorHAnsi" w:cstheme="minorHAnsi"/>
+          <w:b/>
+          <w:bCs/>
+        </w:rPr>
+        <w:t>Gestione magazzino</w:t>
+      </w:r>
+      <w:r>
+        <w:rPr>
+          <w:rFonts w:asciiTheme="minorHAnsi" w:hAnsiTheme="minorHAnsi" w:cstheme="minorHAnsi"/>
+        </w:rPr>
+        <w:t xml:space="preserve">: ovviamente </w:t>
+      </w:r>
+      <w:r>
+        <w:rPr>
+          <w:rFonts w:asciiTheme="minorHAnsi" w:hAnsiTheme="minorHAnsi" w:cstheme="minorHAnsi"/>
+        </w:rPr>
+        <w:t xml:space="preserve">il giocatore potrà scegliere </w:t>
+      </w:r>
+      <w:r>
+        <w:rPr>
+          <w:rFonts w:asciiTheme="minorHAnsi" w:hAnsiTheme="minorHAnsi" w:cstheme="minorHAnsi"/>
+        </w:rPr>
+        <w:t xml:space="preserve">solo </w:t>
+      </w:r>
+      <w:r>
+        <w:rPr>
+          <w:rFonts w:asciiTheme="minorHAnsi" w:hAnsiTheme="minorHAnsi" w:cstheme="minorHAnsi"/>
+        </w:rPr>
+        <w:t>i</w:t>
+      </w:r>
+      <w:r>
+        <w:rPr>
+          <w:rFonts w:asciiTheme="minorHAnsi" w:hAnsiTheme="minorHAnsi" w:cstheme="minorHAnsi"/>
+        </w:rPr>
+        <w:t xml:space="preserve"> piatti per </w:t>
+      </w:r>
+      <w:r>
+        <w:rPr>
+          <w:rFonts w:asciiTheme="minorHAnsi" w:hAnsiTheme="minorHAnsi" w:cstheme="minorHAnsi"/>
+        </w:rPr>
+        <w:t>i</w:t>
+      </w:r>
+      <w:r>
+        <w:rPr>
+          <w:rFonts w:asciiTheme="minorHAnsi" w:hAnsiTheme="minorHAnsi" w:cstheme="minorHAnsi"/>
+        </w:rPr>
+        <w:t xml:space="preserve"> quali sono disponibili tutti gli ingredienti nelle quantità </w:t>
+      </w:r>
+      <w:r>
+        <w:rPr>
+          <w:rFonts w:asciiTheme="minorHAnsi" w:hAnsiTheme="minorHAnsi" w:cstheme="minorHAnsi"/>
+        </w:rPr>
+        <w:t>necessarie; quindi,</w:t>
+      </w:r>
+      <w:r>
+        <w:rPr>
+          <w:rFonts w:asciiTheme="minorHAnsi" w:hAnsiTheme="minorHAnsi" w:cstheme="minorHAnsi"/>
         </w:rPr>
         <w:t xml:space="preserve"> </w:t>
       </w:r>
@@ -18383,19 +18593,337 @@
         <w:rPr>
           <w:rFonts w:asciiTheme="minorHAnsi" w:hAnsiTheme="minorHAnsi" w:cstheme="minorHAnsi"/>
         </w:rPr>
-        <w:t xml:space="preserve">in giro per la città </w:t>
-      </w:r>
-      <w:r>
-        <w:rPr>
-          <w:rFonts w:asciiTheme="minorHAnsi" w:hAnsiTheme="minorHAnsi" w:cstheme="minorHAnsi"/>
-        </w:rPr>
-        <w:t>così</w:t>
-      </w:r>
-      <w:r>
-        <w:rPr>
-          <w:rFonts w:asciiTheme="minorHAnsi" w:hAnsiTheme="minorHAnsi" w:cstheme="minorHAnsi"/>
-        </w:rPr>
-        <w:t xml:space="preserve"> da ottenere </w:t>
+        <w:t xml:space="preserve">il giocatore dovrà </w:t>
+      </w:r>
+      <w:r>
+        <w:rPr>
+          <w:rFonts w:asciiTheme="minorHAnsi" w:hAnsiTheme="minorHAnsi" w:cstheme="minorHAnsi"/>
+        </w:rPr>
+        <w:t xml:space="preserve">tenere d’occhio il </w:t>
+      </w:r>
+      <w:r>
+        <w:rPr>
+          <w:rFonts w:asciiTheme="minorHAnsi" w:hAnsiTheme="minorHAnsi" w:cstheme="minorHAnsi"/>
+        </w:rPr>
+        <w:t xml:space="preserve">proprio </w:t>
+      </w:r>
+      <w:r>
+        <w:rPr>
+          <w:rFonts w:asciiTheme="minorHAnsi" w:hAnsiTheme="minorHAnsi" w:cstheme="minorHAnsi"/>
+        </w:rPr>
+        <w:t xml:space="preserve">magazzino e comprare gli ingredienti delle ricette che </w:t>
+      </w:r>
+      <w:r>
+        <w:rPr>
+          <w:rFonts w:asciiTheme="minorHAnsi" w:hAnsiTheme="minorHAnsi" w:cstheme="minorHAnsi"/>
+        </w:rPr>
+        <w:t xml:space="preserve">vuole </w:t>
+      </w:r>
+      <w:r>
+        <w:rPr>
+          <w:rFonts w:asciiTheme="minorHAnsi" w:hAnsiTheme="minorHAnsi" w:cstheme="minorHAnsi"/>
+        </w:rPr>
+        <w:t>vendere</w:t>
+      </w:r>
+      <w:r>
+        <w:rPr>
+          <w:rFonts w:asciiTheme="minorHAnsi" w:hAnsiTheme="minorHAnsi" w:cstheme="minorHAnsi"/>
+        </w:rPr>
+        <w:t>.</w:t>
+      </w:r>
+    </w:p>
+    <w:p>
+      <w:pPr>
+        <w:rPr>
+          <w:rFonts w:asciiTheme="minorHAnsi" w:hAnsiTheme="minorHAnsi" w:cstheme="minorHAnsi"/>
+        </w:rPr>
+      </w:pPr>
+      <w:r>
+        <w:rPr>
+          <w:rFonts w:asciiTheme="minorHAnsi" w:hAnsiTheme="minorHAnsi" w:cstheme="minorHAnsi"/>
+        </w:rPr>
+        <w:t>-</w:t>
+      </w:r>
+      <w:r>
+        <w:rPr>
+          <w:rFonts w:asciiTheme="minorHAnsi" w:hAnsiTheme="minorHAnsi" w:cstheme="minorHAnsi"/>
+        </w:rPr>
+        <w:t xml:space="preserve"> </w:t>
+      </w:r>
+      <w:r>
+        <w:rPr>
+          <w:rFonts w:asciiTheme="minorHAnsi" w:hAnsiTheme="minorHAnsi" w:cstheme="minorHAnsi"/>
+          <w:b/>
+          <w:bCs/>
+        </w:rPr>
+        <w:t>C</w:t>
+      </w:r>
+      <w:r>
+        <w:rPr>
+          <w:rFonts w:asciiTheme="minorHAnsi" w:hAnsiTheme="minorHAnsi" w:cstheme="minorHAnsi"/>
+          <w:b/>
+          <w:bCs/>
+        </w:rPr>
+        <w:t xml:space="preserve">ome vengono calcolati I </w:t>
+      </w:r>
+      <w:r>
+        <w:rPr>
+          <w:rFonts w:asciiTheme="minorHAnsi" w:hAnsiTheme="minorHAnsi" w:cstheme="minorHAnsi"/>
+          <w:b/>
+          <w:bCs/>
+        </w:rPr>
+        <w:t>bonus</w:t>
+      </w:r>
+      <w:r>
+        <w:rPr>
+          <w:rFonts w:asciiTheme="minorHAnsi" w:hAnsiTheme="minorHAnsi" w:cstheme="minorHAnsi"/>
+        </w:rPr>
+        <w:t xml:space="preserve">: </w:t>
+      </w:r>
+      <w:r>
+        <w:rPr>
+          <w:rFonts w:asciiTheme="minorHAnsi" w:hAnsiTheme="minorHAnsi" w:cstheme="minorHAnsi"/>
+        </w:rPr>
+        <w:t>i bonus vengono calcolati in base all’affinità del cliente che si sta servendo con il piatto che si decide di servire:</w:t>
+      </w:r>
+    </w:p>
+    <w:p>
+      <w:pPr>
+        <w:rPr>
+          <w:rFonts w:asciiTheme="minorHAnsi" w:hAnsiTheme="minorHAnsi" w:cstheme="minorHAnsi"/>
+        </w:rPr>
+      </w:pPr>
+      <w:r>
+        <w:rPr>
+          <w:rFonts w:asciiTheme="minorHAnsi" w:hAnsiTheme="minorHAnsi" w:cstheme="minorHAnsi"/>
+        </w:rPr>
+        <w:t xml:space="preserve">    - per quanto riguarda il guadagno monetario ci sarà:</w:t>
+      </w:r>
+    </w:p>
+    <w:p>
+      <w:pPr>
+        <w:rPr>
+          <w:rFonts w:asciiTheme="minorHAnsi" w:hAnsiTheme="minorHAnsi" w:cstheme="minorHAnsi"/>
+        </w:rPr>
+      </w:pPr>
+      <w:r>
+        <w:rPr>
+          <w:rFonts w:asciiTheme="minorHAnsi" w:hAnsiTheme="minorHAnsi" w:cstheme="minorHAnsi"/>
+        </w:rPr>
+        <w:t xml:space="preserve">        </w:t>
+      </w:r>
+      <w:r>
+        <w:rPr>
+          <w:rFonts w:asciiTheme="minorHAnsi" w:hAnsiTheme="minorHAnsi" w:cstheme="minorHAnsi"/>
+        </w:rPr>
+        <w:t xml:space="preserve">- un bonus del </w:t>
+      </w:r>
+      <w:r>
+        <w:rPr>
+          <w:rFonts w:asciiTheme="minorHAnsi" w:hAnsiTheme="minorHAnsi" w:cstheme="minorHAnsi"/>
+        </w:rPr>
+        <w:t>dieci</w:t>
+      </w:r>
+      <w:r>
+        <w:rPr>
+          <w:rFonts w:asciiTheme="minorHAnsi" w:hAnsiTheme="minorHAnsi" w:cstheme="minorHAnsi"/>
+        </w:rPr>
+        <w:t xml:space="preserve"> percento sulla somma dei costi dei singoli ingredienti usati a prescindere dall’affinità</w:t>
+      </w:r>
+    </w:p>
+    <w:p>
+      <w:pPr>
+        <w:rPr>
+          <w:rFonts w:asciiTheme="minorHAnsi" w:hAnsiTheme="minorHAnsi" w:cstheme="minorHAnsi"/>
+        </w:rPr>
+      </w:pPr>
+      <w:r>
+        <w:rPr>
+          <w:rFonts w:asciiTheme="minorHAnsi" w:hAnsiTheme="minorHAnsi" w:cstheme="minorHAnsi"/>
+        </w:rPr>
+        <w:t xml:space="preserve">        </w:t>
+      </w:r>
+      <w:r>
+        <w:rPr>
+          <w:rFonts w:asciiTheme="minorHAnsi" w:hAnsiTheme="minorHAnsi" w:cstheme="minorHAnsi"/>
+        </w:rPr>
+        <w:t xml:space="preserve">- un bonus del </w:t>
+      </w:r>
+      <w:r>
+        <w:rPr>
+          <w:rFonts w:asciiTheme="minorHAnsi" w:hAnsiTheme="minorHAnsi" w:cstheme="minorHAnsi"/>
+        </w:rPr>
+        <w:t>cinque</w:t>
+      </w:r>
+      <w:r>
+        <w:rPr>
+          <w:rFonts w:asciiTheme="minorHAnsi" w:hAnsiTheme="minorHAnsi" w:cstheme="minorHAnsi"/>
+        </w:rPr>
+        <w:t xml:space="preserve"> percento se il piatto è affine alla patologia e alla dieta del cliente</w:t>
+      </w:r>
+    </w:p>
+    <w:p>
+      <w:pPr>
+        <w:rPr>
+          <w:rFonts w:asciiTheme="minorHAnsi" w:hAnsiTheme="minorHAnsi" w:cstheme="minorHAnsi"/>
+        </w:rPr>
+      </w:pPr>
+      <w:r>
+        <w:rPr>
+          <w:rFonts w:asciiTheme="minorHAnsi" w:hAnsiTheme="minorHAnsi" w:cstheme="minorHAnsi"/>
+        </w:rPr>
+        <w:t xml:space="preserve">        </w:t>
+      </w:r>
+      <w:r>
+        <w:rPr>
+          <w:rFonts w:asciiTheme="minorHAnsi" w:hAnsiTheme="minorHAnsi" w:cstheme="minorHAnsi"/>
+        </w:rPr>
+        <w:t xml:space="preserve">- ci sarà inoltre una sanzione, sempre del </w:t>
+      </w:r>
+      <w:r>
+        <w:rPr>
+          <w:rFonts w:asciiTheme="minorHAnsi" w:hAnsiTheme="minorHAnsi" w:cstheme="minorHAnsi"/>
+        </w:rPr>
+        <w:t>cinque</w:t>
+      </w:r>
+      <w:r>
+        <w:rPr>
+          <w:rFonts w:asciiTheme="minorHAnsi" w:hAnsiTheme="minorHAnsi" w:cstheme="minorHAnsi"/>
+        </w:rPr>
+        <w:t xml:space="preserve"> percento nel caso in cui il piatto non fosse </w:t>
+      </w:r>
+      <w:r>
+        <w:rPr>
+          <w:rFonts w:asciiTheme="minorHAnsi" w:hAnsiTheme="minorHAnsi" w:cstheme="minorHAnsi"/>
+        </w:rPr>
+        <w:t xml:space="preserve"> </w:t>
+      </w:r>
+      <w:r>
+        <w:rPr>
+          <w:rFonts w:asciiTheme="minorHAnsi" w:hAnsiTheme="minorHAnsi" w:cstheme="minorHAnsi"/>
+        </w:rPr>
+        <w:t>affine</w:t>
+      </w:r>
+    </w:p>
+    <w:p>
+      <w:pPr>
+        <w:rPr>
+          <w:rFonts w:asciiTheme="minorHAnsi" w:hAnsiTheme="minorHAnsi" w:cstheme="minorHAnsi"/>
+        </w:rPr>
+      </w:pPr>
+      <w:r>
+        <w:rPr>
+          <w:rFonts w:asciiTheme="minorHAnsi" w:hAnsiTheme="minorHAnsi" w:cstheme="minorHAnsi"/>
+        </w:rPr>
+        <w:t xml:space="preserve">    </w:t>
+      </w:r>
+      <w:r>
+        <w:rPr>
+          <w:rFonts w:asciiTheme="minorHAnsi" w:hAnsiTheme="minorHAnsi" w:cstheme="minorHAnsi"/>
+        </w:rPr>
+        <w:t>- per quanto riguarda il punteggio invece ci sarà:</w:t>
+      </w:r>
+    </w:p>
+    <w:p>
+      <w:pPr>
+        <w:rPr>
+          <w:rFonts w:asciiTheme="minorHAnsi" w:hAnsiTheme="minorHAnsi" w:cstheme="minorHAnsi"/>
+        </w:rPr>
+      </w:pPr>
+      <w:r>
+        <w:rPr>
+          <w:rFonts w:asciiTheme="minorHAnsi" w:hAnsiTheme="minorHAnsi" w:cstheme="minorHAnsi"/>
+        </w:rPr>
+        <w:t xml:space="preserve">        </w:t>
+      </w:r>
+      <w:r>
+        <w:rPr>
+          <w:rFonts w:asciiTheme="minorHAnsi" w:hAnsiTheme="minorHAnsi" w:cstheme="minorHAnsi"/>
+        </w:rPr>
+        <w:t xml:space="preserve">- un punteggio base di 100 punti </w:t>
+      </w:r>
+      <w:r>
+        <w:rPr>
+          <w:rFonts w:asciiTheme="minorHAnsi" w:hAnsiTheme="minorHAnsi" w:cstheme="minorHAnsi"/>
+        </w:rPr>
+        <w:t xml:space="preserve">se il piatto è affine e, se è affine verranno inoltre assegnati altri bonus in base al nutriScore e all’ecoScore che partono da -10 percento nel caso peggiore e </w:t>
+      </w:r>
+      <w:r>
+        <w:rPr>
+          <w:rFonts w:asciiTheme="minorHAnsi" w:hAnsiTheme="minorHAnsi" w:cstheme="minorHAnsi"/>
+        </w:rPr>
+        <w:t xml:space="preserve">    </w:t>
+      </w:r>
+      <w:r>
+        <w:rPr>
+          <w:rFonts w:asciiTheme="minorHAnsi" w:hAnsiTheme="minorHAnsi" w:cstheme="minorHAnsi"/>
+        </w:rPr>
+        <w:t>+ 10 percento nel caso migliore; questi 2 bonus verranno calcolati per tutti e 2 gli indicatori quindi, per esempio</w:t>
+      </w:r>
+      <w:r>
+        <w:rPr>
+          <w:rFonts w:asciiTheme="minorHAnsi" w:hAnsiTheme="minorHAnsi" w:cstheme="minorHAnsi"/>
+        </w:rPr>
+        <w:t>:</w:t>
+      </w:r>
+      <w:r>
+        <w:rPr>
+          <w:rFonts w:asciiTheme="minorHAnsi" w:hAnsiTheme="minorHAnsi" w:cstheme="minorHAnsi"/>
+        </w:rPr>
+        <w:t xml:space="preserve"> nel caso in cui il giocatore dovesse decidere di servire un piatto con il nutriScore più alto ma allo stesso tempo questo piatto inquina molto il punteggio </w:t>
+      </w:r>
+      <w:r>
+        <w:rPr>
+          <w:rFonts w:asciiTheme="minorHAnsi" w:hAnsiTheme="minorHAnsi" w:cstheme="minorHAnsi"/>
+        </w:rPr>
+        <w:t>rimarrà</w:t>
+      </w:r>
+      <w:r>
+        <w:rPr>
+          <w:rFonts w:asciiTheme="minorHAnsi" w:hAnsiTheme="minorHAnsi" w:cstheme="minorHAnsi"/>
+        </w:rPr>
+        <w:t xml:space="preserve"> invariato</w:t>
+      </w:r>
+      <w:r>
+        <w:rPr>
+          <w:rFonts w:asciiTheme="minorHAnsi" w:hAnsiTheme="minorHAnsi" w:cstheme="minorHAnsi"/>
+        </w:rPr>
+        <w:t>.</w:t>
+      </w:r>
+    </w:p>
+    <w:p>
+      <w:pPr>
+        <w:pStyle w:val="Paragrafoelenco"/>
+        <w:ind w:left="0"/>
+        <w:rPr>
+          <w:rFonts w:asciiTheme="minorHAnsi" w:hAnsiTheme="minorHAnsi" w:cstheme="minorHAnsi"/>
+        </w:rPr>
+      </w:pPr>
+      <w:r>
+        <w:rPr>
+          <w:rFonts w:asciiTheme="minorHAnsi" w:hAnsiTheme="minorHAnsi" w:cstheme="minorHAnsi"/>
+          <w:b/>
+          <w:bCs/>
+        </w:rPr>
+        <w:t>Interazione con gli NPC</w:t>
+      </w:r>
+      <w:r>
+        <w:rPr>
+          <w:rFonts w:asciiTheme="minorHAnsi" w:hAnsiTheme="minorHAnsi" w:cstheme="minorHAnsi"/>
+        </w:rPr>
+        <w:t xml:space="preserve">: </w:t>
+      </w:r>
+      <w:r>
+        <w:rPr>
+          <w:rFonts w:asciiTheme="minorHAnsi" w:hAnsiTheme="minorHAnsi" w:cstheme="minorHAnsi"/>
+        </w:rPr>
+        <w:t>il giocatore potrà interagire</w:t>
+      </w:r>
+      <w:r>
+        <w:rPr>
+          <w:rFonts w:asciiTheme="minorHAnsi" w:hAnsiTheme="minorHAnsi" w:cstheme="minorHAnsi"/>
+        </w:rPr>
+        <w:t xml:space="preserve"> con gli </w:t>
       </w:r>
       <w:r>
         <w:rPr>
@@ -18404,6 +18932,40 @@
           <w:bCs/>
           <w:color w:val="385623" w:themeColor="accent6" w:themeShade="80"/>
         </w:rPr>
+        <w:t>NPC</w:t>
+      </w:r>
+      <w:r>
+        <w:rPr>
+          <w:rFonts w:asciiTheme="minorHAnsi" w:hAnsiTheme="minorHAnsi" w:cstheme="minorHAnsi"/>
+          <w:color w:val="385623" w:themeColor="accent6" w:themeShade="80"/>
+        </w:rPr>
+        <w:t xml:space="preserve"> </w:t>
+      </w:r>
+      <w:r>
+        <w:rPr>
+          <w:rFonts w:asciiTheme="minorHAnsi" w:hAnsiTheme="minorHAnsi" w:cstheme="minorHAnsi"/>
+        </w:rPr>
+        <w:t xml:space="preserve">in giro per la città </w:t>
+      </w:r>
+      <w:r>
+        <w:rPr>
+          <w:rFonts w:asciiTheme="minorHAnsi" w:hAnsiTheme="minorHAnsi" w:cstheme="minorHAnsi"/>
+        </w:rPr>
+        <w:t>così</w:t>
+      </w:r>
+      <w:r>
+        <w:rPr>
+          <w:rFonts w:asciiTheme="minorHAnsi" w:hAnsiTheme="minorHAnsi" w:cstheme="minorHAnsi"/>
+        </w:rPr>
+        <w:t xml:space="preserve"> da ottenere </w:t>
+      </w:r>
+      <w:r>
+        <w:rPr>
+          <w:rFonts w:asciiTheme="minorHAnsi" w:hAnsiTheme="minorHAnsi" w:cstheme="minorHAnsi"/>
+          <w:b/>
+          <w:bCs/>
+          <w:color w:val="385623" w:themeColor="accent6" w:themeShade="80"/>
+        </w:rPr>
         <w:t>suggerimenti</w:t>
       </w:r>
       <w:r>
@@ -18418,6 +18980,12 @@
           <w:rFonts w:asciiTheme="minorHAnsi" w:hAnsiTheme="minorHAnsi" w:cstheme="minorHAnsi"/>
         </w:rPr>
         <w:t>utili per servire piatti sempre più affini</w:t>
+      </w:r>
+      <w:r>
+        <w:rPr>
+          <w:rFonts w:asciiTheme="minorHAnsi" w:hAnsiTheme="minorHAnsi" w:cstheme="minorHAnsi"/>
+        </w:rPr>
+        <w:t>.</w:t>
       </w:r>
     </w:p>
     <w:p>
@@ -18546,6 +19114,7 @@
           <w:noProof/>
           <w:lang w:val="en-US"/>
         </w:rPr>
+        <w:lastRenderedPageBreak/>
         <w:drawing>
           <wp:inline distT="0" distB="0" distL="0" distR="0" wp14:anchorId="476EE309" wp14:editId="5AF75E3D">
             <wp:extent cx="6111240" cy="3307080"/>

</xml_diff>

<commit_message>
piccole modifiche suggerite dall'editor di word
</commit_message>
<xml_diff>
--- a/doc/pianificazione/Healthy Catering Documentazione (Gruppo 7).docx
+++ b/doc/pianificazione/Healthy Catering Documentazione (Gruppo 7).docx
@@ -4142,21 +4142,7 @@
         <w:rPr>
           <w:rFonts w:asciiTheme="minorHAnsi" w:hAnsiTheme="minorHAnsi" w:cstheme="minorHAnsi"/>
         </w:rPr>
-        <w:t xml:space="preserve"> ed al </w:t>
-      </w:r>
-      <w:proofErr w:type="spellStart"/>
-      <w:r>
-        <w:rPr>
-          <w:rFonts w:asciiTheme="minorHAnsi" w:hAnsiTheme="minorHAnsi" w:cstheme="minorHAnsi"/>
-        </w:rPr>
-        <w:t>nustriScore</w:t>
-      </w:r>
-      <w:proofErr w:type="spellEnd"/>
-      <w:r>
-        <w:rPr>
-          <w:rFonts w:asciiTheme="minorHAnsi" w:hAnsiTheme="minorHAnsi" w:cstheme="minorHAnsi"/>
-        </w:rPr>
-        <w:t xml:space="preserve"> del piatto</w:t>
+        <w:t xml:space="preserve"> ed al nustriScore del piatto</w:t>
       </w:r>
       <w:r>
         <w:rPr>
@@ -4176,21 +4162,7 @@
         <w:rPr>
           <w:rFonts w:asciiTheme="minorHAnsi" w:hAnsiTheme="minorHAnsi" w:cstheme="minorHAnsi"/>
         </w:rPr>
-        <w:t>Inoltre, il videogioco punta a far comprendere l’impatto ambientale della preparazione di un piatto attraverso un sistema di ranking dell’</w:t>
-      </w:r>
-      <w:proofErr w:type="spellStart"/>
-      <w:r>
-        <w:rPr>
-          <w:rFonts w:asciiTheme="minorHAnsi" w:hAnsiTheme="minorHAnsi" w:cstheme="minorHAnsi"/>
-        </w:rPr>
-        <w:t>ecoScore</w:t>
-      </w:r>
-      <w:proofErr w:type="spellEnd"/>
-      <w:r>
-        <w:rPr>
-          <w:rFonts w:asciiTheme="minorHAnsi" w:hAnsiTheme="minorHAnsi" w:cstheme="minorHAnsi"/>
-        </w:rPr>
-        <w:t xml:space="preserve"> </w:t>
+        <w:t xml:space="preserve">Inoltre, il videogioco punta a far comprendere l’impatto ambientale della preparazione di un piatto attraverso un sistema di ranking dell’ecoScore </w:t>
       </w:r>
       <w:r>
         <w:rPr>
@@ -6509,21 +6481,7 @@
         <w:rPr>
           <w:rFonts w:asciiTheme="minorHAnsi" w:hAnsiTheme="minorHAnsi" w:cstheme="minorHAnsi"/>
         </w:rPr>
-        <w:t xml:space="preserve">rientrano nella palette cromatica della frutta (verde, giallo, rosso, arancione </w:t>
-      </w:r>
-      <w:proofErr w:type="spellStart"/>
-      <w:r>
-        <w:rPr>
-          <w:rFonts w:asciiTheme="minorHAnsi" w:hAnsiTheme="minorHAnsi" w:cstheme="minorHAnsi"/>
-        </w:rPr>
-        <w:t>ecc</w:t>
-      </w:r>
-      <w:proofErr w:type="spellEnd"/>
-      <w:r>
-        <w:rPr>
-          <w:rFonts w:asciiTheme="minorHAnsi" w:hAnsiTheme="minorHAnsi" w:cstheme="minorHAnsi"/>
-        </w:rPr>
-        <w:t xml:space="preserve">…) per ricordare la correlazione tra la sana alimentazione e </w:t>
+        <w:t xml:space="preserve">rientrano nella palette cromatica della frutta (verde, giallo, rosso, arancione ecc…) per ricordare la correlazione tra la sana alimentazione e </w:t>
       </w:r>
       <w:r>
         <w:rPr>
@@ -6579,21 +6537,7 @@
         <w:rPr>
           <w:rFonts w:asciiTheme="minorHAnsi" w:hAnsiTheme="minorHAnsi" w:cstheme="minorHAnsi"/>
         </w:rPr>
-        <w:t xml:space="preserve"> il “PT Sans </w:t>
-      </w:r>
-      <w:proofErr w:type="spellStart"/>
-      <w:r>
-        <w:rPr>
-          <w:rFonts w:asciiTheme="minorHAnsi" w:hAnsiTheme="minorHAnsi" w:cstheme="minorHAnsi"/>
-        </w:rPr>
-        <w:t>Narrow</w:t>
-      </w:r>
-      <w:proofErr w:type="spellEnd"/>
-      <w:r>
-        <w:rPr>
-          <w:rFonts w:asciiTheme="minorHAnsi" w:hAnsiTheme="minorHAnsi" w:cstheme="minorHAnsi"/>
-        </w:rPr>
-        <w:t xml:space="preserve">”. È stato scelto il seguente font poiché è un font Sans Serif, adatto </w:t>
+        <w:t xml:space="preserve"> il “PT Sans Narrow”. È stato scelto il seguente font poiché è un font Sans Serif, adatto </w:t>
       </w:r>
       <w:r>
         <w:rPr>
@@ -10618,21 +10562,7 @@
         <w:rPr>
           <w:rFonts w:asciiTheme="minorHAnsi" w:hAnsiTheme="minorHAnsi" w:cstheme="minorHAnsi"/>
         </w:rPr>
-        <w:t xml:space="preserve"> necessarie per il dominio applicativo. È stata utilizzata la documentazione ufficiale di </w:t>
-      </w:r>
-      <w:proofErr w:type="spellStart"/>
-      <w:r>
-        <w:rPr>
-          <w:rFonts w:asciiTheme="minorHAnsi" w:hAnsiTheme="minorHAnsi" w:cstheme="minorHAnsi"/>
-        </w:rPr>
-        <w:t>Unity</w:t>
-      </w:r>
-      <w:proofErr w:type="spellEnd"/>
-      <w:r>
-        <w:rPr>
-          <w:rFonts w:asciiTheme="minorHAnsi" w:hAnsiTheme="minorHAnsi" w:cstheme="minorHAnsi"/>
-        </w:rPr>
-        <w:t xml:space="preserve"> come risorsa informativa legata allo </w:t>
+        <w:t xml:space="preserve"> necessarie per il dominio applicativo. È stata utilizzata la documentazione ufficiale di Unity come risorsa informativa legata allo </w:t>
       </w:r>
       <w:r>
         <w:rPr>
@@ -10658,23 +10588,7 @@
             <w:rStyle w:val="Collegamentoipertestuale"/>
             <w:rFonts w:asciiTheme="minorHAnsi" w:hAnsiTheme="minorHAnsi" w:cstheme="minorHAnsi"/>
           </w:rPr>
-          <w:t xml:space="preserve">Complete C# </w:t>
-        </w:r>
-        <w:proofErr w:type="spellStart"/>
-        <w:r>
-          <w:rPr>
-            <w:rStyle w:val="Collegamentoipertestuale"/>
-            <w:rFonts w:asciiTheme="minorHAnsi" w:hAnsiTheme="minorHAnsi" w:cstheme="minorHAnsi"/>
-          </w:rPr>
-          <w:t>Unity</w:t>
-        </w:r>
-        <w:proofErr w:type="spellEnd"/>
-        <w:r>
-          <w:rPr>
-            <w:rStyle w:val="Collegamentoipertestuale"/>
-            <w:rFonts w:asciiTheme="minorHAnsi" w:hAnsiTheme="minorHAnsi" w:cstheme="minorHAnsi"/>
-          </w:rPr>
-          <w:t xml:space="preserve"> Game Developer 3D Online Course</w:t>
+          <w:t>Complete C# Unity Game Developer 3D Online Course</w:t>
         </w:r>
       </w:hyperlink>
       <w:r>
@@ -10718,7 +10632,6 @@
       <w:bookmarkStart w:id="61" w:name="_Toc41665010"/>
       <w:bookmarkStart w:id="62" w:name="_Toc101112588"/>
       <w:bookmarkStart w:id="63" w:name="_Toc103418022"/>
-      <w:proofErr w:type="spellStart"/>
       <w:r>
         <w:rPr>
           <w:rFonts w:asciiTheme="majorHAnsi" w:hAnsiTheme="majorHAnsi" w:cstheme="majorHAnsi"/>
@@ -10729,7 +10642,6 @@
         </w:rPr>
         <w:t>Risorse</w:t>
       </w:r>
-      <w:proofErr w:type="spellEnd"/>
       <w:r>
         <w:rPr>
           <w:rFonts w:asciiTheme="majorHAnsi" w:hAnsiTheme="majorHAnsi" w:cstheme="majorHAnsi"/>
@@ -10868,14 +10780,12 @@
           <w:rFonts w:asciiTheme="minorHAnsi" w:hAnsiTheme="minorHAnsi" w:cstheme="minorHAnsi"/>
         </w:rPr>
       </w:pPr>
-      <w:proofErr w:type="spellStart"/>
       <w:r>
         <w:rPr>
           <w:rFonts w:asciiTheme="minorHAnsi" w:hAnsiTheme="minorHAnsi" w:cstheme="minorHAnsi"/>
         </w:rPr>
         <w:t>Git</w:t>
       </w:r>
-      <w:proofErr w:type="spellEnd"/>
       <w:r>
         <w:rPr>
           <w:rFonts w:asciiTheme="minorHAnsi" w:hAnsiTheme="minorHAnsi" w:cstheme="minorHAnsi"/>
@@ -10957,63 +10867,7 @@
         <w:rPr>
           <w:rFonts w:asciiTheme="minorHAnsi" w:hAnsiTheme="minorHAnsi" w:cstheme="minorHAnsi"/>
         </w:rPr>
-        <w:t>Verranno utilizzati asset presenti nei pack “</w:t>
-      </w:r>
-      <w:proofErr w:type="spellStart"/>
-      <w:r>
-        <w:rPr>
-          <w:rFonts w:asciiTheme="minorHAnsi" w:hAnsiTheme="minorHAnsi" w:cstheme="minorHAnsi"/>
-        </w:rPr>
-        <w:t>Polygon</w:t>
-      </w:r>
-      <w:proofErr w:type="spellEnd"/>
-      <w:r>
-        <w:rPr>
-          <w:rFonts w:asciiTheme="minorHAnsi" w:hAnsiTheme="minorHAnsi" w:cstheme="minorHAnsi"/>
-        </w:rPr>
-        <w:t xml:space="preserve"> City”, “</w:t>
-      </w:r>
-      <w:proofErr w:type="spellStart"/>
-      <w:r>
-        <w:rPr>
-          <w:rFonts w:asciiTheme="minorHAnsi" w:hAnsiTheme="minorHAnsi" w:cstheme="minorHAnsi"/>
-        </w:rPr>
-        <w:t>Polygon</w:t>
-      </w:r>
-      <w:proofErr w:type="spellEnd"/>
-      <w:r>
-        <w:rPr>
-          <w:rFonts w:asciiTheme="minorHAnsi" w:hAnsiTheme="minorHAnsi" w:cstheme="minorHAnsi"/>
-        </w:rPr>
-        <w:t xml:space="preserve"> Farmer”, “</w:t>
-      </w:r>
-      <w:proofErr w:type="spellStart"/>
-      <w:r>
-        <w:rPr>
-          <w:rFonts w:asciiTheme="minorHAnsi" w:hAnsiTheme="minorHAnsi" w:cstheme="minorHAnsi"/>
-        </w:rPr>
-        <w:t>Polygon</w:t>
-      </w:r>
-      <w:proofErr w:type="spellEnd"/>
-      <w:r>
-        <w:rPr>
-          <w:rFonts w:asciiTheme="minorHAnsi" w:hAnsiTheme="minorHAnsi" w:cstheme="minorHAnsi"/>
-        </w:rPr>
-        <w:t xml:space="preserve"> </w:t>
-      </w:r>
-      <w:proofErr w:type="spellStart"/>
-      <w:r>
-        <w:rPr>
-          <w:rFonts w:asciiTheme="minorHAnsi" w:hAnsiTheme="minorHAnsi" w:cstheme="minorHAnsi"/>
-        </w:rPr>
-        <w:t>Prototype</w:t>
-      </w:r>
-      <w:proofErr w:type="spellEnd"/>
-      <w:r>
-        <w:rPr>
-          <w:rFonts w:asciiTheme="minorHAnsi" w:hAnsiTheme="minorHAnsi" w:cstheme="minorHAnsi"/>
-        </w:rPr>
-        <w:t xml:space="preserve"> Pack” in possesso da Cassano Francesco Saverio. </w:t>
+        <w:t xml:space="preserve">Verranno utilizzati asset presenti nei pack “Polygon City”, “Polygon Farmer”, “Polygon Prototype Pack” in possesso da Cassano Francesco Saverio. </w:t>
       </w:r>
       <w:r>
         <w:rPr>
@@ -11025,21 +10879,7 @@
         <w:rPr>
           <w:rFonts w:asciiTheme="minorHAnsi" w:hAnsiTheme="minorHAnsi" w:cstheme="minorHAnsi"/>
         </w:rPr>
-        <w:t xml:space="preserve"> saranno reperiti dall’asset store di </w:t>
-      </w:r>
-      <w:proofErr w:type="spellStart"/>
-      <w:r>
-        <w:rPr>
-          <w:rFonts w:asciiTheme="minorHAnsi" w:hAnsiTheme="minorHAnsi" w:cstheme="minorHAnsi"/>
-        </w:rPr>
-        <w:t>Unity</w:t>
-      </w:r>
-      <w:proofErr w:type="spellEnd"/>
-      <w:r>
-        <w:rPr>
-          <w:rFonts w:asciiTheme="minorHAnsi" w:hAnsiTheme="minorHAnsi" w:cstheme="minorHAnsi"/>
-        </w:rPr>
-        <w:t xml:space="preserve">. L’interfaccia grafica </w:t>
+        <w:t xml:space="preserve"> saranno reperiti dall’asset store di Unity. L’interfaccia grafica </w:t>
       </w:r>
       <w:r>
         <w:rPr>
@@ -11057,21 +10897,7 @@
         <w:rPr>
           <w:rFonts w:asciiTheme="minorHAnsi" w:hAnsiTheme="minorHAnsi" w:cstheme="minorHAnsi"/>
         </w:rPr>
-        <w:t xml:space="preserve">, sfondi </w:t>
-      </w:r>
-      <w:proofErr w:type="spellStart"/>
-      <w:r>
-        <w:rPr>
-          <w:rFonts w:asciiTheme="minorHAnsi" w:hAnsiTheme="minorHAnsi" w:cstheme="minorHAnsi"/>
-        </w:rPr>
-        <w:t>ecc</w:t>
-      </w:r>
-      <w:proofErr w:type="spellEnd"/>
-      <w:r>
-        <w:rPr>
-          <w:rFonts w:asciiTheme="minorHAnsi" w:hAnsiTheme="minorHAnsi" w:cstheme="minorHAnsi"/>
-        </w:rPr>
-        <w:t>…)</w:t>
+        <w:t>, sfondi ecc…)</w:t>
       </w:r>
       <w:r>
         <w:rPr>
@@ -11805,35 +11631,7 @@
         <w:rPr>
           <w:rFonts w:asciiTheme="minorHAnsi" w:hAnsiTheme="minorHAnsi" w:cstheme="minorHAnsi"/>
         </w:rPr>
-        <w:t xml:space="preserve">Il giocatore selezionerà una portata in base alle pietanze disponibili ed alle patologie del cliente (con annessa relativa dieta), verrà generata una lista di piatti ordinati dal più affine al meno affine; in base a quanto selezionato dal giocatore gli verrà assegnato un punteggio da aggiungere a quello base. A parità di affinità tra patologie e dieta del cliente i piatti verranno ordinati anche in base al </w:t>
-      </w:r>
-      <w:proofErr w:type="spellStart"/>
-      <w:r>
-        <w:rPr>
-          <w:rFonts w:asciiTheme="minorHAnsi" w:hAnsiTheme="minorHAnsi" w:cstheme="minorHAnsi"/>
-        </w:rPr>
-        <w:t>ecoScore</w:t>
-      </w:r>
-      <w:proofErr w:type="spellEnd"/>
-      <w:r>
-        <w:rPr>
-          <w:rFonts w:asciiTheme="minorHAnsi" w:hAnsiTheme="minorHAnsi" w:cstheme="minorHAnsi"/>
-        </w:rPr>
-        <w:t xml:space="preserve"> e </w:t>
-      </w:r>
-      <w:proofErr w:type="spellStart"/>
-      <w:r>
-        <w:rPr>
-          <w:rFonts w:asciiTheme="minorHAnsi" w:hAnsiTheme="minorHAnsi" w:cstheme="minorHAnsi"/>
-        </w:rPr>
-        <w:t>nutriScore</w:t>
-      </w:r>
-      <w:proofErr w:type="spellEnd"/>
-      <w:r>
-        <w:rPr>
-          <w:rFonts w:asciiTheme="minorHAnsi" w:hAnsiTheme="minorHAnsi" w:cstheme="minorHAnsi"/>
-        </w:rPr>
-        <w:t>.</w:t>
+        <w:t>Il giocatore selezionerà una portata in base alle pietanze disponibili ed alle patologie del cliente (con annessa relativa dieta), verrà generata una lista di piatti ordinati dal più affine al meno affine; in base a quanto selezionato dal giocatore gli verrà assegnato un punteggio da aggiungere a quello base. A parità di affinità tra patologie e dieta del cliente i piatti verranno ordinati anche in base al ecoScore e nutriScore.</w:t>
       </w:r>
       <w:r>
         <w:rPr>
@@ -12713,35 +12511,7 @@
         <w:rPr>
           <w:rFonts w:asciiTheme="minorHAnsi" w:hAnsiTheme="minorHAnsi" w:cstheme="minorHAnsi"/>
         </w:rPr>
-        <w:t xml:space="preserve"> verrà generata una lista di piatti ordinati, dal più affine al meno affine, in base alle patologie e alla dieta del cliente, e a parità di affinità in base al </w:t>
-      </w:r>
-      <w:proofErr w:type="spellStart"/>
-      <w:r>
-        <w:rPr>
-          <w:rFonts w:asciiTheme="minorHAnsi" w:hAnsiTheme="minorHAnsi" w:cstheme="minorHAnsi"/>
-        </w:rPr>
-        <w:t>costoEco</w:t>
-      </w:r>
-      <w:proofErr w:type="spellEnd"/>
-      <w:r>
-        <w:rPr>
-          <w:rFonts w:asciiTheme="minorHAnsi" w:hAnsiTheme="minorHAnsi" w:cstheme="minorHAnsi"/>
-        </w:rPr>
-        <w:t xml:space="preserve"> e </w:t>
-      </w:r>
-      <w:proofErr w:type="spellStart"/>
-      <w:r>
-        <w:rPr>
-          <w:rFonts w:asciiTheme="minorHAnsi" w:hAnsiTheme="minorHAnsi" w:cstheme="minorHAnsi"/>
-        </w:rPr>
-        <w:t>nutriScore</w:t>
-      </w:r>
-      <w:proofErr w:type="spellEnd"/>
-      <w:r>
-        <w:rPr>
-          <w:rFonts w:asciiTheme="minorHAnsi" w:hAnsiTheme="minorHAnsi" w:cstheme="minorHAnsi"/>
-        </w:rPr>
-        <w:t xml:space="preserve"> (e in base alla posizione del piatto scelto dal giocatore in questa lista) verrà assegnato un punteggio.</w:t>
+        <w:t xml:space="preserve"> verrà generata una lista di piatti ordinati, dal più affine al meno affine, in base alle patologie e alla dieta del cliente, e a parità di affinità in base al costoEco e nutriScore (e in base alla posizione del piatto scelto dal giocatore in questa lista) verrà assegnato un punteggio.</w:t>
       </w:r>
     </w:p>
     <w:p>
@@ -12878,35 +12648,7 @@
         <w:rPr>
           <w:rFonts w:asciiTheme="minorHAnsi" w:hAnsiTheme="minorHAnsi" w:cstheme="minorHAnsi"/>
         </w:rPr>
-        <w:t xml:space="preserve">bonus affinità = + 5% sul prezzo base se il piatto è affine al cliente (patologie e dieta) -5% sul prezzo base se il piatto non è affine al cliente, ed extra bonus di 3% o 2% o 1% se il piatto è rispettivamente in prima, seconda o terza posizione nella lista dei piatti ordinati dal migliore al peggiore in base all’affinità con patologie e dieta e </w:t>
-      </w:r>
-      <w:proofErr w:type="spellStart"/>
-      <w:r>
-        <w:rPr>
-          <w:rFonts w:asciiTheme="minorHAnsi" w:hAnsiTheme="minorHAnsi" w:cstheme="minorHAnsi"/>
-        </w:rPr>
-        <w:t>nutriscore</w:t>
-      </w:r>
-      <w:proofErr w:type="spellEnd"/>
-      <w:r>
-        <w:rPr>
-          <w:rFonts w:asciiTheme="minorHAnsi" w:hAnsiTheme="minorHAnsi" w:cstheme="minorHAnsi"/>
-        </w:rPr>
-        <w:t xml:space="preserve"> e </w:t>
-      </w:r>
-      <w:proofErr w:type="spellStart"/>
-      <w:r>
-        <w:rPr>
-          <w:rFonts w:asciiTheme="minorHAnsi" w:hAnsiTheme="minorHAnsi" w:cstheme="minorHAnsi"/>
-        </w:rPr>
-        <w:t>ecoScore</w:t>
-      </w:r>
-      <w:proofErr w:type="spellEnd"/>
-      <w:r>
-        <w:rPr>
-          <w:rFonts w:asciiTheme="minorHAnsi" w:hAnsiTheme="minorHAnsi" w:cstheme="minorHAnsi"/>
-        </w:rPr>
-        <w:t>.</w:t>
+        <w:t>bonus affinità = + 5% sul prezzo base se il piatto è affine al cliente (patologie e dieta) -5% sul prezzo base se il piatto non è affine al cliente, ed extra bonus di 3% o 2% o 1% se il piatto è rispettivamente in prima, seconda o terza posizione nella lista dei piatti ordinati dal migliore al peggiore in base all’affinità con patologie e dieta e nutriscore e ecoScore.</w:t>
       </w:r>
     </w:p>
     <w:p>
@@ -13056,14 +12798,7 @@
         <w:rPr>
           <w:rFonts w:asciiTheme="minorHAnsi" w:hAnsiTheme="minorHAnsi" w:cstheme="minorHAnsi"/>
         </w:rPr>
-        <w:t xml:space="preserve">bonus </w:t>
-      </w:r>
-      <w:proofErr w:type="spellStart"/>
-      <w:r>
-        <w:rPr>
-          <w:rFonts w:asciiTheme="minorHAnsi" w:hAnsiTheme="minorHAnsi" w:cstheme="minorHAnsi"/>
-        </w:rPr>
-        <w:t>nutri</w:t>
+        <w:t>bonus nutri</w:t>
       </w:r>
       <w:r>
         <w:rPr>
@@ -13075,21 +12810,7 @@
         <w:rPr>
           <w:rFonts w:asciiTheme="minorHAnsi" w:hAnsiTheme="minorHAnsi" w:cstheme="minorHAnsi"/>
         </w:rPr>
-        <w:t>core</w:t>
-      </w:r>
-      <w:proofErr w:type="spellEnd"/>
-      <w:r>
-        <w:rPr>
-          <w:rFonts w:asciiTheme="minorHAnsi" w:hAnsiTheme="minorHAnsi" w:cstheme="minorHAnsi"/>
-        </w:rPr>
-        <w:t xml:space="preserve"> = in base al </w:t>
-      </w:r>
-      <w:proofErr w:type="spellStart"/>
-      <w:r>
-        <w:rPr>
-          <w:rFonts w:asciiTheme="minorHAnsi" w:hAnsiTheme="minorHAnsi" w:cstheme="minorHAnsi"/>
-        </w:rPr>
-        <w:t>nutri</w:t>
+        <w:t>core = in base al nutri</w:t>
       </w:r>
       <w:r>
         <w:rPr>
@@ -13101,14 +12822,7 @@
         <w:rPr>
           <w:rFonts w:asciiTheme="minorHAnsi" w:hAnsiTheme="minorHAnsi" w:cstheme="minorHAnsi"/>
         </w:rPr>
-        <w:t>core</w:t>
-      </w:r>
-      <w:proofErr w:type="spellEnd"/>
-      <w:r>
-        <w:rPr>
-          <w:rFonts w:asciiTheme="minorHAnsi" w:hAnsiTheme="minorHAnsi" w:cstheme="minorHAnsi"/>
-        </w:rPr>
-        <w:t>:</w:t>
+        <w:t>core:</w:t>
       </w:r>
     </w:p>
     <w:p>
@@ -13290,28 +13004,7 @@
         <w:rPr>
           <w:rFonts w:asciiTheme="minorHAnsi" w:hAnsiTheme="minorHAnsi" w:cstheme="minorHAnsi"/>
         </w:rPr>
-        <w:t xml:space="preserve">bonus </w:t>
-      </w:r>
-      <w:proofErr w:type="spellStart"/>
-      <w:r>
-        <w:rPr>
-          <w:rFonts w:asciiTheme="minorHAnsi" w:hAnsiTheme="minorHAnsi" w:cstheme="minorHAnsi"/>
-        </w:rPr>
-        <w:t>ecoScore</w:t>
-      </w:r>
-      <w:proofErr w:type="spellEnd"/>
-      <w:r>
-        <w:rPr>
-          <w:rFonts w:asciiTheme="minorHAnsi" w:hAnsiTheme="minorHAnsi" w:cstheme="minorHAnsi"/>
-        </w:rPr>
-        <w:t xml:space="preserve"> = in base al valore dell’</w:t>
-      </w:r>
-      <w:proofErr w:type="spellStart"/>
-      <w:r>
-        <w:rPr>
-          <w:rFonts w:asciiTheme="minorHAnsi" w:hAnsiTheme="minorHAnsi" w:cstheme="minorHAnsi"/>
-        </w:rPr>
-        <w:t>eco</w:t>
+        <w:t>bonus ecoScore = in base al valore dell’eco</w:t>
       </w:r>
       <w:r>
         <w:rPr>
@@ -13323,14 +13016,7 @@
         <w:rPr>
           <w:rFonts w:asciiTheme="minorHAnsi" w:hAnsiTheme="minorHAnsi" w:cstheme="minorHAnsi"/>
         </w:rPr>
-        <w:t>core</w:t>
-      </w:r>
-      <w:proofErr w:type="spellEnd"/>
-      <w:r>
-        <w:rPr>
-          <w:rFonts w:asciiTheme="minorHAnsi" w:hAnsiTheme="minorHAnsi" w:cstheme="minorHAnsi"/>
-        </w:rPr>
-        <w:t xml:space="preserve">: </w:t>
+        <w:t xml:space="preserve">core: </w:t>
       </w:r>
     </w:p>
     <w:p>
@@ -18225,21 +17911,43 @@
         <w:rPr>
           <w:rFonts w:asciiTheme="minorHAnsi" w:hAnsiTheme="minorHAnsi" w:cstheme="minorHAnsi"/>
         </w:rPr>
-        <w:t xml:space="preserve">Per potersi muovere all'interno del gioco, bisogna utilizzare i tasti </w:t>
-      </w:r>
-      <w:proofErr w:type="gramStart"/>
-      <w:r>
-        <w:rPr>
-          <w:rFonts w:asciiTheme="minorHAnsi" w:hAnsiTheme="minorHAnsi" w:cstheme="minorHAnsi"/>
-        </w:rPr>
-        <w:t>W,A</w:t>
-      </w:r>
-      <w:proofErr w:type="gramEnd"/>
-      <w:r>
-        <w:rPr>
-          <w:rFonts w:asciiTheme="minorHAnsi" w:hAnsiTheme="minorHAnsi" w:cstheme="minorHAnsi"/>
-        </w:rPr>
-        <w:t>,S,D per</w:t>
+        <w:t>Per potersi muovere all'interno del gioco, bisogna utilizzare i tasti W,</w:t>
+      </w:r>
+      <w:r>
+        <w:rPr>
+          <w:rFonts w:asciiTheme="minorHAnsi" w:hAnsiTheme="minorHAnsi" w:cstheme="minorHAnsi"/>
+        </w:rPr>
+        <w:t xml:space="preserve"> </w:t>
+      </w:r>
+      <w:r>
+        <w:rPr>
+          <w:rFonts w:asciiTheme="minorHAnsi" w:hAnsiTheme="minorHAnsi" w:cstheme="minorHAnsi"/>
+        </w:rPr>
+        <w:t>A,</w:t>
+      </w:r>
+      <w:r>
+        <w:rPr>
+          <w:rFonts w:asciiTheme="minorHAnsi" w:hAnsiTheme="minorHAnsi" w:cstheme="minorHAnsi"/>
+        </w:rPr>
+        <w:t xml:space="preserve"> </w:t>
+      </w:r>
+      <w:r>
+        <w:rPr>
+          <w:rFonts w:asciiTheme="minorHAnsi" w:hAnsiTheme="minorHAnsi" w:cstheme="minorHAnsi"/>
+        </w:rPr>
+        <w:t>S,</w:t>
+      </w:r>
+      <w:r>
+        <w:rPr>
+          <w:rFonts w:asciiTheme="minorHAnsi" w:hAnsiTheme="minorHAnsi" w:cstheme="minorHAnsi"/>
+        </w:rPr>
+        <w:t xml:space="preserve"> </w:t>
+      </w:r>
+      <w:r>
+        <w:rPr>
+          <w:rFonts w:asciiTheme="minorHAnsi" w:hAnsiTheme="minorHAnsi" w:cstheme="minorHAnsi"/>
+        </w:rPr>
+        <w:t>D per</w:t>
       </w:r>
       <w:r>
         <w:rPr>
@@ -18948,30 +18656,8 @@
         <w:rPr>
           <w:rFonts w:asciiTheme="minorHAnsi" w:hAnsiTheme="minorHAnsi" w:cstheme="minorHAnsi"/>
         </w:rPr>
-        <w:t xml:space="preserve">, il </w:t>
-      </w:r>
-      <w:proofErr w:type="spellStart"/>
-      <w:r>
-        <w:rPr>
-          <w:rFonts w:asciiTheme="minorHAnsi" w:hAnsiTheme="minorHAnsi" w:cstheme="minorHAnsi"/>
-        </w:rPr>
-        <w:t>nutriScore</w:t>
-      </w:r>
-      <w:proofErr w:type="spellEnd"/>
-      <w:r>
-        <w:rPr>
-          <w:rFonts w:asciiTheme="minorHAnsi" w:hAnsiTheme="minorHAnsi" w:cstheme="minorHAnsi"/>
-        </w:rPr>
-        <w:t xml:space="preserve"> e l’</w:t>
-      </w:r>
-      <w:proofErr w:type="spellStart"/>
-      <w:r>
-        <w:rPr>
-          <w:rFonts w:asciiTheme="minorHAnsi" w:hAnsiTheme="minorHAnsi" w:cstheme="minorHAnsi"/>
-        </w:rPr>
-        <w:t>ecoScore</w:t>
-      </w:r>
-      <w:proofErr w:type="spellEnd"/>
+        <w:t>, il nutriScore e l’ecoScore</w:t>
+      </w:r>
       <w:r>
         <w:rPr>
           <w:rFonts w:asciiTheme="minorHAnsi" w:hAnsiTheme="minorHAnsi" w:cstheme="minorHAnsi"/>
@@ -19156,35 +18842,7 @@
         <w:rPr>
           <w:rFonts w:asciiTheme="minorHAnsi" w:hAnsiTheme="minorHAnsi" w:cstheme="minorHAnsi"/>
         </w:rPr>
-        <w:t xml:space="preserve">bonus in base al </w:t>
-      </w:r>
-      <w:proofErr w:type="spellStart"/>
-      <w:r>
-        <w:rPr>
-          <w:rFonts w:asciiTheme="minorHAnsi" w:hAnsiTheme="minorHAnsi" w:cstheme="minorHAnsi"/>
-        </w:rPr>
-        <w:t>nutriScore</w:t>
-      </w:r>
-      <w:proofErr w:type="spellEnd"/>
-      <w:r>
-        <w:rPr>
-          <w:rFonts w:asciiTheme="minorHAnsi" w:hAnsiTheme="minorHAnsi" w:cstheme="minorHAnsi"/>
-        </w:rPr>
-        <w:t xml:space="preserve"> e all’</w:t>
-      </w:r>
-      <w:proofErr w:type="spellStart"/>
-      <w:r>
-        <w:rPr>
-          <w:rFonts w:asciiTheme="minorHAnsi" w:hAnsiTheme="minorHAnsi" w:cstheme="minorHAnsi"/>
-        </w:rPr>
-        <w:t>ecoScore</w:t>
-      </w:r>
-      <w:proofErr w:type="spellEnd"/>
-      <w:r>
-        <w:rPr>
-          <w:rFonts w:asciiTheme="minorHAnsi" w:hAnsiTheme="minorHAnsi" w:cstheme="minorHAnsi"/>
-        </w:rPr>
-        <w:t xml:space="preserve"> che partono da -10 percento nel caso peggiore </w:t>
+        <w:t xml:space="preserve">bonus in base al nutriScore e all’ecoScore che partono da -10 percento nel caso peggiore </w:t>
       </w:r>
       <w:r>
         <w:rPr>
@@ -19208,21 +18866,7 @@
         <w:rPr>
           <w:rFonts w:asciiTheme="minorHAnsi" w:hAnsiTheme="minorHAnsi" w:cstheme="minorHAnsi"/>
         </w:rPr>
-        <w:t xml:space="preserve"> nel caso in cui il giocatore dovesse decidere di servire un piatto con il </w:t>
-      </w:r>
-      <w:proofErr w:type="spellStart"/>
-      <w:r>
-        <w:rPr>
-          <w:rFonts w:asciiTheme="minorHAnsi" w:hAnsiTheme="minorHAnsi" w:cstheme="minorHAnsi"/>
-        </w:rPr>
-        <w:t>nutriScore</w:t>
-      </w:r>
-      <w:proofErr w:type="spellEnd"/>
-      <w:r>
-        <w:rPr>
-          <w:rFonts w:asciiTheme="minorHAnsi" w:hAnsiTheme="minorHAnsi" w:cstheme="minorHAnsi"/>
-        </w:rPr>
-        <w:t xml:space="preserve"> più alto ma allo stesso tempo questo piatto inquina molto il punteggio </w:t>
+        <w:t xml:space="preserve"> nel caso in cui il giocatore dovesse decidere di servire un piatto con il nutriScore più alto ma allo stesso tempo questo piatto inquina molto il punteggio </w:t>
       </w:r>
       <w:r>
         <w:rPr>
@@ -19337,30 +18981,8 @@
         <w:rPr>
           <w:rFonts w:asciiTheme="minorHAnsi" w:hAnsiTheme="minorHAnsi" w:cstheme="minorHAnsi"/>
         </w:rPr>
-        <w:t xml:space="preserve"> migliori, sia dal punto di vista dell’affinità le patologie che dal punto di vista del </w:t>
-      </w:r>
-      <w:proofErr w:type="spellStart"/>
-      <w:r>
-        <w:rPr>
-          <w:rFonts w:asciiTheme="minorHAnsi" w:hAnsiTheme="minorHAnsi" w:cstheme="minorHAnsi"/>
-        </w:rPr>
-        <w:t>nutriScore</w:t>
-      </w:r>
-      <w:proofErr w:type="spellEnd"/>
-      <w:r>
-        <w:rPr>
-          <w:rFonts w:asciiTheme="minorHAnsi" w:hAnsiTheme="minorHAnsi" w:cstheme="minorHAnsi"/>
-        </w:rPr>
-        <w:t xml:space="preserve"> e dell’</w:t>
-      </w:r>
-      <w:proofErr w:type="spellStart"/>
-      <w:r>
-        <w:rPr>
-          <w:rFonts w:asciiTheme="minorHAnsi" w:hAnsiTheme="minorHAnsi" w:cstheme="minorHAnsi"/>
-        </w:rPr>
-        <w:t>ecoScore</w:t>
-      </w:r>
-      <w:proofErr w:type="spellEnd"/>
+        <w:t xml:space="preserve"> migliori, sia dal punto di vista dell’affinità le patologie che dal punto di vista del nutriScore e dell’ecoScore</w:t>
+      </w:r>
       <w:r>
         <w:rPr>
           <w:rFonts w:asciiTheme="minorHAnsi" w:hAnsiTheme="minorHAnsi" w:cstheme="minorHAnsi"/>
@@ -20121,21 +19743,7 @@
         <w:rPr>
           <w:rFonts w:asciiTheme="minorHAnsi" w:hAnsiTheme="minorHAnsi"/>
         </w:rPr>
-        <w:t xml:space="preserve">processore: AMD </w:t>
-      </w:r>
-      <w:proofErr w:type="spellStart"/>
-      <w:r>
-        <w:rPr>
-          <w:rFonts w:asciiTheme="minorHAnsi" w:hAnsiTheme="minorHAnsi"/>
-        </w:rPr>
-        <w:t>Ryzen</w:t>
-      </w:r>
-      <w:proofErr w:type="spellEnd"/>
-      <w:r>
-        <w:rPr>
-          <w:rFonts w:asciiTheme="minorHAnsi" w:hAnsiTheme="minorHAnsi"/>
-        </w:rPr>
-        <w:t xml:space="preserve"> 5 5600X</w:t>
+        <w:t>processore: AMD Ryzen 5 5600X</w:t>
       </w:r>
     </w:p>
     <w:p>
@@ -20284,21 +19892,7 @@
         <w:rPr>
           <w:rFonts w:asciiTheme="minorHAnsi" w:hAnsiTheme="minorHAnsi"/>
         </w:rPr>
-        <w:t xml:space="preserve">GPU: </w:t>
-      </w:r>
-      <w:proofErr w:type="spellStart"/>
-      <w:r>
-        <w:rPr>
-          <w:rFonts w:asciiTheme="minorHAnsi" w:hAnsiTheme="minorHAnsi"/>
-        </w:rPr>
-        <w:t>GeForce</w:t>
-      </w:r>
-      <w:proofErr w:type="spellEnd"/>
-      <w:r>
-        <w:rPr>
-          <w:rFonts w:asciiTheme="minorHAnsi" w:hAnsiTheme="minorHAnsi"/>
-        </w:rPr>
-        <w:t xml:space="preserve"> 130 MX</w:t>
+        <w:t>GPU: GeForce 130 MX</w:t>
       </w:r>
     </w:p>
     <w:p>
@@ -20363,21 +19957,7 @@
         <w:rPr>
           <w:rFonts w:asciiTheme="minorHAnsi" w:hAnsiTheme="minorHAnsi"/>
         </w:rPr>
-        <w:t xml:space="preserve">processore: AMD </w:t>
-      </w:r>
-      <w:proofErr w:type="spellStart"/>
-      <w:r>
-        <w:rPr>
-          <w:rFonts w:asciiTheme="minorHAnsi" w:hAnsiTheme="minorHAnsi"/>
-        </w:rPr>
-        <w:t>Ryzen</w:t>
-      </w:r>
-      <w:proofErr w:type="spellEnd"/>
-      <w:r>
-        <w:rPr>
-          <w:rFonts w:asciiTheme="minorHAnsi" w:hAnsiTheme="minorHAnsi"/>
-        </w:rPr>
-        <w:t xml:space="preserve"> 7 5800H</w:t>
+        <w:t>processore: AMD Ryzen 7 5800H</w:t>
       </w:r>
     </w:p>
     <w:p>
@@ -20548,21 +20128,7 @@
         <w:rPr>
           <w:rFonts w:asciiTheme="minorHAnsi" w:hAnsiTheme="minorHAnsi"/>
         </w:rPr>
-        <w:t xml:space="preserve">Spiegare loro la procedura di test: il test si è tenuto in un ambiente chiuso e controllato. Gli utenti si sono posizionati davanti ad una macchina per il test con accanto uno dei membri </w:t>
-      </w:r>
-      <w:proofErr w:type="gramStart"/>
-      <w:r>
-        <w:rPr>
-          <w:rFonts w:asciiTheme="minorHAnsi" w:hAnsiTheme="minorHAnsi"/>
-        </w:rPr>
-        <w:t>del team</w:t>
-      </w:r>
-      <w:proofErr w:type="gramEnd"/>
-      <w:r>
-        <w:rPr>
-          <w:rFonts w:asciiTheme="minorHAnsi" w:hAnsiTheme="minorHAnsi"/>
-        </w:rPr>
-        <w:t xml:space="preserve"> di sviluppo, posto lì per eventuali chiarimenti e aiuti, ove necessari. Agli utenti è stato chiesto di provare in prima persona l’applicazione e di esporre durante il gioco, a volte sollecitati, le proprie impressioni e sensazioni. </w:t>
+        <w:t xml:space="preserve">Spiegare loro la procedura di test: il test si è tenuto in un ambiente chiuso e controllato. Gli utenti si sono posizionati davanti ad una macchina per il test con accanto uno dei membri del team di sviluppo, posto lì per eventuali chiarimenti e aiuti, ove necessari. Agli utenti è stato chiesto di provare in prima persona l’applicazione e di esporre durante il gioco, a volte sollecitati, le proprie impressioni e sensazioni. </w:t>
       </w:r>
     </w:p>
     <w:p>
@@ -20582,21 +20148,7 @@
         <w:rPr>
           <w:rFonts w:asciiTheme="minorHAnsi" w:hAnsiTheme="minorHAnsi"/>
         </w:rPr>
-        <w:t xml:space="preserve">Osservarli mentre usano il programma: Il membro </w:t>
-      </w:r>
-      <w:proofErr w:type="gramStart"/>
-      <w:r>
-        <w:rPr>
-          <w:rFonts w:asciiTheme="minorHAnsi" w:hAnsiTheme="minorHAnsi"/>
-        </w:rPr>
-        <w:t>del team</w:t>
-      </w:r>
-      <w:proofErr w:type="gramEnd"/>
-      <w:r>
-        <w:rPr>
-          <w:rFonts w:asciiTheme="minorHAnsi" w:hAnsiTheme="minorHAnsi"/>
-        </w:rPr>
-        <w:t xml:space="preserve"> di sviluppo presente durante il test prendeva nota di eventuali difficoltà dell'utente. Gli utenti hanno consentito di rilevare alcuni malfunzionamenti non riscontrati durante l’alfa test:</w:t>
+        <w:t>Osservarli mentre usano il programma: Il membro del team di sviluppo presente durante il test prendeva nota di eventuali difficoltà dell'utente. Gli utenti hanno consentito di rilevare alcuni malfunzionamenti non riscontrati durante l’alfa test:</w:t>
       </w:r>
     </w:p>
     <w:p>
@@ -20666,21 +20218,7 @@
         <w:rPr>
           <w:color w:val="538135" w:themeColor="accent6" w:themeShade="BF"/>
         </w:rPr>
-        <w:t xml:space="preserve">Questionario SUS (System </w:t>
-      </w:r>
-      <w:proofErr w:type="spellStart"/>
-      <w:r>
-        <w:rPr>
-          <w:color w:val="538135" w:themeColor="accent6" w:themeShade="BF"/>
-        </w:rPr>
-        <w:t>Usability</w:t>
-      </w:r>
-      <w:proofErr w:type="spellEnd"/>
-      <w:r>
-        <w:rPr>
-          <w:color w:val="538135" w:themeColor="accent6" w:themeShade="BF"/>
-        </w:rPr>
-        <w:t xml:space="preserve"> Scale)</w:t>
+        <w:t>Questionario SUS (System Usability Scale)</w:t>
       </w:r>
       <w:bookmarkEnd w:id="131"/>
       <w:bookmarkEnd w:id="132"/>
@@ -20703,21 +20241,7 @@
         <w:rPr>
           <w:rFonts w:asciiTheme="majorHAnsi" w:hAnsiTheme="majorHAnsi"/>
         </w:rPr>
-        <w:t xml:space="preserve">Di seguito si riporta una scheda di esempio per la compilazione del questionario SUS (System </w:t>
-      </w:r>
-      <w:proofErr w:type="spellStart"/>
-      <w:r>
-        <w:rPr>
-          <w:rFonts w:asciiTheme="majorHAnsi" w:hAnsiTheme="majorHAnsi"/>
-        </w:rPr>
-        <w:t>Usability</w:t>
-      </w:r>
-      <w:proofErr w:type="spellEnd"/>
-      <w:r>
-        <w:rPr>
-          <w:rFonts w:asciiTheme="majorHAnsi" w:hAnsiTheme="majorHAnsi"/>
-        </w:rPr>
-        <w:t xml:space="preserve"> Scale.</w:t>
+        <w:t>Di seguito si riporta una scheda di esempio per la compilazione del questionario SUS (System Usability Scale.</w:t>
       </w:r>
     </w:p>
     <w:p>

</xml_diff>

<commit_message>
Sostituito soldi con denaro
</commit_message>
<xml_diff>
--- a/doc/pianificazione/Healthy Catering Documentazione (Gruppo 7).docx
+++ b/doc/pianificazione/Healthy Catering Documentazione (Gruppo 7).docx
@@ -13181,7 +13181,19 @@
         <w:rPr>
           <w:rFonts w:asciiTheme="minorHAnsi" w:hAnsiTheme="minorHAnsi" w:cstheme="minorHAnsi"/>
         </w:rPr>
-        <w:t>Una partita si considera finita, quando il punteggio arriva a 0 e non c’è più possibilità di creare altri piatti, avendo finito sia i soldi che gli ingredienti nel magazzino.</w:t>
+        <w:t>Una partita si considera finita, quando il punteggio arriva a 0 e non c’è più possibilità di creare altri piatti, avendo finito sia i</w:t>
+      </w:r>
+      <w:r>
+        <w:rPr>
+          <w:rFonts w:asciiTheme="minorHAnsi" w:hAnsiTheme="minorHAnsi" w:cstheme="minorHAnsi"/>
+        </w:rPr>
+        <w:t xml:space="preserve">l denaro </w:t>
+      </w:r>
+      <w:r>
+        <w:rPr>
+          <w:rFonts w:asciiTheme="minorHAnsi" w:hAnsiTheme="minorHAnsi" w:cstheme="minorHAnsi"/>
+        </w:rPr>
+        <w:t>che gli ingredienti nel magazzino.</w:t>
       </w:r>
     </w:p>
     <w:p>
@@ -13716,7 +13728,19 @@
         <w:rPr>
           <w:rFonts w:asciiTheme="minorHAnsi" w:hAnsiTheme="minorHAnsi" w:cstheme="minorHAnsi"/>
         </w:rPr>
-        <w:t>, quando il punteggio arriva a 0 e non c’è più possibilità di creare altri piatti, avendo finito sia i soldi che gli ingredienti nel magazzino.</w:t>
+        <w:t>, quando il punteggio arriva a 0 e non c’è più possibilità di creare altri piatti, avendo finito sia i</w:t>
+      </w:r>
+      <w:r>
+        <w:rPr>
+          <w:rFonts w:asciiTheme="minorHAnsi" w:hAnsiTheme="minorHAnsi" w:cstheme="minorHAnsi"/>
+        </w:rPr>
+        <w:t>l denaro</w:t>
+      </w:r>
+      <w:r>
+        <w:rPr>
+          <w:rFonts w:asciiTheme="minorHAnsi" w:hAnsiTheme="minorHAnsi" w:cstheme="minorHAnsi"/>
+        </w:rPr>
+        <w:t xml:space="preserve"> che gli ingredienti nel magazzino.</w:t>
       </w:r>
     </w:p>
     <w:p>
@@ -13889,7 +13913,19 @@
         <w:rPr>
           <w:rFonts w:asciiTheme="minorHAnsi" w:hAnsiTheme="minorHAnsi" w:cstheme="minorHAnsi"/>
         </w:rPr>
-        <w:t>, quando il punteggio arriva a 0 e non c’è più possibilità di creare altri piatti, avendo finito sia i soldi che gli ingredienti nel magazzino.</w:t>
+        <w:t>, quando il punteggio arriva a 0 e non c’è più possibilità di creare altri piatti, avendo finito sia i</w:t>
+      </w:r>
+      <w:r>
+        <w:rPr>
+          <w:rFonts w:asciiTheme="minorHAnsi" w:hAnsiTheme="minorHAnsi" w:cstheme="minorHAnsi"/>
+        </w:rPr>
+        <w:t xml:space="preserve">l denaro </w:t>
+      </w:r>
+      <w:r>
+        <w:rPr>
+          <w:rFonts w:asciiTheme="minorHAnsi" w:hAnsiTheme="minorHAnsi" w:cstheme="minorHAnsi"/>
+        </w:rPr>
+        <w:t>che gli ingredienti nel magazzino.</w:t>
       </w:r>
     </w:p>
     <w:p>
@@ -18183,19 +18219,37 @@
         <w:rPr>
           <w:rFonts w:asciiTheme="minorHAnsi" w:hAnsiTheme="minorHAnsi" w:cstheme="minorHAnsi"/>
         </w:rPr>
-        <w:t xml:space="preserve"> i </w:t>
-      </w:r>
-      <w:r>
-        <w:rPr>
-          <w:rFonts w:asciiTheme="minorHAnsi" w:hAnsiTheme="minorHAnsi" w:cstheme="minorHAnsi"/>
-        </w:rPr>
-        <w:t xml:space="preserve">suoi </w:t>
-      </w:r>
-      <w:r>
-        <w:rPr>
-          <w:rFonts w:asciiTheme="minorHAnsi" w:hAnsiTheme="minorHAnsi" w:cstheme="minorHAnsi"/>
-        </w:rPr>
-        <w:t xml:space="preserve">soldi e il </w:t>
+        <w:t xml:space="preserve"> i</w:t>
+      </w:r>
+      <w:r>
+        <w:rPr>
+          <w:rFonts w:asciiTheme="minorHAnsi" w:hAnsiTheme="minorHAnsi" w:cstheme="minorHAnsi"/>
+        </w:rPr>
+        <w:t>l</w:t>
+      </w:r>
+      <w:r>
+        <w:rPr>
+          <w:rFonts w:asciiTheme="minorHAnsi" w:hAnsiTheme="minorHAnsi" w:cstheme="minorHAnsi"/>
+        </w:rPr>
+        <w:t xml:space="preserve"> </w:t>
+      </w:r>
+      <w:r>
+        <w:rPr>
+          <w:rFonts w:asciiTheme="minorHAnsi" w:hAnsiTheme="minorHAnsi" w:cstheme="minorHAnsi"/>
+        </w:rPr>
+        <w:t>suo</w:t>
+      </w:r>
+      <w:r>
+        <w:rPr>
+          <w:rFonts w:asciiTheme="minorHAnsi" w:hAnsiTheme="minorHAnsi" w:cstheme="minorHAnsi"/>
+        </w:rPr>
+        <w:t xml:space="preserve"> denaro</w:t>
+      </w:r>
+      <w:r>
+        <w:rPr>
+          <w:rFonts w:asciiTheme="minorHAnsi" w:hAnsiTheme="minorHAnsi" w:cstheme="minorHAnsi"/>
+        </w:rPr>
+        <w:t xml:space="preserve"> e il </w:t>
       </w:r>
       <w:r>
         <w:rPr>
@@ -18219,7 +18273,31 @@
         <w:rPr>
           <w:rFonts w:asciiTheme="minorHAnsi" w:hAnsiTheme="minorHAnsi" w:cstheme="minorHAnsi"/>
         </w:rPr>
-        <w:t xml:space="preserve"> da poter superare il livello, nel caso dovess</w:t>
+        <w:t xml:space="preserve"> da poter superare il livello</w:t>
+      </w:r>
+      <w:r>
+        <w:rPr>
+          <w:rFonts w:asciiTheme="minorHAnsi" w:hAnsiTheme="minorHAnsi" w:cstheme="minorHAnsi"/>
+        </w:rPr>
+        <w:t>.</w:t>
+      </w:r>
+      <w:r>
+        <w:rPr>
+          <w:rFonts w:asciiTheme="minorHAnsi" w:hAnsiTheme="minorHAnsi" w:cstheme="minorHAnsi"/>
+        </w:rPr>
+        <w:t xml:space="preserve"> </w:t>
+      </w:r>
+      <w:r>
+        <w:rPr>
+          <w:rFonts w:asciiTheme="minorHAnsi" w:hAnsiTheme="minorHAnsi" w:cstheme="minorHAnsi"/>
+        </w:rPr>
+        <w:t>N</w:t>
+      </w:r>
+      <w:r>
+        <w:rPr>
+          <w:rFonts w:asciiTheme="minorHAnsi" w:hAnsiTheme="minorHAnsi" w:cstheme="minorHAnsi"/>
+        </w:rPr>
+        <w:t>el caso dovess</w:t>
       </w:r>
       <w:r>
         <w:rPr>
@@ -18406,7 +18484,25 @@
         <w:rPr>
           <w:rFonts w:asciiTheme="minorHAnsi" w:hAnsiTheme="minorHAnsi" w:cstheme="minorHAnsi"/>
         </w:rPr>
-        <w:t xml:space="preserve">più crescerà il numero dei soldi </w:t>
+        <w:t xml:space="preserve">più </w:t>
+      </w:r>
+      <w:r>
+        <w:rPr>
+          <w:rFonts w:asciiTheme="minorHAnsi" w:hAnsiTheme="minorHAnsi" w:cstheme="minorHAnsi"/>
+        </w:rPr>
+        <w:t xml:space="preserve">incrementerà </w:t>
+      </w:r>
+      <w:r>
+        <w:rPr>
+          <w:rFonts w:asciiTheme="minorHAnsi" w:hAnsiTheme="minorHAnsi" w:cstheme="minorHAnsi"/>
+        </w:rPr>
+        <w:t xml:space="preserve">il </w:t>
+      </w:r>
+      <w:r>
+        <w:rPr>
+          <w:rFonts w:asciiTheme="minorHAnsi" w:hAnsiTheme="minorHAnsi" w:cstheme="minorHAnsi"/>
+        </w:rPr>
+        <w:t xml:space="preserve">denaro </w:t>
       </w:r>
       <w:r>
         <w:rPr>
@@ -18418,7 +18514,19 @@
         <w:rPr>
           <w:rFonts w:asciiTheme="minorHAnsi" w:hAnsiTheme="minorHAnsi" w:cstheme="minorHAnsi"/>
         </w:rPr>
-        <w:t xml:space="preserve">e più </w:t>
+        <w:t>e</w:t>
+      </w:r>
+      <w:r>
+        <w:rPr>
+          <w:rFonts w:asciiTheme="minorHAnsi" w:hAnsiTheme="minorHAnsi" w:cstheme="minorHAnsi"/>
+        </w:rPr>
+        <w:t xml:space="preserve"> più</w:t>
+      </w:r>
+      <w:r>
+        <w:rPr>
+          <w:rFonts w:asciiTheme="minorHAnsi" w:hAnsiTheme="minorHAnsi" w:cstheme="minorHAnsi"/>
+        </w:rPr>
+        <w:t xml:space="preserve"> </w:t>
       </w:r>
       <w:r>
         <w:rPr>
@@ -18430,19 +18538,7 @@
         <w:rPr>
           <w:rFonts w:asciiTheme="minorHAnsi" w:hAnsiTheme="minorHAnsi" w:cstheme="minorHAnsi"/>
         </w:rPr>
-        <w:t xml:space="preserve"> </w:t>
-      </w:r>
-      <w:r>
-        <w:rPr>
-          <w:rFonts w:asciiTheme="minorHAnsi" w:hAnsiTheme="minorHAnsi" w:cstheme="minorHAnsi"/>
-        </w:rPr>
-        <w:t xml:space="preserve">egli </w:t>
-      </w:r>
-      <w:r>
-        <w:rPr>
-          <w:rFonts w:asciiTheme="minorHAnsi" w:hAnsiTheme="minorHAnsi" w:cstheme="minorHAnsi"/>
-        </w:rPr>
-        <w:t>potr</w:t>
+        <w:t xml:space="preserve"> potr</w:t>
       </w:r>
       <w:r>
         <w:rPr>

</xml_diff>

<commit_message>
Aggiornati prototipi e flowchart
</commit_message>
<xml_diff>
--- a/doc/pianificazione/Healthy Catering Documentazione (Gruppo 7).docx
+++ b/doc/pianificazione/Healthy Catering Documentazione (Gruppo 7).docx
@@ -5417,11 +5417,19 @@
         </w:rPr>
         <w:t xml:space="preserve"> </w:t>
       </w:r>
-      <w:r>
-        <w:rPr>
-          <w:rFonts w:asciiTheme="minorHAnsi" w:hAnsiTheme="minorHAnsi" w:cstheme="minorHAnsi"/>
-        </w:rPr>
-        <w:t>Aspect Ratio: 4:3 e/o 16:9</w:t>
+      <w:proofErr w:type="spellStart"/>
+      <w:r>
+        <w:rPr>
+          <w:rFonts w:asciiTheme="minorHAnsi" w:hAnsiTheme="minorHAnsi" w:cstheme="minorHAnsi"/>
+        </w:rPr>
+        <w:t>Aspect</w:t>
+      </w:r>
+      <w:proofErr w:type="spellEnd"/>
+      <w:r>
+        <w:rPr>
+          <w:rFonts w:asciiTheme="minorHAnsi" w:hAnsiTheme="minorHAnsi" w:cstheme="minorHAnsi"/>
+        </w:rPr>
+        <w:t xml:space="preserve"> Ratio: 4:3 e/o 16:9</w:t>
       </w:r>
     </w:p>
     <w:p>
@@ -5682,11 +5690,19 @@
         </w:rPr>
         <w:t xml:space="preserve"> </w:t>
       </w:r>
-      <w:r>
-        <w:rPr>
-          <w:rFonts w:asciiTheme="minorHAnsi" w:hAnsiTheme="minorHAnsi" w:cstheme="minorHAnsi"/>
-        </w:rPr>
-        <w:t>Aspect Ratio: 4:3 e/o 16:9</w:t>
+      <w:proofErr w:type="spellStart"/>
+      <w:r>
+        <w:rPr>
+          <w:rFonts w:asciiTheme="minorHAnsi" w:hAnsiTheme="minorHAnsi" w:cstheme="minorHAnsi"/>
+        </w:rPr>
+        <w:t>Aspect</w:t>
+      </w:r>
+      <w:proofErr w:type="spellEnd"/>
+      <w:r>
+        <w:rPr>
+          <w:rFonts w:asciiTheme="minorHAnsi" w:hAnsiTheme="minorHAnsi" w:cstheme="minorHAnsi"/>
+        </w:rPr>
+        <w:t xml:space="preserve"> Ratio: 4:3 e/o 16:9</w:t>
       </w:r>
     </w:p>
     <w:p>
@@ -10632,6 +10648,7 @@
       <w:bookmarkStart w:id="61" w:name="_Toc41665010"/>
       <w:bookmarkStart w:id="62" w:name="_Toc101112588"/>
       <w:bookmarkStart w:id="63" w:name="_Toc103418022"/>
+      <w:proofErr w:type="spellStart"/>
       <w:r>
         <w:rPr>
           <w:rFonts w:asciiTheme="majorHAnsi" w:hAnsiTheme="majorHAnsi" w:cstheme="majorHAnsi"/>
@@ -10642,6 +10659,7 @@
         </w:rPr>
         <w:t>Risorse</w:t>
       </w:r>
+      <w:proofErr w:type="spellEnd"/>
       <w:r>
         <w:rPr>
           <w:rFonts w:asciiTheme="majorHAnsi" w:hAnsiTheme="majorHAnsi" w:cstheme="majorHAnsi"/>
@@ -10814,12 +10832,14 @@
           <w:rFonts w:asciiTheme="minorHAnsi" w:hAnsiTheme="minorHAnsi" w:cstheme="minorHAnsi"/>
         </w:rPr>
       </w:pPr>
+      <w:proofErr w:type="spellStart"/>
       <w:r>
         <w:rPr>
           <w:rFonts w:asciiTheme="minorHAnsi" w:hAnsiTheme="minorHAnsi" w:cstheme="minorHAnsi"/>
         </w:rPr>
         <w:t>Drawio</w:t>
       </w:r>
+      <w:proofErr w:type="spellEnd"/>
     </w:p>
     <w:p>
       <w:pPr>
@@ -10947,15 +10967,31 @@
         </w:rPr>
         <w:t xml:space="preserve"> dal sito “</w:t>
       </w:r>
-      <w:hyperlink r:id="rId14" w:anchor="/" w:history="1">
-        <w:r>
-          <w:rPr>
-            <w:rStyle w:val="Collegamentoipertestuale"/>
-            <w:rFonts w:asciiTheme="minorHAnsi" w:hAnsiTheme="minorHAnsi" w:cstheme="minorHAnsi"/>
-          </w:rPr>
-          <w:t>Mixamo</w:t>
-        </w:r>
-      </w:hyperlink>
+      <w:proofErr w:type="spellStart"/>
+      <w:r>
+        <w:fldChar w:fldCharType="begin"/>
+      </w:r>
+      <w:r>
+        <w:instrText xml:space="preserve"> HYPERLINK "https://www.mixamo.com/" \l "/" </w:instrText>
+      </w:r>
+      <w:r>
+        <w:fldChar w:fldCharType="separate"/>
+      </w:r>
+      <w:r>
+        <w:rPr>
+          <w:rStyle w:val="Collegamentoipertestuale"/>
+          <w:rFonts w:asciiTheme="minorHAnsi" w:hAnsiTheme="minorHAnsi" w:cstheme="minorHAnsi"/>
+        </w:rPr>
+        <w:t>Mixamo</w:t>
+      </w:r>
+      <w:proofErr w:type="spellEnd"/>
+      <w:r>
+        <w:rPr>
+          <w:rStyle w:val="Collegamentoipertestuale"/>
+          <w:rFonts w:asciiTheme="minorHAnsi" w:hAnsiTheme="minorHAnsi" w:cstheme="minorHAnsi"/>
+        </w:rPr>
+        <w:fldChar w:fldCharType="end"/>
+      </w:r>
       <w:r>
         <w:rPr>
           <w:rFonts w:asciiTheme="minorHAnsi" w:hAnsiTheme="minorHAnsi" w:cstheme="minorHAnsi"/>
@@ -11961,7 +11997,7 @@
                     <pic:cNvPicPr/>
                   </pic:nvPicPr>
                   <pic:blipFill>
-                    <a:blip r:embed="rId15">
+                    <a:blip r:embed="rId14">
                       <a:extLst>
                         <a:ext uri="{28A0092B-C50C-407E-A947-70E740481C1C}">
                           <a14:useLocalDpi xmlns:a14="http://schemas.microsoft.com/office/drawing/2010/main" val="0"/>
@@ -14007,6 +14043,7 @@
       <w:bookmarkStart w:id="97" w:name="_Toc101112599"/>
       <w:bookmarkStart w:id="98" w:name="_Toc101113488"/>
       <w:bookmarkStart w:id="99" w:name="_Toc103418034"/>
+      <w:proofErr w:type="spellStart"/>
       <w:r>
         <w:rPr>
           <w:color w:val="385623" w:themeColor="accent6" w:themeShade="80"/>
@@ -14017,6 +14054,7 @@
       <w:bookmarkEnd w:id="97"/>
       <w:bookmarkEnd w:id="98"/>
       <w:bookmarkEnd w:id="99"/>
+      <w:proofErr w:type="spellEnd"/>
     </w:p>
     <w:p>
       <w:pPr>
@@ -14030,13 +14068,31 @@
           <w:lang w:val="en-US"/>
         </w:rPr>
       </w:pPr>
-      <w:r>
-        <w:rPr>
-          <w:rFonts w:asciiTheme="minorHAnsi" w:hAnsiTheme="minorHAnsi" w:cstheme="minorHAnsi"/>
-          <w:lang w:val="en-US"/>
-        </w:rPr>
-        <w:t>Schermata iniziale</w:t>
-      </w:r>
+      <w:proofErr w:type="spellStart"/>
+      <w:r>
+        <w:rPr>
+          <w:rFonts w:asciiTheme="minorHAnsi" w:hAnsiTheme="minorHAnsi" w:cstheme="minorHAnsi"/>
+          <w:lang w:val="en-US"/>
+        </w:rPr>
+        <w:t>Schermata</w:t>
+      </w:r>
+      <w:proofErr w:type="spellEnd"/>
+      <w:r>
+        <w:rPr>
+          <w:rFonts w:asciiTheme="minorHAnsi" w:hAnsiTheme="minorHAnsi" w:cstheme="minorHAnsi"/>
+          <w:lang w:val="en-US"/>
+        </w:rPr>
+        <w:t xml:space="preserve"> </w:t>
+      </w:r>
+      <w:proofErr w:type="spellStart"/>
+      <w:r>
+        <w:rPr>
+          <w:rFonts w:asciiTheme="minorHAnsi" w:hAnsiTheme="minorHAnsi" w:cstheme="minorHAnsi"/>
+          <w:lang w:val="en-US"/>
+        </w:rPr>
+        <w:t>iniziale</w:t>
+      </w:r>
+      <w:proofErr w:type="spellEnd"/>
       <w:r>
         <w:rPr>
           <w:rFonts w:asciiTheme="minorHAnsi" w:hAnsiTheme="minorHAnsi" w:cstheme="minorHAnsi"/>
@@ -14060,10 +14116,10 @@
           <w:lang w:val="en-US"/>
         </w:rPr>
         <w:drawing>
-          <wp:inline distT="0" distB="0" distL="0" distR="0" wp14:anchorId="7470F668" wp14:editId="71845747">
-            <wp:extent cx="3433313" cy="7083347"/>
-            <wp:effectExtent l="0" t="0" r="0" b="3810"/>
-            <wp:docPr id="10" name="Immagine 10" descr="Immagine che contiene testo&#10;&#10;Descrizione generata automaticamente"/>
+          <wp:inline distT="0" distB="0" distL="0" distR="0" wp14:anchorId="690AE3FA" wp14:editId="40E9978E">
+            <wp:extent cx="3460703" cy="7139856"/>
+            <wp:effectExtent l="0" t="0" r="0" b="4445"/>
+            <wp:docPr id="13" name="Immagine 13" descr="Immagine che contiene testo&#10;&#10;Descrizione generata automaticamente"/>
             <wp:cNvGraphicFramePr>
               <a:graphicFrameLocks xmlns:a="http://schemas.openxmlformats.org/drawingml/2006/main" noChangeAspect="1"/>
             </wp:cNvGraphicFramePr>
@@ -14071,11 +14127,11 @@
               <a:graphicData uri="http://schemas.openxmlformats.org/drawingml/2006/picture">
                 <pic:pic xmlns:pic="http://schemas.openxmlformats.org/drawingml/2006/picture">
                   <pic:nvPicPr>
-                    <pic:cNvPr id="10" name="Immagine 10" descr="Immagine che contiene testo&#10;&#10;Descrizione generata automaticamente"/>
+                    <pic:cNvPr id="13" name="Immagine 13" descr="Immagine che contiene testo&#10;&#10;Descrizione generata automaticamente"/>
                     <pic:cNvPicPr/>
                   </pic:nvPicPr>
                   <pic:blipFill>
-                    <a:blip r:embed="rId16">
+                    <a:blip r:embed="rId15">
                       <a:extLst>
                         <a:ext uri="{28A0092B-C50C-407E-A947-70E740481C1C}">
                           <a14:useLocalDpi xmlns:a14="http://schemas.microsoft.com/office/drawing/2010/main" val="0"/>
@@ -14089,7 +14145,7 @@
                   <pic:spPr>
                     <a:xfrm>
                       <a:off x="0" y="0"/>
-                      <a:ext cx="3435753" cy="7088382"/>
+                      <a:ext cx="3463485" cy="7145597"/>
                     </a:xfrm>
                     <a:prstGeom prst="rect">
                       <a:avLst/>
@@ -14146,8 +14202,33 @@
           <w:rFonts w:asciiTheme="minorHAnsi" w:hAnsiTheme="minorHAnsi" w:cstheme="minorHAnsi"/>
           <w:lang w:val="en-US"/>
         </w:rPr>
-        <w:t>Menu Selezione Livello</w:t>
-      </w:r>
+        <w:t xml:space="preserve">Menu </w:t>
+      </w:r>
+      <w:proofErr w:type="spellStart"/>
+      <w:r>
+        <w:rPr>
+          <w:rFonts w:asciiTheme="minorHAnsi" w:hAnsiTheme="minorHAnsi" w:cstheme="minorHAnsi"/>
+          <w:lang w:val="en-US"/>
+        </w:rPr>
+        <w:t>Selezione</w:t>
+      </w:r>
+      <w:proofErr w:type="spellEnd"/>
+      <w:r>
+        <w:rPr>
+          <w:rFonts w:asciiTheme="minorHAnsi" w:hAnsiTheme="minorHAnsi" w:cstheme="minorHAnsi"/>
+          <w:lang w:val="en-US"/>
+        </w:rPr>
+        <w:t xml:space="preserve"> </w:t>
+      </w:r>
+      <w:proofErr w:type="spellStart"/>
+      <w:r>
+        <w:rPr>
+          <w:rFonts w:asciiTheme="minorHAnsi" w:hAnsiTheme="minorHAnsi" w:cstheme="minorHAnsi"/>
+          <w:lang w:val="en-US"/>
+        </w:rPr>
+        <w:t>Livello</w:t>
+      </w:r>
+      <w:proofErr w:type="spellEnd"/>
     </w:p>
     <w:p>
       <w:pPr>
@@ -14179,7 +14260,7 @@
                     <pic:cNvPicPr/>
                   </pic:nvPicPr>
                   <pic:blipFill>
-                    <a:blip r:embed="rId17">
+                    <a:blip r:embed="rId16">
                       <a:extLst>
                         <a:ext uri="{28A0092B-C50C-407E-A947-70E740481C1C}">
                           <a14:useLocalDpi xmlns:a14="http://schemas.microsoft.com/office/drawing/2010/main" val="0"/>
@@ -14340,8 +14421,17 @@
           <w:rFonts w:asciiTheme="minorHAnsi" w:hAnsiTheme="minorHAnsi" w:cstheme="minorHAnsi"/>
           <w:lang w:val="en-US"/>
         </w:rPr>
-        <w:t>Menu opzioni</w:t>
-      </w:r>
+        <w:t xml:space="preserve">Menu </w:t>
+      </w:r>
+      <w:proofErr w:type="spellStart"/>
+      <w:r>
+        <w:rPr>
+          <w:rFonts w:asciiTheme="minorHAnsi" w:hAnsiTheme="minorHAnsi" w:cstheme="minorHAnsi"/>
+          <w:lang w:val="en-US"/>
+        </w:rPr>
+        <w:t>opzioni</w:t>
+      </w:r>
+      <w:proofErr w:type="spellEnd"/>
       <w:r>
         <w:rPr>
           <w:rFonts w:asciiTheme="minorHAnsi" w:hAnsiTheme="minorHAnsi" w:cstheme="minorHAnsi"/>
@@ -14400,7 +14490,7 @@
                     </pic:cNvPicPr>
                   </pic:nvPicPr>
                   <pic:blipFill>
-                    <a:blip r:embed="rId18">
+                    <a:blip r:embed="rId17">
                       <a:extLst>
                         <a:ext uri="{28A0092B-C50C-407E-A947-70E740481C1C}">
                           <a14:useLocalDpi xmlns:a14="http://schemas.microsoft.com/office/drawing/2010/main" val="0"/>
@@ -14476,8 +14566,49 @@
           <w:lang w:val="en-US"/>
         </w:rPr>
         <w:lastRenderedPageBreak/>
-        <w:t>Menu Opzioni Impostazioni Controlli</w:t>
-      </w:r>
+        <w:t xml:space="preserve">Menu </w:t>
+      </w:r>
+      <w:proofErr w:type="spellStart"/>
+      <w:r>
+        <w:rPr>
+          <w:rFonts w:asciiTheme="minorHAnsi" w:hAnsiTheme="minorHAnsi" w:cstheme="minorHAnsi"/>
+          <w:lang w:val="en-US"/>
+        </w:rPr>
+        <w:t>Opzioni</w:t>
+      </w:r>
+      <w:proofErr w:type="spellEnd"/>
+      <w:r>
+        <w:rPr>
+          <w:rFonts w:asciiTheme="minorHAnsi" w:hAnsiTheme="minorHAnsi" w:cstheme="minorHAnsi"/>
+          <w:lang w:val="en-US"/>
+        </w:rPr>
+        <w:t xml:space="preserve"> </w:t>
+      </w:r>
+      <w:proofErr w:type="spellStart"/>
+      <w:r>
+        <w:rPr>
+          <w:rFonts w:asciiTheme="minorHAnsi" w:hAnsiTheme="minorHAnsi" w:cstheme="minorHAnsi"/>
+          <w:lang w:val="en-US"/>
+        </w:rPr>
+        <w:t>Impostazioni</w:t>
+      </w:r>
+      <w:proofErr w:type="spellEnd"/>
+      <w:r>
+        <w:rPr>
+          <w:rFonts w:asciiTheme="minorHAnsi" w:hAnsiTheme="minorHAnsi" w:cstheme="minorHAnsi"/>
+          <w:lang w:val="en-US"/>
+        </w:rPr>
+        <w:t xml:space="preserve"> </w:t>
+      </w:r>
+      <w:proofErr w:type="spellStart"/>
+      <w:r>
+        <w:rPr>
+          <w:rFonts w:asciiTheme="minorHAnsi" w:hAnsiTheme="minorHAnsi" w:cstheme="minorHAnsi"/>
+          <w:lang w:val="en-US"/>
+        </w:rPr>
+        <w:t>Controlli</w:t>
+      </w:r>
+      <w:proofErr w:type="spellEnd"/>
     </w:p>
     <w:p>
       <w:pPr>
@@ -14509,7 +14640,7 @@
                     <pic:cNvPicPr/>
                   </pic:nvPicPr>
                   <pic:blipFill>
-                    <a:blip r:embed="rId19">
+                    <a:blip r:embed="rId18">
                       <a:extLst>
                         <a:ext uri="{28A0092B-C50C-407E-A947-70E740481C1C}">
                           <a14:useLocalDpi xmlns:a14="http://schemas.microsoft.com/office/drawing/2010/main" val="0"/>
@@ -14644,6 +14775,7 @@
           <w:lang w:val="en-US"/>
         </w:rPr>
       </w:pPr>
+      <w:proofErr w:type="spellStart"/>
       <w:r>
         <w:rPr>
           <w:rFonts w:asciiTheme="minorHAnsi" w:hAnsiTheme="minorHAnsi" w:cstheme="minorHAnsi"/>
@@ -14651,13 +14783,7 @@
         </w:rPr>
         <w:t>Creazione</w:t>
       </w:r>
-      <w:r>
-        <w:rPr>
-          <w:rFonts w:asciiTheme="minorHAnsi" w:hAnsiTheme="minorHAnsi" w:cstheme="minorHAnsi"/>
-          <w:lang w:val="en-US"/>
-        </w:rPr>
-        <w:t>/modifica</w:t>
-      </w:r>
+      <w:proofErr w:type="spellEnd"/>
       <w:r>
         <w:rPr>
           <w:rFonts w:asciiTheme="minorHAnsi" w:hAnsiTheme="minorHAnsi" w:cstheme="minorHAnsi"/>
@@ -14665,6 +14791,7 @@
         </w:rPr>
         <w:t xml:space="preserve"> </w:t>
       </w:r>
+      <w:proofErr w:type="spellStart"/>
       <w:r>
         <w:rPr>
           <w:rFonts w:asciiTheme="minorHAnsi" w:hAnsiTheme="minorHAnsi" w:cstheme="minorHAnsi"/>
@@ -14672,13 +14799,23 @@
         </w:rPr>
         <w:t>profilo</w:t>
       </w:r>
-      <w:r>
-        <w:rPr>
-          <w:rFonts w:asciiTheme="minorHAnsi" w:hAnsiTheme="minorHAnsi" w:cstheme="minorHAnsi"/>
-          <w:lang w:val="en-US"/>
-        </w:rPr>
-        <w:t xml:space="preserve"> giocatore</w:t>
-      </w:r>
+      <w:proofErr w:type="spellEnd"/>
+      <w:r>
+        <w:rPr>
+          <w:rFonts w:asciiTheme="minorHAnsi" w:hAnsiTheme="minorHAnsi" w:cstheme="minorHAnsi"/>
+          <w:lang w:val="en-US"/>
+        </w:rPr>
+        <w:t xml:space="preserve"> </w:t>
+      </w:r>
+      <w:proofErr w:type="spellStart"/>
+      <w:r>
+        <w:rPr>
+          <w:rFonts w:asciiTheme="minorHAnsi" w:hAnsiTheme="minorHAnsi" w:cstheme="minorHAnsi"/>
+          <w:lang w:val="en-US"/>
+        </w:rPr>
+        <w:t>giocatore</w:t>
+      </w:r>
+      <w:proofErr w:type="spellEnd"/>
     </w:p>
     <w:p>
       <w:pPr>
@@ -14710,7 +14847,7 @@
                     <pic:cNvPicPr/>
                   </pic:nvPicPr>
                   <pic:blipFill>
-                    <a:blip r:embed="rId20">
+                    <a:blip r:embed="rId19">
                       <a:extLst>
                         <a:ext uri="{28A0092B-C50C-407E-A947-70E740481C1C}">
                           <a14:useLocalDpi xmlns:a14="http://schemas.microsoft.com/office/drawing/2010/main" val="0"/>
@@ -14775,12 +14912,29 @@
           <w:lang w:val="en-US"/>
         </w:rPr>
       </w:pPr>
-      <w:r>
-        <w:rPr>
-          <w:rFonts w:asciiTheme="minorHAnsi" w:hAnsiTheme="minorHAnsi" w:cstheme="minorHAnsi"/>
-          <w:lang w:val="en-US"/>
-        </w:rPr>
-        <w:t>Scelta profil</w:t>
+      <w:proofErr w:type="spellStart"/>
+      <w:r>
+        <w:rPr>
+          <w:rFonts w:asciiTheme="minorHAnsi" w:hAnsiTheme="minorHAnsi" w:cstheme="minorHAnsi"/>
+          <w:lang w:val="en-US"/>
+        </w:rPr>
+        <w:t>Scelta</w:t>
+      </w:r>
+      <w:proofErr w:type="spellEnd"/>
+      <w:r>
+        <w:rPr>
+          <w:rFonts w:asciiTheme="minorHAnsi" w:hAnsiTheme="minorHAnsi" w:cstheme="minorHAnsi"/>
+          <w:lang w:val="en-US"/>
+        </w:rPr>
+        <w:t xml:space="preserve"> </w:t>
+      </w:r>
+      <w:proofErr w:type="spellStart"/>
+      <w:r>
+        <w:rPr>
+          <w:rFonts w:asciiTheme="minorHAnsi" w:hAnsiTheme="minorHAnsi" w:cstheme="minorHAnsi"/>
+          <w:lang w:val="en-US"/>
+        </w:rPr>
+        <w:t>profil</w:t>
       </w:r>
       <w:r>
         <w:rPr>
@@ -14789,13 +14943,23 @@
         </w:rPr>
         <w:t>o</w:t>
       </w:r>
-      <w:r>
-        <w:rPr>
-          <w:rFonts w:asciiTheme="minorHAnsi" w:hAnsiTheme="minorHAnsi" w:cstheme="minorHAnsi"/>
-          <w:lang w:val="en-US"/>
-        </w:rPr>
-        <w:t xml:space="preserve"> giocatore</w:t>
-      </w:r>
+      <w:proofErr w:type="spellEnd"/>
+      <w:r>
+        <w:rPr>
+          <w:rFonts w:asciiTheme="minorHAnsi" w:hAnsiTheme="minorHAnsi" w:cstheme="minorHAnsi"/>
+          <w:lang w:val="en-US"/>
+        </w:rPr>
+        <w:t xml:space="preserve"> </w:t>
+      </w:r>
+      <w:proofErr w:type="spellStart"/>
+      <w:r>
+        <w:rPr>
+          <w:rFonts w:asciiTheme="minorHAnsi" w:hAnsiTheme="minorHAnsi" w:cstheme="minorHAnsi"/>
+          <w:lang w:val="en-US"/>
+        </w:rPr>
+        <w:t>giocatore</w:t>
+      </w:r>
+      <w:proofErr w:type="spellEnd"/>
     </w:p>
     <w:p>
       <w:pPr>
@@ -14820,10 +14984,10 @@
           <w:lang w:val="en-US"/>
         </w:rPr>
         <w:drawing>
-          <wp:inline distT="0" distB="0" distL="0" distR="0" wp14:anchorId="4D18DE8A" wp14:editId="1B886779">
-            <wp:extent cx="6394575" cy="5796951"/>
-            <wp:effectExtent l="0" t="0" r="0" b="0"/>
-            <wp:docPr id="29" name="Immagine 29" descr="Immagine che contiene testo&#10;&#10;Descrizione generata automaticamente"/>
+          <wp:inline distT="0" distB="0" distL="0" distR="0" wp14:anchorId="6F548845" wp14:editId="286458C5">
+            <wp:extent cx="6338370" cy="7424383"/>
+            <wp:effectExtent l="0" t="0" r="0" b="5715"/>
+            <wp:docPr id="25" name="Immagine 25" descr="Immagine che contiene testo&#10;&#10;Descrizione generata automaticamente"/>
             <wp:cNvGraphicFramePr>
               <a:graphicFrameLocks xmlns:a="http://schemas.openxmlformats.org/drawingml/2006/main" noChangeAspect="1"/>
             </wp:cNvGraphicFramePr>
@@ -14831,11 +14995,11 @@
               <a:graphicData uri="http://schemas.openxmlformats.org/drawingml/2006/picture">
                 <pic:pic xmlns:pic="http://schemas.openxmlformats.org/drawingml/2006/picture">
                   <pic:nvPicPr>
-                    <pic:cNvPr id="29" name="Immagine 29" descr="Immagine che contiene testo&#10;&#10;Descrizione generata automaticamente"/>
+                    <pic:cNvPr id="25" name="Immagine 25" descr="Immagine che contiene testo&#10;&#10;Descrizione generata automaticamente"/>
                     <pic:cNvPicPr/>
                   </pic:nvPicPr>
                   <pic:blipFill>
-                    <a:blip r:embed="rId21">
+                    <a:blip r:embed="rId20">
                       <a:extLst>
                         <a:ext uri="{28A0092B-C50C-407E-A947-70E740481C1C}">
                           <a14:useLocalDpi xmlns:a14="http://schemas.microsoft.com/office/drawing/2010/main" val="0"/>
@@ -14849,7 +15013,7 @@
                   <pic:spPr>
                     <a:xfrm>
                       <a:off x="0" y="0"/>
-                      <a:ext cx="6419481" cy="5819530"/>
+                      <a:ext cx="6360809" cy="7450667"/>
                     </a:xfrm>
                     <a:prstGeom prst="rect">
                       <a:avLst/>
@@ -14888,78 +15052,6 @@
     </w:p>
     <w:p>
       <w:pPr>
-        <w:rPr>
-          <w:rFonts w:asciiTheme="minorHAnsi" w:hAnsiTheme="minorHAnsi" w:cstheme="minorHAnsi"/>
-          <w:lang w:val="en-US"/>
-        </w:rPr>
-      </w:pPr>
-    </w:p>
-    <w:p>
-      <w:pPr>
-        <w:rPr>
-          <w:rFonts w:asciiTheme="minorHAnsi" w:hAnsiTheme="minorHAnsi" w:cstheme="minorHAnsi"/>
-          <w:lang w:val="en-US"/>
-        </w:rPr>
-      </w:pPr>
-    </w:p>
-    <w:p>
-      <w:pPr>
-        <w:rPr>
-          <w:rFonts w:asciiTheme="minorHAnsi" w:hAnsiTheme="minorHAnsi" w:cstheme="minorHAnsi"/>
-          <w:lang w:val="en-US"/>
-        </w:rPr>
-      </w:pPr>
-    </w:p>
-    <w:p>
-      <w:pPr>
-        <w:rPr>
-          <w:rFonts w:asciiTheme="minorHAnsi" w:hAnsiTheme="minorHAnsi" w:cstheme="minorHAnsi"/>
-          <w:lang w:val="en-US"/>
-        </w:rPr>
-      </w:pPr>
-    </w:p>
-    <w:p>
-      <w:pPr>
-        <w:rPr>
-          <w:rFonts w:asciiTheme="minorHAnsi" w:hAnsiTheme="minorHAnsi" w:cstheme="minorHAnsi"/>
-          <w:lang w:val="en-US"/>
-        </w:rPr>
-      </w:pPr>
-    </w:p>
-    <w:p>
-      <w:pPr>
-        <w:rPr>
-          <w:rFonts w:asciiTheme="minorHAnsi" w:hAnsiTheme="minorHAnsi" w:cstheme="minorHAnsi"/>
-          <w:lang w:val="en-US"/>
-        </w:rPr>
-      </w:pPr>
-    </w:p>
-    <w:p>
-      <w:pPr>
-        <w:rPr>
-          <w:rFonts w:asciiTheme="minorHAnsi" w:hAnsiTheme="minorHAnsi" w:cstheme="minorHAnsi"/>
-          <w:lang w:val="en-US"/>
-        </w:rPr>
-      </w:pPr>
-    </w:p>
-    <w:p>
-      <w:pPr>
-        <w:rPr>
-          <w:rFonts w:asciiTheme="minorHAnsi" w:hAnsiTheme="minorHAnsi" w:cstheme="minorHAnsi"/>
-          <w:lang w:val="en-US"/>
-        </w:rPr>
-      </w:pPr>
-    </w:p>
-    <w:p>
-      <w:pPr>
-        <w:rPr>
-          <w:rFonts w:asciiTheme="minorHAnsi" w:hAnsiTheme="minorHAnsi" w:cstheme="minorHAnsi"/>
-          <w:lang w:val="en-US"/>
-        </w:rPr>
-      </w:pPr>
-    </w:p>
-    <w:p>
-      <w:pPr>
         <w:pStyle w:val="Paragrafoelenco"/>
         <w:numPr>
           <w:ilvl w:val="0"/>
@@ -14970,13 +15062,22 @@
           <w:lang w:val="en-US"/>
         </w:rPr>
       </w:pPr>
+      <w:proofErr w:type="spellStart"/>
       <w:r>
         <w:rPr>
           <w:rFonts w:asciiTheme="minorHAnsi" w:hAnsiTheme="minorHAnsi" w:cstheme="minorHAnsi"/>
           <w:lang w:val="en-US"/>
         </w:rPr>
         <w:lastRenderedPageBreak/>
-        <w:t>Classifica.</w:t>
+        <w:t>Classifica</w:t>
+      </w:r>
+      <w:proofErr w:type="spellEnd"/>
+      <w:r>
+        <w:rPr>
+          <w:rFonts w:asciiTheme="minorHAnsi" w:hAnsiTheme="minorHAnsi" w:cstheme="minorHAnsi"/>
+          <w:lang w:val="en-US"/>
+        </w:rPr>
+        <w:t>.</w:t>
       </w:r>
     </w:p>
     <w:p>
@@ -15004,7 +15105,7 @@
                     <pic:cNvPicPr/>
                   </pic:nvPicPr>
                   <pic:blipFill>
-                    <a:blip r:embed="rId22">
+                    <a:blip r:embed="rId21">
                       <a:extLst>
                         <a:ext uri="{28A0092B-C50C-407E-A947-70E740481C1C}">
                           <a14:useLocalDpi xmlns:a14="http://schemas.microsoft.com/office/drawing/2010/main" val="0"/>
@@ -15056,6 +15157,7 @@
           <w:lang w:val="en-US"/>
         </w:rPr>
       </w:pPr>
+      <w:proofErr w:type="spellStart"/>
       <w:r>
         <w:rPr>
           <w:rFonts w:asciiTheme="minorHAnsi" w:hAnsiTheme="minorHAnsi" w:cstheme="minorHAnsi"/>
@@ -15064,6 +15166,7 @@
         <w:lastRenderedPageBreak/>
         <w:t>Crediti</w:t>
       </w:r>
+      <w:proofErr w:type="spellEnd"/>
       <w:r>
         <w:rPr>
           <w:rFonts w:asciiTheme="minorHAnsi" w:hAnsiTheme="minorHAnsi" w:cstheme="minorHAnsi"/>
@@ -15102,7 +15205,7 @@
                     <pic:cNvPicPr/>
                   </pic:nvPicPr>
                   <pic:blipFill>
-                    <a:blip r:embed="rId23">
+                    <a:blip r:embed="rId22">
                       <a:extLst>
                         <a:ext uri="{28A0092B-C50C-407E-A947-70E740481C1C}">
                           <a14:useLocalDpi xmlns:a14="http://schemas.microsoft.com/office/drawing/2010/main" val="0"/>
@@ -15199,12 +15302,21 @@
           <w:lang w:val="en-US"/>
         </w:rPr>
       </w:pPr>
-      <w:r>
-        <w:rPr>
-          <w:rFonts w:asciiTheme="minorHAnsi" w:hAnsiTheme="minorHAnsi" w:cstheme="minorHAnsi"/>
-          <w:lang w:val="en-US"/>
-        </w:rPr>
-        <w:t>Schermata in-game.</w:t>
+      <w:proofErr w:type="spellStart"/>
+      <w:r>
+        <w:rPr>
+          <w:rFonts w:asciiTheme="minorHAnsi" w:hAnsiTheme="minorHAnsi" w:cstheme="minorHAnsi"/>
+          <w:lang w:val="en-US"/>
+        </w:rPr>
+        <w:t>Schermata</w:t>
+      </w:r>
+      <w:proofErr w:type="spellEnd"/>
+      <w:r>
+        <w:rPr>
+          <w:rFonts w:asciiTheme="minorHAnsi" w:hAnsiTheme="minorHAnsi" w:cstheme="minorHAnsi"/>
+          <w:lang w:val="en-US"/>
+        </w:rPr>
+        <w:t xml:space="preserve"> in-game.</w:t>
       </w:r>
     </w:p>
     <w:p>
@@ -15236,7 +15348,7 @@
                     <pic:cNvPicPr/>
                   </pic:nvPicPr>
                   <pic:blipFill>
-                    <a:blip r:embed="rId24">
+                    <a:blip r:embed="rId23">
                       <a:extLst>
                         <a:ext uri="{28A0092B-C50C-407E-A947-70E740481C1C}">
                           <a14:useLocalDpi xmlns:a14="http://schemas.microsoft.com/office/drawing/2010/main" val="0"/>
@@ -15428,7 +15540,23 @@
           <w:rFonts w:asciiTheme="minorHAnsi" w:hAnsiTheme="minorHAnsi" w:cstheme="minorHAnsi"/>
           <w:lang w:val="en-US"/>
         </w:rPr>
-        <w:t>Flowchart del menu iniziale.</w:t>
+        <w:t xml:space="preserve">Flowchart del menu </w:t>
+      </w:r>
+      <w:proofErr w:type="spellStart"/>
+      <w:r>
+        <w:rPr>
+          <w:rFonts w:asciiTheme="minorHAnsi" w:hAnsiTheme="minorHAnsi" w:cstheme="minorHAnsi"/>
+          <w:lang w:val="en-US"/>
+        </w:rPr>
+        <w:t>iniziale</w:t>
+      </w:r>
+      <w:proofErr w:type="spellEnd"/>
+      <w:r>
+        <w:rPr>
+          <w:rFonts w:asciiTheme="minorHAnsi" w:hAnsiTheme="minorHAnsi" w:cstheme="minorHAnsi"/>
+          <w:lang w:val="en-US"/>
+        </w:rPr>
+        <w:t>.</w:t>
       </w:r>
     </w:p>
     <w:p>
@@ -15445,10 +15573,10 @@
           <w:lang w:val="en-US"/>
         </w:rPr>
         <w:drawing>
-          <wp:inline distT="0" distB="0" distL="0" distR="0" wp14:anchorId="1CC6D5DD" wp14:editId="60CA8E98">
-            <wp:extent cx="6683208" cy="4287328"/>
+          <wp:inline distT="0" distB="0" distL="0" distR="0" wp14:anchorId="35D52B38" wp14:editId="176F8A8D">
+            <wp:extent cx="6449906" cy="5302155"/>
             <wp:effectExtent l="0" t="0" r="0" b="0"/>
-            <wp:docPr id="28" name="Immagine 28"/>
+            <wp:docPr id="31" name="Immagine 31"/>
             <wp:cNvGraphicFramePr>
               <a:graphicFrameLocks xmlns:a="http://schemas.openxmlformats.org/drawingml/2006/main" noChangeAspect="1"/>
             </wp:cNvGraphicFramePr>
@@ -15456,11 +15584,11 @@
               <a:graphicData uri="http://schemas.openxmlformats.org/drawingml/2006/picture">
                 <pic:pic xmlns:pic="http://schemas.openxmlformats.org/drawingml/2006/picture">
                   <pic:nvPicPr>
-                    <pic:cNvPr id="28" name="Immagine 28"/>
+                    <pic:cNvPr id="31" name="Immagine 31"/>
                     <pic:cNvPicPr/>
                   </pic:nvPicPr>
                   <pic:blipFill>
-                    <a:blip r:embed="rId25">
+                    <a:blip r:embed="rId24">
                       <a:extLst>
                         <a:ext uri="{28A0092B-C50C-407E-A947-70E740481C1C}">
                           <a14:useLocalDpi xmlns:a14="http://schemas.microsoft.com/office/drawing/2010/main" val="0"/>
@@ -15474,7 +15602,7 @@
                   <pic:spPr>
                     <a:xfrm>
                       <a:off x="0" y="0"/>
-                      <a:ext cx="6688250" cy="4290562"/>
+                      <a:ext cx="6459837" cy="5310319"/>
                     </a:xfrm>
                     <a:prstGeom prst="rect">
                       <a:avLst/>
@@ -15606,61 +15734,6 @@
     </w:p>
     <w:p>
       <w:pPr>
-        <w:jc w:val="center"/>
-        <w:rPr>
-          <w:rFonts w:asciiTheme="minorHAnsi" w:hAnsiTheme="minorHAnsi" w:cstheme="minorHAnsi"/>
-          <w:lang w:val="en-US"/>
-        </w:rPr>
-      </w:pPr>
-    </w:p>
-    <w:p>
-      <w:pPr>
-        <w:jc w:val="center"/>
-        <w:rPr>
-          <w:rFonts w:asciiTheme="minorHAnsi" w:hAnsiTheme="minorHAnsi" w:cstheme="minorHAnsi"/>
-          <w:lang w:val="en-US"/>
-        </w:rPr>
-      </w:pPr>
-    </w:p>
-    <w:p>
-      <w:pPr>
-        <w:jc w:val="center"/>
-        <w:rPr>
-          <w:rFonts w:asciiTheme="minorHAnsi" w:hAnsiTheme="minorHAnsi" w:cstheme="minorHAnsi"/>
-          <w:lang w:val="en-US"/>
-        </w:rPr>
-      </w:pPr>
-    </w:p>
-    <w:p>
-      <w:pPr>
-        <w:jc w:val="center"/>
-        <w:rPr>
-          <w:rFonts w:asciiTheme="minorHAnsi" w:hAnsiTheme="minorHAnsi" w:cstheme="minorHAnsi"/>
-          <w:lang w:val="en-US"/>
-        </w:rPr>
-      </w:pPr>
-    </w:p>
-    <w:p>
-      <w:pPr>
-        <w:jc w:val="center"/>
-        <w:rPr>
-          <w:rFonts w:asciiTheme="minorHAnsi" w:hAnsiTheme="minorHAnsi" w:cstheme="minorHAnsi"/>
-          <w:lang w:val="en-US"/>
-        </w:rPr>
-      </w:pPr>
-    </w:p>
-    <w:p>
-      <w:pPr>
-        <w:jc w:val="center"/>
-        <w:rPr>
-          <w:rFonts w:asciiTheme="minorHAnsi" w:hAnsiTheme="minorHAnsi" w:cstheme="minorHAnsi"/>
-          <w:lang w:val="en-US"/>
-        </w:rPr>
-      </w:pPr>
-    </w:p>
-    <w:p>
-      <w:pPr>
-        <w:jc w:val="center"/>
         <w:rPr>
           <w:rFonts w:asciiTheme="minorHAnsi" w:hAnsiTheme="minorHAnsi" w:cstheme="minorHAnsi"/>
           <w:lang w:val="en-US"/>
@@ -15687,13 +15760,31 @@
         <w:lastRenderedPageBreak/>
         <w:t xml:space="preserve">Flowchart </w:t>
       </w:r>
-      <w:r>
-        <w:rPr>
-          <w:rFonts w:asciiTheme="minorHAnsi" w:hAnsiTheme="minorHAnsi" w:cstheme="minorHAnsi"/>
-          <w:lang w:val="en-US"/>
-        </w:rPr>
-        <w:t>sezione crediti</w:t>
-      </w:r>
+      <w:proofErr w:type="spellStart"/>
+      <w:r>
+        <w:rPr>
+          <w:rFonts w:asciiTheme="minorHAnsi" w:hAnsiTheme="minorHAnsi" w:cstheme="minorHAnsi"/>
+          <w:lang w:val="en-US"/>
+        </w:rPr>
+        <w:t>sezione</w:t>
+      </w:r>
+      <w:proofErr w:type="spellEnd"/>
+      <w:r>
+        <w:rPr>
+          <w:rFonts w:asciiTheme="minorHAnsi" w:hAnsiTheme="minorHAnsi" w:cstheme="minorHAnsi"/>
+          <w:lang w:val="en-US"/>
+        </w:rPr>
+        <w:t xml:space="preserve"> </w:t>
+      </w:r>
+      <w:proofErr w:type="spellStart"/>
+      <w:r>
+        <w:rPr>
+          <w:rFonts w:asciiTheme="minorHAnsi" w:hAnsiTheme="minorHAnsi" w:cstheme="minorHAnsi"/>
+          <w:lang w:val="en-US"/>
+        </w:rPr>
+        <w:t>crediti</w:t>
+      </w:r>
+      <w:proofErr w:type="spellEnd"/>
       <w:r>
         <w:rPr>
           <w:rFonts w:asciiTheme="minorHAnsi" w:hAnsiTheme="minorHAnsi" w:cstheme="minorHAnsi"/>
@@ -15732,7 +15823,7 @@
                     <pic:cNvPicPr/>
                   </pic:nvPicPr>
                   <pic:blipFill>
-                    <a:blip r:embed="rId26">
+                    <a:blip r:embed="rId25">
                       <a:extLst>
                         <a:ext uri="{28A0092B-C50C-407E-A947-70E740481C1C}">
                           <a14:useLocalDpi xmlns:a14="http://schemas.microsoft.com/office/drawing/2010/main" val="0"/>
@@ -15964,8 +16055,33 @@
           <w:rFonts w:asciiTheme="minorHAnsi" w:hAnsiTheme="minorHAnsi" w:cstheme="minorHAnsi"/>
           <w:lang w:val="en-US"/>
         </w:rPr>
-        <w:t>Flowchart sezione classifica</w:t>
-      </w:r>
+        <w:t xml:space="preserve">Flowchart </w:t>
+      </w:r>
+      <w:proofErr w:type="spellStart"/>
+      <w:r>
+        <w:rPr>
+          <w:rFonts w:asciiTheme="minorHAnsi" w:hAnsiTheme="minorHAnsi" w:cstheme="minorHAnsi"/>
+          <w:lang w:val="en-US"/>
+        </w:rPr>
+        <w:t>sezione</w:t>
+      </w:r>
+      <w:proofErr w:type="spellEnd"/>
+      <w:r>
+        <w:rPr>
+          <w:rFonts w:asciiTheme="minorHAnsi" w:hAnsiTheme="minorHAnsi" w:cstheme="minorHAnsi"/>
+          <w:lang w:val="en-US"/>
+        </w:rPr>
+        <w:t xml:space="preserve"> </w:t>
+      </w:r>
+      <w:proofErr w:type="spellStart"/>
+      <w:r>
+        <w:rPr>
+          <w:rFonts w:asciiTheme="minorHAnsi" w:hAnsiTheme="minorHAnsi" w:cstheme="minorHAnsi"/>
+          <w:lang w:val="en-US"/>
+        </w:rPr>
+        <w:t>classifica</w:t>
+      </w:r>
+      <w:proofErr w:type="spellEnd"/>
     </w:p>
     <w:p>
       <w:pPr>
@@ -15982,9 +16098,9 @@
           <w:lang w:val="en-US"/>
         </w:rPr>
         <w:drawing>
-          <wp:inline distT="0" distB="0" distL="0" distR="0" wp14:anchorId="71525569" wp14:editId="7942798F">
-            <wp:extent cx="2619375" cy="5734050"/>
-            <wp:effectExtent l="0" t="0" r="9525" b="0"/>
+          <wp:inline distT="0" distB="0" distL="0" distR="0" wp14:anchorId="71525569" wp14:editId="1D4FD98D">
+            <wp:extent cx="3644031" cy="7977116"/>
+            <wp:effectExtent l="0" t="0" r="0" b="5080"/>
             <wp:docPr id="9" name="Immagine 9"/>
             <wp:cNvGraphicFramePr>
               <a:graphicFrameLocks xmlns:a="http://schemas.openxmlformats.org/drawingml/2006/main" noChangeAspect="1"/>
@@ -15997,7 +16113,7 @@
                     <pic:cNvPicPr/>
                   </pic:nvPicPr>
                   <pic:blipFill>
-                    <a:blip r:embed="rId27">
+                    <a:blip r:embed="rId26">
                       <a:extLst>
                         <a:ext uri="{28A0092B-C50C-407E-A947-70E740481C1C}">
                           <a14:useLocalDpi xmlns:a14="http://schemas.microsoft.com/office/drawing/2010/main" val="0"/>
@@ -16011,7 +16127,7 @@
                   <pic:spPr>
                     <a:xfrm>
                       <a:off x="0" y="0"/>
-                      <a:ext cx="2619375" cy="5734050"/>
+                      <a:ext cx="3652041" cy="7994650"/>
                     </a:xfrm>
                     <a:prstGeom prst="rect">
                       <a:avLst/>
@@ -16026,124 +16142,6 @@
     </w:p>
     <w:p>
       <w:pPr>
-        <w:jc w:val="center"/>
-        <w:rPr>
-          <w:rFonts w:asciiTheme="minorHAnsi" w:hAnsiTheme="minorHAnsi" w:cstheme="minorHAnsi"/>
-          <w:lang w:val="en-US"/>
-        </w:rPr>
-      </w:pPr>
-    </w:p>
-    <w:p>
-      <w:pPr>
-        <w:jc w:val="center"/>
-        <w:rPr>
-          <w:rFonts w:asciiTheme="minorHAnsi" w:hAnsiTheme="minorHAnsi" w:cstheme="minorHAnsi"/>
-          <w:lang w:val="en-US"/>
-        </w:rPr>
-      </w:pPr>
-    </w:p>
-    <w:p>
-      <w:pPr>
-        <w:jc w:val="center"/>
-        <w:rPr>
-          <w:rFonts w:asciiTheme="minorHAnsi" w:hAnsiTheme="minorHAnsi" w:cstheme="minorHAnsi"/>
-          <w:lang w:val="en-US"/>
-        </w:rPr>
-      </w:pPr>
-    </w:p>
-    <w:p>
-      <w:pPr>
-        <w:jc w:val="center"/>
-        <w:rPr>
-          <w:rFonts w:asciiTheme="minorHAnsi" w:hAnsiTheme="minorHAnsi" w:cstheme="minorHAnsi"/>
-          <w:lang w:val="en-US"/>
-        </w:rPr>
-      </w:pPr>
-    </w:p>
-    <w:p>
-      <w:pPr>
-        <w:jc w:val="center"/>
-        <w:rPr>
-          <w:rFonts w:asciiTheme="minorHAnsi" w:hAnsiTheme="minorHAnsi" w:cstheme="minorHAnsi"/>
-          <w:lang w:val="en-US"/>
-        </w:rPr>
-      </w:pPr>
-    </w:p>
-    <w:p>
-      <w:pPr>
-        <w:jc w:val="center"/>
-        <w:rPr>
-          <w:rFonts w:asciiTheme="minorHAnsi" w:hAnsiTheme="minorHAnsi" w:cstheme="minorHAnsi"/>
-          <w:lang w:val="en-US"/>
-        </w:rPr>
-      </w:pPr>
-    </w:p>
-    <w:p>
-      <w:pPr>
-        <w:jc w:val="center"/>
-        <w:rPr>
-          <w:rFonts w:asciiTheme="minorHAnsi" w:hAnsiTheme="minorHAnsi" w:cstheme="minorHAnsi"/>
-          <w:lang w:val="en-US"/>
-        </w:rPr>
-      </w:pPr>
-    </w:p>
-    <w:p>
-      <w:pPr>
-        <w:jc w:val="center"/>
-        <w:rPr>
-          <w:rFonts w:asciiTheme="minorHAnsi" w:hAnsiTheme="minorHAnsi" w:cstheme="minorHAnsi"/>
-          <w:lang w:val="en-US"/>
-        </w:rPr>
-      </w:pPr>
-    </w:p>
-    <w:p>
-      <w:pPr>
-        <w:jc w:val="center"/>
-        <w:rPr>
-          <w:rFonts w:asciiTheme="minorHAnsi" w:hAnsiTheme="minorHAnsi" w:cstheme="minorHAnsi"/>
-          <w:lang w:val="en-US"/>
-        </w:rPr>
-      </w:pPr>
-    </w:p>
-    <w:p>
-      <w:pPr>
-        <w:jc w:val="center"/>
-        <w:rPr>
-          <w:rFonts w:asciiTheme="minorHAnsi" w:hAnsiTheme="minorHAnsi" w:cstheme="minorHAnsi"/>
-          <w:lang w:val="en-US"/>
-        </w:rPr>
-      </w:pPr>
-    </w:p>
-    <w:p>
-      <w:pPr>
-        <w:jc w:val="center"/>
-        <w:rPr>
-          <w:rFonts w:asciiTheme="minorHAnsi" w:hAnsiTheme="minorHAnsi" w:cstheme="minorHAnsi"/>
-          <w:lang w:val="en-US"/>
-        </w:rPr>
-      </w:pPr>
-    </w:p>
-    <w:p>
-      <w:pPr>
-        <w:jc w:val="center"/>
-        <w:rPr>
-          <w:rFonts w:asciiTheme="minorHAnsi" w:hAnsiTheme="minorHAnsi" w:cstheme="minorHAnsi"/>
-          <w:lang w:val="en-US"/>
-        </w:rPr>
-      </w:pPr>
-    </w:p>
-    <w:p>
-      <w:pPr>
-        <w:jc w:val="center"/>
-        <w:rPr>
-          <w:rFonts w:asciiTheme="minorHAnsi" w:hAnsiTheme="minorHAnsi" w:cstheme="minorHAnsi"/>
-          <w:lang w:val="en-US"/>
-        </w:rPr>
-      </w:pPr>
-    </w:p>
-    <w:p>
-      <w:pPr>
-        <w:jc w:val="center"/>
         <w:rPr>
           <w:rFonts w:asciiTheme="minorHAnsi" w:hAnsiTheme="minorHAnsi" w:cstheme="minorHAnsi"/>
           <w:lang w:val="en-US"/>
@@ -16162,13 +16160,64 @@
           <w:lang w:val="en-US"/>
         </w:rPr>
       </w:pPr>
-      <w:r>
-        <w:rPr>
-          <w:rFonts w:asciiTheme="minorHAnsi" w:hAnsiTheme="minorHAnsi" w:cstheme="minorHAnsi"/>
-          <w:lang w:val="en-US"/>
-        </w:rPr>
-        <w:t>FlowChart Selezione profilo utente</w:t>
-      </w:r>
+      <w:proofErr w:type="spellStart"/>
+      <w:r>
+        <w:rPr>
+          <w:rFonts w:asciiTheme="minorHAnsi" w:hAnsiTheme="minorHAnsi" w:cstheme="minorHAnsi"/>
+          <w:lang w:val="en-US"/>
+        </w:rPr>
+        <w:lastRenderedPageBreak/>
+        <w:t>FlowChart</w:t>
+      </w:r>
+      <w:proofErr w:type="spellEnd"/>
+      <w:r>
+        <w:rPr>
+          <w:rFonts w:asciiTheme="minorHAnsi" w:hAnsiTheme="minorHAnsi" w:cstheme="minorHAnsi"/>
+          <w:lang w:val="en-US"/>
+        </w:rPr>
+        <w:t xml:space="preserve"> </w:t>
+      </w:r>
+      <w:proofErr w:type="spellStart"/>
+      <w:r>
+        <w:rPr>
+          <w:rFonts w:asciiTheme="minorHAnsi" w:hAnsiTheme="minorHAnsi" w:cstheme="minorHAnsi"/>
+          <w:lang w:val="en-US"/>
+        </w:rPr>
+        <w:t>Selezione</w:t>
+      </w:r>
+      <w:proofErr w:type="spellEnd"/>
+      <w:r>
+        <w:rPr>
+          <w:rFonts w:asciiTheme="minorHAnsi" w:hAnsiTheme="minorHAnsi" w:cstheme="minorHAnsi"/>
+          <w:lang w:val="en-US"/>
+        </w:rPr>
+        <w:t xml:space="preserve"> </w:t>
+      </w:r>
+      <w:proofErr w:type="spellStart"/>
+      <w:r>
+        <w:rPr>
+          <w:rFonts w:asciiTheme="minorHAnsi" w:hAnsiTheme="minorHAnsi" w:cstheme="minorHAnsi"/>
+          <w:lang w:val="en-US"/>
+        </w:rPr>
+        <w:t>profilo</w:t>
+      </w:r>
+      <w:proofErr w:type="spellEnd"/>
+      <w:r>
+        <w:rPr>
+          <w:rFonts w:asciiTheme="minorHAnsi" w:hAnsiTheme="minorHAnsi" w:cstheme="minorHAnsi"/>
+          <w:lang w:val="en-US"/>
+        </w:rPr>
+        <w:t xml:space="preserve"> </w:t>
+      </w:r>
+      <w:proofErr w:type="spellStart"/>
+      <w:r>
+        <w:rPr>
+          <w:rFonts w:asciiTheme="minorHAnsi" w:hAnsiTheme="minorHAnsi" w:cstheme="minorHAnsi"/>
+          <w:lang w:val="en-US"/>
+        </w:rPr>
+        <w:t>utente</w:t>
+      </w:r>
+      <w:proofErr w:type="spellEnd"/>
     </w:p>
     <w:p>
       <w:pPr>
@@ -16184,7 +16233,6 @@
           <w:noProof/>
           <w:lang w:val="en-US"/>
         </w:rPr>
-        <w:lastRenderedPageBreak/>
         <w:drawing>
           <wp:inline distT="0" distB="0" distL="0" distR="0" wp14:anchorId="608F7C94" wp14:editId="481C675B">
             <wp:extent cx="3306073" cy="8376249"/>
@@ -16201,7 +16249,7 @@
                     <pic:cNvPicPr/>
                   </pic:nvPicPr>
                   <pic:blipFill>
-                    <a:blip r:embed="rId28">
+                    <a:blip r:embed="rId27">
                       <a:extLst>
                         <a:ext uri="{28A0092B-C50C-407E-A947-70E740481C1C}">
                           <a14:useLocalDpi xmlns:a14="http://schemas.microsoft.com/office/drawing/2010/main" val="0"/>
@@ -16240,20 +16288,80 @@
           <w:lang w:val="en-US"/>
         </w:rPr>
       </w:pPr>
-      <w:r>
-        <w:rPr>
-          <w:rFonts w:asciiTheme="minorHAnsi" w:hAnsiTheme="minorHAnsi" w:cstheme="minorHAnsi"/>
-          <w:lang w:val="en-US"/>
-        </w:rPr>
-        <w:t xml:space="preserve">FlowChart </w:t>
-      </w:r>
-      <w:r>
-        <w:rPr>
-          <w:rFonts w:asciiTheme="minorHAnsi" w:hAnsiTheme="minorHAnsi" w:cstheme="minorHAnsi"/>
-          <w:lang w:val="en-US"/>
-        </w:rPr>
-        <w:t>Creazione modifica profilo utente</w:t>
-      </w:r>
+      <w:proofErr w:type="spellStart"/>
+      <w:r>
+        <w:rPr>
+          <w:rFonts w:asciiTheme="minorHAnsi" w:hAnsiTheme="minorHAnsi" w:cstheme="minorHAnsi"/>
+          <w:lang w:val="en-US"/>
+        </w:rPr>
+        <w:lastRenderedPageBreak/>
+        <w:t>FlowChart</w:t>
+      </w:r>
+      <w:proofErr w:type="spellEnd"/>
+      <w:r>
+        <w:rPr>
+          <w:rFonts w:asciiTheme="minorHAnsi" w:hAnsiTheme="minorHAnsi" w:cstheme="minorHAnsi"/>
+          <w:lang w:val="en-US"/>
+        </w:rPr>
+        <w:t xml:space="preserve"> </w:t>
+      </w:r>
+      <w:proofErr w:type="spellStart"/>
+      <w:r>
+        <w:rPr>
+          <w:rFonts w:asciiTheme="minorHAnsi" w:hAnsiTheme="minorHAnsi" w:cstheme="minorHAnsi"/>
+          <w:lang w:val="en-US"/>
+        </w:rPr>
+        <w:t>Creazione</w:t>
+      </w:r>
+      <w:proofErr w:type="spellEnd"/>
+      <w:r>
+        <w:rPr>
+          <w:rFonts w:asciiTheme="minorHAnsi" w:hAnsiTheme="minorHAnsi" w:cstheme="minorHAnsi"/>
+          <w:lang w:val="en-US"/>
+        </w:rPr>
+        <w:t xml:space="preserve"> </w:t>
+      </w:r>
+      <w:proofErr w:type="spellStart"/>
+      <w:r>
+        <w:rPr>
+          <w:rFonts w:asciiTheme="minorHAnsi" w:hAnsiTheme="minorHAnsi" w:cstheme="minorHAnsi"/>
+          <w:lang w:val="en-US"/>
+        </w:rPr>
+        <w:t>modifica</w:t>
+      </w:r>
+      <w:proofErr w:type="spellEnd"/>
+      <w:r>
+        <w:rPr>
+          <w:rFonts w:asciiTheme="minorHAnsi" w:hAnsiTheme="minorHAnsi" w:cstheme="minorHAnsi"/>
+          <w:lang w:val="en-US"/>
+        </w:rPr>
+        <w:t xml:space="preserve"> </w:t>
+      </w:r>
+      <w:proofErr w:type="spellStart"/>
+      <w:r>
+        <w:rPr>
+          <w:rFonts w:asciiTheme="minorHAnsi" w:hAnsiTheme="minorHAnsi" w:cstheme="minorHAnsi"/>
+          <w:lang w:val="en-US"/>
+        </w:rPr>
+        <w:t>profilo</w:t>
+      </w:r>
+      <w:proofErr w:type="spellEnd"/>
+      <w:r>
+        <w:rPr>
+          <w:rFonts w:asciiTheme="minorHAnsi" w:hAnsiTheme="minorHAnsi" w:cstheme="minorHAnsi"/>
+          <w:lang w:val="en-US"/>
+        </w:rPr>
+        <w:t xml:space="preserve"> </w:t>
+      </w:r>
+      <w:proofErr w:type="spellStart"/>
+      <w:r>
+        <w:rPr>
+          <w:rFonts w:asciiTheme="minorHAnsi" w:hAnsiTheme="minorHAnsi" w:cstheme="minorHAnsi"/>
+          <w:lang w:val="en-US"/>
+        </w:rPr>
+        <w:t>utente</w:t>
+      </w:r>
+      <w:proofErr w:type="spellEnd"/>
     </w:p>
     <w:p>
       <w:pPr>
@@ -16269,7 +16377,6 @@
           <w:noProof/>
           <w:lang w:val="en-US"/>
         </w:rPr>
-        <w:lastRenderedPageBreak/>
         <w:drawing>
           <wp:inline distT="0" distB="0" distL="0" distR="0" wp14:anchorId="744EFAD8" wp14:editId="50806438">
             <wp:extent cx="4986068" cy="8376594"/>
@@ -16286,7 +16393,7 @@
                     <pic:cNvPicPr/>
                   </pic:nvPicPr>
                   <pic:blipFill>
-                    <a:blip r:embed="rId29">
+                    <a:blip r:embed="rId28">
                       <a:extLst>
                         <a:ext uri="{28A0092B-C50C-407E-A947-70E740481C1C}">
                           <a14:useLocalDpi xmlns:a14="http://schemas.microsoft.com/office/drawing/2010/main" val="0"/>
@@ -16330,8 +16437,18 @@
           <w:rFonts w:asciiTheme="minorHAnsi" w:hAnsiTheme="minorHAnsi" w:cstheme="minorHAnsi"/>
           <w:lang w:val="en-US"/>
         </w:rPr>
-        <w:t>Flowchart menu opzioni</w:t>
-      </w:r>
+        <w:lastRenderedPageBreak/>
+        <w:t xml:space="preserve">Flowchart menu </w:t>
+      </w:r>
+      <w:proofErr w:type="spellStart"/>
+      <w:r>
+        <w:rPr>
+          <w:rFonts w:asciiTheme="minorHAnsi" w:hAnsiTheme="minorHAnsi" w:cstheme="minorHAnsi"/>
+          <w:lang w:val="en-US"/>
+        </w:rPr>
+        <w:t>opzioni</w:t>
+      </w:r>
+      <w:proofErr w:type="spellEnd"/>
     </w:p>
     <w:p>
       <w:pPr>
@@ -16347,7 +16464,6 @@
           <w:noProof/>
           <w:lang w:val="en-US"/>
         </w:rPr>
-        <w:lastRenderedPageBreak/>
         <w:drawing>
           <wp:inline distT="0" distB="0" distL="0" distR="0" wp14:anchorId="67F9C46E" wp14:editId="0A64A3D5">
             <wp:extent cx="6116320" cy="4373245"/>
@@ -16364,7 +16480,7 @@
                     <pic:cNvPicPr/>
                   </pic:nvPicPr>
                   <pic:blipFill>
-                    <a:blip r:embed="rId30">
+                    <a:blip r:embed="rId29">
                       <a:extLst>
                         <a:ext uri="{28A0092B-C50C-407E-A947-70E740481C1C}">
                           <a14:useLocalDpi xmlns:a14="http://schemas.microsoft.com/office/drawing/2010/main" val="0"/>
@@ -16606,8 +16722,23 @@
           <w:rFonts w:asciiTheme="minorHAnsi" w:hAnsiTheme="minorHAnsi" w:cstheme="minorHAnsi"/>
           <w:lang w:val="en-US"/>
         </w:rPr>
-        <w:lastRenderedPageBreak/>
-        <w:t>Flowchart del livello 0.</w:t>
+        <w:t xml:space="preserve">Flowchart del </w:t>
+      </w:r>
+      <w:proofErr w:type="spellStart"/>
+      <w:r>
+        <w:rPr>
+          <w:rFonts w:asciiTheme="minorHAnsi" w:hAnsiTheme="minorHAnsi" w:cstheme="minorHAnsi"/>
+          <w:lang w:val="en-US"/>
+        </w:rPr>
+        <w:t>livello</w:t>
+      </w:r>
+      <w:proofErr w:type="spellEnd"/>
+      <w:r>
+        <w:rPr>
+          <w:rFonts w:asciiTheme="minorHAnsi" w:hAnsiTheme="minorHAnsi" w:cstheme="minorHAnsi"/>
+          <w:lang w:val="en-US"/>
+        </w:rPr>
+        <w:t xml:space="preserve"> 0.</w:t>
       </w:r>
     </w:p>
     <w:p>
@@ -16640,7 +16771,7 @@
                     <pic:cNvPicPr/>
                   </pic:nvPicPr>
                   <pic:blipFill>
-                    <a:blip r:embed="rId31">
+                    <a:blip r:embed="rId30">
                       <a:extLst>
                         <a:ext uri="{28A0092B-C50C-407E-A947-70E740481C1C}">
                           <a14:useLocalDpi xmlns:a14="http://schemas.microsoft.com/office/drawing/2010/main" val="0"/>
@@ -16795,16 +16926,6 @@
     </w:p>
     <w:p>
       <w:pPr>
-        <w:jc w:val="center"/>
-        <w:rPr>
-          <w:rFonts w:asciiTheme="minorHAnsi" w:hAnsiTheme="minorHAnsi" w:cstheme="minorHAnsi"/>
-          <w:lang w:val="en-US"/>
-        </w:rPr>
-      </w:pPr>
-    </w:p>
-    <w:p>
-      <w:pPr>
-        <w:jc w:val="center"/>
         <w:rPr>
           <w:rFonts w:asciiTheme="minorHAnsi" w:hAnsiTheme="minorHAnsi" w:cstheme="minorHAnsi"/>
           <w:lang w:val="en-US"/>
@@ -16828,7 +16949,23 @@
           <w:rFonts w:asciiTheme="minorHAnsi" w:hAnsiTheme="minorHAnsi" w:cstheme="minorHAnsi"/>
           <w:lang w:val="en-US"/>
         </w:rPr>
-        <w:t>Flowchart del livello 1.</w:t>
+        <w:t xml:space="preserve">Flowchart del </w:t>
+      </w:r>
+      <w:proofErr w:type="spellStart"/>
+      <w:r>
+        <w:rPr>
+          <w:rFonts w:asciiTheme="minorHAnsi" w:hAnsiTheme="minorHAnsi" w:cstheme="minorHAnsi"/>
+          <w:lang w:val="en-US"/>
+        </w:rPr>
+        <w:t>livello</w:t>
+      </w:r>
+      <w:proofErr w:type="spellEnd"/>
+      <w:r>
+        <w:rPr>
+          <w:rFonts w:asciiTheme="minorHAnsi" w:hAnsiTheme="minorHAnsi" w:cstheme="minorHAnsi"/>
+          <w:lang w:val="en-US"/>
+        </w:rPr>
+        <w:t xml:space="preserve"> 1.</w:t>
       </w:r>
     </w:p>
     <w:p>
@@ -16861,7 +16998,7 @@
                     <pic:cNvPicPr/>
                   </pic:nvPicPr>
                   <pic:blipFill>
-                    <a:blip r:embed="rId32">
+                    <a:blip r:embed="rId31">
                       <a:extLst>
                         <a:ext uri="{28A0092B-C50C-407E-A947-70E740481C1C}">
                           <a14:useLocalDpi xmlns:a14="http://schemas.microsoft.com/office/drawing/2010/main" val="0"/>
@@ -16906,7 +17043,23 @@
           <w:lang w:val="en-US"/>
         </w:rPr>
         <w:lastRenderedPageBreak/>
-        <w:t>Flowchart del livello 2.</w:t>
+        <w:t xml:space="preserve">Flowchart del </w:t>
+      </w:r>
+      <w:proofErr w:type="spellStart"/>
+      <w:r>
+        <w:rPr>
+          <w:rFonts w:asciiTheme="minorHAnsi" w:hAnsiTheme="minorHAnsi" w:cstheme="minorHAnsi"/>
+          <w:lang w:val="en-US"/>
+        </w:rPr>
+        <w:t>livello</w:t>
+      </w:r>
+      <w:proofErr w:type="spellEnd"/>
+      <w:r>
+        <w:rPr>
+          <w:rFonts w:asciiTheme="minorHAnsi" w:hAnsiTheme="minorHAnsi" w:cstheme="minorHAnsi"/>
+          <w:lang w:val="en-US"/>
+        </w:rPr>
+        <w:t xml:space="preserve"> 2.</w:t>
       </w:r>
     </w:p>
     <w:p>
@@ -16939,7 +17092,7 @@
                     <pic:cNvPicPr/>
                   </pic:nvPicPr>
                   <pic:blipFill>
-                    <a:blip r:embed="rId33">
+                    <a:blip r:embed="rId32">
                       <a:extLst>
                         <a:ext uri="{28A0092B-C50C-407E-A947-70E740481C1C}">
                           <a14:useLocalDpi xmlns:a14="http://schemas.microsoft.com/office/drawing/2010/main" val="0"/>
@@ -17007,8 +17160,17 @@
           <w:rFonts w:asciiTheme="minorHAnsi" w:hAnsiTheme="minorHAnsi" w:cstheme="minorHAnsi"/>
           <w:lang w:val="en-US"/>
         </w:rPr>
-        <w:t>Menu iniziale</w:t>
-      </w:r>
+        <w:t xml:space="preserve">Menu </w:t>
+      </w:r>
+      <w:proofErr w:type="spellStart"/>
+      <w:r>
+        <w:rPr>
+          <w:rFonts w:asciiTheme="minorHAnsi" w:hAnsiTheme="minorHAnsi" w:cstheme="minorHAnsi"/>
+          <w:lang w:val="en-US"/>
+        </w:rPr>
+        <w:t>iniziale</w:t>
+      </w:r>
+      <w:proofErr w:type="spellEnd"/>
       <w:r>
         <w:rPr>
           <w:rFonts w:asciiTheme="minorHAnsi" w:hAnsiTheme="minorHAnsi" w:cstheme="minorHAnsi"/>
@@ -17050,7 +17212,7 @@
                     </pic:cNvPicPr>
                   </pic:nvPicPr>
                   <pic:blipFill>
-                    <a:blip r:embed="rId34">
+                    <a:blip r:embed="rId33">
                       <a:extLst>
                         <a:ext uri="{28A0092B-C50C-407E-A947-70E740481C1C}">
                           <a14:useLocalDpi xmlns:a14="http://schemas.microsoft.com/office/drawing/2010/main" val="0"/>
@@ -17109,8 +17271,16 @@
         <w:rPr>
           <w:rFonts w:asciiTheme="minorHAnsi" w:hAnsiTheme="minorHAnsi" w:cstheme="minorHAnsi"/>
         </w:rPr>
-        <w:t>Font: Roboto-Bold</w:t>
-      </w:r>
+        <w:t xml:space="preserve">Font: </w:t>
+      </w:r>
+      <w:proofErr w:type="spellStart"/>
+      <w:r>
+        <w:rPr>
+          <w:rFonts w:asciiTheme="minorHAnsi" w:hAnsiTheme="minorHAnsi" w:cstheme="minorHAnsi"/>
+        </w:rPr>
+        <w:t>Roboto-Bold</w:t>
+      </w:r>
+      <w:proofErr w:type="spellEnd"/>
     </w:p>
     <w:p>
       <w:pPr>
@@ -17206,7 +17376,7 @@
                     </pic:cNvPicPr>
                   </pic:nvPicPr>
                   <pic:blipFill>
-                    <a:blip r:embed="rId35" cstate="print">
+                    <a:blip r:embed="rId34" cstate="print">
                       <a:extLst>
                         <a:ext uri="{28A0092B-C50C-407E-A947-70E740481C1C}">
                           <a14:useLocalDpi xmlns:a14="http://schemas.microsoft.com/office/drawing/2010/main" val="0"/>
@@ -17305,7 +17475,7 @@
                     </pic:cNvPicPr>
                   </pic:nvPicPr>
                   <pic:blipFill>
-                    <a:blip r:embed="rId36" cstate="print">
+                    <a:blip r:embed="rId35" cstate="print">
                       <a:extLst>
                         <a:ext uri="{28A0092B-C50C-407E-A947-70E740481C1C}">
                           <a14:useLocalDpi xmlns:a14="http://schemas.microsoft.com/office/drawing/2010/main" val="0"/>
@@ -17388,8 +17558,16 @@
         <w:rPr>
           <w:rFonts w:asciiTheme="minorHAnsi" w:hAnsiTheme="minorHAnsi" w:cstheme="minorHAnsi"/>
         </w:rPr>
-        <w:t>Font: Roboto-Bold</w:t>
-      </w:r>
+        <w:t xml:space="preserve">Font: </w:t>
+      </w:r>
+      <w:proofErr w:type="spellStart"/>
+      <w:r>
+        <w:rPr>
+          <w:rFonts w:asciiTheme="minorHAnsi" w:hAnsiTheme="minorHAnsi" w:cstheme="minorHAnsi"/>
+        </w:rPr>
+        <w:t>Roboto-Bold</w:t>
+      </w:r>
+      <w:proofErr w:type="spellEnd"/>
     </w:p>
     <w:p>
       <w:pPr>
@@ -17450,6 +17628,7 @@
           <w:rFonts w:asciiTheme="minorHAnsi" w:hAnsiTheme="minorHAnsi" w:cstheme="minorHAnsi"/>
         </w:rPr>
       </w:pPr>
+      <w:proofErr w:type="spellStart"/>
       <w:r>
         <w:rPr>
           <w:rFonts w:asciiTheme="minorHAnsi" w:hAnsiTheme="minorHAnsi" w:cstheme="minorHAnsi"/>
@@ -17457,6 +17636,7 @@
         </w:rPr>
         <w:t>Crediti</w:t>
       </w:r>
+      <w:proofErr w:type="spellEnd"/>
     </w:p>
     <w:p>
       <w:pPr>
@@ -17491,7 +17671,7 @@
                     </pic:cNvPicPr>
                   </pic:nvPicPr>
                   <pic:blipFill>
-                    <a:blip r:embed="rId37">
+                    <a:blip r:embed="rId36">
                       <a:extLst>
                         <a:ext uri="{28A0092B-C50C-407E-A947-70E740481C1C}">
                           <a14:useLocalDpi xmlns:a14="http://schemas.microsoft.com/office/drawing/2010/main" val="0"/>
@@ -17536,6 +17716,7 @@
           <w:lang w:val="en-US"/>
         </w:rPr>
       </w:pPr>
+      <w:proofErr w:type="spellStart"/>
       <w:r>
         <w:rPr>
           <w:rFonts w:asciiTheme="minorHAnsi" w:hAnsiTheme="minorHAnsi" w:cstheme="minorHAnsi"/>
@@ -17543,6 +17724,7 @@
         </w:rPr>
         <w:t>Classifica</w:t>
       </w:r>
+      <w:proofErr w:type="spellEnd"/>
     </w:p>
     <w:p>
       <w:pPr>
@@ -17578,7 +17760,7 @@
                     </pic:cNvPicPr>
                   </pic:nvPicPr>
                   <pic:blipFill>
-                    <a:blip r:embed="rId38">
+                    <a:blip r:embed="rId37">
                       <a:extLst>
                         <a:ext uri="{28A0092B-C50C-407E-A947-70E740481C1C}">
                           <a14:useLocalDpi xmlns:a14="http://schemas.microsoft.com/office/drawing/2010/main" val="0"/>
@@ -17662,15 +17844,33 @@
           <w:lang w:val="en-US"/>
         </w:rPr>
         <w:lastRenderedPageBreak/>
-        <w:t>Menu suggerimenti</w:t>
-      </w:r>
-      <w:r>
-        <w:rPr>
-          <w:rFonts w:asciiTheme="minorHAnsi" w:hAnsiTheme="minorHAnsi" w:cstheme="minorHAnsi"/>
-          <w:lang w:val="en-US"/>
-        </w:rPr>
-        <w:t xml:space="preserve"> piatto</w:t>
-      </w:r>
+        <w:t xml:space="preserve">Menu </w:t>
+      </w:r>
+      <w:proofErr w:type="spellStart"/>
+      <w:r>
+        <w:rPr>
+          <w:rFonts w:asciiTheme="minorHAnsi" w:hAnsiTheme="minorHAnsi" w:cstheme="minorHAnsi"/>
+          <w:lang w:val="en-US"/>
+        </w:rPr>
+        <w:t>suggerimenti</w:t>
+      </w:r>
+      <w:proofErr w:type="spellEnd"/>
+      <w:r>
+        <w:rPr>
+          <w:rFonts w:asciiTheme="minorHAnsi" w:hAnsiTheme="minorHAnsi" w:cstheme="minorHAnsi"/>
+          <w:lang w:val="en-US"/>
+        </w:rPr>
+        <w:t xml:space="preserve"> </w:t>
+      </w:r>
+      <w:proofErr w:type="spellStart"/>
+      <w:r>
+        <w:rPr>
+          <w:rFonts w:asciiTheme="minorHAnsi" w:hAnsiTheme="minorHAnsi" w:cstheme="minorHAnsi"/>
+          <w:lang w:val="en-US"/>
+        </w:rPr>
+        <w:t>piatto</w:t>
+      </w:r>
+      <w:proofErr w:type="spellEnd"/>
     </w:p>
     <w:p>
       <w:pPr>
@@ -17706,7 +17906,7 @@
                     </pic:cNvPicPr>
                   </pic:nvPicPr>
                   <pic:blipFill>
-                    <a:blip r:embed="rId39">
+                    <a:blip r:embed="rId38">
                       <a:extLst>
                         <a:ext uri="{28A0092B-C50C-407E-A947-70E740481C1C}">
                           <a14:useLocalDpi xmlns:a14="http://schemas.microsoft.com/office/drawing/2010/main" val="0"/>
@@ -17833,8 +18033,33 @@
           <w:rFonts w:asciiTheme="minorHAnsi" w:hAnsiTheme="minorHAnsi" w:cstheme="minorHAnsi"/>
           <w:lang w:val="en-US"/>
         </w:rPr>
-        <w:t>Menu suggeriementi gioco</w:t>
-      </w:r>
+        <w:t xml:space="preserve">Menu </w:t>
+      </w:r>
+      <w:proofErr w:type="spellStart"/>
+      <w:r>
+        <w:rPr>
+          <w:rFonts w:asciiTheme="minorHAnsi" w:hAnsiTheme="minorHAnsi" w:cstheme="minorHAnsi"/>
+          <w:lang w:val="en-US"/>
+        </w:rPr>
+        <w:t>suggeriementi</w:t>
+      </w:r>
+      <w:proofErr w:type="spellEnd"/>
+      <w:r>
+        <w:rPr>
+          <w:rFonts w:asciiTheme="minorHAnsi" w:hAnsiTheme="minorHAnsi" w:cstheme="minorHAnsi"/>
+          <w:lang w:val="en-US"/>
+        </w:rPr>
+        <w:t xml:space="preserve"> </w:t>
+      </w:r>
+      <w:proofErr w:type="spellStart"/>
+      <w:r>
+        <w:rPr>
+          <w:rFonts w:asciiTheme="minorHAnsi" w:hAnsiTheme="minorHAnsi" w:cstheme="minorHAnsi"/>
+          <w:lang w:val="en-US"/>
+        </w:rPr>
+        <w:t>gioco</w:t>
+      </w:r>
+      <w:proofErr w:type="spellEnd"/>
     </w:p>
     <w:p>
       <w:pPr>
@@ -17869,7 +18094,7 @@
                     </pic:cNvPicPr>
                   </pic:nvPicPr>
                   <pic:blipFill>
-                    <a:blip r:embed="rId40">
+                    <a:blip r:embed="rId39">
                       <a:extLst>
                         <a:ext uri="{28A0092B-C50C-407E-A947-70E740481C1C}">
                           <a14:useLocalDpi xmlns:a14="http://schemas.microsoft.com/office/drawing/2010/main" val="0"/>
@@ -19216,13 +19441,22 @@
           <w:lang w:val="en-US"/>
         </w:rPr>
       </w:pPr>
+      <w:proofErr w:type="spellStart"/>
       <w:r>
         <w:rPr>
           <w:rFonts w:asciiTheme="minorHAnsi" w:hAnsiTheme="minorHAnsi" w:cstheme="minorHAnsi"/>
           <w:lang w:val="en-US"/>
         </w:rPr>
         <w:lastRenderedPageBreak/>
-        <w:t>Schermata in-game</w:t>
+        <w:t>Schermata</w:t>
+      </w:r>
+      <w:proofErr w:type="spellEnd"/>
+      <w:r>
+        <w:rPr>
+          <w:rFonts w:asciiTheme="minorHAnsi" w:hAnsiTheme="minorHAnsi" w:cstheme="minorHAnsi"/>
+          <w:lang w:val="en-US"/>
+        </w:rPr>
+        <w:t xml:space="preserve"> in-game</w:t>
       </w:r>
     </w:p>
     <w:p>
@@ -19267,7 +19501,7 @@
                     </pic:cNvPicPr>
                   </pic:nvPicPr>
                   <pic:blipFill>
-                    <a:blip r:embed="rId41">
+                    <a:blip r:embed="rId40">
                       <a:extLst>
                         <a:ext uri="{28A0092B-C50C-407E-A947-70E740481C1C}">
                           <a14:useLocalDpi xmlns:a14="http://schemas.microsoft.com/office/drawing/2010/main" val="0"/>
@@ -25407,12 +25641,14 @@
                               <w:rFonts w:ascii="Garamond" w:hAnsi="Garamond"/>
                             </w:rPr>
                           </w:pPr>
+                          <w:proofErr w:type="spellStart"/>
                           <w:r>
                             <w:rPr>
                               <w:rFonts w:ascii="Garamond" w:hAnsi="Garamond"/>
                             </w:rPr>
                             <w:t>CdS</w:t>
                           </w:r>
+                          <w:proofErr w:type="spellEnd"/>
                           <w:r>
                             <w:rPr>
                               <w:rFonts w:ascii="Garamond" w:hAnsi="Garamond"/>
@@ -25494,12 +25730,14 @@
                         <w:rFonts w:ascii="Garamond" w:hAnsi="Garamond"/>
                       </w:rPr>
                     </w:pPr>
+                    <w:proofErr w:type="spellStart"/>
                     <w:r>
                       <w:rPr>
                         <w:rFonts w:ascii="Garamond" w:hAnsi="Garamond"/>
                       </w:rPr>
                       <w:t>CdS</w:t>
                     </w:r>
+                    <w:proofErr w:type="spellEnd"/>
                     <w:r>
                       <w:rPr>
                         <w:rFonts w:ascii="Garamond" w:hAnsi="Garamond"/>

</xml_diff>

<commit_message>
aggiunto storyboard interazione con il cliente
</commit_message>
<xml_diff>
--- a/doc/pianificazione/Healthy Catering Documentazione (Gruppo 7).docx
+++ b/doc/pianificazione/Healthy Catering Documentazione (Gruppo 7).docx
@@ -24,6 +24,7 @@
         </w:rPr>
       </w:pPr>
       <w:bookmarkStart w:id="0" w:name="_Hlk101112660"/>
+      <w:proofErr w:type="spellStart"/>
       <w:r>
         <w:rPr>
           <w:rFonts w:eastAsiaTheme="majorEastAsia" w:cstheme="majorBidi"/>
@@ -33,7 +34,19 @@
           <w:sz w:val="72"/>
           <w:szCs w:val="56"/>
         </w:rPr>
-        <w:t>Healthy Catering</w:t>
+        <w:t>Healthy</w:t>
+      </w:r>
+      <w:proofErr w:type="spellEnd"/>
+      <w:r>
+        <w:rPr>
+          <w:rFonts w:eastAsiaTheme="majorEastAsia" w:cstheme="majorBidi"/>
+          <w:b/>
+          <w:spacing w:val="-10"/>
+          <w:kern w:val="28"/>
+          <w:sz w:val="72"/>
+          <w:szCs w:val="56"/>
+        </w:rPr>
+        <w:t xml:space="preserve"> Catering</w:t>
       </w:r>
     </w:p>
     <w:bookmarkEnd w:id="0"/>
@@ -4142,7 +4155,21 @@
         <w:rPr>
           <w:rFonts w:asciiTheme="minorHAnsi" w:hAnsiTheme="minorHAnsi" w:cstheme="minorHAnsi"/>
         </w:rPr>
-        <w:t xml:space="preserve"> ed al nustriScore del piatto</w:t>
+        <w:t xml:space="preserve"> ed al </w:t>
+      </w:r>
+      <w:proofErr w:type="spellStart"/>
+      <w:r>
+        <w:rPr>
+          <w:rFonts w:asciiTheme="minorHAnsi" w:hAnsiTheme="minorHAnsi" w:cstheme="minorHAnsi"/>
+        </w:rPr>
+        <w:t>nustriScore</w:t>
+      </w:r>
+      <w:proofErr w:type="spellEnd"/>
+      <w:r>
+        <w:rPr>
+          <w:rFonts w:asciiTheme="minorHAnsi" w:hAnsiTheme="minorHAnsi" w:cstheme="minorHAnsi"/>
+        </w:rPr>
+        <w:t xml:space="preserve"> del piatto</w:t>
       </w:r>
       <w:r>
         <w:rPr>
@@ -4162,7 +4189,21 @@
         <w:rPr>
           <w:rFonts w:asciiTheme="minorHAnsi" w:hAnsiTheme="minorHAnsi" w:cstheme="minorHAnsi"/>
         </w:rPr>
-        <w:t xml:space="preserve">Inoltre, il videogioco punta a far comprendere l’impatto ambientale della preparazione di un piatto attraverso un sistema di ranking dell’ecoScore </w:t>
+        <w:t>Inoltre, il videogioco punta a far comprendere l’impatto ambientale della preparazione di un piatto attraverso un sistema di ranking dell’</w:t>
+      </w:r>
+      <w:proofErr w:type="spellStart"/>
+      <w:r>
+        <w:rPr>
+          <w:rFonts w:asciiTheme="minorHAnsi" w:hAnsiTheme="minorHAnsi" w:cstheme="minorHAnsi"/>
+        </w:rPr>
+        <w:t>ecoScore</w:t>
+      </w:r>
+      <w:proofErr w:type="spellEnd"/>
+      <w:r>
+        <w:rPr>
+          <w:rFonts w:asciiTheme="minorHAnsi" w:hAnsiTheme="minorHAnsi" w:cstheme="minorHAnsi"/>
+        </w:rPr>
+        <w:t xml:space="preserve"> </w:t>
       </w:r>
       <w:r>
         <w:rPr>
@@ -5417,11 +5458,19 @@
         </w:rPr>
         <w:t xml:space="preserve"> </w:t>
       </w:r>
-      <w:r>
-        <w:rPr>
-          <w:rFonts w:asciiTheme="minorHAnsi" w:hAnsiTheme="minorHAnsi" w:cstheme="minorHAnsi"/>
-        </w:rPr>
-        <w:t>Aspect Ratio: 4:3 e/o 16:9</w:t>
+      <w:proofErr w:type="spellStart"/>
+      <w:r>
+        <w:rPr>
+          <w:rFonts w:asciiTheme="minorHAnsi" w:hAnsiTheme="minorHAnsi" w:cstheme="minorHAnsi"/>
+        </w:rPr>
+        <w:t>Aspect</w:t>
+      </w:r>
+      <w:proofErr w:type="spellEnd"/>
+      <w:r>
+        <w:rPr>
+          <w:rFonts w:asciiTheme="minorHAnsi" w:hAnsiTheme="minorHAnsi" w:cstheme="minorHAnsi"/>
+        </w:rPr>
+        <w:t xml:space="preserve"> Ratio: 4:3 e/o 16:9</w:t>
       </w:r>
     </w:p>
     <w:p>
@@ -5682,11 +5731,19 @@
         </w:rPr>
         <w:t xml:space="preserve"> </w:t>
       </w:r>
-      <w:r>
-        <w:rPr>
-          <w:rFonts w:asciiTheme="minorHAnsi" w:hAnsiTheme="minorHAnsi" w:cstheme="minorHAnsi"/>
-        </w:rPr>
-        <w:t>Aspect Ratio: 4:3 e/o 16:9</w:t>
+      <w:proofErr w:type="spellStart"/>
+      <w:r>
+        <w:rPr>
+          <w:rFonts w:asciiTheme="minorHAnsi" w:hAnsiTheme="minorHAnsi" w:cstheme="minorHAnsi"/>
+        </w:rPr>
+        <w:t>Aspect</w:t>
+      </w:r>
+      <w:proofErr w:type="spellEnd"/>
+      <w:r>
+        <w:rPr>
+          <w:rFonts w:asciiTheme="minorHAnsi" w:hAnsiTheme="minorHAnsi" w:cstheme="minorHAnsi"/>
+        </w:rPr>
+        <w:t xml:space="preserve"> Ratio: 4:3 e/o 16:9</w:t>
       </w:r>
     </w:p>
     <w:p>
@@ -6481,7 +6538,21 @@
         <w:rPr>
           <w:rFonts w:asciiTheme="minorHAnsi" w:hAnsiTheme="minorHAnsi" w:cstheme="minorHAnsi"/>
         </w:rPr>
-        <w:t xml:space="preserve">rientrano nella palette cromatica della frutta (verde, giallo, rosso, arancione ecc…) per ricordare la correlazione tra la sana alimentazione e </w:t>
+        <w:t xml:space="preserve">rientrano nella palette cromatica della frutta (verde, giallo, rosso, arancione </w:t>
+      </w:r>
+      <w:proofErr w:type="spellStart"/>
+      <w:r>
+        <w:rPr>
+          <w:rFonts w:asciiTheme="minorHAnsi" w:hAnsiTheme="minorHAnsi" w:cstheme="minorHAnsi"/>
+        </w:rPr>
+        <w:t>ecc</w:t>
+      </w:r>
+      <w:proofErr w:type="spellEnd"/>
+      <w:r>
+        <w:rPr>
+          <w:rFonts w:asciiTheme="minorHAnsi" w:hAnsiTheme="minorHAnsi" w:cstheme="minorHAnsi"/>
+        </w:rPr>
+        <w:t xml:space="preserve">…) per ricordare la correlazione tra la sana alimentazione e </w:t>
       </w:r>
       <w:r>
         <w:rPr>
@@ -6537,7 +6608,21 @@
         <w:rPr>
           <w:rFonts w:asciiTheme="minorHAnsi" w:hAnsiTheme="minorHAnsi" w:cstheme="minorHAnsi"/>
         </w:rPr>
-        <w:t xml:space="preserve"> il “PT Sans Narrow”. È stato scelto il seguente font poiché è un font Sans Serif, adatto </w:t>
+        <w:t xml:space="preserve"> il “PT Sans </w:t>
+      </w:r>
+      <w:proofErr w:type="spellStart"/>
+      <w:r>
+        <w:rPr>
+          <w:rFonts w:asciiTheme="minorHAnsi" w:hAnsiTheme="minorHAnsi" w:cstheme="minorHAnsi"/>
+        </w:rPr>
+        <w:t>Narrow</w:t>
+      </w:r>
+      <w:proofErr w:type="spellEnd"/>
+      <w:r>
+        <w:rPr>
+          <w:rFonts w:asciiTheme="minorHAnsi" w:hAnsiTheme="minorHAnsi" w:cstheme="minorHAnsi"/>
+        </w:rPr>
+        <w:t xml:space="preserve">”. È stato scelto il seguente font poiché è un font Sans Serif, adatto </w:t>
       </w:r>
       <w:r>
         <w:rPr>
@@ -10562,7 +10647,21 @@
         <w:rPr>
           <w:rFonts w:asciiTheme="minorHAnsi" w:hAnsiTheme="minorHAnsi" w:cstheme="minorHAnsi"/>
         </w:rPr>
-        <w:t xml:space="preserve"> necessarie per il dominio applicativo. È stata utilizzata la documentazione ufficiale di Unity come risorsa informativa legata allo </w:t>
+        <w:t xml:space="preserve"> necessarie per il dominio applicativo. È stata utilizzata la documentazione ufficiale di </w:t>
+      </w:r>
+      <w:proofErr w:type="spellStart"/>
+      <w:r>
+        <w:rPr>
+          <w:rFonts w:asciiTheme="minorHAnsi" w:hAnsiTheme="minorHAnsi" w:cstheme="minorHAnsi"/>
+        </w:rPr>
+        <w:t>Unity</w:t>
+      </w:r>
+      <w:proofErr w:type="spellEnd"/>
+      <w:r>
+        <w:rPr>
+          <w:rFonts w:asciiTheme="minorHAnsi" w:hAnsiTheme="minorHAnsi" w:cstheme="minorHAnsi"/>
+        </w:rPr>
+        <w:t xml:space="preserve"> come risorsa informativa legata allo </w:t>
       </w:r>
       <w:r>
         <w:rPr>
@@ -10588,7 +10687,23 @@
             <w:rStyle w:val="Collegamentoipertestuale"/>
             <w:rFonts w:asciiTheme="minorHAnsi" w:hAnsiTheme="minorHAnsi" w:cstheme="minorHAnsi"/>
           </w:rPr>
-          <w:t>Complete C# Unity Game Developer 3D Online Course</w:t>
+          <w:t xml:space="preserve">Complete C# </w:t>
+        </w:r>
+        <w:proofErr w:type="spellStart"/>
+        <w:r>
+          <w:rPr>
+            <w:rStyle w:val="Collegamentoipertestuale"/>
+            <w:rFonts w:asciiTheme="minorHAnsi" w:hAnsiTheme="minorHAnsi" w:cstheme="minorHAnsi"/>
+          </w:rPr>
+          <w:t>Unity</w:t>
+        </w:r>
+        <w:proofErr w:type="spellEnd"/>
+        <w:r>
+          <w:rPr>
+            <w:rStyle w:val="Collegamentoipertestuale"/>
+            <w:rFonts w:asciiTheme="minorHAnsi" w:hAnsiTheme="minorHAnsi" w:cstheme="minorHAnsi"/>
+          </w:rPr>
+          <w:t xml:space="preserve"> Game Developer 3D Online Course</w:t>
         </w:r>
       </w:hyperlink>
       <w:r>
@@ -10632,6 +10747,7 @@
       <w:bookmarkStart w:id="61" w:name="_Toc41665010"/>
       <w:bookmarkStart w:id="62" w:name="_Toc101112588"/>
       <w:bookmarkStart w:id="63" w:name="_Toc103418022"/>
+      <w:proofErr w:type="spellStart"/>
       <w:r>
         <w:rPr>
           <w:rFonts w:asciiTheme="majorHAnsi" w:hAnsiTheme="majorHAnsi" w:cstheme="majorHAnsi"/>
@@ -10642,6 +10758,7 @@
         </w:rPr>
         <w:t>Risorse</w:t>
       </w:r>
+      <w:proofErr w:type="spellEnd"/>
       <w:r>
         <w:rPr>
           <w:rFonts w:asciiTheme="majorHAnsi" w:hAnsiTheme="majorHAnsi" w:cstheme="majorHAnsi"/>
@@ -10780,12 +10897,14 @@
           <w:rFonts w:asciiTheme="minorHAnsi" w:hAnsiTheme="minorHAnsi" w:cstheme="minorHAnsi"/>
         </w:rPr>
       </w:pPr>
+      <w:proofErr w:type="spellStart"/>
       <w:r>
         <w:rPr>
           <w:rFonts w:asciiTheme="minorHAnsi" w:hAnsiTheme="minorHAnsi" w:cstheme="minorHAnsi"/>
         </w:rPr>
         <w:t>Git</w:t>
       </w:r>
+      <w:proofErr w:type="spellEnd"/>
       <w:r>
         <w:rPr>
           <w:rFonts w:asciiTheme="minorHAnsi" w:hAnsiTheme="minorHAnsi" w:cstheme="minorHAnsi"/>
@@ -10814,12 +10933,14 @@
           <w:rFonts w:asciiTheme="minorHAnsi" w:hAnsiTheme="minorHAnsi" w:cstheme="minorHAnsi"/>
         </w:rPr>
       </w:pPr>
+      <w:proofErr w:type="spellStart"/>
       <w:r>
         <w:rPr>
           <w:rFonts w:asciiTheme="minorHAnsi" w:hAnsiTheme="minorHAnsi" w:cstheme="minorHAnsi"/>
         </w:rPr>
         <w:t>Drawio</w:t>
       </w:r>
+      <w:proofErr w:type="spellEnd"/>
     </w:p>
     <w:p>
       <w:pPr>
@@ -10867,7 +10988,63 @@
         <w:rPr>
           <w:rFonts w:asciiTheme="minorHAnsi" w:hAnsiTheme="minorHAnsi" w:cstheme="minorHAnsi"/>
         </w:rPr>
-        <w:t xml:space="preserve">Verranno utilizzati asset presenti nei pack “Polygon City”, “Polygon Farmer”, “Polygon Prototype Pack” in possesso da Cassano Francesco Saverio. </w:t>
+        <w:t>Verranno utilizzati asset presenti nei pack “</w:t>
+      </w:r>
+      <w:proofErr w:type="spellStart"/>
+      <w:r>
+        <w:rPr>
+          <w:rFonts w:asciiTheme="minorHAnsi" w:hAnsiTheme="minorHAnsi" w:cstheme="minorHAnsi"/>
+        </w:rPr>
+        <w:t>Polygon</w:t>
+      </w:r>
+      <w:proofErr w:type="spellEnd"/>
+      <w:r>
+        <w:rPr>
+          <w:rFonts w:asciiTheme="minorHAnsi" w:hAnsiTheme="minorHAnsi" w:cstheme="minorHAnsi"/>
+        </w:rPr>
+        <w:t xml:space="preserve"> City”, “</w:t>
+      </w:r>
+      <w:proofErr w:type="spellStart"/>
+      <w:r>
+        <w:rPr>
+          <w:rFonts w:asciiTheme="minorHAnsi" w:hAnsiTheme="minorHAnsi" w:cstheme="minorHAnsi"/>
+        </w:rPr>
+        <w:t>Polygon</w:t>
+      </w:r>
+      <w:proofErr w:type="spellEnd"/>
+      <w:r>
+        <w:rPr>
+          <w:rFonts w:asciiTheme="minorHAnsi" w:hAnsiTheme="minorHAnsi" w:cstheme="minorHAnsi"/>
+        </w:rPr>
+        <w:t xml:space="preserve"> Farmer”, “</w:t>
+      </w:r>
+      <w:proofErr w:type="spellStart"/>
+      <w:r>
+        <w:rPr>
+          <w:rFonts w:asciiTheme="minorHAnsi" w:hAnsiTheme="minorHAnsi" w:cstheme="minorHAnsi"/>
+        </w:rPr>
+        <w:t>Polygon</w:t>
+      </w:r>
+      <w:proofErr w:type="spellEnd"/>
+      <w:r>
+        <w:rPr>
+          <w:rFonts w:asciiTheme="minorHAnsi" w:hAnsiTheme="minorHAnsi" w:cstheme="minorHAnsi"/>
+        </w:rPr>
+        <w:t xml:space="preserve"> </w:t>
+      </w:r>
+      <w:proofErr w:type="spellStart"/>
+      <w:r>
+        <w:rPr>
+          <w:rFonts w:asciiTheme="minorHAnsi" w:hAnsiTheme="minorHAnsi" w:cstheme="minorHAnsi"/>
+        </w:rPr>
+        <w:t>Prototype</w:t>
+      </w:r>
+      <w:proofErr w:type="spellEnd"/>
+      <w:r>
+        <w:rPr>
+          <w:rFonts w:asciiTheme="minorHAnsi" w:hAnsiTheme="minorHAnsi" w:cstheme="minorHAnsi"/>
+        </w:rPr>
+        <w:t xml:space="preserve"> Pack” in possesso da Cassano Francesco Saverio. </w:t>
       </w:r>
       <w:r>
         <w:rPr>
@@ -10879,7 +11056,21 @@
         <w:rPr>
           <w:rFonts w:asciiTheme="minorHAnsi" w:hAnsiTheme="minorHAnsi" w:cstheme="minorHAnsi"/>
         </w:rPr>
-        <w:t xml:space="preserve"> saranno reperiti dall’asset store di Unity. L’interfaccia grafica </w:t>
+        <w:t xml:space="preserve"> saranno reperiti dall’asset store di </w:t>
+      </w:r>
+      <w:proofErr w:type="spellStart"/>
+      <w:r>
+        <w:rPr>
+          <w:rFonts w:asciiTheme="minorHAnsi" w:hAnsiTheme="minorHAnsi" w:cstheme="minorHAnsi"/>
+        </w:rPr>
+        <w:t>Unity</w:t>
+      </w:r>
+      <w:proofErr w:type="spellEnd"/>
+      <w:r>
+        <w:rPr>
+          <w:rFonts w:asciiTheme="minorHAnsi" w:hAnsiTheme="minorHAnsi" w:cstheme="minorHAnsi"/>
+        </w:rPr>
+        <w:t xml:space="preserve">. L’interfaccia grafica </w:t>
       </w:r>
       <w:r>
         <w:rPr>
@@ -10897,7 +11088,21 @@
         <w:rPr>
           <w:rFonts w:asciiTheme="minorHAnsi" w:hAnsiTheme="minorHAnsi" w:cstheme="minorHAnsi"/>
         </w:rPr>
-        <w:t>, sfondi ecc…)</w:t>
+        <w:t xml:space="preserve">, sfondi </w:t>
+      </w:r>
+      <w:proofErr w:type="spellStart"/>
+      <w:r>
+        <w:rPr>
+          <w:rFonts w:asciiTheme="minorHAnsi" w:hAnsiTheme="minorHAnsi" w:cstheme="minorHAnsi"/>
+        </w:rPr>
+        <w:t>ecc</w:t>
+      </w:r>
+      <w:proofErr w:type="spellEnd"/>
+      <w:r>
+        <w:rPr>
+          <w:rFonts w:asciiTheme="minorHAnsi" w:hAnsiTheme="minorHAnsi" w:cstheme="minorHAnsi"/>
+        </w:rPr>
+        <w:t>…)</w:t>
       </w:r>
       <w:r>
         <w:rPr>
@@ -10947,15 +11152,31 @@
         </w:rPr>
         <w:t xml:space="preserve"> dal sito “</w:t>
       </w:r>
-      <w:hyperlink r:id="rId14" w:anchor="/" w:history="1">
-        <w:r>
-          <w:rPr>
-            <w:rStyle w:val="Collegamentoipertestuale"/>
-            <w:rFonts w:asciiTheme="minorHAnsi" w:hAnsiTheme="minorHAnsi" w:cstheme="minorHAnsi"/>
-          </w:rPr>
-          <w:t>Mixamo</w:t>
-        </w:r>
-      </w:hyperlink>
+      <w:proofErr w:type="spellStart"/>
+      <w:r>
+        <w:fldChar w:fldCharType="begin"/>
+      </w:r>
+      <w:r>
+        <w:instrText xml:space="preserve"> HYPERLINK "https://www.mixamo.com/" \l "/" </w:instrText>
+      </w:r>
+      <w:r>
+        <w:fldChar w:fldCharType="separate"/>
+      </w:r>
+      <w:r>
+        <w:rPr>
+          <w:rStyle w:val="Collegamentoipertestuale"/>
+          <w:rFonts w:asciiTheme="minorHAnsi" w:hAnsiTheme="minorHAnsi" w:cstheme="minorHAnsi"/>
+        </w:rPr>
+        <w:t>Mixamo</w:t>
+      </w:r>
+      <w:proofErr w:type="spellEnd"/>
+      <w:r>
+        <w:rPr>
+          <w:rStyle w:val="Collegamentoipertestuale"/>
+          <w:rFonts w:asciiTheme="minorHAnsi" w:hAnsiTheme="minorHAnsi" w:cstheme="minorHAnsi"/>
+        </w:rPr>
+        <w:fldChar w:fldCharType="end"/>
+      </w:r>
       <w:r>
         <w:rPr>
           <w:rFonts w:asciiTheme="minorHAnsi" w:hAnsiTheme="minorHAnsi" w:cstheme="minorHAnsi"/>
@@ -11130,6 +11351,7 @@
         </w:rPr>
         <w:t xml:space="preserve">Il </w:t>
       </w:r>
+      <w:proofErr w:type="spellStart"/>
       <w:r>
         <w:rPr>
           <w:rFonts w:asciiTheme="minorHAnsi" w:hAnsiTheme="minorHAnsi" w:cstheme="minorHAnsi"/>
@@ -11140,7 +11362,21 @@
         <w:rPr>
           <w:rFonts w:asciiTheme="minorHAnsi" w:hAnsiTheme="minorHAnsi" w:cstheme="minorHAnsi"/>
         </w:rPr>
-        <w:t>erious game Healt</w:t>
+        <w:t>erious</w:t>
+      </w:r>
+      <w:proofErr w:type="spellEnd"/>
+      <w:r>
+        <w:rPr>
+          <w:rFonts w:asciiTheme="minorHAnsi" w:hAnsiTheme="minorHAnsi" w:cstheme="minorHAnsi"/>
+        </w:rPr>
+        <w:t xml:space="preserve"> game </w:t>
+      </w:r>
+      <w:proofErr w:type="spellStart"/>
+      <w:r>
+        <w:rPr>
+          <w:rFonts w:asciiTheme="minorHAnsi" w:hAnsiTheme="minorHAnsi" w:cstheme="minorHAnsi"/>
+        </w:rPr>
+        <w:t>Healt</w:t>
       </w:r>
       <w:r>
         <w:rPr>
@@ -11152,7 +11388,14 @@
         <w:rPr>
           <w:rFonts w:asciiTheme="minorHAnsi" w:hAnsiTheme="minorHAnsi" w:cstheme="minorHAnsi"/>
         </w:rPr>
-        <w:t>y Catering ha lo scopo di istruire i giocatori all’alimentazione sana e rispettosa dell’ambiente illustrando la correlazione fra un piatto da mangiare, la corrispettiva</w:t>
+        <w:t>y</w:t>
+      </w:r>
+      <w:proofErr w:type="spellEnd"/>
+      <w:r>
+        <w:rPr>
+          <w:rFonts w:asciiTheme="minorHAnsi" w:hAnsiTheme="minorHAnsi" w:cstheme="minorHAnsi"/>
+        </w:rPr>
+        <w:t xml:space="preserve"> Catering ha lo scopo di istruire i giocatori all’alimentazione sana e rispettosa dell’ambiente illustrando la correlazione fra un piatto da mangiare, la corrispettiva</w:t>
       </w:r>
       <w:r>
         <w:rPr>
@@ -11221,6 +11464,7 @@
         </w:rPr>
         <w:t xml:space="preserve">Il </w:t>
       </w:r>
+      <w:proofErr w:type="spellStart"/>
       <w:r>
         <w:rPr>
           <w:rFonts w:asciiTheme="minorHAnsi" w:hAnsiTheme="minorHAnsi" w:cstheme="minorHAnsi"/>
@@ -11231,7 +11475,21 @@
         <w:rPr>
           <w:rFonts w:asciiTheme="minorHAnsi" w:hAnsiTheme="minorHAnsi" w:cstheme="minorHAnsi"/>
         </w:rPr>
-        <w:t>erious game Healt</w:t>
+        <w:t>erious</w:t>
+      </w:r>
+      <w:proofErr w:type="spellEnd"/>
+      <w:r>
+        <w:rPr>
+          <w:rFonts w:asciiTheme="minorHAnsi" w:hAnsiTheme="minorHAnsi" w:cstheme="minorHAnsi"/>
+        </w:rPr>
+        <w:t xml:space="preserve"> game </w:t>
+      </w:r>
+      <w:proofErr w:type="spellStart"/>
+      <w:r>
+        <w:rPr>
+          <w:rFonts w:asciiTheme="minorHAnsi" w:hAnsiTheme="minorHAnsi" w:cstheme="minorHAnsi"/>
+        </w:rPr>
+        <w:t>Healt</w:t>
       </w:r>
       <w:r>
         <w:rPr>
@@ -11243,7 +11501,14 @@
         <w:rPr>
           <w:rFonts w:asciiTheme="minorHAnsi" w:hAnsiTheme="minorHAnsi" w:cstheme="minorHAnsi"/>
         </w:rPr>
-        <w:t>y Catering presenta i seguenti concetti:</w:t>
+        <w:t>y</w:t>
+      </w:r>
+      <w:proofErr w:type="spellEnd"/>
+      <w:r>
+        <w:rPr>
+          <w:rFonts w:asciiTheme="minorHAnsi" w:hAnsiTheme="minorHAnsi" w:cstheme="minorHAnsi"/>
+        </w:rPr>
+        <w:t xml:space="preserve"> Catering presenta i seguenti concetti:</w:t>
       </w:r>
     </w:p>
     <w:p>
@@ -11631,7 +11896,35 @@
         <w:rPr>
           <w:rFonts w:asciiTheme="minorHAnsi" w:hAnsiTheme="minorHAnsi" w:cstheme="minorHAnsi"/>
         </w:rPr>
-        <w:t>Il giocatore selezionerà una portata in base alle pietanze disponibili ed alle patologie del cliente (con annessa relativa dieta), verrà generata una lista di piatti ordinati dal più affine al meno affine; in base a quanto selezionato dal giocatore gli verrà assegnato un punteggio da aggiungere a quello base. A parità di affinità tra patologie e dieta del cliente i piatti verranno ordinati anche in base al ecoScore e nutriScore.</w:t>
+        <w:t xml:space="preserve">Il giocatore selezionerà una portata in base alle pietanze disponibili ed alle patologie del cliente (con annessa relativa dieta), verrà generata una lista di piatti ordinati dal più affine al meno affine; in base a quanto selezionato dal giocatore gli verrà assegnato un punteggio da aggiungere a quello base. A parità di affinità tra patologie e dieta del cliente i piatti verranno ordinati anche in base al </w:t>
+      </w:r>
+      <w:proofErr w:type="spellStart"/>
+      <w:r>
+        <w:rPr>
+          <w:rFonts w:asciiTheme="minorHAnsi" w:hAnsiTheme="minorHAnsi" w:cstheme="minorHAnsi"/>
+        </w:rPr>
+        <w:t>ecoScore</w:t>
+      </w:r>
+      <w:proofErr w:type="spellEnd"/>
+      <w:r>
+        <w:rPr>
+          <w:rFonts w:asciiTheme="minorHAnsi" w:hAnsiTheme="minorHAnsi" w:cstheme="minorHAnsi"/>
+        </w:rPr>
+        <w:t xml:space="preserve"> e </w:t>
+      </w:r>
+      <w:proofErr w:type="spellStart"/>
+      <w:r>
+        <w:rPr>
+          <w:rFonts w:asciiTheme="minorHAnsi" w:hAnsiTheme="minorHAnsi" w:cstheme="minorHAnsi"/>
+        </w:rPr>
+        <w:t>nutriScore</w:t>
+      </w:r>
+      <w:proofErr w:type="spellEnd"/>
+      <w:r>
+        <w:rPr>
+          <w:rFonts w:asciiTheme="minorHAnsi" w:hAnsiTheme="minorHAnsi" w:cstheme="minorHAnsi"/>
+        </w:rPr>
+        <w:t>.</w:t>
       </w:r>
       <w:r>
         <w:rPr>
@@ -11777,6 +12070,7 @@
         </w:rPr>
         <w:t xml:space="preserve">Qui di seguito sono elencate le skill che i giocatori potranno acquisire attraverso il </w:t>
       </w:r>
+      <w:proofErr w:type="spellStart"/>
       <w:r>
         <w:rPr>
           <w:rFonts w:asciiTheme="minorHAnsi" w:hAnsiTheme="minorHAnsi" w:cstheme="minorHAnsi"/>
@@ -11787,7 +12081,14 @@
         <w:rPr>
           <w:rFonts w:asciiTheme="minorHAnsi" w:hAnsiTheme="minorHAnsi" w:cstheme="minorHAnsi"/>
         </w:rPr>
-        <w:t>erious game:</w:t>
+        <w:t>erious</w:t>
+      </w:r>
+      <w:proofErr w:type="spellEnd"/>
+      <w:r>
+        <w:rPr>
+          <w:rFonts w:asciiTheme="minorHAnsi" w:hAnsiTheme="minorHAnsi" w:cstheme="minorHAnsi"/>
+        </w:rPr>
+        <w:t xml:space="preserve"> game:</w:t>
       </w:r>
     </w:p>
     <w:p>
@@ -11961,7 +12262,7 @@
                     <pic:cNvPicPr/>
                   </pic:nvPicPr>
                   <pic:blipFill>
-                    <a:blip r:embed="rId15">
+                    <a:blip r:embed="rId14">
                       <a:extLst>
                         <a:ext uri="{28A0092B-C50C-407E-A947-70E740481C1C}">
                           <a14:useLocalDpi xmlns:a14="http://schemas.microsoft.com/office/drawing/2010/main" val="0"/>
@@ -12039,7 +12340,14 @@
         <w:rPr>
           <w:rFonts w:asciiTheme="minorHAnsi" w:hAnsiTheme="minorHAnsi" w:cstheme="minorHAnsi"/>
         </w:rPr>
-        <w:t>L’idea alla base del gioco Healt</w:t>
+        <w:t xml:space="preserve">L’idea alla base del gioco </w:t>
+      </w:r>
+      <w:proofErr w:type="spellStart"/>
+      <w:r>
+        <w:rPr>
+          <w:rFonts w:asciiTheme="minorHAnsi" w:hAnsiTheme="minorHAnsi" w:cstheme="minorHAnsi"/>
+        </w:rPr>
+        <w:t>Healt</w:t>
       </w:r>
       <w:r>
         <w:rPr>
@@ -12051,7 +12359,14 @@
         <w:rPr>
           <w:rFonts w:asciiTheme="minorHAnsi" w:hAnsiTheme="minorHAnsi" w:cstheme="minorHAnsi"/>
         </w:rPr>
-        <w:t>y Catering è quella di istruire i giocatori alla scelta dei piatti migliori sia dal punto di vista medico che ambientale.</w:t>
+        <w:t>y</w:t>
+      </w:r>
+      <w:proofErr w:type="spellEnd"/>
+      <w:r>
+        <w:rPr>
+          <w:rFonts w:asciiTheme="minorHAnsi" w:hAnsiTheme="minorHAnsi" w:cstheme="minorHAnsi"/>
+        </w:rPr>
+        <w:t xml:space="preserve"> Catering è quella di istruire i giocatori alla scelta dei piatti migliori sia dal punto di vista medico che ambientale.</w:t>
       </w:r>
     </w:p>
     <w:p>
@@ -12511,7 +12826,35 @@
         <w:rPr>
           <w:rFonts w:asciiTheme="minorHAnsi" w:hAnsiTheme="minorHAnsi" w:cstheme="minorHAnsi"/>
         </w:rPr>
-        <w:t xml:space="preserve"> verrà generata una lista di piatti ordinati, dal più affine al meno affine, in base alle patologie e alla dieta del cliente, e a parità di affinità in base al costoEco e nutriScore (e in base alla posizione del piatto scelto dal giocatore in questa lista) verrà assegnato un punteggio.</w:t>
+        <w:t xml:space="preserve"> verrà generata una lista di piatti ordinati, dal più affine al meno affine, in base alle patologie e alla dieta del cliente, e a parità di affinità in base al </w:t>
+      </w:r>
+      <w:proofErr w:type="spellStart"/>
+      <w:r>
+        <w:rPr>
+          <w:rFonts w:asciiTheme="minorHAnsi" w:hAnsiTheme="minorHAnsi" w:cstheme="minorHAnsi"/>
+        </w:rPr>
+        <w:t>costoEco</w:t>
+      </w:r>
+      <w:proofErr w:type="spellEnd"/>
+      <w:r>
+        <w:rPr>
+          <w:rFonts w:asciiTheme="minorHAnsi" w:hAnsiTheme="minorHAnsi" w:cstheme="minorHAnsi"/>
+        </w:rPr>
+        <w:t xml:space="preserve"> e </w:t>
+      </w:r>
+      <w:proofErr w:type="spellStart"/>
+      <w:r>
+        <w:rPr>
+          <w:rFonts w:asciiTheme="minorHAnsi" w:hAnsiTheme="minorHAnsi" w:cstheme="minorHAnsi"/>
+        </w:rPr>
+        <w:t>nutriScore</w:t>
+      </w:r>
+      <w:proofErr w:type="spellEnd"/>
+      <w:r>
+        <w:rPr>
+          <w:rFonts w:asciiTheme="minorHAnsi" w:hAnsiTheme="minorHAnsi" w:cstheme="minorHAnsi"/>
+        </w:rPr>
+        <w:t xml:space="preserve"> (e in base alla posizione del piatto scelto dal giocatore in questa lista) verrà assegnato un punteggio.</w:t>
       </w:r>
     </w:p>
     <w:p>
@@ -12648,7 +12991,35 @@
         <w:rPr>
           <w:rFonts w:asciiTheme="minorHAnsi" w:hAnsiTheme="minorHAnsi" w:cstheme="minorHAnsi"/>
         </w:rPr>
-        <w:t>bonus affinità = + 5% sul prezzo base se il piatto è affine al cliente (patologie e dieta) -5% sul prezzo base se il piatto non è affine al cliente, ed extra bonus di 3% o 2% o 1% se il piatto è rispettivamente in prima, seconda o terza posizione nella lista dei piatti ordinati dal migliore al peggiore in base all’affinità con patologie e dieta e nutriscore e ecoScore.</w:t>
+        <w:t xml:space="preserve">bonus affinità = + 5% sul prezzo base se il piatto è affine al cliente (patologie e dieta) -5% sul prezzo base se il piatto non è affine al cliente, ed extra bonus di 3% o 2% o 1% se il piatto è rispettivamente in prima, seconda o terza posizione nella lista dei piatti ordinati dal migliore al peggiore in base all’affinità con patologie e dieta e </w:t>
+      </w:r>
+      <w:proofErr w:type="spellStart"/>
+      <w:r>
+        <w:rPr>
+          <w:rFonts w:asciiTheme="minorHAnsi" w:hAnsiTheme="minorHAnsi" w:cstheme="minorHAnsi"/>
+        </w:rPr>
+        <w:t>nutriscore</w:t>
+      </w:r>
+      <w:proofErr w:type="spellEnd"/>
+      <w:r>
+        <w:rPr>
+          <w:rFonts w:asciiTheme="minorHAnsi" w:hAnsiTheme="minorHAnsi" w:cstheme="minorHAnsi"/>
+        </w:rPr>
+        <w:t xml:space="preserve"> e </w:t>
+      </w:r>
+      <w:proofErr w:type="spellStart"/>
+      <w:r>
+        <w:rPr>
+          <w:rFonts w:asciiTheme="minorHAnsi" w:hAnsiTheme="minorHAnsi" w:cstheme="minorHAnsi"/>
+        </w:rPr>
+        <w:t>ecoScore</w:t>
+      </w:r>
+      <w:proofErr w:type="spellEnd"/>
+      <w:r>
+        <w:rPr>
+          <w:rFonts w:asciiTheme="minorHAnsi" w:hAnsiTheme="minorHAnsi" w:cstheme="minorHAnsi"/>
+        </w:rPr>
+        <w:t>.</w:t>
       </w:r>
     </w:p>
     <w:p>
@@ -12798,7 +13169,14 @@
         <w:rPr>
           <w:rFonts w:asciiTheme="minorHAnsi" w:hAnsiTheme="minorHAnsi" w:cstheme="minorHAnsi"/>
         </w:rPr>
-        <w:t>bonus nutri</w:t>
+        <w:t xml:space="preserve">bonus </w:t>
+      </w:r>
+      <w:proofErr w:type="spellStart"/>
+      <w:r>
+        <w:rPr>
+          <w:rFonts w:asciiTheme="minorHAnsi" w:hAnsiTheme="minorHAnsi" w:cstheme="minorHAnsi"/>
+        </w:rPr>
+        <w:t>nutri</w:t>
       </w:r>
       <w:r>
         <w:rPr>
@@ -12810,7 +13188,21 @@
         <w:rPr>
           <w:rFonts w:asciiTheme="minorHAnsi" w:hAnsiTheme="minorHAnsi" w:cstheme="minorHAnsi"/>
         </w:rPr>
-        <w:t>core = in base al nutri</w:t>
+        <w:t>core</w:t>
+      </w:r>
+      <w:proofErr w:type="spellEnd"/>
+      <w:r>
+        <w:rPr>
+          <w:rFonts w:asciiTheme="minorHAnsi" w:hAnsiTheme="minorHAnsi" w:cstheme="minorHAnsi"/>
+        </w:rPr>
+        <w:t xml:space="preserve"> = in base al </w:t>
+      </w:r>
+      <w:proofErr w:type="spellStart"/>
+      <w:r>
+        <w:rPr>
+          <w:rFonts w:asciiTheme="minorHAnsi" w:hAnsiTheme="minorHAnsi" w:cstheme="minorHAnsi"/>
+        </w:rPr>
+        <w:t>nutri</w:t>
       </w:r>
       <w:r>
         <w:rPr>
@@ -12822,7 +13214,14 @@
         <w:rPr>
           <w:rFonts w:asciiTheme="minorHAnsi" w:hAnsiTheme="minorHAnsi" w:cstheme="minorHAnsi"/>
         </w:rPr>
-        <w:t>core:</w:t>
+        <w:t>core</w:t>
+      </w:r>
+      <w:proofErr w:type="spellEnd"/>
+      <w:r>
+        <w:rPr>
+          <w:rFonts w:asciiTheme="minorHAnsi" w:hAnsiTheme="minorHAnsi" w:cstheme="minorHAnsi"/>
+        </w:rPr>
+        <w:t>:</w:t>
       </w:r>
     </w:p>
     <w:p>
@@ -13004,7 +13403,28 @@
         <w:rPr>
           <w:rFonts w:asciiTheme="minorHAnsi" w:hAnsiTheme="minorHAnsi" w:cstheme="minorHAnsi"/>
         </w:rPr>
-        <w:t>bonus ecoScore = in base al valore dell’eco</w:t>
+        <w:t xml:space="preserve">bonus </w:t>
+      </w:r>
+      <w:proofErr w:type="spellStart"/>
+      <w:r>
+        <w:rPr>
+          <w:rFonts w:asciiTheme="minorHAnsi" w:hAnsiTheme="minorHAnsi" w:cstheme="minorHAnsi"/>
+        </w:rPr>
+        <w:t>ecoScore</w:t>
+      </w:r>
+      <w:proofErr w:type="spellEnd"/>
+      <w:r>
+        <w:rPr>
+          <w:rFonts w:asciiTheme="minorHAnsi" w:hAnsiTheme="minorHAnsi" w:cstheme="minorHAnsi"/>
+        </w:rPr>
+        <w:t xml:space="preserve"> = in base al valore dell’</w:t>
+      </w:r>
+      <w:proofErr w:type="spellStart"/>
+      <w:r>
+        <w:rPr>
+          <w:rFonts w:asciiTheme="minorHAnsi" w:hAnsiTheme="minorHAnsi" w:cstheme="minorHAnsi"/>
+        </w:rPr>
+        <w:t>eco</w:t>
       </w:r>
       <w:r>
         <w:rPr>
@@ -13016,7 +13436,14 @@
         <w:rPr>
           <w:rFonts w:asciiTheme="minorHAnsi" w:hAnsiTheme="minorHAnsi" w:cstheme="minorHAnsi"/>
         </w:rPr>
-        <w:t xml:space="preserve">core: </w:t>
+        <w:t>core</w:t>
+      </w:r>
+      <w:proofErr w:type="spellEnd"/>
+      <w:r>
+        <w:rPr>
+          <w:rFonts w:asciiTheme="minorHAnsi" w:hAnsiTheme="minorHAnsi" w:cstheme="minorHAnsi"/>
+        </w:rPr>
+        <w:t xml:space="preserve">: </w:t>
       </w:r>
     </w:p>
     <w:p>
@@ -14007,6 +14434,7 @@
       <w:bookmarkStart w:id="97" w:name="_Toc101112599"/>
       <w:bookmarkStart w:id="98" w:name="_Toc101113488"/>
       <w:bookmarkStart w:id="99" w:name="_Toc103418034"/>
+      <w:proofErr w:type="spellStart"/>
       <w:r>
         <w:rPr>
           <w:color w:val="385623" w:themeColor="accent6" w:themeShade="80"/>
@@ -14017,6 +14445,7 @@
       <w:bookmarkEnd w:id="97"/>
       <w:bookmarkEnd w:id="98"/>
       <w:bookmarkEnd w:id="99"/>
+      <w:proofErr w:type="spellEnd"/>
     </w:p>
     <w:p>
       <w:pPr>
@@ -14030,13 +14459,31 @@
           <w:lang w:val="en-US"/>
         </w:rPr>
       </w:pPr>
-      <w:r>
-        <w:rPr>
-          <w:rFonts w:asciiTheme="minorHAnsi" w:hAnsiTheme="minorHAnsi" w:cstheme="minorHAnsi"/>
-          <w:lang w:val="en-US"/>
-        </w:rPr>
-        <w:t>Schermata iniziale</w:t>
-      </w:r>
+      <w:proofErr w:type="spellStart"/>
+      <w:r>
+        <w:rPr>
+          <w:rFonts w:asciiTheme="minorHAnsi" w:hAnsiTheme="minorHAnsi" w:cstheme="minorHAnsi"/>
+          <w:lang w:val="en-US"/>
+        </w:rPr>
+        <w:t>Schermata</w:t>
+      </w:r>
+      <w:proofErr w:type="spellEnd"/>
+      <w:r>
+        <w:rPr>
+          <w:rFonts w:asciiTheme="minorHAnsi" w:hAnsiTheme="minorHAnsi" w:cstheme="minorHAnsi"/>
+          <w:lang w:val="en-US"/>
+        </w:rPr>
+        <w:t xml:space="preserve"> </w:t>
+      </w:r>
+      <w:proofErr w:type="spellStart"/>
+      <w:r>
+        <w:rPr>
+          <w:rFonts w:asciiTheme="minorHAnsi" w:hAnsiTheme="minorHAnsi" w:cstheme="minorHAnsi"/>
+          <w:lang w:val="en-US"/>
+        </w:rPr>
+        <w:t>iniziale</w:t>
+      </w:r>
+      <w:proofErr w:type="spellEnd"/>
       <w:r>
         <w:rPr>
           <w:rFonts w:asciiTheme="minorHAnsi" w:hAnsiTheme="minorHAnsi" w:cstheme="minorHAnsi"/>
@@ -14075,7 +14522,7 @@
                     <pic:cNvPicPr/>
                   </pic:nvPicPr>
                   <pic:blipFill>
-                    <a:blip r:embed="rId16">
+                    <a:blip r:embed="rId15">
                       <a:extLst>
                         <a:ext uri="{28A0092B-C50C-407E-A947-70E740481C1C}">
                           <a14:useLocalDpi xmlns:a14="http://schemas.microsoft.com/office/drawing/2010/main" val="0"/>
@@ -14146,8 +14593,33 @@
           <w:rFonts w:asciiTheme="minorHAnsi" w:hAnsiTheme="minorHAnsi" w:cstheme="minorHAnsi"/>
           <w:lang w:val="en-US"/>
         </w:rPr>
-        <w:t>Menu Selezione Livello</w:t>
-      </w:r>
+        <w:t xml:space="preserve">Menu </w:t>
+      </w:r>
+      <w:proofErr w:type="spellStart"/>
+      <w:r>
+        <w:rPr>
+          <w:rFonts w:asciiTheme="minorHAnsi" w:hAnsiTheme="minorHAnsi" w:cstheme="minorHAnsi"/>
+          <w:lang w:val="en-US"/>
+        </w:rPr>
+        <w:t>Selezione</w:t>
+      </w:r>
+      <w:proofErr w:type="spellEnd"/>
+      <w:r>
+        <w:rPr>
+          <w:rFonts w:asciiTheme="minorHAnsi" w:hAnsiTheme="minorHAnsi" w:cstheme="minorHAnsi"/>
+          <w:lang w:val="en-US"/>
+        </w:rPr>
+        <w:t xml:space="preserve"> </w:t>
+      </w:r>
+      <w:proofErr w:type="spellStart"/>
+      <w:r>
+        <w:rPr>
+          <w:rFonts w:asciiTheme="minorHAnsi" w:hAnsiTheme="minorHAnsi" w:cstheme="minorHAnsi"/>
+          <w:lang w:val="en-US"/>
+        </w:rPr>
+        <w:t>Livello</w:t>
+      </w:r>
+      <w:proofErr w:type="spellEnd"/>
     </w:p>
     <w:p>
       <w:pPr>
@@ -14179,7 +14651,7 @@
                     <pic:cNvPicPr/>
                   </pic:nvPicPr>
                   <pic:blipFill>
-                    <a:blip r:embed="rId17">
+                    <a:blip r:embed="rId16">
                       <a:extLst>
                         <a:ext uri="{28A0092B-C50C-407E-A947-70E740481C1C}">
                           <a14:useLocalDpi xmlns:a14="http://schemas.microsoft.com/office/drawing/2010/main" val="0"/>
@@ -14340,8 +14812,17 @@
           <w:rFonts w:asciiTheme="minorHAnsi" w:hAnsiTheme="minorHAnsi" w:cstheme="minorHAnsi"/>
           <w:lang w:val="en-US"/>
         </w:rPr>
-        <w:t>Menu opzioni</w:t>
-      </w:r>
+        <w:t xml:space="preserve">Menu </w:t>
+      </w:r>
+      <w:proofErr w:type="spellStart"/>
+      <w:r>
+        <w:rPr>
+          <w:rFonts w:asciiTheme="minorHAnsi" w:hAnsiTheme="minorHAnsi" w:cstheme="minorHAnsi"/>
+          <w:lang w:val="en-US"/>
+        </w:rPr>
+        <w:t>opzioni</w:t>
+      </w:r>
+      <w:proofErr w:type="spellEnd"/>
       <w:r>
         <w:rPr>
           <w:rFonts w:asciiTheme="minorHAnsi" w:hAnsiTheme="minorHAnsi" w:cstheme="minorHAnsi"/>
@@ -14400,7 +14881,7 @@
                     </pic:cNvPicPr>
                   </pic:nvPicPr>
                   <pic:blipFill>
-                    <a:blip r:embed="rId18">
+                    <a:blip r:embed="rId17">
                       <a:extLst>
                         <a:ext uri="{28A0092B-C50C-407E-A947-70E740481C1C}">
                           <a14:useLocalDpi xmlns:a14="http://schemas.microsoft.com/office/drawing/2010/main" val="0"/>
@@ -14476,8 +14957,49 @@
           <w:lang w:val="en-US"/>
         </w:rPr>
         <w:lastRenderedPageBreak/>
-        <w:t>Menu Opzioni Impostazioni Controlli</w:t>
-      </w:r>
+        <w:t xml:space="preserve">Menu </w:t>
+      </w:r>
+      <w:proofErr w:type="spellStart"/>
+      <w:r>
+        <w:rPr>
+          <w:rFonts w:asciiTheme="minorHAnsi" w:hAnsiTheme="minorHAnsi" w:cstheme="minorHAnsi"/>
+          <w:lang w:val="en-US"/>
+        </w:rPr>
+        <w:t>Opzioni</w:t>
+      </w:r>
+      <w:proofErr w:type="spellEnd"/>
+      <w:r>
+        <w:rPr>
+          <w:rFonts w:asciiTheme="minorHAnsi" w:hAnsiTheme="minorHAnsi" w:cstheme="minorHAnsi"/>
+          <w:lang w:val="en-US"/>
+        </w:rPr>
+        <w:t xml:space="preserve"> </w:t>
+      </w:r>
+      <w:proofErr w:type="spellStart"/>
+      <w:r>
+        <w:rPr>
+          <w:rFonts w:asciiTheme="minorHAnsi" w:hAnsiTheme="minorHAnsi" w:cstheme="minorHAnsi"/>
+          <w:lang w:val="en-US"/>
+        </w:rPr>
+        <w:t>Impostazioni</w:t>
+      </w:r>
+      <w:proofErr w:type="spellEnd"/>
+      <w:r>
+        <w:rPr>
+          <w:rFonts w:asciiTheme="minorHAnsi" w:hAnsiTheme="minorHAnsi" w:cstheme="minorHAnsi"/>
+          <w:lang w:val="en-US"/>
+        </w:rPr>
+        <w:t xml:space="preserve"> </w:t>
+      </w:r>
+      <w:proofErr w:type="spellStart"/>
+      <w:r>
+        <w:rPr>
+          <w:rFonts w:asciiTheme="minorHAnsi" w:hAnsiTheme="minorHAnsi" w:cstheme="minorHAnsi"/>
+          <w:lang w:val="en-US"/>
+        </w:rPr>
+        <w:t>Controlli</w:t>
+      </w:r>
+      <w:proofErr w:type="spellEnd"/>
     </w:p>
     <w:p>
       <w:pPr>
@@ -14509,7 +15031,7 @@
                     <pic:cNvPicPr/>
                   </pic:nvPicPr>
                   <pic:blipFill>
-                    <a:blip r:embed="rId19">
+                    <a:blip r:embed="rId18">
                       <a:extLst>
                         <a:ext uri="{28A0092B-C50C-407E-A947-70E740481C1C}">
                           <a14:useLocalDpi xmlns:a14="http://schemas.microsoft.com/office/drawing/2010/main" val="0"/>
@@ -14644,6 +15166,7 @@
           <w:lang w:val="en-US"/>
         </w:rPr>
       </w:pPr>
+      <w:proofErr w:type="spellStart"/>
       <w:r>
         <w:rPr>
           <w:rFonts w:asciiTheme="minorHAnsi" w:hAnsiTheme="minorHAnsi" w:cstheme="minorHAnsi"/>
@@ -14651,6 +15174,7 @@
         </w:rPr>
         <w:t>Creazione</w:t>
       </w:r>
+      <w:proofErr w:type="spellEnd"/>
       <w:r>
         <w:rPr>
           <w:rFonts w:asciiTheme="minorHAnsi" w:hAnsiTheme="minorHAnsi" w:cstheme="minorHAnsi"/>
@@ -14658,6 +15182,7 @@
         </w:rPr>
         <w:t xml:space="preserve"> </w:t>
       </w:r>
+      <w:proofErr w:type="spellStart"/>
       <w:r>
         <w:rPr>
           <w:rFonts w:asciiTheme="minorHAnsi" w:hAnsiTheme="minorHAnsi" w:cstheme="minorHAnsi"/>
@@ -14665,13 +15190,23 @@
         </w:rPr>
         <w:t>profilo</w:t>
       </w:r>
-      <w:r>
-        <w:rPr>
-          <w:rFonts w:asciiTheme="minorHAnsi" w:hAnsiTheme="minorHAnsi" w:cstheme="minorHAnsi"/>
-          <w:lang w:val="en-US"/>
-        </w:rPr>
-        <w:t xml:space="preserve"> giocatore</w:t>
-      </w:r>
+      <w:proofErr w:type="spellEnd"/>
+      <w:r>
+        <w:rPr>
+          <w:rFonts w:asciiTheme="minorHAnsi" w:hAnsiTheme="minorHAnsi" w:cstheme="minorHAnsi"/>
+          <w:lang w:val="en-US"/>
+        </w:rPr>
+        <w:t xml:space="preserve"> </w:t>
+      </w:r>
+      <w:proofErr w:type="spellStart"/>
+      <w:r>
+        <w:rPr>
+          <w:rFonts w:asciiTheme="minorHAnsi" w:hAnsiTheme="minorHAnsi" w:cstheme="minorHAnsi"/>
+          <w:lang w:val="en-US"/>
+        </w:rPr>
+        <w:t>giocatore</w:t>
+      </w:r>
+      <w:proofErr w:type="spellEnd"/>
     </w:p>
     <w:p>
       <w:pPr>
@@ -14703,7 +15238,7 @@
                     <pic:cNvPicPr/>
                   </pic:nvPicPr>
                   <pic:blipFill>
-                    <a:blip r:embed="rId20">
+                    <a:blip r:embed="rId19">
                       <a:extLst>
                         <a:ext uri="{28A0092B-C50C-407E-A947-70E740481C1C}">
                           <a14:useLocalDpi xmlns:a14="http://schemas.microsoft.com/office/drawing/2010/main" val="0"/>
@@ -14768,12 +15303,29 @@
           <w:lang w:val="en-US"/>
         </w:rPr>
       </w:pPr>
-      <w:r>
-        <w:rPr>
-          <w:rFonts w:asciiTheme="minorHAnsi" w:hAnsiTheme="minorHAnsi" w:cstheme="minorHAnsi"/>
-          <w:lang w:val="en-US"/>
-        </w:rPr>
-        <w:t>Scelta profil</w:t>
+      <w:proofErr w:type="spellStart"/>
+      <w:r>
+        <w:rPr>
+          <w:rFonts w:asciiTheme="minorHAnsi" w:hAnsiTheme="minorHAnsi" w:cstheme="minorHAnsi"/>
+          <w:lang w:val="en-US"/>
+        </w:rPr>
+        <w:t>Scelta</w:t>
+      </w:r>
+      <w:proofErr w:type="spellEnd"/>
+      <w:r>
+        <w:rPr>
+          <w:rFonts w:asciiTheme="minorHAnsi" w:hAnsiTheme="minorHAnsi" w:cstheme="minorHAnsi"/>
+          <w:lang w:val="en-US"/>
+        </w:rPr>
+        <w:t xml:space="preserve"> </w:t>
+      </w:r>
+      <w:proofErr w:type="spellStart"/>
+      <w:r>
+        <w:rPr>
+          <w:rFonts w:asciiTheme="minorHAnsi" w:hAnsiTheme="minorHAnsi" w:cstheme="minorHAnsi"/>
+          <w:lang w:val="en-US"/>
+        </w:rPr>
+        <w:t>profil</w:t>
       </w:r>
       <w:r>
         <w:rPr>
@@ -14782,13 +15334,23 @@
         </w:rPr>
         <w:t>o</w:t>
       </w:r>
-      <w:r>
-        <w:rPr>
-          <w:rFonts w:asciiTheme="minorHAnsi" w:hAnsiTheme="minorHAnsi" w:cstheme="minorHAnsi"/>
-          <w:lang w:val="en-US"/>
-        </w:rPr>
-        <w:t xml:space="preserve"> giocatore</w:t>
-      </w:r>
+      <w:proofErr w:type="spellEnd"/>
+      <w:r>
+        <w:rPr>
+          <w:rFonts w:asciiTheme="minorHAnsi" w:hAnsiTheme="minorHAnsi" w:cstheme="minorHAnsi"/>
+          <w:lang w:val="en-US"/>
+        </w:rPr>
+        <w:t xml:space="preserve"> </w:t>
+      </w:r>
+      <w:proofErr w:type="spellStart"/>
+      <w:r>
+        <w:rPr>
+          <w:rFonts w:asciiTheme="minorHAnsi" w:hAnsiTheme="minorHAnsi" w:cstheme="minorHAnsi"/>
+          <w:lang w:val="en-US"/>
+        </w:rPr>
+        <w:t>giocatore</w:t>
+      </w:r>
+      <w:proofErr w:type="spellEnd"/>
     </w:p>
     <w:p>
       <w:pPr>
@@ -14828,7 +15390,7 @@
                     <pic:cNvPicPr/>
                   </pic:nvPicPr>
                   <pic:blipFill>
-                    <a:blip r:embed="rId21">
+                    <a:blip r:embed="rId20">
                       <a:extLst>
                         <a:ext uri="{28A0092B-C50C-407E-A947-70E740481C1C}">
                           <a14:useLocalDpi xmlns:a14="http://schemas.microsoft.com/office/drawing/2010/main" val="0"/>
@@ -14891,13 +15453,22 @@
           <w:lang w:val="en-US"/>
         </w:rPr>
       </w:pPr>
+      <w:proofErr w:type="spellStart"/>
       <w:r>
         <w:rPr>
           <w:rFonts w:asciiTheme="minorHAnsi" w:hAnsiTheme="minorHAnsi" w:cstheme="minorHAnsi"/>
           <w:lang w:val="en-US"/>
         </w:rPr>
         <w:lastRenderedPageBreak/>
-        <w:t>Classifica.</w:t>
+        <w:t>Classifica</w:t>
+      </w:r>
+      <w:proofErr w:type="spellEnd"/>
+      <w:r>
+        <w:rPr>
+          <w:rFonts w:asciiTheme="minorHAnsi" w:hAnsiTheme="minorHAnsi" w:cstheme="minorHAnsi"/>
+          <w:lang w:val="en-US"/>
+        </w:rPr>
+        <w:t>.</w:t>
       </w:r>
     </w:p>
     <w:p>
@@ -14925,7 +15496,7 @@
                     <pic:cNvPicPr/>
                   </pic:nvPicPr>
                   <pic:blipFill>
-                    <a:blip r:embed="rId22">
+                    <a:blip r:embed="rId21">
                       <a:extLst>
                         <a:ext uri="{28A0092B-C50C-407E-A947-70E740481C1C}">
                           <a14:useLocalDpi xmlns:a14="http://schemas.microsoft.com/office/drawing/2010/main" val="0"/>
@@ -14977,6 +15548,7 @@
           <w:lang w:val="en-US"/>
         </w:rPr>
       </w:pPr>
+      <w:proofErr w:type="spellStart"/>
       <w:r>
         <w:rPr>
           <w:rFonts w:asciiTheme="minorHAnsi" w:hAnsiTheme="minorHAnsi" w:cstheme="minorHAnsi"/>
@@ -14985,6 +15557,7 @@
         <w:lastRenderedPageBreak/>
         <w:t>Crediti</w:t>
       </w:r>
+      <w:proofErr w:type="spellEnd"/>
       <w:r>
         <w:rPr>
           <w:rFonts w:asciiTheme="minorHAnsi" w:hAnsiTheme="minorHAnsi" w:cstheme="minorHAnsi"/>
@@ -15023,7 +15596,7 @@
                     <pic:cNvPicPr/>
                   </pic:nvPicPr>
                   <pic:blipFill>
-                    <a:blip r:embed="rId23">
+                    <a:blip r:embed="rId22">
                       <a:extLst>
                         <a:ext uri="{28A0092B-C50C-407E-A947-70E740481C1C}">
                           <a14:useLocalDpi xmlns:a14="http://schemas.microsoft.com/office/drawing/2010/main" val="0"/>
@@ -15120,12 +15693,21 @@
           <w:lang w:val="en-US"/>
         </w:rPr>
       </w:pPr>
-      <w:r>
-        <w:rPr>
-          <w:rFonts w:asciiTheme="minorHAnsi" w:hAnsiTheme="minorHAnsi" w:cstheme="minorHAnsi"/>
-          <w:lang w:val="en-US"/>
-        </w:rPr>
-        <w:t>Schermata in-game.</w:t>
+      <w:proofErr w:type="spellStart"/>
+      <w:r>
+        <w:rPr>
+          <w:rFonts w:asciiTheme="minorHAnsi" w:hAnsiTheme="minorHAnsi" w:cstheme="minorHAnsi"/>
+          <w:lang w:val="en-US"/>
+        </w:rPr>
+        <w:t>Schermata</w:t>
+      </w:r>
+      <w:proofErr w:type="spellEnd"/>
+      <w:r>
+        <w:rPr>
+          <w:rFonts w:asciiTheme="minorHAnsi" w:hAnsiTheme="minorHAnsi" w:cstheme="minorHAnsi"/>
+          <w:lang w:val="en-US"/>
+        </w:rPr>
+        <w:t xml:space="preserve"> in-game.</w:t>
       </w:r>
     </w:p>
     <w:p>
@@ -15157,7 +15739,7 @@
                     <pic:cNvPicPr/>
                   </pic:nvPicPr>
                   <pic:blipFill>
-                    <a:blip r:embed="rId24">
+                    <a:blip r:embed="rId23">
                       <a:extLst>
                         <a:ext uri="{28A0092B-C50C-407E-A947-70E740481C1C}">
                           <a14:useLocalDpi xmlns:a14="http://schemas.microsoft.com/office/drawing/2010/main" val="0"/>
@@ -15349,7 +15931,23 @@
           <w:rFonts w:asciiTheme="minorHAnsi" w:hAnsiTheme="minorHAnsi" w:cstheme="minorHAnsi"/>
           <w:lang w:val="en-US"/>
         </w:rPr>
-        <w:t>Flowchart del menu iniziale.</w:t>
+        <w:t xml:space="preserve">Flowchart del menu </w:t>
+      </w:r>
+      <w:proofErr w:type="spellStart"/>
+      <w:r>
+        <w:rPr>
+          <w:rFonts w:asciiTheme="minorHAnsi" w:hAnsiTheme="minorHAnsi" w:cstheme="minorHAnsi"/>
+          <w:lang w:val="en-US"/>
+        </w:rPr>
+        <w:t>iniziale</w:t>
+      </w:r>
+      <w:proofErr w:type="spellEnd"/>
+      <w:r>
+        <w:rPr>
+          <w:rFonts w:asciiTheme="minorHAnsi" w:hAnsiTheme="minorHAnsi" w:cstheme="minorHAnsi"/>
+          <w:lang w:val="en-US"/>
+        </w:rPr>
+        <w:t>.</w:t>
       </w:r>
     </w:p>
     <w:p>
@@ -15381,7 +15979,7 @@
                     <pic:cNvPicPr/>
                   </pic:nvPicPr>
                   <pic:blipFill>
-                    <a:blip r:embed="rId25">
+                    <a:blip r:embed="rId24">
                       <a:extLst>
                         <a:ext uri="{28A0092B-C50C-407E-A947-70E740481C1C}">
                           <a14:useLocalDpi xmlns:a14="http://schemas.microsoft.com/office/drawing/2010/main" val="0"/>
@@ -15553,13 +16151,31 @@
         <w:lastRenderedPageBreak/>
         <w:t xml:space="preserve">Flowchart </w:t>
       </w:r>
-      <w:r>
-        <w:rPr>
-          <w:rFonts w:asciiTheme="minorHAnsi" w:hAnsiTheme="minorHAnsi" w:cstheme="minorHAnsi"/>
-          <w:lang w:val="en-US"/>
-        </w:rPr>
-        <w:t>sezione crediti</w:t>
-      </w:r>
+      <w:proofErr w:type="spellStart"/>
+      <w:r>
+        <w:rPr>
+          <w:rFonts w:asciiTheme="minorHAnsi" w:hAnsiTheme="minorHAnsi" w:cstheme="minorHAnsi"/>
+          <w:lang w:val="en-US"/>
+        </w:rPr>
+        <w:t>sezione</w:t>
+      </w:r>
+      <w:proofErr w:type="spellEnd"/>
+      <w:r>
+        <w:rPr>
+          <w:rFonts w:asciiTheme="minorHAnsi" w:hAnsiTheme="minorHAnsi" w:cstheme="minorHAnsi"/>
+          <w:lang w:val="en-US"/>
+        </w:rPr>
+        <w:t xml:space="preserve"> </w:t>
+      </w:r>
+      <w:proofErr w:type="spellStart"/>
+      <w:r>
+        <w:rPr>
+          <w:rFonts w:asciiTheme="minorHAnsi" w:hAnsiTheme="minorHAnsi" w:cstheme="minorHAnsi"/>
+          <w:lang w:val="en-US"/>
+        </w:rPr>
+        <w:t>crediti</w:t>
+      </w:r>
+      <w:proofErr w:type="spellEnd"/>
       <w:r>
         <w:rPr>
           <w:rFonts w:asciiTheme="minorHAnsi" w:hAnsiTheme="minorHAnsi" w:cstheme="minorHAnsi"/>
@@ -15598,7 +16214,7 @@
                     <pic:cNvPicPr/>
                   </pic:nvPicPr>
                   <pic:blipFill>
-                    <a:blip r:embed="rId26">
+                    <a:blip r:embed="rId25">
                       <a:extLst>
                         <a:ext uri="{28A0092B-C50C-407E-A947-70E740481C1C}">
                           <a14:useLocalDpi xmlns:a14="http://schemas.microsoft.com/office/drawing/2010/main" val="0"/>
@@ -15830,8 +16446,33 @@
           <w:rFonts w:asciiTheme="minorHAnsi" w:hAnsiTheme="minorHAnsi" w:cstheme="minorHAnsi"/>
           <w:lang w:val="en-US"/>
         </w:rPr>
-        <w:t>Flowchart sezione classifica</w:t>
-      </w:r>
+        <w:t xml:space="preserve">Flowchart </w:t>
+      </w:r>
+      <w:proofErr w:type="spellStart"/>
+      <w:r>
+        <w:rPr>
+          <w:rFonts w:asciiTheme="minorHAnsi" w:hAnsiTheme="minorHAnsi" w:cstheme="minorHAnsi"/>
+          <w:lang w:val="en-US"/>
+        </w:rPr>
+        <w:t>sezione</w:t>
+      </w:r>
+      <w:proofErr w:type="spellEnd"/>
+      <w:r>
+        <w:rPr>
+          <w:rFonts w:asciiTheme="minorHAnsi" w:hAnsiTheme="minorHAnsi" w:cstheme="minorHAnsi"/>
+          <w:lang w:val="en-US"/>
+        </w:rPr>
+        <w:t xml:space="preserve"> </w:t>
+      </w:r>
+      <w:proofErr w:type="spellStart"/>
+      <w:r>
+        <w:rPr>
+          <w:rFonts w:asciiTheme="minorHAnsi" w:hAnsiTheme="minorHAnsi" w:cstheme="minorHAnsi"/>
+          <w:lang w:val="en-US"/>
+        </w:rPr>
+        <w:t>classifica</w:t>
+      </w:r>
+      <w:proofErr w:type="spellEnd"/>
     </w:p>
     <w:p>
       <w:pPr>
@@ -15863,7 +16504,7 @@
                     <pic:cNvPicPr/>
                   </pic:nvPicPr>
                   <pic:blipFill>
-                    <a:blip r:embed="rId27">
+                    <a:blip r:embed="rId26">
                       <a:extLst>
                         <a:ext uri="{28A0092B-C50C-407E-A947-70E740481C1C}">
                           <a14:useLocalDpi xmlns:a14="http://schemas.microsoft.com/office/drawing/2010/main" val="0"/>
@@ -15910,14 +16551,64 @@
           <w:lang w:val="en-US"/>
         </w:rPr>
       </w:pPr>
+      <w:proofErr w:type="spellStart"/>
       <w:r>
         <w:rPr>
           <w:rFonts w:asciiTheme="minorHAnsi" w:hAnsiTheme="minorHAnsi" w:cstheme="minorHAnsi"/>
           <w:lang w:val="en-US"/>
         </w:rPr>
         <w:lastRenderedPageBreak/>
-        <w:t>FlowChart Selezione profilo utente</w:t>
-      </w:r>
+        <w:t>FlowChart</w:t>
+      </w:r>
+      <w:proofErr w:type="spellEnd"/>
+      <w:r>
+        <w:rPr>
+          <w:rFonts w:asciiTheme="minorHAnsi" w:hAnsiTheme="minorHAnsi" w:cstheme="minorHAnsi"/>
+          <w:lang w:val="en-US"/>
+        </w:rPr>
+        <w:t xml:space="preserve"> </w:t>
+      </w:r>
+      <w:proofErr w:type="spellStart"/>
+      <w:r>
+        <w:rPr>
+          <w:rFonts w:asciiTheme="minorHAnsi" w:hAnsiTheme="minorHAnsi" w:cstheme="minorHAnsi"/>
+          <w:lang w:val="en-US"/>
+        </w:rPr>
+        <w:t>Selezione</w:t>
+      </w:r>
+      <w:proofErr w:type="spellEnd"/>
+      <w:r>
+        <w:rPr>
+          <w:rFonts w:asciiTheme="minorHAnsi" w:hAnsiTheme="minorHAnsi" w:cstheme="minorHAnsi"/>
+          <w:lang w:val="en-US"/>
+        </w:rPr>
+        <w:t xml:space="preserve"> </w:t>
+      </w:r>
+      <w:proofErr w:type="spellStart"/>
+      <w:r>
+        <w:rPr>
+          <w:rFonts w:asciiTheme="minorHAnsi" w:hAnsiTheme="minorHAnsi" w:cstheme="minorHAnsi"/>
+          <w:lang w:val="en-US"/>
+        </w:rPr>
+        <w:t>profilo</w:t>
+      </w:r>
+      <w:proofErr w:type="spellEnd"/>
+      <w:r>
+        <w:rPr>
+          <w:rFonts w:asciiTheme="minorHAnsi" w:hAnsiTheme="minorHAnsi" w:cstheme="minorHAnsi"/>
+          <w:lang w:val="en-US"/>
+        </w:rPr>
+        <w:t xml:space="preserve"> </w:t>
+      </w:r>
+      <w:proofErr w:type="spellStart"/>
+      <w:r>
+        <w:rPr>
+          <w:rFonts w:asciiTheme="minorHAnsi" w:hAnsiTheme="minorHAnsi" w:cstheme="minorHAnsi"/>
+          <w:lang w:val="en-US"/>
+        </w:rPr>
+        <w:t>utente</w:t>
+      </w:r>
+      <w:proofErr w:type="spellEnd"/>
     </w:p>
     <w:p>
       <w:pPr>
@@ -15949,7 +16640,7 @@
                     <pic:cNvPicPr/>
                   </pic:nvPicPr>
                   <pic:blipFill>
-                    <a:blip r:embed="rId28">
+                    <a:blip r:embed="rId27">
                       <a:extLst>
                         <a:ext uri="{28A0092B-C50C-407E-A947-70E740481C1C}">
                           <a14:useLocalDpi xmlns:a14="http://schemas.microsoft.com/office/drawing/2010/main" val="0"/>
@@ -15988,21 +16679,80 @@
           <w:lang w:val="en-US"/>
         </w:rPr>
       </w:pPr>
+      <w:proofErr w:type="spellStart"/>
       <w:r>
         <w:rPr>
           <w:rFonts w:asciiTheme="minorHAnsi" w:hAnsiTheme="minorHAnsi" w:cstheme="minorHAnsi"/>
           <w:lang w:val="en-US"/>
         </w:rPr>
         <w:lastRenderedPageBreak/>
-        <w:t xml:space="preserve">FlowChart </w:t>
-      </w:r>
-      <w:r>
-        <w:rPr>
-          <w:rFonts w:asciiTheme="minorHAnsi" w:hAnsiTheme="minorHAnsi" w:cstheme="minorHAnsi"/>
-          <w:lang w:val="en-US"/>
-        </w:rPr>
-        <w:t>Creazione modifica profilo utente</w:t>
-      </w:r>
+        <w:t>FlowChart</w:t>
+      </w:r>
+      <w:proofErr w:type="spellEnd"/>
+      <w:r>
+        <w:rPr>
+          <w:rFonts w:asciiTheme="minorHAnsi" w:hAnsiTheme="minorHAnsi" w:cstheme="minorHAnsi"/>
+          <w:lang w:val="en-US"/>
+        </w:rPr>
+        <w:t xml:space="preserve"> </w:t>
+      </w:r>
+      <w:proofErr w:type="spellStart"/>
+      <w:r>
+        <w:rPr>
+          <w:rFonts w:asciiTheme="minorHAnsi" w:hAnsiTheme="minorHAnsi" w:cstheme="minorHAnsi"/>
+          <w:lang w:val="en-US"/>
+        </w:rPr>
+        <w:t>Creazione</w:t>
+      </w:r>
+      <w:proofErr w:type="spellEnd"/>
+      <w:r>
+        <w:rPr>
+          <w:rFonts w:asciiTheme="minorHAnsi" w:hAnsiTheme="minorHAnsi" w:cstheme="minorHAnsi"/>
+          <w:lang w:val="en-US"/>
+        </w:rPr>
+        <w:t xml:space="preserve"> </w:t>
+      </w:r>
+      <w:proofErr w:type="spellStart"/>
+      <w:r>
+        <w:rPr>
+          <w:rFonts w:asciiTheme="minorHAnsi" w:hAnsiTheme="minorHAnsi" w:cstheme="minorHAnsi"/>
+          <w:lang w:val="en-US"/>
+        </w:rPr>
+        <w:t>modifica</w:t>
+      </w:r>
+      <w:proofErr w:type="spellEnd"/>
+      <w:r>
+        <w:rPr>
+          <w:rFonts w:asciiTheme="minorHAnsi" w:hAnsiTheme="minorHAnsi" w:cstheme="minorHAnsi"/>
+          <w:lang w:val="en-US"/>
+        </w:rPr>
+        <w:t xml:space="preserve"> </w:t>
+      </w:r>
+      <w:proofErr w:type="spellStart"/>
+      <w:r>
+        <w:rPr>
+          <w:rFonts w:asciiTheme="minorHAnsi" w:hAnsiTheme="minorHAnsi" w:cstheme="minorHAnsi"/>
+          <w:lang w:val="en-US"/>
+        </w:rPr>
+        <w:t>profilo</w:t>
+      </w:r>
+      <w:proofErr w:type="spellEnd"/>
+      <w:r>
+        <w:rPr>
+          <w:rFonts w:asciiTheme="minorHAnsi" w:hAnsiTheme="minorHAnsi" w:cstheme="minorHAnsi"/>
+          <w:lang w:val="en-US"/>
+        </w:rPr>
+        <w:t xml:space="preserve"> </w:t>
+      </w:r>
+      <w:proofErr w:type="spellStart"/>
+      <w:r>
+        <w:rPr>
+          <w:rFonts w:asciiTheme="minorHAnsi" w:hAnsiTheme="minorHAnsi" w:cstheme="minorHAnsi"/>
+          <w:lang w:val="en-US"/>
+        </w:rPr>
+        <w:t>utente</w:t>
+      </w:r>
+      <w:proofErr w:type="spellEnd"/>
     </w:p>
     <w:p>
       <w:pPr>
@@ -16034,7 +16784,7 @@
                     <pic:cNvPicPr/>
                   </pic:nvPicPr>
                   <pic:blipFill>
-                    <a:blip r:embed="rId29">
+                    <a:blip r:embed="rId28">
                       <a:extLst>
                         <a:ext uri="{28A0092B-C50C-407E-A947-70E740481C1C}">
                           <a14:useLocalDpi xmlns:a14="http://schemas.microsoft.com/office/drawing/2010/main" val="0"/>
@@ -16079,8 +16829,17 @@
           <w:lang w:val="en-US"/>
         </w:rPr>
         <w:lastRenderedPageBreak/>
-        <w:t>Flowchart menu opzioni</w:t>
-      </w:r>
+        <w:t xml:space="preserve">Flowchart menu </w:t>
+      </w:r>
+      <w:proofErr w:type="spellStart"/>
+      <w:r>
+        <w:rPr>
+          <w:rFonts w:asciiTheme="minorHAnsi" w:hAnsiTheme="minorHAnsi" w:cstheme="minorHAnsi"/>
+          <w:lang w:val="en-US"/>
+        </w:rPr>
+        <w:t>opzioni</w:t>
+      </w:r>
+      <w:proofErr w:type="spellEnd"/>
     </w:p>
     <w:p>
       <w:pPr>
@@ -16112,7 +16871,7 @@
                     <pic:cNvPicPr/>
                   </pic:nvPicPr>
                   <pic:blipFill>
-                    <a:blip r:embed="rId30">
+                    <a:blip r:embed="rId29">
                       <a:extLst>
                         <a:ext uri="{28A0092B-C50C-407E-A947-70E740481C1C}">
                           <a14:useLocalDpi xmlns:a14="http://schemas.microsoft.com/office/drawing/2010/main" val="0"/>
@@ -16354,7 +17113,23 @@
           <w:rFonts w:asciiTheme="minorHAnsi" w:hAnsiTheme="minorHAnsi" w:cstheme="minorHAnsi"/>
           <w:lang w:val="en-US"/>
         </w:rPr>
-        <w:t>Flowchart del livello 0.</w:t>
+        <w:t xml:space="preserve">Flowchart del </w:t>
+      </w:r>
+      <w:proofErr w:type="spellStart"/>
+      <w:r>
+        <w:rPr>
+          <w:rFonts w:asciiTheme="minorHAnsi" w:hAnsiTheme="minorHAnsi" w:cstheme="minorHAnsi"/>
+          <w:lang w:val="en-US"/>
+        </w:rPr>
+        <w:t>livello</w:t>
+      </w:r>
+      <w:proofErr w:type="spellEnd"/>
+      <w:r>
+        <w:rPr>
+          <w:rFonts w:asciiTheme="minorHAnsi" w:hAnsiTheme="minorHAnsi" w:cstheme="minorHAnsi"/>
+          <w:lang w:val="en-US"/>
+        </w:rPr>
+        <w:t xml:space="preserve"> 0.</w:t>
       </w:r>
     </w:p>
     <w:p>
@@ -16387,7 +17162,7 @@
                     <pic:cNvPicPr/>
                   </pic:nvPicPr>
                   <pic:blipFill>
-                    <a:blip r:embed="rId31">
+                    <a:blip r:embed="rId30">
                       <a:extLst>
                         <a:ext uri="{28A0092B-C50C-407E-A947-70E740481C1C}">
                           <a14:useLocalDpi xmlns:a14="http://schemas.microsoft.com/office/drawing/2010/main" val="0"/>
@@ -16565,7 +17340,23 @@
           <w:rFonts w:asciiTheme="minorHAnsi" w:hAnsiTheme="minorHAnsi" w:cstheme="minorHAnsi"/>
           <w:lang w:val="en-US"/>
         </w:rPr>
-        <w:t>Flowchart del livello 1.</w:t>
+        <w:t xml:space="preserve">Flowchart del </w:t>
+      </w:r>
+      <w:proofErr w:type="spellStart"/>
+      <w:r>
+        <w:rPr>
+          <w:rFonts w:asciiTheme="minorHAnsi" w:hAnsiTheme="minorHAnsi" w:cstheme="minorHAnsi"/>
+          <w:lang w:val="en-US"/>
+        </w:rPr>
+        <w:t>livello</w:t>
+      </w:r>
+      <w:proofErr w:type="spellEnd"/>
+      <w:r>
+        <w:rPr>
+          <w:rFonts w:asciiTheme="minorHAnsi" w:hAnsiTheme="minorHAnsi" w:cstheme="minorHAnsi"/>
+          <w:lang w:val="en-US"/>
+        </w:rPr>
+        <w:t xml:space="preserve"> 1.</w:t>
       </w:r>
     </w:p>
     <w:p>
@@ -16598,7 +17389,7 @@
                     <pic:cNvPicPr/>
                   </pic:nvPicPr>
                   <pic:blipFill>
-                    <a:blip r:embed="rId32">
+                    <a:blip r:embed="rId31">
                       <a:extLst>
                         <a:ext uri="{28A0092B-C50C-407E-A947-70E740481C1C}">
                           <a14:useLocalDpi xmlns:a14="http://schemas.microsoft.com/office/drawing/2010/main" val="0"/>
@@ -16643,7 +17434,23 @@
           <w:lang w:val="en-US"/>
         </w:rPr>
         <w:lastRenderedPageBreak/>
-        <w:t>Flowchart del livello 2.</w:t>
+        <w:t xml:space="preserve">Flowchart del </w:t>
+      </w:r>
+      <w:proofErr w:type="spellStart"/>
+      <w:r>
+        <w:rPr>
+          <w:rFonts w:asciiTheme="minorHAnsi" w:hAnsiTheme="minorHAnsi" w:cstheme="minorHAnsi"/>
+          <w:lang w:val="en-US"/>
+        </w:rPr>
+        <w:t>livello</w:t>
+      </w:r>
+      <w:proofErr w:type="spellEnd"/>
+      <w:r>
+        <w:rPr>
+          <w:rFonts w:asciiTheme="minorHAnsi" w:hAnsiTheme="minorHAnsi" w:cstheme="minorHAnsi"/>
+          <w:lang w:val="en-US"/>
+        </w:rPr>
+        <w:t xml:space="preserve"> 2.</w:t>
       </w:r>
     </w:p>
     <w:p>
@@ -16676,7 +17483,7 @@
                     <pic:cNvPicPr/>
                   </pic:nvPicPr>
                   <pic:blipFill>
-                    <a:blip r:embed="rId33">
+                    <a:blip r:embed="rId32">
                       <a:extLst>
                         <a:ext uri="{28A0092B-C50C-407E-A947-70E740481C1C}">
                           <a14:useLocalDpi xmlns:a14="http://schemas.microsoft.com/office/drawing/2010/main" val="0"/>
@@ -16744,8 +17551,17 @@
           <w:rFonts w:asciiTheme="minorHAnsi" w:hAnsiTheme="minorHAnsi" w:cstheme="minorHAnsi"/>
           <w:lang w:val="en-US"/>
         </w:rPr>
-        <w:t>Menu iniziale</w:t>
-      </w:r>
+        <w:t xml:space="preserve">Menu </w:t>
+      </w:r>
+      <w:proofErr w:type="spellStart"/>
+      <w:r>
+        <w:rPr>
+          <w:rFonts w:asciiTheme="minorHAnsi" w:hAnsiTheme="minorHAnsi" w:cstheme="minorHAnsi"/>
+          <w:lang w:val="en-US"/>
+        </w:rPr>
+        <w:t>iniziale</w:t>
+      </w:r>
+      <w:proofErr w:type="spellEnd"/>
       <w:r>
         <w:rPr>
           <w:rFonts w:asciiTheme="minorHAnsi" w:hAnsiTheme="minorHAnsi" w:cstheme="minorHAnsi"/>
@@ -16787,7 +17603,7 @@
                     </pic:cNvPicPr>
                   </pic:nvPicPr>
                   <pic:blipFill>
-                    <a:blip r:embed="rId34">
+                    <a:blip r:embed="rId33">
                       <a:extLst>
                         <a:ext uri="{28A0092B-C50C-407E-A947-70E740481C1C}">
                           <a14:useLocalDpi xmlns:a14="http://schemas.microsoft.com/office/drawing/2010/main" val="0"/>
@@ -16846,8 +17662,16 @@
         <w:rPr>
           <w:rFonts w:asciiTheme="minorHAnsi" w:hAnsiTheme="minorHAnsi" w:cstheme="minorHAnsi"/>
         </w:rPr>
-        <w:t>Font: Roboto-Bold</w:t>
-      </w:r>
+        <w:t xml:space="preserve">Font: </w:t>
+      </w:r>
+      <w:proofErr w:type="spellStart"/>
+      <w:r>
+        <w:rPr>
+          <w:rFonts w:asciiTheme="minorHAnsi" w:hAnsiTheme="minorHAnsi" w:cstheme="minorHAnsi"/>
+        </w:rPr>
+        <w:t>Roboto-Bold</w:t>
+      </w:r>
+      <w:proofErr w:type="spellEnd"/>
     </w:p>
     <w:p>
       <w:pPr>
@@ -16943,7 +17767,7 @@
                     </pic:cNvPicPr>
                   </pic:nvPicPr>
                   <pic:blipFill>
-                    <a:blip r:embed="rId35" cstate="print">
+                    <a:blip r:embed="rId34" cstate="print">
                       <a:extLst>
                         <a:ext uri="{28A0092B-C50C-407E-A947-70E740481C1C}">
                           <a14:useLocalDpi xmlns:a14="http://schemas.microsoft.com/office/drawing/2010/main" val="0"/>
@@ -17042,7 +17866,7 @@
                     </pic:cNvPicPr>
                   </pic:nvPicPr>
                   <pic:blipFill>
-                    <a:blip r:embed="rId36" cstate="print">
+                    <a:blip r:embed="rId35" cstate="print">
                       <a:extLst>
                         <a:ext uri="{28A0092B-C50C-407E-A947-70E740481C1C}">
                           <a14:useLocalDpi xmlns:a14="http://schemas.microsoft.com/office/drawing/2010/main" val="0"/>
@@ -17125,8 +17949,16 @@
         <w:rPr>
           <w:rFonts w:asciiTheme="minorHAnsi" w:hAnsiTheme="minorHAnsi" w:cstheme="minorHAnsi"/>
         </w:rPr>
-        <w:t>Font: Roboto-Bold</w:t>
-      </w:r>
+        <w:t xml:space="preserve">Font: </w:t>
+      </w:r>
+      <w:proofErr w:type="spellStart"/>
+      <w:r>
+        <w:rPr>
+          <w:rFonts w:asciiTheme="minorHAnsi" w:hAnsiTheme="minorHAnsi" w:cstheme="minorHAnsi"/>
+        </w:rPr>
+        <w:t>Roboto-Bold</w:t>
+      </w:r>
+      <w:proofErr w:type="spellEnd"/>
     </w:p>
     <w:p>
       <w:pPr>
@@ -17187,6 +18019,7 @@
           <w:rFonts w:asciiTheme="minorHAnsi" w:hAnsiTheme="minorHAnsi" w:cstheme="minorHAnsi"/>
         </w:rPr>
       </w:pPr>
+      <w:proofErr w:type="spellStart"/>
       <w:r>
         <w:rPr>
           <w:rFonts w:asciiTheme="minorHAnsi" w:hAnsiTheme="minorHAnsi" w:cstheme="minorHAnsi"/>
@@ -17194,6 +18027,7 @@
         </w:rPr>
         <w:t>Crediti</w:t>
       </w:r>
+      <w:proofErr w:type="spellEnd"/>
     </w:p>
     <w:p>
       <w:pPr>
@@ -17228,7 +18062,7 @@
                     </pic:cNvPicPr>
                   </pic:nvPicPr>
                   <pic:blipFill>
-                    <a:blip r:embed="rId37">
+                    <a:blip r:embed="rId36">
                       <a:extLst>
                         <a:ext uri="{28A0092B-C50C-407E-A947-70E740481C1C}">
                           <a14:useLocalDpi xmlns:a14="http://schemas.microsoft.com/office/drawing/2010/main" val="0"/>
@@ -17273,6 +18107,7 @@
           <w:lang w:val="en-US"/>
         </w:rPr>
       </w:pPr>
+      <w:proofErr w:type="spellStart"/>
       <w:r>
         <w:rPr>
           <w:rFonts w:asciiTheme="minorHAnsi" w:hAnsiTheme="minorHAnsi" w:cstheme="minorHAnsi"/>
@@ -17280,6 +18115,7 @@
         </w:rPr>
         <w:t>Classifica</w:t>
       </w:r>
+      <w:proofErr w:type="spellEnd"/>
     </w:p>
     <w:p>
       <w:pPr>
@@ -17315,7 +18151,7 @@
                     </pic:cNvPicPr>
                   </pic:nvPicPr>
                   <pic:blipFill>
-                    <a:blip r:embed="rId38">
+                    <a:blip r:embed="rId37">
                       <a:extLst>
                         <a:ext uri="{28A0092B-C50C-407E-A947-70E740481C1C}">
                           <a14:useLocalDpi xmlns:a14="http://schemas.microsoft.com/office/drawing/2010/main" val="0"/>
@@ -17399,15 +18235,33 @@
           <w:lang w:val="en-US"/>
         </w:rPr>
         <w:lastRenderedPageBreak/>
-        <w:t>Menu suggerimenti</w:t>
-      </w:r>
-      <w:r>
-        <w:rPr>
-          <w:rFonts w:asciiTheme="minorHAnsi" w:hAnsiTheme="minorHAnsi" w:cstheme="minorHAnsi"/>
-          <w:lang w:val="en-US"/>
-        </w:rPr>
-        <w:t xml:space="preserve"> piatto</w:t>
-      </w:r>
+        <w:t xml:space="preserve">Menu </w:t>
+      </w:r>
+      <w:proofErr w:type="spellStart"/>
+      <w:r>
+        <w:rPr>
+          <w:rFonts w:asciiTheme="minorHAnsi" w:hAnsiTheme="minorHAnsi" w:cstheme="minorHAnsi"/>
+          <w:lang w:val="en-US"/>
+        </w:rPr>
+        <w:t>suggerimenti</w:t>
+      </w:r>
+      <w:proofErr w:type="spellEnd"/>
+      <w:r>
+        <w:rPr>
+          <w:rFonts w:asciiTheme="minorHAnsi" w:hAnsiTheme="minorHAnsi" w:cstheme="minorHAnsi"/>
+          <w:lang w:val="en-US"/>
+        </w:rPr>
+        <w:t xml:space="preserve"> </w:t>
+      </w:r>
+      <w:proofErr w:type="spellStart"/>
+      <w:r>
+        <w:rPr>
+          <w:rFonts w:asciiTheme="minorHAnsi" w:hAnsiTheme="minorHAnsi" w:cstheme="minorHAnsi"/>
+          <w:lang w:val="en-US"/>
+        </w:rPr>
+        <w:t>piatto</w:t>
+      </w:r>
+      <w:proofErr w:type="spellEnd"/>
     </w:p>
     <w:p>
       <w:pPr>
@@ -17443,7 +18297,7 @@
                     </pic:cNvPicPr>
                   </pic:nvPicPr>
                   <pic:blipFill>
-                    <a:blip r:embed="rId39">
+                    <a:blip r:embed="rId38">
                       <a:extLst>
                         <a:ext uri="{28A0092B-C50C-407E-A947-70E740481C1C}">
                           <a14:useLocalDpi xmlns:a14="http://schemas.microsoft.com/office/drawing/2010/main" val="0"/>
@@ -17570,8 +18424,33 @@
           <w:rFonts w:asciiTheme="minorHAnsi" w:hAnsiTheme="minorHAnsi" w:cstheme="minorHAnsi"/>
           <w:lang w:val="en-US"/>
         </w:rPr>
-        <w:t>Menu suggeriementi gioco</w:t>
-      </w:r>
+        <w:t xml:space="preserve">Menu </w:t>
+      </w:r>
+      <w:proofErr w:type="spellStart"/>
+      <w:r>
+        <w:rPr>
+          <w:rFonts w:asciiTheme="minorHAnsi" w:hAnsiTheme="minorHAnsi" w:cstheme="minorHAnsi"/>
+          <w:lang w:val="en-US"/>
+        </w:rPr>
+        <w:t>suggeriementi</w:t>
+      </w:r>
+      <w:proofErr w:type="spellEnd"/>
+      <w:r>
+        <w:rPr>
+          <w:rFonts w:asciiTheme="minorHAnsi" w:hAnsiTheme="minorHAnsi" w:cstheme="minorHAnsi"/>
+          <w:lang w:val="en-US"/>
+        </w:rPr>
+        <w:t xml:space="preserve"> </w:t>
+      </w:r>
+      <w:proofErr w:type="spellStart"/>
+      <w:r>
+        <w:rPr>
+          <w:rFonts w:asciiTheme="minorHAnsi" w:hAnsiTheme="minorHAnsi" w:cstheme="minorHAnsi"/>
+          <w:lang w:val="en-US"/>
+        </w:rPr>
+        <w:t>gioco</w:t>
+      </w:r>
+      <w:proofErr w:type="spellEnd"/>
     </w:p>
     <w:p>
       <w:pPr>
@@ -17606,7 +18485,7 @@
                     </pic:cNvPicPr>
                   </pic:nvPicPr>
                   <pic:blipFill>
-                    <a:blip r:embed="rId40">
+                    <a:blip r:embed="rId39">
                       <a:extLst>
                         <a:ext uri="{28A0092B-C50C-407E-A947-70E740481C1C}">
                           <a14:useLocalDpi xmlns:a14="http://schemas.microsoft.com/office/drawing/2010/main" val="0"/>
@@ -18673,8 +19552,30 @@
         <w:rPr>
           <w:rFonts w:asciiTheme="minorHAnsi" w:hAnsiTheme="minorHAnsi" w:cstheme="minorHAnsi"/>
         </w:rPr>
-        <w:t xml:space="preserve"> nutriScore e l’ecoScore</w:t>
-      </w:r>
+        <w:t xml:space="preserve"> </w:t>
+      </w:r>
+      <w:proofErr w:type="spellStart"/>
+      <w:r>
+        <w:rPr>
+          <w:rFonts w:asciiTheme="minorHAnsi" w:hAnsiTheme="minorHAnsi" w:cstheme="minorHAnsi"/>
+        </w:rPr>
+        <w:t>nutriScore</w:t>
+      </w:r>
+      <w:proofErr w:type="spellEnd"/>
+      <w:r>
+        <w:rPr>
+          <w:rFonts w:asciiTheme="minorHAnsi" w:hAnsiTheme="minorHAnsi" w:cstheme="minorHAnsi"/>
+        </w:rPr>
+        <w:t xml:space="preserve"> e l’</w:t>
+      </w:r>
+      <w:proofErr w:type="spellStart"/>
+      <w:r>
+        <w:rPr>
+          <w:rFonts w:asciiTheme="minorHAnsi" w:hAnsiTheme="minorHAnsi" w:cstheme="minorHAnsi"/>
+        </w:rPr>
+        <w:t>ecoScore</w:t>
+      </w:r>
+      <w:proofErr w:type="spellEnd"/>
       <w:r>
         <w:rPr>
           <w:rFonts w:asciiTheme="minorHAnsi" w:hAnsiTheme="minorHAnsi" w:cstheme="minorHAnsi"/>
@@ -18877,7 +19778,35 @@
         <w:rPr>
           <w:rFonts w:asciiTheme="minorHAnsi" w:hAnsiTheme="minorHAnsi" w:cstheme="minorHAnsi"/>
         </w:rPr>
-        <w:t xml:space="preserve">bonus in base al nutriScore e all’ecoScore che partono da -10 percento nel caso peggiore </w:t>
+        <w:t xml:space="preserve">bonus in base al </w:t>
+      </w:r>
+      <w:proofErr w:type="spellStart"/>
+      <w:r>
+        <w:rPr>
+          <w:rFonts w:asciiTheme="minorHAnsi" w:hAnsiTheme="minorHAnsi" w:cstheme="minorHAnsi"/>
+        </w:rPr>
+        <w:t>nutriScore</w:t>
+      </w:r>
+      <w:proofErr w:type="spellEnd"/>
+      <w:r>
+        <w:rPr>
+          <w:rFonts w:asciiTheme="minorHAnsi" w:hAnsiTheme="minorHAnsi" w:cstheme="minorHAnsi"/>
+        </w:rPr>
+        <w:t xml:space="preserve"> e all’</w:t>
+      </w:r>
+      <w:proofErr w:type="spellStart"/>
+      <w:r>
+        <w:rPr>
+          <w:rFonts w:asciiTheme="minorHAnsi" w:hAnsiTheme="minorHAnsi" w:cstheme="minorHAnsi"/>
+        </w:rPr>
+        <w:t>ecoScore</w:t>
+      </w:r>
+      <w:proofErr w:type="spellEnd"/>
+      <w:r>
+        <w:rPr>
+          <w:rFonts w:asciiTheme="minorHAnsi" w:hAnsiTheme="minorHAnsi" w:cstheme="minorHAnsi"/>
+        </w:rPr>
+        <w:t xml:space="preserve"> che partono da -10 percento nel caso peggiore </w:t>
       </w:r>
       <w:r>
         <w:rPr>
@@ -18901,7 +19830,21 @@
         <w:rPr>
           <w:rFonts w:asciiTheme="minorHAnsi" w:hAnsiTheme="minorHAnsi" w:cstheme="minorHAnsi"/>
         </w:rPr>
-        <w:t xml:space="preserve"> nel caso in cui il giocatore dovesse decidere di servire un piatto con il nutriScore più alto ma allo stesso tempo questo piatto inquina molto il punteggio </w:t>
+        <w:t xml:space="preserve"> nel caso in cui il giocatore dovesse decidere di servire un piatto con il </w:t>
+      </w:r>
+      <w:proofErr w:type="spellStart"/>
+      <w:r>
+        <w:rPr>
+          <w:rFonts w:asciiTheme="minorHAnsi" w:hAnsiTheme="minorHAnsi" w:cstheme="minorHAnsi"/>
+        </w:rPr>
+        <w:t>nutriScore</w:t>
+      </w:r>
+      <w:proofErr w:type="spellEnd"/>
+      <w:r>
+        <w:rPr>
+          <w:rFonts w:asciiTheme="minorHAnsi" w:hAnsiTheme="minorHAnsi" w:cstheme="minorHAnsi"/>
+        </w:rPr>
+        <w:t xml:space="preserve"> più alto ma allo stesso tempo questo piatto inquina molto il punteggio </w:t>
       </w:r>
       <w:r>
         <w:rPr>
@@ -19017,8 +19960,30 @@
         <w:rPr>
           <w:rFonts w:asciiTheme="minorHAnsi" w:hAnsiTheme="minorHAnsi" w:cstheme="minorHAnsi"/>
         </w:rPr>
-        <w:t xml:space="preserve"> migliori, sia dal punto di vista dell’affinità le patologie che dal punto di vista del nutriScore e dell’ecoScore</w:t>
-      </w:r>
+        <w:t xml:space="preserve"> migliori, sia dal punto di vista dell’affinità le patologie che dal punto di vista del </w:t>
+      </w:r>
+      <w:proofErr w:type="spellStart"/>
+      <w:r>
+        <w:rPr>
+          <w:rFonts w:asciiTheme="minorHAnsi" w:hAnsiTheme="minorHAnsi" w:cstheme="minorHAnsi"/>
+        </w:rPr>
+        <w:t>nutriScore</w:t>
+      </w:r>
+      <w:proofErr w:type="spellEnd"/>
+      <w:r>
+        <w:rPr>
+          <w:rFonts w:asciiTheme="minorHAnsi" w:hAnsiTheme="minorHAnsi" w:cstheme="minorHAnsi"/>
+        </w:rPr>
+        <w:t xml:space="preserve"> e dell’</w:t>
+      </w:r>
+      <w:proofErr w:type="spellStart"/>
+      <w:r>
+        <w:rPr>
+          <w:rFonts w:asciiTheme="minorHAnsi" w:hAnsiTheme="minorHAnsi" w:cstheme="minorHAnsi"/>
+        </w:rPr>
+        <w:t>ecoScore</w:t>
+      </w:r>
+      <w:proofErr w:type="spellEnd"/>
       <w:r>
         <w:rPr>
           <w:rFonts w:asciiTheme="minorHAnsi" w:hAnsiTheme="minorHAnsi" w:cstheme="minorHAnsi"/>
@@ -19174,13 +20139,22 @@
           <w:lang w:val="en-US"/>
         </w:rPr>
       </w:pPr>
+      <w:proofErr w:type="spellStart"/>
       <w:r>
         <w:rPr>
           <w:rFonts w:asciiTheme="minorHAnsi" w:hAnsiTheme="minorHAnsi" w:cstheme="minorHAnsi"/>
           <w:lang w:val="en-US"/>
         </w:rPr>
         <w:lastRenderedPageBreak/>
-        <w:t>Schermata in-game</w:t>
+        <w:t>Schermata</w:t>
+      </w:r>
+      <w:proofErr w:type="spellEnd"/>
+      <w:r>
+        <w:rPr>
+          <w:rFonts w:asciiTheme="minorHAnsi" w:hAnsiTheme="minorHAnsi" w:cstheme="minorHAnsi"/>
+          <w:lang w:val="en-US"/>
+        </w:rPr>
+        <w:t xml:space="preserve"> in-game</w:t>
       </w:r>
     </w:p>
     <w:p>
@@ -19225,7 +20199,7 @@
                     </pic:cNvPicPr>
                   </pic:nvPicPr>
                   <pic:blipFill>
-                    <a:blip r:embed="rId41">
+                    <a:blip r:embed="rId40">
                       <a:extLst>
                         <a:ext uri="{28A0092B-C50C-407E-A947-70E740481C1C}">
                           <a14:useLocalDpi xmlns:a14="http://schemas.microsoft.com/office/drawing/2010/main" val="0"/>
@@ -19259,14 +20233,191 @@
     </w:p>
     <w:p>
       <w:pPr>
-        <w:pStyle w:val="Titolo1"/>
-        <w:rPr>
-          <w:color w:val="A8D08D" w:themeColor="accent6" w:themeTint="99"/>
+        <w:pStyle w:val="Paragrafoelenco"/>
+        <w:ind w:left="0"/>
+        <w:rPr>
+          <w:rFonts w:asciiTheme="minorHAnsi" w:hAnsiTheme="minorHAnsi" w:cstheme="minorHAnsi"/>
+          <w:lang w:val="en-US"/>
+        </w:rPr>
+      </w:pPr>
+    </w:p>
+    <w:p>
+      <w:pPr>
+        <w:pStyle w:val="Paragrafoelenco"/>
+        <w:numPr>
+          <w:ilvl w:val="0"/>
+          <w:numId w:val="48"/>
+        </w:numPr>
+        <w:ind w:left="0" w:firstLine="0"/>
+        <w:rPr>
+          <w:rFonts w:asciiTheme="minorHAnsi" w:hAnsiTheme="minorHAnsi" w:cstheme="minorHAnsi"/>
+          <w:lang w:val="en-US"/>
+        </w:rPr>
+      </w:pPr>
+      <w:proofErr w:type="spellStart"/>
+      <w:r>
+        <w:rPr>
+          <w:rFonts w:asciiTheme="minorHAnsi" w:hAnsiTheme="minorHAnsi" w:cstheme="minorHAnsi"/>
+          <w:lang w:val="en-US"/>
+        </w:rPr>
+        <w:t>Interazione</w:t>
+      </w:r>
+      <w:proofErr w:type="spellEnd"/>
+      <w:r>
+        <w:rPr>
+          <w:rFonts w:asciiTheme="minorHAnsi" w:hAnsiTheme="minorHAnsi" w:cstheme="minorHAnsi"/>
+          <w:lang w:val="en-US"/>
+        </w:rPr>
+        <w:t xml:space="preserve"> con il </w:t>
+      </w:r>
+      <w:proofErr w:type="spellStart"/>
+      <w:r>
+        <w:rPr>
+          <w:rFonts w:asciiTheme="minorHAnsi" w:hAnsiTheme="minorHAnsi" w:cstheme="minorHAnsi"/>
+          <w:lang w:val="en-US"/>
+        </w:rPr>
+        <w:t>cliente</w:t>
+      </w:r>
+      <w:proofErr w:type="spellEnd"/>
+    </w:p>
+    <w:p>
+      <w:pPr>
+        <w:pStyle w:val="Paragrafoelenco"/>
+        <w:ind w:left="0"/>
+        <w:rPr>
+          <w:rFonts w:asciiTheme="minorHAnsi" w:hAnsiTheme="minorHAnsi" w:cstheme="minorHAnsi"/>
+          <w:lang w:val="en-US"/>
         </w:rPr>
       </w:pPr>
       <w:bookmarkStart w:id="106" w:name="_Toc101112602"/>
       <w:bookmarkStart w:id="107" w:name="_Toc101113491"/>
       <w:bookmarkStart w:id="108" w:name="_Toc103418037"/>
+      <w:r>
+        <w:rPr>
+          <w:noProof/>
+          <w:color w:val="A8D08D" w:themeColor="accent6" w:themeTint="99"/>
+        </w:rPr>
+        <w:drawing>
+          <wp:inline distT="0" distB="0" distL="0" distR="0" wp14:anchorId="394CC4C5" wp14:editId="332700AA">
+            <wp:extent cx="6305248" cy="1981200"/>
+            <wp:effectExtent l="0" t="0" r="635" b="0"/>
+            <wp:docPr id="10" name="Immagine 10"/>
+            <wp:cNvGraphicFramePr>
+              <a:graphicFrameLocks xmlns:a="http://schemas.openxmlformats.org/drawingml/2006/main" noChangeAspect="1"/>
+            </wp:cNvGraphicFramePr>
+            <a:graphic xmlns:a="http://schemas.openxmlformats.org/drawingml/2006/main">
+              <a:graphicData uri="http://schemas.openxmlformats.org/drawingml/2006/picture">
+                <pic:pic xmlns:pic="http://schemas.openxmlformats.org/drawingml/2006/picture">
+                  <pic:nvPicPr>
+                    <pic:cNvPr id="0" name="Picture 1"/>
+                    <pic:cNvPicPr>
+                      <a:picLocks noChangeAspect="1" noChangeArrowheads="1"/>
+                    </pic:cNvPicPr>
+                  </pic:nvPicPr>
+                  <pic:blipFill>
+                    <a:blip r:embed="rId41" cstate="print">
+                      <a:extLst>
+                        <a:ext uri="{28A0092B-C50C-407E-A947-70E740481C1C}">
+                          <a14:useLocalDpi xmlns:a14="http://schemas.microsoft.com/office/drawing/2010/main" val="0"/>
+                        </a:ext>
+                      </a:extLst>
+                    </a:blip>
+                    <a:srcRect/>
+                    <a:stretch>
+                      <a:fillRect/>
+                    </a:stretch>
+                  </pic:blipFill>
+                  <pic:spPr bwMode="auto">
+                    <a:xfrm>
+                      <a:off x="0" y="0"/>
+                      <a:ext cx="6309683" cy="1982594"/>
+                    </a:xfrm>
+                    <a:prstGeom prst="rect">
+                      <a:avLst/>
+                    </a:prstGeom>
+                    <a:noFill/>
+                    <a:ln>
+                      <a:noFill/>
+                    </a:ln>
+                  </pic:spPr>
+                </pic:pic>
+              </a:graphicData>
+            </a:graphic>
+          </wp:inline>
+        </w:drawing>
+      </w:r>
+    </w:p>
+    <w:p>
+      <w:pPr>
+        <w:pStyle w:val="Paragrafoelenco"/>
+        <w:ind w:left="0"/>
+        <w:rPr>
+          <w:rFonts w:asciiTheme="minorHAnsi" w:hAnsiTheme="minorHAnsi" w:cstheme="minorHAnsi"/>
+          <w:lang w:val="en-US"/>
+        </w:rPr>
+      </w:pPr>
+    </w:p>
+    <w:p>
+      <w:pPr>
+        <w:pStyle w:val="Paragrafoelenco"/>
+        <w:numPr>
+          <w:ilvl w:val="0"/>
+          <w:numId w:val="48"/>
+        </w:numPr>
+        <w:ind w:left="0" w:firstLine="0"/>
+        <w:rPr>
+          <w:rFonts w:asciiTheme="minorHAnsi" w:hAnsiTheme="minorHAnsi" w:cstheme="minorHAnsi"/>
+          <w:lang w:val="en-US"/>
+        </w:rPr>
+      </w:pPr>
+      <w:proofErr w:type="spellStart"/>
+      <w:r>
+        <w:rPr>
+          <w:rFonts w:asciiTheme="minorHAnsi" w:hAnsiTheme="minorHAnsi" w:cstheme="minorHAnsi"/>
+          <w:lang w:val="en-US"/>
+        </w:rPr>
+        <w:t>Interazione</w:t>
+      </w:r>
+      <w:proofErr w:type="spellEnd"/>
+      <w:r>
+        <w:rPr>
+          <w:rFonts w:asciiTheme="minorHAnsi" w:hAnsiTheme="minorHAnsi" w:cstheme="minorHAnsi"/>
+          <w:lang w:val="en-US"/>
+        </w:rPr>
+        <w:t xml:space="preserve"> con il </w:t>
+      </w:r>
+      <w:proofErr w:type="spellStart"/>
+      <w:r>
+        <w:rPr>
+          <w:rFonts w:asciiTheme="minorHAnsi" w:hAnsiTheme="minorHAnsi" w:cstheme="minorHAnsi"/>
+          <w:lang w:val="en-US"/>
+        </w:rPr>
+        <w:t>negozio</w:t>
+      </w:r>
+      <w:proofErr w:type="spellEnd"/>
+    </w:p>
+    <w:p>
+      <w:pPr>
+        <w:pStyle w:val="Paragrafoelenco"/>
+        <w:numPr>
+          <w:ilvl w:val="0"/>
+          <w:numId w:val="48"/>
+        </w:numPr>
+        <w:ind w:left="0" w:firstLine="0"/>
+        <w:rPr>
+          <w:rFonts w:asciiTheme="minorHAnsi" w:hAnsiTheme="minorHAnsi" w:cstheme="minorHAnsi"/>
+          <w:lang w:val="en-US"/>
+        </w:rPr>
+      </w:pPr>
+    </w:p>
+    <w:p/>
+    <w:p>
+      <w:pPr>
+        <w:pStyle w:val="Titolo1"/>
+        <w:rPr>
+          <w:color w:val="A8D08D" w:themeColor="accent6" w:themeTint="99"/>
+        </w:rPr>
+      </w:pPr>
       <w:r>
         <w:rPr>
           <w:color w:val="A8D08D" w:themeColor="accent6" w:themeTint="99"/>
@@ -19358,6 +20509,7 @@
         <w:rPr>
           <w:rFonts w:asciiTheme="minorHAnsi" w:hAnsiTheme="minorHAnsi"/>
         </w:rPr>
+        <w:lastRenderedPageBreak/>
         <w:t>Gradevolezza dell’interfaccia</w:t>
       </w:r>
     </w:p>
@@ -19551,7 +20703,6 @@
           <w:bCs/>
           <w:color w:val="385623" w:themeColor="accent6" w:themeShade="80"/>
         </w:rPr>
-        <w:lastRenderedPageBreak/>
         <w:t>Test strutturale</w:t>
       </w:r>
       <w:bookmarkEnd w:id="117"/>
@@ -19779,7 +20930,21 @@
         <w:rPr>
           <w:rFonts w:asciiTheme="minorHAnsi" w:hAnsiTheme="minorHAnsi"/>
         </w:rPr>
-        <w:t>processore: AMD Ryzen 5 5600X</w:t>
+        <w:t xml:space="preserve">processore: AMD </w:t>
+      </w:r>
+      <w:proofErr w:type="spellStart"/>
+      <w:r>
+        <w:rPr>
+          <w:rFonts w:asciiTheme="minorHAnsi" w:hAnsiTheme="minorHAnsi"/>
+        </w:rPr>
+        <w:t>Ryzen</w:t>
+      </w:r>
+      <w:proofErr w:type="spellEnd"/>
+      <w:r>
+        <w:rPr>
+          <w:rFonts w:asciiTheme="minorHAnsi" w:hAnsiTheme="minorHAnsi"/>
+        </w:rPr>
+        <w:t xml:space="preserve"> 5 5600X</w:t>
       </w:r>
     </w:p>
     <w:p>
@@ -19890,6 +21055,7 @@
         <w:rPr>
           <w:rFonts w:asciiTheme="minorHAnsi" w:hAnsiTheme="minorHAnsi"/>
         </w:rPr>
+        <w:lastRenderedPageBreak/>
         <w:t>processore: i7.8565U</w:t>
       </w:r>
     </w:p>
@@ -19928,7 +21094,21 @@
         <w:rPr>
           <w:rFonts w:asciiTheme="minorHAnsi" w:hAnsiTheme="minorHAnsi"/>
         </w:rPr>
-        <w:t>GPU: GeForce 130 MX</w:t>
+        <w:t xml:space="preserve">GPU: </w:t>
+      </w:r>
+      <w:proofErr w:type="spellStart"/>
+      <w:r>
+        <w:rPr>
+          <w:rFonts w:asciiTheme="minorHAnsi" w:hAnsiTheme="minorHAnsi"/>
+        </w:rPr>
+        <w:t>GeForce</w:t>
+      </w:r>
+      <w:proofErr w:type="spellEnd"/>
+      <w:r>
+        <w:rPr>
+          <w:rFonts w:asciiTheme="minorHAnsi" w:hAnsiTheme="minorHAnsi"/>
+        </w:rPr>
+        <w:t xml:space="preserve"> 130 MX</w:t>
       </w:r>
     </w:p>
     <w:p>
@@ -19993,7 +21173,21 @@
         <w:rPr>
           <w:rFonts w:asciiTheme="minorHAnsi" w:hAnsiTheme="minorHAnsi"/>
         </w:rPr>
-        <w:t>processore: AMD Ryzen 7 5800H</w:t>
+        <w:t xml:space="preserve">processore: AMD </w:t>
+      </w:r>
+      <w:proofErr w:type="spellStart"/>
+      <w:r>
+        <w:rPr>
+          <w:rFonts w:asciiTheme="minorHAnsi" w:hAnsiTheme="minorHAnsi"/>
+        </w:rPr>
+        <w:t>Ryzen</w:t>
+      </w:r>
+      <w:proofErr w:type="spellEnd"/>
+      <w:r>
+        <w:rPr>
+          <w:rFonts w:asciiTheme="minorHAnsi" w:hAnsiTheme="minorHAnsi"/>
+        </w:rPr>
+        <w:t xml:space="preserve"> 7 5800H</w:t>
       </w:r>
     </w:p>
     <w:p>
@@ -20120,14 +21314,14 @@
         <w:rPr>
           <w:rFonts w:asciiTheme="minorHAnsi" w:hAnsiTheme="minorHAnsi"/>
         </w:rPr>
-        <w:t xml:space="preserve">. I tester del gioco saranno sia i fruitori finali del prodotto per valutare se </w:t>
-      </w:r>
+        <w:t xml:space="preserve">. I tester del gioco saranno sia i fruitori finali del prodotto per valutare se l’obbiettivo finale del </w:t>
+      </w:r>
+      <w:proofErr w:type="spellStart"/>
       <w:r>
         <w:rPr>
           <w:rFonts w:asciiTheme="minorHAnsi" w:hAnsiTheme="minorHAnsi"/>
         </w:rPr>
-        <w:lastRenderedPageBreak/>
-        <w:t>l’obbiettivo finale del Seri</w:t>
+        <w:t>Seri</w:t>
       </w:r>
       <w:r>
         <w:rPr>
@@ -20139,7 +21333,14 @@
         <w:rPr>
           <w:rFonts w:asciiTheme="minorHAnsi" w:hAnsiTheme="minorHAnsi"/>
         </w:rPr>
-        <w:t xml:space="preserve">us game è stato raggiunto (Divertire ed insegnare) e sia coloro che non sono i fruitori finali del prodotto ma hanno dimestichezza con il mondo dei videogiochi e poter ricevere un </w:t>
+        <w:t>us</w:t>
+      </w:r>
+      <w:proofErr w:type="spellEnd"/>
+      <w:r>
+        <w:rPr>
+          <w:rFonts w:asciiTheme="minorHAnsi" w:hAnsiTheme="minorHAnsi"/>
+        </w:rPr>
+        <w:t xml:space="preserve"> game è stato raggiunto (Divertire ed insegnare) e sia coloro che non sono i fruitori finali del prodotto ma hanno dimestichezza con il mondo dei videogiochi e poter ricevere un </w:t>
       </w:r>
       <w:r>
         <w:rPr>
@@ -20261,7 +21462,21 @@
         <w:rPr>
           <w:color w:val="538135" w:themeColor="accent6" w:themeShade="BF"/>
         </w:rPr>
-        <w:t>Questionario SUS (System Usability Scale)</w:t>
+        <w:t xml:space="preserve">Questionario SUS (System </w:t>
+      </w:r>
+      <w:proofErr w:type="spellStart"/>
+      <w:r>
+        <w:rPr>
+          <w:color w:val="538135" w:themeColor="accent6" w:themeShade="BF"/>
+        </w:rPr>
+        <w:t>Usability</w:t>
+      </w:r>
+      <w:proofErr w:type="spellEnd"/>
+      <w:r>
+        <w:rPr>
+          <w:color w:val="538135" w:themeColor="accent6" w:themeShade="BF"/>
+        </w:rPr>
+        <w:t xml:space="preserve"> Scale)</w:t>
       </w:r>
       <w:bookmarkEnd w:id="131"/>
       <w:bookmarkEnd w:id="132"/>
@@ -20284,7 +21499,21 @@
         <w:rPr>
           <w:rFonts w:asciiTheme="majorHAnsi" w:hAnsiTheme="majorHAnsi"/>
         </w:rPr>
-        <w:t>Di seguito si riporta una scheda di esempio per la compilazione del questionario SUS (System Usability Scale.</w:t>
+        <w:t xml:space="preserve">Di seguito si riporta una scheda di esempio per la compilazione del questionario SUS (System </w:t>
+      </w:r>
+      <w:proofErr w:type="spellStart"/>
+      <w:r>
+        <w:rPr>
+          <w:rFonts w:asciiTheme="majorHAnsi" w:hAnsiTheme="majorHAnsi"/>
+        </w:rPr>
+        <w:t>Usability</w:t>
+      </w:r>
+      <w:proofErr w:type="spellEnd"/>
+      <w:r>
+        <w:rPr>
+          <w:rFonts w:asciiTheme="majorHAnsi" w:hAnsiTheme="majorHAnsi"/>
+        </w:rPr>
+        <w:t xml:space="preserve"> Scale.</w:t>
       </w:r>
     </w:p>
     <w:p>
@@ -25258,7 +26487,15 @@
       <w:fldChar w:fldCharType="end"/>
     </w:r>
     <w:r>
-      <w:t xml:space="preserve"> Healthy Catering</w:t>
+      <w:t xml:space="preserve"> </w:t>
+    </w:r>
+    <w:proofErr w:type="spellStart"/>
+    <w:r>
+      <w:t>Healthy</w:t>
+    </w:r>
+    <w:proofErr w:type="spellEnd"/>
+    <w:r>
+      <w:t xml:space="preserve"> Catering</w:t>
     </w:r>
     <w:r>
       <w:t xml:space="preserve"> – PPM documentazione </w:t>
@@ -25354,12 +26591,14 @@
                               <w:rFonts w:ascii="Garamond" w:hAnsi="Garamond"/>
                             </w:rPr>
                           </w:pPr>
+                          <w:proofErr w:type="spellStart"/>
                           <w:r>
                             <w:rPr>
                               <w:rFonts w:ascii="Garamond" w:hAnsi="Garamond"/>
                             </w:rPr>
                             <w:t>CdS</w:t>
                           </w:r>
+                          <w:proofErr w:type="spellEnd"/>
                           <w:r>
                             <w:rPr>
                               <w:rFonts w:ascii="Garamond" w:hAnsi="Garamond"/>
@@ -25441,12 +26680,14 @@
                         <w:rFonts w:ascii="Garamond" w:hAnsi="Garamond"/>
                       </w:rPr>
                     </w:pPr>
+                    <w:proofErr w:type="spellStart"/>
                     <w:r>
                       <w:rPr>
                         <w:rFonts w:ascii="Garamond" w:hAnsi="Garamond"/>
                       </w:rPr>
                       <w:t>CdS</w:t>
                     </w:r>
+                    <w:proofErr w:type="spellEnd"/>
                     <w:r>
                       <w:rPr>
                         <w:rFonts w:ascii="Garamond" w:hAnsi="Garamond"/>
@@ -25990,7 +27231,7 @@
   <w:abstractNum w:abstractNumId="4" w15:restartNumberingAfterBreak="0">
     <w:nsid w:val="07D93647"/>
     <w:multiLevelType w:val="hybridMultilevel"/>
-    <w:tmpl w:val="22C2D6AC"/>
+    <w:tmpl w:val="C0C27364"/>
     <w:lvl w:ilvl="0" w:tplc="04100001">
       <w:start w:val="1"/>
       <w:numFmt w:val="bullet"/>

</xml_diff>

<commit_message>
aggiunto storyboard interazione con negozio
</commit_message>
<xml_diff>
--- a/doc/pianificazione/Healthy Catering Documentazione (Gruppo 7).docx
+++ b/doc/pianificazione/Healthy Catering Documentazione (Gruppo 7).docx
@@ -24,7 +24,6 @@
         </w:rPr>
       </w:pPr>
       <w:bookmarkStart w:id="0" w:name="_Hlk101112660"/>
-      <w:proofErr w:type="spellStart"/>
       <w:r>
         <w:rPr>
           <w:rFonts w:eastAsiaTheme="majorEastAsia" w:cstheme="majorBidi"/>
@@ -34,19 +33,7 @@
           <w:sz w:val="72"/>
           <w:szCs w:val="56"/>
         </w:rPr>
-        <w:t>Healthy</w:t>
-      </w:r>
-      <w:proofErr w:type="spellEnd"/>
-      <w:r>
-        <w:rPr>
-          <w:rFonts w:eastAsiaTheme="majorEastAsia" w:cstheme="majorBidi"/>
-          <w:b/>
-          <w:spacing w:val="-10"/>
-          <w:kern w:val="28"/>
-          <w:sz w:val="72"/>
-          <w:szCs w:val="56"/>
-        </w:rPr>
-        <w:t xml:space="preserve"> Catering</w:t>
+        <w:t>Healthy Catering</w:t>
       </w:r>
     </w:p>
     <w:bookmarkEnd w:id="0"/>
@@ -4155,21 +4142,7 @@
         <w:rPr>
           <w:rFonts w:asciiTheme="minorHAnsi" w:hAnsiTheme="minorHAnsi" w:cstheme="minorHAnsi"/>
         </w:rPr>
-        <w:t xml:space="preserve"> ed al </w:t>
-      </w:r>
-      <w:proofErr w:type="spellStart"/>
-      <w:r>
-        <w:rPr>
-          <w:rFonts w:asciiTheme="minorHAnsi" w:hAnsiTheme="minorHAnsi" w:cstheme="minorHAnsi"/>
-        </w:rPr>
-        <w:t>nustriScore</w:t>
-      </w:r>
-      <w:proofErr w:type="spellEnd"/>
-      <w:r>
-        <w:rPr>
-          <w:rFonts w:asciiTheme="minorHAnsi" w:hAnsiTheme="minorHAnsi" w:cstheme="minorHAnsi"/>
-        </w:rPr>
-        <w:t xml:space="preserve"> del piatto</w:t>
+        <w:t xml:space="preserve"> ed al nustriScore del piatto</w:t>
       </w:r>
       <w:r>
         <w:rPr>
@@ -4189,21 +4162,7 @@
         <w:rPr>
           <w:rFonts w:asciiTheme="minorHAnsi" w:hAnsiTheme="minorHAnsi" w:cstheme="minorHAnsi"/>
         </w:rPr>
-        <w:t>Inoltre, il videogioco punta a far comprendere l’impatto ambientale della preparazione di un piatto attraverso un sistema di ranking dell’</w:t>
-      </w:r>
-      <w:proofErr w:type="spellStart"/>
-      <w:r>
-        <w:rPr>
-          <w:rFonts w:asciiTheme="minorHAnsi" w:hAnsiTheme="minorHAnsi" w:cstheme="minorHAnsi"/>
-        </w:rPr>
-        <w:t>ecoScore</w:t>
-      </w:r>
-      <w:proofErr w:type="spellEnd"/>
-      <w:r>
-        <w:rPr>
-          <w:rFonts w:asciiTheme="minorHAnsi" w:hAnsiTheme="minorHAnsi" w:cstheme="minorHAnsi"/>
-        </w:rPr>
-        <w:t xml:space="preserve"> </w:t>
+        <w:t xml:space="preserve">Inoltre, il videogioco punta a far comprendere l’impatto ambientale della preparazione di un piatto attraverso un sistema di ranking dell’ecoScore </w:t>
       </w:r>
       <w:r>
         <w:rPr>
@@ -5458,19 +5417,11 @@
         </w:rPr>
         <w:t xml:space="preserve"> </w:t>
       </w:r>
-      <w:proofErr w:type="spellStart"/>
-      <w:r>
-        <w:rPr>
-          <w:rFonts w:asciiTheme="minorHAnsi" w:hAnsiTheme="minorHAnsi" w:cstheme="minorHAnsi"/>
-        </w:rPr>
-        <w:t>Aspect</w:t>
-      </w:r>
-      <w:proofErr w:type="spellEnd"/>
-      <w:r>
-        <w:rPr>
-          <w:rFonts w:asciiTheme="minorHAnsi" w:hAnsiTheme="minorHAnsi" w:cstheme="minorHAnsi"/>
-        </w:rPr>
-        <w:t xml:space="preserve"> Ratio: 4:3 e/o 16:9</w:t>
+      <w:r>
+        <w:rPr>
+          <w:rFonts w:asciiTheme="minorHAnsi" w:hAnsiTheme="minorHAnsi" w:cstheme="minorHAnsi"/>
+        </w:rPr>
+        <w:t>Aspect Ratio: 4:3 e/o 16:9</w:t>
       </w:r>
     </w:p>
     <w:p>
@@ -5731,19 +5682,11 @@
         </w:rPr>
         <w:t xml:space="preserve"> </w:t>
       </w:r>
-      <w:proofErr w:type="spellStart"/>
-      <w:r>
-        <w:rPr>
-          <w:rFonts w:asciiTheme="minorHAnsi" w:hAnsiTheme="minorHAnsi" w:cstheme="minorHAnsi"/>
-        </w:rPr>
-        <w:t>Aspect</w:t>
-      </w:r>
-      <w:proofErr w:type="spellEnd"/>
-      <w:r>
-        <w:rPr>
-          <w:rFonts w:asciiTheme="minorHAnsi" w:hAnsiTheme="minorHAnsi" w:cstheme="minorHAnsi"/>
-        </w:rPr>
-        <w:t xml:space="preserve"> Ratio: 4:3 e/o 16:9</w:t>
+      <w:r>
+        <w:rPr>
+          <w:rFonts w:asciiTheme="minorHAnsi" w:hAnsiTheme="minorHAnsi" w:cstheme="minorHAnsi"/>
+        </w:rPr>
+        <w:t>Aspect Ratio: 4:3 e/o 16:9</w:t>
       </w:r>
     </w:p>
     <w:p>
@@ -6538,21 +6481,7 @@
         <w:rPr>
           <w:rFonts w:asciiTheme="minorHAnsi" w:hAnsiTheme="minorHAnsi" w:cstheme="minorHAnsi"/>
         </w:rPr>
-        <w:t xml:space="preserve">rientrano nella palette cromatica della frutta (verde, giallo, rosso, arancione </w:t>
-      </w:r>
-      <w:proofErr w:type="spellStart"/>
-      <w:r>
-        <w:rPr>
-          <w:rFonts w:asciiTheme="minorHAnsi" w:hAnsiTheme="minorHAnsi" w:cstheme="minorHAnsi"/>
-        </w:rPr>
-        <w:t>ecc</w:t>
-      </w:r>
-      <w:proofErr w:type="spellEnd"/>
-      <w:r>
-        <w:rPr>
-          <w:rFonts w:asciiTheme="minorHAnsi" w:hAnsiTheme="minorHAnsi" w:cstheme="minorHAnsi"/>
-        </w:rPr>
-        <w:t xml:space="preserve">…) per ricordare la correlazione tra la sana alimentazione e </w:t>
+        <w:t xml:space="preserve">rientrano nella palette cromatica della frutta (verde, giallo, rosso, arancione ecc…) per ricordare la correlazione tra la sana alimentazione e </w:t>
       </w:r>
       <w:r>
         <w:rPr>
@@ -6608,21 +6537,7 @@
         <w:rPr>
           <w:rFonts w:asciiTheme="minorHAnsi" w:hAnsiTheme="minorHAnsi" w:cstheme="minorHAnsi"/>
         </w:rPr>
-        <w:t xml:space="preserve"> il “PT Sans </w:t>
-      </w:r>
-      <w:proofErr w:type="spellStart"/>
-      <w:r>
-        <w:rPr>
-          <w:rFonts w:asciiTheme="minorHAnsi" w:hAnsiTheme="minorHAnsi" w:cstheme="minorHAnsi"/>
-        </w:rPr>
-        <w:t>Narrow</w:t>
-      </w:r>
-      <w:proofErr w:type="spellEnd"/>
-      <w:r>
-        <w:rPr>
-          <w:rFonts w:asciiTheme="minorHAnsi" w:hAnsiTheme="minorHAnsi" w:cstheme="minorHAnsi"/>
-        </w:rPr>
-        <w:t xml:space="preserve">”. È stato scelto il seguente font poiché è un font Sans Serif, adatto </w:t>
+        <w:t xml:space="preserve"> il “PT Sans Narrow”. È stato scelto il seguente font poiché è un font Sans Serif, adatto </w:t>
       </w:r>
       <w:r>
         <w:rPr>
@@ -10647,21 +10562,7 @@
         <w:rPr>
           <w:rFonts w:asciiTheme="minorHAnsi" w:hAnsiTheme="minorHAnsi" w:cstheme="minorHAnsi"/>
         </w:rPr>
-        <w:t xml:space="preserve"> necessarie per il dominio applicativo. È stata utilizzata la documentazione ufficiale di </w:t>
-      </w:r>
-      <w:proofErr w:type="spellStart"/>
-      <w:r>
-        <w:rPr>
-          <w:rFonts w:asciiTheme="minorHAnsi" w:hAnsiTheme="minorHAnsi" w:cstheme="minorHAnsi"/>
-        </w:rPr>
-        <w:t>Unity</w:t>
-      </w:r>
-      <w:proofErr w:type="spellEnd"/>
-      <w:r>
-        <w:rPr>
-          <w:rFonts w:asciiTheme="minorHAnsi" w:hAnsiTheme="minorHAnsi" w:cstheme="minorHAnsi"/>
-        </w:rPr>
-        <w:t xml:space="preserve"> come risorsa informativa legata allo </w:t>
+        <w:t xml:space="preserve"> necessarie per il dominio applicativo. È stata utilizzata la documentazione ufficiale di Unity come risorsa informativa legata allo </w:t>
       </w:r>
       <w:r>
         <w:rPr>
@@ -10687,268 +10588,445 @@
             <w:rStyle w:val="Collegamentoipertestuale"/>
             <w:rFonts w:asciiTheme="minorHAnsi" w:hAnsiTheme="minorHAnsi" w:cstheme="minorHAnsi"/>
           </w:rPr>
-          <w:t xml:space="preserve">Complete C# </w:t>
+          <w:t>Complete C# Unity Game Developer 3D Online Course</w:t>
         </w:r>
-        <w:proofErr w:type="spellStart"/>
+      </w:hyperlink>
+      <w:r>
+        <w:rPr>
+          <w:rFonts w:asciiTheme="minorHAnsi" w:hAnsiTheme="minorHAnsi" w:cstheme="minorHAnsi"/>
+        </w:rPr>
+        <w:t>”</w:t>
+      </w:r>
+      <w:r>
+        <w:rPr>
+          <w:rFonts w:asciiTheme="minorHAnsi" w:hAnsiTheme="minorHAnsi" w:cstheme="minorHAnsi"/>
+        </w:rPr>
+        <w:t xml:space="preserve"> ed eventuali tutorial online</w:t>
+      </w:r>
+      <w:r>
+        <w:rPr>
+          <w:rFonts w:asciiTheme="minorHAnsi" w:hAnsiTheme="minorHAnsi" w:cstheme="minorHAnsi"/>
+        </w:rPr>
+        <w:t xml:space="preserve"> su tematiche specifiche</w:t>
+      </w:r>
+      <w:r>
+        <w:rPr>
+          <w:rFonts w:asciiTheme="minorHAnsi" w:hAnsiTheme="minorHAnsi" w:cstheme="minorHAnsi"/>
+        </w:rPr>
+        <w:t>.</w:t>
+      </w:r>
+    </w:p>
+    <w:p/>
+    <w:p>
+      <w:pPr>
+        <w:pStyle w:val="Titolo3"/>
+        <w:rPr>
+          <w:rFonts w:asciiTheme="majorHAnsi" w:hAnsiTheme="majorHAnsi" w:cstheme="majorHAnsi"/>
+          <w:b/>
+          <w:bCs/>
+          <w:color w:val="385623" w:themeColor="accent6" w:themeShade="80"/>
+          <w:lang w:val="en-US"/>
+        </w:rPr>
+      </w:pPr>
+      <w:bookmarkStart w:id="60" w:name="_Toc39419821"/>
+      <w:bookmarkStart w:id="61" w:name="_Toc41665010"/>
+      <w:bookmarkStart w:id="62" w:name="_Toc101112588"/>
+      <w:bookmarkStart w:id="63" w:name="_Toc103418022"/>
+      <w:r>
+        <w:rPr>
+          <w:rFonts w:asciiTheme="majorHAnsi" w:hAnsiTheme="majorHAnsi" w:cstheme="majorHAnsi"/>
+          <w:b/>
+          <w:bCs/>
+          <w:color w:val="385623" w:themeColor="accent6" w:themeShade="80"/>
+          <w:lang w:val="en-ZA"/>
+        </w:rPr>
+        <w:t>Risorse</w:t>
+      </w:r>
+      <w:r>
+        <w:rPr>
+          <w:rFonts w:asciiTheme="majorHAnsi" w:hAnsiTheme="majorHAnsi" w:cstheme="majorHAnsi"/>
+          <w:b/>
+          <w:bCs/>
+          <w:color w:val="385623" w:themeColor="accent6" w:themeShade="80"/>
+          <w:lang w:val="en-US"/>
+        </w:rPr>
+        <w:t xml:space="preserve"> applicative</w:t>
+      </w:r>
+      <w:bookmarkEnd w:id="60"/>
+      <w:bookmarkEnd w:id="61"/>
+      <w:bookmarkEnd w:id="62"/>
+      <w:bookmarkEnd w:id="63"/>
+    </w:p>
+    <w:p>
+      <w:pPr>
+        <w:jc w:val="both"/>
+        <w:rPr>
+          <w:rFonts w:asciiTheme="minorHAnsi" w:hAnsiTheme="minorHAnsi" w:cstheme="minorHAnsi"/>
+          <w:lang w:val="en-US"/>
+        </w:rPr>
+      </w:pPr>
+      <w:r>
+        <w:rPr>
+          <w:rFonts w:asciiTheme="minorHAnsi" w:hAnsiTheme="minorHAnsi" w:cstheme="minorHAnsi"/>
+          <w:lang w:val="en-US"/>
+        </w:rPr>
+        <w:t xml:space="preserve">Unity </w:t>
+      </w:r>
+      <w:r>
+        <w:rPr>
+          <w:rFonts w:asciiTheme="minorHAnsi" w:hAnsiTheme="minorHAnsi" w:cstheme="minorHAnsi"/>
+          <w:lang w:val="en-US"/>
+        </w:rPr>
+        <w:t>v2021.</w:t>
+      </w:r>
+      <w:r>
+        <w:rPr>
+          <w:rFonts w:asciiTheme="minorHAnsi" w:hAnsiTheme="minorHAnsi" w:cstheme="minorHAnsi"/>
+          <w:lang w:val="en-US"/>
+        </w:rPr>
+        <w:t>3</w:t>
+      </w:r>
+      <w:r>
+        <w:rPr>
+          <w:rFonts w:asciiTheme="minorHAnsi" w:hAnsiTheme="minorHAnsi" w:cstheme="minorHAnsi"/>
+          <w:lang w:val="en-US"/>
+        </w:rPr>
+        <w:t>.</w:t>
+      </w:r>
+      <w:r>
+        <w:rPr>
+          <w:rFonts w:asciiTheme="minorHAnsi" w:hAnsiTheme="minorHAnsi" w:cstheme="minorHAnsi"/>
+          <w:lang w:val="en-US"/>
+        </w:rPr>
+        <w:t>2</w:t>
+      </w:r>
+      <w:r>
+        <w:rPr>
+          <w:rFonts w:asciiTheme="minorHAnsi" w:hAnsiTheme="minorHAnsi" w:cstheme="minorHAnsi"/>
+          <w:lang w:val="en-US"/>
+        </w:rPr>
+        <w:t>f1</w:t>
+      </w:r>
+    </w:p>
+    <w:p>
+      <w:pPr>
+        <w:jc w:val="both"/>
+        <w:rPr>
+          <w:rFonts w:asciiTheme="minorHAnsi" w:hAnsiTheme="minorHAnsi" w:cstheme="minorHAnsi"/>
+          <w:lang w:val="en-US"/>
+        </w:rPr>
+      </w:pPr>
+      <w:r>
+        <w:rPr>
+          <w:rFonts w:asciiTheme="minorHAnsi" w:hAnsiTheme="minorHAnsi" w:cstheme="minorHAnsi"/>
+          <w:lang w:val="en-US"/>
+        </w:rPr>
+        <w:t>Adobe Photoshop 20</w:t>
+      </w:r>
+      <w:r>
+        <w:rPr>
+          <w:rFonts w:asciiTheme="minorHAnsi" w:hAnsiTheme="minorHAnsi" w:cstheme="minorHAnsi"/>
+          <w:lang w:val="en-US"/>
+        </w:rPr>
+        <w:t>22</w:t>
+      </w:r>
+    </w:p>
+    <w:p>
+      <w:pPr>
+        <w:jc w:val="both"/>
+        <w:rPr>
+          <w:rFonts w:asciiTheme="minorHAnsi" w:hAnsiTheme="minorHAnsi" w:cstheme="minorHAnsi"/>
+        </w:rPr>
+      </w:pPr>
+      <w:r>
+        <w:rPr>
+          <w:rFonts w:asciiTheme="minorHAnsi" w:hAnsiTheme="minorHAnsi" w:cstheme="minorHAnsi"/>
+        </w:rPr>
+        <w:t>Adobe Illustrator 2022</w:t>
+      </w:r>
+    </w:p>
+    <w:p>
+      <w:pPr>
+        <w:jc w:val="both"/>
+        <w:rPr>
+          <w:rFonts w:asciiTheme="minorHAnsi" w:hAnsiTheme="minorHAnsi" w:cstheme="minorHAnsi"/>
+        </w:rPr>
+      </w:pPr>
+      <w:r>
+        <w:rPr>
+          <w:rFonts w:asciiTheme="minorHAnsi" w:hAnsiTheme="minorHAnsi" w:cstheme="minorHAnsi"/>
+        </w:rPr>
+        <w:t>Adobe Premiere 2022</w:t>
+      </w:r>
+    </w:p>
+    <w:p>
+      <w:pPr>
+        <w:jc w:val="both"/>
+        <w:rPr>
+          <w:rFonts w:asciiTheme="minorHAnsi" w:hAnsiTheme="minorHAnsi" w:cstheme="minorHAnsi"/>
+        </w:rPr>
+      </w:pPr>
+      <w:r>
+        <w:rPr>
+          <w:rFonts w:asciiTheme="minorHAnsi" w:hAnsiTheme="minorHAnsi" w:cstheme="minorHAnsi"/>
+        </w:rPr>
+        <w:t>Microsoft Visual Studio 2019</w:t>
+      </w:r>
+    </w:p>
+    <w:p>
+      <w:pPr>
+        <w:jc w:val="both"/>
+        <w:rPr>
+          <w:rFonts w:asciiTheme="minorHAnsi" w:hAnsiTheme="minorHAnsi" w:cstheme="minorHAnsi"/>
+        </w:rPr>
+      </w:pPr>
+      <w:r>
+        <w:rPr>
+          <w:rFonts w:asciiTheme="minorHAnsi" w:hAnsiTheme="minorHAnsi" w:cstheme="minorHAnsi"/>
+        </w:rPr>
+        <w:t>Git</w:t>
+      </w:r>
+      <w:r>
+        <w:rPr>
+          <w:rFonts w:asciiTheme="minorHAnsi" w:hAnsiTheme="minorHAnsi" w:cstheme="minorHAnsi"/>
+        </w:rPr>
+        <w:t xml:space="preserve"> e GitHub</w:t>
+      </w:r>
+    </w:p>
+    <w:p>
+      <w:pPr>
+        <w:jc w:val="both"/>
+        <w:rPr>
+          <w:rFonts w:asciiTheme="minorHAnsi" w:hAnsiTheme="minorHAnsi" w:cstheme="minorHAnsi"/>
+        </w:rPr>
+      </w:pPr>
+      <w:r>
+        <w:rPr>
+          <w:rFonts w:asciiTheme="minorHAnsi" w:hAnsiTheme="minorHAnsi" w:cstheme="minorHAnsi"/>
+        </w:rPr>
+        <w:t>Blender</w:t>
+      </w:r>
+    </w:p>
+    <w:p>
+      <w:pPr>
+        <w:jc w:val="both"/>
+        <w:rPr>
+          <w:rFonts w:asciiTheme="minorHAnsi" w:hAnsiTheme="minorHAnsi" w:cstheme="minorHAnsi"/>
+        </w:rPr>
+      </w:pPr>
+      <w:r>
+        <w:rPr>
+          <w:rFonts w:asciiTheme="minorHAnsi" w:hAnsiTheme="minorHAnsi" w:cstheme="minorHAnsi"/>
+        </w:rPr>
+        <w:t>Drawio</w:t>
+      </w:r>
+    </w:p>
+    <w:p>
+      <w:pPr>
+        <w:rPr>
+          <w:rFonts w:asciiTheme="minorHAnsi" w:hAnsiTheme="minorHAnsi" w:cstheme="minorHAnsi"/>
+        </w:rPr>
+      </w:pPr>
+    </w:p>
+    <w:p>
+      <w:pPr>
+        <w:pStyle w:val="Titolo3"/>
+        <w:rPr>
+          <w:rFonts w:asciiTheme="majorHAnsi" w:hAnsiTheme="majorHAnsi"/>
+          <w:b/>
+          <w:bCs/>
+          <w:color w:val="385623" w:themeColor="accent6" w:themeShade="80"/>
+        </w:rPr>
+      </w:pPr>
+      <w:bookmarkStart w:id="64" w:name="_Toc39419822"/>
+      <w:bookmarkStart w:id="65" w:name="_Toc41665011"/>
+      <w:bookmarkStart w:id="66" w:name="_Toc101112589"/>
+      <w:bookmarkStart w:id="67" w:name="_Toc103418023"/>
+      <w:r>
+        <w:rPr>
+          <w:rFonts w:asciiTheme="majorHAnsi" w:hAnsiTheme="majorHAnsi"/>
+          <w:b/>
+          <w:bCs/>
+          <w:color w:val="385623" w:themeColor="accent6" w:themeShade="80"/>
+        </w:rPr>
+        <w:t>Risorse strumentali</w:t>
+      </w:r>
+      <w:bookmarkEnd w:id="64"/>
+      <w:bookmarkEnd w:id="65"/>
+      <w:bookmarkEnd w:id="66"/>
+      <w:bookmarkEnd w:id="67"/>
+    </w:p>
+    <w:p>
+      <w:pPr>
+        <w:jc w:val="both"/>
+        <w:rPr>
+          <w:rFonts w:asciiTheme="minorHAnsi" w:hAnsiTheme="minorHAnsi" w:cstheme="minorHAnsi"/>
+        </w:rPr>
+      </w:pPr>
+      <w:r>
+        <w:rPr>
+          <w:rFonts w:asciiTheme="minorHAnsi" w:hAnsiTheme="minorHAnsi" w:cstheme="minorHAnsi"/>
+        </w:rPr>
+        <w:t xml:space="preserve">Verranno utilizzati asset presenti nei pack “Polygon City”, “Polygon Farmer”, “Polygon Prototype Pack” in possesso da Cassano Francesco Saverio. </w:t>
+      </w:r>
+      <w:r>
+        <w:rPr>
+          <w:rFonts w:asciiTheme="minorHAnsi" w:hAnsiTheme="minorHAnsi" w:cstheme="minorHAnsi"/>
+        </w:rPr>
+        <w:t>I restanti materiali 3D come oggetti ambientali ed altro</w:t>
+      </w:r>
+      <w:r>
+        <w:rPr>
+          <w:rFonts w:asciiTheme="minorHAnsi" w:hAnsiTheme="minorHAnsi" w:cstheme="minorHAnsi"/>
+        </w:rPr>
+        <w:t xml:space="preserve"> saranno reperiti dall’asset store di Unity. L’interfaccia grafica </w:t>
+      </w:r>
+      <w:r>
+        <w:rPr>
+          <w:rFonts w:asciiTheme="minorHAnsi" w:hAnsiTheme="minorHAnsi" w:cstheme="minorHAnsi"/>
+        </w:rPr>
+        <w:t>(</w:t>
+      </w:r>
+      <w:r>
+        <w:rPr>
+          <w:rFonts w:asciiTheme="minorHAnsi" w:hAnsiTheme="minorHAnsi" w:cstheme="minorHAnsi"/>
+        </w:rPr>
+        <w:t>Sprite</w:t>
+      </w:r>
+      <w:r>
+        <w:rPr>
+          <w:rFonts w:asciiTheme="minorHAnsi" w:hAnsiTheme="minorHAnsi" w:cstheme="minorHAnsi"/>
+        </w:rPr>
+        <w:t>, sfondi ecc…)</w:t>
+      </w:r>
+      <w:r>
+        <w:rPr>
+          <w:rFonts w:asciiTheme="minorHAnsi" w:hAnsiTheme="minorHAnsi" w:cstheme="minorHAnsi"/>
+        </w:rPr>
+        <w:t xml:space="preserve"> del progetto, invece, </w:t>
+      </w:r>
+      <w:r>
+        <w:rPr>
+          <w:rFonts w:asciiTheme="minorHAnsi" w:hAnsiTheme="minorHAnsi" w:cstheme="minorHAnsi"/>
+        </w:rPr>
+        <w:t>verrà</w:t>
+      </w:r>
+      <w:r>
+        <w:rPr>
+          <w:rFonts w:asciiTheme="minorHAnsi" w:hAnsiTheme="minorHAnsi" w:cstheme="minorHAnsi"/>
+        </w:rPr>
+        <w:t xml:space="preserve"> auto prodott</w:t>
+      </w:r>
+      <w:r>
+        <w:rPr>
+          <w:rFonts w:asciiTheme="minorHAnsi" w:hAnsiTheme="minorHAnsi" w:cstheme="minorHAnsi"/>
+        </w:rPr>
+        <w:t>a</w:t>
+      </w:r>
+      <w:r>
+        <w:rPr>
+          <w:rFonts w:asciiTheme="minorHAnsi" w:hAnsiTheme="minorHAnsi" w:cstheme="minorHAnsi"/>
+        </w:rPr>
+        <w:t xml:space="preserve"> dal gruppo stesso.</w:t>
+      </w:r>
+      <w:r>
+        <w:rPr>
+          <w:rFonts w:asciiTheme="minorHAnsi" w:hAnsiTheme="minorHAnsi" w:cstheme="minorHAnsi"/>
+        </w:rPr>
+        <w:t xml:space="preserve"> Le animazioni sono </w:t>
+      </w:r>
+      <w:r>
+        <w:rPr>
+          <w:rFonts w:asciiTheme="minorHAnsi" w:hAnsiTheme="minorHAnsi" w:cstheme="minorHAnsi"/>
+        </w:rPr>
+        <w:t>attinte</w:t>
+      </w:r>
+      <w:r>
+        <w:rPr>
+          <w:rFonts w:asciiTheme="minorHAnsi" w:hAnsiTheme="minorHAnsi" w:cstheme="minorHAnsi"/>
+        </w:rPr>
+        <w:t xml:space="preserve"> dal sito “</w:t>
+      </w:r>
+      <w:hyperlink r:id="rId14" w:anchor="/" w:history="1">
         <w:r>
           <w:rPr>
             <w:rStyle w:val="Collegamentoipertestuale"/>
             <w:rFonts w:asciiTheme="minorHAnsi" w:hAnsiTheme="minorHAnsi" w:cstheme="minorHAnsi"/>
           </w:rPr>
-          <w:t>Unity</w:t>
-        </w:r>
-        <w:proofErr w:type="spellEnd"/>
-        <w:r>
-          <w:rPr>
-            <w:rStyle w:val="Collegamentoipertestuale"/>
-            <w:rFonts w:asciiTheme="minorHAnsi" w:hAnsiTheme="minorHAnsi" w:cstheme="minorHAnsi"/>
-          </w:rPr>
-          <w:t xml:space="preserve"> Game Developer 3D Online Course</w:t>
+          <w:t>Mixamo</w:t>
         </w:r>
       </w:hyperlink>
       <w:r>
         <w:rPr>
           <w:rFonts w:asciiTheme="minorHAnsi" w:hAnsiTheme="minorHAnsi" w:cstheme="minorHAnsi"/>
         </w:rPr>
-        <w:t>”</w:t>
-      </w:r>
-      <w:r>
-        <w:rPr>
-          <w:rFonts w:asciiTheme="minorHAnsi" w:hAnsiTheme="minorHAnsi" w:cstheme="minorHAnsi"/>
-        </w:rPr>
-        <w:t xml:space="preserve"> ed eventuali tutorial online</w:t>
-      </w:r>
-      <w:r>
-        <w:rPr>
-          <w:rFonts w:asciiTheme="minorHAnsi" w:hAnsiTheme="minorHAnsi" w:cstheme="minorHAnsi"/>
-        </w:rPr>
-        <w:t xml:space="preserve"> su tematiche specifiche</w:t>
-      </w:r>
-      <w:r>
-        <w:rPr>
-          <w:rFonts w:asciiTheme="minorHAnsi" w:hAnsiTheme="minorHAnsi" w:cstheme="minorHAnsi"/>
-        </w:rPr>
-        <w:t>.</w:t>
+        <w:t>”.</w:t>
+      </w:r>
+    </w:p>
+    <w:p>
+      <w:pPr>
+        <w:jc w:val="both"/>
+        <w:rPr>
+          <w:rFonts w:asciiTheme="minorHAnsi" w:hAnsiTheme="minorHAnsi" w:cstheme="minorHAnsi"/>
+        </w:rPr>
+      </w:pPr>
+    </w:p>
+    <w:p>
+      <w:pPr>
+        <w:jc w:val="both"/>
+        <w:rPr>
+          <w:rFonts w:asciiTheme="minorHAnsi" w:hAnsiTheme="minorHAnsi" w:cstheme="minorHAnsi"/>
+        </w:rPr>
+      </w:pPr>
+      <w:r>
+        <w:rPr>
+          <w:rFonts w:asciiTheme="minorHAnsi" w:hAnsiTheme="minorHAnsi" w:cstheme="minorHAnsi"/>
+        </w:rPr>
+        <w:lastRenderedPageBreak/>
+        <w:t>Gli effetti sonori verranno presi da repository online di suoni gratuiti. Per quanto riguarda la colonna sonora, verrà invece creata da Alessandro Congedo.</w:t>
+      </w:r>
+    </w:p>
+    <w:p>
+      <w:pPr>
+        <w:jc w:val="both"/>
+        <w:rPr>
+          <w:rFonts w:asciiTheme="minorHAnsi" w:hAnsiTheme="minorHAnsi" w:cstheme="minorHAnsi"/>
+        </w:rPr>
+      </w:pPr>
+    </w:p>
+    <w:p>
+      <w:pPr>
+        <w:jc w:val="both"/>
+        <w:rPr>
+          <w:rFonts w:asciiTheme="minorHAnsi" w:hAnsiTheme="minorHAnsi" w:cstheme="minorHAnsi"/>
+        </w:rPr>
+      </w:pPr>
+      <w:r>
+        <w:rPr>
+          <w:rFonts w:asciiTheme="minorHAnsi" w:hAnsiTheme="minorHAnsi" w:cstheme="minorHAnsi"/>
+        </w:rPr>
+        <w:t>Il gruppo</w:t>
+      </w:r>
+      <w:r>
+        <w:rPr>
+          <w:rFonts w:asciiTheme="minorHAnsi" w:hAnsiTheme="minorHAnsi" w:cstheme="minorHAnsi"/>
+        </w:rPr>
+        <w:t xml:space="preserve"> per sviluppare il progetto in modo asincrono</w:t>
+      </w:r>
+      <w:r>
+        <w:rPr>
+          <w:rFonts w:asciiTheme="minorHAnsi" w:hAnsiTheme="minorHAnsi" w:cstheme="minorHAnsi"/>
+        </w:rPr>
+        <w:t xml:space="preserve"> e per una organizzazione interna per gli obbiettivi da raggiungere</w:t>
+      </w:r>
+      <w:r>
+        <w:rPr>
+          <w:rFonts w:asciiTheme="minorHAnsi" w:hAnsiTheme="minorHAnsi" w:cstheme="minorHAnsi"/>
+        </w:rPr>
+        <w:t>, utilizza “GitHub”.</w:t>
       </w:r>
     </w:p>
     <w:p/>
-    <w:p>
-      <w:pPr>
-        <w:pStyle w:val="Titolo3"/>
-        <w:rPr>
-          <w:rFonts w:asciiTheme="majorHAnsi" w:hAnsiTheme="majorHAnsi" w:cstheme="majorHAnsi"/>
-          <w:b/>
-          <w:bCs/>
-          <w:color w:val="385623" w:themeColor="accent6" w:themeShade="80"/>
-          <w:lang w:val="en-US"/>
-        </w:rPr>
-      </w:pPr>
-      <w:bookmarkStart w:id="60" w:name="_Toc39419821"/>
-      <w:bookmarkStart w:id="61" w:name="_Toc41665010"/>
-      <w:bookmarkStart w:id="62" w:name="_Toc101112588"/>
-      <w:bookmarkStart w:id="63" w:name="_Toc103418022"/>
-      <w:proofErr w:type="spellStart"/>
-      <w:r>
-        <w:rPr>
-          <w:rFonts w:asciiTheme="majorHAnsi" w:hAnsiTheme="majorHAnsi" w:cstheme="majorHAnsi"/>
-          <w:b/>
-          <w:bCs/>
-          <w:color w:val="385623" w:themeColor="accent6" w:themeShade="80"/>
-          <w:lang w:val="en-ZA"/>
-        </w:rPr>
-        <w:t>Risorse</w:t>
-      </w:r>
-      <w:proofErr w:type="spellEnd"/>
-      <w:r>
-        <w:rPr>
-          <w:rFonts w:asciiTheme="majorHAnsi" w:hAnsiTheme="majorHAnsi" w:cstheme="majorHAnsi"/>
-          <w:b/>
-          <w:bCs/>
-          <w:color w:val="385623" w:themeColor="accent6" w:themeShade="80"/>
-          <w:lang w:val="en-US"/>
-        </w:rPr>
-        <w:t xml:space="preserve"> applicative</w:t>
-      </w:r>
-      <w:bookmarkEnd w:id="60"/>
-      <w:bookmarkEnd w:id="61"/>
-      <w:bookmarkEnd w:id="62"/>
-      <w:bookmarkEnd w:id="63"/>
-    </w:p>
-    <w:p>
-      <w:pPr>
-        <w:jc w:val="both"/>
-        <w:rPr>
-          <w:rFonts w:asciiTheme="minorHAnsi" w:hAnsiTheme="minorHAnsi" w:cstheme="minorHAnsi"/>
-          <w:lang w:val="en-US"/>
-        </w:rPr>
-      </w:pPr>
-      <w:r>
-        <w:rPr>
-          <w:rFonts w:asciiTheme="minorHAnsi" w:hAnsiTheme="minorHAnsi" w:cstheme="minorHAnsi"/>
-          <w:lang w:val="en-US"/>
-        </w:rPr>
-        <w:t xml:space="preserve">Unity </w:t>
-      </w:r>
-      <w:r>
-        <w:rPr>
-          <w:rFonts w:asciiTheme="minorHAnsi" w:hAnsiTheme="minorHAnsi" w:cstheme="minorHAnsi"/>
-          <w:lang w:val="en-US"/>
-        </w:rPr>
-        <w:t>v2021.</w:t>
-      </w:r>
-      <w:r>
-        <w:rPr>
-          <w:rFonts w:asciiTheme="minorHAnsi" w:hAnsiTheme="minorHAnsi" w:cstheme="minorHAnsi"/>
-          <w:lang w:val="en-US"/>
-        </w:rPr>
-        <w:t>3</w:t>
-      </w:r>
-      <w:r>
-        <w:rPr>
-          <w:rFonts w:asciiTheme="minorHAnsi" w:hAnsiTheme="minorHAnsi" w:cstheme="minorHAnsi"/>
-          <w:lang w:val="en-US"/>
-        </w:rPr>
-        <w:t>.</w:t>
-      </w:r>
-      <w:r>
-        <w:rPr>
-          <w:rFonts w:asciiTheme="minorHAnsi" w:hAnsiTheme="minorHAnsi" w:cstheme="minorHAnsi"/>
-          <w:lang w:val="en-US"/>
-        </w:rPr>
-        <w:t>2</w:t>
-      </w:r>
-      <w:r>
-        <w:rPr>
-          <w:rFonts w:asciiTheme="minorHAnsi" w:hAnsiTheme="minorHAnsi" w:cstheme="minorHAnsi"/>
-          <w:lang w:val="en-US"/>
-        </w:rPr>
-        <w:t>f1</w:t>
-      </w:r>
-    </w:p>
-    <w:p>
-      <w:pPr>
-        <w:jc w:val="both"/>
-        <w:rPr>
-          <w:rFonts w:asciiTheme="minorHAnsi" w:hAnsiTheme="minorHAnsi" w:cstheme="minorHAnsi"/>
-          <w:lang w:val="en-US"/>
-        </w:rPr>
-      </w:pPr>
-      <w:r>
-        <w:rPr>
-          <w:rFonts w:asciiTheme="minorHAnsi" w:hAnsiTheme="minorHAnsi" w:cstheme="minorHAnsi"/>
-          <w:lang w:val="en-US"/>
-        </w:rPr>
-        <w:t>Adobe Photoshop 20</w:t>
-      </w:r>
-      <w:r>
-        <w:rPr>
-          <w:rFonts w:asciiTheme="minorHAnsi" w:hAnsiTheme="minorHAnsi" w:cstheme="minorHAnsi"/>
-          <w:lang w:val="en-US"/>
-        </w:rPr>
-        <w:t>22</w:t>
-      </w:r>
-    </w:p>
-    <w:p>
-      <w:pPr>
-        <w:jc w:val="both"/>
-        <w:rPr>
-          <w:rFonts w:asciiTheme="minorHAnsi" w:hAnsiTheme="minorHAnsi" w:cstheme="minorHAnsi"/>
-        </w:rPr>
-      </w:pPr>
-      <w:r>
-        <w:rPr>
-          <w:rFonts w:asciiTheme="minorHAnsi" w:hAnsiTheme="minorHAnsi" w:cstheme="minorHAnsi"/>
-        </w:rPr>
-        <w:t>Adobe Illustrator 2022</w:t>
-      </w:r>
-    </w:p>
-    <w:p>
-      <w:pPr>
-        <w:jc w:val="both"/>
-        <w:rPr>
-          <w:rFonts w:asciiTheme="minorHAnsi" w:hAnsiTheme="minorHAnsi" w:cstheme="minorHAnsi"/>
-        </w:rPr>
-      </w:pPr>
-      <w:r>
-        <w:rPr>
-          <w:rFonts w:asciiTheme="minorHAnsi" w:hAnsiTheme="minorHAnsi" w:cstheme="minorHAnsi"/>
-        </w:rPr>
-        <w:t>Adobe Premiere 2022</w:t>
-      </w:r>
-    </w:p>
-    <w:p>
-      <w:pPr>
-        <w:jc w:val="both"/>
-        <w:rPr>
-          <w:rFonts w:asciiTheme="minorHAnsi" w:hAnsiTheme="minorHAnsi" w:cstheme="minorHAnsi"/>
-        </w:rPr>
-      </w:pPr>
-      <w:r>
-        <w:rPr>
-          <w:rFonts w:asciiTheme="minorHAnsi" w:hAnsiTheme="minorHAnsi" w:cstheme="minorHAnsi"/>
-        </w:rPr>
-        <w:t>Microsoft Visual Studio 2019</w:t>
-      </w:r>
-    </w:p>
-    <w:p>
-      <w:pPr>
-        <w:jc w:val="both"/>
-        <w:rPr>
-          <w:rFonts w:asciiTheme="minorHAnsi" w:hAnsiTheme="minorHAnsi" w:cstheme="minorHAnsi"/>
-        </w:rPr>
-      </w:pPr>
-      <w:proofErr w:type="spellStart"/>
-      <w:r>
-        <w:rPr>
-          <w:rFonts w:asciiTheme="minorHAnsi" w:hAnsiTheme="minorHAnsi" w:cstheme="minorHAnsi"/>
-        </w:rPr>
-        <w:t>Git</w:t>
-      </w:r>
-      <w:proofErr w:type="spellEnd"/>
-      <w:r>
-        <w:rPr>
-          <w:rFonts w:asciiTheme="minorHAnsi" w:hAnsiTheme="minorHAnsi" w:cstheme="minorHAnsi"/>
-        </w:rPr>
-        <w:t xml:space="preserve"> e GitHub</w:t>
-      </w:r>
-    </w:p>
-    <w:p>
-      <w:pPr>
-        <w:jc w:val="both"/>
-        <w:rPr>
-          <w:rFonts w:asciiTheme="minorHAnsi" w:hAnsiTheme="minorHAnsi" w:cstheme="minorHAnsi"/>
-        </w:rPr>
-      </w:pPr>
-      <w:r>
-        <w:rPr>
-          <w:rFonts w:asciiTheme="minorHAnsi" w:hAnsiTheme="minorHAnsi" w:cstheme="minorHAnsi"/>
-        </w:rPr>
-        <w:t>Blender</w:t>
-      </w:r>
-    </w:p>
-    <w:p>
-      <w:pPr>
-        <w:jc w:val="both"/>
-        <w:rPr>
-          <w:rFonts w:asciiTheme="minorHAnsi" w:hAnsiTheme="minorHAnsi" w:cstheme="minorHAnsi"/>
-        </w:rPr>
-      </w:pPr>
-      <w:proofErr w:type="spellStart"/>
-      <w:r>
-        <w:rPr>
-          <w:rFonts w:asciiTheme="minorHAnsi" w:hAnsiTheme="minorHAnsi" w:cstheme="minorHAnsi"/>
-        </w:rPr>
-        <w:t>Drawio</w:t>
-      </w:r>
-      <w:proofErr w:type="spellEnd"/>
-    </w:p>
-    <w:p>
-      <w:pPr>
-        <w:rPr>
-          <w:rFonts w:asciiTheme="minorHAnsi" w:hAnsiTheme="minorHAnsi" w:cstheme="minorHAnsi"/>
-        </w:rPr>
-      </w:pPr>
-    </w:p>
     <w:p>
       <w:pPr>
         <w:pStyle w:val="Titolo3"/>
@@ -10959,10 +11037,10 @@
           <w:color w:val="385623" w:themeColor="accent6" w:themeShade="80"/>
         </w:rPr>
       </w:pPr>
-      <w:bookmarkStart w:id="64" w:name="_Toc39419822"/>
-      <w:bookmarkStart w:id="65" w:name="_Toc41665011"/>
-      <w:bookmarkStart w:id="66" w:name="_Toc101112589"/>
-      <w:bookmarkStart w:id="67" w:name="_Toc103418023"/>
+      <w:bookmarkStart w:id="68" w:name="_Toc39419823"/>
+      <w:bookmarkStart w:id="69" w:name="_Toc41665012"/>
+      <w:bookmarkStart w:id="70" w:name="_Toc101112590"/>
+      <w:bookmarkStart w:id="71" w:name="_Toc103418024"/>
       <w:r>
         <w:rPr>
           <w:rFonts w:asciiTheme="majorHAnsi" w:hAnsiTheme="majorHAnsi"/>
@@ -10970,305 +11048,6 @@
           <w:bCs/>
           <w:color w:val="385623" w:themeColor="accent6" w:themeShade="80"/>
         </w:rPr>
-        <w:t>Risorse strumentali</w:t>
-      </w:r>
-      <w:bookmarkEnd w:id="64"/>
-      <w:bookmarkEnd w:id="65"/>
-      <w:bookmarkEnd w:id="66"/>
-      <w:bookmarkEnd w:id="67"/>
-    </w:p>
-    <w:p>
-      <w:pPr>
-        <w:jc w:val="both"/>
-        <w:rPr>
-          <w:rFonts w:asciiTheme="minorHAnsi" w:hAnsiTheme="minorHAnsi" w:cstheme="minorHAnsi"/>
-        </w:rPr>
-      </w:pPr>
-      <w:r>
-        <w:rPr>
-          <w:rFonts w:asciiTheme="minorHAnsi" w:hAnsiTheme="minorHAnsi" w:cstheme="minorHAnsi"/>
-        </w:rPr>
-        <w:t>Verranno utilizzati asset presenti nei pack “</w:t>
-      </w:r>
-      <w:proofErr w:type="spellStart"/>
-      <w:r>
-        <w:rPr>
-          <w:rFonts w:asciiTheme="minorHAnsi" w:hAnsiTheme="minorHAnsi" w:cstheme="minorHAnsi"/>
-        </w:rPr>
-        <w:t>Polygon</w:t>
-      </w:r>
-      <w:proofErr w:type="spellEnd"/>
-      <w:r>
-        <w:rPr>
-          <w:rFonts w:asciiTheme="minorHAnsi" w:hAnsiTheme="minorHAnsi" w:cstheme="minorHAnsi"/>
-        </w:rPr>
-        <w:t xml:space="preserve"> City”, “</w:t>
-      </w:r>
-      <w:proofErr w:type="spellStart"/>
-      <w:r>
-        <w:rPr>
-          <w:rFonts w:asciiTheme="minorHAnsi" w:hAnsiTheme="minorHAnsi" w:cstheme="minorHAnsi"/>
-        </w:rPr>
-        <w:t>Polygon</w:t>
-      </w:r>
-      <w:proofErr w:type="spellEnd"/>
-      <w:r>
-        <w:rPr>
-          <w:rFonts w:asciiTheme="minorHAnsi" w:hAnsiTheme="minorHAnsi" w:cstheme="minorHAnsi"/>
-        </w:rPr>
-        <w:t xml:space="preserve"> Farmer”, “</w:t>
-      </w:r>
-      <w:proofErr w:type="spellStart"/>
-      <w:r>
-        <w:rPr>
-          <w:rFonts w:asciiTheme="minorHAnsi" w:hAnsiTheme="minorHAnsi" w:cstheme="minorHAnsi"/>
-        </w:rPr>
-        <w:t>Polygon</w:t>
-      </w:r>
-      <w:proofErr w:type="spellEnd"/>
-      <w:r>
-        <w:rPr>
-          <w:rFonts w:asciiTheme="minorHAnsi" w:hAnsiTheme="minorHAnsi" w:cstheme="minorHAnsi"/>
-        </w:rPr>
-        <w:t xml:space="preserve"> </w:t>
-      </w:r>
-      <w:proofErr w:type="spellStart"/>
-      <w:r>
-        <w:rPr>
-          <w:rFonts w:asciiTheme="minorHAnsi" w:hAnsiTheme="minorHAnsi" w:cstheme="minorHAnsi"/>
-        </w:rPr>
-        <w:t>Prototype</w:t>
-      </w:r>
-      <w:proofErr w:type="spellEnd"/>
-      <w:r>
-        <w:rPr>
-          <w:rFonts w:asciiTheme="minorHAnsi" w:hAnsiTheme="minorHAnsi" w:cstheme="minorHAnsi"/>
-        </w:rPr>
-        <w:t xml:space="preserve"> Pack” in possesso da Cassano Francesco Saverio. </w:t>
-      </w:r>
-      <w:r>
-        <w:rPr>
-          <w:rFonts w:asciiTheme="minorHAnsi" w:hAnsiTheme="minorHAnsi" w:cstheme="minorHAnsi"/>
-        </w:rPr>
-        <w:t>I restanti materiali 3D come oggetti ambientali ed altro</w:t>
-      </w:r>
-      <w:r>
-        <w:rPr>
-          <w:rFonts w:asciiTheme="minorHAnsi" w:hAnsiTheme="minorHAnsi" w:cstheme="minorHAnsi"/>
-        </w:rPr>
-        <w:t xml:space="preserve"> saranno reperiti dall’asset store di </w:t>
-      </w:r>
-      <w:proofErr w:type="spellStart"/>
-      <w:r>
-        <w:rPr>
-          <w:rFonts w:asciiTheme="minorHAnsi" w:hAnsiTheme="minorHAnsi" w:cstheme="minorHAnsi"/>
-        </w:rPr>
-        <w:t>Unity</w:t>
-      </w:r>
-      <w:proofErr w:type="spellEnd"/>
-      <w:r>
-        <w:rPr>
-          <w:rFonts w:asciiTheme="minorHAnsi" w:hAnsiTheme="minorHAnsi" w:cstheme="minorHAnsi"/>
-        </w:rPr>
-        <w:t xml:space="preserve">. L’interfaccia grafica </w:t>
-      </w:r>
-      <w:r>
-        <w:rPr>
-          <w:rFonts w:asciiTheme="minorHAnsi" w:hAnsiTheme="minorHAnsi" w:cstheme="minorHAnsi"/>
-        </w:rPr>
-        <w:t>(</w:t>
-      </w:r>
-      <w:r>
-        <w:rPr>
-          <w:rFonts w:asciiTheme="minorHAnsi" w:hAnsiTheme="minorHAnsi" w:cstheme="minorHAnsi"/>
-        </w:rPr>
-        <w:t>Sprite</w:t>
-      </w:r>
-      <w:r>
-        <w:rPr>
-          <w:rFonts w:asciiTheme="minorHAnsi" w:hAnsiTheme="minorHAnsi" w:cstheme="minorHAnsi"/>
-        </w:rPr>
-        <w:t xml:space="preserve">, sfondi </w:t>
-      </w:r>
-      <w:proofErr w:type="spellStart"/>
-      <w:r>
-        <w:rPr>
-          <w:rFonts w:asciiTheme="minorHAnsi" w:hAnsiTheme="minorHAnsi" w:cstheme="minorHAnsi"/>
-        </w:rPr>
-        <w:t>ecc</w:t>
-      </w:r>
-      <w:proofErr w:type="spellEnd"/>
-      <w:r>
-        <w:rPr>
-          <w:rFonts w:asciiTheme="minorHAnsi" w:hAnsiTheme="minorHAnsi" w:cstheme="minorHAnsi"/>
-        </w:rPr>
-        <w:t>…)</w:t>
-      </w:r>
-      <w:r>
-        <w:rPr>
-          <w:rFonts w:asciiTheme="minorHAnsi" w:hAnsiTheme="minorHAnsi" w:cstheme="minorHAnsi"/>
-        </w:rPr>
-        <w:t xml:space="preserve"> del progetto, invece, </w:t>
-      </w:r>
-      <w:r>
-        <w:rPr>
-          <w:rFonts w:asciiTheme="minorHAnsi" w:hAnsiTheme="minorHAnsi" w:cstheme="minorHAnsi"/>
-        </w:rPr>
-        <w:t>verrà</w:t>
-      </w:r>
-      <w:r>
-        <w:rPr>
-          <w:rFonts w:asciiTheme="minorHAnsi" w:hAnsiTheme="minorHAnsi" w:cstheme="minorHAnsi"/>
-        </w:rPr>
-        <w:t xml:space="preserve"> auto prodott</w:t>
-      </w:r>
-      <w:r>
-        <w:rPr>
-          <w:rFonts w:asciiTheme="minorHAnsi" w:hAnsiTheme="minorHAnsi" w:cstheme="minorHAnsi"/>
-        </w:rPr>
-        <w:t>a</w:t>
-      </w:r>
-      <w:r>
-        <w:rPr>
-          <w:rFonts w:asciiTheme="minorHAnsi" w:hAnsiTheme="minorHAnsi" w:cstheme="minorHAnsi"/>
-        </w:rPr>
-        <w:t xml:space="preserve"> dal gruppo stesso.</w:t>
-      </w:r>
-      <w:r>
-        <w:rPr>
-          <w:rFonts w:asciiTheme="minorHAnsi" w:hAnsiTheme="minorHAnsi" w:cstheme="minorHAnsi"/>
-        </w:rPr>
-        <w:t xml:space="preserve"> Le animazioni sono </w:t>
-      </w:r>
-      <w:r>
-        <w:rPr>
-          <w:rFonts w:asciiTheme="minorHAnsi" w:hAnsiTheme="minorHAnsi" w:cstheme="minorHAnsi"/>
-        </w:rPr>
-        <w:t>attinte</w:t>
-      </w:r>
-      <w:r>
-        <w:rPr>
-          <w:rFonts w:asciiTheme="minorHAnsi" w:hAnsiTheme="minorHAnsi" w:cstheme="minorHAnsi"/>
-        </w:rPr>
-        <w:t xml:space="preserve"> dal sito “</w:t>
-      </w:r>
-      <w:proofErr w:type="spellStart"/>
-      <w:r>
-        <w:fldChar w:fldCharType="begin"/>
-      </w:r>
-      <w:r>
-        <w:instrText xml:space="preserve"> HYPERLINK "https://www.mixamo.com/" \l "/" </w:instrText>
-      </w:r>
-      <w:r>
-        <w:fldChar w:fldCharType="separate"/>
-      </w:r>
-      <w:r>
-        <w:rPr>
-          <w:rStyle w:val="Collegamentoipertestuale"/>
-          <w:rFonts w:asciiTheme="minorHAnsi" w:hAnsiTheme="minorHAnsi" w:cstheme="minorHAnsi"/>
-        </w:rPr>
-        <w:t>Mixamo</w:t>
-      </w:r>
-      <w:proofErr w:type="spellEnd"/>
-      <w:r>
-        <w:rPr>
-          <w:rStyle w:val="Collegamentoipertestuale"/>
-          <w:rFonts w:asciiTheme="minorHAnsi" w:hAnsiTheme="minorHAnsi" w:cstheme="minorHAnsi"/>
-        </w:rPr>
-        <w:fldChar w:fldCharType="end"/>
-      </w:r>
-      <w:r>
-        <w:rPr>
-          <w:rFonts w:asciiTheme="minorHAnsi" w:hAnsiTheme="minorHAnsi" w:cstheme="minorHAnsi"/>
-        </w:rPr>
-        <w:t>”.</w:t>
-      </w:r>
-    </w:p>
-    <w:p>
-      <w:pPr>
-        <w:jc w:val="both"/>
-        <w:rPr>
-          <w:rFonts w:asciiTheme="minorHAnsi" w:hAnsiTheme="minorHAnsi" w:cstheme="minorHAnsi"/>
-        </w:rPr>
-      </w:pPr>
-    </w:p>
-    <w:p>
-      <w:pPr>
-        <w:jc w:val="both"/>
-        <w:rPr>
-          <w:rFonts w:asciiTheme="minorHAnsi" w:hAnsiTheme="minorHAnsi" w:cstheme="minorHAnsi"/>
-        </w:rPr>
-      </w:pPr>
-      <w:r>
-        <w:rPr>
-          <w:rFonts w:asciiTheme="minorHAnsi" w:hAnsiTheme="minorHAnsi" w:cstheme="minorHAnsi"/>
-        </w:rPr>
-        <w:lastRenderedPageBreak/>
-        <w:t>Gli effetti sonori verranno presi da repository online di suoni gratuiti. Per quanto riguarda la colonna sonora, verrà invece creata da Alessandro Congedo.</w:t>
-      </w:r>
-    </w:p>
-    <w:p>
-      <w:pPr>
-        <w:jc w:val="both"/>
-        <w:rPr>
-          <w:rFonts w:asciiTheme="minorHAnsi" w:hAnsiTheme="minorHAnsi" w:cstheme="minorHAnsi"/>
-        </w:rPr>
-      </w:pPr>
-    </w:p>
-    <w:p>
-      <w:pPr>
-        <w:jc w:val="both"/>
-        <w:rPr>
-          <w:rFonts w:asciiTheme="minorHAnsi" w:hAnsiTheme="minorHAnsi" w:cstheme="minorHAnsi"/>
-        </w:rPr>
-      </w:pPr>
-      <w:r>
-        <w:rPr>
-          <w:rFonts w:asciiTheme="minorHAnsi" w:hAnsiTheme="minorHAnsi" w:cstheme="minorHAnsi"/>
-        </w:rPr>
-        <w:t>Il gruppo</w:t>
-      </w:r>
-      <w:r>
-        <w:rPr>
-          <w:rFonts w:asciiTheme="minorHAnsi" w:hAnsiTheme="minorHAnsi" w:cstheme="minorHAnsi"/>
-        </w:rPr>
-        <w:t xml:space="preserve"> per sviluppare il progetto in modo asincrono</w:t>
-      </w:r>
-      <w:r>
-        <w:rPr>
-          <w:rFonts w:asciiTheme="minorHAnsi" w:hAnsiTheme="minorHAnsi" w:cstheme="minorHAnsi"/>
-        </w:rPr>
-        <w:t xml:space="preserve"> e per una organizzazione interna per gli obbiettivi da raggiungere</w:t>
-      </w:r>
-      <w:r>
-        <w:rPr>
-          <w:rFonts w:asciiTheme="minorHAnsi" w:hAnsiTheme="minorHAnsi" w:cstheme="minorHAnsi"/>
-        </w:rPr>
-        <w:t>, utilizza “GitHub”.</w:t>
-      </w:r>
-    </w:p>
-    <w:p/>
-    <w:p>
-      <w:pPr>
-        <w:pStyle w:val="Titolo3"/>
-        <w:rPr>
-          <w:rFonts w:asciiTheme="majorHAnsi" w:hAnsiTheme="majorHAnsi"/>
-          <w:b/>
-          <w:bCs/>
-          <w:color w:val="385623" w:themeColor="accent6" w:themeShade="80"/>
-        </w:rPr>
-      </w:pPr>
-      <w:bookmarkStart w:id="68" w:name="_Toc39419823"/>
-      <w:bookmarkStart w:id="69" w:name="_Toc41665012"/>
-      <w:bookmarkStart w:id="70" w:name="_Toc101112590"/>
-      <w:bookmarkStart w:id="71" w:name="_Toc103418024"/>
-      <w:r>
-        <w:rPr>
-          <w:rFonts w:asciiTheme="majorHAnsi" w:hAnsiTheme="majorHAnsi"/>
-          <w:b/>
-          <w:bCs/>
-          <w:color w:val="385623" w:themeColor="accent6" w:themeShade="80"/>
-        </w:rPr>
         <w:t>Risorse post-produzione</w:t>
       </w:r>
       <w:bookmarkEnd w:id="68"/>
@@ -11351,7 +11130,6 @@
         </w:rPr>
         <w:t xml:space="preserve">Il </w:t>
       </w:r>
-      <w:proofErr w:type="spellStart"/>
       <w:r>
         <w:rPr>
           <w:rFonts w:asciiTheme="minorHAnsi" w:hAnsiTheme="minorHAnsi" w:cstheme="minorHAnsi"/>
@@ -11362,21 +11140,7 @@
         <w:rPr>
           <w:rFonts w:asciiTheme="minorHAnsi" w:hAnsiTheme="minorHAnsi" w:cstheme="minorHAnsi"/>
         </w:rPr>
-        <w:t>erious</w:t>
-      </w:r>
-      <w:proofErr w:type="spellEnd"/>
-      <w:r>
-        <w:rPr>
-          <w:rFonts w:asciiTheme="minorHAnsi" w:hAnsiTheme="minorHAnsi" w:cstheme="minorHAnsi"/>
-        </w:rPr>
-        <w:t xml:space="preserve"> game </w:t>
-      </w:r>
-      <w:proofErr w:type="spellStart"/>
-      <w:r>
-        <w:rPr>
-          <w:rFonts w:asciiTheme="minorHAnsi" w:hAnsiTheme="minorHAnsi" w:cstheme="minorHAnsi"/>
-        </w:rPr>
-        <w:t>Healt</w:t>
+        <w:t>erious game Healt</w:t>
       </w:r>
       <w:r>
         <w:rPr>
@@ -11388,14 +11152,7 @@
         <w:rPr>
           <w:rFonts w:asciiTheme="minorHAnsi" w:hAnsiTheme="minorHAnsi" w:cstheme="minorHAnsi"/>
         </w:rPr>
-        <w:t>y</w:t>
-      </w:r>
-      <w:proofErr w:type="spellEnd"/>
-      <w:r>
-        <w:rPr>
-          <w:rFonts w:asciiTheme="minorHAnsi" w:hAnsiTheme="minorHAnsi" w:cstheme="minorHAnsi"/>
-        </w:rPr>
-        <w:t xml:space="preserve"> Catering ha lo scopo di istruire i giocatori all’alimentazione sana e rispettosa dell’ambiente illustrando la correlazione fra un piatto da mangiare, la corrispettiva</w:t>
+        <w:t>y Catering ha lo scopo di istruire i giocatori all’alimentazione sana e rispettosa dell’ambiente illustrando la correlazione fra un piatto da mangiare, la corrispettiva</w:t>
       </w:r>
       <w:r>
         <w:rPr>
@@ -11464,7 +11221,6 @@
         </w:rPr>
         <w:t xml:space="preserve">Il </w:t>
       </w:r>
-      <w:proofErr w:type="spellStart"/>
       <w:r>
         <w:rPr>
           <w:rFonts w:asciiTheme="minorHAnsi" w:hAnsiTheme="minorHAnsi" w:cstheme="minorHAnsi"/>
@@ -11475,21 +11231,7 @@
         <w:rPr>
           <w:rFonts w:asciiTheme="minorHAnsi" w:hAnsiTheme="minorHAnsi" w:cstheme="minorHAnsi"/>
         </w:rPr>
-        <w:t>erious</w:t>
-      </w:r>
-      <w:proofErr w:type="spellEnd"/>
-      <w:r>
-        <w:rPr>
-          <w:rFonts w:asciiTheme="minorHAnsi" w:hAnsiTheme="minorHAnsi" w:cstheme="minorHAnsi"/>
-        </w:rPr>
-        <w:t xml:space="preserve"> game </w:t>
-      </w:r>
-      <w:proofErr w:type="spellStart"/>
-      <w:r>
-        <w:rPr>
-          <w:rFonts w:asciiTheme="minorHAnsi" w:hAnsiTheme="minorHAnsi" w:cstheme="minorHAnsi"/>
-        </w:rPr>
-        <w:t>Healt</w:t>
+        <w:t>erious game Healt</w:t>
       </w:r>
       <w:r>
         <w:rPr>
@@ -11501,14 +11243,7 @@
         <w:rPr>
           <w:rFonts w:asciiTheme="minorHAnsi" w:hAnsiTheme="minorHAnsi" w:cstheme="minorHAnsi"/>
         </w:rPr>
-        <w:t>y</w:t>
-      </w:r>
-      <w:proofErr w:type="spellEnd"/>
-      <w:r>
-        <w:rPr>
-          <w:rFonts w:asciiTheme="minorHAnsi" w:hAnsiTheme="minorHAnsi" w:cstheme="minorHAnsi"/>
-        </w:rPr>
-        <w:t xml:space="preserve"> Catering presenta i seguenti concetti:</w:t>
+        <w:t>y Catering presenta i seguenti concetti:</w:t>
       </w:r>
     </w:p>
     <w:p>
@@ -11896,35 +11631,7 @@
         <w:rPr>
           <w:rFonts w:asciiTheme="minorHAnsi" w:hAnsiTheme="minorHAnsi" w:cstheme="minorHAnsi"/>
         </w:rPr>
-        <w:t xml:space="preserve">Il giocatore selezionerà una portata in base alle pietanze disponibili ed alle patologie del cliente (con annessa relativa dieta), verrà generata una lista di piatti ordinati dal più affine al meno affine; in base a quanto selezionato dal giocatore gli verrà assegnato un punteggio da aggiungere a quello base. A parità di affinità tra patologie e dieta del cliente i piatti verranno ordinati anche in base al </w:t>
-      </w:r>
-      <w:proofErr w:type="spellStart"/>
-      <w:r>
-        <w:rPr>
-          <w:rFonts w:asciiTheme="minorHAnsi" w:hAnsiTheme="minorHAnsi" w:cstheme="minorHAnsi"/>
-        </w:rPr>
-        <w:t>ecoScore</w:t>
-      </w:r>
-      <w:proofErr w:type="spellEnd"/>
-      <w:r>
-        <w:rPr>
-          <w:rFonts w:asciiTheme="minorHAnsi" w:hAnsiTheme="minorHAnsi" w:cstheme="minorHAnsi"/>
-        </w:rPr>
-        <w:t xml:space="preserve"> e </w:t>
-      </w:r>
-      <w:proofErr w:type="spellStart"/>
-      <w:r>
-        <w:rPr>
-          <w:rFonts w:asciiTheme="minorHAnsi" w:hAnsiTheme="minorHAnsi" w:cstheme="minorHAnsi"/>
-        </w:rPr>
-        <w:t>nutriScore</w:t>
-      </w:r>
-      <w:proofErr w:type="spellEnd"/>
-      <w:r>
-        <w:rPr>
-          <w:rFonts w:asciiTheme="minorHAnsi" w:hAnsiTheme="minorHAnsi" w:cstheme="minorHAnsi"/>
-        </w:rPr>
-        <w:t>.</w:t>
+        <w:t>Il giocatore selezionerà una portata in base alle pietanze disponibili ed alle patologie del cliente (con annessa relativa dieta), verrà generata una lista di piatti ordinati dal più affine al meno affine; in base a quanto selezionato dal giocatore gli verrà assegnato un punteggio da aggiungere a quello base. A parità di affinità tra patologie e dieta del cliente i piatti verranno ordinati anche in base al ecoScore e nutriScore.</w:t>
       </w:r>
       <w:r>
         <w:rPr>
@@ -12070,7 +11777,6 @@
         </w:rPr>
         <w:t xml:space="preserve">Qui di seguito sono elencate le skill che i giocatori potranno acquisire attraverso il </w:t>
       </w:r>
-      <w:proofErr w:type="spellStart"/>
       <w:r>
         <w:rPr>
           <w:rFonts w:asciiTheme="minorHAnsi" w:hAnsiTheme="minorHAnsi" w:cstheme="minorHAnsi"/>
@@ -12081,14 +11787,7 @@
         <w:rPr>
           <w:rFonts w:asciiTheme="minorHAnsi" w:hAnsiTheme="minorHAnsi" w:cstheme="minorHAnsi"/>
         </w:rPr>
-        <w:t>erious</w:t>
-      </w:r>
-      <w:proofErr w:type="spellEnd"/>
-      <w:r>
-        <w:rPr>
-          <w:rFonts w:asciiTheme="minorHAnsi" w:hAnsiTheme="minorHAnsi" w:cstheme="minorHAnsi"/>
-        </w:rPr>
-        <w:t xml:space="preserve"> game:</w:t>
+        <w:t>erious game:</w:t>
       </w:r>
     </w:p>
     <w:p>
@@ -12262,7 +11961,7 @@
                     <pic:cNvPicPr/>
                   </pic:nvPicPr>
                   <pic:blipFill>
-                    <a:blip r:embed="rId14">
+                    <a:blip r:embed="rId15">
                       <a:extLst>
                         <a:ext uri="{28A0092B-C50C-407E-A947-70E740481C1C}">
                           <a14:useLocalDpi xmlns:a14="http://schemas.microsoft.com/office/drawing/2010/main" val="0"/>
@@ -12340,14 +12039,7 @@
         <w:rPr>
           <w:rFonts w:asciiTheme="minorHAnsi" w:hAnsiTheme="minorHAnsi" w:cstheme="minorHAnsi"/>
         </w:rPr>
-        <w:t xml:space="preserve">L’idea alla base del gioco </w:t>
-      </w:r>
-      <w:proofErr w:type="spellStart"/>
-      <w:r>
-        <w:rPr>
-          <w:rFonts w:asciiTheme="minorHAnsi" w:hAnsiTheme="minorHAnsi" w:cstheme="minorHAnsi"/>
-        </w:rPr>
-        <w:t>Healt</w:t>
+        <w:t>L’idea alla base del gioco Healt</w:t>
       </w:r>
       <w:r>
         <w:rPr>
@@ -12359,14 +12051,7 @@
         <w:rPr>
           <w:rFonts w:asciiTheme="minorHAnsi" w:hAnsiTheme="minorHAnsi" w:cstheme="minorHAnsi"/>
         </w:rPr>
-        <w:t>y</w:t>
-      </w:r>
-      <w:proofErr w:type="spellEnd"/>
-      <w:r>
-        <w:rPr>
-          <w:rFonts w:asciiTheme="minorHAnsi" w:hAnsiTheme="minorHAnsi" w:cstheme="minorHAnsi"/>
-        </w:rPr>
-        <w:t xml:space="preserve"> Catering è quella di istruire i giocatori alla scelta dei piatti migliori sia dal punto di vista medico che ambientale.</w:t>
+        <w:t>y Catering è quella di istruire i giocatori alla scelta dei piatti migliori sia dal punto di vista medico che ambientale.</w:t>
       </w:r>
     </w:p>
     <w:p>
@@ -12826,35 +12511,7 @@
         <w:rPr>
           <w:rFonts w:asciiTheme="minorHAnsi" w:hAnsiTheme="minorHAnsi" w:cstheme="minorHAnsi"/>
         </w:rPr>
-        <w:t xml:space="preserve"> verrà generata una lista di piatti ordinati, dal più affine al meno affine, in base alle patologie e alla dieta del cliente, e a parità di affinità in base al </w:t>
-      </w:r>
-      <w:proofErr w:type="spellStart"/>
-      <w:r>
-        <w:rPr>
-          <w:rFonts w:asciiTheme="minorHAnsi" w:hAnsiTheme="minorHAnsi" w:cstheme="minorHAnsi"/>
-        </w:rPr>
-        <w:t>costoEco</w:t>
-      </w:r>
-      <w:proofErr w:type="spellEnd"/>
-      <w:r>
-        <w:rPr>
-          <w:rFonts w:asciiTheme="minorHAnsi" w:hAnsiTheme="minorHAnsi" w:cstheme="minorHAnsi"/>
-        </w:rPr>
-        <w:t xml:space="preserve"> e </w:t>
-      </w:r>
-      <w:proofErr w:type="spellStart"/>
-      <w:r>
-        <w:rPr>
-          <w:rFonts w:asciiTheme="minorHAnsi" w:hAnsiTheme="minorHAnsi" w:cstheme="minorHAnsi"/>
-        </w:rPr>
-        <w:t>nutriScore</w:t>
-      </w:r>
-      <w:proofErr w:type="spellEnd"/>
-      <w:r>
-        <w:rPr>
-          <w:rFonts w:asciiTheme="minorHAnsi" w:hAnsiTheme="minorHAnsi" w:cstheme="minorHAnsi"/>
-        </w:rPr>
-        <w:t xml:space="preserve"> (e in base alla posizione del piatto scelto dal giocatore in questa lista) verrà assegnato un punteggio.</w:t>
+        <w:t xml:space="preserve"> verrà generata una lista di piatti ordinati, dal più affine al meno affine, in base alle patologie e alla dieta del cliente, e a parità di affinità in base al costoEco e nutriScore (e in base alla posizione del piatto scelto dal giocatore in questa lista) verrà assegnato un punteggio.</w:t>
       </w:r>
     </w:p>
     <w:p>
@@ -12991,35 +12648,7 @@
         <w:rPr>
           <w:rFonts w:asciiTheme="minorHAnsi" w:hAnsiTheme="minorHAnsi" w:cstheme="minorHAnsi"/>
         </w:rPr>
-        <w:t xml:space="preserve">bonus affinità = + 5% sul prezzo base se il piatto è affine al cliente (patologie e dieta) -5% sul prezzo base se il piatto non è affine al cliente, ed extra bonus di 3% o 2% o 1% se il piatto è rispettivamente in prima, seconda o terza posizione nella lista dei piatti ordinati dal migliore al peggiore in base all’affinità con patologie e dieta e </w:t>
-      </w:r>
-      <w:proofErr w:type="spellStart"/>
-      <w:r>
-        <w:rPr>
-          <w:rFonts w:asciiTheme="minorHAnsi" w:hAnsiTheme="minorHAnsi" w:cstheme="minorHAnsi"/>
-        </w:rPr>
-        <w:t>nutriscore</w:t>
-      </w:r>
-      <w:proofErr w:type="spellEnd"/>
-      <w:r>
-        <w:rPr>
-          <w:rFonts w:asciiTheme="minorHAnsi" w:hAnsiTheme="minorHAnsi" w:cstheme="minorHAnsi"/>
-        </w:rPr>
-        <w:t xml:space="preserve"> e </w:t>
-      </w:r>
-      <w:proofErr w:type="spellStart"/>
-      <w:r>
-        <w:rPr>
-          <w:rFonts w:asciiTheme="minorHAnsi" w:hAnsiTheme="minorHAnsi" w:cstheme="minorHAnsi"/>
-        </w:rPr>
-        <w:t>ecoScore</w:t>
-      </w:r>
-      <w:proofErr w:type="spellEnd"/>
-      <w:r>
-        <w:rPr>
-          <w:rFonts w:asciiTheme="minorHAnsi" w:hAnsiTheme="minorHAnsi" w:cstheme="minorHAnsi"/>
-        </w:rPr>
-        <w:t>.</w:t>
+        <w:t>bonus affinità = + 5% sul prezzo base se il piatto è affine al cliente (patologie e dieta) -5% sul prezzo base se il piatto non è affine al cliente, ed extra bonus di 3% o 2% o 1% se il piatto è rispettivamente in prima, seconda o terza posizione nella lista dei piatti ordinati dal migliore al peggiore in base all’affinità con patologie e dieta e nutriscore e ecoScore.</w:t>
       </w:r>
     </w:p>
     <w:p>
@@ -13169,14 +12798,7 @@
         <w:rPr>
           <w:rFonts w:asciiTheme="minorHAnsi" w:hAnsiTheme="minorHAnsi" w:cstheme="minorHAnsi"/>
         </w:rPr>
-        <w:t xml:space="preserve">bonus </w:t>
-      </w:r>
-      <w:proofErr w:type="spellStart"/>
-      <w:r>
-        <w:rPr>
-          <w:rFonts w:asciiTheme="minorHAnsi" w:hAnsiTheme="minorHAnsi" w:cstheme="minorHAnsi"/>
-        </w:rPr>
-        <w:t>nutri</w:t>
+        <w:t>bonus nutri</w:t>
       </w:r>
       <w:r>
         <w:rPr>
@@ -13188,21 +12810,7 @@
         <w:rPr>
           <w:rFonts w:asciiTheme="minorHAnsi" w:hAnsiTheme="minorHAnsi" w:cstheme="minorHAnsi"/>
         </w:rPr>
-        <w:t>core</w:t>
-      </w:r>
-      <w:proofErr w:type="spellEnd"/>
-      <w:r>
-        <w:rPr>
-          <w:rFonts w:asciiTheme="minorHAnsi" w:hAnsiTheme="minorHAnsi" w:cstheme="minorHAnsi"/>
-        </w:rPr>
-        <w:t xml:space="preserve"> = in base al </w:t>
-      </w:r>
-      <w:proofErr w:type="spellStart"/>
-      <w:r>
-        <w:rPr>
-          <w:rFonts w:asciiTheme="minorHAnsi" w:hAnsiTheme="minorHAnsi" w:cstheme="minorHAnsi"/>
-        </w:rPr>
-        <w:t>nutri</w:t>
+        <w:t>core = in base al nutri</w:t>
       </w:r>
       <w:r>
         <w:rPr>
@@ -13214,14 +12822,7 @@
         <w:rPr>
           <w:rFonts w:asciiTheme="minorHAnsi" w:hAnsiTheme="minorHAnsi" w:cstheme="minorHAnsi"/>
         </w:rPr>
-        <w:t>core</w:t>
-      </w:r>
-      <w:proofErr w:type="spellEnd"/>
-      <w:r>
-        <w:rPr>
-          <w:rFonts w:asciiTheme="minorHAnsi" w:hAnsiTheme="minorHAnsi" w:cstheme="minorHAnsi"/>
-        </w:rPr>
-        <w:t>:</w:t>
+        <w:t>core:</w:t>
       </w:r>
     </w:p>
     <w:p>
@@ -13403,28 +13004,7 @@
         <w:rPr>
           <w:rFonts w:asciiTheme="minorHAnsi" w:hAnsiTheme="minorHAnsi" w:cstheme="minorHAnsi"/>
         </w:rPr>
-        <w:t xml:space="preserve">bonus </w:t>
-      </w:r>
-      <w:proofErr w:type="spellStart"/>
-      <w:r>
-        <w:rPr>
-          <w:rFonts w:asciiTheme="minorHAnsi" w:hAnsiTheme="minorHAnsi" w:cstheme="minorHAnsi"/>
-        </w:rPr>
-        <w:t>ecoScore</w:t>
-      </w:r>
-      <w:proofErr w:type="spellEnd"/>
-      <w:r>
-        <w:rPr>
-          <w:rFonts w:asciiTheme="minorHAnsi" w:hAnsiTheme="minorHAnsi" w:cstheme="minorHAnsi"/>
-        </w:rPr>
-        <w:t xml:space="preserve"> = in base al valore dell’</w:t>
-      </w:r>
-      <w:proofErr w:type="spellStart"/>
-      <w:r>
-        <w:rPr>
-          <w:rFonts w:asciiTheme="minorHAnsi" w:hAnsiTheme="minorHAnsi" w:cstheme="minorHAnsi"/>
-        </w:rPr>
-        <w:t>eco</w:t>
+        <w:t>bonus ecoScore = in base al valore dell’eco</w:t>
       </w:r>
       <w:r>
         <w:rPr>
@@ -13436,14 +13016,7 @@
         <w:rPr>
           <w:rFonts w:asciiTheme="minorHAnsi" w:hAnsiTheme="minorHAnsi" w:cstheme="minorHAnsi"/>
         </w:rPr>
-        <w:t>core</w:t>
-      </w:r>
-      <w:proofErr w:type="spellEnd"/>
-      <w:r>
-        <w:rPr>
-          <w:rFonts w:asciiTheme="minorHAnsi" w:hAnsiTheme="minorHAnsi" w:cstheme="minorHAnsi"/>
-        </w:rPr>
-        <w:t xml:space="preserve">: </w:t>
+        <w:t xml:space="preserve">core: </w:t>
       </w:r>
     </w:p>
     <w:p>
@@ -14434,7 +14007,6 @@
       <w:bookmarkStart w:id="97" w:name="_Toc101112599"/>
       <w:bookmarkStart w:id="98" w:name="_Toc101113488"/>
       <w:bookmarkStart w:id="99" w:name="_Toc103418034"/>
-      <w:proofErr w:type="spellStart"/>
       <w:r>
         <w:rPr>
           <w:color w:val="385623" w:themeColor="accent6" w:themeShade="80"/>
@@ -14445,7 +14017,6 @@
       <w:bookmarkEnd w:id="97"/>
       <w:bookmarkEnd w:id="98"/>
       <w:bookmarkEnd w:id="99"/>
-      <w:proofErr w:type="spellEnd"/>
     </w:p>
     <w:p>
       <w:pPr>
@@ -14459,31 +14030,13 @@
           <w:lang w:val="en-US"/>
         </w:rPr>
       </w:pPr>
-      <w:proofErr w:type="spellStart"/>
       <w:r>
         <w:rPr>
           <w:rFonts w:asciiTheme="minorHAnsi" w:hAnsiTheme="minorHAnsi" w:cstheme="minorHAnsi"/>
           <w:lang w:val="en-US"/>
         </w:rPr>
-        <w:t>Schermata</w:t>
-      </w:r>
-      <w:proofErr w:type="spellEnd"/>
-      <w:r>
-        <w:rPr>
-          <w:rFonts w:asciiTheme="minorHAnsi" w:hAnsiTheme="minorHAnsi" w:cstheme="minorHAnsi"/>
-          <w:lang w:val="en-US"/>
-        </w:rPr>
-        <w:t xml:space="preserve"> </w:t>
-      </w:r>
-      <w:proofErr w:type="spellStart"/>
-      <w:r>
-        <w:rPr>
-          <w:rFonts w:asciiTheme="minorHAnsi" w:hAnsiTheme="minorHAnsi" w:cstheme="minorHAnsi"/>
-          <w:lang w:val="en-US"/>
-        </w:rPr>
-        <w:t>iniziale</w:t>
-      </w:r>
-      <w:proofErr w:type="spellEnd"/>
+        <w:t>Schermata iniziale</w:t>
+      </w:r>
       <w:r>
         <w:rPr>
           <w:rFonts w:asciiTheme="minorHAnsi" w:hAnsiTheme="minorHAnsi" w:cstheme="minorHAnsi"/>
@@ -14522,7 +14075,7 @@
                     <pic:cNvPicPr/>
                   </pic:nvPicPr>
                   <pic:blipFill>
-                    <a:blip r:embed="rId15">
+                    <a:blip r:embed="rId16">
                       <a:extLst>
                         <a:ext uri="{28A0092B-C50C-407E-A947-70E740481C1C}">
                           <a14:useLocalDpi xmlns:a14="http://schemas.microsoft.com/office/drawing/2010/main" val="0"/>
@@ -14593,33 +14146,8 @@
           <w:rFonts w:asciiTheme="minorHAnsi" w:hAnsiTheme="minorHAnsi" w:cstheme="minorHAnsi"/>
           <w:lang w:val="en-US"/>
         </w:rPr>
-        <w:t xml:space="preserve">Menu </w:t>
-      </w:r>
-      <w:proofErr w:type="spellStart"/>
-      <w:r>
-        <w:rPr>
-          <w:rFonts w:asciiTheme="minorHAnsi" w:hAnsiTheme="minorHAnsi" w:cstheme="minorHAnsi"/>
-          <w:lang w:val="en-US"/>
-        </w:rPr>
-        <w:t>Selezione</w:t>
-      </w:r>
-      <w:proofErr w:type="spellEnd"/>
-      <w:r>
-        <w:rPr>
-          <w:rFonts w:asciiTheme="minorHAnsi" w:hAnsiTheme="minorHAnsi" w:cstheme="minorHAnsi"/>
-          <w:lang w:val="en-US"/>
-        </w:rPr>
-        <w:t xml:space="preserve"> </w:t>
-      </w:r>
-      <w:proofErr w:type="spellStart"/>
-      <w:r>
-        <w:rPr>
-          <w:rFonts w:asciiTheme="minorHAnsi" w:hAnsiTheme="minorHAnsi" w:cstheme="minorHAnsi"/>
-          <w:lang w:val="en-US"/>
-        </w:rPr>
-        <w:t>Livello</w:t>
-      </w:r>
-      <w:proofErr w:type="spellEnd"/>
+        <w:t>Menu Selezione Livello</w:t>
+      </w:r>
     </w:p>
     <w:p>
       <w:pPr>
@@ -14651,7 +14179,7 @@
                     <pic:cNvPicPr/>
                   </pic:nvPicPr>
                   <pic:blipFill>
-                    <a:blip r:embed="rId16">
+                    <a:blip r:embed="rId17">
                       <a:extLst>
                         <a:ext uri="{28A0092B-C50C-407E-A947-70E740481C1C}">
                           <a14:useLocalDpi xmlns:a14="http://schemas.microsoft.com/office/drawing/2010/main" val="0"/>
@@ -14812,17 +14340,8 @@
           <w:rFonts w:asciiTheme="minorHAnsi" w:hAnsiTheme="minorHAnsi" w:cstheme="minorHAnsi"/>
           <w:lang w:val="en-US"/>
         </w:rPr>
-        <w:t xml:space="preserve">Menu </w:t>
-      </w:r>
-      <w:proofErr w:type="spellStart"/>
-      <w:r>
-        <w:rPr>
-          <w:rFonts w:asciiTheme="minorHAnsi" w:hAnsiTheme="minorHAnsi" w:cstheme="minorHAnsi"/>
-          <w:lang w:val="en-US"/>
-        </w:rPr>
-        <w:t>opzioni</w:t>
-      </w:r>
-      <w:proofErr w:type="spellEnd"/>
+        <w:t>Menu opzioni</w:t>
+      </w:r>
       <w:r>
         <w:rPr>
           <w:rFonts w:asciiTheme="minorHAnsi" w:hAnsiTheme="minorHAnsi" w:cstheme="minorHAnsi"/>
@@ -14881,7 +14400,7 @@
                     </pic:cNvPicPr>
                   </pic:nvPicPr>
                   <pic:blipFill>
-                    <a:blip r:embed="rId17">
+                    <a:blip r:embed="rId18">
                       <a:extLst>
                         <a:ext uri="{28A0092B-C50C-407E-A947-70E740481C1C}">
                           <a14:useLocalDpi xmlns:a14="http://schemas.microsoft.com/office/drawing/2010/main" val="0"/>
@@ -14957,49 +14476,8 @@
           <w:lang w:val="en-US"/>
         </w:rPr>
         <w:lastRenderedPageBreak/>
-        <w:t xml:space="preserve">Menu </w:t>
-      </w:r>
-      <w:proofErr w:type="spellStart"/>
-      <w:r>
-        <w:rPr>
-          <w:rFonts w:asciiTheme="minorHAnsi" w:hAnsiTheme="minorHAnsi" w:cstheme="minorHAnsi"/>
-          <w:lang w:val="en-US"/>
-        </w:rPr>
-        <w:t>Opzioni</w:t>
-      </w:r>
-      <w:proofErr w:type="spellEnd"/>
-      <w:r>
-        <w:rPr>
-          <w:rFonts w:asciiTheme="minorHAnsi" w:hAnsiTheme="minorHAnsi" w:cstheme="minorHAnsi"/>
-          <w:lang w:val="en-US"/>
-        </w:rPr>
-        <w:t xml:space="preserve"> </w:t>
-      </w:r>
-      <w:proofErr w:type="spellStart"/>
-      <w:r>
-        <w:rPr>
-          <w:rFonts w:asciiTheme="minorHAnsi" w:hAnsiTheme="minorHAnsi" w:cstheme="minorHAnsi"/>
-          <w:lang w:val="en-US"/>
-        </w:rPr>
-        <w:t>Impostazioni</w:t>
-      </w:r>
-      <w:proofErr w:type="spellEnd"/>
-      <w:r>
-        <w:rPr>
-          <w:rFonts w:asciiTheme="minorHAnsi" w:hAnsiTheme="minorHAnsi" w:cstheme="minorHAnsi"/>
-          <w:lang w:val="en-US"/>
-        </w:rPr>
-        <w:t xml:space="preserve"> </w:t>
-      </w:r>
-      <w:proofErr w:type="spellStart"/>
-      <w:r>
-        <w:rPr>
-          <w:rFonts w:asciiTheme="minorHAnsi" w:hAnsiTheme="minorHAnsi" w:cstheme="minorHAnsi"/>
-          <w:lang w:val="en-US"/>
-        </w:rPr>
-        <w:t>Controlli</w:t>
-      </w:r>
-      <w:proofErr w:type="spellEnd"/>
+        <w:t>Menu Opzioni Impostazioni Controlli</w:t>
+      </w:r>
     </w:p>
     <w:p>
       <w:pPr>
@@ -15031,7 +14509,7 @@
                     <pic:cNvPicPr/>
                   </pic:nvPicPr>
                   <pic:blipFill>
-                    <a:blip r:embed="rId18">
+                    <a:blip r:embed="rId19">
                       <a:extLst>
                         <a:ext uri="{28A0092B-C50C-407E-A947-70E740481C1C}">
                           <a14:useLocalDpi xmlns:a14="http://schemas.microsoft.com/office/drawing/2010/main" val="0"/>
@@ -15166,7 +14644,6 @@
           <w:lang w:val="en-US"/>
         </w:rPr>
       </w:pPr>
-      <w:proofErr w:type="spellStart"/>
       <w:r>
         <w:rPr>
           <w:rFonts w:asciiTheme="minorHAnsi" w:hAnsiTheme="minorHAnsi" w:cstheme="minorHAnsi"/>
@@ -15174,7 +14651,6 @@
         </w:rPr>
         <w:t>Creazione</w:t>
       </w:r>
-      <w:proofErr w:type="spellEnd"/>
       <w:r>
         <w:rPr>
           <w:rFonts w:asciiTheme="minorHAnsi" w:hAnsiTheme="minorHAnsi" w:cstheme="minorHAnsi"/>
@@ -15182,7 +14658,6 @@
         </w:rPr>
         <w:t xml:space="preserve"> </w:t>
       </w:r>
-      <w:proofErr w:type="spellStart"/>
       <w:r>
         <w:rPr>
           <w:rFonts w:asciiTheme="minorHAnsi" w:hAnsiTheme="minorHAnsi" w:cstheme="minorHAnsi"/>
@@ -15190,23 +14665,13 @@
         </w:rPr>
         <w:t>profilo</w:t>
       </w:r>
-      <w:proofErr w:type="spellEnd"/>
       <w:r>
         <w:rPr>
           <w:rFonts w:asciiTheme="minorHAnsi" w:hAnsiTheme="minorHAnsi" w:cstheme="minorHAnsi"/>
           <w:lang w:val="en-US"/>
         </w:rPr>
-        <w:t xml:space="preserve"> </w:t>
-      </w:r>
-      <w:proofErr w:type="spellStart"/>
-      <w:r>
-        <w:rPr>
-          <w:rFonts w:asciiTheme="minorHAnsi" w:hAnsiTheme="minorHAnsi" w:cstheme="minorHAnsi"/>
-          <w:lang w:val="en-US"/>
-        </w:rPr>
-        <w:t>giocatore</w:t>
-      </w:r>
-      <w:proofErr w:type="spellEnd"/>
+        <w:t xml:space="preserve"> giocatore</w:t>
+      </w:r>
     </w:p>
     <w:p>
       <w:pPr>
@@ -15238,7 +14703,7 @@
                     <pic:cNvPicPr/>
                   </pic:nvPicPr>
                   <pic:blipFill>
-                    <a:blip r:embed="rId19">
+                    <a:blip r:embed="rId20">
                       <a:extLst>
                         <a:ext uri="{28A0092B-C50C-407E-A947-70E740481C1C}">
                           <a14:useLocalDpi xmlns:a14="http://schemas.microsoft.com/office/drawing/2010/main" val="0"/>
@@ -15303,54 +14768,27 @@
           <w:lang w:val="en-US"/>
         </w:rPr>
       </w:pPr>
-      <w:proofErr w:type="spellStart"/>
       <w:r>
         <w:rPr>
           <w:rFonts w:asciiTheme="minorHAnsi" w:hAnsiTheme="minorHAnsi" w:cstheme="minorHAnsi"/>
           <w:lang w:val="en-US"/>
         </w:rPr>
-        <w:t>Scelta</w:t>
-      </w:r>
-      <w:proofErr w:type="spellEnd"/>
+        <w:t>Scelta profil</w:t>
+      </w:r>
       <w:r>
         <w:rPr>
           <w:rFonts w:asciiTheme="minorHAnsi" w:hAnsiTheme="minorHAnsi" w:cstheme="minorHAnsi"/>
           <w:lang w:val="en-US"/>
         </w:rPr>
-        <w:t xml:space="preserve"> </w:t>
-      </w:r>
-      <w:proofErr w:type="spellStart"/>
+        <w:t>o</w:t>
+      </w:r>
       <w:r>
         <w:rPr>
           <w:rFonts w:asciiTheme="minorHAnsi" w:hAnsiTheme="minorHAnsi" w:cstheme="minorHAnsi"/>
           <w:lang w:val="en-US"/>
         </w:rPr>
-        <w:t>profil</w:t>
-      </w:r>
-      <w:r>
-        <w:rPr>
-          <w:rFonts w:asciiTheme="minorHAnsi" w:hAnsiTheme="minorHAnsi" w:cstheme="minorHAnsi"/>
-          <w:lang w:val="en-US"/>
-        </w:rPr>
-        <w:t>o</w:t>
-      </w:r>
-      <w:proofErr w:type="spellEnd"/>
-      <w:r>
-        <w:rPr>
-          <w:rFonts w:asciiTheme="minorHAnsi" w:hAnsiTheme="minorHAnsi" w:cstheme="minorHAnsi"/>
-          <w:lang w:val="en-US"/>
-        </w:rPr>
-        <w:t xml:space="preserve"> </w:t>
-      </w:r>
-      <w:proofErr w:type="spellStart"/>
-      <w:r>
-        <w:rPr>
-          <w:rFonts w:asciiTheme="minorHAnsi" w:hAnsiTheme="minorHAnsi" w:cstheme="minorHAnsi"/>
-          <w:lang w:val="en-US"/>
-        </w:rPr>
-        <w:t>giocatore</w:t>
-      </w:r>
-      <w:proofErr w:type="spellEnd"/>
+        <w:t xml:space="preserve"> giocatore</w:t>
+      </w:r>
     </w:p>
     <w:p>
       <w:pPr>
@@ -15390,7 +14828,7 @@
                     <pic:cNvPicPr/>
                   </pic:nvPicPr>
                   <pic:blipFill>
-                    <a:blip r:embed="rId20">
+                    <a:blip r:embed="rId21">
                       <a:extLst>
                         <a:ext uri="{28A0092B-C50C-407E-A947-70E740481C1C}">
                           <a14:useLocalDpi xmlns:a14="http://schemas.microsoft.com/office/drawing/2010/main" val="0"/>
@@ -15453,22 +14891,13 @@
           <w:lang w:val="en-US"/>
         </w:rPr>
       </w:pPr>
-      <w:proofErr w:type="spellStart"/>
       <w:r>
         <w:rPr>
           <w:rFonts w:asciiTheme="minorHAnsi" w:hAnsiTheme="minorHAnsi" w:cstheme="minorHAnsi"/>
           <w:lang w:val="en-US"/>
         </w:rPr>
         <w:lastRenderedPageBreak/>
-        <w:t>Classifica</w:t>
-      </w:r>
-      <w:proofErr w:type="spellEnd"/>
-      <w:r>
-        <w:rPr>
-          <w:rFonts w:asciiTheme="minorHAnsi" w:hAnsiTheme="minorHAnsi" w:cstheme="minorHAnsi"/>
-          <w:lang w:val="en-US"/>
-        </w:rPr>
-        <w:t>.</w:t>
+        <w:t>Classifica.</w:t>
       </w:r>
     </w:p>
     <w:p>
@@ -15496,7 +14925,7 @@
                     <pic:cNvPicPr/>
                   </pic:nvPicPr>
                   <pic:blipFill>
-                    <a:blip r:embed="rId21">
+                    <a:blip r:embed="rId22">
                       <a:extLst>
                         <a:ext uri="{28A0092B-C50C-407E-A947-70E740481C1C}">
                           <a14:useLocalDpi xmlns:a14="http://schemas.microsoft.com/office/drawing/2010/main" val="0"/>
@@ -15548,7 +14977,6 @@
           <w:lang w:val="en-US"/>
         </w:rPr>
       </w:pPr>
-      <w:proofErr w:type="spellStart"/>
       <w:r>
         <w:rPr>
           <w:rFonts w:asciiTheme="minorHAnsi" w:hAnsiTheme="minorHAnsi" w:cstheme="minorHAnsi"/>
@@ -15557,7 +14985,6 @@
         <w:lastRenderedPageBreak/>
         <w:t>Crediti</w:t>
       </w:r>
-      <w:proofErr w:type="spellEnd"/>
       <w:r>
         <w:rPr>
           <w:rFonts w:asciiTheme="minorHAnsi" w:hAnsiTheme="minorHAnsi" w:cstheme="minorHAnsi"/>
@@ -15596,7 +15023,7 @@
                     <pic:cNvPicPr/>
                   </pic:nvPicPr>
                   <pic:blipFill>
-                    <a:blip r:embed="rId22">
+                    <a:blip r:embed="rId23">
                       <a:extLst>
                         <a:ext uri="{28A0092B-C50C-407E-A947-70E740481C1C}">
                           <a14:useLocalDpi xmlns:a14="http://schemas.microsoft.com/office/drawing/2010/main" val="0"/>
@@ -15693,21 +15120,12 @@
           <w:lang w:val="en-US"/>
         </w:rPr>
       </w:pPr>
-      <w:proofErr w:type="spellStart"/>
       <w:r>
         <w:rPr>
           <w:rFonts w:asciiTheme="minorHAnsi" w:hAnsiTheme="minorHAnsi" w:cstheme="minorHAnsi"/>
           <w:lang w:val="en-US"/>
         </w:rPr>
-        <w:t>Schermata</w:t>
-      </w:r>
-      <w:proofErr w:type="spellEnd"/>
-      <w:r>
-        <w:rPr>
-          <w:rFonts w:asciiTheme="minorHAnsi" w:hAnsiTheme="minorHAnsi" w:cstheme="minorHAnsi"/>
-          <w:lang w:val="en-US"/>
-        </w:rPr>
-        <w:t xml:space="preserve"> in-game.</w:t>
+        <w:t>Schermata in-game.</w:t>
       </w:r>
     </w:p>
     <w:p>
@@ -15739,7 +15157,7 @@
                     <pic:cNvPicPr/>
                   </pic:nvPicPr>
                   <pic:blipFill>
-                    <a:blip r:embed="rId23">
+                    <a:blip r:embed="rId24">
                       <a:extLst>
                         <a:ext uri="{28A0092B-C50C-407E-A947-70E740481C1C}">
                           <a14:useLocalDpi xmlns:a14="http://schemas.microsoft.com/office/drawing/2010/main" val="0"/>
@@ -15931,23 +15349,7 @@
           <w:rFonts w:asciiTheme="minorHAnsi" w:hAnsiTheme="minorHAnsi" w:cstheme="minorHAnsi"/>
           <w:lang w:val="en-US"/>
         </w:rPr>
-        <w:t xml:space="preserve">Flowchart del menu </w:t>
-      </w:r>
-      <w:proofErr w:type="spellStart"/>
-      <w:r>
-        <w:rPr>
-          <w:rFonts w:asciiTheme="minorHAnsi" w:hAnsiTheme="minorHAnsi" w:cstheme="minorHAnsi"/>
-          <w:lang w:val="en-US"/>
-        </w:rPr>
-        <w:t>iniziale</w:t>
-      </w:r>
-      <w:proofErr w:type="spellEnd"/>
-      <w:r>
-        <w:rPr>
-          <w:rFonts w:asciiTheme="minorHAnsi" w:hAnsiTheme="minorHAnsi" w:cstheme="minorHAnsi"/>
-          <w:lang w:val="en-US"/>
-        </w:rPr>
-        <w:t>.</w:t>
+        <w:t>Flowchart del menu iniziale.</w:t>
       </w:r>
     </w:p>
     <w:p>
@@ -15979,7 +15381,7 @@
                     <pic:cNvPicPr/>
                   </pic:nvPicPr>
                   <pic:blipFill>
-                    <a:blip r:embed="rId24">
+                    <a:blip r:embed="rId25">
                       <a:extLst>
                         <a:ext uri="{28A0092B-C50C-407E-A947-70E740481C1C}">
                           <a14:useLocalDpi xmlns:a14="http://schemas.microsoft.com/office/drawing/2010/main" val="0"/>
@@ -16151,31 +15553,13 @@
         <w:lastRenderedPageBreak/>
         <w:t xml:space="preserve">Flowchart </w:t>
       </w:r>
-      <w:proofErr w:type="spellStart"/>
       <w:r>
         <w:rPr>
           <w:rFonts w:asciiTheme="minorHAnsi" w:hAnsiTheme="minorHAnsi" w:cstheme="minorHAnsi"/>
           <w:lang w:val="en-US"/>
         </w:rPr>
-        <w:t>sezione</w:t>
-      </w:r>
-      <w:proofErr w:type="spellEnd"/>
-      <w:r>
-        <w:rPr>
-          <w:rFonts w:asciiTheme="minorHAnsi" w:hAnsiTheme="minorHAnsi" w:cstheme="minorHAnsi"/>
-          <w:lang w:val="en-US"/>
-        </w:rPr>
-        <w:t xml:space="preserve"> </w:t>
-      </w:r>
-      <w:proofErr w:type="spellStart"/>
-      <w:r>
-        <w:rPr>
-          <w:rFonts w:asciiTheme="minorHAnsi" w:hAnsiTheme="minorHAnsi" w:cstheme="minorHAnsi"/>
-          <w:lang w:val="en-US"/>
-        </w:rPr>
-        <w:t>crediti</w:t>
-      </w:r>
-      <w:proofErr w:type="spellEnd"/>
+        <w:t>sezione crediti</w:t>
+      </w:r>
       <w:r>
         <w:rPr>
           <w:rFonts w:asciiTheme="minorHAnsi" w:hAnsiTheme="minorHAnsi" w:cstheme="minorHAnsi"/>
@@ -16214,7 +15598,7 @@
                     <pic:cNvPicPr/>
                   </pic:nvPicPr>
                   <pic:blipFill>
-                    <a:blip r:embed="rId25">
+                    <a:blip r:embed="rId26">
                       <a:extLst>
                         <a:ext uri="{28A0092B-C50C-407E-A947-70E740481C1C}">
                           <a14:useLocalDpi xmlns:a14="http://schemas.microsoft.com/office/drawing/2010/main" val="0"/>
@@ -16446,33 +15830,8 @@
           <w:rFonts w:asciiTheme="minorHAnsi" w:hAnsiTheme="minorHAnsi" w:cstheme="minorHAnsi"/>
           <w:lang w:val="en-US"/>
         </w:rPr>
-        <w:t xml:space="preserve">Flowchart </w:t>
-      </w:r>
-      <w:proofErr w:type="spellStart"/>
-      <w:r>
-        <w:rPr>
-          <w:rFonts w:asciiTheme="minorHAnsi" w:hAnsiTheme="minorHAnsi" w:cstheme="minorHAnsi"/>
-          <w:lang w:val="en-US"/>
-        </w:rPr>
-        <w:t>sezione</w:t>
-      </w:r>
-      <w:proofErr w:type="spellEnd"/>
-      <w:r>
-        <w:rPr>
-          <w:rFonts w:asciiTheme="minorHAnsi" w:hAnsiTheme="minorHAnsi" w:cstheme="minorHAnsi"/>
-          <w:lang w:val="en-US"/>
-        </w:rPr>
-        <w:t xml:space="preserve"> </w:t>
-      </w:r>
-      <w:proofErr w:type="spellStart"/>
-      <w:r>
-        <w:rPr>
-          <w:rFonts w:asciiTheme="minorHAnsi" w:hAnsiTheme="minorHAnsi" w:cstheme="minorHAnsi"/>
-          <w:lang w:val="en-US"/>
-        </w:rPr>
-        <w:t>classifica</w:t>
-      </w:r>
-      <w:proofErr w:type="spellEnd"/>
+        <w:t>Flowchart sezione classifica</w:t>
+      </w:r>
     </w:p>
     <w:p>
       <w:pPr>
@@ -16504,7 +15863,7 @@
                     <pic:cNvPicPr/>
                   </pic:nvPicPr>
                   <pic:blipFill>
-                    <a:blip r:embed="rId26">
+                    <a:blip r:embed="rId27">
                       <a:extLst>
                         <a:ext uri="{28A0092B-C50C-407E-A947-70E740481C1C}">
                           <a14:useLocalDpi xmlns:a14="http://schemas.microsoft.com/office/drawing/2010/main" val="0"/>
@@ -16551,64 +15910,14 @@
           <w:lang w:val="en-US"/>
         </w:rPr>
       </w:pPr>
-      <w:proofErr w:type="spellStart"/>
       <w:r>
         <w:rPr>
           <w:rFonts w:asciiTheme="minorHAnsi" w:hAnsiTheme="minorHAnsi" w:cstheme="minorHAnsi"/>
           <w:lang w:val="en-US"/>
         </w:rPr>
         <w:lastRenderedPageBreak/>
-        <w:t>FlowChart</w:t>
-      </w:r>
-      <w:proofErr w:type="spellEnd"/>
-      <w:r>
-        <w:rPr>
-          <w:rFonts w:asciiTheme="minorHAnsi" w:hAnsiTheme="minorHAnsi" w:cstheme="minorHAnsi"/>
-          <w:lang w:val="en-US"/>
-        </w:rPr>
-        <w:t xml:space="preserve"> </w:t>
-      </w:r>
-      <w:proofErr w:type="spellStart"/>
-      <w:r>
-        <w:rPr>
-          <w:rFonts w:asciiTheme="minorHAnsi" w:hAnsiTheme="minorHAnsi" w:cstheme="minorHAnsi"/>
-          <w:lang w:val="en-US"/>
-        </w:rPr>
-        <w:t>Selezione</w:t>
-      </w:r>
-      <w:proofErr w:type="spellEnd"/>
-      <w:r>
-        <w:rPr>
-          <w:rFonts w:asciiTheme="minorHAnsi" w:hAnsiTheme="minorHAnsi" w:cstheme="minorHAnsi"/>
-          <w:lang w:val="en-US"/>
-        </w:rPr>
-        <w:t xml:space="preserve"> </w:t>
-      </w:r>
-      <w:proofErr w:type="spellStart"/>
-      <w:r>
-        <w:rPr>
-          <w:rFonts w:asciiTheme="minorHAnsi" w:hAnsiTheme="minorHAnsi" w:cstheme="minorHAnsi"/>
-          <w:lang w:val="en-US"/>
-        </w:rPr>
-        <w:t>profilo</w:t>
-      </w:r>
-      <w:proofErr w:type="spellEnd"/>
-      <w:r>
-        <w:rPr>
-          <w:rFonts w:asciiTheme="minorHAnsi" w:hAnsiTheme="minorHAnsi" w:cstheme="minorHAnsi"/>
-          <w:lang w:val="en-US"/>
-        </w:rPr>
-        <w:t xml:space="preserve"> </w:t>
-      </w:r>
-      <w:proofErr w:type="spellStart"/>
-      <w:r>
-        <w:rPr>
-          <w:rFonts w:asciiTheme="minorHAnsi" w:hAnsiTheme="minorHAnsi" w:cstheme="minorHAnsi"/>
-          <w:lang w:val="en-US"/>
-        </w:rPr>
-        <w:t>utente</w:t>
-      </w:r>
-      <w:proofErr w:type="spellEnd"/>
+        <w:t>FlowChart Selezione profilo utente</w:t>
+      </w:r>
     </w:p>
     <w:p>
       <w:pPr>
@@ -16640,7 +15949,7 @@
                     <pic:cNvPicPr/>
                   </pic:nvPicPr>
                   <pic:blipFill>
-                    <a:blip r:embed="rId27">
+                    <a:blip r:embed="rId28">
                       <a:extLst>
                         <a:ext uri="{28A0092B-C50C-407E-A947-70E740481C1C}">
                           <a14:useLocalDpi xmlns:a14="http://schemas.microsoft.com/office/drawing/2010/main" val="0"/>
@@ -16679,80 +15988,21 @@
           <w:lang w:val="en-US"/>
         </w:rPr>
       </w:pPr>
-      <w:proofErr w:type="spellStart"/>
       <w:r>
         <w:rPr>
           <w:rFonts w:asciiTheme="minorHAnsi" w:hAnsiTheme="minorHAnsi" w:cstheme="minorHAnsi"/>
           <w:lang w:val="en-US"/>
         </w:rPr>
         <w:lastRenderedPageBreak/>
-        <w:t>FlowChart</w:t>
-      </w:r>
-      <w:proofErr w:type="spellEnd"/>
+        <w:t xml:space="preserve">FlowChart </w:t>
+      </w:r>
       <w:r>
         <w:rPr>
           <w:rFonts w:asciiTheme="minorHAnsi" w:hAnsiTheme="minorHAnsi" w:cstheme="minorHAnsi"/>
           <w:lang w:val="en-US"/>
         </w:rPr>
-        <w:t xml:space="preserve"> </w:t>
-      </w:r>
-      <w:proofErr w:type="spellStart"/>
-      <w:r>
-        <w:rPr>
-          <w:rFonts w:asciiTheme="minorHAnsi" w:hAnsiTheme="minorHAnsi" w:cstheme="minorHAnsi"/>
-          <w:lang w:val="en-US"/>
-        </w:rPr>
-        <w:t>Creazione</w:t>
-      </w:r>
-      <w:proofErr w:type="spellEnd"/>
-      <w:r>
-        <w:rPr>
-          <w:rFonts w:asciiTheme="minorHAnsi" w:hAnsiTheme="minorHAnsi" w:cstheme="minorHAnsi"/>
-          <w:lang w:val="en-US"/>
-        </w:rPr>
-        <w:t xml:space="preserve"> </w:t>
-      </w:r>
-      <w:proofErr w:type="spellStart"/>
-      <w:r>
-        <w:rPr>
-          <w:rFonts w:asciiTheme="minorHAnsi" w:hAnsiTheme="minorHAnsi" w:cstheme="minorHAnsi"/>
-          <w:lang w:val="en-US"/>
-        </w:rPr>
-        <w:t>modifica</w:t>
-      </w:r>
-      <w:proofErr w:type="spellEnd"/>
-      <w:r>
-        <w:rPr>
-          <w:rFonts w:asciiTheme="minorHAnsi" w:hAnsiTheme="minorHAnsi" w:cstheme="minorHAnsi"/>
-          <w:lang w:val="en-US"/>
-        </w:rPr>
-        <w:t xml:space="preserve"> </w:t>
-      </w:r>
-      <w:proofErr w:type="spellStart"/>
-      <w:r>
-        <w:rPr>
-          <w:rFonts w:asciiTheme="minorHAnsi" w:hAnsiTheme="minorHAnsi" w:cstheme="minorHAnsi"/>
-          <w:lang w:val="en-US"/>
-        </w:rPr>
-        <w:t>profilo</w:t>
-      </w:r>
-      <w:proofErr w:type="spellEnd"/>
-      <w:r>
-        <w:rPr>
-          <w:rFonts w:asciiTheme="minorHAnsi" w:hAnsiTheme="minorHAnsi" w:cstheme="minorHAnsi"/>
-          <w:lang w:val="en-US"/>
-        </w:rPr>
-        <w:t xml:space="preserve"> </w:t>
-      </w:r>
-      <w:proofErr w:type="spellStart"/>
-      <w:r>
-        <w:rPr>
-          <w:rFonts w:asciiTheme="minorHAnsi" w:hAnsiTheme="minorHAnsi" w:cstheme="minorHAnsi"/>
-          <w:lang w:val="en-US"/>
-        </w:rPr>
-        <w:t>utente</w:t>
-      </w:r>
-      <w:proofErr w:type="spellEnd"/>
+        <w:t>Creazione modifica profilo utente</w:t>
+      </w:r>
     </w:p>
     <w:p>
       <w:pPr>
@@ -16784,7 +16034,7 @@
                     <pic:cNvPicPr/>
                   </pic:nvPicPr>
                   <pic:blipFill>
-                    <a:blip r:embed="rId28">
+                    <a:blip r:embed="rId29">
                       <a:extLst>
                         <a:ext uri="{28A0092B-C50C-407E-A947-70E740481C1C}">
                           <a14:useLocalDpi xmlns:a14="http://schemas.microsoft.com/office/drawing/2010/main" val="0"/>
@@ -16829,17 +16079,8 @@
           <w:lang w:val="en-US"/>
         </w:rPr>
         <w:lastRenderedPageBreak/>
-        <w:t xml:space="preserve">Flowchart menu </w:t>
-      </w:r>
-      <w:proofErr w:type="spellStart"/>
-      <w:r>
-        <w:rPr>
-          <w:rFonts w:asciiTheme="minorHAnsi" w:hAnsiTheme="minorHAnsi" w:cstheme="minorHAnsi"/>
-          <w:lang w:val="en-US"/>
-        </w:rPr>
-        <w:t>opzioni</w:t>
-      </w:r>
-      <w:proofErr w:type="spellEnd"/>
+        <w:t>Flowchart menu opzioni</w:t>
+      </w:r>
     </w:p>
     <w:p>
       <w:pPr>
@@ -16871,7 +16112,7 @@
                     <pic:cNvPicPr/>
                   </pic:nvPicPr>
                   <pic:blipFill>
-                    <a:blip r:embed="rId29">
+                    <a:blip r:embed="rId30">
                       <a:extLst>
                         <a:ext uri="{28A0092B-C50C-407E-A947-70E740481C1C}">
                           <a14:useLocalDpi xmlns:a14="http://schemas.microsoft.com/office/drawing/2010/main" val="0"/>
@@ -17113,23 +16354,7 @@
           <w:rFonts w:asciiTheme="minorHAnsi" w:hAnsiTheme="minorHAnsi" w:cstheme="minorHAnsi"/>
           <w:lang w:val="en-US"/>
         </w:rPr>
-        <w:t xml:space="preserve">Flowchart del </w:t>
-      </w:r>
-      <w:proofErr w:type="spellStart"/>
-      <w:r>
-        <w:rPr>
-          <w:rFonts w:asciiTheme="minorHAnsi" w:hAnsiTheme="minorHAnsi" w:cstheme="minorHAnsi"/>
-          <w:lang w:val="en-US"/>
-        </w:rPr>
-        <w:t>livello</w:t>
-      </w:r>
-      <w:proofErr w:type="spellEnd"/>
-      <w:r>
-        <w:rPr>
-          <w:rFonts w:asciiTheme="minorHAnsi" w:hAnsiTheme="minorHAnsi" w:cstheme="minorHAnsi"/>
-          <w:lang w:val="en-US"/>
-        </w:rPr>
-        <w:t xml:space="preserve"> 0.</w:t>
+        <w:t>Flowchart del livello 0.</w:t>
       </w:r>
     </w:p>
     <w:p>
@@ -17162,7 +16387,7 @@
                     <pic:cNvPicPr/>
                   </pic:nvPicPr>
                   <pic:blipFill>
-                    <a:blip r:embed="rId30">
+                    <a:blip r:embed="rId31">
                       <a:extLst>
                         <a:ext uri="{28A0092B-C50C-407E-A947-70E740481C1C}">
                           <a14:useLocalDpi xmlns:a14="http://schemas.microsoft.com/office/drawing/2010/main" val="0"/>
@@ -17340,23 +16565,7 @@
           <w:rFonts w:asciiTheme="minorHAnsi" w:hAnsiTheme="minorHAnsi" w:cstheme="minorHAnsi"/>
           <w:lang w:val="en-US"/>
         </w:rPr>
-        <w:t xml:space="preserve">Flowchart del </w:t>
-      </w:r>
-      <w:proofErr w:type="spellStart"/>
-      <w:r>
-        <w:rPr>
-          <w:rFonts w:asciiTheme="minorHAnsi" w:hAnsiTheme="minorHAnsi" w:cstheme="minorHAnsi"/>
-          <w:lang w:val="en-US"/>
-        </w:rPr>
-        <w:t>livello</w:t>
-      </w:r>
-      <w:proofErr w:type="spellEnd"/>
-      <w:r>
-        <w:rPr>
-          <w:rFonts w:asciiTheme="minorHAnsi" w:hAnsiTheme="minorHAnsi" w:cstheme="minorHAnsi"/>
-          <w:lang w:val="en-US"/>
-        </w:rPr>
-        <w:t xml:space="preserve"> 1.</w:t>
+        <w:t>Flowchart del livello 1.</w:t>
       </w:r>
     </w:p>
     <w:p>
@@ -17389,7 +16598,7 @@
                     <pic:cNvPicPr/>
                   </pic:nvPicPr>
                   <pic:blipFill>
-                    <a:blip r:embed="rId31">
+                    <a:blip r:embed="rId32">
                       <a:extLst>
                         <a:ext uri="{28A0092B-C50C-407E-A947-70E740481C1C}">
                           <a14:useLocalDpi xmlns:a14="http://schemas.microsoft.com/office/drawing/2010/main" val="0"/>
@@ -17434,23 +16643,7 @@
           <w:lang w:val="en-US"/>
         </w:rPr>
         <w:lastRenderedPageBreak/>
-        <w:t xml:space="preserve">Flowchart del </w:t>
-      </w:r>
-      <w:proofErr w:type="spellStart"/>
-      <w:r>
-        <w:rPr>
-          <w:rFonts w:asciiTheme="minorHAnsi" w:hAnsiTheme="minorHAnsi" w:cstheme="minorHAnsi"/>
-          <w:lang w:val="en-US"/>
-        </w:rPr>
-        <w:t>livello</w:t>
-      </w:r>
-      <w:proofErr w:type="spellEnd"/>
-      <w:r>
-        <w:rPr>
-          <w:rFonts w:asciiTheme="minorHAnsi" w:hAnsiTheme="minorHAnsi" w:cstheme="minorHAnsi"/>
-          <w:lang w:val="en-US"/>
-        </w:rPr>
-        <w:t xml:space="preserve"> 2.</w:t>
+        <w:t>Flowchart del livello 2.</w:t>
       </w:r>
     </w:p>
     <w:p>
@@ -17483,7 +16676,7 @@
                     <pic:cNvPicPr/>
                   </pic:nvPicPr>
                   <pic:blipFill>
-                    <a:blip r:embed="rId32">
+                    <a:blip r:embed="rId33">
                       <a:extLst>
                         <a:ext uri="{28A0092B-C50C-407E-A947-70E740481C1C}">
                           <a14:useLocalDpi xmlns:a14="http://schemas.microsoft.com/office/drawing/2010/main" val="0"/>
@@ -17551,17 +16744,8 @@
           <w:rFonts w:asciiTheme="minorHAnsi" w:hAnsiTheme="minorHAnsi" w:cstheme="minorHAnsi"/>
           <w:lang w:val="en-US"/>
         </w:rPr>
-        <w:t xml:space="preserve">Menu </w:t>
-      </w:r>
-      <w:proofErr w:type="spellStart"/>
-      <w:r>
-        <w:rPr>
-          <w:rFonts w:asciiTheme="minorHAnsi" w:hAnsiTheme="minorHAnsi" w:cstheme="minorHAnsi"/>
-          <w:lang w:val="en-US"/>
-        </w:rPr>
-        <w:t>iniziale</w:t>
-      </w:r>
-      <w:proofErr w:type="spellEnd"/>
+        <w:t>Menu iniziale</w:t>
+      </w:r>
       <w:r>
         <w:rPr>
           <w:rFonts w:asciiTheme="minorHAnsi" w:hAnsiTheme="minorHAnsi" w:cstheme="minorHAnsi"/>
@@ -17603,7 +16787,7 @@
                     </pic:cNvPicPr>
                   </pic:nvPicPr>
                   <pic:blipFill>
-                    <a:blip r:embed="rId33">
+                    <a:blip r:embed="rId34">
                       <a:extLst>
                         <a:ext uri="{28A0092B-C50C-407E-A947-70E740481C1C}">
                           <a14:useLocalDpi xmlns:a14="http://schemas.microsoft.com/office/drawing/2010/main" val="0"/>
@@ -17662,16 +16846,8 @@
         <w:rPr>
           <w:rFonts w:asciiTheme="minorHAnsi" w:hAnsiTheme="minorHAnsi" w:cstheme="minorHAnsi"/>
         </w:rPr>
-        <w:t xml:space="preserve">Font: </w:t>
-      </w:r>
-      <w:proofErr w:type="spellStart"/>
-      <w:r>
-        <w:rPr>
-          <w:rFonts w:asciiTheme="minorHAnsi" w:hAnsiTheme="minorHAnsi" w:cstheme="minorHAnsi"/>
-        </w:rPr>
-        <w:t>Roboto-Bold</w:t>
-      </w:r>
-      <w:proofErr w:type="spellEnd"/>
+        <w:t>Font: Roboto-Bold</w:t>
+      </w:r>
     </w:p>
     <w:p>
       <w:pPr>
@@ -17767,7 +16943,7 @@
                     </pic:cNvPicPr>
                   </pic:nvPicPr>
                   <pic:blipFill>
-                    <a:blip r:embed="rId34" cstate="print">
+                    <a:blip r:embed="rId35" cstate="print">
                       <a:extLst>
                         <a:ext uri="{28A0092B-C50C-407E-A947-70E740481C1C}">
                           <a14:useLocalDpi xmlns:a14="http://schemas.microsoft.com/office/drawing/2010/main" val="0"/>
@@ -17866,7 +17042,7 @@
                     </pic:cNvPicPr>
                   </pic:nvPicPr>
                   <pic:blipFill>
-                    <a:blip r:embed="rId35" cstate="print">
+                    <a:blip r:embed="rId36" cstate="print">
                       <a:extLst>
                         <a:ext uri="{28A0092B-C50C-407E-A947-70E740481C1C}">
                           <a14:useLocalDpi xmlns:a14="http://schemas.microsoft.com/office/drawing/2010/main" val="0"/>
@@ -17949,16 +17125,8 @@
         <w:rPr>
           <w:rFonts w:asciiTheme="minorHAnsi" w:hAnsiTheme="minorHAnsi" w:cstheme="minorHAnsi"/>
         </w:rPr>
-        <w:t xml:space="preserve">Font: </w:t>
-      </w:r>
-      <w:proofErr w:type="spellStart"/>
-      <w:r>
-        <w:rPr>
-          <w:rFonts w:asciiTheme="minorHAnsi" w:hAnsiTheme="minorHAnsi" w:cstheme="minorHAnsi"/>
-        </w:rPr>
-        <w:t>Roboto-Bold</w:t>
-      </w:r>
-      <w:proofErr w:type="spellEnd"/>
+        <w:t>Font: Roboto-Bold</w:t>
+      </w:r>
     </w:p>
     <w:p>
       <w:pPr>
@@ -18019,7 +17187,6 @@
           <w:rFonts w:asciiTheme="minorHAnsi" w:hAnsiTheme="minorHAnsi" w:cstheme="minorHAnsi"/>
         </w:rPr>
       </w:pPr>
-      <w:proofErr w:type="spellStart"/>
       <w:r>
         <w:rPr>
           <w:rFonts w:asciiTheme="minorHAnsi" w:hAnsiTheme="minorHAnsi" w:cstheme="minorHAnsi"/>
@@ -18027,7 +17194,6 @@
         </w:rPr>
         <w:t>Crediti</w:t>
       </w:r>
-      <w:proofErr w:type="spellEnd"/>
     </w:p>
     <w:p>
       <w:pPr>
@@ -18062,7 +17228,7 @@
                     </pic:cNvPicPr>
                   </pic:nvPicPr>
                   <pic:blipFill>
-                    <a:blip r:embed="rId36">
+                    <a:blip r:embed="rId37">
                       <a:extLst>
                         <a:ext uri="{28A0092B-C50C-407E-A947-70E740481C1C}">
                           <a14:useLocalDpi xmlns:a14="http://schemas.microsoft.com/office/drawing/2010/main" val="0"/>
@@ -18107,7 +17273,6 @@
           <w:lang w:val="en-US"/>
         </w:rPr>
       </w:pPr>
-      <w:proofErr w:type="spellStart"/>
       <w:r>
         <w:rPr>
           <w:rFonts w:asciiTheme="minorHAnsi" w:hAnsiTheme="minorHAnsi" w:cstheme="minorHAnsi"/>
@@ -18115,7 +17280,6 @@
         </w:rPr>
         <w:t>Classifica</w:t>
       </w:r>
-      <w:proofErr w:type="spellEnd"/>
     </w:p>
     <w:p>
       <w:pPr>
@@ -18151,7 +17315,7 @@
                     </pic:cNvPicPr>
                   </pic:nvPicPr>
                   <pic:blipFill>
-                    <a:blip r:embed="rId37">
+                    <a:blip r:embed="rId38">
                       <a:extLst>
                         <a:ext uri="{28A0092B-C50C-407E-A947-70E740481C1C}">
                           <a14:useLocalDpi xmlns:a14="http://schemas.microsoft.com/office/drawing/2010/main" val="0"/>
@@ -18235,33 +17399,15 @@
           <w:lang w:val="en-US"/>
         </w:rPr>
         <w:lastRenderedPageBreak/>
-        <w:t xml:space="preserve">Menu </w:t>
-      </w:r>
-      <w:proofErr w:type="spellStart"/>
+        <w:t>Menu suggerimenti</w:t>
+      </w:r>
       <w:r>
         <w:rPr>
           <w:rFonts w:asciiTheme="minorHAnsi" w:hAnsiTheme="minorHAnsi" w:cstheme="minorHAnsi"/>
           <w:lang w:val="en-US"/>
         </w:rPr>
-        <w:t>suggerimenti</w:t>
-      </w:r>
-      <w:proofErr w:type="spellEnd"/>
-      <w:r>
-        <w:rPr>
-          <w:rFonts w:asciiTheme="minorHAnsi" w:hAnsiTheme="minorHAnsi" w:cstheme="minorHAnsi"/>
-          <w:lang w:val="en-US"/>
-        </w:rPr>
-        <w:t xml:space="preserve"> </w:t>
-      </w:r>
-      <w:proofErr w:type="spellStart"/>
-      <w:r>
-        <w:rPr>
-          <w:rFonts w:asciiTheme="minorHAnsi" w:hAnsiTheme="minorHAnsi" w:cstheme="minorHAnsi"/>
-          <w:lang w:val="en-US"/>
-        </w:rPr>
-        <w:t>piatto</w:t>
-      </w:r>
-      <w:proofErr w:type="spellEnd"/>
+        <w:t xml:space="preserve"> piatto</w:t>
+      </w:r>
     </w:p>
     <w:p>
       <w:pPr>
@@ -18297,7 +17443,7 @@
                     </pic:cNvPicPr>
                   </pic:nvPicPr>
                   <pic:blipFill>
-                    <a:blip r:embed="rId38">
+                    <a:blip r:embed="rId39">
                       <a:extLst>
                         <a:ext uri="{28A0092B-C50C-407E-A947-70E740481C1C}">
                           <a14:useLocalDpi xmlns:a14="http://schemas.microsoft.com/office/drawing/2010/main" val="0"/>
@@ -18424,33 +17570,8 @@
           <w:rFonts w:asciiTheme="minorHAnsi" w:hAnsiTheme="minorHAnsi" w:cstheme="minorHAnsi"/>
           <w:lang w:val="en-US"/>
         </w:rPr>
-        <w:t xml:space="preserve">Menu </w:t>
-      </w:r>
-      <w:proofErr w:type="spellStart"/>
-      <w:r>
-        <w:rPr>
-          <w:rFonts w:asciiTheme="minorHAnsi" w:hAnsiTheme="minorHAnsi" w:cstheme="minorHAnsi"/>
-          <w:lang w:val="en-US"/>
-        </w:rPr>
-        <w:t>suggeriementi</w:t>
-      </w:r>
-      <w:proofErr w:type="spellEnd"/>
-      <w:r>
-        <w:rPr>
-          <w:rFonts w:asciiTheme="minorHAnsi" w:hAnsiTheme="minorHAnsi" w:cstheme="minorHAnsi"/>
-          <w:lang w:val="en-US"/>
-        </w:rPr>
-        <w:t xml:space="preserve"> </w:t>
-      </w:r>
-      <w:proofErr w:type="spellStart"/>
-      <w:r>
-        <w:rPr>
-          <w:rFonts w:asciiTheme="minorHAnsi" w:hAnsiTheme="minorHAnsi" w:cstheme="minorHAnsi"/>
-          <w:lang w:val="en-US"/>
-        </w:rPr>
-        <w:t>gioco</w:t>
-      </w:r>
-      <w:proofErr w:type="spellEnd"/>
+        <w:t>Menu suggeriementi gioco</w:t>
+      </w:r>
     </w:p>
     <w:p>
       <w:pPr>
@@ -18485,7 +17606,7 @@
                     </pic:cNvPicPr>
                   </pic:nvPicPr>
                   <pic:blipFill>
-                    <a:blip r:embed="rId39">
+                    <a:blip r:embed="rId40">
                       <a:extLst>
                         <a:ext uri="{28A0092B-C50C-407E-A947-70E740481C1C}">
                           <a14:useLocalDpi xmlns:a14="http://schemas.microsoft.com/office/drawing/2010/main" val="0"/>
@@ -19552,299 +18673,235 @@
         <w:rPr>
           <w:rFonts w:asciiTheme="minorHAnsi" w:hAnsiTheme="minorHAnsi" w:cstheme="minorHAnsi"/>
         </w:rPr>
+        <w:t xml:space="preserve"> nutriScore e l’ecoScore</w:t>
+      </w:r>
+      <w:r>
+        <w:rPr>
+          <w:rFonts w:asciiTheme="minorHAnsi" w:hAnsiTheme="minorHAnsi" w:cstheme="minorHAnsi"/>
+        </w:rPr>
+        <w:t>:</w:t>
+      </w:r>
+    </w:p>
+    <w:p>
+      <w:pPr>
+        <w:jc w:val="both"/>
+        <w:rPr>
+          <w:rFonts w:asciiTheme="minorHAnsi" w:hAnsiTheme="minorHAnsi" w:cstheme="minorHAnsi"/>
+        </w:rPr>
+      </w:pPr>
+      <w:r>
+        <w:rPr>
+          <w:rFonts w:asciiTheme="minorHAnsi" w:hAnsiTheme="minorHAnsi" w:cstheme="minorHAnsi"/>
+        </w:rPr>
+        <w:t xml:space="preserve">per quanto riguarda il guadagno monetario </w:t>
+      </w:r>
+      <w:r>
+        <w:rPr>
+          <w:rFonts w:asciiTheme="minorHAnsi" w:hAnsiTheme="minorHAnsi" w:cstheme="minorHAnsi"/>
+        </w:rPr>
+        <w:t>verrà assegnato</w:t>
+      </w:r>
+      <w:r>
+        <w:rPr>
+          <w:rFonts w:asciiTheme="minorHAnsi" w:hAnsiTheme="minorHAnsi" w:cstheme="minorHAnsi"/>
+        </w:rPr>
+        <w:t>:</w:t>
+      </w:r>
+    </w:p>
+    <w:p>
+      <w:pPr>
+        <w:jc w:val="both"/>
+        <w:rPr>
+          <w:rFonts w:asciiTheme="minorHAnsi" w:hAnsiTheme="minorHAnsi" w:cstheme="minorHAnsi"/>
+        </w:rPr>
+      </w:pPr>
+      <w:r>
+        <w:rPr>
+          <w:rFonts w:asciiTheme="minorHAnsi" w:hAnsiTheme="minorHAnsi" w:cstheme="minorHAnsi"/>
+        </w:rPr>
+        <w:t xml:space="preserve">        un bonus del </w:t>
+      </w:r>
+      <w:r>
+        <w:rPr>
+          <w:rFonts w:asciiTheme="minorHAnsi" w:hAnsiTheme="minorHAnsi" w:cstheme="minorHAnsi"/>
+        </w:rPr>
+        <w:t>dieci</w:t>
+      </w:r>
+      <w:r>
+        <w:rPr>
+          <w:rFonts w:asciiTheme="minorHAnsi" w:hAnsiTheme="minorHAnsi" w:cstheme="minorHAnsi"/>
+        </w:rPr>
+        <w:t xml:space="preserve"> percento sulla somma dei costi dei singoli ingredienti usati</w:t>
+      </w:r>
+      <w:r>
+        <w:rPr>
+          <w:rFonts w:asciiTheme="minorHAnsi" w:hAnsiTheme="minorHAnsi" w:cstheme="minorHAnsi"/>
+        </w:rPr>
+        <w:t xml:space="preserve">, </w:t>
+      </w:r>
+      <w:r>
+        <w:rPr>
+          <w:rFonts w:asciiTheme="minorHAnsi" w:hAnsiTheme="minorHAnsi" w:cstheme="minorHAnsi"/>
+        </w:rPr>
+        <w:t>a prescindere</w:t>
+      </w:r>
+      <w:r>
+        <w:rPr>
+          <w:rFonts w:asciiTheme="minorHAnsi" w:hAnsiTheme="minorHAnsi" w:cstheme="minorHAnsi"/>
+        </w:rPr>
         <w:t xml:space="preserve"> </w:t>
       </w:r>
-      <w:proofErr w:type="spellStart"/>
-      <w:r>
-        <w:rPr>
-          <w:rFonts w:asciiTheme="minorHAnsi" w:hAnsiTheme="minorHAnsi" w:cstheme="minorHAnsi"/>
-        </w:rPr>
-        <w:t>nutriScore</w:t>
-      </w:r>
-      <w:proofErr w:type="spellEnd"/>
-      <w:r>
-        <w:rPr>
-          <w:rFonts w:asciiTheme="minorHAnsi" w:hAnsiTheme="minorHAnsi" w:cstheme="minorHAnsi"/>
-        </w:rPr>
-        <w:t xml:space="preserve"> e l’</w:t>
-      </w:r>
-      <w:proofErr w:type="spellStart"/>
-      <w:r>
-        <w:rPr>
-          <w:rFonts w:asciiTheme="minorHAnsi" w:hAnsiTheme="minorHAnsi" w:cstheme="minorHAnsi"/>
-        </w:rPr>
-        <w:t>ecoScore</w:t>
-      </w:r>
-      <w:proofErr w:type="spellEnd"/>
+      <w:r>
+        <w:rPr>
+          <w:rFonts w:asciiTheme="minorHAnsi" w:hAnsiTheme="minorHAnsi" w:cstheme="minorHAnsi"/>
+        </w:rPr>
+        <w:t>dall’affinità</w:t>
+      </w:r>
+    </w:p>
+    <w:p>
+      <w:pPr>
+        <w:jc w:val="both"/>
+        <w:rPr>
+          <w:rFonts w:asciiTheme="minorHAnsi" w:hAnsiTheme="minorHAnsi" w:cstheme="minorHAnsi"/>
+        </w:rPr>
+      </w:pPr>
+      <w:r>
+        <w:rPr>
+          <w:rFonts w:asciiTheme="minorHAnsi" w:hAnsiTheme="minorHAnsi" w:cstheme="minorHAnsi"/>
+        </w:rPr>
+        <w:t xml:space="preserve">        un bonus del </w:t>
+      </w:r>
+      <w:r>
+        <w:rPr>
+          <w:rFonts w:asciiTheme="minorHAnsi" w:hAnsiTheme="minorHAnsi" w:cstheme="minorHAnsi"/>
+        </w:rPr>
+        <w:t>cinque</w:t>
+      </w:r>
+      <w:r>
+        <w:rPr>
+          <w:rFonts w:asciiTheme="minorHAnsi" w:hAnsiTheme="minorHAnsi" w:cstheme="minorHAnsi"/>
+        </w:rPr>
+        <w:t xml:space="preserve"> percento se il piatto è affine alla patologia e alla dieta del cliente</w:t>
+      </w:r>
+    </w:p>
+    <w:p>
+      <w:pPr>
+        <w:jc w:val="both"/>
+        <w:rPr>
+          <w:rFonts w:asciiTheme="minorHAnsi" w:hAnsiTheme="minorHAnsi" w:cstheme="minorHAnsi"/>
+        </w:rPr>
+      </w:pPr>
+      <w:r>
+        <w:rPr>
+          <w:rFonts w:asciiTheme="minorHAnsi" w:hAnsiTheme="minorHAnsi" w:cstheme="minorHAnsi"/>
+        </w:rPr>
+        <w:t xml:space="preserve">        ci sarà inoltre una sanzione, sempre del </w:t>
+      </w:r>
+      <w:r>
+        <w:rPr>
+          <w:rFonts w:asciiTheme="minorHAnsi" w:hAnsiTheme="minorHAnsi" w:cstheme="minorHAnsi"/>
+        </w:rPr>
+        <w:t>cinque</w:t>
+      </w:r>
+      <w:r>
+        <w:rPr>
+          <w:rFonts w:asciiTheme="minorHAnsi" w:hAnsiTheme="minorHAnsi" w:cstheme="minorHAnsi"/>
+        </w:rPr>
+        <w:t xml:space="preserve"> percento nel caso in cui il piatto non fosse</w:t>
+      </w:r>
+      <w:r>
+        <w:rPr>
+          <w:rFonts w:asciiTheme="minorHAnsi" w:hAnsiTheme="minorHAnsi" w:cstheme="minorHAnsi"/>
+        </w:rPr>
+        <w:t xml:space="preserve"> </w:t>
+      </w:r>
+      <w:r>
+        <w:rPr>
+          <w:rFonts w:asciiTheme="minorHAnsi" w:hAnsiTheme="minorHAnsi" w:cstheme="minorHAnsi"/>
+        </w:rPr>
+        <w:t>affine</w:t>
+      </w:r>
+    </w:p>
+    <w:p>
+      <w:pPr>
+        <w:jc w:val="both"/>
+        <w:rPr>
+          <w:rFonts w:asciiTheme="minorHAnsi" w:hAnsiTheme="minorHAnsi" w:cstheme="minorHAnsi"/>
+        </w:rPr>
+      </w:pPr>
+      <w:r>
+        <w:rPr>
+          <w:rFonts w:asciiTheme="minorHAnsi" w:hAnsiTheme="minorHAnsi" w:cstheme="minorHAnsi"/>
+        </w:rPr>
+        <w:t xml:space="preserve">    per quanto riguarda il punteggio invece ci sarà:</w:t>
+      </w:r>
+    </w:p>
+    <w:p>
+      <w:pPr>
+        <w:jc w:val="both"/>
+        <w:rPr>
+          <w:rFonts w:asciiTheme="minorHAnsi" w:hAnsiTheme="minorHAnsi" w:cstheme="minorHAnsi"/>
+        </w:rPr>
+      </w:pPr>
+      <w:r>
+        <w:rPr>
+          <w:rFonts w:asciiTheme="minorHAnsi" w:hAnsiTheme="minorHAnsi" w:cstheme="minorHAnsi"/>
+        </w:rPr>
+        <w:t xml:space="preserve">       un punteggio base di 100 punti </w:t>
+      </w:r>
+      <w:r>
+        <w:rPr>
+          <w:rFonts w:asciiTheme="minorHAnsi" w:hAnsiTheme="minorHAnsi" w:cstheme="minorHAnsi"/>
+        </w:rPr>
+        <w:t xml:space="preserve">se il piatto è affine e, </w:t>
+      </w:r>
+      <w:r>
+        <w:rPr>
+          <w:rFonts w:asciiTheme="minorHAnsi" w:hAnsiTheme="minorHAnsi" w:cstheme="minorHAnsi"/>
+        </w:rPr>
+        <w:t>ed in tal caso</w:t>
+      </w:r>
+      <w:r>
+        <w:rPr>
+          <w:rFonts w:asciiTheme="minorHAnsi" w:hAnsiTheme="minorHAnsi" w:cstheme="minorHAnsi"/>
+        </w:rPr>
+        <w:t xml:space="preserve"> verranno inoltre assegnati </w:t>
+      </w:r>
+      <w:r>
+        <w:rPr>
+          <w:rFonts w:asciiTheme="minorHAnsi" w:hAnsiTheme="minorHAnsi" w:cstheme="minorHAnsi"/>
+        </w:rPr>
+        <w:t xml:space="preserve">i </w:t>
+      </w:r>
+      <w:r>
+        <w:rPr>
+          <w:rFonts w:asciiTheme="minorHAnsi" w:hAnsiTheme="minorHAnsi" w:cstheme="minorHAnsi"/>
+        </w:rPr>
+        <w:t xml:space="preserve">bonus in base al nutriScore e all’ecoScore che partono da -10 percento nel caso peggiore </w:t>
+      </w:r>
+      <w:r>
+        <w:rPr>
+          <w:rFonts w:asciiTheme="minorHAnsi" w:hAnsiTheme="minorHAnsi" w:cstheme="minorHAnsi"/>
+        </w:rPr>
+        <w:t xml:space="preserve">e </w:t>
+      </w:r>
+      <w:r>
+        <w:rPr>
+          <w:rFonts w:asciiTheme="minorHAnsi" w:hAnsiTheme="minorHAnsi" w:cstheme="minorHAnsi"/>
+        </w:rPr>
+        <w:t>+ 10 percento nel caso migliore; questi 2 bonus verranno calcolati per tutti e 2 gli indicatori quindi, per esempio</w:t>
+      </w:r>
       <w:r>
         <w:rPr>
           <w:rFonts w:asciiTheme="minorHAnsi" w:hAnsiTheme="minorHAnsi" w:cstheme="minorHAnsi"/>
         </w:rPr>
         <w:t>:</w:t>
       </w:r>
-    </w:p>
-    <w:p>
-      <w:pPr>
-        <w:jc w:val="both"/>
-        <w:rPr>
-          <w:rFonts w:asciiTheme="minorHAnsi" w:hAnsiTheme="minorHAnsi" w:cstheme="minorHAnsi"/>
-        </w:rPr>
-      </w:pPr>
-      <w:r>
-        <w:rPr>
-          <w:rFonts w:asciiTheme="minorHAnsi" w:hAnsiTheme="minorHAnsi" w:cstheme="minorHAnsi"/>
-        </w:rPr>
-        <w:t xml:space="preserve">per quanto riguarda il guadagno monetario </w:t>
-      </w:r>
-      <w:r>
-        <w:rPr>
-          <w:rFonts w:asciiTheme="minorHAnsi" w:hAnsiTheme="minorHAnsi" w:cstheme="minorHAnsi"/>
-        </w:rPr>
-        <w:t>verrà assegnato</w:t>
-      </w:r>
-      <w:r>
-        <w:rPr>
-          <w:rFonts w:asciiTheme="minorHAnsi" w:hAnsiTheme="minorHAnsi" w:cstheme="minorHAnsi"/>
-        </w:rPr>
-        <w:t>:</w:t>
-      </w:r>
-    </w:p>
-    <w:p>
-      <w:pPr>
-        <w:jc w:val="both"/>
-        <w:rPr>
-          <w:rFonts w:asciiTheme="minorHAnsi" w:hAnsiTheme="minorHAnsi" w:cstheme="minorHAnsi"/>
-        </w:rPr>
-      </w:pPr>
-      <w:r>
-        <w:rPr>
-          <w:rFonts w:asciiTheme="minorHAnsi" w:hAnsiTheme="minorHAnsi" w:cstheme="minorHAnsi"/>
-        </w:rPr>
-        <w:t xml:space="preserve">        un bonus del </w:t>
-      </w:r>
-      <w:r>
-        <w:rPr>
-          <w:rFonts w:asciiTheme="minorHAnsi" w:hAnsiTheme="minorHAnsi" w:cstheme="minorHAnsi"/>
-        </w:rPr>
-        <w:t>dieci</w:t>
-      </w:r>
-      <w:r>
-        <w:rPr>
-          <w:rFonts w:asciiTheme="minorHAnsi" w:hAnsiTheme="minorHAnsi" w:cstheme="minorHAnsi"/>
-        </w:rPr>
-        <w:t xml:space="preserve"> percento sulla somma dei costi dei singoli ingredienti usati</w:t>
-      </w:r>
-      <w:r>
-        <w:rPr>
-          <w:rFonts w:asciiTheme="minorHAnsi" w:hAnsiTheme="minorHAnsi" w:cstheme="minorHAnsi"/>
-        </w:rPr>
-        <w:t xml:space="preserve">, </w:t>
-      </w:r>
-      <w:r>
-        <w:rPr>
-          <w:rFonts w:asciiTheme="minorHAnsi" w:hAnsiTheme="minorHAnsi" w:cstheme="minorHAnsi"/>
-        </w:rPr>
-        <w:t>a prescindere</w:t>
-      </w:r>
-      <w:r>
-        <w:rPr>
-          <w:rFonts w:asciiTheme="minorHAnsi" w:hAnsiTheme="minorHAnsi" w:cstheme="minorHAnsi"/>
-        </w:rPr>
-        <w:t xml:space="preserve"> </w:t>
-      </w:r>
-      <w:r>
-        <w:rPr>
-          <w:rFonts w:asciiTheme="minorHAnsi" w:hAnsiTheme="minorHAnsi" w:cstheme="minorHAnsi"/>
-        </w:rPr>
-        <w:t>dall’affinità</w:t>
-      </w:r>
-    </w:p>
-    <w:p>
-      <w:pPr>
-        <w:jc w:val="both"/>
-        <w:rPr>
-          <w:rFonts w:asciiTheme="minorHAnsi" w:hAnsiTheme="minorHAnsi" w:cstheme="minorHAnsi"/>
-        </w:rPr>
-      </w:pPr>
-      <w:r>
-        <w:rPr>
-          <w:rFonts w:asciiTheme="minorHAnsi" w:hAnsiTheme="minorHAnsi" w:cstheme="minorHAnsi"/>
-        </w:rPr>
-        <w:t xml:space="preserve">        un bonus del </w:t>
-      </w:r>
-      <w:r>
-        <w:rPr>
-          <w:rFonts w:asciiTheme="minorHAnsi" w:hAnsiTheme="minorHAnsi" w:cstheme="minorHAnsi"/>
-        </w:rPr>
-        <w:t>cinque</w:t>
-      </w:r>
-      <w:r>
-        <w:rPr>
-          <w:rFonts w:asciiTheme="minorHAnsi" w:hAnsiTheme="minorHAnsi" w:cstheme="minorHAnsi"/>
-        </w:rPr>
-        <w:t xml:space="preserve"> percento se il piatto è affine alla patologia e alla dieta del cliente</w:t>
-      </w:r>
-    </w:p>
-    <w:p>
-      <w:pPr>
-        <w:jc w:val="both"/>
-        <w:rPr>
-          <w:rFonts w:asciiTheme="minorHAnsi" w:hAnsiTheme="minorHAnsi" w:cstheme="minorHAnsi"/>
-        </w:rPr>
-      </w:pPr>
-      <w:r>
-        <w:rPr>
-          <w:rFonts w:asciiTheme="minorHAnsi" w:hAnsiTheme="minorHAnsi" w:cstheme="minorHAnsi"/>
-        </w:rPr>
-        <w:t xml:space="preserve">        ci sarà inoltre una sanzione, sempre del </w:t>
-      </w:r>
-      <w:r>
-        <w:rPr>
-          <w:rFonts w:asciiTheme="minorHAnsi" w:hAnsiTheme="minorHAnsi" w:cstheme="minorHAnsi"/>
-        </w:rPr>
-        <w:t>cinque</w:t>
-      </w:r>
-      <w:r>
-        <w:rPr>
-          <w:rFonts w:asciiTheme="minorHAnsi" w:hAnsiTheme="minorHAnsi" w:cstheme="minorHAnsi"/>
-        </w:rPr>
-        <w:t xml:space="preserve"> percento nel caso in cui il piatto non fosse</w:t>
-      </w:r>
-      <w:r>
-        <w:rPr>
-          <w:rFonts w:asciiTheme="minorHAnsi" w:hAnsiTheme="minorHAnsi" w:cstheme="minorHAnsi"/>
-        </w:rPr>
-        <w:t xml:space="preserve"> </w:t>
-      </w:r>
-      <w:r>
-        <w:rPr>
-          <w:rFonts w:asciiTheme="minorHAnsi" w:hAnsiTheme="minorHAnsi" w:cstheme="minorHAnsi"/>
-        </w:rPr>
-        <w:t>affine</w:t>
-      </w:r>
-    </w:p>
-    <w:p>
-      <w:pPr>
-        <w:jc w:val="both"/>
-        <w:rPr>
-          <w:rFonts w:asciiTheme="minorHAnsi" w:hAnsiTheme="minorHAnsi" w:cstheme="minorHAnsi"/>
-        </w:rPr>
-      </w:pPr>
-      <w:r>
-        <w:rPr>
-          <w:rFonts w:asciiTheme="minorHAnsi" w:hAnsiTheme="minorHAnsi" w:cstheme="minorHAnsi"/>
-        </w:rPr>
-        <w:t xml:space="preserve">    per quanto riguarda il punteggio invece ci sarà:</w:t>
-      </w:r>
-    </w:p>
-    <w:p>
-      <w:pPr>
-        <w:jc w:val="both"/>
-        <w:rPr>
-          <w:rFonts w:asciiTheme="minorHAnsi" w:hAnsiTheme="minorHAnsi" w:cstheme="minorHAnsi"/>
-        </w:rPr>
-      </w:pPr>
-      <w:r>
-        <w:rPr>
-          <w:rFonts w:asciiTheme="minorHAnsi" w:hAnsiTheme="minorHAnsi" w:cstheme="minorHAnsi"/>
-        </w:rPr>
-        <w:t xml:space="preserve">       un punteggio base di 100 punti </w:t>
-      </w:r>
-      <w:r>
-        <w:rPr>
-          <w:rFonts w:asciiTheme="minorHAnsi" w:hAnsiTheme="minorHAnsi" w:cstheme="minorHAnsi"/>
-        </w:rPr>
-        <w:t xml:space="preserve">se il piatto è affine e, </w:t>
-      </w:r>
-      <w:r>
-        <w:rPr>
-          <w:rFonts w:asciiTheme="minorHAnsi" w:hAnsiTheme="minorHAnsi" w:cstheme="minorHAnsi"/>
-        </w:rPr>
-        <w:t>ed in tal caso</w:t>
-      </w:r>
-      <w:r>
-        <w:rPr>
-          <w:rFonts w:asciiTheme="minorHAnsi" w:hAnsiTheme="minorHAnsi" w:cstheme="minorHAnsi"/>
-        </w:rPr>
-        <w:t xml:space="preserve"> verranno inoltre assegnati </w:t>
-      </w:r>
-      <w:r>
-        <w:rPr>
-          <w:rFonts w:asciiTheme="minorHAnsi" w:hAnsiTheme="minorHAnsi" w:cstheme="minorHAnsi"/>
-        </w:rPr>
-        <w:t xml:space="preserve">i </w:t>
-      </w:r>
-      <w:r>
-        <w:rPr>
-          <w:rFonts w:asciiTheme="minorHAnsi" w:hAnsiTheme="minorHAnsi" w:cstheme="minorHAnsi"/>
-        </w:rPr>
-        <w:t xml:space="preserve">bonus in base al </w:t>
-      </w:r>
-      <w:proofErr w:type="spellStart"/>
-      <w:r>
-        <w:rPr>
-          <w:rFonts w:asciiTheme="minorHAnsi" w:hAnsiTheme="minorHAnsi" w:cstheme="minorHAnsi"/>
-        </w:rPr>
-        <w:t>nutriScore</w:t>
-      </w:r>
-      <w:proofErr w:type="spellEnd"/>
-      <w:r>
-        <w:rPr>
-          <w:rFonts w:asciiTheme="minorHAnsi" w:hAnsiTheme="minorHAnsi" w:cstheme="minorHAnsi"/>
-        </w:rPr>
-        <w:t xml:space="preserve"> e all’</w:t>
-      </w:r>
-      <w:proofErr w:type="spellStart"/>
-      <w:r>
-        <w:rPr>
-          <w:rFonts w:asciiTheme="minorHAnsi" w:hAnsiTheme="minorHAnsi" w:cstheme="minorHAnsi"/>
-        </w:rPr>
-        <w:t>ecoScore</w:t>
-      </w:r>
-      <w:proofErr w:type="spellEnd"/>
-      <w:r>
-        <w:rPr>
-          <w:rFonts w:asciiTheme="minorHAnsi" w:hAnsiTheme="minorHAnsi" w:cstheme="minorHAnsi"/>
-        </w:rPr>
-        <w:t xml:space="preserve"> che partono da -10 percento nel caso peggiore </w:t>
-      </w:r>
-      <w:r>
-        <w:rPr>
-          <w:rFonts w:asciiTheme="minorHAnsi" w:hAnsiTheme="minorHAnsi" w:cstheme="minorHAnsi"/>
-        </w:rPr>
-        <w:t xml:space="preserve">e </w:t>
-      </w:r>
-      <w:r>
-        <w:rPr>
-          <w:rFonts w:asciiTheme="minorHAnsi" w:hAnsiTheme="minorHAnsi" w:cstheme="minorHAnsi"/>
-        </w:rPr>
-        <w:t>+ 10 percento nel caso migliore; questi 2 bonus verranno calcolati per tutti e 2 gli indicatori quindi, per esempio</w:t>
-      </w:r>
-      <w:r>
-        <w:rPr>
-          <w:rFonts w:asciiTheme="minorHAnsi" w:hAnsiTheme="minorHAnsi" w:cstheme="minorHAnsi"/>
-        </w:rPr>
-        <w:t>:</w:t>
-      </w:r>
-      <w:r>
-        <w:rPr>
-          <w:rFonts w:asciiTheme="minorHAnsi" w:hAnsiTheme="minorHAnsi" w:cstheme="minorHAnsi"/>
-        </w:rPr>
-        <w:t xml:space="preserve"> nel caso in cui il giocatore dovesse decidere di servire un piatto con il </w:t>
-      </w:r>
-      <w:proofErr w:type="spellStart"/>
-      <w:r>
-        <w:rPr>
-          <w:rFonts w:asciiTheme="minorHAnsi" w:hAnsiTheme="minorHAnsi" w:cstheme="minorHAnsi"/>
-        </w:rPr>
-        <w:t>nutriScore</w:t>
-      </w:r>
-      <w:proofErr w:type="spellEnd"/>
-      <w:r>
-        <w:rPr>
-          <w:rFonts w:asciiTheme="minorHAnsi" w:hAnsiTheme="minorHAnsi" w:cstheme="minorHAnsi"/>
-        </w:rPr>
-        <w:t xml:space="preserve"> più alto ma allo stesso tempo questo piatto inquina molto il punteggio </w:t>
+      <w:r>
+        <w:rPr>
+          <w:rFonts w:asciiTheme="minorHAnsi" w:hAnsiTheme="minorHAnsi" w:cstheme="minorHAnsi"/>
+        </w:rPr>
+        <w:t xml:space="preserve"> nel caso in cui il giocatore dovesse decidere di servire un piatto con il nutriScore più alto ma allo stesso tempo questo piatto inquina molto il punteggio </w:t>
       </w:r>
       <w:r>
         <w:rPr>
@@ -19960,30 +19017,8 @@
         <w:rPr>
           <w:rFonts w:asciiTheme="minorHAnsi" w:hAnsiTheme="minorHAnsi" w:cstheme="minorHAnsi"/>
         </w:rPr>
-        <w:t xml:space="preserve"> migliori, sia dal punto di vista dell’affinità le patologie che dal punto di vista del </w:t>
-      </w:r>
-      <w:proofErr w:type="spellStart"/>
-      <w:r>
-        <w:rPr>
-          <w:rFonts w:asciiTheme="minorHAnsi" w:hAnsiTheme="minorHAnsi" w:cstheme="minorHAnsi"/>
-        </w:rPr>
-        <w:t>nutriScore</w:t>
-      </w:r>
-      <w:proofErr w:type="spellEnd"/>
-      <w:r>
-        <w:rPr>
-          <w:rFonts w:asciiTheme="minorHAnsi" w:hAnsiTheme="minorHAnsi" w:cstheme="minorHAnsi"/>
-        </w:rPr>
-        <w:t xml:space="preserve"> e dell’</w:t>
-      </w:r>
-      <w:proofErr w:type="spellStart"/>
-      <w:r>
-        <w:rPr>
-          <w:rFonts w:asciiTheme="minorHAnsi" w:hAnsiTheme="minorHAnsi" w:cstheme="minorHAnsi"/>
-        </w:rPr>
-        <w:t>ecoScore</w:t>
-      </w:r>
-      <w:proofErr w:type="spellEnd"/>
+        <w:t xml:space="preserve"> migliori, sia dal punto di vista dell’affinità le patologie che dal punto di vista del nutriScore e dell’ecoScore</w:t>
+      </w:r>
       <w:r>
         <w:rPr>
           <w:rFonts w:asciiTheme="minorHAnsi" w:hAnsiTheme="minorHAnsi" w:cstheme="minorHAnsi"/>
@@ -20139,22 +19174,13 @@
           <w:lang w:val="en-US"/>
         </w:rPr>
       </w:pPr>
-      <w:proofErr w:type="spellStart"/>
       <w:r>
         <w:rPr>
           <w:rFonts w:asciiTheme="minorHAnsi" w:hAnsiTheme="minorHAnsi" w:cstheme="minorHAnsi"/>
           <w:lang w:val="en-US"/>
         </w:rPr>
         <w:lastRenderedPageBreak/>
-        <w:t>Schermata</w:t>
-      </w:r>
-      <w:proofErr w:type="spellEnd"/>
-      <w:r>
-        <w:rPr>
-          <w:rFonts w:asciiTheme="minorHAnsi" w:hAnsiTheme="minorHAnsi" w:cstheme="minorHAnsi"/>
-          <w:lang w:val="en-US"/>
-        </w:rPr>
-        <w:t xml:space="preserve"> in-game</w:t>
+        <w:t>Schermata in-game</w:t>
       </w:r>
     </w:p>
     <w:p>
@@ -20199,7 +19225,7 @@
                     </pic:cNvPicPr>
                   </pic:nvPicPr>
                   <pic:blipFill>
-                    <a:blip r:embed="rId40">
+                    <a:blip r:embed="rId41">
                       <a:extLst>
                         <a:ext uri="{28A0092B-C50C-407E-A947-70E740481C1C}">
                           <a14:useLocalDpi xmlns:a14="http://schemas.microsoft.com/office/drawing/2010/main" val="0"/>
@@ -20254,31 +19280,13 @@
           <w:lang w:val="en-US"/>
         </w:rPr>
       </w:pPr>
-      <w:proofErr w:type="spellStart"/>
       <w:r>
         <w:rPr>
           <w:rFonts w:asciiTheme="minorHAnsi" w:hAnsiTheme="minorHAnsi" w:cstheme="minorHAnsi"/>
           <w:lang w:val="en-US"/>
         </w:rPr>
-        <w:t>Interazione</w:t>
-      </w:r>
-      <w:proofErr w:type="spellEnd"/>
-      <w:r>
-        <w:rPr>
-          <w:rFonts w:asciiTheme="minorHAnsi" w:hAnsiTheme="minorHAnsi" w:cstheme="minorHAnsi"/>
-          <w:lang w:val="en-US"/>
-        </w:rPr>
-        <w:t xml:space="preserve"> con il </w:t>
-      </w:r>
-      <w:proofErr w:type="spellStart"/>
-      <w:r>
-        <w:rPr>
-          <w:rFonts w:asciiTheme="minorHAnsi" w:hAnsiTheme="minorHAnsi" w:cstheme="minorHAnsi"/>
-          <w:lang w:val="en-US"/>
-        </w:rPr>
-        <w:t>cliente</w:t>
-      </w:r>
-      <w:proofErr w:type="spellEnd"/>
+        <w:t>Interazione con il cliente</w:t>
+      </w:r>
     </w:p>
     <w:p>
       <w:pPr>
@@ -20315,7 +19323,7 @@
                     </pic:cNvPicPr>
                   </pic:nvPicPr>
                   <pic:blipFill>
-                    <a:blip r:embed="rId41" cstate="print">
+                    <a:blip r:embed="rId42" cstate="print">
                       <a:extLst>
                         <a:ext uri="{28A0092B-C50C-407E-A947-70E740481C1C}">
                           <a14:useLocalDpi xmlns:a14="http://schemas.microsoft.com/office/drawing/2010/main" val="0"/>
@@ -20370,45 +19378,79 @@
           <w:lang w:val="en-US"/>
         </w:rPr>
       </w:pPr>
-      <w:proofErr w:type="spellStart"/>
       <w:r>
         <w:rPr>
           <w:rFonts w:asciiTheme="minorHAnsi" w:hAnsiTheme="minorHAnsi" w:cstheme="minorHAnsi"/>
           <w:lang w:val="en-US"/>
         </w:rPr>
-        <w:t>Interazione</w:t>
-      </w:r>
-      <w:proofErr w:type="spellEnd"/>
-      <w:r>
+        <w:t>Interazione con il negozio</w:t>
+      </w:r>
+    </w:p>
+    <w:p>
+      <w:pPr>
+        <w:pStyle w:val="Paragrafoelenco"/>
+        <w:ind w:left="0"/>
         <w:rPr>
           <w:rFonts w:asciiTheme="minorHAnsi" w:hAnsiTheme="minorHAnsi" w:cstheme="minorHAnsi"/>
           <w:lang w:val="en-US"/>
         </w:rPr>
-        <w:t xml:space="preserve"> con il </w:t>
-      </w:r>
-      <w:proofErr w:type="spellStart"/>
-      <w:r>
-        <w:rPr>
-          <w:rFonts w:asciiTheme="minorHAnsi" w:hAnsiTheme="minorHAnsi" w:cstheme="minorHAnsi"/>
+      </w:pPr>
+      <w:r>
+        <w:rPr>
+          <w:rFonts w:asciiTheme="minorHAnsi" w:hAnsiTheme="minorHAnsi" w:cstheme="minorHAnsi"/>
+          <w:noProof/>
           <w:lang w:val="en-US"/>
         </w:rPr>
-        <w:t>negozio</w:t>
-      </w:r>
-      <w:proofErr w:type="spellEnd"/>
-    </w:p>
-    <w:p>
-      <w:pPr>
-        <w:pStyle w:val="Paragrafoelenco"/>
-        <w:numPr>
-          <w:ilvl w:val="0"/>
-          <w:numId w:val="48"/>
-        </w:numPr>
-        <w:ind w:left="0" w:firstLine="0"/>
-        <w:rPr>
-          <w:rFonts w:asciiTheme="minorHAnsi" w:hAnsiTheme="minorHAnsi" w:cstheme="minorHAnsi"/>
-          <w:lang w:val="en-US"/>
-        </w:rPr>
-      </w:pPr>
+        <w:lastRenderedPageBreak/>
+        <w:drawing>
+          <wp:inline distT="0" distB="0" distL="0" distR="0" wp14:anchorId="0D04F5D0" wp14:editId="76947B6E">
+            <wp:extent cx="6111240" cy="2651760"/>
+            <wp:effectExtent l="0" t="0" r="3810" b="0"/>
+            <wp:docPr id="28" name="Immagine 28"/>
+            <wp:cNvGraphicFramePr>
+              <a:graphicFrameLocks xmlns:a="http://schemas.openxmlformats.org/drawingml/2006/main" noChangeAspect="1"/>
+            </wp:cNvGraphicFramePr>
+            <a:graphic xmlns:a="http://schemas.openxmlformats.org/drawingml/2006/main">
+              <a:graphicData uri="http://schemas.openxmlformats.org/drawingml/2006/picture">
+                <pic:pic xmlns:pic="http://schemas.openxmlformats.org/drawingml/2006/picture">
+                  <pic:nvPicPr>
+                    <pic:cNvPr id="0" name="Picture 1"/>
+                    <pic:cNvPicPr>
+                      <a:picLocks noChangeAspect="1" noChangeArrowheads="1"/>
+                    </pic:cNvPicPr>
+                  </pic:nvPicPr>
+                  <pic:blipFill>
+                    <a:blip r:embed="rId43">
+                      <a:extLst>
+                        <a:ext uri="{28A0092B-C50C-407E-A947-70E740481C1C}">
+                          <a14:useLocalDpi xmlns:a14="http://schemas.microsoft.com/office/drawing/2010/main" val="0"/>
+                        </a:ext>
+                      </a:extLst>
+                    </a:blip>
+                    <a:srcRect/>
+                    <a:stretch>
+                      <a:fillRect/>
+                    </a:stretch>
+                  </pic:blipFill>
+                  <pic:spPr bwMode="auto">
+                    <a:xfrm>
+                      <a:off x="0" y="0"/>
+                      <a:ext cx="6111240" cy="2651760"/>
+                    </a:xfrm>
+                    <a:prstGeom prst="rect">
+                      <a:avLst/>
+                    </a:prstGeom>
+                    <a:noFill/>
+                    <a:ln>
+                      <a:noFill/>
+                    </a:ln>
+                  </pic:spPr>
+                </pic:pic>
+              </a:graphicData>
+            </a:graphic>
+          </wp:inline>
+        </w:drawing>
+      </w:r>
     </w:p>
     <w:p/>
     <w:p>
@@ -20509,7 +19551,6 @@
         <w:rPr>
           <w:rFonts w:asciiTheme="minorHAnsi" w:hAnsiTheme="minorHAnsi"/>
         </w:rPr>
-        <w:lastRenderedPageBreak/>
         <w:t>Gradevolezza dell’interfaccia</w:t>
       </w:r>
     </w:p>
@@ -20703,6 +19744,7 @@
           <w:bCs/>
           <w:color w:val="385623" w:themeColor="accent6" w:themeShade="80"/>
         </w:rPr>
+        <w:lastRenderedPageBreak/>
         <w:t>Test strutturale</w:t>
       </w:r>
       <w:bookmarkEnd w:id="117"/>
@@ -20930,21 +19972,7 @@
         <w:rPr>
           <w:rFonts w:asciiTheme="minorHAnsi" w:hAnsiTheme="minorHAnsi"/>
         </w:rPr>
-        <w:t xml:space="preserve">processore: AMD </w:t>
-      </w:r>
-      <w:proofErr w:type="spellStart"/>
-      <w:r>
-        <w:rPr>
-          <w:rFonts w:asciiTheme="minorHAnsi" w:hAnsiTheme="minorHAnsi"/>
-        </w:rPr>
-        <w:t>Ryzen</w:t>
-      </w:r>
-      <w:proofErr w:type="spellEnd"/>
-      <w:r>
-        <w:rPr>
-          <w:rFonts w:asciiTheme="minorHAnsi" w:hAnsiTheme="minorHAnsi"/>
-        </w:rPr>
-        <w:t xml:space="preserve"> 5 5600X</w:t>
+        <w:t>processore: AMD Ryzen 5 5600X</w:t>
       </w:r>
     </w:p>
     <w:p>
@@ -21055,7 +20083,6 @@
         <w:rPr>
           <w:rFonts w:asciiTheme="minorHAnsi" w:hAnsiTheme="minorHAnsi"/>
         </w:rPr>
-        <w:lastRenderedPageBreak/>
         <w:t>processore: i7.8565U</w:t>
       </w:r>
     </w:p>
@@ -21094,21 +20121,7 @@
         <w:rPr>
           <w:rFonts w:asciiTheme="minorHAnsi" w:hAnsiTheme="minorHAnsi"/>
         </w:rPr>
-        <w:t xml:space="preserve">GPU: </w:t>
-      </w:r>
-      <w:proofErr w:type="spellStart"/>
-      <w:r>
-        <w:rPr>
-          <w:rFonts w:asciiTheme="minorHAnsi" w:hAnsiTheme="minorHAnsi"/>
-        </w:rPr>
-        <w:t>GeForce</w:t>
-      </w:r>
-      <w:proofErr w:type="spellEnd"/>
-      <w:r>
-        <w:rPr>
-          <w:rFonts w:asciiTheme="minorHAnsi" w:hAnsiTheme="minorHAnsi"/>
-        </w:rPr>
-        <w:t xml:space="preserve"> 130 MX</w:t>
+        <w:t>GPU: GeForce 130 MX</w:t>
       </w:r>
     </w:p>
     <w:p>
@@ -21173,21 +20186,7 @@
         <w:rPr>
           <w:rFonts w:asciiTheme="minorHAnsi" w:hAnsiTheme="minorHAnsi"/>
         </w:rPr>
-        <w:t xml:space="preserve">processore: AMD </w:t>
-      </w:r>
-      <w:proofErr w:type="spellStart"/>
-      <w:r>
-        <w:rPr>
-          <w:rFonts w:asciiTheme="minorHAnsi" w:hAnsiTheme="minorHAnsi"/>
-        </w:rPr>
-        <w:t>Ryzen</w:t>
-      </w:r>
-      <w:proofErr w:type="spellEnd"/>
-      <w:r>
-        <w:rPr>
-          <w:rFonts w:asciiTheme="minorHAnsi" w:hAnsiTheme="minorHAnsi"/>
-        </w:rPr>
-        <w:t xml:space="preserve"> 7 5800H</w:t>
+        <w:t>processore: AMD Ryzen 7 5800H</w:t>
       </w:r>
     </w:p>
     <w:p>
@@ -21314,14 +20313,14 @@
         <w:rPr>
           <w:rFonts w:asciiTheme="minorHAnsi" w:hAnsiTheme="minorHAnsi"/>
         </w:rPr>
-        <w:t xml:space="preserve">. I tester del gioco saranno sia i fruitori finali del prodotto per valutare se l’obbiettivo finale del </w:t>
-      </w:r>
-      <w:proofErr w:type="spellStart"/>
+        <w:t xml:space="preserve">. I tester del gioco saranno sia i fruitori finali del prodotto per valutare se </w:t>
+      </w:r>
       <w:r>
         <w:rPr>
           <w:rFonts w:asciiTheme="minorHAnsi" w:hAnsiTheme="minorHAnsi"/>
         </w:rPr>
-        <w:t>Seri</w:t>
+        <w:lastRenderedPageBreak/>
+        <w:t>l’obbiettivo finale del Seri</w:t>
       </w:r>
       <w:r>
         <w:rPr>
@@ -21333,14 +20332,7 @@
         <w:rPr>
           <w:rFonts w:asciiTheme="minorHAnsi" w:hAnsiTheme="minorHAnsi"/>
         </w:rPr>
-        <w:t>us</w:t>
-      </w:r>
-      <w:proofErr w:type="spellEnd"/>
-      <w:r>
-        <w:rPr>
-          <w:rFonts w:asciiTheme="minorHAnsi" w:hAnsiTheme="minorHAnsi"/>
-        </w:rPr>
-        <w:t xml:space="preserve"> game è stato raggiunto (Divertire ed insegnare) e sia coloro che non sono i fruitori finali del prodotto ma hanno dimestichezza con il mondo dei videogiochi e poter ricevere un </w:t>
+        <w:t xml:space="preserve">us game è stato raggiunto (Divertire ed insegnare) e sia coloro che non sono i fruitori finali del prodotto ma hanno dimestichezza con il mondo dei videogiochi e poter ricevere un </w:t>
       </w:r>
       <w:r>
         <w:rPr>
@@ -21462,21 +20454,7 @@
         <w:rPr>
           <w:color w:val="538135" w:themeColor="accent6" w:themeShade="BF"/>
         </w:rPr>
-        <w:t xml:space="preserve">Questionario SUS (System </w:t>
-      </w:r>
-      <w:proofErr w:type="spellStart"/>
-      <w:r>
-        <w:rPr>
-          <w:color w:val="538135" w:themeColor="accent6" w:themeShade="BF"/>
-        </w:rPr>
-        <w:t>Usability</w:t>
-      </w:r>
-      <w:proofErr w:type="spellEnd"/>
-      <w:r>
-        <w:rPr>
-          <w:color w:val="538135" w:themeColor="accent6" w:themeShade="BF"/>
-        </w:rPr>
-        <w:t xml:space="preserve"> Scale)</w:t>
+        <w:t>Questionario SUS (System Usability Scale)</w:t>
       </w:r>
       <w:bookmarkEnd w:id="131"/>
       <w:bookmarkEnd w:id="132"/>
@@ -21499,21 +20477,7 @@
         <w:rPr>
           <w:rFonts w:asciiTheme="majorHAnsi" w:hAnsiTheme="majorHAnsi"/>
         </w:rPr>
-        <w:t xml:space="preserve">Di seguito si riporta una scheda di esempio per la compilazione del questionario SUS (System </w:t>
-      </w:r>
-      <w:proofErr w:type="spellStart"/>
-      <w:r>
-        <w:rPr>
-          <w:rFonts w:asciiTheme="majorHAnsi" w:hAnsiTheme="majorHAnsi"/>
-        </w:rPr>
-        <w:t>Usability</w:t>
-      </w:r>
-      <w:proofErr w:type="spellEnd"/>
-      <w:r>
-        <w:rPr>
-          <w:rFonts w:asciiTheme="majorHAnsi" w:hAnsiTheme="majorHAnsi"/>
-        </w:rPr>
-        <w:t xml:space="preserve"> Scale.</w:t>
+        <w:t>Di seguito si riporta una scheda di esempio per la compilazione del questionario SUS (System Usability Scale.</w:t>
       </w:r>
     </w:p>
     <w:p>
@@ -26487,15 +25451,7 @@
       <w:fldChar w:fldCharType="end"/>
     </w:r>
     <w:r>
-      <w:t xml:space="preserve"> </w:t>
-    </w:r>
-    <w:proofErr w:type="spellStart"/>
-    <w:r>
-      <w:t>Healthy</w:t>
-    </w:r>
-    <w:proofErr w:type="spellEnd"/>
-    <w:r>
-      <w:t xml:space="preserve"> Catering</w:t>
+      <w:t xml:space="preserve"> Healthy Catering</w:t>
     </w:r>
     <w:r>
       <w:t xml:space="preserve"> – PPM documentazione </w:t>
@@ -26591,14 +25547,12 @@
                               <w:rFonts w:ascii="Garamond" w:hAnsi="Garamond"/>
                             </w:rPr>
                           </w:pPr>
-                          <w:proofErr w:type="spellStart"/>
                           <w:r>
                             <w:rPr>
                               <w:rFonts w:ascii="Garamond" w:hAnsi="Garamond"/>
                             </w:rPr>
                             <w:t>CdS</w:t>
                           </w:r>
-                          <w:proofErr w:type="spellEnd"/>
                           <w:r>
                             <w:rPr>
                               <w:rFonts w:ascii="Garamond" w:hAnsi="Garamond"/>
@@ -26680,14 +25634,12 @@
                         <w:rFonts w:ascii="Garamond" w:hAnsi="Garamond"/>
                       </w:rPr>
                     </w:pPr>
-                    <w:proofErr w:type="spellStart"/>
                     <w:r>
                       <w:rPr>
                         <w:rFonts w:ascii="Garamond" w:hAnsi="Garamond"/>
                       </w:rPr>
                       <w:t>CdS</w:t>
                     </w:r>
-                    <w:proofErr w:type="spellEnd"/>
                     <w:r>
                       <w:rPr>
                         <w:rFonts w:ascii="Garamond" w:hAnsi="Garamond"/>

</xml_diff>

<commit_message>
aggiunto elenco puntato nella sezione bonus
</commit_message>
<xml_diff>
--- a/doc/pianificazione/Healthy Catering Documentazione (Gruppo 7).docx
+++ b/doc/pianificazione/Healthy Catering Documentazione (Gruppo 7).docx
@@ -18684,6 +18684,11 @@
     </w:p>
     <w:p>
       <w:pPr>
+        <w:pStyle w:val="Paragrafoelenco"/>
+        <w:numPr>
+          <w:ilvl w:val="0"/>
+          <w:numId w:val="48"/>
+        </w:numPr>
         <w:jc w:val="both"/>
         <w:rPr>
           <w:rFonts w:asciiTheme="minorHAnsi" w:hAnsiTheme="minorHAnsi" w:cstheme="minorHAnsi"/>
@@ -18710,6 +18715,11 @@
     </w:p>
     <w:p>
       <w:pPr>
+        <w:pStyle w:val="Paragrafoelenco"/>
+        <w:numPr>
+          <w:ilvl w:val="1"/>
+          <w:numId w:val="48"/>
+        </w:numPr>
         <w:jc w:val="both"/>
         <w:rPr>
           <w:rFonts w:asciiTheme="minorHAnsi" w:hAnsiTheme="minorHAnsi" w:cstheme="minorHAnsi"/>
@@ -18719,7 +18729,7 @@
         <w:rPr>
           <w:rFonts w:asciiTheme="minorHAnsi" w:hAnsiTheme="minorHAnsi" w:cstheme="minorHAnsi"/>
         </w:rPr>
-        <w:t xml:space="preserve">        un bonus del </w:t>
+        <w:t xml:space="preserve">un bonus del </w:t>
       </w:r>
       <w:r>
         <w:rPr>
@@ -18760,6 +18770,11 @@
     </w:p>
     <w:p>
       <w:pPr>
+        <w:pStyle w:val="Paragrafoelenco"/>
+        <w:numPr>
+          <w:ilvl w:val="1"/>
+          <w:numId w:val="48"/>
+        </w:numPr>
         <w:jc w:val="both"/>
         <w:rPr>
           <w:rFonts w:asciiTheme="minorHAnsi" w:hAnsiTheme="minorHAnsi" w:cstheme="minorHAnsi"/>
@@ -18769,7 +18784,7 @@
         <w:rPr>
           <w:rFonts w:asciiTheme="minorHAnsi" w:hAnsiTheme="minorHAnsi" w:cstheme="minorHAnsi"/>
         </w:rPr>
-        <w:t xml:space="preserve">        un bonus del </w:t>
+        <w:t xml:space="preserve">un bonus del </w:t>
       </w:r>
       <w:r>
         <w:rPr>
@@ -18786,6 +18801,11 @@
     </w:p>
     <w:p>
       <w:pPr>
+        <w:pStyle w:val="Paragrafoelenco"/>
+        <w:numPr>
+          <w:ilvl w:val="1"/>
+          <w:numId w:val="48"/>
+        </w:numPr>
         <w:jc w:val="both"/>
         <w:rPr>
           <w:rFonts w:asciiTheme="minorHAnsi" w:hAnsiTheme="minorHAnsi" w:cstheme="minorHAnsi"/>
@@ -18795,7 +18815,7 @@
         <w:rPr>
           <w:rFonts w:asciiTheme="minorHAnsi" w:hAnsiTheme="minorHAnsi" w:cstheme="minorHAnsi"/>
         </w:rPr>
-        <w:t xml:space="preserve">        ci sarà inoltre una sanzione, sempre del </w:t>
+        <w:t xml:space="preserve">ci sarà inoltre una sanzione, sempre del </w:t>
       </w:r>
       <w:r>
         <w:rPr>
@@ -18824,6 +18844,11 @@
     </w:p>
     <w:p>
       <w:pPr>
+        <w:pStyle w:val="Paragrafoelenco"/>
+        <w:numPr>
+          <w:ilvl w:val="0"/>
+          <w:numId w:val="48"/>
+        </w:numPr>
         <w:jc w:val="both"/>
         <w:rPr>
           <w:rFonts w:asciiTheme="minorHAnsi" w:hAnsiTheme="minorHAnsi" w:cstheme="minorHAnsi"/>
@@ -18833,11 +18858,16 @@
         <w:rPr>
           <w:rFonts w:asciiTheme="minorHAnsi" w:hAnsiTheme="minorHAnsi" w:cstheme="minorHAnsi"/>
         </w:rPr>
-        <w:t xml:space="preserve">    per quanto riguarda il punteggio invece ci sarà:</w:t>
-      </w:r>
-    </w:p>
-    <w:p>
-      <w:pPr>
+        <w:t>per quanto riguarda il punteggio invece ci sarà:</w:t>
+      </w:r>
+    </w:p>
+    <w:p>
+      <w:pPr>
+        <w:pStyle w:val="Paragrafoelenco"/>
+        <w:numPr>
+          <w:ilvl w:val="1"/>
+          <w:numId w:val="48"/>
+        </w:numPr>
         <w:jc w:val="both"/>
         <w:rPr>
           <w:rFonts w:asciiTheme="minorHAnsi" w:hAnsiTheme="minorHAnsi" w:cstheme="minorHAnsi"/>
@@ -18847,7 +18877,7 @@
         <w:rPr>
           <w:rFonts w:asciiTheme="minorHAnsi" w:hAnsiTheme="minorHAnsi" w:cstheme="minorHAnsi"/>
         </w:rPr>
-        <w:t xml:space="preserve">       un punteggio base di 100 punti </w:t>
+        <w:t xml:space="preserve">un punteggio base di 100 punti </w:t>
       </w:r>
       <w:r>
         <w:rPr>
@@ -19179,7 +19209,6 @@
           <w:rFonts w:asciiTheme="minorHAnsi" w:hAnsiTheme="minorHAnsi" w:cstheme="minorHAnsi"/>
           <w:lang w:val="en-US"/>
         </w:rPr>
-        <w:lastRenderedPageBreak/>
         <w:t>Schermata in-game</w:t>
       </w:r>
     </w:p>
@@ -26183,7 +26212,7 @@
   <w:abstractNum w:abstractNumId="4" w15:restartNumberingAfterBreak="0">
     <w:nsid w:val="07D93647"/>
     <w:multiLevelType w:val="hybridMultilevel"/>
-    <w:tmpl w:val="C0C27364"/>
+    <w:tmpl w:val="1F7C1EAC"/>
     <w:lvl w:ilvl="0" w:tplc="04100001">
       <w:start w:val="1"/>
       <w:numFmt w:val="bullet"/>
@@ -26196,7 +26225,7 @@
         <w:rFonts w:ascii="Symbol" w:hAnsi="Symbol" w:hint="default"/>
       </w:rPr>
     </w:lvl>
-    <w:lvl w:ilvl="1" w:tplc="04100003" w:tentative="1">
+    <w:lvl w:ilvl="1" w:tplc="04100003">
       <w:start w:val="1"/>
       <w:numFmt w:val="bullet"/>
       <w:lvlText w:val="o"/>

</xml_diff>

<commit_message>
aggiunto storyboard Visualizzazione ingredienti piatto
</commit_message>
<xml_diff>
--- a/doc/pianificazione/Healthy Catering Documentazione (Gruppo 7).docx
+++ b/doc/pianificazione/Healthy Catering Documentazione (Gruppo 7).docx
@@ -19432,10 +19432,10 @@
         </w:rPr>
         <w:lastRenderedPageBreak/>
         <w:drawing>
-          <wp:inline distT="0" distB="0" distL="0" distR="0" wp14:anchorId="0D04F5D0" wp14:editId="76947B6E">
+          <wp:inline distT="0" distB="0" distL="0" distR="0" wp14:anchorId="3DDBCDD6" wp14:editId="2C254848">
             <wp:extent cx="6111240" cy="2651760"/>
             <wp:effectExtent l="0" t="0" r="3810" b="0"/>
-            <wp:docPr id="28" name="Immagine 28"/>
+            <wp:docPr id="37" name="Immagine 37"/>
             <wp:cNvGraphicFramePr>
               <a:graphicFrameLocks xmlns:a="http://schemas.openxmlformats.org/drawingml/2006/main" noChangeAspect="1"/>
             </wp:cNvGraphicFramePr>
@@ -19443,7 +19443,7 @@
               <a:graphicData uri="http://schemas.openxmlformats.org/drawingml/2006/picture">
                 <pic:pic xmlns:pic="http://schemas.openxmlformats.org/drawingml/2006/picture">
                   <pic:nvPicPr>
-                    <pic:cNvPr id="0" name="Picture 1"/>
+                    <pic:cNvPr id="0" name="Picture 3"/>
                     <pic:cNvPicPr>
                       <a:picLocks noChangeAspect="1" noChangeArrowheads="1"/>
                     </pic:cNvPicPr>
@@ -19481,6 +19481,121 @@
         </w:drawing>
       </w:r>
     </w:p>
+    <w:p>
+      <w:pPr>
+        <w:pStyle w:val="Paragrafoelenco"/>
+        <w:ind w:left="0"/>
+        <w:rPr>
+          <w:rFonts w:asciiTheme="minorHAnsi" w:hAnsiTheme="minorHAnsi" w:cstheme="minorHAnsi"/>
+          <w:lang w:val="en-US"/>
+        </w:rPr>
+      </w:pPr>
+    </w:p>
+    <w:p>
+      <w:pPr>
+        <w:pStyle w:val="Paragrafoelenco"/>
+        <w:numPr>
+          <w:ilvl w:val="0"/>
+          <w:numId w:val="48"/>
+        </w:numPr>
+        <w:ind w:left="0" w:firstLine="0"/>
+        <w:rPr>
+          <w:rFonts w:asciiTheme="minorHAnsi" w:hAnsiTheme="minorHAnsi" w:cstheme="minorHAnsi"/>
+          <w:lang w:val="en-US"/>
+        </w:rPr>
+      </w:pPr>
+      <w:r>
+        <w:rPr>
+          <w:rFonts w:asciiTheme="minorHAnsi" w:hAnsiTheme="minorHAnsi" w:cstheme="minorHAnsi"/>
+          <w:lang w:val="en-US"/>
+        </w:rPr>
+        <w:t>Visualizzazione ingredienti piatto</w:t>
+      </w:r>
+    </w:p>
+    <w:p>
+      <w:pPr>
+        <w:rPr>
+          <w:rFonts w:asciiTheme="minorHAnsi" w:hAnsiTheme="minorHAnsi" w:cstheme="minorHAnsi"/>
+          <w:lang w:val="en-US"/>
+        </w:rPr>
+      </w:pPr>
+      <w:r>
+        <w:rPr>
+          <w:rFonts w:asciiTheme="minorHAnsi" w:hAnsiTheme="minorHAnsi" w:cstheme="minorHAnsi"/>
+          <w:noProof/>
+          <w:lang w:val="en-US"/>
+        </w:rPr>
+        <w:drawing>
+          <wp:inline distT="0" distB="0" distL="0" distR="0" wp14:anchorId="36A920FD" wp14:editId="7083CACA">
+            <wp:extent cx="6111240" cy="3093720"/>
+            <wp:effectExtent l="0" t="0" r="3810" b="0"/>
+            <wp:docPr id="29" name="Immagine 29"/>
+            <wp:cNvGraphicFramePr>
+              <a:graphicFrameLocks xmlns:a="http://schemas.openxmlformats.org/drawingml/2006/main" noChangeAspect="1"/>
+            </wp:cNvGraphicFramePr>
+            <a:graphic xmlns:a="http://schemas.openxmlformats.org/drawingml/2006/main">
+              <a:graphicData uri="http://schemas.openxmlformats.org/drawingml/2006/picture">
+                <pic:pic xmlns:pic="http://schemas.openxmlformats.org/drawingml/2006/picture">
+                  <pic:nvPicPr>
+                    <pic:cNvPr id="0" name="Picture 1"/>
+                    <pic:cNvPicPr>
+                      <a:picLocks noChangeAspect="1" noChangeArrowheads="1"/>
+                    </pic:cNvPicPr>
+                  </pic:nvPicPr>
+                  <pic:blipFill>
+                    <a:blip r:embed="rId44">
+                      <a:extLst>
+                        <a:ext uri="{28A0092B-C50C-407E-A947-70E740481C1C}">
+                          <a14:useLocalDpi xmlns:a14="http://schemas.microsoft.com/office/drawing/2010/main" val="0"/>
+                        </a:ext>
+                      </a:extLst>
+                    </a:blip>
+                    <a:srcRect/>
+                    <a:stretch>
+                      <a:fillRect/>
+                    </a:stretch>
+                  </pic:blipFill>
+                  <pic:spPr bwMode="auto">
+                    <a:xfrm>
+                      <a:off x="0" y="0"/>
+                      <a:ext cx="6111240" cy="3093720"/>
+                    </a:xfrm>
+                    <a:prstGeom prst="rect">
+                      <a:avLst/>
+                    </a:prstGeom>
+                    <a:noFill/>
+                    <a:ln>
+                      <a:noFill/>
+                    </a:ln>
+                  </pic:spPr>
+                </pic:pic>
+              </a:graphicData>
+            </a:graphic>
+          </wp:inline>
+        </w:drawing>
+      </w:r>
+    </w:p>
+    <w:p>
+      <w:pPr>
+        <w:pStyle w:val="Paragrafoelenco"/>
+        <w:numPr>
+          <w:ilvl w:val="0"/>
+          <w:numId w:val="48"/>
+        </w:numPr>
+        <w:ind w:left="0" w:firstLine="0"/>
+        <w:rPr>
+          <w:rFonts w:asciiTheme="minorHAnsi" w:hAnsiTheme="minorHAnsi" w:cstheme="minorHAnsi"/>
+          <w:lang w:val="en-US"/>
+        </w:rPr>
+      </w:pPr>
+      <w:r>
+        <w:rPr>
+          <w:rFonts w:asciiTheme="minorHAnsi" w:hAnsiTheme="minorHAnsi" w:cstheme="minorHAnsi"/>
+          <w:lang w:val="en-US"/>
+        </w:rPr>
+        <w:t>Visualizzazione patologie compatibili e piatti realizzabili con l’ingrediente</w:t>
+      </w:r>
+    </w:p>
     <w:p/>
     <w:p>
       <w:pPr>
@@ -19620,6 +19735,7 @@
         <w:rPr>
           <w:rFonts w:asciiTheme="minorHAnsi" w:hAnsiTheme="minorHAnsi"/>
         </w:rPr>
+        <w:lastRenderedPageBreak/>
         <w:t>Immediatezza dell’apprendimento dei comandi</w:t>
       </w:r>
     </w:p>
@@ -19773,7 +19889,6 @@
           <w:bCs/>
           <w:color w:val="385623" w:themeColor="accent6" w:themeShade="80"/>
         </w:rPr>
-        <w:lastRenderedPageBreak/>
         <w:t>Test strutturale</w:t>
       </w:r>
       <w:bookmarkEnd w:id="117"/>
@@ -20169,6 +20284,7 @@
         <w:rPr>
           <w:rFonts w:asciiTheme="minorHAnsi" w:hAnsiTheme="minorHAnsi"/>
         </w:rPr>
+        <w:lastRenderedPageBreak/>
         <w:t>Risultati Test:</w:t>
       </w:r>
     </w:p>
@@ -20342,14 +20458,7 @@
         <w:rPr>
           <w:rFonts w:asciiTheme="minorHAnsi" w:hAnsiTheme="minorHAnsi"/>
         </w:rPr>
-        <w:t xml:space="preserve">. I tester del gioco saranno sia i fruitori finali del prodotto per valutare se </w:t>
-      </w:r>
-      <w:r>
-        <w:rPr>
-          <w:rFonts w:asciiTheme="minorHAnsi" w:hAnsiTheme="minorHAnsi"/>
-        </w:rPr>
-        <w:lastRenderedPageBreak/>
-        <w:t>l’obbiettivo finale del Seri</w:t>
+        <w:t>. I tester del gioco saranno sia i fruitori finali del prodotto per valutare se l’obbiettivo finale del Seri</w:t>
       </w:r>
       <w:r>
         <w:rPr>
@@ -26212,7 +26321,7 @@
   <w:abstractNum w:abstractNumId="4" w15:restartNumberingAfterBreak="0">
     <w:nsid w:val="07D93647"/>
     <w:multiLevelType w:val="hybridMultilevel"/>
-    <w:tmpl w:val="1F7C1EAC"/>
+    <w:tmpl w:val="612AE504"/>
     <w:lvl w:ilvl="0" w:tplc="04100001">
       <w:start w:val="1"/>
       <w:numFmt w:val="bullet"/>

</xml_diff>

<commit_message>
aggiunto storyboard Visualizzazione patologie compatibili e piatti realizzabili con ingrediente
</commit_message>
<xml_diff>
--- a/doc/pianificazione/Healthy Catering Documentazione (Gruppo 7).docx
+++ b/doc/pianificazione/Healthy Catering Documentazione (Gruppo 7).docx
@@ -19596,7 +19596,62 @@
         <w:t>Visualizzazione patologie compatibili e piatti realizzabili con l’ingrediente</w:t>
       </w:r>
     </w:p>
-    <w:p/>
+    <w:p>
+      <w:r>
+        <w:rPr>
+          <w:noProof/>
+        </w:rPr>
+        <w:lastRenderedPageBreak/>
+        <w:drawing>
+          <wp:inline distT="0" distB="0" distL="0" distR="0" wp14:anchorId="58ED6A0A" wp14:editId="27F0E8A6">
+            <wp:extent cx="6103620" cy="3040380"/>
+            <wp:effectExtent l="0" t="0" r="0" b="7620"/>
+            <wp:docPr id="28" name="Immagine 28"/>
+            <wp:cNvGraphicFramePr>
+              <a:graphicFrameLocks xmlns:a="http://schemas.openxmlformats.org/drawingml/2006/main" noChangeAspect="1"/>
+            </wp:cNvGraphicFramePr>
+            <a:graphic xmlns:a="http://schemas.openxmlformats.org/drawingml/2006/main">
+              <a:graphicData uri="http://schemas.openxmlformats.org/drawingml/2006/picture">
+                <pic:pic xmlns:pic="http://schemas.openxmlformats.org/drawingml/2006/picture">
+                  <pic:nvPicPr>
+                    <pic:cNvPr id="0" name="Picture 1"/>
+                    <pic:cNvPicPr>
+                      <a:picLocks noChangeAspect="1" noChangeArrowheads="1"/>
+                    </pic:cNvPicPr>
+                  </pic:nvPicPr>
+                  <pic:blipFill>
+                    <a:blip r:embed="rId45" cstate="print">
+                      <a:extLst>
+                        <a:ext uri="{28A0092B-C50C-407E-A947-70E740481C1C}">
+                          <a14:useLocalDpi xmlns:a14="http://schemas.microsoft.com/office/drawing/2010/main" val="0"/>
+                        </a:ext>
+                      </a:extLst>
+                    </a:blip>
+                    <a:srcRect/>
+                    <a:stretch>
+                      <a:fillRect/>
+                    </a:stretch>
+                  </pic:blipFill>
+                  <pic:spPr bwMode="auto">
+                    <a:xfrm>
+                      <a:off x="0" y="0"/>
+                      <a:ext cx="6103620" cy="3040380"/>
+                    </a:xfrm>
+                    <a:prstGeom prst="rect">
+                      <a:avLst/>
+                    </a:prstGeom>
+                    <a:noFill/>
+                    <a:ln>
+                      <a:noFill/>
+                    </a:ln>
+                  </pic:spPr>
+                </pic:pic>
+              </a:graphicData>
+            </a:graphic>
+          </wp:inline>
+        </w:drawing>
+      </w:r>
+    </w:p>
     <w:p>
       <w:pPr>
         <w:pStyle w:val="Titolo1"/>
@@ -19735,7 +19790,6 @@
         <w:rPr>
           <w:rFonts w:asciiTheme="minorHAnsi" w:hAnsiTheme="minorHAnsi"/>
         </w:rPr>
-        <w:lastRenderedPageBreak/>
         <w:t>Immediatezza dell’apprendimento dei comandi</w:t>
       </w:r>
     </w:p>
@@ -19889,6 +19943,7 @@
           <w:bCs/>
           <w:color w:val="385623" w:themeColor="accent6" w:themeShade="80"/>
         </w:rPr>
+        <w:lastRenderedPageBreak/>
         <w:t>Test strutturale</w:t>
       </w:r>
       <w:bookmarkEnd w:id="117"/>
@@ -20284,7 +20339,6 @@
         <w:rPr>
           <w:rFonts w:asciiTheme="minorHAnsi" w:hAnsiTheme="minorHAnsi"/>
         </w:rPr>
-        <w:lastRenderedPageBreak/>
         <w:t>Risultati Test:</w:t>
       </w:r>
     </w:p>
@@ -20458,7 +20512,14 @@
         <w:rPr>
           <w:rFonts w:asciiTheme="minorHAnsi" w:hAnsiTheme="minorHAnsi"/>
         </w:rPr>
-        <w:t>. I tester del gioco saranno sia i fruitori finali del prodotto per valutare se l’obbiettivo finale del Seri</w:t>
+        <w:t xml:space="preserve">. I tester del gioco saranno sia i fruitori finali del prodotto per valutare se </w:t>
+      </w:r>
+      <w:r>
+        <w:rPr>
+          <w:rFonts w:asciiTheme="minorHAnsi" w:hAnsiTheme="minorHAnsi"/>
+        </w:rPr>
+        <w:lastRenderedPageBreak/>
+        <w:t>l’obbiettivo finale del Seri</w:t>
       </w:r>
       <w:r>
         <w:rPr>

</xml_diff>

<commit_message>
aggiunto flowchart Visualizzazione ingredienti piatto
</commit_message>
<xml_diff>
--- a/doc/pianificazione/Healthy Catering Documentazione (Gruppo 7).docx
+++ b/doc/pianificazione/Healthy Catering Documentazione (Gruppo 7).docx
@@ -24,6 +24,7 @@
         </w:rPr>
       </w:pPr>
       <w:bookmarkStart w:id="0" w:name="_Hlk101112660"/>
+      <w:proofErr w:type="spellStart"/>
       <w:r>
         <w:rPr>
           <w:rFonts w:eastAsiaTheme="majorEastAsia" w:cstheme="majorBidi"/>
@@ -33,7 +34,19 @@
           <w:sz w:val="72"/>
           <w:szCs w:val="56"/>
         </w:rPr>
-        <w:t>Healthy Catering</w:t>
+        <w:t>Healthy</w:t>
+      </w:r>
+      <w:proofErr w:type="spellEnd"/>
+      <w:r>
+        <w:rPr>
+          <w:rFonts w:eastAsiaTheme="majorEastAsia" w:cstheme="majorBidi"/>
+          <w:b/>
+          <w:spacing w:val="-10"/>
+          <w:kern w:val="28"/>
+          <w:sz w:val="72"/>
+          <w:szCs w:val="56"/>
+        </w:rPr>
+        <w:t xml:space="preserve"> Catering</w:t>
       </w:r>
     </w:p>
     <w:bookmarkEnd w:id="0"/>
@@ -4142,7 +4155,21 @@
         <w:rPr>
           <w:rFonts w:asciiTheme="minorHAnsi" w:hAnsiTheme="minorHAnsi" w:cstheme="minorHAnsi"/>
         </w:rPr>
-        <w:t xml:space="preserve"> ed al nustriScore del piatto</w:t>
+        <w:t xml:space="preserve"> ed al </w:t>
+      </w:r>
+      <w:proofErr w:type="spellStart"/>
+      <w:r>
+        <w:rPr>
+          <w:rFonts w:asciiTheme="minorHAnsi" w:hAnsiTheme="minorHAnsi" w:cstheme="minorHAnsi"/>
+        </w:rPr>
+        <w:t>nustriScore</w:t>
+      </w:r>
+      <w:proofErr w:type="spellEnd"/>
+      <w:r>
+        <w:rPr>
+          <w:rFonts w:asciiTheme="minorHAnsi" w:hAnsiTheme="minorHAnsi" w:cstheme="minorHAnsi"/>
+        </w:rPr>
+        <w:t xml:space="preserve"> del piatto</w:t>
       </w:r>
       <w:r>
         <w:rPr>
@@ -4162,7 +4189,21 @@
         <w:rPr>
           <w:rFonts w:asciiTheme="minorHAnsi" w:hAnsiTheme="minorHAnsi" w:cstheme="minorHAnsi"/>
         </w:rPr>
-        <w:t xml:space="preserve">Inoltre, il videogioco punta a far comprendere l’impatto ambientale della preparazione di un piatto attraverso un sistema di ranking dell’ecoScore </w:t>
+        <w:t>Inoltre, il videogioco punta a far comprendere l’impatto ambientale della preparazione di un piatto attraverso un sistema di ranking dell’</w:t>
+      </w:r>
+      <w:proofErr w:type="spellStart"/>
+      <w:r>
+        <w:rPr>
+          <w:rFonts w:asciiTheme="minorHAnsi" w:hAnsiTheme="minorHAnsi" w:cstheme="minorHAnsi"/>
+        </w:rPr>
+        <w:t>ecoScore</w:t>
+      </w:r>
+      <w:proofErr w:type="spellEnd"/>
+      <w:r>
+        <w:rPr>
+          <w:rFonts w:asciiTheme="minorHAnsi" w:hAnsiTheme="minorHAnsi" w:cstheme="minorHAnsi"/>
+        </w:rPr>
+        <w:t xml:space="preserve"> </w:t>
       </w:r>
       <w:r>
         <w:rPr>
@@ -5417,11 +5458,19 @@
         </w:rPr>
         <w:t xml:space="preserve"> </w:t>
       </w:r>
-      <w:r>
-        <w:rPr>
-          <w:rFonts w:asciiTheme="minorHAnsi" w:hAnsiTheme="minorHAnsi" w:cstheme="minorHAnsi"/>
-        </w:rPr>
-        <w:t>Aspect Ratio: 4:3 e/o 16:9</w:t>
+      <w:proofErr w:type="spellStart"/>
+      <w:r>
+        <w:rPr>
+          <w:rFonts w:asciiTheme="minorHAnsi" w:hAnsiTheme="minorHAnsi" w:cstheme="minorHAnsi"/>
+        </w:rPr>
+        <w:t>Aspect</w:t>
+      </w:r>
+      <w:proofErr w:type="spellEnd"/>
+      <w:r>
+        <w:rPr>
+          <w:rFonts w:asciiTheme="minorHAnsi" w:hAnsiTheme="minorHAnsi" w:cstheme="minorHAnsi"/>
+        </w:rPr>
+        <w:t xml:space="preserve"> Ratio: 4:3 e/o 16:9</w:t>
       </w:r>
     </w:p>
     <w:p>
@@ -5682,11 +5731,19 @@
         </w:rPr>
         <w:t xml:space="preserve"> </w:t>
       </w:r>
-      <w:r>
-        <w:rPr>
-          <w:rFonts w:asciiTheme="minorHAnsi" w:hAnsiTheme="minorHAnsi" w:cstheme="minorHAnsi"/>
-        </w:rPr>
-        <w:t>Aspect Ratio: 4:3 e/o 16:9</w:t>
+      <w:proofErr w:type="spellStart"/>
+      <w:r>
+        <w:rPr>
+          <w:rFonts w:asciiTheme="minorHAnsi" w:hAnsiTheme="minorHAnsi" w:cstheme="minorHAnsi"/>
+        </w:rPr>
+        <w:t>Aspect</w:t>
+      </w:r>
+      <w:proofErr w:type="spellEnd"/>
+      <w:r>
+        <w:rPr>
+          <w:rFonts w:asciiTheme="minorHAnsi" w:hAnsiTheme="minorHAnsi" w:cstheme="minorHAnsi"/>
+        </w:rPr>
+        <w:t xml:space="preserve"> Ratio: 4:3 e/o 16:9</w:t>
       </w:r>
     </w:p>
     <w:p>
@@ -6481,7 +6538,21 @@
         <w:rPr>
           <w:rFonts w:asciiTheme="minorHAnsi" w:hAnsiTheme="minorHAnsi" w:cstheme="minorHAnsi"/>
         </w:rPr>
-        <w:t xml:space="preserve">rientrano nella palette cromatica della frutta (verde, giallo, rosso, arancione ecc…) per ricordare la correlazione tra la sana alimentazione e </w:t>
+        <w:t xml:space="preserve">rientrano nella palette cromatica della frutta (verde, giallo, rosso, arancione </w:t>
+      </w:r>
+      <w:proofErr w:type="spellStart"/>
+      <w:r>
+        <w:rPr>
+          <w:rFonts w:asciiTheme="minorHAnsi" w:hAnsiTheme="minorHAnsi" w:cstheme="minorHAnsi"/>
+        </w:rPr>
+        <w:t>ecc</w:t>
+      </w:r>
+      <w:proofErr w:type="spellEnd"/>
+      <w:r>
+        <w:rPr>
+          <w:rFonts w:asciiTheme="minorHAnsi" w:hAnsiTheme="minorHAnsi" w:cstheme="minorHAnsi"/>
+        </w:rPr>
+        <w:t xml:space="preserve">…) per ricordare la correlazione tra la sana alimentazione e </w:t>
       </w:r>
       <w:r>
         <w:rPr>
@@ -6537,7 +6608,21 @@
         <w:rPr>
           <w:rFonts w:asciiTheme="minorHAnsi" w:hAnsiTheme="minorHAnsi" w:cstheme="minorHAnsi"/>
         </w:rPr>
-        <w:t xml:space="preserve"> il “PT Sans Narrow”. È stato scelto il seguente font poiché è un font Sans Serif, adatto </w:t>
+        <w:t xml:space="preserve"> il “PT Sans </w:t>
+      </w:r>
+      <w:proofErr w:type="spellStart"/>
+      <w:r>
+        <w:rPr>
+          <w:rFonts w:asciiTheme="minorHAnsi" w:hAnsiTheme="minorHAnsi" w:cstheme="minorHAnsi"/>
+        </w:rPr>
+        <w:t>Narrow</w:t>
+      </w:r>
+      <w:proofErr w:type="spellEnd"/>
+      <w:r>
+        <w:rPr>
+          <w:rFonts w:asciiTheme="minorHAnsi" w:hAnsiTheme="minorHAnsi" w:cstheme="minorHAnsi"/>
+        </w:rPr>
+        <w:t xml:space="preserve">”. È stato scelto il seguente font poiché è un font Sans Serif, adatto </w:t>
       </w:r>
       <w:r>
         <w:rPr>
@@ -10562,7 +10647,21 @@
         <w:rPr>
           <w:rFonts w:asciiTheme="minorHAnsi" w:hAnsiTheme="minorHAnsi" w:cstheme="minorHAnsi"/>
         </w:rPr>
-        <w:t xml:space="preserve"> necessarie per il dominio applicativo. È stata utilizzata la documentazione ufficiale di Unity come risorsa informativa legata allo </w:t>
+        <w:t xml:space="preserve"> necessarie per il dominio applicativo. È stata utilizzata la documentazione ufficiale di </w:t>
+      </w:r>
+      <w:proofErr w:type="spellStart"/>
+      <w:r>
+        <w:rPr>
+          <w:rFonts w:asciiTheme="minorHAnsi" w:hAnsiTheme="minorHAnsi" w:cstheme="minorHAnsi"/>
+        </w:rPr>
+        <w:t>Unity</w:t>
+      </w:r>
+      <w:proofErr w:type="spellEnd"/>
+      <w:r>
+        <w:rPr>
+          <w:rFonts w:asciiTheme="minorHAnsi" w:hAnsiTheme="minorHAnsi" w:cstheme="minorHAnsi"/>
+        </w:rPr>
+        <w:t xml:space="preserve"> come risorsa informativa legata allo </w:t>
       </w:r>
       <w:r>
         <w:rPr>
@@ -10588,7 +10687,23 @@
             <w:rStyle w:val="Collegamentoipertestuale"/>
             <w:rFonts w:asciiTheme="minorHAnsi" w:hAnsiTheme="minorHAnsi" w:cstheme="minorHAnsi"/>
           </w:rPr>
-          <w:t>Complete C# Unity Game Developer 3D Online Course</w:t>
+          <w:t xml:space="preserve">Complete C# </w:t>
+        </w:r>
+        <w:proofErr w:type="spellStart"/>
+        <w:r>
+          <w:rPr>
+            <w:rStyle w:val="Collegamentoipertestuale"/>
+            <w:rFonts w:asciiTheme="minorHAnsi" w:hAnsiTheme="minorHAnsi" w:cstheme="minorHAnsi"/>
+          </w:rPr>
+          <w:t>Unity</w:t>
+        </w:r>
+        <w:proofErr w:type="spellEnd"/>
+        <w:r>
+          <w:rPr>
+            <w:rStyle w:val="Collegamentoipertestuale"/>
+            <w:rFonts w:asciiTheme="minorHAnsi" w:hAnsiTheme="minorHAnsi" w:cstheme="minorHAnsi"/>
+          </w:rPr>
+          <w:t xml:space="preserve"> Game Developer 3D Online Course</w:t>
         </w:r>
       </w:hyperlink>
       <w:r>
@@ -10632,6 +10747,7 @@
       <w:bookmarkStart w:id="61" w:name="_Toc41665010"/>
       <w:bookmarkStart w:id="62" w:name="_Toc101112588"/>
       <w:bookmarkStart w:id="63" w:name="_Toc103418022"/>
+      <w:proofErr w:type="spellStart"/>
       <w:r>
         <w:rPr>
           <w:rFonts w:asciiTheme="majorHAnsi" w:hAnsiTheme="majorHAnsi" w:cstheme="majorHAnsi"/>
@@ -10642,6 +10758,7 @@
         </w:rPr>
         <w:t>Risorse</w:t>
       </w:r>
+      <w:proofErr w:type="spellEnd"/>
       <w:r>
         <w:rPr>
           <w:rFonts w:asciiTheme="majorHAnsi" w:hAnsiTheme="majorHAnsi" w:cstheme="majorHAnsi"/>
@@ -10780,12 +10897,14 @@
           <w:rFonts w:asciiTheme="minorHAnsi" w:hAnsiTheme="minorHAnsi" w:cstheme="minorHAnsi"/>
         </w:rPr>
       </w:pPr>
+      <w:proofErr w:type="spellStart"/>
       <w:r>
         <w:rPr>
           <w:rFonts w:asciiTheme="minorHAnsi" w:hAnsiTheme="minorHAnsi" w:cstheme="minorHAnsi"/>
         </w:rPr>
         <w:t>Git</w:t>
       </w:r>
+      <w:proofErr w:type="spellEnd"/>
       <w:r>
         <w:rPr>
           <w:rFonts w:asciiTheme="minorHAnsi" w:hAnsiTheme="minorHAnsi" w:cstheme="minorHAnsi"/>
@@ -10814,12 +10933,14 @@
           <w:rFonts w:asciiTheme="minorHAnsi" w:hAnsiTheme="minorHAnsi" w:cstheme="minorHAnsi"/>
         </w:rPr>
       </w:pPr>
+      <w:proofErr w:type="spellStart"/>
       <w:r>
         <w:rPr>
           <w:rFonts w:asciiTheme="minorHAnsi" w:hAnsiTheme="minorHAnsi" w:cstheme="minorHAnsi"/>
         </w:rPr>
         <w:t>Drawio</w:t>
       </w:r>
+      <w:proofErr w:type="spellEnd"/>
     </w:p>
     <w:p>
       <w:pPr>
@@ -10867,7 +10988,63 @@
         <w:rPr>
           <w:rFonts w:asciiTheme="minorHAnsi" w:hAnsiTheme="minorHAnsi" w:cstheme="minorHAnsi"/>
         </w:rPr>
-        <w:t xml:space="preserve">Verranno utilizzati asset presenti nei pack “Polygon City”, “Polygon Farmer”, “Polygon Prototype Pack” in possesso da Cassano Francesco Saverio. </w:t>
+        <w:t>Verranno utilizzati asset presenti nei pack “</w:t>
+      </w:r>
+      <w:proofErr w:type="spellStart"/>
+      <w:r>
+        <w:rPr>
+          <w:rFonts w:asciiTheme="minorHAnsi" w:hAnsiTheme="minorHAnsi" w:cstheme="minorHAnsi"/>
+        </w:rPr>
+        <w:t>Polygon</w:t>
+      </w:r>
+      <w:proofErr w:type="spellEnd"/>
+      <w:r>
+        <w:rPr>
+          <w:rFonts w:asciiTheme="minorHAnsi" w:hAnsiTheme="minorHAnsi" w:cstheme="minorHAnsi"/>
+        </w:rPr>
+        <w:t xml:space="preserve"> City”, “</w:t>
+      </w:r>
+      <w:proofErr w:type="spellStart"/>
+      <w:r>
+        <w:rPr>
+          <w:rFonts w:asciiTheme="minorHAnsi" w:hAnsiTheme="minorHAnsi" w:cstheme="minorHAnsi"/>
+        </w:rPr>
+        <w:t>Polygon</w:t>
+      </w:r>
+      <w:proofErr w:type="spellEnd"/>
+      <w:r>
+        <w:rPr>
+          <w:rFonts w:asciiTheme="minorHAnsi" w:hAnsiTheme="minorHAnsi" w:cstheme="minorHAnsi"/>
+        </w:rPr>
+        <w:t xml:space="preserve"> Farmer”, “</w:t>
+      </w:r>
+      <w:proofErr w:type="spellStart"/>
+      <w:r>
+        <w:rPr>
+          <w:rFonts w:asciiTheme="minorHAnsi" w:hAnsiTheme="minorHAnsi" w:cstheme="minorHAnsi"/>
+        </w:rPr>
+        <w:t>Polygon</w:t>
+      </w:r>
+      <w:proofErr w:type="spellEnd"/>
+      <w:r>
+        <w:rPr>
+          <w:rFonts w:asciiTheme="minorHAnsi" w:hAnsiTheme="minorHAnsi" w:cstheme="minorHAnsi"/>
+        </w:rPr>
+        <w:t xml:space="preserve"> </w:t>
+      </w:r>
+      <w:proofErr w:type="spellStart"/>
+      <w:r>
+        <w:rPr>
+          <w:rFonts w:asciiTheme="minorHAnsi" w:hAnsiTheme="minorHAnsi" w:cstheme="minorHAnsi"/>
+        </w:rPr>
+        <w:t>Prototype</w:t>
+      </w:r>
+      <w:proofErr w:type="spellEnd"/>
+      <w:r>
+        <w:rPr>
+          <w:rFonts w:asciiTheme="minorHAnsi" w:hAnsiTheme="minorHAnsi" w:cstheme="minorHAnsi"/>
+        </w:rPr>
+        <w:t xml:space="preserve"> Pack” in possesso da Cassano Francesco Saverio. </w:t>
       </w:r>
       <w:r>
         <w:rPr>
@@ -10879,7 +11056,21 @@
         <w:rPr>
           <w:rFonts w:asciiTheme="minorHAnsi" w:hAnsiTheme="minorHAnsi" w:cstheme="minorHAnsi"/>
         </w:rPr>
-        <w:t xml:space="preserve"> saranno reperiti dall’asset store di Unity. L’interfaccia grafica </w:t>
+        <w:t xml:space="preserve"> saranno reperiti dall’asset store di </w:t>
+      </w:r>
+      <w:proofErr w:type="spellStart"/>
+      <w:r>
+        <w:rPr>
+          <w:rFonts w:asciiTheme="minorHAnsi" w:hAnsiTheme="minorHAnsi" w:cstheme="minorHAnsi"/>
+        </w:rPr>
+        <w:t>Unity</w:t>
+      </w:r>
+      <w:proofErr w:type="spellEnd"/>
+      <w:r>
+        <w:rPr>
+          <w:rFonts w:asciiTheme="minorHAnsi" w:hAnsiTheme="minorHAnsi" w:cstheme="minorHAnsi"/>
+        </w:rPr>
+        <w:t xml:space="preserve">. L’interfaccia grafica </w:t>
       </w:r>
       <w:r>
         <w:rPr>
@@ -10897,7 +11088,21 @@
         <w:rPr>
           <w:rFonts w:asciiTheme="minorHAnsi" w:hAnsiTheme="minorHAnsi" w:cstheme="minorHAnsi"/>
         </w:rPr>
-        <w:t>, sfondi ecc…)</w:t>
+        <w:t xml:space="preserve">, sfondi </w:t>
+      </w:r>
+      <w:proofErr w:type="spellStart"/>
+      <w:r>
+        <w:rPr>
+          <w:rFonts w:asciiTheme="minorHAnsi" w:hAnsiTheme="minorHAnsi" w:cstheme="minorHAnsi"/>
+        </w:rPr>
+        <w:t>ecc</w:t>
+      </w:r>
+      <w:proofErr w:type="spellEnd"/>
+      <w:r>
+        <w:rPr>
+          <w:rFonts w:asciiTheme="minorHAnsi" w:hAnsiTheme="minorHAnsi" w:cstheme="minorHAnsi"/>
+        </w:rPr>
+        <w:t>…)</w:t>
       </w:r>
       <w:r>
         <w:rPr>
@@ -10947,15 +11152,31 @@
         </w:rPr>
         <w:t xml:space="preserve"> dal sito “</w:t>
       </w:r>
-      <w:hyperlink r:id="rId14" w:anchor="/" w:history="1">
-        <w:r>
-          <w:rPr>
-            <w:rStyle w:val="Collegamentoipertestuale"/>
-            <w:rFonts w:asciiTheme="minorHAnsi" w:hAnsiTheme="minorHAnsi" w:cstheme="minorHAnsi"/>
-          </w:rPr>
-          <w:t>Mixamo</w:t>
-        </w:r>
-      </w:hyperlink>
+      <w:proofErr w:type="spellStart"/>
+      <w:r>
+        <w:fldChar w:fldCharType="begin"/>
+      </w:r>
+      <w:r>
+        <w:instrText xml:space="preserve"> HYPERLINK "https://www.mixamo.com/" \l "/" </w:instrText>
+      </w:r>
+      <w:r>
+        <w:fldChar w:fldCharType="separate"/>
+      </w:r>
+      <w:r>
+        <w:rPr>
+          <w:rStyle w:val="Collegamentoipertestuale"/>
+          <w:rFonts w:asciiTheme="minorHAnsi" w:hAnsiTheme="minorHAnsi" w:cstheme="minorHAnsi"/>
+        </w:rPr>
+        <w:t>Mixamo</w:t>
+      </w:r>
+      <w:proofErr w:type="spellEnd"/>
+      <w:r>
+        <w:rPr>
+          <w:rStyle w:val="Collegamentoipertestuale"/>
+          <w:rFonts w:asciiTheme="minorHAnsi" w:hAnsiTheme="minorHAnsi" w:cstheme="minorHAnsi"/>
+        </w:rPr>
+        <w:fldChar w:fldCharType="end"/>
+      </w:r>
       <w:r>
         <w:rPr>
           <w:rFonts w:asciiTheme="minorHAnsi" w:hAnsiTheme="minorHAnsi" w:cstheme="minorHAnsi"/>
@@ -11130,6 +11351,7 @@
         </w:rPr>
         <w:t xml:space="preserve">Il </w:t>
       </w:r>
+      <w:proofErr w:type="spellStart"/>
       <w:r>
         <w:rPr>
           <w:rFonts w:asciiTheme="minorHAnsi" w:hAnsiTheme="minorHAnsi" w:cstheme="minorHAnsi"/>
@@ -11140,7 +11362,21 @@
         <w:rPr>
           <w:rFonts w:asciiTheme="minorHAnsi" w:hAnsiTheme="minorHAnsi" w:cstheme="minorHAnsi"/>
         </w:rPr>
-        <w:t>erious game Healt</w:t>
+        <w:t>erious</w:t>
+      </w:r>
+      <w:proofErr w:type="spellEnd"/>
+      <w:r>
+        <w:rPr>
+          <w:rFonts w:asciiTheme="minorHAnsi" w:hAnsiTheme="minorHAnsi" w:cstheme="minorHAnsi"/>
+        </w:rPr>
+        <w:t xml:space="preserve"> game </w:t>
+      </w:r>
+      <w:proofErr w:type="spellStart"/>
+      <w:r>
+        <w:rPr>
+          <w:rFonts w:asciiTheme="minorHAnsi" w:hAnsiTheme="minorHAnsi" w:cstheme="minorHAnsi"/>
+        </w:rPr>
+        <w:t>Healt</w:t>
       </w:r>
       <w:r>
         <w:rPr>
@@ -11152,7 +11388,14 @@
         <w:rPr>
           <w:rFonts w:asciiTheme="minorHAnsi" w:hAnsiTheme="minorHAnsi" w:cstheme="minorHAnsi"/>
         </w:rPr>
-        <w:t>y Catering ha lo scopo di istruire i giocatori all’alimentazione sana e rispettosa dell’ambiente illustrando la correlazione fra un piatto da mangiare, la corrispettiva</w:t>
+        <w:t>y</w:t>
+      </w:r>
+      <w:proofErr w:type="spellEnd"/>
+      <w:r>
+        <w:rPr>
+          <w:rFonts w:asciiTheme="minorHAnsi" w:hAnsiTheme="minorHAnsi" w:cstheme="minorHAnsi"/>
+        </w:rPr>
+        <w:t xml:space="preserve"> Catering ha lo scopo di istruire i giocatori all’alimentazione sana e rispettosa dell’ambiente illustrando la correlazione fra un piatto da mangiare, la corrispettiva</w:t>
       </w:r>
       <w:r>
         <w:rPr>
@@ -11221,6 +11464,7 @@
         </w:rPr>
         <w:t xml:space="preserve">Il </w:t>
       </w:r>
+      <w:proofErr w:type="spellStart"/>
       <w:r>
         <w:rPr>
           <w:rFonts w:asciiTheme="minorHAnsi" w:hAnsiTheme="minorHAnsi" w:cstheme="minorHAnsi"/>
@@ -11231,7 +11475,21 @@
         <w:rPr>
           <w:rFonts w:asciiTheme="minorHAnsi" w:hAnsiTheme="minorHAnsi" w:cstheme="minorHAnsi"/>
         </w:rPr>
-        <w:t>erious game Healt</w:t>
+        <w:t>erious</w:t>
+      </w:r>
+      <w:proofErr w:type="spellEnd"/>
+      <w:r>
+        <w:rPr>
+          <w:rFonts w:asciiTheme="minorHAnsi" w:hAnsiTheme="minorHAnsi" w:cstheme="minorHAnsi"/>
+        </w:rPr>
+        <w:t xml:space="preserve"> game </w:t>
+      </w:r>
+      <w:proofErr w:type="spellStart"/>
+      <w:r>
+        <w:rPr>
+          <w:rFonts w:asciiTheme="minorHAnsi" w:hAnsiTheme="minorHAnsi" w:cstheme="minorHAnsi"/>
+        </w:rPr>
+        <w:t>Healt</w:t>
       </w:r>
       <w:r>
         <w:rPr>
@@ -11243,7 +11501,14 @@
         <w:rPr>
           <w:rFonts w:asciiTheme="minorHAnsi" w:hAnsiTheme="minorHAnsi" w:cstheme="minorHAnsi"/>
         </w:rPr>
-        <w:t>y Catering presenta i seguenti concetti:</w:t>
+        <w:t>y</w:t>
+      </w:r>
+      <w:proofErr w:type="spellEnd"/>
+      <w:r>
+        <w:rPr>
+          <w:rFonts w:asciiTheme="minorHAnsi" w:hAnsiTheme="minorHAnsi" w:cstheme="minorHAnsi"/>
+        </w:rPr>
+        <w:t xml:space="preserve"> Catering presenta i seguenti concetti:</w:t>
       </w:r>
     </w:p>
     <w:p>
@@ -11631,7 +11896,35 @@
         <w:rPr>
           <w:rFonts w:asciiTheme="minorHAnsi" w:hAnsiTheme="minorHAnsi" w:cstheme="minorHAnsi"/>
         </w:rPr>
-        <w:t>Il giocatore selezionerà una portata in base alle pietanze disponibili ed alle patologie del cliente (con annessa relativa dieta), verrà generata una lista di piatti ordinati dal più affine al meno affine; in base a quanto selezionato dal giocatore gli verrà assegnato un punteggio da aggiungere a quello base. A parità di affinità tra patologie e dieta del cliente i piatti verranno ordinati anche in base al ecoScore e nutriScore.</w:t>
+        <w:t xml:space="preserve">Il giocatore selezionerà una portata in base alle pietanze disponibili ed alle patologie del cliente (con annessa relativa dieta), verrà generata una lista di piatti ordinati dal più affine al meno affine; in base a quanto selezionato dal giocatore gli verrà assegnato un punteggio da aggiungere a quello base. A parità di affinità tra patologie e dieta del cliente i piatti verranno ordinati anche in base al </w:t>
+      </w:r>
+      <w:proofErr w:type="spellStart"/>
+      <w:r>
+        <w:rPr>
+          <w:rFonts w:asciiTheme="minorHAnsi" w:hAnsiTheme="minorHAnsi" w:cstheme="minorHAnsi"/>
+        </w:rPr>
+        <w:t>ecoScore</w:t>
+      </w:r>
+      <w:proofErr w:type="spellEnd"/>
+      <w:r>
+        <w:rPr>
+          <w:rFonts w:asciiTheme="minorHAnsi" w:hAnsiTheme="minorHAnsi" w:cstheme="minorHAnsi"/>
+        </w:rPr>
+        <w:t xml:space="preserve"> e </w:t>
+      </w:r>
+      <w:proofErr w:type="spellStart"/>
+      <w:r>
+        <w:rPr>
+          <w:rFonts w:asciiTheme="minorHAnsi" w:hAnsiTheme="minorHAnsi" w:cstheme="minorHAnsi"/>
+        </w:rPr>
+        <w:t>nutriScore</w:t>
+      </w:r>
+      <w:proofErr w:type="spellEnd"/>
+      <w:r>
+        <w:rPr>
+          <w:rFonts w:asciiTheme="minorHAnsi" w:hAnsiTheme="minorHAnsi" w:cstheme="minorHAnsi"/>
+        </w:rPr>
+        <w:t>.</w:t>
       </w:r>
       <w:r>
         <w:rPr>
@@ -11777,6 +12070,7 @@
         </w:rPr>
         <w:t xml:space="preserve">Qui di seguito sono elencate le skill che i giocatori potranno acquisire attraverso il </w:t>
       </w:r>
+      <w:proofErr w:type="spellStart"/>
       <w:r>
         <w:rPr>
           <w:rFonts w:asciiTheme="minorHAnsi" w:hAnsiTheme="minorHAnsi" w:cstheme="minorHAnsi"/>
@@ -11787,7 +12081,14 @@
         <w:rPr>
           <w:rFonts w:asciiTheme="minorHAnsi" w:hAnsiTheme="minorHAnsi" w:cstheme="minorHAnsi"/>
         </w:rPr>
-        <w:t>erious game:</w:t>
+        <w:t>erious</w:t>
+      </w:r>
+      <w:proofErr w:type="spellEnd"/>
+      <w:r>
+        <w:rPr>
+          <w:rFonts w:asciiTheme="minorHAnsi" w:hAnsiTheme="minorHAnsi" w:cstheme="minorHAnsi"/>
+        </w:rPr>
+        <w:t xml:space="preserve"> game:</w:t>
       </w:r>
     </w:p>
     <w:p>
@@ -11961,7 +12262,7 @@
                     <pic:cNvPicPr/>
                   </pic:nvPicPr>
                   <pic:blipFill>
-                    <a:blip r:embed="rId15">
+                    <a:blip r:embed="rId14">
                       <a:extLst>
                         <a:ext uri="{28A0092B-C50C-407E-A947-70E740481C1C}">
                           <a14:useLocalDpi xmlns:a14="http://schemas.microsoft.com/office/drawing/2010/main" val="0"/>
@@ -12039,7 +12340,14 @@
         <w:rPr>
           <w:rFonts w:asciiTheme="minorHAnsi" w:hAnsiTheme="minorHAnsi" w:cstheme="minorHAnsi"/>
         </w:rPr>
-        <w:t>L’idea alla base del gioco Healt</w:t>
+        <w:t xml:space="preserve">L’idea alla base del gioco </w:t>
+      </w:r>
+      <w:proofErr w:type="spellStart"/>
+      <w:r>
+        <w:rPr>
+          <w:rFonts w:asciiTheme="minorHAnsi" w:hAnsiTheme="minorHAnsi" w:cstheme="minorHAnsi"/>
+        </w:rPr>
+        <w:t>Healt</w:t>
       </w:r>
       <w:r>
         <w:rPr>
@@ -12051,7 +12359,14 @@
         <w:rPr>
           <w:rFonts w:asciiTheme="minorHAnsi" w:hAnsiTheme="minorHAnsi" w:cstheme="minorHAnsi"/>
         </w:rPr>
-        <w:t>y Catering è quella di istruire i giocatori alla scelta dei piatti migliori sia dal punto di vista medico che ambientale.</w:t>
+        <w:t>y</w:t>
+      </w:r>
+      <w:proofErr w:type="spellEnd"/>
+      <w:r>
+        <w:rPr>
+          <w:rFonts w:asciiTheme="minorHAnsi" w:hAnsiTheme="minorHAnsi" w:cstheme="minorHAnsi"/>
+        </w:rPr>
+        <w:t xml:space="preserve"> Catering è quella di istruire i giocatori alla scelta dei piatti migliori sia dal punto di vista medico che ambientale.</w:t>
       </w:r>
     </w:p>
     <w:p>
@@ -12511,7 +12826,35 @@
         <w:rPr>
           <w:rFonts w:asciiTheme="minorHAnsi" w:hAnsiTheme="minorHAnsi" w:cstheme="minorHAnsi"/>
         </w:rPr>
-        <w:t xml:space="preserve"> verrà generata una lista di piatti ordinati, dal più affine al meno affine, in base alle patologie e alla dieta del cliente, e a parità di affinità in base al costoEco e nutriScore (e in base alla posizione del piatto scelto dal giocatore in questa lista) verrà assegnato un punteggio.</w:t>
+        <w:t xml:space="preserve"> verrà generata una lista di piatti ordinati, dal più affine al meno affine, in base alle patologie e alla dieta del cliente, e a parità di affinità in base al </w:t>
+      </w:r>
+      <w:proofErr w:type="spellStart"/>
+      <w:r>
+        <w:rPr>
+          <w:rFonts w:asciiTheme="minorHAnsi" w:hAnsiTheme="minorHAnsi" w:cstheme="minorHAnsi"/>
+        </w:rPr>
+        <w:t>costoEco</w:t>
+      </w:r>
+      <w:proofErr w:type="spellEnd"/>
+      <w:r>
+        <w:rPr>
+          <w:rFonts w:asciiTheme="minorHAnsi" w:hAnsiTheme="minorHAnsi" w:cstheme="minorHAnsi"/>
+        </w:rPr>
+        <w:t xml:space="preserve"> e </w:t>
+      </w:r>
+      <w:proofErr w:type="spellStart"/>
+      <w:r>
+        <w:rPr>
+          <w:rFonts w:asciiTheme="minorHAnsi" w:hAnsiTheme="minorHAnsi" w:cstheme="minorHAnsi"/>
+        </w:rPr>
+        <w:t>nutriScore</w:t>
+      </w:r>
+      <w:proofErr w:type="spellEnd"/>
+      <w:r>
+        <w:rPr>
+          <w:rFonts w:asciiTheme="minorHAnsi" w:hAnsiTheme="minorHAnsi" w:cstheme="minorHAnsi"/>
+        </w:rPr>
+        <w:t xml:space="preserve"> (e in base alla posizione del piatto scelto dal giocatore in questa lista) verrà assegnato un punteggio.</w:t>
       </w:r>
     </w:p>
     <w:p>
@@ -12648,7 +12991,35 @@
         <w:rPr>
           <w:rFonts w:asciiTheme="minorHAnsi" w:hAnsiTheme="minorHAnsi" w:cstheme="minorHAnsi"/>
         </w:rPr>
-        <w:t>bonus affinità = + 5% sul prezzo base se il piatto è affine al cliente (patologie e dieta) -5% sul prezzo base se il piatto non è affine al cliente, ed extra bonus di 3% o 2% o 1% se il piatto è rispettivamente in prima, seconda o terza posizione nella lista dei piatti ordinati dal migliore al peggiore in base all’affinità con patologie e dieta e nutriscore e ecoScore.</w:t>
+        <w:t xml:space="preserve">bonus affinità = + 5% sul prezzo base se il piatto è affine al cliente (patologie e dieta) -5% sul prezzo base se il piatto non è affine al cliente, ed extra bonus di 3% o 2% o 1% se il piatto è rispettivamente in prima, seconda o terza posizione nella lista dei piatti ordinati dal migliore al peggiore in base all’affinità con patologie e dieta e </w:t>
+      </w:r>
+      <w:proofErr w:type="spellStart"/>
+      <w:r>
+        <w:rPr>
+          <w:rFonts w:asciiTheme="minorHAnsi" w:hAnsiTheme="minorHAnsi" w:cstheme="minorHAnsi"/>
+        </w:rPr>
+        <w:t>nutriscore</w:t>
+      </w:r>
+      <w:proofErr w:type="spellEnd"/>
+      <w:r>
+        <w:rPr>
+          <w:rFonts w:asciiTheme="minorHAnsi" w:hAnsiTheme="minorHAnsi" w:cstheme="minorHAnsi"/>
+        </w:rPr>
+        <w:t xml:space="preserve"> e </w:t>
+      </w:r>
+      <w:proofErr w:type="spellStart"/>
+      <w:r>
+        <w:rPr>
+          <w:rFonts w:asciiTheme="minorHAnsi" w:hAnsiTheme="minorHAnsi" w:cstheme="minorHAnsi"/>
+        </w:rPr>
+        <w:t>ecoScore</w:t>
+      </w:r>
+      <w:proofErr w:type="spellEnd"/>
+      <w:r>
+        <w:rPr>
+          <w:rFonts w:asciiTheme="minorHAnsi" w:hAnsiTheme="minorHAnsi" w:cstheme="minorHAnsi"/>
+        </w:rPr>
+        <w:t>.</w:t>
       </w:r>
     </w:p>
     <w:p>
@@ -12798,7 +13169,14 @@
         <w:rPr>
           <w:rFonts w:asciiTheme="minorHAnsi" w:hAnsiTheme="minorHAnsi" w:cstheme="minorHAnsi"/>
         </w:rPr>
-        <w:t>bonus nutri</w:t>
+        <w:t xml:space="preserve">bonus </w:t>
+      </w:r>
+      <w:proofErr w:type="spellStart"/>
+      <w:r>
+        <w:rPr>
+          <w:rFonts w:asciiTheme="minorHAnsi" w:hAnsiTheme="minorHAnsi" w:cstheme="minorHAnsi"/>
+        </w:rPr>
+        <w:t>nutri</w:t>
       </w:r>
       <w:r>
         <w:rPr>
@@ -12810,7 +13188,21 @@
         <w:rPr>
           <w:rFonts w:asciiTheme="minorHAnsi" w:hAnsiTheme="minorHAnsi" w:cstheme="minorHAnsi"/>
         </w:rPr>
-        <w:t>core = in base al nutri</w:t>
+        <w:t>core</w:t>
+      </w:r>
+      <w:proofErr w:type="spellEnd"/>
+      <w:r>
+        <w:rPr>
+          <w:rFonts w:asciiTheme="minorHAnsi" w:hAnsiTheme="minorHAnsi" w:cstheme="minorHAnsi"/>
+        </w:rPr>
+        <w:t xml:space="preserve"> = in base al </w:t>
+      </w:r>
+      <w:proofErr w:type="spellStart"/>
+      <w:r>
+        <w:rPr>
+          <w:rFonts w:asciiTheme="minorHAnsi" w:hAnsiTheme="minorHAnsi" w:cstheme="minorHAnsi"/>
+        </w:rPr>
+        <w:t>nutri</w:t>
       </w:r>
       <w:r>
         <w:rPr>
@@ -12822,7 +13214,14 @@
         <w:rPr>
           <w:rFonts w:asciiTheme="minorHAnsi" w:hAnsiTheme="minorHAnsi" w:cstheme="minorHAnsi"/>
         </w:rPr>
-        <w:t>core:</w:t>
+        <w:t>core</w:t>
+      </w:r>
+      <w:proofErr w:type="spellEnd"/>
+      <w:r>
+        <w:rPr>
+          <w:rFonts w:asciiTheme="minorHAnsi" w:hAnsiTheme="minorHAnsi" w:cstheme="minorHAnsi"/>
+        </w:rPr>
+        <w:t>:</w:t>
       </w:r>
     </w:p>
     <w:p>
@@ -13004,7 +13403,28 @@
         <w:rPr>
           <w:rFonts w:asciiTheme="minorHAnsi" w:hAnsiTheme="minorHAnsi" w:cstheme="minorHAnsi"/>
         </w:rPr>
-        <w:t>bonus ecoScore = in base al valore dell’eco</w:t>
+        <w:t xml:space="preserve">bonus </w:t>
+      </w:r>
+      <w:proofErr w:type="spellStart"/>
+      <w:r>
+        <w:rPr>
+          <w:rFonts w:asciiTheme="minorHAnsi" w:hAnsiTheme="minorHAnsi" w:cstheme="minorHAnsi"/>
+        </w:rPr>
+        <w:t>ecoScore</w:t>
+      </w:r>
+      <w:proofErr w:type="spellEnd"/>
+      <w:r>
+        <w:rPr>
+          <w:rFonts w:asciiTheme="minorHAnsi" w:hAnsiTheme="minorHAnsi" w:cstheme="minorHAnsi"/>
+        </w:rPr>
+        <w:t xml:space="preserve"> = in base al valore dell’</w:t>
+      </w:r>
+      <w:proofErr w:type="spellStart"/>
+      <w:r>
+        <w:rPr>
+          <w:rFonts w:asciiTheme="minorHAnsi" w:hAnsiTheme="minorHAnsi" w:cstheme="minorHAnsi"/>
+        </w:rPr>
+        <w:t>eco</w:t>
       </w:r>
       <w:r>
         <w:rPr>
@@ -13016,7 +13436,14 @@
         <w:rPr>
           <w:rFonts w:asciiTheme="minorHAnsi" w:hAnsiTheme="minorHAnsi" w:cstheme="minorHAnsi"/>
         </w:rPr>
-        <w:t xml:space="preserve">core: </w:t>
+        <w:t>core</w:t>
+      </w:r>
+      <w:proofErr w:type="spellEnd"/>
+      <w:r>
+        <w:rPr>
+          <w:rFonts w:asciiTheme="minorHAnsi" w:hAnsiTheme="minorHAnsi" w:cstheme="minorHAnsi"/>
+        </w:rPr>
+        <w:t xml:space="preserve">: </w:t>
       </w:r>
     </w:p>
     <w:p>
@@ -14007,6 +14434,7 @@
       <w:bookmarkStart w:id="97" w:name="_Toc101112599"/>
       <w:bookmarkStart w:id="98" w:name="_Toc101113488"/>
       <w:bookmarkStart w:id="99" w:name="_Toc103418034"/>
+      <w:proofErr w:type="spellStart"/>
       <w:r>
         <w:rPr>
           <w:color w:val="385623" w:themeColor="accent6" w:themeShade="80"/>
@@ -14017,6 +14445,7 @@
       <w:bookmarkEnd w:id="97"/>
       <w:bookmarkEnd w:id="98"/>
       <w:bookmarkEnd w:id="99"/>
+      <w:proofErr w:type="spellEnd"/>
     </w:p>
     <w:p>
       <w:pPr>
@@ -14030,13 +14459,31 @@
           <w:lang w:val="en-US"/>
         </w:rPr>
       </w:pPr>
-      <w:r>
-        <w:rPr>
-          <w:rFonts w:asciiTheme="minorHAnsi" w:hAnsiTheme="minorHAnsi" w:cstheme="minorHAnsi"/>
-          <w:lang w:val="en-US"/>
-        </w:rPr>
-        <w:t>Schermata iniziale</w:t>
-      </w:r>
+      <w:proofErr w:type="spellStart"/>
+      <w:r>
+        <w:rPr>
+          <w:rFonts w:asciiTheme="minorHAnsi" w:hAnsiTheme="minorHAnsi" w:cstheme="minorHAnsi"/>
+          <w:lang w:val="en-US"/>
+        </w:rPr>
+        <w:t>Schermata</w:t>
+      </w:r>
+      <w:proofErr w:type="spellEnd"/>
+      <w:r>
+        <w:rPr>
+          <w:rFonts w:asciiTheme="minorHAnsi" w:hAnsiTheme="minorHAnsi" w:cstheme="minorHAnsi"/>
+          <w:lang w:val="en-US"/>
+        </w:rPr>
+        <w:t xml:space="preserve"> </w:t>
+      </w:r>
+      <w:proofErr w:type="spellStart"/>
+      <w:r>
+        <w:rPr>
+          <w:rFonts w:asciiTheme="minorHAnsi" w:hAnsiTheme="minorHAnsi" w:cstheme="minorHAnsi"/>
+          <w:lang w:val="en-US"/>
+        </w:rPr>
+        <w:t>iniziale</w:t>
+      </w:r>
+      <w:proofErr w:type="spellEnd"/>
       <w:r>
         <w:rPr>
           <w:rFonts w:asciiTheme="minorHAnsi" w:hAnsiTheme="minorHAnsi" w:cstheme="minorHAnsi"/>
@@ -14075,7 +14522,7 @@
                     <pic:cNvPicPr/>
                   </pic:nvPicPr>
                   <pic:blipFill>
-                    <a:blip r:embed="rId16">
+                    <a:blip r:embed="rId15">
                       <a:extLst>
                         <a:ext uri="{28A0092B-C50C-407E-A947-70E740481C1C}">
                           <a14:useLocalDpi xmlns:a14="http://schemas.microsoft.com/office/drawing/2010/main" val="0"/>
@@ -14146,8 +14593,33 @@
           <w:rFonts w:asciiTheme="minorHAnsi" w:hAnsiTheme="minorHAnsi" w:cstheme="minorHAnsi"/>
           <w:lang w:val="en-US"/>
         </w:rPr>
-        <w:t>Menu Selezione Livello</w:t>
-      </w:r>
+        <w:t xml:space="preserve">Menu </w:t>
+      </w:r>
+      <w:proofErr w:type="spellStart"/>
+      <w:r>
+        <w:rPr>
+          <w:rFonts w:asciiTheme="minorHAnsi" w:hAnsiTheme="minorHAnsi" w:cstheme="minorHAnsi"/>
+          <w:lang w:val="en-US"/>
+        </w:rPr>
+        <w:t>Selezione</w:t>
+      </w:r>
+      <w:proofErr w:type="spellEnd"/>
+      <w:r>
+        <w:rPr>
+          <w:rFonts w:asciiTheme="minorHAnsi" w:hAnsiTheme="minorHAnsi" w:cstheme="minorHAnsi"/>
+          <w:lang w:val="en-US"/>
+        </w:rPr>
+        <w:t xml:space="preserve"> </w:t>
+      </w:r>
+      <w:proofErr w:type="spellStart"/>
+      <w:r>
+        <w:rPr>
+          <w:rFonts w:asciiTheme="minorHAnsi" w:hAnsiTheme="minorHAnsi" w:cstheme="minorHAnsi"/>
+          <w:lang w:val="en-US"/>
+        </w:rPr>
+        <w:t>Livello</w:t>
+      </w:r>
+      <w:proofErr w:type="spellEnd"/>
     </w:p>
     <w:p>
       <w:pPr>
@@ -14179,7 +14651,7 @@
                     <pic:cNvPicPr/>
                   </pic:nvPicPr>
                   <pic:blipFill>
-                    <a:blip r:embed="rId17">
+                    <a:blip r:embed="rId16">
                       <a:extLst>
                         <a:ext uri="{28A0092B-C50C-407E-A947-70E740481C1C}">
                           <a14:useLocalDpi xmlns:a14="http://schemas.microsoft.com/office/drawing/2010/main" val="0"/>
@@ -14340,8 +14812,17 @@
           <w:rFonts w:asciiTheme="minorHAnsi" w:hAnsiTheme="minorHAnsi" w:cstheme="minorHAnsi"/>
           <w:lang w:val="en-US"/>
         </w:rPr>
-        <w:t>Menu opzioni</w:t>
-      </w:r>
+        <w:t xml:space="preserve">Menu </w:t>
+      </w:r>
+      <w:proofErr w:type="spellStart"/>
+      <w:r>
+        <w:rPr>
+          <w:rFonts w:asciiTheme="minorHAnsi" w:hAnsiTheme="minorHAnsi" w:cstheme="minorHAnsi"/>
+          <w:lang w:val="en-US"/>
+        </w:rPr>
+        <w:t>opzioni</w:t>
+      </w:r>
+      <w:proofErr w:type="spellEnd"/>
       <w:r>
         <w:rPr>
           <w:rFonts w:asciiTheme="minorHAnsi" w:hAnsiTheme="minorHAnsi" w:cstheme="minorHAnsi"/>
@@ -14400,7 +14881,7 @@
                     </pic:cNvPicPr>
                   </pic:nvPicPr>
                   <pic:blipFill>
-                    <a:blip r:embed="rId18">
+                    <a:blip r:embed="rId17">
                       <a:extLst>
                         <a:ext uri="{28A0092B-C50C-407E-A947-70E740481C1C}">
                           <a14:useLocalDpi xmlns:a14="http://schemas.microsoft.com/office/drawing/2010/main" val="0"/>
@@ -14476,8 +14957,49 @@
           <w:lang w:val="en-US"/>
         </w:rPr>
         <w:lastRenderedPageBreak/>
-        <w:t>Menu Opzioni Impostazioni Controlli</w:t>
-      </w:r>
+        <w:t xml:space="preserve">Menu </w:t>
+      </w:r>
+      <w:proofErr w:type="spellStart"/>
+      <w:r>
+        <w:rPr>
+          <w:rFonts w:asciiTheme="minorHAnsi" w:hAnsiTheme="minorHAnsi" w:cstheme="minorHAnsi"/>
+          <w:lang w:val="en-US"/>
+        </w:rPr>
+        <w:t>Opzioni</w:t>
+      </w:r>
+      <w:proofErr w:type="spellEnd"/>
+      <w:r>
+        <w:rPr>
+          <w:rFonts w:asciiTheme="minorHAnsi" w:hAnsiTheme="minorHAnsi" w:cstheme="minorHAnsi"/>
+          <w:lang w:val="en-US"/>
+        </w:rPr>
+        <w:t xml:space="preserve"> </w:t>
+      </w:r>
+      <w:proofErr w:type="spellStart"/>
+      <w:r>
+        <w:rPr>
+          <w:rFonts w:asciiTheme="minorHAnsi" w:hAnsiTheme="minorHAnsi" w:cstheme="minorHAnsi"/>
+          <w:lang w:val="en-US"/>
+        </w:rPr>
+        <w:t>Impostazioni</w:t>
+      </w:r>
+      <w:proofErr w:type="spellEnd"/>
+      <w:r>
+        <w:rPr>
+          <w:rFonts w:asciiTheme="minorHAnsi" w:hAnsiTheme="minorHAnsi" w:cstheme="minorHAnsi"/>
+          <w:lang w:val="en-US"/>
+        </w:rPr>
+        <w:t xml:space="preserve"> </w:t>
+      </w:r>
+      <w:proofErr w:type="spellStart"/>
+      <w:r>
+        <w:rPr>
+          <w:rFonts w:asciiTheme="minorHAnsi" w:hAnsiTheme="minorHAnsi" w:cstheme="minorHAnsi"/>
+          <w:lang w:val="en-US"/>
+        </w:rPr>
+        <w:t>Controlli</w:t>
+      </w:r>
+      <w:proofErr w:type="spellEnd"/>
     </w:p>
     <w:p>
       <w:pPr>
@@ -14509,7 +15031,7 @@
                     <pic:cNvPicPr/>
                   </pic:nvPicPr>
                   <pic:blipFill>
-                    <a:blip r:embed="rId19">
+                    <a:blip r:embed="rId18">
                       <a:extLst>
                         <a:ext uri="{28A0092B-C50C-407E-A947-70E740481C1C}">
                           <a14:useLocalDpi xmlns:a14="http://schemas.microsoft.com/office/drawing/2010/main" val="0"/>
@@ -14644,6 +15166,7 @@
           <w:lang w:val="en-US"/>
         </w:rPr>
       </w:pPr>
+      <w:proofErr w:type="spellStart"/>
       <w:r>
         <w:rPr>
           <w:rFonts w:asciiTheme="minorHAnsi" w:hAnsiTheme="minorHAnsi" w:cstheme="minorHAnsi"/>
@@ -14651,6 +15174,7 @@
         </w:rPr>
         <w:t>Creazione</w:t>
       </w:r>
+      <w:proofErr w:type="spellEnd"/>
       <w:r>
         <w:rPr>
           <w:rFonts w:asciiTheme="minorHAnsi" w:hAnsiTheme="minorHAnsi" w:cstheme="minorHAnsi"/>
@@ -14658,6 +15182,7 @@
         </w:rPr>
         <w:t xml:space="preserve"> </w:t>
       </w:r>
+      <w:proofErr w:type="spellStart"/>
       <w:r>
         <w:rPr>
           <w:rFonts w:asciiTheme="minorHAnsi" w:hAnsiTheme="minorHAnsi" w:cstheme="minorHAnsi"/>
@@ -14665,13 +15190,23 @@
         </w:rPr>
         <w:t>profilo</w:t>
       </w:r>
-      <w:r>
-        <w:rPr>
-          <w:rFonts w:asciiTheme="minorHAnsi" w:hAnsiTheme="minorHAnsi" w:cstheme="minorHAnsi"/>
-          <w:lang w:val="en-US"/>
-        </w:rPr>
-        <w:t xml:space="preserve"> giocatore</w:t>
-      </w:r>
+      <w:proofErr w:type="spellEnd"/>
+      <w:r>
+        <w:rPr>
+          <w:rFonts w:asciiTheme="minorHAnsi" w:hAnsiTheme="minorHAnsi" w:cstheme="minorHAnsi"/>
+          <w:lang w:val="en-US"/>
+        </w:rPr>
+        <w:t xml:space="preserve"> </w:t>
+      </w:r>
+      <w:proofErr w:type="spellStart"/>
+      <w:r>
+        <w:rPr>
+          <w:rFonts w:asciiTheme="minorHAnsi" w:hAnsiTheme="minorHAnsi" w:cstheme="minorHAnsi"/>
+          <w:lang w:val="en-US"/>
+        </w:rPr>
+        <w:t>giocatore</w:t>
+      </w:r>
+      <w:proofErr w:type="spellEnd"/>
     </w:p>
     <w:p>
       <w:pPr>
@@ -14703,7 +15238,7 @@
                     <pic:cNvPicPr/>
                   </pic:nvPicPr>
                   <pic:blipFill>
-                    <a:blip r:embed="rId20">
+                    <a:blip r:embed="rId19">
                       <a:extLst>
                         <a:ext uri="{28A0092B-C50C-407E-A947-70E740481C1C}">
                           <a14:useLocalDpi xmlns:a14="http://schemas.microsoft.com/office/drawing/2010/main" val="0"/>
@@ -14768,12 +15303,29 @@
           <w:lang w:val="en-US"/>
         </w:rPr>
       </w:pPr>
-      <w:r>
-        <w:rPr>
-          <w:rFonts w:asciiTheme="minorHAnsi" w:hAnsiTheme="minorHAnsi" w:cstheme="minorHAnsi"/>
-          <w:lang w:val="en-US"/>
-        </w:rPr>
-        <w:t>Scelta profil</w:t>
+      <w:proofErr w:type="spellStart"/>
+      <w:r>
+        <w:rPr>
+          <w:rFonts w:asciiTheme="minorHAnsi" w:hAnsiTheme="minorHAnsi" w:cstheme="minorHAnsi"/>
+          <w:lang w:val="en-US"/>
+        </w:rPr>
+        <w:t>Scelta</w:t>
+      </w:r>
+      <w:proofErr w:type="spellEnd"/>
+      <w:r>
+        <w:rPr>
+          <w:rFonts w:asciiTheme="minorHAnsi" w:hAnsiTheme="minorHAnsi" w:cstheme="minorHAnsi"/>
+          <w:lang w:val="en-US"/>
+        </w:rPr>
+        <w:t xml:space="preserve"> </w:t>
+      </w:r>
+      <w:proofErr w:type="spellStart"/>
+      <w:r>
+        <w:rPr>
+          <w:rFonts w:asciiTheme="minorHAnsi" w:hAnsiTheme="minorHAnsi" w:cstheme="minorHAnsi"/>
+          <w:lang w:val="en-US"/>
+        </w:rPr>
+        <w:t>profil</w:t>
       </w:r>
       <w:r>
         <w:rPr>
@@ -14782,13 +15334,23 @@
         </w:rPr>
         <w:t>o</w:t>
       </w:r>
-      <w:r>
-        <w:rPr>
-          <w:rFonts w:asciiTheme="minorHAnsi" w:hAnsiTheme="minorHAnsi" w:cstheme="minorHAnsi"/>
-          <w:lang w:val="en-US"/>
-        </w:rPr>
-        <w:t xml:space="preserve"> giocatore</w:t>
-      </w:r>
+      <w:proofErr w:type="spellEnd"/>
+      <w:r>
+        <w:rPr>
+          <w:rFonts w:asciiTheme="minorHAnsi" w:hAnsiTheme="minorHAnsi" w:cstheme="minorHAnsi"/>
+          <w:lang w:val="en-US"/>
+        </w:rPr>
+        <w:t xml:space="preserve"> </w:t>
+      </w:r>
+      <w:proofErr w:type="spellStart"/>
+      <w:r>
+        <w:rPr>
+          <w:rFonts w:asciiTheme="minorHAnsi" w:hAnsiTheme="minorHAnsi" w:cstheme="minorHAnsi"/>
+          <w:lang w:val="en-US"/>
+        </w:rPr>
+        <w:t>giocatore</w:t>
+      </w:r>
+      <w:proofErr w:type="spellEnd"/>
     </w:p>
     <w:p>
       <w:pPr>
@@ -14828,7 +15390,7 @@
                     <pic:cNvPicPr/>
                   </pic:nvPicPr>
                   <pic:blipFill>
-                    <a:blip r:embed="rId21">
+                    <a:blip r:embed="rId20">
                       <a:extLst>
                         <a:ext uri="{28A0092B-C50C-407E-A947-70E740481C1C}">
                           <a14:useLocalDpi xmlns:a14="http://schemas.microsoft.com/office/drawing/2010/main" val="0"/>
@@ -14891,13 +15453,22 @@
           <w:lang w:val="en-US"/>
         </w:rPr>
       </w:pPr>
+      <w:proofErr w:type="spellStart"/>
       <w:r>
         <w:rPr>
           <w:rFonts w:asciiTheme="minorHAnsi" w:hAnsiTheme="minorHAnsi" w:cstheme="minorHAnsi"/>
           <w:lang w:val="en-US"/>
         </w:rPr>
         <w:lastRenderedPageBreak/>
-        <w:t>Classifica.</w:t>
+        <w:t>Classifica</w:t>
+      </w:r>
+      <w:proofErr w:type="spellEnd"/>
+      <w:r>
+        <w:rPr>
+          <w:rFonts w:asciiTheme="minorHAnsi" w:hAnsiTheme="minorHAnsi" w:cstheme="minorHAnsi"/>
+          <w:lang w:val="en-US"/>
+        </w:rPr>
+        <w:t>.</w:t>
       </w:r>
     </w:p>
     <w:p>
@@ -14925,7 +15496,7 @@
                     <pic:cNvPicPr/>
                   </pic:nvPicPr>
                   <pic:blipFill>
-                    <a:blip r:embed="rId22">
+                    <a:blip r:embed="rId21">
                       <a:extLst>
                         <a:ext uri="{28A0092B-C50C-407E-A947-70E740481C1C}">
                           <a14:useLocalDpi xmlns:a14="http://schemas.microsoft.com/office/drawing/2010/main" val="0"/>
@@ -14977,6 +15548,7 @@
           <w:lang w:val="en-US"/>
         </w:rPr>
       </w:pPr>
+      <w:proofErr w:type="spellStart"/>
       <w:r>
         <w:rPr>
           <w:rFonts w:asciiTheme="minorHAnsi" w:hAnsiTheme="minorHAnsi" w:cstheme="minorHAnsi"/>
@@ -14985,6 +15557,7 @@
         <w:lastRenderedPageBreak/>
         <w:t>Crediti</w:t>
       </w:r>
+      <w:proofErr w:type="spellEnd"/>
       <w:r>
         <w:rPr>
           <w:rFonts w:asciiTheme="minorHAnsi" w:hAnsiTheme="minorHAnsi" w:cstheme="minorHAnsi"/>
@@ -15023,7 +15596,7 @@
                     <pic:cNvPicPr/>
                   </pic:nvPicPr>
                   <pic:blipFill>
-                    <a:blip r:embed="rId23">
+                    <a:blip r:embed="rId22">
                       <a:extLst>
                         <a:ext uri="{28A0092B-C50C-407E-A947-70E740481C1C}">
                           <a14:useLocalDpi xmlns:a14="http://schemas.microsoft.com/office/drawing/2010/main" val="0"/>
@@ -15120,12 +15693,21 @@
           <w:lang w:val="en-US"/>
         </w:rPr>
       </w:pPr>
-      <w:r>
-        <w:rPr>
-          <w:rFonts w:asciiTheme="minorHAnsi" w:hAnsiTheme="minorHAnsi" w:cstheme="minorHAnsi"/>
-          <w:lang w:val="en-US"/>
-        </w:rPr>
-        <w:t>Schermata in-game.</w:t>
+      <w:proofErr w:type="spellStart"/>
+      <w:r>
+        <w:rPr>
+          <w:rFonts w:asciiTheme="minorHAnsi" w:hAnsiTheme="minorHAnsi" w:cstheme="minorHAnsi"/>
+          <w:lang w:val="en-US"/>
+        </w:rPr>
+        <w:t>Schermata</w:t>
+      </w:r>
+      <w:proofErr w:type="spellEnd"/>
+      <w:r>
+        <w:rPr>
+          <w:rFonts w:asciiTheme="minorHAnsi" w:hAnsiTheme="minorHAnsi" w:cstheme="minorHAnsi"/>
+          <w:lang w:val="en-US"/>
+        </w:rPr>
+        <w:t xml:space="preserve"> in-game.</w:t>
       </w:r>
     </w:p>
     <w:p>
@@ -15157,7 +15739,7 @@
                     <pic:cNvPicPr/>
                   </pic:nvPicPr>
                   <pic:blipFill>
-                    <a:blip r:embed="rId24">
+                    <a:blip r:embed="rId23">
                       <a:extLst>
                         <a:ext uri="{28A0092B-C50C-407E-A947-70E740481C1C}">
                           <a14:useLocalDpi xmlns:a14="http://schemas.microsoft.com/office/drawing/2010/main" val="0"/>
@@ -15349,7 +15931,23 @@
           <w:rFonts w:asciiTheme="minorHAnsi" w:hAnsiTheme="minorHAnsi" w:cstheme="minorHAnsi"/>
           <w:lang w:val="en-US"/>
         </w:rPr>
-        <w:t>Flowchart del menu iniziale.</w:t>
+        <w:t xml:space="preserve">Flowchart del menu </w:t>
+      </w:r>
+      <w:proofErr w:type="spellStart"/>
+      <w:r>
+        <w:rPr>
+          <w:rFonts w:asciiTheme="minorHAnsi" w:hAnsiTheme="minorHAnsi" w:cstheme="minorHAnsi"/>
+          <w:lang w:val="en-US"/>
+        </w:rPr>
+        <w:t>iniziale</w:t>
+      </w:r>
+      <w:proofErr w:type="spellEnd"/>
+      <w:r>
+        <w:rPr>
+          <w:rFonts w:asciiTheme="minorHAnsi" w:hAnsiTheme="minorHAnsi" w:cstheme="minorHAnsi"/>
+          <w:lang w:val="en-US"/>
+        </w:rPr>
+        <w:t>.</w:t>
       </w:r>
     </w:p>
     <w:p>
@@ -15381,7 +15979,7 @@
                     <pic:cNvPicPr/>
                   </pic:nvPicPr>
                   <pic:blipFill>
-                    <a:blip r:embed="rId25">
+                    <a:blip r:embed="rId24">
                       <a:extLst>
                         <a:ext uri="{28A0092B-C50C-407E-A947-70E740481C1C}">
                           <a14:useLocalDpi xmlns:a14="http://schemas.microsoft.com/office/drawing/2010/main" val="0"/>
@@ -15553,13 +16151,31 @@
         <w:lastRenderedPageBreak/>
         <w:t xml:space="preserve">Flowchart </w:t>
       </w:r>
-      <w:r>
-        <w:rPr>
-          <w:rFonts w:asciiTheme="minorHAnsi" w:hAnsiTheme="minorHAnsi" w:cstheme="minorHAnsi"/>
-          <w:lang w:val="en-US"/>
-        </w:rPr>
-        <w:t>sezione crediti</w:t>
-      </w:r>
+      <w:proofErr w:type="spellStart"/>
+      <w:r>
+        <w:rPr>
+          <w:rFonts w:asciiTheme="minorHAnsi" w:hAnsiTheme="minorHAnsi" w:cstheme="minorHAnsi"/>
+          <w:lang w:val="en-US"/>
+        </w:rPr>
+        <w:t>sezione</w:t>
+      </w:r>
+      <w:proofErr w:type="spellEnd"/>
+      <w:r>
+        <w:rPr>
+          <w:rFonts w:asciiTheme="minorHAnsi" w:hAnsiTheme="minorHAnsi" w:cstheme="minorHAnsi"/>
+          <w:lang w:val="en-US"/>
+        </w:rPr>
+        <w:t xml:space="preserve"> </w:t>
+      </w:r>
+      <w:proofErr w:type="spellStart"/>
+      <w:r>
+        <w:rPr>
+          <w:rFonts w:asciiTheme="minorHAnsi" w:hAnsiTheme="minorHAnsi" w:cstheme="minorHAnsi"/>
+          <w:lang w:val="en-US"/>
+        </w:rPr>
+        <w:t>crediti</w:t>
+      </w:r>
+      <w:proofErr w:type="spellEnd"/>
       <w:r>
         <w:rPr>
           <w:rFonts w:asciiTheme="minorHAnsi" w:hAnsiTheme="minorHAnsi" w:cstheme="minorHAnsi"/>
@@ -15598,7 +16214,7 @@
                     <pic:cNvPicPr/>
                   </pic:nvPicPr>
                   <pic:blipFill>
-                    <a:blip r:embed="rId26">
+                    <a:blip r:embed="rId25">
                       <a:extLst>
                         <a:ext uri="{28A0092B-C50C-407E-A947-70E740481C1C}">
                           <a14:useLocalDpi xmlns:a14="http://schemas.microsoft.com/office/drawing/2010/main" val="0"/>
@@ -15830,8 +16446,33 @@
           <w:rFonts w:asciiTheme="minorHAnsi" w:hAnsiTheme="minorHAnsi" w:cstheme="minorHAnsi"/>
           <w:lang w:val="en-US"/>
         </w:rPr>
-        <w:t>Flowchart sezione classifica</w:t>
-      </w:r>
+        <w:t xml:space="preserve">Flowchart </w:t>
+      </w:r>
+      <w:proofErr w:type="spellStart"/>
+      <w:r>
+        <w:rPr>
+          <w:rFonts w:asciiTheme="minorHAnsi" w:hAnsiTheme="minorHAnsi" w:cstheme="minorHAnsi"/>
+          <w:lang w:val="en-US"/>
+        </w:rPr>
+        <w:t>sezione</w:t>
+      </w:r>
+      <w:proofErr w:type="spellEnd"/>
+      <w:r>
+        <w:rPr>
+          <w:rFonts w:asciiTheme="minorHAnsi" w:hAnsiTheme="minorHAnsi" w:cstheme="minorHAnsi"/>
+          <w:lang w:val="en-US"/>
+        </w:rPr>
+        <w:t xml:space="preserve"> </w:t>
+      </w:r>
+      <w:proofErr w:type="spellStart"/>
+      <w:r>
+        <w:rPr>
+          <w:rFonts w:asciiTheme="minorHAnsi" w:hAnsiTheme="minorHAnsi" w:cstheme="minorHAnsi"/>
+          <w:lang w:val="en-US"/>
+        </w:rPr>
+        <w:t>classifica</w:t>
+      </w:r>
+      <w:proofErr w:type="spellEnd"/>
     </w:p>
     <w:p>
       <w:pPr>
@@ -15863,7 +16504,7 @@
                     <pic:cNvPicPr/>
                   </pic:nvPicPr>
                   <pic:blipFill>
-                    <a:blip r:embed="rId27">
+                    <a:blip r:embed="rId26">
                       <a:extLst>
                         <a:ext uri="{28A0092B-C50C-407E-A947-70E740481C1C}">
                           <a14:useLocalDpi xmlns:a14="http://schemas.microsoft.com/office/drawing/2010/main" val="0"/>
@@ -15910,14 +16551,64 @@
           <w:lang w:val="en-US"/>
         </w:rPr>
       </w:pPr>
+      <w:proofErr w:type="spellStart"/>
       <w:r>
         <w:rPr>
           <w:rFonts w:asciiTheme="minorHAnsi" w:hAnsiTheme="minorHAnsi" w:cstheme="minorHAnsi"/>
           <w:lang w:val="en-US"/>
         </w:rPr>
         <w:lastRenderedPageBreak/>
-        <w:t>FlowChart Selezione profilo utente</w:t>
-      </w:r>
+        <w:t>FlowChart</w:t>
+      </w:r>
+      <w:proofErr w:type="spellEnd"/>
+      <w:r>
+        <w:rPr>
+          <w:rFonts w:asciiTheme="minorHAnsi" w:hAnsiTheme="minorHAnsi" w:cstheme="minorHAnsi"/>
+          <w:lang w:val="en-US"/>
+        </w:rPr>
+        <w:t xml:space="preserve"> </w:t>
+      </w:r>
+      <w:proofErr w:type="spellStart"/>
+      <w:r>
+        <w:rPr>
+          <w:rFonts w:asciiTheme="minorHAnsi" w:hAnsiTheme="minorHAnsi" w:cstheme="minorHAnsi"/>
+          <w:lang w:val="en-US"/>
+        </w:rPr>
+        <w:t>Selezione</w:t>
+      </w:r>
+      <w:proofErr w:type="spellEnd"/>
+      <w:r>
+        <w:rPr>
+          <w:rFonts w:asciiTheme="minorHAnsi" w:hAnsiTheme="minorHAnsi" w:cstheme="minorHAnsi"/>
+          <w:lang w:val="en-US"/>
+        </w:rPr>
+        <w:t xml:space="preserve"> </w:t>
+      </w:r>
+      <w:proofErr w:type="spellStart"/>
+      <w:r>
+        <w:rPr>
+          <w:rFonts w:asciiTheme="minorHAnsi" w:hAnsiTheme="minorHAnsi" w:cstheme="minorHAnsi"/>
+          <w:lang w:val="en-US"/>
+        </w:rPr>
+        <w:t>profilo</w:t>
+      </w:r>
+      <w:proofErr w:type="spellEnd"/>
+      <w:r>
+        <w:rPr>
+          <w:rFonts w:asciiTheme="minorHAnsi" w:hAnsiTheme="minorHAnsi" w:cstheme="minorHAnsi"/>
+          <w:lang w:val="en-US"/>
+        </w:rPr>
+        <w:t xml:space="preserve"> </w:t>
+      </w:r>
+      <w:proofErr w:type="spellStart"/>
+      <w:r>
+        <w:rPr>
+          <w:rFonts w:asciiTheme="minorHAnsi" w:hAnsiTheme="minorHAnsi" w:cstheme="minorHAnsi"/>
+          <w:lang w:val="en-US"/>
+        </w:rPr>
+        <w:t>utente</w:t>
+      </w:r>
+      <w:proofErr w:type="spellEnd"/>
     </w:p>
     <w:p>
       <w:pPr>
@@ -15949,7 +16640,7 @@
                     <pic:cNvPicPr/>
                   </pic:nvPicPr>
                   <pic:blipFill>
-                    <a:blip r:embed="rId28">
+                    <a:blip r:embed="rId27">
                       <a:extLst>
                         <a:ext uri="{28A0092B-C50C-407E-A947-70E740481C1C}">
                           <a14:useLocalDpi xmlns:a14="http://schemas.microsoft.com/office/drawing/2010/main" val="0"/>
@@ -15988,21 +16679,80 @@
           <w:lang w:val="en-US"/>
         </w:rPr>
       </w:pPr>
+      <w:proofErr w:type="spellStart"/>
       <w:r>
         <w:rPr>
           <w:rFonts w:asciiTheme="minorHAnsi" w:hAnsiTheme="minorHAnsi" w:cstheme="minorHAnsi"/>
           <w:lang w:val="en-US"/>
         </w:rPr>
         <w:lastRenderedPageBreak/>
-        <w:t xml:space="preserve">FlowChart </w:t>
-      </w:r>
-      <w:r>
-        <w:rPr>
-          <w:rFonts w:asciiTheme="minorHAnsi" w:hAnsiTheme="minorHAnsi" w:cstheme="minorHAnsi"/>
-          <w:lang w:val="en-US"/>
-        </w:rPr>
-        <w:t>Creazione modifica profilo utente</w:t>
-      </w:r>
+        <w:t>FlowChart</w:t>
+      </w:r>
+      <w:proofErr w:type="spellEnd"/>
+      <w:r>
+        <w:rPr>
+          <w:rFonts w:asciiTheme="minorHAnsi" w:hAnsiTheme="minorHAnsi" w:cstheme="minorHAnsi"/>
+          <w:lang w:val="en-US"/>
+        </w:rPr>
+        <w:t xml:space="preserve"> </w:t>
+      </w:r>
+      <w:proofErr w:type="spellStart"/>
+      <w:r>
+        <w:rPr>
+          <w:rFonts w:asciiTheme="minorHAnsi" w:hAnsiTheme="minorHAnsi" w:cstheme="minorHAnsi"/>
+          <w:lang w:val="en-US"/>
+        </w:rPr>
+        <w:t>Creazione</w:t>
+      </w:r>
+      <w:proofErr w:type="spellEnd"/>
+      <w:r>
+        <w:rPr>
+          <w:rFonts w:asciiTheme="minorHAnsi" w:hAnsiTheme="minorHAnsi" w:cstheme="minorHAnsi"/>
+          <w:lang w:val="en-US"/>
+        </w:rPr>
+        <w:t xml:space="preserve"> </w:t>
+      </w:r>
+      <w:proofErr w:type="spellStart"/>
+      <w:r>
+        <w:rPr>
+          <w:rFonts w:asciiTheme="minorHAnsi" w:hAnsiTheme="minorHAnsi" w:cstheme="minorHAnsi"/>
+          <w:lang w:val="en-US"/>
+        </w:rPr>
+        <w:t>modifica</w:t>
+      </w:r>
+      <w:proofErr w:type="spellEnd"/>
+      <w:r>
+        <w:rPr>
+          <w:rFonts w:asciiTheme="minorHAnsi" w:hAnsiTheme="minorHAnsi" w:cstheme="minorHAnsi"/>
+          <w:lang w:val="en-US"/>
+        </w:rPr>
+        <w:t xml:space="preserve"> </w:t>
+      </w:r>
+      <w:proofErr w:type="spellStart"/>
+      <w:r>
+        <w:rPr>
+          <w:rFonts w:asciiTheme="minorHAnsi" w:hAnsiTheme="minorHAnsi" w:cstheme="minorHAnsi"/>
+          <w:lang w:val="en-US"/>
+        </w:rPr>
+        <w:t>profilo</w:t>
+      </w:r>
+      <w:proofErr w:type="spellEnd"/>
+      <w:r>
+        <w:rPr>
+          <w:rFonts w:asciiTheme="minorHAnsi" w:hAnsiTheme="minorHAnsi" w:cstheme="minorHAnsi"/>
+          <w:lang w:val="en-US"/>
+        </w:rPr>
+        <w:t xml:space="preserve"> </w:t>
+      </w:r>
+      <w:proofErr w:type="spellStart"/>
+      <w:r>
+        <w:rPr>
+          <w:rFonts w:asciiTheme="minorHAnsi" w:hAnsiTheme="minorHAnsi" w:cstheme="minorHAnsi"/>
+          <w:lang w:val="en-US"/>
+        </w:rPr>
+        <w:t>utente</w:t>
+      </w:r>
+      <w:proofErr w:type="spellEnd"/>
     </w:p>
     <w:p>
       <w:pPr>
@@ -16034,7 +16784,7 @@
                     <pic:cNvPicPr/>
                   </pic:nvPicPr>
                   <pic:blipFill>
-                    <a:blip r:embed="rId29">
+                    <a:blip r:embed="rId28">
                       <a:extLst>
                         <a:ext uri="{28A0092B-C50C-407E-A947-70E740481C1C}">
                           <a14:useLocalDpi xmlns:a14="http://schemas.microsoft.com/office/drawing/2010/main" val="0"/>
@@ -16079,8 +16829,17 @@
           <w:lang w:val="en-US"/>
         </w:rPr>
         <w:lastRenderedPageBreak/>
-        <w:t>Flowchart menu opzioni</w:t>
-      </w:r>
+        <w:t xml:space="preserve">Flowchart menu </w:t>
+      </w:r>
+      <w:proofErr w:type="spellStart"/>
+      <w:r>
+        <w:rPr>
+          <w:rFonts w:asciiTheme="minorHAnsi" w:hAnsiTheme="minorHAnsi" w:cstheme="minorHAnsi"/>
+          <w:lang w:val="en-US"/>
+        </w:rPr>
+        <w:t>opzioni</w:t>
+      </w:r>
+      <w:proofErr w:type="spellEnd"/>
     </w:p>
     <w:p>
       <w:pPr>
@@ -16112,7 +16871,7 @@
                     <pic:cNvPicPr/>
                   </pic:nvPicPr>
                   <pic:blipFill>
-                    <a:blip r:embed="rId30">
+                    <a:blip r:embed="rId29">
                       <a:extLst>
                         <a:ext uri="{28A0092B-C50C-407E-A947-70E740481C1C}">
                           <a14:useLocalDpi xmlns:a14="http://schemas.microsoft.com/office/drawing/2010/main" val="0"/>
@@ -16354,7 +17113,23 @@
           <w:rFonts w:asciiTheme="minorHAnsi" w:hAnsiTheme="minorHAnsi" w:cstheme="minorHAnsi"/>
           <w:lang w:val="en-US"/>
         </w:rPr>
-        <w:t>Flowchart del livello 0.</w:t>
+        <w:t xml:space="preserve">Flowchart del </w:t>
+      </w:r>
+      <w:proofErr w:type="spellStart"/>
+      <w:r>
+        <w:rPr>
+          <w:rFonts w:asciiTheme="minorHAnsi" w:hAnsiTheme="minorHAnsi" w:cstheme="minorHAnsi"/>
+          <w:lang w:val="en-US"/>
+        </w:rPr>
+        <w:t>livello</w:t>
+      </w:r>
+      <w:proofErr w:type="spellEnd"/>
+      <w:r>
+        <w:rPr>
+          <w:rFonts w:asciiTheme="minorHAnsi" w:hAnsiTheme="minorHAnsi" w:cstheme="minorHAnsi"/>
+          <w:lang w:val="en-US"/>
+        </w:rPr>
+        <w:t xml:space="preserve"> 0.</w:t>
       </w:r>
     </w:p>
     <w:p>
@@ -16387,7 +17162,7 @@
                     <pic:cNvPicPr/>
                   </pic:nvPicPr>
                   <pic:blipFill>
-                    <a:blip r:embed="rId31">
+                    <a:blip r:embed="rId30">
                       <a:extLst>
                         <a:ext uri="{28A0092B-C50C-407E-A947-70E740481C1C}">
                           <a14:useLocalDpi xmlns:a14="http://schemas.microsoft.com/office/drawing/2010/main" val="0"/>
@@ -16565,7 +17340,23 @@
           <w:rFonts w:asciiTheme="minorHAnsi" w:hAnsiTheme="minorHAnsi" w:cstheme="minorHAnsi"/>
           <w:lang w:val="en-US"/>
         </w:rPr>
-        <w:t>Flowchart del livello 1.</w:t>
+        <w:t xml:space="preserve">Flowchart del </w:t>
+      </w:r>
+      <w:proofErr w:type="spellStart"/>
+      <w:r>
+        <w:rPr>
+          <w:rFonts w:asciiTheme="minorHAnsi" w:hAnsiTheme="minorHAnsi" w:cstheme="minorHAnsi"/>
+          <w:lang w:val="en-US"/>
+        </w:rPr>
+        <w:t>livello</w:t>
+      </w:r>
+      <w:proofErr w:type="spellEnd"/>
+      <w:r>
+        <w:rPr>
+          <w:rFonts w:asciiTheme="minorHAnsi" w:hAnsiTheme="minorHAnsi" w:cstheme="minorHAnsi"/>
+          <w:lang w:val="en-US"/>
+        </w:rPr>
+        <w:t xml:space="preserve"> 1.</w:t>
       </w:r>
     </w:p>
     <w:p>
@@ -16598,7 +17389,7 @@
                     <pic:cNvPicPr/>
                   </pic:nvPicPr>
                   <pic:blipFill>
-                    <a:blip r:embed="rId32">
+                    <a:blip r:embed="rId31">
                       <a:extLst>
                         <a:ext uri="{28A0092B-C50C-407E-A947-70E740481C1C}">
                           <a14:useLocalDpi xmlns:a14="http://schemas.microsoft.com/office/drawing/2010/main" val="0"/>
@@ -16643,7 +17434,23 @@
           <w:lang w:val="en-US"/>
         </w:rPr>
         <w:lastRenderedPageBreak/>
-        <w:t>Flowchart del livello 2.</w:t>
+        <w:t xml:space="preserve">Flowchart del </w:t>
+      </w:r>
+      <w:proofErr w:type="spellStart"/>
+      <w:r>
+        <w:rPr>
+          <w:rFonts w:asciiTheme="minorHAnsi" w:hAnsiTheme="minorHAnsi" w:cstheme="minorHAnsi"/>
+          <w:lang w:val="en-US"/>
+        </w:rPr>
+        <w:t>livello</w:t>
+      </w:r>
+      <w:proofErr w:type="spellEnd"/>
+      <w:r>
+        <w:rPr>
+          <w:rFonts w:asciiTheme="minorHAnsi" w:hAnsiTheme="minorHAnsi" w:cstheme="minorHAnsi"/>
+          <w:lang w:val="en-US"/>
+        </w:rPr>
+        <w:t xml:space="preserve"> 2.</w:t>
       </w:r>
     </w:p>
     <w:p>
@@ -16676,7 +17483,7 @@
                     <pic:cNvPicPr/>
                   </pic:nvPicPr>
                   <pic:blipFill>
-                    <a:blip r:embed="rId33">
+                    <a:blip r:embed="rId32">
                       <a:extLst>
                         <a:ext uri="{28A0092B-C50C-407E-A947-70E740481C1C}">
                           <a14:useLocalDpi xmlns:a14="http://schemas.microsoft.com/office/drawing/2010/main" val="0"/>
@@ -16705,6 +17512,147 @@
     </w:p>
     <w:p>
       <w:pPr>
+        <w:jc w:val="center"/>
+        <w:rPr>
+          <w:rFonts w:asciiTheme="minorHAnsi" w:hAnsiTheme="minorHAnsi" w:cstheme="minorHAnsi"/>
+          <w:lang w:val="en-US"/>
+        </w:rPr>
+      </w:pPr>
+    </w:p>
+    <w:p>
+      <w:pPr>
+        <w:rPr>
+          <w:rFonts w:asciiTheme="minorHAnsi" w:hAnsiTheme="minorHAnsi" w:cstheme="minorHAnsi"/>
+          <w:lang w:val="en-US"/>
+        </w:rPr>
+      </w:pPr>
+    </w:p>
+    <w:p>
+      <w:pPr>
+        <w:pStyle w:val="Paragrafoelenco"/>
+        <w:numPr>
+          <w:ilvl w:val="0"/>
+          <w:numId w:val="47"/>
+        </w:numPr>
+        <w:rPr>
+          <w:rFonts w:asciiTheme="minorHAnsi" w:hAnsiTheme="minorHAnsi" w:cstheme="minorHAnsi"/>
+          <w:lang w:val="en-US"/>
+        </w:rPr>
+      </w:pPr>
+      <w:r>
+        <w:rPr>
+          <w:rFonts w:asciiTheme="minorHAnsi" w:hAnsiTheme="minorHAnsi" w:cstheme="minorHAnsi"/>
+          <w:lang w:val="en-US"/>
+        </w:rPr>
+        <w:lastRenderedPageBreak/>
+        <w:t xml:space="preserve">Flowchart </w:t>
+      </w:r>
+      <w:proofErr w:type="spellStart"/>
+      <w:r>
+        <w:rPr>
+          <w:rFonts w:asciiTheme="minorHAnsi" w:hAnsiTheme="minorHAnsi" w:cstheme="minorHAnsi"/>
+          <w:lang w:val="en-US"/>
+        </w:rPr>
+        <w:t>visualizzazione</w:t>
+      </w:r>
+      <w:proofErr w:type="spellEnd"/>
+      <w:r>
+        <w:rPr>
+          <w:rFonts w:asciiTheme="minorHAnsi" w:hAnsiTheme="minorHAnsi" w:cstheme="minorHAnsi"/>
+          <w:lang w:val="en-US"/>
+        </w:rPr>
+        <w:t xml:space="preserve"> ingredient </w:t>
+      </w:r>
+      <w:proofErr w:type="spellStart"/>
+      <w:r>
+        <w:rPr>
+          <w:rFonts w:asciiTheme="minorHAnsi" w:hAnsiTheme="minorHAnsi" w:cstheme="minorHAnsi"/>
+          <w:lang w:val="en-US"/>
+        </w:rPr>
+        <w:t>piatto</w:t>
+      </w:r>
+      <w:proofErr w:type="spellEnd"/>
+    </w:p>
+    <w:p>
+      <w:pPr>
+        <w:pStyle w:val="Paragrafoelenco"/>
+        <w:jc w:val="center"/>
+        <w:rPr>
+          <w:rFonts w:asciiTheme="minorHAnsi" w:hAnsiTheme="minorHAnsi" w:cstheme="minorHAnsi"/>
+          <w:lang w:val="en-US"/>
+        </w:rPr>
+      </w:pPr>
+      <w:r>
+        <w:rPr>
+          <w:rFonts w:asciiTheme="minorHAnsi" w:hAnsiTheme="minorHAnsi" w:cstheme="minorHAnsi"/>
+          <w:noProof/>
+          <w:lang w:val="en-US"/>
+        </w:rPr>
+        <w:drawing>
+          <wp:inline distT="0" distB="0" distL="0" distR="0" wp14:anchorId="1B9225FF" wp14:editId="6289E9A3">
+            <wp:extent cx="2621280" cy="5745480"/>
+            <wp:effectExtent l="0" t="0" r="7620" b="7620"/>
+            <wp:docPr id="36" name="Immagine 36"/>
+            <wp:cNvGraphicFramePr>
+              <a:graphicFrameLocks xmlns:a="http://schemas.openxmlformats.org/drawingml/2006/main" noChangeAspect="1"/>
+            </wp:cNvGraphicFramePr>
+            <a:graphic xmlns:a="http://schemas.openxmlformats.org/drawingml/2006/main">
+              <a:graphicData uri="http://schemas.openxmlformats.org/drawingml/2006/picture">
+                <pic:pic xmlns:pic="http://schemas.openxmlformats.org/drawingml/2006/picture">
+                  <pic:nvPicPr>
+                    <pic:cNvPr id="0" name="Picture 1"/>
+                    <pic:cNvPicPr>
+                      <a:picLocks noChangeAspect="1" noChangeArrowheads="1"/>
+                    </pic:cNvPicPr>
+                  </pic:nvPicPr>
+                  <pic:blipFill>
+                    <a:blip r:embed="rId33">
+                      <a:extLst>
+                        <a:ext uri="{28A0092B-C50C-407E-A947-70E740481C1C}">
+                          <a14:useLocalDpi xmlns:a14="http://schemas.microsoft.com/office/drawing/2010/main" val="0"/>
+                        </a:ext>
+                      </a:extLst>
+                    </a:blip>
+                    <a:srcRect/>
+                    <a:stretch>
+                      <a:fillRect/>
+                    </a:stretch>
+                  </pic:blipFill>
+                  <pic:spPr bwMode="auto">
+                    <a:xfrm>
+                      <a:off x="0" y="0"/>
+                      <a:ext cx="2621280" cy="5745480"/>
+                    </a:xfrm>
+                    <a:prstGeom prst="rect">
+                      <a:avLst/>
+                    </a:prstGeom>
+                    <a:noFill/>
+                    <a:ln>
+                      <a:noFill/>
+                    </a:ln>
+                  </pic:spPr>
+                </pic:pic>
+              </a:graphicData>
+            </a:graphic>
+          </wp:inline>
+        </w:drawing>
+      </w:r>
+    </w:p>
+    <w:p>
+      <w:pPr>
+        <w:pStyle w:val="Paragrafoelenco"/>
+        <w:numPr>
+          <w:ilvl w:val="0"/>
+          <w:numId w:val="47"/>
+        </w:numPr>
+        <w:rPr>
+          <w:rFonts w:asciiTheme="minorHAnsi" w:hAnsiTheme="minorHAnsi" w:cstheme="minorHAnsi"/>
+          <w:lang w:val="en-US"/>
+        </w:rPr>
+      </w:pPr>
+    </w:p>
+    <w:p>
+      <w:pPr>
         <w:pStyle w:val="Titolo3"/>
         <w:rPr>
           <w:color w:val="385623" w:themeColor="accent6" w:themeShade="80"/>
@@ -16719,7 +17667,6 @@
           <w:color w:val="385623" w:themeColor="accent6" w:themeShade="80"/>
           <w:lang w:val="en-US"/>
         </w:rPr>
-        <w:lastRenderedPageBreak/>
         <w:t>Storyboard</w:t>
       </w:r>
       <w:bookmarkEnd w:id="103"/>
@@ -16744,8 +17691,17 @@
           <w:rFonts w:asciiTheme="minorHAnsi" w:hAnsiTheme="minorHAnsi" w:cstheme="minorHAnsi"/>
           <w:lang w:val="en-US"/>
         </w:rPr>
-        <w:t>Menu iniziale</w:t>
-      </w:r>
+        <w:t xml:space="preserve">Menu </w:t>
+      </w:r>
+      <w:proofErr w:type="spellStart"/>
+      <w:r>
+        <w:rPr>
+          <w:rFonts w:asciiTheme="minorHAnsi" w:hAnsiTheme="minorHAnsi" w:cstheme="minorHAnsi"/>
+          <w:lang w:val="en-US"/>
+        </w:rPr>
+        <w:t>iniziale</w:t>
+      </w:r>
+      <w:proofErr w:type="spellEnd"/>
       <w:r>
         <w:rPr>
           <w:rFonts w:asciiTheme="minorHAnsi" w:hAnsiTheme="minorHAnsi" w:cstheme="minorHAnsi"/>
@@ -16769,6 +17725,7 @@
           <w:noProof/>
           <w:lang w:val="en-US"/>
         </w:rPr>
+        <w:lastRenderedPageBreak/>
         <w:drawing>
           <wp:inline distT="0" distB="0" distL="0" distR="0" wp14:anchorId="49C9A71D" wp14:editId="7B54347F">
             <wp:extent cx="5041900" cy="3130899"/>
@@ -16846,8 +17803,16 @@
         <w:rPr>
           <w:rFonts w:asciiTheme="minorHAnsi" w:hAnsiTheme="minorHAnsi" w:cstheme="minorHAnsi"/>
         </w:rPr>
-        <w:t>Font: Roboto-Bold</w:t>
-      </w:r>
+        <w:t xml:space="preserve">Font: </w:t>
+      </w:r>
+      <w:proofErr w:type="spellStart"/>
+      <w:r>
+        <w:rPr>
+          <w:rFonts w:asciiTheme="minorHAnsi" w:hAnsiTheme="minorHAnsi" w:cstheme="minorHAnsi"/>
+        </w:rPr>
+        <w:t>Roboto-Bold</w:t>
+      </w:r>
+      <w:proofErr w:type="spellEnd"/>
     </w:p>
     <w:p>
       <w:pPr>
@@ -16991,7 +17956,6 @@
         <w:rPr>
           <w:rFonts w:asciiTheme="minorHAnsi" w:hAnsiTheme="minorHAnsi" w:cstheme="minorHAnsi"/>
         </w:rPr>
-        <w:lastRenderedPageBreak/>
         <w:t xml:space="preserve">Menu opzioni (Impostazioni </w:t>
       </w:r>
       <w:r>
@@ -17024,6 +17988,7 @@
           <w:rFonts w:asciiTheme="minorHAnsi" w:hAnsiTheme="minorHAnsi" w:cstheme="minorHAnsi"/>
           <w:noProof/>
         </w:rPr>
+        <w:lastRenderedPageBreak/>
         <w:drawing>
           <wp:inline distT="0" distB="0" distL="0" distR="0" wp14:anchorId="7D461F34" wp14:editId="1A86B380">
             <wp:extent cx="6108700" cy="2590800"/>
@@ -17125,8 +18090,16 @@
         <w:rPr>
           <w:rFonts w:asciiTheme="minorHAnsi" w:hAnsiTheme="minorHAnsi" w:cstheme="minorHAnsi"/>
         </w:rPr>
-        <w:t>Font: Roboto-Bold</w:t>
-      </w:r>
+        <w:t xml:space="preserve">Font: </w:t>
+      </w:r>
+      <w:proofErr w:type="spellStart"/>
+      <w:r>
+        <w:rPr>
+          <w:rFonts w:asciiTheme="minorHAnsi" w:hAnsiTheme="minorHAnsi" w:cstheme="minorHAnsi"/>
+        </w:rPr>
+        <w:t>Roboto-Bold</w:t>
+      </w:r>
+      <w:proofErr w:type="spellEnd"/>
     </w:p>
     <w:p>
       <w:pPr>
@@ -17187,6 +18160,7 @@
           <w:rFonts w:asciiTheme="minorHAnsi" w:hAnsiTheme="minorHAnsi" w:cstheme="minorHAnsi"/>
         </w:rPr>
       </w:pPr>
+      <w:proofErr w:type="spellStart"/>
       <w:r>
         <w:rPr>
           <w:rFonts w:asciiTheme="minorHAnsi" w:hAnsiTheme="minorHAnsi" w:cstheme="minorHAnsi"/>
@@ -17194,6 +18168,7 @@
         </w:rPr>
         <w:t>Crediti</w:t>
       </w:r>
+      <w:proofErr w:type="spellEnd"/>
     </w:p>
     <w:p>
       <w:pPr>
@@ -17273,6 +18248,7 @@
           <w:lang w:val="en-US"/>
         </w:rPr>
       </w:pPr>
+      <w:proofErr w:type="spellStart"/>
       <w:r>
         <w:rPr>
           <w:rFonts w:asciiTheme="minorHAnsi" w:hAnsiTheme="minorHAnsi" w:cstheme="minorHAnsi"/>
@@ -17280,6 +18256,7 @@
         </w:rPr>
         <w:t>Classifica</w:t>
       </w:r>
+      <w:proofErr w:type="spellEnd"/>
     </w:p>
     <w:p>
       <w:pPr>
@@ -17398,16 +18375,33 @@
           <w:rFonts w:asciiTheme="minorHAnsi" w:hAnsiTheme="minorHAnsi" w:cstheme="minorHAnsi"/>
           <w:lang w:val="en-US"/>
         </w:rPr>
-        <w:lastRenderedPageBreak/>
-        <w:t>Menu suggerimenti</w:t>
-      </w:r>
-      <w:r>
-        <w:rPr>
-          <w:rFonts w:asciiTheme="minorHAnsi" w:hAnsiTheme="minorHAnsi" w:cstheme="minorHAnsi"/>
-          <w:lang w:val="en-US"/>
-        </w:rPr>
-        <w:t xml:space="preserve"> piatto</w:t>
-      </w:r>
+        <w:t xml:space="preserve">Menu </w:t>
+      </w:r>
+      <w:proofErr w:type="spellStart"/>
+      <w:r>
+        <w:rPr>
+          <w:rFonts w:asciiTheme="minorHAnsi" w:hAnsiTheme="minorHAnsi" w:cstheme="minorHAnsi"/>
+          <w:lang w:val="en-US"/>
+        </w:rPr>
+        <w:t>suggerimenti</w:t>
+      </w:r>
+      <w:proofErr w:type="spellEnd"/>
+      <w:r>
+        <w:rPr>
+          <w:rFonts w:asciiTheme="minorHAnsi" w:hAnsiTheme="minorHAnsi" w:cstheme="minorHAnsi"/>
+          <w:lang w:val="en-US"/>
+        </w:rPr>
+        <w:t xml:space="preserve"> </w:t>
+      </w:r>
+      <w:proofErr w:type="spellStart"/>
+      <w:r>
+        <w:rPr>
+          <w:rFonts w:asciiTheme="minorHAnsi" w:hAnsiTheme="minorHAnsi" w:cstheme="minorHAnsi"/>
+          <w:lang w:val="en-US"/>
+        </w:rPr>
+        <w:t>piatto</w:t>
+      </w:r>
+      <w:proofErr w:type="spellEnd"/>
     </w:p>
     <w:p>
       <w:pPr>
@@ -17425,6 +18419,7 @@
           <w:noProof/>
           <w:lang w:val="en-US"/>
         </w:rPr>
+        <w:lastRenderedPageBreak/>
         <w:drawing>
           <wp:inline distT="0" distB="0" distL="0" distR="0" wp14:anchorId="03CE6771" wp14:editId="3345900C">
             <wp:extent cx="6108700" cy="3219450"/>
@@ -17570,8 +18565,33 @@
           <w:rFonts w:asciiTheme="minorHAnsi" w:hAnsiTheme="minorHAnsi" w:cstheme="minorHAnsi"/>
           <w:lang w:val="en-US"/>
         </w:rPr>
-        <w:t>Menu suggeriementi gioco</w:t>
-      </w:r>
+        <w:t xml:space="preserve">Menu </w:t>
+      </w:r>
+      <w:proofErr w:type="spellStart"/>
+      <w:r>
+        <w:rPr>
+          <w:rFonts w:asciiTheme="minorHAnsi" w:hAnsiTheme="minorHAnsi" w:cstheme="minorHAnsi"/>
+          <w:lang w:val="en-US"/>
+        </w:rPr>
+        <w:t>suggeriementi</w:t>
+      </w:r>
+      <w:proofErr w:type="spellEnd"/>
+      <w:r>
+        <w:rPr>
+          <w:rFonts w:asciiTheme="minorHAnsi" w:hAnsiTheme="minorHAnsi" w:cstheme="minorHAnsi"/>
+          <w:lang w:val="en-US"/>
+        </w:rPr>
+        <w:t xml:space="preserve"> </w:t>
+      </w:r>
+      <w:proofErr w:type="spellStart"/>
+      <w:r>
+        <w:rPr>
+          <w:rFonts w:asciiTheme="minorHAnsi" w:hAnsiTheme="minorHAnsi" w:cstheme="minorHAnsi"/>
+          <w:lang w:val="en-US"/>
+        </w:rPr>
+        <w:t>gioco</w:t>
+      </w:r>
+      <w:proofErr w:type="spellEnd"/>
     </w:p>
     <w:p>
       <w:pPr>
@@ -18673,8 +19693,30 @@
         <w:rPr>
           <w:rFonts w:asciiTheme="minorHAnsi" w:hAnsiTheme="minorHAnsi" w:cstheme="minorHAnsi"/>
         </w:rPr>
-        <w:t xml:space="preserve"> nutriScore e l’ecoScore</w:t>
-      </w:r>
+        <w:t xml:space="preserve"> </w:t>
+      </w:r>
+      <w:proofErr w:type="spellStart"/>
+      <w:r>
+        <w:rPr>
+          <w:rFonts w:asciiTheme="minorHAnsi" w:hAnsiTheme="minorHAnsi" w:cstheme="minorHAnsi"/>
+        </w:rPr>
+        <w:t>nutriScore</w:t>
+      </w:r>
+      <w:proofErr w:type="spellEnd"/>
+      <w:r>
+        <w:rPr>
+          <w:rFonts w:asciiTheme="minorHAnsi" w:hAnsiTheme="minorHAnsi" w:cstheme="minorHAnsi"/>
+        </w:rPr>
+        <w:t xml:space="preserve"> e l’</w:t>
+      </w:r>
+      <w:proofErr w:type="spellStart"/>
+      <w:r>
+        <w:rPr>
+          <w:rFonts w:asciiTheme="minorHAnsi" w:hAnsiTheme="minorHAnsi" w:cstheme="minorHAnsi"/>
+        </w:rPr>
+        <w:t>ecoScore</w:t>
+      </w:r>
+      <w:proofErr w:type="spellEnd"/>
       <w:r>
         <w:rPr>
           <w:rFonts w:asciiTheme="minorHAnsi" w:hAnsiTheme="minorHAnsi" w:cstheme="minorHAnsi"/>
@@ -18907,7 +19949,35 @@
         <w:rPr>
           <w:rFonts w:asciiTheme="minorHAnsi" w:hAnsiTheme="minorHAnsi" w:cstheme="minorHAnsi"/>
         </w:rPr>
-        <w:t xml:space="preserve">bonus in base al nutriScore e all’ecoScore che partono da -10 percento nel caso peggiore </w:t>
+        <w:t xml:space="preserve">bonus in base al </w:t>
+      </w:r>
+      <w:proofErr w:type="spellStart"/>
+      <w:r>
+        <w:rPr>
+          <w:rFonts w:asciiTheme="minorHAnsi" w:hAnsiTheme="minorHAnsi" w:cstheme="minorHAnsi"/>
+        </w:rPr>
+        <w:t>nutriScore</w:t>
+      </w:r>
+      <w:proofErr w:type="spellEnd"/>
+      <w:r>
+        <w:rPr>
+          <w:rFonts w:asciiTheme="minorHAnsi" w:hAnsiTheme="minorHAnsi" w:cstheme="minorHAnsi"/>
+        </w:rPr>
+        <w:t xml:space="preserve"> e all’</w:t>
+      </w:r>
+      <w:proofErr w:type="spellStart"/>
+      <w:r>
+        <w:rPr>
+          <w:rFonts w:asciiTheme="minorHAnsi" w:hAnsiTheme="minorHAnsi" w:cstheme="minorHAnsi"/>
+        </w:rPr>
+        <w:t>ecoScore</w:t>
+      </w:r>
+      <w:proofErr w:type="spellEnd"/>
+      <w:r>
+        <w:rPr>
+          <w:rFonts w:asciiTheme="minorHAnsi" w:hAnsiTheme="minorHAnsi" w:cstheme="minorHAnsi"/>
+        </w:rPr>
+        <w:t xml:space="preserve"> che partono da -10 percento nel caso peggiore </w:t>
       </w:r>
       <w:r>
         <w:rPr>
@@ -18931,7 +20001,21 @@
         <w:rPr>
           <w:rFonts w:asciiTheme="minorHAnsi" w:hAnsiTheme="minorHAnsi" w:cstheme="minorHAnsi"/>
         </w:rPr>
-        <w:t xml:space="preserve"> nel caso in cui il giocatore dovesse decidere di servire un piatto con il nutriScore più alto ma allo stesso tempo questo piatto inquina molto il punteggio </w:t>
+        <w:t xml:space="preserve"> nel caso in cui il giocatore dovesse decidere di servire un piatto con il </w:t>
+      </w:r>
+      <w:proofErr w:type="spellStart"/>
+      <w:r>
+        <w:rPr>
+          <w:rFonts w:asciiTheme="minorHAnsi" w:hAnsiTheme="minorHAnsi" w:cstheme="minorHAnsi"/>
+        </w:rPr>
+        <w:t>nutriScore</w:t>
+      </w:r>
+      <w:proofErr w:type="spellEnd"/>
+      <w:r>
+        <w:rPr>
+          <w:rFonts w:asciiTheme="minorHAnsi" w:hAnsiTheme="minorHAnsi" w:cstheme="minorHAnsi"/>
+        </w:rPr>
+        <w:t xml:space="preserve"> più alto ma allo stesso tempo questo piatto inquina molto il punteggio </w:t>
       </w:r>
       <w:r>
         <w:rPr>
@@ -19047,8 +20131,30 @@
         <w:rPr>
           <w:rFonts w:asciiTheme="minorHAnsi" w:hAnsiTheme="minorHAnsi" w:cstheme="minorHAnsi"/>
         </w:rPr>
-        <w:t xml:space="preserve"> migliori, sia dal punto di vista dell’affinità le patologie che dal punto di vista del nutriScore e dell’ecoScore</w:t>
-      </w:r>
+        <w:t xml:space="preserve"> migliori, sia dal punto di vista dell’affinità le patologie che dal punto di vista del </w:t>
+      </w:r>
+      <w:proofErr w:type="spellStart"/>
+      <w:r>
+        <w:rPr>
+          <w:rFonts w:asciiTheme="minorHAnsi" w:hAnsiTheme="minorHAnsi" w:cstheme="minorHAnsi"/>
+        </w:rPr>
+        <w:t>nutriScore</w:t>
+      </w:r>
+      <w:proofErr w:type="spellEnd"/>
+      <w:r>
+        <w:rPr>
+          <w:rFonts w:asciiTheme="minorHAnsi" w:hAnsiTheme="minorHAnsi" w:cstheme="minorHAnsi"/>
+        </w:rPr>
+        <w:t xml:space="preserve"> e dell’</w:t>
+      </w:r>
+      <w:proofErr w:type="spellStart"/>
+      <w:r>
+        <w:rPr>
+          <w:rFonts w:asciiTheme="minorHAnsi" w:hAnsiTheme="minorHAnsi" w:cstheme="minorHAnsi"/>
+        </w:rPr>
+        <w:t>ecoScore</w:t>
+      </w:r>
+      <w:proofErr w:type="spellEnd"/>
       <w:r>
         <w:rPr>
           <w:rFonts w:asciiTheme="minorHAnsi" w:hAnsiTheme="minorHAnsi" w:cstheme="minorHAnsi"/>
@@ -19204,12 +20310,21 @@
           <w:lang w:val="en-US"/>
         </w:rPr>
       </w:pPr>
-      <w:r>
-        <w:rPr>
-          <w:rFonts w:asciiTheme="minorHAnsi" w:hAnsiTheme="minorHAnsi" w:cstheme="minorHAnsi"/>
-          <w:lang w:val="en-US"/>
-        </w:rPr>
-        <w:t>Schermata in-game</w:t>
+      <w:proofErr w:type="spellStart"/>
+      <w:r>
+        <w:rPr>
+          <w:rFonts w:asciiTheme="minorHAnsi" w:hAnsiTheme="minorHAnsi" w:cstheme="minorHAnsi"/>
+          <w:lang w:val="en-US"/>
+        </w:rPr>
+        <w:t>Schermata</w:t>
+      </w:r>
+      <w:proofErr w:type="spellEnd"/>
+      <w:r>
+        <w:rPr>
+          <w:rFonts w:asciiTheme="minorHAnsi" w:hAnsiTheme="minorHAnsi" w:cstheme="minorHAnsi"/>
+          <w:lang w:val="en-US"/>
+        </w:rPr>
+        <w:t xml:space="preserve"> in-game</w:t>
       </w:r>
     </w:p>
     <w:p>
@@ -19309,13 +20424,31 @@
           <w:lang w:val="en-US"/>
         </w:rPr>
       </w:pPr>
-      <w:r>
-        <w:rPr>
-          <w:rFonts w:asciiTheme="minorHAnsi" w:hAnsiTheme="minorHAnsi" w:cstheme="minorHAnsi"/>
-          <w:lang w:val="en-US"/>
-        </w:rPr>
-        <w:t>Interazione con il cliente</w:t>
-      </w:r>
+      <w:proofErr w:type="spellStart"/>
+      <w:r>
+        <w:rPr>
+          <w:rFonts w:asciiTheme="minorHAnsi" w:hAnsiTheme="minorHAnsi" w:cstheme="minorHAnsi"/>
+          <w:lang w:val="en-US"/>
+        </w:rPr>
+        <w:t>Interazione</w:t>
+      </w:r>
+      <w:proofErr w:type="spellEnd"/>
+      <w:r>
+        <w:rPr>
+          <w:rFonts w:asciiTheme="minorHAnsi" w:hAnsiTheme="minorHAnsi" w:cstheme="minorHAnsi"/>
+          <w:lang w:val="en-US"/>
+        </w:rPr>
+        <w:t xml:space="preserve"> con il </w:t>
+      </w:r>
+      <w:proofErr w:type="spellStart"/>
+      <w:r>
+        <w:rPr>
+          <w:rFonts w:asciiTheme="minorHAnsi" w:hAnsiTheme="minorHAnsi" w:cstheme="minorHAnsi"/>
+          <w:lang w:val="en-US"/>
+        </w:rPr>
+        <w:t>cliente</w:t>
+      </w:r>
+      <w:proofErr w:type="spellEnd"/>
     </w:p>
     <w:p>
       <w:pPr>
@@ -19407,13 +20540,31 @@
           <w:lang w:val="en-US"/>
         </w:rPr>
       </w:pPr>
-      <w:r>
-        <w:rPr>
-          <w:rFonts w:asciiTheme="minorHAnsi" w:hAnsiTheme="minorHAnsi" w:cstheme="minorHAnsi"/>
-          <w:lang w:val="en-US"/>
-        </w:rPr>
-        <w:t>Interazione con il negozio</w:t>
-      </w:r>
+      <w:proofErr w:type="spellStart"/>
+      <w:r>
+        <w:rPr>
+          <w:rFonts w:asciiTheme="minorHAnsi" w:hAnsiTheme="minorHAnsi" w:cstheme="minorHAnsi"/>
+          <w:lang w:val="en-US"/>
+        </w:rPr>
+        <w:t>Interazione</w:t>
+      </w:r>
+      <w:proofErr w:type="spellEnd"/>
+      <w:r>
+        <w:rPr>
+          <w:rFonts w:asciiTheme="minorHAnsi" w:hAnsiTheme="minorHAnsi" w:cstheme="minorHAnsi"/>
+          <w:lang w:val="en-US"/>
+        </w:rPr>
+        <w:t xml:space="preserve"> con il </w:t>
+      </w:r>
+      <w:proofErr w:type="spellStart"/>
+      <w:r>
+        <w:rPr>
+          <w:rFonts w:asciiTheme="minorHAnsi" w:hAnsiTheme="minorHAnsi" w:cstheme="minorHAnsi"/>
+          <w:lang w:val="en-US"/>
+        </w:rPr>
+        <w:t>negozio</w:t>
+      </w:r>
+      <w:proofErr w:type="spellEnd"/>
     </w:p>
     <w:p>
       <w:pPr>
@@ -19504,13 +20655,47 @@
           <w:lang w:val="en-US"/>
         </w:rPr>
       </w:pPr>
-      <w:r>
-        <w:rPr>
-          <w:rFonts w:asciiTheme="minorHAnsi" w:hAnsiTheme="minorHAnsi" w:cstheme="minorHAnsi"/>
-          <w:lang w:val="en-US"/>
-        </w:rPr>
-        <w:t>Visualizzazione ingredienti piatto</w:t>
-      </w:r>
+      <w:proofErr w:type="spellStart"/>
+      <w:r>
+        <w:rPr>
+          <w:rFonts w:asciiTheme="minorHAnsi" w:hAnsiTheme="minorHAnsi" w:cstheme="minorHAnsi"/>
+          <w:lang w:val="en-US"/>
+        </w:rPr>
+        <w:t>Visualizzazione</w:t>
+      </w:r>
+      <w:proofErr w:type="spellEnd"/>
+      <w:r>
+        <w:rPr>
+          <w:rFonts w:asciiTheme="minorHAnsi" w:hAnsiTheme="minorHAnsi" w:cstheme="minorHAnsi"/>
+          <w:lang w:val="en-US"/>
+        </w:rPr>
+        <w:t xml:space="preserve"> </w:t>
+      </w:r>
+      <w:proofErr w:type="spellStart"/>
+      <w:r>
+        <w:rPr>
+          <w:rFonts w:asciiTheme="minorHAnsi" w:hAnsiTheme="minorHAnsi" w:cstheme="minorHAnsi"/>
+          <w:lang w:val="en-US"/>
+        </w:rPr>
+        <w:t>ingredienti</w:t>
+      </w:r>
+      <w:proofErr w:type="spellEnd"/>
+      <w:r>
+        <w:rPr>
+          <w:rFonts w:asciiTheme="minorHAnsi" w:hAnsiTheme="minorHAnsi" w:cstheme="minorHAnsi"/>
+          <w:lang w:val="en-US"/>
+        </w:rPr>
+        <w:t xml:space="preserve"> </w:t>
+      </w:r>
+      <w:proofErr w:type="spellStart"/>
+      <w:r>
+        <w:rPr>
+          <w:rFonts w:asciiTheme="minorHAnsi" w:hAnsiTheme="minorHAnsi" w:cstheme="minorHAnsi"/>
+          <w:lang w:val="en-US"/>
+        </w:rPr>
+        <w:t>piatto</w:t>
+      </w:r>
+      <w:proofErr w:type="spellEnd"/>
     </w:p>
     <w:p>
       <w:pPr>
@@ -19588,13 +20773,95 @@
           <w:lang w:val="en-US"/>
         </w:rPr>
       </w:pPr>
-      <w:r>
-        <w:rPr>
-          <w:rFonts w:asciiTheme="minorHAnsi" w:hAnsiTheme="minorHAnsi" w:cstheme="minorHAnsi"/>
-          <w:lang w:val="en-US"/>
-        </w:rPr>
-        <w:t>Visualizzazione patologie compatibili e piatti realizzabili con l’ingrediente</w:t>
-      </w:r>
+      <w:proofErr w:type="spellStart"/>
+      <w:r>
+        <w:rPr>
+          <w:rFonts w:asciiTheme="minorHAnsi" w:hAnsiTheme="minorHAnsi" w:cstheme="minorHAnsi"/>
+          <w:lang w:val="en-US"/>
+        </w:rPr>
+        <w:t>Visualizzazione</w:t>
+      </w:r>
+      <w:proofErr w:type="spellEnd"/>
+      <w:r>
+        <w:rPr>
+          <w:rFonts w:asciiTheme="minorHAnsi" w:hAnsiTheme="minorHAnsi" w:cstheme="minorHAnsi"/>
+          <w:lang w:val="en-US"/>
+        </w:rPr>
+        <w:t xml:space="preserve"> </w:t>
+      </w:r>
+      <w:proofErr w:type="spellStart"/>
+      <w:r>
+        <w:rPr>
+          <w:rFonts w:asciiTheme="minorHAnsi" w:hAnsiTheme="minorHAnsi" w:cstheme="minorHAnsi"/>
+          <w:lang w:val="en-US"/>
+        </w:rPr>
+        <w:t>patologie</w:t>
+      </w:r>
+      <w:proofErr w:type="spellEnd"/>
+      <w:r>
+        <w:rPr>
+          <w:rFonts w:asciiTheme="minorHAnsi" w:hAnsiTheme="minorHAnsi" w:cstheme="minorHAnsi"/>
+          <w:lang w:val="en-US"/>
+        </w:rPr>
+        <w:t xml:space="preserve"> </w:t>
+      </w:r>
+      <w:proofErr w:type="spellStart"/>
+      <w:r>
+        <w:rPr>
+          <w:rFonts w:asciiTheme="minorHAnsi" w:hAnsiTheme="minorHAnsi" w:cstheme="minorHAnsi"/>
+          <w:lang w:val="en-US"/>
+        </w:rPr>
+        <w:t>compatibili</w:t>
+      </w:r>
+      <w:proofErr w:type="spellEnd"/>
+      <w:r>
+        <w:rPr>
+          <w:rFonts w:asciiTheme="minorHAnsi" w:hAnsiTheme="minorHAnsi" w:cstheme="minorHAnsi"/>
+          <w:lang w:val="en-US"/>
+        </w:rPr>
+        <w:t xml:space="preserve"> e </w:t>
+      </w:r>
+      <w:proofErr w:type="spellStart"/>
+      <w:r>
+        <w:rPr>
+          <w:rFonts w:asciiTheme="minorHAnsi" w:hAnsiTheme="minorHAnsi" w:cstheme="minorHAnsi"/>
+          <w:lang w:val="en-US"/>
+        </w:rPr>
+        <w:t>piatti</w:t>
+      </w:r>
+      <w:proofErr w:type="spellEnd"/>
+      <w:r>
+        <w:rPr>
+          <w:rFonts w:asciiTheme="minorHAnsi" w:hAnsiTheme="minorHAnsi" w:cstheme="minorHAnsi"/>
+          <w:lang w:val="en-US"/>
+        </w:rPr>
+        <w:t xml:space="preserve"> </w:t>
+      </w:r>
+      <w:proofErr w:type="spellStart"/>
+      <w:r>
+        <w:rPr>
+          <w:rFonts w:asciiTheme="minorHAnsi" w:hAnsiTheme="minorHAnsi" w:cstheme="minorHAnsi"/>
+          <w:lang w:val="en-US"/>
+        </w:rPr>
+        <w:t>realizzabili</w:t>
+      </w:r>
+      <w:proofErr w:type="spellEnd"/>
+      <w:r>
+        <w:rPr>
+          <w:rFonts w:asciiTheme="minorHAnsi" w:hAnsiTheme="minorHAnsi" w:cstheme="minorHAnsi"/>
+          <w:lang w:val="en-US"/>
+        </w:rPr>
+        <w:t xml:space="preserve"> con </w:t>
+      </w:r>
+      <w:proofErr w:type="spellStart"/>
+      <w:r>
+        <w:rPr>
+          <w:rFonts w:asciiTheme="minorHAnsi" w:hAnsiTheme="minorHAnsi" w:cstheme="minorHAnsi"/>
+          <w:lang w:val="en-US"/>
+        </w:rPr>
+        <w:t>l’ingrediente</w:t>
+      </w:r>
+      <w:proofErr w:type="spellEnd"/>
     </w:p>
     <w:p>
       <w:r>
@@ -20171,7 +21438,21 @@
         <w:rPr>
           <w:rFonts w:asciiTheme="minorHAnsi" w:hAnsiTheme="minorHAnsi"/>
         </w:rPr>
-        <w:t>processore: AMD Ryzen 5 5600X</w:t>
+        <w:t xml:space="preserve">processore: AMD </w:t>
+      </w:r>
+      <w:proofErr w:type="spellStart"/>
+      <w:r>
+        <w:rPr>
+          <w:rFonts w:asciiTheme="minorHAnsi" w:hAnsiTheme="minorHAnsi"/>
+        </w:rPr>
+        <w:t>Ryzen</w:t>
+      </w:r>
+      <w:proofErr w:type="spellEnd"/>
+      <w:r>
+        <w:rPr>
+          <w:rFonts w:asciiTheme="minorHAnsi" w:hAnsiTheme="minorHAnsi"/>
+        </w:rPr>
+        <w:t xml:space="preserve"> 5 5600X</w:t>
       </w:r>
     </w:p>
     <w:p>
@@ -20320,7 +21601,21 @@
         <w:rPr>
           <w:rFonts w:asciiTheme="minorHAnsi" w:hAnsiTheme="minorHAnsi"/>
         </w:rPr>
-        <w:t>GPU: GeForce 130 MX</w:t>
+        <w:t xml:space="preserve">GPU: </w:t>
+      </w:r>
+      <w:proofErr w:type="spellStart"/>
+      <w:r>
+        <w:rPr>
+          <w:rFonts w:asciiTheme="minorHAnsi" w:hAnsiTheme="minorHAnsi"/>
+        </w:rPr>
+        <w:t>GeForce</w:t>
+      </w:r>
+      <w:proofErr w:type="spellEnd"/>
+      <w:r>
+        <w:rPr>
+          <w:rFonts w:asciiTheme="minorHAnsi" w:hAnsiTheme="minorHAnsi"/>
+        </w:rPr>
+        <w:t xml:space="preserve"> 130 MX</w:t>
       </w:r>
     </w:p>
     <w:p>
@@ -20385,7 +21680,21 @@
         <w:rPr>
           <w:rFonts w:asciiTheme="minorHAnsi" w:hAnsiTheme="minorHAnsi"/>
         </w:rPr>
-        <w:t>processore: AMD Ryzen 7 5800H</w:t>
+        <w:t xml:space="preserve">processore: AMD </w:t>
+      </w:r>
+      <w:proofErr w:type="spellStart"/>
+      <w:r>
+        <w:rPr>
+          <w:rFonts w:asciiTheme="minorHAnsi" w:hAnsiTheme="minorHAnsi"/>
+        </w:rPr>
+        <w:t>Ryzen</w:t>
+      </w:r>
+      <w:proofErr w:type="spellEnd"/>
+      <w:r>
+        <w:rPr>
+          <w:rFonts w:asciiTheme="minorHAnsi" w:hAnsiTheme="minorHAnsi"/>
+        </w:rPr>
+        <w:t xml:space="preserve"> 7 5800H</w:t>
       </w:r>
     </w:p>
     <w:p>
@@ -20519,19 +21828,33 @@
           <w:rFonts w:asciiTheme="minorHAnsi" w:hAnsiTheme="minorHAnsi"/>
         </w:rPr>
         <w:lastRenderedPageBreak/>
-        <w:t>l’obbiettivo finale del Seri</w:t>
-      </w:r>
+        <w:t xml:space="preserve">l’obbiettivo finale del </w:t>
+      </w:r>
+      <w:proofErr w:type="spellStart"/>
       <w:r>
         <w:rPr>
           <w:rFonts w:asciiTheme="minorHAnsi" w:hAnsiTheme="minorHAnsi"/>
         </w:rPr>
+        <w:t>Seri</w:t>
+      </w:r>
+      <w:r>
+        <w:rPr>
+          <w:rFonts w:asciiTheme="minorHAnsi" w:hAnsiTheme="minorHAnsi"/>
+        </w:rPr>
         <w:t>o</w:t>
       </w:r>
       <w:r>
         <w:rPr>
           <w:rFonts w:asciiTheme="minorHAnsi" w:hAnsiTheme="minorHAnsi"/>
         </w:rPr>
-        <w:t xml:space="preserve">us game è stato raggiunto (Divertire ed insegnare) e sia coloro che non sono i fruitori finali del prodotto ma hanno dimestichezza con il mondo dei videogiochi e poter ricevere un </w:t>
+        <w:t>us</w:t>
+      </w:r>
+      <w:proofErr w:type="spellEnd"/>
+      <w:r>
+        <w:rPr>
+          <w:rFonts w:asciiTheme="minorHAnsi" w:hAnsiTheme="minorHAnsi"/>
+        </w:rPr>
+        <w:t xml:space="preserve"> game è stato raggiunto (Divertire ed insegnare) e sia coloro che non sono i fruitori finali del prodotto ma hanno dimestichezza con il mondo dei videogiochi e poter ricevere un </w:t>
       </w:r>
       <w:r>
         <w:rPr>
@@ -20563,7 +21886,21 @@
         <w:rPr>
           <w:rFonts w:asciiTheme="minorHAnsi" w:hAnsiTheme="minorHAnsi"/>
         </w:rPr>
-        <w:t xml:space="preserve">Spiegare loro la procedura di test: il test si è tenuto in un ambiente chiuso e controllato. Gli utenti si sono posizionati davanti ad una macchina per il test con accanto uno dei membri del team di sviluppo, posto lì per eventuali chiarimenti e aiuti, ove necessari. Agli utenti è stato chiesto di provare in prima persona l’applicazione e di esporre durante il gioco, a volte sollecitati, le proprie impressioni e sensazioni. </w:t>
+        <w:t xml:space="preserve">Spiegare loro la procedura di test: il test si è tenuto in un ambiente chiuso e controllato. Gli utenti si sono posizionati davanti ad una macchina per il test con accanto uno dei membri </w:t>
+      </w:r>
+      <w:proofErr w:type="gramStart"/>
+      <w:r>
+        <w:rPr>
+          <w:rFonts w:asciiTheme="minorHAnsi" w:hAnsiTheme="minorHAnsi"/>
+        </w:rPr>
+        <w:t>del team</w:t>
+      </w:r>
+      <w:proofErr w:type="gramEnd"/>
+      <w:r>
+        <w:rPr>
+          <w:rFonts w:asciiTheme="minorHAnsi" w:hAnsiTheme="minorHAnsi"/>
+        </w:rPr>
+        <w:t xml:space="preserve"> di sviluppo, posto lì per eventuali chiarimenti e aiuti, ove necessari. Agli utenti è stato chiesto di provare in prima persona l’applicazione e di esporre durante il gioco, a volte sollecitati, le proprie impressioni e sensazioni. </w:t>
       </w:r>
     </w:p>
     <w:p>
@@ -20583,7 +21920,21 @@
         <w:rPr>
           <w:rFonts w:asciiTheme="minorHAnsi" w:hAnsiTheme="minorHAnsi"/>
         </w:rPr>
-        <w:t>Osservarli mentre usano il programma: Il membro del team di sviluppo presente durante il test prendeva nota di eventuali difficoltà dell'utente. Gli utenti hanno consentito di rilevare alcuni malfunzionamenti non riscontrati durante l’alfa test:</w:t>
+        <w:t xml:space="preserve">Osservarli mentre usano il programma: Il membro </w:t>
+      </w:r>
+      <w:proofErr w:type="gramStart"/>
+      <w:r>
+        <w:rPr>
+          <w:rFonts w:asciiTheme="minorHAnsi" w:hAnsiTheme="minorHAnsi"/>
+        </w:rPr>
+        <w:t>del team</w:t>
+      </w:r>
+      <w:proofErr w:type="gramEnd"/>
+      <w:r>
+        <w:rPr>
+          <w:rFonts w:asciiTheme="minorHAnsi" w:hAnsiTheme="minorHAnsi"/>
+        </w:rPr>
+        <w:t xml:space="preserve"> di sviluppo presente durante il test prendeva nota di eventuali difficoltà dell'utente. Gli utenti hanno consentito di rilevare alcuni malfunzionamenti non riscontrati durante l’alfa test:</w:t>
       </w:r>
     </w:p>
     <w:p>
@@ -20653,7 +22004,21 @@
         <w:rPr>
           <w:color w:val="538135" w:themeColor="accent6" w:themeShade="BF"/>
         </w:rPr>
-        <w:t>Questionario SUS (System Usability Scale)</w:t>
+        <w:t xml:space="preserve">Questionario SUS (System </w:t>
+      </w:r>
+      <w:proofErr w:type="spellStart"/>
+      <w:r>
+        <w:rPr>
+          <w:color w:val="538135" w:themeColor="accent6" w:themeShade="BF"/>
+        </w:rPr>
+        <w:t>Usability</w:t>
+      </w:r>
+      <w:proofErr w:type="spellEnd"/>
+      <w:r>
+        <w:rPr>
+          <w:color w:val="538135" w:themeColor="accent6" w:themeShade="BF"/>
+        </w:rPr>
+        <w:t xml:space="preserve"> Scale)</w:t>
       </w:r>
       <w:bookmarkEnd w:id="131"/>
       <w:bookmarkEnd w:id="132"/>
@@ -20676,7 +22041,21 @@
         <w:rPr>
           <w:rFonts w:asciiTheme="majorHAnsi" w:hAnsiTheme="majorHAnsi"/>
         </w:rPr>
-        <w:t>Di seguito si riporta una scheda di esempio per la compilazione del questionario SUS (System Usability Scale.</w:t>
+        <w:t xml:space="preserve">Di seguito si riporta una scheda di esempio per la compilazione del questionario SUS (System </w:t>
+      </w:r>
+      <w:proofErr w:type="spellStart"/>
+      <w:r>
+        <w:rPr>
+          <w:rFonts w:asciiTheme="majorHAnsi" w:hAnsiTheme="majorHAnsi"/>
+        </w:rPr>
+        <w:t>Usability</w:t>
+      </w:r>
+      <w:proofErr w:type="spellEnd"/>
+      <w:r>
+        <w:rPr>
+          <w:rFonts w:asciiTheme="majorHAnsi" w:hAnsiTheme="majorHAnsi"/>
+        </w:rPr>
+        <w:t xml:space="preserve"> Scale.</w:t>
       </w:r>
     </w:p>
     <w:p>
@@ -25650,7 +27029,15 @@
       <w:fldChar w:fldCharType="end"/>
     </w:r>
     <w:r>
-      <w:t xml:space="preserve"> Healthy Catering</w:t>
+      <w:t xml:space="preserve"> </w:t>
+    </w:r>
+    <w:proofErr w:type="spellStart"/>
+    <w:r>
+      <w:t>Healthy</w:t>
+    </w:r>
+    <w:proofErr w:type="spellEnd"/>
+    <w:r>
+      <w:t xml:space="preserve"> Catering</w:t>
     </w:r>
     <w:r>
       <w:t xml:space="preserve"> – PPM documentazione </w:t>
@@ -25746,12 +27133,14 @@
                               <w:rFonts w:ascii="Garamond" w:hAnsi="Garamond"/>
                             </w:rPr>
                           </w:pPr>
+                          <w:proofErr w:type="spellStart"/>
                           <w:r>
                             <w:rPr>
                               <w:rFonts w:ascii="Garamond" w:hAnsi="Garamond"/>
                             </w:rPr>
                             <w:t>CdS</w:t>
                           </w:r>
+                          <w:proofErr w:type="spellEnd"/>
                           <w:r>
                             <w:rPr>
                               <w:rFonts w:ascii="Garamond" w:hAnsi="Garamond"/>
@@ -25833,12 +27222,14 @@
                         <w:rFonts w:ascii="Garamond" w:hAnsi="Garamond"/>
                       </w:rPr>
                     </w:pPr>
+                    <w:proofErr w:type="spellStart"/>
                     <w:r>
                       <w:rPr>
                         <w:rFonts w:ascii="Garamond" w:hAnsi="Garamond"/>
                       </w:rPr>
                       <w:t>CdS</w:t>
                     </w:r>
+                    <w:proofErr w:type="spellEnd"/>
                     <w:r>
                       <w:rPr>
                         <w:rFonts w:ascii="Garamond" w:hAnsi="Garamond"/>
@@ -27060,7 +28451,7 @@
   <w:abstractNum w:abstractNumId="10" w15:restartNumberingAfterBreak="0">
     <w:nsid w:val="22C108C6"/>
     <w:multiLevelType w:val="hybridMultilevel"/>
-    <w:tmpl w:val="6BC4D11A"/>
+    <w:tmpl w:val="B14C33C6"/>
     <w:lvl w:ilvl="0" w:tplc="04100001">
       <w:start w:val="1"/>
       <w:numFmt w:val="bullet"/>

</xml_diff>

<commit_message>
aggiunto flowchart Visualizzazione patologie compatibili e piatti realizzabili con ingrediente
</commit_message>
<xml_diff>
--- a/doc/pianificazione/Healthy Catering Documentazione (Gruppo 7).docx
+++ b/doc/pianificazione/Healthy Catering Documentazione (Gruppo 7).docx
@@ -24,7 +24,6 @@
         </w:rPr>
       </w:pPr>
       <w:bookmarkStart w:id="0" w:name="_Hlk101112660"/>
-      <w:proofErr w:type="spellStart"/>
       <w:r>
         <w:rPr>
           <w:rFonts w:eastAsiaTheme="majorEastAsia" w:cstheme="majorBidi"/>
@@ -34,19 +33,7 @@
           <w:sz w:val="72"/>
           <w:szCs w:val="56"/>
         </w:rPr>
-        <w:t>Healthy</w:t>
-      </w:r>
-      <w:proofErr w:type="spellEnd"/>
-      <w:r>
-        <w:rPr>
-          <w:rFonts w:eastAsiaTheme="majorEastAsia" w:cstheme="majorBidi"/>
-          <w:b/>
-          <w:spacing w:val="-10"/>
-          <w:kern w:val="28"/>
-          <w:sz w:val="72"/>
-          <w:szCs w:val="56"/>
-        </w:rPr>
-        <w:t xml:space="preserve"> Catering</w:t>
+        <w:t>Healthy Catering</w:t>
       </w:r>
     </w:p>
     <w:bookmarkEnd w:id="0"/>
@@ -4155,21 +4142,7 @@
         <w:rPr>
           <w:rFonts w:asciiTheme="minorHAnsi" w:hAnsiTheme="minorHAnsi" w:cstheme="minorHAnsi"/>
         </w:rPr>
-        <w:t xml:space="preserve"> ed al </w:t>
-      </w:r>
-      <w:proofErr w:type="spellStart"/>
-      <w:r>
-        <w:rPr>
-          <w:rFonts w:asciiTheme="minorHAnsi" w:hAnsiTheme="minorHAnsi" w:cstheme="minorHAnsi"/>
-        </w:rPr>
-        <w:t>nustriScore</w:t>
-      </w:r>
-      <w:proofErr w:type="spellEnd"/>
-      <w:r>
-        <w:rPr>
-          <w:rFonts w:asciiTheme="minorHAnsi" w:hAnsiTheme="minorHAnsi" w:cstheme="minorHAnsi"/>
-        </w:rPr>
-        <w:t xml:space="preserve"> del piatto</w:t>
+        <w:t xml:space="preserve"> ed al nustriScore del piatto</w:t>
       </w:r>
       <w:r>
         <w:rPr>
@@ -4189,21 +4162,7 @@
         <w:rPr>
           <w:rFonts w:asciiTheme="minorHAnsi" w:hAnsiTheme="minorHAnsi" w:cstheme="minorHAnsi"/>
         </w:rPr>
-        <w:t>Inoltre, il videogioco punta a far comprendere l’impatto ambientale della preparazione di un piatto attraverso un sistema di ranking dell’</w:t>
-      </w:r>
-      <w:proofErr w:type="spellStart"/>
-      <w:r>
-        <w:rPr>
-          <w:rFonts w:asciiTheme="minorHAnsi" w:hAnsiTheme="minorHAnsi" w:cstheme="minorHAnsi"/>
-        </w:rPr>
-        <w:t>ecoScore</w:t>
-      </w:r>
-      <w:proofErr w:type="spellEnd"/>
-      <w:r>
-        <w:rPr>
-          <w:rFonts w:asciiTheme="minorHAnsi" w:hAnsiTheme="minorHAnsi" w:cstheme="minorHAnsi"/>
-        </w:rPr>
-        <w:t xml:space="preserve"> </w:t>
+        <w:t xml:space="preserve">Inoltre, il videogioco punta a far comprendere l’impatto ambientale della preparazione di un piatto attraverso un sistema di ranking dell’ecoScore </w:t>
       </w:r>
       <w:r>
         <w:rPr>
@@ -5458,19 +5417,11 @@
         </w:rPr>
         <w:t xml:space="preserve"> </w:t>
       </w:r>
-      <w:proofErr w:type="spellStart"/>
-      <w:r>
-        <w:rPr>
-          <w:rFonts w:asciiTheme="minorHAnsi" w:hAnsiTheme="minorHAnsi" w:cstheme="minorHAnsi"/>
-        </w:rPr>
-        <w:t>Aspect</w:t>
-      </w:r>
-      <w:proofErr w:type="spellEnd"/>
-      <w:r>
-        <w:rPr>
-          <w:rFonts w:asciiTheme="minorHAnsi" w:hAnsiTheme="minorHAnsi" w:cstheme="minorHAnsi"/>
-        </w:rPr>
-        <w:t xml:space="preserve"> Ratio: 4:3 e/o 16:9</w:t>
+      <w:r>
+        <w:rPr>
+          <w:rFonts w:asciiTheme="minorHAnsi" w:hAnsiTheme="minorHAnsi" w:cstheme="minorHAnsi"/>
+        </w:rPr>
+        <w:t>Aspect Ratio: 4:3 e/o 16:9</w:t>
       </w:r>
     </w:p>
     <w:p>
@@ -5731,19 +5682,11 @@
         </w:rPr>
         <w:t xml:space="preserve"> </w:t>
       </w:r>
-      <w:proofErr w:type="spellStart"/>
-      <w:r>
-        <w:rPr>
-          <w:rFonts w:asciiTheme="minorHAnsi" w:hAnsiTheme="minorHAnsi" w:cstheme="minorHAnsi"/>
-        </w:rPr>
-        <w:t>Aspect</w:t>
-      </w:r>
-      <w:proofErr w:type="spellEnd"/>
-      <w:r>
-        <w:rPr>
-          <w:rFonts w:asciiTheme="minorHAnsi" w:hAnsiTheme="minorHAnsi" w:cstheme="minorHAnsi"/>
-        </w:rPr>
-        <w:t xml:space="preserve"> Ratio: 4:3 e/o 16:9</w:t>
+      <w:r>
+        <w:rPr>
+          <w:rFonts w:asciiTheme="minorHAnsi" w:hAnsiTheme="minorHAnsi" w:cstheme="minorHAnsi"/>
+        </w:rPr>
+        <w:t>Aspect Ratio: 4:3 e/o 16:9</w:t>
       </w:r>
     </w:p>
     <w:p>
@@ -6538,21 +6481,7 @@
         <w:rPr>
           <w:rFonts w:asciiTheme="minorHAnsi" w:hAnsiTheme="minorHAnsi" w:cstheme="minorHAnsi"/>
         </w:rPr>
-        <w:t xml:space="preserve">rientrano nella palette cromatica della frutta (verde, giallo, rosso, arancione </w:t>
-      </w:r>
-      <w:proofErr w:type="spellStart"/>
-      <w:r>
-        <w:rPr>
-          <w:rFonts w:asciiTheme="minorHAnsi" w:hAnsiTheme="minorHAnsi" w:cstheme="minorHAnsi"/>
-        </w:rPr>
-        <w:t>ecc</w:t>
-      </w:r>
-      <w:proofErr w:type="spellEnd"/>
-      <w:r>
-        <w:rPr>
-          <w:rFonts w:asciiTheme="minorHAnsi" w:hAnsiTheme="minorHAnsi" w:cstheme="minorHAnsi"/>
-        </w:rPr>
-        <w:t xml:space="preserve">…) per ricordare la correlazione tra la sana alimentazione e </w:t>
+        <w:t xml:space="preserve">rientrano nella palette cromatica della frutta (verde, giallo, rosso, arancione ecc…) per ricordare la correlazione tra la sana alimentazione e </w:t>
       </w:r>
       <w:r>
         <w:rPr>
@@ -6608,21 +6537,7 @@
         <w:rPr>
           <w:rFonts w:asciiTheme="minorHAnsi" w:hAnsiTheme="minorHAnsi" w:cstheme="minorHAnsi"/>
         </w:rPr>
-        <w:t xml:space="preserve"> il “PT Sans </w:t>
-      </w:r>
-      <w:proofErr w:type="spellStart"/>
-      <w:r>
-        <w:rPr>
-          <w:rFonts w:asciiTheme="minorHAnsi" w:hAnsiTheme="minorHAnsi" w:cstheme="minorHAnsi"/>
-        </w:rPr>
-        <w:t>Narrow</w:t>
-      </w:r>
-      <w:proofErr w:type="spellEnd"/>
-      <w:r>
-        <w:rPr>
-          <w:rFonts w:asciiTheme="minorHAnsi" w:hAnsiTheme="minorHAnsi" w:cstheme="minorHAnsi"/>
-        </w:rPr>
-        <w:t xml:space="preserve">”. È stato scelto il seguente font poiché è un font Sans Serif, adatto </w:t>
+        <w:t xml:space="preserve"> il “PT Sans Narrow”. È stato scelto il seguente font poiché è un font Sans Serif, adatto </w:t>
       </w:r>
       <w:r>
         <w:rPr>
@@ -10647,21 +10562,7 @@
         <w:rPr>
           <w:rFonts w:asciiTheme="minorHAnsi" w:hAnsiTheme="minorHAnsi" w:cstheme="minorHAnsi"/>
         </w:rPr>
-        <w:t xml:space="preserve"> necessarie per il dominio applicativo. È stata utilizzata la documentazione ufficiale di </w:t>
-      </w:r>
-      <w:proofErr w:type="spellStart"/>
-      <w:r>
-        <w:rPr>
-          <w:rFonts w:asciiTheme="minorHAnsi" w:hAnsiTheme="minorHAnsi" w:cstheme="minorHAnsi"/>
-        </w:rPr>
-        <w:t>Unity</w:t>
-      </w:r>
-      <w:proofErr w:type="spellEnd"/>
-      <w:r>
-        <w:rPr>
-          <w:rFonts w:asciiTheme="minorHAnsi" w:hAnsiTheme="minorHAnsi" w:cstheme="minorHAnsi"/>
-        </w:rPr>
-        <w:t xml:space="preserve"> come risorsa informativa legata allo </w:t>
+        <w:t xml:space="preserve"> necessarie per il dominio applicativo. È stata utilizzata la documentazione ufficiale di Unity come risorsa informativa legata allo </w:t>
       </w:r>
       <w:r>
         <w:rPr>
@@ -10687,268 +10588,445 @@
             <w:rStyle w:val="Collegamentoipertestuale"/>
             <w:rFonts w:asciiTheme="minorHAnsi" w:hAnsiTheme="minorHAnsi" w:cstheme="minorHAnsi"/>
           </w:rPr>
-          <w:t xml:space="preserve">Complete C# </w:t>
+          <w:t>Complete C# Unity Game Developer 3D Online Course</w:t>
         </w:r>
-        <w:proofErr w:type="spellStart"/>
+      </w:hyperlink>
+      <w:r>
+        <w:rPr>
+          <w:rFonts w:asciiTheme="minorHAnsi" w:hAnsiTheme="minorHAnsi" w:cstheme="minorHAnsi"/>
+        </w:rPr>
+        <w:t>”</w:t>
+      </w:r>
+      <w:r>
+        <w:rPr>
+          <w:rFonts w:asciiTheme="minorHAnsi" w:hAnsiTheme="minorHAnsi" w:cstheme="minorHAnsi"/>
+        </w:rPr>
+        <w:t xml:space="preserve"> ed eventuali tutorial online</w:t>
+      </w:r>
+      <w:r>
+        <w:rPr>
+          <w:rFonts w:asciiTheme="minorHAnsi" w:hAnsiTheme="minorHAnsi" w:cstheme="minorHAnsi"/>
+        </w:rPr>
+        <w:t xml:space="preserve"> su tematiche specifiche</w:t>
+      </w:r>
+      <w:r>
+        <w:rPr>
+          <w:rFonts w:asciiTheme="minorHAnsi" w:hAnsiTheme="minorHAnsi" w:cstheme="minorHAnsi"/>
+        </w:rPr>
+        <w:t>.</w:t>
+      </w:r>
+    </w:p>
+    <w:p/>
+    <w:p>
+      <w:pPr>
+        <w:pStyle w:val="Titolo3"/>
+        <w:rPr>
+          <w:rFonts w:asciiTheme="majorHAnsi" w:hAnsiTheme="majorHAnsi" w:cstheme="majorHAnsi"/>
+          <w:b/>
+          <w:bCs/>
+          <w:color w:val="385623" w:themeColor="accent6" w:themeShade="80"/>
+          <w:lang w:val="en-US"/>
+        </w:rPr>
+      </w:pPr>
+      <w:bookmarkStart w:id="60" w:name="_Toc39419821"/>
+      <w:bookmarkStart w:id="61" w:name="_Toc41665010"/>
+      <w:bookmarkStart w:id="62" w:name="_Toc101112588"/>
+      <w:bookmarkStart w:id="63" w:name="_Toc103418022"/>
+      <w:r>
+        <w:rPr>
+          <w:rFonts w:asciiTheme="majorHAnsi" w:hAnsiTheme="majorHAnsi" w:cstheme="majorHAnsi"/>
+          <w:b/>
+          <w:bCs/>
+          <w:color w:val="385623" w:themeColor="accent6" w:themeShade="80"/>
+          <w:lang w:val="en-ZA"/>
+        </w:rPr>
+        <w:t>Risorse</w:t>
+      </w:r>
+      <w:r>
+        <w:rPr>
+          <w:rFonts w:asciiTheme="majorHAnsi" w:hAnsiTheme="majorHAnsi" w:cstheme="majorHAnsi"/>
+          <w:b/>
+          <w:bCs/>
+          <w:color w:val="385623" w:themeColor="accent6" w:themeShade="80"/>
+          <w:lang w:val="en-US"/>
+        </w:rPr>
+        <w:t xml:space="preserve"> applicative</w:t>
+      </w:r>
+      <w:bookmarkEnd w:id="60"/>
+      <w:bookmarkEnd w:id="61"/>
+      <w:bookmarkEnd w:id="62"/>
+      <w:bookmarkEnd w:id="63"/>
+    </w:p>
+    <w:p>
+      <w:pPr>
+        <w:jc w:val="both"/>
+        <w:rPr>
+          <w:rFonts w:asciiTheme="minorHAnsi" w:hAnsiTheme="minorHAnsi" w:cstheme="minorHAnsi"/>
+          <w:lang w:val="en-US"/>
+        </w:rPr>
+      </w:pPr>
+      <w:r>
+        <w:rPr>
+          <w:rFonts w:asciiTheme="minorHAnsi" w:hAnsiTheme="minorHAnsi" w:cstheme="minorHAnsi"/>
+          <w:lang w:val="en-US"/>
+        </w:rPr>
+        <w:t xml:space="preserve">Unity </w:t>
+      </w:r>
+      <w:r>
+        <w:rPr>
+          <w:rFonts w:asciiTheme="minorHAnsi" w:hAnsiTheme="minorHAnsi" w:cstheme="minorHAnsi"/>
+          <w:lang w:val="en-US"/>
+        </w:rPr>
+        <w:t>v2021.</w:t>
+      </w:r>
+      <w:r>
+        <w:rPr>
+          <w:rFonts w:asciiTheme="minorHAnsi" w:hAnsiTheme="minorHAnsi" w:cstheme="minorHAnsi"/>
+          <w:lang w:val="en-US"/>
+        </w:rPr>
+        <w:t>3</w:t>
+      </w:r>
+      <w:r>
+        <w:rPr>
+          <w:rFonts w:asciiTheme="minorHAnsi" w:hAnsiTheme="minorHAnsi" w:cstheme="minorHAnsi"/>
+          <w:lang w:val="en-US"/>
+        </w:rPr>
+        <w:t>.</w:t>
+      </w:r>
+      <w:r>
+        <w:rPr>
+          <w:rFonts w:asciiTheme="minorHAnsi" w:hAnsiTheme="minorHAnsi" w:cstheme="minorHAnsi"/>
+          <w:lang w:val="en-US"/>
+        </w:rPr>
+        <w:t>2</w:t>
+      </w:r>
+      <w:r>
+        <w:rPr>
+          <w:rFonts w:asciiTheme="minorHAnsi" w:hAnsiTheme="minorHAnsi" w:cstheme="minorHAnsi"/>
+          <w:lang w:val="en-US"/>
+        </w:rPr>
+        <w:t>f1</w:t>
+      </w:r>
+    </w:p>
+    <w:p>
+      <w:pPr>
+        <w:jc w:val="both"/>
+        <w:rPr>
+          <w:rFonts w:asciiTheme="minorHAnsi" w:hAnsiTheme="minorHAnsi" w:cstheme="minorHAnsi"/>
+          <w:lang w:val="en-US"/>
+        </w:rPr>
+      </w:pPr>
+      <w:r>
+        <w:rPr>
+          <w:rFonts w:asciiTheme="minorHAnsi" w:hAnsiTheme="minorHAnsi" w:cstheme="minorHAnsi"/>
+          <w:lang w:val="en-US"/>
+        </w:rPr>
+        <w:t>Adobe Photoshop 20</w:t>
+      </w:r>
+      <w:r>
+        <w:rPr>
+          <w:rFonts w:asciiTheme="minorHAnsi" w:hAnsiTheme="minorHAnsi" w:cstheme="minorHAnsi"/>
+          <w:lang w:val="en-US"/>
+        </w:rPr>
+        <w:t>22</w:t>
+      </w:r>
+    </w:p>
+    <w:p>
+      <w:pPr>
+        <w:jc w:val="both"/>
+        <w:rPr>
+          <w:rFonts w:asciiTheme="minorHAnsi" w:hAnsiTheme="minorHAnsi" w:cstheme="minorHAnsi"/>
+        </w:rPr>
+      </w:pPr>
+      <w:r>
+        <w:rPr>
+          <w:rFonts w:asciiTheme="minorHAnsi" w:hAnsiTheme="minorHAnsi" w:cstheme="minorHAnsi"/>
+        </w:rPr>
+        <w:t>Adobe Illustrator 2022</w:t>
+      </w:r>
+    </w:p>
+    <w:p>
+      <w:pPr>
+        <w:jc w:val="both"/>
+        <w:rPr>
+          <w:rFonts w:asciiTheme="minorHAnsi" w:hAnsiTheme="minorHAnsi" w:cstheme="minorHAnsi"/>
+        </w:rPr>
+      </w:pPr>
+      <w:r>
+        <w:rPr>
+          <w:rFonts w:asciiTheme="minorHAnsi" w:hAnsiTheme="minorHAnsi" w:cstheme="minorHAnsi"/>
+        </w:rPr>
+        <w:t>Adobe Premiere 2022</w:t>
+      </w:r>
+    </w:p>
+    <w:p>
+      <w:pPr>
+        <w:jc w:val="both"/>
+        <w:rPr>
+          <w:rFonts w:asciiTheme="minorHAnsi" w:hAnsiTheme="minorHAnsi" w:cstheme="minorHAnsi"/>
+        </w:rPr>
+      </w:pPr>
+      <w:r>
+        <w:rPr>
+          <w:rFonts w:asciiTheme="minorHAnsi" w:hAnsiTheme="minorHAnsi" w:cstheme="minorHAnsi"/>
+        </w:rPr>
+        <w:t>Microsoft Visual Studio 2019</w:t>
+      </w:r>
+    </w:p>
+    <w:p>
+      <w:pPr>
+        <w:jc w:val="both"/>
+        <w:rPr>
+          <w:rFonts w:asciiTheme="minorHAnsi" w:hAnsiTheme="minorHAnsi" w:cstheme="minorHAnsi"/>
+        </w:rPr>
+      </w:pPr>
+      <w:r>
+        <w:rPr>
+          <w:rFonts w:asciiTheme="minorHAnsi" w:hAnsiTheme="minorHAnsi" w:cstheme="minorHAnsi"/>
+        </w:rPr>
+        <w:t>Git</w:t>
+      </w:r>
+      <w:r>
+        <w:rPr>
+          <w:rFonts w:asciiTheme="minorHAnsi" w:hAnsiTheme="minorHAnsi" w:cstheme="minorHAnsi"/>
+        </w:rPr>
+        <w:t xml:space="preserve"> e GitHub</w:t>
+      </w:r>
+    </w:p>
+    <w:p>
+      <w:pPr>
+        <w:jc w:val="both"/>
+        <w:rPr>
+          <w:rFonts w:asciiTheme="minorHAnsi" w:hAnsiTheme="minorHAnsi" w:cstheme="minorHAnsi"/>
+        </w:rPr>
+      </w:pPr>
+      <w:r>
+        <w:rPr>
+          <w:rFonts w:asciiTheme="minorHAnsi" w:hAnsiTheme="minorHAnsi" w:cstheme="minorHAnsi"/>
+        </w:rPr>
+        <w:t>Blender</w:t>
+      </w:r>
+    </w:p>
+    <w:p>
+      <w:pPr>
+        <w:jc w:val="both"/>
+        <w:rPr>
+          <w:rFonts w:asciiTheme="minorHAnsi" w:hAnsiTheme="minorHAnsi" w:cstheme="minorHAnsi"/>
+        </w:rPr>
+      </w:pPr>
+      <w:r>
+        <w:rPr>
+          <w:rFonts w:asciiTheme="minorHAnsi" w:hAnsiTheme="minorHAnsi" w:cstheme="minorHAnsi"/>
+        </w:rPr>
+        <w:t>Drawio</w:t>
+      </w:r>
+    </w:p>
+    <w:p>
+      <w:pPr>
+        <w:rPr>
+          <w:rFonts w:asciiTheme="minorHAnsi" w:hAnsiTheme="minorHAnsi" w:cstheme="minorHAnsi"/>
+        </w:rPr>
+      </w:pPr>
+    </w:p>
+    <w:p>
+      <w:pPr>
+        <w:pStyle w:val="Titolo3"/>
+        <w:rPr>
+          <w:rFonts w:asciiTheme="majorHAnsi" w:hAnsiTheme="majorHAnsi"/>
+          <w:b/>
+          <w:bCs/>
+          <w:color w:val="385623" w:themeColor="accent6" w:themeShade="80"/>
+        </w:rPr>
+      </w:pPr>
+      <w:bookmarkStart w:id="64" w:name="_Toc39419822"/>
+      <w:bookmarkStart w:id="65" w:name="_Toc41665011"/>
+      <w:bookmarkStart w:id="66" w:name="_Toc101112589"/>
+      <w:bookmarkStart w:id="67" w:name="_Toc103418023"/>
+      <w:r>
+        <w:rPr>
+          <w:rFonts w:asciiTheme="majorHAnsi" w:hAnsiTheme="majorHAnsi"/>
+          <w:b/>
+          <w:bCs/>
+          <w:color w:val="385623" w:themeColor="accent6" w:themeShade="80"/>
+        </w:rPr>
+        <w:t>Risorse strumentali</w:t>
+      </w:r>
+      <w:bookmarkEnd w:id="64"/>
+      <w:bookmarkEnd w:id="65"/>
+      <w:bookmarkEnd w:id="66"/>
+      <w:bookmarkEnd w:id="67"/>
+    </w:p>
+    <w:p>
+      <w:pPr>
+        <w:jc w:val="both"/>
+        <w:rPr>
+          <w:rFonts w:asciiTheme="minorHAnsi" w:hAnsiTheme="minorHAnsi" w:cstheme="minorHAnsi"/>
+        </w:rPr>
+      </w:pPr>
+      <w:r>
+        <w:rPr>
+          <w:rFonts w:asciiTheme="minorHAnsi" w:hAnsiTheme="minorHAnsi" w:cstheme="minorHAnsi"/>
+        </w:rPr>
+        <w:t xml:space="preserve">Verranno utilizzati asset presenti nei pack “Polygon City”, “Polygon Farmer”, “Polygon Prototype Pack” in possesso da Cassano Francesco Saverio. </w:t>
+      </w:r>
+      <w:r>
+        <w:rPr>
+          <w:rFonts w:asciiTheme="minorHAnsi" w:hAnsiTheme="minorHAnsi" w:cstheme="minorHAnsi"/>
+        </w:rPr>
+        <w:t>I restanti materiali 3D come oggetti ambientali ed altro</w:t>
+      </w:r>
+      <w:r>
+        <w:rPr>
+          <w:rFonts w:asciiTheme="minorHAnsi" w:hAnsiTheme="minorHAnsi" w:cstheme="minorHAnsi"/>
+        </w:rPr>
+        <w:t xml:space="preserve"> saranno reperiti dall’asset store di Unity. L’interfaccia grafica </w:t>
+      </w:r>
+      <w:r>
+        <w:rPr>
+          <w:rFonts w:asciiTheme="minorHAnsi" w:hAnsiTheme="minorHAnsi" w:cstheme="minorHAnsi"/>
+        </w:rPr>
+        <w:t>(</w:t>
+      </w:r>
+      <w:r>
+        <w:rPr>
+          <w:rFonts w:asciiTheme="minorHAnsi" w:hAnsiTheme="minorHAnsi" w:cstheme="minorHAnsi"/>
+        </w:rPr>
+        <w:t>Sprite</w:t>
+      </w:r>
+      <w:r>
+        <w:rPr>
+          <w:rFonts w:asciiTheme="minorHAnsi" w:hAnsiTheme="minorHAnsi" w:cstheme="minorHAnsi"/>
+        </w:rPr>
+        <w:t>, sfondi ecc…)</w:t>
+      </w:r>
+      <w:r>
+        <w:rPr>
+          <w:rFonts w:asciiTheme="minorHAnsi" w:hAnsiTheme="minorHAnsi" w:cstheme="minorHAnsi"/>
+        </w:rPr>
+        <w:t xml:space="preserve"> del progetto, invece, </w:t>
+      </w:r>
+      <w:r>
+        <w:rPr>
+          <w:rFonts w:asciiTheme="minorHAnsi" w:hAnsiTheme="minorHAnsi" w:cstheme="minorHAnsi"/>
+        </w:rPr>
+        <w:t>verrà</w:t>
+      </w:r>
+      <w:r>
+        <w:rPr>
+          <w:rFonts w:asciiTheme="minorHAnsi" w:hAnsiTheme="minorHAnsi" w:cstheme="minorHAnsi"/>
+        </w:rPr>
+        <w:t xml:space="preserve"> auto prodott</w:t>
+      </w:r>
+      <w:r>
+        <w:rPr>
+          <w:rFonts w:asciiTheme="minorHAnsi" w:hAnsiTheme="minorHAnsi" w:cstheme="minorHAnsi"/>
+        </w:rPr>
+        <w:t>a</w:t>
+      </w:r>
+      <w:r>
+        <w:rPr>
+          <w:rFonts w:asciiTheme="minorHAnsi" w:hAnsiTheme="minorHAnsi" w:cstheme="minorHAnsi"/>
+        </w:rPr>
+        <w:t xml:space="preserve"> dal gruppo stesso.</w:t>
+      </w:r>
+      <w:r>
+        <w:rPr>
+          <w:rFonts w:asciiTheme="minorHAnsi" w:hAnsiTheme="minorHAnsi" w:cstheme="minorHAnsi"/>
+        </w:rPr>
+        <w:t xml:space="preserve"> Le animazioni sono </w:t>
+      </w:r>
+      <w:r>
+        <w:rPr>
+          <w:rFonts w:asciiTheme="minorHAnsi" w:hAnsiTheme="minorHAnsi" w:cstheme="minorHAnsi"/>
+        </w:rPr>
+        <w:t>attinte</w:t>
+      </w:r>
+      <w:r>
+        <w:rPr>
+          <w:rFonts w:asciiTheme="minorHAnsi" w:hAnsiTheme="minorHAnsi" w:cstheme="minorHAnsi"/>
+        </w:rPr>
+        <w:t xml:space="preserve"> dal sito “</w:t>
+      </w:r>
+      <w:hyperlink r:id="rId14" w:anchor="/" w:history="1">
         <w:r>
           <w:rPr>
             <w:rStyle w:val="Collegamentoipertestuale"/>
             <w:rFonts w:asciiTheme="minorHAnsi" w:hAnsiTheme="minorHAnsi" w:cstheme="minorHAnsi"/>
           </w:rPr>
-          <w:t>Unity</w:t>
-        </w:r>
-        <w:proofErr w:type="spellEnd"/>
-        <w:r>
-          <w:rPr>
-            <w:rStyle w:val="Collegamentoipertestuale"/>
-            <w:rFonts w:asciiTheme="minorHAnsi" w:hAnsiTheme="minorHAnsi" w:cstheme="minorHAnsi"/>
-          </w:rPr>
-          <w:t xml:space="preserve"> Game Developer 3D Online Course</w:t>
+          <w:t>Mixamo</w:t>
         </w:r>
       </w:hyperlink>
       <w:r>
         <w:rPr>
           <w:rFonts w:asciiTheme="minorHAnsi" w:hAnsiTheme="minorHAnsi" w:cstheme="minorHAnsi"/>
         </w:rPr>
-        <w:t>”</w:t>
-      </w:r>
-      <w:r>
-        <w:rPr>
-          <w:rFonts w:asciiTheme="minorHAnsi" w:hAnsiTheme="minorHAnsi" w:cstheme="minorHAnsi"/>
-        </w:rPr>
-        <w:t xml:space="preserve"> ed eventuali tutorial online</w:t>
-      </w:r>
-      <w:r>
-        <w:rPr>
-          <w:rFonts w:asciiTheme="minorHAnsi" w:hAnsiTheme="minorHAnsi" w:cstheme="minorHAnsi"/>
-        </w:rPr>
-        <w:t xml:space="preserve"> su tematiche specifiche</w:t>
-      </w:r>
-      <w:r>
-        <w:rPr>
-          <w:rFonts w:asciiTheme="minorHAnsi" w:hAnsiTheme="minorHAnsi" w:cstheme="minorHAnsi"/>
-        </w:rPr>
-        <w:t>.</w:t>
+        <w:t>”.</w:t>
+      </w:r>
+    </w:p>
+    <w:p>
+      <w:pPr>
+        <w:jc w:val="both"/>
+        <w:rPr>
+          <w:rFonts w:asciiTheme="minorHAnsi" w:hAnsiTheme="minorHAnsi" w:cstheme="minorHAnsi"/>
+        </w:rPr>
+      </w:pPr>
+    </w:p>
+    <w:p>
+      <w:pPr>
+        <w:jc w:val="both"/>
+        <w:rPr>
+          <w:rFonts w:asciiTheme="minorHAnsi" w:hAnsiTheme="minorHAnsi" w:cstheme="minorHAnsi"/>
+        </w:rPr>
+      </w:pPr>
+      <w:r>
+        <w:rPr>
+          <w:rFonts w:asciiTheme="minorHAnsi" w:hAnsiTheme="minorHAnsi" w:cstheme="minorHAnsi"/>
+        </w:rPr>
+        <w:lastRenderedPageBreak/>
+        <w:t>Gli effetti sonori verranno presi da repository online di suoni gratuiti. Per quanto riguarda la colonna sonora, verrà invece creata da Alessandro Congedo.</w:t>
+      </w:r>
+    </w:p>
+    <w:p>
+      <w:pPr>
+        <w:jc w:val="both"/>
+        <w:rPr>
+          <w:rFonts w:asciiTheme="minorHAnsi" w:hAnsiTheme="minorHAnsi" w:cstheme="minorHAnsi"/>
+        </w:rPr>
+      </w:pPr>
+    </w:p>
+    <w:p>
+      <w:pPr>
+        <w:jc w:val="both"/>
+        <w:rPr>
+          <w:rFonts w:asciiTheme="minorHAnsi" w:hAnsiTheme="minorHAnsi" w:cstheme="minorHAnsi"/>
+        </w:rPr>
+      </w:pPr>
+      <w:r>
+        <w:rPr>
+          <w:rFonts w:asciiTheme="minorHAnsi" w:hAnsiTheme="minorHAnsi" w:cstheme="minorHAnsi"/>
+        </w:rPr>
+        <w:t>Il gruppo</w:t>
+      </w:r>
+      <w:r>
+        <w:rPr>
+          <w:rFonts w:asciiTheme="minorHAnsi" w:hAnsiTheme="minorHAnsi" w:cstheme="minorHAnsi"/>
+        </w:rPr>
+        <w:t xml:space="preserve"> per sviluppare il progetto in modo asincrono</w:t>
+      </w:r>
+      <w:r>
+        <w:rPr>
+          <w:rFonts w:asciiTheme="minorHAnsi" w:hAnsiTheme="minorHAnsi" w:cstheme="minorHAnsi"/>
+        </w:rPr>
+        <w:t xml:space="preserve"> e per una organizzazione interna per gli obbiettivi da raggiungere</w:t>
+      </w:r>
+      <w:r>
+        <w:rPr>
+          <w:rFonts w:asciiTheme="minorHAnsi" w:hAnsiTheme="minorHAnsi" w:cstheme="minorHAnsi"/>
+        </w:rPr>
+        <w:t>, utilizza “GitHub”.</w:t>
       </w:r>
     </w:p>
     <w:p/>
-    <w:p>
-      <w:pPr>
-        <w:pStyle w:val="Titolo3"/>
-        <w:rPr>
-          <w:rFonts w:asciiTheme="majorHAnsi" w:hAnsiTheme="majorHAnsi" w:cstheme="majorHAnsi"/>
-          <w:b/>
-          <w:bCs/>
-          <w:color w:val="385623" w:themeColor="accent6" w:themeShade="80"/>
-          <w:lang w:val="en-US"/>
-        </w:rPr>
-      </w:pPr>
-      <w:bookmarkStart w:id="60" w:name="_Toc39419821"/>
-      <w:bookmarkStart w:id="61" w:name="_Toc41665010"/>
-      <w:bookmarkStart w:id="62" w:name="_Toc101112588"/>
-      <w:bookmarkStart w:id="63" w:name="_Toc103418022"/>
-      <w:proofErr w:type="spellStart"/>
-      <w:r>
-        <w:rPr>
-          <w:rFonts w:asciiTheme="majorHAnsi" w:hAnsiTheme="majorHAnsi" w:cstheme="majorHAnsi"/>
-          <w:b/>
-          <w:bCs/>
-          <w:color w:val="385623" w:themeColor="accent6" w:themeShade="80"/>
-          <w:lang w:val="en-ZA"/>
-        </w:rPr>
-        <w:t>Risorse</w:t>
-      </w:r>
-      <w:proofErr w:type="spellEnd"/>
-      <w:r>
-        <w:rPr>
-          <w:rFonts w:asciiTheme="majorHAnsi" w:hAnsiTheme="majorHAnsi" w:cstheme="majorHAnsi"/>
-          <w:b/>
-          <w:bCs/>
-          <w:color w:val="385623" w:themeColor="accent6" w:themeShade="80"/>
-          <w:lang w:val="en-US"/>
-        </w:rPr>
-        <w:t xml:space="preserve"> applicative</w:t>
-      </w:r>
-      <w:bookmarkEnd w:id="60"/>
-      <w:bookmarkEnd w:id="61"/>
-      <w:bookmarkEnd w:id="62"/>
-      <w:bookmarkEnd w:id="63"/>
-    </w:p>
-    <w:p>
-      <w:pPr>
-        <w:jc w:val="both"/>
-        <w:rPr>
-          <w:rFonts w:asciiTheme="minorHAnsi" w:hAnsiTheme="minorHAnsi" w:cstheme="minorHAnsi"/>
-          <w:lang w:val="en-US"/>
-        </w:rPr>
-      </w:pPr>
-      <w:r>
-        <w:rPr>
-          <w:rFonts w:asciiTheme="minorHAnsi" w:hAnsiTheme="minorHAnsi" w:cstheme="minorHAnsi"/>
-          <w:lang w:val="en-US"/>
-        </w:rPr>
-        <w:t xml:space="preserve">Unity </w:t>
-      </w:r>
-      <w:r>
-        <w:rPr>
-          <w:rFonts w:asciiTheme="minorHAnsi" w:hAnsiTheme="minorHAnsi" w:cstheme="minorHAnsi"/>
-          <w:lang w:val="en-US"/>
-        </w:rPr>
-        <w:t>v2021.</w:t>
-      </w:r>
-      <w:r>
-        <w:rPr>
-          <w:rFonts w:asciiTheme="minorHAnsi" w:hAnsiTheme="minorHAnsi" w:cstheme="minorHAnsi"/>
-          <w:lang w:val="en-US"/>
-        </w:rPr>
-        <w:t>3</w:t>
-      </w:r>
-      <w:r>
-        <w:rPr>
-          <w:rFonts w:asciiTheme="minorHAnsi" w:hAnsiTheme="minorHAnsi" w:cstheme="minorHAnsi"/>
-          <w:lang w:val="en-US"/>
-        </w:rPr>
-        <w:t>.</w:t>
-      </w:r>
-      <w:r>
-        <w:rPr>
-          <w:rFonts w:asciiTheme="minorHAnsi" w:hAnsiTheme="minorHAnsi" w:cstheme="minorHAnsi"/>
-          <w:lang w:val="en-US"/>
-        </w:rPr>
-        <w:t>2</w:t>
-      </w:r>
-      <w:r>
-        <w:rPr>
-          <w:rFonts w:asciiTheme="minorHAnsi" w:hAnsiTheme="minorHAnsi" w:cstheme="minorHAnsi"/>
-          <w:lang w:val="en-US"/>
-        </w:rPr>
-        <w:t>f1</w:t>
-      </w:r>
-    </w:p>
-    <w:p>
-      <w:pPr>
-        <w:jc w:val="both"/>
-        <w:rPr>
-          <w:rFonts w:asciiTheme="minorHAnsi" w:hAnsiTheme="minorHAnsi" w:cstheme="minorHAnsi"/>
-          <w:lang w:val="en-US"/>
-        </w:rPr>
-      </w:pPr>
-      <w:r>
-        <w:rPr>
-          <w:rFonts w:asciiTheme="minorHAnsi" w:hAnsiTheme="minorHAnsi" w:cstheme="minorHAnsi"/>
-          <w:lang w:val="en-US"/>
-        </w:rPr>
-        <w:t>Adobe Photoshop 20</w:t>
-      </w:r>
-      <w:r>
-        <w:rPr>
-          <w:rFonts w:asciiTheme="minorHAnsi" w:hAnsiTheme="minorHAnsi" w:cstheme="minorHAnsi"/>
-          <w:lang w:val="en-US"/>
-        </w:rPr>
-        <w:t>22</w:t>
-      </w:r>
-    </w:p>
-    <w:p>
-      <w:pPr>
-        <w:jc w:val="both"/>
-        <w:rPr>
-          <w:rFonts w:asciiTheme="minorHAnsi" w:hAnsiTheme="minorHAnsi" w:cstheme="minorHAnsi"/>
-        </w:rPr>
-      </w:pPr>
-      <w:r>
-        <w:rPr>
-          <w:rFonts w:asciiTheme="minorHAnsi" w:hAnsiTheme="minorHAnsi" w:cstheme="minorHAnsi"/>
-        </w:rPr>
-        <w:t>Adobe Illustrator 2022</w:t>
-      </w:r>
-    </w:p>
-    <w:p>
-      <w:pPr>
-        <w:jc w:val="both"/>
-        <w:rPr>
-          <w:rFonts w:asciiTheme="minorHAnsi" w:hAnsiTheme="minorHAnsi" w:cstheme="minorHAnsi"/>
-        </w:rPr>
-      </w:pPr>
-      <w:r>
-        <w:rPr>
-          <w:rFonts w:asciiTheme="minorHAnsi" w:hAnsiTheme="minorHAnsi" w:cstheme="minorHAnsi"/>
-        </w:rPr>
-        <w:t>Adobe Premiere 2022</w:t>
-      </w:r>
-    </w:p>
-    <w:p>
-      <w:pPr>
-        <w:jc w:val="both"/>
-        <w:rPr>
-          <w:rFonts w:asciiTheme="minorHAnsi" w:hAnsiTheme="minorHAnsi" w:cstheme="minorHAnsi"/>
-        </w:rPr>
-      </w:pPr>
-      <w:r>
-        <w:rPr>
-          <w:rFonts w:asciiTheme="minorHAnsi" w:hAnsiTheme="minorHAnsi" w:cstheme="minorHAnsi"/>
-        </w:rPr>
-        <w:t>Microsoft Visual Studio 2019</w:t>
-      </w:r>
-    </w:p>
-    <w:p>
-      <w:pPr>
-        <w:jc w:val="both"/>
-        <w:rPr>
-          <w:rFonts w:asciiTheme="minorHAnsi" w:hAnsiTheme="minorHAnsi" w:cstheme="minorHAnsi"/>
-        </w:rPr>
-      </w:pPr>
-      <w:proofErr w:type="spellStart"/>
-      <w:r>
-        <w:rPr>
-          <w:rFonts w:asciiTheme="minorHAnsi" w:hAnsiTheme="minorHAnsi" w:cstheme="minorHAnsi"/>
-        </w:rPr>
-        <w:t>Git</w:t>
-      </w:r>
-      <w:proofErr w:type="spellEnd"/>
-      <w:r>
-        <w:rPr>
-          <w:rFonts w:asciiTheme="minorHAnsi" w:hAnsiTheme="minorHAnsi" w:cstheme="minorHAnsi"/>
-        </w:rPr>
-        <w:t xml:space="preserve"> e GitHub</w:t>
-      </w:r>
-    </w:p>
-    <w:p>
-      <w:pPr>
-        <w:jc w:val="both"/>
-        <w:rPr>
-          <w:rFonts w:asciiTheme="minorHAnsi" w:hAnsiTheme="minorHAnsi" w:cstheme="minorHAnsi"/>
-        </w:rPr>
-      </w:pPr>
-      <w:r>
-        <w:rPr>
-          <w:rFonts w:asciiTheme="minorHAnsi" w:hAnsiTheme="minorHAnsi" w:cstheme="minorHAnsi"/>
-        </w:rPr>
-        <w:t>Blender</w:t>
-      </w:r>
-    </w:p>
-    <w:p>
-      <w:pPr>
-        <w:jc w:val="both"/>
-        <w:rPr>
-          <w:rFonts w:asciiTheme="minorHAnsi" w:hAnsiTheme="minorHAnsi" w:cstheme="minorHAnsi"/>
-        </w:rPr>
-      </w:pPr>
-      <w:proofErr w:type="spellStart"/>
-      <w:r>
-        <w:rPr>
-          <w:rFonts w:asciiTheme="minorHAnsi" w:hAnsiTheme="minorHAnsi" w:cstheme="minorHAnsi"/>
-        </w:rPr>
-        <w:t>Drawio</w:t>
-      </w:r>
-      <w:proofErr w:type="spellEnd"/>
-    </w:p>
-    <w:p>
-      <w:pPr>
-        <w:rPr>
-          <w:rFonts w:asciiTheme="minorHAnsi" w:hAnsiTheme="minorHAnsi" w:cstheme="minorHAnsi"/>
-        </w:rPr>
-      </w:pPr>
-    </w:p>
     <w:p>
       <w:pPr>
         <w:pStyle w:val="Titolo3"/>
@@ -10959,10 +11037,10 @@
           <w:color w:val="385623" w:themeColor="accent6" w:themeShade="80"/>
         </w:rPr>
       </w:pPr>
-      <w:bookmarkStart w:id="64" w:name="_Toc39419822"/>
-      <w:bookmarkStart w:id="65" w:name="_Toc41665011"/>
-      <w:bookmarkStart w:id="66" w:name="_Toc101112589"/>
-      <w:bookmarkStart w:id="67" w:name="_Toc103418023"/>
+      <w:bookmarkStart w:id="68" w:name="_Toc39419823"/>
+      <w:bookmarkStart w:id="69" w:name="_Toc41665012"/>
+      <w:bookmarkStart w:id="70" w:name="_Toc101112590"/>
+      <w:bookmarkStart w:id="71" w:name="_Toc103418024"/>
       <w:r>
         <w:rPr>
           <w:rFonts w:asciiTheme="majorHAnsi" w:hAnsiTheme="majorHAnsi"/>
@@ -10970,305 +11048,6 @@
           <w:bCs/>
           <w:color w:val="385623" w:themeColor="accent6" w:themeShade="80"/>
         </w:rPr>
-        <w:t>Risorse strumentali</w:t>
-      </w:r>
-      <w:bookmarkEnd w:id="64"/>
-      <w:bookmarkEnd w:id="65"/>
-      <w:bookmarkEnd w:id="66"/>
-      <w:bookmarkEnd w:id="67"/>
-    </w:p>
-    <w:p>
-      <w:pPr>
-        <w:jc w:val="both"/>
-        <w:rPr>
-          <w:rFonts w:asciiTheme="minorHAnsi" w:hAnsiTheme="minorHAnsi" w:cstheme="minorHAnsi"/>
-        </w:rPr>
-      </w:pPr>
-      <w:r>
-        <w:rPr>
-          <w:rFonts w:asciiTheme="minorHAnsi" w:hAnsiTheme="minorHAnsi" w:cstheme="minorHAnsi"/>
-        </w:rPr>
-        <w:t>Verranno utilizzati asset presenti nei pack “</w:t>
-      </w:r>
-      <w:proofErr w:type="spellStart"/>
-      <w:r>
-        <w:rPr>
-          <w:rFonts w:asciiTheme="minorHAnsi" w:hAnsiTheme="minorHAnsi" w:cstheme="minorHAnsi"/>
-        </w:rPr>
-        <w:t>Polygon</w:t>
-      </w:r>
-      <w:proofErr w:type="spellEnd"/>
-      <w:r>
-        <w:rPr>
-          <w:rFonts w:asciiTheme="minorHAnsi" w:hAnsiTheme="minorHAnsi" w:cstheme="minorHAnsi"/>
-        </w:rPr>
-        <w:t xml:space="preserve"> City”, “</w:t>
-      </w:r>
-      <w:proofErr w:type="spellStart"/>
-      <w:r>
-        <w:rPr>
-          <w:rFonts w:asciiTheme="minorHAnsi" w:hAnsiTheme="minorHAnsi" w:cstheme="minorHAnsi"/>
-        </w:rPr>
-        <w:t>Polygon</w:t>
-      </w:r>
-      <w:proofErr w:type="spellEnd"/>
-      <w:r>
-        <w:rPr>
-          <w:rFonts w:asciiTheme="minorHAnsi" w:hAnsiTheme="minorHAnsi" w:cstheme="minorHAnsi"/>
-        </w:rPr>
-        <w:t xml:space="preserve"> Farmer”, “</w:t>
-      </w:r>
-      <w:proofErr w:type="spellStart"/>
-      <w:r>
-        <w:rPr>
-          <w:rFonts w:asciiTheme="minorHAnsi" w:hAnsiTheme="minorHAnsi" w:cstheme="minorHAnsi"/>
-        </w:rPr>
-        <w:t>Polygon</w:t>
-      </w:r>
-      <w:proofErr w:type="spellEnd"/>
-      <w:r>
-        <w:rPr>
-          <w:rFonts w:asciiTheme="minorHAnsi" w:hAnsiTheme="minorHAnsi" w:cstheme="minorHAnsi"/>
-        </w:rPr>
-        <w:t xml:space="preserve"> </w:t>
-      </w:r>
-      <w:proofErr w:type="spellStart"/>
-      <w:r>
-        <w:rPr>
-          <w:rFonts w:asciiTheme="minorHAnsi" w:hAnsiTheme="minorHAnsi" w:cstheme="minorHAnsi"/>
-        </w:rPr>
-        <w:t>Prototype</w:t>
-      </w:r>
-      <w:proofErr w:type="spellEnd"/>
-      <w:r>
-        <w:rPr>
-          <w:rFonts w:asciiTheme="minorHAnsi" w:hAnsiTheme="minorHAnsi" w:cstheme="minorHAnsi"/>
-        </w:rPr>
-        <w:t xml:space="preserve"> Pack” in possesso da Cassano Francesco Saverio. </w:t>
-      </w:r>
-      <w:r>
-        <w:rPr>
-          <w:rFonts w:asciiTheme="minorHAnsi" w:hAnsiTheme="minorHAnsi" w:cstheme="minorHAnsi"/>
-        </w:rPr>
-        <w:t>I restanti materiali 3D come oggetti ambientali ed altro</w:t>
-      </w:r>
-      <w:r>
-        <w:rPr>
-          <w:rFonts w:asciiTheme="minorHAnsi" w:hAnsiTheme="minorHAnsi" w:cstheme="minorHAnsi"/>
-        </w:rPr>
-        <w:t xml:space="preserve"> saranno reperiti dall’asset store di </w:t>
-      </w:r>
-      <w:proofErr w:type="spellStart"/>
-      <w:r>
-        <w:rPr>
-          <w:rFonts w:asciiTheme="minorHAnsi" w:hAnsiTheme="minorHAnsi" w:cstheme="minorHAnsi"/>
-        </w:rPr>
-        <w:t>Unity</w:t>
-      </w:r>
-      <w:proofErr w:type="spellEnd"/>
-      <w:r>
-        <w:rPr>
-          <w:rFonts w:asciiTheme="minorHAnsi" w:hAnsiTheme="minorHAnsi" w:cstheme="minorHAnsi"/>
-        </w:rPr>
-        <w:t xml:space="preserve">. L’interfaccia grafica </w:t>
-      </w:r>
-      <w:r>
-        <w:rPr>
-          <w:rFonts w:asciiTheme="minorHAnsi" w:hAnsiTheme="minorHAnsi" w:cstheme="minorHAnsi"/>
-        </w:rPr>
-        <w:t>(</w:t>
-      </w:r>
-      <w:r>
-        <w:rPr>
-          <w:rFonts w:asciiTheme="minorHAnsi" w:hAnsiTheme="minorHAnsi" w:cstheme="minorHAnsi"/>
-        </w:rPr>
-        <w:t>Sprite</w:t>
-      </w:r>
-      <w:r>
-        <w:rPr>
-          <w:rFonts w:asciiTheme="minorHAnsi" w:hAnsiTheme="minorHAnsi" w:cstheme="minorHAnsi"/>
-        </w:rPr>
-        <w:t xml:space="preserve">, sfondi </w:t>
-      </w:r>
-      <w:proofErr w:type="spellStart"/>
-      <w:r>
-        <w:rPr>
-          <w:rFonts w:asciiTheme="minorHAnsi" w:hAnsiTheme="minorHAnsi" w:cstheme="minorHAnsi"/>
-        </w:rPr>
-        <w:t>ecc</w:t>
-      </w:r>
-      <w:proofErr w:type="spellEnd"/>
-      <w:r>
-        <w:rPr>
-          <w:rFonts w:asciiTheme="minorHAnsi" w:hAnsiTheme="minorHAnsi" w:cstheme="minorHAnsi"/>
-        </w:rPr>
-        <w:t>…)</w:t>
-      </w:r>
-      <w:r>
-        <w:rPr>
-          <w:rFonts w:asciiTheme="minorHAnsi" w:hAnsiTheme="minorHAnsi" w:cstheme="minorHAnsi"/>
-        </w:rPr>
-        <w:t xml:space="preserve"> del progetto, invece, </w:t>
-      </w:r>
-      <w:r>
-        <w:rPr>
-          <w:rFonts w:asciiTheme="minorHAnsi" w:hAnsiTheme="minorHAnsi" w:cstheme="minorHAnsi"/>
-        </w:rPr>
-        <w:t>verrà</w:t>
-      </w:r>
-      <w:r>
-        <w:rPr>
-          <w:rFonts w:asciiTheme="minorHAnsi" w:hAnsiTheme="minorHAnsi" w:cstheme="minorHAnsi"/>
-        </w:rPr>
-        <w:t xml:space="preserve"> auto prodott</w:t>
-      </w:r>
-      <w:r>
-        <w:rPr>
-          <w:rFonts w:asciiTheme="minorHAnsi" w:hAnsiTheme="minorHAnsi" w:cstheme="minorHAnsi"/>
-        </w:rPr>
-        <w:t>a</w:t>
-      </w:r>
-      <w:r>
-        <w:rPr>
-          <w:rFonts w:asciiTheme="minorHAnsi" w:hAnsiTheme="minorHAnsi" w:cstheme="minorHAnsi"/>
-        </w:rPr>
-        <w:t xml:space="preserve"> dal gruppo stesso.</w:t>
-      </w:r>
-      <w:r>
-        <w:rPr>
-          <w:rFonts w:asciiTheme="minorHAnsi" w:hAnsiTheme="minorHAnsi" w:cstheme="minorHAnsi"/>
-        </w:rPr>
-        <w:t xml:space="preserve"> Le animazioni sono </w:t>
-      </w:r>
-      <w:r>
-        <w:rPr>
-          <w:rFonts w:asciiTheme="minorHAnsi" w:hAnsiTheme="minorHAnsi" w:cstheme="minorHAnsi"/>
-        </w:rPr>
-        <w:t>attinte</w:t>
-      </w:r>
-      <w:r>
-        <w:rPr>
-          <w:rFonts w:asciiTheme="minorHAnsi" w:hAnsiTheme="minorHAnsi" w:cstheme="minorHAnsi"/>
-        </w:rPr>
-        <w:t xml:space="preserve"> dal sito “</w:t>
-      </w:r>
-      <w:proofErr w:type="spellStart"/>
-      <w:r>
-        <w:fldChar w:fldCharType="begin"/>
-      </w:r>
-      <w:r>
-        <w:instrText xml:space="preserve"> HYPERLINK "https://www.mixamo.com/" \l "/" </w:instrText>
-      </w:r>
-      <w:r>
-        <w:fldChar w:fldCharType="separate"/>
-      </w:r>
-      <w:r>
-        <w:rPr>
-          <w:rStyle w:val="Collegamentoipertestuale"/>
-          <w:rFonts w:asciiTheme="minorHAnsi" w:hAnsiTheme="minorHAnsi" w:cstheme="minorHAnsi"/>
-        </w:rPr>
-        <w:t>Mixamo</w:t>
-      </w:r>
-      <w:proofErr w:type="spellEnd"/>
-      <w:r>
-        <w:rPr>
-          <w:rStyle w:val="Collegamentoipertestuale"/>
-          <w:rFonts w:asciiTheme="minorHAnsi" w:hAnsiTheme="minorHAnsi" w:cstheme="minorHAnsi"/>
-        </w:rPr>
-        <w:fldChar w:fldCharType="end"/>
-      </w:r>
-      <w:r>
-        <w:rPr>
-          <w:rFonts w:asciiTheme="minorHAnsi" w:hAnsiTheme="minorHAnsi" w:cstheme="minorHAnsi"/>
-        </w:rPr>
-        <w:t>”.</w:t>
-      </w:r>
-    </w:p>
-    <w:p>
-      <w:pPr>
-        <w:jc w:val="both"/>
-        <w:rPr>
-          <w:rFonts w:asciiTheme="minorHAnsi" w:hAnsiTheme="minorHAnsi" w:cstheme="minorHAnsi"/>
-        </w:rPr>
-      </w:pPr>
-    </w:p>
-    <w:p>
-      <w:pPr>
-        <w:jc w:val="both"/>
-        <w:rPr>
-          <w:rFonts w:asciiTheme="minorHAnsi" w:hAnsiTheme="minorHAnsi" w:cstheme="minorHAnsi"/>
-        </w:rPr>
-      </w:pPr>
-      <w:r>
-        <w:rPr>
-          <w:rFonts w:asciiTheme="minorHAnsi" w:hAnsiTheme="minorHAnsi" w:cstheme="minorHAnsi"/>
-        </w:rPr>
-        <w:lastRenderedPageBreak/>
-        <w:t>Gli effetti sonori verranno presi da repository online di suoni gratuiti. Per quanto riguarda la colonna sonora, verrà invece creata da Alessandro Congedo.</w:t>
-      </w:r>
-    </w:p>
-    <w:p>
-      <w:pPr>
-        <w:jc w:val="both"/>
-        <w:rPr>
-          <w:rFonts w:asciiTheme="minorHAnsi" w:hAnsiTheme="minorHAnsi" w:cstheme="minorHAnsi"/>
-        </w:rPr>
-      </w:pPr>
-    </w:p>
-    <w:p>
-      <w:pPr>
-        <w:jc w:val="both"/>
-        <w:rPr>
-          <w:rFonts w:asciiTheme="minorHAnsi" w:hAnsiTheme="minorHAnsi" w:cstheme="minorHAnsi"/>
-        </w:rPr>
-      </w:pPr>
-      <w:r>
-        <w:rPr>
-          <w:rFonts w:asciiTheme="minorHAnsi" w:hAnsiTheme="minorHAnsi" w:cstheme="minorHAnsi"/>
-        </w:rPr>
-        <w:t>Il gruppo</w:t>
-      </w:r>
-      <w:r>
-        <w:rPr>
-          <w:rFonts w:asciiTheme="minorHAnsi" w:hAnsiTheme="minorHAnsi" w:cstheme="minorHAnsi"/>
-        </w:rPr>
-        <w:t xml:space="preserve"> per sviluppare il progetto in modo asincrono</w:t>
-      </w:r>
-      <w:r>
-        <w:rPr>
-          <w:rFonts w:asciiTheme="minorHAnsi" w:hAnsiTheme="minorHAnsi" w:cstheme="minorHAnsi"/>
-        </w:rPr>
-        <w:t xml:space="preserve"> e per una organizzazione interna per gli obbiettivi da raggiungere</w:t>
-      </w:r>
-      <w:r>
-        <w:rPr>
-          <w:rFonts w:asciiTheme="minorHAnsi" w:hAnsiTheme="minorHAnsi" w:cstheme="minorHAnsi"/>
-        </w:rPr>
-        <w:t>, utilizza “GitHub”.</w:t>
-      </w:r>
-    </w:p>
-    <w:p/>
-    <w:p>
-      <w:pPr>
-        <w:pStyle w:val="Titolo3"/>
-        <w:rPr>
-          <w:rFonts w:asciiTheme="majorHAnsi" w:hAnsiTheme="majorHAnsi"/>
-          <w:b/>
-          <w:bCs/>
-          <w:color w:val="385623" w:themeColor="accent6" w:themeShade="80"/>
-        </w:rPr>
-      </w:pPr>
-      <w:bookmarkStart w:id="68" w:name="_Toc39419823"/>
-      <w:bookmarkStart w:id="69" w:name="_Toc41665012"/>
-      <w:bookmarkStart w:id="70" w:name="_Toc101112590"/>
-      <w:bookmarkStart w:id="71" w:name="_Toc103418024"/>
-      <w:r>
-        <w:rPr>
-          <w:rFonts w:asciiTheme="majorHAnsi" w:hAnsiTheme="majorHAnsi"/>
-          <w:b/>
-          <w:bCs/>
-          <w:color w:val="385623" w:themeColor="accent6" w:themeShade="80"/>
-        </w:rPr>
         <w:t>Risorse post-produzione</w:t>
       </w:r>
       <w:bookmarkEnd w:id="68"/>
@@ -11351,7 +11130,6 @@
         </w:rPr>
         <w:t xml:space="preserve">Il </w:t>
       </w:r>
-      <w:proofErr w:type="spellStart"/>
       <w:r>
         <w:rPr>
           <w:rFonts w:asciiTheme="minorHAnsi" w:hAnsiTheme="minorHAnsi" w:cstheme="minorHAnsi"/>
@@ -11362,21 +11140,7 @@
         <w:rPr>
           <w:rFonts w:asciiTheme="minorHAnsi" w:hAnsiTheme="minorHAnsi" w:cstheme="minorHAnsi"/>
         </w:rPr>
-        <w:t>erious</w:t>
-      </w:r>
-      <w:proofErr w:type="spellEnd"/>
-      <w:r>
-        <w:rPr>
-          <w:rFonts w:asciiTheme="minorHAnsi" w:hAnsiTheme="minorHAnsi" w:cstheme="minorHAnsi"/>
-        </w:rPr>
-        <w:t xml:space="preserve"> game </w:t>
-      </w:r>
-      <w:proofErr w:type="spellStart"/>
-      <w:r>
-        <w:rPr>
-          <w:rFonts w:asciiTheme="minorHAnsi" w:hAnsiTheme="minorHAnsi" w:cstheme="minorHAnsi"/>
-        </w:rPr>
-        <w:t>Healt</w:t>
+        <w:t>erious game Healt</w:t>
       </w:r>
       <w:r>
         <w:rPr>
@@ -11388,14 +11152,7 @@
         <w:rPr>
           <w:rFonts w:asciiTheme="minorHAnsi" w:hAnsiTheme="minorHAnsi" w:cstheme="minorHAnsi"/>
         </w:rPr>
-        <w:t>y</w:t>
-      </w:r>
-      <w:proofErr w:type="spellEnd"/>
-      <w:r>
-        <w:rPr>
-          <w:rFonts w:asciiTheme="minorHAnsi" w:hAnsiTheme="minorHAnsi" w:cstheme="minorHAnsi"/>
-        </w:rPr>
-        <w:t xml:space="preserve"> Catering ha lo scopo di istruire i giocatori all’alimentazione sana e rispettosa dell’ambiente illustrando la correlazione fra un piatto da mangiare, la corrispettiva</w:t>
+        <w:t>y Catering ha lo scopo di istruire i giocatori all’alimentazione sana e rispettosa dell’ambiente illustrando la correlazione fra un piatto da mangiare, la corrispettiva</w:t>
       </w:r>
       <w:r>
         <w:rPr>
@@ -11464,7 +11221,6 @@
         </w:rPr>
         <w:t xml:space="preserve">Il </w:t>
       </w:r>
-      <w:proofErr w:type="spellStart"/>
       <w:r>
         <w:rPr>
           <w:rFonts w:asciiTheme="minorHAnsi" w:hAnsiTheme="minorHAnsi" w:cstheme="minorHAnsi"/>
@@ -11475,21 +11231,7 @@
         <w:rPr>
           <w:rFonts w:asciiTheme="minorHAnsi" w:hAnsiTheme="minorHAnsi" w:cstheme="minorHAnsi"/>
         </w:rPr>
-        <w:t>erious</w:t>
-      </w:r>
-      <w:proofErr w:type="spellEnd"/>
-      <w:r>
-        <w:rPr>
-          <w:rFonts w:asciiTheme="minorHAnsi" w:hAnsiTheme="minorHAnsi" w:cstheme="minorHAnsi"/>
-        </w:rPr>
-        <w:t xml:space="preserve"> game </w:t>
-      </w:r>
-      <w:proofErr w:type="spellStart"/>
-      <w:r>
-        <w:rPr>
-          <w:rFonts w:asciiTheme="minorHAnsi" w:hAnsiTheme="minorHAnsi" w:cstheme="minorHAnsi"/>
-        </w:rPr>
-        <w:t>Healt</w:t>
+        <w:t>erious game Healt</w:t>
       </w:r>
       <w:r>
         <w:rPr>
@@ -11501,14 +11243,7 @@
         <w:rPr>
           <w:rFonts w:asciiTheme="minorHAnsi" w:hAnsiTheme="minorHAnsi" w:cstheme="minorHAnsi"/>
         </w:rPr>
-        <w:t>y</w:t>
-      </w:r>
-      <w:proofErr w:type="spellEnd"/>
-      <w:r>
-        <w:rPr>
-          <w:rFonts w:asciiTheme="minorHAnsi" w:hAnsiTheme="minorHAnsi" w:cstheme="minorHAnsi"/>
-        </w:rPr>
-        <w:t xml:space="preserve"> Catering presenta i seguenti concetti:</w:t>
+        <w:t>y Catering presenta i seguenti concetti:</w:t>
       </w:r>
     </w:p>
     <w:p>
@@ -11896,35 +11631,7 @@
         <w:rPr>
           <w:rFonts w:asciiTheme="minorHAnsi" w:hAnsiTheme="minorHAnsi" w:cstheme="minorHAnsi"/>
         </w:rPr>
-        <w:t xml:space="preserve">Il giocatore selezionerà una portata in base alle pietanze disponibili ed alle patologie del cliente (con annessa relativa dieta), verrà generata una lista di piatti ordinati dal più affine al meno affine; in base a quanto selezionato dal giocatore gli verrà assegnato un punteggio da aggiungere a quello base. A parità di affinità tra patologie e dieta del cliente i piatti verranno ordinati anche in base al </w:t>
-      </w:r>
-      <w:proofErr w:type="spellStart"/>
-      <w:r>
-        <w:rPr>
-          <w:rFonts w:asciiTheme="minorHAnsi" w:hAnsiTheme="minorHAnsi" w:cstheme="minorHAnsi"/>
-        </w:rPr>
-        <w:t>ecoScore</w:t>
-      </w:r>
-      <w:proofErr w:type="spellEnd"/>
-      <w:r>
-        <w:rPr>
-          <w:rFonts w:asciiTheme="minorHAnsi" w:hAnsiTheme="minorHAnsi" w:cstheme="minorHAnsi"/>
-        </w:rPr>
-        <w:t xml:space="preserve"> e </w:t>
-      </w:r>
-      <w:proofErr w:type="spellStart"/>
-      <w:r>
-        <w:rPr>
-          <w:rFonts w:asciiTheme="minorHAnsi" w:hAnsiTheme="minorHAnsi" w:cstheme="minorHAnsi"/>
-        </w:rPr>
-        <w:t>nutriScore</w:t>
-      </w:r>
-      <w:proofErr w:type="spellEnd"/>
-      <w:r>
-        <w:rPr>
-          <w:rFonts w:asciiTheme="minorHAnsi" w:hAnsiTheme="minorHAnsi" w:cstheme="minorHAnsi"/>
-        </w:rPr>
-        <w:t>.</w:t>
+        <w:t>Il giocatore selezionerà una portata in base alle pietanze disponibili ed alle patologie del cliente (con annessa relativa dieta), verrà generata una lista di piatti ordinati dal più affine al meno affine; in base a quanto selezionato dal giocatore gli verrà assegnato un punteggio da aggiungere a quello base. A parità di affinità tra patologie e dieta del cliente i piatti verranno ordinati anche in base al ecoScore e nutriScore.</w:t>
       </w:r>
       <w:r>
         <w:rPr>
@@ -12070,7 +11777,6 @@
         </w:rPr>
         <w:t xml:space="preserve">Qui di seguito sono elencate le skill che i giocatori potranno acquisire attraverso il </w:t>
       </w:r>
-      <w:proofErr w:type="spellStart"/>
       <w:r>
         <w:rPr>
           <w:rFonts w:asciiTheme="minorHAnsi" w:hAnsiTheme="minorHAnsi" w:cstheme="minorHAnsi"/>
@@ -12081,14 +11787,7 @@
         <w:rPr>
           <w:rFonts w:asciiTheme="minorHAnsi" w:hAnsiTheme="minorHAnsi" w:cstheme="minorHAnsi"/>
         </w:rPr>
-        <w:t>erious</w:t>
-      </w:r>
-      <w:proofErr w:type="spellEnd"/>
-      <w:r>
-        <w:rPr>
-          <w:rFonts w:asciiTheme="minorHAnsi" w:hAnsiTheme="minorHAnsi" w:cstheme="minorHAnsi"/>
-        </w:rPr>
-        <w:t xml:space="preserve"> game:</w:t>
+        <w:t>erious game:</w:t>
       </w:r>
     </w:p>
     <w:p>
@@ -12262,7 +11961,7 @@
                     <pic:cNvPicPr/>
                   </pic:nvPicPr>
                   <pic:blipFill>
-                    <a:blip r:embed="rId14">
+                    <a:blip r:embed="rId15">
                       <a:extLst>
                         <a:ext uri="{28A0092B-C50C-407E-A947-70E740481C1C}">
                           <a14:useLocalDpi xmlns:a14="http://schemas.microsoft.com/office/drawing/2010/main" val="0"/>
@@ -12340,14 +12039,7 @@
         <w:rPr>
           <w:rFonts w:asciiTheme="minorHAnsi" w:hAnsiTheme="minorHAnsi" w:cstheme="minorHAnsi"/>
         </w:rPr>
-        <w:t xml:space="preserve">L’idea alla base del gioco </w:t>
-      </w:r>
-      <w:proofErr w:type="spellStart"/>
-      <w:r>
-        <w:rPr>
-          <w:rFonts w:asciiTheme="minorHAnsi" w:hAnsiTheme="minorHAnsi" w:cstheme="minorHAnsi"/>
-        </w:rPr>
-        <w:t>Healt</w:t>
+        <w:t>L’idea alla base del gioco Healt</w:t>
       </w:r>
       <w:r>
         <w:rPr>
@@ -12359,14 +12051,7 @@
         <w:rPr>
           <w:rFonts w:asciiTheme="minorHAnsi" w:hAnsiTheme="minorHAnsi" w:cstheme="minorHAnsi"/>
         </w:rPr>
-        <w:t>y</w:t>
-      </w:r>
-      <w:proofErr w:type="spellEnd"/>
-      <w:r>
-        <w:rPr>
-          <w:rFonts w:asciiTheme="minorHAnsi" w:hAnsiTheme="minorHAnsi" w:cstheme="minorHAnsi"/>
-        </w:rPr>
-        <w:t xml:space="preserve"> Catering è quella di istruire i giocatori alla scelta dei piatti migliori sia dal punto di vista medico che ambientale.</w:t>
+        <w:t>y Catering è quella di istruire i giocatori alla scelta dei piatti migliori sia dal punto di vista medico che ambientale.</w:t>
       </w:r>
     </w:p>
     <w:p>
@@ -12826,35 +12511,7 @@
         <w:rPr>
           <w:rFonts w:asciiTheme="minorHAnsi" w:hAnsiTheme="minorHAnsi" w:cstheme="minorHAnsi"/>
         </w:rPr>
-        <w:t xml:space="preserve"> verrà generata una lista di piatti ordinati, dal più affine al meno affine, in base alle patologie e alla dieta del cliente, e a parità di affinità in base al </w:t>
-      </w:r>
-      <w:proofErr w:type="spellStart"/>
-      <w:r>
-        <w:rPr>
-          <w:rFonts w:asciiTheme="minorHAnsi" w:hAnsiTheme="minorHAnsi" w:cstheme="minorHAnsi"/>
-        </w:rPr>
-        <w:t>costoEco</w:t>
-      </w:r>
-      <w:proofErr w:type="spellEnd"/>
-      <w:r>
-        <w:rPr>
-          <w:rFonts w:asciiTheme="minorHAnsi" w:hAnsiTheme="minorHAnsi" w:cstheme="minorHAnsi"/>
-        </w:rPr>
-        <w:t xml:space="preserve"> e </w:t>
-      </w:r>
-      <w:proofErr w:type="spellStart"/>
-      <w:r>
-        <w:rPr>
-          <w:rFonts w:asciiTheme="minorHAnsi" w:hAnsiTheme="minorHAnsi" w:cstheme="minorHAnsi"/>
-        </w:rPr>
-        <w:t>nutriScore</w:t>
-      </w:r>
-      <w:proofErr w:type="spellEnd"/>
-      <w:r>
-        <w:rPr>
-          <w:rFonts w:asciiTheme="minorHAnsi" w:hAnsiTheme="minorHAnsi" w:cstheme="minorHAnsi"/>
-        </w:rPr>
-        <w:t xml:space="preserve"> (e in base alla posizione del piatto scelto dal giocatore in questa lista) verrà assegnato un punteggio.</w:t>
+        <w:t xml:space="preserve"> verrà generata una lista di piatti ordinati, dal più affine al meno affine, in base alle patologie e alla dieta del cliente, e a parità di affinità in base al costoEco e nutriScore (e in base alla posizione del piatto scelto dal giocatore in questa lista) verrà assegnato un punteggio.</w:t>
       </w:r>
     </w:p>
     <w:p>
@@ -12991,35 +12648,7 @@
         <w:rPr>
           <w:rFonts w:asciiTheme="minorHAnsi" w:hAnsiTheme="minorHAnsi" w:cstheme="minorHAnsi"/>
         </w:rPr>
-        <w:t xml:space="preserve">bonus affinità = + 5% sul prezzo base se il piatto è affine al cliente (patologie e dieta) -5% sul prezzo base se il piatto non è affine al cliente, ed extra bonus di 3% o 2% o 1% se il piatto è rispettivamente in prima, seconda o terza posizione nella lista dei piatti ordinati dal migliore al peggiore in base all’affinità con patologie e dieta e </w:t>
-      </w:r>
-      <w:proofErr w:type="spellStart"/>
-      <w:r>
-        <w:rPr>
-          <w:rFonts w:asciiTheme="minorHAnsi" w:hAnsiTheme="minorHAnsi" w:cstheme="minorHAnsi"/>
-        </w:rPr>
-        <w:t>nutriscore</w:t>
-      </w:r>
-      <w:proofErr w:type="spellEnd"/>
-      <w:r>
-        <w:rPr>
-          <w:rFonts w:asciiTheme="minorHAnsi" w:hAnsiTheme="minorHAnsi" w:cstheme="minorHAnsi"/>
-        </w:rPr>
-        <w:t xml:space="preserve"> e </w:t>
-      </w:r>
-      <w:proofErr w:type="spellStart"/>
-      <w:r>
-        <w:rPr>
-          <w:rFonts w:asciiTheme="minorHAnsi" w:hAnsiTheme="minorHAnsi" w:cstheme="minorHAnsi"/>
-        </w:rPr>
-        <w:t>ecoScore</w:t>
-      </w:r>
-      <w:proofErr w:type="spellEnd"/>
-      <w:r>
-        <w:rPr>
-          <w:rFonts w:asciiTheme="minorHAnsi" w:hAnsiTheme="minorHAnsi" w:cstheme="minorHAnsi"/>
-        </w:rPr>
-        <w:t>.</w:t>
+        <w:t>bonus affinità = + 5% sul prezzo base se il piatto è affine al cliente (patologie e dieta) -5% sul prezzo base se il piatto non è affine al cliente, ed extra bonus di 3% o 2% o 1% se il piatto è rispettivamente in prima, seconda o terza posizione nella lista dei piatti ordinati dal migliore al peggiore in base all’affinità con patologie e dieta e nutriscore e ecoScore.</w:t>
       </w:r>
     </w:p>
     <w:p>
@@ -13169,14 +12798,7 @@
         <w:rPr>
           <w:rFonts w:asciiTheme="minorHAnsi" w:hAnsiTheme="minorHAnsi" w:cstheme="minorHAnsi"/>
         </w:rPr>
-        <w:t xml:space="preserve">bonus </w:t>
-      </w:r>
-      <w:proofErr w:type="spellStart"/>
-      <w:r>
-        <w:rPr>
-          <w:rFonts w:asciiTheme="minorHAnsi" w:hAnsiTheme="minorHAnsi" w:cstheme="minorHAnsi"/>
-        </w:rPr>
-        <w:t>nutri</w:t>
+        <w:t>bonus nutri</w:t>
       </w:r>
       <w:r>
         <w:rPr>
@@ -13188,21 +12810,7 @@
         <w:rPr>
           <w:rFonts w:asciiTheme="minorHAnsi" w:hAnsiTheme="minorHAnsi" w:cstheme="minorHAnsi"/>
         </w:rPr>
-        <w:t>core</w:t>
-      </w:r>
-      <w:proofErr w:type="spellEnd"/>
-      <w:r>
-        <w:rPr>
-          <w:rFonts w:asciiTheme="minorHAnsi" w:hAnsiTheme="minorHAnsi" w:cstheme="minorHAnsi"/>
-        </w:rPr>
-        <w:t xml:space="preserve"> = in base al </w:t>
-      </w:r>
-      <w:proofErr w:type="spellStart"/>
-      <w:r>
-        <w:rPr>
-          <w:rFonts w:asciiTheme="minorHAnsi" w:hAnsiTheme="minorHAnsi" w:cstheme="minorHAnsi"/>
-        </w:rPr>
-        <w:t>nutri</w:t>
+        <w:t>core = in base al nutri</w:t>
       </w:r>
       <w:r>
         <w:rPr>
@@ -13214,14 +12822,7 @@
         <w:rPr>
           <w:rFonts w:asciiTheme="minorHAnsi" w:hAnsiTheme="minorHAnsi" w:cstheme="minorHAnsi"/>
         </w:rPr>
-        <w:t>core</w:t>
-      </w:r>
-      <w:proofErr w:type="spellEnd"/>
-      <w:r>
-        <w:rPr>
-          <w:rFonts w:asciiTheme="minorHAnsi" w:hAnsiTheme="minorHAnsi" w:cstheme="minorHAnsi"/>
-        </w:rPr>
-        <w:t>:</w:t>
+        <w:t>core:</w:t>
       </w:r>
     </w:p>
     <w:p>
@@ -13403,28 +13004,7 @@
         <w:rPr>
           <w:rFonts w:asciiTheme="minorHAnsi" w:hAnsiTheme="minorHAnsi" w:cstheme="minorHAnsi"/>
         </w:rPr>
-        <w:t xml:space="preserve">bonus </w:t>
-      </w:r>
-      <w:proofErr w:type="spellStart"/>
-      <w:r>
-        <w:rPr>
-          <w:rFonts w:asciiTheme="minorHAnsi" w:hAnsiTheme="minorHAnsi" w:cstheme="minorHAnsi"/>
-        </w:rPr>
-        <w:t>ecoScore</w:t>
-      </w:r>
-      <w:proofErr w:type="spellEnd"/>
-      <w:r>
-        <w:rPr>
-          <w:rFonts w:asciiTheme="minorHAnsi" w:hAnsiTheme="minorHAnsi" w:cstheme="minorHAnsi"/>
-        </w:rPr>
-        <w:t xml:space="preserve"> = in base al valore dell’</w:t>
-      </w:r>
-      <w:proofErr w:type="spellStart"/>
-      <w:r>
-        <w:rPr>
-          <w:rFonts w:asciiTheme="minorHAnsi" w:hAnsiTheme="minorHAnsi" w:cstheme="minorHAnsi"/>
-        </w:rPr>
-        <w:t>eco</w:t>
+        <w:t>bonus ecoScore = in base al valore dell’eco</w:t>
       </w:r>
       <w:r>
         <w:rPr>
@@ -13436,14 +13016,7 @@
         <w:rPr>
           <w:rFonts w:asciiTheme="minorHAnsi" w:hAnsiTheme="minorHAnsi" w:cstheme="minorHAnsi"/>
         </w:rPr>
-        <w:t>core</w:t>
-      </w:r>
-      <w:proofErr w:type="spellEnd"/>
-      <w:r>
-        <w:rPr>
-          <w:rFonts w:asciiTheme="minorHAnsi" w:hAnsiTheme="minorHAnsi" w:cstheme="minorHAnsi"/>
-        </w:rPr>
-        <w:t xml:space="preserve">: </w:t>
+        <w:t xml:space="preserve">core: </w:t>
       </w:r>
     </w:p>
     <w:p>
@@ -14434,7 +14007,6 @@
       <w:bookmarkStart w:id="97" w:name="_Toc101112599"/>
       <w:bookmarkStart w:id="98" w:name="_Toc101113488"/>
       <w:bookmarkStart w:id="99" w:name="_Toc103418034"/>
-      <w:proofErr w:type="spellStart"/>
       <w:r>
         <w:rPr>
           <w:color w:val="385623" w:themeColor="accent6" w:themeShade="80"/>
@@ -14445,7 +14017,6 @@
       <w:bookmarkEnd w:id="97"/>
       <w:bookmarkEnd w:id="98"/>
       <w:bookmarkEnd w:id="99"/>
-      <w:proofErr w:type="spellEnd"/>
     </w:p>
     <w:p>
       <w:pPr>
@@ -14459,31 +14030,13 @@
           <w:lang w:val="en-US"/>
         </w:rPr>
       </w:pPr>
-      <w:proofErr w:type="spellStart"/>
       <w:r>
         <w:rPr>
           <w:rFonts w:asciiTheme="minorHAnsi" w:hAnsiTheme="minorHAnsi" w:cstheme="minorHAnsi"/>
           <w:lang w:val="en-US"/>
         </w:rPr>
-        <w:t>Schermata</w:t>
-      </w:r>
-      <w:proofErr w:type="spellEnd"/>
-      <w:r>
-        <w:rPr>
-          <w:rFonts w:asciiTheme="minorHAnsi" w:hAnsiTheme="minorHAnsi" w:cstheme="minorHAnsi"/>
-          <w:lang w:val="en-US"/>
-        </w:rPr>
-        <w:t xml:space="preserve"> </w:t>
-      </w:r>
-      <w:proofErr w:type="spellStart"/>
-      <w:r>
-        <w:rPr>
-          <w:rFonts w:asciiTheme="minorHAnsi" w:hAnsiTheme="minorHAnsi" w:cstheme="minorHAnsi"/>
-          <w:lang w:val="en-US"/>
-        </w:rPr>
-        <w:t>iniziale</w:t>
-      </w:r>
-      <w:proofErr w:type="spellEnd"/>
+        <w:t>Schermata iniziale</w:t>
+      </w:r>
       <w:r>
         <w:rPr>
           <w:rFonts w:asciiTheme="minorHAnsi" w:hAnsiTheme="minorHAnsi" w:cstheme="minorHAnsi"/>
@@ -14522,7 +14075,7 @@
                     <pic:cNvPicPr/>
                   </pic:nvPicPr>
                   <pic:blipFill>
-                    <a:blip r:embed="rId15">
+                    <a:blip r:embed="rId16">
                       <a:extLst>
                         <a:ext uri="{28A0092B-C50C-407E-A947-70E740481C1C}">
                           <a14:useLocalDpi xmlns:a14="http://schemas.microsoft.com/office/drawing/2010/main" val="0"/>
@@ -14593,33 +14146,8 @@
           <w:rFonts w:asciiTheme="minorHAnsi" w:hAnsiTheme="minorHAnsi" w:cstheme="minorHAnsi"/>
           <w:lang w:val="en-US"/>
         </w:rPr>
-        <w:t xml:space="preserve">Menu </w:t>
-      </w:r>
-      <w:proofErr w:type="spellStart"/>
-      <w:r>
-        <w:rPr>
-          <w:rFonts w:asciiTheme="minorHAnsi" w:hAnsiTheme="minorHAnsi" w:cstheme="minorHAnsi"/>
-          <w:lang w:val="en-US"/>
-        </w:rPr>
-        <w:t>Selezione</w:t>
-      </w:r>
-      <w:proofErr w:type="spellEnd"/>
-      <w:r>
-        <w:rPr>
-          <w:rFonts w:asciiTheme="minorHAnsi" w:hAnsiTheme="minorHAnsi" w:cstheme="minorHAnsi"/>
-          <w:lang w:val="en-US"/>
-        </w:rPr>
-        <w:t xml:space="preserve"> </w:t>
-      </w:r>
-      <w:proofErr w:type="spellStart"/>
-      <w:r>
-        <w:rPr>
-          <w:rFonts w:asciiTheme="minorHAnsi" w:hAnsiTheme="minorHAnsi" w:cstheme="minorHAnsi"/>
-          <w:lang w:val="en-US"/>
-        </w:rPr>
-        <w:t>Livello</w:t>
-      </w:r>
-      <w:proofErr w:type="spellEnd"/>
+        <w:t>Menu Selezione Livello</w:t>
+      </w:r>
     </w:p>
     <w:p>
       <w:pPr>
@@ -14651,7 +14179,7 @@
                     <pic:cNvPicPr/>
                   </pic:nvPicPr>
                   <pic:blipFill>
-                    <a:blip r:embed="rId16">
+                    <a:blip r:embed="rId17">
                       <a:extLst>
                         <a:ext uri="{28A0092B-C50C-407E-A947-70E740481C1C}">
                           <a14:useLocalDpi xmlns:a14="http://schemas.microsoft.com/office/drawing/2010/main" val="0"/>
@@ -14812,17 +14340,8 @@
           <w:rFonts w:asciiTheme="minorHAnsi" w:hAnsiTheme="minorHAnsi" w:cstheme="minorHAnsi"/>
           <w:lang w:val="en-US"/>
         </w:rPr>
-        <w:t xml:space="preserve">Menu </w:t>
-      </w:r>
-      <w:proofErr w:type="spellStart"/>
-      <w:r>
-        <w:rPr>
-          <w:rFonts w:asciiTheme="minorHAnsi" w:hAnsiTheme="minorHAnsi" w:cstheme="minorHAnsi"/>
-          <w:lang w:val="en-US"/>
-        </w:rPr>
-        <w:t>opzioni</w:t>
-      </w:r>
-      <w:proofErr w:type="spellEnd"/>
+        <w:t>Menu opzioni</w:t>
+      </w:r>
       <w:r>
         <w:rPr>
           <w:rFonts w:asciiTheme="minorHAnsi" w:hAnsiTheme="minorHAnsi" w:cstheme="minorHAnsi"/>
@@ -14881,7 +14400,7 @@
                     </pic:cNvPicPr>
                   </pic:nvPicPr>
                   <pic:blipFill>
-                    <a:blip r:embed="rId17">
+                    <a:blip r:embed="rId18">
                       <a:extLst>
                         <a:ext uri="{28A0092B-C50C-407E-A947-70E740481C1C}">
                           <a14:useLocalDpi xmlns:a14="http://schemas.microsoft.com/office/drawing/2010/main" val="0"/>
@@ -14957,49 +14476,8 @@
           <w:lang w:val="en-US"/>
         </w:rPr>
         <w:lastRenderedPageBreak/>
-        <w:t xml:space="preserve">Menu </w:t>
-      </w:r>
-      <w:proofErr w:type="spellStart"/>
-      <w:r>
-        <w:rPr>
-          <w:rFonts w:asciiTheme="minorHAnsi" w:hAnsiTheme="minorHAnsi" w:cstheme="minorHAnsi"/>
-          <w:lang w:val="en-US"/>
-        </w:rPr>
-        <w:t>Opzioni</w:t>
-      </w:r>
-      <w:proofErr w:type="spellEnd"/>
-      <w:r>
-        <w:rPr>
-          <w:rFonts w:asciiTheme="minorHAnsi" w:hAnsiTheme="minorHAnsi" w:cstheme="minorHAnsi"/>
-          <w:lang w:val="en-US"/>
-        </w:rPr>
-        <w:t xml:space="preserve"> </w:t>
-      </w:r>
-      <w:proofErr w:type="spellStart"/>
-      <w:r>
-        <w:rPr>
-          <w:rFonts w:asciiTheme="minorHAnsi" w:hAnsiTheme="minorHAnsi" w:cstheme="minorHAnsi"/>
-          <w:lang w:val="en-US"/>
-        </w:rPr>
-        <w:t>Impostazioni</w:t>
-      </w:r>
-      <w:proofErr w:type="spellEnd"/>
-      <w:r>
-        <w:rPr>
-          <w:rFonts w:asciiTheme="minorHAnsi" w:hAnsiTheme="minorHAnsi" w:cstheme="minorHAnsi"/>
-          <w:lang w:val="en-US"/>
-        </w:rPr>
-        <w:t xml:space="preserve"> </w:t>
-      </w:r>
-      <w:proofErr w:type="spellStart"/>
-      <w:r>
-        <w:rPr>
-          <w:rFonts w:asciiTheme="minorHAnsi" w:hAnsiTheme="minorHAnsi" w:cstheme="minorHAnsi"/>
-          <w:lang w:val="en-US"/>
-        </w:rPr>
-        <w:t>Controlli</w:t>
-      </w:r>
-      <w:proofErr w:type="spellEnd"/>
+        <w:t>Menu Opzioni Impostazioni Controlli</w:t>
+      </w:r>
     </w:p>
     <w:p>
       <w:pPr>
@@ -15031,7 +14509,7 @@
                     <pic:cNvPicPr/>
                   </pic:nvPicPr>
                   <pic:blipFill>
-                    <a:blip r:embed="rId18">
+                    <a:blip r:embed="rId19">
                       <a:extLst>
                         <a:ext uri="{28A0092B-C50C-407E-A947-70E740481C1C}">
                           <a14:useLocalDpi xmlns:a14="http://schemas.microsoft.com/office/drawing/2010/main" val="0"/>
@@ -15166,7 +14644,6 @@
           <w:lang w:val="en-US"/>
         </w:rPr>
       </w:pPr>
-      <w:proofErr w:type="spellStart"/>
       <w:r>
         <w:rPr>
           <w:rFonts w:asciiTheme="minorHAnsi" w:hAnsiTheme="minorHAnsi" w:cstheme="minorHAnsi"/>
@@ -15174,7 +14651,6 @@
         </w:rPr>
         <w:t>Creazione</w:t>
       </w:r>
-      <w:proofErr w:type="spellEnd"/>
       <w:r>
         <w:rPr>
           <w:rFonts w:asciiTheme="minorHAnsi" w:hAnsiTheme="minorHAnsi" w:cstheme="minorHAnsi"/>
@@ -15182,7 +14658,6 @@
         </w:rPr>
         <w:t xml:space="preserve"> </w:t>
       </w:r>
-      <w:proofErr w:type="spellStart"/>
       <w:r>
         <w:rPr>
           <w:rFonts w:asciiTheme="minorHAnsi" w:hAnsiTheme="minorHAnsi" w:cstheme="minorHAnsi"/>
@@ -15190,23 +14665,13 @@
         </w:rPr>
         <w:t>profilo</w:t>
       </w:r>
-      <w:proofErr w:type="spellEnd"/>
       <w:r>
         <w:rPr>
           <w:rFonts w:asciiTheme="minorHAnsi" w:hAnsiTheme="minorHAnsi" w:cstheme="minorHAnsi"/>
           <w:lang w:val="en-US"/>
         </w:rPr>
-        <w:t xml:space="preserve"> </w:t>
-      </w:r>
-      <w:proofErr w:type="spellStart"/>
-      <w:r>
-        <w:rPr>
-          <w:rFonts w:asciiTheme="minorHAnsi" w:hAnsiTheme="minorHAnsi" w:cstheme="minorHAnsi"/>
-          <w:lang w:val="en-US"/>
-        </w:rPr>
-        <w:t>giocatore</w:t>
-      </w:r>
-      <w:proofErr w:type="spellEnd"/>
+        <w:t xml:space="preserve"> giocatore</w:t>
+      </w:r>
     </w:p>
     <w:p>
       <w:pPr>
@@ -15238,7 +14703,7 @@
                     <pic:cNvPicPr/>
                   </pic:nvPicPr>
                   <pic:blipFill>
-                    <a:blip r:embed="rId19">
+                    <a:blip r:embed="rId20">
                       <a:extLst>
                         <a:ext uri="{28A0092B-C50C-407E-A947-70E740481C1C}">
                           <a14:useLocalDpi xmlns:a14="http://schemas.microsoft.com/office/drawing/2010/main" val="0"/>
@@ -15303,54 +14768,27 @@
           <w:lang w:val="en-US"/>
         </w:rPr>
       </w:pPr>
-      <w:proofErr w:type="spellStart"/>
       <w:r>
         <w:rPr>
           <w:rFonts w:asciiTheme="minorHAnsi" w:hAnsiTheme="minorHAnsi" w:cstheme="minorHAnsi"/>
           <w:lang w:val="en-US"/>
         </w:rPr>
-        <w:t>Scelta</w:t>
-      </w:r>
-      <w:proofErr w:type="spellEnd"/>
+        <w:t>Scelta profil</w:t>
+      </w:r>
       <w:r>
         <w:rPr>
           <w:rFonts w:asciiTheme="minorHAnsi" w:hAnsiTheme="minorHAnsi" w:cstheme="minorHAnsi"/>
           <w:lang w:val="en-US"/>
         </w:rPr>
-        <w:t xml:space="preserve"> </w:t>
-      </w:r>
-      <w:proofErr w:type="spellStart"/>
+        <w:t>o</w:t>
+      </w:r>
       <w:r>
         <w:rPr>
           <w:rFonts w:asciiTheme="minorHAnsi" w:hAnsiTheme="minorHAnsi" w:cstheme="minorHAnsi"/>
           <w:lang w:val="en-US"/>
         </w:rPr>
-        <w:t>profil</w:t>
-      </w:r>
-      <w:r>
-        <w:rPr>
-          <w:rFonts w:asciiTheme="minorHAnsi" w:hAnsiTheme="minorHAnsi" w:cstheme="minorHAnsi"/>
-          <w:lang w:val="en-US"/>
-        </w:rPr>
-        <w:t>o</w:t>
-      </w:r>
-      <w:proofErr w:type="spellEnd"/>
-      <w:r>
-        <w:rPr>
-          <w:rFonts w:asciiTheme="minorHAnsi" w:hAnsiTheme="minorHAnsi" w:cstheme="minorHAnsi"/>
-          <w:lang w:val="en-US"/>
-        </w:rPr>
-        <w:t xml:space="preserve"> </w:t>
-      </w:r>
-      <w:proofErr w:type="spellStart"/>
-      <w:r>
-        <w:rPr>
-          <w:rFonts w:asciiTheme="minorHAnsi" w:hAnsiTheme="minorHAnsi" w:cstheme="minorHAnsi"/>
-          <w:lang w:val="en-US"/>
-        </w:rPr>
-        <w:t>giocatore</w:t>
-      </w:r>
-      <w:proofErr w:type="spellEnd"/>
+        <w:t xml:space="preserve"> giocatore</w:t>
+      </w:r>
     </w:p>
     <w:p>
       <w:pPr>
@@ -15390,7 +14828,7 @@
                     <pic:cNvPicPr/>
                   </pic:nvPicPr>
                   <pic:blipFill>
-                    <a:blip r:embed="rId20">
+                    <a:blip r:embed="rId21">
                       <a:extLst>
                         <a:ext uri="{28A0092B-C50C-407E-A947-70E740481C1C}">
                           <a14:useLocalDpi xmlns:a14="http://schemas.microsoft.com/office/drawing/2010/main" val="0"/>
@@ -15453,22 +14891,13 @@
           <w:lang w:val="en-US"/>
         </w:rPr>
       </w:pPr>
-      <w:proofErr w:type="spellStart"/>
       <w:r>
         <w:rPr>
           <w:rFonts w:asciiTheme="minorHAnsi" w:hAnsiTheme="minorHAnsi" w:cstheme="minorHAnsi"/>
           <w:lang w:val="en-US"/>
         </w:rPr>
         <w:lastRenderedPageBreak/>
-        <w:t>Classifica</w:t>
-      </w:r>
-      <w:proofErr w:type="spellEnd"/>
-      <w:r>
-        <w:rPr>
-          <w:rFonts w:asciiTheme="minorHAnsi" w:hAnsiTheme="minorHAnsi" w:cstheme="minorHAnsi"/>
-          <w:lang w:val="en-US"/>
-        </w:rPr>
-        <w:t>.</w:t>
+        <w:t>Classifica.</w:t>
       </w:r>
     </w:p>
     <w:p>
@@ -15496,7 +14925,7 @@
                     <pic:cNvPicPr/>
                   </pic:nvPicPr>
                   <pic:blipFill>
-                    <a:blip r:embed="rId21">
+                    <a:blip r:embed="rId22">
                       <a:extLst>
                         <a:ext uri="{28A0092B-C50C-407E-A947-70E740481C1C}">
                           <a14:useLocalDpi xmlns:a14="http://schemas.microsoft.com/office/drawing/2010/main" val="0"/>
@@ -15548,7 +14977,6 @@
           <w:lang w:val="en-US"/>
         </w:rPr>
       </w:pPr>
-      <w:proofErr w:type="spellStart"/>
       <w:r>
         <w:rPr>
           <w:rFonts w:asciiTheme="minorHAnsi" w:hAnsiTheme="minorHAnsi" w:cstheme="minorHAnsi"/>
@@ -15557,7 +14985,6 @@
         <w:lastRenderedPageBreak/>
         <w:t>Crediti</w:t>
       </w:r>
-      <w:proofErr w:type="spellEnd"/>
       <w:r>
         <w:rPr>
           <w:rFonts w:asciiTheme="minorHAnsi" w:hAnsiTheme="minorHAnsi" w:cstheme="minorHAnsi"/>
@@ -15596,7 +15023,7 @@
                     <pic:cNvPicPr/>
                   </pic:nvPicPr>
                   <pic:blipFill>
-                    <a:blip r:embed="rId22">
+                    <a:blip r:embed="rId23">
                       <a:extLst>
                         <a:ext uri="{28A0092B-C50C-407E-A947-70E740481C1C}">
                           <a14:useLocalDpi xmlns:a14="http://schemas.microsoft.com/office/drawing/2010/main" val="0"/>
@@ -15693,21 +15120,12 @@
           <w:lang w:val="en-US"/>
         </w:rPr>
       </w:pPr>
-      <w:proofErr w:type="spellStart"/>
       <w:r>
         <w:rPr>
           <w:rFonts w:asciiTheme="minorHAnsi" w:hAnsiTheme="minorHAnsi" w:cstheme="minorHAnsi"/>
           <w:lang w:val="en-US"/>
         </w:rPr>
-        <w:t>Schermata</w:t>
-      </w:r>
-      <w:proofErr w:type="spellEnd"/>
-      <w:r>
-        <w:rPr>
-          <w:rFonts w:asciiTheme="minorHAnsi" w:hAnsiTheme="minorHAnsi" w:cstheme="minorHAnsi"/>
-          <w:lang w:val="en-US"/>
-        </w:rPr>
-        <w:t xml:space="preserve"> in-game.</w:t>
+        <w:t>Schermata in-game.</w:t>
       </w:r>
     </w:p>
     <w:p>
@@ -15739,7 +15157,7 @@
                     <pic:cNvPicPr/>
                   </pic:nvPicPr>
                   <pic:blipFill>
-                    <a:blip r:embed="rId23">
+                    <a:blip r:embed="rId24">
                       <a:extLst>
                         <a:ext uri="{28A0092B-C50C-407E-A947-70E740481C1C}">
                           <a14:useLocalDpi xmlns:a14="http://schemas.microsoft.com/office/drawing/2010/main" val="0"/>
@@ -15931,23 +15349,7 @@
           <w:rFonts w:asciiTheme="minorHAnsi" w:hAnsiTheme="minorHAnsi" w:cstheme="minorHAnsi"/>
           <w:lang w:val="en-US"/>
         </w:rPr>
-        <w:t xml:space="preserve">Flowchart del menu </w:t>
-      </w:r>
-      <w:proofErr w:type="spellStart"/>
-      <w:r>
-        <w:rPr>
-          <w:rFonts w:asciiTheme="minorHAnsi" w:hAnsiTheme="minorHAnsi" w:cstheme="minorHAnsi"/>
-          <w:lang w:val="en-US"/>
-        </w:rPr>
-        <w:t>iniziale</w:t>
-      </w:r>
-      <w:proofErr w:type="spellEnd"/>
-      <w:r>
-        <w:rPr>
-          <w:rFonts w:asciiTheme="minorHAnsi" w:hAnsiTheme="minorHAnsi" w:cstheme="minorHAnsi"/>
-          <w:lang w:val="en-US"/>
-        </w:rPr>
-        <w:t>.</w:t>
+        <w:t>Flowchart del menu iniziale.</w:t>
       </w:r>
     </w:p>
     <w:p>
@@ -15979,7 +15381,7 @@
                     <pic:cNvPicPr/>
                   </pic:nvPicPr>
                   <pic:blipFill>
-                    <a:blip r:embed="rId24">
+                    <a:blip r:embed="rId25">
                       <a:extLst>
                         <a:ext uri="{28A0092B-C50C-407E-A947-70E740481C1C}">
                           <a14:useLocalDpi xmlns:a14="http://schemas.microsoft.com/office/drawing/2010/main" val="0"/>
@@ -16151,31 +15553,13 @@
         <w:lastRenderedPageBreak/>
         <w:t xml:space="preserve">Flowchart </w:t>
       </w:r>
-      <w:proofErr w:type="spellStart"/>
       <w:r>
         <w:rPr>
           <w:rFonts w:asciiTheme="minorHAnsi" w:hAnsiTheme="minorHAnsi" w:cstheme="minorHAnsi"/>
           <w:lang w:val="en-US"/>
         </w:rPr>
-        <w:t>sezione</w:t>
-      </w:r>
-      <w:proofErr w:type="spellEnd"/>
-      <w:r>
-        <w:rPr>
-          <w:rFonts w:asciiTheme="minorHAnsi" w:hAnsiTheme="minorHAnsi" w:cstheme="minorHAnsi"/>
-          <w:lang w:val="en-US"/>
-        </w:rPr>
-        <w:t xml:space="preserve"> </w:t>
-      </w:r>
-      <w:proofErr w:type="spellStart"/>
-      <w:r>
-        <w:rPr>
-          <w:rFonts w:asciiTheme="minorHAnsi" w:hAnsiTheme="minorHAnsi" w:cstheme="minorHAnsi"/>
-          <w:lang w:val="en-US"/>
-        </w:rPr>
-        <w:t>crediti</w:t>
-      </w:r>
-      <w:proofErr w:type="spellEnd"/>
+        <w:t>sezione crediti</w:t>
+      </w:r>
       <w:r>
         <w:rPr>
           <w:rFonts w:asciiTheme="minorHAnsi" w:hAnsiTheme="minorHAnsi" w:cstheme="minorHAnsi"/>
@@ -16214,7 +15598,7 @@
                     <pic:cNvPicPr/>
                   </pic:nvPicPr>
                   <pic:blipFill>
-                    <a:blip r:embed="rId25">
+                    <a:blip r:embed="rId26">
                       <a:extLst>
                         <a:ext uri="{28A0092B-C50C-407E-A947-70E740481C1C}">
                           <a14:useLocalDpi xmlns:a14="http://schemas.microsoft.com/office/drawing/2010/main" val="0"/>
@@ -16446,33 +15830,8 @@
           <w:rFonts w:asciiTheme="minorHAnsi" w:hAnsiTheme="minorHAnsi" w:cstheme="minorHAnsi"/>
           <w:lang w:val="en-US"/>
         </w:rPr>
-        <w:t xml:space="preserve">Flowchart </w:t>
-      </w:r>
-      <w:proofErr w:type="spellStart"/>
-      <w:r>
-        <w:rPr>
-          <w:rFonts w:asciiTheme="minorHAnsi" w:hAnsiTheme="minorHAnsi" w:cstheme="minorHAnsi"/>
-          <w:lang w:val="en-US"/>
-        </w:rPr>
-        <w:t>sezione</w:t>
-      </w:r>
-      <w:proofErr w:type="spellEnd"/>
-      <w:r>
-        <w:rPr>
-          <w:rFonts w:asciiTheme="minorHAnsi" w:hAnsiTheme="minorHAnsi" w:cstheme="minorHAnsi"/>
-          <w:lang w:val="en-US"/>
-        </w:rPr>
-        <w:t xml:space="preserve"> </w:t>
-      </w:r>
-      <w:proofErr w:type="spellStart"/>
-      <w:r>
-        <w:rPr>
-          <w:rFonts w:asciiTheme="minorHAnsi" w:hAnsiTheme="minorHAnsi" w:cstheme="minorHAnsi"/>
-          <w:lang w:val="en-US"/>
-        </w:rPr>
-        <w:t>classifica</w:t>
-      </w:r>
-      <w:proofErr w:type="spellEnd"/>
+        <w:t>Flowchart sezione classifica</w:t>
+      </w:r>
     </w:p>
     <w:p>
       <w:pPr>
@@ -16504,7 +15863,7 @@
                     <pic:cNvPicPr/>
                   </pic:nvPicPr>
                   <pic:blipFill>
-                    <a:blip r:embed="rId26">
+                    <a:blip r:embed="rId27">
                       <a:extLst>
                         <a:ext uri="{28A0092B-C50C-407E-A947-70E740481C1C}">
                           <a14:useLocalDpi xmlns:a14="http://schemas.microsoft.com/office/drawing/2010/main" val="0"/>
@@ -16551,64 +15910,14 @@
           <w:lang w:val="en-US"/>
         </w:rPr>
       </w:pPr>
-      <w:proofErr w:type="spellStart"/>
       <w:r>
         <w:rPr>
           <w:rFonts w:asciiTheme="minorHAnsi" w:hAnsiTheme="minorHAnsi" w:cstheme="minorHAnsi"/>
           <w:lang w:val="en-US"/>
         </w:rPr>
         <w:lastRenderedPageBreak/>
-        <w:t>FlowChart</w:t>
-      </w:r>
-      <w:proofErr w:type="spellEnd"/>
-      <w:r>
-        <w:rPr>
-          <w:rFonts w:asciiTheme="minorHAnsi" w:hAnsiTheme="minorHAnsi" w:cstheme="minorHAnsi"/>
-          <w:lang w:val="en-US"/>
-        </w:rPr>
-        <w:t xml:space="preserve"> </w:t>
-      </w:r>
-      <w:proofErr w:type="spellStart"/>
-      <w:r>
-        <w:rPr>
-          <w:rFonts w:asciiTheme="minorHAnsi" w:hAnsiTheme="minorHAnsi" w:cstheme="minorHAnsi"/>
-          <w:lang w:val="en-US"/>
-        </w:rPr>
-        <w:t>Selezione</w:t>
-      </w:r>
-      <w:proofErr w:type="spellEnd"/>
-      <w:r>
-        <w:rPr>
-          <w:rFonts w:asciiTheme="minorHAnsi" w:hAnsiTheme="minorHAnsi" w:cstheme="minorHAnsi"/>
-          <w:lang w:val="en-US"/>
-        </w:rPr>
-        <w:t xml:space="preserve"> </w:t>
-      </w:r>
-      <w:proofErr w:type="spellStart"/>
-      <w:r>
-        <w:rPr>
-          <w:rFonts w:asciiTheme="minorHAnsi" w:hAnsiTheme="minorHAnsi" w:cstheme="minorHAnsi"/>
-          <w:lang w:val="en-US"/>
-        </w:rPr>
-        <w:t>profilo</w:t>
-      </w:r>
-      <w:proofErr w:type="spellEnd"/>
-      <w:r>
-        <w:rPr>
-          <w:rFonts w:asciiTheme="minorHAnsi" w:hAnsiTheme="minorHAnsi" w:cstheme="minorHAnsi"/>
-          <w:lang w:val="en-US"/>
-        </w:rPr>
-        <w:t xml:space="preserve"> </w:t>
-      </w:r>
-      <w:proofErr w:type="spellStart"/>
-      <w:r>
-        <w:rPr>
-          <w:rFonts w:asciiTheme="minorHAnsi" w:hAnsiTheme="minorHAnsi" w:cstheme="minorHAnsi"/>
-          <w:lang w:val="en-US"/>
-        </w:rPr>
-        <w:t>utente</w:t>
-      </w:r>
-      <w:proofErr w:type="spellEnd"/>
+        <w:t>FlowChart Selezione profilo utente</w:t>
+      </w:r>
     </w:p>
     <w:p>
       <w:pPr>
@@ -16640,7 +15949,7 @@
                     <pic:cNvPicPr/>
                   </pic:nvPicPr>
                   <pic:blipFill>
-                    <a:blip r:embed="rId27">
+                    <a:blip r:embed="rId28">
                       <a:extLst>
                         <a:ext uri="{28A0092B-C50C-407E-A947-70E740481C1C}">
                           <a14:useLocalDpi xmlns:a14="http://schemas.microsoft.com/office/drawing/2010/main" val="0"/>
@@ -16679,80 +15988,21 @@
           <w:lang w:val="en-US"/>
         </w:rPr>
       </w:pPr>
-      <w:proofErr w:type="spellStart"/>
       <w:r>
         <w:rPr>
           <w:rFonts w:asciiTheme="minorHAnsi" w:hAnsiTheme="minorHAnsi" w:cstheme="minorHAnsi"/>
           <w:lang w:val="en-US"/>
         </w:rPr>
         <w:lastRenderedPageBreak/>
-        <w:t>FlowChart</w:t>
-      </w:r>
-      <w:proofErr w:type="spellEnd"/>
+        <w:t xml:space="preserve">FlowChart </w:t>
+      </w:r>
       <w:r>
         <w:rPr>
           <w:rFonts w:asciiTheme="minorHAnsi" w:hAnsiTheme="minorHAnsi" w:cstheme="minorHAnsi"/>
           <w:lang w:val="en-US"/>
         </w:rPr>
-        <w:t xml:space="preserve"> </w:t>
-      </w:r>
-      <w:proofErr w:type="spellStart"/>
-      <w:r>
-        <w:rPr>
-          <w:rFonts w:asciiTheme="minorHAnsi" w:hAnsiTheme="minorHAnsi" w:cstheme="minorHAnsi"/>
-          <w:lang w:val="en-US"/>
-        </w:rPr>
-        <w:t>Creazione</w:t>
-      </w:r>
-      <w:proofErr w:type="spellEnd"/>
-      <w:r>
-        <w:rPr>
-          <w:rFonts w:asciiTheme="minorHAnsi" w:hAnsiTheme="minorHAnsi" w:cstheme="minorHAnsi"/>
-          <w:lang w:val="en-US"/>
-        </w:rPr>
-        <w:t xml:space="preserve"> </w:t>
-      </w:r>
-      <w:proofErr w:type="spellStart"/>
-      <w:r>
-        <w:rPr>
-          <w:rFonts w:asciiTheme="minorHAnsi" w:hAnsiTheme="minorHAnsi" w:cstheme="minorHAnsi"/>
-          <w:lang w:val="en-US"/>
-        </w:rPr>
-        <w:t>modifica</w:t>
-      </w:r>
-      <w:proofErr w:type="spellEnd"/>
-      <w:r>
-        <w:rPr>
-          <w:rFonts w:asciiTheme="minorHAnsi" w:hAnsiTheme="minorHAnsi" w:cstheme="minorHAnsi"/>
-          <w:lang w:val="en-US"/>
-        </w:rPr>
-        <w:t xml:space="preserve"> </w:t>
-      </w:r>
-      <w:proofErr w:type="spellStart"/>
-      <w:r>
-        <w:rPr>
-          <w:rFonts w:asciiTheme="minorHAnsi" w:hAnsiTheme="minorHAnsi" w:cstheme="minorHAnsi"/>
-          <w:lang w:val="en-US"/>
-        </w:rPr>
-        <w:t>profilo</w:t>
-      </w:r>
-      <w:proofErr w:type="spellEnd"/>
-      <w:r>
-        <w:rPr>
-          <w:rFonts w:asciiTheme="minorHAnsi" w:hAnsiTheme="minorHAnsi" w:cstheme="minorHAnsi"/>
-          <w:lang w:val="en-US"/>
-        </w:rPr>
-        <w:t xml:space="preserve"> </w:t>
-      </w:r>
-      <w:proofErr w:type="spellStart"/>
-      <w:r>
-        <w:rPr>
-          <w:rFonts w:asciiTheme="minorHAnsi" w:hAnsiTheme="minorHAnsi" w:cstheme="minorHAnsi"/>
-          <w:lang w:val="en-US"/>
-        </w:rPr>
-        <w:t>utente</w:t>
-      </w:r>
-      <w:proofErr w:type="spellEnd"/>
+        <w:t>Creazione modifica profilo utente</w:t>
+      </w:r>
     </w:p>
     <w:p>
       <w:pPr>
@@ -16784,7 +16034,7 @@
                     <pic:cNvPicPr/>
                   </pic:nvPicPr>
                   <pic:blipFill>
-                    <a:blip r:embed="rId28">
+                    <a:blip r:embed="rId29">
                       <a:extLst>
                         <a:ext uri="{28A0092B-C50C-407E-A947-70E740481C1C}">
                           <a14:useLocalDpi xmlns:a14="http://schemas.microsoft.com/office/drawing/2010/main" val="0"/>
@@ -16829,17 +16079,8 @@
           <w:lang w:val="en-US"/>
         </w:rPr>
         <w:lastRenderedPageBreak/>
-        <w:t xml:space="preserve">Flowchart menu </w:t>
-      </w:r>
-      <w:proofErr w:type="spellStart"/>
-      <w:r>
-        <w:rPr>
-          <w:rFonts w:asciiTheme="minorHAnsi" w:hAnsiTheme="minorHAnsi" w:cstheme="minorHAnsi"/>
-          <w:lang w:val="en-US"/>
-        </w:rPr>
-        <w:t>opzioni</w:t>
-      </w:r>
-      <w:proofErr w:type="spellEnd"/>
+        <w:t>Flowchart menu opzioni</w:t>
+      </w:r>
     </w:p>
     <w:p>
       <w:pPr>
@@ -16871,7 +16112,7 @@
                     <pic:cNvPicPr/>
                   </pic:nvPicPr>
                   <pic:blipFill>
-                    <a:blip r:embed="rId29">
+                    <a:blip r:embed="rId30">
                       <a:extLst>
                         <a:ext uri="{28A0092B-C50C-407E-A947-70E740481C1C}">
                           <a14:useLocalDpi xmlns:a14="http://schemas.microsoft.com/office/drawing/2010/main" val="0"/>
@@ -17113,23 +16354,7 @@
           <w:rFonts w:asciiTheme="minorHAnsi" w:hAnsiTheme="minorHAnsi" w:cstheme="minorHAnsi"/>
           <w:lang w:val="en-US"/>
         </w:rPr>
-        <w:t xml:space="preserve">Flowchart del </w:t>
-      </w:r>
-      <w:proofErr w:type="spellStart"/>
-      <w:r>
-        <w:rPr>
-          <w:rFonts w:asciiTheme="minorHAnsi" w:hAnsiTheme="minorHAnsi" w:cstheme="minorHAnsi"/>
-          <w:lang w:val="en-US"/>
-        </w:rPr>
-        <w:t>livello</w:t>
-      </w:r>
-      <w:proofErr w:type="spellEnd"/>
-      <w:r>
-        <w:rPr>
-          <w:rFonts w:asciiTheme="minorHAnsi" w:hAnsiTheme="minorHAnsi" w:cstheme="minorHAnsi"/>
-          <w:lang w:val="en-US"/>
-        </w:rPr>
-        <w:t xml:space="preserve"> 0.</w:t>
+        <w:t>Flowchart del livello 0.</w:t>
       </w:r>
     </w:p>
     <w:p>
@@ -17162,7 +16387,7 @@
                     <pic:cNvPicPr/>
                   </pic:nvPicPr>
                   <pic:blipFill>
-                    <a:blip r:embed="rId30">
+                    <a:blip r:embed="rId31">
                       <a:extLst>
                         <a:ext uri="{28A0092B-C50C-407E-A947-70E740481C1C}">
                           <a14:useLocalDpi xmlns:a14="http://schemas.microsoft.com/office/drawing/2010/main" val="0"/>
@@ -17340,23 +16565,7 @@
           <w:rFonts w:asciiTheme="minorHAnsi" w:hAnsiTheme="minorHAnsi" w:cstheme="minorHAnsi"/>
           <w:lang w:val="en-US"/>
         </w:rPr>
-        <w:t xml:space="preserve">Flowchart del </w:t>
-      </w:r>
-      <w:proofErr w:type="spellStart"/>
-      <w:r>
-        <w:rPr>
-          <w:rFonts w:asciiTheme="minorHAnsi" w:hAnsiTheme="minorHAnsi" w:cstheme="minorHAnsi"/>
-          <w:lang w:val="en-US"/>
-        </w:rPr>
-        <w:t>livello</w:t>
-      </w:r>
-      <w:proofErr w:type="spellEnd"/>
-      <w:r>
-        <w:rPr>
-          <w:rFonts w:asciiTheme="minorHAnsi" w:hAnsiTheme="minorHAnsi" w:cstheme="minorHAnsi"/>
-          <w:lang w:val="en-US"/>
-        </w:rPr>
-        <w:t xml:space="preserve"> 1.</w:t>
+        <w:t>Flowchart del livello 1.</w:t>
       </w:r>
     </w:p>
     <w:p>
@@ -17389,7 +16598,7 @@
                     <pic:cNvPicPr/>
                   </pic:nvPicPr>
                   <pic:blipFill>
-                    <a:blip r:embed="rId31">
+                    <a:blip r:embed="rId32">
                       <a:extLst>
                         <a:ext uri="{28A0092B-C50C-407E-A947-70E740481C1C}">
                           <a14:useLocalDpi xmlns:a14="http://schemas.microsoft.com/office/drawing/2010/main" val="0"/>
@@ -17434,23 +16643,7 @@
           <w:lang w:val="en-US"/>
         </w:rPr>
         <w:lastRenderedPageBreak/>
-        <w:t xml:space="preserve">Flowchart del </w:t>
-      </w:r>
-      <w:proofErr w:type="spellStart"/>
-      <w:r>
-        <w:rPr>
-          <w:rFonts w:asciiTheme="minorHAnsi" w:hAnsiTheme="minorHAnsi" w:cstheme="minorHAnsi"/>
-          <w:lang w:val="en-US"/>
-        </w:rPr>
-        <w:t>livello</w:t>
-      </w:r>
-      <w:proofErr w:type="spellEnd"/>
-      <w:r>
-        <w:rPr>
-          <w:rFonts w:asciiTheme="minorHAnsi" w:hAnsiTheme="minorHAnsi" w:cstheme="minorHAnsi"/>
-          <w:lang w:val="en-US"/>
-        </w:rPr>
-        <w:t xml:space="preserve"> 2.</w:t>
+        <w:t>Flowchart del livello 2.</w:t>
       </w:r>
     </w:p>
     <w:p>
@@ -17483,7 +16676,7 @@
                     <pic:cNvPicPr/>
                   </pic:nvPicPr>
                   <pic:blipFill>
-                    <a:blip r:embed="rId32">
+                    <a:blip r:embed="rId33">
                       <a:extLst>
                         <a:ext uri="{28A0092B-C50C-407E-A947-70E740481C1C}">
                           <a14:useLocalDpi xmlns:a14="http://schemas.microsoft.com/office/drawing/2010/main" val="0"/>
@@ -17545,33 +16738,8 @@
           <w:lang w:val="en-US"/>
         </w:rPr>
         <w:lastRenderedPageBreak/>
-        <w:t xml:space="preserve">Flowchart </w:t>
-      </w:r>
-      <w:proofErr w:type="spellStart"/>
-      <w:r>
-        <w:rPr>
-          <w:rFonts w:asciiTheme="minorHAnsi" w:hAnsiTheme="minorHAnsi" w:cstheme="minorHAnsi"/>
-          <w:lang w:val="en-US"/>
-        </w:rPr>
-        <w:t>visualizzazione</w:t>
-      </w:r>
-      <w:proofErr w:type="spellEnd"/>
-      <w:r>
-        <w:rPr>
-          <w:rFonts w:asciiTheme="minorHAnsi" w:hAnsiTheme="minorHAnsi" w:cstheme="minorHAnsi"/>
-          <w:lang w:val="en-US"/>
-        </w:rPr>
-        <w:t xml:space="preserve"> ingredient </w:t>
-      </w:r>
-      <w:proofErr w:type="spellStart"/>
-      <w:r>
-        <w:rPr>
-          <w:rFonts w:asciiTheme="minorHAnsi" w:hAnsiTheme="minorHAnsi" w:cstheme="minorHAnsi"/>
-          <w:lang w:val="en-US"/>
-        </w:rPr>
-        <w:t>piatto</w:t>
-      </w:r>
-      <w:proofErr w:type="spellEnd"/>
+        <w:t>Flowchart visualizzazione ingredient piatto</w:t>
+      </w:r>
     </w:p>
     <w:p>
       <w:pPr>
@@ -17606,7 +16774,7 @@
                     </pic:cNvPicPr>
                   </pic:nvPicPr>
                   <pic:blipFill>
-                    <a:blip r:embed="rId33">
+                    <a:blip r:embed="rId34">
                       <a:extLst>
                         <a:ext uri="{28A0092B-C50C-407E-A947-70E740481C1C}">
                           <a14:useLocalDpi xmlns:a14="http://schemas.microsoft.com/office/drawing/2010/main" val="0"/>
@@ -17650,6 +16818,79 @@
           <w:lang w:val="en-US"/>
         </w:rPr>
       </w:pPr>
+      <w:r>
+        <w:rPr>
+          <w:rFonts w:asciiTheme="minorHAnsi" w:hAnsiTheme="minorHAnsi" w:cstheme="minorHAnsi"/>
+          <w:lang w:val="en-US"/>
+        </w:rPr>
+        <w:t>Flowchart visualizzazione patologie compatibili e piatti realizzabili con l’ingrediente</w:t>
+      </w:r>
+    </w:p>
+    <w:p>
+      <w:pPr>
+        <w:pStyle w:val="Paragrafoelenco"/>
+        <w:jc w:val="center"/>
+        <w:rPr>
+          <w:rFonts w:asciiTheme="minorHAnsi" w:hAnsiTheme="minorHAnsi" w:cstheme="minorHAnsi"/>
+          <w:lang w:val="en-US"/>
+        </w:rPr>
+      </w:pPr>
+      <w:r>
+        <w:rPr>
+          <w:rFonts w:asciiTheme="minorHAnsi" w:hAnsiTheme="minorHAnsi" w:cstheme="minorHAnsi"/>
+          <w:noProof/>
+          <w:lang w:val="en-US"/>
+        </w:rPr>
+        <w:lastRenderedPageBreak/>
+        <w:drawing>
+          <wp:inline distT="0" distB="0" distL="0" distR="0" wp14:anchorId="4D1050D4" wp14:editId="15815962">
+            <wp:extent cx="2621280" cy="5737860"/>
+            <wp:effectExtent l="0" t="0" r="7620" b="0"/>
+            <wp:docPr id="38" name="Immagine 38"/>
+            <wp:cNvGraphicFramePr>
+              <a:graphicFrameLocks xmlns:a="http://schemas.openxmlformats.org/drawingml/2006/main" noChangeAspect="1"/>
+            </wp:cNvGraphicFramePr>
+            <a:graphic xmlns:a="http://schemas.openxmlformats.org/drawingml/2006/main">
+              <a:graphicData uri="http://schemas.openxmlformats.org/drawingml/2006/picture">
+                <pic:pic xmlns:pic="http://schemas.openxmlformats.org/drawingml/2006/picture">
+                  <pic:nvPicPr>
+                    <pic:cNvPr id="0" name="Picture 1"/>
+                    <pic:cNvPicPr>
+                      <a:picLocks noChangeAspect="1" noChangeArrowheads="1"/>
+                    </pic:cNvPicPr>
+                  </pic:nvPicPr>
+                  <pic:blipFill>
+                    <a:blip r:embed="rId35">
+                      <a:extLst>
+                        <a:ext uri="{28A0092B-C50C-407E-A947-70E740481C1C}">
+                          <a14:useLocalDpi xmlns:a14="http://schemas.microsoft.com/office/drawing/2010/main" val="0"/>
+                        </a:ext>
+                      </a:extLst>
+                    </a:blip>
+                    <a:srcRect/>
+                    <a:stretch>
+                      <a:fillRect/>
+                    </a:stretch>
+                  </pic:blipFill>
+                  <pic:spPr bwMode="auto">
+                    <a:xfrm>
+                      <a:off x="0" y="0"/>
+                      <a:ext cx="2621280" cy="5737860"/>
+                    </a:xfrm>
+                    <a:prstGeom prst="rect">
+                      <a:avLst/>
+                    </a:prstGeom>
+                    <a:noFill/>
+                    <a:ln>
+                      <a:noFill/>
+                    </a:ln>
+                  </pic:spPr>
+                </pic:pic>
+              </a:graphicData>
+            </a:graphic>
+          </wp:inline>
+        </w:drawing>
+      </w:r>
     </w:p>
     <w:p>
       <w:pPr>
@@ -17691,17 +16932,8 @@
           <w:rFonts w:asciiTheme="minorHAnsi" w:hAnsiTheme="minorHAnsi" w:cstheme="minorHAnsi"/>
           <w:lang w:val="en-US"/>
         </w:rPr>
-        <w:t xml:space="preserve">Menu </w:t>
-      </w:r>
-      <w:proofErr w:type="spellStart"/>
-      <w:r>
-        <w:rPr>
-          <w:rFonts w:asciiTheme="minorHAnsi" w:hAnsiTheme="minorHAnsi" w:cstheme="minorHAnsi"/>
-          <w:lang w:val="en-US"/>
-        </w:rPr>
-        <w:t>iniziale</w:t>
-      </w:r>
-      <w:proofErr w:type="spellEnd"/>
+        <w:t>Menu iniziale</w:t>
+      </w:r>
       <w:r>
         <w:rPr>
           <w:rFonts w:asciiTheme="minorHAnsi" w:hAnsiTheme="minorHAnsi" w:cstheme="minorHAnsi"/>
@@ -17744,7 +16976,7 @@
                     </pic:cNvPicPr>
                   </pic:nvPicPr>
                   <pic:blipFill>
-                    <a:blip r:embed="rId34">
+                    <a:blip r:embed="rId36">
                       <a:extLst>
                         <a:ext uri="{28A0092B-C50C-407E-A947-70E740481C1C}">
                           <a14:useLocalDpi xmlns:a14="http://schemas.microsoft.com/office/drawing/2010/main" val="0"/>
@@ -17803,16 +17035,8 @@
         <w:rPr>
           <w:rFonts w:asciiTheme="minorHAnsi" w:hAnsiTheme="minorHAnsi" w:cstheme="minorHAnsi"/>
         </w:rPr>
-        <w:t xml:space="preserve">Font: </w:t>
-      </w:r>
-      <w:proofErr w:type="spellStart"/>
-      <w:r>
-        <w:rPr>
-          <w:rFonts w:asciiTheme="minorHAnsi" w:hAnsiTheme="minorHAnsi" w:cstheme="minorHAnsi"/>
-        </w:rPr>
-        <w:t>Roboto-Bold</w:t>
-      </w:r>
-      <w:proofErr w:type="spellEnd"/>
+        <w:t>Font: Roboto-Bold</w:t>
+      </w:r>
     </w:p>
     <w:p>
       <w:pPr>
@@ -17908,7 +17132,7 @@
                     </pic:cNvPicPr>
                   </pic:nvPicPr>
                   <pic:blipFill>
-                    <a:blip r:embed="rId35" cstate="print">
+                    <a:blip r:embed="rId37" cstate="print">
                       <a:extLst>
                         <a:ext uri="{28A0092B-C50C-407E-A947-70E740481C1C}">
                           <a14:useLocalDpi xmlns:a14="http://schemas.microsoft.com/office/drawing/2010/main" val="0"/>
@@ -18007,7 +17231,7 @@
                     </pic:cNvPicPr>
                   </pic:nvPicPr>
                   <pic:blipFill>
-                    <a:blip r:embed="rId36" cstate="print">
+                    <a:blip r:embed="rId38" cstate="print">
                       <a:extLst>
                         <a:ext uri="{28A0092B-C50C-407E-A947-70E740481C1C}">
                           <a14:useLocalDpi xmlns:a14="http://schemas.microsoft.com/office/drawing/2010/main" val="0"/>
@@ -18090,16 +17314,8 @@
         <w:rPr>
           <w:rFonts w:asciiTheme="minorHAnsi" w:hAnsiTheme="minorHAnsi" w:cstheme="minorHAnsi"/>
         </w:rPr>
-        <w:t xml:space="preserve">Font: </w:t>
-      </w:r>
-      <w:proofErr w:type="spellStart"/>
-      <w:r>
-        <w:rPr>
-          <w:rFonts w:asciiTheme="minorHAnsi" w:hAnsiTheme="minorHAnsi" w:cstheme="minorHAnsi"/>
-        </w:rPr>
-        <w:t>Roboto-Bold</w:t>
-      </w:r>
-      <w:proofErr w:type="spellEnd"/>
+        <w:t>Font: Roboto-Bold</w:t>
+      </w:r>
     </w:p>
     <w:p>
       <w:pPr>
@@ -18160,7 +17376,6 @@
           <w:rFonts w:asciiTheme="minorHAnsi" w:hAnsiTheme="minorHAnsi" w:cstheme="minorHAnsi"/>
         </w:rPr>
       </w:pPr>
-      <w:proofErr w:type="spellStart"/>
       <w:r>
         <w:rPr>
           <w:rFonts w:asciiTheme="minorHAnsi" w:hAnsiTheme="minorHAnsi" w:cstheme="minorHAnsi"/>
@@ -18168,7 +17383,6 @@
         </w:rPr>
         <w:t>Crediti</w:t>
       </w:r>
-      <w:proofErr w:type="spellEnd"/>
     </w:p>
     <w:p>
       <w:pPr>
@@ -18203,7 +17417,7 @@
                     </pic:cNvPicPr>
                   </pic:nvPicPr>
                   <pic:blipFill>
-                    <a:blip r:embed="rId37">
+                    <a:blip r:embed="rId39">
                       <a:extLst>
                         <a:ext uri="{28A0092B-C50C-407E-A947-70E740481C1C}">
                           <a14:useLocalDpi xmlns:a14="http://schemas.microsoft.com/office/drawing/2010/main" val="0"/>
@@ -18248,7 +17462,6 @@
           <w:lang w:val="en-US"/>
         </w:rPr>
       </w:pPr>
-      <w:proofErr w:type="spellStart"/>
       <w:r>
         <w:rPr>
           <w:rFonts w:asciiTheme="minorHAnsi" w:hAnsiTheme="minorHAnsi" w:cstheme="minorHAnsi"/>
@@ -18256,7 +17469,6 @@
         </w:rPr>
         <w:t>Classifica</w:t>
       </w:r>
-      <w:proofErr w:type="spellEnd"/>
     </w:p>
     <w:p>
       <w:pPr>
@@ -18292,7 +17504,7 @@
                     </pic:cNvPicPr>
                   </pic:nvPicPr>
                   <pic:blipFill>
-                    <a:blip r:embed="rId38">
+                    <a:blip r:embed="rId40">
                       <a:extLst>
                         <a:ext uri="{28A0092B-C50C-407E-A947-70E740481C1C}">
                           <a14:useLocalDpi xmlns:a14="http://schemas.microsoft.com/office/drawing/2010/main" val="0"/>
@@ -18375,33 +17587,15 @@
           <w:rFonts w:asciiTheme="minorHAnsi" w:hAnsiTheme="minorHAnsi" w:cstheme="minorHAnsi"/>
           <w:lang w:val="en-US"/>
         </w:rPr>
-        <w:t xml:space="preserve">Menu </w:t>
-      </w:r>
-      <w:proofErr w:type="spellStart"/>
+        <w:t>Menu suggerimenti</w:t>
+      </w:r>
       <w:r>
         <w:rPr>
           <w:rFonts w:asciiTheme="minorHAnsi" w:hAnsiTheme="minorHAnsi" w:cstheme="minorHAnsi"/>
           <w:lang w:val="en-US"/>
         </w:rPr>
-        <w:t>suggerimenti</w:t>
-      </w:r>
-      <w:proofErr w:type="spellEnd"/>
-      <w:r>
-        <w:rPr>
-          <w:rFonts w:asciiTheme="minorHAnsi" w:hAnsiTheme="minorHAnsi" w:cstheme="minorHAnsi"/>
-          <w:lang w:val="en-US"/>
-        </w:rPr>
-        <w:t xml:space="preserve"> </w:t>
-      </w:r>
-      <w:proofErr w:type="spellStart"/>
-      <w:r>
-        <w:rPr>
-          <w:rFonts w:asciiTheme="minorHAnsi" w:hAnsiTheme="minorHAnsi" w:cstheme="minorHAnsi"/>
-          <w:lang w:val="en-US"/>
-        </w:rPr>
-        <w:t>piatto</w:t>
-      </w:r>
-      <w:proofErr w:type="spellEnd"/>
+        <w:t xml:space="preserve"> piatto</w:t>
+      </w:r>
     </w:p>
     <w:p>
       <w:pPr>
@@ -18438,7 +17632,7 @@
                     </pic:cNvPicPr>
                   </pic:nvPicPr>
                   <pic:blipFill>
-                    <a:blip r:embed="rId39">
+                    <a:blip r:embed="rId41">
                       <a:extLst>
                         <a:ext uri="{28A0092B-C50C-407E-A947-70E740481C1C}">
                           <a14:useLocalDpi xmlns:a14="http://schemas.microsoft.com/office/drawing/2010/main" val="0"/>
@@ -18565,33 +17759,8 @@
           <w:rFonts w:asciiTheme="minorHAnsi" w:hAnsiTheme="minorHAnsi" w:cstheme="minorHAnsi"/>
           <w:lang w:val="en-US"/>
         </w:rPr>
-        <w:t xml:space="preserve">Menu </w:t>
-      </w:r>
-      <w:proofErr w:type="spellStart"/>
-      <w:r>
-        <w:rPr>
-          <w:rFonts w:asciiTheme="minorHAnsi" w:hAnsiTheme="minorHAnsi" w:cstheme="minorHAnsi"/>
-          <w:lang w:val="en-US"/>
-        </w:rPr>
-        <w:t>suggeriementi</w:t>
-      </w:r>
-      <w:proofErr w:type="spellEnd"/>
-      <w:r>
-        <w:rPr>
-          <w:rFonts w:asciiTheme="minorHAnsi" w:hAnsiTheme="minorHAnsi" w:cstheme="minorHAnsi"/>
-          <w:lang w:val="en-US"/>
-        </w:rPr>
-        <w:t xml:space="preserve"> </w:t>
-      </w:r>
-      <w:proofErr w:type="spellStart"/>
-      <w:r>
-        <w:rPr>
-          <w:rFonts w:asciiTheme="minorHAnsi" w:hAnsiTheme="minorHAnsi" w:cstheme="minorHAnsi"/>
-          <w:lang w:val="en-US"/>
-        </w:rPr>
-        <w:t>gioco</w:t>
-      </w:r>
-      <w:proofErr w:type="spellEnd"/>
+        <w:t>Menu suggeriementi gioco</w:t>
+      </w:r>
     </w:p>
     <w:p>
       <w:pPr>
@@ -18626,7 +17795,7 @@
                     </pic:cNvPicPr>
                   </pic:nvPicPr>
                   <pic:blipFill>
-                    <a:blip r:embed="rId40">
+                    <a:blip r:embed="rId42">
                       <a:extLst>
                         <a:ext uri="{28A0092B-C50C-407E-A947-70E740481C1C}">
                           <a14:useLocalDpi xmlns:a14="http://schemas.microsoft.com/office/drawing/2010/main" val="0"/>
@@ -19693,30 +18862,8 @@
         <w:rPr>
           <w:rFonts w:asciiTheme="minorHAnsi" w:hAnsiTheme="minorHAnsi" w:cstheme="minorHAnsi"/>
         </w:rPr>
-        <w:t xml:space="preserve"> </w:t>
-      </w:r>
-      <w:proofErr w:type="spellStart"/>
-      <w:r>
-        <w:rPr>
-          <w:rFonts w:asciiTheme="minorHAnsi" w:hAnsiTheme="minorHAnsi" w:cstheme="minorHAnsi"/>
-        </w:rPr>
-        <w:t>nutriScore</w:t>
-      </w:r>
-      <w:proofErr w:type="spellEnd"/>
-      <w:r>
-        <w:rPr>
-          <w:rFonts w:asciiTheme="minorHAnsi" w:hAnsiTheme="minorHAnsi" w:cstheme="minorHAnsi"/>
-        </w:rPr>
-        <w:t xml:space="preserve"> e l’</w:t>
-      </w:r>
-      <w:proofErr w:type="spellStart"/>
-      <w:r>
-        <w:rPr>
-          <w:rFonts w:asciiTheme="minorHAnsi" w:hAnsiTheme="minorHAnsi" w:cstheme="minorHAnsi"/>
-        </w:rPr>
-        <w:t>ecoScore</w:t>
-      </w:r>
-      <w:proofErr w:type="spellEnd"/>
+        <w:t xml:space="preserve"> nutriScore e l’ecoScore</w:t>
+      </w:r>
       <w:r>
         <w:rPr>
           <w:rFonts w:asciiTheme="minorHAnsi" w:hAnsiTheme="minorHAnsi" w:cstheme="minorHAnsi"/>
@@ -19949,35 +19096,7 @@
         <w:rPr>
           <w:rFonts w:asciiTheme="minorHAnsi" w:hAnsiTheme="minorHAnsi" w:cstheme="minorHAnsi"/>
         </w:rPr>
-        <w:t xml:space="preserve">bonus in base al </w:t>
-      </w:r>
-      <w:proofErr w:type="spellStart"/>
-      <w:r>
-        <w:rPr>
-          <w:rFonts w:asciiTheme="minorHAnsi" w:hAnsiTheme="minorHAnsi" w:cstheme="minorHAnsi"/>
-        </w:rPr>
-        <w:t>nutriScore</w:t>
-      </w:r>
-      <w:proofErr w:type="spellEnd"/>
-      <w:r>
-        <w:rPr>
-          <w:rFonts w:asciiTheme="minorHAnsi" w:hAnsiTheme="minorHAnsi" w:cstheme="minorHAnsi"/>
-        </w:rPr>
-        <w:t xml:space="preserve"> e all’</w:t>
-      </w:r>
-      <w:proofErr w:type="spellStart"/>
-      <w:r>
-        <w:rPr>
-          <w:rFonts w:asciiTheme="minorHAnsi" w:hAnsiTheme="minorHAnsi" w:cstheme="minorHAnsi"/>
-        </w:rPr>
-        <w:t>ecoScore</w:t>
-      </w:r>
-      <w:proofErr w:type="spellEnd"/>
-      <w:r>
-        <w:rPr>
-          <w:rFonts w:asciiTheme="minorHAnsi" w:hAnsiTheme="minorHAnsi" w:cstheme="minorHAnsi"/>
-        </w:rPr>
-        <w:t xml:space="preserve"> che partono da -10 percento nel caso peggiore </w:t>
+        <w:t xml:space="preserve">bonus in base al nutriScore e all’ecoScore che partono da -10 percento nel caso peggiore </w:t>
       </w:r>
       <w:r>
         <w:rPr>
@@ -20001,21 +19120,7 @@
         <w:rPr>
           <w:rFonts w:asciiTheme="minorHAnsi" w:hAnsiTheme="minorHAnsi" w:cstheme="minorHAnsi"/>
         </w:rPr>
-        <w:t xml:space="preserve"> nel caso in cui il giocatore dovesse decidere di servire un piatto con il </w:t>
-      </w:r>
-      <w:proofErr w:type="spellStart"/>
-      <w:r>
-        <w:rPr>
-          <w:rFonts w:asciiTheme="minorHAnsi" w:hAnsiTheme="minorHAnsi" w:cstheme="minorHAnsi"/>
-        </w:rPr>
-        <w:t>nutriScore</w:t>
-      </w:r>
-      <w:proofErr w:type="spellEnd"/>
-      <w:r>
-        <w:rPr>
-          <w:rFonts w:asciiTheme="minorHAnsi" w:hAnsiTheme="minorHAnsi" w:cstheme="minorHAnsi"/>
-        </w:rPr>
-        <w:t xml:space="preserve"> più alto ma allo stesso tempo questo piatto inquina molto il punteggio </w:t>
+        <w:t xml:space="preserve"> nel caso in cui il giocatore dovesse decidere di servire un piatto con il nutriScore più alto ma allo stesso tempo questo piatto inquina molto il punteggio </w:t>
       </w:r>
       <w:r>
         <w:rPr>
@@ -20131,30 +19236,8 @@
         <w:rPr>
           <w:rFonts w:asciiTheme="minorHAnsi" w:hAnsiTheme="minorHAnsi" w:cstheme="minorHAnsi"/>
         </w:rPr>
-        <w:t xml:space="preserve"> migliori, sia dal punto di vista dell’affinità le patologie che dal punto di vista del </w:t>
-      </w:r>
-      <w:proofErr w:type="spellStart"/>
-      <w:r>
-        <w:rPr>
-          <w:rFonts w:asciiTheme="minorHAnsi" w:hAnsiTheme="minorHAnsi" w:cstheme="minorHAnsi"/>
-        </w:rPr>
-        <w:t>nutriScore</w:t>
-      </w:r>
-      <w:proofErr w:type="spellEnd"/>
-      <w:r>
-        <w:rPr>
-          <w:rFonts w:asciiTheme="minorHAnsi" w:hAnsiTheme="minorHAnsi" w:cstheme="minorHAnsi"/>
-        </w:rPr>
-        <w:t xml:space="preserve"> e dell’</w:t>
-      </w:r>
-      <w:proofErr w:type="spellStart"/>
-      <w:r>
-        <w:rPr>
-          <w:rFonts w:asciiTheme="minorHAnsi" w:hAnsiTheme="minorHAnsi" w:cstheme="minorHAnsi"/>
-        </w:rPr>
-        <w:t>ecoScore</w:t>
-      </w:r>
-      <w:proofErr w:type="spellEnd"/>
+        <w:t xml:space="preserve"> migliori, sia dal punto di vista dell’affinità le patologie che dal punto di vista del nutriScore e dell’ecoScore</w:t>
+      </w:r>
       <w:r>
         <w:rPr>
           <w:rFonts w:asciiTheme="minorHAnsi" w:hAnsiTheme="minorHAnsi" w:cstheme="minorHAnsi"/>
@@ -20310,21 +19393,12 @@
           <w:lang w:val="en-US"/>
         </w:rPr>
       </w:pPr>
-      <w:proofErr w:type="spellStart"/>
       <w:r>
         <w:rPr>
           <w:rFonts w:asciiTheme="minorHAnsi" w:hAnsiTheme="minorHAnsi" w:cstheme="minorHAnsi"/>
           <w:lang w:val="en-US"/>
         </w:rPr>
-        <w:t>Schermata</w:t>
-      </w:r>
-      <w:proofErr w:type="spellEnd"/>
-      <w:r>
-        <w:rPr>
-          <w:rFonts w:asciiTheme="minorHAnsi" w:hAnsiTheme="minorHAnsi" w:cstheme="minorHAnsi"/>
-          <w:lang w:val="en-US"/>
-        </w:rPr>
-        <w:t xml:space="preserve"> in-game</w:t>
+        <w:t>Schermata in-game</w:t>
       </w:r>
     </w:p>
     <w:p>
@@ -20369,7 +19443,7 @@
                     </pic:cNvPicPr>
                   </pic:nvPicPr>
                   <pic:blipFill>
-                    <a:blip r:embed="rId41">
+                    <a:blip r:embed="rId43">
                       <a:extLst>
                         <a:ext uri="{28A0092B-C50C-407E-A947-70E740481C1C}">
                           <a14:useLocalDpi xmlns:a14="http://schemas.microsoft.com/office/drawing/2010/main" val="0"/>
@@ -20424,31 +19498,13 @@
           <w:lang w:val="en-US"/>
         </w:rPr>
       </w:pPr>
-      <w:proofErr w:type="spellStart"/>
       <w:r>
         <w:rPr>
           <w:rFonts w:asciiTheme="minorHAnsi" w:hAnsiTheme="minorHAnsi" w:cstheme="minorHAnsi"/>
           <w:lang w:val="en-US"/>
         </w:rPr>
-        <w:t>Interazione</w:t>
-      </w:r>
-      <w:proofErr w:type="spellEnd"/>
-      <w:r>
-        <w:rPr>
-          <w:rFonts w:asciiTheme="minorHAnsi" w:hAnsiTheme="minorHAnsi" w:cstheme="minorHAnsi"/>
-          <w:lang w:val="en-US"/>
-        </w:rPr>
-        <w:t xml:space="preserve"> con il </w:t>
-      </w:r>
-      <w:proofErr w:type="spellStart"/>
-      <w:r>
-        <w:rPr>
-          <w:rFonts w:asciiTheme="minorHAnsi" w:hAnsiTheme="minorHAnsi" w:cstheme="minorHAnsi"/>
-          <w:lang w:val="en-US"/>
-        </w:rPr>
-        <w:t>cliente</w:t>
-      </w:r>
-      <w:proofErr w:type="spellEnd"/>
+        <w:t>Interazione con il cliente</w:t>
+      </w:r>
     </w:p>
     <w:p>
       <w:pPr>
@@ -20485,7 +19541,7 @@
                     </pic:cNvPicPr>
                   </pic:nvPicPr>
                   <pic:blipFill>
-                    <a:blip r:embed="rId42" cstate="print">
+                    <a:blip r:embed="rId44" cstate="print">
                       <a:extLst>
                         <a:ext uri="{28A0092B-C50C-407E-A947-70E740481C1C}">
                           <a14:useLocalDpi xmlns:a14="http://schemas.microsoft.com/office/drawing/2010/main" val="0"/>
@@ -20540,31 +19596,13 @@
           <w:lang w:val="en-US"/>
         </w:rPr>
       </w:pPr>
-      <w:proofErr w:type="spellStart"/>
       <w:r>
         <w:rPr>
           <w:rFonts w:asciiTheme="minorHAnsi" w:hAnsiTheme="minorHAnsi" w:cstheme="minorHAnsi"/>
           <w:lang w:val="en-US"/>
         </w:rPr>
-        <w:t>Interazione</w:t>
-      </w:r>
-      <w:proofErr w:type="spellEnd"/>
-      <w:r>
-        <w:rPr>
-          <w:rFonts w:asciiTheme="minorHAnsi" w:hAnsiTheme="minorHAnsi" w:cstheme="minorHAnsi"/>
-          <w:lang w:val="en-US"/>
-        </w:rPr>
-        <w:t xml:space="preserve"> con il </w:t>
-      </w:r>
-      <w:proofErr w:type="spellStart"/>
-      <w:r>
-        <w:rPr>
-          <w:rFonts w:asciiTheme="minorHAnsi" w:hAnsiTheme="minorHAnsi" w:cstheme="minorHAnsi"/>
-          <w:lang w:val="en-US"/>
-        </w:rPr>
-        <w:t>negozio</w:t>
-      </w:r>
-      <w:proofErr w:type="spellEnd"/>
+        <w:t>Interazione con il negozio</w:t>
+      </w:r>
     </w:p>
     <w:p>
       <w:pPr>
@@ -20600,7 +19638,7 @@
                     </pic:cNvPicPr>
                   </pic:nvPicPr>
                   <pic:blipFill>
-                    <a:blip r:embed="rId43">
+                    <a:blip r:embed="rId45">
                       <a:extLst>
                         <a:ext uri="{28A0092B-C50C-407E-A947-70E740481C1C}">
                           <a14:useLocalDpi xmlns:a14="http://schemas.microsoft.com/office/drawing/2010/main" val="0"/>
@@ -20655,47 +19693,13 @@
           <w:lang w:val="en-US"/>
         </w:rPr>
       </w:pPr>
-      <w:proofErr w:type="spellStart"/>
       <w:r>
         <w:rPr>
           <w:rFonts w:asciiTheme="minorHAnsi" w:hAnsiTheme="minorHAnsi" w:cstheme="minorHAnsi"/>
           <w:lang w:val="en-US"/>
         </w:rPr>
-        <w:t>Visualizzazione</w:t>
-      </w:r>
-      <w:proofErr w:type="spellEnd"/>
-      <w:r>
-        <w:rPr>
-          <w:rFonts w:asciiTheme="minorHAnsi" w:hAnsiTheme="minorHAnsi" w:cstheme="minorHAnsi"/>
-          <w:lang w:val="en-US"/>
-        </w:rPr>
-        <w:t xml:space="preserve"> </w:t>
-      </w:r>
-      <w:proofErr w:type="spellStart"/>
-      <w:r>
-        <w:rPr>
-          <w:rFonts w:asciiTheme="minorHAnsi" w:hAnsiTheme="minorHAnsi" w:cstheme="minorHAnsi"/>
-          <w:lang w:val="en-US"/>
-        </w:rPr>
-        <w:t>ingredienti</w:t>
-      </w:r>
-      <w:proofErr w:type="spellEnd"/>
-      <w:r>
-        <w:rPr>
-          <w:rFonts w:asciiTheme="minorHAnsi" w:hAnsiTheme="minorHAnsi" w:cstheme="minorHAnsi"/>
-          <w:lang w:val="en-US"/>
-        </w:rPr>
-        <w:t xml:space="preserve"> </w:t>
-      </w:r>
-      <w:proofErr w:type="spellStart"/>
-      <w:r>
-        <w:rPr>
-          <w:rFonts w:asciiTheme="minorHAnsi" w:hAnsiTheme="minorHAnsi" w:cstheme="minorHAnsi"/>
-          <w:lang w:val="en-US"/>
-        </w:rPr>
-        <w:t>piatto</w:t>
-      </w:r>
-      <w:proofErr w:type="spellEnd"/>
+        <w:t>Visualizzazione ingredienti piatto</w:t>
+      </w:r>
     </w:p>
     <w:p>
       <w:pPr>
@@ -20728,7 +19732,7 @@
                     </pic:cNvPicPr>
                   </pic:nvPicPr>
                   <pic:blipFill>
-                    <a:blip r:embed="rId44">
+                    <a:blip r:embed="rId46">
                       <a:extLst>
                         <a:ext uri="{28A0092B-C50C-407E-A947-70E740481C1C}">
                           <a14:useLocalDpi xmlns:a14="http://schemas.microsoft.com/office/drawing/2010/main" val="0"/>
@@ -20773,95 +19777,13 @@
           <w:lang w:val="en-US"/>
         </w:rPr>
       </w:pPr>
-      <w:proofErr w:type="spellStart"/>
       <w:r>
         <w:rPr>
           <w:rFonts w:asciiTheme="minorHAnsi" w:hAnsiTheme="minorHAnsi" w:cstheme="minorHAnsi"/>
           <w:lang w:val="en-US"/>
         </w:rPr>
-        <w:t>Visualizzazione</w:t>
-      </w:r>
-      <w:proofErr w:type="spellEnd"/>
-      <w:r>
-        <w:rPr>
-          <w:rFonts w:asciiTheme="minorHAnsi" w:hAnsiTheme="minorHAnsi" w:cstheme="minorHAnsi"/>
-          <w:lang w:val="en-US"/>
-        </w:rPr>
-        <w:t xml:space="preserve"> </w:t>
-      </w:r>
-      <w:proofErr w:type="spellStart"/>
-      <w:r>
-        <w:rPr>
-          <w:rFonts w:asciiTheme="minorHAnsi" w:hAnsiTheme="minorHAnsi" w:cstheme="minorHAnsi"/>
-          <w:lang w:val="en-US"/>
-        </w:rPr>
-        <w:t>patologie</w:t>
-      </w:r>
-      <w:proofErr w:type="spellEnd"/>
-      <w:r>
-        <w:rPr>
-          <w:rFonts w:asciiTheme="minorHAnsi" w:hAnsiTheme="minorHAnsi" w:cstheme="minorHAnsi"/>
-          <w:lang w:val="en-US"/>
-        </w:rPr>
-        <w:t xml:space="preserve"> </w:t>
-      </w:r>
-      <w:proofErr w:type="spellStart"/>
-      <w:r>
-        <w:rPr>
-          <w:rFonts w:asciiTheme="minorHAnsi" w:hAnsiTheme="minorHAnsi" w:cstheme="minorHAnsi"/>
-          <w:lang w:val="en-US"/>
-        </w:rPr>
-        <w:t>compatibili</w:t>
-      </w:r>
-      <w:proofErr w:type="spellEnd"/>
-      <w:r>
-        <w:rPr>
-          <w:rFonts w:asciiTheme="minorHAnsi" w:hAnsiTheme="minorHAnsi" w:cstheme="minorHAnsi"/>
-          <w:lang w:val="en-US"/>
-        </w:rPr>
-        <w:t xml:space="preserve"> e </w:t>
-      </w:r>
-      <w:proofErr w:type="spellStart"/>
-      <w:r>
-        <w:rPr>
-          <w:rFonts w:asciiTheme="minorHAnsi" w:hAnsiTheme="minorHAnsi" w:cstheme="minorHAnsi"/>
-          <w:lang w:val="en-US"/>
-        </w:rPr>
-        <w:t>piatti</w:t>
-      </w:r>
-      <w:proofErr w:type="spellEnd"/>
-      <w:r>
-        <w:rPr>
-          <w:rFonts w:asciiTheme="minorHAnsi" w:hAnsiTheme="minorHAnsi" w:cstheme="minorHAnsi"/>
-          <w:lang w:val="en-US"/>
-        </w:rPr>
-        <w:t xml:space="preserve"> </w:t>
-      </w:r>
-      <w:proofErr w:type="spellStart"/>
-      <w:r>
-        <w:rPr>
-          <w:rFonts w:asciiTheme="minorHAnsi" w:hAnsiTheme="minorHAnsi" w:cstheme="minorHAnsi"/>
-          <w:lang w:val="en-US"/>
-        </w:rPr>
-        <w:t>realizzabili</w:t>
-      </w:r>
-      <w:proofErr w:type="spellEnd"/>
-      <w:r>
-        <w:rPr>
-          <w:rFonts w:asciiTheme="minorHAnsi" w:hAnsiTheme="minorHAnsi" w:cstheme="minorHAnsi"/>
-          <w:lang w:val="en-US"/>
-        </w:rPr>
-        <w:t xml:space="preserve"> con </w:t>
-      </w:r>
-      <w:proofErr w:type="spellStart"/>
-      <w:r>
-        <w:rPr>
-          <w:rFonts w:asciiTheme="minorHAnsi" w:hAnsiTheme="minorHAnsi" w:cstheme="minorHAnsi"/>
-          <w:lang w:val="en-US"/>
-        </w:rPr>
-        <w:t>l’ingrediente</w:t>
-      </w:r>
-      <w:proofErr w:type="spellEnd"/>
+        <w:t>Visualizzazione patologie compatibili e piatti realizzabili con l’ingrediente</w:t>
+      </w:r>
     </w:p>
     <w:p>
       <w:r>
@@ -20887,7 +19809,7 @@
                     </pic:cNvPicPr>
                   </pic:nvPicPr>
                   <pic:blipFill>
-                    <a:blip r:embed="rId45" cstate="print">
+                    <a:blip r:embed="rId47" cstate="print">
                       <a:extLst>
                         <a:ext uri="{28A0092B-C50C-407E-A947-70E740481C1C}">
                           <a14:useLocalDpi xmlns:a14="http://schemas.microsoft.com/office/drawing/2010/main" val="0"/>
@@ -21438,21 +20360,7 @@
         <w:rPr>
           <w:rFonts w:asciiTheme="minorHAnsi" w:hAnsiTheme="minorHAnsi"/>
         </w:rPr>
-        <w:t xml:space="preserve">processore: AMD </w:t>
-      </w:r>
-      <w:proofErr w:type="spellStart"/>
-      <w:r>
-        <w:rPr>
-          <w:rFonts w:asciiTheme="minorHAnsi" w:hAnsiTheme="minorHAnsi"/>
-        </w:rPr>
-        <w:t>Ryzen</w:t>
-      </w:r>
-      <w:proofErr w:type="spellEnd"/>
-      <w:r>
-        <w:rPr>
-          <w:rFonts w:asciiTheme="minorHAnsi" w:hAnsiTheme="minorHAnsi"/>
-        </w:rPr>
-        <w:t xml:space="preserve"> 5 5600X</w:t>
+        <w:t>processore: AMD Ryzen 5 5600X</w:t>
       </w:r>
     </w:p>
     <w:p>
@@ -21601,21 +20509,7 @@
         <w:rPr>
           <w:rFonts w:asciiTheme="minorHAnsi" w:hAnsiTheme="minorHAnsi"/>
         </w:rPr>
-        <w:t xml:space="preserve">GPU: </w:t>
-      </w:r>
-      <w:proofErr w:type="spellStart"/>
-      <w:r>
-        <w:rPr>
-          <w:rFonts w:asciiTheme="minorHAnsi" w:hAnsiTheme="minorHAnsi"/>
-        </w:rPr>
-        <w:t>GeForce</w:t>
-      </w:r>
-      <w:proofErr w:type="spellEnd"/>
-      <w:r>
-        <w:rPr>
-          <w:rFonts w:asciiTheme="minorHAnsi" w:hAnsiTheme="minorHAnsi"/>
-        </w:rPr>
-        <w:t xml:space="preserve"> 130 MX</w:t>
+        <w:t>GPU: GeForce 130 MX</w:t>
       </w:r>
     </w:p>
     <w:p>
@@ -21680,21 +20574,7 @@
         <w:rPr>
           <w:rFonts w:asciiTheme="minorHAnsi" w:hAnsiTheme="minorHAnsi"/>
         </w:rPr>
-        <w:t xml:space="preserve">processore: AMD </w:t>
-      </w:r>
-      <w:proofErr w:type="spellStart"/>
-      <w:r>
-        <w:rPr>
-          <w:rFonts w:asciiTheme="minorHAnsi" w:hAnsiTheme="minorHAnsi"/>
-        </w:rPr>
-        <w:t>Ryzen</w:t>
-      </w:r>
-      <w:proofErr w:type="spellEnd"/>
-      <w:r>
-        <w:rPr>
-          <w:rFonts w:asciiTheme="minorHAnsi" w:hAnsiTheme="minorHAnsi"/>
-        </w:rPr>
-        <w:t xml:space="preserve"> 7 5800H</w:t>
+        <w:t>processore: AMD Ryzen 7 5800H</w:t>
       </w:r>
     </w:p>
     <w:p>
@@ -21828,33 +20708,19 @@
           <w:rFonts w:asciiTheme="minorHAnsi" w:hAnsiTheme="minorHAnsi"/>
         </w:rPr>
         <w:lastRenderedPageBreak/>
-        <w:t xml:space="preserve">l’obbiettivo finale del </w:t>
-      </w:r>
-      <w:proofErr w:type="spellStart"/>
+        <w:t>l’obbiettivo finale del Seri</w:t>
+      </w:r>
       <w:r>
         <w:rPr>
           <w:rFonts w:asciiTheme="minorHAnsi" w:hAnsiTheme="minorHAnsi"/>
         </w:rPr>
-        <w:t>Seri</w:t>
+        <w:t>o</w:t>
       </w:r>
       <w:r>
         <w:rPr>
           <w:rFonts w:asciiTheme="minorHAnsi" w:hAnsiTheme="minorHAnsi"/>
         </w:rPr>
-        <w:t>o</w:t>
-      </w:r>
-      <w:r>
-        <w:rPr>
-          <w:rFonts w:asciiTheme="minorHAnsi" w:hAnsiTheme="minorHAnsi"/>
-        </w:rPr>
-        <w:t>us</w:t>
-      </w:r>
-      <w:proofErr w:type="spellEnd"/>
-      <w:r>
-        <w:rPr>
-          <w:rFonts w:asciiTheme="minorHAnsi" w:hAnsiTheme="minorHAnsi"/>
-        </w:rPr>
-        <w:t xml:space="preserve"> game è stato raggiunto (Divertire ed insegnare) e sia coloro che non sono i fruitori finali del prodotto ma hanno dimestichezza con il mondo dei videogiochi e poter ricevere un </w:t>
+        <w:t xml:space="preserve">us game è stato raggiunto (Divertire ed insegnare) e sia coloro che non sono i fruitori finali del prodotto ma hanno dimestichezza con il mondo dei videogiochi e poter ricevere un </w:t>
       </w:r>
       <w:r>
         <w:rPr>
@@ -21886,21 +20752,7 @@
         <w:rPr>
           <w:rFonts w:asciiTheme="minorHAnsi" w:hAnsiTheme="minorHAnsi"/>
         </w:rPr>
-        <w:t xml:space="preserve">Spiegare loro la procedura di test: il test si è tenuto in un ambiente chiuso e controllato. Gli utenti si sono posizionati davanti ad una macchina per il test con accanto uno dei membri </w:t>
-      </w:r>
-      <w:proofErr w:type="gramStart"/>
-      <w:r>
-        <w:rPr>
-          <w:rFonts w:asciiTheme="minorHAnsi" w:hAnsiTheme="minorHAnsi"/>
-        </w:rPr>
-        <w:t>del team</w:t>
-      </w:r>
-      <w:proofErr w:type="gramEnd"/>
-      <w:r>
-        <w:rPr>
-          <w:rFonts w:asciiTheme="minorHAnsi" w:hAnsiTheme="minorHAnsi"/>
-        </w:rPr>
-        <w:t xml:space="preserve"> di sviluppo, posto lì per eventuali chiarimenti e aiuti, ove necessari. Agli utenti è stato chiesto di provare in prima persona l’applicazione e di esporre durante il gioco, a volte sollecitati, le proprie impressioni e sensazioni. </w:t>
+        <w:t xml:space="preserve">Spiegare loro la procedura di test: il test si è tenuto in un ambiente chiuso e controllato. Gli utenti si sono posizionati davanti ad una macchina per il test con accanto uno dei membri del team di sviluppo, posto lì per eventuali chiarimenti e aiuti, ove necessari. Agli utenti è stato chiesto di provare in prima persona l’applicazione e di esporre durante il gioco, a volte sollecitati, le proprie impressioni e sensazioni. </w:t>
       </w:r>
     </w:p>
     <w:p>
@@ -21920,21 +20772,7 @@
         <w:rPr>
           <w:rFonts w:asciiTheme="minorHAnsi" w:hAnsiTheme="minorHAnsi"/>
         </w:rPr>
-        <w:t xml:space="preserve">Osservarli mentre usano il programma: Il membro </w:t>
-      </w:r>
-      <w:proofErr w:type="gramStart"/>
-      <w:r>
-        <w:rPr>
-          <w:rFonts w:asciiTheme="minorHAnsi" w:hAnsiTheme="minorHAnsi"/>
-        </w:rPr>
-        <w:t>del team</w:t>
-      </w:r>
-      <w:proofErr w:type="gramEnd"/>
-      <w:r>
-        <w:rPr>
-          <w:rFonts w:asciiTheme="minorHAnsi" w:hAnsiTheme="minorHAnsi"/>
-        </w:rPr>
-        <w:t xml:space="preserve"> di sviluppo presente durante il test prendeva nota di eventuali difficoltà dell'utente. Gli utenti hanno consentito di rilevare alcuni malfunzionamenti non riscontrati durante l’alfa test:</w:t>
+        <w:t>Osservarli mentre usano il programma: Il membro del team di sviluppo presente durante il test prendeva nota di eventuali difficoltà dell'utente. Gli utenti hanno consentito di rilevare alcuni malfunzionamenti non riscontrati durante l’alfa test:</w:t>
       </w:r>
     </w:p>
     <w:p>
@@ -22004,21 +20842,7 @@
         <w:rPr>
           <w:color w:val="538135" w:themeColor="accent6" w:themeShade="BF"/>
         </w:rPr>
-        <w:t xml:space="preserve">Questionario SUS (System </w:t>
-      </w:r>
-      <w:proofErr w:type="spellStart"/>
-      <w:r>
-        <w:rPr>
-          <w:color w:val="538135" w:themeColor="accent6" w:themeShade="BF"/>
-        </w:rPr>
-        <w:t>Usability</w:t>
-      </w:r>
-      <w:proofErr w:type="spellEnd"/>
-      <w:r>
-        <w:rPr>
-          <w:color w:val="538135" w:themeColor="accent6" w:themeShade="BF"/>
-        </w:rPr>
-        <w:t xml:space="preserve"> Scale)</w:t>
+        <w:t>Questionario SUS (System Usability Scale)</w:t>
       </w:r>
       <w:bookmarkEnd w:id="131"/>
       <w:bookmarkEnd w:id="132"/>
@@ -22041,21 +20865,7 @@
         <w:rPr>
           <w:rFonts w:asciiTheme="majorHAnsi" w:hAnsiTheme="majorHAnsi"/>
         </w:rPr>
-        <w:t xml:space="preserve">Di seguito si riporta una scheda di esempio per la compilazione del questionario SUS (System </w:t>
-      </w:r>
-      <w:proofErr w:type="spellStart"/>
-      <w:r>
-        <w:rPr>
-          <w:rFonts w:asciiTheme="majorHAnsi" w:hAnsiTheme="majorHAnsi"/>
-        </w:rPr>
-        <w:t>Usability</w:t>
-      </w:r>
-      <w:proofErr w:type="spellEnd"/>
-      <w:r>
-        <w:rPr>
-          <w:rFonts w:asciiTheme="majorHAnsi" w:hAnsiTheme="majorHAnsi"/>
-        </w:rPr>
-        <w:t xml:space="preserve"> Scale.</w:t>
+        <w:t>Di seguito si riporta una scheda di esempio per la compilazione del questionario SUS (System Usability Scale.</w:t>
       </w:r>
     </w:p>
     <w:p>
@@ -27029,15 +25839,7 @@
       <w:fldChar w:fldCharType="end"/>
     </w:r>
     <w:r>
-      <w:t xml:space="preserve"> </w:t>
-    </w:r>
-    <w:proofErr w:type="spellStart"/>
-    <w:r>
-      <w:t>Healthy</w:t>
-    </w:r>
-    <w:proofErr w:type="spellEnd"/>
-    <w:r>
-      <w:t xml:space="preserve"> Catering</w:t>
+      <w:t xml:space="preserve"> Healthy Catering</w:t>
     </w:r>
     <w:r>
       <w:t xml:space="preserve"> – PPM documentazione </w:t>
@@ -27133,14 +25935,12 @@
                               <w:rFonts w:ascii="Garamond" w:hAnsi="Garamond"/>
                             </w:rPr>
                           </w:pPr>
-                          <w:proofErr w:type="spellStart"/>
                           <w:r>
                             <w:rPr>
                               <w:rFonts w:ascii="Garamond" w:hAnsi="Garamond"/>
                             </w:rPr>
                             <w:t>CdS</w:t>
                           </w:r>
-                          <w:proofErr w:type="spellEnd"/>
                           <w:r>
                             <w:rPr>
                               <w:rFonts w:ascii="Garamond" w:hAnsi="Garamond"/>
@@ -27222,14 +26022,12 @@
                         <w:rFonts w:ascii="Garamond" w:hAnsi="Garamond"/>
                       </w:rPr>
                     </w:pPr>
-                    <w:proofErr w:type="spellStart"/>
                     <w:r>
                       <w:rPr>
                         <w:rFonts w:ascii="Garamond" w:hAnsi="Garamond"/>
                       </w:rPr>
                       <w:t>CdS</w:t>
                     </w:r>
-                    <w:proofErr w:type="spellEnd"/>
                     <w:r>
                       <w:rPr>
                         <w:rFonts w:ascii="Garamond" w:hAnsi="Garamond"/>

</xml_diff>

<commit_message>
aggiunto prototipo interazione con cliente
</commit_message>
<xml_diff>
--- a/doc/pianificazione/Healthy Catering Documentazione (Gruppo 7).docx
+++ b/doc/pianificazione/Healthy Catering Documentazione (Gruppo 7).docx
@@ -24,6 +24,7 @@
         </w:rPr>
       </w:pPr>
       <w:bookmarkStart w:id="0" w:name="_Hlk101112660"/>
+      <w:proofErr w:type="spellStart"/>
       <w:r>
         <w:rPr>
           <w:rFonts w:eastAsiaTheme="majorEastAsia" w:cstheme="majorBidi"/>
@@ -33,7 +34,19 @@
           <w:sz w:val="72"/>
           <w:szCs w:val="56"/>
         </w:rPr>
-        <w:t>Healthy Catering</w:t>
+        <w:t>Healthy</w:t>
+      </w:r>
+      <w:proofErr w:type="spellEnd"/>
+      <w:r>
+        <w:rPr>
+          <w:rFonts w:eastAsiaTheme="majorEastAsia" w:cstheme="majorBidi"/>
+          <w:b/>
+          <w:spacing w:val="-10"/>
+          <w:kern w:val="28"/>
+          <w:sz w:val="72"/>
+          <w:szCs w:val="56"/>
+        </w:rPr>
+        <w:t xml:space="preserve"> Catering</w:t>
       </w:r>
     </w:p>
     <w:bookmarkEnd w:id="0"/>
@@ -4142,7 +4155,21 @@
         <w:rPr>
           <w:rFonts w:asciiTheme="minorHAnsi" w:hAnsiTheme="minorHAnsi" w:cstheme="minorHAnsi"/>
         </w:rPr>
-        <w:t xml:space="preserve"> ed al nustriScore del piatto</w:t>
+        <w:t xml:space="preserve"> ed al </w:t>
+      </w:r>
+      <w:proofErr w:type="spellStart"/>
+      <w:r>
+        <w:rPr>
+          <w:rFonts w:asciiTheme="minorHAnsi" w:hAnsiTheme="minorHAnsi" w:cstheme="minorHAnsi"/>
+        </w:rPr>
+        <w:t>nustriScore</w:t>
+      </w:r>
+      <w:proofErr w:type="spellEnd"/>
+      <w:r>
+        <w:rPr>
+          <w:rFonts w:asciiTheme="minorHAnsi" w:hAnsiTheme="minorHAnsi" w:cstheme="minorHAnsi"/>
+        </w:rPr>
+        <w:t xml:space="preserve"> del piatto</w:t>
       </w:r>
       <w:r>
         <w:rPr>
@@ -4162,7 +4189,21 @@
         <w:rPr>
           <w:rFonts w:asciiTheme="minorHAnsi" w:hAnsiTheme="minorHAnsi" w:cstheme="minorHAnsi"/>
         </w:rPr>
-        <w:t xml:space="preserve">Inoltre, il videogioco punta a far comprendere l’impatto ambientale della preparazione di un piatto attraverso un sistema di ranking dell’ecoScore </w:t>
+        <w:t>Inoltre, il videogioco punta a far comprendere l’impatto ambientale della preparazione di un piatto attraverso un sistema di ranking dell’</w:t>
+      </w:r>
+      <w:proofErr w:type="spellStart"/>
+      <w:r>
+        <w:rPr>
+          <w:rFonts w:asciiTheme="minorHAnsi" w:hAnsiTheme="minorHAnsi" w:cstheme="minorHAnsi"/>
+        </w:rPr>
+        <w:t>ecoScore</w:t>
+      </w:r>
+      <w:proofErr w:type="spellEnd"/>
+      <w:r>
+        <w:rPr>
+          <w:rFonts w:asciiTheme="minorHAnsi" w:hAnsiTheme="minorHAnsi" w:cstheme="minorHAnsi"/>
+        </w:rPr>
+        <w:t xml:space="preserve"> </w:t>
       </w:r>
       <w:r>
         <w:rPr>
@@ -5417,11 +5458,19 @@
         </w:rPr>
         <w:t xml:space="preserve"> </w:t>
       </w:r>
-      <w:r>
-        <w:rPr>
-          <w:rFonts w:asciiTheme="minorHAnsi" w:hAnsiTheme="minorHAnsi" w:cstheme="minorHAnsi"/>
-        </w:rPr>
-        <w:t>Aspect Ratio: 4:3 e/o 16:9</w:t>
+      <w:proofErr w:type="spellStart"/>
+      <w:r>
+        <w:rPr>
+          <w:rFonts w:asciiTheme="minorHAnsi" w:hAnsiTheme="minorHAnsi" w:cstheme="minorHAnsi"/>
+        </w:rPr>
+        <w:t>Aspect</w:t>
+      </w:r>
+      <w:proofErr w:type="spellEnd"/>
+      <w:r>
+        <w:rPr>
+          <w:rFonts w:asciiTheme="minorHAnsi" w:hAnsiTheme="minorHAnsi" w:cstheme="minorHAnsi"/>
+        </w:rPr>
+        <w:t xml:space="preserve"> Ratio: 4:3 e/o 16:9</w:t>
       </w:r>
     </w:p>
     <w:p>
@@ -5682,11 +5731,19 @@
         </w:rPr>
         <w:t xml:space="preserve"> </w:t>
       </w:r>
-      <w:r>
-        <w:rPr>
-          <w:rFonts w:asciiTheme="minorHAnsi" w:hAnsiTheme="minorHAnsi" w:cstheme="minorHAnsi"/>
-        </w:rPr>
-        <w:t>Aspect Ratio: 4:3 e/o 16:9</w:t>
+      <w:proofErr w:type="spellStart"/>
+      <w:r>
+        <w:rPr>
+          <w:rFonts w:asciiTheme="minorHAnsi" w:hAnsiTheme="minorHAnsi" w:cstheme="minorHAnsi"/>
+        </w:rPr>
+        <w:t>Aspect</w:t>
+      </w:r>
+      <w:proofErr w:type="spellEnd"/>
+      <w:r>
+        <w:rPr>
+          <w:rFonts w:asciiTheme="minorHAnsi" w:hAnsiTheme="minorHAnsi" w:cstheme="minorHAnsi"/>
+        </w:rPr>
+        <w:t xml:space="preserve"> Ratio: 4:3 e/o 16:9</w:t>
       </w:r>
     </w:p>
     <w:p>
@@ -6481,7 +6538,21 @@
         <w:rPr>
           <w:rFonts w:asciiTheme="minorHAnsi" w:hAnsiTheme="minorHAnsi" w:cstheme="minorHAnsi"/>
         </w:rPr>
-        <w:t xml:space="preserve">rientrano nella palette cromatica della frutta (verde, giallo, rosso, arancione ecc…) per ricordare la correlazione tra la sana alimentazione e </w:t>
+        <w:t xml:space="preserve">rientrano nella palette cromatica della frutta (verde, giallo, rosso, arancione </w:t>
+      </w:r>
+      <w:proofErr w:type="spellStart"/>
+      <w:r>
+        <w:rPr>
+          <w:rFonts w:asciiTheme="minorHAnsi" w:hAnsiTheme="minorHAnsi" w:cstheme="minorHAnsi"/>
+        </w:rPr>
+        <w:t>ecc</w:t>
+      </w:r>
+      <w:proofErr w:type="spellEnd"/>
+      <w:r>
+        <w:rPr>
+          <w:rFonts w:asciiTheme="minorHAnsi" w:hAnsiTheme="minorHAnsi" w:cstheme="minorHAnsi"/>
+        </w:rPr>
+        <w:t xml:space="preserve">…) per ricordare la correlazione tra la sana alimentazione e </w:t>
       </w:r>
       <w:r>
         <w:rPr>
@@ -6537,7 +6608,21 @@
         <w:rPr>
           <w:rFonts w:asciiTheme="minorHAnsi" w:hAnsiTheme="minorHAnsi" w:cstheme="minorHAnsi"/>
         </w:rPr>
-        <w:t xml:space="preserve"> il “PT Sans Narrow”. È stato scelto il seguente font poiché è un font Sans Serif, adatto </w:t>
+        <w:t xml:space="preserve"> il “PT Sans </w:t>
+      </w:r>
+      <w:proofErr w:type="spellStart"/>
+      <w:r>
+        <w:rPr>
+          <w:rFonts w:asciiTheme="minorHAnsi" w:hAnsiTheme="minorHAnsi" w:cstheme="minorHAnsi"/>
+        </w:rPr>
+        <w:t>Narrow</w:t>
+      </w:r>
+      <w:proofErr w:type="spellEnd"/>
+      <w:r>
+        <w:rPr>
+          <w:rFonts w:asciiTheme="minorHAnsi" w:hAnsiTheme="minorHAnsi" w:cstheme="minorHAnsi"/>
+        </w:rPr>
+        <w:t xml:space="preserve">”. È stato scelto il seguente font poiché è un font Sans Serif, adatto </w:t>
       </w:r>
       <w:r>
         <w:rPr>
@@ -10562,7 +10647,21 @@
         <w:rPr>
           <w:rFonts w:asciiTheme="minorHAnsi" w:hAnsiTheme="minorHAnsi" w:cstheme="minorHAnsi"/>
         </w:rPr>
-        <w:t xml:space="preserve"> necessarie per il dominio applicativo. È stata utilizzata la documentazione ufficiale di Unity come risorsa informativa legata allo </w:t>
+        <w:t xml:space="preserve"> necessarie per il dominio applicativo. È stata utilizzata la documentazione ufficiale di </w:t>
+      </w:r>
+      <w:proofErr w:type="spellStart"/>
+      <w:r>
+        <w:rPr>
+          <w:rFonts w:asciiTheme="minorHAnsi" w:hAnsiTheme="minorHAnsi" w:cstheme="minorHAnsi"/>
+        </w:rPr>
+        <w:t>Unity</w:t>
+      </w:r>
+      <w:proofErr w:type="spellEnd"/>
+      <w:r>
+        <w:rPr>
+          <w:rFonts w:asciiTheme="minorHAnsi" w:hAnsiTheme="minorHAnsi" w:cstheme="minorHAnsi"/>
+        </w:rPr>
+        <w:t xml:space="preserve"> come risorsa informativa legata allo </w:t>
       </w:r>
       <w:r>
         <w:rPr>
@@ -10588,7 +10687,23 @@
             <w:rStyle w:val="Collegamentoipertestuale"/>
             <w:rFonts w:asciiTheme="minorHAnsi" w:hAnsiTheme="minorHAnsi" w:cstheme="minorHAnsi"/>
           </w:rPr>
-          <w:t>Complete C# Unity Game Developer 3D Online Course</w:t>
+          <w:t xml:space="preserve">Complete C# </w:t>
+        </w:r>
+        <w:proofErr w:type="spellStart"/>
+        <w:r>
+          <w:rPr>
+            <w:rStyle w:val="Collegamentoipertestuale"/>
+            <w:rFonts w:asciiTheme="minorHAnsi" w:hAnsiTheme="minorHAnsi" w:cstheme="minorHAnsi"/>
+          </w:rPr>
+          <w:t>Unity</w:t>
+        </w:r>
+        <w:proofErr w:type="spellEnd"/>
+        <w:r>
+          <w:rPr>
+            <w:rStyle w:val="Collegamentoipertestuale"/>
+            <w:rFonts w:asciiTheme="minorHAnsi" w:hAnsiTheme="minorHAnsi" w:cstheme="minorHAnsi"/>
+          </w:rPr>
+          <w:t xml:space="preserve"> Game Developer 3D Online Course</w:t>
         </w:r>
       </w:hyperlink>
       <w:r>
@@ -10632,6 +10747,7 @@
       <w:bookmarkStart w:id="61" w:name="_Toc41665010"/>
       <w:bookmarkStart w:id="62" w:name="_Toc101112588"/>
       <w:bookmarkStart w:id="63" w:name="_Toc103418022"/>
+      <w:proofErr w:type="spellStart"/>
       <w:r>
         <w:rPr>
           <w:rFonts w:asciiTheme="majorHAnsi" w:hAnsiTheme="majorHAnsi" w:cstheme="majorHAnsi"/>
@@ -10642,6 +10758,7 @@
         </w:rPr>
         <w:t>Risorse</w:t>
       </w:r>
+      <w:proofErr w:type="spellEnd"/>
       <w:r>
         <w:rPr>
           <w:rFonts w:asciiTheme="majorHAnsi" w:hAnsiTheme="majorHAnsi" w:cstheme="majorHAnsi"/>
@@ -10780,12 +10897,14 @@
           <w:rFonts w:asciiTheme="minorHAnsi" w:hAnsiTheme="minorHAnsi" w:cstheme="minorHAnsi"/>
         </w:rPr>
       </w:pPr>
+      <w:proofErr w:type="spellStart"/>
       <w:r>
         <w:rPr>
           <w:rFonts w:asciiTheme="minorHAnsi" w:hAnsiTheme="minorHAnsi" w:cstheme="minorHAnsi"/>
         </w:rPr>
         <w:t>Git</w:t>
       </w:r>
+      <w:proofErr w:type="spellEnd"/>
       <w:r>
         <w:rPr>
           <w:rFonts w:asciiTheme="minorHAnsi" w:hAnsiTheme="minorHAnsi" w:cstheme="minorHAnsi"/>
@@ -10814,12 +10933,14 @@
           <w:rFonts w:asciiTheme="minorHAnsi" w:hAnsiTheme="minorHAnsi" w:cstheme="minorHAnsi"/>
         </w:rPr>
       </w:pPr>
+      <w:proofErr w:type="spellStart"/>
       <w:r>
         <w:rPr>
           <w:rFonts w:asciiTheme="minorHAnsi" w:hAnsiTheme="minorHAnsi" w:cstheme="minorHAnsi"/>
         </w:rPr>
         <w:t>Drawio</w:t>
       </w:r>
+      <w:proofErr w:type="spellEnd"/>
     </w:p>
     <w:p>
       <w:pPr>
@@ -10867,7 +10988,63 @@
         <w:rPr>
           <w:rFonts w:asciiTheme="minorHAnsi" w:hAnsiTheme="minorHAnsi" w:cstheme="minorHAnsi"/>
         </w:rPr>
-        <w:t xml:space="preserve">Verranno utilizzati asset presenti nei pack “Polygon City”, “Polygon Farmer”, “Polygon Prototype Pack” in possesso da Cassano Francesco Saverio. </w:t>
+        <w:t>Verranno utilizzati asset presenti nei pack “</w:t>
+      </w:r>
+      <w:proofErr w:type="spellStart"/>
+      <w:r>
+        <w:rPr>
+          <w:rFonts w:asciiTheme="minorHAnsi" w:hAnsiTheme="minorHAnsi" w:cstheme="minorHAnsi"/>
+        </w:rPr>
+        <w:t>Polygon</w:t>
+      </w:r>
+      <w:proofErr w:type="spellEnd"/>
+      <w:r>
+        <w:rPr>
+          <w:rFonts w:asciiTheme="minorHAnsi" w:hAnsiTheme="minorHAnsi" w:cstheme="minorHAnsi"/>
+        </w:rPr>
+        <w:t xml:space="preserve"> City”, “</w:t>
+      </w:r>
+      <w:proofErr w:type="spellStart"/>
+      <w:r>
+        <w:rPr>
+          <w:rFonts w:asciiTheme="minorHAnsi" w:hAnsiTheme="minorHAnsi" w:cstheme="minorHAnsi"/>
+        </w:rPr>
+        <w:t>Polygon</w:t>
+      </w:r>
+      <w:proofErr w:type="spellEnd"/>
+      <w:r>
+        <w:rPr>
+          <w:rFonts w:asciiTheme="minorHAnsi" w:hAnsiTheme="minorHAnsi" w:cstheme="minorHAnsi"/>
+        </w:rPr>
+        <w:t xml:space="preserve"> Farmer”, “</w:t>
+      </w:r>
+      <w:proofErr w:type="spellStart"/>
+      <w:r>
+        <w:rPr>
+          <w:rFonts w:asciiTheme="minorHAnsi" w:hAnsiTheme="minorHAnsi" w:cstheme="minorHAnsi"/>
+        </w:rPr>
+        <w:t>Polygon</w:t>
+      </w:r>
+      <w:proofErr w:type="spellEnd"/>
+      <w:r>
+        <w:rPr>
+          <w:rFonts w:asciiTheme="minorHAnsi" w:hAnsiTheme="minorHAnsi" w:cstheme="minorHAnsi"/>
+        </w:rPr>
+        <w:t xml:space="preserve"> </w:t>
+      </w:r>
+      <w:proofErr w:type="spellStart"/>
+      <w:r>
+        <w:rPr>
+          <w:rFonts w:asciiTheme="minorHAnsi" w:hAnsiTheme="minorHAnsi" w:cstheme="minorHAnsi"/>
+        </w:rPr>
+        <w:t>Prototype</w:t>
+      </w:r>
+      <w:proofErr w:type="spellEnd"/>
+      <w:r>
+        <w:rPr>
+          <w:rFonts w:asciiTheme="minorHAnsi" w:hAnsiTheme="minorHAnsi" w:cstheme="minorHAnsi"/>
+        </w:rPr>
+        <w:t xml:space="preserve"> Pack” in possesso da Cassano Francesco Saverio. </w:t>
       </w:r>
       <w:r>
         <w:rPr>
@@ -10879,7 +11056,21 @@
         <w:rPr>
           <w:rFonts w:asciiTheme="minorHAnsi" w:hAnsiTheme="minorHAnsi" w:cstheme="minorHAnsi"/>
         </w:rPr>
-        <w:t xml:space="preserve"> saranno reperiti dall’asset store di Unity. L’interfaccia grafica </w:t>
+        <w:t xml:space="preserve"> saranno reperiti dall’asset store di </w:t>
+      </w:r>
+      <w:proofErr w:type="spellStart"/>
+      <w:r>
+        <w:rPr>
+          <w:rFonts w:asciiTheme="minorHAnsi" w:hAnsiTheme="minorHAnsi" w:cstheme="minorHAnsi"/>
+        </w:rPr>
+        <w:t>Unity</w:t>
+      </w:r>
+      <w:proofErr w:type="spellEnd"/>
+      <w:r>
+        <w:rPr>
+          <w:rFonts w:asciiTheme="minorHAnsi" w:hAnsiTheme="minorHAnsi" w:cstheme="minorHAnsi"/>
+        </w:rPr>
+        <w:t xml:space="preserve">. L’interfaccia grafica </w:t>
       </w:r>
       <w:r>
         <w:rPr>
@@ -10897,7 +11088,21 @@
         <w:rPr>
           <w:rFonts w:asciiTheme="minorHAnsi" w:hAnsiTheme="minorHAnsi" w:cstheme="minorHAnsi"/>
         </w:rPr>
-        <w:t>, sfondi ecc…)</w:t>
+        <w:t xml:space="preserve">, sfondi </w:t>
+      </w:r>
+      <w:proofErr w:type="spellStart"/>
+      <w:r>
+        <w:rPr>
+          <w:rFonts w:asciiTheme="minorHAnsi" w:hAnsiTheme="minorHAnsi" w:cstheme="minorHAnsi"/>
+        </w:rPr>
+        <w:t>ecc</w:t>
+      </w:r>
+      <w:proofErr w:type="spellEnd"/>
+      <w:r>
+        <w:rPr>
+          <w:rFonts w:asciiTheme="minorHAnsi" w:hAnsiTheme="minorHAnsi" w:cstheme="minorHAnsi"/>
+        </w:rPr>
+        <w:t>…)</w:t>
       </w:r>
       <w:r>
         <w:rPr>
@@ -10947,15 +11152,31 @@
         </w:rPr>
         <w:t xml:space="preserve"> dal sito “</w:t>
       </w:r>
-      <w:hyperlink r:id="rId14" w:anchor="/" w:history="1">
-        <w:r>
-          <w:rPr>
-            <w:rStyle w:val="Collegamentoipertestuale"/>
-            <w:rFonts w:asciiTheme="minorHAnsi" w:hAnsiTheme="minorHAnsi" w:cstheme="minorHAnsi"/>
-          </w:rPr>
-          <w:t>Mixamo</w:t>
-        </w:r>
-      </w:hyperlink>
+      <w:proofErr w:type="spellStart"/>
+      <w:r>
+        <w:fldChar w:fldCharType="begin"/>
+      </w:r>
+      <w:r>
+        <w:instrText xml:space="preserve"> HYPERLINK "https://www.mixamo.com/" \l "/" </w:instrText>
+      </w:r>
+      <w:r>
+        <w:fldChar w:fldCharType="separate"/>
+      </w:r>
+      <w:r>
+        <w:rPr>
+          <w:rStyle w:val="Collegamentoipertestuale"/>
+          <w:rFonts w:asciiTheme="minorHAnsi" w:hAnsiTheme="minorHAnsi" w:cstheme="minorHAnsi"/>
+        </w:rPr>
+        <w:t>Mixamo</w:t>
+      </w:r>
+      <w:proofErr w:type="spellEnd"/>
+      <w:r>
+        <w:rPr>
+          <w:rStyle w:val="Collegamentoipertestuale"/>
+          <w:rFonts w:asciiTheme="minorHAnsi" w:hAnsiTheme="minorHAnsi" w:cstheme="minorHAnsi"/>
+        </w:rPr>
+        <w:fldChar w:fldCharType="end"/>
+      </w:r>
       <w:r>
         <w:rPr>
           <w:rFonts w:asciiTheme="minorHAnsi" w:hAnsiTheme="minorHAnsi" w:cstheme="minorHAnsi"/>
@@ -11130,6 +11351,7 @@
         </w:rPr>
         <w:t xml:space="preserve">Il </w:t>
       </w:r>
+      <w:proofErr w:type="spellStart"/>
       <w:r>
         <w:rPr>
           <w:rFonts w:asciiTheme="minorHAnsi" w:hAnsiTheme="minorHAnsi" w:cstheme="minorHAnsi"/>
@@ -11140,7 +11362,21 @@
         <w:rPr>
           <w:rFonts w:asciiTheme="minorHAnsi" w:hAnsiTheme="minorHAnsi" w:cstheme="minorHAnsi"/>
         </w:rPr>
-        <w:t>erious game Healt</w:t>
+        <w:t>erious</w:t>
+      </w:r>
+      <w:proofErr w:type="spellEnd"/>
+      <w:r>
+        <w:rPr>
+          <w:rFonts w:asciiTheme="minorHAnsi" w:hAnsiTheme="minorHAnsi" w:cstheme="minorHAnsi"/>
+        </w:rPr>
+        <w:t xml:space="preserve"> game </w:t>
+      </w:r>
+      <w:proofErr w:type="spellStart"/>
+      <w:r>
+        <w:rPr>
+          <w:rFonts w:asciiTheme="minorHAnsi" w:hAnsiTheme="minorHAnsi" w:cstheme="minorHAnsi"/>
+        </w:rPr>
+        <w:t>Healt</w:t>
       </w:r>
       <w:r>
         <w:rPr>
@@ -11152,7 +11388,14 @@
         <w:rPr>
           <w:rFonts w:asciiTheme="minorHAnsi" w:hAnsiTheme="minorHAnsi" w:cstheme="minorHAnsi"/>
         </w:rPr>
-        <w:t>y Catering ha lo scopo di istruire i giocatori all’alimentazione sana e rispettosa dell’ambiente illustrando la correlazione fra un piatto da mangiare, la corrispettiva</w:t>
+        <w:t>y</w:t>
+      </w:r>
+      <w:proofErr w:type="spellEnd"/>
+      <w:r>
+        <w:rPr>
+          <w:rFonts w:asciiTheme="minorHAnsi" w:hAnsiTheme="minorHAnsi" w:cstheme="minorHAnsi"/>
+        </w:rPr>
+        <w:t xml:space="preserve"> Catering ha lo scopo di istruire i giocatori all’alimentazione sana e rispettosa dell’ambiente illustrando la correlazione fra un piatto da mangiare, la corrispettiva</w:t>
       </w:r>
       <w:r>
         <w:rPr>
@@ -11221,6 +11464,7 @@
         </w:rPr>
         <w:t xml:space="preserve">Il </w:t>
       </w:r>
+      <w:proofErr w:type="spellStart"/>
       <w:r>
         <w:rPr>
           <w:rFonts w:asciiTheme="minorHAnsi" w:hAnsiTheme="minorHAnsi" w:cstheme="minorHAnsi"/>
@@ -11231,7 +11475,21 @@
         <w:rPr>
           <w:rFonts w:asciiTheme="minorHAnsi" w:hAnsiTheme="minorHAnsi" w:cstheme="minorHAnsi"/>
         </w:rPr>
-        <w:t>erious game Healt</w:t>
+        <w:t>erious</w:t>
+      </w:r>
+      <w:proofErr w:type="spellEnd"/>
+      <w:r>
+        <w:rPr>
+          <w:rFonts w:asciiTheme="minorHAnsi" w:hAnsiTheme="minorHAnsi" w:cstheme="minorHAnsi"/>
+        </w:rPr>
+        <w:t xml:space="preserve"> game </w:t>
+      </w:r>
+      <w:proofErr w:type="spellStart"/>
+      <w:r>
+        <w:rPr>
+          <w:rFonts w:asciiTheme="minorHAnsi" w:hAnsiTheme="minorHAnsi" w:cstheme="minorHAnsi"/>
+        </w:rPr>
+        <w:t>Healt</w:t>
       </w:r>
       <w:r>
         <w:rPr>
@@ -11243,7 +11501,14 @@
         <w:rPr>
           <w:rFonts w:asciiTheme="minorHAnsi" w:hAnsiTheme="minorHAnsi" w:cstheme="minorHAnsi"/>
         </w:rPr>
-        <w:t>y Catering presenta i seguenti concetti:</w:t>
+        <w:t>y</w:t>
+      </w:r>
+      <w:proofErr w:type="spellEnd"/>
+      <w:r>
+        <w:rPr>
+          <w:rFonts w:asciiTheme="minorHAnsi" w:hAnsiTheme="minorHAnsi" w:cstheme="minorHAnsi"/>
+        </w:rPr>
+        <w:t xml:space="preserve"> Catering presenta i seguenti concetti:</w:t>
       </w:r>
     </w:p>
     <w:p>
@@ -11631,7 +11896,35 @@
         <w:rPr>
           <w:rFonts w:asciiTheme="minorHAnsi" w:hAnsiTheme="minorHAnsi" w:cstheme="minorHAnsi"/>
         </w:rPr>
-        <w:t>Il giocatore selezionerà una portata in base alle pietanze disponibili ed alle patologie del cliente (con annessa relativa dieta), verrà generata una lista di piatti ordinati dal più affine al meno affine; in base a quanto selezionato dal giocatore gli verrà assegnato un punteggio da aggiungere a quello base. A parità di affinità tra patologie e dieta del cliente i piatti verranno ordinati anche in base al ecoScore e nutriScore.</w:t>
+        <w:t xml:space="preserve">Il giocatore selezionerà una portata in base alle pietanze disponibili ed alle patologie del cliente (con annessa relativa dieta), verrà generata una lista di piatti ordinati dal più affine al meno affine; in base a quanto selezionato dal giocatore gli verrà assegnato un punteggio da aggiungere a quello base. A parità di affinità tra patologie e dieta del cliente i piatti verranno ordinati anche in base al </w:t>
+      </w:r>
+      <w:proofErr w:type="spellStart"/>
+      <w:r>
+        <w:rPr>
+          <w:rFonts w:asciiTheme="minorHAnsi" w:hAnsiTheme="minorHAnsi" w:cstheme="minorHAnsi"/>
+        </w:rPr>
+        <w:t>ecoScore</w:t>
+      </w:r>
+      <w:proofErr w:type="spellEnd"/>
+      <w:r>
+        <w:rPr>
+          <w:rFonts w:asciiTheme="minorHAnsi" w:hAnsiTheme="minorHAnsi" w:cstheme="minorHAnsi"/>
+        </w:rPr>
+        <w:t xml:space="preserve"> e </w:t>
+      </w:r>
+      <w:proofErr w:type="spellStart"/>
+      <w:r>
+        <w:rPr>
+          <w:rFonts w:asciiTheme="minorHAnsi" w:hAnsiTheme="minorHAnsi" w:cstheme="minorHAnsi"/>
+        </w:rPr>
+        <w:t>nutriScore</w:t>
+      </w:r>
+      <w:proofErr w:type="spellEnd"/>
+      <w:r>
+        <w:rPr>
+          <w:rFonts w:asciiTheme="minorHAnsi" w:hAnsiTheme="minorHAnsi" w:cstheme="minorHAnsi"/>
+        </w:rPr>
+        <w:t>.</w:t>
       </w:r>
       <w:r>
         <w:rPr>
@@ -11777,6 +12070,7 @@
         </w:rPr>
         <w:t xml:space="preserve">Qui di seguito sono elencate le skill che i giocatori potranno acquisire attraverso il </w:t>
       </w:r>
+      <w:proofErr w:type="spellStart"/>
       <w:r>
         <w:rPr>
           <w:rFonts w:asciiTheme="minorHAnsi" w:hAnsiTheme="minorHAnsi" w:cstheme="minorHAnsi"/>
@@ -11787,7 +12081,14 @@
         <w:rPr>
           <w:rFonts w:asciiTheme="minorHAnsi" w:hAnsiTheme="minorHAnsi" w:cstheme="minorHAnsi"/>
         </w:rPr>
-        <w:t>erious game:</w:t>
+        <w:t>erious</w:t>
+      </w:r>
+      <w:proofErr w:type="spellEnd"/>
+      <w:r>
+        <w:rPr>
+          <w:rFonts w:asciiTheme="minorHAnsi" w:hAnsiTheme="minorHAnsi" w:cstheme="minorHAnsi"/>
+        </w:rPr>
+        <w:t xml:space="preserve"> game:</w:t>
       </w:r>
     </w:p>
     <w:p>
@@ -11961,7 +12262,7 @@
                     <pic:cNvPicPr/>
                   </pic:nvPicPr>
                   <pic:blipFill>
-                    <a:blip r:embed="rId15">
+                    <a:blip r:embed="rId14">
                       <a:extLst>
                         <a:ext uri="{28A0092B-C50C-407E-A947-70E740481C1C}">
                           <a14:useLocalDpi xmlns:a14="http://schemas.microsoft.com/office/drawing/2010/main" val="0"/>
@@ -12039,7 +12340,14 @@
         <w:rPr>
           <w:rFonts w:asciiTheme="minorHAnsi" w:hAnsiTheme="minorHAnsi" w:cstheme="minorHAnsi"/>
         </w:rPr>
-        <w:t>L’idea alla base del gioco Healt</w:t>
+        <w:t xml:space="preserve">L’idea alla base del gioco </w:t>
+      </w:r>
+      <w:proofErr w:type="spellStart"/>
+      <w:r>
+        <w:rPr>
+          <w:rFonts w:asciiTheme="minorHAnsi" w:hAnsiTheme="minorHAnsi" w:cstheme="minorHAnsi"/>
+        </w:rPr>
+        <w:t>Healt</w:t>
       </w:r>
       <w:r>
         <w:rPr>
@@ -12051,7 +12359,14 @@
         <w:rPr>
           <w:rFonts w:asciiTheme="minorHAnsi" w:hAnsiTheme="minorHAnsi" w:cstheme="minorHAnsi"/>
         </w:rPr>
-        <w:t>y Catering è quella di istruire i giocatori alla scelta dei piatti migliori sia dal punto di vista medico che ambientale.</w:t>
+        <w:t>y</w:t>
+      </w:r>
+      <w:proofErr w:type="spellEnd"/>
+      <w:r>
+        <w:rPr>
+          <w:rFonts w:asciiTheme="minorHAnsi" w:hAnsiTheme="minorHAnsi" w:cstheme="minorHAnsi"/>
+        </w:rPr>
+        <w:t xml:space="preserve"> Catering è quella di istruire i giocatori alla scelta dei piatti migliori sia dal punto di vista medico che ambientale.</w:t>
       </w:r>
     </w:p>
     <w:p>
@@ -12511,7 +12826,35 @@
         <w:rPr>
           <w:rFonts w:asciiTheme="minorHAnsi" w:hAnsiTheme="minorHAnsi" w:cstheme="minorHAnsi"/>
         </w:rPr>
-        <w:t xml:space="preserve"> verrà generata una lista di piatti ordinati, dal più affine al meno affine, in base alle patologie e alla dieta del cliente, e a parità di affinità in base al costoEco e nutriScore (e in base alla posizione del piatto scelto dal giocatore in questa lista) verrà assegnato un punteggio.</w:t>
+        <w:t xml:space="preserve"> verrà generata una lista di piatti ordinati, dal più affine al meno affine, in base alle patologie e alla dieta del cliente, e a parità di affinità in base al </w:t>
+      </w:r>
+      <w:proofErr w:type="spellStart"/>
+      <w:r>
+        <w:rPr>
+          <w:rFonts w:asciiTheme="minorHAnsi" w:hAnsiTheme="minorHAnsi" w:cstheme="minorHAnsi"/>
+        </w:rPr>
+        <w:t>costoEco</w:t>
+      </w:r>
+      <w:proofErr w:type="spellEnd"/>
+      <w:r>
+        <w:rPr>
+          <w:rFonts w:asciiTheme="minorHAnsi" w:hAnsiTheme="minorHAnsi" w:cstheme="minorHAnsi"/>
+        </w:rPr>
+        <w:t xml:space="preserve"> e </w:t>
+      </w:r>
+      <w:proofErr w:type="spellStart"/>
+      <w:r>
+        <w:rPr>
+          <w:rFonts w:asciiTheme="minorHAnsi" w:hAnsiTheme="minorHAnsi" w:cstheme="minorHAnsi"/>
+        </w:rPr>
+        <w:t>nutriScore</w:t>
+      </w:r>
+      <w:proofErr w:type="spellEnd"/>
+      <w:r>
+        <w:rPr>
+          <w:rFonts w:asciiTheme="minorHAnsi" w:hAnsiTheme="minorHAnsi" w:cstheme="minorHAnsi"/>
+        </w:rPr>
+        <w:t xml:space="preserve"> (e in base alla posizione del piatto scelto dal giocatore in questa lista) verrà assegnato un punteggio.</w:t>
       </w:r>
     </w:p>
     <w:p>
@@ -12648,7 +12991,35 @@
         <w:rPr>
           <w:rFonts w:asciiTheme="minorHAnsi" w:hAnsiTheme="minorHAnsi" w:cstheme="minorHAnsi"/>
         </w:rPr>
-        <w:t>bonus affinità = + 5% sul prezzo base se il piatto è affine al cliente (patologie e dieta) -5% sul prezzo base se il piatto non è affine al cliente, ed extra bonus di 3% o 2% o 1% se il piatto è rispettivamente in prima, seconda o terza posizione nella lista dei piatti ordinati dal migliore al peggiore in base all’affinità con patologie e dieta e nutriscore e ecoScore.</w:t>
+        <w:t xml:space="preserve">bonus affinità = + 5% sul prezzo base se il piatto è affine al cliente (patologie e dieta) -5% sul prezzo base se il piatto non è affine al cliente, ed extra bonus di 3% o 2% o 1% se il piatto è rispettivamente in prima, seconda o terza posizione nella lista dei piatti ordinati dal migliore al peggiore in base all’affinità con patologie e dieta e </w:t>
+      </w:r>
+      <w:proofErr w:type="spellStart"/>
+      <w:r>
+        <w:rPr>
+          <w:rFonts w:asciiTheme="minorHAnsi" w:hAnsiTheme="minorHAnsi" w:cstheme="minorHAnsi"/>
+        </w:rPr>
+        <w:t>nutriscore</w:t>
+      </w:r>
+      <w:proofErr w:type="spellEnd"/>
+      <w:r>
+        <w:rPr>
+          <w:rFonts w:asciiTheme="minorHAnsi" w:hAnsiTheme="minorHAnsi" w:cstheme="minorHAnsi"/>
+        </w:rPr>
+        <w:t xml:space="preserve"> e </w:t>
+      </w:r>
+      <w:proofErr w:type="spellStart"/>
+      <w:r>
+        <w:rPr>
+          <w:rFonts w:asciiTheme="minorHAnsi" w:hAnsiTheme="minorHAnsi" w:cstheme="minorHAnsi"/>
+        </w:rPr>
+        <w:t>ecoScore</w:t>
+      </w:r>
+      <w:proofErr w:type="spellEnd"/>
+      <w:r>
+        <w:rPr>
+          <w:rFonts w:asciiTheme="minorHAnsi" w:hAnsiTheme="minorHAnsi" w:cstheme="minorHAnsi"/>
+        </w:rPr>
+        <w:t>.</w:t>
       </w:r>
     </w:p>
     <w:p>
@@ -12798,7 +13169,14 @@
         <w:rPr>
           <w:rFonts w:asciiTheme="minorHAnsi" w:hAnsiTheme="minorHAnsi" w:cstheme="minorHAnsi"/>
         </w:rPr>
-        <w:t>bonus nutri</w:t>
+        <w:t xml:space="preserve">bonus </w:t>
+      </w:r>
+      <w:proofErr w:type="spellStart"/>
+      <w:r>
+        <w:rPr>
+          <w:rFonts w:asciiTheme="minorHAnsi" w:hAnsiTheme="minorHAnsi" w:cstheme="minorHAnsi"/>
+        </w:rPr>
+        <w:t>nutri</w:t>
       </w:r>
       <w:r>
         <w:rPr>
@@ -12810,7 +13188,21 @@
         <w:rPr>
           <w:rFonts w:asciiTheme="minorHAnsi" w:hAnsiTheme="minorHAnsi" w:cstheme="minorHAnsi"/>
         </w:rPr>
-        <w:t>core = in base al nutri</w:t>
+        <w:t>core</w:t>
+      </w:r>
+      <w:proofErr w:type="spellEnd"/>
+      <w:r>
+        <w:rPr>
+          <w:rFonts w:asciiTheme="minorHAnsi" w:hAnsiTheme="minorHAnsi" w:cstheme="minorHAnsi"/>
+        </w:rPr>
+        <w:t xml:space="preserve"> = in base al </w:t>
+      </w:r>
+      <w:proofErr w:type="spellStart"/>
+      <w:r>
+        <w:rPr>
+          <w:rFonts w:asciiTheme="minorHAnsi" w:hAnsiTheme="minorHAnsi" w:cstheme="minorHAnsi"/>
+        </w:rPr>
+        <w:t>nutri</w:t>
       </w:r>
       <w:r>
         <w:rPr>
@@ -12822,7 +13214,14 @@
         <w:rPr>
           <w:rFonts w:asciiTheme="minorHAnsi" w:hAnsiTheme="minorHAnsi" w:cstheme="minorHAnsi"/>
         </w:rPr>
-        <w:t>core:</w:t>
+        <w:t>core</w:t>
+      </w:r>
+      <w:proofErr w:type="spellEnd"/>
+      <w:r>
+        <w:rPr>
+          <w:rFonts w:asciiTheme="minorHAnsi" w:hAnsiTheme="minorHAnsi" w:cstheme="minorHAnsi"/>
+        </w:rPr>
+        <w:t>:</w:t>
       </w:r>
     </w:p>
     <w:p>
@@ -13004,7 +13403,28 @@
         <w:rPr>
           <w:rFonts w:asciiTheme="minorHAnsi" w:hAnsiTheme="minorHAnsi" w:cstheme="minorHAnsi"/>
         </w:rPr>
-        <w:t>bonus ecoScore = in base al valore dell’eco</w:t>
+        <w:t xml:space="preserve">bonus </w:t>
+      </w:r>
+      <w:proofErr w:type="spellStart"/>
+      <w:r>
+        <w:rPr>
+          <w:rFonts w:asciiTheme="minorHAnsi" w:hAnsiTheme="minorHAnsi" w:cstheme="minorHAnsi"/>
+        </w:rPr>
+        <w:t>ecoScore</w:t>
+      </w:r>
+      <w:proofErr w:type="spellEnd"/>
+      <w:r>
+        <w:rPr>
+          <w:rFonts w:asciiTheme="minorHAnsi" w:hAnsiTheme="minorHAnsi" w:cstheme="minorHAnsi"/>
+        </w:rPr>
+        <w:t xml:space="preserve"> = in base al valore dell’</w:t>
+      </w:r>
+      <w:proofErr w:type="spellStart"/>
+      <w:r>
+        <w:rPr>
+          <w:rFonts w:asciiTheme="minorHAnsi" w:hAnsiTheme="minorHAnsi" w:cstheme="minorHAnsi"/>
+        </w:rPr>
+        <w:t>eco</w:t>
       </w:r>
       <w:r>
         <w:rPr>
@@ -13016,7 +13436,14 @@
         <w:rPr>
           <w:rFonts w:asciiTheme="minorHAnsi" w:hAnsiTheme="minorHAnsi" w:cstheme="minorHAnsi"/>
         </w:rPr>
-        <w:t xml:space="preserve">core: </w:t>
+        <w:t>core</w:t>
+      </w:r>
+      <w:proofErr w:type="spellEnd"/>
+      <w:r>
+        <w:rPr>
+          <w:rFonts w:asciiTheme="minorHAnsi" w:hAnsiTheme="minorHAnsi" w:cstheme="minorHAnsi"/>
+        </w:rPr>
+        <w:t xml:space="preserve">: </w:t>
       </w:r>
     </w:p>
     <w:p>
@@ -14007,6 +14434,7 @@
       <w:bookmarkStart w:id="97" w:name="_Toc101112599"/>
       <w:bookmarkStart w:id="98" w:name="_Toc101113488"/>
       <w:bookmarkStart w:id="99" w:name="_Toc103418034"/>
+      <w:proofErr w:type="spellStart"/>
       <w:r>
         <w:rPr>
           <w:color w:val="385623" w:themeColor="accent6" w:themeShade="80"/>
@@ -14017,6 +14445,7 @@
       <w:bookmarkEnd w:id="97"/>
       <w:bookmarkEnd w:id="98"/>
       <w:bookmarkEnd w:id="99"/>
+      <w:proofErr w:type="spellEnd"/>
     </w:p>
     <w:p>
       <w:pPr>
@@ -14030,13 +14459,31 @@
           <w:lang w:val="en-US"/>
         </w:rPr>
       </w:pPr>
-      <w:r>
-        <w:rPr>
-          <w:rFonts w:asciiTheme="minorHAnsi" w:hAnsiTheme="minorHAnsi" w:cstheme="minorHAnsi"/>
-          <w:lang w:val="en-US"/>
-        </w:rPr>
-        <w:t>Schermata iniziale</w:t>
-      </w:r>
+      <w:proofErr w:type="spellStart"/>
+      <w:r>
+        <w:rPr>
+          <w:rFonts w:asciiTheme="minorHAnsi" w:hAnsiTheme="minorHAnsi" w:cstheme="minorHAnsi"/>
+          <w:lang w:val="en-US"/>
+        </w:rPr>
+        <w:t>Schermata</w:t>
+      </w:r>
+      <w:proofErr w:type="spellEnd"/>
+      <w:r>
+        <w:rPr>
+          <w:rFonts w:asciiTheme="minorHAnsi" w:hAnsiTheme="minorHAnsi" w:cstheme="minorHAnsi"/>
+          <w:lang w:val="en-US"/>
+        </w:rPr>
+        <w:t xml:space="preserve"> </w:t>
+      </w:r>
+      <w:proofErr w:type="spellStart"/>
+      <w:r>
+        <w:rPr>
+          <w:rFonts w:asciiTheme="minorHAnsi" w:hAnsiTheme="minorHAnsi" w:cstheme="minorHAnsi"/>
+          <w:lang w:val="en-US"/>
+        </w:rPr>
+        <w:t>iniziale</w:t>
+      </w:r>
+      <w:proofErr w:type="spellEnd"/>
       <w:r>
         <w:rPr>
           <w:rFonts w:asciiTheme="minorHAnsi" w:hAnsiTheme="minorHAnsi" w:cstheme="minorHAnsi"/>
@@ -14075,7 +14522,7 @@
                     <pic:cNvPicPr/>
                   </pic:nvPicPr>
                   <pic:blipFill>
-                    <a:blip r:embed="rId16">
+                    <a:blip r:embed="rId15">
                       <a:extLst>
                         <a:ext uri="{28A0092B-C50C-407E-A947-70E740481C1C}">
                           <a14:useLocalDpi xmlns:a14="http://schemas.microsoft.com/office/drawing/2010/main" val="0"/>
@@ -14146,8 +14593,33 @@
           <w:rFonts w:asciiTheme="minorHAnsi" w:hAnsiTheme="minorHAnsi" w:cstheme="minorHAnsi"/>
           <w:lang w:val="en-US"/>
         </w:rPr>
-        <w:t>Menu Selezione Livello</w:t>
-      </w:r>
+        <w:t xml:space="preserve">Menu </w:t>
+      </w:r>
+      <w:proofErr w:type="spellStart"/>
+      <w:r>
+        <w:rPr>
+          <w:rFonts w:asciiTheme="minorHAnsi" w:hAnsiTheme="minorHAnsi" w:cstheme="minorHAnsi"/>
+          <w:lang w:val="en-US"/>
+        </w:rPr>
+        <w:t>Selezione</w:t>
+      </w:r>
+      <w:proofErr w:type="spellEnd"/>
+      <w:r>
+        <w:rPr>
+          <w:rFonts w:asciiTheme="minorHAnsi" w:hAnsiTheme="minorHAnsi" w:cstheme="minorHAnsi"/>
+          <w:lang w:val="en-US"/>
+        </w:rPr>
+        <w:t xml:space="preserve"> </w:t>
+      </w:r>
+      <w:proofErr w:type="spellStart"/>
+      <w:r>
+        <w:rPr>
+          <w:rFonts w:asciiTheme="minorHAnsi" w:hAnsiTheme="minorHAnsi" w:cstheme="minorHAnsi"/>
+          <w:lang w:val="en-US"/>
+        </w:rPr>
+        <w:t>Livello</w:t>
+      </w:r>
+      <w:proofErr w:type="spellEnd"/>
     </w:p>
     <w:p>
       <w:pPr>
@@ -14179,7 +14651,7 @@
                     <pic:cNvPicPr/>
                   </pic:nvPicPr>
                   <pic:blipFill>
-                    <a:blip r:embed="rId17">
+                    <a:blip r:embed="rId16">
                       <a:extLst>
                         <a:ext uri="{28A0092B-C50C-407E-A947-70E740481C1C}">
                           <a14:useLocalDpi xmlns:a14="http://schemas.microsoft.com/office/drawing/2010/main" val="0"/>
@@ -14340,8 +14812,17 @@
           <w:rFonts w:asciiTheme="minorHAnsi" w:hAnsiTheme="minorHAnsi" w:cstheme="minorHAnsi"/>
           <w:lang w:val="en-US"/>
         </w:rPr>
-        <w:t>Menu opzioni</w:t>
-      </w:r>
+        <w:t xml:space="preserve">Menu </w:t>
+      </w:r>
+      <w:proofErr w:type="spellStart"/>
+      <w:r>
+        <w:rPr>
+          <w:rFonts w:asciiTheme="minorHAnsi" w:hAnsiTheme="minorHAnsi" w:cstheme="minorHAnsi"/>
+          <w:lang w:val="en-US"/>
+        </w:rPr>
+        <w:t>opzioni</w:t>
+      </w:r>
+      <w:proofErr w:type="spellEnd"/>
       <w:r>
         <w:rPr>
           <w:rFonts w:asciiTheme="minorHAnsi" w:hAnsiTheme="minorHAnsi" w:cstheme="minorHAnsi"/>
@@ -14400,7 +14881,7 @@
                     </pic:cNvPicPr>
                   </pic:nvPicPr>
                   <pic:blipFill>
-                    <a:blip r:embed="rId18">
+                    <a:blip r:embed="rId17">
                       <a:extLst>
                         <a:ext uri="{28A0092B-C50C-407E-A947-70E740481C1C}">
                           <a14:useLocalDpi xmlns:a14="http://schemas.microsoft.com/office/drawing/2010/main" val="0"/>
@@ -14476,8 +14957,49 @@
           <w:lang w:val="en-US"/>
         </w:rPr>
         <w:lastRenderedPageBreak/>
-        <w:t>Menu Opzioni Impostazioni Controlli</w:t>
-      </w:r>
+        <w:t xml:space="preserve">Menu </w:t>
+      </w:r>
+      <w:proofErr w:type="spellStart"/>
+      <w:r>
+        <w:rPr>
+          <w:rFonts w:asciiTheme="minorHAnsi" w:hAnsiTheme="minorHAnsi" w:cstheme="minorHAnsi"/>
+          <w:lang w:val="en-US"/>
+        </w:rPr>
+        <w:t>Opzioni</w:t>
+      </w:r>
+      <w:proofErr w:type="spellEnd"/>
+      <w:r>
+        <w:rPr>
+          <w:rFonts w:asciiTheme="minorHAnsi" w:hAnsiTheme="minorHAnsi" w:cstheme="minorHAnsi"/>
+          <w:lang w:val="en-US"/>
+        </w:rPr>
+        <w:t xml:space="preserve"> </w:t>
+      </w:r>
+      <w:proofErr w:type="spellStart"/>
+      <w:r>
+        <w:rPr>
+          <w:rFonts w:asciiTheme="minorHAnsi" w:hAnsiTheme="minorHAnsi" w:cstheme="minorHAnsi"/>
+          <w:lang w:val="en-US"/>
+        </w:rPr>
+        <w:t>Impostazioni</w:t>
+      </w:r>
+      <w:proofErr w:type="spellEnd"/>
+      <w:r>
+        <w:rPr>
+          <w:rFonts w:asciiTheme="minorHAnsi" w:hAnsiTheme="minorHAnsi" w:cstheme="minorHAnsi"/>
+          <w:lang w:val="en-US"/>
+        </w:rPr>
+        <w:t xml:space="preserve"> </w:t>
+      </w:r>
+      <w:proofErr w:type="spellStart"/>
+      <w:r>
+        <w:rPr>
+          <w:rFonts w:asciiTheme="minorHAnsi" w:hAnsiTheme="minorHAnsi" w:cstheme="minorHAnsi"/>
+          <w:lang w:val="en-US"/>
+        </w:rPr>
+        <w:t>Controlli</w:t>
+      </w:r>
+      <w:proofErr w:type="spellEnd"/>
     </w:p>
     <w:p>
       <w:pPr>
@@ -14509,7 +15031,7 @@
                     <pic:cNvPicPr/>
                   </pic:nvPicPr>
                   <pic:blipFill>
-                    <a:blip r:embed="rId19">
+                    <a:blip r:embed="rId18">
                       <a:extLst>
                         <a:ext uri="{28A0092B-C50C-407E-A947-70E740481C1C}">
                           <a14:useLocalDpi xmlns:a14="http://schemas.microsoft.com/office/drawing/2010/main" val="0"/>
@@ -14644,6 +15166,7 @@
           <w:lang w:val="en-US"/>
         </w:rPr>
       </w:pPr>
+      <w:proofErr w:type="spellStart"/>
       <w:r>
         <w:rPr>
           <w:rFonts w:asciiTheme="minorHAnsi" w:hAnsiTheme="minorHAnsi" w:cstheme="minorHAnsi"/>
@@ -14651,6 +15174,7 @@
         </w:rPr>
         <w:t>Creazione</w:t>
       </w:r>
+      <w:proofErr w:type="spellEnd"/>
       <w:r>
         <w:rPr>
           <w:rFonts w:asciiTheme="minorHAnsi" w:hAnsiTheme="minorHAnsi" w:cstheme="minorHAnsi"/>
@@ -14658,6 +15182,7 @@
         </w:rPr>
         <w:t xml:space="preserve"> </w:t>
       </w:r>
+      <w:proofErr w:type="spellStart"/>
       <w:r>
         <w:rPr>
           <w:rFonts w:asciiTheme="minorHAnsi" w:hAnsiTheme="minorHAnsi" w:cstheme="minorHAnsi"/>
@@ -14665,13 +15190,23 @@
         </w:rPr>
         <w:t>profilo</w:t>
       </w:r>
-      <w:r>
-        <w:rPr>
-          <w:rFonts w:asciiTheme="minorHAnsi" w:hAnsiTheme="minorHAnsi" w:cstheme="minorHAnsi"/>
-          <w:lang w:val="en-US"/>
-        </w:rPr>
-        <w:t xml:space="preserve"> giocatore</w:t>
-      </w:r>
+      <w:proofErr w:type="spellEnd"/>
+      <w:r>
+        <w:rPr>
+          <w:rFonts w:asciiTheme="minorHAnsi" w:hAnsiTheme="minorHAnsi" w:cstheme="minorHAnsi"/>
+          <w:lang w:val="en-US"/>
+        </w:rPr>
+        <w:t xml:space="preserve"> </w:t>
+      </w:r>
+      <w:proofErr w:type="spellStart"/>
+      <w:r>
+        <w:rPr>
+          <w:rFonts w:asciiTheme="minorHAnsi" w:hAnsiTheme="minorHAnsi" w:cstheme="minorHAnsi"/>
+          <w:lang w:val="en-US"/>
+        </w:rPr>
+        <w:t>giocatore</w:t>
+      </w:r>
+      <w:proofErr w:type="spellEnd"/>
     </w:p>
     <w:p>
       <w:pPr>
@@ -14703,7 +15238,7 @@
                     <pic:cNvPicPr/>
                   </pic:nvPicPr>
                   <pic:blipFill>
-                    <a:blip r:embed="rId20">
+                    <a:blip r:embed="rId19">
                       <a:extLst>
                         <a:ext uri="{28A0092B-C50C-407E-A947-70E740481C1C}">
                           <a14:useLocalDpi xmlns:a14="http://schemas.microsoft.com/office/drawing/2010/main" val="0"/>
@@ -14768,12 +15303,29 @@
           <w:lang w:val="en-US"/>
         </w:rPr>
       </w:pPr>
-      <w:r>
-        <w:rPr>
-          <w:rFonts w:asciiTheme="minorHAnsi" w:hAnsiTheme="minorHAnsi" w:cstheme="minorHAnsi"/>
-          <w:lang w:val="en-US"/>
-        </w:rPr>
-        <w:t>Scelta profil</w:t>
+      <w:proofErr w:type="spellStart"/>
+      <w:r>
+        <w:rPr>
+          <w:rFonts w:asciiTheme="minorHAnsi" w:hAnsiTheme="minorHAnsi" w:cstheme="minorHAnsi"/>
+          <w:lang w:val="en-US"/>
+        </w:rPr>
+        <w:t>Scelta</w:t>
+      </w:r>
+      <w:proofErr w:type="spellEnd"/>
+      <w:r>
+        <w:rPr>
+          <w:rFonts w:asciiTheme="minorHAnsi" w:hAnsiTheme="minorHAnsi" w:cstheme="minorHAnsi"/>
+          <w:lang w:val="en-US"/>
+        </w:rPr>
+        <w:t xml:space="preserve"> </w:t>
+      </w:r>
+      <w:proofErr w:type="spellStart"/>
+      <w:r>
+        <w:rPr>
+          <w:rFonts w:asciiTheme="minorHAnsi" w:hAnsiTheme="minorHAnsi" w:cstheme="minorHAnsi"/>
+          <w:lang w:val="en-US"/>
+        </w:rPr>
+        <w:t>profil</w:t>
       </w:r>
       <w:r>
         <w:rPr>
@@ -14782,13 +15334,23 @@
         </w:rPr>
         <w:t>o</w:t>
       </w:r>
-      <w:r>
-        <w:rPr>
-          <w:rFonts w:asciiTheme="minorHAnsi" w:hAnsiTheme="minorHAnsi" w:cstheme="minorHAnsi"/>
-          <w:lang w:val="en-US"/>
-        </w:rPr>
-        <w:t xml:space="preserve"> giocatore</w:t>
-      </w:r>
+      <w:proofErr w:type="spellEnd"/>
+      <w:r>
+        <w:rPr>
+          <w:rFonts w:asciiTheme="minorHAnsi" w:hAnsiTheme="minorHAnsi" w:cstheme="minorHAnsi"/>
+          <w:lang w:val="en-US"/>
+        </w:rPr>
+        <w:t xml:space="preserve"> </w:t>
+      </w:r>
+      <w:proofErr w:type="spellStart"/>
+      <w:r>
+        <w:rPr>
+          <w:rFonts w:asciiTheme="minorHAnsi" w:hAnsiTheme="minorHAnsi" w:cstheme="minorHAnsi"/>
+          <w:lang w:val="en-US"/>
+        </w:rPr>
+        <w:t>giocatore</w:t>
+      </w:r>
+      <w:proofErr w:type="spellEnd"/>
     </w:p>
     <w:p>
       <w:pPr>
@@ -14828,7 +15390,7 @@
                     <pic:cNvPicPr/>
                   </pic:nvPicPr>
                   <pic:blipFill>
-                    <a:blip r:embed="rId21">
+                    <a:blip r:embed="rId20">
                       <a:extLst>
                         <a:ext uri="{28A0092B-C50C-407E-A947-70E740481C1C}">
                           <a14:useLocalDpi xmlns:a14="http://schemas.microsoft.com/office/drawing/2010/main" val="0"/>
@@ -14891,13 +15453,22 @@
           <w:lang w:val="en-US"/>
         </w:rPr>
       </w:pPr>
+      <w:proofErr w:type="spellStart"/>
       <w:r>
         <w:rPr>
           <w:rFonts w:asciiTheme="minorHAnsi" w:hAnsiTheme="minorHAnsi" w:cstheme="minorHAnsi"/>
           <w:lang w:val="en-US"/>
         </w:rPr>
         <w:lastRenderedPageBreak/>
-        <w:t>Classifica.</w:t>
+        <w:t>Classifica</w:t>
+      </w:r>
+      <w:proofErr w:type="spellEnd"/>
+      <w:r>
+        <w:rPr>
+          <w:rFonts w:asciiTheme="minorHAnsi" w:hAnsiTheme="minorHAnsi" w:cstheme="minorHAnsi"/>
+          <w:lang w:val="en-US"/>
+        </w:rPr>
+        <w:t>.</w:t>
       </w:r>
     </w:p>
     <w:p>
@@ -14925,7 +15496,7 @@
                     <pic:cNvPicPr/>
                   </pic:nvPicPr>
                   <pic:blipFill>
-                    <a:blip r:embed="rId22">
+                    <a:blip r:embed="rId21">
                       <a:extLst>
                         <a:ext uri="{28A0092B-C50C-407E-A947-70E740481C1C}">
                           <a14:useLocalDpi xmlns:a14="http://schemas.microsoft.com/office/drawing/2010/main" val="0"/>
@@ -14977,6 +15548,7 @@
           <w:lang w:val="en-US"/>
         </w:rPr>
       </w:pPr>
+      <w:proofErr w:type="spellStart"/>
       <w:r>
         <w:rPr>
           <w:rFonts w:asciiTheme="minorHAnsi" w:hAnsiTheme="minorHAnsi" w:cstheme="minorHAnsi"/>
@@ -14985,6 +15557,7 @@
         <w:lastRenderedPageBreak/>
         <w:t>Crediti</w:t>
       </w:r>
+      <w:proofErr w:type="spellEnd"/>
       <w:r>
         <w:rPr>
           <w:rFonts w:asciiTheme="minorHAnsi" w:hAnsiTheme="minorHAnsi" w:cstheme="minorHAnsi"/>
@@ -15023,7 +15596,7 @@
                     <pic:cNvPicPr/>
                   </pic:nvPicPr>
                   <pic:blipFill>
-                    <a:blip r:embed="rId23">
+                    <a:blip r:embed="rId22">
                       <a:extLst>
                         <a:ext uri="{28A0092B-C50C-407E-A947-70E740481C1C}">
                           <a14:useLocalDpi xmlns:a14="http://schemas.microsoft.com/office/drawing/2010/main" val="0"/>
@@ -15120,12 +15693,21 @@
           <w:lang w:val="en-US"/>
         </w:rPr>
       </w:pPr>
-      <w:r>
-        <w:rPr>
-          <w:rFonts w:asciiTheme="minorHAnsi" w:hAnsiTheme="minorHAnsi" w:cstheme="minorHAnsi"/>
-          <w:lang w:val="en-US"/>
-        </w:rPr>
-        <w:t>Schermata in-game.</w:t>
+      <w:proofErr w:type="spellStart"/>
+      <w:r>
+        <w:rPr>
+          <w:rFonts w:asciiTheme="minorHAnsi" w:hAnsiTheme="minorHAnsi" w:cstheme="minorHAnsi"/>
+          <w:lang w:val="en-US"/>
+        </w:rPr>
+        <w:t>Schermata</w:t>
+      </w:r>
+      <w:proofErr w:type="spellEnd"/>
+      <w:r>
+        <w:rPr>
+          <w:rFonts w:asciiTheme="minorHAnsi" w:hAnsiTheme="minorHAnsi" w:cstheme="minorHAnsi"/>
+          <w:lang w:val="en-US"/>
+        </w:rPr>
+        <w:t xml:space="preserve"> in-game.</w:t>
       </w:r>
     </w:p>
     <w:p>
@@ -15157,7 +15739,7 @@
                     <pic:cNvPicPr/>
                   </pic:nvPicPr>
                   <pic:blipFill>
-                    <a:blip r:embed="rId24">
+                    <a:blip r:embed="rId23">
                       <a:extLst>
                         <a:ext uri="{28A0092B-C50C-407E-A947-70E740481C1C}">
                           <a14:useLocalDpi xmlns:a14="http://schemas.microsoft.com/office/drawing/2010/main" val="0"/>
@@ -15186,6 +15768,193 @@
     </w:p>
     <w:p>
       <w:pPr>
+        <w:ind w:left="360"/>
+        <w:jc w:val="center"/>
+        <w:rPr>
+          <w:rFonts w:asciiTheme="minorHAnsi" w:hAnsiTheme="minorHAnsi" w:cstheme="minorHAnsi"/>
+          <w:lang w:val="en-US"/>
+        </w:rPr>
+      </w:pPr>
+    </w:p>
+    <w:p>
+      <w:pPr>
+        <w:pStyle w:val="Paragrafoelenco"/>
+        <w:numPr>
+          <w:ilvl w:val="0"/>
+          <w:numId w:val="45"/>
+        </w:numPr>
+        <w:rPr>
+          <w:rFonts w:asciiTheme="minorHAnsi" w:hAnsiTheme="minorHAnsi" w:cstheme="minorHAnsi"/>
+          <w:lang w:val="en-US"/>
+        </w:rPr>
+      </w:pPr>
+      <w:proofErr w:type="spellStart"/>
+      <w:r>
+        <w:rPr>
+          <w:rFonts w:asciiTheme="minorHAnsi" w:hAnsiTheme="minorHAnsi" w:cstheme="minorHAnsi"/>
+          <w:lang w:val="en-US"/>
+        </w:rPr>
+        <w:t>Interazione</w:t>
+      </w:r>
+      <w:proofErr w:type="spellEnd"/>
+      <w:r>
+        <w:rPr>
+          <w:rFonts w:asciiTheme="minorHAnsi" w:hAnsiTheme="minorHAnsi" w:cstheme="minorHAnsi"/>
+          <w:lang w:val="en-US"/>
+        </w:rPr>
+        <w:t xml:space="preserve"> con il </w:t>
+      </w:r>
+      <w:proofErr w:type="spellStart"/>
+      <w:r>
+        <w:rPr>
+          <w:rFonts w:asciiTheme="minorHAnsi" w:hAnsiTheme="minorHAnsi" w:cstheme="minorHAnsi"/>
+          <w:lang w:val="en-US"/>
+        </w:rPr>
+        <w:t>cliente</w:t>
+      </w:r>
+      <w:proofErr w:type="spellEnd"/>
+    </w:p>
+    <w:p>
+      <w:pPr>
+        <w:pStyle w:val="Paragrafoelenco"/>
+        <w:jc w:val="center"/>
+        <w:rPr>
+          <w:rFonts w:asciiTheme="minorHAnsi" w:hAnsiTheme="minorHAnsi" w:cstheme="minorHAnsi"/>
+          <w:lang w:val="en-US"/>
+        </w:rPr>
+      </w:pPr>
+      <w:r>
+        <w:rPr>
+          <w:rFonts w:asciiTheme="minorHAnsi" w:hAnsiTheme="minorHAnsi" w:cstheme="minorHAnsi"/>
+          <w:noProof/>
+          <w:lang w:val="en-US"/>
+        </w:rPr>
+        <w:drawing>
+          <wp:inline distT="0" distB="0" distL="0" distR="0" wp14:anchorId="02298337" wp14:editId="31567B86">
+            <wp:extent cx="6111240" cy="2689860"/>
+            <wp:effectExtent l="0" t="0" r="3810" b="0"/>
+            <wp:docPr id="39" name="Immagine 39"/>
+            <wp:cNvGraphicFramePr>
+              <a:graphicFrameLocks xmlns:a="http://schemas.openxmlformats.org/drawingml/2006/main" noChangeAspect="1"/>
+            </wp:cNvGraphicFramePr>
+            <a:graphic xmlns:a="http://schemas.openxmlformats.org/drawingml/2006/main">
+              <a:graphicData uri="http://schemas.openxmlformats.org/drawingml/2006/picture">
+                <pic:pic xmlns:pic="http://schemas.openxmlformats.org/drawingml/2006/picture">
+                  <pic:nvPicPr>
+                    <pic:cNvPr id="0" name="Picture 1"/>
+                    <pic:cNvPicPr>
+                      <a:picLocks noChangeAspect="1" noChangeArrowheads="1"/>
+                    </pic:cNvPicPr>
+                  </pic:nvPicPr>
+                  <pic:blipFill>
+                    <a:blip r:embed="rId24" cstate="print">
+                      <a:extLst>
+                        <a:ext uri="{28A0092B-C50C-407E-A947-70E740481C1C}">
+                          <a14:useLocalDpi xmlns:a14="http://schemas.microsoft.com/office/drawing/2010/main" val="0"/>
+                        </a:ext>
+                      </a:extLst>
+                    </a:blip>
+                    <a:srcRect/>
+                    <a:stretch>
+                      <a:fillRect/>
+                    </a:stretch>
+                  </pic:blipFill>
+                  <pic:spPr bwMode="auto">
+                    <a:xfrm>
+                      <a:off x="0" y="0"/>
+                      <a:ext cx="6111240" cy="2689860"/>
+                    </a:xfrm>
+                    <a:prstGeom prst="rect">
+                      <a:avLst/>
+                    </a:prstGeom>
+                    <a:noFill/>
+                    <a:ln>
+                      <a:noFill/>
+                    </a:ln>
+                  </pic:spPr>
+                </pic:pic>
+              </a:graphicData>
+            </a:graphic>
+          </wp:inline>
+        </w:drawing>
+      </w:r>
+    </w:p>
+    <w:p>
+      <w:pPr>
+        <w:ind w:left="360"/>
+        <w:jc w:val="center"/>
+        <w:rPr>
+          <w:rFonts w:asciiTheme="minorHAnsi" w:hAnsiTheme="minorHAnsi" w:cstheme="minorHAnsi"/>
+          <w:lang w:val="en-US"/>
+        </w:rPr>
+      </w:pPr>
+    </w:p>
+    <w:p>
+      <w:pPr>
+        <w:pStyle w:val="Paragrafoelenco"/>
+        <w:numPr>
+          <w:ilvl w:val="0"/>
+          <w:numId w:val="45"/>
+        </w:numPr>
+        <w:rPr>
+          <w:rFonts w:asciiTheme="minorHAnsi" w:hAnsiTheme="minorHAnsi" w:cstheme="minorHAnsi"/>
+          <w:lang w:val="en-US"/>
+        </w:rPr>
+      </w:pPr>
+      <w:proofErr w:type="spellStart"/>
+      <w:r>
+        <w:rPr>
+          <w:rFonts w:asciiTheme="minorHAnsi" w:hAnsiTheme="minorHAnsi" w:cstheme="minorHAnsi"/>
+          <w:lang w:val="en-US"/>
+        </w:rPr>
+        <w:t>Interazione</w:t>
+      </w:r>
+      <w:proofErr w:type="spellEnd"/>
+      <w:r>
+        <w:rPr>
+          <w:rFonts w:asciiTheme="minorHAnsi" w:hAnsiTheme="minorHAnsi" w:cstheme="minorHAnsi"/>
+          <w:lang w:val="en-US"/>
+        </w:rPr>
+        <w:t xml:space="preserve"> con il </w:t>
+      </w:r>
+      <w:proofErr w:type="spellStart"/>
+      <w:r>
+        <w:rPr>
+          <w:rFonts w:asciiTheme="minorHAnsi" w:hAnsiTheme="minorHAnsi" w:cstheme="minorHAnsi"/>
+          <w:lang w:val="en-US"/>
+        </w:rPr>
+        <w:t>negozio</w:t>
+      </w:r>
+      <w:proofErr w:type="spellEnd"/>
+    </w:p>
+    <w:p>
+      <w:pPr>
+        <w:pStyle w:val="Paragrafoelenco"/>
+        <w:rPr>
+          <w:rFonts w:asciiTheme="minorHAnsi" w:hAnsiTheme="minorHAnsi" w:cstheme="minorHAnsi"/>
+          <w:lang w:val="en-US"/>
+        </w:rPr>
+      </w:pPr>
+    </w:p>
+    <w:p>
+      <w:pPr>
+        <w:pStyle w:val="Paragrafoelenco"/>
+        <w:rPr>
+          <w:rFonts w:asciiTheme="minorHAnsi" w:hAnsiTheme="minorHAnsi" w:cstheme="minorHAnsi"/>
+          <w:lang w:val="en-US"/>
+        </w:rPr>
+      </w:pPr>
+    </w:p>
+    <w:p>
+      <w:pPr>
+        <w:rPr>
+          <w:rFonts w:asciiTheme="minorHAnsi" w:hAnsiTheme="minorHAnsi" w:cstheme="minorHAnsi"/>
+          <w:lang w:val="en-US"/>
+        </w:rPr>
+      </w:pPr>
+    </w:p>
+    <w:p>
+      <w:pPr>
         <w:pStyle w:val="Titolo3"/>
         <w:rPr>
           <w:color w:val="385623" w:themeColor="accent6" w:themeShade="80"/>
@@ -15325,7 +16094,6 @@
           <w:color w:val="385623" w:themeColor="accent6" w:themeShade="80"/>
           <w:lang w:val="en-US"/>
         </w:rPr>
-        <w:lastRenderedPageBreak/>
         <w:t>Flowchart</w:t>
       </w:r>
       <w:bookmarkEnd w:id="100"/>
@@ -15349,7 +16117,23 @@
           <w:rFonts w:asciiTheme="minorHAnsi" w:hAnsiTheme="minorHAnsi" w:cstheme="minorHAnsi"/>
           <w:lang w:val="en-US"/>
         </w:rPr>
-        <w:t>Flowchart del menu iniziale.</w:t>
+        <w:t xml:space="preserve">Flowchart del menu </w:t>
+      </w:r>
+      <w:proofErr w:type="spellStart"/>
+      <w:r>
+        <w:rPr>
+          <w:rFonts w:asciiTheme="minorHAnsi" w:hAnsiTheme="minorHAnsi" w:cstheme="minorHAnsi"/>
+          <w:lang w:val="en-US"/>
+        </w:rPr>
+        <w:t>iniziale</w:t>
+      </w:r>
+      <w:proofErr w:type="spellEnd"/>
+      <w:r>
+        <w:rPr>
+          <w:rFonts w:asciiTheme="minorHAnsi" w:hAnsiTheme="minorHAnsi" w:cstheme="minorHAnsi"/>
+          <w:lang w:val="en-US"/>
+        </w:rPr>
+        <w:t>.</w:t>
       </w:r>
     </w:p>
     <w:p>
@@ -15365,6 +16149,7 @@
           <w:noProof/>
           <w:lang w:val="en-US"/>
         </w:rPr>
+        <w:lastRenderedPageBreak/>
         <w:drawing>
           <wp:inline distT="0" distB="0" distL="0" distR="0" wp14:anchorId="35D52B38" wp14:editId="176F8A8D">
             <wp:extent cx="6449906" cy="5302155"/>
@@ -15550,38 +16335,56 @@
           <w:rFonts w:asciiTheme="minorHAnsi" w:hAnsiTheme="minorHAnsi" w:cstheme="minorHAnsi"/>
           <w:lang w:val="en-US"/>
         </w:rPr>
+        <w:t xml:space="preserve">Flowchart </w:t>
+      </w:r>
+      <w:proofErr w:type="spellStart"/>
+      <w:r>
+        <w:rPr>
+          <w:rFonts w:asciiTheme="minorHAnsi" w:hAnsiTheme="minorHAnsi" w:cstheme="minorHAnsi"/>
+          <w:lang w:val="en-US"/>
+        </w:rPr>
+        <w:t>sezione</w:t>
+      </w:r>
+      <w:proofErr w:type="spellEnd"/>
+      <w:r>
+        <w:rPr>
+          <w:rFonts w:asciiTheme="minorHAnsi" w:hAnsiTheme="minorHAnsi" w:cstheme="minorHAnsi"/>
+          <w:lang w:val="en-US"/>
+        </w:rPr>
+        <w:t xml:space="preserve"> </w:t>
+      </w:r>
+      <w:proofErr w:type="spellStart"/>
+      <w:r>
+        <w:rPr>
+          <w:rFonts w:asciiTheme="minorHAnsi" w:hAnsiTheme="minorHAnsi" w:cstheme="minorHAnsi"/>
+          <w:lang w:val="en-US"/>
+        </w:rPr>
+        <w:t>crediti</w:t>
+      </w:r>
+      <w:proofErr w:type="spellEnd"/>
+      <w:r>
+        <w:rPr>
+          <w:rFonts w:asciiTheme="minorHAnsi" w:hAnsiTheme="minorHAnsi" w:cstheme="minorHAnsi"/>
+          <w:lang w:val="en-US"/>
+        </w:rPr>
+        <w:t>.</w:t>
+      </w:r>
+    </w:p>
+    <w:p>
+      <w:pPr>
+        <w:jc w:val="center"/>
+        <w:rPr>
+          <w:rFonts w:asciiTheme="minorHAnsi" w:hAnsiTheme="minorHAnsi" w:cstheme="minorHAnsi"/>
+          <w:lang w:val="en-US"/>
+        </w:rPr>
+      </w:pPr>
+      <w:r>
+        <w:rPr>
+          <w:rFonts w:asciiTheme="minorHAnsi" w:hAnsiTheme="minorHAnsi" w:cstheme="minorHAnsi"/>
+          <w:noProof/>
+          <w:lang w:val="en-US"/>
+        </w:rPr>
         <w:lastRenderedPageBreak/>
-        <w:t xml:space="preserve">Flowchart </w:t>
-      </w:r>
-      <w:r>
-        <w:rPr>
-          <w:rFonts w:asciiTheme="minorHAnsi" w:hAnsiTheme="minorHAnsi" w:cstheme="minorHAnsi"/>
-          <w:lang w:val="en-US"/>
-        </w:rPr>
-        <w:t>sezione crediti</w:t>
-      </w:r>
-      <w:r>
-        <w:rPr>
-          <w:rFonts w:asciiTheme="minorHAnsi" w:hAnsiTheme="minorHAnsi" w:cstheme="minorHAnsi"/>
-          <w:lang w:val="en-US"/>
-        </w:rPr>
-        <w:t>.</w:t>
-      </w:r>
-    </w:p>
-    <w:p>
-      <w:pPr>
-        <w:jc w:val="center"/>
-        <w:rPr>
-          <w:rFonts w:asciiTheme="minorHAnsi" w:hAnsiTheme="minorHAnsi" w:cstheme="minorHAnsi"/>
-          <w:lang w:val="en-US"/>
-        </w:rPr>
-      </w:pPr>
-      <w:r>
-        <w:rPr>
-          <w:rFonts w:asciiTheme="minorHAnsi" w:hAnsiTheme="minorHAnsi" w:cstheme="minorHAnsi"/>
-          <w:noProof/>
-          <w:lang w:val="en-US"/>
-        </w:rPr>
         <w:drawing>
           <wp:inline distT="0" distB="0" distL="0" distR="0" wp14:anchorId="416D2912" wp14:editId="624C4A52">
             <wp:extent cx="2069973" cy="4531360"/>
@@ -15830,8 +16633,34 @@
           <w:rFonts w:asciiTheme="minorHAnsi" w:hAnsiTheme="minorHAnsi" w:cstheme="minorHAnsi"/>
           <w:lang w:val="en-US"/>
         </w:rPr>
-        <w:t>Flowchart sezione classifica</w:t>
-      </w:r>
+        <w:lastRenderedPageBreak/>
+        <w:t xml:space="preserve">Flowchart </w:t>
+      </w:r>
+      <w:proofErr w:type="spellStart"/>
+      <w:r>
+        <w:rPr>
+          <w:rFonts w:asciiTheme="minorHAnsi" w:hAnsiTheme="minorHAnsi" w:cstheme="minorHAnsi"/>
+          <w:lang w:val="en-US"/>
+        </w:rPr>
+        <w:t>sezione</w:t>
+      </w:r>
+      <w:proofErr w:type="spellEnd"/>
+      <w:r>
+        <w:rPr>
+          <w:rFonts w:asciiTheme="minorHAnsi" w:hAnsiTheme="minorHAnsi" w:cstheme="minorHAnsi"/>
+          <w:lang w:val="en-US"/>
+        </w:rPr>
+        <w:t xml:space="preserve"> </w:t>
+      </w:r>
+      <w:proofErr w:type="spellStart"/>
+      <w:r>
+        <w:rPr>
+          <w:rFonts w:asciiTheme="minorHAnsi" w:hAnsiTheme="minorHAnsi" w:cstheme="minorHAnsi"/>
+          <w:lang w:val="en-US"/>
+        </w:rPr>
+        <w:t>classifica</w:t>
+      </w:r>
+      <w:proofErr w:type="spellEnd"/>
     </w:p>
     <w:p>
       <w:pPr>
@@ -15910,29 +16739,79 @@
           <w:lang w:val="en-US"/>
         </w:rPr>
       </w:pPr>
-      <w:r>
-        <w:rPr>
-          <w:rFonts w:asciiTheme="minorHAnsi" w:hAnsiTheme="minorHAnsi" w:cstheme="minorHAnsi"/>
+      <w:proofErr w:type="spellStart"/>
+      <w:r>
+        <w:rPr>
+          <w:rFonts w:asciiTheme="minorHAnsi" w:hAnsiTheme="minorHAnsi" w:cstheme="minorHAnsi"/>
+          <w:lang w:val="en-US"/>
+        </w:rPr>
+        <w:t>FlowChart</w:t>
+      </w:r>
+      <w:proofErr w:type="spellEnd"/>
+      <w:r>
+        <w:rPr>
+          <w:rFonts w:asciiTheme="minorHAnsi" w:hAnsiTheme="minorHAnsi" w:cstheme="minorHAnsi"/>
+          <w:lang w:val="en-US"/>
+        </w:rPr>
+        <w:t xml:space="preserve"> </w:t>
+      </w:r>
+      <w:proofErr w:type="spellStart"/>
+      <w:r>
+        <w:rPr>
+          <w:rFonts w:asciiTheme="minorHAnsi" w:hAnsiTheme="minorHAnsi" w:cstheme="minorHAnsi"/>
+          <w:lang w:val="en-US"/>
+        </w:rPr>
+        <w:t>Selezione</w:t>
+      </w:r>
+      <w:proofErr w:type="spellEnd"/>
+      <w:r>
+        <w:rPr>
+          <w:rFonts w:asciiTheme="minorHAnsi" w:hAnsiTheme="minorHAnsi" w:cstheme="minorHAnsi"/>
+          <w:lang w:val="en-US"/>
+        </w:rPr>
+        <w:t xml:space="preserve"> </w:t>
+      </w:r>
+      <w:proofErr w:type="spellStart"/>
+      <w:r>
+        <w:rPr>
+          <w:rFonts w:asciiTheme="minorHAnsi" w:hAnsiTheme="minorHAnsi" w:cstheme="minorHAnsi"/>
+          <w:lang w:val="en-US"/>
+        </w:rPr>
+        <w:t>profilo</w:t>
+      </w:r>
+      <w:proofErr w:type="spellEnd"/>
+      <w:r>
+        <w:rPr>
+          <w:rFonts w:asciiTheme="minorHAnsi" w:hAnsiTheme="minorHAnsi" w:cstheme="minorHAnsi"/>
+          <w:lang w:val="en-US"/>
+        </w:rPr>
+        <w:t xml:space="preserve"> </w:t>
+      </w:r>
+      <w:proofErr w:type="spellStart"/>
+      <w:r>
+        <w:rPr>
+          <w:rFonts w:asciiTheme="minorHAnsi" w:hAnsiTheme="minorHAnsi" w:cstheme="minorHAnsi"/>
+          <w:lang w:val="en-US"/>
+        </w:rPr>
+        <w:t>utente</w:t>
+      </w:r>
+      <w:proofErr w:type="spellEnd"/>
+    </w:p>
+    <w:p>
+      <w:pPr>
+        <w:jc w:val="center"/>
+        <w:rPr>
+          <w:rFonts w:asciiTheme="minorHAnsi" w:hAnsiTheme="minorHAnsi" w:cstheme="minorHAnsi"/>
+          <w:lang w:val="en-US"/>
+        </w:rPr>
+      </w:pPr>
+      <w:r>
+        <w:rPr>
+          <w:rFonts w:asciiTheme="minorHAnsi" w:hAnsiTheme="minorHAnsi" w:cstheme="minorHAnsi"/>
+          <w:noProof/>
           <w:lang w:val="en-US"/>
         </w:rPr>
         <w:lastRenderedPageBreak/>
-        <w:t>FlowChart Selezione profilo utente</w:t>
-      </w:r>
-    </w:p>
-    <w:p>
-      <w:pPr>
-        <w:jc w:val="center"/>
-        <w:rPr>
-          <w:rFonts w:asciiTheme="minorHAnsi" w:hAnsiTheme="minorHAnsi" w:cstheme="minorHAnsi"/>
-          <w:lang w:val="en-US"/>
-        </w:rPr>
-      </w:pPr>
-      <w:r>
-        <w:rPr>
-          <w:rFonts w:asciiTheme="minorHAnsi" w:hAnsiTheme="minorHAnsi" w:cstheme="minorHAnsi"/>
-          <w:noProof/>
-          <w:lang w:val="en-US"/>
-        </w:rPr>
         <w:drawing>
           <wp:inline distT="0" distB="0" distL="0" distR="0" wp14:anchorId="608F7C94" wp14:editId="481C675B">
             <wp:extent cx="3306073" cy="8376249"/>
@@ -15988,36 +16867,95 @@
           <w:lang w:val="en-US"/>
         </w:rPr>
       </w:pPr>
-      <w:r>
-        <w:rPr>
-          <w:rFonts w:asciiTheme="minorHAnsi" w:hAnsiTheme="minorHAnsi" w:cstheme="minorHAnsi"/>
+      <w:proofErr w:type="spellStart"/>
+      <w:r>
+        <w:rPr>
+          <w:rFonts w:asciiTheme="minorHAnsi" w:hAnsiTheme="minorHAnsi" w:cstheme="minorHAnsi"/>
+          <w:lang w:val="en-US"/>
+        </w:rPr>
+        <w:t>FlowChart</w:t>
+      </w:r>
+      <w:proofErr w:type="spellEnd"/>
+      <w:r>
+        <w:rPr>
+          <w:rFonts w:asciiTheme="minorHAnsi" w:hAnsiTheme="minorHAnsi" w:cstheme="minorHAnsi"/>
+          <w:lang w:val="en-US"/>
+        </w:rPr>
+        <w:t xml:space="preserve"> </w:t>
+      </w:r>
+      <w:proofErr w:type="spellStart"/>
+      <w:r>
+        <w:rPr>
+          <w:rFonts w:asciiTheme="minorHAnsi" w:hAnsiTheme="minorHAnsi" w:cstheme="minorHAnsi"/>
+          <w:lang w:val="en-US"/>
+        </w:rPr>
+        <w:t>Creazione</w:t>
+      </w:r>
+      <w:proofErr w:type="spellEnd"/>
+      <w:r>
+        <w:rPr>
+          <w:rFonts w:asciiTheme="minorHAnsi" w:hAnsiTheme="minorHAnsi" w:cstheme="minorHAnsi"/>
+          <w:lang w:val="en-US"/>
+        </w:rPr>
+        <w:t xml:space="preserve"> </w:t>
+      </w:r>
+      <w:proofErr w:type="spellStart"/>
+      <w:r>
+        <w:rPr>
+          <w:rFonts w:asciiTheme="minorHAnsi" w:hAnsiTheme="minorHAnsi" w:cstheme="minorHAnsi"/>
+          <w:lang w:val="en-US"/>
+        </w:rPr>
+        <w:t>modifica</w:t>
+      </w:r>
+      <w:proofErr w:type="spellEnd"/>
+      <w:r>
+        <w:rPr>
+          <w:rFonts w:asciiTheme="minorHAnsi" w:hAnsiTheme="minorHAnsi" w:cstheme="minorHAnsi"/>
+          <w:lang w:val="en-US"/>
+        </w:rPr>
+        <w:t xml:space="preserve"> </w:t>
+      </w:r>
+      <w:proofErr w:type="spellStart"/>
+      <w:r>
+        <w:rPr>
+          <w:rFonts w:asciiTheme="minorHAnsi" w:hAnsiTheme="minorHAnsi" w:cstheme="minorHAnsi"/>
+          <w:lang w:val="en-US"/>
+        </w:rPr>
+        <w:t>profilo</w:t>
+      </w:r>
+      <w:proofErr w:type="spellEnd"/>
+      <w:r>
+        <w:rPr>
+          <w:rFonts w:asciiTheme="minorHAnsi" w:hAnsiTheme="minorHAnsi" w:cstheme="minorHAnsi"/>
+          <w:lang w:val="en-US"/>
+        </w:rPr>
+        <w:t xml:space="preserve"> </w:t>
+      </w:r>
+      <w:proofErr w:type="spellStart"/>
+      <w:r>
+        <w:rPr>
+          <w:rFonts w:asciiTheme="minorHAnsi" w:hAnsiTheme="minorHAnsi" w:cstheme="minorHAnsi"/>
+          <w:lang w:val="en-US"/>
+        </w:rPr>
+        <w:t>utente</w:t>
+      </w:r>
+      <w:proofErr w:type="spellEnd"/>
+    </w:p>
+    <w:p>
+      <w:pPr>
+        <w:jc w:val="center"/>
+        <w:rPr>
+          <w:rFonts w:asciiTheme="minorHAnsi" w:hAnsiTheme="minorHAnsi" w:cstheme="minorHAnsi"/>
+          <w:lang w:val="en-US"/>
+        </w:rPr>
+      </w:pPr>
+      <w:r>
+        <w:rPr>
+          <w:rFonts w:asciiTheme="minorHAnsi" w:hAnsiTheme="minorHAnsi" w:cstheme="minorHAnsi"/>
+          <w:noProof/>
           <w:lang w:val="en-US"/>
         </w:rPr>
         <w:lastRenderedPageBreak/>
-        <w:t xml:space="preserve">FlowChart </w:t>
-      </w:r>
-      <w:r>
-        <w:rPr>
-          <w:rFonts w:asciiTheme="minorHAnsi" w:hAnsiTheme="minorHAnsi" w:cstheme="minorHAnsi"/>
-          <w:lang w:val="en-US"/>
-        </w:rPr>
-        <w:t>Creazione modifica profilo utente</w:t>
-      </w:r>
-    </w:p>
-    <w:p>
-      <w:pPr>
-        <w:jc w:val="center"/>
-        <w:rPr>
-          <w:rFonts w:asciiTheme="minorHAnsi" w:hAnsiTheme="minorHAnsi" w:cstheme="minorHAnsi"/>
-          <w:lang w:val="en-US"/>
-        </w:rPr>
-      </w:pPr>
-      <w:r>
-        <w:rPr>
-          <w:rFonts w:asciiTheme="minorHAnsi" w:hAnsiTheme="minorHAnsi" w:cstheme="minorHAnsi"/>
-          <w:noProof/>
-          <w:lang w:val="en-US"/>
-        </w:rPr>
         <w:drawing>
           <wp:inline distT="0" distB="0" distL="0" distR="0" wp14:anchorId="744EFAD8" wp14:editId="50806438">
             <wp:extent cx="4986068" cy="8376594"/>
@@ -16078,24 +17016,33 @@
           <w:rFonts w:asciiTheme="minorHAnsi" w:hAnsiTheme="minorHAnsi" w:cstheme="minorHAnsi"/>
           <w:lang w:val="en-US"/>
         </w:rPr>
+        <w:t xml:space="preserve">Flowchart menu </w:t>
+      </w:r>
+      <w:proofErr w:type="spellStart"/>
+      <w:r>
+        <w:rPr>
+          <w:rFonts w:asciiTheme="minorHAnsi" w:hAnsiTheme="minorHAnsi" w:cstheme="minorHAnsi"/>
+          <w:lang w:val="en-US"/>
+        </w:rPr>
+        <w:t>opzioni</w:t>
+      </w:r>
+      <w:proofErr w:type="spellEnd"/>
+    </w:p>
+    <w:p>
+      <w:pPr>
+        <w:jc w:val="center"/>
+        <w:rPr>
+          <w:rFonts w:asciiTheme="minorHAnsi" w:hAnsiTheme="minorHAnsi" w:cstheme="minorHAnsi"/>
+          <w:lang w:val="en-US"/>
+        </w:rPr>
+      </w:pPr>
+      <w:r>
+        <w:rPr>
+          <w:rFonts w:asciiTheme="minorHAnsi" w:hAnsiTheme="minorHAnsi" w:cstheme="minorHAnsi"/>
+          <w:noProof/>
+          <w:lang w:val="en-US"/>
+        </w:rPr>
         <w:lastRenderedPageBreak/>
-        <w:t>Flowchart menu opzioni</w:t>
-      </w:r>
-    </w:p>
-    <w:p>
-      <w:pPr>
-        <w:jc w:val="center"/>
-        <w:rPr>
-          <w:rFonts w:asciiTheme="minorHAnsi" w:hAnsiTheme="minorHAnsi" w:cstheme="minorHAnsi"/>
-          <w:lang w:val="en-US"/>
-        </w:rPr>
-      </w:pPr>
-      <w:r>
-        <w:rPr>
-          <w:rFonts w:asciiTheme="minorHAnsi" w:hAnsiTheme="minorHAnsi" w:cstheme="minorHAnsi"/>
-          <w:noProof/>
-          <w:lang w:val="en-US"/>
-        </w:rPr>
         <w:drawing>
           <wp:inline distT="0" distB="0" distL="0" distR="0" wp14:anchorId="67F9C46E" wp14:editId="0A64A3D5">
             <wp:extent cx="6116320" cy="4373245"/>
@@ -16354,7 +17301,24 @@
           <w:rFonts w:asciiTheme="minorHAnsi" w:hAnsiTheme="minorHAnsi" w:cstheme="minorHAnsi"/>
           <w:lang w:val="en-US"/>
         </w:rPr>
-        <w:t>Flowchart del livello 0.</w:t>
+        <w:lastRenderedPageBreak/>
+        <w:t xml:space="preserve">Flowchart del </w:t>
+      </w:r>
+      <w:proofErr w:type="spellStart"/>
+      <w:r>
+        <w:rPr>
+          <w:rFonts w:asciiTheme="minorHAnsi" w:hAnsiTheme="minorHAnsi" w:cstheme="minorHAnsi"/>
+          <w:lang w:val="en-US"/>
+        </w:rPr>
+        <w:t>livello</w:t>
+      </w:r>
+      <w:proofErr w:type="spellEnd"/>
+      <w:r>
+        <w:rPr>
+          <w:rFonts w:asciiTheme="minorHAnsi" w:hAnsiTheme="minorHAnsi" w:cstheme="minorHAnsi"/>
+          <w:lang w:val="en-US"/>
+        </w:rPr>
+        <w:t xml:space="preserve"> 0.</w:t>
       </w:r>
     </w:p>
     <w:p>
@@ -16565,7 +17529,24 @@
           <w:rFonts w:asciiTheme="minorHAnsi" w:hAnsiTheme="minorHAnsi" w:cstheme="minorHAnsi"/>
           <w:lang w:val="en-US"/>
         </w:rPr>
-        <w:t>Flowchart del livello 1.</w:t>
+        <w:lastRenderedPageBreak/>
+        <w:t xml:space="preserve">Flowchart del </w:t>
+      </w:r>
+      <w:proofErr w:type="spellStart"/>
+      <w:r>
+        <w:rPr>
+          <w:rFonts w:asciiTheme="minorHAnsi" w:hAnsiTheme="minorHAnsi" w:cstheme="minorHAnsi"/>
+          <w:lang w:val="en-US"/>
+        </w:rPr>
+        <w:t>livello</w:t>
+      </w:r>
+      <w:proofErr w:type="spellEnd"/>
+      <w:r>
+        <w:rPr>
+          <w:rFonts w:asciiTheme="minorHAnsi" w:hAnsiTheme="minorHAnsi" w:cstheme="minorHAnsi"/>
+          <w:lang w:val="en-US"/>
+        </w:rPr>
+        <w:t xml:space="preserve"> 1.</w:t>
       </w:r>
     </w:p>
     <w:p>
@@ -16642,24 +17623,40 @@
           <w:rFonts w:asciiTheme="minorHAnsi" w:hAnsiTheme="minorHAnsi" w:cstheme="minorHAnsi"/>
           <w:lang w:val="en-US"/>
         </w:rPr>
+        <w:t xml:space="preserve">Flowchart del </w:t>
+      </w:r>
+      <w:proofErr w:type="spellStart"/>
+      <w:r>
+        <w:rPr>
+          <w:rFonts w:asciiTheme="minorHAnsi" w:hAnsiTheme="minorHAnsi" w:cstheme="minorHAnsi"/>
+          <w:lang w:val="en-US"/>
+        </w:rPr>
+        <w:t>livello</w:t>
+      </w:r>
+      <w:proofErr w:type="spellEnd"/>
+      <w:r>
+        <w:rPr>
+          <w:rFonts w:asciiTheme="minorHAnsi" w:hAnsiTheme="minorHAnsi" w:cstheme="minorHAnsi"/>
+          <w:lang w:val="en-US"/>
+        </w:rPr>
+        <w:t xml:space="preserve"> 2.</w:t>
+      </w:r>
+    </w:p>
+    <w:p>
+      <w:pPr>
+        <w:jc w:val="center"/>
+        <w:rPr>
+          <w:rFonts w:asciiTheme="minorHAnsi" w:hAnsiTheme="minorHAnsi" w:cstheme="minorHAnsi"/>
+          <w:lang w:val="en-US"/>
+        </w:rPr>
+      </w:pPr>
+      <w:r>
+        <w:rPr>
+          <w:rFonts w:asciiTheme="minorHAnsi" w:hAnsiTheme="minorHAnsi" w:cstheme="minorHAnsi"/>
+          <w:noProof/>
+          <w:lang w:val="en-US"/>
+        </w:rPr>
         <w:lastRenderedPageBreak/>
-        <w:t>Flowchart del livello 2.</w:t>
-      </w:r>
-    </w:p>
-    <w:p>
-      <w:pPr>
-        <w:jc w:val="center"/>
-        <w:rPr>
-          <w:rFonts w:asciiTheme="minorHAnsi" w:hAnsiTheme="minorHAnsi" w:cstheme="minorHAnsi"/>
-          <w:lang w:val="en-US"/>
-        </w:rPr>
-      </w:pPr>
-      <w:r>
-        <w:rPr>
-          <w:rFonts w:asciiTheme="minorHAnsi" w:hAnsiTheme="minorHAnsi" w:cstheme="minorHAnsi"/>
-          <w:noProof/>
-          <w:lang w:val="en-US"/>
-        </w:rPr>
         <w:drawing>
           <wp:inline distT="0" distB="0" distL="0" distR="0" wp14:anchorId="51914834" wp14:editId="3FD74D6E">
             <wp:extent cx="4889157" cy="7953555"/>
@@ -16737,9 +17734,33 @@
           <w:rFonts w:asciiTheme="minorHAnsi" w:hAnsiTheme="minorHAnsi" w:cstheme="minorHAnsi"/>
           <w:lang w:val="en-US"/>
         </w:rPr>
-        <w:lastRenderedPageBreak/>
-        <w:t>Flowchart visualizzazione ingredient piatto</w:t>
-      </w:r>
+        <w:t xml:space="preserve">Flowchart </w:t>
+      </w:r>
+      <w:proofErr w:type="spellStart"/>
+      <w:r>
+        <w:rPr>
+          <w:rFonts w:asciiTheme="minorHAnsi" w:hAnsiTheme="minorHAnsi" w:cstheme="minorHAnsi"/>
+          <w:lang w:val="en-US"/>
+        </w:rPr>
+        <w:t>visualizzazione</w:t>
+      </w:r>
+      <w:proofErr w:type="spellEnd"/>
+      <w:r>
+        <w:rPr>
+          <w:rFonts w:asciiTheme="minorHAnsi" w:hAnsiTheme="minorHAnsi" w:cstheme="minorHAnsi"/>
+          <w:lang w:val="en-US"/>
+        </w:rPr>
+        <w:t xml:space="preserve"> ingredient </w:t>
+      </w:r>
+      <w:proofErr w:type="spellStart"/>
+      <w:r>
+        <w:rPr>
+          <w:rFonts w:asciiTheme="minorHAnsi" w:hAnsiTheme="minorHAnsi" w:cstheme="minorHAnsi"/>
+          <w:lang w:val="en-US"/>
+        </w:rPr>
+        <w:t>piatto</w:t>
+      </w:r>
+      <w:proofErr w:type="spellEnd"/>
     </w:p>
     <w:p>
       <w:pPr>
@@ -16756,6 +17777,7 @@
           <w:noProof/>
           <w:lang w:val="en-US"/>
         </w:rPr>
+        <w:lastRenderedPageBreak/>
         <w:drawing>
           <wp:inline distT="0" distB="0" distL="0" distR="0" wp14:anchorId="1B9225FF" wp14:editId="6289E9A3">
             <wp:extent cx="2621280" cy="5745480"/>
@@ -16823,8 +17845,97 @@
           <w:rFonts w:asciiTheme="minorHAnsi" w:hAnsiTheme="minorHAnsi" w:cstheme="minorHAnsi"/>
           <w:lang w:val="en-US"/>
         </w:rPr>
-        <w:t>Flowchart visualizzazione patologie compatibili e piatti realizzabili con l’ingrediente</w:t>
-      </w:r>
+        <w:t xml:space="preserve">Flowchart </w:t>
+      </w:r>
+      <w:proofErr w:type="spellStart"/>
+      <w:r>
+        <w:rPr>
+          <w:rFonts w:asciiTheme="minorHAnsi" w:hAnsiTheme="minorHAnsi" w:cstheme="minorHAnsi"/>
+          <w:lang w:val="en-US"/>
+        </w:rPr>
+        <w:t>visualizzazione</w:t>
+      </w:r>
+      <w:proofErr w:type="spellEnd"/>
+      <w:r>
+        <w:rPr>
+          <w:rFonts w:asciiTheme="minorHAnsi" w:hAnsiTheme="minorHAnsi" w:cstheme="minorHAnsi"/>
+          <w:lang w:val="en-US"/>
+        </w:rPr>
+        <w:t xml:space="preserve"> </w:t>
+      </w:r>
+      <w:proofErr w:type="spellStart"/>
+      <w:r>
+        <w:rPr>
+          <w:rFonts w:asciiTheme="minorHAnsi" w:hAnsiTheme="minorHAnsi" w:cstheme="minorHAnsi"/>
+          <w:lang w:val="en-US"/>
+        </w:rPr>
+        <w:t>patologie</w:t>
+      </w:r>
+      <w:proofErr w:type="spellEnd"/>
+      <w:r>
+        <w:rPr>
+          <w:rFonts w:asciiTheme="minorHAnsi" w:hAnsiTheme="minorHAnsi" w:cstheme="minorHAnsi"/>
+          <w:lang w:val="en-US"/>
+        </w:rPr>
+        <w:t xml:space="preserve"> </w:t>
+      </w:r>
+      <w:proofErr w:type="spellStart"/>
+      <w:r>
+        <w:rPr>
+          <w:rFonts w:asciiTheme="minorHAnsi" w:hAnsiTheme="minorHAnsi" w:cstheme="minorHAnsi"/>
+          <w:lang w:val="en-US"/>
+        </w:rPr>
+        <w:t>compatibili</w:t>
+      </w:r>
+      <w:proofErr w:type="spellEnd"/>
+      <w:r>
+        <w:rPr>
+          <w:rFonts w:asciiTheme="minorHAnsi" w:hAnsiTheme="minorHAnsi" w:cstheme="minorHAnsi"/>
+          <w:lang w:val="en-US"/>
+        </w:rPr>
+        <w:t xml:space="preserve"> e </w:t>
+      </w:r>
+      <w:proofErr w:type="spellStart"/>
+      <w:r>
+        <w:rPr>
+          <w:rFonts w:asciiTheme="minorHAnsi" w:hAnsiTheme="minorHAnsi" w:cstheme="minorHAnsi"/>
+          <w:lang w:val="en-US"/>
+        </w:rPr>
+        <w:t>piatti</w:t>
+      </w:r>
+      <w:proofErr w:type="spellEnd"/>
+      <w:r>
+        <w:rPr>
+          <w:rFonts w:asciiTheme="minorHAnsi" w:hAnsiTheme="minorHAnsi" w:cstheme="minorHAnsi"/>
+          <w:lang w:val="en-US"/>
+        </w:rPr>
+        <w:t xml:space="preserve"> </w:t>
+      </w:r>
+      <w:proofErr w:type="spellStart"/>
+      <w:r>
+        <w:rPr>
+          <w:rFonts w:asciiTheme="minorHAnsi" w:hAnsiTheme="minorHAnsi" w:cstheme="minorHAnsi"/>
+          <w:lang w:val="en-US"/>
+        </w:rPr>
+        <w:t>realizzabili</w:t>
+      </w:r>
+      <w:proofErr w:type="spellEnd"/>
+      <w:r>
+        <w:rPr>
+          <w:rFonts w:asciiTheme="minorHAnsi" w:hAnsiTheme="minorHAnsi" w:cstheme="minorHAnsi"/>
+          <w:lang w:val="en-US"/>
+        </w:rPr>
+        <w:t xml:space="preserve"> con </w:t>
+      </w:r>
+      <w:proofErr w:type="spellStart"/>
+      <w:r>
+        <w:rPr>
+          <w:rFonts w:asciiTheme="minorHAnsi" w:hAnsiTheme="minorHAnsi" w:cstheme="minorHAnsi"/>
+          <w:lang w:val="en-US"/>
+        </w:rPr>
+        <w:t>l’ingrediente</w:t>
+      </w:r>
+      <w:proofErr w:type="spellEnd"/>
     </w:p>
     <w:p>
       <w:pPr>
@@ -16932,8 +18043,17 @@
           <w:rFonts w:asciiTheme="minorHAnsi" w:hAnsiTheme="minorHAnsi" w:cstheme="minorHAnsi"/>
           <w:lang w:val="en-US"/>
         </w:rPr>
-        <w:t>Menu iniziale</w:t>
-      </w:r>
+        <w:t xml:space="preserve">Menu </w:t>
+      </w:r>
+      <w:proofErr w:type="spellStart"/>
+      <w:r>
+        <w:rPr>
+          <w:rFonts w:asciiTheme="minorHAnsi" w:hAnsiTheme="minorHAnsi" w:cstheme="minorHAnsi"/>
+          <w:lang w:val="en-US"/>
+        </w:rPr>
+        <w:t>iniziale</w:t>
+      </w:r>
+      <w:proofErr w:type="spellEnd"/>
       <w:r>
         <w:rPr>
           <w:rFonts w:asciiTheme="minorHAnsi" w:hAnsiTheme="minorHAnsi" w:cstheme="minorHAnsi"/>
@@ -17035,8 +18155,16 @@
         <w:rPr>
           <w:rFonts w:asciiTheme="minorHAnsi" w:hAnsiTheme="minorHAnsi" w:cstheme="minorHAnsi"/>
         </w:rPr>
-        <w:t>Font: Roboto-Bold</w:t>
-      </w:r>
+        <w:t xml:space="preserve">Font: </w:t>
+      </w:r>
+      <w:proofErr w:type="spellStart"/>
+      <w:r>
+        <w:rPr>
+          <w:rFonts w:asciiTheme="minorHAnsi" w:hAnsiTheme="minorHAnsi" w:cstheme="minorHAnsi"/>
+        </w:rPr>
+        <w:t>Roboto-Bold</w:t>
+      </w:r>
+      <w:proofErr w:type="spellEnd"/>
     </w:p>
     <w:p>
       <w:pPr>
@@ -17314,8 +18442,16 @@
         <w:rPr>
           <w:rFonts w:asciiTheme="minorHAnsi" w:hAnsiTheme="minorHAnsi" w:cstheme="minorHAnsi"/>
         </w:rPr>
-        <w:t>Font: Roboto-Bold</w:t>
-      </w:r>
+        <w:t xml:space="preserve">Font: </w:t>
+      </w:r>
+      <w:proofErr w:type="spellStart"/>
+      <w:r>
+        <w:rPr>
+          <w:rFonts w:asciiTheme="minorHAnsi" w:hAnsiTheme="minorHAnsi" w:cstheme="minorHAnsi"/>
+        </w:rPr>
+        <w:t>Roboto-Bold</w:t>
+      </w:r>
+      <w:proofErr w:type="spellEnd"/>
     </w:p>
     <w:p>
       <w:pPr>
@@ -17376,6 +18512,7 @@
           <w:rFonts w:asciiTheme="minorHAnsi" w:hAnsiTheme="minorHAnsi" w:cstheme="minorHAnsi"/>
         </w:rPr>
       </w:pPr>
+      <w:proofErr w:type="spellStart"/>
       <w:r>
         <w:rPr>
           <w:rFonts w:asciiTheme="minorHAnsi" w:hAnsiTheme="minorHAnsi" w:cstheme="minorHAnsi"/>
@@ -17383,6 +18520,7 @@
         </w:rPr>
         <w:t>Crediti</w:t>
       </w:r>
+      <w:proofErr w:type="spellEnd"/>
     </w:p>
     <w:p>
       <w:pPr>
@@ -17462,6 +18600,7 @@
           <w:lang w:val="en-US"/>
         </w:rPr>
       </w:pPr>
+      <w:proofErr w:type="spellStart"/>
       <w:r>
         <w:rPr>
           <w:rFonts w:asciiTheme="minorHAnsi" w:hAnsiTheme="minorHAnsi" w:cstheme="minorHAnsi"/>
@@ -17469,6 +18608,7 @@
         </w:rPr>
         <w:t>Classifica</w:t>
       </w:r>
+      <w:proofErr w:type="spellEnd"/>
     </w:p>
     <w:p>
       <w:pPr>
@@ -17587,15 +18727,33 @@
           <w:rFonts w:asciiTheme="minorHAnsi" w:hAnsiTheme="minorHAnsi" w:cstheme="minorHAnsi"/>
           <w:lang w:val="en-US"/>
         </w:rPr>
-        <w:t>Menu suggerimenti</w:t>
-      </w:r>
-      <w:r>
-        <w:rPr>
-          <w:rFonts w:asciiTheme="minorHAnsi" w:hAnsiTheme="minorHAnsi" w:cstheme="minorHAnsi"/>
-          <w:lang w:val="en-US"/>
-        </w:rPr>
-        <w:t xml:space="preserve"> piatto</w:t>
-      </w:r>
+        <w:t xml:space="preserve">Menu </w:t>
+      </w:r>
+      <w:proofErr w:type="spellStart"/>
+      <w:r>
+        <w:rPr>
+          <w:rFonts w:asciiTheme="minorHAnsi" w:hAnsiTheme="minorHAnsi" w:cstheme="minorHAnsi"/>
+          <w:lang w:val="en-US"/>
+        </w:rPr>
+        <w:t>suggerimenti</w:t>
+      </w:r>
+      <w:proofErr w:type="spellEnd"/>
+      <w:r>
+        <w:rPr>
+          <w:rFonts w:asciiTheme="minorHAnsi" w:hAnsiTheme="minorHAnsi" w:cstheme="minorHAnsi"/>
+          <w:lang w:val="en-US"/>
+        </w:rPr>
+        <w:t xml:space="preserve"> </w:t>
+      </w:r>
+      <w:proofErr w:type="spellStart"/>
+      <w:r>
+        <w:rPr>
+          <w:rFonts w:asciiTheme="minorHAnsi" w:hAnsiTheme="minorHAnsi" w:cstheme="minorHAnsi"/>
+          <w:lang w:val="en-US"/>
+        </w:rPr>
+        <w:t>piatto</w:t>
+      </w:r>
+      <w:proofErr w:type="spellEnd"/>
     </w:p>
     <w:p>
       <w:pPr>
@@ -17759,8 +18917,33 @@
           <w:rFonts w:asciiTheme="minorHAnsi" w:hAnsiTheme="minorHAnsi" w:cstheme="minorHAnsi"/>
           <w:lang w:val="en-US"/>
         </w:rPr>
-        <w:t>Menu suggeriementi gioco</w:t>
-      </w:r>
+        <w:t xml:space="preserve">Menu </w:t>
+      </w:r>
+      <w:proofErr w:type="spellStart"/>
+      <w:r>
+        <w:rPr>
+          <w:rFonts w:asciiTheme="minorHAnsi" w:hAnsiTheme="minorHAnsi" w:cstheme="minorHAnsi"/>
+          <w:lang w:val="en-US"/>
+        </w:rPr>
+        <w:t>suggeriementi</w:t>
+      </w:r>
+      <w:proofErr w:type="spellEnd"/>
+      <w:r>
+        <w:rPr>
+          <w:rFonts w:asciiTheme="minorHAnsi" w:hAnsiTheme="minorHAnsi" w:cstheme="minorHAnsi"/>
+          <w:lang w:val="en-US"/>
+        </w:rPr>
+        <w:t xml:space="preserve"> </w:t>
+      </w:r>
+      <w:proofErr w:type="spellStart"/>
+      <w:r>
+        <w:rPr>
+          <w:rFonts w:asciiTheme="minorHAnsi" w:hAnsiTheme="minorHAnsi" w:cstheme="minorHAnsi"/>
+          <w:lang w:val="en-US"/>
+        </w:rPr>
+        <w:t>gioco</w:t>
+      </w:r>
+      <w:proofErr w:type="spellEnd"/>
     </w:p>
     <w:p>
       <w:pPr>
@@ -18862,8 +20045,30 @@
         <w:rPr>
           <w:rFonts w:asciiTheme="minorHAnsi" w:hAnsiTheme="minorHAnsi" w:cstheme="minorHAnsi"/>
         </w:rPr>
-        <w:t xml:space="preserve"> nutriScore e l’ecoScore</w:t>
-      </w:r>
+        <w:t xml:space="preserve"> </w:t>
+      </w:r>
+      <w:proofErr w:type="spellStart"/>
+      <w:r>
+        <w:rPr>
+          <w:rFonts w:asciiTheme="minorHAnsi" w:hAnsiTheme="minorHAnsi" w:cstheme="minorHAnsi"/>
+        </w:rPr>
+        <w:t>nutriScore</w:t>
+      </w:r>
+      <w:proofErr w:type="spellEnd"/>
+      <w:r>
+        <w:rPr>
+          <w:rFonts w:asciiTheme="minorHAnsi" w:hAnsiTheme="minorHAnsi" w:cstheme="minorHAnsi"/>
+        </w:rPr>
+        <w:t xml:space="preserve"> e l’</w:t>
+      </w:r>
+      <w:proofErr w:type="spellStart"/>
+      <w:r>
+        <w:rPr>
+          <w:rFonts w:asciiTheme="minorHAnsi" w:hAnsiTheme="minorHAnsi" w:cstheme="minorHAnsi"/>
+        </w:rPr>
+        <w:t>ecoScore</w:t>
+      </w:r>
+      <w:proofErr w:type="spellEnd"/>
       <w:r>
         <w:rPr>
           <w:rFonts w:asciiTheme="minorHAnsi" w:hAnsiTheme="minorHAnsi" w:cstheme="minorHAnsi"/>
@@ -19096,7 +20301,35 @@
         <w:rPr>
           <w:rFonts w:asciiTheme="minorHAnsi" w:hAnsiTheme="minorHAnsi" w:cstheme="minorHAnsi"/>
         </w:rPr>
-        <w:t xml:space="preserve">bonus in base al nutriScore e all’ecoScore che partono da -10 percento nel caso peggiore </w:t>
+        <w:t xml:space="preserve">bonus in base al </w:t>
+      </w:r>
+      <w:proofErr w:type="spellStart"/>
+      <w:r>
+        <w:rPr>
+          <w:rFonts w:asciiTheme="minorHAnsi" w:hAnsiTheme="minorHAnsi" w:cstheme="minorHAnsi"/>
+        </w:rPr>
+        <w:t>nutriScore</w:t>
+      </w:r>
+      <w:proofErr w:type="spellEnd"/>
+      <w:r>
+        <w:rPr>
+          <w:rFonts w:asciiTheme="minorHAnsi" w:hAnsiTheme="minorHAnsi" w:cstheme="minorHAnsi"/>
+        </w:rPr>
+        <w:t xml:space="preserve"> e all’</w:t>
+      </w:r>
+      <w:proofErr w:type="spellStart"/>
+      <w:r>
+        <w:rPr>
+          <w:rFonts w:asciiTheme="minorHAnsi" w:hAnsiTheme="minorHAnsi" w:cstheme="minorHAnsi"/>
+        </w:rPr>
+        <w:t>ecoScore</w:t>
+      </w:r>
+      <w:proofErr w:type="spellEnd"/>
+      <w:r>
+        <w:rPr>
+          <w:rFonts w:asciiTheme="minorHAnsi" w:hAnsiTheme="minorHAnsi" w:cstheme="minorHAnsi"/>
+        </w:rPr>
+        <w:t xml:space="preserve"> che partono da -10 percento nel caso peggiore </w:t>
       </w:r>
       <w:r>
         <w:rPr>
@@ -19120,7 +20353,21 @@
         <w:rPr>
           <w:rFonts w:asciiTheme="minorHAnsi" w:hAnsiTheme="minorHAnsi" w:cstheme="minorHAnsi"/>
         </w:rPr>
-        <w:t xml:space="preserve"> nel caso in cui il giocatore dovesse decidere di servire un piatto con il nutriScore più alto ma allo stesso tempo questo piatto inquina molto il punteggio </w:t>
+        <w:t xml:space="preserve"> nel caso in cui il giocatore dovesse decidere di servire un piatto con il </w:t>
+      </w:r>
+      <w:proofErr w:type="spellStart"/>
+      <w:r>
+        <w:rPr>
+          <w:rFonts w:asciiTheme="minorHAnsi" w:hAnsiTheme="minorHAnsi" w:cstheme="minorHAnsi"/>
+        </w:rPr>
+        <w:t>nutriScore</w:t>
+      </w:r>
+      <w:proofErr w:type="spellEnd"/>
+      <w:r>
+        <w:rPr>
+          <w:rFonts w:asciiTheme="minorHAnsi" w:hAnsiTheme="minorHAnsi" w:cstheme="minorHAnsi"/>
+        </w:rPr>
+        <w:t xml:space="preserve"> più alto ma allo stesso tempo questo piatto inquina molto il punteggio </w:t>
       </w:r>
       <w:r>
         <w:rPr>
@@ -19236,8 +20483,30 @@
         <w:rPr>
           <w:rFonts w:asciiTheme="minorHAnsi" w:hAnsiTheme="minorHAnsi" w:cstheme="minorHAnsi"/>
         </w:rPr>
-        <w:t xml:space="preserve"> migliori, sia dal punto di vista dell’affinità le patologie che dal punto di vista del nutriScore e dell’ecoScore</w:t>
-      </w:r>
+        <w:t xml:space="preserve"> migliori, sia dal punto di vista dell’affinità le patologie che dal punto di vista del </w:t>
+      </w:r>
+      <w:proofErr w:type="spellStart"/>
+      <w:r>
+        <w:rPr>
+          <w:rFonts w:asciiTheme="minorHAnsi" w:hAnsiTheme="minorHAnsi" w:cstheme="minorHAnsi"/>
+        </w:rPr>
+        <w:t>nutriScore</w:t>
+      </w:r>
+      <w:proofErr w:type="spellEnd"/>
+      <w:r>
+        <w:rPr>
+          <w:rFonts w:asciiTheme="minorHAnsi" w:hAnsiTheme="minorHAnsi" w:cstheme="minorHAnsi"/>
+        </w:rPr>
+        <w:t xml:space="preserve"> e dell’</w:t>
+      </w:r>
+      <w:proofErr w:type="spellStart"/>
+      <w:r>
+        <w:rPr>
+          <w:rFonts w:asciiTheme="minorHAnsi" w:hAnsiTheme="minorHAnsi" w:cstheme="minorHAnsi"/>
+        </w:rPr>
+        <w:t>ecoScore</w:t>
+      </w:r>
+      <w:proofErr w:type="spellEnd"/>
       <w:r>
         <w:rPr>
           <w:rFonts w:asciiTheme="minorHAnsi" w:hAnsiTheme="minorHAnsi" w:cstheme="minorHAnsi"/>
@@ -19393,12 +20662,21 @@
           <w:lang w:val="en-US"/>
         </w:rPr>
       </w:pPr>
-      <w:r>
-        <w:rPr>
-          <w:rFonts w:asciiTheme="minorHAnsi" w:hAnsiTheme="minorHAnsi" w:cstheme="minorHAnsi"/>
-          <w:lang w:val="en-US"/>
-        </w:rPr>
-        <w:t>Schermata in-game</w:t>
+      <w:proofErr w:type="spellStart"/>
+      <w:r>
+        <w:rPr>
+          <w:rFonts w:asciiTheme="minorHAnsi" w:hAnsiTheme="minorHAnsi" w:cstheme="minorHAnsi"/>
+          <w:lang w:val="en-US"/>
+        </w:rPr>
+        <w:t>Schermata</w:t>
+      </w:r>
+      <w:proofErr w:type="spellEnd"/>
+      <w:r>
+        <w:rPr>
+          <w:rFonts w:asciiTheme="minorHAnsi" w:hAnsiTheme="minorHAnsi" w:cstheme="minorHAnsi"/>
+          <w:lang w:val="en-US"/>
+        </w:rPr>
+        <w:t xml:space="preserve"> in-game</w:t>
       </w:r>
     </w:p>
     <w:p>
@@ -19498,13 +20776,31 @@
           <w:lang w:val="en-US"/>
         </w:rPr>
       </w:pPr>
-      <w:r>
-        <w:rPr>
-          <w:rFonts w:asciiTheme="minorHAnsi" w:hAnsiTheme="minorHAnsi" w:cstheme="minorHAnsi"/>
-          <w:lang w:val="en-US"/>
-        </w:rPr>
-        <w:t>Interazione con il cliente</w:t>
-      </w:r>
+      <w:proofErr w:type="spellStart"/>
+      <w:r>
+        <w:rPr>
+          <w:rFonts w:asciiTheme="minorHAnsi" w:hAnsiTheme="minorHAnsi" w:cstheme="minorHAnsi"/>
+          <w:lang w:val="en-US"/>
+        </w:rPr>
+        <w:t>Interazione</w:t>
+      </w:r>
+      <w:proofErr w:type="spellEnd"/>
+      <w:r>
+        <w:rPr>
+          <w:rFonts w:asciiTheme="minorHAnsi" w:hAnsiTheme="minorHAnsi" w:cstheme="minorHAnsi"/>
+          <w:lang w:val="en-US"/>
+        </w:rPr>
+        <w:t xml:space="preserve"> con il </w:t>
+      </w:r>
+      <w:proofErr w:type="spellStart"/>
+      <w:r>
+        <w:rPr>
+          <w:rFonts w:asciiTheme="minorHAnsi" w:hAnsiTheme="minorHAnsi" w:cstheme="minorHAnsi"/>
+          <w:lang w:val="en-US"/>
+        </w:rPr>
+        <w:t>cliente</w:t>
+      </w:r>
+      <w:proofErr w:type="spellEnd"/>
     </w:p>
     <w:p>
       <w:pPr>
@@ -19596,13 +20892,31 @@
           <w:lang w:val="en-US"/>
         </w:rPr>
       </w:pPr>
-      <w:r>
-        <w:rPr>
-          <w:rFonts w:asciiTheme="minorHAnsi" w:hAnsiTheme="minorHAnsi" w:cstheme="minorHAnsi"/>
-          <w:lang w:val="en-US"/>
-        </w:rPr>
-        <w:t>Interazione con il negozio</w:t>
-      </w:r>
+      <w:proofErr w:type="spellStart"/>
+      <w:r>
+        <w:rPr>
+          <w:rFonts w:asciiTheme="minorHAnsi" w:hAnsiTheme="minorHAnsi" w:cstheme="minorHAnsi"/>
+          <w:lang w:val="en-US"/>
+        </w:rPr>
+        <w:t>Interazione</w:t>
+      </w:r>
+      <w:proofErr w:type="spellEnd"/>
+      <w:r>
+        <w:rPr>
+          <w:rFonts w:asciiTheme="minorHAnsi" w:hAnsiTheme="minorHAnsi" w:cstheme="minorHAnsi"/>
+          <w:lang w:val="en-US"/>
+        </w:rPr>
+        <w:t xml:space="preserve"> con il </w:t>
+      </w:r>
+      <w:proofErr w:type="spellStart"/>
+      <w:r>
+        <w:rPr>
+          <w:rFonts w:asciiTheme="minorHAnsi" w:hAnsiTheme="minorHAnsi" w:cstheme="minorHAnsi"/>
+          <w:lang w:val="en-US"/>
+        </w:rPr>
+        <w:t>negozio</w:t>
+      </w:r>
+      <w:proofErr w:type="spellEnd"/>
     </w:p>
     <w:p>
       <w:pPr>
@@ -19693,13 +21007,47 @@
           <w:lang w:val="en-US"/>
         </w:rPr>
       </w:pPr>
-      <w:r>
-        <w:rPr>
-          <w:rFonts w:asciiTheme="minorHAnsi" w:hAnsiTheme="minorHAnsi" w:cstheme="minorHAnsi"/>
-          <w:lang w:val="en-US"/>
-        </w:rPr>
-        <w:t>Visualizzazione ingredienti piatto</w:t>
-      </w:r>
+      <w:proofErr w:type="spellStart"/>
+      <w:r>
+        <w:rPr>
+          <w:rFonts w:asciiTheme="minorHAnsi" w:hAnsiTheme="minorHAnsi" w:cstheme="minorHAnsi"/>
+          <w:lang w:val="en-US"/>
+        </w:rPr>
+        <w:t>Visualizzazione</w:t>
+      </w:r>
+      <w:proofErr w:type="spellEnd"/>
+      <w:r>
+        <w:rPr>
+          <w:rFonts w:asciiTheme="minorHAnsi" w:hAnsiTheme="minorHAnsi" w:cstheme="minorHAnsi"/>
+          <w:lang w:val="en-US"/>
+        </w:rPr>
+        <w:t xml:space="preserve"> </w:t>
+      </w:r>
+      <w:proofErr w:type="spellStart"/>
+      <w:r>
+        <w:rPr>
+          <w:rFonts w:asciiTheme="minorHAnsi" w:hAnsiTheme="minorHAnsi" w:cstheme="minorHAnsi"/>
+          <w:lang w:val="en-US"/>
+        </w:rPr>
+        <w:t>ingredienti</w:t>
+      </w:r>
+      <w:proofErr w:type="spellEnd"/>
+      <w:r>
+        <w:rPr>
+          <w:rFonts w:asciiTheme="minorHAnsi" w:hAnsiTheme="minorHAnsi" w:cstheme="minorHAnsi"/>
+          <w:lang w:val="en-US"/>
+        </w:rPr>
+        <w:t xml:space="preserve"> </w:t>
+      </w:r>
+      <w:proofErr w:type="spellStart"/>
+      <w:r>
+        <w:rPr>
+          <w:rFonts w:asciiTheme="minorHAnsi" w:hAnsiTheme="minorHAnsi" w:cstheme="minorHAnsi"/>
+          <w:lang w:val="en-US"/>
+        </w:rPr>
+        <w:t>piatto</w:t>
+      </w:r>
+      <w:proofErr w:type="spellEnd"/>
     </w:p>
     <w:p>
       <w:pPr>
@@ -19777,13 +21125,95 @@
           <w:lang w:val="en-US"/>
         </w:rPr>
       </w:pPr>
-      <w:r>
-        <w:rPr>
-          <w:rFonts w:asciiTheme="minorHAnsi" w:hAnsiTheme="minorHAnsi" w:cstheme="minorHAnsi"/>
-          <w:lang w:val="en-US"/>
-        </w:rPr>
-        <w:t>Visualizzazione patologie compatibili e piatti realizzabili con l’ingrediente</w:t>
-      </w:r>
+      <w:proofErr w:type="spellStart"/>
+      <w:r>
+        <w:rPr>
+          <w:rFonts w:asciiTheme="minorHAnsi" w:hAnsiTheme="minorHAnsi" w:cstheme="minorHAnsi"/>
+          <w:lang w:val="en-US"/>
+        </w:rPr>
+        <w:t>Visualizzazione</w:t>
+      </w:r>
+      <w:proofErr w:type="spellEnd"/>
+      <w:r>
+        <w:rPr>
+          <w:rFonts w:asciiTheme="minorHAnsi" w:hAnsiTheme="minorHAnsi" w:cstheme="minorHAnsi"/>
+          <w:lang w:val="en-US"/>
+        </w:rPr>
+        <w:t xml:space="preserve"> </w:t>
+      </w:r>
+      <w:proofErr w:type="spellStart"/>
+      <w:r>
+        <w:rPr>
+          <w:rFonts w:asciiTheme="minorHAnsi" w:hAnsiTheme="minorHAnsi" w:cstheme="minorHAnsi"/>
+          <w:lang w:val="en-US"/>
+        </w:rPr>
+        <w:t>patologie</w:t>
+      </w:r>
+      <w:proofErr w:type="spellEnd"/>
+      <w:r>
+        <w:rPr>
+          <w:rFonts w:asciiTheme="minorHAnsi" w:hAnsiTheme="minorHAnsi" w:cstheme="minorHAnsi"/>
+          <w:lang w:val="en-US"/>
+        </w:rPr>
+        <w:t xml:space="preserve"> </w:t>
+      </w:r>
+      <w:proofErr w:type="spellStart"/>
+      <w:r>
+        <w:rPr>
+          <w:rFonts w:asciiTheme="minorHAnsi" w:hAnsiTheme="minorHAnsi" w:cstheme="minorHAnsi"/>
+          <w:lang w:val="en-US"/>
+        </w:rPr>
+        <w:t>compatibili</w:t>
+      </w:r>
+      <w:proofErr w:type="spellEnd"/>
+      <w:r>
+        <w:rPr>
+          <w:rFonts w:asciiTheme="minorHAnsi" w:hAnsiTheme="minorHAnsi" w:cstheme="minorHAnsi"/>
+          <w:lang w:val="en-US"/>
+        </w:rPr>
+        <w:t xml:space="preserve"> e </w:t>
+      </w:r>
+      <w:proofErr w:type="spellStart"/>
+      <w:r>
+        <w:rPr>
+          <w:rFonts w:asciiTheme="minorHAnsi" w:hAnsiTheme="minorHAnsi" w:cstheme="minorHAnsi"/>
+          <w:lang w:val="en-US"/>
+        </w:rPr>
+        <w:t>piatti</w:t>
+      </w:r>
+      <w:proofErr w:type="spellEnd"/>
+      <w:r>
+        <w:rPr>
+          <w:rFonts w:asciiTheme="minorHAnsi" w:hAnsiTheme="minorHAnsi" w:cstheme="minorHAnsi"/>
+          <w:lang w:val="en-US"/>
+        </w:rPr>
+        <w:t xml:space="preserve"> </w:t>
+      </w:r>
+      <w:proofErr w:type="spellStart"/>
+      <w:r>
+        <w:rPr>
+          <w:rFonts w:asciiTheme="minorHAnsi" w:hAnsiTheme="minorHAnsi" w:cstheme="minorHAnsi"/>
+          <w:lang w:val="en-US"/>
+        </w:rPr>
+        <w:t>realizzabili</w:t>
+      </w:r>
+      <w:proofErr w:type="spellEnd"/>
+      <w:r>
+        <w:rPr>
+          <w:rFonts w:asciiTheme="minorHAnsi" w:hAnsiTheme="minorHAnsi" w:cstheme="minorHAnsi"/>
+          <w:lang w:val="en-US"/>
+        </w:rPr>
+        <w:t xml:space="preserve"> con </w:t>
+      </w:r>
+      <w:proofErr w:type="spellStart"/>
+      <w:r>
+        <w:rPr>
+          <w:rFonts w:asciiTheme="minorHAnsi" w:hAnsiTheme="minorHAnsi" w:cstheme="minorHAnsi"/>
+          <w:lang w:val="en-US"/>
+        </w:rPr>
+        <w:t>l’ingrediente</w:t>
+      </w:r>
+      <w:proofErr w:type="spellEnd"/>
     </w:p>
     <w:p>
       <w:r>
@@ -20360,7 +21790,21 @@
         <w:rPr>
           <w:rFonts w:asciiTheme="minorHAnsi" w:hAnsiTheme="minorHAnsi"/>
         </w:rPr>
-        <w:t>processore: AMD Ryzen 5 5600X</w:t>
+        <w:t xml:space="preserve">processore: AMD </w:t>
+      </w:r>
+      <w:proofErr w:type="spellStart"/>
+      <w:r>
+        <w:rPr>
+          <w:rFonts w:asciiTheme="minorHAnsi" w:hAnsiTheme="minorHAnsi"/>
+        </w:rPr>
+        <w:t>Ryzen</w:t>
+      </w:r>
+      <w:proofErr w:type="spellEnd"/>
+      <w:r>
+        <w:rPr>
+          <w:rFonts w:asciiTheme="minorHAnsi" w:hAnsiTheme="minorHAnsi"/>
+        </w:rPr>
+        <w:t xml:space="preserve"> 5 5600X</w:t>
       </w:r>
     </w:p>
     <w:p>
@@ -20509,7 +21953,21 @@
         <w:rPr>
           <w:rFonts w:asciiTheme="minorHAnsi" w:hAnsiTheme="minorHAnsi"/>
         </w:rPr>
-        <w:t>GPU: GeForce 130 MX</w:t>
+        <w:t xml:space="preserve">GPU: </w:t>
+      </w:r>
+      <w:proofErr w:type="spellStart"/>
+      <w:r>
+        <w:rPr>
+          <w:rFonts w:asciiTheme="minorHAnsi" w:hAnsiTheme="minorHAnsi"/>
+        </w:rPr>
+        <w:t>GeForce</w:t>
+      </w:r>
+      <w:proofErr w:type="spellEnd"/>
+      <w:r>
+        <w:rPr>
+          <w:rFonts w:asciiTheme="minorHAnsi" w:hAnsiTheme="minorHAnsi"/>
+        </w:rPr>
+        <w:t xml:space="preserve"> 130 MX</w:t>
       </w:r>
     </w:p>
     <w:p>
@@ -20574,7 +22032,21 @@
         <w:rPr>
           <w:rFonts w:asciiTheme="minorHAnsi" w:hAnsiTheme="minorHAnsi"/>
         </w:rPr>
-        <w:t>processore: AMD Ryzen 7 5800H</w:t>
+        <w:t xml:space="preserve">processore: AMD </w:t>
+      </w:r>
+      <w:proofErr w:type="spellStart"/>
+      <w:r>
+        <w:rPr>
+          <w:rFonts w:asciiTheme="minorHAnsi" w:hAnsiTheme="minorHAnsi"/>
+        </w:rPr>
+        <w:t>Ryzen</w:t>
+      </w:r>
+      <w:proofErr w:type="spellEnd"/>
+      <w:r>
+        <w:rPr>
+          <w:rFonts w:asciiTheme="minorHAnsi" w:hAnsiTheme="minorHAnsi"/>
+        </w:rPr>
+        <w:t xml:space="preserve"> 7 5800H</w:t>
       </w:r>
     </w:p>
     <w:p>
@@ -20708,19 +22180,33 @@
           <w:rFonts w:asciiTheme="minorHAnsi" w:hAnsiTheme="minorHAnsi"/>
         </w:rPr>
         <w:lastRenderedPageBreak/>
-        <w:t>l’obbiettivo finale del Seri</w:t>
-      </w:r>
+        <w:t xml:space="preserve">l’obbiettivo finale del </w:t>
+      </w:r>
+      <w:proofErr w:type="spellStart"/>
       <w:r>
         <w:rPr>
           <w:rFonts w:asciiTheme="minorHAnsi" w:hAnsiTheme="minorHAnsi"/>
         </w:rPr>
+        <w:t>Seri</w:t>
+      </w:r>
+      <w:r>
+        <w:rPr>
+          <w:rFonts w:asciiTheme="minorHAnsi" w:hAnsiTheme="minorHAnsi"/>
+        </w:rPr>
         <w:t>o</w:t>
       </w:r>
       <w:r>
         <w:rPr>
           <w:rFonts w:asciiTheme="minorHAnsi" w:hAnsiTheme="minorHAnsi"/>
         </w:rPr>
-        <w:t xml:space="preserve">us game è stato raggiunto (Divertire ed insegnare) e sia coloro che non sono i fruitori finali del prodotto ma hanno dimestichezza con il mondo dei videogiochi e poter ricevere un </w:t>
+        <w:t>us</w:t>
+      </w:r>
+      <w:proofErr w:type="spellEnd"/>
+      <w:r>
+        <w:rPr>
+          <w:rFonts w:asciiTheme="minorHAnsi" w:hAnsiTheme="minorHAnsi"/>
+        </w:rPr>
+        <w:t xml:space="preserve"> game è stato raggiunto (Divertire ed insegnare) e sia coloro che non sono i fruitori finali del prodotto ma hanno dimestichezza con il mondo dei videogiochi e poter ricevere un </w:t>
       </w:r>
       <w:r>
         <w:rPr>
@@ -20752,7 +22238,21 @@
         <w:rPr>
           <w:rFonts w:asciiTheme="minorHAnsi" w:hAnsiTheme="minorHAnsi"/>
         </w:rPr>
-        <w:t xml:space="preserve">Spiegare loro la procedura di test: il test si è tenuto in un ambiente chiuso e controllato. Gli utenti si sono posizionati davanti ad una macchina per il test con accanto uno dei membri del team di sviluppo, posto lì per eventuali chiarimenti e aiuti, ove necessari. Agli utenti è stato chiesto di provare in prima persona l’applicazione e di esporre durante il gioco, a volte sollecitati, le proprie impressioni e sensazioni. </w:t>
+        <w:t xml:space="preserve">Spiegare loro la procedura di test: il test si è tenuto in un ambiente chiuso e controllato. Gli utenti si sono posizionati davanti ad una macchina per il test con accanto uno dei membri </w:t>
+      </w:r>
+      <w:proofErr w:type="gramStart"/>
+      <w:r>
+        <w:rPr>
+          <w:rFonts w:asciiTheme="minorHAnsi" w:hAnsiTheme="minorHAnsi"/>
+        </w:rPr>
+        <w:t>del team</w:t>
+      </w:r>
+      <w:proofErr w:type="gramEnd"/>
+      <w:r>
+        <w:rPr>
+          <w:rFonts w:asciiTheme="minorHAnsi" w:hAnsiTheme="minorHAnsi"/>
+        </w:rPr>
+        <w:t xml:space="preserve"> di sviluppo, posto lì per eventuali chiarimenti e aiuti, ove necessari. Agli utenti è stato chiesto di provare in prima persona l’applicazione e di esporre durante il gioco, a volte sollecitati, le proprie impressioni e sensazioni. </w:t>
       </w:r>
     </w:p>
     <w:p>
@@ -20772,7 +22272,21 @@
         <w:rPr>
           <w:rFonts w:asciiTheme="minorHAnsi" w:hAnsiTheme="minorHAnsi"/>
         </w:rPr>
-        <w:t>Osservarli mentre usano il programma: Il membro del team di sviluppo presente durante il test prendeva nota di eventuali difficoltà dell'utente. Gli utenti hanno consentito di rilevare alcuni malfunzionamenti non riscontrati durante l’alfa test:</w:t>
+        <w:t xml:space="preserve">Osservarli mentre usano il programma: Il membro </w:t>
+      </w:r>
+      <w:proofErr w:type="gramStart"/>
+      <w:r>
+        <w:rPr>
+          <w:rFonts w:asciiTheme="minorHAnsi" w:hAnsiTheme="minorHAnsi"/>
+        </w:rPr>
+        <w:t>del team</w:t>
+      </w:r>
+      <w:proofErr w:type="gramEnd"/>
+      <w:r>
+        <w:rPr>
+          <w:rFonts w:asciiTheme="minorHAnsi" w:hAnsiTheme="minorHAnsi"/>
+        </w:rPr>
+        <w:t xml:space="preserve"> di sviluppo presente durante il test prendeva nota di eventuali difficoltà dell'utente. Gli utenti hanno consentito di rilevare alcuni malfunzionamenti non riscontrati durante l’alfa test:</w:t>
       </w:r>
     </w:p>
     <w:p>
@@ -20842,7 +22356,21 @@
         <w:rPr>
           <w:color w:val="538135" w:themeColor="accent6" w:themeShade="BF"/>
         </w:rPr>
-        <w:t>Questionario SUS (System Usability Scale)</w:t>
+        <w:t xml:space="preserve">Questionario SUS (System </w:t>
+      </w:r>
+      <w:proofErr w:type="spellStart"/>
+      <w:r>
+        <w:rPr>
+          <w:color w:val="538135" w:themeColor="accent6" w:themeShade="BF"/>
+        </w:rPr>
+        <w:t>Usability</w:t>
+      </w:r>
+      <w:proofErr w:type="spellEnd"/>
+      <w:r>
+        <w:rPr>
+          <w:color w:val="538135" w:themeColor="accent6" w:themeShade="BF"/>
+        </w:rPr>
+        <w:t xml:space="preserve"> Scale)</w:t>
       </w:r>
       <w:bookmarkEnd w:id="131"/>
       <w:bookmarkEnd w:id="132"/>
@@ -20865,7 +22393,21 @@
         <w:rPr>
           <w:rFonts w:asciiTheme="majorHAnsi" w:hAnsiTheme="majorHAnsi"/>
         </w:rPr>
-        <w:t>Di seguito si riporta una scheda di esempio per la compilazione del questionario SUS (System Usability Scale.</w:t>
+        <w:t xml:space="preserve">Di seguito si riporta una scheda di esempio per la compilazione del questionario SUS (System </w:t>
+      </w:r>
+      <w:proofErr w:type="spellStart"/>
+      <w:r>
+        <w:rPr>
+          <w:rFonts w:asciiTheme="majorHAnsi" w:hAnsiTheme="majorHAnsi"/>
+        </w:rPr>
+        <w:t>Usability</w:t>
+      </w:r>
+      <w:proofErr w:type="spellEnd"/>
+      <w:r>
+        <w:rPr>
+          <w:rFonts w:asciiTheme="majorHAnsi" w:hAnsiTheme="majorHAnsi"/>
+        </w:rPr>
+        <w:t xml:space="preserve"> Scale.</w:t>
       </w:r>
     </w:p>
     <w:p>
@@ -25839,7 +27381,15 @@
       <w:fldChar w:fldCharType="end"/>
     </w:r>
     <w:r>
-      <w:t xml:space="preserve"> Healthy Catering</w:t>
+      <w:t xml:space="preserve"> </w:t>
+    </w:r>
+    <w:proofErr w:type="spellStart"/>
+    <w:r>
+      <w:t>Healthy</w:t>
+    </w:r>
+    <w:proofErr w:type="spellEnd"/>
+    <w:r>
+      <w:t xml:space="preserve"> Catering</w:t>
     </w:r>
     <w:r>
       <w:t xml:space="preserve"> – PPM documentazione </w:t>
@@ -25935,12 +27485,14 @@
                               <w:rFonts w:ascii="Garamond" w:hAnsi="Garamond"/>
                             </w:rPr>
                           </w:pPr>
+                          <w:proofErr w:type="spellStart"/>
                           <w:r>
                             <w:rPr>
                               <w:rFonts w:ascii="Garamond" w:hAnsi="Garamond"/>
                             </w:rPr>
                             <w:t>CdS</w:t>
                           </w:r>
+                          <w:proofErr w:type="spellEnd"/>
                           <w:r>
                             <w:rPr>
                               <w:rFonts w:ascii="Garamond" w:hAnsi="Garamond"/>
@@ -26022,12 +27574,14 @@
                         <w:rFonts w:ascii="Garamond" w:hAnsi="Garamond"/>
                       </w:rPr>
                     </w:pPr>
+                    <w:proofErr w:type="spellStart"/>
                     <w:r>
                       <w:rPr>
                         <w:rFonts w:ascii="Garamond" w:hAnsi="Garamond"/>
                       </w:rPr>
                       <w:t>CdS</w:t>
                     </w:r>
+                    <w:proofErr w:type="spellEnd"/>
                     <w:r>
                       <w:rPr>
                         <w:rFonts w:ascii="Garamond" w:hAnsi="Garamond"/>
@@ -31057,7 +32611,7 @@
   <w:style w:type="paragraph" w:default="1" w:styleId="Normale">
     <w:name w:val="Normal"/>
     <w:qFormat/>
-    <w:rsid w:val="009B05D1"/>
+    <w:rsid w:val="00F82995"/>
     <w:rPr>
       <w:rFonts w:ascii="Avenir Book" w:hAnsi="Avenir Book"/>
     </w:rPr>

</xml_diff>

<commit_message>
aggiunto prototipo interazione con negozio
</commit_message>
<xml_diff>
--- a/doc/pianificazione/Healthy Catering Documentazione (Gruppo 7).docx
+++ b/doc/pianificazione/Healthy Catering Documentazione (Gruppo 7).docx
@@ -24,7 +24,6 @@
         </w:rPr>
       </w:pPr>
       <w:bookmarkStart w:id="0" w:name="_Hlk101112660"/>
-      <w:proofErr w:type="spellStart"/>
       <w:r>
         <w:rPr>
           <w:rFonts w:eastAsiaTheme="majorEastAsia" w:cstheme="majorBidi"/>
@@ -34,19 +33,7 @@
           <w:sz w:val="72"/>
           <w:szCs w:val="56"/>
         </w:rPr>
-        <w:t>Healthy</w:t>
-      </w:r>
-      <w:proofErr w:type="spellEnd"/>
-      <w:r>
-        <w:rPr>
-          <w:rFonts w:eastAsiaTheme="majorEastAsia" w:cstheme="majorBidi"/>
-          <w:b/>
-          <w:spacing w:val="-10"/>
-          <w:kern w:val="28"/>
-          <w:sz w:val="72"/>
-          <w:szCs w:val="56"/>
-        </w:rPr>
-        <w:t xml:space="preserve"> Catering</w:t>
+        <w:t>Healthy Catering</w:t>
       </w:r>
     </w:p>
     <w:bookmarkEnd w:id="0"/>
@@ -4155,21 +4142,7 @@
         <w:rPr>
           <w:rFonts w:asciiTheme="minorHAnsi" w:hAnsiTheme="minorHAnsi" w:cstheme="minorHAnsi"/>
         </w:rPr>
-        <w:t xml:space="preserve"> ed al </w:t>
-      </w:r>
-      <w:proofErr w:type="spellStart"/>
-      <w:r>
-        <w:rPr>
-          <w:rFonts w:asciiTheme="minorHAnsi" w:hAnsiTheme="minorHAnsi" w:cstheme="minorHAnsi"/>
-        </w:rPr>
-        <w:t>nustriScore</w:t>
-      </w:r>
-      <w:proofErr w:type="spellEnd"/>
-      <w:r>
-        <w:rPr>
-          <w:rFonts w:asciiTheme="minorHAnsi" w:hAnsiTheme="minorHAnsi" w:cstheme="minorHAnsi"/>
-        </w:rPr>
-        <w:t xml:space="preserve"> del piatto</w:t>
+        <w:t xml:space="preserve"> ed al nustriScore del piatto</w:t>
       </w:r>
       <w:r>
         <w:rPr>
@@ -4189,21 +4162,7 @@
         <w:rPr>
           <w:rFonts w:asciiTheme="minorHAnsi" w:hAnsiTheme="minorHAnsi" w:cstheme="minorHAnsi"/>
         </w:rPr>
-        <w:t>Inoltre, il videogioco punta a far comprendere l’impatto ambientale della preparazione di un piatto attraverso un sistema di ranking dell’</w:t>
-      </w:r>
-      <w:proofErr w:type="spellStart"/>
-      <w:r>
-        <w:rPr>
-          <w:rFonts w:asciiTheme="minorHAnsi" w:hAnsiTheme="minorHAnsi" w:cstheme="minorHAnsi"/>
-        </w:rPr>
-        <w:t>ecoScore</w:t>
-      </w:r>
-      <w:proofErr w:type="spellEnd"/>
-      <w:r>
-        <w:rPr>
-          <w:rFonts w:asciiTheme="minorHAnsi" w:hAnsiTheme="minorHAnsi" w:cstheme="minorHAnsi"/>
-        </w:rPr>
-        <w:t xml:space="preserve"> </w:t>
+        <w:t xml:space="preserve">Inoltre, il videogioco punta a far comprendere l’impatto ambientale della preparazione di un piatto attraverso un sistema di ranking dell’ecoScore </w:t>
       </w:r>
       <w:r>
         <w:rPr>
@@ -5458,19 +5417,11 @@
         </w:rPr>
         <w:t xml:space="preserve"> </w:t>
       </w:r>
-      <w:proofErr w:type="spellStart"/>
-      <w:r>
-        <w:rPr>
-          <w:rFonts w:asciiTheme="minorHAnsi" w:hAnsiTheme="minorHAnsi" w:cstheme="minorHAnsi"/>
-        </w:rPr>
-        <w:t>Aspect</w:t>
-      </w:r>
-      <w:proofErr w:type="spellEnd"/>
-      <w:r>
-        <w:rPr>
-          <w:rFonts w:asciiTheme="minorHAnsi" w:hAnsiTheme="minorHAnsi" w:cstheme="minorHAnsi"/>
-        </w:rPr>
-        <w:t xml:space="preserve"> Ratio: 4:3 e/o 16:9</w:t>
+      <w:r>
+        <w:rPr>
+          <w:rFonts w:asciiTheme="minorHAnsi" w:hAnsiTheme="minorHAnsi" w:cstheme="minorHAnsi"/>
+        </w:rPr>
+        <w:t>Aspect Ratio: 4:3 e/o 16:9</w:t>
       </w:r>
     </w:p>
     <w:p>
@@ -5731,19 +5682,11 @@
         </w:rPr>
         <w:t xml:space="preserve"> </w:t>
       </w:r>
-      <w:proofErr w:type="spellStart"/>
-      <w:r>
-        <w:rPr>
-          <w:rFonts w:asciiTheme="minorHAnsi" w:hAnsiTheme="minorHAnsi" w:cstheme="minorHAnsi"/>
-        </w:rPr>
-        <w:t>Aspect</w:t>
-      </w:r>
-      <w:proofErr w:type="spellEnd"/>
-      <w:r>
-        <w:rPr>
-          <w:rFonts w:asciiTheme="minorHAnsi" w:hAnsiTheme="minorHAnsi" w:cstheme="minorHAnsi"/>
-        </w:rPr>
-        <w:t xml:space="preserve"> Ratio: 4:3 e/o 16:9</w:t>
+      <w:r>
+        <w:rPr>
+          <w:rFonts w:asciiTheme="minorHAnsi" w:hAnsiTheme="minorHAnsi" w:cstheme="minorHAnsi"/>
+        </w:rPr>
+        <w:t>Aspect Ratio: 4:3 e/o 16:9</w:t>
       </w:r>
     </w:p>
     <w:p>
@@ -6538,21 +6481,7 @@
         <w:rPr>
           <w:rFonts w:asciiTheme="minorHAnsi" w:hAnsiTheme="minorHAnsi" w:cstheme="minorHAnsi"/>
         </w:rPr>
-        <w:t xml:space="preserve">rientrano nella palette cromatica della frutta (verde, giallo, rosso, arancione </w:t>
-      </w:r>
-      <w:proofErr w:type="spellStart"/>
-      <w:r>
-        <w:rPr>
-          <w:rFonts w:asciiTheme="minorHAnsi" w:hAnsiTheme="minorHAnsi" w:cstheme="minorHAnsi"/>
-        </w:rPr>
-        <w:t>ecc</w:t>
-      </w:r>
-      <w:proofErr w:type="spellEnd"/>
-      <w:r>
-        <w:rPr>
-          <w:rFonts w:asciiTheme="minorHAnsi" w:hAnsiTheme="minorHAnsi" w:cstheme="minorHAnsi"/>
-        </w:rPr>
-        <w:t xml:space="preserve">…) per ricordare la correlazione tra la sana alimentazione e </w:t>
+        <w:t xml:space="preserve">rientrano nella palette cromatica della frutta (verde, giallo, rosso, arancione ecc…) per ricordare la correlazione tra la sana alimentazione e </w:t>
       </w:r>
       <w:r>
         <w:rPr>
@@ -6608,21 +6537,7 @@
         <w:rPr>
           <w:rFonts w:asciiTheme="minorHAnsi" w:hAnsiTheme="minorHAnsi" w:cstheme="minorHAnsi"/>
         </w:rPr>
-        <w:t xml:space="preserve"> il “PT Sans </w:t>
-      </w:r>
-      <w:proofErr w:type="spellStart"/>
-      <w:r>
-        <w:rPr>
-          <w:rFonts w:asciiTheme="minorHAnsi" w:hAnsiTheme="minorHAnsi" w:cstheme="minorHAnsi"/>
-        </w:rPr>
-        <w:t>Narrow</w:t>
-      </w:r>
-      <w:proofErr w:type="spellEnd"/>
-      <w:r>
-        <w:rPr>
-          <w:rFonts w:asciiTheme="minorHAnsi" w:hAnsiTheme="minorHAnsi" w:cstheme="minorHAnsi"/>
-        </w:rPr>
-        <w:t xml:space="preserve">”. È stato scelto il seguente font poiché è un font Sans Serif, adatto </w:t>
+        <w:t xml:space="preserve"> il “PT Sans Narrow”. È stato scelto il seguente font poiché è un font Sans Serif, adatto </w:t>
       </w:r>
       <w:r>
         <w:rPr>
@@ -10647,21 +10562,7 @@
         <w:rPr>
           <w:rFonts w:asciiTheme="minorHAnsi" w:hAnsiTheme="minorHAnsi" w:cstheme="minorHAnsi"/>
         </w:rPr>
-        <w:t xml:space="preserve"> necessarie per il dominio applicativo. È stata utilizzata la documentazione ufficiale di </w:t>
-      </w:r>
-      <w:proofErr w:type="spellStart"/>
-      <w:r>
-        <w:rPr>
-          <w:rFonts w:asciiTheme="minorHAnsi" w:hAnsiTheme="minorHAnsi" w:cstheme="minorHAnsi"/>
-        </w:rPr>
-        <w:t>Unity</w:t>
-      </w:r>
-      <w:proofErr w:type="spellEnd"/>
-      <w:r>
-        <w:rPr>
-          <w:rFonts w:asciiTheme="minorHAnsi" w:hAnsiTheme="minorHAnsi" w:cstheme="minorHAnsi"/>
-        </w:rPr>
-        <w:t xml:space="preserve"> come risorsa informativa legata allo </w:t>
+        <w:t xml:space="preserve"> necessarie per il dominio applicativo. È stata utilizzata la documentazione ufficiale di Unity come risorsa informativa legata allo </w:t>
       </w:r>
       <w:r>
         <w:rPr>
@@ -10687,268 +10588,445 @@
             <w:rStyle w:val="Collegamentoipertestuale"/>
             <w:rFonts w:asciiTheme="minorHAnsi" w:hAnsiTheme="minorHAnsi" w:cstheme="minorHAnsi"/>
           </w:rPr>
-          <w:t xml:space="preserve">Complete C# </w:t>
+          <w:t>Complete C# Unity Game Developer 3D Online Course</w:t>
         </w:r>
-        <w:proofErr w:type="spellStart"/>
+      </w:hyperlink>
+      <w:r>
+        <w:rPr>
+          <w:rFonts w:asciiTheme="minorHAnsi" w:hAnsiTheme="minorHAnsi" w:cstheme="minorHAnsi"/>
+        </w:rPr>
+        <w:t>”</w:t>
+      </w:r>
+      <w:r>
+        <w:rPr>
+          <w:rFonts w:asciiTheme="minorHAnsi" w:hAnsiTheme="minorHAnsi" w:cstheme="minorHAnsi"/>
+        </w:rPr>
+        <w:t xml:space="preserve"> ed eventuali tutorial online</w:t>
+      </w:r>
+      <w:r>
+        <w:rPr>
+          <w:rFonts w:asciiTheme="minorHAnsi" w:hAnsiTheme="minorHAnsi" w:cstheme="minorHAnsi"/>
+        </w:rPr>
+        <w:t xml:space="preserve"> su tematiche specifiche</w:t>
+      </w:r>
+      <w:r>
+        <w:rPr>
+          <w:rFonts w:asciiTheme="minorHAnsi" w:hAnsiTheme="minorHAnsi" w:cstheme="minorHAnsi"/>
+        </w:rPr>
+        <w:t>.</w:t>
+      </w:r>
+    </w:p>
+    <w:p/>
+    <w:p>
+      <w:pPr>
+        <w:pStyle w:val="Titolo3"/>
+        <w:rPr>
+          <w:rFonts w:asciiTheme="majorHAnsi" w:hAnsiTheme="majorHAnsi" w:cstheme="majorHAnsi"/>
+          <w:b/>
+          <w:bCs/>
+          <w:color w:val="385623" w:themeColor="accent6" w:themeShade="80"/>
+          <w:lang w:val="en-US"/>
+        </w:rPr>
+      </w:pPr>
+      <w:bookmarkStart w:id="60" w:name="_Toc39419821"/>
+      <w:bookmarkStart w:id="61" w:name="_Toc41665010"/>
+      <w:bookmarkStart w:id="62" w:name="_Toc101112588"/>
+      <w:bookmarkStart w:id="63" w:name="_Toc103418022"/>
+      <w:r>
+        <w:rPr>
+          <w:rFonts w:asciiTheme="majorHAnsi" w:hAnsiTheme="majorHAnsi" w:cstheme="majorHAnsi"/>
+          <w:b/>
+          <w:bCs/>
+          <w:color w:val="385623" w:themeColor="accent6" w:themeShade="80"/>
+          <w:lang w:val="en-ZA"/>
+        </w:rPr>
+        <w:t>Risorse</w:t>
+      </w:r>
+      <w:r>
+        <w:rPr>
+          <w:rFonts w:asciiTheme="majorHAnsi" w:hAnsiTheme="majorHAnsi" w:cstheme="majorHAnsi"/>
+          <w:b/>
+          <w:bCs/>
+          <w:color w:val="385623" w:themeColor="accent6" w:themeShade="80"/>
+          <w:lang w:val="en-US"/>
+        </w:rPr>
+        <w:t xml:space="preserve"> applicative</w:t>
+      </w:r>
+      <w:bookmarkEnd w:id="60"/>
+      <w:bookmarkEnd w:id="61"/>
+      <w:bookmarkEnd w:id="62"/>
+      <w:bookmarkEnd w:id="63"/>
+    </w:p>
+    <w:p>
+      <w:pPr>
+        <w:jc w:val="both"/>
+        <w:rPr>
+          <w:rFonts w:asciiTheme="minorHAnsi" w:hAnsiTheme="minorHAnsi" w:cstheme="minorHAnsi"/>
+          <w:lang w:val="en-US"/>
+        </w:rPr>
+      </w:pPr>
+      <w:r>
+        <w:rPr>
+          <w:rFonts w:asciiTheme="minorHAnsi" w:hAnsiTheme="minorHAnsi" w:cstheme="minorHAnsi"/>
+          <w:lang w:val="en-US"/>
+        </w:rPr>
+        <w:t xml:space="preserve">Unity </w:t>
+      </w:r>
+      <w:r>
+        <w:rPr>
+          <w:rFonts w:asciiTheme="minorHAnsi" w:hAnsiTheme="minorHAnsi" w:cstheme="minorHAnsi"/>
+          <w:lang w:val="en-US"/>
+        </w:rPr>
+        <w:t>v2021.</w:t>
+      </w:r>
+      <w:r>
+        <w:rPr>
+          <w:rFonts w:asciiTheme="minorHAnsi" w:hAnsiTheme="minorHAnsi" w:cstheme="minorHAnsi"/>
+          <w:lang w:val="en-US"/>
+        </w:rPr>
+        <w:t>3</w:t>
+      </w:r>
+      <w:r>
+        <w:rPr>
+          <w:rFonts w:asciiTheme="minorHAnsi" w:hAnsiTheme="minorHAnsi" w:cstheme="minorHAnsi"/>
+          <w:lang w:val="en-US"/>
+        </w:rPr>
+        <w:t>.</w:t>
+      </w:r>
+      <w:r>
+        <w:rPr>
+          <w:rFonts w:asciiTheme="minorHAnsi" w:hAnsiTheme="minorHAnsi" w:cstheme="minorHAnsi"/>
+          <w:lang w:val="en-US"/>
+        </w:rPr>
+        <w:t>2</w:t>
+      </w:r>
+      <w:r>
+        <w:rPr>
+          <w:rFonts w:asciiTheme="minorHAnsi" w:hAnsiTheme="minorHAnsi" w:cstheme="minorHAnsi"/>
+          <w:lang w:val="en-US"/>
+        </w:rPr>
+        <w:t>f1</w:t>
+      </w:r>
+    </w:p>
+    <w:p>
+      <w:pPr>
+        <w:jc w:val="both"/>
+        <w:rPr>
+          <w:rFonts w:asciiTheme="minorHAnsi" w:hAnsiTheme="minorHAnsi" w:cstheme="minorHAnsi"/>
+          <w:lang w:val="en-US"/>
+        </w:rPr>
+      </w:pPr>
+      <w:r>
+        <w:rPr>
+          <w:rFonts w:asciiTheme="minorHAnsi" w:hAnsiTheme="minorHAnsi" w:cstheme="minorHAnsi"/>
+          <w:lang w:val="en-US"/>
+        </w:rPr>
+        <w:t>Adobe Photoshop 20</w:t>
+      </w:r>
+      <w:r>
+        <w:rPr>
+          <w:rFonts w:asciiTheme="minorHAnsi" w:hAnsiTheme="minorHAnsi" w:cstheme="minorHAnsi"/>
+          <w:lang w:val="en-US"/>
+        </w:rPr>
+        <w:t>22</w:t>
+      </w:r>
+    </w:p>
+    <w:p>
+      <w:pPr>
+        <w:jc w:val="both"/>
+        <w:rPr>
+          <w:rFonts w:asciiTheme="minorHAnsi" w:hAnsiTheme="minorHAnsi" w:cstheme="minorHAnsi"/>
+        </w:rPr>
+      </w:pPr>
+      <w:r>
+        <w:rPr>
+          <w:rFonts w:asciiTheme="minorHAnsi" w:hAnsiTheme="minorHAnsi" w:cstheme="minorHAnsi"/>
+        </w:rPr>
+        <w:t>Adobe Illustrator 2022</w:t>
+      </w:r>
+    </w:p>
+    <w:p>
+      <w:pPr>
+        <w:jc w:val="both"/>
+        <w:rPr>
+          <w:rFonts w:asciiTheme="minorHAnsi" w:hAnsiTheme="minorHAnsi" w:cstheme="minorHAnsi"/>
+        </w:rPr>
+      </w:pPr>
+      <w:r>
+        <w:rPr>
+          <w:rFonts w:asciiTheme="minorHAnsi" w:hAnsiTheme="minorHAnsi" w:cstheme="minorHAnsi"/>
+        </w:rPr>
+        <w:t>Adobe Premiere 2022</w:t>
+      </w:r>
+    </w:p>
+    <w:p>
+      <w:pPr>
+        <w:jc w:val="both"/>
+        <w:rPr>
+          <w:rFonts w:asciiTheme="minorHAnsi" w:hAnsiTheme="minorHAnsi" w:cstheme="minorHAnsi"/>
+        </w:rPr>
+      </w:pPr>
+      <w:r>
+        <w:rPr>
+          <w:rFonts w:asciiTheme="minorHAnsi" w:hAnsiTheme="minorHAnsi" w:cstheme="minorHAnsi"/>
+        </w:rPr>
+        <w:t>Microsoft Visual Studio 2019</w:t>
+      </w:r>
+    </w:p>
+    <w:p>
+      <w:pPr>
+        <w:jc w:val="both"/>
+        <w:rPr>
+          <w:rFonts w:asciiTheme="minorHAnsi" w:hAnsiTheme="minorHAnsi" w:cstheme="minorHAnsi"/>
+        </w:rPr>
+      </w:pPr>
+      <w:r>
+        <w:rPr>
+          <w:rFonts w:asciiTheme="minorHAnsi" w:hAnsiTheme="minorHAnsi" w:cstheme="minorHAnsi"/>
+        </w:rPr>
+        <w:t>Git</w:t>
+      </w:r>
+      <w:r>
+        <w:rPr>
+          <w:rFonts w:asciiTheme="minorHAnsi" w:hAnsiTheme="minorHAnsi" w:cstheme="minorHAnsi"/>
+        </w:rPr>
+        <w:t xml:space="preserve"> e GitHub</w:t>
+      </w:r>
+    </w:p>
+    <w:p>
+      <w:pPr>
+        <w:jc w:val="both"/>
+        <w:rPr>
+          <w:rFonts w:asciiTheme="minorHAnsi" w:hAnsiTheme="minorHAnsi" w:cstheme="minorHAnsi"/>
+        </w:rPr>
+      </w:pPr>
+      <w:r>
+        <w:rPr>
+          <w:rFonts w:asciiTheme="minorHAnsi" w:hAnsiTheme="minorHAnsi" w:cstheme="minorHAnsi"/>
+        </w:rPr>
+        <w:t>Blender</w:t>
+      </w:r>
+    </w:p>
+    <w:p>
+      <w:pPr>
+        <w:jc w:val="both"/>
+        <w:rPr>
+          <w:rFonts w:asciiTheme="minorHAnsi" w:hAnsiTheme="minorHAnsi" w:cstheme="minorHAnsi"/>
+        </w:rPr>
+      </w:pPr>
+      <w:r>
+        <w:rPr>
+          <w:rFonts w:asciiTheme="minorHAnsi" w:hAnsiTheme="minorHAnsi" w:cstheme="minorHAnsi"/>
+        </w:rPr>
+        <w:t>Drawio</w:t>
+      </w:r>
+    </w:p>
+    <w:p>
+      <w:pPr>
+        <w:rPr>
+          <w:rFonts w:asciiTheme="minorHAnsi" w:hAnsiTheme="minorHAnsi" w:cstheme="minorHAnsi"/>
+        </w:rPr>
+      </w:pPr>
+    </w:p>
+    <w:p>
+      <w:pPr>
+        <w:pStyle w:val="Titolo3"/>
+        <w:rPr>
+          <w:rFonts w:asciiTheme="majorHAnsi" w:hAnsiTheme="majorHAnsi"/>
+          <w:b/>
+          <w:bCs/>
+          <w:color w:val="385623" w:themeColor="accent6" w:themeShade="80"/>
+        </w:rPr>
+      </w:pPr>
+      <w:bookmarkStart w:id="64" w:name="_Toc39419822"/>
+      <w:bookmarkStart w:id="65" w:name="_Toc41665011"/>
+      <w:bookmarkStart w:id="66" w:name="_Toc101112589"/>
+      <w:bookmarkStart w:id="67" w:name="_Toc103418023"/>
+      <w:r>
+        <w:rPr>
+          <w:rFonts w:asciiTheme="majorHAnsi" w:hAnsiTheme="majorHAnsi"/>
+          <w:b/>
+          <w:bCs/>
+          <w:color w:val="385623" w:themeColor="accent6" w:themeShade="80"/>
+        </w:rPr>
+        <w:t>Risorse strumentali</w:t>
+      </w:r>
+      <w:bookmarkEnd w:id="64"/>
+      <w:bookmarkEnd w:id="65"/>
+      <w:bookmarkEnd w:id="66"/>
+      <w:bookmarkEnd w:id="67"/>
+    </w:p>
+    <w:p>
+      <w:pPr>
+        <w:jc w:val="both"/>
+        <w:rPr>
+          <w:rFonts w:asciiTheme="minorHAnsi" w:hAnsiTheme="minorHAnsi" w:cstheme="minorHAnsi"/>
+        </w:rPr>
+      </w:pPr>
+      <w:r>
+        <w:rPr>
+          <w:rFonts w:asciiTheme="minorHAnsi" w:hAnsiTheme="minorHAnsi" w:cstheme="minorHAnsi"/>
+        </w:rPr>
+        <w:t xml:space="preserve">Verranno utilizzati asset presenti nei pack “Polygon City”, “Polygon Farmer”, “Polygon Prototype Pack” in possesso da Cassano Francesco Saverio. </w:t>
+      </w:r>
+      <w:r>
+        <w:rPr>
+          <w:rFonts w:asciiTheme="minorHAnsi" w:hAnsiTheme="minorHAnsi" w:cstheme="minorHAnsi"/>
+        </w:rPr>
+        <w:t>I restanti materiali 3D come oggetti ambientali ed altro</w:t>
+      </w:r>
+      <w:r>
+        <w:rPr>
+          <w:rFonts w:asciiTheme="minorHAnsi" w:hAnsiTheme="minorHAnsi" w:cstheme="minorHAnsi"/>
+        </w:rPr>
+        <w:t xml:space="preserve"> saranno reperiti dall’asset store di Unity. L’interfaccia grafica </w:t>
+      </w:r>
+      <w:r>
+        <w:rPr>
+          <w:rFonts w:asciiTheme="minorHAnsi" w:hAnsiTheme="minorHAnsi" w:cstheme="minorHAnsi"/>
+        </w:rPr>
+        <w:t>(</w:t>
+      </w:r>
+      <w:r>
+        <w:rPr>
+          <w:rFonts w:asciiTheme="minorHAnsi" w:hAnsiTheme="minorHAnsi" w:cstheme="minorHAnsi"/>
+        </w:rPr>
+        <w:t>Sprite</w:t>
+      </w:r>
+      <w:r>
+        <w:rPr>
+          <w:rFonts w:asciiTheme="minorHAnsi" w:hAnsiTheme="minorHAnsi" w:cstheme="minorHAnsi"/>
+        </w:rPr>
+        <w:t>, sfondi ecc…)</w:t>
+      </w:r>
+      <w:r>
+        <w:rPr>
+          <w:rFonts w:asciiTheme="minorHAnsi" w:hAnsiTheme="minorHAnsi" w:cstheme="minorHAnsi"/>
+        </w:rPr>
+        <w:t xml:space="preserve"> del progetto, invece, </w:t>
+      </w:r>
+      <w:r>
+        <w:rPr>
+          <w:rFonts w:asciiTheme="minorHAnsi" w:hAnsiTheme="minorHAnsi" w:cstheme="minorHAnsi"/>
+        </w:rPr>
+        <w:t>verrà</w:t>
+      </w:r>
+      <w:r>
+        <w:rPr>
+          <w:rFonts w:asciiTheme="minorHAnsi" w:hAnsiTheme="minorHAnsi" w:cstheme="minorHAnsi"/>
+        </w:rPr>
+        <w:t xml:space="preserve"> auto prodott</w:t>
+      </w:r>
+      <w:r>
+        <w:rPr>
+          <w:rFonts w:asciiTheme="minorHAnsi" w:hAnsiTheme="minorHAnsi" w:cstheme="minorHAnsi"/>
+        </w:rPr>
+        <w:t>a</w:t>
+      </w:r>
+      <w:r>
+        <w:rPr>
+          <w:rFonts w:asciiTheme="minorHAnsi" w:hAnsiTheme="minorHAnsi" w:cstheme="minorHAnsi"/>
+        </w:rPr>
+        <w:t xml:space="preserve"> dal gruppo stesso.</w:t>
+      </w:r>
+      <w:r>
+        <w:rPr>
+          <w:rFonts w:asciiTheme="minorHAnsi" w:hAnsiTheme="minorHAnsi" w:cstheme="minorHAnsi"/>
+        </w:rPr>
+        <w:t xml:space="preserve"> Le animazioni sono </w:t>
+      </w:r>
+      <w:r>
+        <w:rPr>
+          <w:rFonts w:asciiTheme="minorHAnsi" w:hAnsiTheme="minorHAnsi" w:cstheme="minorHAnsi"/>
+        </w:rPr>
+        <w:t>attinte</w:t>
+      </w:r>
+      <w:r>
+        <w:rPr>
+          <w:rFonts w:asciiTheme="minorHAnsi" w:hAnsiTheme="minorHAnsi" w:cstheme="minorHAnsi"/>
+        </w:rPr>
+        <w:t xml:space="preserve"> dal sito “</w:t>
+      </w:r>
+      <w:hyperlink r:id="rId14" w:anchor="/" w:history="1">
         <w:r>
           <w:rPr>
             <w:rStyle w:val="Collegamentoipertestuale"/>
             <w:rFonts w:asciiTheme="minorHAnsi" w:hAnsiTheme="minorHAnsi" w:cstheme="minorHAnsi"/>
           </w:rPr>
-          <w:t>Unity</w:t>
-        </w:r>
-        <w:proofErr w:type="spellEnd"/>
-        <w:r>
-          <w:rPr>
-            <w:rStyle w:val="Collegamentoipertestuale"/>
-            <w:rFonts w:asciiTheme="minorHAnsi" w:hAnsiTheme="minorHAnsi" w:cstheme="minorHAnsi"/>
-          </w:rPr>
-          <w:t xml:space="preserve"> Game Developer 3D Online Course</w:t>
+          <w:t>Mixamo</w:t>
         </w:r>
       </w:hyperlink>
       <w:r>
         <w:rPr>
           <w:rFonts w:asciiTheme="minorHAnsi" w:hAnsiTheme="minorHAnsi" w:cstheme="minorHAnsi"/>
         </w:rPr>
-        <w:t>”</w:t>
-      </w:r>
-      <w:r>
-        <w:rPr>
-          <w:rFonts w:asciiTheme="minorHAnsi" w:hAnsiTheme="minorHAnsi" w:cstheme="minorHAnsi"/>
-        </w:rPr>
-        <w:t xml:space="preserve"> ed eventuali tutorial online</w:t>
-      </w:r>
-      <w:r>
-        <w:rPr>
-          <w:rFonts w:asciiTheme="minorHAnsi" w:hAnsiTheme="minorHAnsi" w:cstheme="minorHAnsi"/>
-        </w:rPr>
-        <w:t xml:space="preserve"> su tematiche specifiche</w:t>
-      </w:r>
-      <w:r>
-        <w:rPr>
-          <w:rFonts w:asciiTheme="minorHAnsi" w:hAnsiTheme="minorHAnsi" w:cstheme="minorHAnsi"/>
-        </w:rPr>
-        <w:t>.</w:t>
+        <w:t>”.</w:t>
+      </w:r>
+    </w:p>
+    <w:p>
+      <w:pPr>
+        <w:jc w:val="both"/>
+        <w:rPr>
+          <w:rFonts w:asciiTheme="minorHAnsi" w:hAnsiTheme="minorHAnsi" w:cstheme="minorHAnsi"/>
+        </w:rPr>
+      </w:pPr>
+    </w:p>
+    <w:p>
+      <w:pPr>
+        <w:jc w:val="both"/>
+        <w:rPr>
+          <w:rFonts w:asciiTheme="minorHAnsi" w:hAnsiTheme="minorHAnsi" w:cstheme="minorHAnsi"/>
+        </w:rPr>
+      </w:pPr>
+      <w:r>
+        <w:rPr>
+          <w:rFonts w:asciiTheme="minorHAnsi" w:hAnsiTheme="minorHAnsi" w:cstheme="minorHAnsi"/>
+        </w:rPr>
+        <w:lastRenderedPageBreak/>
+        <w:t>Gli effetti sonori verranno presi da repository online di suoni gratuiti. Per quanto riguarda la colonna sonora, verrà invece creata da Alessandro Congedo.</w:t>
+      </w:r>
+    </w:p>
+    <w:p>
+      <w:pPr>
+        <w:jc w:val="both"/>
+        <w:rPr>
+          <w:rFonts w:asciiTheme="minorHAnsi" w:hAnsiTheme="minorHAnsi" w:cstheme="minorHAnsi"/>
+        </w:rPr>
+      </w:pPr>
+    </w:p>
+    <w:p>
+      <w:pPr>
+        <w:jc w:val="both"/>
+        <w:rPr>
+          <w:rFonts w:asciiTheme="minorHAnsi" w:hAnsiTheme="minorHAnsi" w:cstheme="minorHAnsi"/>
+        </w:rPr>
+      </w:pPr>
+      <w:r>
+        <w:rPr>
+          <w:rFonts w:asciiTheme="minorHAnsi" w:hAnsiTheme="minorHAnsi" w:cstheme="minorHAnsi"/>
+        </w:rPr>
+        <w:t>Il gruppo</w:t>
+      </w:r>
+      <w:r>
+        <w:rPr>
+          <w:rFonts w:asciiTheme="minorHAnsi" w:hAnsiTheme="minorHAnsi" w:cstheme="minorHAnsi"/>
+        </w:rPr>
+        <w:t xml:space="preserve"> per sviluppare il progetto in modo asincrono</w:t>
+      </w:r>
+      <w:r>
+        <w:rPr>
+          <w:rFonts w:asciiTheme="minorHAnsi" w:hAnsiTheme="minorHAnsi" w:cstheme="minorHAnsi"/>
+        </w:rPr>
+        <w:t xml:space="preserve"> e per una organizzazione interna per gli obbiettivi da raggiungere</w:t>
+      </w:r>
+      <w:r>
+        <w:rPr>
+          <w:rFonts w:asciiTheme="minorHAnsi" w:hAnsiTheme="minorHAnsi" w:cstheme="minorHAnsi"/>
+        </w:rPr>
+        <w:t>, utilizza “GitHub”.</w:t>
       </w:r>
     </w:p>
     <w:p/>
-    <w:p>
-      <w:pPr>
-        <w:pStyle w:val="Titolo3"/>
-        <w:rPr>
-          <w:rFonts w:asciiTheme="majorHAnsi" w:hAnsiTheme="majorHAnsi" w:cstheme="majorHAnsi"/>
-          <w:b/>
-          <w:bCs/>
-          <w:color w:val="385623" w:themeColor="accent6" w:themeShade="80"/>
-          <w:lang w:val="en-US"/>
-        </w:rPr>
-      </w:pPr>
-      <w:bookmarkStart w:id="60" w:name="_Toc39419821"/>
-      <w:bookmarkStart w:id="61" w:name="_Toc41665010"/>
-      <w:bookmarkStart w:id="62" w:name="_Toc101112588"/>
-      <w:bookmarkStart w:id="63" w:name="_Toc103418022"/>
-      <w:proofErr w:type="spellStart"/>
-      <w:r>
-        <w:rPr>
-          <w:rFonts w:asciiTheme="majorHAnsi" w:hAnsiTheme="majorHAnsi" w:cstheme="majorHAnsi"/>
-          <w:b/>
-          <w:bCs/>
-          <w:color w:val="385623" w:themeColor="accent6" w:themeShade="80"/>
-          <w:lang w:val="en-ZA"/>
-        </w:rPr>
-        <w:t>Risorse</w:t>
-      </w:r>
-      <w:proofErr w:type="spellEnd"/>
-      <w:r>
-        <w:rPr>
-          <w:rFonts w:asciiTheme="majorHAnsi" w:hAnsiTheme="majorHAnsi" w:cstheme="majorHAnsi"/>
-          <w:b/>
-          <w:bCs/>
-          <w:color w:val="385623" w:themeColor="accent6" w:themeShade="80"/>
-          <w:lang w:val="en-US"/>
-        </w:rPr>
-        <w:t xml:space="preserve"> applicative</w:t>
-      </w:r>
-      <w:bookmarkEnd w:id="60"/>
-      <w:bookmarkEnd w:id="61"/>
-      <w:bookmarkEnd w:id="62"/>
-      <w:bookmarkEnd w:id="63"/>
-    </w:p>
-    <w:p>
-      <w:pPr>
-        <w:jc w:val="both"/>
-        <w:rPr>
-          <w:rFonts w:asciiTheme="minorHAnsi" w:hAnsiTheme="minorHAnsi" w:cstheme="minorHAnsi"/>
-          <w:lang w:val="en-US"/>
-        </w:rPr>
-      </w:pPr>
-      <w:r>
-        <w:rPr>
-          <w:rFonts w:asciiTheme="minorHAnsi" w:hAnsiTheme="minorHAnsi" w:cstheme="minorHAnsi"/>
-          <w:lang w:val="en-US"/>
-        </w:rPr>
-        <w:t xml:space="preserve">Unity </w:t>
-      </w:r>
-      <w:r>
-        <w:rPr>
-          <w:rFonts w:asciiTheme="minorHAnsi" w:hAnsiTheme="minorHAnsi" w:cstheme="minorHAnsi"/>
-          <w:lang w:val="en-US"/>
-        </w:rPr>
-        <w:t>v2021.</w:t>
-      </w:r>
-      <w:r>
-        <w:rPr>
-          <w:rFonts w:asciiTheme="minorHAnsi" w:hAnsiTheme="minorHAnsi" w:cstheme="minorHAnsi"/>
-          <w:lang w:val="en-US"/>
-        </w:rPr>
-        <w:t>3</w:t>
-      </w:r>
-      <w:r>
-        <w:rPr>
-          <w:rFonts w:asciiTheme="minorHAnsi" w:hAnsiTheme="minorHAnsi" w:cstheme="minorHAnsi"/>
-          <w:lang w:val="en-US"/>
-        </w:rPr>
-        <w:t>.</w:t>
-      </w:r>
-      <w:r>
-        <w:rPr>
-          <w:rFonts w:asciiTheme="minorHAnsi" w:hAnsiTheme="minorHAnsi" w:cstheme="minorHAnsi"/>
-          <w:lang w:val="en-US"/>
-        </w:rPr>
-        <w:t>2</w:t>
-      </w:r>
-      <w:r>
-        <w:rPr>
-          <w:rFonts w:asciiTheme="minorHAnsi" w:hAnsiTheme="minorHAnsi" w:cstheme="minorHAnsi"/>
-          <w:lang w:val="en-US"/>
-        </w:rPr>
-        <w:t>f1</w:t>
-      </w:r>
-    </w:p>
-    <w:p>
-      <w:pPr>
-        <w:jc w:val="both"/>
-        <w:rPr>
-          <w:rFonts w:asciiTheme="minorHAnsi" w:hAnsiTheme="minorHAnsi" w:cstheme="minorHAnsi"/>
-          <w:lang w:val="en-US"/>
-        </w:rPr>
-      </w:pPr>
-      <w:r>
-        <w:rPr>
-          <w:rFonts w:asciiTheme="minorHAnsi" w:hAnsiTheme="minorHAnsi" w:cstheme="minorHAnsi"/>
-          <w:lang w:val="en-US"/>
-        </w:rPr>
-        <w:t>Adobe Photoshop 20</w:t>
-      </w:r>
-      <w:r>
-        <w:rPr>
-          <w:rFonts w:asciiTheme="minorHAnsi" w:hAnsiTheme="minorHAnsi" w:cstheme="minorHAnsi"/>
-          <w:lang w:val="en-US"/>
-        </w:rPr>
-        <w:t>22</w:t>
-      </w:r>
-    </w:p>
-    <w:p>
-      <w:pPr>
-        <w:jc w:val="both"/>
-        <w:rPr>
-          <w:rFonts w:asciiTheme="minorHAnsi" w:hAnsiTheme="minorHAnsi" w:cstheme="minorHAnsi"/>
-        </w:rPr>
-      </w:pPr>
-      <w:r>
-        <w:rPr>
-          <w:rFonts w:asciiTheme="minorHAnsi" w:hAnsiTheme="minorHAnsi" w:cstheme="minorHAnsi"/>
-        </w:rPr>
-        <w:t>Adobe Illustrator 2022</w:t>
-      </w:r>
-    </w:p>
-    <w:p>
-      <w:pPr>
-        <w:jc w:val="both"/>
-        <w:rPr>
-          <w:rFonts w:asciiTheme="minorHAnsi" w:hAnsiTheme="minorHAnsi" w:cstheme="minorHAnsi"/>
-        </w:rPr>
-      </w:pPr>
-      <w:r>
-        <w:rPr>
-          <w:rFonts w:asciiTheme="minorHAnsi" w:hAnsiTheme="minorHAnsi" w:cstheme="minorHAnsi"/>
-        </w:rPr>
-        <w:t>Adobe Premiere 2022</w:t>
-      </w:r>
-    </w:p>
-    <w:p>
-      <w:pPr>
-        <w:jc w:val="both"/>
-        <w:rPr>
-          <w:rFonts w:asciiTheme="minorHAnsi" w:hAnsiTheme="minorHAnsi" w:cstheme="minorHAnsi"/>
-        </w:rPr>
-      </w:pPr>
-      <w:r>
-        <w:rPr>
-          <w:rFonts w:asciiTheme="minorHAnsi" w:hAnsiTheme="minorHAnsi" w:cstheme="minorHAnsi"/>
-        </w:rPr>
-        <w:t>Microsoft Visual Studio 2019</w:t>
-      </w:r>
-    </w:p>
-    <w:p>
-      <w:pPr>
-        <w:jc w:val="both"/>
-        <w:rPr>
-          <w:rFonts w:asciiTheme="minorHAnsi" w:hAnsiTheme="minorHAnsi" w:cstheme="minorHAnsi"/>
-        </w:rPr>
-      </w:pPr>
-      <w:proofErr w:type="spellStart"/>
-      <w:r>
-        <w:rPr>
-          <w:rFonts w:asciiTheme="minorHAnsi" w:hAnsiTheme="minorHAnsi" w:cstheme="minorHAnsi"/>
-        </w:rPr>
-        <w:t>Git</w:t>
-      </w:r>
-      <w:proofErr w:type="spellEnd"/>
-      <w:r>
-        <w:rPr>
-          <w:rFonts w:asciiTheme="minorHAnsi" w:hAnsiTheme="minorHAnsi" w:cstheme="minorHAnsi"/>
-        </w:rPr>
-        <w:t xml:space="preserve"> e GitHub</w:t>
-      </w:r>
-    </w:p>
-    <w:p>
-      <w:pPr>
-        <w:jc w:val="both"/>
-        <w:rPr>
-          <w:rFonts w:asciiTheme="minorHAnsi" w:hAnsiTheme="minorHAnsi" w:cstheme="minorHAnsi"/>
-        </w:rPr>
-      </w:pPr>
-      <w:r>
-        <w:rPr>
-          <w:rFonts w:asciiTheme="minorHAnsi" w:hAnsiTheme="minorHAnsi" w:cstheme="minorHAnsi"/>
-        </w:rPr>
-        <w:t>Blender</w:t>
-      </w:r>
-    </w:p>
-    <w:p>
-      <w:pPr>
-        <w:jc w:val="both"/>
-        <w:rPr>
-          <w:rFonts w:asciiTheme="minorHAnsi" w:hAnsiTheme="minorHAnsi" w:cstheme="minorHAnsi"/>
-        </w:rPr>
-      </w:pPr>
-      <w:proofErr w:type="spellStart"/>
-      <w:r>
-        <w:rPr>
-          <w:rFonts w:asciiTheme="minorHAnsi" w:hAnsiTheme="minorHAnsi" w:cstheme="minorHAnsi"/>
-        </w:rPr>
-        <w:t>Drawio</w:t>
-      </w:r>
-      <w:proofErr w:type="spellEnd"/>
-    </w:p>
-    <w:p>
-      <w:pPr>
-        <w:rPr>
-          <w:rFonts w:asciiTheme="minorHAnsi" w:hAnsiTheme="minorHAnsi" w:cstheme="minorHAnsi"/>
-        </w:rPr>
-      </w:pPr>
-    </w:p>
     <w:p>
       <w:pPr>
         <w:pStyle w:val="Titolo3"/>
@@ -10959,10 +11037,10 @@
           <w:color w:val="385623" w:themeColor="accent6" w:themeShade="80"/>
         </w:rPr>
       </w:pPr>
-      <w:bookmarkStart w:id="64" w:name="_Toc39419822"/>
-      <w:bookmarkStart w:id="65" w:name="_Toc41665011"/>
-      <w:bookmarkStart w:id="66" w:name="_Toc101112589"/>
-      <w:bookmarkStart w:id="67" w:name="_Toc103418023"/>
+      <w:bookmarkStart w:id="68" w:name="_Toc39419823"/>
+      <w:bookmarkStart w:id="69" w:name="_Toc41665012"/>
+      <w:bookmarkStart w:id="70" w:name="_Toc101112590"/>
+      <w:bookmarkStart w:id="71" w:name="_Toc103418024"/>
       <w:r>
         <w:rPr>
           <w:rFonts w:asciiTheme="majorHAnsi" w:hAnsiTheme="majorHAnsi"/>
@@ -10970,305 +11048,6 @@
           <w:bCs/>
           <w:color w:val="385623" w:themeColor="accent6" w:themeShade="80"/>
         </w:rPr>
-        <w:t>Risorse strumentali</w:t>
-      </w:r>
-      <w:bookmarkEnd w:id="64"/>
-      <w:bookmarkEnd w:id="65"/>
-      <w:bookmarkEnd w:id="66"/>
-      <w:bookmarkEnd w:id="67"/>
-    </w:p>
-    <w:p>
-      <w:pPr>
-        <w:jc w:val="both"/>
-        <w:rPr>
-          <w:rFonts w:asciiTheme="minorHAnsi" w:hAnsiTheme="minorHAnsi" w:cstheme="minorHAnsi"/>
-        </w:rPr>
-      </w:pPr>
-      <w:r>
-        <w:rPr>
-          <w:rFonts w:asciiTheme="minorHAnsi" w:hAnsiTheme="minorHAnsi" w:cstheme="minorHAnsi"/>
-        </w:rPr>
-        <w:t>Verranno utilizzati asset presenti nei pack “</w:t>
-      </w:r>
-      <w:proofErr w:type="spellStart"/>
-      <w:r>
-        <w:rPr>
-          <w:rFonts w:asciiTheme="minorHAnsi" w:hAnsiTheme="minorHAnsi" w:cstheme="minorHAnsi"/>
-        </w:rPr>
-        <w:t>Polygon</w:t>
-      </w:r>
-      <w:proofErr w:type="spellEnd"/>
-      <w:r>
-        <w:rPr>
-          <w:rFonts w:asciiTheme="minorHAnsi" w:hAnsiTheme="minorHAnsi" w:cstheme="minorHAnsi"/>
-        </w:rPr>
-        <w:t xml:space="preserve"> City”, “</w:t>
-      </w:r>
-      <w:proofErr w:type="spellStart"/>
-      <w:r>
-        <w:rPr>
-          <w:rFonts w:asciiTheme="minorHAnsi" w:hAnsiTheme="minorHAnsi" w:cstheme="minorHAnsi"/>
-        </w:rPr>
-        <w:t>Polygon</w:t>
-      </w:r>
-      <w:proofErr w:type="spellEnd"/>
-      <w:r>
-        <w:rPr>
-          <w:rFonts w:asciiTheme="minorHAnsi" w:hAnsiTheme="minorHAnsi" w:cstheme="minorHAnsi"/>
-        </w:rPr>
-        <w:t xml:space="preserve"> Farmer”, “</w:t>
-      </w:r>
-      <w:proofErr w:type="spellStart"/>
-      <w:r>
-        <w:rPr>
-          <w:rFonts w:asciiTheme="minorHAnsi" w:hAnsiTheme="minorHAnsi" w:cstheme="minorHAnsi"/>
-        </w:rPr>
-        <w:t>Polygon</w:t>
-      </w:r>
-      <w:proofErr w:type="spellEnd"/>
-      <w:r>
-        <w:rPr>
-          <w:rFonts w:asciiTheme="minorHAnsi" w:hAnsiTheme="minorHAnsi" w:cstheme="minorHAnsi"/>
-        </w:rPr>
-        <w:t xml:space="preserve"> </w:t>
-      </w:r>
-      <w:proofErr w:type="spellStart"/>
-      <w:r>
-        <w:rPr>
-          <w:rFonts w:asciiTheme="minorHAnsi" w:hAnsiTheme="minorHAnsi" w:cstheme="minorHAnsi"/>
-        </w:rPr>
-        <w:t>Prototype</w:t>
-      </w:r>
-      <w:proofErr w:type="spellEnd"/>
-      <w:r>
-        <w:rPr>
-          <w:rFonts w:asciiTheme="minorHAnsi" w:hAnsiTheme="minorHAnsi" w:cstheme="minorHAnsi"/>
-        </w:rPr>
-        <w:t xml:space="preserve"> Pack” in possesso da Cassano Francesco Saverio. </w:t>
-      </w:r>
-      <w:r>
-        <w:rPr>
-          <w:rFonts w:asciiTheme="minorHAnsi" w:hAnsiTheme="minorHAnsi" w:cstheme="minorHAnsi"/>
-        </w:rPr>
-        <w:t>I restanti materiali 3D come oggetti ambientali ed altro</w:t>
-      </w:r>
-      <w:r>
-        <w:rPr>
-          <w:rFonts w:asciiTheme="minorHAnsi" w:hAnsiTheme="minorHAnsi" w:cstheme="minorHAnsi"/>
-        </w:rPr>
-        <w:t xml:space="preserve"> saranno reperiti dall’asset store di </w:t>
-      </w:r>
-      <w:proofErr w:type="spellStart"/>
-      <w:r>
-        <w:rPr>
-          <w:rFonts w:asciiTheme="minorHAnsi" w:hAnsiTheme="minorHAnsi" w:cstheme="minorHAnsi"/>
-        </w:rPr>
-        <w:t>Unity</w:t>
-      </w:r>
-      <w:proofErr w:type="spellEnd"/>
-      <w:r>
-        <w:rPr>
-          <w:rFonts w:asciiTheme="minorHAnsi" w:hAnsiTheme="minorHAnsi" w:cstheme="minorHAnsi"/>
-        </w:rPr>
-        <w:t xml:space="preserve">. L’interfaccia grafica </w:t>
-      </w:r>
-      <w:r>
-        <w:rPr>
-          <w:rFonts w:asciiTheme="minorHAnsi" w:hAnsiTheme="minorHAnsi" w:cstheme="minorHAnsi"/>
-        </w:rPr>
-        <w:t>(</w:t>
-      </w:r>
-      <w:r>
-        <w:rPr>
-          <w:rFonts w:asciiTheme="minorHAnsi" w:hAnsiTheme="minorHAnsi" w:cstheme="minorHAnsi"/>
-        </w:rPr>
-        <w:t>Sprite</w:t>
-      </w:r>
-      <w:r>
-        <w:rPr>
-          <w:rFonts w:asciiTheme="minorHAnsi" w:hAnsiTheme="minorHAnsi" w:cstheme="minorHAnsi"/>
-        </w:rPr>
-        <w:t xml:space="preserve">, sfondi </w:t>
-      </w:r>
-      <w:proofErr w:type="spellStart"/>
-      <w:r>
-        <w:rPr>
-          <w:rFonts w:asciiTheme="minorHAnsi" w:hAnsiTheme="minorHAnsi" w:cstheme="minorHAnsi"/>
-        </w:rPr>
-        <w:t>ecc</w:t>
-      </w:r>
-      <w:proofErr w:type="spellEnd"/>
-      <w:r>
-        <w:rPr>
-          <w:rFonts w:asciiTheme="minorHAnsi" w:hAnsiTheme="minorHAnsi" w:cstheme="minorHAnsi"/>
-        </w:rPr>
-        <w:t>…)</w:t>
-      </w:r>
-      <w:r>
-        <w:rPr>
-          <w:rFonts w:asciiTheme="minorHAnsi" w:hAnsiTheme="minorHAnsi" w:cstheme="minorHAnsi"/>
-        </w:rPr>
-        <w:t xml:space="preserve"> del progetto, invece, </w:t>
-      </w:r>
-      <w:r>
-        <w:rPr>
-          <w:rFonts w:asciiTheme="minorHAnsi" w:hAnsiTheme="minorHAnsi" w:cstheme="minorHAnsi"/>
-        </w:rPr>
-        <w:t>verrà</w:t>
-      </w:r>
-      <w:r>
-        <w:rPr>
-          <w:rFonts w:asciiTheme="minorHAnsi" w:hAnsiTheme="minorHAnsi" w:cstheme="minorHAnsi"/>
-        </w:rPr>
-        <w:t xml:space="preserve"> auto prodott</w:t>
-      </w:r>
-      <w:r>
-        <w:rPr>
-          <w:rFonts w:asciiTheme="minorHAnsi" w:hAnsiTheme="minorHAnsi" w:cstheme="minorHAnsi"/>
-        </w:rPr>
-        <w:t>a</w:t>
-      </w:r>
-      <w:r>
-        <w:rPr>
-          <w:rFonts w:asciiTheme="minorHAnsi" w:hAnsiTheme="minorHAnsi" w:cstheme="minorHAnsi"/>
-        </w:rPr>
-        <w:t xml:space="preserve"> dal gruppo stesso.</w:t>
-      </w:r>
-      <w:r>
-        <w:rPr>
-          <w:rFonts w:asciiTheme="minorHAnsi" w:hAnsiTheme="minorHAnsi" w:cstheme="minorHAnsi"/>
-        </w:rPr>
-        <w:t xml:space="preserve"> Le animazioni sono </w:t>
-      </w:r>
-      <w:r>
-        <w:rPr>
-          <w:rFonts w:asciiTheme="minorHAnsi" w:hAnsiTheme="minorHAnsi" w:cstheme="minorHAnsi"/>
-        </w:rPr>
-        <w:t>attinte</w:t>
-      </w:r>
-      <w:r>
-        <w:rPr>
-          <w:rFonts w:asciiTheme="minorHAnsi" w:hAnsiTheme="minorHAnsi" w:cstheme="minorHAnsi"/>
-        </w:rPr>
-        <w:t xml:space="preserve"> dal sito “</w:t>
-      </w:r>
-      <w:proofErr w:type="spellStart"/>
-      <w:r>
-        <w:fldChar w:fldCharType="begin"/>
-      </w:r>
-      <w:r>
-        <w:instrText xml:space="preserve"> HYPERLINK "https://www.mixamo.com/" \l "/" </w:instrText>
-      </w:r>
-      <w:r>
-        <w:fldChar w:fldCharType="separate"/>
-      </w:r>
-      <w:r>
-        <w:rPr>
-          <w:rStyle w:val="Collegamentoipertestuale"/>
-          <w:rFonts w:asciiTheme="minorHAnsi" w:hAnsiTheme="minorHAnsi" w:cstheme="minorHAnsi"/>
-        </w:rPr>
-        <w:t>Mixamo</w:t>
-      </w:r>
-      <w:proofErr w:type="spellEnd"/>
-      <w:r>
-        <w:rPr>
-          <w:rStyle w:val="Collegamentoipertestuale"/>
-          <w:rFonts w:asciiTheme="minorHAnsi" w:hAnsiTheme="minorHAnsi" w:cstheme="minorHAnsi"/>
-        </w:rPr>
-        <w:fldChar w:fldCharType="end"/>
-      </w:r>
-      <w:r>
-        <w:rPr>
-          <w:rFonts w:asciiTheme="minorHAnsi" w:hAnsiTheme="minorHAnsi" w:cstheme="minorHAnsi"/>
-        </w:rPr>
-        <w:t>”.</w:t>
-      </w:r>
-    </w:p>
-    <w:p>
-      <w:pPr>
-        <w:jc w:val="both"/>
-        <w:rPr>
-          <w:rFonts w:asciiTheme="minorHAnsi" w:hAnsiTheme="minorHAnsi" w:cstheme="minorHAnsi"/>
-        </w:rPr>
-      </w:pPr>
-    </w:p>
-    <w:p>
-      <w:pPr>
-        <w:jc w:val="both"/>
-        <w:rPr>
-          <w:rFonts w:asciiTheme="minorHAnsi" w:hAnsiTheme="minorHAnsi" w:cstheme="minorHAnsi"/>
-        </w:rPr>
-      </w:pPr>
-      <w:r>
-        <w:rPr>
-          <w:rFonts w:asciiTheme="minorHAnsi" w:hAnsiTheme="minorHAnsi" w:cstheme="minorHAnsi"/>
-        </w:rPr>
-        <w:lastRenderedPageBreak/>
-        <w:t>Gli effetti sonori verranno presi da repository online di suoni gratuiti. Per quanto riguarda la colonna sonora, verrà invece creata da Alessandro Congedo.</w:t>
-      </w:r>
-    </w:p>
-    <w:p>
-      <w:pPr>
-        <w:jc w:val="both"/>
-        <w:rPr>
-          <w:rFonts w:asciiTheme="minorHAnsi" w:hAnsiTheme="minorHAnsi" w:cstheme="minorHAnsi"/>
-        </w:rPr>
-      </w:pPr>
-    </w:p>
-    <w:p>
-      <w:pPr>
-        <w:jc w:val="both"/>
-        <w:rPr>
-          <w:rFonts w:asciiTheme="minorHAnsi" w:hAnsiTheme="minorHAnsi" w:cstheme="minorHAnsi"/>
-        </w:rPr>
-      </w:pPr>
-      <w:r>
-        <w:rPr>
-          <w:rFonts w:asciiTheme="minorHAnsi" w:hAnsiTheme="minorHAnsi" w:cstheme="minorHAnsi"/>
-        </w:rPr>
-        <w:t>Il gruppo</w:t>
-      </w:r>
-      <w:r>
-        <w:rPr>
-          <w:rFonts w:asciiTheme="minorHAnsi" w:hAnsiTheme="minorHAnsi" w:cstheme="minorHAnsi"/>
-        </w:rPr>
-        <w:t xml:space="preserve"> per sviluppare il progetto in modo asincrono</w:t>
-      </w:r>
-      <w:r>
-        <w:rPr>
-          <w:rFonts w:asciiTheme="minorHAnsi" w:hAnsiTheme="minorHAnsi" w:cstheme="minorHAnsi"/>
-        </w:rPr>
-        <w:t xml:space="preserve"> e per una organizzazione interna per gli obbiettivi da raggiungere</w:t>
-      </w:r>
-      <w:r>
-        <w:rPr>
-          <w:rFonts w:asciiTheme="minorHAnsi" w:hAnsiTheme="minorHAnsi" w:cstheme="minorHAnsi"/>
-        </w:rPr>
-        <w:t>, utilizza “GitHub”.</w:t>
-      </w:r>
-    </w:p>
-    <w:p/>
-    <w:p>
-      <w:pPr>
-        <w:pStyle w:val="Titolo3"/>
-        <w:rPr>
-          <w:rFonts w:asciiTheme="majorHAnsi" w:hAnsiTheme="majorHAnsi"/>
-          <w:b/>
-          <w:bCs/>
-          <w:color w:val="385623" w:themeColor="accent6" w:themeShade="80"/>
-        </w:rPr>
-      </w:pPr>
-      <w:bookmarkStart w:id="68" w:name="_Toc39419823"/>
-      <w:bookmarkStart w:id="69" w:name="_Toc41665012"/>
-      <w:bookmarkStart w:id="70" w:name="_Toc101112590"/>
-      <w:bookmarkStart w:id="71" w:name="_Toc103418024"/>
-      <w:r>
-        <w:rPr>
-          <w:rFonts w:asciiTheme="majorHAnsi" w:hAnsiTheme="majorHAnsi"/>
-          <w:b/>
-          <w:bCs/>
-          <w:color w:val="385623" w:themeColor="accent6" w:themeShade="80"/>
-        </w:rPr>
         <w:t>Risorse post-produzione</w:t>
       </w:r>
       <w:bookmarkEnd w:id="68"/>
@@ -11351,7 +11130,6 @@
         </w:rPr>
         <w:t xml:space="preserve">Il </w:t>
       </w:r>
-      <w:proofErr w:type="spellStart"/>
       <w:r>
         <w:rPr>
           <w:rFonts w:asciiTheme="minorHAnsi" w:hAnsiTheme="minorHAnsi" w:cstheme="minorHAnsi"/>
@@ -11362,21 +11140,7 @@
         <w:rPr>
           <w:rFonts w:asciiTheme="minorHAnsi" w:hAnsiTheme="minorHAnsi" w:cstheme="minorHAnsi"/>
         </w:rPr>
-        <w:t>erious</w:t>
-      </w:r>
-      <w:proofErr w:type="spellEnd"/>
-      <w:r>
-        <w:rPr>
-          <w:rFonts w:asciiTheme="minorHAnsi" w:hAnsiTheme="minorHAnsi" w:cstheme="minorHAnsi"/>
-        </w:rPr>
-        <w:t xml:space="preserve"> game </w:t>
-      </w:r>
-      <w:proofErr w:type="spellStart"/>
-      <w:r>
-        <w:rPr>
-          <w:rFonts w:asciiTheme="minorHAnsi" w:hAnsiTheme="minorHAnsi" w:cstheme="minorHAnsi"/>
-        </w:rPr>
-        <w:t>Healt</w:t>
+        <w:t>erious game Healt</w:t>
       </w:r>
       <w:r>
         <w:rPr>
@@ -11388,14 +11152,7 @@
         <w:rPr>
           <w:rFonts w:asciiTheme="minorHAnsi" w:hAnsiTheme="minorHAnsi" w:cstheme="minorHAnsi"/>
         </w:rPr>
-        <w:t>y</w:t>
-      </w:r>
-      <w:proofErr w:type="spellEnd"/>
-      <w:r>
-        <w:rPr>
-          <w:rFonts w:asciiTheme="minorHAnsi" w:hAnsiTheme="minorHAnsi" w:cstheme="minorHAnsi"/>
-        </w:rPr>
-        <w:t xml:space="preserve"> Catering ha lo scopo di istruire i giocatori all’alimentazione sana e rispettosa dell’ambiente illustrando la correlazione fra un piatto da mangiare, la corrispettiva</w:t>
+        <w:t>y Catering ha lo scopo di istruire i giocatori all’alimentazione sana e rispettosa dell’ambiente illustrando la correlazione fra un piatto da mangiare, la corrispettiva</w:t>
       </w:r>
       <w:r>
         <w:rPr>
@@ -11464,7 +11221,6 @@
         </w:rPr>
         <w:t xml:space="preserve">Il </w:t>
       </w:r>
-      <w:proofErr w:type="spellStart"/>
       <w:r>
         <w:rPr>
           <w:rFonts w:asciiTheme="minorHAnsi" w:hAnsiTheme="minorHAnsi" w:cstheme="minorHAnsi"/>
@@ -11475,21 +11231,7 @@
         <w:rPr>
           <w:rFonts w:asciiTheme="minorHAnsi" w:hAnsiTheme="minorHAnsi" w:cstheme="minorHAnsi"/>
         </w:rPr>
-        <w:t>erious</w:t>
-      </w:r>
-      <w:proofErr w:type="spellEnd"/>
-      <w:r>
-        <w:rPr>
-          <w:rFonts w:asciiTheme="minorHAnsi" w:hAnsiTheme="minorHAnsi" w:cstheme="minorHAnsi"/>
-        </w:rPr>
-        <w:t xml:space="preserve"> game </w:t>
-      </w:r>
-      <w:proofErr w:type="spellStart"/>
-      <w:r>
-        <w:rPr>
-          <w:rFonts w:asciiTheme="minorHAnsi" w:hAnsiTheme="minorHAnsi" w:cstheme="minorHAnsi"/>
-        </w:rPr>
-        <w:t>Healt</w:t>
+        <w:t>erious game Healt</w:t>
       </w:r>
       <w:r>
         <w:rPr>
@@ -11501,14 +11243,7 @@
         <w:rPr>
           <w:rFonts w:asciiTheme="minorHAnsi" w:hAnsiTheme="minorHAnsi" w:cstheme="minorHAnsi"/>
         </w:rPr>
-        <w:t>y</w:t>
-      </w:r>
-      <w:proofErr w:type="spellEnd"/>
-      <w:r>
-        <w:rPr>
-          <w:rFonts w:asciiTheme="minorHAnsi" w:hAnsiTheme="minorHAnsi" w:cstheme="minorHAnsi"/>
-        </w:rPr>
-        <w:t xml:space="preserve"> Catering presenta i seguenti concetti:</w:t>
+        <w:t>y Catering presenta i seguenti concetti:</w:t>
       </w:r>
     </w:p>
     <w:p>
@@ -11896,35 +11631,7 @@
         <w:rPr>
           <w:rFonts w:asciiTheme="minorHAnsi" w:hAnsiTheme="minorHAnsi" w:cstheme="minorHAnsi"/>
         </w:rPr>
-        <w:t xml:space="preserve">Il giocatore selezionerà una portata in base alle pietanze disponibili ed alle patologie del cliente (con annessa relativa dieta), verrà generata una lista di piatti ordinati dal più affine al meno affine; in base a quanto selezionato dal giocatore gli verrà assegnato un punteggio da aggiungere a quello base. A parità di affinità tra patologie e dieta del cliente i piatti verranno ordinati anche in base al </w:t>
-      </w:r>
-      <w:proofErr w:type="spellStart"/>
-      <w:r>
-        <w:rPr>
-          <w:rFonts w:asciiTheme="minorHAnsi" w:hAnsiTheme="minorHAnsi" w:cstheme="minorHAnsi"/>
-        </w:rPr>
-        <w:t>ecoScore</w:t>
-      </w:r>
-      <w:proofErr w:type="spellEnd"/>
-      <w:r>
-        <w:rPr>
-          <w:rFonts w:asciiTheme="minorHAnsi" w:hAnsiTheme="minorHAnsi" w:cstheme="minorHAnsi"/>
-        </w:rPr>
-        <w:t xml:space="preserve"> e </w:t>
-      </w:r>
-      <w:proofErr w:type="spellStart"/>
-      <w:r>
-        <w:rPr>
-          <w:rFonts w:asciiTheme="minorHAnsi" w:hAnsiTheme="minorHAnsi" w:cstheme="minorHAnsi"/>
-        </w:rPr>
-        <w:t>nutriScore</w:t>
-      </w:r>
-      <w:proofErr w:type="spellEnd"/>
-      <w:r>
-        <w:rPr>
-          <w:rFonts w:asciiTheme="minorHAnsi" w:hAnsiTheme="minorHAnsi" w:cstheme="minorHAnsi"/>
-        </w:rPr>
-        <w:t>.</w:t>
+        <w:t>Il giocatore selezionerà una portata in base alle pietanze disponibili ed alle patologie del cliente (con annessa relativa dieta), verrà generata una lista di piatti ordinati dal più affine al meno affine; in base a quanto selezionato dal giocatore gli verrà assegnato un punteggio da aggiungere a quello base. A parità di affinità tra patologie e dieta del cliente i piatti verranno ordinati anche in base al ecoScore e nutriScore.</w:t>
       </w:r>
       <w:r>
         <w:rPr>
@@ -12070,7 +11777,6 @@
         </w:rPr>
         <w:t xml:space="preserve">Qui di seguito sono elencate le skill che i giocatori potranno acquisire attraverso il </w:t>
       </w:r>
-      <w:proofErr w:type="spellStart"/>
       <w:r>
         <w:rPr>
           <w:rFonts w:asciiTheme="minorHAnsi" w:hAnsiTheme="minorHAnsi" w:cstheme="minorHAnsi"/>
@@ -12081,14 +11787,7 @@
         <w:rPr>
           <w:rFonts w:asciiTheme="minorHAnsi" w:hAnsiTheme="minorHAnsi" w:cstheme="minorHAnsi"/>
         </w:rPr>
-        <w:t>erious</w:t>
-      </w:r>
-      <w:proofErr w:type="spellEnd"/>
-      <w:r>
-        <w:rPr>
-          <w:rFonts w:asciiTheme="minorHAnsi" w:hAnsiTheme="minorHAnsi" w:cstheme="minorHAnsi"/>
-        </w:rPr>
-        <w:t xml:space="preserve"> game:</w:t>
+        <w:t>erious game:</w:t>
       </w:r>
     </w:p>
     <w:p>
@@ -12262,7 +11961,7 @@
                     <pic:cNvPicPr/>
                   </pic:nvPicPr>
                   <pic:blipFill>
-                    <a:blip r:embed="rId14">
+                    <a:blip r:embed="rId15">
                       <a:extLst>
                         <a:ext uri="{28A0092B-C50C-407E-A947-70E740481C1C}">
                           <a14:useLocalDpi xmlns:a14="http://schemas.microsoft.com/office/drawing/2010/main" val="0"/>
@@ -12340,14 +12039,7 @@
         <w:rPr>
           <w:rFonts w:asciiTheme="minorHAnsi" w:hAnsiTheme="minorHAnsi" w:cstheme="minorHAnsi"/>
         </w:rPr>
-        <w:t xml:space="preserve">L’idea alla base del gioco </w:t>
-      </w:r>
-      <w:proofErr w:type="spellStart"/>
-      <w:r>
-        <w:rPr>
-          <w:rFonts w:asciiTheme="minorHAnsi" w:hAnsiTheme="minorHAnsi" w:cstheme="minorHAnsi"/>
-        </w:rPr>
-        <w:t>Healt</w:t>
+        <w:t>L’idea alla base del gioco Healt</w:t>
       </w:r>
       <w:r>
         <w:rPr>
@@ -12359,14 +12051,7 @@
         <w:rPr>
           <w:rFonts w:asciiTheme="minorHAnsi" w:hAnsiTheme="minorHAnsi" w:cstheme="minorHAnsi"/>
         </w:rPr>
-        <w:t>y</w:t>
-      </w:r>
-      <w:proofErr w:type="spellEnd"/>
-      <w:r>
-        <w:rPr>
-          <w:rFonts w:asciiTheme="minorHAnsi" w:hAnsiTheme="minorHAnsi" w:cstheme="minorHAnsi"/>
-        </w:rPr>
-        <w:t xml:space="preserve"> Catering è quella di istruire i giocatori alla scelta dei piatti migliori sia dal punto di vista medico che ambientale.</w:t>
+        <w:t>y Catering è quella di istruire i giocatori alla scelta dei piatti migliori sia dal punto di vista medico che ambientale.</w:t>
       </w:r>
     </w:p>
     <w:p>
@@ -12826,35 +12511,7 @@
         <w:rPr>
           <w:rFonts w:asciiTheme="minorHAnsi" w:hAnsiTheme="minorHAnsi" w:cstheme="minorHAnsi"/>
         </w:rPr>
-        <w:t xml:space="preserve"> verrà generata una lista di piatti ordinati, dal più affine al meno affine, in base alle patologie e alla dieta del cliente, e a parità di affinità in base al </w:t>
-      </w:r>
-      <w:proofErr w:type="spellStart"/>
-      <w:r>
-        <w:rPr>
-          <w:rFonts w:asciiTheme="minorHAnsi" w:hAnsiTheme="minorHAnsi" w:cstheme="minorHAnsi"/>
-        </w:rPr>
-        <w:t>costoEco</w:t>
-      </w:r>
-      <w:proofErr w:type="spellEnd"/>
-      <w:r>
-        <w:rPr>
-          <w:rFonts w:asciiTheme="minorHAnsi" w:hAnsiTheme="minorHAnsi" w:cstheme="minorHAnsi"/>
-        </w:rPr>
-        <w:t xml:space="preserve"> e </w:t>
-      </w:r>
-      <w:proofErr w:type="spellStart"/>
-      <w:r>
-        <w:rPr>
-          <w:rFonts w:asciiTheme="minorHAnsi" w:hAnsiTheme="minorHAnsi" w:cstheme="minorHAnsi"/>
-        </w:rPr>
-        <w:t>nutriScore</w:t>
-      </w:r>
-      <w:proofErr w:type="spellEnd"/>
-      <w:r>
-        <w:rPr>
-          <w:rFonts w:asciiTheme="minorHAnsi" w:hAnsiTheme="minorHAnsi" w:cstheme="minorHAnsi"/>
-        </w:rPr>
-        <w:t xml:space="preserve"> (e in base alla posizione del piatto scelto dal giocatore in questa lista) verrà assegnato un punteggio.</w:t>
+        <w:t xml:space="preserve"> verrà generata una lista di piatti ordinati, dal più affine al meno affine, in base alle patologie e alla dieta del cliente, e a parità di affinità in base al costoEco e nutriScore (e in base alla posizione del piatto scelto dal giocatore in questa lista) verrà assegnato un punteggio.</w:t>
       </w:r>
     </w:p>
     <w:p>
@@ -12991,35 +12648,7 @@
         <w:rPr>
           <w:rFonts w:asciiTheme="minorHAnsi" w:hAnsiTheme="minorHAnsi" w:cstheme="minorHAnsi"/>
         </w:rPr>
-        <w:t xml:space="preserve">bonus affinità = + 5% sul prezzo base se il piatto è affine al cliente (patologie e dieta) -5% sul prezzo base se il piatto non è affine al cliente, ed extra bonus di 3% o 2% o 1% se il piatto è rispettivamente in prima, seconda o terza posizione nella lista dei piatti ordinati dal migliore al peggiore in base all’affinità con patologie e dieta e </w:t>
-      </w:r>
-      <w:proofErr w:type="spellStart"/>
-      <w:r>
-        <w:rPr>
-          <w:rFonts w:asciiTheme="minorHAnsi" w:hAnsiTheme="minorHAnsi" w:cstheme="minorHAnsi"/>
-        </w:rPr>
-        <w:t>nutriscore</w:t>
-      </w:r>
-      <w:proofErr w:type="spellEnd"/>
-      <w:r>
-        <w:rPr>
-          <w:rFonts w:asciiTheme="minorHAnsi" w:hAnsiTheme="minorHAnsi" w:cstheme="minorHAnsi"/>
-        </w:rPr>
-        <w:t xml:space="preserve"> e </w:t>
-      </w:r>
-      <w:proofErr w:type="spellStart"/>
-      <w:r>
-        <w:rPr>
-          <w:rFonts w:asciiTheme="minorHAnsi" w:hAnsiTheme="minorHAnsi" w:cstheme="minorHAnsi"/>
-        </w:rPr>
-        <w:t>ecoScore</w:t>
-      </w:r>
-      <w:proofErr w:type="spellEnd"/>
-      <w:r>
-        <w:rPr>
-          <w:rFonts w:asciiTheme="minorHAnsi" w:hAnsiTheme="minorHAnsi" w:cstheme="minorHAnsi"/>
-        </w:rPr>
-        <w:t>.</w:t>
+        <w:t>bonus affinità = + 5% sul prezzo base se il piatto è affine al cliente (patologie e dieta) -5% sul prezzo base se il piatto non è affine al cliente, ed extra bonus di 3% o 2% o 1% se il piatto è rispettivamente in prima, seconda o terza posizione nella lista dei piatti ordinati dal migliore al peggiore in base all’affinità con patologie e dieta e nutriscore e ecoScore.</w:t>
       </w:r>
     </w:p>
     <w:p>
@@ -13169,14 +12798,7 @@
         <w:rPr>
           <w:rFonts w:asciiTheme="minorHAnsi" w:hAnsiTheme="minorHAnsi" w:cstheme="minorHAnsi"/>
         </w:rPr>
-        <w:t xml:space="preserve">bonus </w:t>
-      </w:r>
-      <w:proofErr w:type="spellStart"/>
-      <w:r>
-        <w:rPr>
-          <w:rFonts w:asciiTheme="minorHAnsi" w:hAnsiTheme="minorHAnsi" w:cstheme="minorHAnsi"/>
-        </w:rPr>
-        <w:t>nutri</w:t>
+        <w:t>bonus nutri</w:t>
       </w:r>
       <w:r>
         <w:rPr>
@@ -13188,21 +12810,7 @@
         <w:rPr>
           <w:rFonts w:asciiTheme="minorHAnsi" w:hAnsiTheme="minorHAnsi" w:cstheme="minorHAnsi"/>
         </w:rPr>
-        <w:t>core</w:t>
-      </w:r>
-      <w:proofErr w:type="spellEnd"/>
-      <w:r>
-        <w:rPr>
-          <w:rFonts w:asciiTheme="minorHAnsi" w:hAnsiTheme="minorHAnsi" w:cstheme="minorHAnsi"/>
-        </w:rPr>
-        <w:t xml:space="preserve"> = in base al </w:t>
-      </w:r>
-      <w:proofErr w:type="spellStart"/>
-      <w:r>
-        <w:rPr>
-          <w:rFonts w:asciiTheme="minorHAnsi" w:hAnsiTheme="minorHAnsi" w:cstheme="minorHAnsi"/>
-        </w:rPr>
-        <w:t>nutri</w:t>
+        <w:t>core = in base al nutri</w:t>
       </w:r>
       <w:r>
         <w:rPr>
@@ -13214,14 +12822,7 @@
         <w:rPr>
           <w:rFonts w:asciiTheme="minorHAnsi" w:hAnsiTheme="minorHAnsi" w:cstheme="minorHAnsi"/>
         </w:rPr>
-        <w:t>core</w:t>
-      </w:r>
-      <w:proofErr w:type="spellEnd"/>
-      <w:r>
-        <w:rPr>
-          <w:rFonts w:asciiTheme="minorHAnsi" w:hAnsiTheme="minorHAnsi" w:cstheme="minorHAnsi"/>
-        </w:rPr>
-        <w:t>:</w:t>
+        <w:t>core:</w:t>
       </w:r>
     </w:p>
     <w:p>
@@ -13403,28 +13004,7 @@
         <w:rPr>
           <w:rFonts w:asciiTheme="minorHAnsi" w:hAnsiTheme="minorHAnsi" w:cstheme="minorHAnsi"/>
         </w:rPr>
-        <w:t xml:space="preserve">bonus </w:t>
-      </w:r>
-      <w:proofErr w:type="spellStart"/>
-      <w:r>
-        <w:rPr>
-          <w:rFonts w:asciiTheme="minorHAnsi" w:hAnsiTheme="minorHAnsi" w:cstheme="minorHAnsi"/>
-        </w:rPr>
-        <w:t>ecoScore</w:t>
-      </w:r>
-      <w:proofErr w:type="spellEnd"/>
-      <w:r>
-        <w:rPr>
-          <w:rFonts w:asciiTheme="minorHAnsi" w:hAnsiTheme="minorHAnsi" w:cstheme="minorHAnsi"/>
-        </w:rPr>
-        <w:t xml:space="preserve"> = in base al valore dell’</w:t>
-      </w:r>
-      <w:proofErr w:type="spellStart"/>
-      <w:r>
-        <w:rPr>
-          <w:rFonts w:asciiTheme="minorHAnsi" w:hAnsiTheme="minorHAnsi" w:cstheme="minorHAnsi"/>
-        </w:rPr>
-        <w:t>eco</w:t>
+        <w:t>bonus ecoScore = in base al valore dell’eco</w:t>
       </w:r>
       <w:r>
         <w:rPr>
@@ -13436,14 +13016,7 @@
         <w:rPr>
           <w:rFonts w:asciiTheme="minorHAnsi" w:hAnsiTheme="minorHAnsi" w:cstheme="minorHAnsi"/>
         </w:rPr>
-        <w:t>core</w:t>
-      </w:r>
-      <w:proofErr w:type="spellEnd"/>
-      <w:r>
-        <w:rPr>
-          <w:rFonts w:asciiTheme="minorHAnsi" w:hAnsiTheme="minorHAnsi" w:cstheme="minorHAnsi"/>
-        </w:rPr>
-        <w:t xml:space="preserve">: </w:t>
+        <w:t xml:space="preserve">core: </w:t>
       </w:r>
     </w:p>
     <w:p>
@@ -14434,7 +14007,6 @@
       <w:bookmarkStart w:id="97" w:name="_Toc101112599"/>
       <w:bookmarkStart w:id="98" w:name="_Toc101113488"/>
       <w:bookmarkStart w:id="99" w:name="_Toc103418034"/>
-      <w:proofErr w:type="spellStart"/>
       <w:r>
         <w:rPr>
           <w:color w:val="385623" w:themeColor="accent6" w:themeShade="80"/>
@@ -14445,7 +14017,6 @@
       <w:bookmarkEnd w:id="97"/>
       <w:bookmarkEnd w:id="98"/>
       <w:bookmarkEnd w:id="99"/>
-      <w:proofErr w:type="spellEnd"/>
     </w:p>
     <w:p>
       <w:pPr>
@@ -14459,31 +14030,13 @@
           <w:lang w:val="en-US"/>
         </w:rPr>
       </w:pPr>
-      <w:proofErr w:type="spellStart"/>
       <w:r>
         <w:rPr>
           <w:rFonts w:asciiTheme="minorHAnsi" w:hAnsiTheme="minorHAnsi" w:cstheme="minorHAnsi"/>
           <w:lang w:val="en-US"/>
         </w:rPr>
-        <w:t>Schermata</w:t>
-      </w:r>
-      <w:proofErr w:type="spellEnd"/>
-      <w:r>
-        <w:rPr>
-          <w:rFonts w:asciiTheme="minorHAnsi" w:hAnsiTheme="minorHAnsi" w:cstheme="minorHAnsi"/>
-          <w:lang w:val="en-US"/>
-        </w:rPr>
-        <w:t xml:space="preserve"> </w:t>
-      </w:r>
-      <w:proofErr w:type="spellStart"/>
-      <w:r>
-        <w:rPr>
-          <w:rFonts w:asciiTheme="minorHAnsi" w:hAnsiTheme="minorHAnsi" w:cstheme="minorHAnsi"/>
-          <w:lang w:val="en-US"/>
-        </w:rPr>
-        <w:t>iniziale</w:t>
-      </w:r>
-      <w:proofErr w:type="spellEnd"/>
+        <w:t>Schermata iniziale</w:t>
+      </w:r>
       <w:r>
         <w:rPr>
           <w:rFonts w:asciiTheme="minorHAnsi" w:hAnsiTheme="minorHAnsi" w:cstheme="minorHAnsi"/>
@@ -14522,7 +14075,7 @@
                     <pic:cNvPicPr/>
                   </pic:nvPicPr>
                   <pic:blipFill>
-                    <a:blip r:embed="rId15">
+                    <a:blip r:embed="rId16">
                       <a:extLst>
                         <a:ext uri="{28A0092B-C50C-407E-A947-70E740481C1C}">
                           <a14:useLocalDpi xmlns:a14="http://schemas.microsoft.com/office/drawing/2010/main" val="0"/>
@@ -14593,33 +14146,8 @@
           <w:rFonts w:asciiTheme="minorHAnsi" w:hAnsiTheme="minorHAnsi" w:cstheme="minorHAnsi"/>
           <w:lang w:val="en-US"/>
         </w:rPr>
-        <w:t xml:space="preserve">Menu </w:t>
-      </w:r>
-      <w:proofErr w:type="spellStart"/>
-      <w:r>
-        <w:rPr>
-          <w:rFonts w:asciiTheme="minorHAnsi" w:hAnsiTheme="minorHAnsi" w:cstheme="minorHAnsi"/>
-          <w:lang w:val="en-US"/>
-        </w:rPr>
-        <w:t>Selezione</w:t>
-      </w:r>
-      <w:proofErr w:type="spellEnd"/>
-      <w:r>
-        <w:rPr>
-          <w:rFonts w:asciiTheme="minorHAnsi" w:hAnsiTheme="minorHAnsi" w:cstheme="minorHAnsi"/>
-          <w:lang w:val="en-US"/>
-        </w:rPr>
-        <w:t xml:space="preserve"> </w:t>
-      </w:r>
-      <w:proofErr w:type="spellStart"/>
-      <w:r>
-        <w:rPr>
-          <w:rFonts w:asciiTheme="minorHAnsi" w:hAnsiTheme="minorHAnsi" w:cstheme="minorHAnsi"/>
-          <w:lang w:val="en-US"/>
-        </w:rPr>
-        <w:t>Livello</w:t>
-      </w:r>
-      <w:proofErr w:type="spellEnd"/>
+        <w:t>Menu Selezione Livello</w:t>
+      </w:r>
     </w:p>
     <w:p>
       <w:pPr>
@@ -14651,7 +14179,7 @@
                     <pic:cNvPicPr/>
                   </pic:nvPicPr>
                   <pic:blipFill>
-                    <a:blip r:embed="rId16">
+                    <a:blip r:embed="rId17">
                       <a:extLst>
                         <a:ext uri="{28A0092B-C50C-407E-A947-70E740481C1C}">
                           <a14:useLocalDpi xmlns:a14="http://schemas.microsoft.com/office/drawing/2010/main" val="0"/>
@@ -14812,17 +14340,8 @@
           <w:rFonts w:asciiTheme="minorHAnsi" w:hAnsiTheme="minorHAnsi" w:cstheme="minorHAnsi"/>
           <w:lang w:val="en-US"/>
         </w:rPr>
-        <w:t xml:space="preserve">Menu </w:t>
-      </w:r>
-      <w:proofErr w:type="spellStart"/>
-      <w:r>
-        <w:rPr>
-          <w:rFonts w:asciiTheme="minorHAnsi" w:hAnsiTheme="minorHAnsi" w:cstheme="minorHAnsi"/>
-          <w:lang w:val="en-US"/>
-        </w:rPr>
-        <w:t>opzioni</w:t>
-      </w:r>
-      <w:proofErr w:type="spellEnd"/>
+        <w:t>Menu opzioni</w:t>
+      </w:r>
       <w:r>
         <w:rPr>
           <w:rFonts w:asciiTheme="minorHAnsi" w:hAnsiTheme="minorHAnsi" w:cstheme="minorHAnsi"/>
@@ -14881,7 +14400,7 @@
                     </pic:cNvPicPr>
                   </pic:nvPicPr>
                   <pic:blipFill>
-                    <a:blip r:embed="rId17">
+                    <a:blip r:embed="rId18">
                       <a:extLst>
                         <a:ext uri="{28A0092B-C50C-407E-A947-70E740481C1C}">
                           <a14:useLocalDpi xmlns:a14="http://schemas.microsoft.com/office/drawing/2010/main" val="0"/>
@@ -14957,49 +14476,8 @@
           <w:lang w:val="en-US"/>
         </w:rPr>
         <w:lastRenderedPageBreak/>
-        <w:t xml:space="preserve">Menu </w:t>
-      </w:r>
-      <w:proofErr w:type="spellStart"/>
-      <w:r>
-        <w:rPr>
-          <w:rFonts w:asciiTheme="minorHAnsi" w:hAnsiTheme="minorHAnsi" w:cstheme="minorHAnsi"/>
-          <w:lang w:val="en-US"/>
-        </w:rPr>
-        <w:t>Opzioni</w:t>
-      </w:r>
-      <w:proofErr w:type="spellEnd"/>
-      <w:r>
-        <w:rPr>
-          <w:rFonts w:asciiTheme="minorHAnsi" w:hAnsiTheme="minorHAnsi" w:cstheme="minorHAnsi"/>
-          <w:lang w:val="en-US"/>
-        </w:rPr>
-        <w:t xml:space="preserve"> </w:t>
-      </w:r>
-      <w:proofErr w:type="spellStart"/>
-      <w:r>
-        <w:rPr>
-          <w:rFonts w:asciiTheme="minorHAnsi" w:hAnsiTheme="minorHAnsi" w:cstheme="minorHAnsi"/>
-          <w:lang w:val="en-US"/>
-        </w:rPr>
-        <w:t>Impostazioni</w:t>
-      </w:r>
-      <w:proofErr w:type="spellEnd"/>
-      <w:r>
-        <w:rPr>
-          <w:rFonts w:asciiTheme="minorHAnsi" w:hAnsiTheme="minorHAnsi" w:cstheme="minorHAnsi"/>
-          <w:lang w:val="en-US"/>
-        </w:rPr>
-        <w:t xml:space="preserve"> </w:t>
-      </w:r>
-      <w:proofErr w:type="spellStart"/>
-      <w:r>
-        <w:rPr>
-          <w:rFonts w:asciiTheme="minorHAnsi" w:hAnsiTheme="minorHAnsi" w:cstheme="minorHAnsi"/>
-          <w:lang w:val="en-US"/>
-        </w:rPr>
-        <w:t>Controlli</w:t>
-      </w:r>
-      <w:proofErr w:type="spellEnd"/>
+        <w:t>Menu Opzioni Impostazioni Controlli</w:t>
+      </w:r>
     </w:p>
     <w:p>
       <w:pPr>
@@ -15031,7 +14509,7 @@
                     <pic:cNvPicPr/>
                   </pic:nvPicPr>
                   <pic:blipFill>
-                    <a:blip r:embed="rId18">
+                    <a:blip r:embed="rId19">
                       <a:extLst>
                         <a:ext uri="{28A0092B-C50C-407E-A947-70E740481C1C}">
                           <a14:useLocalDpi xmlns:a14="http://schemas.microsoft.com/office/drawing/2010/main" val="0"/>
@@ -15166,7 +14644,6 @@
           <w:lang w:val="en-US"/>
         </w:rPr>
       </w:pPr>
-      <w:proofErr w:type="spellStart"/>
       <w:r>
         <w:rPr>
           <w:rFonts w:asciiTheme="minorHAnsi" w:hAnsiTheme="minorHAnsi" w:cstheme="minorHAnsi"/>
@@ -15174,7 +14651,6 @@
         </w:rPr>
         <w:t>Creazione</w:t>
       </w:r>
-      <w:proofErr w:type="spellEnd"/>
       <w:r>
         <w:rPr>
           <w:rFonts w:asciiTheme="minorHAnsi" w:hAnsiTheme="minorHAnsi" w:cstheme="minorHAnsi"/>
@@ -15182,7 +14658,6 @@
         </w:rPr>
         <w:t xml:space="preserve"> </w:t>
       </w:r>
-      <w:proofErr w:type="spellStart"/>
       <w:r>
         <w:rPr>
           <w:rFonts w:asciiTheme="minorHAnsi" w:hAnsiTheme="minorHAnsi" w:cstheme="minorHAnsi"/>
@@ -15190,23 +14665,13 @@
         </w:rPr>
         <w:t>profilo</w:t>
       </w:r>
-      <w:proofErr w:type="spellEnd"/>
       <w:r>
         <w:rPr>
           <w:rFonts w:asciiTheme="minorHAnsi" w:hAnsiTheme="minorHAnsi" w:cstheme="minorHAnsi"/>
           <w:lang w:val="en-US"/>
         </w:rPr>
-        <w:t xml:space="preserve"> </w:t>
-      </w:r>
-      <w:proofErr w:type="spellStart"/>
-      <w:r>
-        <w:rPr>
-          <w:rFonts w:asciiTheme="minorHAnsi" w:hAnsiTheme="minorHAnsi" w:cstheme="minorHAnsi"/>
-          <w:lang w:val="en-US"/>
-        </w:rPr>
-        <w:t>giocatore</w:t>
-      </w:r>
-      <w:proofErr w:type="spellEnd"/>
+        <w:t xml:space="preserve"> giocatore</w:t>
+      </w:r>
     </w:p>
     <w:p>
       <w:pPr>
@@ -15238,7 +14703,7 @@
                     <pic:cNvPicPr/>
                   </pic:nvPicPr>
                   <pic:blipFill>
-                    <a:blip r:embed="rId19">
+                    <a:blip r:embed="rId20">
                       <a:extLst>
                         <a:ext uri="{28A0092B-C50C-407E-A947-70E740481C1C}">
                           <a14:useLocalDpi xmlns:a14="http://schemas.microsoft.com/office/drawing/2010/main" val="0"/>
@@ -15303,54 +14768,27 @@
           <w:lang w:val="en-US"/>
         </w:rPr>
       </w:pPr>
-      <w:proofErr w:type="spellStart"/>
       <w:r>
         <w:rPr>
           <w:rFonts w:asciiTheme="minorHAnsi" w:hAnsiTheme="minorHAnsi" w:cstheme="minorHAnsi"/>
           <w:lang w:val="en-US"/>
         </w:rPr>
-        <w:t>Scelta</w:t>
-      </w:r>
-      <w:proofErr w:type="spellEnd"/>
+        <w:t>Scelta profil</w:t>
+      </w:r>
       <w:r>
         <w:rPr>
           <w:rFonts w:asciiTheme="minorHAnsi" w:hAnsiTheme="minorHAnsi" w:cstheme="minorHAnsi"/>
           <w:lang w:val="en-US"/>
         </w:rPr>
-        <w:t xml:space="preserve"> </w:t>
-      </w:r>
-      <w:proofErr w:type="spellStart"/>
+        <w:t>o</w:t>
+      </w:r>
       <w:r>
         <w:rPr>
           <w:rFonts w:asciiTheme="minorHAnsi" w:hAnsiTheme="minorHAnsi" w:cstheme="minorHAnsi"/>
           <w:lang w:val="en-US"/>
         </w:rPr>
-        <w:t>profil</w:t>
-      </w:r>
-      <w:r>
-        <w:rPr>
-          <w:rFonts w:asciiTheme="minorHAnsi" w:hAnsiTheme="minorHAnsi" w:cstheme="minorHAnsi"/>
-          <w:lang w:val="en-US"/>
-        </w:rPr>
-        <w:t>o</w:t>
-      </w:r>
-      <w:proofErr w:type="spellEnd"/>
-      <w:r>
-        <w:rPr>
-          <w:rFonts w:asciiTheme="minorHAnsi" w:hAnsiTheme="minorHAnsi" w:cstheme="minorHAnsi"/>
-          <w:lang w:val="en-US"/>
-        </w:rPr>
-        <w:t xml:space="preserve"> </w:t>
-      </w:r>
-      <w:proofErr w:type="spellStart"/>
-      <w:r>
-        <w:rPr>
-          <w:rFonts w:asciiTheme="minorHAnsi" w:hAnsiTheme="minorHAnsi" w:cstheme="minorHAnsi"/>
-          <w:lang w:val="en-US"/>
-        </w:rPr>
-        <w:t>giocatore</w:t>
-      </w:r>
-      <w:proofErr w:type="spellEnd"/>
+        <w:t xml:space="preserve"> giocatore</w:t>
+      </w:r>
     </w:p>
     <w:p>
       <w:pPr>
@@ -15390,7 +14828,7 @@
                     <pic:cNvPicPr/>
                   </pic:nvPicPr>
                   <pic:blipFill>
-                    <a:blip r:embed="rId20">
+                    <a:blip r:embed="rId21">
                       <a:extLst>
                         <a:ext uri="{28A0092B-C50C-407E-A947-70E740481C1C}">
                           <a14:useLocalDpi xmlns:a14="http://schemas.microsoft.com/office/drawing/2010/main" val="0"/>
@@ -15453,22 +14891,13 @@
           <w:lang w:val="en-US"/>
         </w:rPr>
       </w:pPr>
-      <w:proofErr w:type="spellStart"/>
       <w:r>
         <w:rPr>
           <w:rFonts w:asciiTheme="minorHAnsi" w:hAnsiTheme="minorHAnsi" w:cstheme="minorHAnsi"/>
           <w:lang w:val="en-US"/>
         </w:rPr>
         <w:lastRenderedPageBreak/>
-        <w:t>Classifica</w:t>
-      </w:r>
-      <w:proofErr w:type="spellEnd"/>
-      <w:r>
-        <w:rPr>
-          <w:rFonts w:asciiTheme="minorHAnsi" w:hAnsiTheme="minorHAnsi" w:cstheme="minorHAnsi"/>
-          <w:lang w:val="en-US"/>
-        </w:rPr>
-        <w:t>.</w:t>
+        <w:t>Classifica.</w:t>
       </w:r>
     </w:p>
     <w:p>
@@ -15496,7 +14925,7 @@
                     <pic:cNvPicPr/>
                   </pic:nvPicPr>
                   <pic:blipFill>
-                    <a:blip r:embed="rId21">
+                    <a:blip r:embed="rId22">
                       <a:extLst>
                         <a:ext uri="{28A0092B-C50C-407E-A947-70E740481C1C}">
                           <a14:useLocalDpi xmlns:a14="http://schemas.microsoft.com/office/drawing/2010/main" val="0"/>
@@ -15548,7 +14977,6 @@
           <w:lang w:val="en-US"/>
         </w:rPr>
       </w:pPr>
-      <w:proofErr w:type="spellStart"/>
       <w:r>
         <w:rPr>
           <w:rFonts w:asciiTheme="minorHAnsi" w:hAnsiTheme="minorHAnsi" w:cstheme="minorHAnsi"/>
@@ -15557,7 +14985,6 @@
         <w:lastRenderedPageBreak/>
         <w:t>Crediti</w:t>
       </w:r>
-      <w:proofErr w:type="spellEnd"/>
       <w:r>
         <w:rPr>
           <w:rFonts w:asciiTheme="minorHAnsi" w:hAnsiTheme="minorHAnsi" w:cstheme="minorHAnsi"/>
@@ -15596,7 +15023,7 @@
                     <pic:cNvPicPr/>
                   </pic:nvPicPr>
                   <pic:blipFill>
-                    <a:blip r:embed="rId22">
+                    <a:blip r:embed="rId23">
                       <a:extLst>
                         <a:ext uri="{28A0092B-C50C-407E-A947-70E740481C1C}">
                           <a14:useLocalDpi xmlns:a14="http://schemas.microsoft.com/office/drawing/2010/main" val="0"/>
@@ -15693,21 +15120,12 @@
           <w:lang w:val="en-US"/>
         </w:rPr>
       </w:pPr>
-      <w:proofErr w:type="spellStart"/>
       <w:r>
         <w:rPr>
           <w:rFonts w:asciiTheme="minorHAnsi" w:hAnsiTheme="minorHAnsi" w:cstheme="minorHAnsi"/>
           <w:lang w:val="en-US"/>
         </w:rPr>
-        <w:t>Schermata</w:t>
-      </w:r>
-      <w:proofErr w:type="spellEnd"/>
-      <w:r>
-        <w:rPr>
-          <w:rFonts w:asciiTheme="minorHAnsi" w:hAnsiTheme="minorHAnsi" w:cstheme="minorHAnsi"/>
-          <w:lang w:val="en-US"/>
-        </w:rPr>
-        <w:t xml:space="preserve"> in-game.</w:t>
+        <w:t>Schermata in-game.</w:t>
       </w:r>
     </w:p>
     <w:p>
@@ -15739,7 +15157,7 @@
                     <pic:cNvPicPr/>
                   </pic:nvPicPr>
                   <pic:blipFill>
-                    <a:blip r:embed="rId23">
+                    <a:blip r:embed="rId24">
                       <a:extLst>
                         <a:ext uri="{28A0092B-C50C-407E-A947-70E740481C1C}">
                           <a14:useLocalDpi xmlns:a14="http://schemas.microsoft.com/office/drawing/2010/main" val="0"/>
@@ -15788,31 +15206,13 @@
           <w:lang w:val="en-US"/>
         </w:rPr>
       </w:pPr>
-      <w:proofErr w:type="spellStart"/>
       <w:r>
         <w:rPr>
           <w:rFonts w:asciiTheme="minorHAnsi" w:hAnsiTheme="minorHAnsi" w:cstheme="minorHAnsi"/>
           <w:lang w:val="en-US"/>
         </w:rPr>
-        <w:t>Interazione</w:t>
-      </w:r>
-      <w:proofErr w:type="spellEnd"/>
-      <w:r>
-        <w:rPr>
-          <w:rFonts w:asciiTheme="minorHAnsi" w:hAnsiTheme="minorHAnsi" w:cstheme="minorHAnsi"/>
-          <w:lang w:val="en-US"/>
-        </w:rPr>
-        <w:t xml:space="preserve"> con il </w:t>
-      </w:r>
-      <w:proofErr w:type="spellStart"/>
-      <w:r>
-        <w:rPr>
-          <w:rFonts w:asciiTheme="minorHAnsi" w:hAnsiTheme="minorHAnsi" w:cstheme="minorHAnsi"/>
-          <w:lang w:val="en-US"/>
-        </w:rPr>
-        <w:t>cliente</w:t>
-      </w:r>
-      <w:proofErr w:type="spellEnd"/>
+        <w:t>Interazione con il cliente</w:t>
+      </w:r>
     </w:p>
     <w:p>
       <w:pPr>
@@ -15847,7 +15247,7 @@
                     </pic:cNvPicPr>
                   </pic:nvPicPr>
                   <pic:blipFill>
-                    <a:blip r:embed="rId24" cstate="print">
+                    <a:blip r:embed="rId25" cstate="print">
                       <a:extLst>
                         <a:ext uri="{28A0092B-C50C-407E-A947-70E740481C1C}">
                           <a14:useLocalDpi xmlns:a14="http://schemas.microsoft.com/office/drawing/2010/main" val="0"/>
@@ -15901,31 +15301,31 @@
           <w:lang w:val="en-US"/>
         </w:rPr>
       </w:pPr>
-      <w:proofErr w:type="spellStart"/>
       <w:r>
         <w:rPr>
           <w:rFonts w:asciiTheme="minorHAnsi" w:hAnsiTheme="minorHAnsi" w:cstheme="minorHAnsi"/>
           <w:lang w:val="en-US"/>
         </w:rPr>
-        <w:t>Interazione</w:t>
-      </w:r>
-      <w:proofErr w:type="spellEnd"/>
-      <w:r>
+        <w:t>Interazione con il negozio</w:t>
+      </w:r>
+    </w:p>
+    <w:p>
+      <w:pPr>
+        <w:pStyle w:val="Paragrafoelenco"/>
         <w:rPr>
           <w:rFonts w:asciiTheme="minorHAnsi" w:hAnsiTheme="minorHAnsi" w:cstheme="minorHAnsi"/>
           <w:lang w:val="en-US"/>
         </w:rPr>
-        <w:t xml:space="preserve"> con il </w:t>
-      </w:r>
-      <w:proofErr w:type="spellStart"/>
-      <w:r>
+      </w:pPr>
+    </w:p>
+    <w:p>
+      <w:pPr>
+        <w:pStyle w:val="Paragrafoelenco"/>
         <w:rPr>
           <w:rFonts w:asciiTheme="minorHAnsi" w:hAnsiTheme="minorHAnsi" w:cstheme="minorHAnsi"/>
           <w:lang w:val="en-US"/>
         </w:rPr>
-        <w:t>negozio</w:t>
-      </w:r>
-      <w:proofErr w:type="spellEnd"/>
+      </w:pPr>
     </w:p>
     <w:p>
       <w:pPr>
@@ -15935,6 +15335,62 @@
           <w:lang w:val="en-US"/>
         </w:rPr>
       </w:pPr>
+      <w:r>
+        <w:rPr>
+          <w:rFonts w:asciiTheme="minorHAnsi" w:hAnsiTheme="minorHAnsi" w:cstheme="minorHAnsi"/>
+          <w:noProof/>
+          <w:lang w:val="en-US"/>
+        </w:rPr>
+        <w:lastRenderedPageBreak/>
+        <w:drawing>
+          <wp:inline distT="0" distB="0" distL="0" distR="0" wp14:anchorId="75CE8A54" wp14:editId="75BC1785">
+            <wp:extent cx="6111240" cy="4381500"/>
+            <wp:effectExtent l="0" t="0" r="3810" b="0"/>
+            <wp:docPr id="42" name="Immagine 42"/>
+            <wp:cNvGraphicFramePr>
+              <a:graphicFrameLocks xmlns:a="http://schemas.openxmlformats.org/drawingml/2006/main" noChangeAspect="1"/>
+            </wp:cNvGraphicFramePr>
+            <a:graphic xmlns:a="http://schemas.openxmlformats.org/drawingml/2006/main">
+              <a:graphicData uri="http://schemas.openxmlformats.org/drawingml/2006/picture">
+                <pic:pic xmlns:pic="http://schemas.openxmlformats.org/drawingml/2006/picture">
+                  <pic:nvPicPr>
+                    <pic:cNvPr id="0" name="Picture 3"/>
+                    <pic:cNvPicPr>
+                      <a:picLocks noChangeAspect="1" noChangeArrowheads="1"/>
+                    </pic:cNvPicPr>
+                  </pic:nvPicPr>
+                  <pic:blipFill>
+                    <a:blip r:embed="rId26">
+                      <a:extLst>
+                        <a:ext uri="{28A0092B-C50C-407E-A947-70E740481C1C}">
+                          <a14:useLocalDpi xmlns:a14="http://schemas.microsoft.com/office/drawing/2010/main" val="0"/>
+                        </a:ext>
+                      </a:extLst>
+                    </a:blip>
+                    <a:srcRect/>
+                    <a:stretch>
+                      <a:fillRect/>
+                    </a:stretch>
+                  </pic:blipFill>
+                  <pic:spPr bwMode="auto">
+                    <a:xfrm>
+                      <a:off x="0" y="0"/>
+                      <a:ext cx="6111240" cy="4381500"/>
+                    </a:xfrm>
+                    <a:prstGeom prst="rect">
+                      <a:avLst/>
+                    </a:prstGeom>
+                    <a:noFill/>
+                    <a:ln>
+                      <a:noFill/>
+                    </a:ln>
+                  </pic:spPr>
+                </pic:pic>
+              </a:graphicData>
+            </a:graphic>
+          </wp:inline>
+        </w:drawing>
+      </w:r>
     </w:p>
     <w:p>
       <w:pPr>
@@ -16117,23 +15573,7 @@
           <w:rFonts w:asciiTheme="minorHAnsi" w:hAnsiTheme="minorHAnsi" w:cstheme="minorHAnsi"/>
           <w:lang w:val="en-US"/>
         </w:rPr>
-        <w:t xml:space="preserve">Flowchart del menu </w:t>
-      </w:r>
-      <w:proofErr w:type="spellStart"/>
-      <w:r>
-        <w:rPr>
-          <w:rFonts w:asciiTheme="minorHAnsi" w:hAnsiTheme="minorHAnsi" w:cstheme="minorHAnsi"/>
-          <w:lang w:val="en-US"/>
-        </w:rPr>
-        <w:t>iniziale</w:t>
-      </w:r>
-      <w:proofErr w:type="spellEnd"/>
-      <w:r>
-        <w:rPr>
-          <w:rFonts w:asciiTheme="minorHAnsi" w:hAnsiTheme="minorHAnsi" w:cstheme="minorHAnsi"/>
-          <w:lang w:val="en-US"/>
-        </w:rPr>
-        <w:t>.</w:t>
+        <w:t>Flowchart del menu iniziale.</w:t>
       </w:r>
     </w:p>
     <w:p>
@@ -16149,7 +15589,6 @@
           <w:noProof/>
           <w:lang w:val="en-US"/>
         </w:rPr>
-        <w:lastRenderedPageBreak/>
         <w:drawing>
           <wp:inline distT="0" distB="0" distL="0" distR="0" wp14:anchorId="35D52B38" wp14:editId="176F8A8D">
             <wp:extent cx="6449906" cy="5302155"/>
@@ -16166,7 +15605,7 @@
                     <pic:cNvPicPr/>
                   </pic:nvPicPr>
                   <pic:blipFill>
-                    <a:blip r:embed="rId25">
+                    <a:blip r:embed="rId27">
                       <a:extLst>
                         <a:ext uri="{28A0092B-C50C-407E-A947-70E740481C1C}">
                           <a14:useLocalDpi xmlns:a14="http://schemas.microsoft.com/office/drawing/2010/main" val="0"/>
@@ -16337,31 +15776,13 @@
         </w:rPr>
         <w:t xml:space="preserve">Flowchart </w:t>
       </w:r>
-      <w:proofErr w:type="spellStart"/>
       <w:r>
         <w:rPr>
           <w:rFonts w:asciiTheme="minorHAnsi" w:hAnsiTheme="minorHAnsi" w:cstheme="minorHAnsi"/>
           <w:lang w:val="en-US"/>
         </w:rPr>
-        <w:t>sezione</w:t>
-      </w:r>
-      <w:proofErr w:type="spellEnd"/>
-      <w:r>
-        <w:rPr>
-          <w:rFonts w:asciiTheme="minorHAnsi" w:hAnsiTheme="minorHAnsi" w:cstheme="minorHAnsi"/>
-          <w:lang w:val="en-US"/>
-        </w:rPr>
-        <w:t xml:space="preserve"> </w:t>
-      </w:r>
-      <w:proofErr w:type="spellStart"/>
-      <w:r>
-        <w:rPr>
-          <w:rFonts w:asciiTheme="minorHAnsi" w:hAnsiTheme="minorHAnsi" w:cstheme="minorHAnsi"/>
-          <w:lang w:val="en-US"/>
-        </w:rPr>
-        <w:t>crediti</w:t>
-      </w:r>
-      <w:proofErr w:type="spellEnd"/>
+        <w:t>sezione crediti</w:t>
+      </w:r>
       <w:r>
         <w:rPr>
           <w:rFonts w:asciiTheme="minorHAnsi" w:hAnsiTheme="minorHAnsi" w:cstheme="minorHAnsi"/>
@@ -16384,7 +15805,6 @@
           <w:noProof/>
           <w:lang w:val="en-US"/>
         </w:rPr>
-        <w:lastRenderedPageBreak/>
         <w:drawing>
           <wp:inline distT="0" distB="0" distL="0" distR="0" wp14:anchorId="416D2912" wp14:editId="624C4A52">
             <wp:extent cx="2069973" cy="4531360"/>
@@ -16401,7 +15821,7 @@
                     <pic:cNvPicPr/>
                   </pic:nvPicPr>
                   <pic:blipFill>
-                    <a:blip r:embed="rId26">
+                    <a:blip r:embed="rId28">
                       <a:extLst>
                         <a:ext uri="{28A0092B-C50C-407E-A947-70E740481C1C}">
                           <a14:useLocalDpi xmlns:a14="http://schemas.microsoft.com/office/drawing/2010/main" val="0"/>
@@ -16633,34 +16053,8 @@
           <w:rFonts w:asciiTheme="minorHAnsi" w:hAnsiTheme="minorHAnsi" w:cstheme="minorHAnsi"/>
           <w:lang w:val="en-US"/>
         </w:rPr>
-        <w:lastRenderedPageBreak/>
-        <w:t xml:space="preserve">Flowchart </w:t>
-      </w:r>
-      <w:proofErr w:type="spellStart"/>
-      <w:r>
-        <w:rPr>
-          <w:rFonts w:asciiTheme="minorHAnsi" w:hAnsiTheme="minorHAnsi" w:cstheme="minorHAnsi"/>
-          <w:lang w:val="en-US"/>
-        </w:rPr>
-        <w:t>sezione</w:t>
-      </w:r>
-      <w:proofErr w:type="spellEnd"/>
-      <w:r>
-        <w:rPr>
-          <w:rFonts w:asciiTheme="minorHAnsi" w:hAnsiTheme="minorHAnsi" w:cstheme="minorHAnsi"/>
-          <w:lang w:val="en-US"/>
-        </w:rPr>
-        <w:t xml:space="preserve"> </w:t>
-      </w:r>
-      <w:proofErr w:type="spellStart"/>
-      <w:r>
-        <w:rPr>
-          <w:rFonts w:asciiTheme="minorHAnsi" w:hAnsiTheme="minorHAnsi" w:cstheme="minorHAnsi"/>
-          <w:lang w:val="en-US"/>
-        </w:rPr>
-        <w:t>classifica</w:t>
-      </w:r>
-      <w:proofErr w:type="spellEnd"/>
+        <w:t>Flowchart sezione classifica</w:t>
+      </w:r>
     </w:p>
     <w:p>
       <w:pPr>
@@ -16676,6 +16070,7 @@
           <w:noProof/>
           <w:lang w:val="en-US"/>
         </w:rPr>
+        <w:lastRenderedPageBreak/>
         <w:drawing>
           <wp:inline distT="0" distB="0" distL="0" distR="0" wp14:anchorId="71525569" wp14:editId="1D4FD98D">
             <wp:extent cx="3644031" cy="7977116"/>
@@ -16692,7 +16087,7 @@
                     <pic:cNvPicPr/>
                   </pic:nvPicPr>
                   <pic:blipFill>
-                    <a:blip r:embed="rId27">
+                    <a:blip r:embed="rId29">
                       <a:extLst>
                         <a:ext uri="{28A0092B-C50C-407E-A947-70E740481C1C}">
                           <a14:useLocalDpi xmlns:a14="http://schemas.microsoft.com/office/drawing/2010/main" val="0"/>
@@ -16739,63 +16134,13 @@
           <w:lang w:val="en-US"/>
         </w:rPr>
       </w:pPr>
-      <w:proofErr w:type="spellStart"/>
       <w:r>
         <w:rPr>
           <w:rFonts w:asciiTheme="minorHAnsi" w:hAnsiTheme="minorHAnsi" w:cstheme="minorHAnsi"/>
           <w:lang w:val="en-US"/>
         </w:rPr>
-        <w:t>FlowChart</w:t>
-      </w:r>
-      <w:proofErr w:type="spellEnd"/>
-      <w:r>
-        <w:rPr>
-          <w:rFonts w:asciiTheme="minorHAnsi" w:hAnsiTheme="minorHAnsi" w:cstheme="minorHAnsi"/>
-          <w:lang w:val="en-US"/>
-        </w:rPr>
-        <w:t xml:space="preserve"> </w:t>
-      </w:r>
-      <w:proofErr w:type="spellStart"/>
-      <w:r>
-        <w:rPr>
-          <w:rFonts w:asciiTheme="minorHAnsi" w:hAnsiTheme="minorHAnsi" w:cstheme="minorHAnsi"/>
-          <w:lang w:val="en-US"/>
-        </w:rPr>
-        <w:t>Selezione</w:t>
-      </w:r>
-      <w:proofErr w:type="spellEnd"/>
-      <w:r>
-        <w:rPr>
-          <w:rFonts w:asciiTheme="minorHAnsi" w:hAnsiTheme="minorHAnsi" w:cstheme="minorHAnsi"/>
-          <w:lang w:val="en-US"/>
-        </w:rPr>
-        <w:t xml:space="preserve"> </w:t>
-      </w:r>
-      <w:proofErr w:type="spellStart"/>
-      <w:r>
-        <w:rPr>
-          <w:rFonts w:asciiTheme="minorHAnsi" w:hAnsiTheme="minorHAnsi" w:cstheme="minorHAnsi"/>
-          <w:lang w:val="en-US"/>
-        </w:rPr>
-        <w:t>profilo</w:t>
-      </w:r>
-      <w:proofErr w:type="spellEnd"/>
-      <w:r>
-        <w:rPr>
-          <w:rFonts w:asciiTheme="minorHAnsi" w:hAnsiTheme="minorHAnsi" w:cstheme="minorHAnsi"/>
-          <w:lang w:val="en-US"/>
-        </w:rPr>
-        <w:t xml:space="preserve"> </w:t>
-      </w:r>
-      <w:proofErr w:type="spellStart"/>
-      <w:r>
-        <w:rPr>
-          <w:rFonts w:asciiTheme="minorHAnsi" w:hAnsiTheme="minorHAnsi" w:cstheme="minorHAnsi"/>
-          <w:lang w:val="en-US"/>
-        </w:rPr>
-        <w:t>utente</w:t>
-      </w:r>
-      <w:proofErr w:type="spellEnd"/>
+        <w:t>FlowChart Selezione profilo utente</w:t>
+      </w:r>
     </w:p>
     <w:p>
       <w:pPr>
@@ -16828,7 +16173,7 @@
                     <pic:cNvPicPr/>
                   </pic:nvPicPr>
                   <pic:blipFill>
-                    <a:blip r:embed="rId28">
+                    <a:blip r:embed="rId30">
                       <a:extLst>
                         <a:ext uri="{28A0092B-C50C-407E-A947-70E740481C1C}">
                           <a14:useLocalDpi xmlns:a14="http://schemas.microsoft.com/office/drawing/2010/main" val="0"/>
@@ -16867,79 +16212,20 @@
           <w:lang w:val="en-US"/>
         </w:rPr>
       </w:pPr>
-      <w:proofErr w:type="spellStart"/>
       <w:r>
         <w:rPr>
           <w:rFonts w:asciiTheme="minorHAnsi" w:hAnsiTheme="minorHAnsi" w:cstheme="minorHAnsi"/>
           <w:lang w:val="en-US"/>
         </w:rPr>
-        <w:t>FlowChart</w:t>
-      </w:r>
-      <w:proofErr w:type="spellEnd"/>
+        <w:t xml:space="preserve">FlowChart </w:t>
+      </w:r>
       <w:r>
         <w:rPr>
           <w:rFonts w:asciiTheme="minorHAnsi" w:hAnsiTheme="minorHAnsi" w:cstheme="minorHAnsi"/>
           <w:lang w:val="en-US"/>
         </w:rPr>
-        <w:t xml:space="preserve"> </w:t>
-      </w:r>
-      <w:proofErr w:type="spellStart"/>
-      <w:r>
-        <w:rPr>
-          <w:rFonts w:asciiTheme="minorHAnsi" w:hAnsiTheme="minorHAnsi" w:cstheme="minorHAnsi"/>
-          <w:lang w:val="en-US"/>
-        </w:rPr>
-        <w:t>Creazione</w:t>
-      </w:r>
-      <w:proofErr w:type="spellEnd"/>
-      <w:r>
-        <w:rPr>
-          <w:rFonts w:asciiTheme="minorHAnsi" w:hAnsiTheme="minorHAnsi" w:cstheme="minorHAnsi"/>
-          <w:lang w:val="en-US"/>
-        </w:rPr>
-        <w:t xml:space="preserve"> </w:t>
-      </w:r>
-      <w:proofErr w:type="spellStart"/>
-      <w:r>
-        <w:rPr>
-          <w:rFonts w:asciiTheme="minorHAnsi" w:hAnsiTheme="minorHAnsi" w:cstheme="minorHAnsi"/>
-          <w:lang w:val="en-US"/>
-        </w:rPr>
-        <w:t>modifica</w:t>
-      </w:r>
-      <w:proofErr w:type="spellEnd"/>
-      <w:r>
-        <w:rPr>
-          <w:rFonts w:asciiTheme="minorHAnsi" w:hAnsiTheme="minorHAnsi" w:cstheme="minorHAnsi"/>
-          <w:lang w:val="en-US"/>
-        </w:rPr>
-        <w:t xml:space="preserve"> </w:t>
-      </w:r>
-      <w:proofErr w:type="spellStart"/>
-      <w:r>
-        <w:rPr>
-          <w:rFonts w:asciiTheme="minorHAnsi" w:hAnsiTheme="minorHAnsi" w:cstheme="minorHAnsi"/>
-          <w:lang w:val="en-US"/>
-        </w:rPr>
-        <w:t>profilo</w:t>
-      </w:r>
-      <w:proofErr w:type="spellEnd"/>
-      <w:r>
-        <w:rPr>
-          <w:rFonts w:asciiTheme="minorHAnsi" w:hAnsiTheme="minorHAnsi" w:cstheme="minorHAnsi"/>
-          <w:lang w:val="en-US"/>
-        </w:rPr>
-        <w:t xml:space="preserve"> </w:t>
-      </w:r>
-      <w:proofErr w:type="spellStart"/>
-      <w:r>
-        <w:rPr>
-          <w:rFonts w:asciiTheme="minorHAnsi" w:hAnsiTheme="minorHAnsi" w:cstheme="minorHAnsi"/>
-          <w:lang w:val="en-US"/>
-        </w:rPr>
-        <w:t>utente</w:t>
-      </w:r>
-      <w:proofErr w:type="spellEnd"/>
+        <w:t>Creazione modifica profilo utente</w:t>
+      </w:r>
     </w:p>
     <w:p>
       <w:pPr>
@@ -16972,7 +16258,7 @@
                     <pic:cNvPicPr/>
                   </pic:nvPicPr>
                   <pic:blipFill>
-                    <a:blip r:embed="rId29">
+                    <a:blip r:embed="rId31">
                       <a:extLst>
                         <a:ext uri="{28A0092B-C50C-407E-A947-70E740481C1C}">
                           <a14:useLocalDpi xmlns:a14="http://schemas.microsoft.com/office/drawing/2010/main" val="0"/>
@@ -17016,17 +16302,8 @@
           <w:rFonts w:asciiTheme="minorHAnsi" w:hAnsiTheme="minorHAnsi" w:cstheme="minorHAnsi"/>
           <w:lang w:val="en-US"/>
         </w:rPr>
-        <w:t xml:space="preserve">Flowchart menu </w:t>
-      </w:r>
-      <w:proofErr w:type="spellStart"/>
-      <w:r>
-        <w:rPr>
-          <w:rFonts w:asciiTheme="minorHAnsi" w:hAnsiTheme="minorHAnsi" w:cstheme="minorHAnsi"/>
-          <w:lang w:val="en-US"/>
-        </w:rPr>
-        <w:t>opzioni</w:t>
-      </w:r>
-      <w:proofErr w:type="spellEnd"/>
+        <w:t>Flowchart menu opzioni</w:t>
+      </w:r>
     </w:p>
     <w:p>
       <w:pPr>
@@ -17059,7 +16336,7 @@
                     <pic:cNvPicPr/>
                   </pic:nvPicPr>
                   <pic:blipFill>
-                    <a:blip r:embed="rId30">
+                    <a:blip r:embed="rId32">
                       <a:extLst>
                         <a:ext uri="{28A0092B-C50C-407E-A947-70E740481C1C}">
                           <a14:useLocalDpi xmlns:a14="http://schemas.microsoft.com/office/drawing/2010/main" val="0"/>
@@ -17302,23 +16579,7 @@
           <w:lang w:val="en-US"/>
         </w:rPr>
         <w:lastRenderedPageBreak/>
-        <w:t xml:space="preserve">Flowchart del </w:t>
-      </w:r>
-      <w:proofErr w:type="spellStart"/>
-      <w:r>
-        <w:rPr>
-          <w:rFonts w:asciiTheme="minorHAnsi" w:hAnsiTheme="minorHAnsi" w:cstheme="minorHAnsi"/>
-          <w:lang w:val="en-US"/>
-        </w:rPr>
-        <w:t>livello</w:t>
-      </w:r>
-      <w:proofErr w:type="spellEnd"/>
-      <w:r>
-        <w:rPr>
-          <w:rFonts w:asciiTheme="minorHAnsi" w:hAnsiTheme="minorHAnsi" w:cstheme="minorHAnsi"/>
-          <w:lang w:val="en-US"/>
-        </w:rPr>
-        <w:t xml:space="preserve"> 0.</w:t>
+        <w:t>Flowchart del livello 0.</w:t>
       </w:r>
     </w:p>
     <w:p>
@@ -17351,7 +16612,7 @@
                     <pic:cNvPicPr/>
                   </pic:nvPicPr>
                   <pic:blipFill>
-                    <a:blip r:embed="rId31">
+                    <a:blip r:embed="rId33">
                       <a:extLst>
                         <a:ext uri="{28A0092B-C50C-407E-A947-70E740481C1C}">
                           <a14:useLocalDpi xmlns:a14="http://schemas.microsoft.com/office/drawing/2010/main" val="0"/>
@@ -17530,23 +16791,7 @@
           <w:lang w:val="en-US"/>
         </w:rPr>
         <w:lastRenderedPageBreak/>
-        <w:t xml:space="preserve">Flowchart del </w:t>
-      </w:r>
-      <w:proofErr w:type="spellStart"/>
-      <w:r>
-        <w:rPr>
-          <w:rFonts w:asciiTheme="minorHAnsi" w:hAnsiTheme="minorHAnsi" w:cstheme="minorHAnsi"/>
-          <w:lang w:val="en-US"/>
-        </w:rPr>
-        <w:t>livello</w:t>
-      </w:r>
-      <w:proofErr w:type="spellEnd"/>
-      <w:r>
-        <w:rPr>
-          <w:rFonts w:asciiTheme="minorHAnsi" w:hAnsiTheme="minorHAnsi" w:cstheme="minorHAnsi"/>
-          <w:lang w:val="en-US"/>
-        </w:rPr>
-        <w:t xml:space="preserve"> 1.</w:t>
+        <w:t>Flowchart del livello 1.</w:t>
       </w:r>
     </w:p>
     <w:p>
@@ -17579,7 +16824,7 @@
                     <pic:cNvPicPr/>
                   </pic:nvPicPr>
                   <pic:blipFill>
-                    <a:blip r:embed="rId32">
+                    <a:blip r:embed="rId34">
                       <a:extLst>
                         <a:ext uri="{28A0092B-C50C-407E-A947-70E740481C1C}">
                           <a14:useLocalDpi xmlns:a14="http://schemas.microsoft.com/office/drawing/2010/main" val="0"/>
@@ -17623,23 +16868,7 @@
           <w:rFonts w:asciiTheme="minorHAnsi" w:hAnsiTheme="minorHAnsi" w:cstheme="minorHAnsi"/>
           <w:lang w:val="en-US"/>
         </w:rPr>
-        <w:t xml:space="preserve">Flowchart del </w:t>
-      </w:r>
-      <w:proofErr w:type="spellStart"/>
-      <w:r>
-        <w:rPr>
-          <w:rFonts w:asciiTheme="minorHAnsi" w:hAnsiTheme="minorHAnsi" w:cstheme="minorHAnsi"/>
-          <w:lang w:val="en-US"/>
-        </w:rPr>
-        <w:t>livello</w:t>
-      </w:r>
-      <w:proofErr w:type="spellEnd"/>
-      <w:r>
-        <w:rPr>
-          <w:rFonts w:asciiTheme="minorHAnsi" w:hAnsiTheme="minorHAnsi" w:cstheme="minorHAnsi"/>
-          <w:lang w:val="en-US"/>
-        </w:rPr>
-        <w:t xml:space="preserve"> 2.</w:t>
+        <w:t>Flowchart del livello 2.</w:t>
       </w:r>
     </w:p>
     <w:p>
@@ -17673,7 +16902,7 @@
                     <pic:cNvPicPr/>
                   </pic:nvPicPr>
                   <pic:blipFill>
-                    <a:blip r:embed="rId33">
+                    <a:blip r:embed="rId35">
                       <a:extLst>
                         <a:ext uri="{28A0092B-C50C-407E-A947-70E740481C1C}">
                           <a14:useLocalDpi xmlns:a14="http://schemas.microsoft.com/office/drawing/2010/main" val="0"/>
@@ -17734,33 +16963,8 @@
           <w:rFonts w:asciiTheme="minorHAnsi" w:hAnsiTheme="minorHAnsi" w:cstheme="minorHAnsi"/>
           <w:lang w:val="en-US"/>
         </w:rPr>
-        <w:t xml:space="preserve">Flowchart </w:t>
-      </w:r>
-      <w:proofErr w:type="spellStart"/>
-      <w:r>
-        <w:rPr>
-          <w:rFonts w:asciiTheme="minorHAnsi" w:hAnsiTheme="minorHAnsi" w:cstheme="minorHAnsi"/>
-          <w:lang w:val="en-US"/>
-        </w:rPr>
-        <w:t>visualizzazione</w:t>
-      </w:r>
-      <w:proofErr w:type="spellEnd"/>
-      <w:r>
-        <w:rPr>
-          <w:rFonts w:asciiTheme="minorHAnsi" w:hAnsiTheme="minorHAnsi" w:cstheme="minorHAnsi"/>
-          <w:lang w:val="en-US"/>
-        </w:rPr>
-        <w:t xml:space="preserve"> ingredient </w:t>
-      </w:r>
-      <w:proofErr w:type="spellStart"/>
-      <w:r>
-        <w:rPr>
-          <w:rFonts w:asciiTheme="minorHAnsi" w:hAnsiTheme="minorHAnsi" w:cstheme="minorHAnsi"/>
-          <w:lang w:val="en-US"/>
-        </w:rPr>
-        <w:t>piatto</w:t>
-      </w:r>
-      <w:proofErr w:type="spellEnd"/>
+        <w:t>Flowchart visualizzazione ingredient piatto</w:t>
+      </w:r>
     </w:p>
     <w:p>
       <w:pPr>
@@ -17796,7 +17000,7 @@
                     </pic:cNvPicPr>
                   </pic:nvPicPr>
                   <pic:blipFill>
-                    <a:blip r:embed="rId34">
+                    <a:blip r:embed="rId36">
                       <a:extLst>
                         <a:ext uri="{28A0092B-C50C-407E-A947-70E740481C1C}">
                           <a14:useLocalDpi xmlns:a14="http://schemas.microsoft.com/office/drawing/2010/main" val="0"/>
@@ -17845,97 +17049,8 @@
           <w:rFonts w:asciiTheme="minorHAnsi" w:hAnsiTheme="minorHAnsi" w:cstheme="minorHAnsi"/>
           <w:lang w:val="en-US"/>
         </w:rPr>
-        <w:t xml:space="preserve">Flowchart </w:t>
-      </w:r>
-      <w:proofErr w:type="spellStart"/>
-      <w:r>
-        <w:rPr>
-          <w:rFonts w:asciiTheme="minorHAnsi" w:hAnsiTheme="minorHAnsi" w:cstheme="minorHAnsi"/>
-          <w:lang w:val="en-US"/>
-        </w:rPr>
-        <w:t>visualizzazione</w:t>
-      </w:r>
-      <w:proofErr w:type="spellEnd"/>
-      <w:r>
-        <w:rPr>
-          <w:rFonts w:asciiTheme="minorHAnsi" w:hAnsiTheme="minorHAnsi" w:cstheme="minorHAnsi"/>
-          <w:lang w:val="en-US"/>
-        </w:rPr>
-        <w:t xml:space="preserve"> </w:t>
-      </w:r>
-      <w:proofErr w:type="spellStart"/>
-      <w:r>
-        <w:rPr>
-          <w:rFonts w:asciiTheme="minorHAnsi" w:hAnsiTheme="minorHAnsi" w:cstheme="minorHAnsi"/>
-          <w:lang w:val="en-US"/>
-        </w:rPr>
-        <w:t>patologie</w:t>
-      </w:r>
-      <w:proofErr w:type="spellEnd"/>
-      <w:r>
-        <w:rPr>
-          <w:rFonts w:asciiTheme="minorHAnsi" w:hAnsiTheme="minorHAnsi" w:cstheme="minorHAnsi"/>
-          <w:lang w:val="en-US"/>
-        </w:rPr>
-        <w:t xml:space="preserve"> </w:t>
-      </w:r>
-      <w:proofErr w:type="spellStart"/>
-      <w:r>
-        <w:rPr>
-          <w:rFonts w:asciiTheme="minorHAnsi" w:hAnsiTheme="minorHAnsi" w:cstheme="minorHAnsi"/>
-          <w:lang w:val="en-US"/>
-        </w:rPr>
-        <w:t>compatibili</w:t>
-      </w:r>
-      <w:proofErr w:type="spellEnd"/>
-      <w:r>
-        <w:rPr>
-          <w:rFonts w:asciiTheme="minorHAnsi" w:hAnsiTheme="minorHAnsi" w:cstheme="minorHAnsi"/>
-          <w:lang w:val="en-US"/>
-        </w:rPr>
-        <w:t xml:space="preserve"> e </w:t>
-      </w:r>
-      <w:proofErr w:type="spellStart"/>
-      <w:r>
-        <w:rPr>
-          <w:rFonts w:asciiTheme="minorHAnsi" w:hAnsiTheme="minorHAnsi" w:cstheme="minorHAnsi"/>
-          <w:lang w:val="en-US"/>
-        </w:rPr>
-        <w:t>piatti</w:t>
-      </w:r>
-      <w:proofErr w:type="spellEnd"/>
-      <w:r>
-        <w:rPr>
-          <w:rFonts w:asciiTheme="minorHAnsi" w:hAnsiTheme="minorHAnsi" w:cstheme="minorHAnsi"/>
-          <w:lang w:val="en-US"/>
-        </w:rPr>
-        <w:t xml:space="preserve"> </w:t>
-      </w:r>
-      <w:proofErr w:type="spellStart"/>
-      <w:r>
-        <w:rPr>
-          <w:rFonts w:asciiTheme="minorHAnsi" w:hAnsiTheme="minorHAnsi" w:cstheme="minorHAnsi"/>
-          <w:lang w:val="en-US"/>
-        </w:rPr>
-        <w:t>realizzabili</w:t>
-      </w:r>
-      <w:proofErr w:type="spellEnd"/>
-      <w:r>
-        <w:rPr>
-          <w:rFonts w:asciiTheme="minorHAnsi" w:hAnsiTheme="minorHAnsi" w:cstheme="minorHAnsi"/>
-          <w:lang w:val="en-US"/>
-        </w:rPr>
-        <w:t xml:space="preserve"> con </w:t>
-      </w:r>
-      <w:proofErr w:type="spellStart"/>
-      <w:r>
-        <w:rPr>
-          <w:rFonts w:asciiTheme="minorHAnsi" w:hAnsiTheme="minorHAnsi" w:cstheme="minorHAnsi"/>
-          <w:lang w:val="en-US"/>
-        </w:rPr>
-        <w:t>l’ingrediente</w:t>
-      </w:r>
-      <w:proofErr w:type="spellEnd"/>
+        <w:t>Flowchart visualizzazione patologie compatibili e piatti realizzabili con l’ingrediente</w:t>
+      </w:r>
     </w:p>
     <w:p>
       <w:pPr>
@@ -17971,7 +17086,7 @@
                     </pic:cNvPicPr>
                   </pic:nvPicPr>
                   <pic:blipFill>
-                    <a:blip r:embed="rId35">
+                    <a:blip r:embed="rId37">
                       <a:extLst>
                         <a:ext uri="{28A0092B-C50C-407E-A947-70E740481C1C}">
                           <a14:useLocalDpi xmlns:a14="http://schemas.microsoft.com/office/drawing/2010/main" val="0"/>
@@ -18043,17 +17158,8 @@
           <w:rFonts w:asciiTheme="minorHAnsi" w:hAnsiTheme="minorHAnsi" w:cstheme="minorHAnsi"/>
           <w:lang w:val="en-US"/>
         </w:rPr>
-        <w:t xml:space="preserve">Menu </w:t>
-      </w:r>
-      <w:proofErr w:type="spellStart"/>
-      <w:r>
-        <w:rPr>
-          <w:rFonts w:asciiTheme="minorHAnsi" w:hAnsiTheme="minorHAnsi" w:cstheme="minorHAnsi"/>
-          <w:lang w:val="en-US"/>
-        </w:rPr>
-        <w:t>iniziale</w:t>
-      </w:r>
-      <w:proofErr w:type="spellEnd"/>
+        <w:t>Menu iniziale</w:t>
+      </w:r>
       <w:r>
         <w:rPr>
           <w:rFonts w:asciiTheme="minorHAnsi" w:hAnsiTheme="minorHAnsi" w:cstheme="minorHAnsi"/>
@@ -18096,7 +17202,7 @@
                     </pic:cNvPicPr>
                   </pic:nvPicPr>
                   <pic:blipFill>
-                    <a:blip r:embed="rId36">
+                    <a:blip r:embed="rId38">
                       <a:extLst>
                         <a:ext uri="{28A0092B-C50C-407E-A947-70E740481C1C}">
                           <a14:useLocalDpi xmlns:a14="http://schemas.microsoft.com/office/drawing/2010/main" val="0"/>
@@ -18155,16 +17261,8 @@
         <w:rPr>
           <w:rFonts w:asciiTheme="minorHAnsi" w:hAnsiTheme="minorHAnsi" w:cstheme="minorHAnsi"/>
         </w:rPr>
-        <w:t xml:space="preserve">Font: </w:t>
-      </w:r>
-      <w:proofErr w:type="spellStart"/>
-      <w:r>
-        <w:rPr>
-          <w:rFonts w:asciiTheme="minorHAnsi" w:hAnsiTheme="minorHAnsi" w:cstheme="minorHAnsi"/>
-        </w:rPr>
-        <w:t>Roboto-Bold</w:t>
-      </w:r>
-      <w:proofErr w:type="spellEnd"/>
+        <w:t>Font: Roboto-Bold</w:t>
+      </w:r>
     </w:p>
     <w:p>
       <w:pPr>
@@ -18260,7 +17358,7 @@
                     </pic:cNvPicPr>
                   </pic:nvPicPr>
                   <pic:blipFill>
-                    <a:blip r:embed="rId37" cstate="print">
+                    <a:blip r:embed="rId39" cstate="print">
                       <a:extLst>
                         <a:ext uri="{28A0092B-C50C-407E-A947-70E740481C1C}">
                           <a14:useLocalDpi xmlns:a14="http://schemas.microsoft.com/office/drawing/2010/main" val="0"/>
@@ -18359,7 +17457,7 @@
                     </pic:cNvPicPr>
                   </pic:nvPicPr>
                   <pic:blipFill>
-                    <a:blip r:embed="rId38" cstate="print">
+                    <a:blip r:embed="rId40" cstate="print">
                       <a:extLst>
                         <a:ext uri="{28A0092B-C50C-407E-A947-70E740481C1C}">
                           <a14:useLocalDpi xmlns:a14="http://schemas.microsoft.com/office/drawing/2010/main" val="0"/>
@@ -18442,16 +17540,8 @@
         <w:rPr>
           <w:rFonts w:asciiTheme="minorHAnsi" w:hAnsiTheme="minorHAnsi" w:cstheme="minorHAnsi"/>
         </w:rPr>
-        <w:t xml:space="preserve">Font: </w:t>
-      </w:r>
-      <w:proofErr w:type="spellStart"/>
-      <w:r>
-        <w:rPr>
-          <w:rFonts w:asciiTheme="minorHAnsi" w:hAnsiTheme="minorHAnsi" w:cstheme="minorHAnsi"/>
-        </w:rPr>
-        <w:t>Roboto-Bold</w:t>
-      </w:r>
-      <w:proofErr w:type="spellEnd"/>
+        <w:t>Font: Roboto-Bold</w:t>
+      </w:r>
     </w:p>
     <w:p>
       <w:pPr>
@@ -18512,7 +17602,6 @@
           <w:rFonts w:asciiTheme="minorHAnsi" w:hAnsiTheme="minorHAnsi" w:cstheme="minorHAnsi"/>
         </w:rPr>
       </w:pPr>
-      <w:proofErr w:type="spellStart"/>
       <w:r>
         <w:rPr>
           <w:rFonts w:asciiTheme="minorHAnsi" w:hAnsiTheme="minorHAnsi" w:cstheme="minorHAnsi"/>
@@ -18520,7 +17609,6 @@
         </w:rPr>
         <w:t>Crediti</w:t>
       </w:r>
-      <w:proofErr w:type="spellEnd"/>
     </w:p>
     <w:p>
       <w:pPr>
@@ -18555,7 +17643,7 @@
                     </pic:cNvPicPr>
                   </pic:nvPicPr>
                   <pic:blipFill>
-                    <a:blip r:embed="rId39">
+                    <a:blip r:embed="rId41">
                       <a:extLst>
                         <a:ext uri="{28A0092B-C50C-407E-A947-70E740481C1C}">
                           <a14:useLocalDpi xmlns:a14="http://schemas.microsoft.com/office/drawing/2010/main" val="0"/>
@@ -18600,7 +17688,6 @@
           <w:lang w:val="en-US"/>
         </w:rPr>
       </w:pPr>
-      <w:proofErr w:type="spellStart"/>
       <w:r>
         <w:rPr>
           <w:rFonts w:asciiTheme="minorHAnsi" w:hAnsiTheme="minorHAnsi" w:cstheme="minorHAnsi"/>
@@ -18608,7 +17695,6 @@
         </w:rPr>
         <w:t>Classifica</w:t>
       </w:r>
-      <w:proofErr w:type="spellEnd"/>
     </w:p>
     <w:p>
       <w:pPr>
@@ -18644,7 +17730,7 @@
                     </pic:cNvPicPr>
                   </pic:nvPicPr>
                   <pic:blipFill>
-                    <a:blip r:embed="rId40">
+                    <a:blip r:embed="rId42">
                       <a:extLst>
                         <a:ext uri="{28A0092B-C50C-407E-A947-70E740481C1C}">
                           <a14:useLocalDpi xmlns:a14="http://schemas.microsoft.com/office/drawing/2010/main" val="0"/>
@@ -18727,33 +17813,15 @@
           <w:rFonts w:asciiTheme="minorHAnsi" w:hAnsiTheme="minorHAnsi" w:cstheme="minorHAnsi"/>
           <w:lang w:val="en-US"/>
         </w:rPr>
-        <w:t xml:space="preserve">Menu </w:t>
-      </w:r>
-      <w:proofErr w:type="spellStart"/>
+        <w:t>Menu suggerimenti</w:t>
+      </w:r>
       <w:r>
         <w:rPr>
           <w:rFonts w:asciiTheme="minorHAnsi" w:hAnsiTheme="minorHAnsi" w:cstheme="minorHAnsi"/>
           <w:lang w:val="en-US"/>
         </w:rPr>
-        <w:t>suggerimenti</w:t>
-      </w:r>
-      <w:proofErr w:type="spellEnd"/>
-      <w:r>
-        <w:rPr>
-          <w:rFonts w:asciiTheme="minorHAnsi" w:hAnsiTheme="minorHAnsi" w:cstheme="minorHAnsi"/>
-          <w:lang w:val="en-US"/>
-        </w:rPr>
-        <w:t xml:space="preserve"> </w:t>
-      </w:r>
-      <w:proofErr w:type="spellStart"/>
-      <w:r>
-        <w:rPr>
-          <w:rFonts w:asciiTheme="minorHAnsi" w:hAnsiTheme="minorHAnsi" w:cstheme="minorHAnsi"/>
-          <w:lang w:val="en-US"/>
-        </w:rPr>
-        <w:t>piatto</w:t>
-      </w:r>
-      <w:proofErr w:type="spellEnd"/>
+        <w:t xml:space="preserve"> piatto</w:t>
+      </w:r>
     </w:p>
     <w:p>
       <w:pPr>
@@ -18790,7 +17858,7 @@
                     </pic:cNvPicPr>
                   </pic:nvPicPr>
                   <pic:blipFill>
-                    <a:blip r:embed="rId41">
+                    <a:blip r:embed="rId43">
                       <a:extLst>
                         <a:ext uri="{28A0092B-C50C-407E-A947-70E740481C1C}">
                           <a14:useLocalDpi xmlns:a14="http://schemas.microsoft.com/office/drawing/2010/main" val="0"/>
@@ -18917,33 +17985,8 @@
           <w:rFonts w:asciiTheme="minorHAnsi" w:hAnsiTheme="minorHAnsi" w:cstheme="minorHAnsi"/>
           <w:lang w:val="en-US"/>
         </w:rPr>
-        <w:t xml:space="preserve">Menu </w:t>
-      </w:r>
-      <w:proofErr w:type="spellStart"/>
-      <w:r>
-        <w:rPr>
-          <w:rFonts w:asciiTheme="minorHAnsi" w:hAnsiTheme="minorHAnsi" w:cstheme="minorHAnsi"/>
-          <w:lang w:val="en-US"/>
-        </w:rPr>
-        <w:t>suggeriementi</w:t>
-      </w:r>
-      <w:proofErr w:type="spellEnd"/>
-      <w:r>
-        <w:rPr>
-          <w:rFonts w:asciiTheme="minorHAnsi" w:hAnsiTheme="minorHAnsi" w:cstheme="minorHAnsi"/>
-          <w:lang w:val="en-US"/>
-        </w:rPr>
-        <w:t xml:space="preserve"> </w:t>
-      </w:r>
-      <w:proofErr w:type="spellStart"/>
-      <w:r>
-        <w:rPr>
-          <w:rFonts w:asciiTheme="minorHAnsi" w:hAnsiTheme="minorHAnsi" w:cstheme="minorHAnsi"/>
-          <w:lang w:val="en-US"/>
-        </w:rPr>
-        <w:t>gioco</w:t>
-      </w:r>
-      <w:proofErr w:type="spellEnd"/>
+        <w:t>Menu suggeriementi gioco</w:t>
+      </w:r>
     </w:p>
     <w:p>
       <w:pPr>
@@ -18978,7 +18021,7 @@
                     </pic:cNvPicPr>
                   </pic:nvPicPr>
                   <pic:blipFill>
-                    <a:blip r:embed="rId42">
+                    <a:blip r:embed="rId44">
                       <a:extLst>
                         <a:ext uri="{28A0092B-C50C-407E-A947-70E740481C1C}">
                           <a14:useLocalDpi xmlns:a14="http://schemas.microsoft.com/office/drawing/2010/main" val="0"/>
@@ -20045,30 +19088,8 @@
         <w:rPr>
           <w:rFonts w:asciiTheme="minorHAnsi" w:hAnsiTheme="minorHAnsi" w:cstheme="minorHAnsi"/>
         </w:rPr>
-        <w:t xml:space="preserve"> </w:t>
-      </w:r>
-      <w:proofErr w:type="spellStart"/>
-      <w:r>
-        <w:rPr>
-          <w:rFonts w:asciiTheme="minorHAnsi" w:hAnsiTheme="minorHAnsi" w:cstheme="minorHAnsi"/>
-        </w:rPr>
-        <w:t>nutriScore</w:t>
-      </w:r>
-      <w:proofErr w:type="spellEnd"/>
-      <w:r>
-        <w:rPr>
-          <w:rFonts w:asciiTheme="minorHAnsi" w:hAnsiTheme="minorHAnsi" w:cstheme="minorHAnsi"/>
-        </w:rPr>
-        <w:t xml:space="preserve"> e l’</w:t>
-      </w:r>
-      <w:proofErr w:type="spellStart"/>
-      <w:r>
-        <w:rPr>
-          <w:rFonts w:asciiTheme="minorHAnsi" w:hAnsiTheme="minorHAnsi" w:cstheme="minorHAnsi"/>
-        </w:rPr>
-        <w:t>ecoScore</w:t>
-      </w:r>
-      <w:proofErr w:type="spellEnd"/>
+        <w:t xml:space="preserve"> nutriScore e l’ecoScore</w:t>
+      </w:r>
       <w:r>
         <w:rPr>
           <w:rFonts w:asciiTheme="minorHAnsi" w:hAnsiTheme="minorHAnsi" w:cstheme="minorHAnsi"/>
@@ -20301,35 +19322,7 @@
         <w:rPr>
           <w:rFonts w:asciiTheme="minorHAnsi" w:hAnsiTheme="minorHAnsi" w:cstheme="minorHAnsi"/>
         </w:rPr>
-        <w:t xml:space="preserve">bonus in base al </w:t>
-      </w:r>
-      <w:proofErr w:type="spellStart"/>
-      <w:r>
-        <w:rPr>
-          <w:rFonts w:asciiTheme="minorHAnsi" w:hAnsiTheme="minorHAnsi" w:cstheme="minorHAnsi"/>
-        </w:rPr>
-        <w:t>nutriScore</w:t>
-      </w:r>
-      <w:proofErr w:type="spellEnd"/>
-      <w:r>
-        <w:rPr>
-          <w:rFonts w:asciiTheme="minorHAnsi" w:hAnsiTheme="minorHAnsi" w:cstheme="minorHAnsi"/>
-        </w:rPr>
-        <w:t xml:space="preserve"> e all’</w:t>
-      </w:r>
-      <w:proofErr w:type="spellStart"/>
-      <w:r>
-        <w:rPr>
-          <w:rFonts w:asciiTheme="minorHAnsi" w:hAnsiTheme="minorHAnsi" w:cstheme="minorHAnsi"/>
-        </w:rPr>
-        <w:t>ecoScore</w:t>
-      </w:r>
-      <w:proofErr w:type="spellEnd"/>
-      <w:r>
-        <w:rPr>
-          <w:rFonts w:asciiTheme="minorHAnsi" w:hAnsiTheme="minorHAnsi" w:cstheme="minorHAnsi"/>
-        </w:rPr>
-        <w:t xml:space="preserve"> che partono da -10 percento nel caso peggiore </w:t>
+        <w:t xml:space="preserve">bonus in base al nutriScore e all’ecoScore che partono da -10 percento nel caso peggiore </w:t>
       </w:r>
       <w:r>
         <w:rPr>
@@ -20353,21 +19346,7 @@
         <w:rPr>
           <w:rFonts w:asciiTheme="minorHAnsi" w:hAnsiTheme="minorHAnsi" w:cstheme="minorHAnsi"/>
         </w:rPr>
-        <w:t xml:space="preserve"> nel caso in cui il giocatore dovesse decidere di servire un piatto con il </w:t>
-      </w:r>
-      <w:proofErr w:type="spellStart"/>
-      <w:r>
-        <w:rPr>
-          <w:rFonts w:asciiTheme="minorHAnsi" w:hAnsiTheme="minorHAnsi" w:cstheme="minorHAnsi"/>
-        </w:rPr>
-        <w:t>nutriScore</w:t>
-      </w:r>
-      <w:proofErr w:type="spellEnd"/>
-      <w:r>
-        <w:rPr>
-          <w:rFonts w:asciiTheme="minorHAnsi" w:hAnsiTheme="minorHAnsi" w:cstheme="minorHAnsi"/>
-        </w:rPr>
-        <w:t xml:space="preserve"> più alto ma allo stesso tempo questo piatto inquina molto il punteggio </w:t>
+        <w:t xml:space="preserve"> nel caso in cui il giocatore dovesse decidere di servire un piatto con il nutriScore più alto ma allo stesso tempo questo piatto inquina molto il punteggio </w:t>
       </w:r>
       <w:r>
         <w:rPr>
@@ -20483,30 +19462,8 @@
         <w:rPr>
           <w:rFonts w:asciiTheme="minorHAnsi" w:hAnsiTheme="minorHAnsi" w:cstheme="minorHAnsi"/>
         </w:rPr>
-        <w:t xml:space="preserve"> migliori, sia dal punto di vista dell’affinità le patologie che dal punto di vista del </w:t>
-      </w:r>
-      <w:proofErr w:type="spellStart"/>
-      <w:r>
-        <w:rPr>
-          <w:rFonts w:asciiTheme="minorHAnsi" w:hAnsiTheme="minorHAnsi" w:cstheme="minorHAnsi"/>
-        </w:rPr>
-        <w:t>nutriScore</w:t>
-      </w:r>
-      <w:proofErr w:type="spellEnd"/>
-      <w:r>
-        <w:rPr>
-          <w:rFonts w:asciiTheme="minorHAnsi" w:hAnsiTheme="minorHAnsi" w:cstheme="minorHAnsi"/>
-        </w:rPr>
-        <w:t xml:space="preserve"> e dell’</w:t>
-      </w:r>
-      <w:proofErr w:type="spellStart"/>
-      <w:r>
-        <w:rPr>
-          <w:rFonts w:asciiTheme="minorHAnsi" w:hAnsiTheme="minorHAnsi" w:cstheme="minorHAnsi"/>
-        </w:rPr>
-        <w:t>ecoScore</w:t>
-      </w:r>
-      <w:proofErr w:type="spellEnd"/>
+        <w:t xml:space="preserve"> migliori, sia dal punto di vista dell’affinità le patologie che dal punto di vista del nutriScore e dell’ecoScore</w:t>
+      </w:r>
       <w:r>
         <w:rPr>
           <w:rFonts w:asciiTheme="minorHAnsi" w:hAnsiTheme="minorHAnsi" w:cstheme="minorHAnsi"/>
@@ -20662,21 +19619,12 @@
           <w:lang w:val="en-US"/>
         </w:rPr>
       </w:pPr>
-      <w:proofErr w:type="spellStart"/>
       <w:r>
         <w:rPr>
           <w:rFonts w:asciiTheme="minorHAnsi" w:hAnsiTheme="minorHAnsi" w:cstheme="minorHAnsi"/>
           <w:lang w:val="en-US"/>
         </w:rPr>
-        <w:t>Schermata</w:t>
-      </w:r>
-      <w:proofErr w:type="spellEnd"/>
-      <w:r>
-        <w:rPr>
-          <w:rFonts w:asciiTheme="minorHAnsi" w:hAnsiTheme="minorHAnsi" w:cstheme="minorHAnsi"/>
-          <w:lang w:val="en-US"/>
-        </w:rPr>
-        <w:t xml:space="preserve"> in-game</w:t>
+        <w:t>Schermata in-game</w:t>
       </w:r>
     </w:p>
     <w:p>
@@ -20721,7 +19669,7 @@
                     </pic:cNvPicPr>
                   </pic:nvPicPr>
                   <pic:blipFill>
-                    <a:blip r:embed="rId43">
+                    <a:blip r:embed="rId45">
                       <a:extLst>
                         <a:ext uri="{28A0092B-C50C-407E-A947-70E740481C1C}">
                           <a14:useLocalDpi xmlns:a14="http://schemas.microsoft.com/office/drawing/2010/main" val="0"/>
@@ -20776,31 +19724,13 @@
           <w:lang w:val="en-US"/>
         </w:rPr>
       </w:pPr>
-      <w:proofErr w:type="spellStart"/>
       <w:r>
         <w:rPr>
           <w:rFonts w:asciiTheme="minorHAnsi" w:hAnsiTheme="minorHAnsi" w:cstheme="minorHAnsi"/>
           <w:lang w:val="en-US"/>
         </w:rPr>
-        <w:t>Interazione</w:t>
-      </w:r>
-      <w:proofErr w:type="spellEnd"/>
-      <w:r>
-        <w:rPr>
-          <w:rFonts w:asciiTheme="minorHAnsi" w:hAnsiTheme="minorHAnsi" w:cstheme="minorHAnsi"/>
-          <w:lang w:val="en-US"/>
-        </w:rPr>
-        <w:t xml:space="preserve"> con il </w:t>
-      </w:r>
-      <w:proofErr w:type="spellStart"/>
-      <w:r>
-        <w:rPr>
-          <w:rFonts w:asciiTheme="minorHAnsi" w:hAnsiTheme="minorHAnsi" w:cstheme="minorHAnsi"/>
-          <w:lang w:val="en-US"/>
-        </w:rPr>
-        <w:t>cliente</w:t>
-      </w:r>
-      <w:proofErr w:type="spellEnd"/>
+        <w:t>Interazione con il cliente</w:t>
+      </w:r>
     </w:p>
     <w:p>
       <w:pPr>
@@ -20837,7 +19767,7 @@
                     </pic:cNvPicPr>
                   </pic:nvPicPr>
                   <pic:blipFill>
-                    <a:blip r:embed="rId44" cstate="print">
+                    <a:blip r:embed="rId46" cstate="print">
                       <a:extLst>
                         <a:ext uri="{28A0092B-C50C-407E-A947-70E740481C1C}">
                           <a14:useLocalDpi xmlns:a14="http://schemas.microsoft.com/office/drawing/2010/main" val="0"/>
@@ -20892,31 +19822,13 @@
           <w:lang w:val="en-US"/>
         </w:rPr>
       </w:pPr>
-      <w:proofErr w:type="spellStart"/>
       <w:r>
         <w:rPr>
           <w:rFonts w:asciiTheme="minorHAnsi" w:hAnsiTheme="minorHAnsi" w:cstheme="minorHAnsi"/>
           <w:lang w:val="en-US"/>
         </w:rPr>
-        <w:t>Interazione</w:t>
-      </w:r>
-      <w:proofErr w:type="spellEnd"/>
-      <w:r>
-        <w:rPr>
-          <w:rFonts w:asciiTheme="minorHAnsi" w:hAnsiTheme="minorHAnsi" w:cstheme="minorHAnsi"/>
-          <w:lang w:val="en-US"/>
-        </w:rPr>
-        <w:t xml:space="preserve"> con il </w:t>
-      </w:r>
-      <w:proofErr w:type="spellStart"/>
-      <w:r>
-        <w:rPr>
-          <w:rFonts w:asciiTheme="minorHAnsi" w:hAnsiTheme="minorHAnsi" w:cstheme="minorHAnsi"/>
-          <w:lang w:val="en-US"/>
-        </w:rPr>
-        <w:t>negozio</w:t>
-      </w:r>
-      <w:proofErr w:type="spellEnd"/>
+        <w:t>Interazione con il negozio</w:t>
+      </w:r>
     </w:p>
     <w:p>
       <w:pPr>
@@ -20952,7 +19864,7 @@
                     </pic:cNvPicPr>
                   </pic:nvPicPr>
                   <pic:blipFill>
-                    <a:blip r:embed="rId45">
+                    <a:blip r:embed="rId47">
                       <a:extLst>
                         <a:ext uri="{28A0092B-C50C-407E-A947-70E740481C1C}">
                           <a14:useLocalDpi xmlns:a14="http://schemas.microsoft.com/office/drawing/2010/main" val="0"/>
@@ -21007,47 +19919,13 @@
           <w:lang w:val="en-US"/>
         </w:rPr>
       </w:pPr>
-      <w:proofErr w:type="spellStart"/>
       <w:r>
         <w:rPr>
           <w:rFonts w:asciiTheme="minorHAnsi" w:hAnsiTheme="minorHAnsi" w:cstheme="minorHAnsi"/>
           <w:lang w:val="en-US"/>
         </w:rPr>
-        <w:t>Visualizzazione</w:t>
-      </w:r>
-      <w:proofErr w:type="spellEnd"/>
-      <w:r>
-        <w:rPr>
-          <w:rFonts w:asciiTheme="minorHAnsi" w:hAnsiTheme="minorHAnsi" w:cstheme="minorHAnsi"/>
-          <w:lang w:val="en-US"/>
-        </w:rPr>
-        <w:t xml:space="preserve"> </w:t>
-      </w:r>
-      <w:proofErr w:type="spellStart"/>
-      <w:r>
-        <w:rPr>
-          <w:rFonts w:asciiTheme="minorHAnsi" w:hAnsiTheme="minorHAnsi" w:cstheme="minorHAnsi"/>
-          <w:lang w:val="en-US"/>
-        </w:rPr>
-        <w:t>ingredienti</w:t>
-      </w:r>
-      <w:proofErr w:type="spellEnd"/>
-      <w:r>
-        <w:rPr>
-          <w:rFonts w:asciiTheme="minorHAnsi" w:hAnsiTheme="minorHAnsi" w:cstheme="minorHAnsi"/>
-          <w:lang w:val="en-US"/>
-        </w:rPr>
-        <w:t xml:space="preserve"> </w:t>
-      </w:r>
-      <w:proofErr w:type="spellStart"/>
-      <w:r>
-        <w:rPr>
-          <w:rFonts w:asciiTheme="minorHAnsi" w:hAnsiTheme="minorHAnsi" w:cstheme="minorHAnsi"/>
-          <w:lang w:val="en-US"/>
-        </w:rPr>
-        <w:t>piatto</w:t>
-      </w:r>
-      <w:proofErr w:type="spellEnd"/>
+        <w:t>Visualizzazione ingredienti piatto</w:t>
+      </w:r>
     </w:p>
     <w:p>
       <w:pPr>
@@ -21080,7 +19958,7 @@
                     </pic:cNvPicPr>
                   </pic:nvPicPr>
                   <pic:blipFill>
-                    <a:blip r:embed="rId46">
+                    <a:blip r:embed="rId48">
                       <a:extLst>
                         <a:ext uri="{28A0092B-C50C-407E-A947-70E740481C1C}">
                           <a14:useLocalDpi xmlns:a14="http://schemas.microsoft.com/office/drawing/2010/main" val="0"/>
@@ -21125,95 +20003,13 @@
           <w:lang w:val="en-US"/>
         </w:rPr>
       </w:pPr>
-      <w:proofErr w:type="spellStart"/>
       <w:r>
         <w:rPr>
           <w:rFonts w:asciiTheme="minorHAnsi" w:hAnsiTheme="minorHAnsi" w:cstheme="minorHAnsi"/>
           <w:lang w:val="en-US"/>
         </w:rPr>
-        <w:t>Visualizzazione</w:t>
-      </w:r>
-      <w:proofErr w:type="spellEnd"/>
-      <w:r>
-        <w:rPr>
-          <w:rFonts w:asciiTheme="minorHAnsi" w:hAnsiTheme="minorHAnsi" w:cstheme="minorHAnsi"/>
-          <w:lang w:val="en-US"/>
-        </w:rPr>
-        <w:t xml:space="preserve"> </w:t>
-      </w:r>
-      <w:proofErr w:type="spellStart"/>
-      <w:r>
-        <w:rPr>
-          <w:rFonts w:asciiTheme="minorHAnsi" w:hAnsiTheme="minorHAnsi" w:cstheme="minorHAnsi"/>
-          <w:lang w:val="en-US"/>
-        </w:rPr>
-        <w:t>patologie</w:t>
-      </w:r>
-      <w:proofErr w:type="spellEnd"/>
-      <w:r>
-        <w:rPr>
-          <w:rFonts w:asciiTheme="minorHAnsi" w:hAnsiTheme="minorHAnsi" w:cstheme="minorHAnsi"/>
-          <w:lang w:val="en-US"/>
-        </w:rPr>
-        <w:t xml:space="preserve"> </w:t>
-      </w:r>
-      <w:proofErr w:type="spellStart"/>
-      <w:r>
-        <w:rPr>
-          <w:rFonts w:asciiTheme="minorHAnsi" w:hAnsiTheme="minorHAnsi" w:cstheme="minorHAnsi"/>
-          <w:lang w:val="en-US"/>
-        </w:rPr>
-        <w:t>compatibili</w:t>
-      </w:r>
-      <w:proofErr w:type="spellEnd"/>
-      <w:r>
-        <w:rPr>
-          <w:rFonts w:asciiTheme="minorHAnsi" w:hAnsiTheme="minorHAnsi" w:cstheme="minorHAnsi"/>
-          <w:lang w:val="en-US"/>
-        </w:rPr>
-        <w:t xml:space="preserve"> e </w:t>
-      </w:r>
-      <w:proofErr w:type="spellStart"/>
-      <w:r>
-        <w:rPr>
-          <w:rFonts w:asciiTheme="minorHAnsi" w:hAnsiTheme="minorHAnsi" w:cstheme="minorHAnsi"/>
-          <w:lang w:val="en-US"/>
-        </w:rPr>
-        <w:t>piatti</w:t>
-      </w:r>
-      <w:proofErr w:type="spellEnd"/>
-      <w:r>
-        <w:rPr>
-          <w:rFonts w:asciiTheme="minorHAnsi" w:hAnsiTheme="minorHAnsi" w:cstheme="minorHAnsi"/>
-          <w:lang w:val="en-US"/>
-        </w:rPr>
-        <w:t xml:space="preserve"> </w:t>
-      </w:r>
-      <w:proofErr w:type="spellStart"/>
-      <w:r>
-        <w:rPr>
-          <w:rFonts w:asciiTheme="minorHAnsi" w:hAnsiTheme="minorHAnsi" w:cstheme="minorHAnsi"/>
-          <w:lang w:val="en-US"/>
-        </w:rPr>
-        <w:t>realizzabili</w:t>
-      </w:r>
-      <w:proofErr w:type="spellEnd"/>
-      <w:r>
-        <w:rPr>
-          <w:rFonts w:asciiTheme="minorHAnsi" w:hAnsiTheme="minorHAnsi" w:cstheme="minorHAnsi"/>
-          <w:lang w:val="en-US"/>
-        </w:rPr>
-        <w:t xml:space="preserve"> con </w:t>
-      </w:r>
-      <w:proofErr w:type="spellStart"/>
-      <w:r>
-        <w:rPr>
-          <w:rFonts w:asciiTheme="minorHAnsi" w:hAnsiTheme="minorHAnsi" w:cstheme="minorHAnsi"/>
-          <w:lang w:val="en-US"/>
-        </w:rPr>
-        <w:t>l’ingrediente</w:t>
-      </w:r>
-      <w:proofErr w:type="spellEnd"/>
+        <w:t>Visualizzazione patologie compatibili e piatti realizzabili con l’ingrediente</w:t>
+      </w:r>
     </w:p>
     <w:p>
       <w:r>
@@ -21239,7 +20035,7 @@
                     </pic:cNvPicPr>
                   </pic:nvPicPr>
                   <pic:blipFill>
-                    <a:blip r:embed="rId47" cstate="print">
+                    <a:blip r:embed="rId49" cstate="print">
                       <a:extLst>
                         <a:ext uri="{28A0092B-C50C-407E-A947-70E740481C1C}">
                           <a14:useLocalDpi xmlns:a14="http://schemas.microsoft.com/office/drawing/2010/main" val="0"/>
@@ -21790,21 +20586,7 @@
         <w:rPr>
           <w:rFonts w:asciiTheme="minorHAnsi" w:hAnsiTheme="minorHAnsi"/>
         </w:rPr>
-        <w:t xml:space="preserve">processore: AMD </w:t>
-      </w:r>
-      <w:proofErr w:type="spellStart"/>
-      <w:r>
-        <w:rPr>
-          <w:rFonts w:asciiTheme="minorHAnsi" w:hAnsiTheme="minorHAnsi"/>
-        </w:rPr>
-        <w:t>Ryzen</w:t>
-      </w:r>
-      <w:proofErr w:type="spellEnd"/>
-      <w:r>
-        <w:rPr>
-          <w:rFonts w:asciiTheme="minorHAnsi" w:hAnsiTheme="minorHAnsi"/>
-        </w:rPr>
-        <w:t xml:space="preserve"> 5 5600X</w:t>
+        <w:t>processore: AMD Ryzen 5 5600X</w:t>
       </w:r>
     </w:p>
     <w:p>
@@ -21953,21 +20735,7 @@
         <w:rPr>
           <w:rFonts w:asciiTheme="minorHAnsi" w:hAnsiTheme="minorHAnsi"/>
         </w:rPr>
-        <w:t xml:space="preserve">GPU: </w:t>
-      </w:r>
-      <w:proofErr w:type="spellStart"/>
-      <w:r>
-        <w:rPr>
-          <w:rFonts w:asciiTheme="minorHAnsi" w:hAnsiTheme="minorHAnsi"/>
-        </w:rPr>
-        <w:t>GeForce</w:t>
-      </w:r>
-      <w:proofErr w:type="spellEnd"/>
-      <w:r>
-        <w:rPr>
-          <w:rFonts w:asciiTheme="minorHAnsi" w:hAnsiTheme="minorHAnsi"/>
-        </w:rPr>
-        <w:t xml:space="preserve"> 130 MX</w:t>
+        <w:t>GPU: GeForce 130 MX</w:t>
       </w:r>
     </w:p>
     <w:p>
@@ -22032,21 +20800,7 @@
         <w:rPr>
           <w:rFonts w:asciiTheme="minorHAnsi" w:hAnsiTheme="minorHAnsi"/>
         </w:rPr>
-        <w:t xml:space="preserve">processore: AMD </w:t>
-      </w:r>
-      <w:proofErr w:type="spellStart"/>
-      <w:r>
-        <w:rPr>
-          <w:rFonts w:asciiTheme="minorHAnsi" w:hAnsiTheme="minorHAnsi"/>
-        </w:rPr>
-        <w:t>Ryzen</w:t>
-      </w:r>
-      <w:proofErr w:type="spellEnd"/>
-      <w:r>
-        <w:rPr>
-          <w:rFonts w:asciiTheme="minorHAnsi" w:hAnsiTheme="minorHAnsi"/>
-        </w:rPr>
-        <w:t xml:space="preserve"> 7 5800H</w:t>
+        <w:t>processore: AMD Ryzen 7 5800H</w:t>
       </w:r>
     </w:p>
     <w:p>
@@ -22180,33 +20934,19 @@
           <w:rFonts w:asciiTheme="minorHAnsi" w:hAnsiTheme="minorHAnsi"/>
         </w:rPr>
         <w:lastRenderedPageBreak/>
-        <w:t xml:space="preserve">l’obbiettivo finale del </w:t>
-      </w:r>
-      <w:proofErr w:type="spellStart"/>
+        <w:t>l’obbiettivo finale del Seri</w:t>
+      </w:r>
       <w:r>
         <w:rPr>
           <w:rFonts w:asciiTheme="minorHAnsi" w:hAnsiTheme="minorHAnsi"/>
         </w:rPr>
-        <w:t>Seri</w:t>
+        <w:t>o</w:t>
       </w:r>
       <w:r>
         <w:rPr>
           <w:rFonts w:asciiTheme="minorHAnsi" w:hAnsiTheme="minorHAnsi"/>
         </w:rPr>
-        <w:t>o</w:t>
-      </w:r>
-      <w:r>
-        <w:rPr>
-          <w:rFonts w:asciiTheme="minorHAnsi" w:hAnsiTheme="minorHAnsi"/>
-        </w:rPr>
-        <w:t>us</w:t>
-      </w:r>
-      <w:proofErr w:type="spellEnd"/>
-      <w:r>
-        <w:rPr>
-          <w:rFonts w:asciiTheme="minorHAnsi" w:hAnsiTheme="minorHAnsi"/>
-        </w:rPr>
-        <w:t xml:space="preserve"> game è stato raggiunto (Divertire ed insegnare) e sia coloro che non sono i fruitori finali del prodotto ma hanno dimestichezza con il mondo dei videogiochi e poter ricevere un </w:t>
+        <w:t xml:space="preserve">us game è stato raggiunto (Divertire ed insegnare) e sia coloro che non sono i fruitori finali del prodotto ma hanno dimestichezza con il mondo dei videogiochi e poter ricevere un </w:t>
       </w:r>
       <w:r>
         <w:rPr>
@@ -22238,21 +20978,7 @@
         <w:rPr>
           <w:rFonts w:asciiTheme="minorHAnsi" w:hAnsiTheme="minorHAnsi"/>
         </w:rPr>
-        <w:t xml:space="preserve">Spiegare loro la procedura di test: il test si è tenuto in un ambiente chiuso e controllato. Gli utenti si sono posizionati davanti ad una macchina per il test con accanto uno dei membri </w:t>
-      </w:r>
-      <w:proofErr w:type="gramStart"/>
-      <w:r>
-        <w:rPr>
-          <w:rFonts w:asciiTheme="minorHAnsi" w:hAnsiTheme="minorHAnsi"/>
-        </w:rPr>
-        <w:t>del team</w:t>
-      </w:r>
-      <w:proofErr w:type="gramEnd"/>
-      <w:r>
-        <w:rPr>
-          <w:rFonts w:asciiTheme="minorHAnsi" w:hAnsiTheme="minorHAnsi"/>
-        </w:rPr>
-        <w:t xml:space="preserve"> di sviluppo, posto lì per eventuali chiarimenti e aiuti, ove necessari. Agli utenti è stato chiesto di provare in prima persona l’applicazione e di esporre durante il gioco, a volte sollecitati, le proprie impressioni e sensazioni. </w:t>
+        <w:t xml:space="preserve">Spiegare loro la procedura di test: il test si è tenuto in un ambiente chiuso e controllato. Gli utenti si sono posizionati davanti ad una macchina per il test con accanto uno dei membri del team di sviluppo, posto lì per eventuali chiarimenti e aiuti, ove necessari. Agli utenti è stato chiesto di provare in prima persona l’applicazione e di esporre durante il gioco, a volte sollecitati, le proprie impressioni e sensazioni. </w:t>
       </w:r>
     </w:p>
     <w:p>
@@ -22272,21 +20998,7 @@
         <w:rPr>
           <w:rFonts w:asciiTheme="minorHAnsi" w:hAnsiTheme="minorHAnsi"/>
         </w:rPr>
-        <w:t xml:space="preserve">Osservarli mentre usano il programma: Il membro </w:t>
-      </w:r>
-      <w:proofErr w:type="gramStart"/>
-      <w:r>
-        <w:rPr>
-          <w:rFonts w:asciiTheme="minorHAnsi" w:hAnsiTheme="minorHAnsi"/>
-        </w:rPr>
-        <w:t>del team</w:t>
-      </w:r>
-      <w:proofErr w:type="gramEnd"/>
-      <w:r>
-        <w:rPr>
-          <w:rFonts w:asciiTheme="minorHAnsi" w:hAnsiTheme="minorHAnsi"/>
-        </w:rPr>
-        <w:t xml:space="preserve"> di sviluppo presente durante il test prendeva nota di eventuali difficoltà dell'utente. Gli utenti hanno consentito di rilevare alcuni malfunzionamenti non riscontrati durante l’alfa test:</w:t>
+        <w:t>Osservarli mentre usano il programma: Il membro del team di sviluppo presente durante il test prendeva nota di eventuali difficoltà dell'utente. Gli utenti hanno consentito di rilevare alcuni malfunzionamenti non riscontrati durante l’alfa test:</w:t>
       </w:r>
     </w:p>
     <w:p>
@@ -22356,21 +21068,7 @@
         <w:rPr>
           <w:color w:val="538135" w:themeColor="accent6" w:themeShade="BF"/>
         </w:rPr>
-        <w:t xml:space="preserve">Questionario SUS (System </w:t>
-      </w:r>
-      <w:proofErr w:type="spellStart"/>
-      <w:r>
-        <w:rPr>
-          <w:color w:val="538135" w:themeColor="accent6" w:themeShade="BF"/>
-        </w:rPr>
-        <w:t>Usability</w:t>
-      </w:r>
-      <w:proofErr w:type="spellEnd"/>
-      <w:r>
-        <w:rPr>
-          <w:color w:val="538135" w:themeColor="accent6" w:themeShade="BF"/>
-        </w:rPr>
-        <w:t xml:space="preserve"> Scale)</w:t>
+        <w:t>Questionario SUS (System Usability Scale)</w:t>
       </w:r>
       <w:bookmarkEnd w:id="131"/>
       <w:bookmarkEnd w:id="132"/>
@@ -22393,21 +21091,7 @@
         <w:rPr>
           <w:rFonts w:asciiTheme="majorHAnsi" w:hAnsiTheme="majorHAnsi"/>
         </w:rPr>
-        <w:t xml:space="preserve">Di seguito si riporta una scheda di esempio per la compilazione del questionario SUS (System </w:t>
-      </w:r>
-      <w:proofErr w:type="spellStart"/>
-      <w:r>
-        <w:rPr>
-          <w:rFonts w:asciiTheme="majorHAnsi" w:hAnsiTheme="majorHAnsi"/>
-        </w:rPr>
-        <w:t>Usability</w:t>
-      </w:r>
-      <w:proofErr w:type="spellEnd"/>
-      <w:r>
-        <w:rPr>
-          <w:rFonts w:asciiTheme="majorHAnsi" w:hAnsiTheme="majorHAnsi"/>
-        </w:rPr>
-        <w:t xml:space="preserve"> Scale.</w:t>
+        <w:t>Di seguito si riporta una scheda di esempio per la compilazione del questionario SUS (System Usability Scale.</w:t>
       </w:r>
     </w:p>
     <w:p>
@@ -27381,15 +26065,7 @@
       <w:fldChar w:fldCharType="end"/>
     </w:r>
     <w:r>
-      <w:t xml:space="preserve"> </w:t>
-    </w:r>
-    <w:proofErr w:type="spellStart"/>
-    <w:r>
-      <w:t>Healthy</w:t>
-    </w:r>
-    <w:proofErr w:type="spellEnd"/>
-    <w:r>
-      <w:t xml:space="preserve"> Catering</w:t>
+      <w:t xml:space="preserve"> Healthy Catering</w:t>
     </w:r>
     <w:r>
       <w:t xml:space="preserve"> – PPM documentazione </w:t>
@@ -27485,14 +26161,12 @@
                               <w:rFonts w:ascii="Garamond" w:hAnsi="Garamond"/>
                             </w:rPr>
                           </w:pPr>
-                          <w:proofErr w:type="spellStart"/>
                           <w:r>
                             <w:rPr>
                               <w:rFonts w:ascii="Garamond" w:hAnsi="Garamond"/>
                             </w:rPr>
                             <w:t>CdS</w:t>
                           </w:r>
-                          <w:proofErr w:type="spellEnd"/>
                           <w:r>
                             <w:rPr>
                               <w:rFonts w:ascii="Garamond" w:hAnsi="Garamond"/>
@@ -27574,14 +26248,12 @@
                         <w:rFonts w:ascii="Garamond" w:hAnsi="Garamond"/>
                       </w:rPr>
                     </w:pPr>
-                    <w:proofErr w:type="spellStart"/>
                     <w:r>
                       <w:rPr>
                         <w:rFonts w:ascii="Garamond" w:hAnsi="Garamond"/>
                       </w:rPr>
                       <w:t>CdS</w:t>
                     </w:r>
-                    <w:proofErr w:type="spellEnd"/>
                     <w:r>
                       <w:rPr>
                         <w:rFonts w:ascii="Garamond" w:hAnsi="Garamond"/>

</xml_diff>

<commit_message>
aggiunto flowchart interazione con cliente
</commit_message>
<xml_diff>
--- a/doc/pianificazione/Healthy Catering Documentazione (Gruppo 7).docx
+++ b/doc/pianificazione/Healthy Catering Documentazione (Gruppo 7).docx
@@ -24,7 +24,6 @@
         </w:rPr>
       </w:pPr>
       <w:bookmarkStart w:id="0" w:name="_Hlk101112660"/>
-      <w:proofErr w:type="spellStart"/>
       <w:r>
         <w:rPr>
           <w:rFonts w:eastAsiaTheme="majorEastAsia" w:cstheme="majorBidi"/>
@@ -34,19 +33,7 @@
           <w:sz w:val="72"/>
           <w:szCs w:val="56"/>
         </w:rPr>
-        <w:t>Healthy</w:t>
-      </w:r>
-      <w:proofErr w:type="spellEnd"/>
-      <w:r>
-        <w:rPr>
-          <w:rFonts w:eastAsiaTheme="majorEastAsia" w:cstheme="majorBidi"/>
-          <w:b/>
-          <w:spacing w:val="-10"/>
-          <w:kern w:val="28"/>
-          <w:sz w:val="72"/>
-          <w:szCs w:val="56"/>
-        </w:rPr>
-        <w:t xml:space="preserve"> Catering</w:t>
+        <w:t>Healthy Catering</w:t>
       </w:r>
     </w:p>
     <w:bookmarkEnd w:id="0"/>
@@ -4155,21 +4142,7 @@
         <w:rPr>
           <w:rFonts w:asciiTheme="minorHAnsi" w:hAnsiTheme="minorHAnsi" w:cstheme="minorHAnsi"/>
         </w:rPr>
-        <w:t xml:space="preserve"> ed al </w:t>
-      </w:r>
-      <w:proofErr w:type="spellStart"/>
-      <w:r>
-        <w:rPr>
-          <w:rFonts w:asciiTheme="minorHAnsi" w:hAnsiTheme="minorHAnsi" w:cstheme="minorHAnsi"/>
-        </w:rPr>
-        <w:t>nustriScore</w:t>
-      </w:r>
-      <w:proofErr w:type="spellEnd"/>
-      <w:r>
-        <w:rPr>
-          <w:rFonts w:asciiTheme="minorHAnsi" w:hAnsiTheme="minorHAnsi" w:cstheme="minorHAnsi"/>
-        </w:rPr>
-        <w:t xml:space="preserve"> del piatto</w:t>
+        <w:t xml:space="preserve"> ed al nustriScore del piatto</w:t>
       </w:r>
       <w:r>
         <w:rPr>
@@ -4189,21 +4162,7 @@
         <w:rPr>
           <w:rFonts w:asciiTheme="minorHAnsi" w:hAnsiTheme="minorHAnsi" w:cstheme="minorHAnsi"/>
         </w:rPr>
-        <w:t>Inoltre, il videogioco punta a far comprendere l’impatto ambientale della preparazione di un piatto attraverso un sistema di ranking dell’</w:t>
-      </w:r>
-      <w:proofErr w:type="spellStart"/>
-      <w:r>
-        <w:rPr>
-          <w:rFonts w:asciiTheme="minorHAnsi" w:hAnsiTheme="minorHAnsi" w:cstheme="minorHAnsi"/>
-        </w:rPr>
-        <w:t>ecoScore</w:t>
-      </w:r>
-      <w:proofErr w:type="spellEnd"/>
-      <w:r>
-        <w:rPr>
-          <w:rFonts w:asciiTheme="minorHAnsi" w:hAnsiTheme="minorHAnsi" w:cstheme="minorHAnsi"/>
-        </w:rPr>
-        <w:t xml:space="preserve"> </w:t>
+        <w:t xml:space="preserve">Inoltre, il videogioco punta a far comprendere l’impatto ambientale della preparazione di un piatto attraverso un sistema di ranking dell’ecoScore </w:t>
       </w:r>
       <w:r>
         <w:rPr>
@@ -5458,19 +5417,11 @@
         </w:rPr>
         <w:t xml:space="preserve"> </w:t>
       </w:r>
-      <w:proofErr w:type="spellStart"/>
-      <w:r>
-        <w:rPr>
-          <w:rFonts w:asciiTheme="minorHAnsi" w:hAnsiTheme="minorHAnsi" w:cstheme="minorHAnsi"/>
-        </w:rPr>
-        <w:t>Aspect</w:t>
-      </w:r>
-      <w:proofErr w:type="spellEnd"/>
-      <w:r>
-        <w:rPr>
-          <w:rFonts w:asciiTheme="minorHAnsi" w:hAnsiTheme="minorHAnsi" w:cstheme="minorHAnsi"/>
-        </w:rPr>
-        <w:t xml:space="preserve"> Ratio: 4:3 e/o 16:9</w:t>
+      <w:r>
+        <w:rPr>
+          <w:rFonts w:asciiTheme="minorHAnsi" w:hAnsiTheme="minorHAnsi" w:cstheme="minorHAnsi"/>
+        </w:rPr>
+        <w:t>Aspect Ratio: 4:3 e/o 16:9</w:t>
       </w:r>
     </w:p>
     <w:p>
@@ -5731,19 +5682,11 @@
         </w:rPr>
         <w:t xml:space="preserve"> </w:t>
       </w:r>
-      <w:proofErr w:type="spellStart"/>
-      <w:r>
-        <w:rPr>
-          <w:rFonts w:asciiTheme="minorHAnsi" w:hAnsiTheme="minorHAnsi" w:cstheme="minorHAnsi"/>
-        </w:rPr>
-        <w:t>Aspect</w:t>
-      </w:r>
-      <w:proofErr w:type="spellEnd"/>
-      <w:r>
-        <w:rPr>
-          <w:rFonts w:asciiTheme="minorHAnsi" w:hAnsiTheme="minorHAnsi" w:cstheme="minorHAnsi"/>
-        </w:rPr>
-        <w:t xml:space="preserve"> Ratio: 4:3 e/o 16:9</w:t>
+      <w:r>
+        <w:rPr>
+          <w:rFonts w:asciiTheme="minorHAnsi" w:hAnsiTheme="minorHAnsi" w:cstheme="minorHAnsi"/>
+        </w:rPr>
+        <w:t>Aspect Ratio: 4:3 e/o 16:9</w:t>
       </w:r>
     </w:p>
     <w:p>
@@ -6538,21 +6481,7 @@
         <w:rPr>
           <w:rFonts w:asciiTheme="minorHAnsi" w:hAnsiTheme="minorHAnsi" w:cstheme="minorHAnsi"/>
         </w:rPr>
-        <w:t xml:space="preserve">rientrano nella palette cromatica della frutta (verde, giallo, rosso, arancione </w:t>
-      </w:r>
-      <w:proofErr w:type="spellStart"/>
-      <w:r>
-        <w:rPr>
-          <w:rFonts w:asciiTheme="minorHAnsi" w:hAnsiTheme="minorHAnsi" w:cstheme="minorHAnsi"/>
-        </w:rPr>
-        <w:t>ecc</w:t>
-      </w:r>
-      <w:proofErr w:type="spellEnd"/>
-      <w:r>
-        <w:rPr>
-          <w:rFonts w:asciiTheme="minorHAnsi" w:hAnsiTheme="minorHAnsi" w:cstheme="minorHAnsi"/>
-        </w:rPr>
-        <w:t xml:space="preserve">…) per ricordare la correlazione tra la sana alimentazione e </w:t>
+        <w:t xml:space="preserve">rientrano nella palette cromatica della frutta (verde, giallo, rosso, arancione ecc…) per ricordare la correlazione tra la sana alimentazione e </w:t>
       </w:r>
       <w:r>
         <w:rPr>
@@ -6608,21 +6537,7 @@
         <w:rPr>
           <w:rFonts w:asciiTheme="minorHAnsi" w:hAnsiTheme="minorHAnsi" w:cstheme="minorHAnsi"/>
         </w:rPr>
-        <w:t xml:space="preserve"> il “PT Sans </w:t>
-      </w:r>
-      <w:proofErr w:type="spellStart"/>
-      <w:r>
-        <w:rPr>
-          <w:rFonts w:asciiTheme="minorHAnsi" w:hAnsiTheme="minorHAnsi" w:cstheme="minorHAnsi"/>
-        </w:rPr>
-        <w:t>Narrow</w:t>
-      </w:r>
-      <w:proofErr w:type="spellEnd"/>
-      <w:r>
-        <w:rPr>
-          <w:rFonts w:asciiTheme="minorHAnsi" w:hAnsiTheme="minorHAnsi" w:cstheme="minorHAnsi"/>
-        </w:rPr>
-        <w:t xml:space="preserve">”. È stato scelto il seguente font poiché è un font Sans Serif, adatto </w:t>
+        <w:t xml:space="preserve"> il “PT Sans Narrow”. È stato scelto il seguente font poiché è un font Sans Serif, adatto </w:t>
       </w:r>
       <w:r>
         <w:rPr>
@@ -10647,21 +10562,7 @@
         <w:rPr>
           <w:rFonts w:asciiTheme="minorHAnsi" w:hAnsiTheme="minorHAnsi" w:cstheme="minorHAnsi"/>
         </w:rPr>
-        <w:t xml:space="preserve"> necessarie per il dominio applicativo. È stata utilizzata la documentazione ufficiale di </w:t>
-      </w:r>
-      <w:proofErr w:type="spellStart"/>
-      <w:r>
-        <w:rPr>
-          <w:rFonts w:asciiTheme="minorHAnsi" w:hAnsiTheme="minorHAnsi" w:cstheme="minorHAnsi"/>
-        </w:rPr>
-        <w:t>Unity</w:t>
-      </w:r>
-      <w:proofErr w:type="spellEnd"/>
-      <w:r>
-        <w:rPr>
-          <w:rFonts w:asciiTheme="minorHAnsi" w:hAnsiTheme="minorHAnsi" w:cstheme="minorHAnsi"/>
-        </w:rPr>
-        <w:t xml:space="preserve"> come risorsa informativa legata allo </w:t>
+        <w:t xml:space="preserve"> necessarie per il dominio applicativo. È stata utilizzata la documentazione ufficiale di Unity come risorsa informativa legata allo </w:t>
       </w:r>
       <w:r>
         <w:rPr>
@@ -10687,268 +10588,445 @@
             <w:rStyle w:val="Collegamentoipertestuale"/>
             <w:rFonts w:asciiTheme="minorHAnsi" w:hAnsiTheme="minorHAnsi" w:cstheme="minorHAnsi"/>
           </w:rPr>
-          <w:t xml:space="preserve">Complete C# </w:t>
+          <w:t>Complete C# Unity Game Developer 3D Online Course</w:t>
         </w:r>
-        <w:proofErr w:type="spellStart"/>
+      </w:hyperlink>
+      <w:r>
+        <w:rPr>
+          <w:rFonts w:asciiTheme="minorHAnsi" w:hAnsiTheme="minorHAnsi" w:cstheme="minorHAnsi"/>
+        </w:rPr>
+        <w:t>”</w:t>
+      </w:r>
+      <w:r>
+        <w:rPr>
+          <w:rFonts w:asciiTheme="minorHAnsi" w:hAnsiTheme="minorHAnsi" w:cstheme="minorHAnsi"/>
+        </w:rPr>
+        <w:t xml:space="preserve"> ed eventuali tutorial online</w:t>
+      </w:r>
+      <w:r>
+        <w:rPr>
+          <w:rFonts w:asciiTheme="minorHAnsi" w:hAnsiTheme="minorHAnsi" w:cstheme="minorHAnsi"/>
+        </w:rPr>
+        <w:t xml:space="preserve"> su tematiche specifiche</w:t>
+      </w:r>
+      <w:r>
+        <w:rPr>
+          <w:rFonts w:asciiTheme="minorHAnsi" w:hAnsiTheme="minorHAnsi" w:cstheme="minorHAnsi"/>
+        </w:rPr>
+        <w:t>.</w:t>
+      </w:r>
+    </w:p>
+    <w:p/>
+    <w:p>
+      <w:pPr>
+        <w:pStyle w:val="Titolo3"/>
+        <w:rPr>
+          <w:rFonts w:asciiTheme="majorHAnsi" w:hAnsiTheme="majorHAnsi" w:cstheme="majorHAnsi"/>
+          <w:b/>
+          <w:bCs/>
+          <w:color w:val="385623" w:themeColor="accent6" w:themeShade="80"/>
+          <w:lang w:val="en-US"/>
+        </w:rPr>
+      </w:pPr>
+      <w:bookmarkStart w:id="60" w:name="_Toc39419821"/>
+      <w:bookmarkStart w:id="61" w:name="_Toc41665010"/>
+      <w:bookmarkStart w:id="62" w:name="_Toc101112588"/>
+      <w:bookmarkStart w:id="63" w:name="_Toc103418022"/>
+      <w:r>
+        <w:rPr>
+          <w:rFonts w:asciiTheme="majorHAnsi" w:hAnsiTheme="majorHAnsi" w:cstheme="majorHAnsi"/>
+          <w:b/>
+          <w:bCs/>
+          <w:color w:val="385623" w:themeColor="accent6" w:themeShade="80"/>
+          <w:lang w:val="en-ZA"/>
+        </w:rPr>
+        <w:t>Risorse</w:t>
+      </w:r>
+      <w:r>
+        <w:rPr>
+          <w:rFonts w:asciiTheme="majorHAnsi" w:hAnsiTheme="majorHAnsi" w:cstheme="majorHAnsi"/>
+          <w:b/>
+          <w:bCs/>
+          <w:color w:val="385623" w:themeColor="accent6" w:themeShade="80"/>
+          <w:lang w:val="en-US"/>
+        </w:rPr>
+        <w:t xml:space="preserve"> applicative</w:t>
+      </w:r>
+      <w:bookmarkEnd w:id="60"/>
+      <w:bookmarkEnd w:id="61"/>
+      <w:bookmarkEnd w:id="62"/>
+      <w:bookmarkEnd w:id="63"/>
+    </w:p>
+    <w:p>
+      <w:pPr>
+        <w:jc w:val="both"/>
+        <w:rPr>
+          <w:rFonts w:asciiTheme="minorHAnsi" w:hAnsiTheme="minorHAnsi" w:cstheme="minorHAnsi"/>
+          <w:lang w:val="en-US"/>
+        </w:rPr>
+      </w:pPr>
+      <w:r>
+        <w:rPr>
+          <w:rFonts w:asciiTheme="minorHAnsi" w:hAnsiTheme="minorHAnsi" w:cstheme="minorHAnsi"/>
+          <w:lang w:val="en-US"/>
+        </w:rPr>
+        <w:t xml:space="preserve">Unity </w:t>
+      </w:r>
+      <w:r>
+        <w:rPr>
+          <w:rFonts w:asciiTheme="minorHAnsi" w:hAnsiTheme="minorHAnsi" w:cstheme="minorHAnsi"/>
+          <w:lang w:val="en-US"/>
+        </w:rPr>
+        <w:t>v2021.</w:t>
+      </w:r>
+      <w:r>
+        <w:rPr>
+          <w:rFonts w:asciiTheme="minorHAnsi" w:hAnsiTheme="minorHAnsi" w:cstheme="minorHAnsi"/>
+          <w:lang w:val="en-US"/>
+        </w:rPr>
+        <w:t>3</w:t>
+      </w:r>
+      <w:r>
+        <w:rPr>
+          <w:rFonts w:asciiTheme="minorHAnsi" w:hAnsiTheme="minorHAnsi" w:cstheme="minorHAnsi"/>
+          <w:lang w:val="en-US"/>
+        </w:rPr>
+        <w:t>.</w:t>
+      </w:r>
+      <w:r>
+        <w:rPr>
+          <w:rFonts w:asciiTheme="minorHAnsi" w:hAnsiTheme="minorHAnsi" w:cstheme="minorHAnsi"/>
+          <w:lang w:val="en-US"/>
+        </w:rPr>
+        <w:t>2</w:t>
+      </w:r>
+      <w:r>
+        <w:rPr>
+          <w:rFonts w:asciiTheme="minorHAnsi" w:hAnsiTheme="minorHAnsi" w:cstheme="minorHAnsi"/>
+          <w:lang w:val="en-US"/>
+        </w:rPr>
+        <w:t>f1</w:t>
+      </w:r>
+    </w:p>
+    <w:p>
+      <w:pPr>
+        <w:jc w:val="both"/>
+        <w:rPr>
+          <w:rFonts w:asciiTheme="minorHAnsi" w:hAnsiTheme="minorHAnsi" w:cstheme="minorHAnsi"/>
+          <w:lang w:val="en-US"/>
+        </w:rPr>
+      </w:pPr>
+      <w:r>
+        <w:rPr>
+          <w:rFonts w:asciiTheme="minorHAnsi" w:hAnsiTheme="minorHAnsi" w:cstheme="minorHAnsi"/>
+          <w:lang w:val="en-US"/>
+        </w:rPr>
+        <w:t>Adobe Photoshop 20</w:t>
+      </w:r>
+      <w:r>
+        <w:rPr>
+          <w:rFonts w:asciiTheme="minorHAnsi" w:hAnsiTheme="minorHAnsi" w:cstheme="minorHAnsi"/>
+          <w:lang w:val="en-US"/>
+        </w:rPr>
+        <w:t>22</w:t>
+      </w:r>
+    </w:p>
+    <w:p>
+      <w:pPr>
+        <w:jc w:val="both"/>
+        <w:rPr>
+          <w:rFonts w:asciiTheme="minorHAnsi" w:hAnsiTheme="minorHAnsi" w:cstheme="minorHAnsi"/>
+        </w:rPr>
+      </w:pPr>
+      <w:r>
+        <w:rPr>
+          <w:rFonts w:asciiTheme="minorHAnsi" w:hAnsiTheme="minorHAnsi" w:cstheme="minorHAnsi"/>
+        </w:rPr>
+        <w:t>Adobe Illustrator 2022</w:t>
+      </w:r>
+    </w:p>
+    <w:p>
+      <w:pPr>
+        <w:jc w:val="both"/>
+        <w:rPr>
+          <w:rFonts w:asciiTheme="minorHAnsi" w:hAnsiTheme="minorHAnsi" w:cstheme="minorHAnsi"/>
+        </w:rPr>
+      </w:pPr>
+      <w:r>
+        <w:rPr>
+          <w:rFonts w:asciiTheme="minorHAnsi" w:hAnsiTheme="minorHAnsi" w:cstheme="minorHAnsi"/>
+        </w:rPr>
+        <w:t>Adobe Premiere 2022</w:t>
+      </w:r>
+    </w:p>
+    <w:p>
+      <w:pPr>
+        <w:jc w:val="both"/>
+        <w:rPr>
+          <w:rFonts w:asciiTheme="minorHAnsi" w:hAnsiTheme="minorHAnsi" w:cstheme="minorHAnsi"/>
+        </w:rPr>
+      </w:pPr>
+      <w:r>
+        <w:rPr>
+          <w:rFonts w:asciiTheme="minorHAnsi" w:hAnsiTheme="minorHAnsi" w:cstheme="minorHAnsi"/>
+        </w:rPr>
+        <w:t>Microsoft Visual Studio 2019</w:t>
+      </w:r>
+    </w:p>
+    <w:p>
+      <w:pPr>
+        <w:jc w:val="both"/>
+        <w:rPr>
+          <w:rFonts w:asciiTheme="minorHAnsi" w:hAnsiTheme="minorHAnsi" w:cstheme="minorHAnsi"/>
+        </w:rPr>
+      </w:pPr>
+      <w:r>
+        <w:rPr>
+          <w:rFonts w:asciiTheme="minorHAnsi" w:hAnsiTheme="minorHAnsi" w:cstheme="minorHAnsi"/>
+        </w:rPr>
+        <w:t>Git</w:t>
+      </w:r>
+      <w:r>
+        <w:rPr>
+          <w:rFonts w:asciiTheme="minorHAnsi" w:hAnsiTheme="minorHAnsi" w:cstheme="minorHAnsi"/>
+        </w:rPr>
+        <w:t xml:space="preserve"> e GitHub</w:t>
+      </w:r>
+    </w:p>
+    <w:p>
+      <w:pPr>
+        <w:jc w:val="both"/>
+        <w:rPr>
+          <w:rFonts w:asciiTheme="minorHAnsi" w:hAnsiTheme="minorHAnsi" w:cstheme="minorHAnsi"/>
+        </w:rPr>
+      </w:pPr>
+      <w:r>
+        <w:rPr>
+          <w:rFonts w:asciiTheme="minorHAnsi" w:hAnsiTheme="minorHAnsi" w:cstheme="minorHAnsi"/>
+        </w:rPr>
+        <w:t>Blender</w:t>
+      </w:r>
+    </w:p>
+    <w:p>
+      <w:pPr>
+        <w:jc w:val="both"/>
+        <w:rPr>
+          <w:rFonts w:asciiTheme="minorHAnsi" w:hAnsiTheme="minorHAnsi" w:cstheme="minorHAnsi"/>
+        </w:rPr>
+      </w:pPr>
+      <w:r>
+        <w:rPr>
+          <w:rFonts w:asciiTheme="minorHAnsi" w:hAnsiTheme="minorHAnsi" w:cstheme="minorHAnsi"/>
+        </w:rPr>
+        <w:t>Drawio</w:t>
+      </w:r>
+    </w:p>
+    <w:p>
+      <w:pPr>
+        <w:rPr>
+          <w:rFonts w:asciiTheme="minorHAnsi" w:hAnsiTheme="minorHAnsi" w:cstheme="minorHAnsi"/>
+        </w:rPr>
+      </w:pPr>
+    </w:p>
+    <w:p>
+      <w:pPr>
+        <w:pStyle w:val="Titolo3"/>
+        <w:rPr>
+          <w:rFonts w:asciiTheme="majorHAnsi" w:hAnsiTheme="majorHAnsi"/>
+          <w:b/>
+          <w:bCs/>
+          <w:color w:val="385623" w:themeColor="accent6" w:themeShade="80"/>
+        </w:rPr>
+      </w:pPr>
+      <w:bookmarkStart w:id="64" w:name="_Toc39419822"/>
+      <w:bookmarkStart w:id="65" w:name="_Toc41665011"/>
+      <w:bookmarkStart w:id="66" w:name="_Toc101112589"/>
+      <w:bookmarkStart w:id="67" w:name="_Toc103418023"/>
+      <w:r>
+        <w:rPr>
+          <w:rFonts w:asciiTheme="majorHAnsi" w:hAnsiTheme="majorHAnsi"/>
+          <w:b/>
+          <w:bCs/>
+          <w:color w:val="385623" w:themeColor="accent6" w:themeShade="80"/>
+        </w:rPr>
+        <w:t>Risorse strumentali</w:t>
+      </w:r>
+      <w:bookmarkEnd w:id="64"/>
+      <w:bookmarkEnd w:id="65"/>
+      <w:bookmarkEnd w:id="66"/>
+      <w:bookmarkEnd w:id="67"/>
+    </w:p>
+    <w:p>
+      <w:pPr>
+        <w:jc w:val="both"/>
+        <w:rPr>
+          <w:rFonts w:asciiTheme="minorHAnsi" w:hAnsiTheme="minorHAnsi" w:cstheme="minorHAnsi"/>
+        </w:rPr>
+      </w:pPr>
+      <w:r>
+        <w:rPr>
+          <w:rFonts w:asciiTheme="minorHAnsi" w:hAnsiTheme="minorHAnsi" w:cstheme="minorHAnsi"/>
+        </w:rPr>
+        <w:t xml:space="preserve">Verranno utilizzati asset presenti nei pack “Polygon City”, “Polygon Farmer”, “Polygon Prototype Pack” in possesso da Cassano Francesco Saverio. </w:t>
+      </w:r>
+      <w:r>
+        <w:rPr>
+          <w:rFonts w:asciiTheme="minorHAnsi" w:hAnsiTheme="minorHAnsi" w:cstheme="minorHAnsi"/>
+        </w:rPr>
+        <w:t>I restanti materiali 3D come oggetti ambientali ed altro</w:t>
+      </w:r>
+      <w:r>
+        <w:rPr>
+          <w:rFonts w:asciiTheme="minorHAnsi" w:hAnsiTheme="minorHAnsi" w:cstheme="minorHAnsi"/>
+        </w:rPr>
+        <w:t xml:space="preserve"> saranno reperiti dall’asset store di Unity. L’interfaccia grafica </w:t>
+      </w:r>
+      <w:r>
+        <w:rPr>
+          <w:rFonts w:asciiTheme="minorHAnsi" w:hAnsiTheme="minorHAnsi" w:cstheme="minorHAnsi"/>
+        </w:rPr>
+        <w:t>(</w:t>
+      </w:r>
+      <w:r>
+        <w:rPr>
+          <w:rFonts w:asciiTheme="minorHAnsi" w:hAnsiTheme="minorHAnsi" w:cstheme="minorHAnsi"/>
+        </w:rPr>
+        <w:t>Sprite</w:t>
+      </w:r>
+      <w:r>
+        <w:rPr>
+          <w:rFonts w:asciiTheme="minorHAnsi" w:hAnsiTheme="minorHAnsi" w:cstheme="minorHAnsi"/>
+        </w:rPr>
+        <w:t>, sfondi ecc…)</w:t>
+      </w:r>
+      <w:r>
+        <w:rPr>
+          <w:rFonts w:asciiTheme="minorHAnsi" w:hAnsiTheme="minorHAnsi" w:cstheme="minorHAnsi"/>
+        </w:rPr>
+        <w:t xml:space="preserve"> del progetto, invece, </w:t>
+      </w:r>
+      <w:r>
+        <w:rPr>
+          <w:rFonts w:asciiTheme="minorHAnsi" w:hAnsiTheme="minorHAnsi" w:cstheme="minorHAnsi"/>
+        </w:rPr>
+        <w:t>verrà</w:t>
+      </w:r>
+      <w:r>
+        <w:rPr>
+          <w:rFonts w:asciiTheme="minorHAnsi" w:hAnsiTheme="minorHAnsi" w:cstheme="minorHAnsi"/>
+        </w:rPr>
+        <w:t xml:space="preserve"> auto prodott</w:t>
+      </w:r>
+      <w:r>
+        <w:rPr>
+          <w:rFonts w:asciiTheme="minorHAnsi" w:hAnsiTheme="minorHAnsi" w:cstheme="minorHAnsi"/>
+        </w:rPr>
+        <w:t>a</w:t>
+      </w:r>
+      <w:r>
+        <w:rPr>
+          <w:rFonts w:asciiTheme="minorHAnsi" w:hAnsiTheme="minorHAnsi" w:cstheme="minorHAnsi"/>
+        </w:rPr>
+        <w:t xml:space="preserve"> dal gruppo stesso.</w:t>
+      </w:r>
+      <w:r>
+        <w:rPr>
+          <w:rFonts w:asciiTheme="minorHAnsi" w:hAnsiTheme="minorHAnsi" w:cstheme="minorHAnsi"/>
+        </w:rPr>
+        <w:t xml:space="preserve"> Le animazioni sono </w:t>
+      </w:r>
+      <w:r>
+        <w:rPr>
+          <w:rFonts w:asciiTheme="minorHAnsi" w:hAnsiTheme="minorHAnsi" w:cstheme="minorHAnsi"/>
+        </w:rPr>
+        <w:t>attinte</w:t>
+      </w:r>
+      <w:r>
+        <w:rPr>
+          <w:rFonts w:asciiTheme="minorHAnsi" w:hAnsiTheme="minorHAnsi" w:cstheme="minorHAnsi"/>
+        </w:rPr>
+        <w:t xml:space="preserve"> dal sito “</w:t>
+      </w:r>
+      <w:hyperlink r:id="rId14" w:anchor="/" w:history="1">
         <w:r>
           <w:rPr>
             <w:rStyle w:val="Collegamentoipertestuale"/>
             <w:rFonts w:asciiTheme="minorHAnsi" w:hAnsiTheme="minorHAnsi" w:cstheme="minorHAnsi"/>
           </w:rPr>
-          <w:t>Unity</w:t>
-        </w:r>
-        <w:proofErr w:type="spellEnd"/>
-        <w:r>
-          <w:rPr>
-            <w:rStyle w:val="Collegamentoipertestuale"/>
-            <w:rFonts w:asciiTheme="minorHAnsi" w:hAnsiTheme="minorHAnsi" w:cstheme="minorHAnsi"/>
-          </w:rPr>
-          <w:t xml:space="preserve"> Game Developer 3D Online Course</w:t>
+          <w:t>Mixamo</w:t>
         </w:r>
       </w:hyperlink>
       <w:r>
         <w:rPr>
           <w:rFonts w:asciiTheme="minorHAnsi" w:hAnsiTheme="minorHAnsi" w:cstheme="minorHAnsi"/>
         </w:rPr>
-        <w:t>”</w:t>
-      </w:r>
-      <w:r>
-        <w:rPr>
-          <w:rFonts w:asciiTheme="minorHAnsi" w:hAnsiTheme="minorHAnsi" w:cstheme="minorHAnsi"/>
-        </w:rPr>
-        <w:t xml:space="preserve"> ed eventuali tutorial online</w:t>
-      </w:r>
-      <w:r>
-        <w:rPr>
-          <w:rFonts w:asciiTheme="minorHAnsi" w:hAnsiTheme="minorHAnsi" w:cstheme="minorHAnsi"/>
-        </w:rPr>
-        <w:t xml:space="preserve"> su tematiche specifiche</w:t>
-      </w:r>
-      <w:r>
-        <w:rPr>
-          <w:rFonts w:asciiTheme="minorHAnsi" w:hAnsiTheme="minorHAnsi" w:cstheme="minorHAnsi"/>
-        </w:rPr>
-        <w:t>.</w:t>
+        <w:t>”.</w:t>
+      </w:r>
+    </w:p>
+    <w:p>
+      <w:pPr>
+        <w:jc w:val="both"/>
+        <w:rPr>
+          <w:rFonts w:asciiTheme="minorHAnsi" w:hAnsiTheme="minorHAnsi" w:cstheme="minorHAnsi"/>
+        </w:rPr>
+      </w:pPr>
+    </w:p>
+    <w:p>
+      <w:pPr>
+        <w:jc w:val="both"/>
+        <w:rPr>
+          <w:rFonts w:asciiTheme="minorHAnsi" w:hAnsiTheme="minorHAnsi" w:cstheme="minorHAnsi"/>
+        </w:rPr>
+      </w:pPr>
+      <w:r>
+        <w:rPr>
+          <w:rFonts w:asciiTheme="minorHAnsi" w:hAnsiTheme="minorHAnsi" w:cstheme="minorHAnsi"/>
+        </w:rPr>
+        <w:lastRenderedPageBreak/>
+        <w:t>Gli effetti sonori verranno presi da repository online di suoni gratuiti. Per quanto riguarda la colonna sonora, verrà invece creata da Alessandro Congedo.</w:t>
+      </w:r>
+    </w:p>
+    <w:p>
+      <w:pPr>
+        <w:jc w:val="both"/>
+        <w:rPr>
+          <w:rFonts w:asciiTheme="minorHAnsi" w:hAnsiTheme="minorHAnsi" w:cstheme="minorHAnsi"/>
+        </w:rPr>
+      </w:pPr>
+    </w:p>
+    <w:p>
+      <w:pPr>
+        <w:jc w:val="both"/>
+        <w:rPr>
+          <w:rFonts w:asciiTheme="minorHAnsi" w:hAnsiTheme="minorHAnsi" w:cstheme="minorHAnsi"/>
+        </w:rPr>
+      </w:pPr>
+      <w:r>
+        <w:rPr>
+          <w:rFonts w:asciiTheme="minorHAnsi" w:hAnsiTheme="minorHAnsi" w:cstheme="minorHAnsi"/>
+        </w:rPr>
+        <w:t>Il gruppo</w:t>
+      </w:r>
+      <w:r>
+        <w:rPr>
+          <w:rFonts w:asciiTheme="minorHAnsi" w:hAnsiTheme="minorHAnsi" w:cstheme="minorHAnsi"/>
+        </w:rPr>
+        <w:t xml:space="preserve"> per sviluppare il progetto in modo asincrono</w:t>
+      </w:r>
+      <w:r>
+        <w:rPr>
+          <w:rFonts w:asciiTheme="minorHAnsi" w:hAnsiTheme="minorHAnsi" w:cstheme="minorHAnsi"/>
+        </w:rPr>
+        <w:t xml:space="preserve"> e per una organizzazione interna per gli obbiettivi da raggiungere</w:t>
+      </w:r>
+      <w:r>
+        <w:rPr>
+          <w:rFonts w:asciiTheme="minorHAnsi" w:hAnsiTheme="minorHAnsi" w:cstheme="minorHAnsi"/>
+        </w:rPr>
+        <w:t>, utilizza “GitHub”.</w:t>
       </w:r>
     </w:p>
     <w:p/>
-    <w:p>
-      <w:pPr>
-        <w:pStyle w:val="Titolo3"/>
-        <w:rPr>
-          <w:rFonts w:asciiTheme="majorHAnsi" w:hAnsiTheme="majorHAnsi" w:cstheme="majorHAnsi"/>
-          <w:b/>
-          <w:bCs/>
-          <w:color w:val="385623" w:themeColor="accent6" w:themeShade="80"/>
-          <w:lang w:val="en-US"/>
-        </w:rPr>
-      </w:pPr>
-      <w:bookmarkStart w:id="60" w:name="_Toc39419821"/>
-      <w:bookmarkStart w:id="61" w:name="_Toc41665010"/>
-      <w:bookmarkStart w:id="62" w:name="_Toc101112588"/>
-      <w:bookmarkStart w:id="63" w:name="_Toc103418022"/>
-      <w:proofErr w:type="spellStart"/>
-      <w:r>
-        <w:rPr>
-          <w:rFonts w:asciiTheme="majorHAnsi" w:hAnsiTheme="majorHAnsi" w:cstheme="majorHAnsi"/>
-          <w:b/>
-          <w:bCs/>
-          <w:color w:val="385623" w:themeColor="accent6" w:themeShade="80"/>
-          <w:lang w:val="en-ZA"/>
-        </w:rPr>
-        <w:t>Risorse</w:t>
-      </w:r>
-      <w:proofErr w:type="spellEnd"/>
-      <w:r>
-        <w:rPr>
-          <w:rFonts w:asciiTheme="majorHAnsi" w:hAnsiTheme="majorHAnsi" w:cstheme="majorHAnsi"/>
-          <w:b/>
-          <w:bCs/>
-          <w:color w:val="385623" w:themeColor="accent6" w:themeShade="80"/>
-          <w:lang w:val="en-US"/>
-        </w:rPr>
-        <w:t xml:space="preserve"> applicative</w:t>
-      </w:r>
-      <w:bookmarkEnd w:id="60"/>
-      <w:bookmarkEnd w:id="61"/>
-      <w:bookmarkEnd w:id="62"/>
-      <w:bookmarkEnd w:id="63"/>
-    </w:p>
-    <w:p>
-      <w:pPr>
-        <w:jc w:val="both"/>
-        <w:rPr>
-          <w:rFonts w:asciiTheme="minorHAnsi" w:hAnsiTheme="minorHAnsi" w:cstheme="minorHAnsi"/>
-          <w:lang w:val="en-US"/>
-        </w:rPr>
-      </w:pPr>
-      <w:r>
-        <w:rPr>
-          <w:rFonts w:asciiTheme="minorHAnsi" w:hAnsiTheme="minorHAnsi" w:cstheme="minorHAnsi"/>
-          <w:lang w:val="en-US"/>
-        </w:rPr>
-        <w:t xml:space="preserve">Unity </w:t>
-      </w:r>
-      <w:r>
-        <w:rPr>
-          <w:rFonts w:asciiTheme="minorHAnsi" w:hAnsiTheme="minorHAnsi" w:cstheme="minorHAnsi"/>
-          <w:lang w:val="en-US"/>
-        </w:rPr>
-        <w:t>v2021.</w:t>
-      </w:r>
-      <w:r>
-        <w:rPr>
-          <w:rFonts w:asciiTheme="minorHAnsi" w:hAnsiTheme="minorHAnsi" w:cstheme="minorHAnsi"/>
-          <w:lang w:val="en-US"/>
-        </w:rPr>
-        <w:t>3</w:t>
-      </w:r>
-      <w:r>
-        <w:rPr>
-          <w:rFonts w:asciiTheme="minorHAnsi" w:hAnsiTheme="minorHAnsi" w:cstheme="minorHAnsi"/>
-          <w:lang w:val="en-US"/>
-        </w:rPr>
-        <w:t>.</w:t>
-      </w:r>
-      <w:r>
-        <w:rPr>
-          <w:rFonts w:asciiTheme="minorHAnsi" w:hAnsiTheme="minorHAnsi" w:cstheme="minorHAnsi"/>
-          <w:lang w:val="en-US"/>
-        </w:rPr>
-        <w:t>2</w:t>
-      </w:r>
-      <w:r>
-        <w:rPr>
-          <w:rFonts w:asciiTheme="minorHAnsi" w:hAnsiTheme="minorHAnsi" w:cstheme="minorHAnsi"/>
-          <w:lang w:val="en-US"/>
-        </w:rPr>
-        <w:t>f1</w:t>
-      </w:r>
-    </w:p>
-    <w:p>
-      <w:pPr>
-        <w:jc w:val="both"/>
-        <w:rPr>
-          <w:rFonts w:asciiTheme="minorHAnsi" w:hAnsiTheme="minorHAnsi" w:cstheme="minorHAnsi"/>
-          <w:lang w:val="en-US"/>
-        </w:rPr>
-      </w:pPr>
-      <w:r>
-        <w:rPr>
-          <w:rFonts w:asciiTheme="minorHAnsi" w:hAnsiTheme="minorHAnsi" w:cstheme="minorHAnsi"/>
-          <w:lang w:val="en-US"/>
-        </w:rPr>
-        <w:t>Adobe Photoshop 20</w:t>
-      </w:r>
-      <w:r>
-        <w:rPr>
-          <w:rFonts w:asciiTheme="minorHAnsi" w:hAnsiTheme="minorHAnsi" w:cstheme="minorHAnsi"/>
-          <w:lang w:val="en-US"/>
-        </w:rPr>
-        <w:t>22</w:t>
-      </w:r>
-    </w:p>
-    <w:p>
-      <w:pPr>
-        <w:jc w:val="both"/>
-        <w:rPr>
-          <w:rFonts w:asciiTheme="minorHAnsi" w:hAnsiTheme="minorHAnsi" w:cstheme="minorHAnsi"/>
-        </w:rPr>
-      </w:pPr>
-      <w:r>
-        <w:rPr>
-          <w:rFonts w:asciiTheme="minorHAnsi" w:hAnsiTheme="minorHAnsi" w:cstheme="minorHAnsi"/>
-        </w:rPr>
-        <w:t>Adobe Illustrator 2022</w:t>
-      </w:r>
-    </w:p>
-    <w:p>
-      <w:pPr>
-        <w:jc w:val="both"/>
-        <w:rPr>
-          <w:rFonts w:asciiTheme="minorHAnsi" w:hAnsiTheme="minorHAnsi" w:cstheme="minorHAnsi"/>
-        </w:rPr>
-      </w:pPr>
-      <w:r>
-        <w:rPr>
-          <w:rFonts w:asciiTheme="minorHAnsi" w:hAnsiTheme="minorHAnsi" w:cstheme="minorHAnsi"/>
-        </w:rPr>
-        <w:t>Adobe Premiere 2022</w:t>
-      </w:r>
-    </w:p>
-    <w:p>
-      <w:pPr>
-        <w:jc w:val="both"/>
-        <w:rPr>
-          <w:rFonts w:asciiTheme="minorHAnsi" w:hAnsiTheme="minorHAnsi" w:cstheme="minorHAnsi"/>
-        </w:rPr>
-      </w:pPr>
-      <w:r>
-        <w:rPr>
-          <w:rFonts w:asciiTheme="minorHAnsi" w:hAnsiTheme="minorHAnsi" w:cstheme="minorHAnsi"/>
-        </w:rPr>
-        <w:t>Microsoft Visual Studio 2019</w:t>
-      </w:r>
-    </w:p>
-    <w:p>
-      <w:pPr>
-        <w:jc w:val="both"/>
-        <w:rPr>
-          <w:rFonts w:asciiTheme="minorHAnsi" w:hAnsiTheme="minorHAnsi" w:cstheme="minorHAnsi"/>
-        </w:rPr>
-      </w:pPr>
-      <w:proofErr w:type="spellStart"/>
-      <w:r>
-        <w:rPr>
-          <w:rFonts w:asciiTheme="minorHAnsi" w:hAnsiTheme="minorHAnsi" w:cstheme="minorHAnsi"/>
-        </w:rPr>
-        <w:t>Git</w:t>
-      </w:r>
-      <w:proofErr w:type="spellEnd"/>
-      <w:r>
-        <w:rPr>
-          <w:rFonts w:asciiTheme="minorHAnsi" w:hAnsiTheme="minorHAnsi" w:cstheme="minorHAnsi"/>
-        </w:rPr>
-        <w:t xml:space="preserve"> e GitHub</w:t>
-      </w:r>
-    </w:p>
-    <w:p>
-      <w:pPr>
-        <w:jc w:val="both"/>
-        <w:rPr>
-          <w:rFonts w:asciiTheme="minorHAnsi" w:hAnsiTheme="minorHAnsi" w:cstheme="minorHAnsi"/>
-        </w:rPr>
-      </w:pPr>
-      <w:r>
-        <w:rPr>
-          <w:rFonts w:asciiTheme="minorHAnsi" w:hAnsiTheme="minorHAnsi" w:cstheme="minorHAnsi"/>
-        </w:rPr>
-        <w:t>Blender</w:t>
-      </w:r>
-    </w:p>
-    <w:p>
-      <w:pPr>
-        <w:jc w:val="both"/>
-        <w:rPr>
-          <w:rFonts w:asciiTheme="minorHAnsi" w:hAnsiTheme="minorHAnsi" w:cstheme="minorHAnsi"/>
-        </w:rPr>
-      </w:pPr>
-      <w:proofErr w:type="spellStart"/>
-      <w:r>
-        <w:rPr>
-          <w:rFonts w:asciiTheme="minorHAnsi" w:hAnsiTheme="minorHAnsi" w:cstheme="minorHAnsi"/>
-        </w:rPr>
-        <w:t>Drawio</w:t>
-      </w:r>
-      <w:proofErr w:type="spellEnd"/>
-    </w:p>
-    <w:p>
-      <w:pPr>
-        <w:rPr>
-          <w:rFonts w:asciiTheme="minorHAnsi" w:hAnsiTheme="minorHAnsi" w:cstheme="minorHAnsi"/>
-        </w:rPr>
-      </w:pPr>
-    </w:p>
     <w:p>
       <w:pPr>
         <w:pStyle w:val="Titolo3"/>
@@ -10959,10 +11037,10 @@
           <w:color w:val="385623" w:themeColor="accent6" w:themeShade="80"/>
         </w:rPr>
       </w:pPr>
-      <w:bookmarkStart w:id="64" w:name="_Toc39419822"/>
-      <w:bookmarkStart w:id="65" w:name="_Toc41665011"/>
-      <w:bookmarkStart w:id="66" w:name="_Toc101112589"/>
-      <w:bookmarkStart w:id="67" w:name="_Toc103418023"/>
+      <w:bookmarkStart w:id="68" w:name="_Toc39419823"/>
+      <w:bookmarkStart w:id="69" w:name="_Toc41665012"/>
+      <w:bookmarkStart w:id="70" w:name="_Toc101112590"/>
+      <w:bookmarkStart w:id="71" w:name="_Toc103418024"/>
       <w:r>
         <w:rPr>
           <w:rFonts w:asciiTheme="majorHAnsi" w:hAnsiTheme="majorHAnsi"/>
@@ -10970,305 +11048,6 @@
           <w:bCs/>
           <w:color w:val="385623" w:themeColor="accent6" w:themeShade="80"/>
         </w:rPr>
-        <w:t>Risorse strumentali</w:t>
-      </w:r>
-      <w:bookmarkEnd w:id="64"/>
-      <w:bookmarkEnd w:id="65"/>
-      <w:bookmarkEnd w:id="66"/>
-      <w:bookmarkEnd w:id="67"/>
-    </w:p>
-    <w:p>
-      <w:pPr>
-        <w:jc w:val="both"/>
-        <w:rPr>
-          <w:rFonts w:asciiTheme="minorHAnsi" w:hAnsiTheme="minorHAnsi" w:cstheme="minorHAnsi"/>
-        </w:rPr>
-      </w:pPr>
-      <w:r>
-        <w:rPr>
-          <w:rFonts w:asciiTheme="minorHAnsi" w:hAnsiTheme="minorHAnsi" w:cstheme="minorHAnsi"/>
-        </w:rPr>
-        <w:t>Verranno utilizzati asset presenti nei pack “</w:t>
-      </w:r>
-      <w:proofErr w:type="spellStart"/>
-      <w:r>
-        <w:rPr>
-          <w:rFonts w:asciiTheme="minorHAnsi" w:hAnsiTheme="minorHAnsi" w:cstheme="minorHAnsi"/>
-        </w:rPr>
-        <w:t>Polygon</w:t>
-      </w:r>
-      <w:proofErr w:type="spellEnd"/>
-      <w:r>
-        <w:rPr>
-          <w:rFonts w:asciiTheme="minorHAnsi" w:hAnsiTheme="minorHAnsi" w:cstheme="minorHAnsi"/>
-        </w:rPr>
-        <w:t xml:space="preserve"> City”, “</w:t>
-      </w:r>
-      <w:proofErr w:type="spellStart"/>
-      <w:r>
-        <w:rPr>
-          <w:rFonts w:asciiTheme="minorHAnsi" w:hAnsiTheme="minorHAnsi" w:cstheme="minorHAnsi"/>
-        </w:rPr>
-        <w:t>Polygon</w:t>
-      </w:r>
-      <w:proofErr w:type="spellEnd"/>
-      <w:r>
-        <w:rPr>
-          <w:rFonts w:asciiTheme="minorHAnsi" w:hAnsiTheme="minorHAnsi" w:cstheme="minorHAnsi"/>
-        </w:rPr>
-        <w:t xml:space="preserve"> Farmer”, “</w:t>
-      </w:r>
-      <w:proofErr w:type="spellStart"/>
-      <w:r>
-        <w:rPr>
-          <w:rFonts w:asciiTheme="minorHAnsi" w:hAnsiTheme="minorHAnsi" w:cstheme="minorHAnsi"/>
-        </w:rPr>
-        <w:t>Polygon</w:t>
-      </w:r>
-      <w:proofErr w:type="spellEnd"/>
-      <w:r>
-        <w:rPr>
-          <w:rFonts w:asciiTheme="minorHAnsi" w:hAnsiTheme="minorHAnsi" w:cstheme="minorHAnsi"/>
-        </w:rPr>
-        <w:t xml:space="preserve"> </w:t>
-      </w:r>
-      <w:proofErr w:type="spellStart"/>
-      <w:r>
-        <w:rPr>
-          <w:rFonts w:asciiTheme="minorHAnsi" w:hAnsiTheme="minorHAnsi" w:cstheme="minorHAnsi"/>
-        </w:rPr>
-        <w:t>Prototype</w:t>
-      </w:r>
-      <w:proofErr w:type="spellEnd"/>
-      <w:r>
-        <w:rPr>
-          <w:rFonts w:asciiTheme="minorHAnsi" w:hAnsiTheme="minorHAnsi" w:cstheme="minorHAnsi"/>
-        </w:rPr>
-        <w:t xml:space="preserve"> Pack” in possesso da Cassano Francesco Saverio. </w:t>
-      </w:r>
-      <w:r>
-        <w:rPr>
-          <w:rFonts w:asciiTheme="minorHAnsi" w:hAnsiTheme="minorHAnsi" w:cstheme="minorHAnsi"/>
-        </w:rPr>
-        <w:t>I restanti materiali 3D come oggetti ambientali ed altro</w:t>
-      </w:r>
-      <w:r>
-        <w:rPr>
-          <w:rFonts w:asciiTheme="minorHAnsi" w:hAnsiTheme="minorHAnsi" w:cstheme="minorHAnsi"/>
-        </w:rPr>
-        <w:t xml:space="preserve"> saranno reperiti dall’asset store di </w:t>
-      </w:r>
-      <w:proofErr w:type="spellStart"/>
-      <w:r>
-        <w:rPr>
-          <w:rFonts w:asciiTheme="minorHAnsi" w:hAnsiTheme="minorHAnsi" w:cstheme="minorHAnsi"/>
-        </w:rPr>
-        <w:t>Unity</w:t>
-      </w:r>
-      <w:proofErr w:type="spellEnd"/>
-      <w:r>
-        <w:rPr>
-          <w:rFonts w:asciiTheme="minorHAnsi" w:hAnsiTheme="minorHAnsi" w:cstheme="minorHAnsi"/>
-        </w:rPr>
-        <w:t xml:space="preserve">. L’interfaccia grafica </w:t>
-      </w:r>
-      <w:r>
-        <w:rPr>
-          <w:rFonts w:asciiTheme="minorHAnsi" w:hAnsiTheme="minorHAnsi" w:cstheme="minorHAnsi"/>
-        </w:rPr>
-        <w:t>(</w:t>
-      </w:r>
-      <w:r>
-        <w:rPr>
-          <w:rFonts w:asciiTheme="minorHAnsi" w:hAnsiTheme="minorHAnsi" w:cstheme="minorHAnsi"/>
-        </w:rPr>
-        <w:t>Sprite</w:t>
-      </w:r>
-      <w:r>
-        <w:rPr>
-          <w:rFonts w:asciiTheme="minorHAnsi" w:hAnsiTheme="minorHAnsi" w:cstheme="minorHAnsi"/>
-        </w:rPr>
-        <w:t xml:space="preserve">, sfondi </w:t>
-      </w:r>
-      <w:proofErr w:type="spellStart"/>
-      <w:r>
-        <w:rPr>
-          <w:rFonts w:asciiTheme="minorHAnsi" w:hAnsiTheme="minorHAnsi" w:cstheme="minorHAnsi"/>
-        </w:rPr>
-        <w:t>ecc</w:t>
-      </w:r>
-      <w:proofErr w:type="spellEnd"/>
-      <w:r>
-        <w:rPr>
-          <w:rFonts w:asciiTheme="minorHAnsi" w:hAnsiTheme="minorHAnsi" w:cstheme="minorHAnsi"/>
-        </w:rPr>
-        <w:t>…)</w:t>
-      </w:r>
-      <w:r>
-        <w:rPr>
-          <w:rFonts w:asciiTheme="minorHAnsi" w:hAnsiTheme="minorHAnsi" w:cstheme="minorHAnsi"/>
-        </w:rPr>
-        <w:t xml:space="preserve"> del progetto, invece, </w:t>
-      </w:r>
-      <w:r>
-        <w:rPr>
-          <w:rFonts w:asciiTheme="minorHAnsi" w:hAnsiTheme="minorHAnsi" w:cstheme="minorHAnsi"/>
-        </w:rPr>
-        <w:t>verrà</w:t>
-      </w:r>
-      <w:r>
-        <w:rPr>
-          <w:rFonts w:asciiTheme="minorHAnsi" w:hAnsiTheme="minorHAnsi" w:cstheme="minorHAnsi"/>
-        </w:rPr>
-        <w:t xml:space="preserve"> auto prodott</w:t>
-      </w:r>
-      <w:r>
-        <w:rPr>
-          <w:rFonts w:asciiTheme="minorHAnsi" w:hAnsiTheme="minorHAnsi" w:cstheme="minorHAnsi"/>
-        </w:rPr>
-        <w:t>a</w:t>
-      </w:r>
-      <w:r>
-        <w:rPr>
-          <w:rFonts w:asciiTheme="minorHAnsi" w:hAnsiTheme="minorHAnsi" w:cstheme="minorHAnsi"/>
-        </w:rPr>
-        <w:t xml:space="preserve"> dal gruppo stesso.</w:t>
-      </w:r>
-      <w:r>
-        <w:rPr>
-          <w:rFonts w:asciiTheme="minorHAnsi" w:hAnsiTheme="minorHAnsi" w:cstheme="minorHAnsi"/>
-        </w:rPr>
-        <w:t xml:space="preserve"> Le animazioni sono </w:t>
-      </w:r>
-      <w:r>
-        <w:rPr>
-          <w:rFonts w:asciiTheme="minorHAnsi" w:hAnsiTheme="minorHAnsi" w:cstheme="minorHAnsi"/>
-        </w:rPr>
-        <w:t>attinte</w:t>
-      </w:r>
-      <w:r>
-        <w:rPr>
-          <w:rFonts w:asciiTheme="minorHAnsi" w:hAnsiTheme="minorHAnsi" w:cstheme="minorHAnsi"/>
-        </w:rPr>
-        <w:t xml:space="preserve"> dal sito “</w:t>
-      </w:r>
-      <w:proofErr w:type="spellStart"/>
-      <w:r>
-        <w:fldChar w:fldCharType="begin"/>
-      </w:r>
-      <w:r>
-        <w:instrText xml:space="preserve"> HYPERLINK "https://www.mixamo.com/" \l "/" </w:instrText>
-      </w:r>
-      <w:r>
-        <w:fldChar w:fldCharType="separate"/>
-      </w:r>
-      <w:r>
-        <w:rPr>
-          <w:rStyle w:val="Collegamentoipertestuale"/>
-          <w:rFonts w:asciiTheme="minorHAnsi" w:hAnsiTheme="minorHAnsi" w:cstheme="minorHAnsi"/>
-        </w:rPr>
-        <w:t>Mixamo</w:t>
-      </w:r>
-      <w:proofErr w:type="spellEnd"/>
-      <w:r>
-        <w:rPr>
-          <w:rStyle w:val="Collegamentoipertestuale"/>
-          <w:rFonts w:asciiTheme="minorHAnsi" w:hAnsiTheme="minorHAnsi" w:cstheme="minorHAnsi"/>
-        </w:rPr>
-        <w:fldChar w:fldCharType="end"/>
-      </w:r>
-      <w:r>
-        <w:rPr>
-          <w:rFonts w:asciiTheme="minorHAnsi" w:hAnsiTheme="minorHAnsi" w:cstheme="minorHAnsi"/>
-        </w:rPr>
-        <w:t>”.</w:t>
-      </w:r>
-    </w:p>
-    <w:p>
-      <w:pPr>
-        <w:jc w:val="both"/>
-        <w:rPr>
-          <w:rFonts w:asciiTheme="minorHAnsi" w:hAnsiTheme="minorHAnsi" w:cstheme="minorHAnsi"/>
-        </w:rPr>
-      </w:pPr>
-    </w:p>
-    <w:p>
-      <w:pPr>
-        <w:jc w:val="both"/>
-        <w:rPr>
-          <w:rFonts w:asciiTheme="minorHAnsi" w:hAnsiTheme="minorHAnsi" w:cstheme="minorHAnsi"/>
-        </w:rPr>
-      </w:pPr>
-      <w:r>
-        <w:rPr>
-          <w:rFonts w:asciiTheme="minorHAnsi" w:hAnsiTheme="minorHAnsi" w:cstheme="minorHAnsi"/>
-        </w:rPr>
-        <w:lastRenderedPageBreak/>
-        <w:t>Gli effetti sonori verranno presi da repository online di suoni gratuiti. Per quanto riguarda la colonna sonora, verrà invece creata da Alessandro Congedo.</w:t>
-      </w:r>
-    </w:p>
-    <w:p>
-      <w:pPr>
-        <w:jc w:val="both"/>
-        <w:rPr>
-          <w:rFonts w:asciiTheme="minorHAnsi" w:hAnsiTheme="minorHAnsi" w:cstheme="minorHAnsi"/>
-        </w:rPr>
-      </w:pPr>
-    </w:p>
-    <w:p>
-      <w:pPr>
-        <w:jc w:val="both"/>
-        <w:rPr>
-          <w:rFonts w:asciiTheme="minorHAnsi" w:hAnsiTheme="minorHAnsi" w:cstheme="minorHAnsi"/>
-        </w:rPr>
-      </w:pPr>
-      <w:r>
-        <w:rPr>
-          <w:rFonts w:asciiTheme="minorHAnsi" w:hAnsiTheme="minorHAnsi" w:cstheme="minorHAnsi"/>
-        </w:rPr>
-        <w:t>Il gruppo</w:t>
-      </w:r>
-      <w:r>
-        <w:rPr>
-          <w:rFonts w:asciiTheme="minorHAnsi" w:hAnsiTheme="minorHAnsi" w:cstheme="minorHAnsi"/>
-        </w:rPr>
-        <w:t xml:space="preserve"> per sviluppare il progetto in modo asincrono</w:t>
-      </w:r>
-      <w:r>
-        <w:rPr>
-          <w:rFonts w:asciiTheme="minorHAnsi" w:hAnsiTheme="minorHAnsi" w:cstheme="minorHAnsi"/>
-        </w:rPr>
-        <w:t xml:space="preserve"> e per una organizzazione interna per gli obbiettivi da raggiungere</w:t>
-      </w:r>
-      <w:r>
-        <w:rPr>
-          <w:rFonts w:asciiTheme="minorHAnsi" w:hAnsiTheme="minorHAnsi" w:cstheme="minorHAnsi"/>
-        </w:rPr>
-        <w:t>, utilizza “GitHub”.</w:t>
-      </w:r>
-    </w:p>
-    <w:p/>
-    <w:p>
-      <w:pPr>
-        <w:pStyle w:val="Titolo3"/>
-        <w:rPr>
-          <w:rFonts w:asciiTheme="majorHAnsi" w:hAnsiTheme="majorHAnsi"/>
-          <w:b/>
-          <w:bCs/>
-          <w:color w:val="385623" w:themeColor="accent6" w:themeShade="80"/>
-        </w:rPr>
-      </w:pPr>
-      <w:bookmarkStart w:id="68" w:name="_Toc39419823"/>
-      <w:bookmarkStart w:id="69" w:name="_Toc41665012"/>
-      <w:bookmarkStart w:id="70" w:name="_Toc101112590"/>
-      <w:bookmarkStart w:id="71" w:name="_Toc103418024"/>
-      <w:r>
-        <w:rPr>
-          <w:rFonts w:asciiTheme="majorHAnsi" w:hAnsiTheme="majorHAnsi"/>
-          <w:b/>
-          <w:bCs/>
-          <w:color w:val="385623" w:themeColor="accent6" w:themeShade="80"/>
-        </w:rPr>
         <w:t>Risorse post-produzione</w:t>
       </w:r>
       <w:bookmarkEnd w:id="68"/>
@@ -11351,7 +11130,6 @@
         </w:rPr>
         <w:t xml:space="preserve">Il </w:t>
       </w:r>
-      <w:proofErr w:type="spellStart"/>
       <w:r>
         <w:rPr>
           <w:rFonts w:asciiTheme="minorHAnsi" w:hAnsiTheme="minorHAnsi" w:cstheme="minorHAnsi"/>
@@ -11362,21 +11140,7 @@
         <w:rPr>
           <w:rFonts w:asciiTheme="minorHAnsi" w:hAnsiTheme="minorHAnsi" w:cstheme="minorHAnsi"/>
         </w:rPr>
-        <w:t>erious</w:t>
-      </w:r>
-      <w:proofErr w:type="spellEnd"/>
-      <w:r>
-        <w:rPr>
-          <w:rFonts w:asciiTheme="minorHAnsi" w:hAnsiTheme="minorHAnsi" w:cstheme="minorHAnsi"/>
-        </w:rPr>
-        <w:t xml:space="preserve"> game </w:t>
-      </w:r>
-      <w:proofErr w:type="spellStart"/>
-      <w:r>
-        <w:rPr>
-          <w:rFonts w:asciiTheme="minorHAnsi" w:hAnsiTheme="minorHAnsi" w:cstheme="minorHAnsi"/>
-        </w:rPr>
-        <w:t>Healt</w:t>
+        <w:t>erious game Healt</w:t>
       </w:r>
       <w:r>
         <w:rPr>
@@ -11388,14 +11152,7 @@
         <w:rPr>
           <w:rFonts w:asciiTheme="minorHAnsi" w:hAnsiTheme="minorHAnsi" w:cstheme="minorHAnsi"/>
         </w:rPr>
-        <w:t>y</w:t>
-      </w:r>
-      <w:proofErr w:type="spellEnd"/>
-      <w:r>
-        <w:rPr>
-          <w:rFonts w:asciiTheme="minorHAnsi" w:hAnsiTheme="minorHAnsi" w:cstheme="minorHAnsi"/>
-        </w:rPr>
-        <w:t xml:space="preserve"> Catering ha lo scopo di istruire i giocatori all’alimentazione sana e rispettosa dell’ambiente illustrando la correlazione fra un piatto da mangiare, la corrispettiva</w:t>
+        <w:t>y Catering ha lo scopo di istruire i giocatori all’alimentazione sana e rispettosa dell’ambiente illustrando la correlazione fra un piatto da mangiare, la corrispettiva</w:t>
       </w:r>
       <w:r>
         <w:rPr>
@@ -11464,7 +11221,6 @@
         </w:rPr>
         <w:t xml:space="preserve">Il </w:t>
       </w:r>
-      <w:proofErr w:type="spellStart"/>
       <w:r>
         <w:rPr>
           <w:rFonts w:asciiTheme="minorHAnsi" w:hAnsiTheme="minorHAnsi" w:cstheme="minorHAnsi"/>
@@ -11475,21 +11231,7 @@
         <w:rPr>
           <w:rFonts w:asciiTheme="minorHAnsi" w:hAnsiTheme="minorHAnsi" w:cstheme="minorHAnsi"/>
         </w:rPr>
-        <w:t>erious</w:t>
-      </w:r>
-      <w:proofErr w:type="spellEnd"/>
-      <w:r>
-        <w:rPr>
-          <w:rFonts w:asciiTheme="minorHAnsi" w:hAnsiTheme="minorHAnsi" w:cstheme="minorHAnsi"/>
-        </w:rPr>
-        <w:t xml:space="preserve"> game </w:t>
-      </w:r>
-      <w:proofErr w:type="spellStart"/>
-      <w:r>
-        <w:rPr>
-          <w:rFonts w:asciiTheme="minorHAnsi" w:hAnsiTheme="minorHAnsi" w:cstheme="minorHAnsi"/>
-        </w:rPr>
-        <w:t>Healt</w:t>
+        <w:t>erious game Healt</w:t>
       </w:r>
       <w:r>
         <w:rPr>
@@ -11501,14 +11243,7 @@
         <w:rPr>
           <w:rFonts w:asciiTheme="minorHAnsi" w:hAnsiTheme="minorHAnsi" w:cstheme="minorHAnsi"/>
         </w:rPr>
-        <w:t>y</w:t>
-      </w:r>
-      <w:proofErr w:type="spellEnd"/>
-      <w:r>
-        <w:rPr>
-          <w:rFonts w:asciiTheme="minorHAnsi" w:hAnsiTheme="minorHAnsi" w:cstheme="minorHAnsi"/>
-        </w:rPr>
-        <w:t xml:space="preserve"> Catering presenta i seguenti concetti:</w:t>
+        <w:t>y Catering presenta i seguenti concetti:</w:t>
       </w:r>
     </w:p>
     <w:p>
@@ -11896,35 +11631,7 @@
         <w:rPr>
           <w:rFonts w:asciiTheme="minorHAnsi" w:hAnsiTheme="minorHAnsi" w:cstheme="minorHAnsi"/>
         </w:rPr>
-        <w:t xml:space="preserve">Il giocatore selezionerà una portata in base alle pietanze disponibili ed alle patologie del cliente (con annessa relativa dieta), verrà generata una lista di piatti ordinati dal più affine al meno affine; in base a quanto selezionato dal giocatore gli verrà assegnato un punteggio da aggiungere a quello base. A parità di affinità tra patologie e dieta del cliente i piatti verranno ordinati anche in base al </w:t>
-      </w:r>
-      <w:proofErr w:type="spellStart"/>
-      <w:r>
-        <w:rPr>
-          <w:rFonts w:asciiTheme="minorHAnsi" w:hAnsiTheme="minorHAnsi" w:cstheme="minorHAnsi"/>
-        </w:rPr>
-        <w:t>ecoScore</w:t>
-      </w:r>
-      <w:proofErr w:type="spellEnd"/>
-      <w:r>
-        <w:rPr>
-          <w:rFonts w:asciiTheme="minorHAnsi" w:hAnsiTheme="minorHAnsi" w:cstheme="minorHAnsi"/>
-        </w:rPr>
-        <w:t xml:space="preserve"> e </w:t>
-      </w:r>
-      <w:proofErr w:type="spellStart"/>
-      <w:r>
-        <w:rPr>
-          <w:rFonts w:asciiTheme="minorHAnsi" w:hAnsiTheme="minorHAnsi" w:cstheme="minorHAnsi"/>
-        </w:rPr>
-        <w:t>nutriScore</w:t>
-      </w:r>
-      <w:proofErr w:type="spellEnd"/>
-      <w:r>
-        <w:rPr>
-          <w:rFonts w:asciiTheme="minorHAnsi" w:hAnsiTheme="minorHAnsi" w:cstheme="minorHAnsi"/>
-        </w:rPr>
-        <w:t>.</w:t>
+        <w:t>Il giocatore selezionerà una portata in base alle pietanze disponibili ed alle patologie del cliente (con annessa relativa dieta), verrà generata una lista di piatti ordinati dal più affine al meno affine; in base a quanto selezionato dal giocatore gli verrà assegnato un punteggio da aggiungere a quello base. A parità di affinità tra patologie e dieta del cliente i piatti verranno ordinati anche in base al ecoScore e nutriScore.</w:t>
       </w:r>
       <w:r>
         <w:rPr>
@@ -12070,7 +11777,6 @@
         </w:rPr>
         <w:t xml:space="preserve">Qui di seguito sono elencate le skill che i giocatori potranno acquisire attraverso il </w:t>
       </w:r>
-      <w:proofErr w:type="spellStart"/>
       <w:r>
         <w:rPr>
           <w:rFonts w:asciiTheme="minorHAnsi" w:hAnsiTheme="minorHAnsi" w:cstheme="minorHAnsi"/>
@@ -12081,14 +11787,7 @@
         <w:rPr>
           <w:rFonts w:asciiTheme="minorHAnsi" w:hAnsiTheme="minorHAnsi" w:cstheme="minorHAnsi"/>
         </w:rPr>
-        <w:t>erious</w:t>
-      </w:r>
-      <w:proofErr w:type="spellEnd"/>
-      <w:r>
-        <w:rPr>
-          <w:rFonts w:asciiTheme="minorHAnsi" w:hAnsiTheme="minorHAnsi" w:cstheme="minorHAnsi"/>
-        </w:rPr>
-        <w:t xml:space="preserve"> game:</w:t>
+        <w:t>erious game:</w:t>
       </w:r>
     </w:p>
     <w:p>
@@ -12262,7 +11961,7 @@
                     <pic:cNvPicPr/>
                   </pic:nvPicPr>
                   <pic:blipFill>
-                    <a:blip r:embed="rId14">
+                    <a:blip r:embed="rId15">
                       <a:extLst>
                         <a:ext uri="{28A0092B-C50C-407E-A947-70E740481C1C}">
                           <a14:useLocalDpi xmlns:a14="http://schemas.microsoft.com/office/drawing/2010/main" val="0"/>
@@ -12340,14 +12039,7 @@
         <w:rPr>
           <w:rFonts w:asciiTheme="minorHAnsi" w:hAnsiTheme="minorHAnsi" w:cstheme="minorHAnsi"/>
         </w:rPr>
-        <w:t xml:space="preserve">L’idea alla base del gioco </w:t>
-      </w:r>
-      <w:proofErr w:type="spellStart"/>
-      <w:r>
-        <w:rPr>
-          <w:rFonts w:asciiTheme="minorHAnsi" w:hAnsiTheme="minorHAnsi" w:cstheme="minorHAnsi"/>
-        </w:rPr>
-        <w:t>Healt</w:t>
+        <w:t>L’idea alla base del gioco Healt</w:t>
       </w:r>
       <w:r>
         <w:rPr>
@@ -12359,14 +12051,7 @@
         <w:rPr>
           <w:rFonts w:asciiTheme="minorHAnsi" w:hAnsiTheme="minorHAnsi" w:cstheme="minorHAnsi"/>
         </w:rPr>
-        <w:t>y</w:t>
-      </w:r>
-      <w:proofErr w:type="spellEnd"/>
-      <w:r>
-        <w:rPr>
-          <w:rFonts w:asciiTheme="minorHAnsi" w:hAnsiTheme="minorHAnsi" w:cstheme="minorHAnsi"/>
-        </w:rPr>
-        <w:t xml:space="preserve"> Catering è quella di istruire i giocatori alla scelta dei piatti migliori sia dal punto di vista medico che ambientale.</w:t>
+        <w:t>y Catering è quella di istruire i giocatori alla scelta dei piatti migliori sia dal punto di vista medico che ambientale.</w:t>
       </w:r>
     </w:p>
     <w:p>
@@ -12826,35 +12511,7 @@
         <w:rPr>
           <w:rFonts w:asciiTheme="minorHAnsi" w:hAnsiTheme="minorHAnsi" w:cstheme="minorHAnsi"/>
         </w:rPr>
-        <w:t xml:space="preserve"> verrà generata una lista di piatti ordinati, dal più affine al meno affine, in base alle patologie e alla dieta del cliente, e a parità di affinità in base al </w:t>
-      </w:r>
-      <w:proofErr w:type="spellStart"/>
-      <w:r>
-        <w:rPr>
-          <w:rFonts w:asciiTheme="minorHAnsi" w:hAnsiTheme="minorHAnsi" w:cstheme="minorHAnsi"/>
-        </w:rPr>
-        <w:t>costoEco</w:t>
-      </w:r>
-      <w:proofErr w:type="spellEnd"/>
-      <w:r>
-        <w:rPr>
-          <w:rFonts w:asciiTheme="minorHAnsi" w:hAnsiTheme="minorHAnsi" w:cstheme="minorHAnsi"/>
-        </w:rPr>
-        <w:t xml:space="preserve"> e </w:t>
-      </w:r>
-      <w:proofErr w:type="spellStart"/>
-      <w:r>
-        <w:rPr>
-          <w:rFonts w:asciiTheme="minorHAnsi" w:hAnsiTheme="minorHAnsi" w:cstheme="minorHAnsi"/>
-        </w:rPr>
-        <w:t>nutriScore</w:t>
-      </w:r>
-      <w:proofErr w:type="spellEnd"/>
-      <w:r>
-        <w:rPr>
-          <w:rFonts w:asciiTheme="minorHAnsi" w:hAnsiTheme="minorHAnsi" w:cstheme="minorHAnsi"/>
-        </w:rPr>
-        <w:t xml:space="preserve"> (e in base alla posizione del piatto scelto dal giocatore in questa lista) verrà assegnato un punteggio.</w:t>
+        <w:t xml:space="preserve"> verrà generata una lista di piatti ordinati, dal più affine al meno affine, in base alle patologie e alla dieta del cliente, e a parità di affinità in base al costoEco e nutriScore (e in base alla posizione del piatto scelto dal giocatore in questa lista) verrà assegnato un punteggio.</w:t>
       </w:r>
     </w:p>
     <w:p>
@@ -12991,35 +12648,7 @@
         <w:rPr>
           <w:rFonts w:asciiTheme="minorHAnsi" w:hAnsiTheme="minorHAnsi" w:cstheme="minorHAnsi"/>
         </w:rPr>
-        <w:t xml:space="preserve">bonus affinità = + 5% sul prezzo base se il piatto è affine al cliente (patologie e dieta) -5% sul prezzo base se il piatto non è affine al cliente, ed extra bonus di 3% o 2% o 1% se il piatto è rispettivamente in prima, seconda o terza posizione nella lista dei piatti ordinati dal migliore al peggiore in base all’affinità con patologie e dieta e </w:t>
-      </w:r>
-      <w:proofErr w:type="spellStart"/>
-      <w:r>
-        <w:rPr>
-          <w:rFonts w:asciiTheme="minorHAnsi" w:hAnsiTheme="minorHAnsi" w:cstheme="minorHAnsi"/>
-        </w:rPr>
-        <w:t>nutriscore</w:t>
-      </w:r>
-      <w:proofErr w:type="spellEnd"/>
-      <w:r>
-        <w:rPr>
-          <w:rFonts w:asciiTheme="minorHAnsi" w:hAnsiTheme="minorHAnsi" w:cstheme="minorHAnsi"/>
-        </w:rPr>
-        <w:t xml:space="preserve"> e </w:t>
-      </w:r>
-      <w:proofErr w:type="spellStart"/>
-      <w:r>
-        <w:rPr>
-          <w:rFonts w:asciiTheme="minorHAnsi" w:hAnsiTheme="minorHAnsi" w:cstheme="minorHAnsi"/>
-        </w:rPr>
-        <w:t>ecoScore</w:t>
-      </w:r>
-      <w:proofErr w:type="spellEnd"/>
-      <w:r>
-        <w:rPr>
-          <w:rFonts w:asciiTheme="minorHAnsi" w:hAnsiTheme="minorHAnsi" w:cstheme="minorHAnsi"/>
-        </w:rPr>
-        <w:t>.</w:t>
+        <w:t>bonus affinità = + 5% sul prezzo base se il piatto è affine al cliente (patologie e dieta) -5% sul prezzo base se il piatto non è affine al cliente, ed extra bonus di 3% o 2% o 1% se il piatto è rispettivamente in prima, seconda o terza posizione nella lista dei piatti ordinati dal migliore al peggiore in base all’affinità con patologie e dieta e nutriscore e ecoScore.</w:t>
       </w:r>
     </w:p>
     <w:p>
@@ -13169,14 +12798,7 @@
         <w:rPr>
           <w:rFonts w:asciiTheme="minorHAnsi" w:hAnsiTheme="minorHAnsi" w:cstheme="minorHAnsi"/>
         </w:rPr>
-        <w:t xml:space="preserve">bonus </w:t>
-      </w:r>
-      <w:proofErr w:type="spellStart"/>
-      <w:r>
-        <w:rPr>
-          <w:rFonts w:asciiTheme="minorHAnsi" w:hAnsiTheme="minorHAnsi" w:cstheme="minorHAnsi"/>
-        </w:rPr>
-        <w:t>nutri</w:t>
+        <w:t>bonus nutri</w:t>
       </w:r>
       <w:r>
         <w:rPr>
@@ -13188,21 +12810,7 @@
         <w:rPr>
           <w:rFonts w:asciiTheme="minorHAnsi" w:hAnsiTheme="minorHAnsi" w:cstheme="minorHAnsi"/>
         </w:rPr>
-        <w:t>core</w:t>
-      </w:r>
-      <w:proofErr w:type="spellEnd"/>
-      <w:r>
-        <w:rPr>
-          <w:rFonts w:asciiTheme="minorHAnsi" w:hAnsiTheme="minorHAnsi" w:cstheme="minorHAnsi"/>
-        </w:rPr>
-        <w:t xml:space="preserve"> = in base al </w:t>
-      </w:r>
-      <w:proofErr w:type="spellStart"/>
-      <w:r>
-        <w:rPr>
-          <w:rFonts w:asciiTheme="minorHAnsi" w:hAnsiTheme="minorHAnsi" w:cstheme="minorHAnsi"/>
-        </w:rPr>
-        <w:t>nutri</w:t>
+        <w:t>core = in base al nutri</w:t>
       </w:r>
       <w:r>
         <w:rPr>
@@ -13214,14 +12822,7 @@
         <w:rPr>
           <w:rFonts w:asciiTheme="minorHAnsi" w:hAnsiTheme="minorHAnsi" w:cstheme="minorHAnsi"/>
         </w:rPr>
-        <w:t>core</w:t>
-      </w:r>
-      <w:proofErr w:type="spellEnd"/>
-      <w:r>
-        <w:rPr>
-          <w:rFonts w:asciiTheme="minorHAnsi" w:hAnsiTheme="minorHAnsi" w:cstheme="minorHAnsi"/>
-        </w:rPr>
-        <w:t>:</w:t>
+        <w:t>core:</w:t>
       </w:r>
     </w:p>
     <w:p>
@@ -13403,28 +13004,7 @@
         <w:rPr>
           <w:rFonts w:asciiTheme="minorHAnsi" w:hAnsiTheme="minorHAnsi" w:cstheme="minorHAnsi"/>
         </w:rPr>
-        <w:t xml:space="preserve">bonus </w:t>
-      </w:r>
-      <w:proofErr w:type="spellStart"/>
-      <w:r>
-        <w:rPr>
-          <w:rFonts w:asciiTheme="minorHAnsi" w:hAnsiTheme="minorHAnsi" w:cstheme="minorHAnsi"/>
-        </w:rPr>
-        <w:t>ecoScore</w:t>
-      </w:r>
-      <w:proofErr w:type="spellEnd"/>
-      <w:r>
-        <w:rPr>
-          <w:rFonts w:asciiTheme="minorHAnsi" w:hAnsiTheme="minorHAnsi" w:cstheme="minorHAnsi"/>
-        </w:rPr>
-        <w:t xml:space="preserve"> = in base al valore dell’</w:t>
-      </w:r>
-      <w:proofErr w:type="spellStart"/>
-      <w:r>
-        <w:rPr>
-          <w:rFonts w:asciiTheme="minorHAnsi" w:hAnsiTheme="minorHAnsi" w:cstheme="minorHAnsi"/>
-        </w:rPr>
-        <w:t>eco</w:t>
+        <w:t>bonus ecoScore = in base al valore dell’eco</w:t>
       </w:r>
       <w:r>
         <w:rPr>
@@ -13436,14 +13016,7 @@
         <w:rPr>
           <w:rFonts w:asciiTheme="minorHAnsi" w:hAnsiTheme="minorHAnsi" w:cstheme="minorHAnsi"/>
         </w:rPr>
-        <w:t>core</w:t>
-      </w:r>
-      <w:proofErr w:type="spellEnd"/>
-      <w:r>
-        <w:rPr>
-          <w:rFonts w:asciiTheme="minorHAnsi" w:hAnsiTheme="minorHAnsi" w:cstheme="minorHAnsi"/>
-        </w:rPr>
-        <w:t xml:space="preserve">: </w:t>
+        <w:t xml:space="preserve">core: </w:t>
       </w:r>
     </w:p>
     <w:p>
@@ -14434,7 +14007,6 @@
       <w:bookmarkStart w:id="97" w:name="_Toc101112599"/>
       <w:bookmarkStart w:id="98" w:name="_Toc101113488"/>
       <w:bookmarkStart w:id="99" w:name="_Toc103418034"/>
-      <w:proofErr w:type="spellStart"/>
       <w:r>
         <w:rPr>
           <w:color w:val="385623" w:themeColor="accent6" w:themeShade="80"/>
@@ -14445,7 +14017,6 @@
       <w:bookmarkEnd w:id="97"/>
       <w:bookmarkEnd w:id="98"/>
       <w:bookmarkEnd w:id="99"/>
-      <w:proofErr w:type="spellEnd"/>
     </w:p>
     <w:p>
       <w:pPr>
@@ -14459,31 +14030,13 @@
           <w:lang w:val="en-US"/>
         </w:rPr>
       </w:pPr>
-      <w:proofErr w:type="spellStart"/>
-      <w:r>
-        <w:rPr>
-          <w:rFonts w:asciiTheme="minorHAnsi" w:hAnsiTheme="minorHAnsi" w:cstheme="minorHAnsi"/>
-          <w:lang w:val="en-US"/>
-        </w:rPr>
-        <w:t>Schermata</w:t>
-      </w:r>
-      <w:proofErr w:type="spellEnd"/>
-      <w:r>
-        <w:rPr>
-          <w:rFonts w:asciiTheme="minorHAnsi" w:hAnsiTheme="minorHAnsi" w:cstheme="minorHAnsi"/>
-          <w:lang w:val="en-US"/>
-        </w:rPr>
-        <w:t xml:space="preserve"> </w:t>
-      </w:r>
-      <w:proofErr w:type="spellStart"/>
-      <w:r>
-        <w:rPr>
-          <w:rFonts w:asciiTheme="minorHAnsi" w:hAnsiTheme="minorHAnsi" w:cstheme="minorHAnsi"/>
-          <w:lang w:val="en-US"/>
-        </w:rPr>
-        <w:t>iniziale</w:t>
-      </w:r>
-      <w:proofErr w:type="spellEnd"/>
+      <w:r>
+        <w:rPr>
+          <w:rFonts w:asciiTheme="minorHAnsi" w:hAnsiTheme="minorHAnsi" w:cstheme="minorHAnsi"/>
+          <w:lang w:val="en-US"/>
+        </w:rPr>
+        <w:t>Schermata iniziale</w:t>
+      </w:r>
       <w:r>
         <w:rPr>
           <w:rFonts w:asciiTheme="minorHAnsi" w:hAnsiTheme="minorHAnsi" w:cstheme="minorHAnsi"/>
@@ -14522,7 +14075,7 @@
                     <pic:cNvPicPr/>
                   </pic:nvPicPr>
                   <pic:blipFill>
-                    <a:blip r:embed="rId15">
+                    <a:blip r:embed="rId16">
                       <a:extLst>
                         <a:ext uri="{28A0092B-C50C-407E-A947-70E740481C1C}">
                           <a14:useLocalDpi xmlns:a14="http://schemas.microsoft.com/office/drawing/2010/main" val="0"/>
@@ -14593,33 +14146,8 @@
           <w:rFonts w:asciiTheme="minorHAnsi" w:hAnsiTheme="minorHAnsi" w:cstheme="minorHAnsi"/>
           <w:lang w:val="en-US"/>
         </w:rPr>
-        <w:t xml:space="preserve">Menu </w:t>
-      </w:r>
-      <w:proofErr w:type="spellStart"/>
-      <w:r>
-        <w:rPr>
-          <w:rFonts w:asciiTheme="minorHAnsi" w:hAnsiTheme="minorHAnsi" w:cstheme="minorHAnsi"/>
-          <w:lang w:val="en-US"/>
-        </w:rPr>
-        <w:t>Selezione</w:t>
-      </w:r>
-      <w:proofErr w:type="spellEnd"/>
-      <w:r>
-        <w:rPr>
-          <w:rFonts w:asciiTheme="minorHAnsi" w:hAnsiTheme="minorHAnsi" w:cstheme="minorHAnsi"/>
-          <w:lang w:val="en-US"/>
-        </w:rPr>
-        <w:t xml:space="preserve"> </w:t>
-      </w:r>
-      <w:proofErr w:type="spellStart"/>
-      <w:r>
-        <w:rPr>
-          <w:rFonts w:asciiTheme="minorHAnsi" w:hAnsiTheme="minorHAnsi" w:cstheme="minorHAnsi"/>
-          <w:lang w:val="en-US"/>
-        </w:rPr>
-        <w:t>Livello</w:t>
-      </w:r>
-      <w:proofErr w:type="spellEnd"/>
+        <w:t>Menu Selezione Livello</w:t>
+      </w:r>
     </w:p>
     <w:p>
       <w:pPr>
@@ -14651,7 +14179,7 @@
                     <pic:cNvPicPr/>
                   </pic:nvPicPr>
                   <pic:blipFill>
-                    <a:blip r:embed="rId16">
+                    <a:blip r:embed="rId17">
                       <a:extLst>
                         <a:ext uri="{28A0092B-C50C-407E-A947-70E740481C1C}">
                           <a14:useLocalDpi xmlns:a14="http://schemas.microsoft.com/office/drawing/2010/main" val="0"/>
@@ -14812,17 +14340,8 @@
           <w:rFonts w:asciiTheme="minorHAnsi" w:hAnsiTheme="minorHAnsi" w:cstheme="minorHAnsi"/>
           <w:lang w:val="en-US"/>
         </w:rPr>
-        <w:t xml:space="preserve">Menu </w:t>
-      </w:r>
-      <w:proofErr w:type="spellStart"/>
-      <w:r>
-        <w:rPr>
-          <w:rFonts w:asciiTheme="minorHAnsi" w:hAnsiTheme="minorHAnsi" w:cstheme="minorHAnsi"/>
-          <w:lang w:val="en-US"/>
-        </w:rPr>
-        <w:t>opzioni</w:t>
-      </w:r>
-      <w:proofErr w:type="spellEnd"/>
+        <w:t>Menu opzioni</w:t>
+      </w:r>
       <w:r>
         <w:rPr>
           <w:rFonts w:asciiTheme="minorHAnsi" w:hAnsiTheme="minorHAnsi" w:cstheme="minorHAnsi"/>
@@ -14881,7 +14400,7 @@
                     </pic:cNvPicPr>
                   </pic:nvPicPr>
                   <pic:blipFill>
-                    <a:blip r:embed="rId17">
+                    <a:blip r:embed="rId18">
                       <a:extLst>
                         <a:ext uri="{28A0092B-C50C-407E-A947-70E740481C1C}">
                           <a14:useLocalDpi xmlns:a14="http://schemas.microsoft.com/office/drawing/2010/main" val="0"/>
@@ -14957,49 +14476,8 @@
           <w:lang w:val="en-US"/>
         </w:rPr>
         <w:lastRenderedPageBreak/>
-        <w:t xml:space="preserve">Menu </w:t>
-      </w:r>
-      <w:proofErr w:type="spellStart"/>
-      <w:r>
-        <w:rPr>
-          <w:rFonts w:asciiTheme="minorHAnsi" w:hAnsiTheme="minorHAnsi" w:cstheme="minorHAnsi"/>
-          <w:lang w:val="en-US"/>
-        </w:rPr>
-        <w:t>Opzioni</w:t>
-      </w:r>
-      <w:proofErr w:type="spellEnd"/>
-      <w:r>
-        <w:rPr>
-          <w:rFonts w:asciiTheme="minorHAnsi" w:hAnsiTheme="minorHAnsi" w:cstheme="minorHAnsi"/>
-          <w:lang w:val="en-US"/>
-        </w:rPr>
-        <w:t xml:space="preserve"> </w:t>
-      </w:r>
-      <w:proofErr w:type="spellStart"/>
-      <w:r>
-        <w:rPr>
-          <w:rFonts w:asciiTheme="minorHAnsi" w:hAnsiTheme="minorHAnsi" w:cstheme="minorHAnsi"/>
-          <w:lang w:val="en-US"/>
-        </w:rPr>
-        <w:t>Impostazioni</w:t>
-      </w:r>
-      <w:proofErr w:type="spellEnd"/>
-      <w:r>
-        <w:rPr>
-          <w:rFonts w:asciiTheme="minorHAnsi" w:hAnsiTheme="minorHAnsi" w:cstheme="minorHAnsi"/>
-          <w:lang w:val="en-US"/>
-        </w:rPr>
-        <w:t xml:space="preserve"> </w:t>
-      </w:r>
-      <w:proofErr w:type="spellStart"/>
-      <w:r>
-        <w:rPr>
-          <w:rFonts w:asciiTheme="minorHAnsi" w:hAnsiTheme="minorHAnsi" w:cstheme="minorHAnsi"/>
-          <w:lang w:val="en-US"/>
-        </w:rPr>
-        <w:t>Controlli</w:t>
-      </w:r>
-      <w:proofErr w:type="spellEnd"/>
+        <w:t>Menu Opzioni Impostazioni Controlli</w:t>
+      </w:r>
     </w:p>
     <w:p>
       <w:pPr>
@@ -15031,7 +14509,7 @@
                     <pic:cNvPicPr/>
                   </pic:nvPicPr>
                   <pic:blipFill>
-                    <a:blip r:embed="rId18">
+                    <a:blip r:embed="rId19">
                       <a:extLst>
                         <a:ext uri="{28A0092B-C50C-407E-A947-70E740481C1C}">
                           <a14:useLocalDpi xmlns:a14="http://schemas.microsoft.com/office/drawing/2010/main" val="0"/>
@@ -15166,7 +14644,6 @@
           <w:lang w:val="en-US"/>
         </w:rPr>
       </w:pPr>
-      <w:proofErr w:type="spellStart"/>
       <w:r>
         <w:rPr>
           <w:rFonts w:asciiTheme="minorHAnsi" w:hAnsiTheme="minorHAnsi" w:cstheme="minorHAnsi"/>
@@ -15174,7 +14651,6 @@
         </w:rPr>
         <w:t>Creazione</w:t>
       </w:r>
-      <w:proofErr w:type="spellEnd"/>
       <w:r>
         <w:rPr>
           <w:rFonts w:asciiTheme="minorHAnsi" w:hAnsiTheme="minorHAnsi" w:cstheme="minorHAnsi"/>
@@ -15182,7 +14658,6 @@
         </w:rPr>
         <w:t xml:space="preserve"> </w:t>
       </w:r>
-      <w:proofErr w:type="spellStart"/>
       <w:r>
         <w:rPr>
           <w:rFonts w:asciiTheme="minorHAnsi" w:hAnsiTheme="minorHAnsi" w:cstheme="minorHAnsi"/>
@@ -15190,23 +14665,13 @@
         </w:rPr>
         <w:t>profilo</w:t>
       </w:r>
-      <w:proofErr w:type="spellEnd"/>
-      <w:r>
-        <w:rPr>
-          <w:rFonts w:asciiTheme="minorHAnsi" w:hAnsiTheme="minorHAnsi" w:cstheme="minorHAnsi"/>
-          <w:lang w:val="en-US"/>
-        </w:rPr>
-        <w:t xml:space="preserve"> </w:t>
-      </w:r>
-      <w:proofErr w:type="spellStart"/>
-      <w:r>
-        <w:rPr>
-          <w:rFonts w:asciiTheme="minorHAnsi" w:hAnsiTheme="minorHAnsi" w:cstheme="minorHAnsi"/>
-          <w:lang w:val="en-US"/>
-        </w:rPr>
-        <w:t>giocatore</w:t>
-      </w:r>
-      <w:proofErr w:type="spellEnd"/>
+      <w:r>
+        <w:rPr>
+          <w:rFonts w:asciiTheme="minorHAnsi" w:hAnsiTheme="minorHAnsi" w:cstheme="minorHAnsi"/>
+          <w:lang w:val="en-US"/>
+        </w:rPr>
+        <w:t xml:space="preserve"> giocatore</w:t>
+      </w:r>
     </w:p>
     <w:p>
       <w:pPr>
@@ -15238,7 +14703,7 @@
                     <pic:cNvPicPr/>
                   </pic:nvPicPr>
                   <pic:blipFill>
-                    <a:blip r:embed="rId19">
+                    <a:blip r:embed="rId20">
                       <a:extLst>
                         <a:ext uri="{28A0092B-C50C-407E-A947-70E740481C1C}">
                           <a14:useLocalDpi xmlns:a14="http://schemas.microsoft.com/office/drawing/2010/main" val="0"/>
@@ -15303,29 +14768,12 @@
           <w:lang w:val="en-US"/>
         </w:rPr>
       </w:pPr>
-      <w:proofErr w:type="spellStart"/>
-      <w:r>
-        <w:rPr>
-          <w:rFonts w:asciiTheme="minorHAnsi" w:hAnsiTheme="minorHAnsi" w:cstheme="minorHAnsi"/>
-          <w:lang w:val="en-US"/>
-        </w:rPr>
-        <w:t>Scelta</w:t>
-      </w:r>
-      <w:proofErr w:type="spellEnd"/>
-      <w:r>
-        <w:rPr>
-          <w:rFonts w:asciiTheme="minorHAnsi" w:hAnsiTheme="minorHAnsi" w:cstheme="minorHAnsi"/>
-          <w:lang w:val="en-US"/>
-        </w:rPr>
-        <w:t xml:space="preserve"> </w:t>
-      </w:r>
-      <w:proofErr w:type="spellStart"/>
-      <w:r>
-        <w:rPr>
-          <w:rFonts w:asciiTheme="minorHAnsi" w:hAnsiTheme="minorHAnsi" w:cstheme="minorHAnsi"/>
-          <w:lang w:val="en-US"/>
-        </w:rPr>
-        <w:t>profil</w:t>
+      <w:r>
+        <w:rPr>
+          <w:rFonts w:asciiTheme="minorHAnsi" w:hAnsiTheme="minorHAnsi" w:cstheme="minorHAnsi"/>
+          <w:lang w:val="en-US"/>
+        </w:rPr>
+        <w:t>Scelta profil</w:t>
       </w:r>
       <w:r>
         <w:rPr>
@@ -15334,23 +14782,13 @@
         </w:rPr>
         <w:t>o</w:t>
       </w:r>
-      <w:proofErr w:type="spellEnd"/>
-      <w:r>
-        <w:rPr>
-          <w:rFonts w:asciiTheme="minorHAnsi" w:hAnsiTheme="minorHAnsi" w:cstheme="minorHAnsi"/>
-          <w:lang w:val="en-US"/>
-        </w:rPr>
-        <w:t xml:space="preserve"> </w:t>
-      </w:r>
-      <w:proofErr w:type="spellStart"/>
-      <w:r>
-        <w:rPr>
-          <w:rFonts w:asciiTheme="minorHAnsi" w:hAnsiTheme="minorHAnsi" w:cstheme="minorHAnsi"/>
-          <w:lang w:val="en-US"/>
-        </w:rPr>
-        <w:t>giocatore</w:t>
-      </w:r>
-      <w:proofErr w:type="spellEnd"/>
+      <w:r>
+        <w:rPr>
+          <w:rFonts w:asciiTheme="minorHAnsi" w:hAnsiTheme="minorHAnsi" w:cstheme="minorHAnsi"/>
+          <w:lang w:val="en-US"/>
+        </w:rPr>
+        <w:t xml:space="preserve"> giocatore</w:t>
+      </w:r>
     </w:p>
     <w:p>
       <w:pPr>
@@ -15390,7 +14828,7 @@
                     <pic:cNvPicPr/>
                   </pic:nvPicPr>
                   <pic:blipFill>
-                    <a:blip r:embed="rId20">
+                    <a:blip r:embed="rId21">
                       <a:extLst>
                         <a:ext uri="{28A0092B-C50C-407E-A947-70E740481C1C}">
                           <a14:useLocalDpi xmlns:a14="http://schemas.microsoft.com/office/drawing/2010/main" val="0"/>
@@ -15453,22 +14891,13 @@
           <w:lang w:val="en-US"/>
         </w:rPr>
       </w:pPr>
-      <w:proofErr w:type="spellStart"/>
       <w:r>
         <w:rPr>
           <w:rFonts w:asciiTheme="minorHAnsi" w:hAnsiTheme="minorHAnsi" w:cstheme="minorHAnsi"/>
           <w:lang w:val="en-US"/>
         </w:rPr>
         <w:lastRenderedPageBreak/>
-        <w:t>Classifica</w:t>
-      </w:r>
-      <w:proofErr w:type="spellEnd"/>
-      <w:r>
-        <w:rPr>
-          <w:rFonts w:asciiTheme="minorHAnsi" w:hAnsiTheme="minorHAnsi" w:cstheme="minorHAnsi"/>
-          <w:lang w:val="en-US"/>
-        </w:rPr>
-        <w:t>.</w:t>
+        <w:t>Classifica.</w:t>
       </w:r>
     </w:p>
     <w:p>
@@ -15496,7 +14925,7 @@
                     <pic:cNvPicPr/>
                   </pic:nvPicPr>
                   <pic:blipFill>
-                    <a:blip r:embed="rId21">
+                    <a:blip r:embed="rId22">
                       <a:extLst>
                         <a:ext uri="{28A0092B-C50C-407E-A947-70E740481C1C}">
                           <a14:useLocalDpi xmlns:a14="http://schemas.microsoft.com/office/drawing/2010/main" val="0"/>
@@ -15548,7 +14977,6 @@
           <w:lang w:val="en-US"/>
         </w:rPr>
       </w:pPr>
-      <w:proofErr w:type="spellStart"/>
       <w:r>
         <w:rPr>
           <w:rFonts w:asciiTheme="minorHAnsi" w:hAnsiTheme="minorHAnsi" w:cstheme="minorHAnsi"/>
@@ -15557,7 +14985,6 @@
         <w:lastRenderedPageBreak/>
         <w:t>Crediti</w:t>
       </w:r>
-      <w:proofErr w:type="spellEnd"/>
       <w:r>
         <w:rPr>
           <w:rFonts w:asciiTheme="minorHAnsi" w:hAnsiTheme="minorHAnsi" w:cstheme="minorHAnsi"/>
@@ -15596,7 +15023,7 @@
                     <pic:cNvPicPr/>
                   </pic:nvPicPr>
                   <pic:blipFill>
-                    <a:blip r:embed="rId22">
+                    <a:blip r:embed="rId23">
                       <a:extLst>
                         <a:ext uri="{28A0092B-C50C-407E-A947-70E740481C1C}">
                           <a14:useLocalDpi xmlns:a14="http://schemas.microsoft.com/office/drawing/2010/main" val="0"/>
@@ -15693,21 +15120,12 @@
           <w:lang w:val="en-US"/>
         </w:rPr>
       </w:pPr>
-      <w:proofErr w:type="spellStart"/>
-      <w:r>
-        <w:rPr>
-          <w:rFonts w:asciiTheme="minorHAnsi" w:hAnsiTheme="minorHAnsi" w:cstheme="minorHAnsi"/>
-          <w:lang w:val="en-US"/>
-        </w:rPr>
-        <w:t>Schermata</w:t>
-      </w:r>
-      <w:proofErr w:type="spellEnd"/>
-      <w:r>
-        <w:rPr>
-          <w:rFonts w:asciiTheme="minorHAnsi" w:hAnsiTheme="minorHAnsi" w:cstheme="minorHAnsi"/>
-          <w:lang w:val="en-US"/>
-        </w:rPr>
-        <w:t xml:space="preserve"> in-game.</w:t>
+      <w:r>
+        <w:rPr>
+          <w:rFonts w:asciiTheme="minorHAnsi" w:hAnsiTheme="minorHAnsi" w:cstheme="minorHAnsi"/>
+          <w:lang w:val="en-US"/>
+        </w:rPr>
+        <w:t>Schermata in-game.</w:t>
       </w:r>
     </w:p>
     <w:p>
@@ -15739,7 +15157,7 @@
                     <pic:cNvPicPr/>
                   </pic:nvPicPr>
                   <pic:blipFill>
-                    <a:blip r:embed="rId23">
+                    <a:blip r:embed="rId24">
                       <a:extLst>
                         <a:ext uri="{28A0092B-C50C-407E-A947-70E740481C1C}">
                           <a14:useLocalDpi xmlns:a14="http://schemas.microsoft.com/office/drawing/2010/main" val="0"/>
@@ -15788,31 +15206,13 @@
           <w:lang w:val="en-US"/>
         </w:rPr>
       </w:pPr>
-      <w:proofErr w:type="spellStart"/>
-      <w:r>
-        <w:rPr>
-          <w:rFonts w:asciiTheme="minorHAnsi" w:hAnsiTheme="minorHAnsi" w:cstheme="minorHAnsi"/>
-          <w:lang w:val="en-US"/>
-        </w:rPr>
-        <w:t>Interazione</w:t>
-      </w:r>
-      <w:proofErr w:type="spellEnd"/>
-      <w:r>
-        <w:rPr>
-          <w:rFonts w:asciiTheme="minorHAnsi" w:hAnsiTheme="minorHAnsi" w:cstheme="minorHAnsi"/>
-          <w:lang w:val="en-US"/>
-        </w:rPr>
-        <w:t xml:space="preserve"> con il </w:t>
-      </w:r>
-      <w:proofErr w:type="spellStart"/>
-      <w:r>
-        <w:rPr>
-          <w:rFonts w:asciiTheme="minorHAnsi" w:hAnsiTheme="minorHAnsi" w:cstheme="minorHAnsi"/>
-          <w:lang w:val="en-US"/>
-        </w:rPr>
-        <w:t>cliente</w:t>
-      </w:r>
-      <w:proofErr w:type="spellEnd"/>
+      <w:r>
+        <w:rPr>
+          <w:rFonts w:asciiTheme="minorHAnsi" w:hAnsiTheme="minorHAnsi" w:cstheme="minorHAnsi"/>
+          <w:lang w:val="en-US"/>
+        </w:rPr>
+        <w:t>Interazione con il cliente</w:t>
+      </w:r>
     </w:p>
     <w:p>
       <w:pPr>
@@ -15847,7 +15247,7 @@
                     </pic:cNvPicPr>
                   </pic:nvPicPr>
                   <pic:blipFill>
-                    <a:blip r:embed="rId24" cstate="print">
+                    <a:blip r:embed="rId25" cstate="print">
                       <a:extLst>
                         <a:ext uri="{28A0092B-C50C-407E-A947-70E740481C1C}">
                           <a14:useLocalDpi xmlns:a14="http://schemas.microsoft.com/office/drawing/2010/main" val="0"/>
@@ -15901,31 +15301,13 @@
           <w:lang w:val="en-US"/>
         </w:rPr>
       </w:pPr>
-      <w:proofErr w:type="spellStart"/>
-      <w:r>
-        <w:rPr>
-          <w:rFonts w:asciiTheme="minorHAnsi" w:hAnsiTheme="minorHAnsi" w:cstheme="minorHAnsi"/>
-          <w:lang w:val="en-US"/>
-        </w:rPr>
-        <w:t>Interazione</w:t>
-      </w:r>
-      <w:proofErr w:type="spellEnd"/>
-      <w:r>
-        <w:rPr>
-          <w:rFonts w:asciiTheme="minorHAnsi" w:hAnsiTheme="minorHAnsi" w:cstheme="minorHAnsi"/>
-          <w:lang w:val="en-US"/>
-        </w:rPr>
-        <w:t xml:space="preserve"> con il </w:t>
-      </w:r>
-      <w:proofErr w:type="spellStart"/>
-      <w:r>
-        <w:rPr>
-          <w:rFonts w:asciiTheme="minorHAnsi" w:hAnsiTheme="minorHAnsi" w:cstheme="minorHAnsi"/>
-          <w:lang w:val="en-US"/>
-        </w:rPr>
-        <w:t>negozio</w:t>
-      </w:r>
-      <w:proofErr w:type="spellEnd"/>
+      <w:r>
+        <w:rPr>
+          <w:rFonts w:asciiTheme="minorHAnsi" w:hAnsiTheme="minorHAnsi" w:cstheme="minorHAnsi"/>
+          <w:lang w:val="en-US"/>
+        </w:rPr>
+        <w:t>Interazione con il negozio</w:t>
+      </w:r>
     </w:p>
     <w:p>
       <w:pPr>
@@ -15978,7 +15360,7 @@
                     </pic:cNvPicPr>
                   </pic:nvPicPr>
                   <pic:blipFill>
-                    <a:blip r:embed="rId25">
+                    <a:blip r:embed="rId26">
                       <a:extLst>
                         <a:ext uri="{28A0092B-C50C-407E-A947-70E740481C1C}">
                           <a14:useLocalDpi xmlns:a14="http://schemas.microsoft.com/office/drawing/2010/main" val="0"/>
@@ -16191,23 +15573,7 @@
           <w:rFonts w:asciiTheme="minorHAnsi" w:hAnsiTheme="minorHAnsi" w:cstheme="minorHAnsi"/>
           <w:lang w:val="en-US"/>
         </w:rPr>
-        <w:t xml:space="preserve">Flowchart del menu </w:t>
-      </w:r>
-      <w:proofErr w:type="spellStart"/>
-      <w:r>
-        <w:rPr>
-          <w:rFonts w:asciiTheme="minorHAnsi" w:hAnsiTheme="minorHAnsi" w:cstheme="minorHAnsi"/>
-          <w:lang w:val="en-US"/>
-        </w:rPr>
-        <w:t>iniziale</w:t>
-      </w:r>
-      <w:proofErr w:type="spellEnd"/>
-      <w:r>
-        <w:rPr>
-          <w:rFonts w:asciiTheme="minorHAnsi" w:hAnsiTheme="minorHAnsi" w:cstheme="minorHAnsi"/>
-          <w:lang w:val="en-US"/>
-        </w:rPr>
-        <w:t>.</w:t>
+        <w:t>Flowchart del menu iniziale.</w:t>
       </w:r>
     </w:p>
     <w:p>
@@ -16239,7 +15605,7 @@
                     <pic:cNvPicPr/>
                   </pic:nvPicPr>
                   <pic:blipFill>
-                    <a:blip r:embed="rId26">
+                    <a:blip r:embed="rId27">
                       <a:extLst>
                         <a:ext uri="{28A0092B-C50C-407E-A947-70E740481C1C}">
                           <a14:useLocalDpi xmlns:a14="http://schemas.microsoft.com/office/drawing/2010/main" val="0"/>
@@ -16410,31 +15776,13 @@
         </w:rPr>
         <w:t xml:space="preserve">Flowchart </w:t>
       </w:r>
-      <w:proofErr w:type="spellStart"/>
-      <w:r>
-        <w:rPr>
-          <w:rFonts w:asciiTheme="minorHAnsi" w:hAnsiTheme="minorHAnsi" w:cstheme="minorHAnsi"/>
-          <w:lang w:val="en-US"/>
-        </w:rPr>
-        <w:t>sezione</w:t>
-      </w:r>
-      <w:proofErr w:type="spellEnd"/>
-      <w:r>
-        <w:rPr>
-          <w:rFonts w:asciiTheme="minorHAnsi" w:hAnsiTheme="minorHAnsi" w:cstheme="minorHAnsi"/>
-          <w:lang w:val="en-US"/>
-        </w:rPr>
-        <w:t xml:space="preserve"> </w:t>
-      </w:r>
-      <w:proofErr w:type="spellStart"/>
-      <w:r>
-        <w:rPr>
-          <w:rFonts w:asciiTheme="minorHAnsi" w:hAnsiTheme="minorHAnsi" w:cstheme="minorHAnsi"/>
-          <w:lang w:val="en-US"/>
-        </w:rPr>
-        <w:t>crediti</w:t>
-      </w:r>
-      <w:proofErr w:type="spellEnd"/>
+      <w:r>
+        <w:rPr>
+          <w:rFonts w:asciiTheme="minorHAnsi" w:hAnsiTheme="minorHAnsi" w:cstheme="minorHAnsi"/>
+          <w:lang w:val="en-US"/>
+        </w:rPr>
+        <w:t>sezione crediti</w:t>
+      </w:r>
       <w:r>
         <w:rPr>
           <w:rFonts w:asciiTheme="minorHAnsi" w:hAnsiTheme="minorHAnsi" w:cstheme="minorHAnsi"/>
@@ -16473,7 +15821,7 @@
                     <pic:cNvPicPr/>
                   </pic:nvPicPr>
                   <pic:blipFill>
-                    <a:blip r:embed="rId27">
+                    <a:blip r:embed="rId28">
                       <a:extLst>
                         <a:ext uri="{28A0092B-C50C-407E-A947-70E740481C1C}">
                           <a14:useLocalDpi xmlns:a14="http://schemas.microsoft.com/office/drawing/2010/main" val="0"/>
@@ -16705,33 +16053,8 @@
           <w:rFonts w:asciiTheme="minorHAnsi" w:hAnsiTheme="minorHAnsi" w:cstheme="minorHAnsi"/>
           <w:lang w:val="en-US"/>
         </w:rPr>
-        <w:t xml:space="preserve">Flowchart </w:t>
-      </w:r>
-      <w:proofErr w:type="spellStart"/>
-      <w:r>
-        <w:rPr>
-          <w:rFonts w:asciiTheme="minorHAnsi" w:hAnsiTheme="minorHAnsi" w:cstheme="minorHAnsi"/>
-          <w:lang w:val="en-US"/>
-        </w:rPr>
-        <w:t>sezione</w:t>
-      </w:r>
-      <w:proofErr w:type="spellEnd"/>
-      <w:r>
-        <w:rPr>
-          <w:rFonts w:asciiTheme="minorHAnsi" w:hAnsiTheme="minorHAnsi" w:cstheme="minorHAnsi"/>
-          <w:lang w:val="en-US"/>
-        </w:rPr>
-        <w:t xml:space="preserve"> </w:t>
-      </w:r>
-      <w:proofErr w:type="spellStart"/>
-      <w:r>
-        <w:rPr>
-          <w:rFonts w:asciiTheme="minorHAnsi" w:hAnsiTheme="minorHAnsi" w:cstheme="minorHAnsi"/>
-          <w:lang w:val="en-US"/>
-        </w:rPr>
-        <w:t>classifica</w:t>
-      </w:r>
-      <w:proofErr w:type="spellEnd"/>
+        <w:t>Flowchart sezione classifica</w:t>
+      </w:r>
     </w:p>
     <w:p>
       <w:pPr>
@@ -16764,7 +16087,7 @@
                     <pic:cNvPicPr/>
                   </pic:nvPicPr>
                   <pic:blipFill>
-                    <a:blip r:embed="rId28">
+                    <a:blip r:embed="rId29">
                       <a:extLst>
                         <a:ext uri="{28A0092B-C50C-407E-A947-70E740481C1C}">
                           <a14:useLocalDpi xmlns:a14="http://schemas.microsoft.com/office/drawing/2010/main" val="0"/>
@@ -16811,63 +16134,13 @@
           <w:lang w:val="en-US"/>
         </w:rPr>
       </w:pPr>
-      <w:proofErr w:type="spellStart"/>
-      <w:r>
-        <w:rPr>
-          <w:rFonts w:asciiTheme="minorHAnsi" w:hAnsiTheme="minorHAnsi" w:cstheme="minorHAnsi"/>
-          <w:lang w:val="en-US"/>
-        </w:rPr>
-        <w:t>FlowChart</w:t>
-      </w:r>
-      <w:proofErr w:type="spellEnd"/>
-      <w:r>
-        <w:rPr>
-          <w:rFonts w:asciiTheme="minorHAnsi" w:hAnsiTheme="minorHAnsi" w:cstheme="minorHAnsi"/>
-          <w:lang w:val="en-US"/>
-        </w:rPr>
-        <w:t xml:space="preserve"> </w:t>
-      </w:r>
-      <w:proofErr w:type="spellStart"/>
-      <w:r>
-        <w:rPr>
-          <w:rFonts w:asciiTheme="minorHAnsi" w:hAnsiTheme="minorHAnsi" w:cstheme="minorHAnsi"/>
-          <w:lang w:val="en-US"/>
-        </w:rPr>
-        <w:t>Selezione</w:t>
-      </w:r>
-      <w:proofErr w:type="spellEnd"/>
-      <w:r>
-        <w:rPr>
-          <w:rFonts w:asciiTheme="minorHAnsi" w:hAnsiTheme="minorHAnsi" w:cstheme="minorHAnsi"/>
-          <w:lang w:val="en-US"/>
-        </w:rPr>
-        <w:t xml:space="preserve"> </w:t>
-      </w:r>
-      <w:proofErr w:type="spellStart"/>
-      <w:r>
-        <w:rPr>
-          <w:rFonts w:asciiTheme="minorHAnsi" w:hAnsiTheme="minorHAnsi" w:cstheme="minorHAnsi"/>
-          <w:lang w:val="en-US"/>
-        </w:rPr>
-        <w:t>profilo</w:t>
-      </w:r>
-      <w:proofErr w:type="spellEnd"/>
-      <w:r>
-        <w:rPr>
-          <w:rFonts w:asciiTheme="minorHAnsi" w:hAnsiTheme="minorHAnsi" w:cstheme="minorHAnsi"/>
-          <w:lang w:val="en-US"/>
-        </w:rPr>
-        <w:t xml:space="preserve"> </w:t>
-      </w:r>
-      <w:proofErr w:type="spellStart"/>
-      <w:r>
-        <w:rPr>
-          <w:rFonts w:asciiTheme="minorHAnsi" w:hAnsiTheme="minorHAnsi" w:cstheme="minorHAnsi"/>
-          <w:lang w:val="en-US"/>
-        </w:rPr>
-        <w:t>utente</w:t>
-      </w:r>
-      <w:proofErr w:type="spellEnd"/>
+      <w:r>
+        <w:rPr>
+          <w:rFonts w:asciiTheme="minorHAnsi" w:hAnsiTheme="minorHAnsi" w:cstheme="minorHAnsi"/>
+          <w:lang w:val="en-US"/>
+        </w:rPr>
+        <w:t>FlowChart Selezione profilo utente</w:t>
+      </w:r>
     </w:p>
     <w:p>
       <w:pPr>
@@ -16900,7 +16173,7 @@
                     <pic:cNvPicPr/>
                   </pic:nvPicPr>
                   <pic:blipFill>
-                    <a:blip r:embed="rId29">
+                    <a:blip r:embed="rId30">
                       <a:extLst>
                         <a:ext uri="{28A0092B-C50C-407E-A947-70E740481C1C}">
                           <a14:useLocalDpi xmlns:a14="http://schemas.microsoft.com/office/drawing/2010/main" val="0"/>
@@ -16939,79 +16212,20 @@
           <w:lang w:val="en-US"/>
         </w:rPr>
       </w:pPr>
-      <w:proofErr w:type="spellStart"/>
-      <w:r>
-        <w:rPr>
-          <w:rFonts w:asciiTheme="minorHAnsi" w:hAnsiTheme="minorHAnsi" w:cstheme="minorHAnsi"/>
-          <w:lang w:val="en-US"/>
-        </w:rPr>
-        <w:t>FlowChart</w:t>
-      </w:r>
-      <w:proofErr w:type="spellEnd"/>
-      <w:r>
-        <w:rPr>
-          <w:rFonts w:asciiTheme="minorHAnsi" w:hAnsiTheme="minorHAnsi" w:cstheme="minorHAnsi"/>
-          <w:lang w:val="en-US"/>
-        </w:rPr>
-        <w:t xml:space="preserve"> </w:t>
-      </w:r>
-      <w:proofErr w:type="spellStart"/>
-      <w:r>
-        <w:rPr>
-          <w:rFonts w:asciiTheme="minorHAnsi" w:hAnsiTheme="minorHAnsi" w:cstheme="minorHAnsi"/>
-          <w:lang w:val="en-US"/>
-        </w:rPr>
-        <w:t>Creazione</w:t>
-      </w:r>
-      <w:proofErr w:type="spellEnd"/>
-      <w:r>
-        <w:rPr>
-          <w:rFonts w:asciiTheme="minorHAnsi" w:hAnsiTheme="minorHAnsi" w:cstheme="minorHAnsi"/>
-          <w:lang w:val="en-US"/>
-        </w:rPr>
-        <w:t xml:space="preserve"> </w:t>
-      </w:r>
-      <w:proofErr w:type="spellStart"/>
-      <w:r>
-        <w:rPr>
-          <w:rFonts w:asciiTheme="minorHAnsi" w:hAnsiTheme="minorHAnsi" w:cstheme="minorHAnsi"/>
-          <w:lang w:val="en-US"/>
-        </w:rPr>
-        <w:t>modifica</w:t>
-      </w:r>
-      <w:proofErr w:type="spellEnd"/>
-      <w:r>
-        <w:rPr>
-          <w:rFonts w:asciiTheme="minorHAnsi" w:hAnsiTheme="minorHAnsi" w:cstheme="minorHAnsi"/>
-          <w:lang w:val="en-US"/>
-        </w:rPr>
-        <w:t xml:space="preserve"> </w:t>
-      </w:r>
-      <w:proofErr w:type="spellStart"/>
-      <w:r>
-        <w:rPr>
-          <w:rFonts w:asciiTheme="minorHAnsi" w:hAnsiTheme="minorHAnsi" w:cstheme="minorHAnsi"/>
-          <w:lang w:val="en-US"/>
-        </w:rPr>
-        <w:t>profilo</w:t>
-      </w:r>
-      <w:proofErr w:type="spellEnd"/>
-      <w:r>
-        <w:rPr>
-          <w:rFonts w:asciiTheme="minorHAnsi" w:hAnsiTheme="minorHAnsi" w:cstheme="minorHAnsi"/>
-          <w:lang w:val="en-US"/>
-        </w:rPr>
-        <w:t xml:space="preserve"> </w:t>
-      </w:r>
-      <w:proofErr w:type="spellStart"/>
-      <w:r>
-        <w:rPr>
-          <w:rFonts w:asciiTheme="minorHAnsi" w:hAnsiTheme="minorHAnsi" w:cstheme="minorHAnsi"/>
-          <w:lang w:val="en-US"/>
-        </w:rPr>
-        <w:t>utente</w:t>
-      </w:r>
-      <w:proofErr w:type="spellEnd"/>
+      <w:r>
+        <w:rPr>
+          <w:rFonts w:asciiTheme="minorHAnsi" w:hAnsiTheme="minorHAnsi" w:cstheme="minorHAnsi"/>
+          <w:lang w:val="en-US"/>
+        </w:rPr>
+        <w:t xml:space="preserve">FlowChart </w:t>
+      </w:r>
+      <w:r>
+        <w:rPr>
+          <w:rFonts w:asciiTheme="minorHAnsi" w:hAnsiTheme="minorHAnsi" w:cstheme="minorHAnsi"/>
+          <w:lang w:val="en-US"/>
+        </w:rPr>
+        <w:t>Creazione modifica profilo utente</w:t>
+      </w:r>
     </w:p>
     <w:p>
       <w:pPr>
@@ -17044,7 +16258,7 @@
                     <pic:cNvPicPr/>
                   </pic:nvPicPr>
                   <pic:blipFill>
-                    <a:blip r:embed="rId30">
+                    <a:blip r:embed="rId31">
                       <a:extLst>
                         <a:ext uri="{28A0092B-C50C-407E-A947-70E740481C1C}">
                           <a14:useLocalDpi xmlns:a14="http://schemas.microsoft.com/office/drawing/2010/main" val="0"/>
@@ -17088,17 +16302,8 @@
           <w:rFonts w:asciiTheme="minorHAnsi" w:hAnsiTheme="minorHAnsi" w:cstheme="minorHAnsi"/>
           <w:lang w:val="en-US"/>
         </w:rPr>
-        <w:t xml:space="preserve">Flowchart menu </w:t>
-      </w:r>
-      <w:proofErr w:type="spellStart"/>
-      <w:r>
-        <w:rPr>
-          <w:rFonts w:asciiTheme="minorHAnsi" w:hAnsiTheme="minorHAnsi" w:cstheme="minorHAnsi"/>
-          <w:lang w:val="en-US"/>
-        </w:rPr>
-        <w:t>opzioni</w:t>
-      </w:r>
-      <w:proofErr w:type="spellEnd"/>
+        <w:t>Flowchart menu opzioni</w:t>
+      </w:r>
     </w:p>
     <w:p>
       <w:pPr>
@@ -17131,7 +16336,7 @@
                     <pic:cNvPicPr/>
                   </pic:nvPicPr>
                   <pic:blipFill>
-                    <a:blip r:embed="rId31">
+                    <a:blip r:embed="rId32">
                       <a:extLst>
                         <a:ext uri="{28A0092B-C50C-407E-A947-70E740481C1C}">
                           <a14:useLocalDpi xmlns:a14="http://schemas.microsoft.com/office/drawing/2010/main" val="0"/>
@@ -17374,23 +16579,7 @@
           <w:lang w:val="en-US"/>
         </w:rPr>
         <w:lastRenderedPageBreak/>
-        <w:t xml:space="preserve">Flowchart del </w:t>
-      </w:r>
-      <w:proofErr w:type="spellStart"/>
-      <w:r>
-        <w:rPr>
-          <w:rFonts w:asciiTheme="minorHAnsi" w:hAnsiTheme="minorHAnsi" w:cstheme="minorHAnsi"/>
-          <w:lang w:val="en-US"/>
-        </w:rPr>
-        <w:t>livello</w:t>
-      </w:r>
-      <w:proofErr w:type="spellEnd"/>
-      <w:r>
-        <w:rPr>
-          <w:rFonts w:asciiTheme="minorHAnsi" w:hAnsiTheme="minorHAnsi" w:cstheme="minorHAnsi"/>
-          <w:lang w:val="en-US"/>
-        </w:rPr>
-        <w:t xml:space="preserve"> 0.</w:t>
+        <w:t>Flowchart del livello 0.</w:t>
       </w:r>
     </w:p>
     <w:p>
@@ -17423,7 +16612,7 @@
                     <pic:cNvPicPr/>
                   </pic:nvPicPr>
                   <pic:blipFill>
-                    <a:blip r:embed="rId32">
+                    <a:blip r:embed="rId33">
                       <a:extLst>
                         <a:ext uri="{28A0092B-C50C-407E-A947-70E740481C1C}">
                           <a14:useLocalDpi xmlns:a14="http://schemas.microsoft.com/office/drawing/2010/main" val="0"/>
@@ -17602,23 +16791,7 @@
           <w:lang w:val="en-US"/>
         </w:rPr>
         <w:lastRenderedPageBreak/>
-        <w:t xml:space="preserve">Flowchart del </w:t>
-      </w:r>
-      <w:proofErr w:type="spellStart"/>
-      <w:r>
-        <w:rPr>
-          <w:rFonts w:asciiTheme="minorHAnsi" w:hAnsiTheme="minorHAnsi" w:cstheme="minorHAnsi"/>
-          <w:lang w:val="en-US"/>
-        </w:rPr>
-        <w:t>livello</w:t>
-      </w:r>
-      <w:proofErr w:type="spellEnd"/>
-      <w:r>
-        <w:rPr>
-          <w:rFonts w:asciiTheme="minorHAnsi" w:hAnsiTheme="minorHAnsi" w:cstheme="minorHAnsi"/>
-          <w:lang w:val="en-US"/>
-        </w:rPr>
-        <w:t xml:space="preserve"> 1.</w:t>
+        <w:t>Flowchart del livello 1.</w:t>
       </w:r>
     </w:p>
     <w:p>
@@ -17651,7 +16824,7 @@
                     <pic:cNvPicPr/>
                   </pic:nvPicPr>
                   <pic:blipFill>
-                    <a:blip r:embed="rId33">
+                    <a:blip r:embed="rId34">
                       <a:extLst>
                         <a:ext uri="{28A0092B-C50C-407E-A947-70E740481C1C}">
                           <a14:useLocalDpi xmlns:a14="http://schemas.microsoft.com/office/drawing/2010/main" val="0"/>
@@ -17695,23 +16868,7 @@
           <w:rFonts w:asciiTheme="minorHAnsi" w:hAnsiTheme="minorHAnsi" w:cstheme="minorHAnsi"/>
           <w:lang w:val="en-US"/>
         </w:rPr>
-        <w:t xml:space="preserve">Flowchart del </w:t>
-      </w:r>
-      <w:proofErr w:type="spellStart"/>
-      <w:r>
-        <w:rPr>
-          <w:rFonts w:asciiTheme="minorHAnsi" w:hAnsiTheme="minorHAnsi" w:cstheme="minorHAnsi"/>
-          <w:lang w:val="en-US"/>
-        </w:rPr>
-        <w:t>livello</w:t>
-      </w:r>
-      <w:proofErr w:type="spellEnd"/>
-      <w:r>
-        <w:rPr>
-          <w:rFonts w:asciiTheme="minorHAnsi" w:hAnsiTheme="minorHAnsi" w:cstheme="minorHAnsi"/>
-          <w:lang w:val="en-US"/>
-        </w:rPr>
-        <w:t xml:space="preserve"> 2.</w:t>
+        <w:t>Flowchart del livello 2.</w:t>
       </w:r>
     </w:p>
     <w:p>
@@ -17745,7 +16902,7 @@
                     <pic:cNvPicPr/>
                   </pic:nvPicPr>
                   <pic:blipFill>
-                    <a:blip r:embed="rId34">
+                    <a:blip r:embed="rId35">
                       <a:extLst>
                         <a:ext uri="{28A0092B-C50C-407E-A947-70E740481C1C}">
                           <a14:useLocalDpi xmlns:a14="http://schemas.microsoft.com/office/drawing/2010/main" val="0"/>
@@ -17774,23 +16931,6 @@
     </w:p>
     <w:p>
       <w:pPr>
-        <w:jc w:val="center"/>
-        <w:rPr>
-          <w:rFonts w:asciiTheme="minorHAnsi" w:hAnsiTheme="minorHAnsi" w:cstheme="minorHAnsi"/>
-          <w:lang w:val="en-US"/>
-        </w:rPr>
-      </w:pPr>
-    </w:p>
-    <w:p>
-      <w:pPr>
-        <w:rPr>
-          <w:rFonts w:asciiTheme="minorHAnsi" w:hAnsiTheme="minorHAnsi" w:cstheme="minorHAnsi"/>
-          <w:lang w:val="en-US"/>
-        </w:rPr>
-      </w:pPr>
-    </w:p>
-    <w:p>
-      <w:pPr>
         <w:pStyle w:val="Paragrafoelenco"/>
         <w:numPr>
           <w:ilvl w:val="0"/>
@@ -17808,31 +16948,130 @@
         </w:rPr>
         <w:t xml:space="preserve">Flowchart </w:t>
       </w:r>
-      <w:proofErr w:type="spellStart"/>
-      <w:r>
-        <w:rPr>
-          <w:rFonts w:asciiTheme="minorHAnsi" w:hAnsiTheme="minorHAnsi" w:cstheme="minorHAnsi"/>
-          <w:lang w:val="en-US"/>
-        </w:rPr>
-        <w:t>visualizzazione</w:t>
-      </w:r>
-      <w:proofErr w:type="spellEnd"/>
-      <w:r>
-        <w:rPr>
-          <w:rFonts w:asciiTheme="minorHAnsi" w:hAnsiTheme="minorHAnsi" w:cstheme="minorHAnsi"/>
-          <w:lang w:val="en-US"/>
-        </w:rPr>
-        <w:t xml:space="preserve"> ingredient </w:t>
-      </w:r>
-      <w:proofErr w:type="spellStart"/>
-      <w:r>
-        <w:rPr>
-          <w:rFonts w:asciiTheme="minorHAnsi" w:hAnsiTheme="minorHAnsi" w:cstheme="minorHAnsi"/>
-          <w:lang w:val="en-US"/>
-        </w:rPr>
-        <w:t>piatto</w:t>
-      </w:r>
-      <w:proofErr w:type="spellEnd"/>
+      <w:r>
+        <w:rPr>
+          <w:rFonts w:asciiTheme="minorHAnsi" w:hAnsiTheme="minorHAnsi" w:cstheme="minorHAnsi"/>
+          <w:lang w:val="en-US"/>
+        </w:rPr>
+        <w:t>interazione con cliente</w:t>
+      </w:r>
+    </w:p>
+    <w:p>
+      <w:pPr>
+        <w:pStyle w:val="Paragrafoelenco"/>
+        <w:jc w:val="center"/>
+        <w:rPr>
+          <w:rFonts w:asciiTheme="minorHAnsi" w:hAnsiTheme="minorHAnsi" w:cstheme="minorHAnsi"/>
+          <w:lang w:val="en-US"/>
+        </w:rPr>
+      </w:pPr>
+      <w:r>
+        <w:rPr>
+          <w:rFonts w:asciiTheme="minorHAnsi" w:hAnsiTheme="minorHAnsi" w:cstheme="minorHAnsi"/>
+          <w:noProof/>
+          <w:lang w:val="en-US"/>
+        </w:rPr>
+        <w:lastRenderedPageBreak/>
+        <w:drawing>
+          <wp:inline distT="0" distB="0" distL="0" distR="0" wp14:anchorId="3B23D86D" wp14:editId="0121A91B">
+            <wp:extent cx="6117590" cy="3994785"/>
+            <wp:effectExtent l="0" t="0" r="0" b="5715"/>
+            <wp:docPr id="40" name="Immagine 40"/>
+            <wp:cNvGraphicFramePr>
+              <a:graphicFrameLocks xmlns:a="http://schemas.openxmlformats.org/drawingml/2006/main" noChangeAspect="1"/>
+            </wp:cNvGraphicFramePr>
+            <a:graphic xmlns:a="http://schemas.openxmlformats.org/drawingml/2006/main">
+              <a:graphicData uri="http://schemas.openxmlformats.org/drawingml/2006/picture">
+                <pic:pic xmlns:pic="http://schemas.openxmlformats.org/drawingml/2006/picture">
+                  <pic:nvPicPr>
+                    <pic:cNvPr id="0" name="Picture 1"/>
+                    <pic:cNvPicPr>
+                      <a:picLocks noChangeAspect="1" noChangeArrowheads="1"/>
+                    </pic:cNvPicPr>
+                  </pic:nvPicPr>
+                  <pic:blipFill>
+                    <a:blip r:embed="rId36" cstate="print">
+                      <a:extLst>
+                        <a:ext uri="{28A0092B-C50C-407E-A947-70E740481C1C}">
+                          <a14:useLocalDpi xmlns:a14="http://schemas.microsoft.com/office/drawing/2010/main" val="0"/>
+                        </a:ext>
+                      </a:extLst>
+                    </a:blip>
+                    <a:srcRect/>
+                    <a:stretch>
+                      <a:fillRect/>
+                    </a:stretch>
+                  </pic:blipFill>
+                  <pic:spPr bwMode="auto">
+                    <a:xfrm>
+                      <a:off x="0" y="0"/>
+                      <a:ext cx="6117590" cy="3994785"/>
+                    </a:xfrm>
+                    <a:prstGeom prst="rect">
+                      <a:avLst/>
+                    </a:prstGeom>
+                    <a:noFill/>
+                    <a:ln>
+                      <a:noFill/>
+                    </a:ln>
+                  </pic:spPr>
+                </pic:pic>
+              </a:graphicData>
+            </a:graphic>
+          </wp:inline>
+        </w:drawing>
+      </w:r>
+    </w:p>
+    <w:p>
+      <w:pPr>
+        <w:jc w:val="center"/>
+        <w:rPr>
+          <w:rFonts w:asciiTheme="minorHAnsi" w:hAnsiTheme="minorHAnsi" w:cstheme="minorHAnsi"/>
+          <w:lang w:val="en-US"/>
+        </w:rPr>
+      </w:pPr>
+    </w:p>
+    <w:p>
+      <w:pPr>
+        <w:rPr>
+          <w:rFonts w:asciiTheme="minorHAnsi" w:hAnsiTheme="minorHAnsi" w:cstheme="minorHAnsi"/>
+          <w:lang w:val="en-US"/>
+        </w:rPr>
+      </w:pPr>
+    </w:p>
+    <w:p>
+      <w:pPr>
+        <w:pStyle w:val="Paragrafoelenco"/>
+        <w:numPr>
+          <w:ilvl w:val="0"/>
+          <w:numId w:val="18"/>
+        </w:numPr>
+        <w:rPr>
+          <w:rFonts w:asciiTheme="minorHAnsi" w:hAnsiTheme="minorHAnsi" w:cstheme="minorHAnsi"/>
+          <w:lang w:val="en-US"/>
+        </w:rPr>
+      </w:pPr>
+      <w:r>
+        <w:rPr>
+          <w:rFonts w:asciiTheme="minorHAnsi" w:hAnsiTheme="minorHAnsi" w:cstheme="minorHAnsi"/>
+          <w:lang w:val="en-US"/>
+        </w:rPr>
+        <w:t>Flowchart visualizzazione ingredient</w:t>
+      </w:r>
+      <w:r>
+        <w:rPr>
+          <w:rFonts w:asciiTheme="minorHAnsi" w:hAnsiTheme="minorHAnsi" w:cstheme="minorHAnsi"/>
+          <w:lang w:val="en-US"/>
+        </w:rPr>
+        <w:t>i</w:t>
+      </w:r>
+      <w:r>
+        <w:rPr>
+          <w:rFonts w:asciiTheme="minorHAnsi" w:hAnsiTheme="minorHAnsi" w:cstheme="minorHAnsi"/>
+          <w:lang w:val="en-US"/>
+        </w:rPr>
+        <w:t xml:space="preserve"> piatto</w:t>
+      </w:r>
     </w:p>
     <w:p>
       <w:pPr>
@@ -17868,7 +17107,7 @@
                     </pic:cNvPicPr>
                   </pic:nvPicPr>
                   <pic:blipFill>
-                    <a:blip r:embed="rId35">
+                    <a:blip r:embed="rId37">
                       <a:extLst>
                         <a:ext uri="{28A0092B-C50C-407E-A947-70E740481C1C}">
                           <a14:useLocalDpi xmlns:a14="http://schemas.microsoft.com/office/drawing/2010/main" val="0"/>
@@ -17917,97 +17156,8 @@
           <w:rFonts w:asciiTheme="minorHAnsi" w:hAnsiTheme="minorHAnsi" w:cstheme="minorHAnsi"/>
           <w:lang w:val="en-US"/>
         </w:rPr>
-        <w:t xml:space="preserve">Flowchart </w:t>
-      </w:r>
-      <w:proofErr w:type="spellStart"/>
-      <w:r>
-        <w:rPr>
-          <w:rFonts w:asciiTheme="minorHAnsi" w:hAnsiTheme="minorHAnsi" w:cstheme="minorHAnsi"/>
-          <w:lang w:val="en-US"/>
-        </w:rPr>
-        <w:t>visualizzazione</w:t>
-      </w:r>
-      <w:proofErr w:type="spellEnd"/>
-      <w:r>
-        <w:rPr>
-          <w:rFonts w:asciiTheme="minorHAnsi" w:hAnsiTheme="minorHAnsi" w:cstheme="minorHAnsi"/>
-          <w:lang w:val="en-US"/>
-        </w:rPr>
-        <w:t xml:space="preserve"> </w:t>
-      </w:r>
-      <w:proofErr w:type="spellStart"/>
-      <w:r>
-        <w:rPr>
-          <w:rFonts w:asciiTheme="minorHAnsi" w:hAnsiTheme="minorHAnsi" w:cstheme="minorHAnsi"/>
-          <w:lang w:val="en-US"/>
-        </w:rPr>
-        <w:t>patologie</w:t>
-      </w:r>
-      <w:proofErr w:type="spellEnd"/>
-      <w:r>
-        <w:rPr>
-          <w:rFonts w:asciiTheme="minorHAnsi" w:hAnsiTheme="minorHAnsi" w:cstheme="minorHAnsi"/>
-          <w:lang w:val="en-US"/>
-        </w:rPr>
-        <w:t xml:space="preserve"> </w:t>
-      </w:r>
-      <w:proofErr w:type="spellStart"/>
-      <w:r>
-        <w:rPr>
-          <w:rFonts w:asciiTheme="minorHAnsi" w:hAnsiTheme="minorHAnsi" w:cstheme="minorHAnsi"/>
-          <w:lang w:val="en-US"/>
-        </w:rPr>
-        <w:t>compatibili</w:t>
-      </w:r>
-      <w:proofErr w:type="spellEnd"/>
-      <w:r>
-        <w:rPr>
-          <w:rFonts w:asciiTheme="minorHAnsi" w:hAnsiTheme="minorHAnsi" w:cstheme="minorHAnsi"/>
-          <w:lang w:val="en-US"/>
-        </w:rPr>
-        <w:t xml:space="preserve"> e </w:t>
-      </w:r>
-      <w:proofErr w:type="spellStart"/>
-      <w:r>
-        <w:rPr>
-          <w:rFonts w:asciiTheme="minorHAnsi" w:hAnsiTheme="minorHAnsi" w:cstheme="minorHAnsi"/>
-          <w:lang w:val="en-US"/>
-        </w:rPr>
-        <w:t>piatti</w:t>
-      </w:r>
-      <w:proofErr w:type="spellEnd"/>
-      <w:r>
-        <w:rPr>
-          <w:rFonts w:asciiTheme="minorHAnsi" w:hAnsiTheme="minorHAnsi" w:cstheme="minorHAnsi"/>
-          <w:lang w:val="en-US"/>
-        </w:rPr>
-        <w:t xml:space="preserve"> </w:t>
-      </w:r>
-      <w:proofErr w:type="spellStart"/>
-      <w:r>
-        <w:rPr>
-          <w:rFonts w:asciiTheme="minorHAnsi" w:hAnsiTheme="minorHAnsi" w:cstheme="minorHAnsi"/>
-          <w:lang w:val="en-US"/>
-        </w:rPr>
-        <w:t>realizzabili</w:t>
-      </w:r>
-      <w:proofErr w:type="spellEnd"/>
-      <w:r>
-        <w:rPr>
-          <w:rFonts w:asciiTheme="minorHAnsi" w:hAnsiTheme="minorHAnsi" w:cstheme="minorHAnsi"/>
-          <w:lang w:val="en-US"/>
-        </w:rPr>
-        <w:t xml:space="preserve"> con </w:t>
-      </w:r>
-      <w:proofErr w:type="spellStart"/>
-      <w:r>
-        <w:rPr>
-          <w:rFonts w:asciiTheme="minorHAnsi" w:hAnsiTheme="minorHAnsi" w:cstheme="minorHAnsi"/>
-          <w:lang w:val="en-US"/>
-        </w:rPr>
-        <w:t>l’ingrediente</w:t>
-      </w:r>
-      <w:proofErr w:type="spellEnd"/>
+        <w:t>Flowchart visualizzazione patologie compatibili e piatti realizzabili con l’ingrediente</w:t>
+      </w:r>
     </w:p>
     <w:p>
       <w:pPr>
@@ -18043,7 +17193,7 @@
                     </pic:cNvPicPr>
                   </pic:nvPicPr>
                   <pic:blipFill>
-                    <a:blip r:embed="rId36">
+                    <a:blip r:embed="rId38">
                       <a:extLst>
                         <a:ext uri="{28A0092B-C50C-407E-A947-70E740481C1C}">
                           <a14:useLocalDpi xmlns:a14="http://schemas.microsoft.com/office/drawing/2010/main" val="0"/>
@@ -18115,17 +17265,8 @@
           <w:rFonts w:asciiTheme="minorHAnsi" w:hAnsiTheme="minorHAnsi" w:cstheme="minorHAnsi"/>
           <w:lang w:val="en-US"/>
         </w:rPr>
-        <w:t xml:space="preserve">Menu </w:t>
-      </w:r>
-      <w:proofErr w:type="spellStart"/>
-      <w:r>
-        <w:rPr>
-          <w:rFonts w:asciiTheme="minorHAnsi" w:hAnsiTheme="minorHAnsi" w:cstheme="minorHAnsi"/>
-          <w:lang w:val="en-US"/>
-        </w:rPr>
-        <w:t>iniziale</w:t>
-      </w:r>
-      <w:proofErr w:type="spellEnd"/>
+        <w:t>Menu iniziale</w:t>
+      </w:r>
       <w:r>
         <w:rPr>
           <w:rFonts w:asciiTheme="minorHAnsi" w:hAnsiTheme="minorHAnsi" w:cstheme="minorHAnsi"/>
@@ -18168,7 +17309,7 @@
                     </pic:cNvPicPr>
                   </pic:nvPicPr>
                   <pic:blipFill>
-                    <a:blip r:embed="rId37">
+                    <a:blip r:embed="rId39">
                       <a:extLst>
                         <a:ext uri="{28A0092B-C50C-407E-A947-70E740481C1C}">
                           <a14:useLocalDpi xmlns:a14="http://schemas.microsoft.com/office/drawing/2010/main" val="0"/>
@@ -18227,16 +17368,8 @@
         <w:rPr>
           <w:rFonts w:asciiTheme="minorHAnsi" w:hAnsiTheme="minorHAnsi" w:cstheme="minorHAnsi"/>
         </w:rPr>
-        <w:t xml:space="preserve">Font: </w:t>
-      </w:r>
-      <w:proofErr w:type="spellStart"/>
-      <w:r>
-        <w:rPr>
-          <w:rFonts w:asciiTheme="minorHAnsi" w:hAnsiTheme="minorHAnsi" w:cstheme="minorHAnsi"/>
-        </w:rPr>
-        <w:t>Roboto-Bold</w:t>
-      </w:r>
-      <w:proofErr w:type="spellEnd"/>
+        <w:t>Font: Roboto-Bold</w:t>
+      </w:r>
     </w:p>
     <w:p>
       <w:pPr>
@@ -18332,7 +17465,7 @@
                     </pic:cNvPicPr>
                   </pic:nvPicPr>
                   <pic:blipFill>
-                    <a:blip r:embed="rId38" cstate="print">
+                    <a:blip r:embed="rId40" cstate="print">
                       <a:extLst>
                         <a:ext uri="{28A0092B-C50C-407E-A947-70E740481C1C}">
                           <a14:useLocalDpi xmlns:a14="http://schemas.microsoft.com/office/drawing/2010/main" val="0"/>
@@ -18431,7 +17564,7 @@
                     </pic:cNvPicPr>
                   </pic:nvPicPr>
                   <pic:blipFill>
-                    <a:blip r:embed="rId39" cstate="print">
+                    <a:blip r:embed="rId41" cstate="print">
                       <a:extLst>
                         <a:ext uri="{28A0092B-C50C-407E-A947-70E740481C1C}">
                           <a14:useLocalDpi xmlns:a14="http://schemas.microsoft.com/office/drawing/2010/main" val="0"/>
@@ -18514,16 +17647,8 @@
         <w:rPr>
           <w:rFonts w:asciiTheme="minorHAnsi" w:hAnsiTheme="minorHAnsi" w:cstheme="minorHAnsi"/>
         </w:rPr>
-        <w:t xml:space="preserve">Font: </w:t>
-      </w:r>
-      <w:proofErr w:type="spellStart"/>
-      <w:r>
-        <w:rPr>
-          <w:rFonts w:asciiTheme="minorHAnsi" w:hAnsiTheme="minorHAnsi" w:cstheme="minorHAnsi"/>
-        </w:rPr>
-        <w:t>Roboto-Bold</w:t>
-      </w:r>
-      <w:proofErr w:type="spellEnd"/>
+        <w:t>Font: Roboto-Bold</w:t>
+      </w:r>
     </w:p>
     <w:p>
       <w:pPr>
@@ -18584,7 +17709,6 @@
           <w:rFonts w:asciiTheme="minorHAnsi" w:hAnsiTheme="minorHAnsi" w:cstheme="minorHAnsi"/>
         </w:rPr>
       </w:pPr>
-      <w:proofErr w:type="spellStart"/>
       <w:r>
         <w:rPr>
           <w:rFonts w:asciiTheme="minorHAnsi" w:hAnsiTheme="minorHAnsi" w:cstheme="minorHAnsi"/>
@@ -18592,7 +17716,6 @@
         </w:rPr>
         <w:t>Crediti</w:t>
       </w:r>
-      <w:proofErr w:type="spellEnd"/>
     </w:p>
     <w:p>
       <w:pPr>
@@ -18627,7 +17750,7 @@
                     </pic:cNvPicPr>
                   </pic:nvPicPr>
                   <pic:blipFill>
-                    <a:blip r:embed="rId40">
+                    <a:blip r:embed="rId42">
                       <a:extLst>
                         <a:ext uri="{28A0092B-C50C-407E-A947-70E740481C1C}">
                           <a14:useLocalDpi xmlns:a14="http://schemas.microsoft.com/office/drawing/2010/main" val="0"/>
@@ -18672,7 +17795,6 @@
           <w:lang w:val="en-US"/>
         </w:rPr>
       </w:pPr>
-      <w:proofErr w:type="spellStart"/>
       <w:r>
         <w:rPr>
           <w:rFonts w:asciiTheme="minorHAnsi" w:hAnsiTheme="minorHAnsi" w:cstheme="minorHAnsi"/>
@@ -18680,7 +17802,6 @@
         </w:rPr>
         <w:t>Classifica</w:t>
       </w:r>
-      <w:proofErr w:type="spellEnd"/>
     </w:p>
     <w:p>
       <w:pPr>
@@ -18716,7 +17837,7 @@
                     </pic:cNvPicPr>
                   </pic:nvPicPr>
                   <pic:blipFill>
-                    <a:blip r:embed="rId41">
+                    <a:blip r:embed="rId43">
                       <a:extLst>
                         <a:ext uri="{28A0092B-C50C-407E-A947-70E740481C1C}">
                           <a14:useLocalDpi xmlns:a14="http://schemas.microsoft.com/office/drawing/2010/main" val="0"/>
@@ -18799,33 +17920,15 @@
           <w:rFonts w:asciiTheme="minorHAnsi" w:hAnsiTheme="minorHAnsi" w:cstheme="minorHAnsi"/>
           <w:lang w:val="en-US"/>
         </w:rPr>
-        <w:t xml:space="preserve">Menu </w:t>
-      </w:r>
-      <w:proofErr w:type="spellStart"/>
-      <w:r>
-        <w:rPr>
-          <w:rFonts w:asciiTheme="minorHAnsi" w:hAnsiTheme="minorHAnsi" w:cstheme="minorHAnsi"/>
-          <w:lang w:val="en-US"/>
-        </w:rPr>
-        <w:t>suggerimenti</w:t>
-      </w:r>
-      <w:proofErr w:type="spellEnd"/>
-      <w:r>
-        <w:rPr>
-          <w:rFonts w:asciiTheme="minorHAnsi" w:hAnsiTheme="minorHAnsi" w:cstheme="minorHAnsi"/>
-          <w:lang w:val="en-US"/>
-        </w:rPr>
-        <w:t xml:space="preserve"> </w:t>
-      </w:r>
-      <w:proofErr w:type="spellStart"/>
-      <w:r>
-        <w:rPr>
-          <w:rFonts w:asciiTheme="minorHAnsi" w:hAnsiTheme="minorHAnsi" w:cstheme="minorHAnsi"/>
-          <w:lang w:val="en-US"/>
-        </w:rPr>
-        <w:t>piatto</w:t>
-      </w:r>
-      <w:proofErr w:type="spellEnd"/>
+        <w:t>Menu suggerimenti</w:t>
+      </w:r>
+      <w:r>
+        <w:rPr>
+          <w:rFonts w:asciiTheme="minorHAnsi" w:hAnsiTheme="minorHAnsi" w:cstheme="minorHAnsi"/>
+          <w:lang w:val="en-US"/>
+        </w:rPr>
+        <w:t xml:space="preserve"> piatto</w:t>
+      </w:r>
     </w:p>
     <w:p>
       <w:pPr>
@@ -18862,7 +17965,7 @@
                     </pic:cNvPicPr>
                   </pic:nvPicPr>
                   <pic:blipFill>
-                    <a:blip r:embed="rId42">
+                    <a:blip r:embed="rId44">
                       <a:extLst>
                         <a:ext uri="{28A0092B-C50C-407E-A947-70E740481C1C}">
                           <a14:useLocalDpi xmlns:a14="http://schemas.microsoft.com/office/drawing/2010/main" val="0"/>
@@ -18989,33 +18092,8 @@
           <w:rFonts w:asciiTheme="minorHAnsi" w:hAnsiTheme="minorHAnsi" w:cstheme="minorHAnsi"/>
           <w:lang w:val="en-US"/>
         </w:rPr>
-        <w:t xml:space="preserve">Menu </w:t>
-      </w:r>
-      <w:proofErr w:type="spellStart"/>
-      <w:r>
-        <w:rPr>
-          <w:rFonts w:asciiTheme="minorHAnsi" w:hAnsiTheme="minorHAnsi" w:cstheme="minorHAnsi"/>
-          <w:lang w:val="en-US"/>
-        </w:rPr>
-        <w:t>suggeriementi</w:t>
-      </w:r>
-      <w:proofErr w:type="spellEnd"/>
-      <w:r>
-        <w:rPr>
-          <w:rFonts w:asciiTheme="minorHAnsi" w:hAnsiTheme="minorHAnsi" w:cstheme="minorHAnsi"/>
-          <w:lang w:val="en-US"/>
-        </w:rPr>
-        <w:t xml:space="preserve"> </w:t>
-      </w:r>
-      <w:proofErr w:type="spellStart"/>
-      <w:r>
-        <w:rPr>
-          <w:rFonts w:asciiTheme="minorHAnsi" w:hAnsiTheme="minorHAnsi" w:cstheme="minorHAnsi"/>
-          <w:lang w:val="en-US"/>
-        </w:rPr>
-        <w:t>gioco</w:t>
-      </w:r>
-      <w:proofErr w:type="spellEnd"/>
+        <w:t>Menu suggeriementi gioco</w:t>
+      </w:r>
     </w:p>
     <w:p>
       <w:pPr>
@@ -19050,7 +18128,7 @@
                     </pic:cNvPicPr>
                   </pic:nvPicPr>
                   <pic:blipFill>
-                    <a:blip r:embed="rId43">
+                    <a:blip r:embed="rId45">
                       <a:extLst>
                         <a:ext uri="{28A0092B-C50C-407E-A947-70E740481C1C}">
                           <a14:useLocalDpi xmlns:a14="http://schemas.microsoft.com/office/drawing/2010/main" val="0"/>
@@ -20117,30 +19195,8 @@
         <w:rPr>
           <w:rFonts w:asciiTheme="minorHAnsi" w:hAnsiTheme="minorHAnsi" w:cstheme="minorHAnsi"/>
         </w:rPr>
-        <w:t xml:space="preserve"> </w:t>
-      </w:r>
-      <w:proofErr w:type="spellStart"/>
-      <w:r>
-        <w:rPr>
-          <w:rFonts w:asciiTheme="minorHAnsi" w:hAnsiTheme="minorHAnsi" w:cstheme="minorHAnsi"/>
-        </w:rPr>
-        <w:t>nutriScore</w:t>
-      </w:r>
-      <w:proofErr w:type="spellEnd"/>
-      <w:r>
-        <w:rPr>
-          <w:rFonts w:asciiTheme="minorHAnsi" w:hAnsiTheme="minorHAnsi" w:cstheme="minorHAnsi"/>
-        </w:rPr>
-        <w:t xml:space="preserve"> e l’</w:t>
-      </w:r>
-      <w:proofErr w:type="spellStart"/>
-      <w:r>
-        <w:rPr>
-          <w:rFonts w:asciiTheme="minorHAnsi" w:hAnsiTheme="minorHAnsi" w:cstheme="minorHAnsi"/>
-        </w:rPr>
-        <w:t>ecoScore</w:t>
-      </w:r>
-      <w:proofErr w:type="spellEnd"/>
+        <w:t xml:space="preserve"> nutriScore e l’ecoScore</w:t>
+      </w:r>
       <w:r>
         <w:rPr>
           <w:rFonts w:asciiTheme="minorHAnsi" w:hAnsiTheme="minorHAnsi" w:cstheme="minorHAnsi"/>
@@ -20373,35 +19429,7 @@
         <w:rPr>
           <w:rFonts w:asciiTheme="minorHAnsi" w:hAnsiTheme="minorHAnsi" w:cstheme="minorHAnsi"/>
         </w:rPr>
-        <w:t xml:space="preserve">bonus in base al </w:t>
-      </w:r>
-      <w:proofErr w:type="spellStart"/>
-      <w:r>
-        <w:rPr>
-          <w:rFonts w:asciiTheme="minorHAnsi" w:hAnsiTheme="minorHAnsi" w:cstheme="minorHAnsi"/>
-        </w:rPr>
-        <w:t>nutriScore</w:t>
-      </w:r>
-      <w:proofErr w:type="spellEnd"/>
-      <w:r>
-        <w:rPr>
-          <w:rFonts w:asciiTheme="minorHAnsi" w:hAnsiTheme="minorHAnsi" w:cstheme="minorHAnsi"/>
-        </w:rPr>
-        <w:t xml:space="preserve"> e all’</w:t>
-      </w:r>
-      <w:proofErr w:type="spellStart"/>
-      <w:r>
-        <w:rPr>
-          <w:rFonts w:asciiTheme="minorHAnsi" w:hAnsiTheme="minorHAnsi" w:cstheme="minorHAnsi"/>
-        </w:rPr>
-        <w:t>ecoScore</w:t>
-      </w:r>
-      <w:proofErr w:type="spellEnd"/>
-      <w:r>
-        <w:rPr>
-          <w:rFonts w:asciiTheme="minorHAnsi" w:hAnsiTheme="minorHAnsi" w:cstheme="minorHAnsi"/>
-        </w:rPr>
-        <w:t xml:space="preserve"> che partono da -10 percento nel caso peggiore </w:t>
+        <w:t xml:space="preserve">bonus in base al nutriScore e all’ecoScore che partono da -10 percento nel caso peggiore </w:t>
       </w:r>
       <w:r>
         <w:rPr>
@@ -20438,21 +19466,7 @@
         <w:rPr>
           <w:rFonts w:asciiTheme="minorHAnsi" w:hAnsiTheme="minorHAnsi" w:cstheme="minorHAnsi"/>
         </w:rPr>
-        <w:t xml:space="preserve"> nel caso in cui il giocatore dovesse decidere di servire un piatto con il </w:t>
-      </w:r>
-      <w:proofErr w:type="spellStart"/>
-      <w:r>
-        <w:rPr>
-          <w:rFonts w:asciiTheme="minorHAnsi" w:hAnsiTheme="minorHAnsi" w:cstheme="minorHAnsi"/>
-        </w:rPr>
-        <w:t>nutriScore</w:t>
-      </w:r>
-      <w:proofErr w:type="spellEnd"/>
-      <w:r>
-        <w:rPr>
-          <w:rFonts w:asciiTheme="minorHAnsi" w:hAnsiTheme="minorHAnsi" w:cstheme="minorHAnsi"/>
-        </w:rPr>
-        <w:t xml:space="preserve"> più alto ma allo stesso tempo questo piatto inquina molto il punteggio </w:t>
+        <w:t xml:space="preserve"> nel caso in cui il giocatore dovesse decidere di servire un piatto con il nutriScore più alto ma allo stesso tempo questo piatto inquina molto il punteggio </w:t>
       </w:r>
       <w:r>
         <w:rPr>
@@ -20568,30 +19582,8 @@
         <w:rPr>
           <w:rFonts w:asciiTheme="minorHAnsi" w:hAnsiTheme="minorHAnsi" w:cstheme="minorHAnsi"/>
         </w:rPr>
-        <w:t xml:space="preserve"> migliori, sia dal punto di vista dell’affinità le patologie che dal punto di vista del </w:t>
-      </w:r>
-      <w:proofErr w:type="spellStart"/>
-      <w:r>
-        <w:rPr>
-          <w:rFonts w:asciiTheme="minorHAnsi" w:hAnsiTheme="minorHAnsi" w:cstheme="minorHAnsi"/>
-        </w:rPr>
-        <w:t>nutriScore</w:t>
-      </w:r>
-      <w:proofErr w:type="spellEnd"/>
-      <w:r>
-        <w:rPr>
-          <w:rFonts w:asciiTheme="minorHAnsi" w:hAnsiTheme="minorHAnsi" w:cstheme="minorHAnsi"/>
-        </w:rPr>
-        <w:t xml:space="preserve"> e dell’</w:t>
-      </w:r>
-      <w:proofErr w:type="spellStart"/>
-      <w:r>
-        <w:rPr>
-          <w:rFonts w:asciiTheme="minorHAnsi" w:hAnsiTheme="minorHAnsi" w:cstheme="minorHAnsi"/>
-        </w:rPr>
-        <w:t>ecoScore</w:t>
-      </w:r>
-      <w:proofErr w:type="spellEnd"/>
+        <w:t xml:space="preserve"> migliori, sia dal punto di vista dell’affinità le patologie che dal punto di vista del nutriScore e dell’ecoScore</w:t>
+      </w:r>
       <w:r>
         <w:rPr>
           <w:rFonts w:asciiTheme="minorHAnsi" w:hAnsiTheme="minorHAnsi" w:cstheme="minorHAnsi"/>
@@ -20747,21 +19739,12 @@
           <w:lang w:val="en-US"/>
         </w:rPr>
       </w:pPr>
-      <w:proofErr w:type="spellStart"/>
-      <w:r>
-        <w:rPr>
-          <w:rFonts w:asciiTheme="minorHAnsi" w:hAnsiTheme="minorHAnsi" w:cstheme="minorHAnsi"/>
-          <w:lang w:val="en-US"/>
-        </w:rPr>
-        <w:t>Schermata</w:t>
-      </w:r>
-      <w:proofErr w:type="spellEnd"/>
-      <w:r>
-        <w:rPr>
-          <w:rFonts w:asciiTheme="minorHAnsi" w:hAnsiTheme="minorHAnsi" w:cstheme="minorHAnsi"/>
-          <w:lang w:val="en-US"/>
-        </w:rPr>
-        <w:t xml:space="preserve"> in-game</w:t>
+      <w:r>
+        <w:rPr>
+          <w:rFonts w:asciiTheme="minorHAnsi" w:hAnsiTheme="minorHAnsi" w:cstheme="minorHAnsi"/>
+          <w:lang w:val="en-US"/>
+        </w:rPr>
+        <w:t>Schermata in-game</w:t>
       </w:r>
     </w:p>
     <w:p>
@@ -20806,7 +19789,7 @@
                     </pic:cNvPicPr>
                   </pic:nvPicPr>
                   <pic:blipFill>
-                    <a:blip r:embed="rId44">
+                    <a:blip r:embed="rId46">
                       <a:extLst>
                         <a:ext uri="{28A0092B-C50C-407E-A947-70E740481C1C}">
                           <a14:useLocalDpi xmlns:a14="http://schemas.microsoft.com/office/drawing/2010/main" val="0"/>
@@ -20861,31 +19844,13 @@
           <w:lang w:val="en-US"/>
         </w:rPr>
       </w:pPr>
-      <w:proofErr w:type="spellStart"/>
-      <w:r>
-        <w:rPr>
-          <w:rFonts w:asciiTheme="minorHAnsi" w:hAnsiTheme="minorHAnsi" w:cstheme="minorHAnsi"/>
-          <w:lang w:val="en-US"/>
-        </w:rPr>
-        <w:t>Interazione</w:t>
-      </w:r>
-      <w:proofErr w:type="spellEnd"/>
-      <w:r>
-        <w:rPr>
-          <w:rFonts w:asciiTheme="minorHAnsi" w:hAnsiTheme="minorHAnsi" w:cstheme="minorHAnsi"/>
-          <w:lang w:val="en-US"/>
-        </w:rPr>
-        <w:t xml:space="preserve"> con il </w:t>
-      </w:r>
-      <w:proofErr w:type="spellStart"/>
-      <w:r>
-        <w:rPr>
-          <w:rFonts w:asciiTheme="minorHAnsi" w:hAnsiTheme="minorHAnsi" w:cstheme="minorHAnsi"/>
-          <w:lang w:val="en-US"/>
-        </w:rPr>
-        <w:t>cliente</w:t>
-      </w:r>
-      <w:proofErr w:type="spellEnd"/>
+      <w:r>
+        <w:rPr>
+          <w:rFonts w:asciiTheme="minorHAnsi" w:hAnsiTheme="minorHAnsi" w:cstheme="minorHAnsi"/>
+          <w:lang w:val="en-US"/>
+        </w:rPr>
+        <w:t>Interazione con il cliente</w:t>
+      </w:r>
     </w:p>
     <w:p>
       <w:pPr>
@@ -20922,7 +19887,7 @@
                     </pic:cNvPicPr>
                   </pic:nvPicPr>
                   <pic:blipFill>
-                    <a:blip r:embed="rId45" cstate="print">
+                    <a:blip r:embed="rId47" cstate="print">
                       <a:extLst>
                         <a:ext uri="{28A0092B-C50C-407E-A947-70E740481C1C}">
                           <a14:useLocalDpi xmlns:a14="http://schemas.microsoft.com/office/drawing/2010/main" val="0"/>
@@ -20977,31 +19942,13 @@
           <w:lang w:val="en-US"/>
         </w:rPr>
       </w:pPr>
-      <w:proofErr w:type="spellStart"/>
-      <w:r>
-        <w:rPr>
-          <w:rFonts w:asciiTheme="minorHAnsi" w:hAnsiTheme="minorHAnsi" w:cstheme="minorHAnsi"/>
-          <w:lang w:val="en-US"/>
-        </w:rPr>
-        <w:t>Interazione</w:t>
-      </w:r>
-      <w:proofErr w:type="spellEnd"/>
-      <w:r>
-        <w:rPr>
-          <w:rFonts w:asciiTheme="minorHAnsi" w:hAnsiTheme="minorHAnsi" w:cstheme="minorHAnsi"/>
-          <w:lang w:val="en-US"/>
-        </w:rPr>
-        <w:t xml:space="preserve"> con il </w:t>
-      </w:r>
-      <w:proofErr w:type="spellStart"/>
-      <w:r>
-        <w:rPr>
-          <w:rFonts w:asciiTheme="minorHAnsi" w:hAnsiTheme="minorHAnsi" w:cstheme="minorHAnsi"/>
-          <w:lang w:val="en-US"/>
-        </w:rPr>
-        <w:t>negozio</w:t>
-      </w:r>
-      <w:proofErr w:type="spellEnd"/>
+      <w:r>
+        <w:rPr>
+          <w:rFonts w:asciiTheme="minorHAnsi" w:hAnsiTheme="minorHAnsi" w:cstheme="minorHAnsi"/>
+          <w:lang w:val="en-US"/>
+        </w:rPr>
+        <w:t>Interazione con il negozio</w:t>
+      </w:r>
     </w:p>
     <w:p>
       <w:pPr>
@@ -21037,7 +19984,7 @@
                     </pic:cNvPicPr>
                   </pic:nvPicPr>
                   <pic:blipFill>
-                    <a:blip r:embed="rId46">
+                    <a:blip r:embed="rId48">
                       <a:extLst>
                         <a:ext uri="{28A0092B-C50C-407E-A947-70E740481C1C}">
                           <a14:useLocalDpi xmlns:a14="http://schemas.microsoft.com/office/drawing/2010/main" val="0"/>
@@ -21092,47 +20039,13 @@
           <w:lang w:val="en-US"/>
         </w:rPr>
       </w:pPr>
-      <w:proofErr w:type="spellStart"/>
-      <w:r>
-        <w:rPr>
-          <w:rFonts w:asciiTheme="minorHAnsi" w:hAnsiTheme="minorHAnsi" w:cstheme="minorHAnsi"/>
-          <w:lang w:val="en-US"/>
-        </w:rPr>
-        <w:t>Visualizzazione</w:t>
-      </w:r>
-      <w:proofErr w:type="spellEnd"/>
-      <w:r>
-        <w:rPr>
-          <w:rFonts w:asciiTheme="minorHAnsi" w:hAnsiTheme="minorHAnsi" w:cstheme="minorHAnsi"/>
-          <w:lang w:val="en-US"/>
-        </w:rPr>
-        <w:t xml:space="preserve"> </w:t>
-      </w:r>
-      <w:proofErr w:type="spellStart"/>
-      <w:r>
-        <w:rPr>
-          <w:rFonts w:asciiTheme="minorHAnsi" w:hAnsiTheme="minorHAnsi" w:cstheme="minorHAnsi"/>
-          <w:lang w:val="en-US"/>
-        </w:rPr>
-        <w:t>ingredienti</w:t>
-      </w:r>
-      <w:proofErr w:type="spellEnd"/>
-      <w:r>
-        <w:rPr>
-          <w:rFonts w:asciiTheme="minorHAnsi" w:hAnsiTheme="minorHAnsi" w:cstheme="minorHAnsi"/>
-          <w:lang w:val="en-US"/>
-        </w:rPr>
-        <w:t xml:space="preserve"> </w:t>
-      </w:r>
-      <w:proofErr w:type="spellStart"/>
-      <w:r>
-        <w:rPr>
-          <w:rFonts w:asciiTheme="minorHAnsi" w:hAnsiTheme="minorHAnsi" w:cstheme="minorHAnsi"/>
-          <w:lang w:val="en-US"/>
-        </w:rPr>
-        <w:t>piatto</w:t>
-      </w:r>
-      <w:proofErr w:type="spellEnd"/>
+      <w:r>
+        <w:rPr>
+          <w:rFonts w:asciiTheme="minorHAnsi" w:hAnsiTheme="minorHAnsi" w:cstheme="minorHAnsi"/>
+          <w:lang w:val="en-US"/>
+        </w:rPr>
+        <w:t>Visualizzazione ingredienti piatto</w:t>
+      </w:r>
     </w:p>
     <w:p>
       <w:pPr>
@@ -21165,7 +20078,7 @@
                     </pic:cNvPicPr>
                   </pic:nvPicPr>
                   <pic:blipFill>
-                    <a:blip r:embed="rId47">
+                    <a:blip r:embed="rId49">
                       <a:extLst>
                         <a:ext uri="{28A0092B-C50C-407E-A947-70E740481C1C}">
                           <a14:useLocalDpi xmlns:a14="http://schemas.microsoft.com/office/drawing/2010/main" val="0"/>
@@ -21210,95 +20123,13 @@
           <w:lang w:val="en-US"/>
         </w:rPr>
       </w:pPr>
-      <w:proofErr w:type="spellStart"/>
-      <w:r>
-        <w:rPr>
-          <w:rFonts w:asciiTheme="minorHAnsi" w:hAnsiTheme="minorHAnsi" w:cstheme="minorHAnsi"/>
-          <w:lang w:val="en-US"/>
-        </w:rPr>
-        <w:t>Visualizzazione</w:t>
-      </w:r>
-      <w:proofErr w:type="spellEnd"/>
-      <w:r>
-        <w:rPr>
-          <w:rFonts w:asciiTheme="minorHAnsi" w:hAnsiTheme="minorHAnsi" w:cstheme="minorHAnsi"/>
-          <w:lang w:val="en-US"/>
-        </w:rPr>
-        <w:t xml:space="preserve"> </w:t>
-      </w:r>
-      <w:proofErr w:type="spellStart"/>
-      <w:r>
-        <w:rPr>
-          <w:rFonts w:asciiTheme="minorHAnsi" w:hAnsiTheme="minorHAnsi" w:cstheme="minorHAnsi"/>
-          <w:lang w:val="en-US"/>
-        </w:rPr>
-        <w:t>patologie</w:t>
-      </w:r>
-      <w:proofErr w:type="spellEnd"/>
-      <w:r>
-        <w:rPr>
-          <w:rFonts w:asciiTheme="minorHAnsi" w:hAnsiTheme="minorHAnsi" w:cstheme="minorHAnsi"/>
-          <w:lang w:val="en-US"/>
-        </w:rPr>
-        <w:t xml:space="preserve"> </w:t>
-      </w:r>
-      <w:proofErr w:type="spellStart"/>
-      <w:r>
-        <w:rPr>
-          <w:rFonts w:asciiTheme="minorHAnsi" w:hAnsiTheme="minorHAnsi" w:cstheme="minorHAnsi"/>
-          <w:lang w:val="en-US"/>
-        </w:rPr>
-        <w:t>compatibili</w:t>
-      </w:r>
-      <w:proofErr w:type="spellEnd"/>
-      <w:r>
-        <w:rPr>
-          <w:rFonts w:asciiTheme="minorHAnsi" w:hAnsiTheme="minorHAnsi" w:cstheme="minorHAnsi"/>
-          <w:lang w:val="en-US"/>
-        </w:rPr>
-        <w:t xml:space="preserve"> e </w:t>
-      </w:r>
-      <w:proofErr w:type="spellStart"/>
-      <w:r>
-        <w:rPr>
-          <w:rFonts w:asciiTheme="minorHAnsi" w:hAnsiTheme="minorHAnsi" w:cstheme="minorHAnsi"/>
-          <w:lang w:val="en-US"/>
-        </w:rPr>
-        <w:t>piatti</w:t>
-      </w:r>
-      <w:proofErr w:type="spellEnd"/>
-      <w:r>
-        <w:rPr>
-          <w:rFonts w:asciiTheme="minorHAnsi" w:hAnsiTheme="minorHAnsi" w:cstheme="minorHAnsi"/>
-          <w:lang w:val="en-US"/>
-        </w:rPr>
-        <w:t xml:space="preserve"> </w:t>
-      </w:r>
-      <w:proofErr w:type="spellStart"/>
-      <w:r>
-        <w:rPr>
-          <w:rFonts w:asciiTheme="minorHAnsi" w:hAnsiTheme="minorHAnsi" w:cstheme="minorHAnsi"/>
-          <w:lang w:val="en-US"/>
-        </w:rPr>
-        <w:t>realizzabili</w:t>
-      </w:r>
-      <w:proofErr w:type="spellEnd"/>
-      <w:r>
-        <w:rPr>
-          <w:rFonts w:asciiTheme="minorHAnsi" w:hAnsiTheme="minorHAnsi" w:cstheme="minorHAnsi"/>
-          <w:lang w:val="en-US"/>
-        </w:rPr>
-        <w:t xml:space="preserve"> con </w:t>
-      </w:r>
-      <w:proofErr w:type="spellStart"/>
-      <w:r>
-        <w:rPr>
-          <w:rFonts w:asciiTheme="minorHAnsi" w:hAnsiTheme="minorHAnsi" w:cstheme="minorHAnsi"/>
-          <w:lang w:val="en-US"/>
-        </w:rPr>
-        <w:t>l’ingrediente</w:t>
-      </w:r>
-      <w:proofErr w:type="spellEnd"/>
+      <w:r>
+        <w:rPr>
+          <w:rFonts w:asciiTheme="minorHAnsi" w:hAnsiTheme="minorHAnsi" w:cstheme="minorHAnsi"/>
+          <w:lang w:val="en-US"/>
+        </w:rPr>
+        <w:t>Visualizzazione patologie compatibili e piatti realizzabili con l’ingrediente</w:t>
+      </w:r>
     </w:p>
     <w:p>
       <w:r>
@@ -21324,7 +20155,7 @@
                     </pic:cNvPicPr>
                   </pic:nvPicPr>
                   <pic:blipFill>
-                    <a:blip r:embed="rId48" cstate="print">
+                    <a:blip r:embed="rId50" cstate="print">
                       <a:extLst>
                         <a:ext uri="{28A0092B-C50C-407E-A947-70E740481C1C}">
                           <a14:useLocalDpi xmlns:a14="http://schemas.microsoft.com/office/drawing/2010/main" val="0"/>
@@ -21875,21 +20706,7 @@
         <w:rPr>
           <w:rFonts w:asciiTheme="minorHAnsi" w:hAnsiTheme="minorHAnsi"/>
         </w:rPr>
-        <w:t xml:space="preserve">processore: AMD </w:t>
-      </w:r>
-      <w:proofErr w:type="spellStart"/>
-      <w:r>
-        <w:rPr>
-          <w:rFonts w:asciiTheme="minorHAnsi" w:hAnsiTheme="minorHAnsi"/>
-        </w:rPr>
-        <w:t>Ryzen</w:t>
-      </w:r>
-      <w:proofErr w:type="spellEnd"/>
-      <w:r>
-        <w:rPr>
-          <w:rFonts w:asciiTheme="minorHAnsi" w:hAnsiTheme="minorHAnsi"/>
-        </w:rPr>
-        <w:t xml:space="preserve"> 5 5600X</w:t>
+        <w:t>processore: AMD Ryzen 5 5600X</w:t>
       </w:r>
     </w:p>
     <w:p>
@@ -22038,21 +20855,7 @@
         <w:rPr>
           <w:rFonts w:asciiTheme="minorHAnsi" w:hAnsiTheme="minorHAnsi"/>
         </w:rPr>
-        <w:t xml:space="preserve">GPU: </w:t>
-      </w:r>
-      <w:proofErr w:type="spellStart"/>
-      <w:r>
-        <w:rPr>
-          <w:rFonts w:asciiTheme="minorHAnsi" w:hAnsiTheme="minorHAnsi"/>
-        </w:rPr>
-        <w:t>GeForce</w:t>
-      </w:r>
-      <w:proofErr w:type="spellEnd"/>
-      <w:r>
-        <w:rPr>
-          <w:rFonts w:asciiTheme="minorHAnsi" w:hAnsiTheme="minorHAnsi"/>
-        </w:rPr>
-        <w:t xml:space="preserve"> 130 MX</w:t>
+        <w:t>GPU: GeForce 130 MX</w:t>
       </w:r>
     </w:p>
     <w:p>
@@ -22117,21 +20920,7 @@
         <w:rPr>
           <w:rFonts w:asciiTheme="minorHAnsi" w:hAnsiTheme="minorHAnsi"/>
         </w:rPr>
-        <w:t xml:space="preserve">processore: AMD </w:t>
-      </w:r>
-      <w:proofErr w:type="spellStart"/>
-      <w:r>
-        <w:rPr>
-          <w:rFonts w:asciiTheme="minorHAnsi" w:hAnsiTheme="minorHAnsi"/>
-        </w:rPr>
-        <w:t>Ryzen</w:t>
-      </w:r>
-      <w:proofErr w:type="spellEnd"/>
-      <w:r>
-        <w:rPr>
-          <w:rFonts w:asciiTheme="minorHAnsi" w:hAnsiTheme="minorHAnsi"/>
-        </w:rPr>
-        <w:t xml:space="preserve"> 7 5800H</w:t>
+        <w:t>processore: AMD Ryzen 7 5800H</w:t>
       </w:r>
     </w:p>
     <w:p>
@@ -22265,33 +21054,19 @@
           <w:rFonts w:asciiTheme="minorHAnsi" w:hAnsiTheme="minorHAnsi"/>
         </w:rPr>
         <w:lastRenderedPageBreak/>
-        <w:t xml:space="preserve">l’obbiettivo finale del </w:t>
-      </w:r>
-      <w:proofErr w:type="spellStart"/>
+        <w:t>l’obbiettivo finale del Seri</w:t>
+      </w:r>
       <w:r>
         <w:rPr>
           <w:rFonts w:asciiTheme="minorHAnsi" w:hAnsiTheme="minorHAnsi"/>
         </w:rPr>
-        <w:t>Seri</w:t>
+        <w:t>o</w:t>
       </w:r>
       <w:r>
         <w:rPr>
           <w:rFonts w:asciiTheme="minorHAnsi" w:hAnsiTheme="minorHAnsi"/>
         </w:rPr>
-        <w:t>o</w:t>
-      </w:r>
-      <w:r>
-        <w:rPr>
-          <w:rFonts w:asciiTheme="minorHAnsi" w:hAnsiTheme="minorHAnsi"/>
-        </w:rPr>
-        <w:t>us</w:t>
-      </w:r>
-      <w:proofErr w:type="spellEnd"/>
-      <w:r>
-        <w:rPr>
-          <w:rFonts w:asciiTheme="minorHAnsi" w:hAnsiTheme="minorHAnsi"/>
-        </w:rPr>
-        <w:t xml:space="preserve"> game è stato raggiunto (Divertire ed insegnare) e sia coloro che non sono i fruitori finali del prodotto ma hanno dimestichezza con il mondo dei videogiochi e poter ricevere un </w:t>
+        <w:t xml:space="preserve">us game è stato raggiunto (Divertire ed insegnare) e sia coloro che non sono i fruitori finali del prodotto ma hanno dimestichezza con il mondo dei videogiochi e poter ricevere un </w:t>
       </w:r>
       <w:r>
         <w:rPr>
@@ -22413,21 +21188,7 @@
         <w:rPr>
           <w:color w:val="538135" w:themeColor="accent6" w:themeShade="BF"/>
         </w:rPr>
-        <w:t xml:space="preserve">Questionario SUS (System </w:t>
-      </w:r>
-      <w:proofErr w:type="spellStart"/>
-      <w:r>
-        <w:rPr>
-          <w:color w:val="538135" w:themeColor="accent6" w:themeShade="BF"/>
-        </w:rPr>
-        <w:t>Usability</w:t>
-      </w:r>
-      <w:proofErr w:type="spellEnd"/>
-      <w:r>
-        <w:rPr>
-          <w:color w:val="538135" w:themeColor="accent6" w:themeShade="BF"/>
-        </w:rPr>
-        <w:t xml:space="preserve"> Scale)</w:t>
+        <w:t>Questionario SUS (System Usability Scale)</w:t>
       </w:r>
       <w:bookmarkEnd w:id="131"/>
       <w:bookmarkEnd w:id="132"/>
@@ -22450,21 +21211,7 @@
         <w:rPr>
           <w:rFonts w:asciiTheme="majorHAnsi" w:hAnsiTheme="majorHAnsi"/>
         </w:rPr>
-        <w:t xml:space="preserve">Di seguito si riporta una scheda di esempio per la compilazione del questionario SUS (System </w:t>
-      </w:r>
-      <w:proofErr w:type="spellStart"/>
-      <w:r>
-        <w:rPr>
-          <w:rFonts w:asciiTheme="majorHAnsi" w:hAnsiTheme="majorHAnsi"/>
-        </w:rPr>
-        <w:t>Usability</w:t>
-      </w:r>
-      <w:proofErr w:type="spellEnd"/>
-      <w:r>
-        <w:rPr>
-          <w:rFonts w:asciiTheme="majorHAnsi" w:hAnsiTheme="majorHAnsi"/>
-        </w:rPr>
-        <w:t xml:space="preserve"> Scale.</w:t>
+        <w:t>Di seguito si riporta una scheda di esempio per la compilazione del questionario SUS (System Usability Scale.</w:t>
       </w:r>
     </w:p>
     <w:p>
@@ -27438,15 +26185,7 @@
       <w:fldChar w:fldCharType="end"/>
     </w:r>
     <w:r>
-      <w:t xml:space="preserve"> </w:t>
-    </w:r>
-    <w:proofErr w:type="spellStart"/>
-    <w:r>
-      <w:t>Healthy</w:t>
-    </w:r>
-    <w:proofErr w:type="spellEnd"/>
-    <w:r>
-      <w:t xml:space="preserve"> Catering</w:t>
+      <w:t xml:space="preserve"> Healthy Catering</w:t>
     </w:r>
     <w:r>
       <w:t xml:space="preserve"> – PPM documentazione </w:t>
@@ -27542,14 +26281,12 @@
                               <w:rFonts w:ascii="Garamond" w:hAnsi="Garamond"/>
                             </w:rPr>
                           </w:pPr>
-                          <w:proofErr w:type="spellStart"/>
                           <w:r>
                             <w:rPr>
                               <w:rFonts w:ascii="Garamond" w:hAnsi="Garamond"/>
                             </w:rPr>
                             <w:t>CdS</w:t>
                           </w:r>
-                          <w:proofErr w:type="spellEnd"/>
                           <w:r>
                             <w:rPr>
                               <w:rFonts w:ascii="Garamond" w:hAnsi="Garamond"/>
@@ -27631,14 +26368,12 @@
                         <w:rFonts w:ascii="Garamond" w:hAnsi="Garamond"/>
                       </w:rPr>
                     </w:pPr>
-                    <w:proofErr w:type="spellStart"/>
                     <w:r>
                       <w:rPr>
                         <w:rFonts w:ascii="Garamond" w:hAnsi="Garamond"/>
                       </w:rPr>
                       <w:t>CdS</w:t>
                     </w:r>
-                    <w:proofErr w:type="spellEnd"/>
                     <w:r>
                       <w:rPr>
                         <w:rFonts w:ascii="Garamond" w:hAnsi="Garamond"/>

</xml_diff>

<commit_message>
aggiunto flowchart interazione con negozio
</commit_message>
<xml_diff>
--- a/doc/pianificazione/Healthy Catering Documentazione (Gruppo 7).docx
+++ b/doc/pianificazione/Healthy Catering Documentazione (Gruppo 7).docx
@@ -16946,14 +16946,7 @@
           <w:rFonts w:asciiTheme="minorHAnsi" w:hAnsiTheme="minorHAnsi" w:cstheme="minorHAnsi"/>
           <w:lang w:val="en-US"/>
         </w:rPr>
-        <w:t xml:space="preserve">Flowchart </w:t>
-      </w:r>
-      <w:r>
-        <w:rPr>
-          <w:rFonts w:asciiTheme="minorHAnsi" w:hAnsiTheme="minorHAnsi" w:cstheme="minorHAnsi"/>
-          <w:lang w:val="en-US"/>
-        </w:rPr>
-        <w:t>interazione con cliente</w:t>
+        <w:t>Flowchart interazione con cliente</w:t>
       </w:r>
     </w:p>
     <w:p>
@@ -16973,10 +16966,10 @@
         </w:rPr>
         <w:lastRenderedPageBreak/>
         <w:drawing>
-          <wp:inline distT="0" distB="0" distL="0" distR="0" wp14:anchorId="3B23D86D" wp14:editId="0121A91B">
-            <wp:extent cx="6117590" cy="3994785"/>
-            <wp:effectExtent l="0" t="0" r="0" b="5715"/>
-            <wp:docPr id="40" name="Immagine 40"/>
+          <wp:inline distT="0" distB="0" distL="0" distR="0" wp14:anchorId="0191BF45" wp14:editId="695EF63B">
+            <wp:extent cx="6115050" cy="5238750"/>
+            <wp:effectExtent l="0" t="0" r="0" b="0"/>
+            <wp:docPr id="43" name="Immagine 43"/>
             <wp:cNvGraphicFramePr>
               <a:graphicFrameLocks xmlns:a="http://schemas.openxmlformats.org/drawingml/2006/main" noChangeAspect="1"/>
             </wp:cNvGraphicFramePr>
@@ -16984,13 +16977,13 @@
               <a:graphicData uri="http://schemas.openxmlformats.org/drawingml/2006/picture">
                 <pic:pic xmlns:pic="http://schemas.openxmlformats.org/drawingml/2006/picture">
                   <pic:nvPicPr>
-                    <pic:cNvPr id="0" name="Picture 1"/>
+                    <pic:cNvPr id="0" name="Picture 2"/>
                     <pic:cNvPicPr>
                       <a:picLocks noChangeAspect="1" noChangeArrowheads="1"/>
                     </pic:cNvPicPr>
                   </pic:nvPicPr>
                   <pic:blipFill>
-                    <a:blip r:embed="rId36" cstate="print">
+                    <a:blip r:embed="rId36">
                       <a:extLst>
                         <a:ext uri="{28A0092B-C50C-407E-A947-70E740481C1C}">
                           <a14:useLocalDpi xmlns:a14="http://schemas.microsoft.com/office/drawing/2010/main" val="0"/>
@@ -17005,7 +16998,7 @@
                   <pic:spPr bwMode="auto">
                     <a:xfrm>
                       <a:off x="0" y="0"/>
-                      <a:ext cx="6117590" cy="3994785"/>
+                      <a:ext cx="6115050" cy="5238750"/>
                     </a:xfrm>
                     <a:prstGeom prst="rect">
                       <a:avLst/>
@@ -17024,12 +17017,87 @@
     </w:p>
     <w:p>
       <w:pPr>
-        <w:jc w:val="center"/>
-        <w:rPr>
-          <w:rFonts w:asciiTheme="minorHAnsi" w:hAnsiTheme="minorHAnsi" w:cstheme="minorHAnsi"/>
-          <w:lang w:val="en-US"/>
-        </w:rPr>
-      </w:pPr>
+        <w:pStyle w:val="Paragrafoelenco"/>
+        <w:numPr>
+          <w:ilvl w:val="0"/>
+          <w:numId w:val="18"/>
+        </w:numPr>
+        <w:rPr>
+          <w:rFonts w:asciiTheme="minorHAnsi" w:hAnsiTheme="minorHAnsi" w:cstheme="minorHAnsi"/>
+          <w:lang w:val="en-US"/>
+        </w:rPr>
+      </w:pPr>
+      <w:r>
+        <w:rPr>
+          <w:rFonts w:asciiTheme="minorHAnsi" w:hAnsiTheme="minorHAnsi" w:cstheme="minorHAnsi"/>
+          <w:lang w:val="en-US"/>
+        </w:rPr>
+        <w:t>Flowchart interazione con negozio</w:t>
+      </w:r>
+    </w:p>
+    <w:p>
+      <w:pPr>
+        <w:rPr>
+          <w:rFonts w:asciiTheme="minorHAnsi" w:hAnsiTheme="minorHAnsi" w:cstheme="minorHAnsi"/>
+          <w:lang w:val="en-US"/>
+        </w:rPr>
+      </w:pPr>
+      <w:r>
+        <w:rPr>
+          <w:rFonts w:asciiTheme="minorHAnsi" w:hAnsiTheme="minorHAnsi" w:cstheme="minorHAnsi"/>
+          <w:noProof/>
+          <w:lang w:val="en-US"/>
+        </w:rPr>
+        <w:lastRenderedPageBreak/>
+        <w:drawing>
+          <wp:inline distT="0" distB="0" distL="0" distR="0" wp14:anchorId="661F1A93" wp14:editId="7FE3E165">
+            <wp:extent cx="6115050" cy="5238750"/>
+            <wp:effectExtent l="0" t="0" r="0" b="0"/>
+            <wp:docPr id="41" name="Immagine 41"/>
+            <wp:cNvGraphicFramePr>
+              <a:graphicFrameLocks xmlns:a="http://schemas.openxmlformats.org/drawingml/2006/main" noChangeAspect="1"/>
+            </wp:cNvGraphicFramePr>
+            <a:graphic xmlns:a="http://schemas.openxmlformats.org/drawingml/2006/main">
+              <a:graphicData uri="http://schemas.openxmlformats.org/drawingml/2006/picture">
+                <pic:pic xmlns:pic="http://schemas.openxmlformats.org/drawingml/2006/picture">
+                  <pic:nvPicPr>
+                    <pic:cNvPr id="0" name="Picture 1"/>
+                    <pic:cNvPicPr>
+                      <a:picLocks noChangeAspect="1" noChangeArrowheads="1"/>
+                    </pic:cNvPicPr>
+                  </pic:nvPicPr>
+                  <pic:blipFill>
+                    <a:blip r:embed="rId36">
+                      <a:extLst>
+                        <a:ext uri="{28A0092B-C50C-407E-A947-70E740481C1C}">
+                          <a14:useLocalDpi xmlns:a14="http://schemas.microsoft.com/office/drawing/2010/main" val="0"/>
+                        </a:ext>
+                      </a:extLst>
+                    </a:blip>
+                    <a:srcRect/>
+                    <a:stretch>
+                      <a:fillRect/>
+                    </a:stretch>
+                  </pic:blipFill>
+                  <pic:spPr bwMode="auto">
+                    <a:xfrm>
+                      <a:off x="0" y="0"/>
+                      <a:ext cx="6115050" cy="5238750"/>
+                    </a:xfrm>
+                    <a:prstGeom prst="rect">
+                      <a:avLst/>
+                    </a:prstGeom>
+                    <a:noFill/>
+                    <a:ln>
+                      <a:noFill/>
+                    </a:ln>
+                  </pic:spPr>
+                </pic:pic>
+              </a:graphicData>
+            </a:graphic>
+          </wp:inline>
+        </w:drawing>
+      </w:r>
     </w:p>
     <w:p>
       <w:pPr>
@@ -27229,7 +27297,7 @@
   <w:abstractNum w:abstractNumId="7" w15:restartNumberingAfterBreak="0">
     <w:nsid w:val="22C108C6"/>
     <w:multiLevelType w:val="hybridMultilevel"/>
-    <w:tmpl w:val="B14C33C6"/>
+    <w:tmpl w:val="3FBECB8E"/>
     <w:lvl w:ilvl="0" w:tplc="04100001">
       <w:start w:val="1"/>
       <w:numFmt w:val="bullet"/>

</xml_diff>

<commit_message>
Aggiunta immagine di copertina
</commit_message>
<xml_diff>
--- a/doc/pianificazione/Healthy Catering Documentazione (Gruppo 7).docx
+++ b/doc/pianificazione/Healthy Catering Documentazione (Gruppo 7).docx
@@ -10,6 +10,68 @@
           <w:bCs/>
         </w:rPr>
       </w:pPr>
+      <w:r>
+        <w:rPr>
+          <w:b w:val="0"/>
+          <w:bCs/>
+          <w:noProof/>
+        </w:rPr>
+        <w:drawing>
+          <wp:anchor distT="0" distB="0" distL="114300" distR="114300" simplePos="0" relativeHeight="251660288" behindDoc="1" locked="0" layoutInCell="1" allowOverlap="1" wp14:anchorId="69FB9051" wp14:editId="10CDB529">
+            <wp:simplePos x="0" y="0"/>
+            <wp:positionH relativeFrom="column">
+              <wp:posOffset>-438327</wp:posOffset>
+            </wp:positionH>
+            <wp:positionV relativeFrom="paragraph">
+              <wp:posOffset>-226134</wp:posOffset>
+            </wp:positionV>
+            <wp:extent cx="6878752" cy="8835656"/>
+            <wp:effectExtent l="0" t="0" r="0" b="3810"/>
+            <wp:wrapNone/>
+            <wp:docPr id="44" name="Immagine 44"/>
+            <wp:cNvGraphicFramePr>
+              <a:graphicFrameLocks xmlns:a="http://schemas.openxmlformats.org/drawingml/2006/main" noChangeAspect="1"/>
+            </wp:cNvGraphicFramePr>
+            <a:graphic xmlns:a="http://schemas.openxmlformats.org/drawingml/2006/main">
+              <a:graphicData uri="http://schemas.openxmlformats.org/drawingml/2006/picture">
+                <pic:pic xmlns:pic="http://schemas.openxmlformats.org/drawingml/2006/picture">
+                  <pic:nvPicPr>
+                    <pic:cNvPr id="44" name="Immagine 44"/>
+                    <pic:cNvPicPr/>
+                  </pic:nvPicPr>
+                  <pic:blipFill>
+                    <a:blip r:embed="rId8" cstate="print">
+                      <a:extLst>
+                        <a:ext uri="{28A0092B-C50C-407E-A947-70E740481C1C}">
+                          <a14:useLocalDpi xmlns:a14="http://schemas.microsoft.com/office/drawing/2010/main" val="0"/>
+                        </a:ext>
+                      </a:extLst>
+                    </a:blip>
+                    <a:stretch>
+                      <a:fillRect/>
+                    </a:stretch>
+                  </pic:blipFill>
+                  <pic:spPr>
+                    <a:xfrm>
+                      <a:off x="0" y="0"/>
+                      <a:ext cx="6930279" cy="8901842"/>
+                    </a:xfrm>
+                    <a:prstGeom prst="rect">
+                      <a:avLst/>
+                    </a:prstGeom>
+                  </pic:spPr>
+                </pic:pic>
+              </a:graphicData>
+            </a:graphic>
+            <wp14:sizeRelH relativeFrom="page">
+              <wp14:pctWidth>0</wp14:pctWidth>
+            </wp14:sizeRelH>
+            <wp14:sizeRelV relativeFrom="page">
+              <wp14:pctHeight>0</wp14:pctHeight>
+            </wp14:sizeRelV>
+          </wp:anchor>
+        </w:drawing>
+      </w:r>
     </w:p>
     <w:p>
       <w:pPr>
@@ -6300,9 +6362,12 @@
     <w:p>
       <w:pPr>
         <w:sectPr>
-          <w:headerReference w:type="default" r:id="rId8"/>
-          <w:footerReference w:type="even" r:id="rId9"/>
-          <w:footerReference w:type="default" r:id="rId10"/>
+          <w:headerReference w:type="even" r:id="rId9"/>
+          <w:headerReference w:type="default" r:id="rId10"/>
+          <w:footerReference w:type="even" r:id="rId11"/>
+          <w:footerReference w:type="default" r:id="rId12"/>
+          <w:headerReference w:type="first" r:id="rId13"/>
+          <w:footerReference w:type="first" r:id="rId14"/>
           <w:pgSz w:w="11900" w:h="16840"/>
           <w:pgMar w:top="2131" w:right="1134" w:bottom="1134" w:left="1134" w:header="708" w:footer="708" w:gutter="0"/>
           <w:cols w:space="708"/>
@@ -6335,7 +6400,7 @@
                     <pic:cNvPicPr/>
                   </pic:nvPicPr>
                   <pic:blipFill>
-                    <a:blip r:embed="rId11" cstate="print">
+                    <a:blip r:embed="rId15" cstate="print">
                       <a:extLst>
                         <a:ext uri="{28A0092B-C50C-407E-A947-70E740481C1C}">
                           <a14:useLocalDpi xmlns:a14="http://schemas.microsoft.com/office/drawing/2010/main" val="0"/>
@@ -6396,7 +6461,7 @@
                     <pic:cNvPicPr/>
                   </pic:nvPicPr>
                   <pic:blipFill>
-                    <a:blip r:embed="rId12" cstate="print">
+                    <a:blip r:embed="rId16" cstate="print">
                       <a:extLst>
                         <a:ext uri="{28A0092B-C50C-407E-A947-70E740481C1C}">
                           <a14:useLocalDpi xmlns:a14="http://schemas.microsoft.com/office/drawing/2010/main" val="0"/>
@@ -10667,7 +10732,7 @@
         </w:rPr>
         <w:t>“</w:t>
       </w:r>
-      <w:hyperlink r:id="rId13" w:history="1">
+      <w:hyperlink r:id="rId17" w:history="1">
         <w:r>
           <w:rPr>
             <w:rStyle w:val="Collegamentoipertestuale"/>
@@ -12232,7 +12297,7 @@
                     <pic:cNvPicPr/>
                   </pic:nvPicPr>
                   <pic:blipFill>
-                    <a:blip r:embed="rId14">
+                    <a:blip r:embed="rId18">
                       <a:extLst>
                         <a:ext uri="{28A0092B-C50C-407E-A947-70E740481C1C}">
                           <a14:useLocalDpi xmlns:a14="http://schemas.microsoft.com/office/drawing/2010/main" val="0"/>
@@ -14492,7 +14557,7 @@
                     <pic:cNvPicPr/>
                   </pic:nvPicPr>
                   <pic:blipFill>
-                    <a:blip r:embed="rId15">
+                    <a:blip r:embed="rId19">
                       <a:extLst>
                         <a:ext uri="{28A0092B-C50C-407E-A947-70E740481C1C}">
                           <a14:useLocalDpi xmlns:a14="http://schemas.microsoft.com/office/drawing/2010/main" val="0"/>
@@ -14621,7 +14686,7 @@
                     <pic:cNvPicPr/>
                   </pic:nvPicPr>
                   <pic:blipFill>
-                    <a:blip r:embed="rId16">
+                    <a:blip r:embed="rId20">
                       <a:extLst>
                         <a:ext uri="{28A0092B-C50C-407E-A947-70E740481C1C}">
                           <a14:useLocalDpi xmlns:a14="http://schemas.microsoft.com/office/drawing/2010/main" val="0"/>
@@ -14851,7 +14916,7 @@
                     </pic:cNvPicPr>
                   </pic:nvPicPr>
                   <pic:blipFill>
-                    <a:blip r:embed="rId17">
+                    <a:blip r:embed="rId21">
                       <a:extLst>
                         <a:ext uri="{28A0092B-C50C-407E-A947-70E740481C1C}">
                           <a14:useLocalDpi xmlns:a14="http://schemas.microsoft.com/office/drawing/2010/main" val="0"/>
@@ -15001,7 +15066,7 @@
                     <pic:cNvPicPr/>
                   </pic:nvPicPr>
                   <pic:blipFill>
-                    <a:blip r:embed="rId18">
+                    <a:blip r:embed="rId22">
                       <a:extLst>
                         <a:ext uri="{28A0092B-C50C-407E-A947-70E740481C1C}">
                           <a14:useLocalDpi xmlns:a14="http://schemas.microsoft.com/office/drawing/2010/main" val="0"/>
@@ -15208,7 +15273,7 @@
                     <pic:cNvPicPr/>
                   </pic:nvPicPr>
                   <pic:blipFill>
-                    <a:blip r:embed="rId19">
+                    <a:blip r:embed="rId23">
                       <a:extLst>
                         <a:ext uri="{28A0092B-C50C-407E-A947-70E740481C1C}">
                           <a14:useLocalDpi xmlns:a14="http://schemas.microsoft.com/office/drawing/2010/main" val="0"/>
@@ -15360,7 +15425,7 @@
                     <pic:cNvPicPr/>
                   </pic:nvPicPr>
                   <pic:blipFill>
-                    <a:blip r:embed="rId20">
+                    <a:blip r:embed="rId24">
                       <a:extLst>
                         <a:ext uri="{28A0092B-C50C-407E-A947-70E740481C1C}">
                           <a14:useLocalDpi xmlns:a14="http://schemas.microsoft.com/office/drawing/2010/main" val="0"/>
@@ -15466,7 +15531,7 @@
                     <pic:cNvPicPr/>
                   </pic:nvPicPr>
                   <pic:blipFill>
-                    <a:blip r:embed="rId21">
+                    <a:blip r:embed="rId25">
                       <a:extLst>
                         <a:ext uri="{28A0092B-C50C-407E-A947-70E740481C1C}">
                           <a14:useLocalDpi xmlns:a14="http://schemas.microsoft.com/office/drawing/2010/main" val="0"/>
@@ -15566,7 +15631,7 @@
                     <pic:cNvPicPr/>
                   </pic:nvPicPr>
                   <pic:blipFill>
-                    <a:blip r:embed="rId22">
+                    <a:blip r:embed="rId26">
                       <a:extLst>
                         <a:ext uri="{28A0092B-C50C-407E-A947-70E740481C1C}">
                           <a14:useLocalDpi xmlns:a14="http://schemas.microsoft.com/office/drawing/2010/main" val="0"/>
@@ -15709,7 +15774,7 @@
                     <pic:cNvPicPr/>
                   </pic:nvPicPr>
                   <pic:blipFill>
-                    <a:blip r:embed="rId23">
+                    <a:blip r:embed="rId27">
                       <a:extLst>
                         <a:ext uri="{28A0092B-C50C-407E-A947-70E740481C1C}">
                           <a14:useLocalDpi xmlns:a14="http://schemas.microsoft.com/office/drawing/2010/main" val="0"/>
@@ -15817,7 +15882,7 @@
                     </pic:cNvPicPr>
                   </pic:nvPicPr>
                   <pic:blipFill>
-                    <a:blip r:embed="rId24" cstate="print">
+                    <a:blip r:embed="rId28" cstate="print">
                       <a:extLst>
                         <a:ext uri="{28A0092B-C50C-407E-A947-70E740481C1C}">
                           <a14:useLocalDpi xmlns:a14="http://schemas.microsoft.com/office/drawing/2010/main" val="0"/>
@@ -15948,7 +16013,7 @@
                     </pic:cNvPicPr>
                   </pic:nvPicPr>
                   <pic:blipFill>
-                    <a:blip r:embed="rId25">
+                    <a:blip r:embed="rId29">
                       <a:extLst>
                         <a:ext uri="{28A0092B-C50C-407E-A947-70E740481C1C}">
                           <a14:useLocalDpi xmlns:a14="http://schemas.microsoft.com/office/drawing/2010/main" val="0"/>
@@ -16075,7 +16140,7 @@
                     <pic:cNvPicPr/>
                   </pic:nvPicPr>
                   <pic:blipFill>
-                    <a:blip r:embed="rId26">
+                    <a:blip r:embed="rId30">
                       <a:extLst>
                         <a:ext uri="{28A0092B-C50C-407E-A947-70E740481C1C}">
                           <a14:useLocalDpi xmlns:a14="http://schemas.microsoft.com/office/drawing/2010/main" val="0"/>
@@ -16310,7 +16375,7 @@
                     <pic:cNvPicPr/>
                   </pic:nvPicPr>
                   <pic:blipFill>
-                    <a:blip r:embed="rId27">
+                    <a:blip r:embed="rId31">
                       <a:extLst>
                         <a:ext uri="{28A0092B-C50C-407E-A947-70E740481C1C}">
                           <a14:useLocalDpi xmlns:a14="http://schemas.microsoft.com/office/drawing/2010/main" val="0"/>
@@ -16601,7 +16666,7 @@
                     <pic:cNvPicPr/>
                   </pic:nvPicPr>
                   <pic:blipFill>
-                    <a:blip r:embed="rId28">
+                    <a:blip r:embed="rId32">
                       <a:extLst>
                         <a:ext uri="{28A0092B-C50C-407E-A947-70E740481C1C}">
                           <a14:useLocalDpi xmlns:a14="http://schemas.microsoft.com/office/drawing/2010/main" val="0"/>
@@ -16737,7 +16802,7 @@
                     <pic:cNvPicPr/>
                   </pic:nvPicPr>
                   <pic:blipFill>
-                    <a:blip r:embed="rId29">
+                    <a:blip r:embed="rId33">
                       <a:extLst>
                         <a:ext uri="{28A0092B-C50C-407E-A947-70E740481C1C}">
                           <a14:useLocalDpi xmlns:a14="http://schemas.microsoft.com/office/drawing/2010/main" val="0"/>
@@ -16881,7 +16946,7 @@
                     <pic:cNvPicPr/>
                   </pic:nvPicPr>
                   <pic:blipFill>
-                    <a:blip r:embed="rId30">
+                    <a:blip r:embed="rId34">
                       <a:extLst>
                         <a:ext uri="{28A0092B-C50C-407E-A947-70E740481C1C}">
                           <a14:useLocalDpi xmlns:a14="http://schemas.microsoft.com/office/drawing/2010/main" val="0"/>
@@ -16968,7 +17033,7 @@
                     <pic:cNvPicPr/>
                   </pic:nvPicPr>
                   <pic:blipFill>
-                    <a:blip r:embed="rId31">
+                    <a:blip r:embed="rId35">
                       <a:extLst>
                         <a:ext uri="{28A0092B-C50C-407E-A947-70E740481C1C}">
                           <a14:useLocalDpi xmlns:a14="http://schemas.microsoft.com/office/drawing/2010/main" val="0"/>
@@ -17260,7 +17325,7 @@
                     <pic:cNvPicPr/>
                   </pic:nvPicPr>
                   <pic:blipFill>
-                    <a:blip r:embed="rId32">
+                    <a:blip r:embed="rId36">
                       <a:extLst>
                         <a:ext uri="{28A0092B-C50C-407E-A947-70E740481C1C}">
                           <a14:useLocalDpi xmlns:a14="http://schemas.microsoft.com/office/drawing/2010/main" val="0"/>
@@ -17488,7 +17553,7 @@
                     <pic:cNvPicPr/>
                   </pic:nvPicPr>
                   <pic:blipFill>
-                    <a:blip r:embed="rId33">
+                    <a:blip r:embed="rId37">
                       <a:extLst>
                         <a:ext uri="{28A0092B-C50C-407E-A947-70E740481C1C}">
                           <a14:useLocalDpi xmlns:a14="http://schemas.microsoft.com/office/drawing/2010/main" val="0"/>
@@ -17582,7 +17647,7 @@
                     <pic:cNvPicPr/>
                   </pic:nvPicPr>
                   <pic:blipFill>
-                    <a:blip r:embed="rId34">
+                    <a:blip r:embed="rId38">
                       <a:extLst>
                         <a:ext uri="{28A0092B-C50C-407E-A947-70E740481C1C}">
                           <a14:useLocalDpi xmlns:a14="http://schemas.microsoft.com/office/drawing/2010/main" val="0"/>
@@ -17688,7 +17753,7 @@
                     </pic:cNvPicPr>
                   </pic:nvPicPr>
                   <pic:blipFill>
-                    <a:blip r:embed="rId35">
+                    <a:blip r:embed="rId39">
                       <a:extLst>
                         <a:ext uri="{28A0092B-C50C-407E-A947-70E740481C1C}">
                           <a14:useLocalDpi xmlns:a14="http://schemas.microsoft.com/office/drawing/2010/main" val="0"/>
@@ -17797,7 +17862,7 @@
                     </pic:cNvPicPr>
                   </pic:nvPicPr>
                   <pic:blipFill>
-                    <a:blip r:embed="rId35">
+                    <a:blip r:embed="rId39">
                       <a:extLst>
                         <a:ext uri="{28A0092B-C50C-407E-A947-70E740481C1C}">
                           <a14:useLocalDpi xmlns:a14="http://schemas.microsoft.com/office/drawing/2010/main" val="0"/>
@@ -17939,7 +18004,7 @@
                     </pic:cNvPicPr>
                   </pic:nvPicPr>
                   <pic:blipFill>
-                    <a:blip r:embed="rId36">
+                    <a:blip r:embed="rId40">
                       <a:extLst>
                         <a:ext uri="{28A0092B-C50C-407E-A947-70E740481C1C}">
                           <a14:useLocalDpi xmlns:a14="http://schemas.microsoft.com/office/drawing/2010/main" val="0"/>
@@ -18114,7 +18179,7 @@
                     </pic:cNvPicPr>
                   </pic:nvPicPr>
                   <pic:blipFill>
-                    <a:blip r:embed="rId37">
+                    <a:blip r:embed="rId41">
                       <a:extLst>
                         <a:ext uri="{28A0092B-C50C-407E-A947-70E740481C1C}">
                           <a14:useLocalDpi xmlns:a14="http://schemas.microsoft.com/office/drawing/2010/main" val="0"/>
@@ -18239,7 +18304,7 @@
                     </pic:cNvPicPr>
                   </pic:nvPicPr>
                   <pic:blipFill>
-                    <a:blip r:embed="rId38">
+                    <a:blip r:embed="rId42">
                       <a:extLst>
                         <a:ext uri="{28A0092B-C50C-407E-A947-70E740481C1C}">
                           <a14:useLocalDpi xmlns:a14="http://schemas.microsoft.com/office/drawing/2010/main" val="0"/>
@@ -18403,7 +18468,7 @@
                     </pic:cNvPicPr>
                   </pic:nvPicPr>
                   <pic:blipFill>
-                    <a:blip r:embed="rId39" cstate="print">
+                    <a:blip r:embed="rId43" cstate="print">
                       <a:extLst>
                         <a:ext uri="{28A0092B-C50C-407E-A947-70E740481C1C}">
                           <a14:useLocalDpi xmlns:a14="http://schemas.microsoft.com/office/drawing/2010/main" val="0"/>
@@ -18502,7 +18567,7 @@
                     </pic:cNvPicPr>
                   </pic:nvPicPr>
                   <pic:blipFill>
-                    <a:blip r:embed="rId40" cstate="print">
+                    <a:blip r:embed="rId44" cstate="print">
                       <a:extLst>
                         <a:ext uri="{28A0092B-C50C-407E-A947-70E740481C1C}">
                           <a14:useLocalDpi xmlns:a14="http://schemas.microsoft.com/office/drawing/2010/main" val="0"/>
@@ -18698,7 +18763,7 @@
                     </pic:cNvPicPr>
                   </pic:nvPicPr>
                   <pic:blipFill>
-                    <a:blip r:embed="rId41">
+                    <a:blip r:embed="rId45">
                       <a:extLst>
                         <a:ext uri="{28A0092B-C50C-407E-A947-70E740481C1C}">
                           <a14:useLocalDpi xmlns:a14="http://schemas.microsoft.com/office/drawing/2010/main" val="0"/>
@@ -18787,7 +18852,7 @@
                     </pic:cNvPicPr>
                   </pic:nvPicPr>
                   <pic:blipFill>
-                    <a:blip r:embed="rId42">
+                    <a:blip r:embed="rId46">
                       <a:extLst>
                         <a:ext uri="{28A0092B-C50C-407E-A947-70E740481C1C}">
                           <a14:useLocalDpi xmlns:a14="http://schemas.microsoft.com/office/drawing/2010/main" val="0"/>
@@ -18933,7 +18998,7 @@
                     </pic:cNvPicPr>
                   </pic:nvPicPr>
                   <pic:blipFill>
-                    <a:blip r:embed="rId43">
+                    <a:blip r:embed="rId47">
                       <a:extLst>
                         <a:ext uri="{28A0092B-C50C-407E-A947-70E740481C1C}">
                           <a14:useLocalDpi xmlns:a14="http://schemas.microsoft.com/office/drawing/2010/main" val="0"/>
@@ -19121,7 +19186,7 @@
                     </pic:cNvPicPr>
                   </pic:nvPicPr>
                   <pic:blipFill>
-                    <a:blip r:embed="rId44">
+                    <a:blip r:embed="rId48">
                       <a:extLst>
                         <a:ext uri="{28A0092B-C50C-407E-A947-70E740481C1C}">
                           <a14:useLocalDpi xmlns:a14="http://schemas.microsoft.com/office/drawing/2010/main" val="0"/>
@@ -20877,7 +20942,7 @@
                     </pic:cNvPicPr>
                   </pic:nvPicPr>
                   <pic:blipFill>
-                    <a:blip r:embed="rId45">
+                    <a:blip r:embed="rId49">
                       <a:extLst>
                         <a:ext uri="{28A0092B-C50C-407E-A947-70E740481C1C}">
                           <a14:useLocalDpi xmlns:a14="http://schemas.microsoft.com/office/drawing/2010/main" val="0"/>
@@ -20992,7 +21057,7 @@
                     </pic:cNvPicPr>
                   </pic:nvPicPr>
                   <pic:blipFill>
-                    <a:blip r:embed="rId46" cstate="print">
+                    <a:blip r:embed="rId50" cstate="print">
                       <a:extLst>
                         <a:ext uri="{28A0092B-C50C-407E-A947-70E740481C1C}">
                           <a14:useLocalDpi xmlns:a14="http://schemas.microsoft.com/office/drawing/2010/main" val="0"/>
@@ -21107,7 +21172,7 @@
                     </pic:cNvPicPr>
                   </pic:nvPicPr>
                   <pic:blipFill>
-                    <a:blip r:embed="rId47">
+                    <a:blip r:embed="rId51">
                       <a:extLst>
                         <a:ext uri="{28A0092B-C50C-407E-A947-70E740481C1C}">
                           <a14:useLocalDpi xmlns:a14="http://schemas.microsoft.com/office/drawing/2010/main" val="0"/>
@@ -21235,7 +21300,7 @@
                     </pic:cNvPicPr>
                   </pic:nvPicPr>
                   <pic:blipFill>
-                    <a:blip r:embed="rId48">
+                    <a:blip r:embed="rId52">
                       <a:extLst>
                         <a:ext uri="{28A0092B-C50C-407E-A947-70E740481C1C}">
                           <a14:useLocalDpi xmlns:a14="http://schemas.microsoft.com/office/drawing/2010/main" val="0"/>
@@ -21394,7 +21459,7 @@
                     </pic:cNvPicPr>
                   </pic:nvPicPr>
                   <pic:blipFill>
-                    <a:blip r:embed="rId49" cstate="print">
+                    <a:blip r:embed="rId53" cstate="print">
                       <a:extLst>
                         <a:ext uri="{28A0092B-C50C-407E-A947-70E740481C1C}">
                           <a14:useLocalDpi xmlns:a14="http://schemas.microsoft.com/office/drawing/2010/main" val="0"/>
@@ -27554,6 +27619,16 @@
 </w:ftr>
 </file>
 
+<file path=word/footer3.xml><?xml version="1.0" encoding="utf-8"?>
+<w:ftr xmlns:wpc="http://schemas.microsoft.com/office/word/2010/wordprocessingCanvas" xmlns:cx="http://schemas.microsoft.com/office/drawing/2014/chartex" xmlns:cx1="http://schemas.microsoft.com/office/drawing/2015/9/8/chartex" xmlns:cx2="http://schemas.microsoft.com/office/drawing/2015/10/21/chartex" xmlns:cx3="http://schemas.microsoft.com/office/drawing/2016/5/9/chartex" xmlns:cx4="http://schemas.microsoft.com/office/drawing/2016/5/10/chartex" xmlns:cx5="http://schemas.microsoft.com/office/drawing/2016/5/11/chartex" xmlns:cx6="http://schemas.microsoft.com/office/drawing/2016/5/12/chartex" xmlns:cx7="http://schemas.microsoft.com/office/drawing/2016/5/13/chartex" xmlns:cx8="http://schemas.microsoft.com/office/drawing/2016/5/14/chartex" xmlns:mc="http://schemas.openxmlformats.org/markup-compatibility/2006" xmlns:aink="http://schemas.microsoft.com/office/drawing/2016/ink" xmlns:am3d="http://schemas.microsoft.com/office/drawing/2017/model3d" xmlns:o="urn:schemas-microsoft-com:office:office" xmlns:oel="http://schemas.microsoft.com/office/2019/extlst" xmlns:r="http://schemas.openxmlformats.org/officeDocument/2006/relationships" xmlns:m="http://schemas.openxmlformats.org/officeDocument/2006/math" xmlns:v="urn:schemas-microsoft-com:vml" xmlns:wp14="http://schemas.microsoft.com/office/word/2010/wordprocessingDrawing" xmlns:wp="http://schemas.openxmlformats.org/drawingml/2006/wordprocessingDrawing" xmlns:w10="urn:schemas-microsoft-com:office:word" xmlns:w="http://schemas.openxmlformats.org/wordprocessingml/2006/main" xmlns:w14="http://schemas.microsoft.com/office/word/2010/wordml" xmlns:w15="http://schemas.microsoft.com/office/word/2012/wordml" xmlns:w16cex="http://schemas.microsoft.com/office/word/2018/wordml/cex" xmlns:w16cid="http://schemas.microsoft.com/office/word/2016/wordml/cid" xmlns:w16="http://schemas.microsoft.com/office/word/2018/wordml" xmlns:w16sdtdh="http://schemas.microsoft.com/office/word/2020/wordml/sdtdatahash" xmlns:w16se="http://schemas.microsoft.com/office/word/2015/wordml/symex" xmlns:wpg="http://schemas.microsoft.com/office/word/2010/wordprocessingGroup" xmlns:wpi="http://schemas.microsoft.com/office/word/2010/wordprocessingInk" xmlns:wne="http://schemas.microsoft.com/office/word/2006/wordml" xmlns:wps="http://schemas.microsoft.com/office/word/2010/wordprocessingShape" mc:Ignorable="w14 w15 w16se w16cid w16 w16cex w16sdtdh wp14">
+  <w:p>
+    <w:pPr>
+      <w:pStyle w:val="Pidipagina"/>
+    </w:pPr>
+  </w:p>
+</w:ftr>
+</file>
+
 <file path=word/footnotes.xml><?xml version="1.0" encoding="utf-8"?>
 <w:footnotes xmlns:wpc="http://schemas.microsoft.com/office/word/2010/wordprocessingCanvas" xmlns:cx="http://schemas.microsoft.com/office/drawing/2014/chartex" xmlns:cx1="http://schemas.microsoft.com/office/drawing/2015/9/8/chartex" xmlns:cx2="http://schemas.microsoft.com/office/drawing/2015/10/21/chartex" xmlns:cx3="http://schemas.microsoft.com/office/drawing/2016/5/9/chartex" xmlns:cx4="http://schemas.microsoft.com/office/drawing/2016/5/10/chartex" xmlns:cx5="http://schemas.microsoft.com/office/drawing/2016/5/11/chartex" xmlns:cx6="http://schemas.microsoft.com/office/drawing/2016/5/12/chartex" xmlns:cx7="http://schemas.microsoft.com/office/drawing/2016/5/13/chartex" xmlns:cx8="http://schemas.microsoft.com/office/drawing/2016/5/14/chartex" xmlns:mc="http://schemas.openxmlformats.org/markup-compatibility/2006" xmlns:aink="http://schemas.microsoft.com/office/drawing/2016/ink" xmlns:am3d="http://schemas.microsoft.com/office/drawing/2017/model3d" xmlns:o="urn:schemas-microsoft-com:office:office" xmlns:oel="http://schemas.microsoft.com/office/2019/extlst" xmlns:r="http://schemas.openxmlformats.org/officeDocument/2006/relationships" xmlns:m="http://schemas.openxmlformats.org/officeDocument/2006/math" xmlns:v="urn:schemas-microsoft-com:vml" xmlns:wp14="http://schemas.microsoft.com/office/word/2010/wordprocessingDrawing" xmlns:wp="http://schemas.openxmlformats.org/drawingml/2006/wordprocessingDrawing" xmlns:w10="urn:schemas-microsoft-com:office:word" xmlns:w="http://schemas.openxmlformats.org/wordprocessingml/2006/main" xmlns:w14="http://schemas.microsoft.com/office/word/2010/wordml" xmlns:w15="http://schemas.microsoft.com/office/word/2012/wordml" xmlns:w16cex="http://schemas.microsoft.com/office/word/2018/wordml/cex" xmlns:w16cid="http://schemas.microsoft.com/office/word/2016/wordml/cid" xmlns:w16="http://schemas.microsoft.com/office/word/2018/wordml" xmlns:w16sdtdh="http://schemas.microsoft.com/office/word/2020/wordml/sdtdatahash" xmlns:w16se="http://schemas.microsoft.com/office/word/2015/wordml/symex" xmlns:wpg="http://schemas.microsoft.com/office/word/2010/wordprocessingGroup" xmlns:wpi="http://schemas.microsoft.com/office/word/2010/wordprocessingInk" xmlns:wne="http://schemas.microsoft.com/office/word/2006/wordml" xmlns:wps="http://schemas.microsoft.com/office/word/2010/wordprocessingShape" mc:Ignorable="w14 w15 w16se w16cid w16 w16cex w16sdtdh wp14">
   <w:footnote w:type="separator" w:id="-1">
@@ -27574,6 +27649,16 @@
 </file>
 
 <file path=word/header1.xml><?xml version="1.0" encoding="utf-8"?>
+<w:hdr xmlns:wpc="http://schemas.microsoft.com/office/word/2010/wordprocessingCanvas" xmlns:cx="http://schemas.microsoft.com/office/drawing/2014/chartex" xmlns:cx1="http://schemas.microsoft.com/office/drawing/2015/9/8/chartex" xmlns:cx2="http://schemas.microsoft.com/office/drawing/2015/10/21/chartex" xmlns:cx3="http://schemas.microsoft.com/office/drawing/2016/5/9/chartex" xmlns:cx4="http://schemas.microsoft.com/office/drawing/2016/5/10/chartex" xmlns:cx5="http://schemas.microsoft.com/office/drawing/2016/5/11/chartex" xmlns:cx6="http://schemas.microsoft.com/office/drawing/2016/5/12/chartex" xmlns:cx7="http://schemas.microsoft.com/office/drawing/2016/5/13/chartex" xmlns:cx8="http://schemas.microsoft.com/office/drawing/2016/5/14/chartex" xmlns:mc="http://schemas.openxmlformats.org/markup-compatibility/2006" xmlns:aink="http://schemas.microsoft.com/office/drawing/2016/ink" xmlns:am3d="http://schemas.microsoft.com/office/drawing/2017/model3d" xmlns:o="urn:schemas-microsoft-com:office:office" xmlns:oel="http://schemas.microsoft.com/office/2019/extlst" xmlns:r="http://schemas.openxmlformats.org/officeDocument/2006/relationships" xmlns:m="http://schemas.openxmlformats.org/officeDocument/2006/math" xmlns:v="urn:schemas-microsoft-com:vml" xmlns:wp14="http://schemas.microsoft.com/office/word/2010/wordprocessingDrawing" xmlns:wp="http://schemas.openxmlformats.org/drawingml/2006/wordprocessingDrawing" xmlns:w10="urn:schemas-microsoft-com:office:word" xmlns:w="http://schemas.openxmlformats.org/wordprocessingml/2006/main" xmlns:w14="http://schemas.microsoft.com/office/word/2010/wordml" xmlns:w15="http://schemas.microsoft.com/office/word/2012/wordml" xmlns:w16cex="http://schemas.microsoft.com/office/word/2018/wordml/cex" xmlns:w16cid="http://schemas.microsoft.com/office/word/2016/wordml/cid" xmlns:w16="http://schemas.microsoft.com/office/word/2018/wordml" xmlns:w16sdtdh="http://schemas.microsoft.com/office/word/2020/wordml/sdtdatahash" xmlns:w16se="http://schemas.microsoft.com/office/word/2015/wordml/symex" xmlns:wpg="http://schemas.microsoft.com/office/word/2010/wordprocessingGroup" xmlns:wpi="http://schemas.microsoft.com/office/word/2010/wordprocessingInk" xmlns:wne="http://schemas.microsoft.com/office/word/2006/wordml" xmlns:wps="http://schemas.microsoft.com/office/word/2010/wordprocessingShape" mc:Ignorable="w14 w15 w16se w16cid w16 w16cex w16sdtdh wp14">
+  <w:p>
+    <w:pPr>
+      <w:pStyle w:val="Intestazione"/>
+    </w:pPr>
+  </w:p>
+</w:hdr>
+</file>
+
+<file path=word/header2.xml><?xml version="1.0" encoding="utf-8"?>
 <w:hdr xmlns:wpc="http://schemas.microsoft.com/office/word/2010/wordprocessingCanvas" xmlns:cx="http://schemas.microsoft.com/office/drawing/2014/chartex" xmlns:cx1="http://schemas.microsoft.com/office/drawing/2015/9/8/chartex" xmlns:cx2="http://schemas.microsoft.com/office/drawing/2015/10/21/chartex" xmlns:cx3="http://schemas.microsoft.com/office/drawing/2016/5/9/chartex" xmlns:cx4="http://schemas.microsoft.com/office/drawing/2016/5/10/chartex" xmlns:cx5="http://schemas.microsoft.com/office/drawing/2016/5/11/chartex" xmlns:cx6="http://schemas.microsoft.com/office/drawing/2016/5/12/chartex" xmlns:cx7="http://schemas.microsoft.com/office/drawing/2016/5/13/chartex" xmlns:cx8="http://schemas.microsoft.com/office/drawing/2016/5/14/chartex" xmlns:mc="http://schemas.openxmlformats.org/markup-compatibility/2006" xmlns:aink="http://schemas.microsoft.com/office/drawing/2016/ink" xmlns:am3d="http://schemas.microsoft.com/office/drawing/2017/model3d" xmlns:o="urn:schemas-microsoft-com:office:office" xmlns:oel="http://schemas.microsoft.com/office/2019/extlst" xmlns:r="http://schemas.openxmlformats.org/officeDocument/2006/relationships" xmlns:m="http://schemas.openxmlformats.org/officeDocument/2006/math" xmlns:v="urn:schemas-microsoft-com:vml" xmlns:wp14="http://schemas.microsoft.com/office/word/2010/wordprocessingDrawing" xmlns:wp="http://schemas.openxmlformats.org/drawingml/2006/wordprocessingDrawing" xmlns:w10="urn:schemas-microsoft-com:office:word" xmlns:w="http://schemas.openxmlformats.org/wordprocessingml/2006/main" xmlns:w14="http://schemas.microsoft.com/office/word/2010/wordml" xmlns:w15="http://schemas.microsoft.com/office/word/2012/wordml" xmlns:w16cex="http://schemas.microsoft.com/office/word/2018/wordml/cex" xmlns:w16cid="http://schemas.microsoft.com/office/word/2016/wordml/cid" xmlns:w16="http://schemas.microsoft.com/office/word/2018/wordml" xmlns:w16sdtdh="http://schemas.microsoft.com/office/word/2020/wordml/sdtdatahash" xmlns:w16se="http://schemas.microsoft.com/office/word/2015/wordml/symex" xmlns:wpg="http://schemas.microsoft.com/office/word/2010/wordprocessingGroup" xmlns:wpi="http://schemas.microsoft.com/office/word/2010/wordprocessingInk" xmlns:wne="http://schemas.microsoft.com/office/word/2006/wordml" xmlns:wps="http://schemas.microsoft.com/office/word/2010/wordprocessingShape" mc:Ignorable="w14 w15 w16se w16cid w16 w16cex w16sdtdh wp14">
   <w:p>
     <w:pPr>
@@ -27820,6 +27905,16 @@
         </wp:inline>
       </w:drawing>
     </w:r>
+  </w:p>
+</w:hdr>
+</file>
+
+<file path=word/header3.xml><?xml version="1.0" encoding="utf-8"?>
+<w:hdr xmlns:wpc="http://schemas.microsoft.com/office/word/2010/wordprocessingCanvas" xmlns:cx="http://schemas.microsoft.com/office/drawing/2014/chartex" xmlns:cx1="http://schemas.microsoft.com/office/drawing/2015/9/8/chartex" xmlns:cx2="http://schemas.microsoft.com/office/drawing/2015/10/21/chartex" xmlns:cx3="http://schemas.microsoft.com/office/drawing/2016/5/9/chartex" xmlns:cx4="http://schemas.microsoft.com/office/drawing/2016/5/10/chartex" xmlns:cx5="http://schemas.microsoft.com/office/drawing/2016/5/11/chartex" xmlns:cx6="http://schemas.microsoft.com/office/drawing/2016/5/12/chartex" xmlns:cx7="http://schemas.microsoft.com/office/drawing/2016/5/13/chartex" xmlns:cx8="http://schemas.microsoft.com/office/drawing/2016/5/14/chartex" xmlns:mc="http://schemas.openxmlformats.org/markup-compatibility/2006" xmlns:aink="http://schemas.microsoft.com/office/drawing/2016/ink" xmlns:am3d="http://schemas.microsoft.com/office/drawing/2017/model3d" xmlns:o="urn:schemas-microsoft-com:office:office" xmlns:oel="http://schemas.microsoft.com/office/2019/extlst" xmlns:r="http://schemas.openxmlformats.org/officeDocument/2006/relationships" xmlns:m="http://schemas.openxmlformats.org/officeDocument/2006/math" xmlns:v="urn:schemas-microsoft-com:vml" xmlns:wp14="http://schemas.microsoft.com/office/word/2010/wordprocessingDrawing" xmlns:wp="http://schemas.openxmlformats.org/drawingml/2006/wordprocessingDrawing" xmlns:w10="urn:schemas-microsoft-com:office:word" xmlns:w="http://schemas.openxmlformats.org/wordprocessingml/2006/main" xmlns:w14="http://schemas.microsoft.com/office/word/2010/wordml" xmlns:w15="http://schemas.microsoft.com/office/word/2012/wordml" xmlns:w16cex="http://schemas.microsoft.com/office/word/2018/wordml/cex" xmlns:w16cid="http://schemas.microsoft.com/office/word/2016/wordml/cid" xmlns:w16="http://schemas.microsoft.com/office/word/2018/wordml" xmlns:w16sdtdh="http://schemas.microsoft.com/office/word/2020/wordml/sdtdatahash" xmlns:w16se="http://schemas.microsoft.com/office/word/2015/wordml/symex" xmlns:wpg="http://schemas.microsoft.com/office/word/2010/wordprocessingGroup" xmlns:wpi="http://schemas.microsoft.com/office/word/2010/wordprocessingInk" xmlns:wne="http://schemas.microsoft.com/office/word/2006/wordml" xmlns:wps="http://schemas.microsoft.com/office/word/2010/wordprocessingShape" mc:Ignorable="w14 w15 w16se w16cid w16 w16cex w16sdtdh wp14">
+  <w:p>
+    <w:pPr>
+      <w:pStyle w:val="Intestazione"/>
+    </w:pPr>
   </w:p>
 </w:hdr>
 </file>

</xml_diff>

<commit_message>
rimossi tutti i riferimenti alla visualizzazione delle patologie compatibili nel negozio
</commit_message>
<xml_diff>
--- a/doc/pianificazione/Healthy Catering Documentazione (Gruppo 7).docx
+++ b/doc/pianificazione/Healthy Catering Documentazione (Gruppo 7).docx
@@ -86,7 +86,6 @@
         </w:rPr>
       </w:pPr>
       <w:bookmarkStart w:id="0" w:name="_Hlk101112660"/>
-      <w:proofErr w:type="spellStart"/>
       <w:r>
         <w:rPr>
           <w:rFonts w:eastAsiaTheme="majorEastAsia" w:cstheme="majorBidi"/>
@@ -96,19 +95,7 @@
           <w:sz w:val="72"/>
           <w:szCs w:val="56"/>
         </w:rPr>
-        <w:t>Healthy</w:t>
-      </w:r>
-      <w:proofErr w:type="spellEnd"/>
-      <w:r>
-        <w:rPr>
-          <w:rFonts w:eastAsiaTheme="majorEastAsia" w:cstheme="majorBidi"/>
-          <w:b/>
-          <w:spacing w:val="-10"/>
-          <w:kern w:val="28"/>
-          <w:sz w:val="72"/>
-          <w:szCs w:val="56"/>
-        </w:rPr>
-        <w:t xml:space="preserve"> Catering</w:t>
+        <w:t>Healthy Catering</w:t>
       </w:r>
     </w:p>
     <w:bookmarkEnd w:id="0"/>
@@ -4217,21 +4204,7 @@
         <w:rPr>
           <w:rFonts w:asciiTheme="minorHAnsi" w:hAnsiTheme="minorHAnsi" w:cstheme="minorHAnsi"/>
         </w:rPr>
-        <w:t xml:space="preserve"> ed al </w:t>
-      </w:r>
-      <w:proofErr w:type="spellStart"/>
-      <w:r>
-        <w:rPr>
-          <w:rFonts w:asciiTheme="minorHAnsi" w:hAnsiTheme="minorHAnsi" w:cstheme="minorHAnsi"/>
-        </w:rPr>
-        <w:t>nustriScore</w:t>
-      </w:r>
-      <w:proofErr w:type="spellEnd"/>
-      <w:r>
-        <w:rPr>
-          <w:rFonts w:asciiTheme="minorHAnsi" w:hAnsiTheme="minorHAnsi" w:cstheme="minorHAnsi"/>
-        </w:rPr>
-        <w:t xml:space="preserve"> del piatto</w:t>
+        <w:t xml:space="preserve"> ed al nustriScore del piatto</w:t>
       </w:r>
       <w:r>
         <w:rPr>
@@ -4251,21 +4224,7 @@
         <w:rPr>
           <w:rFonts w:asciiTheme="minorHAnsi" w:hAnsiTheme="minorHAnsi" w:cstheme="minorHAnsi"/>
         </w:rPr>
-        <w:t>Inoltre, il videogioco punta a far comprendere l’impatto ambientale della preparazione di un piatto attraverso un sistema di ranking dell’</w:t>
-      </w:r>
-      <w:proofErr w:type="spellStart"/>
-      <w:r>
-        <w:rPr>
-          <w:rFonts w:asciiTheme="minorHAnsi" w:hAnsiTheme="minorHAnsi" w:cstheme="minorHAnsi"/>
-        </w:rPr>
-        <w:t>ecoScore</w:t>
-      </w:r>
-      <w:proofErr w:type="spellEnd"/>
-      <w:r>
-        <w:rPr>
-          <w:rFonts w:asciiTheme="minorHAnsi" w:hAnsiTheme="minorHAnsi" w:cstheme="minorHAnsi"/>
-        </w:rPr>
-        <w:t xml:space="preserve"> </w:t>
+        <w:t xml:space="preserve">Inoltre, il videogioco punta a far comprendere l’impatto ambientale della preparazione di un piatto attraverso un sistema di ranking dell’ecoScore </w:t>
       </w:r>
       <w:r>
         <w:rPr>
@@ -5520,19 +5479,11 @@
         </w:rPr>
         <w:t xml:space="preserve"> </w:t>
       </w:r>
-      <w:proofErr w:type="spellStart"/>
-      <w:r>
-        <w:rPr>
-          <w:rFonts w:asciiTheme="minorHAnsi" w:hAnsiTheme="minorHAnsi" w:cstheme="minorHAnsi"/>
-        </w:rPr>
-        <w:t>Aspect</w:t>
-      </w:r>
-      <w:proofErr w:type="spellEnd"/>
-      <w:r>
-        <w:rPr>
-          <w:rFonts w:asciiTheme="minorHAnsi" w:hAnsiTheme="minorHAnsi" w:cstheme="minorHAnsi"/>
-        </w:rPr>
-        <w:t xml:space="preserve"> Ratio: 4:3 e/o 16:9</w:t>
+      <w:r>
+        <w:rPr>
+          <w:rFonts w:asciiTheme="minorHAnsi" w:hAnsiTheme="minorHAnsi" w:cstheme="minorHAnsi"/>
+        </w:rPr>
+        <w:t>Aspect Ratio: 4:3 e/o 16:9</w:t>
       </w:r>
     </w:p>
     <w:p>
@@ -5793,19 +5744,11 @@
         </w:rPr>
         <w:t xml:space="preserve"> </w:t>
       </w:r>
-      <w:proofErr w:type="spellStart"/>
-      <w:r>
-        <w:rPr>
-          <w:rFonts w:asciiTheme="minorHAnsi" w:hAnsiTheme="minorHAnsi" w:cstheme="minorHAnsi"/>
-        </w:rPr>
-        <w:t>Aspect</w:t>
-      </w:r>
-      <w:proofErr w:type="spellEnd"/>
-      <w:r>
-        <w:rPr>
-          <w:rFonts w:asciiTheme="minorHAnsi" w:hAnsiTheme="minorHAnsi" w:cstheme="minorHAnsi"/>
-        </w:rPr>
-        <w:t xml:space="preserve"> Ratio: 4:3 e/o 16:9</w:t>
+      <w:r>
+        <w:rPr>
+          <w:rFonts w:asciiTheme="minorHAnsi" w:hAnsiTheme="minorHAnsi" w:cstheme="minorHAnsi"/>
+        </w:rPr>
+        <w:t>Aspect Ratio: 4:3 e/o 16:9</w:t>
       </w:r>
     </w:p>
     <w:p>
@@ -6659,21 +6602,7 @@
         <w:rPr>
           <w:rFonts w:asciiTheme="minorHAnsi" w:hAnsiTheme="minorHAnsi" w:cstheme="minorHAnsi"/>
         </w:rPr>
-        <w:t xml:space="preserve"> il “PT Sans </w:t>
-      </w:r>
-      <w:proofErr w:type="spellStart"/>
-      <w:r>
-        <w:rPr>
-          <w:rFonts w:asciiTheme="minorHAnsi" w:hAnsiTheme="minorHAnsi" w:cstheme="minorHAnsi"/>
-        </w:rPr>
-        <w:t>Narrow</w:t>
-      </w:r>
-      <w:proofErr w:type="spellEnd"/>
-      <w:r>
-        <w:rPr>
-          <w:rFonts w:asciiTheme="minorHAnsi" w:hAnsiTheme="minorHAnsi" w:cstheme="minorHAnsi"/>
-        </w:rPr>
-        <w:t xml:space="preserve">”. È stato scelto il seguente font poiché è un font Sans Serif, adatto </w:t>
+        <w:t xml:space="preserve"> il “PT Sans Narrow”. È stato scelto il seguente font poiché è un font Sans Serif, adatto </w:t>
       </w:r>
       <w:r>
         <w:rPr>
@@ -10698,21 +10627,7 @@
         <w:rPr>
           <w:rFonts w:asciiTheme="minorHAnsi" w:hAnsiTheme="minorHAnsi" w:cstheme="minorHAnsi"/>
         </w:rPr>
-        <w:t xml:space="preserve"> necessarie per il dominio applicativo. È stata utilizzata la documentazione ufficiale di </w:t>
-      </w:r>
-      <w:proofErr w:type="spellStart"/>
-      <w:r>
-        <w:rPr>
-          <w:rFonts w:asciiTheme="minorHAnsi" w:hAnsiTheme="minorHAnsi" w:cstheme="minorHAnsi"/>
-        </w:rPr>
-        <w:t>Unity</w:t>
-      </w:r>
-      <w:proofErr w:type="spellEnd"/>
-      <w:r>
-        <w:rPr>
-          <w:rFonts w:asciiTheme="minorHAnsi" w:hAnsiTheme="minorHAnsi" w:cstheme="minorHAnsi"/>
-        </w:rPr>
-        <w:t xml:space="preserve"> come risorsa informativa legata allo </w:t>
+        <w:t xml:space="preserve"> necessarie per il dominio applicativo. È stata utilizzata la documentazione ufficiale di Unity come risorsa informativa legata allo </w:t>
       </w:r>
       <w:r>
         <w:rPr>
@@ -10738,266 +10653,445 @@
             <w:rStyle w:val="Collegamentoipertestuale"/>
             <w:rFonts w:asciiTheme="minorHAnsi" w:hAnsiTheme="minorHAnsi" w:cstheme="minorHAnsi"/>
           </w:rPr>
-          <w:t xml:space="preserve">Complete C# </w:t>
+          <w:t>Complete C# Unity Game Developer 3D Online Course</w:t>
         </w:r>
-        <w:proofErr w:type="spellStart"/>
+      </w:hyperlink>
+      <w:r>
+        <w:rPr>
+          <w:rFonts w:asciiTheme="minorHAnsi" w:hAnsiTheme="minorHAnsi" w:cstheme="minorHAnsi"/>
+        </w:rPr>
+        <w:t>”</w:t>
+      </w:r>
+      <w:r>
+        <w:rPr>
+          <w:rFonts w:asciiTheme="minorHAnsi" w:hAnsiTheme="minorHAnsi" w:cstheme="minorHAnsi"/>
+        </w:rPr>
+        <w:t xml:space="preserve"> ed eventuali tutorial online</w:t>
+      </w:r>
+      <w:r>
+        <w:rPr>
+          <w:rFonts w:asciiTheme="minorHAnsi" w:hAnsiTheme="minorHAnsi" w:cstheme="minorHAnsi"/>
+        </w:rPr>
+        <w:t xml:space="preserve"> su tematiche specifiche</w:t>
+      </w:r>
+      <w:r>
+        <w:rPr>
+          <w:rFonts w:asciiTheme="minorHAnsi" w:hAnsiTheme="minorHAnsi" w:cstheme="minorHAnsi"/>
+        </w:rPr>
+        <w:t>.</w:t>
+      </w:r>
+    </w:p>
+    <w:p/>
+    <w:p>
+      <w:pPr>
+        <w:pStyle w:val="Titolo3"/>
+        <w:rPr>
+          <w:rFonts w:asciiTheme="majorHAnsi" w:hAnsiTheme="majorHAnsi" w:cstheme="majorHAnsi"/>
+          <w:b/>
+          <w:bCs/>
+          <w:color w:val="385623" w:themeColor="accent6" w:themeShade="80"/>
+          <w:lang w:val="en-US"/>
+        </w:rPr>
+      </w:pPr>
+      <w:bookmarkStart w:id="60" w:name="_Toc39419821"/>
+      <w:bookmarkStart w:id="61" w:name="_Toc41665010"/>
+      <w:bookmarkStart w:id="62" w:name="_Toc101112588"/>
+      <w:bookmarkStart w:id="63" w:name="_Toc103603879"/>
+      <w:r>
+        <w:rPr>
+          <w:rFonts w:asciiTheme="majorHAnsi" w:hAnsiTheme="majorHAnsi" w:cstheme="majorHAnsi"/>
+          <w:b/>
+          <w:bCs/>
+          <w:color w:val="385623" w:themeColor="accent6" w:themeShade="80"/>
+          <w:lang w:val="en-ZA"/>
+        </w:rPr>
+        <w:t>Risorse</w:t>
+      </w:r>
+      <w:r>
+        <w:rPr>
+          <w:rFonts w:asciiTheme="majorHAnsi" w:hAnsiTheme="majorHAnsi" w:cstheme="majorHAnsi"/>
+          <w:b/>
+          <w:bCs/>
+          <w:color w:val="385623" w:themeColor="accent6" w:themeShade="80"/>
+          <w:lang w:val="en-US"/>
+        </w:rPr>
+        <w:t xml:space="preserve"> applicative</w:t>
+      </w:r>
+      <w:bookmarkEnd w:id="60"/>
+      <w:bookmarkEnd w:id="61"/>
+      <w:bookmarkEnd w:id="62"/>
+      <w:bookmarkEnd w:id="63"/>
+    </w:p>
+    <w:p>
+      <w:pPr>
+        <w:jc w:val="both"/>
+        <w:rPr>
+          <w:rFonts w:asciiTheme="minorHAnsi" w:hAnsiTheme="minorHAnsi" w:cstheme="minorHAnsi"/>
+          <w:lang w:val="en-US"/>
+        </w:rPr>
+      </w:pPr>
+      <w:r>
+        <w:rPr>
+          <w:rFonts w:asciiTheme="minorHAnsi" w:hAnsiTheme="minorHAnsi" w:cstheme="minorHAnsi"/>
+          <w:lang w:val="en-US"/>
+        </w:rPr>
+        <w:t xml:space="preserve">Unity </w:t>
+      </w:r>
+      <w:r>
+        <w:rPr>
+          <w:rFonts w:asciiTheme="minorHAnsi" w:hAnsiTheme="minorHAnsi" w:cstheme="minorHAnsi"/>
+          <w:lang w:val="en-US"/>
+        </w:rPr>
+        <w:t>v2021.</w:t>
+      </w:r>
+      <w:r>
+        <w:rPr>
+          <w:rFonts w:asciiTheme="minorHAnsi" w:hAnsiTheme="minorHAnsi" w:cstheme="minorHAnsi"/>
+          <w:lang w:val="en-US"/>
+        </w:rPr>
+        <w:t>3</w:t>
+      </w:r>
+      <w:r>
+        <w:rPr>
+          <w:rFonts w:asciiTheme="minorHAnsi" w:hAnsiTheme="minorHAnsi" w:cstheme="minorHAnsi"/>
+          <w:lang w:val="en-US"/>
+        </w:rPr>
+        <w:t>.</w:t>
+      </w:r>
+      <w:r>
+        <w:rPr>
+          <w:rFonts w:asciiTheme="minorHAnsi" w:hAnsiTheme="minorHAnsi" w:cstheme="minorHAnsi"/>
+          <w:lang w:val="en-US"/>
+        </w:rPr>
+        <w:t>2</w:t>
+      </w:r>
+      <w:r>
+        <w:rPr>
+          <w:rFonts w:asciiTheme="minorHAnsi" w:hAnsiTheme="minorHAnsi" w:cstheme="minorHAnsi"/>
+          <w:lang w:val="en-US"/>
+        </w:rPr>
+        <w:t>f1</w:t>
+      </w:r>
+    </w:p>
+    <w:p>
+      <w:pPr>
+        <w:jc w:val="both"/>
+        <w:rPr>
+          <w:rFonts w:asciiTheme="minorHAnsi" w:hAnsiTheme="minorHAnsi" w:cstheme="minorHAnsi"/>
+          <w:lang w:val="en-US"/>
+        </w:rPr>
+      </w:pPr>
+      <w:r>
+        <w:rPr>
+          <w:rFonts w:asciiTheme="minorHAnsi" w:hAnsiTheme="minorHAnsi" w:cstheme="minorHAnsi"/>
+          <w:lang w:val="en-US"/>
+        </w:rPr>
+        <w:t>Adobe Photoshop 20</w:t>
+      </w:r>
+      <w:r>
+        <w:rPr>
+          <w:rFonts w:asciiTheme="minorHAnsi" w:hAnsiTheme="minorHAnsi" w:cstheme="minorHAnsi"/>
+          <w:lang w:val="en-US"/>
+        </w:rPr>
+        <w:t>22</w:t>
+      </w:r>
+    </w:p>
+    <w:p>
+      <w:pPr>
+        <w:jc w:val="both"/>
+        <w:rPr>
+          <w:rFonts w:asciiTheme="minorHAnsi" w:hAnsiTheme="minorHAnsi" w:cstheme="minorHAnsi"/>
+        </w:rPr>
+      </w:pPr>
+      <w:r>
+        <w:rPr>
+          <w:rFonts w:asciiTheme="minorHAnsi" w:hAnsiTheme="minorHAnsi" w:cstheme="minorHAnsi"/>
+        </w:rPr>
+        <w:t>Adobe Illustrator 2022</w:t>
+      </w:r>
+    </w:p>
+    <w:p>
+      <w:pPr>
+        <w:jc w:val="both"/>
+        <w:rPr>
+          <w:rFonts w:asciiTheme="minorHAnsi" w:hAnsiTheme="minorHAnsi" w:cstheme="minorHAnsi"/>
+        </w:rPr>
+      </w:pPr>
+      <w:r>
+        <w:rPr>
+          <w:rFonts w:asciiTheme="minorHAnsi" w:hAnsiTheme="minorHAnsi" w:cstheme="minorHAnsi"/>
+        </w:rPr>
+        <w:t>Adobe Premiere 2022</w:t>
+      </w:r>
+    </w:p>
+    <w:p>
+      <w:pPr>
+        <w:jc w:val="both"/>
+        <w:rPr>
+          <w:rFonts w:asciiTheme="minorHAnsi" w:hAnsiTheme="minorHAnsi" w:cstheme="minorHAnsi"/>
+        </w:rPr>
+      </w:pPr>
+      <w:r>
+        <w:rPr>
+          <w:rFonts w:asciiTheme="minorHAnsi" w:hAnsiTheme="minorHAnsi" w:cstheme="minorHAnsi"/>
+        </w:rPr>
+        <w:t>Microsoft Visual Studio 2019</w:t>
+      </w:r>
+    </w:p>
+    <w:p>
+      <w:pPr>
+        <w:jc w:val="both"/>
+        <w:rPr>
+          <w:rFonts w:asciiTheme="minorHAnsi" w:hAnsiTheme="minorHAnsi" w:cstheme="minorHAnsi"/>
+        </w:rPr>
+      </w:pPr>
+      <w:r>
+        <w:rPr>
+          <w:rFonts w:asciiTheme="minorHAnsi" w:hAnsiTheme="minorHAnsi" w:cstheme="minorHAnsi"/>
+        </w:rPr>
+        <w:t>Git</w:t>
+      </w:r>
+      <w:r>
+        <w:rPr>
+          <w:rFonts w:asciiTheme="minorHAnsi" w:hAnsiTheme="minorHAnsi" w:cstheme="minorHAnsi"/>
+        </w:rPr>
+        <w:t xml:space="preserve"> e GitHub</w:t>
+      </w:r>
+    </w:p>
+    <w:p>
+      <w:pPr>
+        <w:jc w:val="both"/>
+        <w:rPr>
+          <w:rFonts w:asciiTheme="minorHAnsi" w:hAnsiTheme="minorHAnsi" w:cstheme="minorHAnsi"/>
+        </w:rPr>
+      </w:pPr>
+      <w:r>
+        <w:rPr>
+          <w:rFonts w:asciiTheme="minorHAnsi" w:hAnsiTheme="minorHAnsi" w:cstheme="minorHAnsi"/>
+        </w:rPr>
+        <w:t>Blender</w:t>
+      </w:r>
+    </w:p>
+    <w:p>
+      <w:pPr>
+        <w:jc w:val="both"/>
+        <w:rPr>
+          <w:rFonts w:asciiTheme="minorHAnsi" w:hAnsiTheme="minorHAnsi" w:cstheme="minorHAnsi"/>
+        </w:rPr>
+      </w:pPr>
+      <w:r>
+        <w:rPr>
+          <w:rFonts w:asciiTheme="minorHAnsi" w:hAnsiTheme="minorHAnsi" w:cstheme="minorHAnsi"/>
+        </w:rPr>
+        <w:t>Drawio</w:t>
+      </w:r>
+    </w:p>
+    <w:p>
+      <w:pPr>
+        <w:rPr>
+          <w:rFonts w:asciiTheme="minorHAnsi" w:hAnsiTheme="minorHAnsi" w:cstheme="minorHAnsi"/>
+        </w:rPr>
+      </w:pPr>
+    </w:p>
+    <w:p>
+      <w:pPr>
+        <w:pStyle w:val="Titolo3"/>
+        <w:rPr>
+          <w:rFonts w:asciiTheme="majorHAnsi" w:hAnsiTheme="majorHAnsi"/>
+          <w:b/>
+          <w:bCs/>
+          <w:color w:val="385623" w:themeColor="accent6" w:themeShade="80"/>
+        </w:rPr>
+      </w:pPr>
+      <w:bookmarkStart w:id="64" w:name="_Toc39419822"/>
+      <w:bookmarkStart w:id="65" w:name="_Toc41665011"/>
+      <w:bookmarkStart w:id="66" w:name="_Toc101112589"/>
+      <w:bookmarkStart w:id="67" w:name="_Toc103603880"/>
+      <w:r>
+        <w:rPr>
+          <w:rFonts w:asciiTheme="majorHAnsi" w:hAnsiTheme="majorHAnsi"/>
+          <w:b/>
+          <w:bCs/>
+          <w:color w:val="385623" w:themeColor="accent6" w:themeShade="80"/>
+        </w:rPr>
+        <w:t>Risorse strumentali</w:t>
+      </w:r>
+      <w:bookmarkEnd w:id="64"/>
+      <w:bookmarkEnd w:id="65"/>
+      <w:bookmarkEnd w:id="66"/>
+      <w:bookmarkEnd w:id="67"/>
+    </w:p>
+    <w:p>
+      <w:pPr>
+        <w:jc w:val="both"/>
+        <w:rPr>
+          <w:rFonts w:asciiTheme="minorHAnsi" w:hAnsiTheme="minorHAnsi" w:cstheme="minorHAnsi"/>
+        </w:rPr>
+      </w:pPr>
+      <w:r>
+        <w:rPr>
+          <w:rFonts w:asciiTheme="minorHAnsi" w:hAnsiTheme="minorHAnsi" w:cstheme="minorHAnsi"/>
+        </w:rPr>
+        <w:t xml:space="preserve">Verranno utilizzati asset presenti nei pack “Polygon City”, “Polygon Farmer”, “Polygon Prototype Pack” in possesso da Cassano Francesco Saverio. </w:t>
+      </w:r>
+      <w:r>
+        <w:rPr>
+          <w:rFonts w:asciiTheme="minorHAnsi" w:hAnsiTheme="minorHAnsi" w:cstheme="minorHAnsi"/>
+        </w:rPr>
+        <w:t>I restanti materiali 3D come oggetti ambientali ed altro</w:t>
+      </w:r>
+      <w:r>
+        <w:rPr>
+          <w:rFonts w:asciiTheme="minorHAnsi" w:hAnsiTheme="minorHAnsi" w:cstheme="minorHAnsi"/>
+        </w:rPr>
+        <w:t xml:space="preserve"> saranno reperiti dall’asset store di Unity. L’interfaccia grafica </w:t>
+      </w:r>
+      <w:r>
+        <w:rPr>
+          <w:rFonts w:asciiTheme="minorHAnsi" w:hAnsiTheme="minorHAnsi" w:cstheme="minorHAnsi"/>
+        </w:rPr>
+        <w:t>(</w:t>
+      </w:r>
+      <w:r>
+        <w:rPr>
+          <w:rFonts w:asciiTheme="minorHAnsi" w:hAnsiTheme="minorHAnsi" w:cstheme="minorHAnsi"/>
+        </w:rPr>
+        <w:t>Sprite</w:t>
+      </w:r>
+      <w:r>
+        <w:rPr>
+          <w:rFonts w:asciiTheme="minorHAnsi" w:hAnsiTheme="minorHAnsi" w:cstheme="minorHAnsi"/>
+        </w:rPr>
+        <w:t>, sfondi ecc…)</w:t>
+      </w:r>
+      <w:r>
+        <w:rPr>
+          <w:rFonts w:asciiTheme="minorHAnsi" w:hAnsiTheme="minorHAnsi" w:cstheme="minorHAnsi"/>
+        </w:rPr>
+        <w:t xml:space="preserve"> del progetto, invece, </w:t>
+      </w:r>
+      <w:r>
+        <w:rPr>
+          <w:rFonts w:asciiTheme="minorHAnsi" w:hAnsiTheme="minorHAnsi" w:cstheme="minorHAnsi"/>
+        </w:rPr>
+        <w:t>verrà</w:t>
+      </w:r>
+      <w:r>
+        <w:rPr>
+          <w:rFonts w:asciiTheme="minorHAnsi" w:hAnsiTheme="minorHAnsi" w:cstheme="minorHAnsi"/>
+        </w:rPr>
+        <w:t xml:space="preserve"> auto prodott</w:t>
+      </w:r>
+      <w:r>
+        <w:rPr>
+          <w:rFonts w:asciiTheme="minorHAnsi" w:hAnsiTheme="minorHAnsi" w:cstheme="minorHAnsi"/>
+        </w:rPr>
+        <w:t>a</w:t>
+      </w:r>
+      <w:r>
+        <w:rPr>
+          <w:rFonts w:asciiTheme="minorHAnsi" w:hAnsiTheme="minorHAnsi" w:cstheme="minorHAnsi"/>
+        </w:rPr>
+        <w:t xml:space="preserve"> dal gruppo stesso.</w:t>
+      </w:r>
+      <w:r>
+        <w:rPr>
+          <w:rFonts w:asciiTheme="minorHAnsi" w:hAnsiTheme="minorHAnsi" w:cstheme="minorHAnsi"/>
+        </w:rPr>
+        <w:t xml:space="preserve"> Le animazioni sono </w:t>
+      </w:r>
+      <w:r>
+        <w:rPr>
+          <w:rFonts w:asciiTheme="minorHAnsi" w:hAnsiTheme="minorHAnsi" w:cstheme="minorHAnsi"/>
+        </w:rPr>
+        <w:t>attinte</w:t>
+      </w:r>
+      <w:r>
+        <w:rPr>
+          <w:rFonts w:asciiTheme="minorHAnsi" w:hAnsiTheme="minorHAnsi" w:cstheme="minorHAnsi"/>
+        </w:rPr>
+        <w:t xml:space="preserve"> dal sito “</w:t>
+      </w:r>
+      <w:hyperlink r:id="rId18" w:anchor="/" w:history="1">
         <w:r>
           <w:rPr>
             <w:rStyle w:val="Collegamentoipertestuale"/>
             <w:rFonts w:asciiTheme="minorHAnsi" w:hAnsiTheme="minorHAnsi" w:cstheme="minorHAnsi"/>
           </w:rPr>
-          <w:t>Unity</w:t>
-        </w:r>
-        <w:proofErr w:type="spellEnd"/>
-        <w:r>
-          <w:rPr>
-            <w:rStyle w:val="Collegamentoipertestuale"/>
-            <w:rFonts w:asciiTheme="minorHAnsi" w:hAnsiTheme="minorHAnsi" w:cstheme="minorHAnsi"/>
-          </w:rPr>
-          <w:t xml:space="preserve"> Game Developer 3D Online Course</w:t>
+          <w:t>Mixamo</w:t>
         </w:r>
       </w:hyperlink>
       <w:r>
         <w:rPr>
           <w:rFonts w:asciiTheme="minorHAnsi" w:hAnsiTheme="minorHAnsi" w:cstheme="minorHAnsi"/>
         </w:rPr>
-        <w:t>”</w:t>
-      </w:r>
-      <w:r>
-        <w:rPr>
-          <w:rFonts w:asciiTheme="minorHAnsi" w:hAnsiTheme="minorHAnsi" w:cstheme="minorHAnsi"/>
-        </w:rPr>
-        <w:t xml:space="preserve"> ed eventuali tutorial online</w:t>
-      </w:r>
-      <w:r>
-        <w:rPr>
-          <w:rFonts w:asciiTheme="minorHAnsi" w:hAnsiTheme="minorHAnsi" w:cstheme="minorHAnsi"/>
-        </w:rPr>
-        <w:t xml:space="preserve"> su tematiche specifiche</w:t>
-      </w:r>
-      <w:r>
-        <w:rPr>
-          <w:rFonts w:asciiTheme="minorHAnsi" w:hAnsiTheme="minorHAnsi" w:cstheme="minorHAnsi"/>
-        </w:rPr>
-        <w:t>.</w:t>
+        <w:t>”.</w:t>
+      </w:r>
+    </w:p>
+    <w:p>
+      <w:pPr>
+        <w:jc w:val="both"/>
+        <w:rPr>
+          <w:rFonts w:asciiTheme="minorHAnsi" w:hAnsiTheme="minorHAnsi" w:cstheme="minorHAnsi"/>
+        </w:rPr>
+      </w:pPr>
+    </w:p>
+    <w:p>
+      <w:pPr>
+        <w:jc w:val="both"/>
+        <w:rPr>
+          <w:rFonts w:asciiTheme="minorHAnsi" w:hAnsiTheme="minorHAnsi" w:cstheme="minorHAnsi"/>
+        </w:rPr>
+      </w:pPr>
+      <w:r>
+        <w:rPr>
+          <w:rFonts w:asciiTheme="minorHAnsi" w:hAnsiTheme="minorHAnsi" w:cstheme="minorHAnsi"/>
+        </w:rPr>
+        <w:lastRenderedPageBreak/>
+        <w:t>Gli effetti sonori verranno presi da repository online di suoni gratuiti. Per quanto riguarda la colonna sonora, verrà invece creata da Alessandro Congedo.</w:t>
+      </w:r>
+    </w:p>
+    <w:p>
+      <w:pPr>
+        <w:jc w:val="both"/>
+        <w:rPr>
+          <w:rFonts w:asciiTheme="minorHAnsi" w:hAnsiTheme="minorHAnsi" w:cstheme="minorHAnsi"/>
+        </w:rPr>
+      </w:pPr>
+    </w:p>
+    <w:p>
+      <w:pPr>
+        <w:jc w:val="both"/>
+        <w:rPr>
+          <w:rFonts w:asciiTheme="minorHAnsi" w:hAnsiTheme="minorHAnsi" w:cstheme="minorHAnsi"/>
+        </w:rPr>
+      </w:pPr>
+      <w:r>
+        <w:rPr>
+          <w:rFonts w:asciiTheme="minorHAnsi" w:hAnsiTheme="minorHAnsi" w:cstheme="minorHAnsi"/>
+        </w:rPr>
+        <w:t>Il gruppo</w:t>
+      </w:r>
+      <w:r>
+        <w:rPr>
+          <w:rFonts w:asciiTheme="minorHAnsi" w:hAnsiTheme="minorHAnsi" w:cstheme="minorHAnsi"/>
+        </w:rPr>
+        <w:t xml:space="preserve"> per sviluppare il progetto in modo asincrono</w:t>
+      </w:r>
+      <w:r>
+        <w:rPr>
+          <w:rFonts w:asciiTheme="minorHAnsi" w:hAnsiTheme="minorHAnsi" w:cstheme="minorHAnsi"/>
+        </w:rPr>
+        <w:t xml:space="preserve"> e per una organizzazione interna per gli obbiettivi da raggiungere</w:t>
+      </w:r>
+      <w:r>
+        <w:rPr>
+          <w:rFonts w:asciiTheme="minorHAnsi" w:hAnsiTheme="minorHAnsi" w:cstheme="minorHAnsi"/>
+        </w:rPr>
+        <w:t>, utilizza “GitHub”.</w:t>
       </w:r>
     </w:p>
     <w:p/>
-    <w:p>
-      <w:pPr>
-        <w:pStyle w:val="Titolo3"/>
-        <w:rPr>
-          <w:rFonts w:asciiTheme="majorHAnsi" w:hAnsiTheme="majorHAnsi" w:cstheme="majorHAnsi"/>
-          <w:b/>
-          <w:bCs/>
-          <w:color w:val="385623" w:themeColor="accent6" w:themeShade="80"/>
-          <w:lang w:val="en-US"/>
-        </w:rPr>
-      </w:pPr>
-      <w:bookmarkStart w:id="60" w:name="_Toc39419821"/>
-      <w:bookmarkStart w:id="61" w:name="_Toc41665010"/>
-      <w:bookmarkStart w:id="62" w:name="_Toc101112588"/>
-      <w:bookmarkStart w:id="63" w:name="_Toc103603879"/>
-      <w:proofErr w:type="spellStart"/>
-      <w:r>
-        <w:rPr>
-          <w:rFonts w:asciiTheme="majorHAnsi" w:hAnsiTheme="majorHAnsi" w:cstheme="majorHAnsi"/>
-          <w:b/>
-          <w:bCs/>
-          <w:color w:val="385623" w:themeColor="accent6" w:themeShade="80"/>
-          <w:lang w:val="en-ZA"/>
-        </w:rPr>
-        <w:t>Risorse</w:t>
-      </w:r>
-      <w:proofErr w:type="spellEnd"/>
-      <w:r>
-        <w:rPr>
-          <w:rFonts w:asciiTheme="majorHAnsi" w:hAnsiTheme="majorHAnsi" w:cstheme="majorHAnsi"/>
-          <w:b/>
-          <w:bCs/>
-          <w:color w:val="385623" w:themeColor="accent6" w:themeShade="80"/>
-          <w:lang w:val="en-US"/>
-        </w:rPr>
-        <w:t xml:space="preserve"> applicative</w:t>
-      </w:r>
-      <w:bookmarkEnd w:id="60"/>
-      <w:bookmarkEnd w:id="61"/>
-      <w:bookmarkEnd w:id="62"/>
-      <w:bookmarkEnd w:id="63"/>
-    </w:p>
-    <w:p>
-      <w:pPr>
-        <w:jc w:val="both"/>
-        <w:rPr>
-          <w:rFonts w:asciiTheme="minorHAnsi" w:hAnsiTheme="minorHAnsi" w:cstheme="minorHAnsi"/>
-          <w:lang w:val="en-US"/>
-        </w:rPr>
-      </w:pPr>
-      <w:r>
-        <w:rPr>
-          <w:rFonts w:asciiTheme="minorHAnsi" w:hAnsiTheme="minorHAnsi" w:cstheme="minorHAnsi"/>
-          <w:lang w:val="en-US"/>
-        </w:rPr>
-        <w:t xml:space="preserve">Unity </w:t>
-      </w:r>
-      <w:r>
-        <w:rPr>
-          <w:rFonts w:asciiTheme="minorHAnsi" w:hAnsiTheme="minorHAnsi" w:cstheme="minorHAnsi"/>
-          <w:lang w:val="en-US"/>
-        </w:rPr>
-        <w:t>v2021.</w:t>
-      </w:r>
-      <w:r>
-        <w:rPr>
-          <w:rFonts w:asciiTheme="minorHAnsi" w:hAnsiTheme="minorHAnsi" w:cstheme="minorHAnsi"/>
-          <w:lang w:val="en-US"/>
-        </w:rPr>
-        <w:t>3</w:t>
-      </w:r>
-      <w:r>
-        <w:rPr>
-          <w:rFonts w:asciiTheme="minorHAnsi" w:hAnsiTheme="minorHAnsi" w:cstheme="minorHAnsi"/>
-          <w:lang w:val="en-US"/>
-        </w:rPr>
-        <w:t>.</w:t>
-      </w:r>
-      <w:r>
-        <w:rPr>
-          <w:rFonts w:asciiTheme="minorHAnsi" w:hAnsiTheme="minorHAnsi" w:cstheme="minorHAnsi"/>
-          <w:lang w:val="en-US"/>
-        </w:rPr>
-        <w:t>2</w:t>
-      </w:r>
-      <w:r>
-        <w:rPr>
-          <w:rFonts w:asciiTheme="minorHAnsi" w:hAnsiTheme="minorHAnsi" w:cstheme="minorHAnsi"/>
-          <w:lang w:val="en-US"/>
-        </w:rPr>
-        <w:t>f1</w:t>
-      </w:r>
-    </w:p>
-    <w:p>
-      <w:pPr>
-        <w:jc w:val="both"/>
-        <w:rPr>
-          <w:rFonts w:asciiTheme="minorHAnsi" w:hAnsiTheme="minorHAnsi" w:cstheme="minorHAnsi"/>
-          <w:lang w:val="en-US"/>
-        </w:rPr>
-      </w:pPr>
-      <w:r>
-        <w:rPr>
-          <w:rFonts w:asciiTheme="minorHAnsi" w:hAnsiTheme="minorHAnsi" w:cstheme="minorHAnsi"/>
-          <w:lang w:val="en-US"/>
-        </w:rPr>
-        <w:t>Adobe Photoshop 20</w:t>
-      </w:r>
-      <w:r>
-        <w:rPr>
-          <w:rFonts w:asciiTheme="minorHAnsi" w:hAnsiTheme="minorHAnsi" w:cstheme="minorHAnsi"/>
-          <w:lang w:val="en-US"/>
-        </w:rPr>
-        <w:t>22</w:t>
-      </w:r>
-    </w:p>
-    <w:p>
-      <w:pPr>
-        <w:jc w:val="both"/>
-        <w:rPr>
-          <w:rFonts w:asciiTheme="minorHAnsi" w:hAnsiTheme="minorHAnsi" w:cstheme="minorHAnsi"/>
-        </w:rPr>
-      </w:pPr>
-      <w:r>
-        <w:rPr>
-          <w:rFonts w:asciiTheme="minorHAnsi" w:hAnsiTheme="minorHAnsi" w:cstheme="minorHAnsi"/>
-        </w:rPr>
-        <w:t>Adobe Illustrator 2022</w:t>
-      </w:r>
-    </w:p>
-    <w:p>
-      <w:pPr>
-        <w:jc w:val="both"/>
-        <w:rPr>
-          <w:rFonts w:asciiTheme="minorHAnsi" w:hAnsiTheme="minorHAnsi" w:cstheme="minorHAnsi"/>
-        </w:rPr>
-      </w:pPr>
-      <w:r>
-        <w:rPr>
-          <w:rFonts w:asciiTheme="minorHAnsi" w:hAnsiTheme="minorHAnsi" w:cstheme="minorHAnsi"/>
-        </w:rPr>
-        <w:t>Adobe Premiere 2022</w:t>
-      </w:r>
-    </w:p>
-    <w:p>
-      <w:pPr>
-        <w:jc w:val="both"/>
-        <w:rPr>
-          <w:rFonts w:asciiTheme="minorHAnsi" w:hAnsiTheme="minorHAnsi" w:cstheme="minorHAnsi"/>
-        </w:rPr>
-      </w:pPr>
-      <w:r>
-        <w:rPr>
-          <w:rFonts w:asciiTheme="minorHAnsi" w:hAnsiTheme="minorHAnsi" w:cstheme="minorHAnsi"/>
-        </w:rPr>
-        <w:t>Microsoft Visual Studio 2019</w:t>
-      </w:r>
-    </w:p>
-    <w:p>
-      <w:pPr>
-        <w:jc w:val="both"/>
-        <w:rPr>
-          <w:rFonts w:asciiTheme="minorHAnsi" w:hAnsiTheme="minorHAnsi" w:cstheme="minorHAnsi"/>
-        </w:rPr>
-      </w:pPr>
-      <w:r>
-        <w:rPr>
-          <w:rFonts w:asciiTheme="minorHAnsi" w:hAnsiTheme="minorHAnsi" w:cstheme="minorHAnsi"/>
-        </w:rPr>
-        <w:t>Git</w:t>
-      </w:r>
-      <w:r>
-        <w:rPr>
-          <w:rFonts w:asciiTheme="minorHAnsi" w:hAnsiTheme="minorHAnsi" w:cstheme="minorHAnsi"/>
-        </w:rPr>
-        <w:t xml:space="preserve"> e GitHub</w:t>
-      </w:r>
-    </w:p>
-    <w:p>
-      <w:pPr>
-        <w:jc w:val="both"/>
-        <w:rPr>
-          <w:rFonts w:asciiTheme="minorHAnsi" w:hAnsiTheme="minorHAnsi" w:cstheme="minorHAnsi"/>
-        </w:rPr>
-      </w:pPr>
-      <w:r>
-        <w:rPr>
-          <w:rFonts w:asciiTheme="minorHAnsi" w:hAnsiTheme="minorHAnsi" w:cstheme="minorHAnsi"/>
-        </w:rPr>
-        <w:t>Blender</w:t>
-      </w:r>
-    </w:p>
-    <w:p>
-      <w:pPr>
-        <w:jc w:val="both"/>
-        <w:rPr>
-          <w:rFonts w:asciiTheme="minorHAnsi" w:hAnsiTheme="minorHAnsi" w:cstheme="minorHAnsi"/>
-        </w:rPr>
-      </w:pPr>
-      <w:proofErr w:type="spellStart"/>
-      <w:r>
-        <w:rPr>
-          <w:rFonts w:asciiTheme="minorHAnsi" w:hAnsiTheme="minorHAnsi" w:cstheme="minorHAnsi"/>
-        </w:rPr>
-        <w:t>Drawio</w:t>
-      </w:r>
-      <w:proofErr w:type="spellEnd"/>
-    </w:p>
-    <w:p>
-      <w:pPr>
-        <w:rPr>
-          <w:rFonts w:asciiTheme="minorHAnsi" w:hAnsiTheme="minorHAnsi" w:cstheme="minorHAnsi"/>
-        </w:rPr>
-      </w:pPr>
-    </w:p>
     <w:p>
       <w:pPr>
         <w:pStyle w:val="Titolo3"/>
@@ -11008,10 +11102,10 @@
           <w:color w:val="385623" w:themeColor="accent6" w:themeShade="80"/>
         </w:rPr>
       </w:pPr>
-      <w:bookmarkStart w:id="64" w:name="_Toc39419822"/>
-      <w:bookmarkStart w:id="65" w:name="_Toc41665011"/>
-      <w:bookmarkStart w:id="66" w:name="_Toc101112589"/>
-      <w:bookmarkStart w:id="67" w:name="_Toc103603880"/>
+      <w:bookmarkStart w:id="68" w:name="_Toc39419823"/>
+      <w:bookmarkStart w:id="69" w:name="_Toc41665012"/>
+      <w:bookmarkStart w:id="70" w:name="_Toc101112590"/>
+      <w:bookmarkStart w:id="71" w:name="_Toc103603881"/>
       <w:r>
         <w:rPr>
           <w:rFonts w:asciiTheme="majorHAnsi" w:hAnsiTheme="majorHAnsi"/>
@@ -11019,291 +11113,6 @@
           <w:bCs/>
           <w:color w:val="385623" w:themeColor="accent6" w:themeShade="80"/>
         </w:rPr>
-        <w:t>Risorse strumentali</w:t>
-      </w:r>
-      <w:bookmarkEnd w:id="64"/>
-      <w:bookmarkEnd w:id="65"/>
-      <w:bookmarkEnd w:id="66"/>
-      <w:bookmarkEnd w:id="67"/>
-    </w:p>
-    <w:p>
-      <w:pPr>
-        <w:jc w:val="both"/>
-        <w:rPr>
-          <w:rFonts w:asciiTheme="minorHAnsi" w:hAnsiTheme="minorHAnsi" w:cstheme="minorHAnsi"/>
-        </w:rPr>
-      </w:pPr>
-      <w:r>
-        <w:rPr>
-          <w:rFonts w:asciiTheme="minorHAnsi" w:hAnsiTheme="minorHAnsi" w:cstheme="minorHAnsi"/>
-        </w:rPr>
-        <w:t>Verranno utilizzati asset presenti nei pack “</w:t>
-      </w:r>
-      <w:proofErr w:type="spellStart"/>
-      <w:r>
-        <w:rPr>
-          <w:rFonts w:asciiTheme="minorHAnsi" w:hAnsiTheme="minorHAnsi" w:cstheme="minorHAnsi"/>
-        </w:rPr>
-        <w:t>Polygon</w:t>
-      </w:r>
-      <w:proofErr w:type="spellEnd"/>
-      <w:r>
-        <w:rPr>
-          <w:rFonts w:asciiTheme="minorHAnsi" w:hAnsiTheme="minorHAnsi" w:cstheme="minorHAnsi"/>
-        </w:rPr>
-        <w:t xml:space="preserve"> City”, “</w:t>
-      </w:r>
-      <w:proofErr w:type="spellStart"/>
-      <w:r>
-        <w:rPr>
-          <w:rFonts w:asciiTheme="minorHAnsi" w:hAnsiTheme="minorHAnsi" w:cstheme="minorHAnsi"/>
-        </w:rPr>
-        <w:t>Polygon</w:t>
-      </w:r>
-      <w:proofErr w:type="spellEnd"/>
-      <w:r>
-        <w:rPr>
-          <w:rFonts w:asciiTheme="minorHAnsi" w:hAnsiTheme="minorHAnsi" w:cstheme="minorHAnsi"/>
-        </w:rPr>
-        <w:t xml:space="preserve"> Farmer”, “</w:t>
-      </w:r>
-      <w:proofErr w:type="spellStart"/>
-      <w:r>
-        <w:rPr>
-          <w:rFonts w:asciiTheme="minorHAnsi" w:hAnsiTheme="minorHAnsi" w:cstheme="minorHAnsi"/>
-        </w:rPr>
-        <w:t>Polygon</w:t>
-      </w:r>
-      <w:proofErr w:type="spellEnd"/>
-      <w:r>
-        <w:rPr>
-          <w:rFonts w:asciiTheme="minorHAnsi" w:hAnsiTheme="minorHAnsi" w:cstheme="minorHAnsi"/>
-        </w:rPr>
-        <w:t xml:space="preserve"> </w:t>
-      </w:r>
-      <w:proofErr w:type="spellStart"/>
-      <w:r>
-        <w:rPr>
-          <w:rFonts w:asciiTheme="minorHAnsi" w:hAnsiTheme="minorHAnsi" w:cstheme="minorHAnsi"/>
-        </w:rPr>
-        <w:t>Prototype</w:t>
-      </w:r>
-      <w:proofErr w:type="spellEnd"/>
-      <w:r>
-        <w:rPr>
-          <w:rFonts w:asciiTheme="minorHAnsi" w:hAnsiTheme="minorHAnsi" w:cstheme="minorHAnsi"/>
-        </w:rPr>
-        <w:t xml:space="preserve"> Pack” in possesso da Cassano Francesco Saverio. </w:t>
-      </w:r>
-      <w:r>
-        <w:rPr>
-          <w:rFonts w:asciiTheme="minorHAnsi" w:hAnsiTheme="minorHAnsi" w:cstheme="minorHAnsi"/>
-        </w:rPr>
-        <w:t>I restanti materiali 3D come oggetti ambientali ed altro</w:t>
-      </w:r>
-      <w:r>
-        <w:rPr>
-          <w:rFonts w:asciiTheme="minorHAnsi" w:hAnsiTheme="minorHAnsi" w:cstheme="minorHAnsi"/>
-        </w:rPr>
-        <w:t xml:space="preserve"> saranno reperiti dall’asset store di </w:t>
-      </w:r>
-      <w:proofErr w:type="spellStart"/>
-      <w:r>
-        <w:rPr>
-          <w:rFonts w:asciiTheme="minorHAnsi" w:hAnsiTheme="minorHAnsi" w:cstheme="minorHAnsi"/>
-        </w:rPr>
-        <w:t>Unity</w:t>
-      </w:r>
-      <w:proofErr w:type="spellEnd"/>
-      <w:r>
-        <w:rPr>
-          <w:rFonts w:asciiTheme="minorHAnsi" w:hAnsiTheme="minorHAnsi" w:cstheme="minorHAnsi"/>
-        </w:rPr>
-        <w:t xml:space="preserve">. L’interfaccia grafica </w:t>
-      </w:r>
-      <w:r>
-        <w:rPr>
-          <w:rFonts w:asciiTheme="minorHAnsi" w:hAnsiTheme="minorHAnsi" w:cstheme="minorHAnsi"/>
-        </w:rPr>
-        <w:t>(</w:t>
-      </w:r>
-      <w:r>
-        <w:rPr>
-          <w:rFonts w:asciiTheme="minorHAnsi" w:hAnsiTheme="minorHAnsi" w:cstheme="minorHAnsi"/>
-        </w:rPr>
-        <w:t>Sprite</w:t>
-      </w:r>
-      <w:r>
-        <w:rPr>
-          <w:rFonts w:asciiTheme="minorHAnsi" w:hAnsiTheme="minorHAnsi" w:cstheme="minorHAnsi"/>
-        </w:rPr>
-        <w:t>, sfondi ecc…)</w:t>
-      </w:r>
-      <w:r>
-        <w:rPr>
-          <w:rFonts w:asciiTheme="minorHAnsi" w:hAnsiTheme="minorHAnsi" w:cstheme="minorHAnsi"/>
-        </w:rPr>
-        <w:t xml:space="preserve"> del progetto, invece, </w:t>
-      </w:r>
-      <w:r>
-        <w:rPr>
-          <w:rFonts w:asciiTheme="minorHAnsi" w:hAnsiTheme="minorHAnsi" w:cstheme="minorHAnsi"/>
-        </w:rPr>
-        <w:t>verrà</w:t>
-      </w:r>
-      <w:r>
-        <w:rPr>
-          <w:rFonts w:asciiTheme="minorHAnsi" w:hAnsiTheme="minorHAnsi" w:cstheme="minorHAnsi"/>
-        </w:rPr>
-        <w:t xml:space="preserve"> auto prodott</w:t>
-      </w:r>
-      <w:r>
-        <w:rPr>
-          <w:rFonts w:asciiTheme="minorHAnsi" w:hAnsiTheme="minorHAnsi" w:cstheme="minorHAnsi"/>
-        </w:rPr>
-        <w:t>a</w:t>
-      </w:r>
-      <w:r>
-        <w:rPr>
-          <w:rFonts w:asciiTheme="minorHAnsi" w:hAnsiTheme="minorHAnsi" w:cstheme="minorHAnsi"/>
-        </w:rPr>
-        <w:t xml:space="preserve"> dal gruppo stesso.</w:t>
-      </w:r>
-      <w:r>
-        <w:rPr>
-          <w:rFonts w:asciiTheme="minorHAnsi" w:hAnsiTheme="minorHAnsi" w:cstheme="minorHAnsi"/>
-        </w:rPr>
-        <w:t xml:space="preserve"> Le animazioni sono </w:t>
-      </w:r>
-      <w:r>
-        <w:rPr>
-          <w:rFonts w:asciiTheme="minorHAnsi" w:hAnsiTheme="minorHAnsi" w:cstheme="minorHAnsi"/>
-        </w:rPr>
-        <w:t>attinte</w:t>
-      </w:r>
-      <w:r>
-        <w:rPr>
-          <w:rFonts w:asciiTheme="minorHAnsi" w:hAnsiTheme="minorHAnsi" w:cstheme="minorHAnsi"/>
-        </w:rPr>
-        <w:t xml:space="preserve"> dal sito “</w:t>
-      </w:r>
-      <w:proofErr w:type="spellStart"/>
-      <w:r>
-        <w:fldChar w:fldCharType="begin"/>
-      </w:r>
-      <w:r>
-        <w:instrText xml:space="preserve"> HYPERLINK "https://www.mixamo.com/" \l "/" </w:instrText>
-      </w:r>
-      <w:r>
-        <w:fldChar w:fldCharType="separate"/>
-      </w:r>
-      <w:r>
-        <w:rPr>
-          <w:rStyle w:val="Collegamentoipertestuale"/>
-          <w:rFonts w:asciiTheme="minorHAnsi" w:hAnsiTheme="minorHAnsi" w:cstheme="minorHAnsi"/>
-        </w:rPr>
-        <w:t>Mixamo</w:t>
-      </w:r>
-      <w:proofErr w:type="spellEnd"/>
-      <w:r>
-        <w:rPr>
-          <w:rStyle w:val="Collegamentoipertestuale"/>
-          <w:rFonts w:asciiTheme="minorHAnsi" w:hAnsiTheme="minorHAnsi" w:cstheme="minorHAnsi"/>
-        </w:rPr>
-        <w:fldChar w:fldCharType="end"/>
-      </w:r>
-      <w:r>
-        <w:rPr>
-          <w:rFonts w:asciiTheme="minorHAnsi" w:hAnsiTheme="minorHAnsi" w:cstheme="minorHAnsi"/>
-        </w:rPr>
-        <w:t>”.</w:t>
-      </w:r>
-    </w:p>
-    <w:p>
-      <w:pPr>
-        <w:jc w:val="both"/>
-        <w:rPr>
-          <w:rFonts w:asciiTheme="minorHAnsi" w:hAnsiTheme="minorHAnsi" w:cstheme="minorHAnsi"/>
-        </w:rPr>
-      </w:pPr>
-    </w:p>
-    <w:p>
-      <w:pPr>
-        <w:jc w:val="both"/>
-        <w:rPr>
-          <w:rFonts w:asciiTheme="minorHAnsi" w:hAnsiTheme="minorHAnsi" w:cstheme="minorHAnsi"/>
-        </w:rPr>
-      </w:pPr>
-      <w:r>
-        <w:rPr>
-          <w:rFonts w:asciiTheme="minorHAnsi" w:hAnsiTheme="minorHAnsi" w:cstheme="minorHAnsi"/>
-        </w:rPr>
-        <w:lastRenderedPageBreak/>
-        <w:t>Gli effetti sonori verranno presi da repository online di suoni gratuiti. Per quanto riguarda la colonna sonora, verrà invece creata da Alessandro Congedo.</w:t>
-      </w:r>
-    </w:p>
-    <w:p>
-      <w:pPr>
-        <w:jc w:val="both"/>
-        <w:rPr>
-          <w:rFonts w:asciiTheme="minorHAnsi" w:hAnsiTheme="minorHAnsi" w:cstheme="minorHAnsi"/>
-        </w:rPr>
-      </w:pPr>
-    </w:p>
-    <w:p>
-      <w:pPr>
-        <w:jc w:val="both"/>
-        <w:rPr>
-          <w:rFonts w:asciiTheme="minorHAnsi" w:hAnsiTheme="minorHAnsi" w:cstheme="minorHAnsi"/>
-        </w:rPr>
-      </w:pPr>
-      <w:r>
-        <w:rPr>
-          <w:rFonts w:asciiTheme="minorHAnsi" w:hAnsiTheme="minorHAnsi" w:cstheme="minorHAnsi"/>
-        </w:rPr>
-        <w:t>Il gruppo</w:t>
-      </w:r>
-      <w:r>
-        <w:rPr>
-          <w:rFonts w:asciiTheme="minorHAnsi" w:hAnsiTheme="minorHAnsi" w:cstheme="minorHAnsi"/>
-        </w:rPr>
-        <w:t xml:space="preserve"> per sviluppare il progetto in modo asincrono</w:t>
-      </w:r>
-      <w:r>
-        <w:rPr>
-          <w:rFonts w:asciiTheme="minorHAnsi" w:hAnsiTheme="minorHAnsi" w:cstheme="minorHAnsi"/>
-        </w:rPr>
-        <w:t xml:space="preserve"> e per una organizzazione interna per gli obbiettivi da raggiungere</w:t>
-      </w:r>
-      <w:r>
-        <w:rPr>
-          <w:rFonts w:asciiTheme="minorHAnsi" w:hAnsiTheme="minorHAnsi" w:cstheme="minorHAnsi"/>
-        </w:rPr>
-        <w:t>, utilizza “GitHub”.</w:t>
-      </w:r>
-    </w:p>
-    <w:p/>
-    <w:p>
-      <w:pPr>
-        <w:pStyle w:val="Titolo3"/>
-        <w:rPr>
-          <w:rFonts w:asciiTheme="majorHAnsi" w:hAnsiTheme="majorHAnsi"/>
-          <w:b/>
-          <w:bCs/>
-          <w:color w:val="385623" w:themeColor="accent6" w:themeShade="80"/>
-        </w:rPr>
-      </w:pPr>
-      <w:bookmarkStart w:id="68" w:name="_Toc39419823"/>
-      <w:bookmarkStart w:id="69" w:name="_Toc41665012"/>
-      <w:bookmarkStart w:id="70" w:name="_Toc101112590"/>
-      <w:bookmarkStart w:id="71" w:name="_Toc103603881"/>
-      <w:r>
-        <w:rPr>
-          <w:rFonts w:asciiTheme="majorHAnsi" w:hAnsiTheme="majorHAnsi"/>
-          <w:b/>
-          <w:bCs/>
-          <w:color w:val="385623" w:themeColor="accent6" w:themeShade="80"/>
-        </w:rPr>
         <w:t>Risorse post-produzione</w:t>
       </w:r>
       <w:bookmarkEnd w:id="68"/>
@@ -11386,7 +11195,6 @@
         </w:rPr>
         <w:t xml:space="preserve">Il </w:t>
       </w:r>
-      <w:proofErr w:type="spellStart"/>
       <w:r>
         <w:rPr>
           <w:rFonts w:asciiTheme="minorHAnsi" w:hAnsiTheme="minorHAnsi" w:cstheme="minorHAnsi"/>
@@ -11397,21 +11205,7 @@
         <w:rPr>
           <w:rFonts w:asciiTheme="minorHAnsi" w:hAnsiTheme="minorHAnsi" w:cstheme="minorHAnsi"/>
         </w:rPr>
-        <w:t>erious</w:t>
-      </w:r>
-      <w:proofErr w:type="spellEnd"/>
-      <w:r>
-        <w:rPr>
-          <w:rFonts w:asciiTheme="minorHAnsi" w:hAnsiTheme="minorHAnsi" w:cstheme="minorHAnsi"/>
-        </w:rPr>
-        <w:t xml:space="preserve"> game </w:t>
-      </w:r>
-      <w:proofErr w:type="spellStart"/>
-      <w:r>
-        <w:rPr>
-          <w:rFonts w:asciiTheme="minorHAnsi" w:hAnsiTheme="minorHAnsi" w:cstheme="minorHAnsi"/>
-        </w:rPr>
-        <w:t>Healt</w:t>
+        <w:t>erious game Healt</w:t>
       </w:r>
       <w:r>
         <w:rPr>
@@ -11423,14 +11217,7 @@
         <w:rPr>
           <w:rFonts w:asciiTheme="minorHAnsi" w:hAnsiTheme="minorHAnsi" w:cstheme="minorHAnsi"/>
         </w:rPr>
-        <w:t>y</w:t>
-      </w:r>
-      <w:proofErr w:type="spellEnd"/>
-      <w:r>
-        <w:rPr>
-          <w:rFonts w:asciiTheme="minorHAnsi" w:hAnsiTheme="minorHAnsi" w:cstheme="minorHAnsi"/>
-        </w:rPr>
-        <w:t xml:space="preserve"> Catering ha lo scopo di istruire i giocatori all’alimentazione sana e rispettosa dell’ambiente illustrando la correlazione fra un piatto da mangiare, la corrispettiva</w:t>
+        <w:t>y Catering ha lo scopo di istruire i giocatori all’alimentazione sana e rispettosa dell’ambiente illustrando la correlazione fra un piatto da mangiare, la corrispettiva</w:t>
       </w:r>
       <w:r>
         <w:rPr>
@@ -11499,7 +11286,6 @@
         </w:rPr>
         <w:t xml:space="preserve">Il </w:t>
       </w:r>
-      <w:proofErr w:type="spellStart"/>
       <w:r>
         <w:rPr>
           <w:rFonts w:asciiTheme="minorHAnsi" w:hAnsiTheme="minorHAnsi" w:cstheme="minorHAnsi"/>
@@ -11510,21 +11296,7 @@
         <w:rPr>
           <w:rFonts w:asciiTheme="minorHAnsi" w:hAnsiTheme="minorHAnsi" w:cstheme="minorHAnsi"/>
         </w:rPr>
-        <w:t>erious</w:t>
-      </w:r>
-      <w:proofErr w:type="spellEnd"/>
-      <w:r>
-        <w:rPr>
-          <w:rFonts w:asciiTheme="minorHAnsi" w:hAnsiTheme="minorHAnsi" w:cstheme="minorHAnsi"/>
-        </w:rPr>
-        <w:t xml:space="preserve"> game </w:t>
-      </w:r>
-      <w:proofErr w:type="spellStart"/>
-      <w:r>
-        <w:rPr>
-          <w:rFonts w:asciiTheme="minorHAnsi" w:hAnsiTheme="minorHAnsi" w:cstheme="minorHAnsi"/>
-        </w:rPr>
-        <w:t>Healt</w:t>
+        <w:t>erious game Healt</w:t>
       </w:r>
       <w:r>
         <w:rPr>
@@ -11536,14 +11308,7 @@
         <w:rPr>
           <w:rFonts w:asciiTheme="minorHAnsi" w:hAnsiTheme="minorHAnsi" w:cstheme="minorHAnsi"/>
         </w:rPr>
-        <w:t>y</w:t>
-      </w:r>
-      <w:proofErr w:type="spellEnd"/>
-      <w:r>
-        <w:rPr>
-          <w:rFonts w:asciiTheme="minorHAnsi" w:hAnsiTheme="minorHAnsi" w:cstheme="minorHAnsi"/>
-        </w:rPr>
-        <w:t xml:space="preserve"> Catering presenta i seguenti concetti:</w:t>
+        <w:t>y Catering presenta i seguenti concetti:</w:t>
       </w:r>
     </w:p>
     <w:p>
@@ -11931,35 +11696,7 @@
         <w:rPr>
           <w:rFonts w:asciiTheme="minorHAnsi" w:hAnsiTheme="minorHAnsi" w:cstheme="minorHAnsi"/>
         </w:rPr>
-        <w:t xml:space="preserve">Il giocatore selezionerà una portata in base alle pietanze disponibili ed alle patologie del cliente (con annessa relativa dieta), verrà generata una lista di piatti ordinati dal più affine al meno affine; in base a quanto selezionato dal giocatore gli verrà assegnato un punteggio da aggiungere a quello base. A parità di affinità tra patologie e dieta del cliente i piatti verranno ordinati anche in base al </w:t>
-      </w:r>
-      <w:proofErr w:type="spellStart"/>
-      <w:r>
-        <w:rPr>
-          <w:rFonts w:asciiTheme="minorHAnsi" w:hAnsiTheme="minorHAnsi" w:cstheme="minorHAnsi"/>
-        </w:rPr>
-        <w:t>ecoScore</w:t>
-      </w:r>
-      <w:proofErr w:type="spellEnd"/>
-      <w:r>
-        <w:rPr>
-          <w:rFonts w:asciiTheme="minorHAnsi" w:hAnsiTheme="minorHAnsi" w:cstheme="minorHAnsi"/>
-        </w:rPr>
-        <w:t xml:space="preserve"> e </w:t>
-      </w:r>
-      <w:proofErr w:type="spellStart"/>
-      <w:r>
-        <w:rPr>
-          <w:rFonts w:asciiTheme="minorHAnsi" w:hAnsiTheme="minorHAnsi" w:cstheme="minorHAnsi"/>
-        </w:rPr>
-        <w:t>nutriScore</w:t>
-      </w:r>
-      <w:proofErr w:type="spellEnd"/>
-      <w:r>
-        <w:rPr>
-          <w:rFonts w:asciiTheme="minorHAnsi" w:hAnsiTheme="minorHAnsi" w:cstheme="minorHAnsi"/>
-        </w:rPr>
-        <w:t>.</w:t>
+        <w:t>Il giocatore selezionerà una portata in base alle pietanze disponibili ed alle patologie del cliente (con annessa relativa dieta), verrà generata una lista di piatti ordinati dal più affine al meno affine; in base a quanto selezionato dal giocatore gli verrà assegnato un punteggio da aggiungere a quello base. A parità di affinità tra patologie e dieta del cliente i piatti verranno ordinati anche in base al ecoScore e nutriScore.</w:t>
       </w:r>
       <w:r>
         <w:rPr>
@@ -12105,7 +11842,6 @@
         </w:rPr>
         <w:t xml:space="preserve">Qui di seguito sono elencate le skill che i giocatori potranno acquisire attraverso il </w:t>
       </w:r>
-      <w:proofErr w:type="spellStart"/>
       <w:r>
         <w:rPr>
           <w:rFonts w:asciiTheme="minorHAnsi" w:hAnsiTheme="minorHAnsi" w:cstheme="minorHAnsi"/>
@@ -12116,14 +11852,7 @@
         <w:rPr>
           <w:rFonts w:asciiTheme="minorHAnsi" w:hAnsiTheme="minorHAnsi" w:cstheme="minorHAnsi"/>
         </w:rPr>
-        <w:t>erious</w:t>
-      </w:r>
-      <w:proofErr w:type="spellEnd"/>
-      <w:r>
-        <w:rPr>
-          <w:rFonts w:asciiTheme="minorHAnsi" w:hAnsiTheme="minorHAnsi" w:cstheme="minorHAnsi"/>
-        </w:rPr>
-        <w:t xml:space="preserve"> game:</w:t>
+        <w:t>erious game:</w:t>
       </w:r>
     </w:p>
     <w:p>
@@ -12297,7 +12026,7 @@
                     <pic:cNvPicPr/>
                   </pic:nvPicPr>
                   <pic:blipFill>
-                    <a:blip r:embed="rId18">
+                    <a:blip r:embed="rId19">
                       <a:extLst>
                         <a:ext uri="{28A0092B-C50C-407E-A947-70E740481C1C}">
                           <a14:useLocalDpi xmlns:a14="http://schemas.microsoft.com/office/drawing/2010/main" val="0"/>
@@ -12375,14 +12104,7 @@
         <w:rPr>
           <w:rFonts w:asciiTheme="minorHAnsi" w:hAnsiTheme="minorHAnsi" w:cstheme="minorHAnsi"/>
         </w:rPr>
-        <w:t xml:space="preserve">L’idea alla base del gioco </w:t>
-      </w:r>
-      <w:proofErr w:type="spellStart"/>
-      <w:r>
-        <w:rPr>
-          <w:rFonts w:asciiTheme="minorHAnsi" w:hAnsiTheme="minorHAnsi" w:cstheme="minorHAnsi"/>
-        </w:rPr>
-        <w:t>Healt</w:t>
+        <w:t>L’idea alla base del gioco Healt</w:t>
       </w:r>
       <w:r>
         <w:rPr>
@@ -12394,14 +12116,7 @@
         <w:rPr>
           <w:rFonts w:asciiTheme="minorHAnsi" w:hAnsiTheme="minorHAnsi" w:cstheme="minorHAnsi"/>
         </w:rPr>
-        <w:t>y</w:t>
-      </w:r>
-      <w:proofErr w:type="spellEnd"/>
-      <w:r>
-        <w:rPr>
-          <w:rFonts w:asciiTheme="minorHAnsi" w:hAnsiTheme="minorHAnsi" w:cstheme="minorHAnsi"/>
-        </w:rPr>
-        <w:t xml:space="preserve"> Catering è quella di istruire i giocatori alla scelta dei piatti migliori sia dal punto di vista medico che ambientale.</w:t>
+        <w:t>y Catering è quella di istruire i giocatori alla scelta dei piatti migliori sia dal punto di vista medico che ambientale.</w:t>
       </w:r>
     </w:p>
     <w:p>
@@ -12861,35 +12576,7 @@
         <w:rPr>
           <w:rFonts w:asciiTheme="minorHAnsi" w:hAnsiTheme="minorHAnsi" w:cstheme="minorHAnsi"/>
         </w:rPr>
-        <w:t xml:space="preserve"> verrà generata una lista di piatti ordinati, dal più affine al meno affine, in base alle patologie e alla dieta del cliente, e a parità di affinità in base al </w:t>
-      </w:r>
-      <w:proofErr w:type="spellStart"/>
-      <w:r>
-        <w:rPr>
-          <w:rFonts w:asciiTheme="minorHAnsi" w:hAnsiTheme="minorHAnsi" w:cstheme="minorHAnsi"/>
-        </w:rPr>
-        <w:t>costoEco</w:t>
-      </w:r>
-      <w:proofErr w:type="spellEnd"/>
-      <w:r>
-        <w:rPr>
-          <w:rFonts w:asciiTheme="minorHAnsi" w:hAnsiTheme="minorHAnsi" w:cstheme="minorHAnsi"/>
-        </w:rPr>
-        <w:t xml:space="preserve"> e </w:t>
-      </w:r>
-      <w:proofErr w:type="spellStart"/>
-      <w:r>
-        <w:rPr>
-          <w:rFonts w:asciiTheme="minorHAnsi" w:hAnsiTheme="minorHAnsi" w:cstheme="minorHAnsi"/>
-        </w:rPr>
-        <w:t>nutriScore</w:t>
-      </w:r>
-      <w:proofErr w:type="spellEnd"/>
-      <w:r>
-        <w:rPr>
-          <w:rFonts w:asciiTheme="minorHAnsi" w:hAnsiTheme="minorHAnsi" w:cstheme="minorHAnsi"/>
-        </w:rPr>
-        <w:t xml:space="preserve"> (e in base alla posizione del piatto scelto dal giocatore in questa lista) verrà assegnato un punteggio.</w:t>
+        <w:t xml:space="preserve"> verrà generata una lista di piatti ordinati, dal più affine al meno affine, in base alle patologie e alla dieta del cliente, e a parità di affinità in base al costoEco e nutriScore (e in base alla posizione del piatto scelto dal giocatore in questa lista) verrà assegnato un punteggio.</w:t>
       </w:r>
     </w:p>
     <w:p>
@@ -13026,35 +12713,7 @@
         <w:rPr>
           <w:rFonts w:asciiTheme="minorHAnsi" w:hAnsiTheme="minorHAnsi" w:cstheme="minorHAnsi"/>
         </w:rPr>
-        <w:t xml:space="preserve">bonus affinità = + 5% sul prezzo base se il piatto è affine al cliente (patologie e dieta) -5% sul prezzo base se il piatto non è affine al cliente, ed extra bonus di 3% o 2% o 1% se il piatto è rispettivamente in prima, seconda o terza posizione nella lista dei piatti ordinati dal migliore al peggiore in base all’affinità con patologie e dieta e </w:t>
-      </w:r>
-      <w:proofErr w:type="spellStart"/>
-      <w:r>
-        <w:rPr>
-          <w:rFonts w:asciiTheme="minorHAnsi" w:hAnsiTheme="minorHAnsi" w:cstheme="minorHAnsi"/>
-        </w:rPr>
-        <w:t>nutriscore</w:t>
-      </w:r>
-      <w:proofErr w:type="spellEnd"/>
-      <w:r>
-        <w:rPr>
-          <w:rFonts w:asciiTheme="minorHAnsi" w:hAnsiTheme="minorHAnsi" w:cstheme="minorHAnsi"/>
-        </w:rPr>
-        <w:t xml:space="preserve"> e </w:t>
-      </w:r>
-      <w:proofErr w:type="spellStart"/>
-      <w:r>
-        <w:rPr>
-          <w:rFonts w:asciiTheme="minorHAnsi" w:hAnsiTheme="minorHAnsi" w:cstheme="minorHAnsi"/>
-        </w:rPr>
-        <w:t>ecoScore</w:t>
-      </w:r>
-      <w:proofErr w:type="spellEnd"/>
-      <w:r>
-        <w:rPr>
-          <w:rFonts w:asciiTheme="minorHAnsi" w:hAnsiTheme="minorHAnsi" w:cstheme="minorHAnsi"/>
-        </w:rPr>
-        <w:t>.</w:t>
+        <w:t>bonus affinità = + 5% sul prezzo base se il piatto è affine al cliente (patologie e dieta) -5% sul prezzo base se il piatto non è affine al cliente, ed extra bonus di 3% o 2% o 1% se il piatto è rispettivamente in prima, seconda o terza posizione nella lista dei piatti ordinati dal migliore al peggiore in base all’affinità con patologie e dieta e nutriscore e ecoScore.</w:t>
       </w:r>
     </w:p>
     <w:p>
@@ -13204,14 +12863,7 @@
         <w:rPr>
           <w:rFonts w:asciiTheme="minorHAnsi" w:hAnsiTheme="minorHAnsi" w:cstheme="minorHAnsi"/>
         </w:rPr>
-        <w:t xml:space="preserve">bonus </w:t>
-      </w:r>
-      <w:proofErr w:type="spellStart"/>
-      <w:r>
-        <w:rPr>
-          <w:rFonts w:asciiTheme="minorHAnsi" w:hAnsiTheme="minorHAnsi" w:cstheme="minorHAnsi"/>
-        </w:rPr>
-        <w:t>nutri</w:t>
+        <w:t>bonus nutri</w:t>
       </w:r>
       <w:r>
         <w:rPr>
@@ -13223,21 +12875,7 @@
         <w:rPr>
           <w:rFonts w:asciiTheme="minorHAnsi" w:hAnsiTheme="minorHAnsi" w:cstheme="minorHAnsi"/>
         </w:rPr>
-        <w:t>core</w:t>
-      </w:r>
-      <w:proofErr w:type="spellEnd"/>
-      <w:r>
-        <w:rPr>
-          <w:rFonts w:asciiTheme="minorHAnsi" w:hAnsiTheme="minorHAnsi" w:cstheme="minorHAnsi"/>
-        </w:rPr>
-        <w:t xml:space="preserve"> = in base al </w:t>
-      </w:r>
-      <w:proofErr w:type="spellStart"/>
-      <w:r>
-        <w:rPr>
-          <w:rFonts w:asciiTheme="minorHAnsi" w:hAnsiTheme="minorHAnsi" w:cstheme="minorHAnsi"/>
-        </w:rPr>
-        <w:t>nutri</w:t>
+        <w:t>core = in base al nutri</w:t>
       </w:r>
       <w:r>
         <w:rPr>
@@ -13249,14 +12887,7 @@
         <w:rPr>
           <w:rFonts w:asciiTheme="minorHAnsi" w:hAnsiTheme="minorHAnsi" w:cstheme="minorHAnsi"/>
         </w:rPr>
-        <w:t>core</w:t>
-      </w:r>
-      <w:proofErr w:type="spellEnd"/>
-      <w:r>
-        <w:rPr>
-          <w:rFonts w:asciiTheme="minorHAnsi" w:hAnsiTheme="minorHAnsi" w:cstheme="minorHAnsi"/>
-        </w:rPr>
-        <w:t>:</w:t>
+        <w:t>core:</w:t>
       </w:r>
     </w:p>
     <w:p>
@@ -13438,28 +13069,7 @@
         <w:rPr>
           <w:rFonts w:asciiTheme="minorHAnsi" w:hAnsiTheme="minorHAnsi" w:cstheme="minorHAnsi"/>
         </w:rPr>
-        <w:t xml:space="preserve">bonus </w:t>
-      </w:r>
-      <w:proofErr w:type="spellStart"/>
-      <w:r>
-        <w:rPr>
-          <w:rFonts w:asciiTheme="minorHAnsi" w:hAnsiTheme="minorHAnsi" w:cstheme="minorHAnsi"/>
-        </w:rPr>
-        <w:t>ecoScore</w:t>
-      </w:r>
-      <w:proofErr w:type="spellEnd"/>
-      <w:r>
-        <w:rPr>
-          <w:rFonts w:asciiTheme="minorHAnsi" w:hAnsiTheme="minorHAnsi" w:cstheme="minorHAnsi"/>
-        </w:rPr>
-        <w:t xml:space="preserve"> = in base al valore dell’</w:t>
-      </w:r>
-      <w:proofErr w:type="spellStart"/>
-      <w:r>
-        <w:rPr>
-          <w:rFonts w:asciiTheme="minorHAnsi" w:hAnsiTheme="minorHAnsi" w:cstheme="minorHAnsi"/>
-        </w:rPr>
-        <w:t>eco</w:t>
+        <w:t>bonus ecoScore = in base al valore dell’eco</w:t>
       </w:r>
       <w:r>
         <w:rPr>
@@ -13471,14 +13081,7 @@
         <w:rPr>
           <w:rFonts w:asciiTheme="minorHAnsi" w:hAnsiTheme="minorHAnsi" w:cstheme="minorHAnsi"/>
         </w:rPr>
-        <w:t>core</w:t>
-      </w:r>
-      <w:proofErr w:type="spellEnd"/>
-      <w:r>
-        <w:rPr>
-          <w:rFonts w:asciiTheme="minorHAnsi" w:hAnsiTheme="minorHAnsi" w:cstheme="minorHAnsi"/>
-        </w:rPr>
-        <w:t xml:space="preserve">: </w:t>
+        <w:t xml:space="preserve">core: </w:t>
       </w:r>
     </w:p>
     <w:p>
@@ -14469,7 +14072,6 @@
       <w:bookmarkStart w:id="97" w:name="_Toc101112599"/>
       <w:bookmarkStart w:id="98" w:name="_Toc101113488"/>
       <w:bookmarkStart w:id="99" w:name="_Toc103603891"/>
-      <w:proofErr w:type="spellStart"/>
       <w:r>
         <w:rPr>
           <w:color w:val="385623" w:themeColor="accent6" w:themeShade="80"/>
@@ -14480,7 +14082,6 @@
       <w:bookmarkEnd w:id="97"/>
       <w:bookmarkEnd w:id="98"/>
       <w:bookmarkEnd w:id="99"/>
-      <w:proofErr w:type="spellEnd"/>
     </w:p>
     <w:p>
       <w:pPr>
@@ -14494,31 +14095,13 @@
           <w:lang w:val="en-US"/>
         </w:rPr>
       </w:pPr>
-      <w:proofErr w:type="spellStart"/>
-      <w:r>
-        <w:rPr>
-          <w:rFonts w:asciiTheme="minorHAnsi" w:hAnsiTheme="minorHAnsi" w:cstheme="minorHAnsi"/>
-          <w:lang w:val="en-US"/>
-        </w:rPr>
-        <w:t>Schermata</w:t>
-      </w:r>
-      <w:proofErr w:type="spellEnd"/>
-      <w:r>
-        <w:rPr>
-          <w:rFonts w:asciiTheme="minorHAnsi" w:hAnsiTheme="minorHAnsi" w:cstheme="minorHAnsi"/>
-          <w:lang w:val="en-US"/>
-        </w:rPr>
-        <w:t xml:space="preserve"> </w:t>
-      </w:r>
-      <w:proofErr w:type="spellStart"/>
-      <w:r>
-        <w:rPr>
-          <w:rFonts w:asciiTheme="minorHAnsi" w:hAnsiTheme="minorHAnsi" w:cstheme="minorHAnsi"/>
-          <w:lang w:val="en-US"/>
-        </w:rPr>
-        <w:t>iniziale</w:t>
-      </w:r>
-      <w:proofErr w:type="spellEnd"/>
+      <w:r>
+        <w:rPr>
+          <w:rFonts w:asciiTheme="minorHAnsi" w:hAnsiTheme="minorHAnsi" w:cstheme="minorHAnsi"/>
+          <w:lang w:val="en-US"/>
+        </w:rPr>
+        <w:t>Schermata iniziale</w:t>
+      </w:r>
       <w:r>
         <w:rPr>
           <w:rFonts w:asciiTheme="minorHAnsi" w:hAnsiTheme="minorHAnsi" w:cstheme="minorHAnsi"/>
@@ -14557,7 +14140,7 @@
                     <pic:cNvPicPr/>
                   </pic:nvPicPr>
                   <pic:blipFill>
-                    <a:blip r:embed="rId19">
+                    <a:blip r:embed="rId20">
                       <a:extLst>
                         <a:ext uri="{28A0092B-C50C-407E-A947-70E740481C1C}">
                           <a14:useLocalDpi xmlns:a14="http://schemas.microsoft.com/office/drawing/2010/main" val="0"/>
@@ -14628,33 +14211,8 @@
           <w:rFonts w:asciiTheme="minorHAnsi" w:hAnsiTheme="minorHAnsi" w:cstheme="minorHAnsi"/>
           <w:lang w:val="en-US"/>
         </w:rPr>
-        <w:t xml:space="preserve">Menu </w:t>
-      </w:r>
-      <w:proofErr w:type="spellStart"/>
-      <w:r>
-        <w:rPr>
-          <w:rFonts w:asciiTheme="minorHAnsi" w:hAnsiTheme="minorHAnsi" w:cstheme="minorHAnsi"/>
-          <w:lang w:val="en-US"/>
-        </w:rPr>
-        <w:t>Selezione</w:t>
-      </w:r>
-      <w:proofErr w:type="spellEnd"/>
-      <w:r>
-        <w:rPr>
-          <w:rFonts w:asciiTheme="minorHAnsi" w:hAnsiTheme="minorHAnsi" w:cstheme="minorHAnsi"/>
-          <w:lang w:val="en-US"/>
-        </w:rPr>
-        <w:t xml:space="preserve"> </w:t>
-      </w:r>
-      <w:proofErr w:type="spellStart"/>
-      <w:r>
-        <w:rPr>
-          <w:rFonts w:asciiTheme="minorHAnsi" w:hAnsiTheme="minorHAnsi" w:cstheme="minorHAnsi"/>
-          <w:lang w:val="en-US"/>
-        </w:rPr>
-        <w:t>Livello</w:t>
-      </w:r>
-      <w:proofErr w:type="spellEnd"/>
+        <w:t>Menu Selezione Livello</w:t>
+      </w:r>
     </w:p>
     <w:p>
       <w:pPr>
@@ -14686,7 +14244,7 @@
                     <pic:cNvPicPr/>
                   </pic:nvPicPr>
                   <pic:blipFill>
-                    <a:blip r:embed="rId20">
+                    <a:blip r:embed="rId21">
                       <a:extLst>
                         <a:ext uri="{28A0092B-C50C-407E-A947-70E740481C1C}">
                           <a14:useLocalDpi xmlns:a14="http://schemas.microsoft.com/office/drawing/2010/main" val="0"/>
@@ -14847,17 +14405,8 @@
           <w:rFonts w:asciiTheme="minorHAnsi" w:hAnsiTheme="minorHAnsi" w:cstheme="minorHAnsi"/>
           <w:lang w:val="en-US"/>
         </w:rPr>
-        <w:t xml:space="preserve">Menu </w:t>
-      </w:r>
-      <w:proofErr w:type="spellStart"/>
-      <w:r>
-        <w:rPr>
-          <w:rFonts w:asciiTheme="minorHAnsi" w:hAnsiTheme="minorHAnsi" w:cstheme="minorHAnsi"/>
-          <w:lang w:val="en-US"/>
-        </w:rPr>
-        <w:t>opzioni</w:t>
-      </w:r>
-      <w:proofErr w:type="spellEnd"/>
+        <w:t>Menu opzioni</w:t>
+      </w:r>
       <w:r>
         <w:rPr>
           <w:rFonts w:asciiTheme="minorHAnsi" w:hAnsiTheme="minorHAnsi" w:cstheme="minorHAnsi"/>
@@ -14916,7 +14465,7 @@
                     </pic:cNvPicPr>
                   </pic:nvPicPr>
                   <pic:blipFill>
-                    <a:blip r:embed="rId21">
+                    <a:blip r:embed="rId22">
                       <a:extLst>
                         <a:ext uri="{28A0092B-C50C-407E-A947-70E740481C1C}">
                           <a14:useLocalDpi xmlns:a14="http://schemas.microsoft.com/office/drawing/2010/main" val="0"/>
@@ -14992,49 +14541,8 @@
           <w:lang w:val="en-US"/>
         </w:rPr>
         <w:lastRenderedPageBreak/>
-        <w:t xml:space="preserve">Menu </w:t>
-      </w:r>
-      <w:proofErr w:type="spellStart"/>
-      <w:r>
-        <w:rPr>
-          <w:rFonts w:asciiTheme="minorHAnsi" w:hAnsiTheme="minorHAnsi" w:cstheme="minorHAnsi"/>
-          <w:lang w:val="en-US"/>
-        </w:rPr>
-        <w:t>Opzioni</w:t>
-      </w:r>
-      <w:proofErr w:type="spellEnd"/>
-      <w:r>
-        <w:rPr>
-          <w:rFonts w:asciiTheme="minorHAnsi" w:hAnsiTheme="minorHAnsi" w:cstheme="minorHAnsi"/>
-          <w:lang w:val="en-US"/>
-        </w:rPr>
-        <w:t xml:space="preserve"> </w:t>
-      </w:r>
-      <w:proofErr w:type="spellStart"/>
-      <w:r>
-        <w:rPr>
-          <w:rFonts w:asciiTheme="minorHAnsi" w:hAnsiTheme="minorHAnsi" w:cstheme="minorHAnsi"/>
-          <w:lang w:val="en-US"/>
-        </w:rPr>
-        <w:t>Impostazioni</w:t>
-      </w:r>
-      <w:proofErr w:type="spellEnd"/>
-      <w:r>
-        <w:rPr>
-          <w:rFonts w:asciiTheme="minorHAnsi" w:hAnsiTheme="minorHAnsi" w:cstheme="minorHAnsi"/>
-          <w:lang w:val="en-US"/>
-        </w:rPr>
-        <w:t xml:space="preserve"> </w:t>
-      </w:r>
-      <w:proofErr w:type="spellStart"/>
-      <w:r>
-        <w:rPr>
-          <w:rFonts w:asciiTheme="minorHAnsi" w:hAnsiTheme="minorHAnsi" w:cstheme="minorHAnsi"/>
-          <w:lang w:val="en-US"/>
-        </w:rPr>
-        <w:t>Controlli</w:t>
-      </w:r>
-      <w:proofErr w:type="spellEnd"/>
+        <w:t>Menu Opzioni Impostazioni Controlli</w:t>
+      </w:r>
     </w:p>
     <w:p>
       <w:pPr>
@@ -15066,7 +14574,7 @@
                     <pic:cNvPicPr/>
                   </pic:nvPicPr>
                   <pic:blipFill>
-                    <a:blip r:embed="rId22">
+                    <a:blip r:embed="rId23">
                       <a:extLst>
                         <a:ext uri="{28A0092B-C50C-407E-A947-70E740481C1C}">
                           <a14:useLocalDpi xmlns:a14="http://schemas.microsoft.com/office/drawing/2010/main" val="0"/>
@@ -15201,7 +14709,6 @@
           <w:lang w:val="en-US"/>
         </w:rPr>
       </w:pPr>
-      <w:proofErr w:type="spellStart"/>
       <w:r>
         <w:rPr>
           <w:rFonts w:asciiTheme="minorHAnsi" w:hAnsiTheme="minorHAnsi" w:cstheme="minorHAnsi"/>
@@ -15209,7 +14716,6 @@
         </w:rPr>
         <w:t>Creazione</w:t>
       </w:r>
-      <w:proofErr w:type="spellEnd"/>
       <w:r>
         <w:rPr>
           <w:rFonts w:asciiTheme="minorHAnsi" w:hAnsiTheme="minorHAnsi" w:cstheme="minorHAnsi"/>
@@ -15217,7 +14723,6 @@
         </w:rPr>
         <w:t xml:space="preserve"> </w:t>
       </w:r>
-      <w:proofErr w:type="spellStart"/>
       <w:r>
         <w:rPr>
           <w:rFonts w:asciiTheme="minorHAnsi" w:hAnsiTheme="minorHAnsi" w:cstheme="minorHAnsi"/>
@@ -15225,23 +14730,13 @@
         </w:rPr>
         <w:t>profilo</w:t>
       </w:r>
-      <w:proofErr w:type="spellEnd"/>
-      <w:r>
-        <w:rPr>
-          <w:rFonts w:asciiTheme="minorHAnsi" w:hAnsiTheme="minorHAnsi" w:cstheme="minorHAnsi"/>
-          <w:lang w:val="en-US"/>
-        </w:rPr>
-        <w:t xml:space="preserve"> </w:t>
-      </w:r>
-      <w:proofErr w:type="spellStart"/>
-      <w:r>
-        <w:rPr>
-          <w:rFonts w:asciiTheme="minorHAnsi" w:hAnsiTheme="minorHAnsi" w:cstheme="minorHAnsi"/>
-          <w:lang w:val="en-US"/>
-        </w:rPr>
-        <w:t>giocatore</w:t>
-      </w:r>
-      <w:proofErr w:type="spellEnd"/>
+      <w:r>
+        <w:rPr>
+          <w:rFonts w:asciiTheme="minorHAnsi" w:hAnsiTheme="minorHAnsi" w:cstheme="minorHAnsi"/>
+          <w:lang w:val="en-US"/>
+        </w:rPr>
+        <w:t xml:space="preserve"> giocatore</w:t>
+      </w:r>
     </w:p>
     <w:p>
       <w:pPr>
@@ -15273,7 +14768,7 @@
                     <pic:cNvPicPr/>
                   </pic:nvPicPr>
                   <pic:blipFill>
-                    <a:blip r:embed="rId23">
+                    <a:blip r:embed="rId24">
                       <a:extLst>
                         <a:ext uri="{28A0092B-C50C-407E-A947-70E740481C1C}">
                           <a14:useLocalDpi xmlns:a14="http://schemas.microsoft.com/office/drawing/2010/main" val="0"/>
@@ -15338,29 +14833,12 @@
           <w:lang w:val="en-US"/>
         </w:rPr>
       </w:pPr>
-      <w:proofErr w:type="spellStart"/>
-      <w:r>
-        <w:rPr>
-          <w:rFonts w:asciiTheme="minorHAnsi" w:hAnsiTheme="minorHAnsi" w:cstheme="minorHAnsi"/>
-          <w:lang w:val="en-US"/>
-        </w:rPr>
-        <w:t>Scelta</w:t>
-      </w:r>
-      <w:proofErr w:type="spellEnd"/>
-      <w:r>
-        <w:rPr>
-          <w:rFonts w:asciiTheme="minorHAnsi" w:hAnsiTheme="minorHAnsi" w:cstheme="minorHAnsi"/>
-          <w:lang w:val="en-US"/>
-        </w:rPr>
-        <w:t xml:space="preserve"> </w:t>
-      </w:r>
-      <w:proofErr w:type="spellStart"/>
-      <w:r>
-        <w:rPr>
-          <w:rFonts w:asciiTheme="minorHAnsi" w:hAnsiTheme="minorHAnsi" w:cstheme="minorHAnsi"/>
-          <w:lang w:val="en-US"/>
-        </w:rPr>
-        <w:t>profil</w:t>
+      <w:r>
+        <w:rPr>
+          <w:rFonts w:asciiTheme="minorHAnsi" w:hAnsiTheme="minorHAnsi" w:cstheme="minorHAnsi"/>
+          <w:lang w:val="en-US"/>
+        </w:rPr>
+        <w:t>Scelta profil</w:t>
       </w:r>
       <w:r>
         <w:rPr>
@@ -15369,23 +14847,13 @@
         </w:rPr>
         <w:t>o</w:t>
       </w:r>
-      <w:proofErr w:type="spellEnd"/>
-      <w:r>
-        <w:rPr>
-          <w:rFonts w:asciiTheme="minorHAnsi" w:hAnsiTheme="minorHAnsi" w:cstheme="minorHAnsi"/>
-          <w:lang w:val="en-US"/>
-        </w:rPr>
-        <w:t xml:space="preserve"> </w:t>
-      </w:r>
-      <w:proofErr w:type="spellStart"/>
-      <w:r>
-        <w:rPr>
-          <w:rFonts w:asciiTheme="minorHAnsi" w:hAnsiTheme="minorHAnsi" w:cstheme="minorHAnsi"/>
-          <w:lang w:val="en-US"/>
-        </w:rPr>
-        <w:t>giocatore</w:t>
-      </w:r>
-      <w:proofErr w:type="spellEnd"/>
+      <w:r>
+        <w:rPr>
+          <w:rFonts w:asciiTheme="minorHAnsi" w:hAnsiTheme="minorHAnsi" w:cstheme="minorHAnsi"/>
+          <w:lang w:val="en-US"/>
+        </w:rPr>
+        <w:t xml:space="preserve"> giocatore</w:t>
+      </w:r>
     </w:p>
     <w:p>
       <w:pPr>
@@ -15425,7 +14893,7 @@
                     <pic:cNvPicPr/>
                   </pic:nvPicPr>
                   <pic:blipFill>
-                    <a:blip r:embed="rId24">
+                    <a:blip r:embed="rId25">
                       <a:extLst>
                         <a:ext uri="{28A0092B-C50C-407E-A947-70E740481C1C}">
                           <a14:useLocalDpi xmlns:a14="http://schemas.microsoft.com/office/drawing/2010/main" val="0"/>
@@ -15488,22 +14956,13 @@
           <w:lang w:val="en-US"/>
         </w:rPr>
       </w:pPr>
-      <w:proofErr w:type="spellStart"/>
       <w:r>
         <w:rPr>
           <w:rFonts w:asciiTheme="minorHAnsi" w:hAnsiTheme="minorHAnsi" w:cstheme="minorHAnsi"/>
           <w:lang w:val="en-US"/>
         </w:rPr>
         <w:lastRenderedPageBreak/>
-        <w:t>Classifica</w:t>
-      </w:r>
-      <w:proofErr w:type="spellEnd"/>
-      <w:r>
-        <w:rPr>
-          <w:rFonts w:asciiTheme="minorHAnsi" w:hAnsiTheme="minorHAnsi" w:cstheme="minorHAnsi"/>
-          <w:lang w:val="en-US"/>
-        </w:rPr>
-        <w:t>.</w:t>
+        <w:t>Classifica.</w:t>
       </w:r>
     </w:p>
     <w:p>
@@ -15531,7 +14990,7 @@
                     <pic:cNvPicPr/>
                   </pic:nvPicPr>
                   <pic:blipFill>
-                    <a:blip r:embed="rId25">
+                    <a:blip r:embed="rId26">
                       <a:extLst>
                         <a:ext uri="{28A0092B-C50C-407E-A947-70E740481C1C}">
                           <a14:useLocalDpi xmlns:a14="http://schemas.microsoft.com/office/drawing/2010/main" val="0"/>
@@ -15583,7 +15042,6 @@
           <w:lang w:val="en-US"/>
         </w:rPr>
       </w:pPr>
-      <w:proofErr w:type="spellStart"/>
       <w:r>
         <w:rPr>
           <w:rFonts w:asciiTheme="minorHAnsi" w:hAnsiTheme="minorHAnsi" w:cstheme="minorHAnsi"/>
@@ -15592,7 +15050,6 @@
         <w:lastRenderedPageBreak/>
         <w:t>Crediti</w:t>
       </w:r>
-      <w:proofErr w:type="spellEnd"/>
       <w:r>
         <w:rPr>
           <w:rFonts w:asciiTheme="minorHAnsi" w:hAnsiTheme="minorHAnsi" w:cstheme="minorHAnsi"/>
@@ -15631,7 +15088,7 @@
                     <pic:cNvPicPr/>
                   </pic:nvPicPr>
                   <pic:blipFill>
-                    <a:blip r:embed="rId26">
+                    <a:blip r:embed="rId27">
                       <a:extLst>
                         <a:ext uri="{28A0092B-C50C-407E-A947-70E740481C1C}">
                           <a14:useLocalDpi xmlns:a14="http://schemas.microsoft.com/office/drawing/2010/main" val="0"/>
@@ -15728,21 +15185,12 @@
           <w:lang w:val="en-US"/>
         </w:rPr>
       </w:pPr>
-      <w:proofErr w:type="spellStart"/>
-      <w:r>
-        <w:rPr>
-          <w:rFonts w:asciiTheme="minorHAnsi" w:hAnsiTheme="minorHAnsi" w:cstheme="minorHAnsi"/>
-          <w:lang w:val="en-US"/>
-        </w:rPr>
-        <w:t>Schermata</w:t>
-      </w:r>
-      <w:proofErr w:type="spellEnd"/>
-      <w:r>
-        <w:rPr>
-          <w:rFonts w:asciiTheme="minorHAnsi" w:hAnsiTheme="minorHAnsi" w:cstheme="minorHAnsi"/>
-          <w:lang w:val="en-US"/>
-        </w:rPr>
-        <w:t xml:space="preserve"> in-game.</w:t>
+      <w:r>
+        <w:rPr>
+          <w:rFonts w:asciiTheme="minorHAnsi" w:hAnsiTheme="minorHAnsi" w:cstheme="minorHAnsi"/>
+          <w:lang w:val="en-US"/>
+        </w:rPr>
+        <w:t>Schermata in-game.</w:t>
       </w:r>
     </w:p>
     <w:p>
@@ -15774,7 +15222,7 @@
                     <pic:cNvPicPr/>
                   </pic:nvPicPr>
                   <pic:blipFill>
-                    <a:blip r:embed="rId27">
+                    <a:blip r:embed="rId28">
                       <a:extLst>
                         <a:ext uri="{28A0092B-C50C-407E-A947-70E740481C1C}">
                           <a14:useLocalDpi xmlns:a14="http://schemas.microsoft.com/office/drawing/2010/main" val="0"/>
@@ -15823,31 +15271,13 @@
           <w:lang w:val="en-US"/>
         </w:rPr>
       </w:pPr>
-      <w:proofErr w:type="spellStart"/>
-      <w:r>
-        <w:rPr>
-          <w:rFonts w:asciiTheme="minorHAnsi" w:hAnsiTheme="minorHAnsi" w:cstheme="minorHAnsi"/>
-          <w:lang w:val="en-US"/>
-        </w:rPr>
-        <w:t>Interazione</w:t>
-      </w:r>
-      <w:proofErr w:type="spellEnd"/>
-      <w:r>
-        <w:rPr>
-          <w:rFonts w:asciiTheme="minorHAnsi" w:hAnsiTheme="minorHAnsi" w:cstheme="minorHAnsi"/>
-          <w:lang w:val="en-US"/>
-        </w:rPr>
-        <w:t xml:space="preserve"> con il </w:t>
-      </w:r>
-      <w:proofErr w:type="spellStart"/>
-      <w:r>
-        <w:rPr>
-          <w:rFonts w:asciiTheme="minorHAnsi" w:hAnsiTheme="minorHAnsi" w:cstheme="minorHAnsi"/>
-          <w:lang w:val="en-US"/>
-        </w:rPr>
-        <w:t>cliente</w:t>
-      </w:r>
-      <w:proofErr w:type="spellEnd"/>
+      <w:r>
+        <w:rPr>
+          <w:rFonts w:asciiTheme="minorHAnsi" w:hAnsiTheme="minorHAnsi" w:cstheme="minorHAnsi"/>
+          <w:lang w:val="en-US"/>
+        </w:rPr>
+        <w:t>Interazione con il cliente</w:t>
+      </w:r>
     </w:p>
     <w:p>
       <w:pPr>
@@ -15882,7 +15312,7 @@
                     </pic:cNvPicPr>
                   </pic:nvPicPr>
                   <pic:blipFill>
-                    <a:blip r:embed="rId28" cstate="print">
+                    <a:blip r:embed="rId29" cstate="print">
                       <a:extLst>
                         <a:ext uri="{28A0092B-C50C-407E-A947-70E740481C1C}">
                           <a14:useLocalDpi xmlns:a14="http://schemas.microsoft.com/office/drawing/2010/main" val="0"/>
@@ -15936,31 +15366,13 @@
           <w:lang w:val="en-US"/>
         </w:rPr>
       </w:pPr>
-      <w:proofErr w:type="spellStart"/>
-      <w:r>
-        <w:rPr>
-          <w:rFonts w:asciiTheme="minorHAnsi" w:hAnsiTheme="minorHAnsi" w:cstheme="minorHAnsi"/>
-          <w:lang w:val="en-US"/>
-        </w:rPr>
-        <w:t>Interazione</w:t>
-      </w:r>
-      <w:proofErr w:type="spellEnd"/>
-      <w:r>
-        <w:rPr>
-          <w:rFonts w:asciiTheme="minorHAnsi" w:hAnsiTheme="minorHAnsi" w:cstheme="minorHAnsi"/>
-          <w:lang w:val="en-US"/>
-        </w:rPr>
-        <w:t xml:space="preserve"> con il </w:t>
-      </w:r>
-      <w:proofErr w:type="spellStart"/>
-      <w:r>
-        <w:rPr>
-          <w:rFonts w:asciiTheme="minorHAnsi" w:hAnsiTheme="minorHAnsi" w:cstheme="minorHAnsi"/>
-          <w:lang w:val="en-US"/>
-        </w:rPr>
-        <w:t>negozio</w:t>
-      </w:r>
-      <w:proofErr w:type="spellEnd"/>
+      <w:r>
+        <w:rPr>
+          <w:rFonts w:asciiTheme="minorHAnsi" w:hAnsiTheme="minorHAnsi" w:cstheme="minorHAnsi"/>
+          <w:lang w:val="en-US"/>
+        </w:rPr>
+        <w:t>Interazione con il negozio</w:t>
+      </w:r>
     </w:p>
     <w:p>
       <w:pPr>
@@ -15996,10 +15408,10 @@
         </w:rPr>
         <w:lastRenderedPageBreak/>
         <w:drawing>
-          <wp:inline distT="0" distB="0" distL="0" distR="0" wp14:anchorId="75CE8A54" wp14:editId="75BC1785">
-            <wp:extent cx="6111240" cy="4381500"/>
-            <wp:effectExtent l="0" t="0" r="3810" b="0"/>
-            <wp:docPr id="42" name="Immagine 42"/>
+          <wp:inline distT="0" distB="0" distL="0" distR="0" wp14:anchorId="43AF290B" wp14:editId="5D2F601A">
+            <wp:extent cx="6106795" cy="4375785"/>
+            <wp:effectExtent l="0" t="0" r="8255" b="5715"/>
+            <wp:docPr id="40" name="Immagine 40"/>
             <wp:cNvGraphicFramePr>
               <a:graphicFrameLocks xmlns:a="http://schemas.openxmlformats.org/drawingml/2006/main" noChangeAspect="1"/>
             </wp:cNvGraphicFramePr>
@@ -16007,13 +15419,13 @@
               <a:graphicData uri="http://schemas.openxmlformats.org/drawingml/2006/picture">
                 <pic:pic xmlns:pic="http://schemas.openxmlformats.org/drawingml/2006/picture">
                   <pic:nvPicPr>
-                    <pic:cNvPr id="0" name="Picture 3"/>
+                    <pic:cNvPr id="0" name="Picture 1"/>
                     <pic:cNvPicPr>
                       <a:picLocks noChangeAspect="1" noChangeArrowheads="1"/>
                     </pic:cNvPicPr>
                   </pic:nvPicPr>
                   <pic:blipFill>
-                    <a:blip r:embed="rId29">
+                    <a:blip r:embed="rId30">
                       <a:extLst>
                         <a:ext uri="{28A0092B-C50C-407E-A947-70E740481C1C}">
                           <a14:useLocalDpi xmlns:a14="http://schemas.microsoft.com/office/drawing/2010/main" val="0"/>
@@ -16028,7 +15440,7 @@
                   <pic:spPr bwMode="auto">
                     <a:xfrm>
                       <a:off x="0" y="0"/>
-                      <a:ext cx="6111240" cy="4381500"/>
+                      <a:ext cx="6106795" cy="4375785"/>
                     </a:xfrm>
                     <a:prstGeom prst="rect">
                       <a:avLst/>
@@ -16091,23 +15503,7 @@
           <w:rFonts w:asciiTheme="minorHAnsi" w:hAnsiTheme="minorHAnsi" w:cstheme="minorHAnsi"/>
           <w:lang w:val="en-US"/>
         </w:rPr>
-        <w:t xml:space="preserve">Flowchart del menu </w:t>
-      </w:r>
-      <w:proofErr w:type="spellStart"/>
-      <w:r>
-        <w:rPr>
-          <w:rFonts w:asciiTheme="minorHAnsi" w:hAnsiTheme="minorHAnsi" w:cstheme="minorHAnsi"/>
-          <w:lang w:val="en-US"/>
-        </w:rPr>
-        <w:t>iniziale</w:t>
-      </w:r>
-      <w:proofErr w:type="spellEnd"/>
-      <w:r>
-        <w:rPr>
-          <w:rFonts w:asciiTheme="minorHAnsi" w:hAnsiTheme="minorHAnsi" w:cstheme="minorHAnsi"/>
-          <w:lang w:val="en-US"/>
-        </w:rPr>
-        <w:t>.</w:t>
+        <w:t>Flowchart del menu iniziale.</w:t>
       </w:r>
     </w:p>
     <w:p>
@@ -16140,7 +15536,7 @@
                     <pic:cNvPicPr/>
                   </pic:nvPicPr>
                   <pic:blipFill>
-                    <a:blip r:embed="rId30">
+                    <a:blip r:embed="rId31">
                       <a:extLst>
                         <a:ext uri="{28A0092B-C50C-407E-A947-70E740481C1C}">
                           <a14:useLocalDpi xmlns:a14="http://schemas.microsoft.com/office/drawing/2010/main" val="0"/>
@@ -16311,31 +15707,13 @@
         </w:rPr>
         <w:t xml:space="preserve">Flowchart </w:t>
       </w:r>
-      <w:proofErr w:type="spellStart"/>
-      <w:r>
-        <w:rPr>
-          <w:rFonts w:asciiTheme="minorHAnsi" w:hAnsiTheme="minorHAnsi" w:cstheme="minorHAnsi"/>
-          <w:lang w:val="en-US"/>
-        </w:rPr>
-        <w:t>sezione</w:t>
-      </w:r>
-      <w:proofErr w:type="spellEnd"/>
-      <w:r>
-        <w:rPr>
-          <w:rFonts w:asciiTheme="minorHAnsi" w:hAnsiTheme="minorHAnsi" w:cstheme="minorHAnsi"/>
-          <w:lang w:val="en-US"/>
-        </w:rPr>
-        <w:t xml:space="preserve"> </w:t>
-      </w:r>
-      <w:proofErr w:type="spellStart"/>
-      <w:r>
-        <w:rPr>
-          <w:rFonts w:asciiTheme="minorHAnsi" w:hAnsiTheme="minorHAnsi" w:cstheme="minorHAnsi"/>
-          <w:lang w:val="en-US"/>
-        </w:rPr>
-        <w:t>crediti</w:t>
-      </w:r>
-      <w:proofErr w:type="spellEnd"/>
+      <w:r>
+        <w:rPr>
+          <w:rFonts w:asciiTheme="minorHAnsi" w:hAnsiTheme="minorHAnsi" w:cstheme="minorHAnsi"/>
+          <w:lang w:val="en-US"/>
+        </w:rPr>
+        <w:t>sezione crediti</w:t>
+      </w:r>
       <w:r>
         <w:rPr>
           <w:rFonts w:asciiTheme="minorHAnsi" w:hAnsiTheme="minorHAnsi" w:cstheme="minorHAnsi"/>
@@ -16375,7 +15753,7 @@
                     <pic:cNvPicPr/>
                   </pic:nvPicPr>
                   <pic:blipFill>
-                    <a:blip r:embed="rId31">
+                    <a:blip r:embed="rId32">
                       <a:extLst>
                         <a:ext uri="{28A0092B-C50C-407E-A947-70E740481C1C}">
                           <a14:useLocalDpi xmlns:a14="http://schemas.microsoft.com/office/drawing/2010/main" val="0"/>
@@ -16608,33 +15986,8 @@
           <w:lang w:val="en-US"/>
         </w:rPr>
         <w:lastRenderedPageBreak/>
-        <w:t xml:space="preserve">Flowchart </w:t>
-      </w:r>
-      <w:proofErr w:type="spellStart"/>
-      <w:r>
-        <w:rPr>
-          <w:rFonts w:asciiTheme="minorHAnsi" w:hAnsiTheme="minorHAnsi" w:cstheme="minorHAnsi"/>
-          <w:lang w:val="en-US"/>
-        </w:rPr>
-        <w:t>sezione</w:t>
-      </w:r>
-      <w:proofErr w:type="spellEnd"/>
-      <w:r>
-        <w:rPr>
-          <w:rFonts w:asciiTheme="minorHAnsi" w:hAnsiTheme="minorHAnsi" w:cstheme="minorHAnsi"/>
-          <w:lang w:val="en-US"/>
-        </w:rPr>
-        <w:t xml:space="preserve"> </w:t>
-      </w:r>
-      <w:proofErr w:type="spellStart"/>
-      <w:r>
-        <w:rPr>
-          <w:rFonts w:asciiTheme="minorHAnsi" w:hAnsiTheme="minorHAnsi" w:cstheme="minorHAnsi"/>
-          <w:lang w:val="en-US"/>
-        </w:rPr>
-        <w:t>classifica</w:t>
-      </w:r>
-      <w:proofErr w:type="spellEnd"/>
+        <w:t>Flowchart sezione classifica</w:t>
+      </w:r>
     </w:p>
     <w:p>
       <w:pPr>
@@ -16666,7 +16019,7 @@
                     <pic:cNvPicPr/>
                   </pic:nvPicPr>
                   <pic:blipFill>
-                    <a:blip r:embed="rId32">
+                    <a:blip r:embed="rId33">
                       <a:extLst>
                         <a:ext uri="{28A0092B-C50C-407E-A947-70E740481C1C}">
                           <a14:useLocalDpi xmlns:a14="http://schemas.microsoft.com/office/drawing/2010/main" val="0"/>
@@ -16713,63 +16066,13 @@
           <w:lang w:val="en-US"/>
         </w:rPr>
       </w:pPr>
-      <w:proofErr w:type="spellStart"/>
-      <w:r>
-        <w:rPr>
-          <w:rFonts w:asciiTheme="minorHAnsi" w:hAnsiTheme="minorHAnsi" w:cstheme="minorHAnsi"/>
-          <w:lang w:val="en-US"/>
-        </w:rPr>
-        <w:t>FlowChart</w:t>
-      </w:r>
-      <w:proofErr w:type="spellEnd"/>
-      <w:r>
-        <w:rPr>
-          <w:rFonts w:asciiTheme="minorHAnsi" w:hAnsiTheme="minorHAnsi" w:cstheme="minorHAnsi"/>
-          <w:lang w:val="en-US"/>
-        </w:rPr>
-        <w:t xml:space="preserve"> </w:t>
-      </w:r>
-      <w:proofErr w:type="spellStart"/>
-      <w:r>
-        <w:rPr>
-          <w:rFonts w:asciiTheme="minorHAnsi" w:hAnsiTheme="minorHAnsi" w:cstheme="minorHAnsi"/>
-          <w:lang w:val="en-US"/>
-        </w:rPr>
-        <w:t>Selezione</w:t>
-      </w:r>
-      <w:proofErr w:type="spellEnd"/>
-      <w:r>
-        <w:rPr>
-          <w:rFonts w:asciiTheme="minorHAnsi" w:hAnsiTheme="minorHAnsi" w:cstheme="minorHAnsi"/>
-          <w:lang w:val="en-US"/>
-        </w:rPr>
-        <w:t xml:space="preserve"> </w:t>
-      </w:r>
-      <w:proofErr w:type="spellStart"/>
-      <w:r>
-        <w:rPr>
-          <w:rFonts w:asciiTheme="minorHAnsi" w:hAnsiTheme="minorHAnsi" w:cstheme="minorHAnsi"/>
-          <w:lang w:val="en-US"/>
-        </w:rPr>
-        <w:t>profilo</w:t>
-      </w:r>
-      <w:proofErr w:type="spellEnd"/>
-      <w:r>
-        <w:rPr>
-          <w:rFonts w:asciiTheme="minorHAnsi" w:hAnsiTheme="minorHAnsi" w:cstheme="minorHAnsi"/>
-          <w:lang w:val="en-US"/>
-        </w:rPr>
-        <w:t xml:space="preserve"> </w:t>
-      </w:r>
-      <w:proofErr w:type="spellStart"/>
-      <w:r>
-        <w:rPr>
-          <w:rFonts w:asciiTheme="minorHAnsi" w:hAnsiTheme="minorHAnsi" w:cstheme="minorHAnsi"/>
-          <w:lang w:val="en-US"/>
-        </w:rPr>
-        <w:t>utente</w:t>
-      </w:r>
-      <w:proofErr w:type="spellEnd"/>
+      <w:r>
+        <w:rPr>
+          <w:rFonts w:asciiTheme="minorHAnsi" w:hAnsiTheme="minorHAnsi" w:cstheme="minorHAnsi"/>
+          <w:lang w:val="en-US"/>
+        </w:rPr>
+        <w:t>FlowChart Selezione profilo utente</w:t>
+      </w:r>
     </w:p>
     <w:p>
       <w:pPr>
@@ -16802,7 +16105,7 @@
                     <pic:cNvPicPr/>
                   </pic:nvPicPr>
                   <pic:blipFill>
-                    <a:blip r:embed="rId33">
+                    <a:blip r:embed="rId34">
                       <a:extLst>
                         <a:ext uri="{28A0092B-C50C-407E-A947-70E740481C1C}">
                           <a14:useLocalDpi xmlns:a14="http://schemas.microsoft.com/office/drawing/2010/main" val="0"/>
@@ -16841,79 +16144,20 @@
           <w:lang w:val="en-US"/>
         </w:rPr>
       </w:pPr>
-      <w:proofErr w:type="spellStart"/>
-      <w:r>
-        <w:rPr>
-          <w:rFonts w:asciiTheme="minorHAnsi" w:hAnsiTheme="minorHAnsi" w:cstheme="minorHAnsi"/>
-          <w:lang w:val="en-US"/>
-        </w:rPr>
-        <w:t>FlowChart</w:t>
-      </w:r>
-      <w:proofErr w:type="spellEnd"/>
-      <w:r>
-        <w:rPr>
-          <w:rFonts w:asciiTheme="minorHAnsi" w:hAnsiTheme="minorHAnsi" w:cstheme="minorHAnsi"/>
-          <w:lang w:val="en-US"/>
-        </w:rPr>
-        <w:t xml:space="preserve"> </w:t>
-      </w:r>
-      <w:proofErr w:type="spellStart"/>
-      <w:r>
-        <w:rPr>
-          <w:rFonts w:asciiTheme="minorHAnsi" w:hAnsiTheme="minorHAnsi" w:cstheme="minorHAnsi"/>
-          <w:lang w:val="en-US"/>
-        </w:rPr>
-        <w:t>Creazione</w:t>
-      </w:r>
-      <w:proofErr w:type="spellEnd"/>
-      <w:r>
-        <w:rPr>
-          <w:rFonts w:asciiTheme="minorHAnsi" w:hAnsiTheme="minorHAnsi" w:cstheme="minorHAnsi"/>
-          <w:lang w:val="en-US"/>
-        </w:rPr>
-        <w:t xml:space="preserve"> </w:t>
-      </w:r>
-      <w:proofErr w:type="spellStart"/>
-      <w:r>
-        <w:rPr>
-          <w:rFonts w:asciiTheme="minorHAnsi" w:hAnsiTheme="minorHAnsi" w:cstheme="minorHAnsi"/>
-          <w:lang w:val="en-US"/>
-        </w:rPr>
-        <w:t>modifica</w:t>
-      </w:r>
-      <w:proofErr w:type="spellEnd"/>
-      <w:r>
-        <w:rPr>
-          <w:rFonts w:asciiTheme="minorHAnsi" w:hAnsiTheme="minorHAnsi" w:cstheme="minorHAnsi"/>
-          <w:lang w:val="en-US"/>
-        </w:rPr>
-        <w:t xml:space="preserve"> </w:t>
-      </w:r>
-      <w:proofErr w:type="spellStart"/>
-      <w:r>
-        <w:rPr>
-          <w:rFonts w:asciiTheme="minorHAnsi" w:hAnsiTheme="minorHAnsi" w:cstheme="minorHAnsi"/>
-          <w:lang w:val="en-US"/>
-        </w:rPr>
-        <w:t>profilo</w:t>
-      </w:r>
-      <w:proofErr w:type="spellEnd"/>
-      <w:r>
-        <w:rPr>
-          <w:rFonts w:asciiTheme="minorHAnsi" w:hAnsiTheme="minorHAnsi" w:cstheme="minorHAnsi"/>
-          <w:lang w:val="en-US"/>
-        </w:rPr>
-        <w:t xml:space="preserve"> </w:t>
-      </w:r>
-      <w:proofErr w:type="spellStart"/>
-      <w:r>
-        <w:rPr>
-          <w:rFonts w:asciiTheme="minorHAnsi" w:hAnsiTheme="minorHAnsi" w:cstheme="minorHAnsi"/>
-          <w:lang w:val="en-US"/>
-        </w:rPr>
-        <w:t>utente</w:t>
-      </w:r>
-      <w:proofErr w:type="spellEnd"/>
+      <w:r>
+        <w:rPr>
+          <w:rFonts w:asciiTheme="minorHAnsi" w:hAnsiTheme="minorHAnsi" w:cstheme="minorHAnsi"/>
+          <w:lang w:val="en-US"/>
+        </w:rPr>
+        <w:t xml:space="preserve">FlowChart </w:t>
+      </w:r>
+      <w:r>
+        <w:rPr>
+          <w:rFonts w:asciiTheme="minorHAnsi" w:hAnsiTheme="minorHAnsi" w:cstheme="minorHAnsi"/>
+          <w:lang w:val="en-US"/>
+        </w:rPr>
+        <w:t>Creazione modifica profilo utente</w:t>
+      </w:r>
     </w:p>
     <w:p>
       <w:pPr>
@@ -16946,7 +16190,7 @@
                     <pic:cNvPicPr/>
                   </pic:nvPicPr>
                   <pic:blipFill>
-                    <a:blip r:embed="rId34">
+                    <a:blip r:embed="rId35">
                       <a:extLst>
                         <a:ext uri="{28A0092B-C50C-407E-A947-70E740481C1C}">
                           <a14:useLocalDpi xmlns:a14="http://schemas.microsoft.com/office/drawing/2010/main" val="0"/>
@@ -16990,17 +16234,8 @@
           <w:rFonts w:asciiTheme="minorHAnsi" w:hAnsiTheme="minorHAnsi" w:cstheme="minorHAnsi"/>
           <w:lang w:val="en-US"/>
         </w:rPr>
-        <w:t xml:space="preserve">Flowchart menu </w:t>
-      </w:r>
-      <w:proofErr w:type="spellStart"/>
-      <w:r>
-        <w:rPr>
-          <w:rFonts w:asciiTheme="minorHAnsi" w:hAnsiTheme="minorHAnsi" w:cstheme="minorHAnsi"/>
-          <w:lang w:val="en-US"/>
-        </w:rPr>
-        <w:t>opzioni</w:t>
-      </w:r>
-      <w:proofErr w:type="spellEnd"/>
+        <w:t>Flowchart menu opzioni</w:t>
+      </w:r>
     </w:p>
     <w:p>
       <w:pPr>
@@ -17033,7 +16268,7 @@
                     <pic:cNvPicPr/>
                   </pic:nvPicPr>
                   <pic:blipFill>
-                    <a:blip r:embed="rId35">
+                    <a:blip r:embed="rId36">
                       <a:extLst>
                         <a:ext uri="{28A0092B-C50C-407E-A947-70E740481C1C}">
                           <a14:useLocalDpi xmlns:a14="http://schemas.microsoft.com/office/drawing/2010/main" val="0"/>
@@ -17276,23 +16511,7 @@
           <w:lang w:val="en-US"/>
         </w:rPr>
         <w:lastRenderedPageBreak/>
-        <w:t xml:space="preserve">Flowchart del </w:t>
-      </w:r>
-      <w:proofErr w:type="spellStart"/>
-      <w:r>
-        <w:rPr>
-          <w:rFonts w:asciiTheme="minorHAnsi" w:hAnsiTheme="minorHAnsi" w:cstheme="minorHAnsi"/>
-          <w:lang w:val="en-US"/>
-        </w:rPr>
-        <w:t>livello</w:t>
-      </w:r>
-      <w:proofErr w:type="spellEnd"/>
-      <w:r>
-        <w:rPr>
-          <w:rFonts w:asciiTheme="minorHAnsi" w:hAnsiTheme="minorHAnsi" w:cstheme="minorHAnsi"/>
-          <w:lang w:val="en-US"/>
-        </w:rPr>
-        <w:t xml:space="preserve"> 0.</w:t>
+        <w:t>Flowchart del livello 0.</w:t>
       </w:r>
     </w:p>
     <w:p>
@@ -17325,7 +16544,7 @@
                     <pic:cNvPicPr/>
                   </pic:nvPicPr>
                   <pic:blipFill>
-                    <a:blip r:embed="rId36">
+                    <a:blip r:embed="rId37">
                       <a:extLst>
                         <a:ext uri="{28A0092B-C50C-407E-A947-70E740481C1C}">
                           <a14:useLocalDpi xmlns:a14="http://schemas.microsoft.com/office/drawing/2010/main" val="0"/>
@@ -17504,23 +16723,7 @@
           <w:lang w:val="en-US"/>
         </w:rPr>
         <w:lastRenderedPageBreak/>
-        <w:t xml:space="preserve">Flowchart del </w:t>
-      </w:r>
-      <w:proofErr w:type="spellStart"/>
-      <w:r>
-        <w:rPr>
-          <w:rFonts w:asciiTheme="minorHAnsi" w:hAnsiTheme="minorHAnsi" w:cstheme="minorHAnsi"/>
-          <w:lang w:val="en-US"/>
-        </w:rPr>
-        <w:t>livello</w:t>
-      </w:r>
-      <w:proofErr w:type="spellEnd"/>
-      <w:r>
-        <w:rPr>
-          <w:rFonts w:asciiTheme="minorHAnsi" w:hAnsiTheme="minorHAnsi" w:cstheme="minorHAnsi"/>
-          <w:lang w:val="en-US"/>
-        </w:rPr>
-        <w:t xml:space="preserve"> 1.</w:t>
+        <w:t>Flowchart del livello 1.</w:t>
       </w:r>
     </w:p>
     <w:p>
@@ -17553,7 +16756,7 @@
                     <pic:cNvPicPr/>
                   </pic:nvPicPr>
                   <pic:blipFill>
-                    <a:blip r:embed="rId37">
+                    <a:blip r:embed="rId38">
                       <a:extLst>
                         <a:ext uri="{28A0092B-C50C-407E-A947-70E740481C1C}">
                           <a14:useLocalDpi xmlns:a14="http://schemas.microsoft.com/office/drawing/2010/main" val="0"/>
@@ -17597,23 +16800,7 @@
           <w:rFonts w:asciiTheme="minorHAnsi" w:hAnsiTheme="minorHAnsi" w:cstheme="minorHAnsi"/>
           <w:lang w:val="en-US"/>
         </w:rPr>
-        <w:t xml:space="preserve">Flowchart del </w:t>
-      </w:r>
-      <w:proofErr w:type="spellStart"/>
-      <w:r>
-        <w:rPr>
-          <w:rFonts w:asciiTheme="minorHAnsi" w:hAnsiTheme="minorHAnsi" w:cstheme="minorHAnsi"/>
-          <w:lang w:val="en-US"/>
-        </w:rPr>
-        <w:t>livello</w:t>
-      </w:r>
-      <w:proofErr w:type="spellEnd"/>
-      <w:r>
-        <w:rPr>
-          <w:rFonts w:asciiTheme="minorHAnsi" w:hAnsiTheme="minorHAnsi" w:cstheme="minorHAnsi"/>
-          <w:lang w:val="en-US"/>
-        </w:rPr>
-        <w:t xml:space="preserve"> 2.</w:t>
+        <w:t>Flowchart del livello 2.</w:t>
       </w:r>
     </w:p>
     <w:p>
@@ -17647,7 +16834,7 @@
                     <pic:cNvPicPr/>
                   </pic:nvPicPr>
                   <pic:blipFill>
-                    <a:blip r:embed="rId38">
+                    <a:blip r:embed="rId39">
                       <a:extLst>
                         <a:ext uri="{28A0092B-C50C-407E-A947-70E740481C1C}">
                           <a14:useLocalDpi xmlns:a14="http://schemas.microsoft.com/office/drawing/2010/main" val="0"/>
@@ -17691,55 +16878,20 @@
           <w:rFonts w:asciiTheme="minorHAnsi" w:hAnsiTheme="minorHAnsi" w:cstheme="minorHAnsi"/>
           <w:lang w:val="en-US"/>
         </w:rPr>
-        <w:t xml:space="preserve">Flowchart </w:t>
-      </w:r>
-      <w:proofErr w:type="spellStart"/>
-      <w:r>
-        <w:rPr>
-          <w:rFonts w:asciiTheme="minorHAnsi" w:hAnsiTheme="minorHAnsi" w:cstheme="minorHAnsi"/>
-          <w:lang w:val="en-US"/>
-        </w:rPr>
-        <w:t>interazione</w:t>
-      </w:r>
-      <w:proofErr w:type="spellEnd"/>
-      <w:r>
-        <w:rPr>
-          <w:rFonts w:asciiTheme="minorHAnsi" w:hAnsiTheme="minorHAnsi" w:cstheme="minorHAnsi"/>
-          <w:lang w:val="en-US"/>
-        </w:rPr>
-        <w:t xml:space="preserve"> con </w:t>
-      </w:r>
-      <w:proofErr w:type="spellStart"/>
-      <w:r>
-        <w:rPr>
-          <w:rFonts w:asciiTheme="minorHAnsi" w:hAnsiTheme="minorHAnsi" w:cstheme="minorHAnsi"/>
-          <w:lang w:val="en-US"/>
-        </w:rPr>
-        <w:t>cliente</w:t>
-      </w:r>
-      <w:proofErr w:type="spellEnd"/>
-    </w:p>
-    <w:p>
-      <w:pPr>
-        <w:pStyle w:val="Paragrafoelenco"/>
-        <w:jc w:val="center"/>
-        <w:rPr>
-          <w:rFonts w:asciiTheme="minorHAnsi" w:hAnsiTheme="minorHAnsi" w:cstheme="minorHAnsi"/>
-          <w:lang w:val="en-US"/>
-        </w:rPr>
-      </w:pPr>
+        <w:lastRenderedPageBreak/>
+        <w:t>Flowchart interazione con cliente</w:t>
+      </w:r>
       <w:r>
         <w:rPr>
           <w:rFonts w:asciiTheme="minorHAnsi" w:hAnsiTheme="minorHAnsi" w:cstheme="minorHAnsi"/>
           <w:noProof/>
           <w:lang w:val="en-US"/>
         </w:rPr>
-        <w:lastRenderedPageBreak/>
         <w:drawing>
-          <wp:inline distT="0" distB="0" distL="0" distR="0" wp14:anchorId="0191BF45" wp14:editId="695EF63B">
-            <wp:extent cx="6115050" cy="5238750"/>
-            <wp:effectExtent l="0" t="0" r="0" b="0"/>
-            <wp:docPr id="43" name="Immagine 43"/>
+          <wp:inline distT="0" distB="0" distL="0" distR="0" wp14:anchorId="67A23645" wp14:editId="391E6F36">
+            <wp:extent cx="6105525" cy="3990975"/>
+            <wp:effectExtent l="0" t="0" r="9525" b="9525"/>
+            <wp:docPr id="47" name="Immagine 47"/>
             <wp:cNvGraphicFramePr>
               <a:graphicFrameLocks xmlns:a="http://schemas.openxmlformats.org/drawingml/2006/main" noChangeAspect="1"/>
             </wp:cNvGraphicFramePr>
@@ -17747,13 +16899,107 @@
               <a:graphicData uri="http://schemas.openxmlformats.org/drawingml/2006/picture">
                 <pic:pic xmlns:pic="http://schemas.openxmlformats.org/drawingml/2006/picture">
                   <pic:nvPicPr>
-                    <pic:cNvPr id="0" name="Picture 2"/>
+                    <pic:cNvPr id="0" name="Picture 4"/>
                     <pic:cNvPicPr>
                       <a:picLocks noChangeAspect="1" noChangeArrowheads="1"/>
                     </pic:cNvPicPr>
                   </pic:nvPicPr>
                   <pic:blipFill>
-                    <a:blip r:embed="rId39">
+                    <a:blip r:embed="rId40" cstate="print">
+                      <a:extLst>
+                        <a:ext uri="{28A0092B-C50C-407E-A947-70E740481C1C}">
+                          <a14:useLocalDpi xmlns:a14="http://schemas.microsoft.com/office/drawing/2010/main" val="0"/>
+                        </a:ext>
+                      </a:extLst>
+                    </a:blip>
+                    <a:srcRect/>
+                    <a:stretch>
+                      <a:fillRect/>
+                    </a:stretch>
+                  </pic:blipFill>
+                  <pic:spPr bwMode="auto">
+                    <a:xfrm>
+                      <a:off x="0" y="0"/>
+                      <a:ext cx="6105525" cy="3990975"/>
+                    </a:xfrm>
+                    <a:prstGeom prst="rect">
+                      <a:avLst/>
+                    </a:prstGeom>
+                    <a:noFill/>
+                    <a:ln>
+                      <a:noFill/>
+                    </a:ln>
+                  </pic:spPr>
+                </pic:pic>
+              </a:graphicData>
+            </a:graphic>
+          </wp:inline>
+        </w:drawing>
+      </w:r>
+    </w:p>
+    <w:p>
+      <w:pPr>
+        <w:pStyle w:val="Paragrafoelenco"/>
+        <w:jc w:val="center"/>
+        <w:rPr>
+          <w:rFonts w:asciiTheme="minorHAnsi" w:hAnsiTheme="minorHAnsi" w:cstheme="minorHAnsi"/>
+          <w:lang w:val="en-US"/>
+        </w:rPr>
+      </w:pPr>
+    </w:p>
+    <w:p>
+      <w:pPr>
+        <w:pStyle w:val="Paragrafoelenco"/>
+        <w:numPr>
+          <w:ilvl w:val="0"/>
+          <w:numId w:val="18"/>
+        </w:numPr>
+        <w:rPr>
+          <w:rFonts w:asciiTheme="minorHAnsi" w:hAnsiTheme="minorHAnsi" w:cstheme="minorHAnsi"/>
+          <w:lang w:val="en-US"/>
+        </w:rPr>
+      </w:pPr>
+      <w:r>
+        <w:rPr>
+          <w:rFonts w:asciiTheme="minorHAnsi" w:hAnsiTheme="minorHAnsi" w:cstheme="minorHAnsi"/>
+          <w:lang w:val="en-US"/>
+        </w:rPr>
+        <w:t>Flowchart interazione con negozio</w:t>
+      </w:r>
+    </w:p>
+    <w:p>
+      <w:pPr>
+        <w:rPr>
+          <w:rFonts w:asciiTheme="minorHAnsi" w:hAnsiTheme="minorHAnsi" w:cstheme="minorHAnsi"/>
+          <w:lang w:val="en-US"/>
+        </w:rPr>
+      </w:pPr>
+      <w:r>
+        <w:rPr>
+          <w:rFonts w:asciiTheme="minorHAnsi" w:hAnsiTheme="minorHAnsi" w:cstheme="minorHAnsi"/>
+          <w:noProof/>
+          <w:lang w:val="en-US"/>
+        </w:rPr>
+        <w:lastRenderedPageBreak/>
+        <w:drawing>
+          <wp:inline distT="0" distB="0" distL="0" distR="0" wp14:anchorId="37069860" wp14:editId="510FBACD">
+            <wp:extent cx="6115050" cy="5238750"/>
+            <wp:effectExtent l="0" t="0" r="0" b="0"/>
+            <wp:docPr id="46" name="Immagine 46"/>
+            <wp:cNvGraphicFramePr>
+              <a:graphicFrameLocks xmlns:a="http://schemas.openxmlformats.org/drawingml/2006/main" noChangeAspect="1"/>
+            </wp:cNvGraphicFramePr>
+            <a:graphic xmlns:a="http://schemas.openxmlformats.org/drawingml/2006/main">
+              <a:graphicData uri="http://schemas.openxmlformats.org/drawingml/2006/picture">
+                <pic:pic xmlns:pic="http://schemas.openxmlformats.org/drawingml/2006/picture">
+                  <pic:nvPicPr>
+                    <pic:cNvPr id="0" name="Picture 3"/>
+                    <pic:cNvPicPr>
+                      <a:picLocks noChangeAspect="1" noChangeArrowheads="1"/>
+                    </pic:cNvPicPr>
+                  </pic:nvPicPr>
+                  <pic:blipFill>
+                    <a:blip r:embed="rId41">
                       <a:extLst>
                         <a:ext uri="{28A0092B-C50C-407E-A947-70E740481C1C}">
                           <a14:useLocalDpi xmlns:a14="http://schemas.microsoft.com/office/drawing/2010/main" val="0"/>
@@ -17787,6 +17033,14 @@
     </w:p>
     <w:p>
       <w:pPr>
+        <w:rPr>
+          <w:rFonts w:asciiTheme="minorHAnsi" w:hAnsiTheme="minorHAnsi" w:cstheme="minorHAnsi"/>
+          <w:lang w:val="en-US"/>
+        </w:rPr>
+      </w:pPr>
+    </w:p>
+    <w:p>
+      <w:pPr>
         <w:pStyle w:val="Paragrafoelenco"/>
         <w:numPr>
           <w:ilvl w:val="0"/>
@@ -17802,148 +17056,7 @@
           <w:rFonts w:asciiTheme="minorHAnsi" w:hAnsiTheme="minorHAnsi" w:cstheme="minorHAnsi"/>
           <w:lang w:val="en-US"/>
         </w:rPr>
-        <w:t xml:space="preserve">Flowchart </w:t>
-      </w:r>
-      <w:proofErr w:type="spellStart"/>
-      <w:r>
-        <w:rPr>
-          <w:rFonts w:asciiTheme="minorHAnsi" w:hAnsiTheme="minorHAnsi" w:cstheme="minorHAnsi"/>
-          <w:lang w:val="en-US"/>
-        </w:rPr>
-        <w:t>interazione</w:t>
-      </w:r>
-      <w:proofErr w:type="spellEnd"/>
-      <w:r>
-        <w:rPr>
-          <w:rFonts w:asciiTheme="minorHAnsi" w:hAnsiTheme="minorHAnsi" w:cstheme="minorHAnsi"/>
-          <w:lang w:val="en-US"/>
-        </w:rPr>
-        <w:t xml:space="preserve"> con </w:t>
-      </w:r>
-      <w:proofErr w:type="spellStart"/>
-      <w:r>
-        <w:rPr>
-          <w:rFonts w:asciiTheme="minorHAnsi" w:hAnsiTheme="minorHAnsi" w:cstheme="minorHAnsi"/>
-          <w:lang w:val="en-US"/>
-        </w:rPr>
-        <w:t>negozio</w:t>
-      </w:r>
-      <w:proofErr w:type="spellEnd"/>
-    </w:p>
-    <w:p>
-      <w:pPr>
-        <w:rPr>
-          <w:rFonts w:asciiTheme="minorHAnsi" w:hAnsiTheme="minorHAnsi" w:cstheme="minorHAnsi"/>
-          <w:lang w:val="en-US"/>
-        </w:rPr>
-      </w:pPr>
-      <w:r>
-        <w:rPr>
-          <w:rFonts w:asciiTheme="minorHAnsi" w:hAnsiTheme="minorHAnsi" w:cstheme="minorHAnsi"/>
-          <w:noProof/>
-          <w:lang w:val="en-US"/>
-        </w:rPr>
-        <w:lastRenderedPageBreak/>
-        <w:drawing>
-          <wp:inline distT="0" distB="0" distL="0" distR="0" wp14:anchorId="661F1A93" wp14:editId="7FE3E165">
-            <wp:extent cx="6115050" cy="5238750"/>
-            <wp:effectExtent l="0" t="0" r="0" b="0"/>
-            <wp:docPr id="41" name="Immagine 41"/>
-            <wp:cNvGraphicFramePr>
-              <a:graphicFrameLocks xmlns:a="http://schemas.openxmlformats.org/drawingml/2006/main" noChangeAspect="1"/>
-            </wp:cNvGraphicFramePr>
-            <a:graphic xmlns:a="http://schemas.openxmlformats.org/drawingml/2006/main">
-              <a:graphicData uri="http://schemas.openxmlformats.org/drawingml/2006/picture">
-                <pic:pic xmlns:pic="http://schemas.openxmlformats.org/drawingml/2006/picture">
-                  <pic:nvPicPr>
-                    <pic:cNvPr id="0" name="Picture 1"/>
-                    <pic:cNvPicPr>
-                      <a:picLocks noChangeAspect="1" noChangeArrowheads="1"/>
-                    </pic:cNvPicPr>
-                  </pic:nvPicPr>
-                  <pic:blipFill>
-                    <a:blip r:embed="rId39">
-                      <a:extLst>
-                        <a:ext uri="{28A0092B-C50C-407E-A947-70E740481C1C}">
-                          <a14:useLocalDpi xmlns:a14="http://schemas.microsoft.com/office/drawing/2010/main" val="0"/>
-                        </a:ext>
-                      </a:extLst>
-                    </a:blip>
-                    <a:srcRect/>
-                    <a:stretch>
-                      <a:fillRect/>
-                    </a:stretch>
-                  </pic:blipFill>
-                  <pic:spPr bwMode="auto">
-                    <a:xfrm>
-                      <a:off x="0" y="0"/>
-                      <a:ext cx="6115050" cy="5238750"/>
-                    </a:xfrm>
-                    <a:prstGeom prst="rect">
-                      <a:avLst/>
-                    </a:prstGeom>
-                    <a:noFill/>
-                    <a:ln>
-                      <a:noFill/>
-                    </a:ln>
-                  </pic:spPr>
-                </pic:pic>
-              </a:graphicData>
-            </a:graphic>
-          </wp:inline>
-        </w:drawing>
-      </w:r>
-    </w:p>
-    <w:p>
-      <w:pPr>
-        <w:rPr>
-          <w:rFonts w:asciiTheme="minorHAnsi" w:hAnsiTheme="minorHAnsi" w:cstheme="minorHAnsi"/>
-          <w:lang w:val="en-US"/>
-        </w:rPr>
-      </w:pPr>
-    </w:p>
-    <w:p>
-      <w:pPr>
-        <w:pStyle w:val="Paragrafoelenco"/>
-        <w:numPr>
-          <w:ilvl w:val="0"/>
-          <w:numId w:val="18"/>
-        </w:numPr>
-        <w:rPr>
-          <w:rFonts w:asciiTheme="minorHAnsi" w:hAnsiTheme="minorHAnsi" w:cstheme="minorHAnsi"/>
-          <w:lang w:val="en-US"/>
-        </w:rPr>
-      </w:pPr>
-      <w:r>
-        <w:rPr>
-          <w:rFonts w:asciiTheme="minorHAnsi" w:hAnsiTheme="minorHAnsi" w:cstheme="minorHAnsi"/>
-          <w:lang w:val="en-US"/>
-        </w:rPr>
-        <w:t xml:space="preserve">Flowchart </w:t>
-      </w:r>
-      <w:proofErr w:type="spellStart"/>
-      <w:r>
-        <w:rPr>
-          <w:rFonts w:asciiTheme="minorHAnsi" w:hAnsiTheme="minorHAnsi" w:cstheme="minorHAnsi"/>
-          <w:lang w:val="en-US"/>
-        </w:rPr>
-        <w:t>visualizzazione</w:t>
-      </w:r>
-      <w:proofErr w:type="spellEnd"/>
-      <w:r>
-        <w:rPr>
-          <w:rFonts w:asciiTheme="minorHAnsi" w:hAnsiTheme="minorHAnsi" w:cstheme="minorHAnsi"/>
-          <w:lang w:val="en-US"/>
-        </w:rPr>
-        <w:t xml:space="preserve"> </w:t>
-      </w:r>
-      <w:proofErr w:type="spellStart"/>
-      <w:r>
-        <w:rPr>
-          <w:rFonts w:asciiTheme="minorHAnsi" w:hAnsiTheme="minorHAnsi" w:cstheme="minorHAnsi"/>
-          <w:lang w:val="en-US"/>
-        </w:rPr>
-        <w:t>ingredient</w:t>
+        <w:t>Flowchart visualizzazione ingredient</w:t>
       </w:r>
       <w:r>
         <w:rPr>
@@ -17952,23 +17065,13 @@
         </w:rPr>
         <w:t>i</w:t>
       </w:r>
-      <w:proofErr w:type="spellEnd"/>
-      <w:r>
-        <w:rPr>
-          <w:rFonts w:asciiTheme="minorHAnsi" w:hAnsiTheme="minorHAnsi" w:cstheme="minorHAnsi"/>
-          <w:lang w:val="en-US"/>
-        </w:rPr>
-        <w:t xml:space="preserve"> </w:t>
-      </w:r>
-      <w:proofErr w:type="spellStart"/>
-      <w:r>
-        <w:rPr>
-          <w:rFonts w:asciiTheme="minorHAnsi" w:hAnsiTheme="minorHAnsi" w:cstheme="minorHAnsi"/>
-          <w:lang w:val="en-US"/>
-        </w:rPr>
-        <w:t>piatto</w:t>
-      </w:r>
-      <w:proofErr w:type="spellEnd"/>
+      <w:r>
+        <w:rPr>
+          <w:rFonts w:asciiTheme="minorHAnsi" w:hAnsiTheme="minorHAnsi" w:cstheme="minorHAnsi"/>
+          <w:lang w:val="en-US"/>
+        </w:rPr>
+        <w:t xml:space="preserve"> piatto</w:t>
+      </w:r>
     </w:p>
     <w:p>
       <w:pPr>
@@ -18004,7 +17107,7 @@
                     </pic:cNvPicPr>
                   </pic:nvPicPr>
                   <pic:blipFill>
-                    <a:blip r:embed="rId40">
+                    <a:blip r:embed="rId42">
                       <a:extLst>
                         <a:ext uri="{28A0092B-C50C-407E-A947-70E740481C1C}">
                           <a14:useLocalDpi xmlns:a14="http://schemas.microsoft.com/office/drawing/2010/main" val="0"/>
@@ -18053,17 +17156,8 @@
           <w:rFonts w:asciiTheme="minorHAnsi" w:hAnsiTheme="minorHAnsi" w:cstheme="minorHAnsi"/>
           <w:lang w:val="en-US"/>
         </w:rPr>
-        <w:t xml:space="preserve">Flowchart </w:t>
-      </w:r>
-      <w:proofErr w:type="spellStart"/>
-      <w:r>
-        <w:rPr>
-          <w:rFonts w:asciiTheme="minorHAnsi" w:hAnsiTheme="minorHAnsi" w:cstheme="minorHAnsi"/>
-          <w:lang w:val="en-US"/>
-        </w:rPr>
-        <w:t>visualizzazione</w:t>
-      </w:r>
-      <w:proofErr w:type="spellEnd"/>
+        <w:t>Flowchart visualizzazione</w:t>
+      </w:r>
       <w:r>
         <w:rPr>
           <w:rFonts w:asciiTheme="minorHAnsi" w:hAnsiTheme="minorHAnsi" w:cstheme="minorHAnsi"/>
@@ -18071,79 +17165,13 @@
         </w:rPr>
         <w:t xml:space="preserve"> </w:t>
       </w:r>
-      <w:proofErr w:type="spellStart"/>
-      <w:r>
-        <w:rPr>
-          <w:rFonts w:asciiTheme="minorHAnsi" w:hAnsiTheme="minorHAnsi" w:cstheme="minorHAnsi"/>
-          <w:lang w:val="en-US"/>
-        </w:rPr>
-        <w:t>patologie</w:t>
-      </w:r>
-      <w:proofErr w:type="spellEnd"/>
-      <w:r>
-        <w:rPr>
-          <w:rFonts w:asciiTheme="minorHAnsi" w:hAnsiTheme="minorHAnsi" w:cstheme="minorHAnsi"/>
-          <w:lang w:val="en-US"/>
-        </w:rPr>
-        <w:t xml:space="preserve"> </w:t>
-      </w:r>
-      <w:proofErr w:type="spellStart"/>
-      <w:r>
-        <w:rPr>
-          <w:rFonts w:asciiTheme="minorHAnsi" w:hAnsiTheme="minorHAnsi" w:cstheme="minorHAnsi"/>
-          <w:lang w:val="en-US"/>
-        </w:rPr>
-        <w:t>compatibili</w:t>
-      </w:r>
-      <w:proofErr w:type="spellEnd"/>
-      <w:r>
-        <w:rPr>
-          <w:rFonts w:asciiTheme="minorHAnsi" w:hAnsiTheme="minorHAnsi" w:cstheme="minorHAnsi"/>
-          <w:lang w:val="en-US"/>
-        </w:rPr>
-        <w:t xml:space="preserve"> e </w:t>
-      </w:r>
-      <w:proofErr w:type="spellStart"/>
-      <w:r>
-        <w:rPr>
-          <w:rFonts w:asciiTheme="minorHAnsi" w:hAnsiTheme="minorHAnsi" w:cstheme="minorHAnsi"/>
-          <w:lang w:val="en-US"/>
-        </w:rPr>
-        <w:t>piatti</w:t>
-      </w:r>
-      <w:proofErr w:type="spellEnd"/>
-      <w:r>
-        <w:rPr>
-          <w:rFonts w:asciiTheme="minorHAnsi" w:hAnsiTheme="minorHAnsi" w:cstheme="minorHAnsi"/>
-          <w:lang w:val="en-US"/>
-        </w:rPr>
-        <w:t xml:space="preserve"> </w:t>
-      </w:r>
-      <w:proofErr w:type="spellStart"/>
-      <w:r>
-        <w:rPr>
-          <w:rFonts w:asciiTheme="minorHAnsi" w:hAnsiTheme="minorHAnsi" w:cstheme="minorHAnsi"/>
-          <w:lang w:val="en-US"/>
-        </w:rPr>
-        <w:t>realizzabili</w:t>
-      </w:r>
-      <w:proofErr w:type="spellEnd"/>
-      <w:r>
-        <w:rPr>
-          <w:rFonts w:asciiTheme="minorHAnsi" w:hAnsiTheme="minorHAnsi" w:cstheme="minorHAnsi"/>
-          <w:lang w:val="en-US"/>
-        </w:rPr>
-        <w:t xml:space="preserve"> con </w:t>
-      </w:r>
-      <w:proofErr w:type="spellStart"/>
-      <w:r>
-        <w:rPr>
-          <w:rFonts w:asciiTheme="minorHAnsi" w:hAnsiTheme="minorHAnsi" w:cstheme="minorHAnsi"/>
-          <w:lang w:val="en-US"/>
-        </w:rPr>
-        <w:t>l’ingrediente</w:t>
-      </w:r>
-      <w:proofErr w:type="spellEnd"/>
+      <w:r>
+        <w:rPr>
+          <w:rFonts w:asciiTheme="minorHAnsi" w:hAnsiTheme="minorHAnsi" w:cstheme="minorHAnsi"/>
+          <w:lang w:val="en-US"/>
+        </w:rPr>
+        <w:t>piatti realizzabili con l’ingrediente</w:t>
+      </w:r>
     </w:p>
     <w:p>
       <w:pPr>
@@ -18162,10 +17190,10 @@
         </w:rPr>
         <w:lastRenderedPageBreak/>
         <w:drawing>
-          <wp:inline distT="0" distB="0" distL="0" distR="0" wp14:anchorId="4D1050D4" wp14:editId="15815962">
-            <wp:extent cx="2621280" cy="5737860"/>
-            <wp:effectExtent l="0" t="0" r="7620" b="0"/>
-            <wp:docPr id="38" name="Immagine 38"/>
+          <wp:inline distT="0" distB="0" distL="0" distR="0" wp14:anchorId="4A865381" wp14:editId="06295D30">
+            <wp:extent cx="2619375" cy="5734050"/>
+            <wp:effectExtent l="0" t="0" r="9525" b="0"/>
+            <wp:docPr id="51" name="Immagine 51"/>
             <wp:cNvGraphicFramePr>
               <a:graphicFrameLocks xmlns:a="http://schemas.openxmlformats.org/drawingml/2006/main" noChangeAspect="1"/>
             </wp:cNvGraphicFramePr>
@@ -18173,13 +17201,13 @@
               <a:graphicData uri="http://schemas.openxmlformats.org/drawingml/2006/picture">
                 <pic:pic xmlns:pic="http://schemas.openxmlformats.org/drawingml/2006/picture">
                   <pic:nvPicPr>
-                    <pic:cNvPr id="0" name="Picture 1"/>
+                    <pic:cNvPr id="0" name="Picture 8"/>
                     <pic:cNvPicPr>
                       <a:picLocks noChangeAspect="1" noChangeArrowheads="1"/>
                     </pic:cNvPicPr>
                   </pic:nvPicPr>
                   <pic:blipFill>
-                    <a:blip r:embed="rId41">
+                    <a:blip r:embed="rId43">
                       <a:extLst>
                         <a:ext uri="{28A0092B-C50C-407E-A947-70E740481C1C}">
                           <a14:useLocalDpi xmlns:a14="http://schemas.microsoft.com/office/drawing/2010/main" val="0"/>
@@ -18194,7 +17222,7 @@
                   <pic:spPr bwMode="auto">
                     <a:xfrm>
                       <a:off x="0" y="0"/>
-                      <a:ext cx="2621280" cy="5737860"/>
+                      <a:ext cx="2619375" cy="5734050"/>
                     </a:xfrm>
                     <a:prstGeom prst="rect">
                       <a:avLst/>
@@ -18251,17 +17279,8 @@
           <w:rFonts w:asciiTheme="minorHAnsi" w:hAnsiTheme="minorHAnsi" w:cstheme="minorHAnsi"/>
           <w:lang w:val="en-US"/>
         </w:rPr>
-        <w:t xml:space="preserve">Menu </w:t>
-      </w:r>
-      <w:proofErr w:type="spellStart"/>
-      <w:r>
-        <w:rPr>
-          <w:rFonts w:asciiTheme="minorHAnsi" w:hAnsiTheme="minorHAnsi" w:cstheme="minorHAnsi"/>
-          <w:lang w:val="en-US"/>
-        </w:rPr>
-        <w:t>iniziale</w:t>
-      </w:r>
-      <w:proofErr w:type="spellEnd"/>
+        <w:t>Menu iniziale</w:t>
+      </w:r>
       <w:r>
         <w:rPr>
           <w:rFonts w:asciiTheme="minorHAnsi" w:hAnsiTheme="minorHAnsi" w:cstheme="minorHAnsi"/>
@@ -18304,7 +17323,7 @@
                     </pic:cNvPicPr>
                   </pic:nvPicPr>
                   <pic:blipFill>
-                    <a:blip r:embed="rId42">
+                    <a:blip r:embed="rId44">
                       <a:extLst>
                         <a:ext uri="{28A0092B-C50C-407E-A947-70E740481C1C}">
                           <a14:useLocalDpi xmlns:a14="http://schemas.microsoft.com/office/drawing/2010/main" val="0"/>
@@ -18363,16 +17382,8 @@
         <w:rPr>
           <w:rFonts w:asciiTheme="minorHAnsi" w:hAnsiTheme="minorHAnsi" w:cstheme="minorHAnsi"/>
         </w:rPr>
-        <w:t xml:space="preserve">Font: </w:t>
-      </w:r>
-      <w:proofErr w:type="spellStart"/>
-      <w:r>
-        <w:rPr>
-          <w:rFonts w:asciiTheme="minorHAnsi" w:hAnsiTheme="minorHAnsi" w:cstheme="minorHAnsi"/>
-        </w:rPr>
-        <w:t>Roboto-Bold</w:t>
-      </w:r>
-      <w:proofErr w:type="spellEnd"/>
+        <w:t>Font: Roboto-Bold</w:t>
+      </w:r>
     </w:p>
     <w:p>
       <w:pPr>
@@ -18468,7 +17479,7 @@
                     </pic:cNvPicPr>
                   </pic:nvPicPr>
                   <pic:blipFill>
-                    <a:blip r:embed="rId43" cstate="print">
+                    <a:blip r:embed="rId45" cstate="print">
                       <a:extLst>
                         <a:ext uri="{28A0092B-C50C-407E-A947-70E740481C1C}">
                           <a14:useLocalDpi xmlns:a14="http://schemas.microsoft.com/office/drawing/2010/main" val="0"/>
@@ -18567,7 +17578,7 @@
                     </pic:cNvPicPr>
                   </pic:nvPicPr>
                   <pic:blipFill>
-                    <a:blip r:embed="rId44" cstate="print">
+                    <a:blip r:embed="rId46" cstate="print">
                       <a:extLst>
                         <a:ext uri="{28A0092B-C50C-407E-A947-70E740481C1C}">
                           <a14:useLocalDpi xmlns:a14="http://schemas.microsoft.com/office/drawing/2010/main" val="0"/>
@@ -18650,16 +17661,8 @@
         <w:rPr>
           <w:rFonts w:asciiTheme="minorHAnsi" w:hAnsiTheme="minorHAnsi" w:cstheme="minorHAnsi"/>
         </w:rPr>
-        <w:t xml:space="preserve">Font: </w:t>
-      </w:r>
-      <w:proofErr w:type="spellStart"/>
-      <w:r>
-        <w:rPr>
-          <w:rFonts w:asciiTheme="minorHAnsi" w:hAnsiTheme="minorHAnsi" w:cstheme="minorHAnsi"/>
-        </w:rPr>
-        <w:t>Roboto-Bold</w:t>
-      </w:r>
-      <w:proofErr w:type="spellEnd"/>
+        <w:t>Font: Roboto-Bold</w:t>
+      </w:r>
     </w:p>
     <w:p>
       <w:pPr>
@@ -18720,7 +17723,6 @@
           <w:rFonts w:asciiTheme="minorHAnsi" w:hAnsiTheme="minorHAnsi" w:cstheme="minorHAnsi"/>
         </w:rPr>
       </w:pPr>
-      <w:proofErr w:type="spellStart"/>
       <w:r>
         <w:rPr>
           <w:rFonts w:asciiTheme="minorHAnsi" w:hAnsiTheme="minorHAnsi" w:cstheme="minorHAnsi"/>
@@ -18728,7 +17730,6 @@
         </w:rPr>
         <w:t>Crediti</w:t>
       </w:r>
-      <w:proofErr w:type="spellEnd"/>
     </w:p>
     <w:p>
       <w:pPr>
@@ -18763,7 +17764,7 @@
                     </pic:cNvPicPr>
                   </pic:nvPicPr>
                   <pic:blipFill>
-                    <a:blip r:embed="rId45">
+                    <a:blip r:embed="rId47">
                       <a:extLst>
                         <a:ext uri="{28A0092B-C50C-407E-A947-70E740481C1C}">
                           <a14:useLocalDpi xmlns:a14="http://schemas.microsoft.com/office/drawing/2010/main" val="0"/>
@@ -18808,7 +17809,6 @@
           <w:lang w:val="en-US"/>
         </w:rPr>
       </w:pPr>
-      <w:proofErr w:type="spellStart"/>
       <w:r>
         <w:rPr>
           <w:rFonts w:asciiTheme="minorHAnsi" w:hAnsiTheme="minorHAnsi" w:cstheme="minorHAnsi"/>
@@ -18816,7 +17816,6 @@
         </w:rPr>
         <w:t>Classifica</w:t>
       </w:r>
-      <w:proofErr w:type="spellEnd"/>
     </w:p>
     <w:p>
       <w:pPr>
@@ -18852,7 +17851,7 @@
                     </pic:cNvPicPr>
                   </pic:nvPicPr>
                   <pic:blipFill>
-                    <a:blip r:embed="rId46">
+                    <a:blip r:embed="rId48">
                       <a:extLst>
                         <a:ext uri="{28A0092B-C50C-407E-A947-70E740481C1C}">
                           <a14:useLocalDpi xmlns:a14="http://schemas.microsoft.com/office/drawing/2010/main" val="0"/>
@@ -18935,33 +17934,15 @@
           <w:rFonts w:asciiTheme="minorHAnsi" w:hAnsiTheme="minorHAnsi" w:cstheme="minorHAnsi"/>
           <w:lang w:val="en-US"/>
         </w:rPr>
-        <w:t xml:space="preserve">Menu </w:t>
-      </w:r>
-      <w:proofErr w:type="spellStart"/>
-      <w:r>
-        <w:rPr>
-          <w:rFonts w:asciiTheme="minorHAnsi" w:hAnsiTheme="minorHAnsi" w:cstheme="minorHAnsi"/>
-          <w:lang w:val="en-US"/>
-        </w:rPr>
-        <w:t>suggerimenti</w:t>
-      </w:r>
-      <w:proofErr w:type="spellEnd"/>
-      <w:r>
-        <w:rPr>
-          <w:rFonts w:asciiTheme="minorHAnsi" w:hAnsiTheme="minorHAnsi" w:cstheme="minorHAnsi"/>
-          <w:lang w:val="en-US"/>
-        </w:rPr>
-        <w:t xml:space="preserve"> </w:t>
-      </w:r>
-      <w:proofErr w:type="spellStart"/>
-      <w:r>
-        <w:rPr>
-          <w:rFonts w:asciiTheme="minorHAnsi" w:hAnsiTheme="minorHAnsi" w:cstheme="minorHAnsi"/>
-          <w:lang w:val="en-US"/>
-        </w:rPr>
-        <w:t>piatto</w:t>
-      </w:r>
-      <w:proofErr w:type="spellEnd"/>
+        <w:t>Menu suggerimenti</w:t>
+      </w:r>
+      <w:r>
+        <w:rPr>
+          <w:rFonts w:asciiTheme="minorHAnsi" w:hAnsiTheme="minorHAnsi" w:cstheme="minorHAnsi"/>
+          <w:lang w:val="en-US"/>
+        </w:rPr>
+        <w:t xml:space="preserve"> piatto</w:t>
+      </w:r>
     </w:p>
     <w:p>
       <w:pPr>
@@ -18998,7 +17979,7 @@
                     </pic:cNvPicPr>
                   </pic:nvPicPr>
                   <pic:blipFill>
-                    <a:blip r:embed="rId47">
+                    <a:blip r:embed="rId49">
                       <a:extLst>
                         <a:ext uri="{28A0092B-C50C-407E-A947-70E740481C1C}">
                           <a14:useLocalDpi xmlns:a14="http://schemas.microsoft.com/office/drawing/2010/main" val="0"/>
@@ -19125,33 +18106,8 @@
           <w:rFonts w:asciiTheme="minorHAnsi" w:hAnsiTheme="minorHAnsi" w:cstheme="minorHAnsi"/>
           <w:lang w:val="en-US"/>
         </w:rPr>
-        <w:t xml:space="preserve">Menu </w:t>
-      </w:r>
-      <w:proofErr w:type="spellStart"/>
-      <w:r>
-        <w:rPr>
-          <w:rFonts w:asciiTheme="minorHAnsi" w:hAnsiTheme="minorHAnsi" w:cstheme="minorHAnsi"/>
-          <w:lang w:val="en-US"/>
-        </w:rPr>
-        <w:t>suggeriementi</w:t>
-      </w:r>
-      <w:proofErr w:type="spellEnd"/>
-      <w:r>
-        <w:rPr>
-          <w:rFonts w:asciiTheme="minorHAnsi" w:hAnsiTheme="minorHAnsi" w:cstheme="minorHAnsi"/>
-          <w:lang w:val="en-US"/>
-        </w:rPr>
-        <w:t xml:space="preserve"> </w:t>
-      </w:r>
-      <w:proofErr w:type="spellStart"/>
-      <w:r>
-        <w:rPr>
-          <w:rFonts w:asciiTheme="minorHAnsi" w:hAnsiTheme="minorHAnsi" w:cstheme="minorHAnsi"/>
-          <w:lang w:val="en-US"/>
-        </w:rPr>
-        <w:t>gioco</w:t>
-      </w:r>
-      <w:proofErr w:type="spellEnd"/>
+        <w:t>Menu suggeriementi gioco</w:t>
+      </w:r>
     </w:p>
     <w:p>
       <w:pPr>
@@ -19186,7 +18142,7 @@
                     </pic:cNvPicPr>
                   </pic:nvPicPr>
                   <pic:blipFill>
-                    <a:blip r:embed="rId48">
+                    <a:blip r:embed="rId50">
                       <a:extLst>
                         <a:ext uri="{28A0092B-C50C-407E-A947-70E740481C1C}">
                           <a14:useLocalDpi xmlns:a14="http://schemas.microsoft.com/office/drawing/2010/main" val="0"/>
@@ -20253,30 +19209,8 @@
         <w:rPr>
           <w:rFonts w:asciiTheme="minorHAnsi" w:hAnsiTheme="minorHAnsi" w:cstheme="minorHAnsi"/>
         </w:rPr>
-        <w:t xml:space="preserve"> </w:t>
-      </w:r>
-      <w:proofErr w:type="spellStart"/>
-      <w:r>
-        <w:rPr>
-          <w:rFonts w:asciiTheme="minorHAnsi" w:hAnsiTheme="minorHAnsi" w:cstheme="minorHAnsi"/>
-        </w:rPr>
-        <w:t>nutriScore</w:t>
-      </w:r>
-      <w:proofErr w:type="spellEnd"/>
-      <w:r>
-        <w:rPr>
-          <w:rFonts w:asciiTheme="minorHAnsi" w:hAnsiTheme="minorHAnsi" w:cstheme="minorHAnsi"/>
-        </w:rPr>
-        <w:t xml:space="preserve"> e l’</w:t>
-      </w:r>
-      <w:proofErr w:type="spellStart"/>
-      <w:r>
-        <w:rPr>
-          <w:rFonts w:asciiTheme="minorHAnsi" w:hAnsiTheme="minorHAnsi" w:cstheme="minorHAnsi"/>
-        </w:rPr>
-        <w:t>ecoScore</w:t>
-      </w:r>
-      <w:proofErr w:type="spellEnd"/>
+        <w:t xml:space="preserve"> nutriScore e l’ecoScore</w:t>
+      </w:r>
       <w:r>
         <w:rPr>
           <w:rFonts w:asciiTheme="minorHAnsi" w:hAnsiTheme="minorHAnsi" w:cstheme="minorHAnsi"/>
@@ -20509,35 +19443,7 @@
         <w:rPr>
           <w:rFonts w:asciiTheme="minorHAnsi" w:hAnsiTheme="minorHAnsi" w:cstheme="minorHAnsi"/>
         </w:rPr>
-        <w:t xml:space="preserve">bonus in base al </w:t>
-      </w:r>
-      <w:proofErr w:type="spellStart"/>
-      <w:r>
-        <w:rPr>
-          <w:rFonts w:asciiTheme="minorHAnsi" w:hAnsiTheme="minorHAnsi" w:cstheme="minorHAnsi"/>
-        </w:rPr>
-        <w:t>nutriScore</w:t>
-      </w:r>
-      <w:proofErr w:type="spellEnd"/>
-      <w:r>
-        <w:rPr>
-          <w:rFonts w:asciiTheme="minorHAnsi" w:hAnsiTheme="minorHAnsi" w:cstheme="minorHAnsi"/>
-        </w:rPr>
-        <w:t xml:space="preserve"> e all’</w:t>
-      </w:r>
-      <w:proofErr w:type="spellStart"/>
-      <w:r>
-        <w:rPr>
-          <w:rFonts w:asciiTheme="minorHAnsi" w:hAnsiTheme="minorHAnsi" w:cstheme="minorHAnsi"/>
-        </w:rPr>
-        <w:t>ecoScore</w:t>
-      </w:r>
-      <w:proofErr w:type="spellEnd"/>
-      <w:r>
-        <w:rPr>
-          <w:rFonts w:asciiTheme="minorHAnsi" w:hAnsiTheme="minorHAnsi" w:cstheme="minorHAnsi"/>
-        </w:rPr>
-        <w:t xml:space="preserve"> che partono da -10 percento nel caso peggiore </w:t>
+        <w:t xml:space="preserve">bonus in base al nutriScore e all’ecoScore che partono da -10 percento nel caso peggiore </w:t>
       </w:r>
       <w:r>
         <w:rPr>
@@ -20574,21 +19480,7 @@
         <w:rPr>
           <w:rFonts w:asciiTheme="minorHAnsi" w:hAnsiTheme="minorHAnsi" w:cstheme="minorHAnsi"/>
         </w:rPr>
-        <w:t xml:space="preserve"> nel caso in cui il giocatore dovesse decidere di servire un piatto con il </w:t>
-      </w:r>
-      <w:proofErr w:type="spellStart"/>
-      <w:r>
-        <w:rPr>
-          <w:rFonts w:asciiTheme="minorHAnsi" w:hAnsiTheme="minorHAnsi" w:cstheme="minorHAnsi"/>
-        </w:rPr>
-        <w:t>nutriScore</w:t>
-      </w:r>
-      <w:proofErr w:type="spellEnd"/>
-      <w:r>
-        <w:rPr>
-          <w:rFonts w:asciiTheme="minorHAnsi" w:hAnsiTheme="minorHAnsi" w:cstheme="minorHAnsi"/>
-        </w:rPr>
-        <w:t xml:space="preserve"> più alto ma allo stesso tempo questo piatto inquina molto il punteggio </w:t>
+        <w:t xml:space="preserve"> nel caso in cui il giocatore dovesse decidere di servire un piatto con il nutriScore più alto ma allo stesso tempo questo piatto inquina molto il punteggio </w:t>
       </w:r>
       <w:r>
         <w:rPr>
@@ -20704,30 +19596,8 @@
         <w:rPr>
           <w:rFonts w:asciiTheme="minorHAnsi" w:hAnsiTheme="minorHAnsi" w:cstheme="minorHAnsi"/>
         </w:rPr>
-        <w:t xml:space="preserve"> migliori, sia dal punto di vista dell’affinità le patologie che dal punto di vista del </w:t>
-      </w:r>
-      <w:proofErr w:type="spellStart"/>
-      <w:r>
-        <w:rPr>
-          <w:rFonts w:asciiTheme="minorHAnsi" w:hAnsiTheme="minorHAnsi" w:cstheme="minorHAnsi"/>
-        </w:rPr>
-        <w:t>nutriScore</w:t>
-      </w:r>
-      <w:proofErr w:type="spellEnd"/>
-      <w:r>
-        <w:rPr>
-          <w:rFonts w:asciiTheme="minorHAnsi" w:hAnsiTheme="minorHAnsi" w:cstheme="minorHAnsi"/>
-        </w:rPr>
-        <w:t xml:space="preserve"> e dell’</w:t>
-      </w:r>
-      <w:proofErr w:type="spellStart"/>
-      <w:r>
-        <w:rPr>
-          <w:rFonts w:asciiTheme="minorHAnsi" w:hAnsiTheme="minorHAnsi" w:cstheme="minorHAnsi"/>
-        </w:rPr>
-        <w:t>ecoScore</w:t>
-      </w:r>
-      <w:proofErr w:type="spellEnd"/>
+        <w:t xml:space="preserve"> migliori, sia dal punto di vista dell’affinità le patologie che dal punto di vista del nutriScore e dell’ecoScore</w:t>
+      </w:r>
       <w:r>
         <w:rPr>
           <w:rFonts w:asciiTheme="minorHAnsi" w:hAnsiTheme="minorHAnsi" w:cstheme="minorHAnsi"/>
@@ -20883,21 +19753,12 @@
           <w:lang w:val="en-US"/>
         </w:rPr>
       </w:pPr>
-      <w:proofErr w:type="spellStart"/>
-      <w:r>
-        <w:rPr>
-          <w:rFonts w:asciiTheme="minorHAnsi" w:hAnsiTheme="minorHAnsi" w:cstheme="minorHAnsi"/>
-          <w:lang w:val="en-US"/>
-        </w:rPr>
-        <w:t>Schermata</w:t>
-      </w:r>
-      <w:proofErr w:type="spellEnd"/>
-      <w:r>
-        <w:rPr>
-          <w:rFonts w:asciiTheme="minorHAnsi" w:hAnsiTheme="minorHAnsi" w:cstheme="minorHAnsi"/>
-          <w:lang w:val="en-US"/>
-        </w:rPr>
-        <w:t xml:space="preserve"> in-game</w:t>
+      <w:r>
+        <w:rPr>
+          <w:rFonts w:asciiTheme="minorHAnsi" w:hAnsiTheme="minorHAnsi" w:cstheme="minorHAnsi"/>
+          <w:lang w:val="en-US"/>
+        </w:rPr>
+        <w:t>Schermata in-game</w:t>
       </w:r>
     </w:p>
     <w:p>
@@ -20942,7 +19803,7 @@
                     </pic:cNvPicPr>
                   </pic:nvPicPr>
                   <pic:blipFill>
-                    <a:blip r:embed="rId49">
+                    <a:blip r:embed="rId51">
                       <a:extLst>
                         <a:ext uri="{28A0092B-C50C-407E-A947-70E740481C1C}">
                           <a14:useLocalDpi xmlns:a14="http://schemas.microsoft.com/office/drawing/2010/main" val="0"/>
@@ -20997,31 +19858,13 @@
           <w:lang w:val="en-US"/>
         </w:rPr>
       </w:pPr>
-      <w:proofErr w:type="spellStart"/>
-      <w:r>
-        <w:rPr>
-          <w:rFonts w:asciiTheme="minorHAnsi" w:hAnsiTheme="minorHAnsi" w:cstheme="minorHAnsi"/>
-          <w:lang w:val="en-US"/>
-        </w:rPr>
-        <w:t>Interazione</w:t>
-      </w:r>
-      <w:proofErr w:type="spellEnd"/>
-      <w:r>
-        <w:rPr>
-          <w:rFonts w:asciiTheme="minorHAnsi" w:hAnsiTheme="minorHAnsi" w:cstheme="minorHAnsi"/>
-          <w:lang w:val="en-US"/>
-        </w:rPr>
-        <w:t xml:space="preserve"> con il </w:t>
-      </w:r>
-      <w:proofErr w:type="spellStart"/>
-      <w:r>
-        <w:rPr>
-          <w:rFonts w:asciiTheme="minorHAnsi" w:hAnsiTheme="minorHAnsi" w:cstheme="minorHAnsi"/>
-          <w:lang w:val="en-US"/>
-        </w:rPr>
-        <w:t>cliente</w:t>
-      </w:r>
-      <w:proofErr w:type="spellEnd"/>
+      <w:r>
+        <w:rPr>
+          <w:rFonts w:asciiTheme="minorHAnsi" w:hAnsiTheme="minorHAnsi" w:cstheme="minorHAnsi"/>
+          <w:lang w:val="en-US"/>
+        </w:rPr>
+        <w:t>Interazione con il cliente</w:t>
+      </w:r>
     </w:p>
     <w:p>
       <w:pPr>
@@ -21057,7 +19900,7 @@
                     </pic:cNvPicPr>
                   </pic:nvPicPr>
                   <pic:blipFill>
-                    <a:blip r:embed="rId50" cstate="print">
+                    <a:blip r:embed="rId52" cstate="print">
                       <a:extLst>
                         <a:ext uri="{28A0092B-C50C-407E-A947-70E740481C1C}">
                           <a14:useLocalDpi xmlns:a14="http://schemas.microsoft.com/office/drawing/2010/main" val="0"/>
@@ -21112,31 +19955,13 @@
           <w:lang w:val="en-US"/>
         </w:rPr>
       </w:pPr>
-      <w:proofErr w:type="spellStart"/>
-      <w:r>
-        <w:rPr>
-          <w:rFonts w:asciiTheme="minorHAnsi" w:hAnsiTheme="minorHAnsi" w:cstheme="minorHAnsi"/>
-          <w:lang w:val="en-US"/>
-        </w:rPr>
-        <w:t>Interazione</w:t>
-      </w:r>
-      <w:proofErr w:type="spellEnd"/>
-      <w:r>
-        <w:rPr>
-          <w:rFonts w:asciiTheme="minorHAnsi" w:hAnsiTheme="minorHAnsi" w:cstheme="minorHAnsi"/>
-          <w:lang w:val="en-US"/>
-        </w:rPr>
-        <w:t xml:space="preserve"> con il </w:t>
-      </w:r>
-      <w:proofErr w:type="spellStart"/>
-      <w:r>
-        <w:rPr>
-          <w:rFonts w:asciiTheme="minorHAnsi" w:hAnsiTheme="minorHAnsi" w:cstheme="minorHAnsi"/>
-          <w:lang w:val="en-US"/>
-        </w:rPr>
-        <w:t>negozio</w:t>
-      </w:r>
-      <w:proofErr w:type="spellEnd"/>
+      <w:r>
+        <w:rPr>
+          <w:rFonts w:asciiTheme="minorHAnsi" w:hAnsiTheme="minorHAnsi" w:cstheme="minorHAnsi"/>
+          <w:lang w:val="en-US"/>
+        </w:rPr>
+        <w:t>Interazione con il negozio</w:t>
+      </w:r>
     </w:p>
     <w:p>
       <w:pPr>
@@ -21155,10 +19980,10 @@
         </w:rPr>
         <w:lastRenderedPageBreak/>
         <w:drawing>
-          <wp:inline distT="0" distB="0" distL="0" distR="0" wp14:anchorId="3DDBCDD6" wp14:editId="2C254848">
-            <wp:extent cx="6111240" cy="2651760"/>
-            <wp:effectExtent l="0" t="0" r="3810" b="0"/>
-            <wp:docPr id="37" name="Immagine 37"/>
+          <wp:inline distT="0" distB="0" distL="0" distR="0" wp14:anchorId="0EF54162" wp14:editId="7502E8EE">
+            <wp:extent cx="6115050" cy="3552825"/>
+            <wp:effectExtent l="0" t="0" r="0" b="9525"/>
+            <wp:docPr id="48" name="Immagine 48"/>
             <wp:cNvGraphicFramePr>
               <a:graphicFrameLocks xmlns:a="http://schemas.openxmlformats.org/drawingml/2006/main" noChangeAspect="1"/>
             </wp:cNvGraphicFramePr>
@@ -21166,13 +19991,13 @@
               <a:graphicData uri="http://schemas.openxmlformats.org/drawingml/2006/picture">
                 <pic:pic xmlns:pic="http://schemas.openxmlformats.org/drawingml/2006/picture">
                   <pic:nvPicPr>
-                    <pic:cNvPr id="0" name="Picture 3"/>
+                    <pic:cNvPr id="0" name="Picture 5"/>
                     <pic:cNvPicPr>
                       <a:picLocks noChangeAspect="1" noChangeArrowheads="1"/>
                     </pic:cNvPicPr>
                   </pic:nvPicPr>
                   <pic:blipFill>
-                    <a:blip r:embed="rId51">
+                    <a:blip r:embed="rId53">
                       <a:extLst>
                         <a:ext uri="{28A0092B-C50C-407E-A947-70E740481C1C}">
                           <a14:useLocalDpi xmlns:a14="http://schemas.microsoft.com/office/drawing/2010/main" val="0"/>
@@ -21187,7 +20012,7 @@
                   <pic:spPr bwMode="auto">
                     <a:xfrm>
                       <a:off x="0" y="0"/>
-                      <a:ext cx="6111240" cy="2651760"/>
+                      <a:ext cx="6115050" cy="3552825"/>
                     </a:xfrm>
                     <a:prstGeom prst="rect">
                       <a:avLst/>
@@ -21227,47 +20052,13 @@
           <w:lang w:val="en-US"/>
         </w:rPr>
       </w:pPr>
-      <w:proofErr w:type="spellStart"/>
-      <w:r>
-        <w:rPr>
-          <w:rFonts w:asciiTheme="minorHAnsi" w:hAnsiTheme="minorHAnsi" w:cstheme="minorHAnsi"/>
-          <w:lang w:val="en-US"/>
-        </w:rPr>
-        <w:t>Visualizzazione</w:t>
-      </w:r>
-      <w:proofErr w:type="spellEnd"/>
-      <w:r>
-        <w:rPr>
-          <w:rFonts w:asciiTheme="minorHAnsi" w:hAnsiTheme="minorHAnsi" w:cstheme="minorHAnsi"/>
-          <w:lang w:val="en-US"/>
-        </w:rPr>
-        <w:t xml:space="preserve"> </w:t>
-      </w:r>
-      <w:proofErr w:type="spellStart"/>
-      <w:r>
-        <w:rPr>
-          <w:rFonts w:asciiTheme="minorHAnsi" w:hAnsiTheme="minorHAnsi" w:cstheme="minorHAnsi"/>
-          <w:lang w:val="en-US"/>
-        </w:rPr>
-        <w:t>ingredienti</w:t>
-      </w:r>
-      <w:proofErr w:type="spellEnd"/>
-      <w:r>
-        <w:rPr>
-          <w:rFonts w:asciiTheme="minorHAnsi" w:hAnsiTheme="minorHAnsi" w:cstheme="minorHAnsi"/>
-          <w:lang w:val="en-US"/>
-        </w:rPr>
-        <w:t xml:space="preserve"> </w:t>
-      </w:r>
-      <w:proofErr w:type="spellStart"/>
-      <w:r>
-        <w:rPr>
-          <w:rFonts w:asciiTheme="minorHAnsi" w:hAnsiTheme="minorHAnsi" w:cstheme="minorHAnsi"/>
-          <w:lang w:val="en-US"/>
-        </w:rPr>
-        <w:t>piatto</w:t>
-      </w:r>
-      <w:proofErr w:type="spellEnd"/>
+      <w:r>
+        <w:rPr>
+          <w:rFonts w:asciiTheme="minorHAnsi" w:hAnsiTheme="minorHAnsi" w:cstheme="minorHAnsi"/>
+          <w:lang w:val="en-US"/>
+        </w:rPr>
+        <w:t>Visualizzazione ingredienti piatto</w:t>
+      </w:r>
     </w:p>
     <w:p>
       <w:pPr>
@@ -21300,7 +20091,7 @@
                     </pic:cNvPicPr>
                   </pic:nvPicPr>
                   <pic:blipFill>
-                    <a:blip r:embed="rId52">
+                    <a:blip r:embed="rId54">
                       <a:extLst>
                         <a:ext uri="{28A0092B-C50C-407E-A947-70E740481C1C}">
                           <a14:useLocalDpi xmlns:a14="http://schemas.microsoft.com/office/drawing/2010/main" val="0"/>
@@ -21345,95 +20136,13 @@
           <w:lang w:val="en-US"/>
         </w:rPr>
       </w:pPr>
-      <w:proofErr w:type="spellStart"/>
-      <w:r>
-        <w:rPr>
-          <w:rFonts w:asciiTheme="minorHAnsi" w:hAnsiTheme="minorHAnsi" w:cstheme="minorHAnsi"/>
-          <w:lang w:val="en-US"/>
-        </w:rPr>
-        <w:t>Visualizzazione</w:t>
-      </w:r>
-      <w:proofErr w:type="spellEnd"/>
-      <w:r>
-        <w:rPr>
-          <w:rFonts w:asciiTheme="minorHAnsi" w:hAnsiTheme="minorHAnsi" w:cstheme="minorHAnsi"/>
-          <w:lang w:val="en-US"/>
-        </w:rPr>
-        <w:t xml:space="preserve"> </w:t>
-      </w:r>
-      <w:proofErr w:type="spellStart"/>
-      <w:r>
-        <w:rPr>
-          <w:rFonts w:asciiTheme="minorHAnsi" w:hAnsiTheme="minorHAnsi" w:cstheme="minorHAnsi"/>
-          <w:lang w:val="en-US"/>
-        </w:rPr>
-        <w:t>patologie</w:t>
-      </w:r>
-      <w:proofErr w:type="spellEnd"/>
-      <w:r>
-        <w:rPr>
-          <w:rFonts w:asciiTheme="minorHAnsi" w:hAnsiTheme="minorHAnsi" w:cstheme="minorHAnsi"/>
-          <w:lang w:val="en-US"/>
-        </w:rPr>
-        <w:t xml:space="preserve"> </w:t>
-      </w:r>
-      <w:proofErr w:type="spellStart"/>
-      <w:r>
-        <w:rPr>
-          <w:rFonts w:asciiTheme="minorHAnsi" w:hAnsiTheme="minorHAnsi" w:cstheme="minorHAnsi"/>
-          <w:lang w:val="en-US"/>
-        </w:rPr>
-        <w:t>compatibili</w:t>
-      </w:r>
-      <w:proofErr w:type="spellEnd"/>
-      <w:r>
-        <w:rPr>
-          <w:rFonts w:asciiTheme="minorHAnsi" w:hAnsiTheme="minorHAnsi" w:cstheme="minorHAnsi"/>
-          <w:lang w:val="en-US"/>
-        </w:rPr>
-        <w:t xml:space="preserve"> e </w:t>
-      </w:r>
-      <w:proofErr w:type="spellStart"/>
-      <w:r>
-        <w:rPr>
-          <w:rFonts w:asciiTheme="minorHAnsi" w:hAnsiTheme="minorHAnsi" w:cstheme="minorHAnsi"/>
-          <w:lang w:val="en-US"/>
-        </w:rPr>
-        <w:t>piatti</w:t>
-      </w:r>
-      <w:proofErr w:type="spellEnd"/>
-      <w:r>
-        <w:rPr>
-          <w:rFonts w:asciiTheme="minorHAnsi" w:hAnsiTheme="minorHAnsi" w:cstheme="minorHAnsi"/>
-          <w:lang w:val="en-US"/>
-        </w:rPr>
-        <w:t xml:space="preserve"> </w:t>
-      </w:r>
-      <w:proofErr w:type="spellStart"/>
-      <w:r>
-        <w:rPr>
-          <w:rFonts w:asciiTheme="minorHAnsi" w:hAnsiTheme="minorHAnsi" w:cstheme="minorHAnsi"/>
-          <w:lang w:val="en-US"/>
-        </w:rPr>
-        <w:t>realizzabili</w:t>
-      </w:r>
-      <w:proofErr w:type="spellEnd"/>
-      <w:r>
-        <w:rPr>
-          <w:rFonts w:asciiTheme="minorHAnsi" w:hAnsiTheme="minorHAnsi" w:cstheme="minorHAnsi"/>
-          <w:lang w:val="en-US"/>
-        </w:rPr>
-        <w:t xml:space="preserve"> con </w:t>
-      </w:r>
-      <w:proofErr w:type="spellStart"/>
-      <w:r>
-        <w:rPr>
-          <w:rFonts w:asciiTheme="minorHAnsi" w:hAnsiTheme="minorHAnsi" w:cstheme="minorHAnsi"/>
-          <w:lang w:val="en-US"/>
-        </w:rPr>
-        <w:t>l’ingrediente</w:t>
-      </w:r>
-      <w:proofErr w:type="spellEnd"/>
+      <w:r>
+        <w:rPr>
+          <w:rFonts w:asciiTheme="minorHAnsi" w:hAnsiTheme="minorHAnsi" w:cstheme="minorHAnsi"/>
+          <w:lang w:val="en-US"/>
+        </w:rPr>
+        <w:t>Visualizzazione piatti realizzabili con l’ingrediente</w:t>
+      </w:r>
     </w:p>
     <w:p>
       <w:r>
@@ -21442,10 +20151,10 @@
         </w:rPr>
         <w:lastRenderedPageBreak/>
         <w:drawing>
-          <wp:inline distT="0" distB="0" distL="0" distR="0" wp14:anchorId="58ED6A0A" wp14:editId="27F0E8A6">
-            <wp:extent cx="6103620" cy="3040380"/>
-            <wp:effectExtent l="0" t="0" r="0" b="7620"/>
-            <wp:docPr id="28" name="Immagine 28"/>
+          <wp:inline distT="0" distB="0" distL="0" distR="0" wp14:anchorId="1400C8C1" wp14:editId="696D30F6">
+            <wp:extent cx="6115050" cy="2200275"/>
+            <wp:effectExtent l="0" t="0" r="0" b="9525"/>
+            <wp:docPr id="50" name="Immagine 50"/>
             <wp:cNvGraphicFramePr>
               <a:graphicFrameLocks xmlns:a="http://schemas.openxmlformats.org/drawingml/2006/main" noChangeAspect="1"/>
             </wp:cNvGraphicFramePr>
@@ -21453,13 +20162,13 @@
               <a:graphicData uri="http://schemas.openxmlformats.org/drawingml/2006/picture">
                 <pic:pic xmlns:pic="http://schemas.openxmlformats.org/drawingml/2006/picture">
                   <pic:nvPicPr>
-                    <pic:cNvPr id="0" name="Picture 1"/>
+                    <pic:cNvPr id="0" name="Picture 7"/>
                     <pic:cNvPicPr>
                       <a:picLocks noChangeAspect="1" noChangeArrowheads="1"/>
                     </pic:cNvPicPr>
                   </pic:nvPicPr>
                   <pic:blipFill>
-                    <a:blip r:embed="rId53" cstate="print">
+                    <a:blip r:embed="rId55" cstate="print">
                       <a:extLst>
                         <a:ext uri="{28A0092B-C50C-407E-A947-70E740481C1C}">
                           <a14:useLocalDpi xmlns:a14="http://schemas.microsoft.com/office/drawing/2010/main" val="0"/>
@@ -21474,7 +20183,7 @@
                   <pic:spPr bwMode="auto">
                     <a:xfrm>
                       <a:off x="0" y="0"/>
-                      <a:ext cx="6103620" cy="3040380"/>
+                      <a:ext cx="6115050" cy="2200275"/>
                     </a:xfrm>
                     <a:prstGeom prst="rect">
                       <a:avLst/>
@@ -21783,7 +20492,6 @@
           <w:bCs/>
           <w:color w:val="385623" w:themeColor="accent6" w:themeShade="80"/>
         </w:rPr>
-        <w:lastRenderedPageBreak/>
         <w:t>Test strutturale</w:t>
       </w:r>
       <w:bookmarkEnd w:id="117"/>
@@ -21842,6 +20550,7 @@
           <w:bCs/>
           <w:color w:val="385623" w:themeColor="accent6" w:themeShade="80"/>
         </w:rPr>
+        <w:lastRenderedPageBreak/>
         <w:t>Test di carico</w:t>
       </w:r>
       <w:bookmarkEnd w:id="121"/>
@@ -22011,21 +20720,7 @@
         <w:rPr>
           <w:rFonts w:asciiTheme="minorHAnsi" w:hAnsiTheme="minorHAnsi"/>
         </w:rPr>
-        <w:t xml:space="preserve">processore: AMD </w:t>
-      </w:r>
-      <w:proofErr w:type="spellStart"/>
-      <w:r>
-        <w:rPr>
-          <w:rFonts w:asciiTheme="minorHAnsi" w:hAnsiTheme="minorHAnsi"/>
-        </w:rPr>
-        <w:t>Ryzen</w:t>
-      </w:r>
-      <w:proofErr w:type="spellEnd"/>
-      <w:r>
-        <w:rPr>
-          <w:rFonts w:asciiTheme="minorHAnsi" w:hAnsiTheme="minorHAnsi"/>
-        </w:rPr>
-        <w:t xml:space="preserve"> 5 5600X</w:t>
+        <w:t>processore: AMD Ryzen 5 5600X</w:t>
       </w:r>
     </w:p>
     <w:p>
@@ -22174,21 +20869,7 @@
         <w:rPr>
           <w:rFonts w:asciiTheme="minorHAnsi" w:hAnsiTheme="minorHAnsi"/>
         </w:rPr>
-        <w:t xml:space="preserve">GPU: </w:t>
-      </w:r>
-      <w:proofErr w:type="spellStart"/>
-      <w:r>
-        <w:rPr>
-          <w:rFonts w:asciiTheme="minorHAnsi" w:hAnsiTheme="minorHAnsi"/>
-        </w:rPr>
-        <w:t>GeForce</w:t>
-      </w:r>
-      <w:proofErr w:type="spellEnd"/>
-      <w:r>
-        <w:rPr>
-          <w:rFonts w:asciiTheme="minorHAnsi" w:hAnsiTheme="minorHAnsi"/>
-        </w:rPr>
-        <w:t xml:space="preserve"> 130 MX</w:t>
+        <w:t>GPU: GeForce 130 MX</w:t>
       </w:r>
     </w:p>
     <w:p>
@@ -22253,21 +20934,7 @@
         <w:rPr>
           <w:rFonts w:asciiTheme="minorHAnsi" w:hAnsiTheme="minorHAnsi"/>
         </w:rPr>
-        <w:t xml:space="preserve">processore: AMD </w:t>
-      </w:r>
-      <w:proofErr w:type="spellStart"/>
-      <w:r>
-        <w:rPr>
-          <w:rFonts w:asciiTheme="minorHAnsi" w:hAnsiTheme="minorHAnsi"/>
-        </w:rPr>
-        <w:t>Ryzen</w:t>
-      </w:r>
-      <w:proofErr w:type="spellEnd"/>
-      <w:r>
-        <w:rPr>
-          <w:rFonts w:asciiTheme="minorHAnsi" w:hAnsiTheme="minorHAnsi"/>
-        </w:rPr>
-        <w:t xml:space="preserve"> 7 5800H</w:t>
+        <w:t>processore: AMD Ryzen 7 5800H</w:t>
       </w:r>
     </w:p>
     <w:p>
@@ -22394,40 +21061,19 @@
         <w:rPr>
           <w:rFonts w:asciiTheme="minorHAnsi" w:hAnsiTheme="minorHAnsi"/>
         </w:rPr>
-        <w:t xml:space="preserve">. I tester del gioco saranno sia i fruitori finali del prodotto per valutare se </w:t>
+        <w:t>. I tester del gioco saranno sia i fruitori finali del prodotto per valutare se l’obbiettivo finale del Seri</w:t>
       </w:r>
       <w:r>
         <w:rPr>
           <w:rFonts w:asciiTheme="minorHAnsi" w:hAnsiTheme="minorHAnsi"/>
         </w:rPr>
-        <w:lastRenderedPageBreak/>
-        <w:t xml:space="preserve">l’obbiettivo finale del </w:t>
-      </w:r>
-      <w:proofErr w:type="spellStart"/>
+        <w:t>o</w:t>
+      </w:r>
       <w:r>
         <w:rPr>
           <w:rFonts w:asciiTheme="minorHAnsi" w:hAnsiTheme="minorHAnsi"/>
         </w:rPr>
-        <w:t>Seri</w:t>
-      </w:r>
-      <w:r>
-        <w:rPr>
-          <w:rFonts w:asciiTheme="minorHAnsi" w:hAnsiTheme="minorHAnsi"/>
-        </w:rPr>
-        <w:t>o</w:t>
-      </w:r>
-      <w:r>
-        <w:rPr>
-          <w:rFonts w:asciiTheme="minorHAnsi" w:hAnsiTheme="minorHAnsi"/>
-        </w:rPr>
-        <w:t>us</w:t>
-      </w:r>
-      <w:proofErr w:type="spellEnd"/>
-      <w:r>
-        <w:rPr>
-          <w:rFonts w:asciiTheme="minorHAnsi" w:hAnsiTheme="minorHAnsi"/>
-        </w:rPr>
-        <w:t xml:space="preserve"> game è stato raggiunto (Divertire ed insegnare) e sia coloro che non sono i fruitori finali del prodotto ma hanno dimestichezza con il mondo dei videogiochi e poter ricevere un </w:t>
+        <w:t xml:space="preserve">us game è stato raggiunto (Divertire ed insegnare) e sia coloro che non sono i fruitori finali del prodotto ma hanno dimestichezza con il mondo dei videogiochi e poter ricevere un </w:t>
       </w:r>
       <w:r>
         <w:rPr>
@@ -22459,21 +21105,14 @@
         <w:rPr>
           <w:rFonts w:asciiTheme="minorHAnsi" w:hAnsiTheme="minorHAnsi"/>
         </w:rPr>
-        <w:t xml:space="preserve">Spiegare loro la procedura di test: il test si è tenuto in un ambiente chiuso e controllato. Gli utenti si sono posizionati davanti ad una macchina per il test con accanto uno dei membri </w:t>
-      </w:r>
-      <w:proofErr w:type="gramStart"/>
+        <w:t xml:space="preserve">Spiegare loro la procedura di test: il test si è tenuto in un ambiente chiuso e controllato. Gli utenti si sono posizionati davanti ad una macchina per il test con accanto uno dei membri del team di sviluppo, posto lì per eventuali chiarimenti e aiuti, ove necessari. Agli utenti è </w:t>
+      </w:r>
       <w:r>
         <w:rPr>
           <w:rFonts w:asciiTheme="minorHAnsi" w:hAnsiTheme="minorHAnsi"/>
         </w:rPr>
-        <w:t>del team</w:t>
-      </w:r>
-      <w:proofErr w:type="gramEnd"/>
-      <w:r>
-        <w:rPr>
-          <w:rFonts w:asciiTheme="minorHAnsi" w:hAnsiTheme="minorHAnsi"/>
-        </w:rPr>
-        <w:t xml:space="preserve"> di sviluppo, posto lì per eventuali chiarimenti e aiuti, ove necessari. Agli utenti è stato chiesto di provare in prima persona l’applicazione e di esporre durante il gioco, a volte sollecitati, le proprie impressioni e sensazioni. </w:t>
+        <w:lastRenderedPageBreak/>
+        <w:t xml:space="preserve">stato chiesto di provare in prima persona l’applicazione e di esporre durante il gioco, a volte sollecitati, le proprie impressioni e sensazioni. </w:t>
       </w:r>
     </w:p>
     <w:p>
@@ -22493,21 +21132,7 @@
         <w:rPr>
           <w:rFonts w:asciiTheme="minorHAnsi" w:hAnsiTheme="minorHAnsi"/>
         </w:rPr>
-        <w:t xml:space="preserve">Osservarli mentre usano il programma: Il membro </w:t>
-      </w:r>
-      <w:proofErr w:type="gramStart"/>
-      <w:r>
-        <w:rPr>
-          <w:rFonts w:asciiTheme="minorHAnsi" w:hAnsiTheme="minorHAnsi"/>
-        </w:rPr>
-        <w:t>del team</w:t>
-      </w:r>
-      <w:proofErr w:type="gramEnd"/>
-      <w:r>
-        <w:rPr>
-          <w:rFonts w:asciiTheme="minorHAnsi" w:hAnsiTheme="minorHAnsi"/>
-        </w:rPr>
-        <w:t xml:space="preserve"> di sviluppo presente durante il test prendeva nota di eventuali difficoltà dell'utente. Gli utenti hanno consentito di rilevare alcuni malfunzionamenti non riscontrati durante l’alfa test:</w:t>
+        <w:t>Osservarli mentre usano il programma: Il membro del team di sviluppo presente durante il test prendeva nota di eventuali difficoltà dell'utente. Gli utenti hanno consentito di rilevare alcuni malfunzionamenti non riscontrati durante l’alfa test:</w:t>
       </w:r>
     </w:p>
     <w:p>
@@ -22577,21 +21202,7 @@
         <w:rPr>
           <w:color w:val="538135" w:themeColor="accent6" w:themeShade="BF"/>
         </w:rPr>
-        <w:t xml:space="preserve">Questionario SUS (System </w:t>
-      </w:r>
-      <w:proofErr w:type="spellStart"/>
-      <w:r>
-        <w:rPr>
-          <w:color w:val="538135" w:themeColor="accent6" w:themeShade="BF"/>
-        </w:rPr>
-        <w:t>Usability</w:t>
-      </w:r>
-      <w:proofErr w:type="spellEnd"/>
-      <w:r>
-        <w:rPr>
-          <w:color w:val="538135" w:themeColor="accent6" w:themeShade="BF"/>
-        </w:rPr>
-        <w:t xml:space="preserve"> Scale)</w:t>
+        <w:t>Questionario SUS (System Usability Scale)</w:t>
       </w:r>
       <w:bookmarkEnd w:id="131"/>
       <w:bookmarkEnd w:id="132"/>
@@ -22614,21 +21225,7 @@
         <w:rPr>
           <w:rFonts w:asciiTheme="majorHAnsi" w:hAnsiTheme="majorHAnsi"/>
         </w:rPr>
-        <w:t xml:space="preserve">Di seguito si riporta una scheda di esempio per la compilazione del questionario SUS (System </w:t>
-      </w:r>
-      <w:proofErr w:type="spellStart"/>
-      <w:r>
-        <w:rPr>
-          <w:rFonts w:asciiTheme="majorHAnsi" w:hAnsiTheme="majorHAnsi"/>
-        </w:rPr>
-        <w:t>Usability</w:t>
-      </w:r>
-      <w:proofErr w:type="spellEnd"/>
-      <w:r>
-        <w:rPr>
-          <w:rFonts w:asciiTheme="majorHAnsi" w:hAnsiTheme="majorHAnsi"/>
-        </w:rPr>
-        <w:t xml:space="preserve"> Scale.</w:t>
+        <w:t>Di seguito si riporta una scheda di esempio per la compilazione del questionario SUS (System Usability Scale.</w:t>
       </w:r>
     </w:p>
     <w:p>
@@ -27602,15 +26199,7 @@
       <w:fldChar w:fldCharType="end"/>
     </w:r>
     <w:r>
-      <w:t xml:space="preserve"> </w:t>
-    </w:r>
-    <w:proofErr w:type="spellStart"/>
-    <w:r>
-      <w:t>Healthy</w:t>
-    </w:r>
-    <w:proofErr w:type="spellEnd"/>
-    <w:r>
-      <w:t xml:space="preserve"> Catering</w:t>
+      <w:t xml:space="preserve"> Healthy Catering</w:t>
     </w:r>
     <w:r>
       <w:t xml:space="preserve"> – PPM documentazione </w:t>
@@ -27726,14 +26315,12 @@
                               <w:rFonts w:ascii="Garamond" w:hAnsi="Garamond"/>
                             </w:rPr>
                           </w:pPr>
-                          <w:proofErr w:type="spellStart"/>
                           <w:r>
                             <w:rPr>
                               <w:rFonts w:ascii="Garamond" w:hAnsi="Garamond"/>
                             </w:rPr>
                             <w:t>CdS</w:t>
                           </w:r>
-                          <w:proofErr w:type="spellEnd"/>
                           <w:r>
                             <w:rPr>
                               <w:rFonts w:ascii="Garamond" w:hAnsi="Garamond"/>
@@ -27815,14 +26402,12 @@
                         <w:rFonts w:ascii="Garamond" w:hAnsi="Garamond"/>
                       </w:rPr>
                     </w:pPr>
-                    <w:proofErr w:type="spellStart"/>
                     <w:r>
                       <w:rPr>
                         <w:rFonts w:ascii="Garamond" w:hAnsi="Garamond"/>
                       </w:rPr>
                       <w:t>CdS</w:t>
                     </w:r>
-                    <w:proofErr w:type="spellEnd"/>
                     <w:r>
                       <w:rPr>
                         <w:rFonts w:ascii="Garamond" w:hAnsi="Garamond"/>

</xml_diff>

<commit_message>
aggiornato sfondo prima pagina
</commit_message>
<xml_diff>
--- a/doc/pianificazione/Healthy Catering Documentazione (Gruppo 7).docx
+++ b/doc/pianificazione/Healthy Catering Documentazione (Gruppo 7).docx
@@ -17,18 +17,18 @@
           <w:noProof/>
         </w:rPr>
         <w:drawing>
-          <wp:anchor distT="0" distB="0" distL="114300" distR="114300" simplePos="0" relativeHeight="251660288" behindDoc="1" locked="0" layoutInCell="1" allowOverlap="1" wp14:anchorId="69FB9051" wp14:editId="10CDB529">
+          <wp:anchor distT="0" distB="0" distL="114300" distR="114300" simplePos="0" relativeHeight="251660288" behindDoc="1" locked="0" layoutInCell="1" allowOverlap="1" wp14:anchorId="674350B7" wp14:editId="08E54888">
             <wp:simplePos x="0" y="0"/>
-            <wp:positionH relativeFrom="column">
-              <wp:posOffset>-438327</wp:posOffset>
+            <wp:positionH relativeFrom="page">
+              <wp:align>left</wp:align>
             </wp:positionH>
             <wp:positionV relativeFrom="paragraph">
-              <wp:posOffset>-226134</wp:posOffset>
+              <wp:posOffset>-1353185</wp:posOffset>
             </wp:positionV>
-            <wp:extent cx="6878752" cy="8835656"/>
-            <wp:effectExtent l="0" t="0" r="0" b="3810"/>
+            <wp:extent cx="7553325" cy="10668000"/>
+            <wp:effectExtent l="0" t="0" r="9525" b="0"/>
             <wp:wrapNone/>
-            <wp:docPr id="44" name="Immagine 44"/>
+            <wp:docPr id="28" name="Immagine 28"/>
             <wp:cNvGraphicFramePr>
               <a:graphicFrameLocks xmlns:a="http://schemas.openxmlformats.org/drawingml/2006/main" noChangeAspect="1"/>
             </wp:cNvGraphicFramePr>
@@ -36,8 +36,10 @@
               <a:graphicData uri="http://schemas.openxmlformats.org/drawingml/2006/picture">
                 <pic:pic xmlns:pic="http://schemas.openxmlformats.org/drawingml/2006/picture">
                   <pic:nvPicPr>
-                    <pic:cNvPr id="44" name="Immagine 44"/>
-                    <pic:cNvPicPr/>
+                    <pic:cNvPr id="0" name="Picture 1"/>
+                    <pic:cNvPicPr>
+                      <a:picLocks noChangeAspect="1" noChangeArrowheads="1"/>
+                    </pic:cNvPicPr>
                   </pic:nvPicPr>
                   <pic:blipFill>
                     <a:blip r:embed="rId8" cstate="print">
@@ -47,18 +49,23 @@
                         </a:ext>
                       </a:extLst>
                     </a:blip>
+                    <a:srcRect/>
                     <a:stretch>
                       <a:fillRect/>
                     </a:stretch>
                   </pic:blipFill>
-                  <pic:spPr>
+                  <pic:spPr bwMode="auto">
                     <a:xfrm>
                       <a:off x="0" y="0"/>
-                      <a:ext cx="6930279" cy="8901842"/>
+                      <a:ext cx="7553574" cy="10668352"/>
                     </a:xfrm>
                     <a:prstGeom prst="rect">
                       <a:avLst/>
                     </a:prstGeom>
+                    <a:noFill/>
+                    <a:ln>
+                      <a:noFill/>
+                    </a:ln>
                   </pic:spPr>
                 </pic:pic>
               </a:graphicData>
@@ -79,6 +86,7 @@
         <w:rPr>
           <w:rFonts w:eastAsiaTheme="majorEastAsia" w:cstheme="majorBidi"/>
           <w:b/>
+          <w:color w:val="000000" w:themeColor="text1"/>
           <w:spacing w:val="-10"/>
           <w:kern w:val="28"/>
           <w:sz w:val="72"/>
@@ -86,16 +94,31 @@
         </w:rPr>
       </w:pPr>
       <w:bookmarkStart w:id="0" w:name="_Hlk101112660"/>
+      <w:proofErr w:type="spellStart"/>
       <w:r>
         <w:rPr>
           <w:rFonts w:eastAsiaTheme="majorEastAsia" w:cstheme="majorBidi"/>
           <w:b/>
+          <w:color w:val="000000" w:themeColor="text1"/>
           <w:spacing w:val="-10"/>
           <w:kern w:val="28"/>
           <w:sz w:val="72"/>
           <w:szCs w:val="56"/>
         </w:rPr>
-        <w:t>Healthy Catering</w:t>
+        <w:t>Healthy</w:t>
+      </w:r>
+      <w:proofErr w:type="spellEnd"/>
+      <w:r>
+        <w:rPr>
+          <w:rFonts w:eastAsiaTheme="majorEastAsia" w:cstheme="majorBidi"/>
+          <w:b/>
+          <w:color w:val="000000" w:themeColor="text1"/>
+          <w:spacing w:val="-10"/>
+          <w:kern w:val="28"/>
+          <w:sz w:val="72"/>
+          <w:szCs w:val="56"/>
+        </w:rPr>
+        <w:t xml:space="preserve"> Catering</w:t>
       </w:r>
     </w:p>
     <w:bookmarkEnd w:id="0"/>
@@ -4204,7 +4227,21 @@
         <w:rPr>
           <w:rFonts w:asciiTheme="minorHAnsi" w:hAnsiTheme="minorHAnsi" w:cstheme="minorHAnsi"/>
         </w:rPr>
-        <w:t xml:space="preserve"> ed al nustriScore del piatto</w:t>
+        <w:t xml:space="preserve"> ed al </w:t>
+      </w:r>
+      <w:proofErr w:type="spellStart"/>
+      <w:r>
+        <w:rPr>
+          <w:rFonts w:asciiTheme="minorHAnsi" w:hAnsiTheme="minorHAnsi" w:cstheme="minorHAnsi"/>
+        </w:rPr>
+        <w:t>nustriScore</w:t>
+      </w:r>
+      <w:proofErr w:type="spellEnd"/>
+      <w:r>
+        <w:rPr>
+          <w:rFonts w:asciiTheme="minorHAnsi" w:hAnsiTheme="minorHAnsi" w:cstheme="minorHAnsi"/>
+        </w:rPr>
+        <w:t xml:space="preserve"> del piatto</w:t>
       </w:r>
       <w:r>
         <w:rPr>
@@ -4224,7 +4261,21 @@
         <w:rPr>
           <w:rFonts w:asciiTheme="minorHAnsi" w:hAnsiTheme="minorHAnsi" w:cstheme="minorHAnsi"/>
         </w:rPr>
-        <w:t xml:space="preserve">Inoltre, il videogioco punta a far comprendere l’impatto ambientale della preparazione di un piatto attraverso un sistema di ranking dell’ecoScore </w:t>
+        <w:t>Inoltre, il videogioco punta a far comprendere l’impatto ambientale della preparazione di un piatto attraverso un sistema di ranking dell’</w:t>
+      </w:r>
+      <w:proofErr w:type="spellStart"/>
+      <w:r>
+        <w:rPr>
+          <w:rFonts w:asciiTheme="minorHAnsi" w:hAnsiTheme="minorHAnsi" w:cstheme="minorHAnsi"/>
+        </w:rPr>
+        <w:t>ecoScore</w:t>
+      <